<commit_message>
Updated Fines and Jail main templates.
</commit_message>
<xml_diff>
--- a/resources/Templates/Fine_Only_Plea_Final_Judgment_Template.docx
+++ b/resources/Templates/Fine_Only_Plea_Final_Judgment_Template.docx
@@ -1,6 +1,6 @@
 
 <file path=word/document.xml><?xml version="1.0" encoding="utf-8"?>
-<w:document xmlns:wpc="http://schemas.microsoft.com/office/word/2010/wordprocessingCanvas" xmlns:cx="http://schemas.microsoft.com/office/drawing/2014/chartex" xmlns:cx1="http://schemas.microsoft.com/office/drawing/2015/9/8/chartex" xmlns:cx2="http://schemas.microsoft.com/office/drawing/2015/10/21/chartex" xmlns:cx3="http://schemas.microsoft.com/office/drawing/2016/5/9/chartex" xmlns:cx4="http://schemas.microsoft.com/office/drawing/2016/5/10/chartex" xmlns:cx5="http://schemas.microsoft.com/office/drawing/2016/5/11/chartex" xmlns:cx6="http://schemas.microsoft.com/office/drawing/2016/5/12/chartex" xmlns:cx7="http://schemas.microsoft.com/office/drawing/2016/5/13/chartex" xmlns:cx8="http://schemas.microsoft.com/office/drawing/2016/5/14/chartex" xmlns:mc="http://schemas.openxmlformats.org/markup-compatibility/2006" xmlns:aink="http://schemas.microsoft.com/office/drawing/2016/ink" xmlns:am3d="http://schemas.microsoft.com/office/drawing/2017/model3d" xmlns:o="urn:schemas-microsoft-com:office:office" xmlns:r="http://schemas.openxmlformats.org/officeDocument/2006/relationships" xmlns:m="http://schemas.openxmlformats.org/officeDocument/2006/math" xmlns:v="urn:schemas-microsoft-com:vml" xmlns:wp14="http://schemas.microsoft.com/office/word/2010/wordprocessingDrawing" xmlns:wp="http://schemas.openxmlformats.org/drawingml/2006/wordprocessingDrawing" xmlns:w10="urn:schemas-microsoft-com:office:word" xmlns:w="http://schemas.openxmlformats.org/wordprocessingml/2006/main" xmlns:w14="http://schemas.microsoft.com/office/word/2010/wordml" xmlns:w15="http://schemas.microsoft.com/office/word/2012/wordml" xmlns:w16cex="http://schemas.microsoft.com/office/word/2018/wordml/cex" xmlns:w16cid="http://schemas.microsoft.com/office/word/2016/wordml/cid" xmlns:w16="http://schemas.microsoft.com/office/word/2018/wordml" xmlns:w16sdtdh="http://schemas.microsoft.com/office/word/2020/wordml/sdtdatahash" xmlns:w16se="http://schemas.microsoft.com/office/word/2015/wordml/symex" xmlns:wpg="http://schemas.microsoft.com/office/word/2010/wordprocessingGroup" xmlns:wpi="http://schemas.microsoft.com/office/word/2010/wordprocessingInk" xmlns:wne="http://schemas.microsoft.com/office/word/2006/wordml" xmlns:wps="http://schemas.microsoft.com/office/word/2010/wordprocessingShape" mc:Ignorable="w14 w15 w16se w16cid w16 w16cex w16sdtdh wp14">
+<w:document xmlns:wpc="http://schemas.microsoft.com/office/word/2010/wordprocessingCanvas" xmlns:cx="http://schemas.microsoft.com/office/drawing/2014/chartex" xmlns:cx1="http://schemas.microsoft.com/office/drawing/2015/9/8/chartex" xmlns:cx2="http://schemas.microsoft.com/office/drawing/2015/10/21/chartex" xmlns:cx3="http://schemas.microsoft.com/office/drawing/2016/5/9/chartex" xmlns:cx4="http://schemas.microsoft.com/office/drawing/2016/5/10/chartex" xmlns:cx5="http://schemas.microsoft.com/office/drawing/2016/5/11/chartex" xmlns:cx6="http://schemas.microsoft.com/office/drawing/2016/5/12/chartex" xmlns:cx7="http://schemas.microsoft.com/office/drawing/2016/5/13/chartex" xmlns:cx8="http://schemas.microsoft.com/office/drawing/2016/5/14/chartex" xmlns:mc="http://schemas.openxmlformats.org/markup-compatibility/2006" xmlns:aink="http://schemas.microsoft.com/office/drawing/2016/ink" xmlns:am3d="http://schemas.microsoft.com/office/drawing/2017/model3d" xmlns:o="urn:schemas-microsoft-com:office:office" xmlns:oel="http://schemas.microsoft.com/office/2019/extlst" xmlns:r="http://schemas.openxmlformats.org/officeDocument/2006/relationships" xmlns:m="http://schemas.openxmlformats.org/officeDocument/2006/math" xmlns:v="urn:schemas-microsoft-com:vml" xmlns:wp14="http://schemas.microsoft.com/office/word/2010/wordprocessingDrawing" xmlns:wp="http://schemas.openxmlformats.org/drawingml/2006/wordprocessingDrawing" xmlns:w10="urn:schemas-microsoft-com:office:word" xmlns:w="http://schemas.openxmlformats.org/wordprocessingml/2006/main" xmlns:w14="http://schemas.microsoft.com/office/word/2010/wordml" xmlns:w15="http://schemas.microsoft.com/office/word/2012/wordml" xmlns:w16cex="http://schemas.microsoft.com/office/word/2018/wordml/cex" xmlns:w16cid="http://schemas.microsoft.com/office/word/2016/wordml/cid" xmlns:w16="http://schemas.microsoft.com/office/word/2018/wordml" xmlns:w16sdtdh="http://schemas.microsoft.com/office/word/2020/wordml/sdtdatahash" xmlns:w16se="http://schemas.microsoft.com/office/word/2015/wordml/symex" xmlns:wpg="http://schemas.microsoft.com/office/word/2010/wordprocessingGroup" xmlns:wpi="http://schemas.microsoft.com/office/word/2010/wordprocessingInk" xmlns:wne="http://schemas.microsoft.com/office/word/2006/wordml" xmlns:wps="http://schemas.microsoft.com/office/word/2010/wordprocessingShape" mc:Ignorable="w14 w15 w16se w16cid w16 w16cex w16sdtdh wp14">
   <w:body>
     <w:p>
       <w:pPr>
@@ -255,8 +255,18 @@
           <w:sz w:val="20"/>
           <w:szCs w:val="20"/>
         </w:rPr>
-        <w:t>{{ case_number</w:t>
-      </w:r>
+        <w:t xml:space="preserve">{{ </w:t>
+      </w:r>
+      <w:proofErr w:type="spellStart"/>
+      <w:r>
+        <w:rPr>
+          <w:rFonts w:ascii="Palatino Linotype" w:hAnsi="Palatino Linotype"/>
+          <w:sz w:val="20"/>
+          <w:szCs w:val="20"/>
+        </w:rPr>
+        <w:t>case_number</w:t>
+      </w:r>
+      <w:proofErr w:type="spellEnd"/>
       <w:r>
         <w:rPr>
           <w:rFonts w:ascii="Palatino Linotype" w:hAnsi="Palatino Linotype"/>
@@ -342,15 +352,33 @@
           <w:sz w:val="20"/>
           <w:szCs w:val="20"/>
         </w:rPr>
-        <w:t>{{ defendant.</w:t>
-      </w:r>
-      <w:r>
-        <w:rPr>
-          <w:rFonts w:ascii="Palatino Linotype" w:hAnsi="Palatino Linotype"/>
-          <w:sz w:val="20"/>
-          <w:szCs w:val="20"/>
-        </w:rPr>
-        <w:t>first_name }}</w:t>
+        <w:t xml:space="preserve">{{ </w:t>
+      </w:r>
+      <w:proofErr w:type="spellStart"/>
+      <w:r>
+        <w:rPr>
+          <w:rFonts w:ascii="Palatino Linotype" w:hAnsi="Palatino Linotype"/>
+          <w:sz w:val="20"/>
+          <w:szCs w:val="20"/>
+        </w:rPr>
+        <w:t>defendant.</w:t>
+      </w:r>
+      <w:r>
+        <w:rPr>
+          <w:rFonts w:ascii="Palatino Linotype" w:hAnsi="Palatino Linotype"/>
+          <w:sz w:val="20"/>
+          <w:szCs w:val="20"/>
+        </w:rPr>
+        <w:t>first_name</w:t>
+      </w:r>
+      <w:proofErr w:type="spellEnd"/>
+      <w:r>
+        <w:rPr>
+          <w:rFonts w:ascii="Palatino Linotype" w:hAnsi="Palatino Linotype"/>
+          <w:sz w:val="20"/>
+          <w:szCs w:val="20"/>
+        </w:rPr>
+        <w:t xml:space="preserve"> }}</w:t>
       </w:r>
       <w:r>
         <w:rPr>
@@ -366,7 +394,16 @@
           <w:sz w:val="20"/>
           <w:szCs w:val="20"/>
         </w:rPr>
-        <w:t>{{ defendant.</w:t>
+        <w:t xml:space="preserve">{{ </w:t>
+      </w:r>
+      <w:proofErr w:type="spellStart"/>
+      <w:r>
+        <w:rPr>
+          <w:rFonts w:ascii="Palatino Linotype" w:hAnsi="Palatino Linotype"/>
+          <w:sz w:val="20"/>
+          <w:szCs w:val="20"/>
+        </w:rPr>
+        <w:t>defendant.</w:t>
       </w:r>
       <w:r>
         <w:rPr>
@@ -382,7 +419,16 @@
           <w:sz w:val="20"/>
           <w:szCs w:val="20"/>
         </w:rPr>
-        <w:t>name }}</w:t>
+        <w:t>name</w:t>
+      </w:r>
+      <w:proofErr w:type="spellEnd"/>
+      <w:r>
+        <w:rPr>
+          <w:rFonts w:ascii="Palatino Linotype" w:hAnsi="Palatino Linotype"/>
+          <w:sz w:val="20"/>
+          <w:szCs w:val="20"/>
+        </w:rPr>
+        <w:t xml:space="preserve"> }}</w:t>
       </w:r>
       <w:r>
         <w:rPr>
@@ -514,7 +560,17 @@
           <w:sz w:val="20"/>
           <w:szCs w:val="20"/>
         </w:rPr>
-        <w:t>% if judicial_officer</w:t>
+        <w:t xml:space="preserve">% if </w:t>
+      </w:r>
+      <w:proofErr w:type="spellStart"/>
+      <w:r>
+        <w:rPr>
+          <w:rFonts w:ascii="Palatino Linotype" w:hAnsi="Palatino Linotype"/>
+          <w:bCs/>
+          <w:sz w:val="20"/>
+          <w:szCs w:val="20"/>
+        </w:rPr>
+        <w:t>judicial_officer</w:t>
       </w:r>
       <w:r>
         <w:rPr>
@@ -534,6 +590,7 @@
         </w:rPr>
         <w:t>_type</w:t>
       </w:r>
+      <w:proofErr w:type="spellEnd"/>
       <w:r>
         <w:rPr>
           <w:rFonts w:ascii="Palatino Linotype" w:hAnsi="Palatino Linotype"/>
@@ -619,7 +676,34 @@
           <w:sz w:val="20"/>
           <w:szCs w:val="20"/>
         </w:rPr>
-        <w:t>{% elif judicial_officer</w:t>
+        <w:t xml:space="preserve">{% </w:t>
+      </w:r>
+      <w:proofErr w:type="spellStart"/>
+      <w:r>
+        <w:rPr>
+          <w:rFonts w:ascii="Palatino Linotype" w:hAnsi="Palatino Linotype"/>
+          <w:sz w:val="20"/>
+          <w:szCs w:val="20"/>
+        </w:rPr>
+        <w:t>elif</w:t>
+      </w:r>
+      <w:proofErr w:type="spellEnd"/>
+      <w:r>
+        <w:rPr>
+          <w:rFonts w:ascii="Palatino Linotype" w:hAnsi="Palatino Linotype"/>
+          <w:sz w:val="20"/>
+          <w:szCs w:val="20"/>
+        </w:rPr>
+        <w:t xml:space="preserve"> </w:t>
+      </w:r>
+      <w:proofErr w:type="spellStart"/>
+      <w:r>
+        <w:rPr>
+          <w:rFonts w:ascii="Palatino Linotype" w:hAnsi="Palatino Linotype"/>
+          <w:sz w:val="20"/>
+          <w:szCs w:val="20"/>
+        </w:rPr>
+        <w:t>judicial_officer</w:t>
       </w:r>
       <w:r>
         <w:rPr>
@@ -635,7 +719,16 @@
           <w:sz w:val="20"/>
           <w:szCs w:val="20"/>
         </w:rPr>
-        <w:t>_type == ‘Judge’ %}</w:t>
+        <w:t>_type</w:t>
+      </w:r>
+      <w:proofErr w:type="spellEnd"/>
+      <w:r>
+        <w:rPr>
+          <w:rFonts w:ascii="Palatino Linotype" w:hAnsi="Palatino Linotype"/>
+          <w:sz w:val="20"/>
+          <w:szCs w:val="20"/>
+        </w:rPr>
+        <w:t xml:space="preserve"> == ‘Judge’ %}</w:t>
       </w:r>
     </w:p>
     <w:p>
@@ -701,50 +794,494 @@
           <w:sz w:val="20"/>
           <w:szCs w:val="20"/>
         </w:rPr>
-        <w:t xml:space="preserve">{% if appearance_reason == ‘LEAP sentencing’ %}Defendant, having failed to complete the terms of the License Evaluation and Assistance Program and having previously plead guilty to the charge(s) listed below, appeared in Court for sentencing on {{ plea_trial_date }}. </w:t>
-      </w:r>
-      <w:r>
-        <w:rPr>
-          <w:rFonts w:ascii="Palatino Linotype" w:hAnsi="Palatino Linotype"/>
-          <w:bCs/>
-          <w:sz w:val="20"/>
-          <w:szCs w:val="20"/>
-        </w:rPr>
-        <w:t>{% if defense_counsel_waived is false %}Defendant was represented by {{ defense_counsel }}, {{ defense_counsel_type }}. {% elif defense_counsel_waived is true %}Defendant appeared pro se, having previously waived the right to counsel. {% endif %}</w:t>
-      </w:r>
-      <w:r>
-        <w:rPr>
-          <w:rFonts w:ascii="Palatino Linotype" w:hAnsi="Palatino Linotype"/>
-          <w:sz w:val="20"/>
-          <w:szCs w:val="20"/>
-        </w:rPr>
-        <w:t>{% elif appearance_reason == ‘trial to court’ %}</w:t>
-      </w:r>
-      <w:r>
-        <w:rPr>
-          <w:rFonts w:ascii="Palatino Linotype" w:hAnsi="Palatino Linotype"/>
-          <w:bCs/>
-          <w:sz w:val="20"/>
-          <w:szCs w:val="20"/>
-        </w:rPr>
-        <w:t>{% if defense_counsel_waived is false %}Defendant was represented by {{ defense_counsel }}, {{ defense_counsel_type }}. {% elif defense_counsel_waived is true %}Defendant appeared pro se, having previously waived the right to counsel. {% endif %}</w:t>
-      </w:r>
-      <w:r>
-        <w:rPr>
-          <w:rFonts w:ascii="Palatino Linotype" w:hAnsi="Palatino Linotype"/>
-          <w:sz w:val="20"/>
-          <w:szCs w:val="20"/>
-        </w:rPr>
-        <w:t xml:space="preserve">Defendant appeared in Court on {{ plea_trial_date }}, for a Trial to the Court. After consideration of the evidence presented at trial the Court finds as indicated in the chart below. {% elif appearance_reason == ‘jury trial’ %}Defendant appeared in Court on {{ plea_trial_date }}, for a jury trial. </w:t>
-      </w:r>
-      <w:r>
-        <w:rPr>
-          <w:rFonts w:ascii="Palatino Linotype" w:hAnsi="Palatino Linotype"/>
-          <w:bCs/>
-          <w:sz w:val="20"/>
-          <w:szCs w:val="20"/>
-        </w:rPr>
-        <w:t>{% if defense_counsel_waived is false %}Defendant was represented by {{ defense_counsel }}, {{ defense_counsel_type }}. {% elif defense_counsel_waived is true %}Defendant waived right to counsel. {% endif %}</w:t>
+        <w:t xml:space="preserve">{% if </w:t>
+      </w:r>
+      <w:proofErr w:type="spellStart"/>
+      <w:r>
+        <w:rPr>
+          <w:rFonts w:ascii="Palatino Linotype" w:hAnsi="Palatino Linotype"/>
+          <w:sz w:val="20"/>
+          <w:szCs w:val="20"/>
+        </w:rPr>
+        <w:t>appearance_reason</w:t>
+      </w:r>
+      <w:proofErr w:type="spellEnd"/>
+      <w:r>
+        <w:rPr>
+          <w:rFonts w:ascii="Palatino Linotype" w:hAnsi="Palatino Linotype"/>
+          <w:sz w:val="20"/>
+          <w:szCs w:val="20"/>
+        </w:rPr>
+        <w:t xml:space="preserve"> == ‘LEAP sentencing’ %}Defendant, having failed to complete the terms of the License Evaluation and Assistance Program and having previously plead guilty to the charge(s) listed below, appeared in Court for sentencing on {{ </w:t>
+      </w:r>
+      <w:proofErr w:type="spellStart"/>
+      <w:r>
+        <w:rPr>
+          <w:rFonts w:ascii="Palatino Linotype" w:hAnsi="Palatino Linotype"/>
+          <w:sz w:val="20"/>
+          <w:szCs w:val="20"/>
+        </w:rPr>
+        <w:t>plea_trial_date</w:t>
+      </w:r>
+      <w:proofErr w:type="spellEnd"/>
+      <w:r>
+        <w:rPr>
+          <w:rFonts w:ascii="Palatino Linotype" w:hAnsi="Palatino Linotype"/>
+          <w:sz w:val="20"/>
+          <w:szCs w:val="20"/>
+        </w:rPr>
+        <w:t xml:space="preserve"> }}. </w:t>
+      </w:r>
+      <w:r>
+        <w:rPr>
+          <w:rFonts w:ascii="Palatino Linotype" w:hAnsi="Palatino Linotype"/>
+          <w:bCs/>
+          <w:sz w:val="20"/>
+          <w:szCs w:val="20"/>
+        </w:rPr>
+        <w:t xml:space="preserve">{% if </w:t>
+      </w:r>
+      <w:proofErr w:type="spellStart"/>
+      <w:r>
+        <w:rPr>
+          <w:rFonts w:ascii="Palatino Linotype" w:hAnsi="Palatino Linotype"/>
+          <w:bCs/>
+          <w:sz w:val="20"/>
+          <w:szCs w:val="20"/>
+        </w:rPr>
+        <w:t>defense_counsel_waived</w:t>
+      </w:r>
+      <w:proofErr w:type="spellEnd"/>
+      <w:r>
+        <w:rPr>
+          <w:rFonts w:ascii="Palatino Linotype" w:hAnsi="Palatino Linotype"/>
+          <w:bCs/>
+          <w:sz w:val="20"/>
+          <w:szCs w:val="20"/>
+        </w:rPr>
+        <w:t xml:space="preserve"> is false %}Defendant was represented by {{ </w:t>
+      </w:r>
+      <w:proofErr w:type="spellStart"/>
+      <w:r>
+        <w:rPr>
+          <w:rFonts w:ascii="Palatino Linotype" w:hAnsi="Palatino Linotype"/>
+          <w:bCs/>
+          <w:sz w:val="20"/>
+          <w:szCs w:val="20"/>
+        </w:rPr>
+        <w:t>defense_counsel</w:t>
+      </w:r>
+      <w:proofErr w:type="spellEnd"/>
+      <w:r>
+        <w:rPr>
+          <w:rFonts w:ascii="Palatino Linotype" w:hAnsi="Palatino Linotype"/>
+          <w:bCs/>
+          <w:sz w:val="20"/>
+          <w:szCs w:val="20"/>
+        </w:rPr>
+        <w:t xml:space="preserve"> }}, {{ </w:t>
+      </w:r>
+      <w:proofErr w:type="spellStart"/>
+      <w:r>
+        <w:rPr>
+          <w:rFonts w:ascii="Palatino Linotype" w:hAnsi="Palatino Linotype"/>
+          <w:bCs/>
+          <w:sz w:val="20"/>
+          <w:szCs w:val="20"/>
+        </w:rPr>
+        <w:t>defense_counsel_type</w:t>
+      </w:r>
+      <w:proofErr w:type="spellEnd"/>
+      <w:r>
+        <w:rPr>
+          <w:rFonts w:ascii="Palatino Linotype" w:hAnsi="Palatino Linotype"/>
+          <w:bCs/>
+          <w:sz w:val="20"/>
+          <w:szCs w:val="20"/>
+        </w:rPr>
+        <w:t xml:space="preserve"> }}. {% </w:t>
+      </w:r>
+      <w:proofErr w:type="spellStart"/>
+      <w:r>
+        <w:rPr>
+          <w:rFonts w:ascii="Palatino Linotype" w:hAnsi="Palatino Linotype"/>
+          <w:bCs/>
+          <w:sz w:val="20"/>
+          <w:szCs w:val="20"/>
+        </w:rPr>
+        <w:t>elif</w:t>
+      </w:r>
+      <w:proofErr w:type="spellEnd"/>
+      <w:r>
+        <w:rPr>
+          <w:rFonts w:ascii="Palatino Linotype" w:hAnsi="Palatino Linotype"/>
+          <w:bCs/>
+          <w:sz w:val="20"/>
+          <w:szCs w:val="20"/>
+        </w:rPr>
+        <w:t xml:space="preserve"> </w:t>
+      </w:r>
+      <w:proofErr w:type="spellStart"/>
+      <w:r>
+        <w:rPr>
+          <w:rFonts w:ascii="Palatino Linotype" w:hAnsi="Palatino Linotype"/>
+          <w:bCs/>
+          <w:sz w:val="20"/>
+          <w:szCs w:val="20"/>
+        </w:rPr>
+        <w:t>defense_counsel_waived</w:t>
+      </w:r>
+      <w:proofErr w:type="spellEnd"/>
+      <w:r>
+        <w:rPr>
+          <w:rFonts w:ascii="Palatino Linotype" w:hAnsi="Palatino Linotype"/>
+          <w:bCs/>
+          <w:sz w:val="20"/>
+          <w:szCs w:val="20"/>
+        </w:rPr>
+        <w:t xml:space="preserve"> is true %}Defendant appeared pro se, having previously waived the right to counsel. {% endif %}</w:t>
+      </w:r>
+      <w:r>
+        <w:rPr>
+          <w:rFonts w:ascii="Palatino Linotype" w:hAnsi="Palatino Linotype"/>
+          <w:sz w:val="20"/>
+          <w:szCs w:val="20"/>
+        </w:rPr>
+        <w:t xml:space="preserve">{% </w:t>
+      </w:r>
+      <w:proofErr w:type="spellStart"/>
+      <w:r>
+        <w:rPr>
+          <w:rFonts w:ascii="Palatino Linotype" w:hAnsi="Palatino Linotype"/>
+          <w:sz w:val="20"/>
+          <w:szCs w:val="20"/>
+        </w:rPr>
+        <w:t>elif</w:t>
+      </w:r>
+      <w:proofErr w:type="spellEnd"/>
+      <w:r>
+        <w:rPr>
+          <w:rFonts w:ascii="Palatino Linotype" w:hAnsi="Palatino Linotype"/>
+          <w:sz w:val="20"/>
+          <w:szCs w:val="20"/>
+        </w:rPr>
+        <w:t xml:space="preserve"> </w:t>
+      </w:r>
+      <w:proofErr w:type="spellStart"/>
+      <w:r>
+        <w:rPr>
+          <w:rFonts w:ascii="Palatino Linotype" w:hAnsi="Palatino Linotype"/>
+          <w:sz w:val="20"/>
+          <w:szCs w:val="20"/>
+        </w:rPr>
+        <w:t>appearance_reason</w:t>
+      </w:r>
+      <w:proofErr w:type="spellEnd"/>
+      <w:r>
+        <w:rPr>
+          <w:rFonts w:ascii="Palatino Linotype" w:hAnsi="Palatino Linotype"/>
+          <w:sz w:val="20"/>
+          <w:szCs w:val="20"/>
+        </w:rPr>
+        <w:t xml:space="preserve"> == ‘trial to court’ %}</w:t>
+      </w:r>
+      <w:r>
+        <w:rPr>
+          <w:rFonts w:ascii="Palatino Linotype" w:hAnsi="Palatino Linotype"/>
+          <w:bCs/>
+          <w:sz w:val="20"/>
+          <w:szCs w:val="20"/>
+        </w:rPr>
+        <w:t xml:space="preserve">{% if </w:t>
+      </w:r>
+      <w:proofErr w:type="spellStart"/>
+      <w:r>
+        <w:rPr>
+          <w:rFonts w:ascii="Palatino Linotype" w:hAnsi="Palatino Linotype"/>
+          <w:bCs/>
+          <w:sz w:val="20"/>
+          <w:szCs w:val="20"/>
+        </w:rPr>
+        <w:t>defense_counsel_waived</w:t>
+      </w:r>
+      <w:proofErr w:type="spellEnd"/>
+      <w:r>
+        <w:rPr>
+          <w:rFonts w:ascii="Palatino Linotype" w:hAnsi="Palatino Linotype"/>
+          <w:bCs/>
+          <w:sz w:val="20"/>
+          <w:szCs w:val="20"/>
+        </w:rPr>
+        <w:t xml:space="preserve"> is false %}Defendant was represented by {{ </w:t>
+      </w:r>
+      <w:proofErr w:type="spellStart"/>
+      <w:r>
+        <w:rPr>
+          <w:rFonts w:ascii="Palatino Linotype" w:hAnsi="Palatino Linotype"/>
+          <w:bCs/>
+          <w:sz w:val="20"/>
+          <w:szCs w:val="20"/>
+        </w:rPr>
+        <w:t>defense_counsel</w:t>
+      </w:r>
+      <w:proofErr w:type="spellEnd"/>
+      <w:r>
+        <w:rPr>
+          <w:rFonts w:ascii="Palatino Linotype" w:hAnsi="Palatino Linotype"/>
+          <w:bCs/>
+          <w:sz w:val="20"/>
+          <w:szCs w:val="20"/>
+        </w:rPr>
+        <w:t xml:space="preserve"> }}, {{ </w:t>
+      </w:r>
+      <w:proofErr w:type="spellStart"/>
+      <w:r>
+        <w:rPr>
+          <w:rFonts w:ascii="Palatino Linotype" w:hAnsi="Palatino Linotype"/>
+          <w:bCs/>
+          <w:sz w:val="20"/>
+          <w:szCs w:val="20"/>
+        </w:rPr>
+        <w:t>defense_counsel_type</w:t>
+      </w:r>
+      <w:proofErr w:type="spellEnd"/>
+      <w:r>
+        <w:rPr>
+          <w:rFonts w:ascii="Palatino Linotype" w:hAnsi="Palatino Linotype"/>
+          <w:bCs/>
+          <w:sz w:val="20"/>
+          <w:szCs w:val="20"/>
+        </w:rPr>
+        <w:t xml:space="preserve"> }}. {% </w:t>
+      </w:r>
+      <w:proofErr w:type="spellStart"/>
+      <w:r>
+        <w:rPr>
+          <w:rFonts w:ascii="Palatino Linotype" w:hAnsi="Palatino Linotype"/>
+          <w:bCs/>
+          <w:sz w:val="20"/>
+          <w:szCs w:val="20"/>
+        </w:rPr>
+        <w:t>elif</w:t>
+      </w:r>
+      <w:proofErr w:type="spellEnd"/>
+      <w:r>
+        <w:rPr>
+          <w:rFonts w:ascii="Palatino Linotype" w:hAnsi="Palatino Linotype"/>
+          <w:bCs/>
+          <w:sz w:val="20"/>
+          <w:szCs w:val="20"/>
+        </w:rPr>
+        <w:t xml:space="preserve"> </w:t>
+      </w:r>
+      <w:proofErr w:type="spellStart"/>
+      <w:r>
+        <w:rPr>
+          <w:rFonts w:ascii="Palatino Linotype" w:hAnsi="Palatino Linotype"/>
+          <w:bCs/>
+          <w:sz w:val="20"/>
+          <w:szCs w:val="20"/>
+        </w:rPr>
+        <w:t>defense_counsel_waived</w:t>
+      </w:r>
+      <w:proofErr w:type="spellEnd"/>
+      <w:r>
+        <w:rPr>
+          <w:rFonts w:ascii="Palatino Linotype" w:hAnsi="Palatino Linotype"/>
+          <w:bCs/>
+          <w:sz w:val="20"/>
+          <w:szCs w:val="20"/>
+        </w:rPr>
+        <w:t xml:space="preserve"> is true %}Defendant appeared pro se, having previously waived the right to counsel. {% endif %}</w:t>
+      </w:r>
+      <w:r>
+        <w:rPr>
+          <w:rFonts w:ascii="Palatino Linotype" w:hAnsi="Palatino Linotype"/>
+          <w:sz w:val="20"/>
+          <w:szCs w:val="20"/>
+        </w:rPr>
+        <w:t xml:space="preserve">Defendant appeared in Court on {{ </w:t>
+      </w:r>
+      <w:proofErr w:type="spellStart"/>
+      <w:r>
+        <w:rPr>
+          <w:rFonts w:ascii="Palatino Linotype" w:hAnsi="Palatino Linotype"/>
+          <w:sz w:val="20"/>
+          <w:szCs w:val="20"/>
+        </w:rPr>
+        <w:t>plea_trial_date</w:t>
+      </w:r>
+      <w:proofErr w:type="spellEnd"/>
+      <w:r>
+        <w:rPr>
+          <w:rFonts w:ascii="Palatino Linotype" w:hAnsi="Palatino Linotype"/>
+          <w:sz w:val="20"/>
+          <w:szCs w:val="20"/>
+        </w:rPr>
+        <w:t xml:space="preserve"> }}, for a Trial to the Court. After consideration of the evidence presented at trial the Court finds as indicated in the chart below. {% </w:t>
+      </w:r>
+      <w:proofErr w:type="spellStart"/>
+      <w:r>
+        <w:rPr>
+          <w:rFonts w:ascii="Palatino Linotype" w:hAnsi="Palatino Linotype"/>
+          <w:sz w:val="20"/>
+          <w:szCs w:val="20"/>
+        </w:rPr>
+        <w:t>elif</w:t>
+      </w:r>
+      <w:proofErr w:type="spellEnd"/>
+      <w:r>
+        <w:rPr>
+          <w:rFonts w:ascii="Palatino Linotype" w:hAnsi="Palatino Linotype"/>
+          <w:sz w:val="20"/>
+          <w:szCs w:val="20"/>
+        </w:rPr>
+        <w:t xml:space="preserve"> </w:t>
+      </w:r>
+      <w:proofErr w:type="spellStart"/>
+      <w:r>
+        <w:rPr>
+          <w:rFonts w:ascii="Palatino Linotype" w:hAnsi="Palatino Linotype"/>
+          <w:sz w:val="20"/>
+          <w:szCs w:val="20"/>
+        </w:rPr>
+        <w:t>appearance_reason</w:t>
+      </w:r>
+      <w:proofErr w:type="spellEnd"/>
+      <w:r>
+        <w:rPr>
+          <w:rFonts w:ascii="Palatino Linotype" w:hAnsi="Palatino Linotype"/>
+          <w:sz w:val="20"/>
+          <w:szCs w:val="20"/>
+        </w:rPr>
+        <w:t xml:space="preserve"> == ‘jury trial’ %}Defendant appeared in Court on {{ </w:t>
+      </w:r>
+      <w:proofErr w:type="spellStart"/>
+      <w:r>
+        <w:rPr>
+          <w:rFonts w:ascii="Palatino Linotype" w:hAnsi="Palatino Linotype"/>
+          <w:sz w:val="20"/>
+          <w:szCs w:val="20"/>
+        </w:rPr>
+        <w:t>plea_trial_date</w:t>
+      </w:r>
+      <w:proofErr w:type="spellEnd"/>
+      <w:r>
+        <w:rPr>
+          <w:rFonts w:ascii="Palatino Linotype" w:hAnsi="Palatino Linotype"/>
+          <w:sz w:val="20"/>
+          <w:szCs w:val="20"/>
+        </w:rPr>
+        <w:t xml:space="preserve"> }}, for a jury trial. </w:t>
+      </w:r>
+      <w:r>
+        <w:rPr>
+          <w:rFonts w:ascii="Palatino Linotype" w:hAnsi="Palatino Linotype"/>
+          <w:bCs/>
+          <w:sz w:val="20"/>
+          <w:szCs w:val="20"/>
+        </w:rPr>
+        <w:t xml:space="preserve">{% if </w:t>
+      </w:r>
+      <w:proofErr w:type="spellStart"/>
+      <w:r>
+        <w:rPr>
+          <w:rFonts w:ascii="Palatino Linotype" w:hAnsi="Palatino Linotype"/>
+          <w:bCs/>
+          <w:sz w:val="20"/>
+          <w:szCs w:val="20"/>
+        </w:rPr>
+        <w:t>defense_counsel_waived</w:t>
+      </w:r>
+      <w:proofErr w:type="spellEnd"/>
+      <w:r>
+        <w:rPr>
+          <w:rFonts w:ascii="Palatino Linotype" w:hAnsi="Palatino Linotype"/>
+          <w:bCs/>
+          <w:sz w:val="20"/>
+          <w:szCs w:val="20"/>
+        </w:rPr>
+        <w:t xml:space="preserve"> is false %}Defendant was represented by {{ </w:t>
+      </w:r>
+      <w:proofErr w:type="spellStart"/>
+      <w:r>
+        <w:rPr>
+          <w:rFonts w:ascii="Palatino Linotype" w:hAnsi="Palatino Linotype"/>
+          <w:bCs/>
+          <w:sz w:val="20"/>
+          <w:szCs w:val="20"/>
+        </w:rPr>
+        <w:t>defense_counsel</w:t>
+      </w:r>
+      <w:proofErr w:type="spellEnd"/>
+      <w:r>
+        <w:rPr>
+          <w:rFonts w:ascii="Palatino Linotype" w:hAnsi="Palatino Linotype"/>
+          <w:bCs/>
+          <w:sz w:val="20"/>
+          <w:szCs w:val="20"/>
+        </w:rPr>
+        <w:t xml:space="preserve"> }}, {{ </w:t>
+      </w:r>
+      <w:proofErr w:type="spellStart"/>
+      <w:r>
+        <w:rPr>
+          <w:rFonts w:ascii="Palatino Linotype" w:hAnsi="Palatino Linotype"/>
+          <w:bCs/>
+          <w:sz w:val="20"/>
+          <w:szCs w:val="20"/>
+        </w:rPr>
+        <w:t>defense_counsel_type</w:t>
+      </w:r>
+      <w:proofErr w:type="spellEnd"/>
+      <w:r>
+        <w:rPr>
+          <w:rFonts w:ascii="Palatino Linotype" w:hAnsi="Palatino Linotype"/>
+          <w:bCs/>
+          <w:sz w:val="20"/>
+          <w:szCs w:val="20"/>
+        </w:rPr>
+        <w:t xml:space="preserve"> }}. {% </w:t>
+      </w:r>
+      <w:proofErr w:type="spellStart"/>
+      <w:r>
+        <w:rPr>
+          <w:rFonts w:ascii="Palatino Linotype" w:hAnsi="Palatino Linotype"/>
+          <w:bCs/>
+          <w:sz w:val="20"/>
+          <w:szCs w:val="20"/>
+        </w:rPr>
+        <w:t>elif</w:t>
+      </w:r>
+      <w:proofErr w:type="spellEnd"/>
+      <w:r>
+        <w:rPr>
+          <w:rFonts w:ascii="Palatino Linotype" w:hAnsi="Palatino Linotype"/>
+          <w:bCs/>
+          <w:sz w:val="20"/>
+          <w:szCs w:val="20"/>
+        </w:rPr>
+        <w:t xml:space="preserve"> </w:t>
+      </w:r>
+      <w:proofErr w:type="spellStart"/>
+      <w:r>
+        <w:rPr>
+          <w:rFonts w:ascii="Palatino Linotype" w:hAnsi="Palatino Linotype"/>
+          <w:bCs/>
+          <w:sz w:val="20"/>
+          <w:szCs w:val="20"/>
+        </w:rPr>
+        <w:t>defense_counsel_waived</w:t>
+      </w:r>
+      <w:proofErr w:type="spellEnd"/>
+      <w:r>
+        <w:rPr>
+          <w:rFonts w:ascii="Palatino Linotype" w:hAnsi="Palatino Linotype"/>
+          <w:bCs/>
+          <w:sz w:val="20"/>
+          <w:szCs w:val="20"/>
+        </w:rPr>
+        <w:t xml:space="preserve"> is true %}Defendant waived right to counsel. {% endif %}</w:t>
       </w:r>
       <w:r>
         <w:rPr>
@@ -804,15 +1341,51 @@
           <w:sz w:val="20"/>
           <w:szCs w:val="20"/>
         </w:rPr>
-        <w:t>{{ appearance_reason }}</w:t>
-      </w:r>
-      <w:r>
-        <w:rPr>
-          <w:rFonts w:ascii="Palatino Linotype" w:hAnsi="Palatino Linotype"/>
-          <w:sz w:val="20"/>
-          <w:szCs w:val="20"/>
-        </w:rPr>
-        <w:t xml:space="preserve"> on {{ plea_trial_date }}.</w:t>
+        <w:t xml:space="preserve">{{ </w:t>
+      </w:r>
+      <w:proofErr w:type="spellStart"/>
+      <w:r>
+        <w:rPr>
+          <w:rFonts w:ascii="Palatino Linotype" w:hAnsi="Palatino Linotype"/>
+          <w:sz w:val="20"/>
+          <w:szCs w:val="20"/>
+        </w:rPr>
+        <w:t>appearance_reason</w:t>
+      </w:r>
+      <w:proofErr w:type="spellEnd"/>
+      <w:r>
+        <w:rPr>
+          <w:rFonts w:ascii="Palatino Linotype" w:hAnsi="Palatino Linotype"/>
+          <w:sz w:val="20"/>
+          <w:szCs w:val="20"/>
+        </w:rPr>
+        <w:t xml:space="preserve"> }}</w:t>
+      </w:r>
+      <w:r>
+        <w:rPr>
+          <w:rFonts w:ascii="Palatino Linotype" w:hAnsi="Palatino Linotype"/>
+          <w:sz w:val="20"/>
+          <w:szCs w:val="20"/>
+        </w:rPr>
+        <w:t xml:space="preserve"> on {{ </w:t>
+      </w:r>
+      <w:proofErr w:type="spellStart"/>
+      <w:r>
+        <w:rPr>
+          <w:rFonts w:ascii="Palatino Linotype" w:hAnsi="Palatino Linotype"/>
+          <w:sz w:val="20"/>
+          <w:szCs w:val="20"/>
+        </w:rPr>
+        <w:t>plea_trial_date</w:t>
+      </w:r>
+      <w:proofErr w:type="spellEnd"/>
+      <w:r>
+        <w:rPr>
+          <w:rFonts w:ascii="Palatino Linotype" w:hAnsi="Palatino Linotype"/>
+          <w:sz w:val="20"/>
+          <w:szCs w:val="20"/>
+        </w:rPr>
+        <w:t xml:space="preserve"> }}.</w:t>
       </w:r>
       <w:r>
         <w:rPr>
@@ -829,16 +1402,136 @@
           <w:sz w:val="20"/>
           <w:szCs w:val="20"/>
         </w:rPr>
-        <w:t>{% if defense_counsel_waived is false %}Defendant was represented by {{ defense_counsel }}, {{ defense_counsel_type }}. {% elif defense_counsel_waived is true %}Defendant waived right to counsel. {% endif %}</w:t>
-      </w:r>
-      <w:r>
-        <w:rPr>
-          <w:rFonts w:ascii="Palatino Linotype" w:hAnsi="Palatino Linotype"/>
-          <w:bCs/>
-          <w:sz w:val="20"/>
-          <w:szCs w:val="20"/>
-        </w:rPr>
-        <w:t>{% if amend_offense_details is not none %}Counsel for the State of Ohio made a motion to amend the cha</w:t>
+        <w:t xml:space="preserve">{% if </w:t>
+      </w:r>
+      <w:proofErr w:type="spellStart"/>
+      <w:r>
+        <w:rPr>
+          <w:rFonts w:ascii="Palatino Linotype" w:hAnsi="Palatino Linotype"/>
+          <w:bCs/>
+          <w:sz w:val="20"/>
+          <w:szCs w:val="20"/>
+        </w:rPr>
+        <w:t>defense_counsel_waived</w:t>
+      </w:r>
+      <w:proofErr w:type="spellEnd"/>
+      <w:r>
+        <w:rPr>
+          <w:rFonts w:ascii="Palatino Linotype" w:hAnsi="Palatino Linotype"/>
+          <w:bCs/>
+          <w:sz w:val="20"/>
+          <w:szCs w:val="20"/>
+        </w:rPr>
+        <w:t xml:space="preserve"> is false %}Defendant was represented by {{ </w:t>
+      </w:r>
+      <w:proofErr w:type="spellStart"/>
+      <w:r>
+        <w:rPr>
+          <w:rFonts w:ascii="Palatino Linotype" w:hAnsi="Palatino Linotype"/>
+          <w:bCs/>
+          <w:sz w:val="20"/>
+          <w:szCs w:val="20"/>
+        </w:rPr>
+        <w:t>defense_counsel</w:t>
+      </w:r>
+      <w:proofErr w:type="spellEnd"/>
+      <w:r>
+        <w:rPr>
+          <w:rFonts w:ascii="Palatino Linotype" w:hAnsi="Palatino Linotype"/>
+          <w:bCs/>
+          <w:sz w:val="20"/>
+          <w:szCs w:val="20"/>
+        </w:rPr>
+        <w:t xml:space="preserve"> }}, {{ </w:t>
+      </w:r>
+      <w:proofErr w:type="spellStart"/>
+      <w:r>
+        <w:rPr>
+          <w:rFonts w:ascii="Palatino Linotype" w:hAnsi="Palatino Linotype"/>
+          <w:bCs/>
+          <w:sz w:val="20"/>
+          <w:szCs w:val="20"/>
+        </w:rPr>
+        <w:t>defense_counsel_type</w:t>
+      </w:r>
+      <w:proofErr w:type="spellEnd"/>
+      <w:r>
+        <w:rPr>
+          <w:rFonts w:ascii="Palatino Linotype" w:hAnsi="Palatino Linotype"/>
+          <w:bCs/>
+          <w:sz w:val="20"/>
+          <w:szCs w:val="20"/>
+        </w:rPr>
+        <w:t xml:space="preserve"> }}. {% </w:t>
+      </w:r>
+      <w:proofErr w:type="spellStart"/>
+      <w:r>
+        <w:rPr>
+          <w:rFonts w:ascii="Palatino Linotype" w:hAnsi="Palatino Linotype"/>
+          <w:bCs/>
+          <w:sz w:val="20"/>
+          <w:szCs w:val="20"/>
+        </w:rPr>
+        <w:t>elif</w:t>
+      </w:r>
+      <w:proofErr w:type="spellEnd"/>
+      <w:r>
+        <w:rPr>
+          <w:rFonts w:ascii="Palatino Linotype" w:hAnsi="Palatino Linotype"/>
+          <w:bCs/>
+          <w:sz w:val="20"/>
+          <w:szCs w:val="20"/>
+        </w:rPr>
+        <w:t xml:space="preserve"> </w:t>
+      </w:r>
+      <w:proofErr w:type="spellStart"/>
+      <w:r>
+        <w:rPr>
+          <w:rFonts w:ascii="Palatino Linotype" w:hAnsi="Palatino Linotype"/>
+          <w:bCs/>
+          <w:sz w:val="20"/>
+          <w:szCs w:val="20"/>
+        </w:rPr>
+        <w:t>defense_counsel_waived</w:t>
+      </w:r>
+      <w:proofErr w:type="spellEnd"/>
+      <w:r>
+        <w:rPr>
+          <w:rFonts w:ascii="Palatino Linotype" w:hAnsi="Palatino Linotype"/>
+          <w:bCs/>
+          <w:sz w:val="20"/>
+          <w:szCs w:val="20"/>
+        </w:rPr>
+        <w:t xml:space="preserve"> is true %}Defendant waived right to counsel. {% endif %}</w:t>
+      </w:r>
+      <w:r>
+        <w:rPr>
+          <w:rFonts w:ascii="Palatino Linotype" w:hAnsi="Palatino Linotype"/>
+          <w:bCs/>
+          <w:sz w:val="20"/>
+          <w:szCs w:val="20"/>
+        </w:rPr>
+        <w:t xml:space="preserve">{% if </w:t>
+      </w:r>
+      <w:proofErr w:type="spellStart"/>
+      <w:r>
+        <w:rPr>
+          <w:rFonts w:ascii="Palatino Linotype" w:hAnsi="Palatino Linotype"/>
+          <w:bCs/>
+          <w:sz w:val="20"/>
+          <w:szCs w:val="20"/>
+        </w:rPr>
+        <w:t>amend_offense_details</w:t>
+      </w:r>
+      <w:proofErr w:type="spellEnd"/>
+      <w:r>
+        <w:rPr>
+          <w:rFonts w:ascii="Palatino Linotype" w:hAnsi="Palatino Linotype"/>
+          <w:bCs/>
+          <w:sz w:val="20"/>
+          <w:szCs w:val="20"/>
+        </w:rPr>
+        <w:t xml:space="preserve"> is not none %}Counsel for the State of Ohio made a motion to amend the cha</w:t>
       </w:r>
       <w:r>
         <w:rPr>
@@ -856,7 +1549,27 @@
           <w:sz w:val="20"/>
           <w:szCs w:val="20"/>
         </w:rPr>
-        <w:t xml:space="preserve">{% if amend_offense_details.motion_disposition  ==  ‘Granted’ %} The Court found the amendment </w:t>
+        <w:t xml:space="preserve">{% if </w:t>
+      </w:r>
+      <w:proofErr w:type="spellStart"/>
+      <w:r>
+        <w:rPr>
+          <w:rFonts w:ascii="Palatino Linotype" w:hAnsi="Palatino Linotype"/>
+          <w:bCs/>
+          <w:sz w:val="20"/>
+          <w:szCs w:val="20"/>
+        </w:rPr>
+        <w:t>amend_offense_details.motion_disposition</w:t>
+      </w:r>
+      <w:proofErr w:type="spellEnd"/>
+      <w:r>
+        <w:rPr>
+          <w:rFonts w:ascii="Palatino Linotype" w:hAnsi="Palatino Linotype"/>
+          <w:bCs/>
+          <w:sz w:val="20"/>
+          <w:szCs w:val="20"/>
+        </w:rPr>
+        <w:t xml:space="preserve">  ==  ‘Granted’ %} The Court found the amendment </w:t>
       </w:r>
       <w:r>
         <w:rPr>
@@ -874,26 +1587,137 @@
           <w:sz w:val="20"/>
           <w:szCs w:val="20"/>
         </w:rPr>
-        <w:t xml:space="preserve"> {{ amend_offense_details.motion_disposition }}.</w:t>
-      </w:r>
-      <w:r>
-        <w:rPr>
-          <w:rFonts w:ascii="Palatino Linotype" w:hAnsi="Palatino Linotype"/>
-          <w:bCs/>
-          <w:sz w:val="20"/>
-          <w:szCs w:val="20"/>
-        </w:rPr>
-        <w:t xml:space="preserve"> The charge(s) of {% for charge in amended_charges_list %}{% if loop.index == 2 %} and {% endif %}{{ charge[0] }} is amended to {{ charge[1] }}{% endfor %}.</w:t>
-      </w:r>
-      <w:r>
-        <w:rPr>
-          <w:rFonts w:ascii="Palatino Linotype" w:hAnsi="Palatino Linotype"/>
-          <w:bCs/>
-          <w:sz w:val="20"/>
-          <w:szCs w:val="20"/>
-        </w:rPr>
-        <w:t>{% elif amend_offense_details.motion_disposition</w:t>
-      </w:r>
+        <w:t xml:space="preserve"> {{ </w:t>
+      </w:r>
+      <w:proofErr w:type="spellStart"/>
+      <w:r>
+        <w:rPr>
+          <w:rFonts w:ascii="Palatino Linotype" w:hAnsi="Palatino Linotype"/>
+          <w:bCs/>
+          <w:sz w:val="20"/>
+          <w:szCs w:val="20"/>
+        </w:rPr>
+        <w:t>amend_offense_details.motion_disposition</w:t>
+      </w:r>
+      <w:proofErr w:type="spellEnd"/>
+      <w:r>
+        <w:rPr>
+          <w:rFonts w:ascii="Palatino Linotype" w:hAnsi="Palatino Linotype"/>
+          <w:bCs/>
+          <w:sz w:val="20"/>
+          <w:szCs w:val="20"/>
+        </w:rPr>
+        <w:t xml:space="preserve"> }}.</w:t>
+      </w:r>
+      <w:r>
+        <w:rPr>
+          <w:rFonts w:ascii="Palatino Linotype" w:hAnsi="Palatino Linotype"/>
+          <w:bCs/>
+          <w:sz w:val="20"/>
+          <w:szCs w:val="20"/>
+        </w:rPr>
+        <w:t xml:space="preserve"> The charge(s) of {% for charge in </w:t>
+      </w:r>
+      <w:proofErr w:type="spellStart"/>
+      <w:r>
+        <w:rPr>
+          <w:rFonts w:ascii="Palatino Linotype" w:hAnsi="Palatino Linotype"/>
+          <w:bCs/>
+          <w:sz w:val="20"/>
+          <w:szCs w:val="20"/>
+        </w:rPr>
+        <w:t>amended_charges_list</w:t>
+      </w:r>
+      <w:proofErr w:type="spellEnd"/>
+      <w:r>
+        <w:rPr>
+          <w:rFonts w:ascii="Palatino Linotype" w:hAnsi="Palatino Linotype"/>
+          <w:bCs/>
+          <w:sz w:val="20"/>
+          <w:szCs w:val="20"/>
+        </w:rPr>
+        <w:t xml:space="preserve"> %}{% if </w:t>
+      </w:r>
+      <w:proofErr w:type="spellStart"/>
+      <w:r>
+        <w:rPr>
+          <w:rFonts w:ascii="Palatino Linotype" w:hAnsi="Palatino Linotype"/>
+          <w:bCs/>
+          <w:sz w:val="20"/>
+          <w:szCs w:val="20"/>
+        </w:rPr>
+        <w:t>loop.index</w:t>
+      </w:r>
+      <w:proofErr w:type="spellEnd"/>
+      <w:r>
+        <w:rPr>
+          <w:rFonts w:ascii="Palatino Linotype" w:hAnsi="Palatino Linotype"/>
+          <w:bCs/>
+          <w:sz w:val="20"/>
+          <w:szCs w:val="20"/>
+        </w:rPr>
+        <w:t xml:space="preserve"> == 2 %} and {% endif %}{{ charge[0] }} is amended to {{ charge[1] }}{% </w:t>
+      </w:r>
+      <w:proofErr w:type="spellStart"/>
+      <w:r>
+        <w:rPr>
+          <w:rFonts w:ascii="Palatino Linotype" w:hAnsi="Palatino Linotype"/>
+          <w:bCs/>
+          <w:sz w:val="20"/>
+          <w:szCs w:val="20"/>
+        </w:rPr>
+        <w:t>endfor</w:t>
+      </w:r>
+      <w:proofErr w:type="spellEnd"/>
+      <w:r>
+        <w:rPr>
+          <w:rFonts w:ascii="Palatino Linotype" w:hAnsi="Palatino Linotype"/>
+          <w:bCs/>
+          <w:sz w:val="20"/>
+          <w:szCs w:val="20"/>
+        </w:rPr>
+        <w:t xml:space="preserve"> %}.</w:t>
+      </w:r>
+      <w:r>
+        <w:rPr>
+          <w:rFonts w:ascii="Palatino Linotype" w:hAnsi="Palatino Linotype"/>
+          <w:bCs/>
+          <w:sz w:val="20"/>
+          <w:szCs w:val="20"/>
+        </w:rPr>
+        <w:t xml:space="preserve">{% </w:t>
+      </w:r>
+      <w:proofErr w:type="spellStart"/>
+      <w:r>
+        <w:rPr>
+          <w:rFonts w:ascii="Palatino Linotype" w:hAnsi="Palatino Linotype"/>
+          <w:bCs/>
+          <w:sz w:val="20"/>
+          <w:szCs w:val="20"/>
+        </w:rPr>
+        <w:t>elif</w:t>
+      </w:r>
+      <w:proofErr w:type="spellEnd"/>
+      <w:r>
+        <w:rPr>
+          <w:rFonts w:ascii="Palatino Linotype" w:hAnsi="Palatino Linotype"/>
+          <w:bCs/>
+          <w:sz w:val="20"/>
+          <w:szCs w:val="20"/>
+        </w:rPr>
+        <w:t xml:space="preserve"> </w:t>
+      </w:r>
+      <w:proofErr w:type="spellStart"/>
+      <w:r>
+        <w:rPr>
+          <w:rFonts w:ascii="Palatino Linotype" w:hAnsi="Palatino Linotype"/>
+          <w:bCs/>
+          <w:sz w:val="20"/>
+          <w:szCs w:val="20"/>
+        </w:rPr>
+        <w:t>amend_offense_details.motion_disposition</w:t>
+      </w:r>
+      <w:proofErr w:type="spellEnd"/>
       <w:r>
         <w:rPr>
           <w:rFonts w:ascii="Palatino Linotype" w:hAnsi="Palatino Linotype"/>
@@ -928,16 +1752,36 @@
           <w:sz w:val="20"/>
           <w:szCs w:val="20"/>
         </w:rPr>
-        <w:t xml:space="preserve"> and therefore the motion is {{ amend_offense</w:t>
-      </w:r>
-      <w:r>
-        <w:rPr>
-          <w:rFonts w:ascii="Palatino Linotype" w:hAnsi="Palatino Linotype"/>
-          <w:bCs/>
-          <w:sz w:val="20"/>
-          <w:szCs w:val="20"/>
-        </w:rPr>
-        <w:t>_details.motion_disposition }}.</w:t>
+        <w:t xml:space="preserve"> and therefore the motion is {{ </w:t>
+      </w:r>
+      <w:proofErr w:type="spellStart"/>
+      <w:r>
+        <w:rPr>
+          <w:rFonts w:ascii="Palatino Linotype" w:hAnsi="Palatino Linotype"/>
+          <w:bCs/>
+          <w:sz w:val="20"/>
+          <w:szCs w:val="20"/>
+        </w:rPr>
+        <w:t>amend_offense</w:t>
+      </w:r>
+      <w:r>
+        <w:rPr>
+          <w:rFonts w:ascii="Palatino Linotype" w:hAnsi="Palatino Linotype"/>
+          <w:bCs/>
+          <w:sz w:val="20"/>
+          <w:szCs w:val="20"/>
+        </w:rPr>
+        <w:t>_details.motion_disposition</w:t>
+      </w:r>
+      <w:proofErr w:type="spellEnd"/>
+      <w:r>
+        <w:rPr>
+          <w:rFonts w:ascii="Palatino Linotype" w:hAnsi="Palatino Linotype"/>
+          <w:bCs/>
+          <w:sz w:val="20"/>
+          <w:szCs w:val="20"/>
+        </w:rPr>
+        <w:t xml:space="preserve"> }}.</w:t>
       </w:r>
       <w:r>
         <w:rPr>
@@ -1089,7 +1933,23 @@
           <w:sz w:val="20"/>
           <w:szCs w:val="20"/>
         </w:rPr>
-        <w:t>The Court, finding that the Defendant entered the plea knowingly, intelligently, and voluntarily, accepted the plea and, following allocution, entered the following sentence:</w:t>
+        <w:t xml:space="preserve">The Court, finding that the Defendant entered the plea knowingly, intelligently, and voluntarily, accepted the plea and, following allocution, </w:t>
+      </w:r>
+      <w:r>
+        <w:rPr>
+          <w:rFonts w:ascii="Palatino Linotype" w:hAnsi="Palatino Linotype"/>
+          <w:sz w:val="20"/>
+          <w:szCs w:val="20"/>
+        </w:rPr>
+        <w:t xml:space="preserve">the Court </w:t>
+      </w:r>
+      <w:r>
+        <w:rPr>
+          <w:rFonts w:ascii="Palatino Linotype" w:hAnsi="Palatino Linotype"/>
+          <w:sz w:val="20"/>
+          <w:szCs w:val="20"/>
+        </w:rPr>
+        <w:t>entered the following sentence:</w:t>
       </w:r>
       <w:r>
         <w:rPr>
@@ -1198,8 +2058,31 @@
                 <w:sz w:val="20"/>
                 <w:szCs w:val="20"/>
               </w:rPr>
-              <w:t xml:space="preserve">{%tc for charge in </w:t>
-            </w:r>
+              <w:t>{%</w:t>
+            </w:r>
+            <w:proofErr w:type="spellStart"/>
+            <w:r>
+              <w:rPr>
+                <w:rFonts w:ascii="Palatino Linotype" w:hAnsi="Palatino Linotype"/>
+                <w:b/>
+                <w:bCs/>
+                <w:sz w:val="20"/>
+                <w:szCs w:val="20"/>
+              </w:rPr>
+              <w:t>tc</w:t>
+            </w:r>
+            <w:proofErr w:type="spellEnd"/>
+            <w:r>
+              <w:rPr>
+                <w:rFonts w:ascii="Palatino Linotype" w:hAnsi="Palatino Linotype"/>
+                <w:b/>
+                <w:bCs/>
+                <w:sz w:val="20"/>
+                <w:szCs w:val="20"/>
+              </w:rPr>
+              <w:t xml:space="preserve"> for charge in </w:t>
+            </w:r>
+            <w:proofErr w:type="spellStart"/>
             <w:r>
               <w:rPr>
                 <w:rFonts w:ascii="Palatino Linotype" w:hAnsi="Palatino Linotype"/>
@@ -1209,7 +2092,18 @@
                 <w:szCs w:val="20"/>
               </w:rPr>
               <w:lastRenderedPageBreak/>
-              <w:t>charges_list %}</w:t>
+              <w:t>charges_list</w:t>
+            </w:r>
+            <w:proofErr w:type="spellEnd"/>
+            <w:r>
+              <w:rPr>
+                <w:rFonts w:ascii="Palatino Linotype" w:hAnsi="Palatino Linotype"/>
+                <w:b/>
+                <w:bCs/>
+                <w:sz w:val="20"/>
+                <w:szCs w:val="20"/>
+              </w:rPr>
+              <w:t xml:space="preserve"> %}</w:t>
             </w:r>
           </w:p>
         </w:tc>
@@ -1248,7 +2142,29 @@
                 <w:szCs w:val="20"/>
               </w:rPr>
               <w:lastRenderedPageBreak/>
-              <w:t>{{ charge.offense }}</w:t>
+              <w:t xml:space="preserve">{{ </w:t>
+            </w:r>
+            <w:proofErr w:type="spellStart"/>
+            <w:r>
+              <w:rPr>
+                <w:rFonts w:ascii="Palatino Linotype" w:hAnsi="Palatino Linotype"/>
+                <w:b/>
+                <w:bCs/>
+                <w:sz w:val="20"/>
+                <w:szCs w:val="20"/>
+              </w:rPr>
+              <w:t>charge.offense</w:t>
+            </w:r>
+            <w:proofErr w:type="spellEnd"/>
+            <w:r>
+              <w:rPr>
+                <w:rFonts w:ascii="Palatino Linotype" w:hAnsi="Palatino Linotype"/>
+                <w:b/>
+                <w:bCs/>
+                <w:sz w:val="20"/>
+                <w:szCs w:val="20"/>
+              </w:rPr>
+              <w:t xml:space="preserve"> }}</w:t>
             </w:r>
           </w:p>
         </w:tc>
@@ -1286,7 +2202,51 @@
                 <w:sz w:val="20"/>
                 <w:szCs w:val="20"/>
               </w:rPr>
-              <w:t>{%tc endfor %}</w:t>
+              <w:t>{%</w:t>
+            </w:r>
+            <w:proofErr w:type="spellStart"/>
+            <w:r>
+              <w:rPr>
+                <w:rFonts w:ascii="Palatino Linotype" w:hAnsi="Palatino Linotype"/>
+                <w:b/>
+                <w:bCs/>
+                <w:sz w:val="20"/>
+                <w:szCs w:val="20"/>
+              </w:rPr>
+              <w:t>tc</w:t>
+            </w:r>
+            <w:proofErr w:type="spellEnd"/>
+            <w:r>
+              <w:rPr>
+                <w:rFonts w:ascii="Palatino Linotype" w:hAnsi="Palatino Linotype"/>
+                <w:b/>
+                <w:bCs/>
+                <w:sz w:val="20"/>
+                <w:szCs w:val="20"/>
+              </w:rPr>
+              <w:t xml:space="preserve"> </w:t>
+            </w:r>
+            <w:proofErr w:type="spellStart"/>
+            <w:r>
+              <w:rPr>
+                <w:rFonts w:ascii="Palatino Linotype" w:hAnsi="Palatino Linotype"/>
+                <w:b/>
+                <w:bCs/>
+                <w:sz w:val="20"/>
+                <w:szCs w:val="20"/>
+              </w:rPr>
+              <w:t>endfor</w:t>
+            </w:r>
+            <w:proofErr w:type="spellEnd"/>
+            <w:r>
+              <w:rPr>
+                <w:rFonts w:ascii="Palatino Linotype" w:hAnsi="Palatino Linotype"/>
+                <w:b/>
+                <w:bCs/>
+                <w:sz w:val="20"/>
+                <w:szCs w:val="20"/>
+              </w:rPr>
+              <w:t xml:space="preserve"> %}</w:t>
             </w:r>
           </w:p>
         </w:tc>
@@ -1367,7 +2327,51 @@
                 <w:sz w:val="20"/>
                 <w:szCs w:val="20"/>
               </w:rPr>
-              <w:t>{%tc for charge in charges_list %}</w:t>
+              <w:t>{%</w:t>
+            </w:r>
+            <w:proofErr w:type="spellStart"/>
+            <w:r>
+              <w:rPr>
+                <w:rFonts w:ascii="Palatino Linotype" w:hAnsi="Palatino Linotype"/>
+                <w:b/>
+                <w:bCs/>
+                <w:sz w:val="20"/>
+                <w:szCs w:val="20"/>
+              </w:rPr>
+              <w:t>tc</w:t>
+            </w:r>
+            <w:proofErr w:type="spellEnd"/>
+            <w:r>
+              <w:rPr>
+                <w:rFonts w:ascii="Palatino Linotype" w:hAnsi="Palatino Linotype"/>
+                <w:b/>
+                <w:bCs/>
+                <w:sz w:val="20"/>
+                <w:szCs w:val="20"/>
+              </w:rPr>
+              <w:t xml:space="preserve"> for charge in </w:t>
+            </w:r>
+            <w:proofErr w:type="spellStart"/>
+            <w:r>
+              <w:rPr>
+                <w:rFonts w:ascii="Palatino Linotype" w:hAnsi="Palatino Linotype"/>
+                <w:b/>
+                <w:bCs/>
+                <w:sz w:val="20"/>
+                <w:szCs w:val="20"/>
+              </w:rPr>
+              <w:t>charges_list</w:t>
+            </w:r>
+            <w:proofErr w:type="spellEnd"/>
+            <w:r>
+              <w:rPr>
+                <w:rFonts w:ascii="Palatino Linotype" w:hAnsi="Palatino Linotype"/>
+                <w:b/>
+                <w:bCs/>
+                <w:sz w:val="20"/>
+                <w:szCs w:val="20"/>
+              </w:rPr>
+              <w:t xml:space="preserve"> %}</w:t>
             </w:r>
           </w:p>
         </w:tc>
@@ -1405,7 +2409,29 @@
                 <w:sz w:val="20"/>
                 <w:szCs w:val="20"/>
               </w:rPr>
-              <w:t>{{ charge.statute }}</w:t>
+              <w:t xml:space="preserve">{{ </w:t>
+            </w:r>
+            <w:proofErr w:type="spellStart"/>
+            <w:r>
+              <w:rPr>
+                <w:rFonts w:ascii="Palatino Linotype" w:hAnsi="Palatino Linotype"/>
+                <w:b/>
+                <w:bCs/>
+                <w:sz w:val="20"/>
+                <w:szCs w:val="20"/>
+              </w:rPr>
+              <w:t>charge.statute</w:t>
+            </w:r>
+            <w:proofErr w:type="spellEnd"/>
+            <w:r>
+              <w:rPr>
+                <w:rFonts w:ascii="Palatino Linotype" w:hAnsi="Palatino Linotype"/>
+                <w:b/>
+                <w:bCs/>
+                <w:sz w:val="20"/>
+                <w:szCs w:val="20"/>
+              </w:rPr>
+              <w:t xml:space="preserve"> }}</w:t>
             </w:r>
           </w:p>
         </w:tc>
@@ -1443,7 +2469,51 @@
                 <w:sz w:val="20"/>
                 <w:szCs w:val="20"/>
               </w:rPr>
-              <w:t>{%tc endfor %}</w:t>
+              <w:t>{%</w:t>
+            </w:r>
+            <w:proofErr w:type="spellStart"/>
+            <w:r>
+              <w:rPr>
+                <w:rFonts w:ascii="Palatino Linotype" w:hAnsi="Palatino Linotype"/>
+                <w:b/>
+                <w:bCs/>
+                <w:sz w:val="20"/>
+                <w:szCs w:val="20"/>
+              </w:rPr>
+              <w:t>tc</w:t>
+            </w:r>
+            <w:proofErr w:type="spellEnd"/>
+            <w:r>
+              <w:rPr>
+                <w:rFonts w:ascii="Palatino Linotype" w:hAnsi="Palatino Linotype"/>
+                <w:b/>
+                <w:bCs/>
+                <w:sz w:val="20"/>
+                <w:szCs w:val="20"/>
+              </w:rPr>
+              <w:t xml:space="preserve"> </w:t>
+            </w:r>
+            <w:proofErr w:type="spellStart"/>
+            <w:r>
+              <w:rPr>
+                <w:rFonts w:ascii="Palatino Linotype" w:hAnsi="Palatino Linotype"/>
+                <w:b/>
+                <w:bCs/>
+                <w:sz w:val="20"/>
+                <w:szCs w:val="20"/>
+              </w:rPr>
+              <w:t>endfor</w:t>
+            </w:r>
+            <w:proofErr w:type="spellEnd"/>
+            <w:r>
+              <w:rPr>
+                <w:rFonts w:ascii="Palatino Linotype" w:hAnsi="Palatino Linotype"/>
+                <w:b/>
+                <w:bCs/>
+                <w:sz w:val="20"/>
+                <w:szCs w:val="20"/>
+              </w:rPr>
+              <w:t xml:space="preserve"> %}</w:t>
             </w:r>
           </w:p>
         </w:tc>
@@ -1524,7 +2594,51 @@
                 <w:sz w:val="20"/>
                 <w:szCs w:val="20"/>
               </w:rPr>
-              <w:t>{%tc for charge in charges_list %}</w:t>
+              <w:t>{%</w:t>
+            </w:r>
+            <w:proofErr w:type="spellStart"/>
+            <w:r>
+              <w:rPr>
+                <w:rFonts w:ascii="Palatino Linotype" w:hAnsi="Palatino Linotype"/>
+                <w:b/>
+                <w:bCs/>
+                <w:sz w:val="20"/>
+                <w:szCs w:val="20"/>
+              </w:rPr>
+              <w:t>tc</w:t>
+            </w:r>
+            <w:proofErr w:type="spellEnd"/>
+            <w:r>
+              <w:rPr>
+                <w:rFonts w:ascii="Palatino Linotype" w:hAnsi="Palatino Linotype"/>
+                <w:b/>
+                <w:bCs/>
+                <w:sz w:val="20"/>
+                <w:szCs w:val="20"/>
+              </w:rPr>
+              <w:t xml:space="preserve"> for charge in </w:t>
+            </w:r>
+            <w:proofErr w:type="spellStart"/>
+            <w:r>
+              <w:rPr>
+                <w:rFonts w:ascii="Palatino Linotype" w:hAnsi="Palatino Linotype"/>
+                <w:b/>
+                <w:bCs/>
+                <w:sz w:val="20"/>
+                <w:szCs w:val="20"/>
+              </w:rPr>
+              <w:t>charges_list</w:t>
+            </w:r>
+            <w:proofErr w:type="spellEnd"/>
+            <w:r>
+              <w:rPr>
+                <w:rFonts w:ascii="Palatino Linotype" w:hAnsi="Palatino Linotype"/>
+                <w:b/>
+                <w:bCs/>
+                <w:sz w:val="20"/>
+                <w:szCs w:val="20"/>
+              </w:rPr>
+              <w:t xml:space="preserve"> %}</w:t>
             </w:r>
           </w:p>
         </w:tc>
@@ -1562,7 +2676,29 @@
                 <w:sz w:val="20"/>
                 <w:szCs w:val="20"/>
               </w:rPr>
-              <w:t>{{ charge.degree }}</w:t>
+              <w:t xml:space="preserve">{{ </w:t>
+            </w:r>
+            <w:proofErr w:type="spellStart"/>
+            <w:r>
+              <w:rPr>
+                <w:rFonts w:ascii="Palatino Linotype" w:hAnsi="Palatino Linotype"/>
+                <w:b/>
+                <w:bCs/>
+                <w:sz w:val="20"/>
+                <w:szCs w:val="20"/>
+              </w:rPr>
+              <w:t>charge.degree</w:t>
+            </w:r>
+            <w:proofErr w:type="spellEnd"/>
+            <w:r>
+              <w:rPr>
+                <w:rFonts w:ascii="Palatino Linotype" w:hAnsi="Palatino Linotype"/>
+                <w:b/>
+                <w:bCs/>
+                <w:sz w:val="20"/>
+                <w:szCs w:val="20"/>
+              </w:rPr>
+              <w:t xml:space="preserve"> }}</w:t>
             </w:r>
           </w:p>
         </w:tc>
@@ -1600,7 +2736,51 @@
                 <w:sz w:val="20"/>
                 <w:szCs w:val="20"/>
               </w:rPr>
-              <w:t>{%tc endfor %}</w:t>
+              <w:t>{%</w:t>
+            </w:r>
+            <w:proofErr w:type="spellStart"/>
+            <w:r>
+              <w:rPr>
+                <w:rFonts w:ascii="Palatino Linotype" w:hAnsi="Palatino Linotype"/>
+                <w:b/>
+                <w:bCs/>
+                <w:sz w:val="20"/>
+                <w:szCs w:val="20"/>
+              </w:rPr>
+              <w:t>tc</w:t>
+            </w:r>
+            <w:proofErr w:type="spellEnd"/>
+            <w:r>
+              <w:rPr>
+                <w:rFonts w:ascii="Palatino Linotype" w:hAnsi="Palatino Linotype"/>
+                <w:b/>
+                <w:bCs/>
+                <w:sz w:val="20"/>
+                <w:szCs w:val="20"/>
+              </w:rPr>
+              <w:t xml:space="preserve"> </w:t>
+            </w:r>
+            <w:proofErr w:type="spellStart"/>
+            <w:r>
+              <w:rPr>
+                <w:rFonts w:ascii="Palatino Linotype" w:hAnsi="Palatino Linotype"/>
+                <w:b/>
+                <w:bCs/>
+                <w:sz w:val="20"/>
+                <w:szCs w:val="20"/>
+              </w:rPr>
+              <w:t>endfor</w:t>
+            </w:r>
+            <w:proofErr w:type="spellEnd"/>
+            <w:r>
+              <w:rPr>
+                <w:rFonts w:ascii="Palatino Linotype" w:hAnsi="Palatino Linotype"/>
+                <w:b/>
+                <w:bCs/>
+                <w:sz w:val="20"/>
+                <w:szCs w:val="20"/>
+              </w:rPr>
+              <w:t xml:space="preserve"> %}</w:t>
             </w:r>
           </w:p>
         </w:tc>
@@ -1681,7 +2861,51 @@
                 <w:sz w:val="20"/>
                 <w:szCs w:val="20"/>
               </w:rPr>
-              <w:t>{%tc for charge in charges_list %}</w:t>
+              <w:t>{%</w:t>
+            </w:r>
+            <w:proofErr w:type="spellStart"/>
+            <w:r>
+              <w:rPr>
+                <w:rFonts w:ascii="Palatino Linotype" w:hAnsi="Palatino Linotype"/>
+                <w:b/>
+                <w:bCs/>
+                <w:sz w:val="20"/>
+                <w:szCs w:val="20"/>
+              </w:rPr>
+              <w:t>tc</w:t>
+            </w:r>
+            <w:proofErr w:type="spellEnd"/>
+            <w:r>
+              <w:rPr>
+                <w:rFonts w:ascii="Palatino Linotype" w:hAnsi="Palatino Linotype"/>
+                <w:b/>
+                <w:bCs/>
+                <w:sz w:val="20"/>
+                <w:szCs w:val="20"/>
+              </w:rPr>
+              <w:t xml:space="preserve"> for charge in </w:t>
+            </w:r>
+            <w:proofErr w:type="spellStart"/>
+            <w:r>
+              <w:rPr>
+                <w:rFonts w:ascii="Palatino Linotype" w:hAnsi="Palatino Linotype"/>
+                <w:b/>
+                <w:bCs/>
+                <w:sz w:val="20"/>
+                <w:szCs w:val="20"/>
+              </w:rPr>
+              <w:t>charges_list</w:t>
+            </w:r>
+            <w:proofErr w:type="spellEnd"/>
+            <w:r>
+              <w:rPr>
+                <w:rFonts w:ascii="Palatino Linotype" w:hAnsi="Palatino Linotype"/>
+                <w:b/>
+                <w:bCs/>
+                <w:sz w:val="20"/>
+                <w:szCs w:val="20"/>
+              </w:rPr>
+              <w:t xml:space="preserve"> %}</w:t>
             </w:r>
           </w:p>
         </w:tc>
@@ -1719,7 +2943,29 @@
                 <w:sz w:val="20"/>
                 <w:szCs w:val="20"/>
               </w:rPr>
-              <w:t>{{ charge.plea}}</w:t>
+              <w:t xml:space="preserve">{{ </w:t>
+            </w:r>
+            <w:proofErr w:type="spellStart"/>
+            <w:r>
+              <w:rPr>
+                <w:rFonts w:ascii="Palatino Linotype" w:hAnsi="Palatino Linotype"/>
+                <w:b/>
+                <w:bCs/>
+                <w:sz w:val="20"/>
+                <w:szCs w:val="20"/>
+              </w:rPr>
+              <w:t>charge.plea</w:t>
+            </w:r>
+            <w:proofErr w:type="spellEnd"/>
+            <w:r>
+              <w:rPr>
+                <w:rFonts w:ascii="Palatino Linotype" w:hAnsi="Palatino Linotype"/>
+                <w:b/>
+                <w:bCs/>
+                <w:sz w:val="20"/>
+                <w:szCs w:val="20"/>
+              </w:rPr>
+              <w:t>}}</w:t>
             </w:r>
           </w:p>
         </w:tc>
@@ -1757,7 +3003,51 @@
                 <w:sz w:val="20"/>
                 <w:szCs w:val="20"/>
               </w:rPr>
-              <w:t>{%tc endfor %}</w:t>
+              <w:t>{%</w:t>
+            </w:r>
+            <w:proofErr w:type="spellStart"/>
+            <w:r>
+              <w:rPr>
+                <w:rFonts w:ascii="Palatino Linotype" w:hAnsi="Palatino Linotype"/>
+                <w:b/>
+                <w:bCs/>
+                <w:sz w:val="20"/>
+                <w:szCs w:val="20"/>
+              </w:rPr>
+              <w:t>tc</w:t>
+            </w:r>
+            <w:proofErr w:type="spellEnd"/>
+            <w:r>
+              <w:rPr>
+                <w:rFonts w:ascii="Palatino Linotype" w:hAnsi="Palatino Linotype"/>
+                <w:b/>
+                <w:bCs/>
+                <w:sz w:val="20"/>
+                <w:szCs w:val="20"/>
+              </w:rPr>
+              <w:t xml:space="preserve"> </w:t>
+            </w:r>
+            <w:proofErr w:type="spellStart"/>
+            <w:r>
+              <w:rPr>
+                <w:rFonts w:ascii="Palatino Linotype" w:hAnsi="Palatino Linotype"/>
+                <w:b/>
+                <w:bCs/>
+                <w:sz w:val="20"/>
+                <w:szCs w:val="20"/>
+              </w:rPr>
+              <w:t>endfor</w:t>
+            </w:r>
+            <w:proofErr w:type="spellEnd"/>
+            <w:r>
+              <w:rPr>
+                <w:rFonts w:ascii="Palatino Linotype" w:hAnsi="Palatino Linotype"/>
+                <w:b/>
+                <w:bCs/>
+                <w:sz w:val="20"/>
+                <w:szCs w:val="20"/>
+              </w:rPr>
+              <w:t xml:space="preserve"> %}</w:t>
             </w:r>
           </w:p>
         </w:tc>
@@ -1838,7 +3128,51 @@
                 <w:sz w:val="20"/>
                 <w:szCs w:val="20"/>
               </w:rPr>
-              <w:t>{%tc for charge in charges_list %}</w:t>
+              <w:t>{%</w:t>
+            </w:r>
+            <w:proofErr w:type="spellStart"/>
+            <w:r>
+              <w:rPr>
+                <w:rFonts w:ascii="Palatino Linotype" w:hAnsi="Palatino Linotype"/>
+                <w:b/>
+                <w:bCs/>
+                <w:sz w:val="20"/>
+                <w:szCs w:val="20"/>
+              </w:rPr>
+              <w:t>tc</w:t>
+            </w:r>
+            <w:proofErr w:type="spellEnd"/>
+            <w:r>
+              <w:rPr>
+                <w:rFonts w:ascii="Palatino Linotype" w:hAnsi="Palatino Linotype"/>
+                <w:b/>
+                <w:bCs/>
+                <w:sz w:val="20"/>
+                <w:szCs w:val="20"/>
+              </w:rPr>
+              <w:t xml:space="preserve"> for charge in </w:t>
+            </w:r>
+            <w:proofErr w:type="spellStart"/>
+            <w:r>
+              <w:rPr>
+                <w:rFonts w:ascii="Palatino Linotype" w:hAnsi="Palatino Linotype"/>
+                <w:b/>
+                <w:bCs/>
+                <w:sz w:val="20"/>
+                <w:szCs w:val="20"/>
+              </w:rPr>
+              <w:t>charges_list</w:t>
+            </w:r>
+            <w:proofErr w:type="spellEnd"/>
+            <w:r>
+              <w:rPr>
+                <w:rFonts w:ascii="Palatino Linotype" w:hAnsi="Palatino Linotype"/>
+                <w:b/>
+                <w:bCs/>
+                <w:sz w:val="20"/>
+                <w:szCs w:val="20"/>
+              </w:rPr>
+              <w:t xml:space="preserve"> %}</w:t>
             </w:r>
           </w:p>
         </w:tc>
@@ -1876,7 +3210,29 @@
                 <w:sz w:val="20"/>
                 <w:szCs w:val="20"/>
               </w:rPr>
-              <w:t>{{ charge.finding }}</w:t>
+              <w:t xml:space="preserve">{{ </w:t>
+            </w:r>
+            <w:proofErr w:type="spellStart"/>
+            <w:r>
+              <w:rPr>
+                <w:rFonts w:ascii="Palatino Linotype" w:hAnsi="Palatino Linotype"/>
+                <w:b/>
+                <w:bCs/>
+                <w:sz w:val="20"/>
+                <w:szCs w:val="20"/>
+              </w:rPr>
+              <w:t>charge.finding</w:t>
+            </w:r>
+            <w:proofErr w:type="spellEnd"/>
+            <w:r>
+              <w:rPr>
+                <w:rFonts w:ascii="Palatino Linotype" w:hAnsi="Palatino Linotype"/>
+                <w:b/>
+                <w:bCs/>
+                <w:sz w:val="20"/>
+                <w:szCs w:val="20"/>
+              </w:rPr>
+              <w:t xml:space="preserve"> }}</w:t>
             </w:r>
           </w:p>
         </w:tc>
@@ -1914,7 +3270,51 @@
                 <w:sz w:val="20"/>
                 <w:szCs w:val="20"/>
               </w:rPr>
-              <w:t>{%tc endfor %}</w:t>
+              <w:t>{%</w:t>
+            </w:r>
+            <w:proofErr w:type="spellStart"/>
+            <w:r>
+              <w:rPr>
+                <w:rFonts w:ascii="Palatino Linotype" w:hAnsi="Palatino Linotype"/>
+                <w:b/>
+                <w:bCs/>
+                <w:sz w:val="20"/>
+                <w:szCs w:val="20"/>
+              </w:rPr>
+              <w:t>tc</w:t>
+            </w:r>
+            <w:proofErr w:type="spellEnd"/>
+            <w:r>
+              <w:rPr>
+                <w:rFonts w:ascii="Palatino Linotype" w:hAnsi="Palatino Linotype"/>
+                <w:b/>
+                <w:bCs/>
+                <w:sz w:val="20"/>
+                <w:szCs w:val="20"/>
+              </w:rPr>
+              <w:t xml:space="preserve"> </w:t>
+            </w:r>
+            <w:proofErr w:type="spellStart"/>
+            <w:r>
+              <w:rPr>
+                <w:rFonts w:ascii="Palatino Linotype" w:hAnsi="Palatino Linotype"/>
+                <w:b/>
+                <w:bCs/>
+                <w:sz w:val="20"/>
+                <w:szCs w:val="20"/>
+              </w:rPr>
+              <w:t>endfor</w:t>
+            </w:r>
+            <w:proofErr w:type="spellEnd"/>
+            <w:r>
+              <w:rPr>
+                <w:rFonts w:ascii="Palatino Linotype" w:hAnsi="Palatino Linotype"/>
+                <w:b/>
+                <w:bCs/>
+                <w:sz w:val="20"/>
+                <w:szCs w:val="20"/>
+              </w:rPr>
+              <w:t xml:space="preserve"> %}</w:t>
             </w:r>
           </w:p>
         </w:tc>
@@ -1995,7 +3395,51 @@
                 <w:sz w:val="20"/>
                 <w:szCs w:val="20"/>
               </w:rPr>
-              <w:t>{%tc for charge in charges_list %}</w:t>
+              <w:t>{%</w:t>
+            </w:r>
+            <w:proofErr w:type="spellStart"/>
+            <w:r>
+              <w:rPr>
+                <w:rFonts w:ascii="Palatino Linotype" w:hAnsi="Palatino Linotype"/>
+                <w:b/>
+                <w:bCs/>
+                <w:sz w:val="20"/>
+                <w:szCs w:val="20"/>
+              </w:rPr>
+              <w:t>tc</w:t>
+            </w:r>
+            <w:proofErr w:type="spellEnd"/>
+            <w:r>
+              <w:rPr>
+                <w:rFonts w:ascii="Palatino Linotype" w:hAnsi="Palatino Linotype"/>
+                <w:b/>
+                <w:bCs/>
+                <w:sz w:val="20"/>
+                <w:szCs w:val="20"/>
+              </w:rPr>
+              <w:t xml:space="preserve"> for charge in </w:t>
+            </w:r>
+            <w:proofErr w:type="spellStart"/>
+            <w:r>
+              <w:rPr>
+                <w:rFonts w:ascii="Palatino Linotype" w:hAnsi="Palatino Linotype"/>
+                <w:b/>
+                <w:bCs/>
+                <w:sz w:val="20"/>
+                <w:szCs w:val="20"/>
+              </w:rPr>
+              <w:t>charges_list</w:t>
+            </w:r>
+            <w:proofErr w:type="spellEnd"/>
+            <w:r>
+              <w:rPr>
+                <w:rFonts w:ascii="Palatino Linotype" w:hAnsi="Palatino Linotype"/>
+                <w:b/>
+                <w:bCs/>
+                <w:sz w:val="20"/>
+                <w:szCs w:val="20"/>
+              </w:rPr>
+              <w:t xml:space="preserve"> %}</w:t>
             </w:r>
           </w:p>
         </w:tc>
@@ -2033,7 +3477,29 @@
                 <w:sz w:val="20"/>
                 <w:szCs w:val="20"/>
               </w:rPr>
-              <w:t>{{ charge.fines_amount }}</w:t>
+              <w:t xml:space="preserve">{{ </w:t>
+            </w:r>
+            <w:proofErr w:type="spellStart"/>
+            <w:r>
+              <w:rPr>
+                <w:rFonts w:ascii="Palatino Linotype" w:hAnsi="Palatino Linotype"/>
+                <w:b/>
+                <w:bCs/>
+                <w:sz w:val="20"/>
+                <w:szCs w:val="20"/>
+              </w:rPr>
+              <w:t>charge.fines_amount</w:t>
+            </w:r>
+            <w:proofErr w:type="spellEnd"/>
+            <w:r>
+              <w:rPr>
+                <w:rFonts w:ascii="Palatino Linotype" w:hAnsi="Palatino Linotype"/>
+                <w:b/>
+                <w:bCs/>
+                <w:sz w:val="20"/>
+                <w:szCs w:val="20"/>
+              </w:rPr>
+              <w:t xml:space="preserve"> }}</w:t>
             </w:r>
           </w:p>
         </w:tc>
@@ -2071,7 +3537,51 @@
                 <w:sz w:val="20"/>
                 <w:szCs w:val="20"/>
               </w:rPr>
-              <w:t>{%tc endfor %}</w:t>
+              <w:t>{%</w:t>
+            </w:r>
+            <w:proofErr w:type="spellStart"/>
+            <w:r>
+              <w:rPr>
+                <w:rFonts w:ascii="Palatino Linotype" w:hAnsi="Palatino Linotype"/>
+                <w:b/>
+                <w:bCs/>
+                <w:sz w:val="20"/>
+                <w:szCs w:val="20"/>
+              </w:rPr>
+              <w:t>tc</w:t>
+            </w:r>
+            <w:proofErr w:type="spellEnd"/>
+            <w:r>
+              <w:rPr>
+                <w:rFonts w:ascii="Palatino Linotype" w:hAnsi="Palatino Linotype"/>
+                <w:b/>
+                <w:bCs/>
+                <w:sz w:val="20"/>
+                <w:szCs w:val="20"/>
+              </w:rPr>
+              <w:t xml:space="preserve"> </w:t>
+            </w:r>
+            <w:proofErr w:type="spellStart"/>
+            <w:r>
+              <w:rPr>
+                <w:rFonts w:ascii="Palatino Linotype" w:hAnsi="Palatino Linotype"/>
+                <w:b/>
+                <w:bCs/>
+                <w:sz w:val="20"/>
+                <w:szCs w:val="20"/>
+              </w:rPr>
+              <w:t>endfor</w:t>
+            </w:r>
+            <w:proofErr w:type="spellEnd"/>
+            <w:r>
+              <w:rPr>
+                <w:rFonts w:ascii="Palatino Linotype" w:hAnsi="Palatino Linotype"/>
+                <w:b/>
+                <w:bCs/>
+                <w:sz w:val="20"/>
+                <w:szCs w:val="20"/>
+              </w:rPr>
+              <w:t xml:space="preserve"> %}</w:t>
             </w:r>
           </w:p>
         </w:tc>
@@ -2172,7 +3682,51 @@
                 <w:sz w:val="20"/>
                 <w:szCs w:val="20"/>
               </w:rPr>
-              <w:t>{%tc for charge in charges_list %}</w:t>
+              <w:t>{%</w:t>
+            </w:r>
+            <w:proofErr w:type="spellStart"/>
+            <w:r>
+              <w:rPr>
+                <w:rFonts w:ascii="Palatino Linotype" w:hAnsi="Palatino Linotype"/>
+                <w:b/>
+                <w:bCs/>
+                <w:sz w:val="20"/>
+                <w:szCs w:val="20"/>
+              </w:rPr>
+              <w:t>tc</w:t>
+            </w:r>
+            <w:proofErr w:type="spellEnd"/>
+            <w:r>
+              <w:rPr>
+                <w:rFonts w:ascii="Palatino Linotype" w:hAnsi="Palatino Linotype"/>
+                <w:b/>
+                <w:bCs/>
+                <w:sz w:val="20"/>
+                <w:szCs w:val="20"/>
+              </w:rPr>
+              <w:t xml:space="preserve"> for charge in </w:t>
+            </w:r>
+            <w:proofErr w:type="spellStart"/>
+            <w:r>
+              <w:rPr>
+                <w:rFonts w:ascii="Palatino Linotype" w:hAnsi="Palatino Linotype"/>
+                <w:b/>
+                <w:bCs/>
+                <w:sz w:val="20"/>
+                <w:szCs w:val="20"/>
+              </w:rPr>
+              <w:t>charges_list</w:t>
+            </w:r>
+            <w:proofErr w:type="spellEnd"/>
+            <w:r>
+              <w:rPr>
+                <w:rFonts w:ascii="Palatino Linotype" w:hAnsi="Palatino Linotype"/>
+                <w:b/>
+                <w:bCs/>
+                <w:sz w:val="20"/>
+                <w:szCs w:val="20"/>
+              </w:rPr>
+              <w:t xml:space="preserve"> %}</w:t>
             </w:r>
           </w:p>
         </w:tc>
@@ -2210,7 +3764,29 @@
                 <w:sz w:val="20"/>
                 <w:szCs w:val="20"/>
               </w:rPr>
-              <w:t>{{ charge.fines_suspended }}</w:t>
+              <w:t xml:space="preserve">{{ </w:t>
+            </w:r>
+            <w:proofErr w:type="spellStart"/>
+            <w:r>
+              <w:rPr>
+                <w:rFonts w:ascii="Palatino Linotype" w:hAnsi="Palatino Linotype"/>
+                <w:b/>
+                <w:bCs/>
+                <w:sz w:val="20"/>
+                <w:szCs w:val="20"/>
+              </w:rPr>
+              <w:t>charge.fines_suspended</w:t>
+            </w:r>
+            <w:proofErr w:type="spellEnd"/>
+            <w:r>
+              <w:rPr>
+                <w:rFonts w:ascii="Palatino Linotype" w:hAnsi="Palatino Linotype"/>
+                <w:b/>
+                <w:bCs/>
+                <w:sz w:val="20"/>
+                <w:szCs w:val="20"/>
+              </w:rPr>
+              <w:t xml:space="preserve"> }}</w:t>
             </w:r>
           </w:p>
         </w:tc>
@@ -2248,7 +3824,51 @@
                 <w:sz w:val="20"/>
                 <w:szCs w:val="20"/>
               </w:rPr>
-              <w:t>{%tc endfor %}</w:t>
+              <w:t>{%</w:t>
+            </w:r>
+            <w:proofErr w:type="spellStart"/>
+            <w:r>
+              <w:rPr>
+                <w:rFonts w:ascii="Palatino Linotype" w:hAnsi="Palatino Linotype"/>
+                <w:b/>
+                <w:bCs/>
+                <w:sz w:val="20"/>
+                <w:szCs w:val="20"/>
+              </w:rPr>
+              <w:t>tc</w:t>
+            </w:r>
+            <w:proofErr w:type="spellEnd"/>
+            <w:r>
+              <w:rPr>
+                <w:rFonts w:ascii="Palatino Linotype" w:hAnsi="Palatino Linotype"/>
+                <w:b/>
+                <w:bCs/>
+                <w:sz w:val="20"/>
+                <w:szCs w:val="20"/>
+              </w:rPr>
+              <w:t xml:space="preserve"> </w:t>
+            </w:r>
+            <w:proofErr w:type="spellStart"/>
+            <w:r>
+              <w:rPr>
+                <w:rFonts w:ascii="Palatino Linotype" w:hAnsi="Palatino Linotype"/>
+                <w:b/>
+                <w:bCs/>
+                <w:sz w:val="20"/>
+                <w:szCs w:val="20"/>
+              </w:rPr>
+              <w:t>endfor</w:t>
+            </w:r>
+            <w:proofErr w:type="spellEnd"/>
+            <w:r>
+              <w:rPr>
+                <w:rFonts w:ascii="Palatino Linotype" w:hAnsi="Palatino Linotype"/>
+                <w:b/>
+                <w:bCs/>
+                <w:sz w:val="20"/>
+                <w:szCs w:val="20"/>
+              </w:rPr>
+              <w:t xml:space="preserve"> %}</w:t>
             </w:r>
           </w:p>
         </w:tc>
@@ -2303,7 +3923,27 @@
           <w:sz w:val="20"/>
           <w:szCs w:val="20"/>
         </w:rPr>
-        <w:t>if court_costs.ordered == ‘Yes’ %}</w:t>
+        <w:t xml:space="preserve">if </w:t>
+      </w:r>
+      <w:proofErr w:type="spellStart"/>
+      <w:r>
+        <w:rPr>
+          <w:rFonts w:ascii="Palatino Linotype" w:hAnsi="Palatino Linotype"/>
+          <w:bCs/>
+          <w:sz w:val="20"/>
+          <w:szCs w:val="20"/>
+        </w:rPr>
+        <w:t>court_costs.ordered</w:t>
+      </w:r>
+      <w:proofErr w:type="spellEnd"/>
+      <w:r>
+        <w:rPr>
+          <w:rFonts w:ascii="Palatino Linotype" w:hAnsi="Palatino Linotype"/>
+          <w:bCs/>
+          <w:sz w:val="20"/>
+          <w:szCs w:val="20"/>
+        </w:rPr>
+        <w:t xml:space="preserve"> == ‘Yes’ %}</w:t>
       </w:r>
       <w:r>
         <w:rPr>
@@ -2313,7 +3953,7 @@
           <w:szCs w:val="20"/>
           <w:u w:val="single"/>
         </w:rPr>
-        <w:t>Court costs are assessed for the highest degree charge in this</w:t>
+        <w:t>The Court ordered costs</w:t>
       </w:r>
       <w:r>
         <w:rPr>
@@ -2323,7 +3963,17 @@
           <w:szCs w:val="20"/>
           <w:u w:val="single"/>
         </w:rPr>
-        <w:t xml:space="preserve"> case</w:t>
+        <w:t xml:space="preserve"> for the highest degree charg</w:t>
+      </w:r>
+      <w:r>
+        <w:rPr>
+          <w:rFonts w:ascii="Palatino Linotype" w:hAnsi="Palatino Linotype"/>
+          <w:bCs/>
+          <w:sz w:val="20"/>
+          <w:szCs w:val="20"/>
+          <w:u w:val="single"/>
+        </w:rPr>
+        <w:t>e</w:t>
       </w:r>
       <w:r>
         <w:rPr>
@@ -2341,7 +3991,47 @@
           <w:sz w:val="20"/>
           <w:szCs w:val="20"/>
         </w:rPr>
-        <w:t xml:space="preserve"> elif court_costs.ordered == ‘Waived</w:t>
+        <w:t xml:space="preserve"> </w:t>
+      </w:r>
+      <w:proofErr w:type="spellStart"/>
+      <w:r>
+        <w:rPr>
+          <w:rFonts w:ascii="Palatino Linotype" w:hAnsi="Palatino Linotype"/>
+          <w:bCs/>
+          <w:sz w:val="20"/>
+          <w:szCs w:val="20"/>
+        </w:rPr>
+        <w:t>elif</w:t>
+      </w:r>
+      <w:proofErr w:type="spellEnd"/>
+      <w:r>
+        <w:rPr>
+          <w:rFonts w:ascii="Palatino Linotype" w:hAnsi="Palatino Linotype"/>
+          <w:bCs/>
+          <w:sz w:val="20"/>
+          <w:szCs w:val="20"/>
+        </w:rPr>
+        <w:t xml:space="preserve"> </w:t>
+      </w:r>
+      <w:proofErr w:type="spellStart"/>
+      <w:r>
+        <w:rPr>
+          <w:rFonts w:ascii="Palatino Linotype" w:hAnsi="Palatino Linotype"/>
+          <w:bCs/>
+          <w:sz w:val="20"/>
+          <w:szCs w:val="20"/>
+        </w:rPr>
+        <w:t>court_costs.ordered</w:t>
+      </w:r>
+      <w:proofErr w:type="spellEnd"/>
+      <w:r>
+        <w:rPr>
+          <w:rFonts w:ascii="Palatino Linotype" w:hAnsi="Palatino Linotype"/>
+          <w:bCs/>
+          <w:sz w:val="20"/>
+          <w:szCs w:val="20"/>
+        </w:rPr>
+        <w:t xml:space="preserve"> == ‘Waived</w:t>
       </w:r>
       <w:r>
         <w:rPr>
@@ -2378,7 +4068,47 @@
           <w:sz w:val="20"/>
           <w:szCs w:val="20"/>
         </w:rPr>
-        <w:t>{% elif court_costs.ordered == ‘Imposed in companion case’ %}</w:t>
+        <w:t xml:space="preserve">{% </w:t>
+      </w:r>
+      <w:proofErr w:type="spellStart"/>
+      <w:r>
+        <w:rPr>
+          <w:rFonts w:ascii="Palatino Linotype" w:hAnsi="Palatino Linotype"/>
+          <w:bCs/>
+          <w:sz w:val="20"/>
+          <w:szCs w:val="20"/>
+        </w:rPr>
+        <w:t>elif</w:t>
+      </w:r>
+      <w:proofErr w:type="spellEnd"/>
+      <w:r>
+        <w:rPr>
+          <w:rFonts w:ascii="Palatino Linotype" w:hAnsi="Palatino Linotype"/>
+          <w:bCs/>
+          <w:sz w:val="20"/>
+          <w:szCs w:val="20"/>
+        </w:rPr>
+        <w:t xml:space="preserve"> </w:t>
+      </w:r>
+      <w:proofErr w:type="spellStart"/>
+      <w:r>
+        <w:rPr>
+          <w:rFonts w:ascii="Palatino Linotype" w:hAnsi="Palatino Linotype"/>
+          <w:bCs/>
+          <w:sz w:val="20"/>
+          <w:szCs w:val="20"/>
+        </w:rPr>
+        <w:t>court_costs.ordered</w:t>
+      </w:r>
+      <w:proofErr w:type="spellEnd"/>
+      <w:r>
+        <w:rPr>
+          <w:rFonts w:ascii="Palatino Linotype" w:hAnsi="Palatino Linotype"/>
+          <w:bCs/>
+          <w:sz w:val="20"/>
+          <w:szCs w:val="20"/>
+        </w:rPr>
+        <w:t xml:space="preserve"> == ‘Imposed in companion case’ %}</w:t>
       </w:r>
       <w:r>
         <w:rPr>
@@ -2406,7 +4136,47 @@
           <w:sz w:val="20"/>
           <w:szCs w:val="20"/>
         </w:rPr>
-        <w:t>{% elif court_costs.ordered == ‘No’ %}</w:t>
+        <w:t xml:space="preserve">{% </w:t>
+      </w:r>
+      <w:proofErr w:type="spellStart"/>
+      <w:r>
+        <w:rPr>
+          <w:rFonts w:ascii="Palatino Linotype" w:hAnsi="Palatino Linotype"/>
+          <w:bCs/>
+          <w:sz w:val="20"/>
+          <w:szCs w:val="20"/>
+        </w:rPr>
+        <w:t>elif</w:t>
+      </w:r>
+      <w:proofErr w:type="spellEnd"/>
+      <w:r>
+        <w:rPr>
+          <w:rFonts w:ascii="Palatino Linotype" w:hAnsi="Palatino Linotype"/>
+          <w:bCs/>
+          <w:sz w:val="20"/>
+          <w:szCs w:val="20"/>
+        </w:rPr>
+        <w:t xml:space="preserve"> </w:t>
+      </w:r>
+      <w:proofErr w:type="spellStart"/>
+      <w:r>
+        <w:rPr>
+          <w:rFonts w:ascii="Palatino Linotype" w:hAnsi="Palatino Linotype"/>
+          <w:bCs/>
+          <w:sz w:val="20"/>
+          <w:szCs w:val="20"/>
+        </w:rPr>
+        <w:t>court_costs.ordered</w:t>
+      </w:r>
+      <w:proofErr w:type="spellEnd"/>
+      <w:r>
+        <w:rPr>
+          <w:rFonts w:ascii="Palatino Linotype" w:hAnsi="Palatino Linotype"/>
+          <w:bCs/>
+          <w:sz w:val="20"/>
+          <w:szCs w:val="20"/>
+        </w:rPr>
+        <w:t xml:space="preserve"> == ‘No’ %}</w:t>
       </w:r>
       <w:r>
         <w:rPr>
@@ -2442,15 +4212,15 @@
           <w:sz w:val="20"/>
           <w:szCs w:val="20"/>
         </w:rPr>
-        <w:t>Having</w:t>
-      </w:r>
-      <w:r>
-        <w:rPr>
-          <w:rFonts w:ascii="Palatino Linotype" w:hAnsi="Palatino Linotype"/>
-          <w:sz w:val="20"/>
-          <w:szCs w:val="20"/>
-        </w:rPr>
-        <w:t xml:space="preserve"> been informed of the fines </w:t>
+        <w:t>The Court informed Defendant</w:t>
+      </w:r>
+      <w:r>
+        <w:rPr>
+          <w:rFonts w:ascii="Palatino Linotype" w:hAnsi="Palatino Linotype"/>
+          <w:sz w:val="20"/>
+          <w:szCs w:val="20"/>
+        </w:rPr>
+        <w:t xml:space="preserve"> of the fines </w:t>
       </w:r>
       <w:r>
         <w:rPr>
@@ -2469,7 +4239,27 @@
           <w:sz w:val="20"/>
           <w:szCs w:val="20"/>
         </w:rPr>
-        <w:t>if court_costs.ordered == ‘Yes’ %}</w:t>
+        <w:t xml:space="preserve">if </w:t>
+      </w:r>
+      <w:proofErr w:type="spellStart"/>
+      <w:r>
+        <w:rPr>
+          <w:rFonts w:ascii="Palatino Linotype" w:hAnsi="Palatino Linotype"/>
+          <w:bCs/>
+          <w:sz w:val="20"/>
+          <w:szCs w:val="20"/>
+        </w:rPr>
+        <w:t>court_costs.ordered</w:t>
+      </w:r>
+      <w:proofErr w:type="spellEnd"/>
+      <w:r>
+        <w:rPr>
+          <w:rFonts w:ascii="Palatino Linotype" w:hAnsi="Palatino Linotype"/>
+          <w:bCs/>
+          <w:sz w:val="20"/>
+          <w:szCs w:val="20"/>
+        </w:rPr>
+        <w:t xml:space="preserve"> == ‘Yes’ %}</w:t>
       </w:r>
       <w:r>
         <w:rPr>
@@ -2493,7 +4283,23 @@
           <w:sz w:val="20"/>
           <w:szCs w:val="20"/>
         </w:rPr>
-        <w:t xml:space="preserve">owed, Defendant expressed an ability to pay </w:t>
+        <w:t xml:space="preserve">owed, </w:t>
+      </w:r>
+      <w:r>
+        <w:rPr>
+          <w:rFonts w:ascii="Palatino Linotype" w:hAnsi="Palatino Linotype"/>
+          <w:sz w:val="20"/>
+          <w:szCs w:val="20"/>
+        </w:rPr>
+        <w:t xml:space="preserve">and </w:t>
+      </w:r>
+      <w:r>
+        <w:rPr>
+          <w:rFonts w:ascii="Palatino Linotype" w:hAnsi="Palatino Linotype"/>
+          <w:sz w:val="20"/>
+          <w:szCs w:val="20"/>
+        </w:rPr>
+        <w:t xml:space="preserve">Defendant expressed an ability to pay </w:t>
       </w:r>
       <w:r>
         <w:rPr>
@@ -2505,6 +4311,7 @@
         </w:rPr>
         <w:t xml:space="preserve">{{ </w:t>
       </w:r>
+      <w:proofErr w:type="spellStart"/>
       <w:r>
         <w:rPr>
           <w:rFonts w:ascii="Palatino Linotype" w:hAnsi="Palatino Linotype"/>
@@ -2523,7 +4330,18 @@
           <w:sz w:val="20"/>
           <w:szCs w:val="20"/>
         </w:rPr>
-        <w:t>ability_to_pay_time }}</w:t>
+        <w:t>ability_to_pay_time</w:t>
+      </w:r>
+      <w:proofErr w:type="spellEnd"/>
+      <w:r>
+        <w:rPr>
+          <w:rFonts w:ascii="Palatino Linotype" w:hAnsi="Palatino Linotype"/>
+          <w:b/>
+          <w:bCs/>
+          <w:sz w:val="20"/>
+          <w:szCs w:val="20"/>
+        </w:rPr>
+        <w:t xml:space="preserve"> }}</w:t>
       </w:r>
       <w:r>
         <w:rPr>
@@ -2567,7 +4385,27 @@
           <w:sz w:val="20"/>
           <w:szCs w:val="20"/>
         </w:rPr>
-        <w:t>if court_costs.ordered == ‘Yes’ %}</w:t>
+        <w:t xml:space="preserve">if </w:t>
+      </w:r>
+      <w:proofErr w:type="spellStart"/>
+      <w:r>
+        <w:rPr>
+          <w:rFonts w:ascii="Palatino Linotype" w:hAnsi="Palatino Linotype"/>
+          <w:bCs/>
+          <w:sz w:val="20"/>
+          <w:szCs w:val="20"/>
+        </w:rPr>
+        <w:t>court_costs.ordered</w:t>
+      </w:r>
+      <w:proofErr w:type="spellEnd"/>
+      <w:r>
+        <w:rPr>
+          <w:rFonts w:ascii="Palatino Linotype" w:hAnsi="Palatino Linotype"/>
+          <w:bCs/>
+          <w:sz w:val="20"/>
+          <w:szCs w:val="20"/>
+        </w:rPr>
+        <w:t xml:space="preserve"> == ‘Yes’ %}</w:t>
       </w:r>
       <w:r>
         <w:rPr>
@@ -2604,6 +4442,7 @@
         </w:rPr>
         <w:t xml:space="preserve">{{ </w:t>
       </w:r>
+      <w:proofErr w:type="spellStart"/>
       <w:r>
         <w:rPr>
           <w:rFonts w:ascii="Palatino Linotype" w:hAnsi="Palatino Linotype"/>
@@ -2622,7 +4461,18 @@
           <w:sz w:val="20"/>
           <w:szCs w:val="20"/>
         </w:rPr>
-        <w:t>balance_due_date }}</w:t>
+        <w:t>balance_due_date</w:t>
+      </w:r>
+      <w:proofErr w:type="spellEnd"/>
+      <w:r>
+        <w:rPr>
+          <w:rFonts w:ascii="Palatino Linotype" w:hAnsi="Palatino Linotype"/>
+          <w:b/>
+          <w:bCs/>
+          <w:sz w:val="20"/>
+          <w:szCs w:val="20"/>
+        </w:rPr>
+        <w:t xml:space="preserve"> }}</w:t>
       </w:r>
       <w:r>
         <w:rPr>
@@ -2640,13 +4490,23 @@
         </w:rPr>
         <w:t xml:space="preserve">{% if </w:t>
       </w:r>
-      <w:r>
-        <w:rPr>
-          <w:rFonts w:ascii="Palatino Linotype" w:hAnsi="Palatino Linotype"/>
-          <w:sz w:val="20"/>
-          <w:szCs w:val="20"/>
-        </w:rPr>
-        <w:t>fines_and_costs_jail_credit is true</w:t>
+      <w:proofErr w:type="spellStart"/>
+      <w:r>
+        <w:rPr>
+          <w:rFonts w:ascii="Palatino Linotype" w:hAnsi="Palatino Linotype"/>
+          <w:sz w:val="20"/>
+          <w:szCs w:val="20"/>
+        </w:rPr>
+        <w:t>fines_and_costs_jail_credit</w:t>
+      </w:r>
+      <w:proofErr w:type="spellEnd"/>
+      <w:r>
+        <w:rPr>
+          <w:rFonts w:ascii="Palatino Linotype" w:hAnsi="Palatino Linotype"/>
+          <w:sz w:val="20"/>
+          <w:szCs w:val="20"/>
+        </w:rPr>
+        <w:t xml:space="preserve"> is true</w:t>
       </w:r>
       <w:r>
         <w:rPr>
@@ -2666,6 +4526,7 @@
         </w:rPr>
         <w:t xml:space="preserve">{{ </w:t>
       </w:r>
+      <w:proofErr w:type="spellStart"/>
       <w:r>
         <w:rPr>
           <w:rFonts w:ascii="Palatino Linotype" w:hAnsi="Palatino Linotype"/>
@@ -2676,6 +4537,7 @@
         </w:rPr>
         <w:t>fine_jail_days</w:t>
       </w:r>
+      <w:proofErr w:type="spellEnd"/>
       <w:r>
         <w:rPr>
           <w:rFonts w:ascii="Palatino Linotype" w:hAnsi="Palatino Linotype"/>
@@ -2726,7 +4588,25 @@
           <w:sz w:val="20"/>
           <w:szCs w:val="20"/>
         </w:rPr>
-        <w:t>{% if court_costs.ability_to_pay_time != ‘forthwith’ %}</w:t>
+        <w:t xml:space="preserve">{% if </w:t>
+      </w:r>
+      <w:proofErr w:type="spellStart"/>
+      <w:r>
+        <w:rPr>
+          <w:rFonts w:ascii="Palatino Linotype" w:hAnsi="Palatino Linotype"/>
+          <w:sz w:val="20"/>
+          <w:szCs w:val="20"/>
+        </w:rPr>
+        <w:t>court_costs.ability_to_pay_time</w:t>
+      </w:r>
+      <w:proofErr w:type="spellEnd"/>
+      <w:r>
+        <w:rPr>
+          <w:rFonts w:ascii="Palatino Linotype" w:hAnsi="Palatino Linotype"/>
+          <w:sz w:val="20"/>
+          <w:szCs w:val="20"/>
+        </w:rPr>
+        <w:t xml:space="preserve"> != ‘forthwith’ %}</w:t>
       </w:r>
       <w:r>
         <w:rPr>
@@ -2753,7 +4633,27 @@
           <w:sz w:val="20"/>
           <w:szCs w:val="20"/>
         </w:rPr>
-        <w:t>if court_costs.ordered == ‘Yes’ %}</w:t>
+        <w:t xml:space="preserve">if </w:t>
+      </w:r>
+      <w:proofErr w:type="spellStart"/>
+      <w:r>
+        <w:rPr>
+          <w:rFonts w:ascii="Palatino Linotype" w:hAnsi="Palatino Linotype"/>
+          <w:bCs/>
+          <w:sz w:val="20"/>
+          <w:szCs w:val="20"/>
+        </w:rPr>
+        <w:t>court_costs.ordered</w:t>
+      </w:r>
+      <w:proofErr w:type="spellEnd"/>
+      <w:r>
+        <w:rPr>
+          <w:rFonts w:ascii="Palatino Linotype" w:hAnsi="Palatino Linotype"/>
+          <w:bCs/>
+          <w:sz w:val="20"/>
+          <w:szCs w:val="20"/>
+        </w:rPr>
+        <w:t xml:space="preserve"> == ‘Yes’ %}</w:t>
       </w:r>
       <w:r>
         <w:rPr>
@@ -2809,15 +4709,33 @@
           <w:sz w:val="20"/>
           <w:szCs w:val="20"/>
         </w:rPr>
-        <w:t>{% if community_service</w:t>
-      </w:r>
-      <w:r>
-        <w:rPr>
-          <w:rFonts w:ascii="Palatino Linotype" w:hAnsi="Palatino Linotype"/>
-          <w:sz w:val="20"/>
-          <w:szCs w:val="20"/>
-        </w:rPr>
-        <w:t xml:space="preserve">.ordered is true </w:t>
+        <w:t xml:space="preserve">{% if </w:t>
+      </w:r>
+      <w:proofErr w:type="spellStart"/>
+      <w:r>
+        <w:rPr>
+          <w:rFonts w:ascii="Palatino Linotype" w:hAnsi="Palatino Linotype"/>
+          <w:sz w:val="20"/>
+          <w:szCs w:val="20"/>
+        </w:rPr>
+        <w:t>community_service</w:t>
+      </w:r>
+      <w:r>
+        <w:rPr>
+          <w:rFonts w:ascii="Palatino Linotype" w:hAnsi="Palatino Linotype"/>
+          <w:sz w:val="20"/>
+          <w:szCs w:val="20"/>
+        </w:rPr>
+        <w:t>.ordered</w:t>
+      </w:r>
+      <w:proofErr w:type="spellEnd"/>
+      <w:r>
+        <w:rPr>
+          <w:rFonts w:ascii="Palatino Linotype" w:hAnsi="Palatino Linotype"/>
+          <w:sz w:val="20"/>
+          <w:szCs w:val="20"/>
+        </w:rPr>
+        <w:t xml:space="preserve"> is true </w:t>
       </w:r>
       <w:r>
         <w:rPr>
@@ -2887,6 +4805,7 @@
         </w:rPr>
         <w:t xml:space="preserve">{{ </w:t>
       </w:r>
+      <w:proofErr w:type="spellStart"/>
       <w:r>
         <w:rPr>
           <w:rFonts w:ascii="Palatino Linotype" w:hAnsi="Palatino Linotype"/>
@@ -2901,7 +4820,16 @@
           <w:sz w:val="20"/>
           <w:szCs w:val="20"/>
         </w:rPr>
-        <w:t>hours_of_service }}</w:t>
+        <w:t>hours_of_service</w:t>
+      </w:r>
+      <w:proofErr w:type="spellEnd"/>
+      <w:r>
+        <w:rPr>
+          <w:rFonts w:ascii="Palatino Linotype" w:hAnsi="Palatino Linotype"/>
+          <w:sz w:val="20"/>
+          <w:szCs w:val="20"/>
+        </w:rPr>
+        <w:t xml:space="preserve"> }}</w:t>
       </w:r>
       <w:r>
         <w:rPr>
@@ -2919,6 +4847,7 @@
         </w:rPr>
         <w:t xml:space="preserve">{{ </w:t>
       </w:r>
+      <w:proofErr w:type="spellStart"/>
       <w:r>
         <w:rPr>
           <w:rFonts w:ascii="Palatino Linotype" w:hAnsi="Palatino Linotype"/>
@@ -2933,7 +4862,16 @@
           <w:sz w:val="20"/>
           <w:szCs w:val="20"/>
         </w:rPr>
-        <w:t>days_to_complete_service }}</w:t>
+        <w:t>days_to_complete_service</w:t>
+      </w:r>
+      <w:proofErr w:type="spellEnd"/>
+      <w:r>
+        <w:rPr>
+          <w:rFonts w:ascii="Palatino Linotype" w:hAnsi="Palatino Linotype"/>
+          <w:sz w:val="20"/>
+          <w:szCs w:val="20"/>
+        </w:rPr>
+        <w:t xml:space="preserve"> }}</w:t>
       </w:r>
       <w:r>
         <w:rPr>
@@ -2951,6 +4889,7 @@
         </w:rPr>
         <w:t xml:space="preserve">{{ </w:t>
       </w:r>
+      <w:proofErr w:type="spellStart"/>
       <w:r>
         <w:rPr>
           <w:rFonts w:ascii="Palatino Linotype" w:hAnsi="Palatino Linotype"/>
@@ -2965,7 +4904,16 @@
           <w:sz w:val="20"/>
           <w:szCs w:val="20"/>
         </w:rPr>
-        <w:t>due_date_for_service }}</w:t>
+        <w:t>due_date_for_service</w:t>
+      </w:r>
+      <w:proofErr w:type="spellEnd"/>
+      <w:r>
+        <w:rPr>
+          <w:rFonts w:ascii="Palatino Linotype" w:hAnsi="Palatino Linotype"/>
+          <w:sz w:val="20"/>
+          <w:szCs w:val="20"/>
+        </w:rPr>
+        <w:t xml:space="preserve"> }}</w:t>
       </w:r>
       <w:r>
         <w:rPr>
@@ -2989,7 +4937,43 @@
           <w:sz w:val="20"/>
           <w:szCs w:val="20"/>
         </w:rPr>
-        <w:t>{% if fra_in_file is not none %}{% if fra_in_court is not none %}</w:t>
+        <w:t xml:space="preserve">{% if </w:t>
+      </w:r>
+      <w:proofErr w:type="spellStart"/>
+      <w:r>
+        <w:rPr>
+          <w:rFonts w:ascii="Palatino Linotype" w:hAnsi="Palatino Linotype"/>
+          <w:sz w:val="20"/>
+          <w:szCs w:val="20"/>
+        </w:rPr>
+        <w:t>fra_in_file</w:t>
+      </w:r>
+      <w:proofErr w:type="spellEnd"/>
+      <w:r>
+        <w:rPr>
+          <w:rFonts w:ascii="Palatino Linotype" w:hAnsi="Palatino Linotype"/>
+          <w:sz w:val="20"/>
+          <w:szCs w:val="20"/>
+        </w:rPr>
+        <w:t xml:space="preserve"> is not none %}{% if </w:t>
+      </w:r>
+      <w:proofErr w:type="spellStart"/>
+      <w:r>
+        <w:rPr>
+          <w:rFonts w:ascii="Palatino Linotype" w:hAnsi="Palatino Linotype"/>
+          <w:sz w:val="20"/>
+          <w:szCs w:val="20"/>
+        </w:rPr>
+        <w:t>fra_in_court</w:t>
+      </w:r>
+      <w:proofErr w:type="spellEnd"/>
+      <w:r>
+        <w:rPr>
+          <w:rFonts w:ascii="Palatino Linotype" w:hAnsi="Palatino Linotype"/>
+          <w:sz w:val="20"/>
+          <w:szCs w:val="20"/>
+        </w:rPr>
+        <w:t xml:space="preserve"> is not none %}</w:t>
       </w:r>
       <w:r>
         <w:rPr>
@@ -3058,7 +5042,27 @@
           <w:sz w:val="20"/>
           <w:szCs w:val="20"/>
         </w:rPr>
-        <w:t xml:space="preserve">{% if fra_in_file is true %} </w:t>
+        <w:t xml:space="preserve">{% if </w:t>
+      </w:r>
+      <w:proofErr w:type="spellStart"/>
+      <w:r>
+        <w:rPr>
+          <w:rFonts w:ascii="Palatino Linotype" w:hAnsi="Palatino Linotype"/>
+          <w:bCs/>
+          <w:sz w:val="20"/>
+          <w:szCs w:val="20"/>
+        </w:rPr>
+        <w:t>fra_in_file</w:t>
+      </w:r>
+      <w:proofErr w:type="spellEnd"/>
+      <w:r>
+        <w:rPr>
+          <w:rFonts w:ascii="Palatino Linotype" w:hAnsi="Palatino Linotype"/>
+          <w:bCs/>
+          <w:sz w:val="20"/>
+          <w:szCs w:val="20"/>
+        </w:rPr>
+        <w:t xml:space="preserve"> is true %} </w:t>
       </w:r>
       <w:r>
         <w:rPr>
@@ -3084,7 +5088,27 @@
           <w:sz w:val="20"/>
           <w:szCs w:val="20"/>
         </w:rPr>
-        <w:t xml:space="preserve">{% endif %}{% if fra_in_court is true %} </w:t>
+        <w:t xml:space="preserve">{% endif %}{% if </w:t>
+      </w:r>
+      <w:proofErr w:type="spellStart"/>
+      <w:r>
+        <w:rPr>
+          <w:rFonts w:ascii="Palatino Linotype" w:hAnsi="Palatino Linotype"/>
+          <w:bCs/>
+          <w:sz w:val="20"/>
+          <w:szCs w:val="20"/>
+        </w:rPr>
+        <w:t>fra_in_court</w:t>
+      </w:r>
+      <w:proofErr w:type="spellEnd"/>
+      <w:r>
+        <w:rPr>
+          <w:rFonts w:ascii="Palatino Linotype" w:hAnsi="Palatino Linotype"/>
+          <w:bCs/>
+          <w:sz w:val="20"/>
+          <w:szCs w:val="20"/>
+        </w:rPr>
+        <w:t xml:space="preserve"> is true %} </w:t>
       </w:r>
       <w:r>
         <w:rPr>
@@ -3101,7 +5125,47 @@
           <w:sz w:val="20"/>
           <w:szCs w:val="20"/>
         </w:rPr>
-        <w:t>{% endif %}{% if fra_in_file is false %}{% if fra_in_court is false %}</w:t>
+        <w:t xml:space="preserve">{% endif %}{% if </w:t>
+      </w:r>
+      <w:proofErr w:type="spellStart"/>
+      <w:r>
+        <w:rPr>
+          <w:rFonts w:ascii="Palatino Linotype" w:hAnsi="Palatino Linotype"/>
+          <w:bCs/>
+          <w:sz w:val="20"/>
+          <w:szCs w:val="20"/>
+        </w:rPr>
+        <w:t>fra_in_file</w:t>
+      </w:r>
+      <w:proofErr w:type="spellEnd"/>
+      <w:r>
+        <w:rPr>
+          <w:rFonts w:ascii="Palatino Linotype" w:hAnsi="Palatino Linotype"/>
+          <w:bCs/>
+          <w:sz w:val="20"/>
+          <w:szCs w:val="20"/>
+        </w:rPr>
+        <w:t xml:space="preserve"> is false %}{% if </w:t>
+      </w:r>
+      <w:proofErr w:type="spellStart"/>
+      <w:r>
+        <w:rPr>
+          <w:rFonts w:ascii="Palatino Linotype" w:hAnsi="Palatino Linotype"/>
+          <w:bCs/>
+          <w:sz w:val="20"/>
+          <w:szCs w:val="20"/>
+        </w:rPr>
+        <w:t>fra_in_court</w:t>
+      </w:r>
+      <w:proofErr w:type="spellEnd"/>
+      <w:r>
+        <w:rPr>
+          <w:rFonts w:ascii="Palatino Linotype" w:hAnsi="Palatino Linotype"/>
+          <w:bCs/>
+          <w:sz w:val="20"/>
+          <w:szCs w:val="20"/>
+        </w:rPr>
+        <w:t xml:space="preserve"> is false %}</w:t>
       </w:r>
       <w:r>
         <w:rPr>
@@ -3127,6 +5191,7 @@
         </w:rPr>
         <w:t xml:space="preserve">{% if </w:t>
       </w:r>
+      <w:proofErr w:type="spellStart"/>
       <w:r>
         <w:rPr>
           <w:rFonts w:ascii="Palatino Linotype" w:hAnsi="Palatino Linotype"/>
@@ -3141,7 +5206,16 @@
           <w:sz w:val="20"/>
           <w:szCs w:val="20"/>
         </w:rPr>
-        <w:t>.ordered is true</w:t>
+        <w:t>.ordered</w:t>
+      </w:r>
+      <w:proofErr w:type="spellEnd"/>
+      <w:r>
+        <w:rPr>
+          <w:rFonts w:ascii="Palatino Linotype" w:hAnsi="Palatino Linotype"/>
+          <w:sz w:val="20"/>
+          <w:szCs w:val="20"/>
+        </w:rPr>
+        <w:t xml:space="preserve"> is true</w:t>
       </w:r>
       <w:r>
         <w:rPr>
@@ -3212,6 +5286,7 @@
         </w:rPr>
         <w:t xml:space="preserve">{{ </w:t>
       </w:r>
+      <w:proofErr w:type="spellStart"/>
       <w:r>
         <w:rPr>
           <w:rFonts w:ascii="Palatino Linotype" w:hAnsi="Palatino Linotype"/>
@@ -3226,7 +5301,16 @@
           <w:sz w:val="20"/>
           <w:szCs w:val="20"/>
         </w:rPr>
-        <w:t>.license_type }}</w:t>
+        <w:t>.license_type</w:t>
+      </w:r>
+      <w:proofErr w:type="spellEnd"/>
+      <w:r>
+        <w:rPr>
+          <w:rFonts w:ascii="Palatino Linotype" w:hAnsi="Palatino Linotype"/>
+          <w:sz w:val="20"/>
+          <w:szCs w:val="20"/>
+        </w:rPr>
+        <w:t xml:space="preserve"> }}</w:t>
       </w:r>
       <w:r>
         <w:rPr>
@@ -3236,6 +5320,7 @@
         </w:rPr>
         <w:t xml:space="preserve"> license is suspended from {{ </w:t>
       </w:r>
+      <w:proofErr w:type="spellStart"/>
       <w:r>
         <w:rPr>
           <w:rFonts w:ascii="Palatino Linotype" w:hAnsi="Palatino Linotype"/>
@@ -3258,7 +5343,16 @@
           <w:sz w:val="20"/>
           <w:szCs w:val="20"/>
         </w:rPr>
-        <w:t>suspended_date }}</w:t>
+        <w:t>suspended_date</w:t>
+      </w:r>
+      <w:proofErr w:type="spellEnd"/>
+      <w:r>
+        <w:rPr>
+          <w:rFonts w:ascii="Palatino Linotype" w:hAnsi="Palatino Linotype"/>
+          <w:sz w:val="20"/>
+          <w:szCs w:val="20"/>
+        </w:rPr>
+        <w:t xml:space="preserve"> }}</w:t>
       </w:r>
       <w:r>
         <w:rPr>
@@ -3276,6 +5370,7 @@
         </w:rPr>
         <w:t xml:space="preserve"> for a term of {{ </w:t>
       </w:r>
+      <w:proofErr w:type="spellStart"/>
       <w:r>
         <w:rPr>
           <w:rFonts w:ascii="Palatino Linotype" w:hAnsi="Palatino Linotype"/>
@@ -3300,6 +5395,7 @@
         </w:rPr>
         <w:t>suspension_term</w:t>
       </w:r>
+      <w:proofErr w:type="spellEnd"/>
       <w:r>
         <w:rPr>
           <w:rFonts w:ascii="Palatino Linotype" w:hAnsi="Palatino Linotype"/>
@@ -3324,6 +5420,7 @@
         </w:rPr>
         <w:t xml:space="preserve">{% if </w:t>
       </w:r>
+      <w:proofErr w:type="spellStart"/>
       <w:r>
         <w:rPr>
           <w:rFonts w:ascii="Palatino Linotype" w:hAnsi="Palatino Linotype"/>
@@ -3348,6 +5445,7 @@
         </w:rPr>
         <w:t>als_terminated</w:t>
       </w:r>
+      <w:proofErr w:type="spellEnd"/>
       <w:r>
         <w:rPr>
           <w:rFonts w:ascii="Palatino Linotype" w:hAnsi="Palatino Linotype"/>
@@ -3396,6 +5494,7 @@
         </w:rPr>
         <w:t xml:space="preserve">{% if </w:t>
       </w:r>
+      <w:proofErr w:type="spellStart"/>
       <w:r>
         <w:rPr>
           <w:rFonts w:ascii="Palatino Linotype" w:hAnsi="Palatino Linotype"/>
@@ -3410,7 +5509,16 @@
           <w:sz w:val="20"/>
           <w:szCs w:val="20"/>
         </w:rPr>
-        <w:t xml:space="preserve">.remedial_driving_class_required is true %}The </w:t>
+        <w:t>.remedial_driving_class_required</w:t>
+      </w:r>
+      <w:proofErr w:type="spellEnd"/>
+      <w:r>
+        <w:rPr>
+          <w:rFonts w:ascii="Palatino Linotype" w:hAnsi="Palatino Linotype"/>
+          <w:sz w:val="20"/>
+          <w:szCs w:val="20"/>
+        </w:rPr>
+        <w:t xml:space="preserve"> is true %}The </w:t>
       </w:r>
       <w:r>
         <w:rPr>
@@ -3452,6 +5560,7 @@
         </w:rPr>
         <w:t xml:space="preserve">{% endif %}{% if </w:t>
       </w:r>
+      <w:proofErr w:type="spellStart"/>
       <w:r>
         <w:rPr>
           <w:rFonts w:ascii="Palatino Linotype" w:hAnsi="Palatino Linotype"/>
@@ -3476,6 +5585,7 @@
         </w:rPr>
         <w:t>.ordered</w:t>
       </w:r>
+      <w:proofErr w:type="spellEnd"/>
       <w:r>
         <w:rPr>
           <w:rFonts w:ascii="Palatino Linotype" w:hAnsi="Palatino Linotype"/>
@@ -3537,6 +5647,7 @@
         </w:rPr>
         <w:t xml:space="preserve">{{ </w:t>
       </w:r>
+      <w:proofErr w:type="spellStart"/>
       <w:r>
         <w:rPr>
           <w:rFonts w:ascii="Palatino Linotype" w:hAnsi="Palatino Linotype"/>
@@ -3551,7 +5662,16 @@
           <w:sz w:val="20"/>
           <w:szCs w:val="20"/>
         </w:rPr>
-        <w:t>terms }}</w:t>
+        <w:t>terms</w:t>
+      </w:r>
+      <w:proofErr w:type="spellEnd"/>
+      <w:r>
+        <w:rPr>
+          <w:rFonts w:ascii="Palatino Linotype" w:hAnsi="Palatino Linotype"/>
+          <w:sz w:val="20"/>
+          <w:szCs w:val="20"/>
+        </w:rPr>
+        <w:t xml:space="preserve"> }}</w:t>
       </w:r>
       <w:r>
         <w:rPr>
@@ -3713,15 +5833,33 @@
           <w:sz w:val="20"/>
           <w:szCs w:val="20"/>
         </w:rPr>
-        <w:t>{{ judicial_officer.officer_</w:t>
-      </w:r>
-      <w:r>
-        <w:rPr>
-          <w:rFonts w:ascii="Palatino Linotype" w:hAnsi="Palatino Linotype"/>
-          <w:sz w:val="20"/>
-          <w:szCs w:val="20"/>
-        </w:rPr>
-        <w:t>type }}</w:t>
+        <w:t xml:space="preserve">{{ </w:t>
+      </w:r>
+      <w:proofErr w:type="spellStart"/>
+      <w:r>
+        <w:rPr>
+          <w:rFonts w:ascii="Palatino Linotype" w:hAnsi="Palatino Linotype"/>
+          <w:sz w:val="20"/>
+          <w:szCs w:val="20"/>
+        </w:rPr>
+        <w:t>judicial_officer.officer_</w:t>
+      </w:r>
+      <w:r>
+        <w:rPr>
+          <w:rFonts w:ascii="Palatino Linotype" w:hAnsi="Palatino Linotype"/>
+          <w:sz w:val="20"/>
+          <w:szCs w:val="20"/>
+        </w:rPr>
+        <w:t>type</w:t>
+      </w:r>
+      <w:proofErr w:type="spellEnd"/>
+      <w:r>
+        <w:rPr>
+          <w:rFonts w:ascii="Palatino Linotype" w:hAnsi="Palatino Linotype"/>
+          <w:sz w:val="20"/>
+          <w:szCs w:val="20"/>
+        </w:rPr>
+        <w:t xml:space="preserve"> }}</w:t>
       </w:r>
       <w:r>
         <w:rPr>
@@ -3737,7 +5875,16 @@
           <w:sz w:val="20"/>
           <w:szCs w:val="20"/>
         </w:rPr>
-        <w:t>{{ judicial_officer</w:t>
+        <w:t xml:space="preserve">{{ </w:t>
+      </w:r>
+      <w:proofErr w:type="spellStart"/>
+      <w:r>
+        <w:rPr>
+          <w:rFonts w:ascii="Palatino Linotype" w:hAnsi="Palatino Linotype"/>
+          <w:sz w:val="20"/>
+          <w:szCs w:val="20"/>
+        </w:rPr>
+        <w:t>judicial_officer</w:t>
       </w:r>
       <w:r>
         <w:rPr>
@@ -3747,6 +5894,7 @@
         </w:rPr>
         <w:t>.first_name</w:t>
       </w:r>
+      <w:proofErr w:type="spellEnd"/>
       <w:r>
         <w:rPr>
           <w:rFonts w:ascii="Palatino Linotype" w:hAnsi="Palatino Linotype"/>
@@ -3769,7 +5917,16 @@
           <w:sz w:val="20"/>
           <w:szCs w:val="20"/>
         </w:rPr>
-        <w:t>{{ judicial_officer</w:t>
+        <w:t xml:space="preserve">{{ </w:t>
+      </w:r>
+      <w:proofErr w:type="spellStart"/>
+      <w:r>
+        <w:rPr>
+          <w:rFonts w:ascii="Palatino Linotype" w:hAnsi="Palatino Linotype"/>
+          <w:sz w:val="20"/>
+          <w:szCs w:val="20"/>
+        </w:rPr>
+        <w:t>judicial_officer</w:t>
       </w:r>
       <w:r>
         <w:rPr>
@@ -3779,6 +5936,7 @@
         </w:rPr>
         <w:t>.last_name</w:t>
       </w:r>
+      <w:proofErr w:type="spellEnd"/>
       <w:r>
         <w:rPr>
           <w:rFonts w:ascii="Palatino Linotype" w:hAnsi="Palatino Linotype"/>
@@ -3824,7 +5982,17 @@
           <w:sz w:val="20"/>
           <w:szCs w:val="20"/>
         </w:rPr>
-        <w:t>% if judicial_of</w:t>
+        <w:t xml:space="preserve">% if </w:t>
+      </w:r>
+      <w:proofErr w:type="spellStart"/>
+      <w:r>
+        <w:rPr>
+          <w:rFonts w:ascii="Palatino Linotype" w:hAnsi="Palatino Linotype"/>
+          <w:bCs/>
+          <w:sz w:val="20"/>
+          <w:szCs w:val="20"/>
+        </w:rPr>
+        <w:t>judicial_of</w:t>
       </w:r>
       <w:r>
         <w:rPr>
@@ -3851,7 +6019,17 @@
           <w:sz w:val="20"/>
           <w:szCs w:val="20"/>
         </w:rPr>
-        <w:t>_type  ==  ‘Magistrate’ %}</w:t>
+        <w:t>_type</w:t>
+      </w:r>
+      <w:proofErr w:type="spellEnd"/>
+      <w:r>
+        <w:rPr>
+          <w:rFonts w:ascii="Palatino Linotype" w:hAnsi="Palatino Linotype"/>
+          <w:bCs/>
+          <w:sz w:val="20"/>
+          <w:szCs w:val="20"/>
+        </w:rPr>
+        <w:t xml:space="preserve">  ==  ‘Magistrate’ %}</w:t>
       </w:r>
     </w:p>
     <w:p>
@@ -4009,7 +6187,43 @@
           <w:sz w:val="16"/>
           <w:szCs w:val="16"/>
         </w:rPr>
-        <w:t>Prosecutor’s Office: PS    OM     EM; Defendant’s Attorney: PS     OM     EM; {{ defendant.first_name }} {{ defendant.last_name}}: PS     OM     EM;</w:t>
+        <w:t xml:space="preserve">Prosecutor’s Office: PS    OM     EM; Defendant’s Attorney: PS     OM     EM; {{ </w:t>
+      </w:r>
+      <w:proofErr w:type="spellStart"/>
+      <w:r>
+        <w:rPr>
+          <w:rFonts w:ascii="Palatino Linotype" w:hAnsi="Palatino Linotype"/>
+          <w:sz w:val="16"/>
+          <w:szCs w:val="16"/>
+        </w:rPr>
+        <w:t>defendant.first_name</w:t>
+      </w:r>
+      <w:proofErr w:type="spellEnd"/>
+      <w:r>
+        <w:rPr>
+          <w:rFonts w:ascii="Palatino Linotype" w:hAnsi="Palatino Linotype"/>
+          <w:sz w:val="16"/>
+          <w:szCs w:val="16"/>
+        </w:rPr>
+        <w:t xml:space="preserve"> }} {{ </w:t>
+      </w:r>
+      <w:proofErr w:type="spellStart"/>
+      <w:r>
+        <w:rPr>
+          <w:rFonts w:ascii="Palatino Linotype" w:hAnsi="Palatino Linotype"/>
+          <w:sz w:val="16"/>
+          <w:szCs w:val="16"/>
+        </w:rPr>
+        <w:t>defendant.last_name</w:t>
+      </w:r>
+      <w:proofErr w:type="spellEnd"/>
+      <w:r>
+        <w:rPr>
+          <w:rFonts w:ascii="Palatino Linotype" w:hAnsi="Palatino Linotype"/>
+          <w:sz w:val="16"/>
+          <w:szCs w:val="16"/>
+        </w:rPr>
+        <w:t>}}: PS     OM     EM;</w:t>
       </w:r>
     </w:p>
     <w:p>
@@ -4038,7 +6252,79 @@
           <w:sz w:val="16"/>
           <w:szCs w:val="16"/>
         </w:rPr>
-        <w:t>{% if community_control.ordered is true or bond_conditions.monitoring is true %}Community Control: PS    EM;{% endif %}{% if jail_terms.ordered is true or apply_jtc == ‘Sentence’ %}County Jail: PS   EM;{% endif %}</w:t>
+        <w:t xml:space="preserve">{% if </w:t>
+      </w:r>
+      <w:proofErr w:type="spellStart"/>
+      <w:r>
+        <w:rPr>
+          <w:rFonts w:ascii="Palatino Linotype" w:hAnsi="Palatino Linotype"/>
+          <w:sz w:val="16"/>
+          <w:szCs w:val="16"/>
+        </w:rPr>
+        <w:t>community_control.ordered</w:t>
+      </w:r>
+      <w:proofErr w:type="spellEnd"/>
+      <w:r>
+        <w:rPr>
+          <w:rFonts w:ascii="Palatino Linotype" w:hAnsi="Palatino Linotype"/>
+          <w:sz w:val="16"/>
+          <w:szCs w:val="16"/>
+        </w:rPr>
+        <w:t xml:space="preserve"> is true or </w:t>
+      </w:r>
+      <w:proofErr w:type="spellStart"/>
+      <w:r>
+        <w:rPr>
+          <w:rFonts w:ascii="Palatino Linotype" w:hAnsi="Palatino Linotype"/>
+          <w:sz w:val="16"/>
+          <w:szCs w:val="16"/>
+        </w:rPr>
+        <w:t>bond_conditions.monitoring</w:t>
+      </w:r>
+      <w:proofErr w:type="spellEnd"/>
+      <w:r>
+        <w:rPr>
+          <w:rFonts w:ascii="Palatino Linotype" w:hAnsi="Palatino Linotype"/>
+          <w:sz w:val="16"/>
+          <w:szCs w:val="16"/>
+        </w:rPr>
+        <w:t xml:space="preserve"> is true %}Community Control: PS    EM;{% endif %}{% if </w:t>
+      </w:r>
+      <w:proofErr w:type="spellStart"/>
+      <w:r>
+        <w:rPr>
+          <w:rFonts w:ascii="Palatino Linotype" w:hAnsi="Palatino Linotype"/>
+          <w:sz w:val="16"/>
+          <w:szCs w:val="16"/>
+        </w:rPr>
+        <w:t>jail_terms.ordered</w:t>
+      </w:r>
+      <w:proofErr w:type="spellEnd"/>
+      <w:r>
+        <w:rPr>
+          <w:rFonts w:ascii="Palatino Linotype" w:hAnsi="Palatino Linotype"/>
+          <w:sz w:val="16"/>
+          <w:szCs w:val="16"/>
+        </w:rPr>
+        <w:t xml:space="preserve"> is true or </w:t>
+      </w:r>
+      <w:proofErr w:type="spellStart"/>
+      <w:r>
+        <w:rPr>
+          <w:rFonts w:ascii="Palatino Linotype" w:hAnsi="Palatino Linotype"/>
+          <w:sz w:val="16"/>
+          <w:szCs w:val="16"/>
+        </w:rPr>
+        <w:t>apply_jtc</w:t>
+      </w:r>
+      <w:proofErr w:type="spellEnd"/>
+      <w:r>
+        <w:rPr>
+          <w:rFonts w:ascii="Palatino Linotype" w:hAnsi="Palatino Linotype"/>
+          <w:sz w:val="16"/>
+          <w:szCs w:val="16"/>
+        </w:rPr>
+        <w:t xml:space="preserve"> == ‘Sentence’ %}County Jail: PS   EM;{% endif %}</w:t>
       </w:r>
     </w:p>
     <w:p>
@@ -4080,7 +6366,7 @@
 </file>
 
 <file path=word/endnotes.xml><?xml version="1.0" encoding="utf-8"?>
-<w:endnotes xmlns:wpc="http://schemas.microsoft.com/office/word/2010/wordprocessingCanvas" xmlns:cx="http://schemas.microsoft.com/office/drawing/2014/chartex" xmlns:cx1="http://schemas.microsoft.com/office/drawing/2015/9/8/chartex" xmlns:cx2="http://schemas.microsoft.com/office/drawing/2015/10/21/chartex" xmlns:cx3="http://schemas.microsoft.com/office/drawing/2016/5/9/chartex" xmlns:cx4="http://schemas.microsoft.com/office/drawing/2016/5/10/chartex" xmlns:cx5="http://schemas.microsoft.com/office/drawing/2016/5/11/chartex" xmlns:cx6="http://schemas.microsoft.com/office/drawing/2016/5/12/chartex" xmlns:cx7="http://schemas.microsoft.com/office/drawing/2016/5/13/chartex" xmlns:cx8="http://schemas.microsoft.com/office/drawing/2016/5/14/chartex" xmlns:mc="http://schemas.openxmlformats.org/markup-compatibility/2006" xmlns:aink="http://schemas.microsoft.com/office/drawing/2016/ink" xmlns:am3d="http://schemas.microsoft.com/office/drawing/2017/model3d" xmlns:o="urn:schemas-microsoft-com:office:office" xmlns:r="http://schemas.openxmlformats.org/officeDocument/2006/relationships" xmlns:m="http://schemas.openxmlformats.org/officeDocument/2006/math" xmlns:v="urn:schemas-microsoft-com:vml" xmlns:wp14="http://schemas.microsoft.com/office/word/2010/wordprocessingDrawing" xmlns:wp="http://schemas.openxmlformats.org/drawingml/2006/wordprocessingDrawing" xmlns:w10="urn:schemas-microsoft-com:office:word" xmlns:w="http://schemas.openxmlformats.org/wordprocessingml/2006/main" xmlns:w14="http://schemas.microsoft.com/office/word/2010/wordml" xmlns:w15="http://schemas.microsoft.com/office/word/2012/wordml" xmlns:w16cex="http://schemas.microsoft.com/office/word/2018/wordml/cex" xmlns:w16cid="http://schemas.microsoft.com/office/word/2016/wordml/cid" xmlns:w16="http://schemas.microsoft.com/office/word/2018/wordml" xmlns:w16sdtdh="http://schemas.microsoft.com/office/word/2020/wordml/sdtdatahash" xmlns:w16se="http://schemas.microsoft.com/office/word/2015/wordml/symex" xmlns:wpg="http://schemas.microsoft.com/office/word/2010/wordprocessingGroup" xmlns:wpi="http://schemas.microsoft.com/office/word/2010/wordprocessingInk" xmlns:wne="http://schemas.microsoft.com/office/word/2006/wordml" xmlns:wps="http://schemas.microsoft.com/office/word/2010/wordprocessingShape" mc:Ignorable="w14 w15 w16se w16cid w16 w16cex w16sdtdh wp14">
+<w:endnotes xmlns:wpc="http://schemas.microsoft.com/office/word/2010/wordprocessingCanvas" xmlns:cx="http://schemas.microsoft.com/office/drawing/2014/chartex" xmlns:cx1="http://schemas.microsoft.com/office/drawing/2015/9/8/chartex" xmlns:cx2="http://schemas.microsoft.com/office/drawing/2015/10/21/chartex" xmlns:cx3="http://schemas.microsoft.com/office/drawing/2016/5/9/chartex" xmlns:cx4="http://schemas.microsoft.com/office/drawing/2016/5/10/chartex" xmlns:cx5="http://schemas.microsoft.com/office/drawing/2016/5/11/chartex" xmlns:cx6="http://schemas.microsoft.com/office/drawing/2016/5/12/chartex" xmlns:cx7="http://schemas.microsoft.com/office/drawing/2016/5/13/chartex" xmlns:cx8="http://schemas.microsoft.com/office/drawing/2016/5/14/chartex" xmlns:mc="http://schemas.openxmlformats.org/markup-compatibility/2006" xmlns:aink="http://schemas.microsoft.com/office/drawing/2016/ink" xmlns:am3d="http://schemas.microsoft.com/office/drawing/2017/model3d" xmlns:o="urn:schemas-microsoft-com:office:office" xmlns:oel="http://schemas.microsoft.com/office/2019/extlst" xmlns:r="http://schemas.openxmlformats.org/officeDocument/2006/relationships" xmlns:m="http://schemas.openxmlformats.org/officeDocument/2006/math" xmlns:v="urn:schemas-microsoft-com:vml" xmlns:wp14="http://schemas.microsoft.com/office/word/2010/wordprocessingDrawing" xmlns:wp="http://schemas.openxmlformats.org/drawingml/2006/wordprocessingDrawing" xmlns:w10="urn:schemas-microsoft-com:office:word" xmlns:w="http://schemas.openxmlformats.org/wordprocessingml/2006/main" xmlns:w14="http://schemas.microsoft.com/office/word/2010/wordml" xmlns:w15="http://schemas.microsoft.com/office/word/2012/wordml" xmlns:w16cex="http://schemas.microsoft.com/office/word/2018/wordml/cex" xmlns:w16cid="http://schemas.microsoft.com/office/word/2016/wordml/cid" xmlns:w16="http://schemas.microsoft.com/office/word/2018/wordml" xmlns:w16sdtdh="http://schemas.microsoft.com/office/word/2020/wordml/sdtdatahash" xmlns:w16se="http://schemas.microsoft.com/office/word/2015/wordml/symex" xmlns:wpg="http://schemas.microsoft.com/office/word/2010/wordprocessingGroup" xmlns:wpi="http://schemas.microsoft.com/office/word/2010/wordprocessingInk" xmlns:wne="http://schemas.microsoft.com/office/word/2006/wordml" xmlns:wps="http://schemas.microsoft.com/office/word/2010/wordprocessingShape" mc:Ignorable="w14 w15 w16se w16cid w16 w16cex w16sdtdh wp14">
   <w:endnote w:type="separator" w:id="-1">
     <w:p>
       <w:r>
@@ -4099,7 +6385,7 @@
 </file>
 
 <file path=word/footer1.xml><?xml version="1.0" encoding="utf-8"?>
-<w:ftr xmlns:wpc="http://schemas.microsoft.com/office/word/2010/wordprocessingCanvas" xmlns:cx="http://schemas.microsoft.com/office/drawing/2014/chartex" xmlns:cx1="http://schemas.microsoft.com/office/drawing/2015/9/8/chartex" xmlns:cx2="http://schemas.microsoft.com/office/drawing/2015/10/21/chartex" xmlns:cx3="http://schemas.microsoft.com/office/drawing/2016/5/9/chartex" xmlns:cx4="http://schemas.microsoft.com/office/drawing/2016/5/10/chartex" xmlns:cx5="http://schemas.microsoft.com/office/drawing/2016/5/11/chartex" xmlns:cx6="http://schemas.microsoft.com/office/drawing/2016/5/12/chartex" xmlns:cx7="http://schemas.microsoft.com/office/drawing/2016/5/13/chartex" xmlns:cx8="http://schemas.microsoft.com/office/drawing/2016/5/14/chartex" xmlns:mc="http://schemas.openxmlformats.org/markup-compatibility/2006" xmlns:aink="http://schemas.microsoft.com/office/drawing/2016/ink" xmlns:am3d="http://schemas.microsoft.com/office/drawing/2017/model3d" xmlns:o="urn:schemas-microsoft-com:office:office" xmlns:r="http://schemas.openxmlformats.org/officeDocument/2006/relationships" xmlns:m="http://schemas.openxmlformats.org/officeDocument/2006/math" xmlns:v="urn:schemas-microsoft-com:vml" xmlns:wp14="http://schemas.microsoft.com/office/word/2010/wordprocessingDrawing" xmlns:wp="http://schemas.openxmlformats.org/drawingml/2006/wordprocessingDrawing" xmlns:w10="urn:schemas-microsoft-com:office:word" xmlns:w="http://schemas.openxmlformats.org/wordprocessingml/2006/main" xmlns:w14="http://schemas.microsoft.com/office/word/2010/wordml" xmlns:w15="http://schemas.microsoft.com/office/word/2012/wordml" xmlns:w16cex="http://schemas.microsoft.com/office/word/2018/wordml/cex" xmlns:w16cid="http://schemas.microsoft.com/office/word/2016/wordml/cid" xmlns:w16="http://schemas.microsoft.com/office/word/2018/wordml" xmlns:w16sdtdh="http://schemas.microsoft.com/office/word/2020/wordml/sdtdatahash" xmlns:w16se="http://schemas.microsoft.com/office/word/2015/wordml/symex" xmlns:wpg="http://schemas.microsoft.com/office/word/2010/wordprocessingGroup" xmlns:wpi="http://schemas.microsoft.com/office/word/2010/wordprocessingInk" xmlns:wne="http://schemas.microsoft.com/office/word/2006/wordml" xmlns:wps="http://schemas.microsoft.com/office/word/2010/wordprocessingShape" mc:Ignorable="w14 w15 w16se w16cid w16 w16cex w16sdtdh wp14">
+<w:ftr xmlns:wpc="http://schemas.microsoft.com/office/word/2010/wordprocessingCanvas" xmlns:cx="http://schemas.microsoft.com/office/drawing/2014/chartex" xmlns:cx1="http://schemas.microsoft.com/office/drawing/2015/9/8/chartex" xmlns:cx2="http://schemas.microsoft.com/office/drawing/2015/10/21/chartex" xmlns:cx3="http://schemas.microsoft.com/office/drawing/2016/5/9/chartex" xmlns:cx4="http://schemas.microsoft.com/office/drawing/2016/5/10/chartex" xmlns:cx5="http://schemas.microsoft.com/office/drawing/2016/5/11/chartex" xmlns:cx6="http://schemas.microsoft.com/office/drawing/2016/5/12/chartex" xmlns:cx7="http://schemas.microsoft.com/office/drawing/2016/5/13/chartex" xmlns:cx8="http://schemas.microsoft.com/office/drawing/2016/5/14/chartex" xmlns:mc="http://schemas.openxmlformats.org/markup-compatibility/2006" xmlns:aink="http://schemas.microsoft.com/office/drawing/2016/ink" xmlns:am3d="http://schemas.microsoft.com/office/drawing/2017/model3d" xmlns:o="urn:schemas-microsoft-com:office:office" xmlns:oel="http://schemas.microsoft.com/office/2019/extlst" xmlns:r="http://schemas.openxmlformats.org/officeDocument/2006/relationships" xmlns:m="http://schemas.openxmlformats.org/officeDocument/2006/math" xmlns:v="urn:schemas-microsoft-com:vml" xmlns:wp14="http://schemas.microsoft.com/office/word/2010/wordprocessingDrawing" xmlns:wp="http://schemas.openxmlformats.org/drawingml/2006/wordprocessingDrawing" xmlns:w10="urn:schemas-microsoft-com:office:word" xmlns:w="http://schemas.openxmlformats.org/wordprocessingml/2006/main" xmlns:w14="http://schemas.microsoft.com/office/word/2010/wordml" xmlns:w15="http://schemas.microsoft.com/office/word/2012/wordml" xmlns:w16cex="http://schemas.microsoft.com/office/word/2018/wordml/cex" xmlns:w16cid="http://schemas.microsoft.com/office/word/2016/wordml/cid" xmlns:w16="http://schemas.microsoft.com/office/word/2018/wordml" xmlns:w16sdtdh="http://schemas.microsoft.com/office/word/2020/wordml/sdtdatahash" xmlns:w16se="http://schemas.microsoft.com/office/word/2015/wordml/symex" xmlns:wpg="http://schemas.microsoft.com/office/word/2010/wordprocessingGroup" xmlns:wpi="http://schemas.microsoft.com/office/word/2010/wordprocessingInk" xmlns:wne="http://schemas.microsoft.com/office/word/2006/wordml" xmlns:wps="http://schemas.microsoft.com/office/word/2010/wordprocessingShape" mc:Ignorable="w14 w15 w16se w16cid w16 w16cex w16sdtdh wp14">
   <w:p>
     <w:pPr>
       <w:pStyle w:val="Footer"/>
@@ -4109,7 +6395,7 @@
 </file>
 
 <file path=word/footer2.xml><?xml version="1.0" encoding="utf-8"?>
-<w:ftr xmlns:wpc="http://schemas.microsoft.com/office/word/2010/wordprocessingCanvas" xmlns:cx="http://schemas.microsoft.com/office/drawing/2014/chartex" xmlns:cx1="http://schemas.microsoft.com/office/drawing/2015/9/8/chartex" xmlns:cx2="http://schemas.microsoft.com/office/drawing/2015/10/21/chartex" xmlns:cx3="http://schemas.microsoft.com/office/drawing/2016/5/9/chartex" xmlns:cx4="http://schemas.microsoft.com/office/drawing/2016/5/10/chartex" xmlns:cx5="http://schemas.microsoft.com/office/drawing/2016/5/11/chartex" xmlns:cx6="http://schemas.microsoft.com/office/drawing/2016/5/12/chartex" xmlns:cx7="http://schemas.microsoft.com/office/drawing/2016/5/13/chartex" xmlns:cx8="http://schemas.microsoft.com/office/drawing/2016/5/14/chartex" xmlns:mc="http://schemas.openxmlformats.org/markup-compatibility/2006" xmlns:aink="http://schemas.microsoft.com/office/drawing/2016/ink" xmlns:am3d="http://schemas.microsoft.com/office/drawing/2017/model3d" xmlns:o="urn:schemas-microsoft-com:office:office" xmlns:r="http://schemas.openxmlformats.org/officeDocument/2006/relationships" xmlns:m="http://schemas.openxmlformats.org/officeDocument/2006/math" xmlns:v="urn:schemas-microsoft-com:vml" xmlns:wp14="http://schemas.microsoft.com/office/word/2010/wordprocessingDrawing" xmlns:wp="http://schemas.openxmlformats.org/drawingml/2006/wordprocessingDrawing" xmlns:w10="urn:schemas-microsoft-com:office:word" xmlns:w="http://schemas.openxmlformats.org/wordprocessingml/2006/main" xmlns:w14="http://schemas.microsoft.com/office/word/2010/wordml" xmlns:w15="http://schemas.microsoft.com/office/word/2012/wordml" xmlns:w16cex="http://schemas.microsoft.com/office/word/2018/wordml/cex" xmlns:w16cid="http://schemas.microsoft.com/office/word/2016/wordml/cid" xmlns:w16="http://schemas.microsoft.com/office/word/2018/wordml" xmlns:w16sdtdh="http://schemas.microsoft.com/office/word/2020/wordml/sdtdatahash" xmlns:w16se="http://schemas.microsoft.com/office/word/2015/wordml/symex" xmlns:wpg="http://schemas.microsoft.com/office/word/2010/wordprocessingGroup" xmlns:wpi="http://schemas.microsoft.com/office/word/2010/wordprocessingInk" xmlns:wne="http://schemas.microsoft.com/office/word/2006/wordml" xmlns:wps="http://schemas.microsoft.com/office/word/2010/wordprocessingShape" mc:Ignorable="w14 w15 w16se w16cid w16 w16cex w16sdtdh wp14">
+<w:ftr xmlns:wpc="http://schemas.microsoft.com/office/word/2010/wordprocessingCanvas" xmlns:cx="http://schemas.microsoft.com/office/drawing/2014/chartex" xmlns:cx1="http://schemas.microsoft.com/office/drawing/2015/9/8/chartex" xmlns:cx2="http://schemas.microsoft.com/office/drawing/2015/10/21/chartex" xmlns:cx3="http://schemas.microsoft.com/office/drawing/2016/5/9/chartex" xmlns:cx4="http://schemas.microsoft.com/office/drawing/2016/5/10/chartex" xmlns:cx5="http://schemas.microsoft.com/office/drawing/2016/5/11/chartex" xmlns:cx6="http://schemas.microsoft.com/office/drawing/2016/5/12/chartex" xmlns:cx7="http://schemas.microsoft.com/office/drawing/2016/5/13/chartex" xmlns:cx8="http://schemas.microsoft.com/office/drawing/2016/5/14/chartex" xmlns:mc="http://schemas.openxmlformats.org/markup-compatibility/2006" xmlns:aink="http://schemas.microsoft.com/office/drawing/2016/ink" xmlns:am3d="http://schemas.microsoft.com/office/drawing/2017/model3d" xmlns:o="urn:schemas-microsoft-com:office:office" xmlns:oel="http://schemas.microsoft.com/office/2019/extlst" xmlns:r="http://schemas.openxmlformats.org/officeDocument/2006/relationships" xmlns:m="http://schemas.openxmlformats.org/officeDocument/2006/math" xmlns:v="urn:schemas-microsoft-com:vml" xmlns:wp14="http://schemas.microsoft.com/office/word/2010/wordprocessingDrawing" xmlns:wp="http://schemas.openxmlformats.org/drawingml/2006/wordprocessingDrawing" xmlns:w10="urn:schemas-microsoft-com:office:word" xmlns:w="http://schemas.openxmlformats.org/wordprocessingml/2006/main" xmlns:w14="http://schemas.microsoft.com/office/word/2010/wordml" xmlns:w15="http://schemas.microsoft.com/office/word/2012/wordml" xmlns:w16cex="http://schemas.microsoft.com/office/word/2018/wordml/cex" xmlns:w16cid="http://schemas.microsoft.com/office/word/2016/wordml/cid" xmlns:w16="http://schemas.microsoft.com/office/word/2018/wordml" xmlns:w16sdtdh="http://schemas.microsoft.com/office/word/2020/wordml/sdtdatahash" xmlns:w16se="http://schemas.microsoft.com/office/word/2015/wordml/symex" xmlns:wpg="http://schemas.microsoft.com/office/word/2010/wordprocessingGroup" xmlns:wpi="http://schemas.microsoft.com/office/word/2010/wordprocessingInk" xmlns:wne="http://schemas.microsoft.com/office/word/2006/wordml" xmlns:wps="http://schemas.microsoft.com/office/word/2010/wordprocessingShape" mc:Ignorable="w14 w15 w16se w16cid w16 w16cex w16sdtdh wp14">
   <w:sdt>
     <w:sdtPr>
       <w:id w:val="-1309706245"/>
@@ -4305,15 +6591,89 @@
                 <w:sz w:val="20"/>
                 <w:szCs w:val="20"/>
               </w:rPr>
-              <w:t>% if judicial_officer.officer_type  ==  ‘Magistrate’ %}Magistrate Decision</w:t>
-            </w:r>
-            <w:r>
-              <w:rPr>
-                <w:rFonts w:ascii="Palatino Linotype" w:hAnsi="Palatino Linotype"/>
-                <w:sz w:val="20"/>
-                <w:szCs w:val="20"/>
-              </w:rPr>
-              <w:t>{% elif judicial_officer.officer_type == ‘Judge’ %}Final Judgment Entry{% endif %} {{ case_number }}</w:t>
+              <w:t xml:space="preserve">% if </w:t>
+            </w:r>
+            <w:proofErr w:type="spellStart"/>
+            <w:r>
+              <w:rPr>
+                <w:rFonts w:ascii="Palatino Linotype" w:hAnsi="Palatino Linotype"/>
+                <w:bCs/>
+                <w:sz w:val="20"/>
+                <w:szCs w:val="20"/>
+              </w:rPr>
+              <w:t>judicial_officer.officer_type</w:t>
+            </w:r>
+            <w:proofErr w:type="spellEnd"/>
+            <w:r>
+              <w:rPr>
+                <w:rFonts w:ascii="Palatino Linotype" w:hAnsi="Palatino Linotype"/>
+                <w:bCs/>
+                <w:sz w:val="20"/>
+                <w:szCs w:val="20"/>
+              </w:rPr>
+              <w:t xml:space="preserve">  ==  ‘Magistrate’ %}Magistrate Decision</w:t>
+            </w:r>
+            <w:r>
+              <w:rPr>
+                <w:rFonts w:ascii="Palatino Linotype" w:hAnsi="Palatino Linotype"/>
+                <w:sz w:val="20"/>
+                <w:szCs w:val="20"/>
+              </w:rPr>
+              <w:t xml:space="preserve">{% </w:t>
+            </w:r>
+            <w:proofErr w:type="spellStart"/>
+            <w:r>
+              <w:rPr>
+                <w:rFonts w:ascii="Palatino Linotype" w:hAnsi="Palatino Linotype"/>
+                <w:sz w:val="20"/>
+                <w:szCs w:val="20"/>
+              </w:rPr>
+              <w:t>elif</w:t>
+            </w:r>
+            <w:proofErr w:type="spellEnd"/>
+            <w:r>
+              <w:rPr>
+                <w:rFonts w:ascii="Palatino Linotype" w:hAnsi="Palatino Linotype"/>
+                <w:sz w:val="20"/>
+                <w:szCs w:val="20"/>
+              </w:rPr>
+              <w:t xml:space="preserve"> </w:t>
+            </w:r>
+            <w:proofErr w:type="spellStart"/>
+            <w:r>
+              <w:rPr>
+                <w:rFonts w:ascii="Palatino Linotype" w:hAnsi="Palatino Linotype"/>
+                <w:sz w:val="20"/>
+                <w:szCs w:val="20"/>
+              </w:rPr>
+              <w:t>judicial_officer.officer_type</w:t>
+            </w:r>
+            <w:proofErr w:type="spellEnd"/>
+            <w:r>
+              <w:rPr>
+                <w:rFonts w:ascii="Palatino Linotype" w:hAnsi="Palatino Linotype"/>
+                <w:sz w:val="20"/>
+                <w:szCs w:val="20"/>
+              </w:rPr>
+              <w:t xml:space="preserve"> == ‘Judge’ %}Final Judgment Entry{% endif %} {{ </w:t>
+            </w:r>
+            <w:proofErr w:type="spellStart"/>
+            <w:r>
+              <w:rPr>
+                <w:rFonts w:ascii="Palatino Linotype" w:hAnsi="Palatino Linotype"/>
+                <w:sz w:val="20"/>
+                <w:szCs w:val="20"/>
+              </w:rPr>
+              <w:t>case_number</w:t>
+            </w:r>
+            <w:proofErr w:type="spellEnd"/>
+            <w:r>
+              <w:rPr>
+                <w:rFonts w:ascii="Palatino Linotype" w:hAnsi="Palatino Linotype"/>
+                <w:sz w:val="20"/>
+                <w:szCs w:val="20"/>
+              </w:rPr>
+              <w:t xml:space="preserve"> }}</w:t>
             </w:r>
           </w:p>
           <w:p>
@@ -4352,7 +6712,7 @@
 </file>
 
 <file path=word/footer3.xml><?xml version="1.0" encoding="utf-8"?>
-<w:ftr xmlns:wpc="http://schemas.microsoft.com/office/word/2010/wordprocessingCanvas" xmlns:cx="http://schemas.microsoft.com/office/drawing/2014/chartex" xmlns:cx1="http://schemas.microsoft.com/office/drawing/2015/9/8/chartex" xmlns:cx2="http://schemas.microsoft.com/office/drawing/2015/10/21/chartex" xmlns:cx3="http://schemas.microsoft.com/office/drawing/2016/5/9/chartex" xmlns:cx4="http://schemas.microsoft.com/office/drawing/2016/5/10/chartex" xmlns:cx5="http://schemas.microsoft.com/office/drawing/2016/5/11/chartex" xmlns:cx6="http://schemas.microsoft.com/office/drawing/2016/5/12/chartex" xmlns:cx7="http://schemas.microsoft.com/office/drawing/2016/5/13/chartex" xmlns:cx8="http://schemas.microsoft.com/office/drawing/2016/5/14/chartex" xmlns:mc="http://schemas.openxmlformats.org/markup-compatibility/2006" xmlns:aink="http://schemas.microsoft.com/office/drawing/2016/ink" xmlns:am3d="http://schemas.microsoft.com/office/drawing/2017/model3d" xmlns:o="urn:schemas-microsoft-com:office:office" xmlns:r="http://schemas.openxmlformats.org/officeDocument/2006/relationships" xmlns:m="http://schemas.openxmlformats.org/officeDocument/2006/math" xmlns:v="urn:schemas-microsoft-com:vml" xmlns:wp14="http://schemas.microsoft.com/office/word/2010/wordprocessingDrawing" xmlns:wp="http://schemas.openxmlformats.org/drawingml/2006/wordprocessingDrawing" xmlns:w10="urn:schemas-microsoft-com:office:word" xmlns:w="http://schemas.openxmlformats.org/wordprocessingml/2006/main" xmlns:w14="http://schemas.microsoft.com/office/word/2010/wordml" xmlns:w15="http://schemas.microsoft.com/office/word/2012/wordml" xmlns:w16cex="http://schemas.microsoft.com/office/word/2018/wordml/cex" xmlns:w16cid="http://schemas.microsoft.com/office/word/2016/wordml/cid" xmlns:w16="http://schemas.microsoft.com/office/word/2018/wordml" xmlns:w16sdtdh="http://schemas.microsoft.com/office/word/2020/wordml/sdtdatahash" xmlns:w16se="http://schemas.microsoft.com/office/word/2015/wordml/symex" xmlns:wpg="http://schemas.microsoft.com/office/word/2010/wordprocessingGroup" xmlns:wpi="http://schemas.microsoft.com/office/word/2010/wordprocessingInk" xmlns:wne="http://schemas.microsoft.com/office/word/2006/wordml" xmlns:wps="http://schemas.microsoft.com/office/word/2010/wordprocessingShape" mc:Ignorable="w14 w15 w16se w16cid w16 w16cex w16sdtdh wp14">
+<w:ftr xmlns:wpc="http://schemas.microsoft.com/office/word/2010/wordprocessingCanvas" xmlns:cx="http://schemas.microsoft.com/office/drawing/2014/chartex" xmlns:cx1="http://schemas.microsoft.com/office/drawing/2015/9/8/chartex" xmlns:cx2="http://schemas.microsoft.com/office/drawing/2015/10/21/chartex" xmlns:cx3="http://schemas.microsoft.com/office/drawing/2016/5/9/chartex" xmlns:cx4="http://schemas.microsoft.com/office/drawing/2016/5/10/chartex" xmlns:cx5="http://schemas.microsoft.com/office/drawing/2016/5/11/chartex" xmlns:cx6="http://schemas.microsoft.com/office/drawing/2016/5/12/chartex" xmlns:cx7="http://schemas.microsoft.com/office/drawing/2016/5/13/chartex" xmlns:cx8="http://schemas.microsoft.com/office/drawing/2016/5/14/chartex" xmlns:mc="http://schemas.openxmlformats.org/markup-compatibility/2006" xmlns:aink="http://schemas.microsoft.com/office/drawing/2016/ink" xmlns:am3d="http://schemas.microsoft.com/office/drawing/2017/model3d" xmlns:o="urn:schemas-microsoft-com:office:office" xmlns:oel="http://schemas.microsoft.com/office/2019/extlst" xmlns:r="http://schemas.openxmlformats.org/officeDocument/2006/relationships" xmlns:m="http://schemas.openxmlformats.org/officeDocument/2006/math" xmlns:v="urn:schemas-microsoft-com:vml" xmlns:wp14="http://schemas.microsoft.com/office/word/2010/wordprocessingDrawing" xmlns:wp="http://schemas.openxmlformats.org/drawingml/2006/wordprocessingDrawing" xmlns:w10="urn:schemas-microsoft-com:office:word" xmlns:w="http://schemas.openxmlformats.org/wordprocessingml/2006/main" xmlns:w14="http://schemas.microsoft.com/office/word/2010/wordml" xmlns:w15="http://schemas.microsoft.com/office/word/2012/wordml" xmlns:w16cex="http://schemas.microsoft.com/office/word/2018/wordml/cex" xmlns:w16cid="http://schemas.microsoft.com/office/word/2016/wordml/cid" xmlns:w16="http://schemas.microsoft.com/office/word/2018/wordml" xmlns:w16sdtdh="http://schemas.microsoft.com/office/word/2020/wordml/sdtdatahash" xmlns:w16se="http://schemas.microsoft.com/office/word/2015/wordml/symex" xmlns:wpg="http://schemas.microsoft.com/office/word/2010/wordprocessingGroup" xmlns:wpi="http://schemas.microsoft.com/office/word/2010/wordprocessingInk" xmlns:wne="http://schemas.microsoft.com/office/word/2006/wordml" xmlns:wps="http://schemas.microsoft.com/office/word/2010/wordprocessingShape" mc:Ignorable="w14 w15 w16se w16cid w16 w16cex w16sdtdh wp14">
   <w:p>
     <w:pPr>
       <w:pStyle w:val="Footer"/>
@@ -4362,7 +6722,7 @@
 </file>
 
 <file path=word/footnotes.xml><?xml version="1.0" encoding="utf-8"?>
-<w:footnotes xmlns:wpc="http://schemas.microsoft.com/office/word/2010/wordprocessingCanvas" xmlns:cx="http://schemas.microsoft.com/office/drawing/2014/chartex" xmlns:cx1="http://schemas.microsoft.com/office/drawing/2015/9/8/chartex" xmlns:cx2="http://schemas.microsoft.com/office/drawing/2015/10/21/chartex" xmlns:cx3="http://schemas.microsoft.com/office/drawing/2016/5/9/chartex" xmlns:cx4="http://schemas.microsoft.com/office/drawing/2016/5/10/chartex" xmlns:cx5="http://schemas.microsoft.com/office/drawing/2016/5/11/chartex" xmlns:cx6="http://schemas.microsoft.com/office/drawing/2016/5/12/chartex" xmlns:cx7="http://schemas.microsoft.com/office/drawing/2016/5/13/chartex" xmlns:cx8="http://schemas.microsoft.com/office/drawing/2016/5/14/chartex" xmlns:mc="http://schemas.openxmlformats.org/markup-compatibility/2006" xmlns:aink="http://schemas.microsoft.com/office/drawing/2016/ink" xmlns:am3d="http://schemas.microsoft.com/office/drawing/2017/model3d" xmlns:o="urn:schemas-microsoft-com:office:office" xmlns:r="http://schemas.openxmlformats.org/officeDocument/2006/relationships" xmlns:m="http://schemas.openxmlformats.org/officeDocument/2006/math" xmlns:v="urn:schemas-microsoft-com:vml" xmlns:wp14="http://schemas.microsoft.com/office/word/2010/wordprocessingDrawing" xmlns:wp="http://schemas.openxmlformats.org/drawingml/2006/wordprocessingDrawing" xmlns:w10="urn:schemas-microsoft-com:office:word" xmlns:w="http://schemas.openxmlformats.org/wordprocessingml/2006/main" xmlns:w14="http://schemas.microsoft.com/office/word/2010/wordml" xmlns:w15="http://schemas.microsoft.com/office/word/2012/wordml" xmlns:w16cex="http://schemas.microsoft.com/office/word/2018/wordml/cex" xmlns:w16cid="http://schemas.microsoft.com/office/word/2016/wordml/cid" xmlns:w16="http://schemas.microsoft.com/office/word/2018/wordml" xmlns:w16sdtdh="http://schemas.microsoft.com/office/word/2020/wordml/sdtdatahash" xmlns:w16se="http://schemas.microsoft.com/office/word/2015/wordml/symex" xmlns:wpg="http://schemas.microsoft.com/office/word/2010/wordprocessingGroup" xmlns:wpi="http://schemas.microsoft.com/office/word/2010/wordprocessingInk" xmlns:wne="http://schemas.microsoft.com/office/word/2006/wordml" xmlns:wps="http://schemas.microsoft.com/office/word/2010/wordprocessingShape" mc:Ignorable="w14 w15 w16se w16cid w16 w16cex w16sdtdh wp14">
+<w:footnotes xmlns:wpc="http://schemas.microsoft.com/office/word/2010/wordprocessingCanvas" xmlns:cx="http://schemas.microsoft.com/office/drawing/2014/chartex" xmlns:cx1="http://schemas.microsoft.com/office/drawing/2015/9/8/chartex" xmlns:cx2="http://schemas.microsoft.com/office/drawing/2015/10/21/chartex" xmlns:cx3="http://schemas.microsoft.com/office/drawing/2016/5/9/chartex" xmlns:cx4="http://schemas.microsoft.com/office/drawing/2016/5/10/chartex" xmlns:cx5="http://schemas.microsoft.com/office/drawing/2016/5/11/chartex" xmlns:cx6="http://schemas.microsoft.com/office/drawing/2016/5/12/chartex" xmlns:cx7="http://schemas.microsoft.com/office/drawing/2016/5/13/chartex" xmlns:cx8="http://schemas.microsoft.com/office/drawing/2016/5/14/chartex" xmlns:mc="http://schemas.openxmlformats.org/markup-compatibility/2006" xmlns:aink="http://schemas.microsoft.com/office/drawing/2016/ink" xmlns:am3d="http://schemas.microsoft.com/office/drawing/2017/model3d" xmlns:o="urn:schemas-microsoft-com:office:office" xmlns:oel="http://schemas.microsoft.com/office/2019/extlst" xmlns:r="http://schemas.openxmlformats.org/officeDocument/2006/relationships" xmlns:m="http://schemas.openxmlformats.org/officeDocument/2006/math" xmlns:v="urn:schemas-microsoft-com:vml" xmlns:wp14="http://schemas.microsoft.com/office/word/2010/wordprocessingDrawing" xmlns:wp="http://schemas.openxmlformats.org/drawingml/2006/wordprocessingDrawing" xmlns:w10="urn:schemas-microsoft-com:office:word" xmlns:w="http://schemas.openxmlformats.org/wordprocessingml/2006/main" xmlns:w14="http://schemas.microsoft.com/office/word/2010/wordml" xmlns:w15="http://schemas.microsoft.com/office/word/2012/wordml" xmlns:w16cex="http://schemas.microsoft.com/office/word/2018/wordml/cex" xmlns:w16cid="http://schemas.microsoft.com/office/word/2016/wordml/cid" xmlns:w16="http://schemas.microsoft.com/office/word/2018/wordml" xmlns:w16sdtdh="http://schemas.microsoft.com/office/word/2020/wordml/sdtdatahash" xmlns:w16se="http://schemas.microsoft.com/office/word/2015/wordml/symex" xmlns:wpg="http://schemas.microsoft.com/office/word/2010/wordprocessingGroup" xmlns:wpi="http://schemas.microsoft.com/office/word/2010/wordprocessingInk" xmlns:wne="http://schemas.microsoft.com/office/word/2006/wordml" xmlns:wps="http://schemas.microsoft.com/office/word/2010/wordprocessingShape" mc:Ignorable="w14 w15 w16se w16cid w16 w16cex w16sdtdh wp14">
   <w:footnote w:type="separator" w:id="-1">
     <w:p>
       <w:r>
@@ -4381,7 +6741,7 @@
 </file>
 
 <file path=word/header1.xml><?xml version="1.0" encoding="utf-8"?>
-<w:hdr xmlns:wpc="http://schemas.microsoft.com/office/word/2010/wordprocessingCanvas" xmlns:cx="http://schemas.microsoft.com/office/drawing/2014/chartex" xmlns:cx1="http://schemas.microsoft.com/office/drawing/2015/9/8/chartex" xmlns:cx2="http://schemas.microsoft.com/office/drawing/2015/10/21/chartex" xmlns:cx3="http://schemas.microsoft.com/office/drawing/2016/5/9/chartex" xmlns:cx4="http://schemas.microsoft.com/office/drawing/2016/5/10/chartex" xmlns:cx5="http://schemas.microsoft.com/office/drawing/2016/5/11/chartex" xmlns:cx6="http://schemas.microsoft.com/office/drawing/2016/5/12/chartex" xmlns:cx7="http://schemas.microsoft.com/office/drawing/2016/5/13/chartex" xmlns:cx8="http://schemas.microsoft.com/office/drawing/2016/5/14/chartex" xmlns:mc="http://schemas.openxmlformats.org/markup-compatibility/2006" xmlns:aink="http://schemas.microsoft.com/office/drawing/2016/ink" xmlns:am3d="http://schemas.microsoft.com/office/drawing/2017/model3d" xmlns:o="urn:schemas-microsoft-com:office:office" xmlns:r="http://schemas.openxmlformats.org/officeDocument/2006/relationships" xmlns:m="http://schemas.openxmlformats.org/officeDocument/2006/math" xmlns:v="urn:schemas-microsoft-com:vml" xmlns:wp14="http://schemas.microsoft.com/office/word/2010/wordprocessingDrawing" xmlns:wp="http://schemas.openxmlformats.org/drawingml/2006/wordprocessingDrawing" xmlns:w10="urn:schemas-microsoft-com:office:word" xmlns:w="http://schemas.openxmlformats.org/wordprocessingml/2006/main" xmlns:w14="http://schemas.microsoft.com/office/word/2010/wordml" xmlns:w15="http://schemas.microsoft.com/office/word/2012/wordml" xmlns:w16cex="http://schemas.microsoft.com/office/word/2018/wordml/cex" xmlns:w16cid="http://schemas.microsoft.com/office/word/2016/wordml/cid" xmlns:w16="http://schemas.microsoft.com/office/word/2018/wordml" xmlns:w16sdtdh="http://schemas.microsoft.com/office/word/2020/wordml/sdtdatahash" xmlns:w16se="http://schemas.microsoft.com/office/word/2015/wordml/symex" xmlns:wpg="http://schemas.microsoft.com/office/word/2010/wordprocessingGroup" xmlns:wpi="http://schemas.microsoft.com/office/word/2010/wordprocessingInk" xmlns:wne="http://schemas.microsoft.com/office/word/2006/wordml" xmlns:wps="http://schemas.microsoft.com/office/word/2010/wordprocessingShape" mc:Ignorable="w14 w15 w16se w16cid w16 w16cex w16sdtdh wp14">
+<w:hdr xmlns:wpc="http://schemas.microsoft.com/office/word/2010/wordprocessingCanvas" xmlns:cx="http://schemas.microsoft.com/office/drawing/2014/chartex" xmlns:cx1="http://schemas.microsoft.com/office/drawing/2015/9/8/chartex" xmlns:cx2="http://schemas.microsoft.com/office/drawing/2015/10/21/chartex" xmlns:cx3="http://schemas.microsoft.com/office/drawing/2016/5/9/chartex" xmlns:cx4="http://schemas.microsoft.com/office/drawing/2016/5/10/chartex" xmlns:cx5="http://schemas.microsoft.com/office/drawing/2016/5/11/chartex" xmlns:cx6="http://schemas.microsoft.com/office/drawing/2016/5/12/chartex" xmlns:cx7="http://schemas.microsoft.com/office/drawing/2016/5/13/chartex" xmlns:cx8="http://schemas.microsoft.com/office/drawing/2016/5/14/chartex" xmlns:mc="http://schemas.openxmlformats.org/markup-compatibility/2006" xmlns:aink="http://schemas.microsoft.com/office/drawing/2016/ink" xmlns:am3d="http://schemas.microsoft.com/office/drawing/2017/model3d" xmlns:o="urn:schemas-microsoft-com:office:office" xmlns:oel="http://schemas.microsoft.com/office/2019/extlst" xmlns:r="http://schemas.openxmlformats.org/officeDocument/2006/relationships" xmlns:m="http://schemas.openxmlformats.org/officeDocument/2006/math" xmlns:v="urn:schemas-microsoft-com:vml" xmlns:wp14="http://schemas.microsoft.com/office/word/2010/wordprocessingDrawing" xmlns:wp="http://schemas.openxmlformats.org/drawingml/2006/wordprocessingDrawing" xmlns:w10="urn:schemas-microsoft-com:office:word" xmlns:w="http://schemas.openxmlformats.org/wordprocessingml/2006/main" xmlns:w14="http://schemas.microsoft.com/office/word/2010/wordml" xmlns:w15="http://schemas.microsoft.com/office/word/2012/wordml" xmlns:w16cex="http://schemas.microsoft.com/office/word/2018/wordml/cex" xmlns:w16cid="http://schemas.microsoft.com/office/word/2016/wordml/cid" xmlns:w16="http://schemas.microsoft.com/office/word/2018/wordml" xmlns:w16sdtdh="http://schemas.microsoft.com/office/word/2020/wordml/sdtdatahash" xmlns:w16se="http://schemas.microsoft.com/office/word/2015/wordml/symex" xmlns:wpg="http://schemas.microsoft.com/office/word/2010/wordprocessingGroup" xmlns:wpi="http://schemas.microsoft.com/office/word/2010/wordprocessingInk" xmlns:wne="http://schemas.microsoft.com/office/word/2006/wordml" xmlns:wps="http://schemas.microsoft.com/office/word/2010/wordprocessingShape" mc:Ignorable="w14 w15 w16se w16cid w16 w16cex w16sdtdh wp14">
   <w:p>
     <w:pPr>
       <w:pStyle w:val="Header"/>
@@ -4391,7 +6751,7 @@
 </file>
 
 <file path=word/header2.xml><?xml version="1.0" encoding="utf-8"?>
-<w:hdr xmlns:wpc="http://schemas.microsoft.com/office/word/2010/wordprocessingCanvas" xmlns:cx="http://schemas.microsoft.com/office/drawing/2014/chartex" xmlns:cx1="http://schemas.microsoft.com/office/drawing/2015/9/8/chartex" xmlns:cx2="http://schemas.microsoft.com/office/drawing/2015/10/21/chartex" xmlns:cx3="http://schemas.microsoft.com/office/drawing/2016/5/9/chartex" xmlns:cx4="http://schemas.microsoft.com/office/drawing/2016/5/10/chartex" xmlns:cx5="http://schemas.microsoft.com/office/drawing/2016/5/11/chartex" xmlns:cx6="http://schemas.microsoft.com/office/drawing/2016/5/12/chartex" xmlns:cx7="http://schemas.microsoft.com/office/drawing/2016/5/13/chartex" xmlns:cx8="http://schemas.microsoft.com/office/drawing/2016/5/14/chartex" xmlns:mc="http://schemas.openxmlformats.org/markup-compatibility/2006" xmlns:aink="http://schemas.microsoft.com/office/drawing/2016/ink" xmlns:am3d="http://schemas.microsoft.com/office/drawing/2017/model3d" xmlns:o="urn:schemas-microsoft-com:office:office" xmlns:r="http://schemas.openxmlformats.org/officeDocument/2006/relationships" xmlns:m="http://schemas.openxmlformats.org/officeDocument/2006/math" xmlns:v="urn:schemas-microsoft-com:vml" xmlns:wp14="http://schemas.microsoft.com/office/word/2010/wordprocessingDrawing" xmlns:wp="http://schemas.openxmlformats.org/drawingml/2006/wordprocessingDrawing" xmlns:w10="urn:schemas-microsoft-com:office:word" xmlns:w="http://schemas.openxmlformats.org/wordprocessingml/2006/main" xmlns:w14="http://schemas.microsoft.com/office/word/2010/wordml" xmlns:w15="http://schemas.microsoft.com/office/word/2012/wordml" xmlns:w16cex="http://schemas.microsoft.com/office/word/2018/wordml/cex" xmlns:w16cid="http://schemas.microsoft.com/office/word/2016/wordml/cid" xmlns:w16="http://schemas.microsoft.com/office/word/2018/wordml" xmlns:w16sdtdh="http://schemas.microsoft.com/office/word/2020/wordml/sdtdatahash" xmlns:w16se="http://schemas.microsoft.com/office/word/2015/wordml/symex" xmlns:wpg="http://schemas.microsoft.com/office/word/2010/wordprocessingGroup" xmlns:wpi="http://schemas.microsoft.com/office/word/2010/wordprocessingInk" xmlns:wne="http://schemas.microsoft.com/office/word/2006/wordml" xmlns:wps="http://schemas.microsoft.com/office/word/2010/wordprocessingShape" mc:Ignorable="w14 w15 w16se w16cid w16 w16cex w16sdtdh wp14">
+<w:hdr xmlns:wpc="http://schemas.microsoft.com/office/word/2010/wordprocessingCanvas" xmlns:cx="http://schemas.microsoft.com/office/drawing/2014/chartex" xmlns:cx1="http://schemas.microsoft.com/office/drawing/2015/9/8/chartex" xmlns:cx2="http://schemas.microsoft.com/office/drawing/2015/10/21/chartex" xmlns:cx3="http://schemas.microsoft.com/office/drawing/2016/5/9/chartex" xmlns:cx4="http://schemas.microsoft.com/office/drawing/2016/5/10/chartex" xmlns:cx5="http://schemas.microsoft.com/office/drawing/2016/5/11/chartex" xmlns:cx6="http://schemas.microsoft.com/office/drawing/2016/5/12/chartex" xmlns:cx7="http://schemas.microsoft.com/office/drawing/2016/5/13/chartex" xmlns:cx8="http://schemas.microsoft.com/office/drawing/2016/5/14/chartex" xmlns:mc="http://schemas.openxmlformats.org/markup-compatibility/2006" xmlns:aink="http://schemas.microsoft.com/office/drawing/2016/ink" xmlns:am3d="http://schemas.microsoft.com/office/drawing/2017/model3d" xmlns:o="urn:schemas-microsoft-com:office:office" xmlns:oel="http://schemas.microsoft.com/office/2019/extlst" xmlns:r="http://schemas.openxmlformats.org/officeDocument/2006/relationships" xmlns:m="http://schemas.openxmlformats.org/officeDocument/2006/math" xmlns:v="urn:schemas-microsoft-com:vml" xmlns:wp14="http://schemas.microsoft.com/office/word/2010/wordprocessingDrawing" xmlns:wp="http://schemas.openxmlformats.org/drawingml/2006/wordprocessingDrawing" xmlns:w10="urn:schemas-microsoft-com:office:word" xmlns:w="http://schemas.openxmlformats.org/wordprocessingml/2006/main" xmlns:w14="http://schemas.microsoft.com/office/word/2010/wordml" xmlns:w15="http://schemas.microsoft.com/office/word/2012/wordml" xmlns:w16cex="http://schemas.microsoft.com/office/word/2018/wordml/cex" xmlns:w16cid="http://schemas.microsoft.com/office/word/2016/wordml/cid" xmlns:w16="http://schemas.microsoft.com/office/word/2018/wordml" xmlns:w16sdtdh="http://schemas.microsoft.com/office/word/2020/wordml/sdtdatahash" xmlns:w16se="http://schemas.microsoft.com/office/word/2015/wordml/symex" xmlns:wpg="http://schemas.microsoft.com/office/word/2010/wordprocessingGroup" xmlns:wpi="http://schemas.microsoft.com/office/word/2010/wordprocessingInk" xmlns:wne="http://schemas.microsoft.com/office/word/2006/wordml" xmlns:wps="http://schemas.microsoft.com/office/word/2010/wordprocessingShape" mc:Ignorable="w14 w15 w16se w16cid w16 w16cex w16sdtdh wp14">
   <w:p>
     <w:pPr>
       <w:pStyle w:val="Header"/>
@@ -4415,7 +6775,7 @@
 </file>
 
 <file path=word/header3.xml><?xml version="1.0" encoding="utf-8"?>
-<w:hdr xmlns:wpc="http://schemas.microsoft.com/office/word/2010/wordprocessingCanvas" xmlns:cx="http://schemas.microsoft.com/office/drawing/2014/chartex" xmlns:cx1="http://schemas.microsoft.com/office/drawing/2015/9/8/chartex" xmlns:cx2="http://schemas.microsoft.com/office/drawing/2015/10/21/chartex" xmlns:cx3="http://schemas.microsoft.com/office/drawing/2016/5/9/chartex" xmlns:cx4="http://schemas.microsoft.com/office/drawing/2016/5/10/chartex" xmlns:cx5="http://schemas.microsoft.com/office/drawing/2016/5/11/chartex" xmlns:cx6="http://schemas.microsoft.com/office/drawing/2016/5/12/chartex" xmlns:cx7="http://schemas.microsoft.com/office/drawing/2016/5/13/chartex" xmlns:cx8="http://schemas.microsoft.com/office/drawing/2016/5/14/chartex" xmlns:mc="http://schemas.openxmlformats.org/markup-compatibility/2006" xmlns:aink="http://schemas.microsoft.com/office/drawing/2016/ink" xmlns:am3d="http://schemas.microsoft.com/office/drawing/2017/model3d" xmlns:o="urn:schemas-microsoft-com:office:office" xmlns:r="http://schemas.openxmlformats.org/officeDocument/2006/relationships" xmlns:m="http://schemas.openxmlformats.org/officeDocument/2006/math" xmlns:v="urn:schemas-microsoft-com:vml" xmlns:wp14="http://schemas.microsoft.com/office/word/2010/wordprocessingDrawing" xmlns:wp="http://schemas.openxmlformats.org/drawingml/2006/wordprocessingDrawing" xmlns:w10="urn:schemas-microsoft-com:office:word" xmlns:w="http://schemas.openxmlformats.org/wordprocessingml/2006/main" xmlns:w14="http://schemas.microsoft.com/office/word/2010/wordml" xmlns:w15="http://schemas.microsoft.com/office/word/2012/wordml" xmlns:w16cex="http://schemas.microsoft.com/office/word/2018/wordml/cex" xmlns:w16cid="http://schemas.microsoft.com/office/word/2016/wordml/cid" xmlns:w16="http://schemas.microsoft.com/office/word/2018/wordml" xmlns:w16sdtdh="http://schemas.microsoft.com/office/word/2020/wordml/sdtdatahash" xmlns:w16se="http://schemas.microsoft.com/office/word/2015/wordml/symex" xmlns:wpg="http://schemas.microsoft.com/office/word/2010/wordprocessingGroup" xmlns:wpi="http://schemas.microsoft.com/office/word/2010/wordprocessingInk" xmlns:wne="http://schemas.microsoft.com/office/word/2006/wordml" xmlns:wps="http://schemas.microsoft.com/office/word/2010/wordprocessingShape" mc:Ignorable="w14 w15 w16se w16cid w16 w16cex w16sdtdh wp14">
+<w:hdr xmlns:wpc="http://schemas.microsoft.com/office/word/2010/wordprocessingCanvas" xmlns:cx="http://schemas.microsoft.com/office/drawing/2014/chartex" xmlns:cx1="http://schemas.microsoft.com/office/drawing/2015/9/8/chartex" xmlns:cx2="http://schemas.microsoft.com/office/drawing/2015/10/21/chartex" xmlns:cx3="http://schemas.microsoft.com/office/drawing/2016/5/9/chartex" xmlns:cx4="http://schemas.microsoft.com/office/drawing/2016/5/10/chartex" xmlns:cx5="http://schemas.microsoft.com/office/drawing/2016/5/11/chartex" xmlns:cx6="http://schemas.microsoft.com/office/drawing/2016/5/12/chartex" xmlns:cx7="http://schemas.microsoft.com/office/drawing/2016/5/13/chartex" xmlns:cx8="http://schemas.microsoft.com/office/drawing/2016/5/14/chartex" xmlns:mc="http://schemas.openxmlformats.org/markup-compatibility/2006" xmlns:aink="http://schemas.microsoft.com/office/drawing/2016/ink" xmlns:am3d="http://schemas.microsoft.com/office/drawing/2017/model3d" xmlns:o="urn:schemas-microsoft-com:office:office" xmlns:oel="http://schemas.microsoft.com/office/2019/extlst" xmlns:r="http://schemas.openxmlformats.org/officeDocument/2006/relationships" xmlns:m="http://schemas.openxmlformats.org/officeDocument/2006/math" xmlns:v="urn:schemas-microsoft-com:vml" xmlns:wp14="http://schemas.microsoft.com/office/word/2010/wordprocessingDrawing" xmlns:wp="http://schemas.openxmlformats.org/drawingml/2006/wordprocessingDrawing" xmlns:w10="urn:schemas-microsoft-com:office:word" xmlns:w="http://schemas.openxmlformats.org/wordprocessingml/2006/main" xmlns:w14="http://schemas.microsoft.com/office/word/2010/wordml" xmlns:w15="http://schemas.microsoft.com/office/word/2012/wordml" xmlns:w16cex="http://schemas.microsoft.com/office/word/2018/wordml/cex" xmlns:w16cid="http://schemas.microsoft.com/office/word/2016/wordml/cid" xmlns:w16="http://schemas.microsoft.com/office/word/2018/wordml" xmlns:w16sdtdh="http://schemas.microsoft.com/office/word/2020/wordml/sdtdatahash" xmlns:w16se="http://schemas.microsoft.com/office/word/2015/wordml/symex" xmlns:wpg="http://schemas.microsoft.com/office/word/2010/wordprocessingGroup" xmlns:wpi="http://schemas.microsoft.com/office/word/2010/wordprocessingInk" xmlns:wne="http://schemas.microsoft.com/office/word/2006/wordml" xmlns:wps="http://schemas.microsoft.com/office/word/2010/wordprocessingShape" mc:Ignorable="w14 w15 w16se w16cid w16 w16cex w16sdtdh wp14">
   <w:p>
     <w:pPr>
       <w:pStyle w:val="Header"/>
@@ -4425,7 +6785,7 @@
 </file>
 
 <file path=word/numbering.xml><?xml version="1.0" encoding="utf-8"?>
-<w:numbering xmlns:wpc="http://schemas.microsoft.com/office/word/2010/wordprocessingCanvas" xmlns:cx="http://schemas.microsoft.com/office/drawing/2014/chartex" xmlns:cx1="http://schemas.microsoft.com/office/drawing/2015/9/8/chartex" xmlns:cx2="http://schemas.microsoft.com/office/drawing/2015/10/21/chartex" xmlns:cx3="http://schemas.microsoft.com/office/drawing/2016/5/9/chartex" xmlns:cx4="http://schemas.microsoft.com/office/drawing/2016/5/10/chartex" xmlns:cx5="http://schemas.microsoft.com/office/drawing/2016/5/11/chartex" xmlns:cx6="http://schemas.microsoft.com/office/drawing/2016/5/12/chartex" xmlns:cx7="http://schemas.microsoft.com/office/drawing/2016/5/13/chartex" xmlns:cx8="http://schemas.microsoft.com/office/drawing/2016/5/14/chartex" xmlns:mc="http://schemas.openxmlformats.org/markup-compatibility/2006" xmlns:aink="http://schemas.microsoft.com/office/drawing/2016/ink" xmlns:am3d="http://schemas.microsoft.com/office/drawing/2017/model3d" xmlns:o="urn:schemas-microsoft-com:office:office" xmlns:r="http://schemas.openxmlformats.org/officeDocument/2006/relationships" xmlns:m="http://schemas.openxmlformats.org/officeDocument/2006/math" xmlns:v="urn:schemas-microsoft-com:vml" xmlns:wp14="http://schemas.microsoft.com/office/word/2010/wordprocessingDrawing" xmlns:wp="http://schemas.openxmlformats.org/drawingml/2006/wordprocessingDrawing" xmlns:w10="urn:schemas-microsoft-com:office:word" xmlns:w="http://schemas.openxmlformats.org/wordprocessingml/2006/main" xmlns:w14="http://schemas.microsoft.com/office/word/2010/wordml" xmlns:w15="http://schemas.microsoft.com/office/word/2012/wordml" xmlns:w16cex="http://schemas.microsoft.com/office/word/2018/wordml/cex" xmlns:w16cid="http://schemas.microsoft.com/office/word/2016/wordml/cid" xmlns:w16="http://schemas.microsoft.com/office/word/2018/wordml" xmlns:w16sdtdh="http://schemas.microsoft.com/office/word/2020/wordml/sdtdatahash" xmlns:w16se="http://schemas.microsoft.com/office/word/2015/wordml/symex" xmlns:wpg="http://schemas.microsoft.com/office/word/2010/wordprocessingGroup" xmlns:wpi="http://schemas.microsoft.com/office/word/2010/wordprocessingInk" xmlns:wne="http://schemas.microsoft.com/office/word/2006/wordml" xmlns:wps="http://schemas.microsoft.com/office/word/2010/wordprocessingShape" mc:Ignorable="w14 w15 w16se w16cid w16 w16cex w16sdtdh wp14">
+<w:numbering xmlns:wpc="http://schemas.microsoft.com/office/word/2010/wordprocessingCanvas" xmlns:cx="http://schemas.microsoft.com/office/drawing/2014/chartex" xmlns:cx1="http://schemas.microsoft.com/office/drawing/2015/9/8/chartex" xmlns:cx2="http://schemas.microsoft.com/office/drawing/2015/10/21/chartex" xmlns:cx3="http://schemas.microsoft.com/office/drawing/2016/5/9/chartex" xmlns:cx4="http://schemas.microsoft.com/office/drawing/2016/5/10/chartex" xmlns:cx5="http://schemas.microsoft.com/office/drawing/2016/5/11/chartex" xmlns:cx6="http://schemas.microsoft.com/office/drawing/2016/5/12/chartex" xmlns:cx7="http://schemas.microsoft.com/office/drawing/2016/5/13/chartex" xmlns:cx8="http://schemas.microsoft.com/office/drawing/2016/5/14/chartex" xmlns:mc="http://schemas.openxmlformats.org/markup-compatibility/2006" xmlns:aink="http://schemas.microsoft.com/office/drawing/2016/ink" xmlns:am3d="http://schemas.microsoft.com/office/drawing/2017/model3d" xmlns:o="urn:schemas-microsoft-com:office:office" xmlns:oel="http://schemas.microsoft.com/office/2019/extlst" xmlns:r="http://schemas.openxmlformats.org/officeDocument/2006/relationships" xmlns:m="http://schemas.openxmlformats.org/officeDocument/2006/math" xmlns:v="urn:schemas-microsoft-com:vml" xmlns:wp14="http://schemas.microsoft.com/office/word/2010/wordprocessingDrawing" xmlns:wp="http://schemas.openxmlformats.org/drawingml/2006/wordprocessingDrawing" xmlns:w10="urn:schemas-microsoft-com:office:word" xmlns:w="http://schemas.openxmlformats.org/wordprocessingml/2006/main" xmlns:w14="http://schemas.microsoft.com/office/word/2010/wordml" xmlns:w15="http://schemas.microsoft.com/office/word/2012/wordml" xmlns:w16cex="http://schemas.microsoft.com/office/word/2018/wordml/cex" xmlns:w16cid="http://schemas.microsoft.com/office/word/2016/wordml/cid" xmlns:w16="http://schemas.microsoft.com/office/word/2018/wordml" xmlns:w16sdtdh="http://schemas.microsoft.com/office/word/2020/wordml/sdtdatahash" xmlns:w16se="http://schemas.microsoft.com/office/word/2015/wordml/symex" xmlns:wpg="http://schemas.microsoft.com/office/word/2010/wordprocessingGroup" xmlns:wpi="http://schemas.microsoft.com/office/word/2010/wordprocessingInk" xmlns:wne="http://schemas.microsoft.com/office/word/2006/wordml" xmlns:wps="http://schemas.microsoft.com/office/word/2010/wordprocessingShape" mc:Ignorable="w14 w15 w16se w16cid w16 w16cex w16sdtdh wp14">
   <w:abstractNum w:abstractNumId="0" w15:restartNumberingAfterBreak="0">
     <w:nsid w:val="08B2501C"/>
     <w:multiLevelType w:val="hybridMultilevel"/>
@@ -4539,7 +6899,7 @@
       </w:rPr>
     </w:lvl>
   </w:abstractNum>
-  <w:num w:numId="1">
+  <w:num w:numId="1" w16cid:durableId="1724864755">
     <w:abstractNumId w:val="0"/>
   </w:num>
 </w:numbering>

</xml_diff>

<commit_message>
Removed Leap sentencing option from Fine and Jail dialog and templates.
</commit_message>
<xml_diff>
--- a/resources/Templates/Fine_Only_Plea_Final_Judgment_Template.docx
+++ b/resources/Templates/Fine_Only_Plea_Final_Judgment_Template.docx
@@ -249,7 +249,6 @@
         </w:rPr>
         <w:t xml:space="preserve">.  </w:t>
       </w:r>
-      <w:proofErr w:type="gramStart"/>
       <w:r>
         <w:rPr>
           <w:rFonts w:ascii="Palatino Linotype" w:hAnsi="Palatino Linotype"/>
@@ -265,16 +264,7 @@
           <w:sz w:val="20"/>
           <w:szCs w:val="20"/>
         </w:rPr>
-        <w:t>case</w:t>
-      </w:r>
-      <w:proofErr w:type="gramEnd"/>
-      <w:r>
-        <w:rPr>
-          <w:rFonts w:ascii="Palatino Linotype" w:hAnsi="Palatino Linotype"/>
-          <w:sz w:val="20"/>
-          <w:szCs w:val="20"/>
-        </w:rPr>
-        <w:t>_number</w:t>
+        <w:t>case_number</w:t>
       </w:r>
       <w:proofErr w:type="spellEnd"/>
       <w:r>
@@ -356,7 +346,6 @@
           <w:szCs w:val="20"/>
         </w:rPr>
       </w:pPr>
-      <w:proofErr w:type="gramStart"/>
       <w:r>
         <w:rPr>
           <w:rFonts w:ascii="Palatino Linotype" w:hAnsi="Palatino Linotype"/>
@@ -372,16 +361,7 @@
           <w:sz w:val="20"/>
           <w:szCs w:val="20"/>
         </w:rPr>
-        <w:t>defendant</w:t>
-      </w:r>
-      <w:proofErr w:type="gramEnd"/>
-      <w:r>
-        <w:rPr>
-          <w:rFonts w:ascii="Palatino Linotype" w:hAnsi="Palatino Linotype"/>
-          <w:sz w:val="20"/>
-          <w:szCs w:val="20"/>
-        </w:rPr>
-        <w:t>.</w:t>
+        <w:t>defendant.</w:t>
       </w:r>
       <w:r>
         <w:rPr>
@@ -590,17 +570,7 @@
           <w:sz w:val="20"/>
           <w:szCs w:val="20"/>
         </w:rPr>
-        <w:t>judicial_</w:t>
-      </w:r>
-      <w:proofErr w:type="gramStart"/>
-      <w:r>
-        <w:rPr>
-          <w:rFonts w:ascii="Palatino Linotype" w:hAnsi="Palatino Linotype"/>
-          <w:bCs/>
-          <w:sz w:val="20"/>
-          <w:szCs w:val="20"/>
-        </w:rPr>
-        <w:t>officer</w:t>
+        <w:t>judicial_officer</w:t>
       </w:r>
       <w:r>
         <w:rPr>
@@ -611,7 +581,6 @@
         </w:rPr>
         <w:t>.officer</w:t>
       </w:r>
-      <w:proofErr w:type="gramEnd"/>
       <w:r>
         <w:rPr>
           <w:rFonts w:ascii="Palatino Linotype" w:hAnsi="Palatino Linotype"/>
@@ -734,16 +703,7 @@
           <w:sz w:val="20"/>
           <w:szCs w:val="20"/>
         </w:rPr>
-        <w:t>judicial_</w:t>
-      </w:r>
-      <w:proofErr w:type="gramStart"/>
-      <w:r>
-        <w:rPr>
-          <w:rFonts w:ascii="Palatino Linotype" w:hAnsi="Palatino Linotype"/>
-          <w:sz w:val="20"/>
-          <w:szCs w:val="20"/>
-        </w:rPr>
-        <w:t>officer</w:t>
+        <w:t>judicial_officer</w:t>
       </w:r>
       <w:r>
         <w:rPr>
@@ -753,7 +713,6 @@
         </w:rPr>
         <w:t>.officer</w:t>
       </w:r>
-      <w:proofErr w:type="gramEnd"/>
       <w:r>
         <w:rPr>
           <w:rFonts w:ascii="Palatino Linotype" w:hAnsi="Palatino Linotype"/>
@@ -853,25 +812,124 @@
           <w:sz w:val="20"/>
           <w:szCs w:val="20"/>
         </w:rPr>
-        <w:t xml:space="preserve"> == ‘LEAP sentencing’ </w:t>
-      </w:r>
-      <w:proofErr w:type="gramStart"/>
-      <w:r>
-        <w:rPr>
-          <w:rFonts w:ascii="Palatino Linotype" w:hAnsi="Palatino Linotype"/>
-          <w:sz w:val="20"/>
-          <w:szCs w:val="20"/>
-        </w:rPr>
-        <w:t>%}Defendant</w:t>
-      </w:r>
-      <w:proofErr w:type="gramEnd"/>
-      <w:r>
-        <w:rPr>
-          <w:rFonts w:ascii="Palatino Linotype" w:hAnsi="Palatino Linotype"/>
-          <w:sz w:val="20"/>
-          <w:szCs w:val="20"/>
-        </w:rPr>
-        <w:t xml:space="preserve">, having failed to complete the terms of the License Evaluation and Assistance Program and having previously plead guilty to the charge(s) listed below, appeared in Court for sentencing on {{ </w:t>
+        <w:t xml:space="preserve"> == ‘trial to court’ %}</w:t>
+      </w:r>
+      <w:r>
+        <w:rPr>
+          <w:rFonts w:ascii="Palatino Linotype" w:hAnsi="Palatino Linotype"/>
+          <w:bCs/>
+          <w:sz w:val="20"/>
+          <w:szCs w:val="20"/>
+        </w:rPr>
+        <w:t xml:space="preserve">{% if </w:t>
+      </w:r>
+      <w:proofErr w:type="spellStart"/>
+      <w:r>
+        <w:rPr>
+          <w:rFonts w:ascii="Palatino Linotype" w:hAnsi="Palatino Linotype"/>
+          <w:bCs/>
+          <w:sz w:val="20"/>
+          <w:szCs w:val="20"/>
+        </w:rPr>
+        <w:t>defense_counsel_waived</w:t>
+      </w:r>
+      <w:proofErr w:type="spellEnd"/>
+      <w:r>
+        <w:rPr>
+          <w:rFonts w:ascii="Palatino Linotype" w:hAnsi="Palatino Linotype"/>
+          <w:bCs/>
+          <w:sz w:val="20"/>
+          <w:szCs w:val="20"/>
+        </w:rPr>
+        <w:t xml:space="preserve"> is false %}Defendant was represented by {{ </w:t>
+      </w:r>
+      <w:proofErr w:type="spellStart"/>
+      <w:r>
+        <w:rPr>
+          <w:rFonts w:ascii="Palatino Linotype" w:hAnsi="Palatino Linotype"/>
+          <w:bCs/>
+          <w:sz w:val="20"/>
+          <w:szCs w:val="20"/>
+        </w:rPr>
+        <w:t>defense_counsel</w:t>
+      </w:r>
+      <w:proofErr w:type="spellEnd"/>
+      <w:r>
+        <w:rPr>
+          <w:rFonts w:ascii="Palatino Linotype" w:hAnsi="Palatino Linotype"/>
+          <w:bCs/>
+          <w:sz w:val="20"/>
+          <w:szCs w:val="20"/>
+        </w:rPr>
+        <w:t xml:space="preserve"> }}, {{ </w:t>
+      </w:r>
+      <w:proofErr w:type="spellStart"/>
+      <w:r>
+        <w:rPr>
+          <w:rFonts w:ascii="Palatino Linotype" w:hAnsi="Palatino Linotype"/>
+          <w:bCs/>
+          <w:sz w:val="20"/>
+          <w:szCs w:val="20"/>
+        </w:rPr>
+        <w:t>defense_counsel_type</w:t>
+      </w:r>
+      <w:proofErr w:type="spellEnd"/>
+      <w:r>
+        <w:rPr>
+          <w:rFonts w:ascii="Palatino Linotype" w:hAnsi="Palatino Linotype"/>
+          <w:bCs/>
+          <w:sz w:val="20"/>
+          <w:szCs w:val="20"/>
+        </w:rPr>
+        <w:t xml:space="preserve"> }}. {% </w:t>
+      </w:r>
+      <w:proofErr w:type="spellStart"/>
+      <w:r>
+        <w:rPr>
+          <w:rFonts w:ascii="Palatino Linotype" w:hAnsi="Palatino Linotype"/>
+          <w:bCs/>
+          <w:sz w:val="20"/>
+          <w:szCs w:val="20"/>
+        </w:rPr>
+        <w:t>elif</w:t>
+      </w:r>
+      <w:proofErr w:type="spellEnd"/>
+      <w:r>
+        <w:rPr>
+          <w:rFonts w:ascii="Palatino Linotype" w:hAnsi="Palatino Linotype"/>
+          <w:bCs/>
+          <w:sz w:val="20"/>
+          <w:szCs w:val="20"/>
+        </w:rPr>
+        <w:t xml:space="preserve"> </w:t>
+      </w:r>
+      <w:proofErr w:type="spellStart"/>
+      <w:r>
+        <w:rPr>
+          <w:rFonts w:ascii="Palatino Linotype" w:hAnsi="Palatino Linotype"/>
+          <w:bCs/>
+          <w:sz w:val="20"/>
+          <w:szCs w:val="20"/>
+        </w:rPr>
+        <w:t>defense_counsel_waived</w:t>
+      </w:r>
+      <w:proofErr w:type="spellEnd"/>
+      <w:r>
+        <w:rPr>
+          <w:rFonts w:ascii="Palatino Linotype" w:hAnsi="Palatino Linotype"/>
+          <w:bCs/>
+          <w:sz w:val="20"/>
+          <w:szCs w:val="20"/>
+        </w:rPr>
+        <w:t xml:space="preserve"> is true %}Defendant appeared pro se, having previously waived the right to counsel. {% endif %}</w:t>
+      </w:r>
+      <w:r>
+        <w:rPr>
+          <w:rFonts w:ascii="Palatino Linotype" w:hAnsi="Palatino Linotype"/>
+          <w:sz w:val="20"/>
+          <w:szCs w:val="20"/>
+        </w:rPr>
+        <w:t xml:space="preserve">Defendant appeared in Court on {{ </w:t>
       </w:r>
       <w:proofErr w:type="spellStart"/>
       <w:r>
@@ -889,7 +947,61 @@
           <w:sz w:val="20"/>
           <w:szCs w:val="20"/>
         </w:rPr>
-        <w:t xml:space="preserve"> }}. </w:t>
+        <w:t xml:space="preserve"> }}, for a Trial to the Court. After consideration of the evidence presented at trial the Court finds as indicated in the chart below. {% </w:t>
+      </w:r>
+      <w:proofErr w:type="spellStart"/>
+      <w:r>
+        <w:rPr>
+          <w:rFonts w:ascii="Palatino Linotype" w:hAnsi="Palatino Linotype"/>
+          <w:sz w:val="20"/>
+          <w:szCs w:val="20"/>
+        </w:rPr>
+        <w:t>elif</w:t>
+      </w:r>
+      <w:proofErr w:type="spellEnd"/>
+      <w:r>
+        <w:rPr>
+          <w:rFonts w:ascii="Palatino Linotype" w:hAnsi="Palatino Linotype"/>
+          <w:sz w:val="20"/>
+          <w:szCs w:val="20"/>
+        </w:rPr>
+        <w:t xml:space="preserve"> </w:t>
+      </w:r>
+      <w:proofErr w:type="spellStart"/>
+      <w:r>
+        <w:rPr>
+          <w:rFonts w:ascii="Palatino Linotype" w:hAnsi="Palatino Linotype"/>
+          <w:sz w:val="20"/>
+          <w:szCs w:val="20"/>
+        </w:rPr>
+        <w:t>appearance_reason</w:t>
+      </w:r>
+      <w:proofErr w:type="spellEnd"/>
+      <w:r>
+        <w:rPr>
+          <w:rFonts w:ascii="Palatino Linotype" w:hAnsi="Palatino Linotype"/>
+          <w:sz w:val="20"/>
+          <w:szCs w:val="20"/>
+        </w:rPr>
+        <w:t xml:space="preserve"> == ‘jury trial’ %}Defendant appeared in Court on {{ </w:t>
+      </w:r>
+      <w:proofErr w:type="spellStart"/>
+      <w:r>
+        <w:rPr>
+          <w:rFonts w:ascii="Palatino Linotype" w:hAnsi="Palatino Linotype"/>
+          <w:sz w:val="20"/>
+          <w:szCs w:val="20"/>
+        </w:rPr>
+        <w:t>plea_trial_date</w:t>
+      </w:r>
+      <w:proofErr w:type="spellEnd"/>
+      <w:r>
+        <w:rPr>
+          <w:rFonts w:ascii="Palatino Linotype" w:hAnsi="Palatino Linotype"/>
+          <w:sz w:val="20"/>
+          <w:szCs w:val="20"/>
+        </w:rPr>
+        <w:t xml:space="preserve"> }}, for a jury trial. </w:t>
       </w:r>
       <w:r>
         <w:rPr>
@@ -918,27 +1030,7 @@
           <w:sz w:val="20"/>
           <w:szCs w:val="20"/>
         </w:rPr>
-        <w:t xml:space="preserve"> is false </w:t>
-      </w:r>
-      <w:proofErr w:type="gramStart"/>
-      <w:r>
-        <w:rPr>
-          <w:rFonts w:ascii="Palatino Linotype" w:hAnsi="Palatino Linotype"/>
-          <w:bCs/>
-          <w:sz w:val="20"/>
-          <w:szCs w:val="20"/>
-        </w:rPr>
-        <w:t>%}Defendant</w:t>
-      </w:r>
-      <w:proofErr w:type="gramEnd"/>
-      <w:r>
-        <w:rPr>
-          <w:rFonts w:ascii="Palatino Linotype" w:hAnsi="Palatino Linotype"/>
-          <w:bCs/>
-          <w:sz w:val="20"/>
-          <w:szCs w:val="20"/>
-        </w:rPr>
-        <w:t xml:space="preserve"> was represented by {{ </w:t>
+        <w:t xml:space="preserve"> is false %}Defendant was represented by {{ </w:t>
       </w:r>
       <w:proofErr w:type="spellStart"/>
       <w:r>
@@ -1018,59 +1110,194 @@
           <w:sz w:val="20"/>
           <w:szCs w:val="20"/>
         </w:rPr>
-        <w:t xml:space="preserve"> is true </w:t>
-      </w:r>
-      <w:proofErr w:type="gramStart"/>
-      <w:r>
-        <w:rPr>
-          <w:rFonts w:ascii="Palatino Linotype" w:hAnsi="Palatino Linotype"/>
-          <w:bCs/>
-          <w:sz w:val="20"/>
-          <w:szCs w:val="20"/>
-        </w:rPr>
-        <w:t>%}Defendant</w:t>
-      </w:r>
-      <w:proofErr w:type="gramEnd"/>
-      <w:r>
-        <w:rPr>
-          <w:rFonts w:ascii="Palatino Linotype" w:hAnsi="Palatino Linotype"/>
-          <w:bCs/>
-          <w:sz w:val="20"/>
-          <w:szCs w:val="20"/>
-        </w:rPr>
-        <w:t xml:space="preserve"> appeared pro se, having previously waived the right to counsel. {% endif </w:t>
-      </w:r>
-      <w:proofErr w:type="gramStart"/>
-      <w:r>
-        <w:rPr>
-          <w:rFonts w:ascii="Palatino Linotype" w:hAnsi="Palatino Linotype"/>
-          <w:bCs/>
-          <w:sz w:val="20"/>
-          <w:szCs w:val="20"/>
-        </w:rPr>
-        <w:t>%}</w:t>
-      </w:r>
-      <w:r>
-        <w:rPr>
-          <w:rFonts w:ascii="Palatino Linotype" w:hAnsi="Palatino Linotype"/>
-          <w:sz w:val="20"/>
-          <w:szCs w:val="20"/>
-        </w:rPr>
-        <w:t>{</w:t>
-      </w:r>
-      <w:proofErr w:type="gramEnd"/>
-      <w:r>
-        <w:rPr>
-          <w:rFonts w:ascii="Palatino Linotype" w:hAnsi="Palatino Linotype"/>
-          <w:sz w:val="20"/>
-          <w:szCs w:val="20"/>
-        </w:rPr>
-        <w:t xml:space="preserve">% </w:t>
-      </w:r>
-      <w:proofErr w:type="spellStart"/>
-      <w:r>
-        <w:rPr>
-          <w:rFonts w:ascii="Palatino Linotype" w:hAnsi="Palatino Linotype"/>
+        <w:t xml:space="preserve"> is true %}Defendant waived right to counsel. {% endif %}</w:t>
+      </w:r>
+      <w:r>
+        <w:rPr>
+          <w:rFonts w:ascii="Palatino Linotype" w:hAnsi="Palatino Linotype"/>
+          <w:sz w:val="20"/>
+          <w:szCs w:val="20"/>
+        </w:rPr>
+        <w:t>The jury found and the Court sentenced as indicated in the chart below. {% else %}</w:t>
+      </w:r>
+      <w:r>
+        <w:rPr>
+          <w:rFonts w:ascii="Palatino Linotype" w:hAnsi="Palatino Linotype"/>
+          <w:sz w:val="20"/>
+          <w:szCs w:val="20"/>
+          <w:lang w:val="en-CA"/>
+        </w:rPr>
+        <w:fldChar w:fldCharType="begin"/>
+      </w:r>
+      <w:r>
+        <w:rPr>
+          <w:rFonts w:ascii="Palatino Linotype" w:hAnsi="Palatino Linotype"/>
+          <w:sz w:val="20"/>
+          <w:szCs w:val="20"/>
+          <w:lang w:val="en-CA"/>
+        </w:rPr>
+        <w:instrText xml:space="preserve"> SEQ CHAPTER \h \r 1</w:instrText>
+      </w:r>
+      <w:r>
+        <w:rPr>
+          <w:rFonts w:ascii="Palatino Linotype" w:hAnsi="Palatino Linotype"/>
+          <w:sz w:val="20"/>
+          <w:szCs w:val="20"/>
+          <w:lang w:val="en-CA"/>
+        </w:rPr>
+        <w:fldChar w:fldCharType="end"/>
+      </w:r>
+      <w:r>
+        <w:rPr>
+          <w:rFonts w:ascii="Palatino Linotype" w:hAnsi="Palatino Linotype"/>
+          <w:sz w:val="20"/>
+          <w:szCs w:val="20"/>
+          <w:lang w:val="en-CA"/>
+        </w:rPr>
+        <w:t>Defendant appeared in Court</w:t>
+      </w:r>
+      <w:r>
+        <w:rPr>
+          <w:rFonts w:ascii="Palatino Linotype" w:hAnsi="Palatino Linotype"/>
+          <w:sz w:val="20"/>
+          <w:szCs w:val="20"/>
+        </w:rPr>
+        <w:t xml:space="preserve"> for </w:t>
+      </w:r>
+      <w:r>
+        <w:rPr>
+          <w:rFonts w:ascii="Palatino Linotype" w:hAnsi="Palatino Linotype"/>
+          <w:sz w:val="20"/>
+          <w:szCs w:val="20"/>
+        </w:rPr>
+        <w:t xml:space="preserve">{{ </w:t>
+      </w:r>
+      <w:proofErr w:type="spellStart"/>
+      <w:r>
+        <w:rPr>
+          <w:rFonts w:ascii="Palatino Linotype" w:hAnsi="Palatino Linotype"/>
+          <w:sz w:val="20"/>
+          <w:szCs w:val="20"/>
+        </w:rPr>
+        <w:t>appearance_reason</w:t>
+      </w:r>
+      <w:proofErr w:type="spellEnd"/>
+      <w:r>
+        <w:rPr>
+          <w:rFonts w:ascii="Palatino Linotype" w:hAnsi="Palatino Linotype"/>
+          <w:sz w:val="20"/>
+          <w:szCs w:val="20"/>
+        </w:rPr>
+        <w:t xml:space="preserve"> }}</w:t>
+      </w:r>
+      <w:r>
+        <w:rPr>
+          <w:rFonts w:ascii="Palatino Linotype" w:hAnsi="Palatino Linotype"/>
+          <w:sz w:val="20"/>
+          <w:szCs w:val="20"/>
+        </w:rPr>
+        <w:t xml:space="preserve"> on {{ </w:t>
+      </w:r>
+      <w:proofErr w:type="spellStart"/>
+      <w:r>
+        <w:rPr>
+          <w:rFonts w:ascii="Palatino Linotype" w:hAnsi="Palatino Linotype"/>
+          <w:sz w:val="20"/>
+          <w:szCs w:val="20"/>
+        </w:rPr>
+        <w:t>plea_trial_date</w:t>
+      </w:r>
+      <w:proofErr w:type="spellEnd"/>
+      <w:r>
+        <w:rPr>
+          <w:rFonts w:ascii="Palatino Linotype" w:hAnsi="Palatino Linotype"/>
+          <w:sz w:val="20"/>
+          <w:szCs w:val="20"/>
+        </w:rPr>
+        <w:t xml:space="preserve"> }}.</w:t>
+      </w:r>
+      <w:r>
+        <w:rPr>
+          <w:rFonts w:ascii="Palatino Linotype" w:hAnsi="Palatino Linotype"/>
+          <w:sz w:val="20"/>
+          <w:szCs w:val="20"/>
+        </w:rPr>
+        <w:t xml:space="preserve"> </w:t>
+      </w:r>
+      <w:r>
+        <w:rPr>
+          <w:rFonts w:ascii="Palatino Linotype" w:hAnsi="Palatino Linotype"/>
+          <w:bCs/>
+          <w:sz w:val="20"/>
+          <w:szCs w:val="20"/>
+        </w:rPr>
+        <w:t xml:space="preserve">{% if </w:t>
+      </w:r>
+      <w:proofErr w:type="spellStart"/>
+      <w:r>
+        <w:rPr>
+          <w:rFonts w:ascii="Palatino Linotype" w:hAnsi="Palatino Linotype"/>
+          <w:bCs/>
+          <w:sz w:val="20"/>
+          <w:szCs w:val="20"/>
+        </w:rPr>
+        <w:t>defense_counsel_waived</w:t>
+      </w:r>
+      <w:proofErr w:type="spellEnd"/>
+      <w:r>
+        <w:rPr>
+          <w:rFonts w:ascii="Palatino Linotype" w:hAnsi="Palatino Linotype"/>
+          <w:bCs/>
+          <w:sz w:val="20"/>
+          <w:szCs w:val="20"/>
+        </w:rPr>
+        <w:t xml:space="preserve"> is false %}Defendant was represented by {{ </w:t>
+      </w:r>
+      <w:proofErr w:type="spellStart"/>
+      <w:r>
+        <w:rPr>
+          <w:rFonts w:ascii="Palatino Linotype" w:hAnsi="Palatino Linotype"/>
+          <w:bCs/>
+          <w:sz w:val="20"/>
+          <w:szCs w:val="20"/>
+        </w:rPr>
+        <w:t>defense_counsel</w:t>
+      </w:r>
+      <w:proofErr w:type="spellEnd"/>
+      <w:r>
+        <w:rPr>
+          <w:rFonts w:ascii="Palatino Linotype" w:hAnsi="Palatino Linotype"/>
+          <w:bCs/>
+          <w:sz w:val="20"/>
+          <w:szCs w:val="20"/>
+        </w:rPr>
+        <w:t xml:space="preserve"> }}, {{ </w:t>
+      </w:r>
+      <w:proofErr w:type="spellStart"/>
+      <w:r>
+        <w:rPr>
+          <w:rFonts w:ascii="Palatino Linotype" w:hAnsi="Palatino Linotype"/>
+          <w:bCs/>
+          <w:sz w:val="20"/>
+          <w:szCs w:val="20"/>
+        </w:rPr>
+        <w:t>defense_counsel_type</w:t>
+      </w:r>
+      <w:proofErr w:type="spellEnd"/>
+      <w:r>
+        <w:rPr>
+          <w:rFonts w:ascii="Palatino Linotype" w:hAnsi="Palatino Linotype"/>
+          <w:bCs/>
+          <w:sz w:val="20"/>
+          <w:szCs w:val="20"/>
+        </w:rPr>
+        <w:t xml:space="preserve"> }}. {% </w:t>
+      </w:r>
+      <w:proofErr w:type="spellStart"/>
+      <w:r>
+        <w:rPr>
+          <w:rFonts w:ascii="Palatino Linotype" w:hAnsi="Palatino Linotype"/>
+          <w:bCs/>
           <w:sz w:val="20"/>
           <w:szCs w:val="20"/>
         </w:rPr>
@@ -1080,6 +1307,7 @@
       <w:r>
         <w:rPr>
           <w:rFonts w:ascii="Palatino Linotype" w:hAnsi="Palatino Linotype"/>
+          <w:bCs/>
           <w:sz w:val="20"/>
           <w:szCs w:val="20"/>
         </w:rPr>
@@ -1089,19 +1317,21 @@
       <w:r>
         <w:rPr>
           <w:rFonts w:ascii="Palatino Linotype" w:hAnsi="Palatino Linotype"/>
-          <w:sz w:val="20"/>
-          <w:szCs w:val="20"/>
-        </w:rPr>
-        <w:t>appearance_reason</w:t>
-      </w:r>
-      <w:proofErr w:type="spellEnd"/>
-      <w:r>
-        <w:rPr>
-          <w:rFonts w:ascii="Palatino Linotype" w:hAnsi="Palatino Linotype"/>
-          <w:sz w:val="20"/>
-          <w:szCs w:val="20"/>
-        </w:rPr>
-        <w:t xml:space="preserve"> == ‘trial to court’ %}</w:t>
+          <w:bCs/>
+          <w:sz w:val="20"/>
+          <w:szCs w:val="20"/>
+        </w:rPr>
+        <w:t>defense_counsel_waived</w:t>
+      </w:r>
+      <w:proofErr w:type="spellEnd"/>
+      <w:r>
+        <w:rPr>
+          <w:rFonts w:ascii="Palatino Linotype" w:hAnsi="Palatino Linotype"/>
+          <w:bCs/>
+          <w:sz w:val="20"/>
+          <w:szCs w:val="20"/>
+        </w:rPr>
+        <w:t xml:space="preserve"> is true %}Defendant waived right to counsel. {% endif %}</w:t>
       </w:r>
       <w:r>
         <w:rPr>
@@ -1120,57 +1350,171 @@
           <w:sz w:val="20"/>
           <w:szCs w:val="20"/>
         </w:rPr>
-        <w:t>defense_counsel_waived</w:t>
-      </w:r>
-      <w:proofErr w:type="spellEnd"/>
-      <w:r>
-        <w:rPr>
-          <w:rFonts w:ascii="Palatino Linotype" w:hAnsi="Palatino Linotype"/>
-          <w:bCs/>
-          <w:sz w:val="20"/>
-          <w:szCs w:val="20"/>
-        </w:rPr>
-        <w:t xml:space="preserve"> is false %}Defendant was represented by {{ </w:t>
-      </w:r>
-      <w:proofErr w:type="spellStart"/>
-      <w:r>
-        <w:rPr>
-          <w:rFonts w:ascii="Palatino Linotype" w:hAnsi="Palatino Linotype"/>
-          <w:bCs/>
-          <w:sz w:val="20"/>
-          <w:szCs w:val="20"/>
-        </w:rPr>
-        <w:t>defense_counsel</w:t>
-      </w:r>
-      <w:proofErr w:type="spellEnd"/>
-      <w:r>
-        <w:rPr>
-          <w:rFonts w:ascii="Palatino Linotype" w:hAnsi="Palatino Linotype"/>
-          <w:bCs/>
-          <w:sz w:val="20"/>
-          <w:szCs w:val="20"/>
-        </w:rPr>
-        <w:t xml:space="preserve"> }}, {{ </w:t>
-      </w:r>
-      <w:proofErr w:type="spellStart"/>
-      <w:r>
-        <w:rPr>
-          <w:rFonts w:ascii="Palatino Linotype" w:hAnsi="Palatino Linotype"/>
-          <w:bCs/>
-          <w:sz w:val="20"/>
-          <w:szCs w:val="20"/>
-        </w:rPr>
-        <w:t>defense_counsel_type</w:t>
-      </w:r>
-      <w:proofErr w:type="spellEnd"/>
-      <w:r>
-        <w:rPr>
-          <w:rFonts w:ascii="Palatino Linotype" w:hAnsi="Palatino Linotype"/>
-          <w:bCs/>
-          <w:sz w:val="20"/>
-          <w:szCs w:val="20"/>
-        </w:rPr>
-        <w:t xml:space="preserve"> }}. {% </w:t>
+        <w:t>amend_offense_details</w:t>
+      </w:r>
+      <w:proofErr w:type="spellEnd"/>
+      <w:r>
+        <w:rPr>
+          <w:rFonts w:ascii="Palatino Linotype" w:hAnsi="Palatino Linotype"/>
+          <w:bCs/>
+          <w:sz w:val="20"/>
+          <w:szCs w:val="20"/>
+        </w:rPr>
+        <w:t xml:space="preserve"> is not none %}Counsel for the State of Ohio made a motion to amend the cha</w:t>
+      </w:r>
+      <w:r>
+        <w:rPr>
+          <w:rFonts w:ascii="Palatino Linotype" w:hAnsi="Palatino Linotype"/>
+          <w:bCs/>
+          <w:sz w:val="20"/>
+          <w:szCs w:val="20"/>
+        </w:rPr>
+        <w:t>rge(s) in the case.</w:t>
+      </w:r>
+      <w:r>
+        <w:rPr>
+          <w:rFonts w:ascii="Palatino Linotype" w:hAnsi="Palatino Linotype"/>
+          <w:bCs/>
+          <w:sz w:val="20"/>
+          <w:szCs w:val="20"/>
+        </w:rPr>
+        <w:t xml:space="preserve">{% if </w:t>
+      </w:r>
+      <w:proofErr w:type="spellStart"/>
+      <w:r>
+        <w:rPr>
+          <w:rFonts w:ascii="Palatino Linotype" w:hAnsi="Palatino Linotype"/>
+          <w:bCs/>
+          <w:sz w:val="20"/>
+          <w:szCs w:val="20"/>
+        </w:rPr>
+        <w:t>amend_offense_details.motion_disposition</w:t>
+      </w:r>
+      <w:proofErr w:type="spellEnd"/>
+      <w:r>
+        <w:rPr>
+          <w:rFonts w:ascii="Palatino Linotype" w:hAnsi="Palatino Linotype"/>
+          <w:bCs/>
+          <w:sz w:val="20"/>
+          <w:szCs w:val="20"/>
+        </w:rPr>
+        <w:t xml:space="preserve">  ==  ‘Granted’ %} The Court found the amendment </w:t>
+      </w:r>
+      <w:r>
+        <w:rPr>
+          <w:rFonts w:ascii="Palatino Linotype" w:hAnsi="Palatino Linotype"/>
+          <w:bCs/>
+          <w:sz w:val="20"/>
+          <w:szCs w:val="20"/>
+        </w:rPr>
+        <w:t>is consistent with Crim. R. 7 and consistent with the facts of this case. Therefore, the motion is</w:t>
+      </w:r>
+      <w:r>
+        <w:rPr>
+          <w:rFonts w:ascii="Palatino Linotype" w:hAnsi="Palatino Linotype"/>
+          <w:bCs/>
+          <w:sz w:val="20"/>
+          <w:szCs w:val="20"/>
+        </w:rPr>
+        <w:t xml:space="preserve"> {{ </w:t>
+      </w:r>
+      <w:proofErr w:type="spellStart"/>
+      <w:r>
+        <w:rPr>
+          <w:rFonts w:ascii="Palatino Linotype" w:hAnsi="Palatino Linotype"/>
+          <w:bCs/>
+          <w:sz w:val="20"/>
+          <w:szCs w:val="20"/>
+        </w:rPr>
+        <w:t>amend_offense_details.motion_disposition</w:t>
+      </w:r>
+      <w:proofErr w:type="spellEnd"/>
+      <w:r>
+        <w:rPr>
+          <w:rFonts w:ascii="Palatino Linotype" w:hAnsi="Palatino Linotype"/>
+          <w:bCs/>
+          <w:sz w:val="20"/>
+          <w:szCs w:val="20"/>
+        </w:rPr>
+        <w:t xml:space="preserve"> }}.</w:t>
+      </w:r>
+      <w:r>
+        <w:rPr>
+          <w:rFonts w:ascii="Palatino Linotype" w:hAnsi="Palatino Linotype"/>
+          <w:bCs/>
+          <w:sz w:val="20"/>
+          <w:szCs w:val="20"/>
+        </w:rPr>
+        <w:t xml:space="preserve"> The charge(s) of {% for charge in </w:t>
+      </w:r>
+      <w:proofErr w:type="spellStart"/>
+      <w:r>
+        <w:rPr>
+          <w:rFonts w:ascii="Palatino Linotype" w:hAnsi="Palatino Linotype"/>
+          <w:bCs/>
+          <w:sz w:val="20"/>
+          <w:szCs w:val="20"/>
+        </w:rPr>
+        <w:t>amended_charges_list</w:t>
+      </w:r>
+      <w:proofErr w:type="spellEnd"/>
+      <w:r>
+        <w:rPr>
+          <w:rFonts w:ascii="Palatino Linotype" w:hAnsi="Palatino Linotype"/>
+          <w:bCs/>
+          <w:sz w:val="20"/>
+          <w:szCs w:val="20"/>
+        </w:rPr>
+        <w:t xml:space="preserve"> %}{% if </w:t>
+      </w:r>
+      <w:proofErr w:type="spellStart"/>
+      <w:r>
+        <w:rPr>
+          <w:rFonts w:ascii="Palatino Linotype" w:hAnsi="Palatino Linotype"/>
+          <w:bCs/>
+          <w:sz w:val="20"/>
+          <w:szCs w:val="20"/>
+        </w:rPr>
+        <w:t>loop.index</w:t>
+      </w:r>
+      <w:proofErr w:type="spellEnd"/>
+      <w:r>
+        <w:rPr>
+          <w:rFonts w:ascii="Palatino Linotype" w:hAnsi="Palatino Linotype"/>
+          <w:bCs/>
+          <w:sz w:val="20"/>
+          <w:szCs w:val="20"/>
+        </w:rPr>
+        <w:t xml:space="preserve"> == 2 %} and {% endif %}{{ charge[0] }} is amended to {{ charge[1] }}{% </w:t>
+      </w:r>
+      <w:proofErr w:type="spellStart"/>
+      <w:r>
+        <w:rPr>
+          <w:rFonts w:ascii="Palatino Linotype" w:hAnsi="Palatino Linotype"/>
+          <w:bCs/>
+          <w:sz w:val="20"/>
+          <w:szCs w:val="20"/>
+        </w:rPr>
+        <w:t>endfor</w:t>
+      </w:r>
+      <w:proofErr w:type="spellEnd"/>
+      <w:r>
+        <w:rPr>
+          <w:rFonts w:ascii="Palatino Linotype" w:hAnsi="Palatino Linotype"/>
+          <w:bCs/>
+          <w:sz w:val="20"/>
+          <w:szCs w:val="20"/>
+        </w:rPr>
+        <w:t xml:space="preserve"> %}.</w:t>
+      </w:r>
+      <w:r>
+        <w:rPr>
+          <w:rFonts w:ascii="Palatino Linotype" w:hAnsi="Palatino Linotype"/>
+          <w:bCs/>
+          <w:sz w:val="20"/>
+          <w:szCs w:val="20"/>
+        </w:rPr>
+        <w:t xml:space="preserve">{% </w:t>
       </w:r>
       <w:proofErr w:type="spellStart"/>
       <w:r>
@@ -1200,669 +1544,6 @@
           <w:sz w:val="20"/>
           <w:szCs w:val="20"/>
         </w:rPr>
-        <w:t>defense_counsel_waived</w:t>
-      </w:r>
-      <w:proofErr w:type="spellEnd"/>
-      <w:r>
-        <w:rPr>
-          <w:rFonts w:ascii="Palatino Linotype" w:hAnsi="Palatino Linotype"/>
-          <w:bCs/>
-          <w:sz w:val="20"/>
-          <w:szCs w:val="20"/>
-        </w:rPr>
-        <w:t xml:space="preserve"> is true </w:t>
-      </w:r>
-      <w:proofErr w:type="gramStart"/>
-      <w:r>
-        <w:rPr>
-          <w:rFonts w:ascii="Palatino Linotype" w:hAnsi="Palatino Linotype"/>
-          <w:bCs/>
-          <w:sz w:val="20"/>
-          <w:szCs w:val="20"/>
-        </w:rPr>
-        <w:t>%}Defendant</w:t>
-      </w:r>
-      <w:proofErr w:type="gramEnd"/>
-      <w:r>
-        <w:rPr>
-          <w:rFonts w:ascii="Palatino Linotype" w:hAnsi="Palatino Linotype"/>
-          <w:bCs/>
-          <w:sz w:val="20"/>
-          <w:szCs w:val="20"/>
-        </w:rPr>
-        <w:t xml:space="preserve"> appeared pro se, having previously waived the right to counsel. {% endif </w:t>
-      </w:r>
-      <w:proofErr w:type="gramStart"/>
-      <w:r>
-        <w:rPr>
-          <w:rFonts w:ascii="Palatino Linotype" w:hAnsi="Palatino Linotype"/>
-          <w:bCs/>
-          <w:sz w:val="20"/>
-          <w:szCs w:val="20"/>
-        </w:rPr>
-        <w:t>%}</w:t>
-      </w:r>
-      <w:r>
-        <w:rPr>
-          <w:rFonts w:ascii="Palatino Linotype" w:hAnsi="Palatino Linotype"/>
-          <w:sz w:val="20"/>
-          <w:szCs w:val="20"/>
-        </w:rPr>
-        <w:t>Defendant</w:t>
-      </w:r>
-      <w:proofErr w:type="gramEnd"/>
-      <w:r>
-        <w:rPr>
-          <w:rFonts w:ascii="Palatino Linotype" w:hAnsi="Palatino Linotype"/>
-          <w:sz w:val="20"/>
-          <w:szCs w:val="20"/>
-        </w:rPr>
-        <w:t xml:space="preserve"> appeared in Court on {{ </w:t>
-      </w:r>
-      <w:proofErr w:type="spellStart"/>
-      <w:r>
-        <w:rPr>
-          <w:rFonts w:ascii="Palatino Linotype" w:hAnsi="Palatino Linotype"/>
-          <w:sz w:val="20"/>
-          <w:szCs w:val="20"/>
-        </w:rPr>
-        <w:t>plea_trial_date</w:t>
-      </w:r>
-      <w:proofErr w:type="spellEnd"/>
-      <w:r>
-        <w:rPr>
-          <w:rFonts w:ascii="Palatino Linotype" w:hAnsi="Palatino Linotype"/>
-          <w:sz w:val="20"/>
-          <w:szCs w:val="20"/>
-        </w:rPr>
-        <w:t xml:space="preserve"> }}, for a Trial to the Court. After consideration of the evidence presented at trial the Court finds as indicated in the chart below. {% </w:t>
-      </w:r>
-      <w:proofErr w:type="spellStart"/>
-      <w:r>
-        <w:rPr>
-          <w:rFonts w:ascii="Palatino Linotype" w:hAnsi="Palatino Linotype"/>
-          <w:sz w:val="20"/>
-          <w:szCs w:val="20"/>
-        </w:rPr>
-        <w:t>elif</w:t>
-      </w:r>
-      <w:proofErr w:type="spellEnd"/>
-      <w:r>
-        <w:rPr>
-          <w:rFonts w:ascii="Palatino Linotype" w:hAnsi="Palatino Linotype"/>
-          <w:sz w:val="20"/>
-          <w:szCs w:val="20"/>
-        </w:rPr>
-        <w:t xml:space="preserve"> </w:t>
-      </w:r>
-      <w:proofErr w:type="spellStart"/>
-      <w:r>
-        <w:rPr>
-          <w:rFonts w:ascii="Palatino Linotype" w:hAnsi="Palatino Linotype"/>
-          <w:sz w:val="20"/>
-          <w:szCs w:val="20"/>
-        </w:rPr>
-        <w:t>appearance_reason</w:t>
-      </w:r>
-      <w:proofErr w:type="spellEnd"/>
-      <w:r>
-        <w:rPr>
-          <w:rFonts w:ascii="Palatino Linotype" w:hAnsi="Palatino Linotype"/>
-          <w:sz w:val="20"/>
-          <w:szCs w:val="20"/>
-        </w:rPr>
-        <w:t xml:space="preserve"> == ‘jury trial’ </w:t>
-      </w:r>
-      <w:proofErr w:type="gramStart"/>
-      <w:r>
-        <w:rPr>
-          <w:rFonts w:ascii="Palatino Linotype" w:hAnsi="Palatino Linotype"/>
-          <w:sz w:val="20"/>
-          <w:szCs w:val="20"/>
-        </w:rPr>
-        <w:t>%}Defendant</w:t>
-      </w:r>
-      <w:proofErr w:type="gramEnd"/>
-      <w:r>
-        <w:rPr>
-          <w:rFonts w:ascii="Palatino Linotype" w:hAnsi="Palatino Linotype"/>
-          <w:sz w:val="20"/>
-          <w:szCs w:val="20"/>
-        </w:rPr>
-        <w:t xml:space="preserve"> appeared in Court on {{ </w:t>
-      </w:r>
-      <w:proofErr w:type="spellStart"/>
-      <w:r>
-        <w:rPr>
-          <w:rFonts w:ascii="Palatino Linotype" w:hAnsi="Palatino Linotype"/>
-          <w:sz w:val="20"/>
-          <w:szCs w:val="20"/>
-        </w:rPr>
-        <w:t>plea_trial_date</w:t>
-      </w:r>
-      <w:proofErr w:type="spellEnd"/>
-      <w:r>
-        <w:rPr>
-          <w:rFonts w:ascii="Palatino Linotype" w:hAnsi="Palatino Linotype"/>
-          <w:sz w:val="20"/>
-          <w:szCs w:val="20"/>
-        </w:rPr>
-        <w:t xml:space="preserve"> }}, for a jury trial. </w:t>
-      </w:r>
-      <w:r>
-        <w:rPr>
-          <w:rFonts w:ascii="Palatino Linotype" w:hAnsi="Palatino Linotype"/>
-          <w:bCs/>
-          <w:sz w:val="20"/>
-          <w:szCs w:val="20"/>
-        </w:rPr>
-        <w:t xml:space="preserve">{% if </w:t>
-      </w:r>
-      <w:proofErr w:type="spellStart"/>
-      <w:r>
-        <w:rPr>
-          <w:rFonts w:ascii="Palatino Linotype" w:hAnsi="Palatino Linotype"/>
-          <w:bCs/>
-          <w:sz w:val="20"/>
-          <w:szCs w:val="20"/>
-        </w:rPr>
-        <w:t>defense_counsel_waived</w:t>
-      </w:r>
-      <w:proofErr w:type="spellEnd"/>
-      <w:r>
-        <w:rPr>
-          <w:rFonts w:ascii="Palatino Linotype" w:hAnsi="Palatino Linotype"/>
-          <w:bCs/>
-          <w:sz w:val="20"/>
-          <w:szCs w:val="20"/>
-        </w:rPr>
-        <w:t xml:space="preserve"> is false </w:t>
-      </w:r>
-      <w:proofErr w:type="gramStart"/>
-      <w:r>
-        <w:rPr>
-          <w:rFonts w:ascii="Palatino Linotype" w:hAnsi="Palatino Linotype"/>
-          <w:bCs/>
-          <w:sz w:val="20"/>
-          <w:szCs w:val="20"/>
-        </w:rPr>
-        <w:t>%}Defendant</w:t>
-      </w:r>
-      <w:proofErr w:type="gramEnd"/>
-      <w:r>
-        <w:rPr>
-          <w:rFonts w:ascii="Palatino Linotype" w:hAnsi="Palatino Linotype"/>
-          <w:bCs/>
-          <w:sz w:val="20"/>
-          <w:szCs w:val="20"/>
-        </w:rPr>
-        <w:t xml:space="preserve"> was represented by {{ </w:t>
-      </w:r>
-      <w:proofErr w:type="spellStart"/>
-      <w:r>
-        <w:rPr>
-          <w:rFonts w:ascii="Palatino Linotype" w:hAnsi="Palatino Linotype"/>
-          <w:bCs/>
-          <w:sz w:val="20"/>
-          <w:szCs w:val="20"/>
-        </w:rPr>
-        <w:t>defense_counsel</w:t>
-      </w:r>
-      <w:proofErr w:type="spellEnd"/>
-      <w:r>
-        <w:rPr>
-          <w:rFonts w:ascii="Palatino Linotype" w:hAnsi="Palatino Linotype"/>
-          <w:bCs/>
-          <w:sz w:val="20"/>
-          <w:szCs w:val="20"/>
-        </w:rPr>
-        <w:t xml:space="preserve"> }}, {{ </w:t>
-      </w:r>
-      <w:proofErr w:type="spellStart"/>
-      <w:r>
-        <w:rPr>
-          <w:rFonts w:ascii="Palatino Linotype" w:hAnsi="Palatino Linotype"/>
-          <w:bCs/>
-          <w:sz w:val="20"/>
-          <w:szCs w:val="20"/>
-        </w:rPr>
-        <w:t>defense_counsel_type</w:t>
-      </w:r>
-      <w:proofErr w:type="spellEnd"/>
-      <w:r>
-        <w:rPr>
-          <w:rFonts w:ascii="Palatino Linotype" w:hAnsi="Palatino Linotype"/>
-          <w:bCs/>
-          <w:sz w:val="20"/>
-          <w:szCs w:val="20"/>
-        </w:rPr>
-        <w:t xml:space="preserve"> }}. {% </w:t>
-      </w:r>
-      <w:proofErr w:type="spellStart"/>
-      <w:r>
-        <w:rPr>
-          <w:rFonts w:ascii="Palatino Linotype" w:hAnsi="Palatino Linotype"/>
-          <w:bCs/>
-          <w:sz w:val="20"/>
-          <w:szCs w:val="20"/>
-        </w:rPr>
-        <w:t>elif</w:t>
-      </w:r>
-      <w:proofErr w:type="spellEnd"/>
-      <w:r>
-        <w:rPr>
-          <w:rFonts w:ascii="Palatino Linotype" w:hAnsi="Palatino Linotype"/>
-          <w:bCs/>
-          <w:sz w:val="20"/>
-          <w:szCs w:val="20"/>
-        </w:rPr>
-        <w:t xml:space="preserve"> </w:t>
-      </w:r>
-      <w:proofErr w:type="spellStart"/>
-      <w:r>
-        <w:rPr>
-          <w:rFonts w:ascii="Palatino Linotype" w:hAnsi="Palatino Linotype"/>
-          <w:bCs/>
-          <w:sz w:val="20"/>
-          <w:szCs w:val="20"/>
-        </w:rPr>
-        <w:t>defense_counsel_waived</w:t>
-      </w:r>
-      <w:proofErr w:type="spellEnd"/>
-      <w:r>
-        <w:rPr>
-          <w:rFonts w:ascii="Palatino Linotype" w:hAnsi="Palatino Linotype"/>
-          <w:bCs/>
-          <w:sz w:val="20"/>
-          <w:szCs w:val="20"/>
-        </w:rPr>
-        <w:t xml:space="preserve"> is true </w:t>
-      </w:r>
-      <w:proofErr w:type="gramStart"/>
-      <w:r>
-        <w:rPr>
-          <w:rFonts w:ascii="Palatino Linotype" w:hAnsi="Palatino Linotype"/>
-          <w:bCs/>
-          <w:sz w:val="20"/>
-          <w:szCs w:val="20"/>
-        </w:rPr>
-        <w:t>%}Defendant</w:t>
-      </w:r>
-      <w:proofErr w:type="gramEnd"/>
-      <w:r>
-        <w:rPr>
-          <w:rFonts w:ascii="Palatino Linotype" w:hAnsi="Palatino Linotype"/>
-          <w:bCs/>
-          <w:sz w:val="20"/>
-          <w:szCs w:val="20"/>
-        </w:rPr>
-        <w:t xml:space="preserve"> waived right to counsel. {% endif </w:t>
-      </w:r>
-      <w:proofErr w:type="gramStart"/>
-      <w:r>
-        <w:rPr>
-          <w:rFonts w:ascii="Palatino Linotype" w:hAnsi="Palatino Linotype"/>
-          <w:bCs/>
-          <w:sz w:val="20"/>
-          <w:szCs w:val="20"/>
-        </w:rPr>
-        <w:t>%}</w:t>
-      </w:r>
-      <w:r>
-        <w:rPr>
-          <w:rFonts w:ascii="Palatino Linotype" w:hAnsi="Palatino Linotype"/>
-          <w:sz w:val="20"/>
-          <w:szCs w:val="20"/>
-        </w:rPr>
-        <w:t>The</w:t>
-      </w:r>
-      <w:proofErr w:type="gramEnd"/>
-      <w:r>
-        <w:rPr>
-          <w:rFonts w:ascii="Palatino Linotype" w:hAnsi="Palatino Linotype"/>
-          <w:sz w:val="20"/>
-          <w:szCs w:val="20"/>
-        </w:rPr>
-        <w:t xml:space="preserve"> jury found and the Court sentenced as indicated in the chart below. {% else %}</w:t>
-      </w:r>
-      <w:r>
-        <w:rPr>
-          <w:rFonts w:ascii="Palatino Linotype" w:hAnsi="Palatino Linotype"/>
-          <w:sz w:val="20"/>
-          <w:szCs w:val="20"/>
-          <w:lang w:val="en-CA"/>
-        </w:rPr>
-        <w:fldChar w:fldCharType="begin"/>
-      </w:r>
-      <w:r>
-        <w:rPr>
-          <w:rFonts w:ascii="Palatino Linotype" w:hAnsi="Palatino Linotype"/>
-          <w:sz w:val="20"/>
-          <w:szCs w:val="20"/>
-          <w:lang w:val="en-CA"/>
-        </w:rPr>
-        <w:instrText xml:space="preserve"> SEQ CHAPTER \h \r 1</w:instrText>
-      </w:r>
-      <w:r>
-        <w:rPr>
-          <w:rFonts w:ascii="Palatino Linotype" w:hAnsi="Palatino Linotype"/>
-          <w:sz w:val="20"/>
-          <w:szCs w:val="20"/>
-          <w:lang w:val="en-CA"/>
-        </w:rPr>
-        <w:fldChar w:fldCharType="end"/>
-      </w:r>
-      <w:r>
-        <w:rPr>
-          <w:rFonts w:ascii="Palatino Linotype" w:hAnsi="Palatino Linotype"/>
-          <w:sz w:val="20"/>
-          <w:szCs w:val="20"/>
-          <w:lang w:val="en-CA"/>
-        </w:rPr>
-        <w:t>Defendant appeared in Court</w:t>
-      </w:r>
-      <w:r>
-        <w:rPr>
-          <w:rFonts w:ascii="Palatino Linotype" w:hAnsi="Palatino Linotype"/>
-          <w:sz w:val="20"/>
-          <w:szCs w:val="20"/>
-        </w:rPr>
-        <w:t xml:space="preserve"> for </w:t>
-      </w:r>
-      <w:proofErr w:type="gramStart"/>
-      <w:r>
-        <w:rPr>
-          <w:rFonts w:ascii="Palatino Linotype" w:hAnsi="Palatino Linotype"/>
-          <w:sz w:val="20"/>
-          <w:szCs w:val="20"/>
-        </w:rPr>
-        <w:t xml:space="preserve">{{ </w:t>
-      </w:r>
-      <w:proofErr w:type="spellStart"/>
-      <w:r>
-        <w:rPr>
-          <w:rFonts w:ascii="Palatino Linotype" w:hAnsi="Palatino Linotype"/>
-          <w:sz w:val="20"/>
-          <w:szCs w:val="20"/>
-        </w:rPr>
-        <w:t>appearance</w:t>
-      </w:r>
-      <w:proofErr w:type="gramEnd"/>
-      <w:r>
-        <w:rPr>
-          <w:rFonts w:ascii="Palatino Linotype" w:hAnsi="Palatino Linotype"/>
-          <w:sz w:val="20"/>
-          <w:szCs w:val="20"/>
-        </w:rPr>
-        <w:t>_reason</w:t>
-      </w:r>
-      <w:proofErr w:type="spellEnd"/>
-      <w:r>
-        <w:rPr>
-          <w:rFonts w:ascii="Palatino Linotype" w:hAnsi="Palatino Linotype"/>
-          <w:sz w:val="20"/>
-          <w:szCs w:val="20"/>
-        </w:rPr>
-        <w:t xml:space="preserve"> }}</w:t>
-      </w:r>
-      <w:r>
-        <w:rPr>
-          <w:rFonts w:ascii="Palatino Linotype" w:hAnsi="Palatino Linotype"/>
-          <w:sz w:val="20"/>
-          <w:szCs w:val="20"/>
-        </w:rPr>
-        <w:t xml:space="preserve"> on {{ </w:t>
-      </w:r>
-      <w:proofErr w:type="spellStart"/>
-      <w:r>
-        <w:rPr>
-          <w:rFonts w:ascii="Palatino Linotype" w:hAnsi="Palatino Linotype"/>
-          <w:sz w:val="20"/>
-          <w:szCs w:val="20"/>
-        </w:rPr>
-        <w:t>plea_trial_date</w:t>
-      </w:r>
-      <w:proofErr w:type="spellEnd"/>
-      <w:r>
-        <w:rPr>
-          <w:rFonts w:ascii="Palatino Linotype" w:hAnsi="Palatino Linotype"/>
-          <w:sz w:val="20"/>
-          <w:szCs w:val="20"/>
-        </w:rPr>
-        <w:t xml:space="preserve"> }}.</w:t>
-      </w:r>
-      <w:r>
-        <w:rPr>
-          <w:rFonts w:ascii="Palatino Linotype" w:hAnsi="Palatino Linotype"/>
-          <w:sz w:val="20"/>
-          <w:szCs w:val="20"/>
-        </w:rPr>
-        <w:t xml:space="preserve"> </w:t>
-      </w:r>
-      <w:r>
-        <w:rPr>
-          <w:rFonts w:ascii="Palatino Linotype" w:hAnsi="Palatino Linotype"/>
-          <w:bCs/>
-          <w:sz w:val="20"/>
-          <w:szCs w:val="20"/>
-        </w:rPr>
-        <w:t xml:space="preserve">{% if </w:t>
-      </w:r>
-      <w:proofErr w:type="spellStart"/>
-      <w:r>
-        <w:rPr>
-          <w:rFonts w:ascii="Palatino Linotype" w:hAnsi="Palatino Linotype"/>
-          <w:bCs/>
-          <w:sz w:val="20"/>
-          <w:szCs w:val="20"/>
-        </w:rPr>
-        <w:t>defense_counsel_waived</w:t>
-      </w:r>
-      <w:proofErr w:type="spellEnd"/>
-      <w:r>
-        <w:rPr>
-          <w:rFonts w:ascii="Palatino Linotype" w:hAnsi="Palatino Linotype"/>
-          <w:bCs/>
-          <w:sz w:val="20"/>
-          <w:szCs w:val="20"/>
-        </w:rPr>
-        <w:t xml:space="preserve"> is false </w:t>
-      </w:r>
-      <w:proofErr w:type="gramStart"/>
-      <w:r>
-        <w:rPr>
-          <w:rFonts w:ascii="Palatino Linotype" w:hAnsi="Palatino Linotype"/>
-          <w:bCs/>
-          <w:sz w:val="20"/>
-          <w:szCs w:val="20"/>
-        </w:rPr>
-        <w:t>%}Defendant</w:t>
-      </w:r>
-      <w:proofErr w:type="gramEnd"/>
-      <w:r>
-        <w:rPr>
-          <w:rFonts w:ascii="Palatino Linotype" w:hAnsi="Palatino Linotype"/>
-          <w:bCs/>
-          <w:sz w:val="20"/>
-          <w:szCs w:val="20"/>
-        </w:rPr>
-        <w:t xml:space="preserve"> was represented by {{ </w:t>
-      </w:r>
-      <w:proofErr w:type="spellStart"/>
-      <w:r>
-        <w:rPr>
-          <w:rFonts w:ascii="Palatino Linotype" w:hAnsi="Palatino Linotype"/>
-          <w:bCs/>
-          <w:sz w:val="20"/>
-          <w:szCs w:val="20"/>
-        </w:rPr>
-        <w:t>defense_counsel</w:t>
-      </w:r>
-      <w:proofErr w:type="spellEnd"/>
-      <w:r>
-        <w:rPr>
-          <w:rFonts w:ascii="Palatino Linotype" w:hAnsi="Palatino Linotype"/>
-          <w:bCs/>
-          <w:sz w:val="20"/>
-          <w:szCs w:val="20"/>
-        </w:rPr>
-        <w:t xml:space="preserve"> }}, {{ </w:t>
-      </w:r>
-      <w:proofErr w:type="spellStart"/>
-      <w:r>
-        <w:rPr>
-          <w:rFonts w:ascii="Palatino Linotype" w:hAnsi="Palatino Linotype"/>
-          <w:bCs/>
-          <w:sz w:val="20"/>
-          <w:szCs w:val="20"/>
-        </w:rPr>
-        <w:t>defense_counsel_type</w:t>
-      </w:r>
-      <w:proofErr w:type="spellEnd"/>
-      <w:r>
-        <w:rPr>
-          <w:rFonts w:ascii="Palatino Linotype" w:hAnsi="Palatino Linotype"/>
-          <w:bCs/>
-          <w:sz w:val="20"/>
-          <w:szCs w:val="20"/>
-        </w:rPr>
-        <w:t xml:space="preserve"> }}. {% </w:t>
-      </w:r>
-      <w:proofErr w:type="spellStart"/>
-      <w:r>
-        <w:rPr>
-          <w:rFonts w:ascii="Palatino Linotype" w:hAnsi="Palatino Linotype"/>
-          <w:bCs/>
-          <w:sz w:val="20"/>
-          <w:szCs w:val="20"/>
-        </w:rPr>
-        <w:t>elif</w:t>
-      </w:r>
-      <w:proofErr w:type="spellEnd"/>
-      <w:r>
-        <w:rPr>
-          <w:rFonts w:ascii="Palatino Linotype" w:hAnsi="Palatino Linotype"/>
-          <w:bCs/>
-          <w:sz w:val="20"/>
-          <w:szCs w:val="20"/>
-        </w:rPr>
-        <w:t xml:space="preserve"> </w:t>
-      </w:r>
-      <w:proofErr w:type="spellStart"/>
-      <w:r>
-        <w:rPr>
-          <w:rFonts w:ascii="Palatino Linotype" w:hAnsi="Palatino Linotype"/>
-          <w:bCs/>
-          <w:sz w:val="20"/>
-          <w:szCs w:val="20"/>
-        </w:rPr>
-        <w:t>defense_counsel_waived</w:t>
-      </w:r>
-      <w:proofErr w:type="spellEnd"/>
-      <w:r>
-        <w:rPr>
-          <w:rFonts w:ascii="Palatino Linotype" w:hAnsi="Palatino Linotype"/>
-          <w:bCs/>
-          <w:sz w:val="20"/>
-          <w:szCs w:val="20"/>
-        </w:rPr>
-        <w:t xml:space="preserve"> is true </w:t>
-      </w:r>
-      <w:proofErr w:type="gramStart"/>
-      <w:r>
-        <w:rPr>
-          <w:rFonts w:ascii="Palatino Linotype" w:hAnsi="Palatino Linotype"/>
-          <w:bCs/>
-          <w:sz w:val="20"/>
-          <w:szCs w:val="20"/>
-        </w:rPr>
-        <w:t>%}Defendant</w:t>
-      </w:r>
-      <w:proofErr w:type="gramEnd"/>
-      <w:r>
-        <w:rPr>
-          <w:rFonts w:ascii="Palatino Linotype" w:hAnsi="Palatino Linotype"/>
-          <w:bCs/>
-          <w:sz w:val="20"/>
-          <w:szCs w:val="20"/>
-        </w:rPr>
-        <w:t xml:space="preserve"> waived right to counsel. {% endif </w:t>
-      </w:r>
-      <w:proofErr w:type="gramStart"/>
-      <w:r>
-        <w:rPr>
-          <w:rFonts w:ascii="Palatino Linotype" w:hAnsi="Palatino Linotype"/>
-          <w:bCs/>
-          <w:sz w:val="20"/>
-          <w:szCs w:val="20"/>
-        </w:rPr>
-        <w:t>%}</w:t>
-      </w:r>
-      <w:r>
-        <w:rPr>
-          <w:rFonts w:ascii="Palatino Linotype" w:hAnsi="Palatino Linotype"/>
-          <w:bCs/>
-          <w:sz w:val="20"/>
-          <w:szCs w:val="20"/>
-        </w:rPr>
-        <w:t>{</w:t>
-      </w:r>
-      <w:proofErr w:type="gramEnd"/>
-      <w:r>
-        <w:rPr>
-          <w:rFonts w:ascii="Palatino Linotype" w:hAnsi="Palatino Linotype"/>
-          <w:bCs/>
-          <w:sz w:val="20"/>
-          <w:szCs w:val="20"/>
-        </w:rPr>
-        <w:t xml:space="preserve">% if </w:t>
-      </w:r>
-      <w:proofErr w:type="spellStart"/>
-      <w:r>
-        <w:rPr>
-          <w:rFonts w:ascii="Palatino Linotype" w:hAnsi="Palatino Linotype"/>
-          <w:bCs/>
-          <w:sz w:val="20"/>
-          <w:szCs w:val="20"/>
-        </w:rPr>
-        <w:t>amend_offense_details</w:t>
-      </w:r>
-      <w:proofErr w:type="spellEnd"/>
-      <w:r>
-        <w:rPr>
-          <w:rFonts w:ascii="Palatino Linotype" w:hAnsi="Palatino Linotype"/>
-          <w:bCs/>
-          <w:sz w:val="20"/>
-          <w:szCs w:val="20"/>
-        </w:rPr>
-        <w:t xml:space="preserve"> is not none %}Counsel for the State of Ohio made a motion to amend the cha</w:t>
-      </w:r>
-      <w:r>
-        <w:rPr>
-          <w:rFonts w:ascii="Palatino Linotype" w:hAnsi="Palatino Linotype"/>
-          <w:bCs/>
-          <w:sz w:val="20"/>
-          <w:szCs w:val="20"/>
-        </w:rPr>
-        <w:t>rge(s) in the case.</w:t>
-      </w:r>
-      <w:r>
-        <w:rPr>
-          <w:rFonts w:ascii="Palatino Linotype" w:hAnsi="Palatino Linotype"/>
-          <w:bCs/>
-          <w:sz w:val="20"/>
-          <w:szCs w:val="20"/>
-        </w:rPr>
-        <w:t xml:space="preserve">{% if </w:t>
-      </w:r>
-      <w:proofErr w:type="spellStart"/>
-      <w:r>
-        <w:rPr>
-          <w:rFonts w:ascii="Palatino Linotype" w:hAnsi="Palatino Linotype"/>
-          <w:bCs/>
-          <w:sz w:val="20"/>
-          <w:szCs w:val="20"/>
-        </w:rPr>
         <w:t>amend_offense_details.motion_disposition</w:t>
       </w:r>
       <w:proofErr w:type="spellEnd"/>
@@ -1873,182 +1554,6 @@
           <w:sz w:val="20"/>
           <w:szCs w:val="20"/>
         </w:rPr>
-        <w:t xml:space="preserve">  ==  ‘Granted’ %} The Court found the amendment </w:t>
-      </w:r>
-      <w:r>
-        <w:rPr>
-          <w:rFonts w:ascii="Palatino Linotype" w:hAnsi="Palatino Linotype"/>
-          <w:bCs/>
-          <w:sz w:val="20"/>
-          <w:szCs w:val="20"/>
-        </w:rPr>
-        <w:t>is consistent with Crim. R. 7 and consistent with the facts of this case. Therefore, the motion is</w:t>
-      </w:r>
-      <w:r>
-        <w:rPr>
-          <w:rFonts w:ascii="Palatino Linotype" w:hAnsi="Palatino Linotype"/>
-          <w:bCs/>
-          <w:sz w:val="20"/>
-          <w:szCs w:val="20"/>
-        </w:rPr>
-        <w:t xml:space="preserve"> </w:t>
-      </w:r>
-      <w:proofErr w:type="gramStart"/>
-      <w:r>
-        <w:rPr>
-          <w:rFonts w:ascii="Palatino Linotype" w:hAnsi="Palatino Linotype"/>
-          <w:bCs/>
-          <w:sz w:val="20"/>
-          <w:szCs w:val="20"/>
-        </w:rPr>
-        <w:t xml:space="preserve">{{ </w:t>
-      </w:r>
-      <w:proofErr w:type="spellStart"/>
-      <w:r>
-        <w:rPr>
-          <w:rFonts w:ascii="Palatino Linotype" w:hAnsi="Palatino Linotype"/>
-          <w:bCs/>
-          <w:sz w:val="20"/>
-          <w:szCs w:val="20"/>
-        </w:rPr>
-        <w:t>amend</w:t>
-      </w:r>
-      <w:proofErr w:type="gramEnd"/>
-      <w:r>
-        <w:rPr>
-          <w:rFonts w:ascii="Palatino Linotype" w:hAnsi="Palatino Linotype"/>
-          <w:bCs/>
-          <w:sz w:val="20"/>
-          <w:szCs w:val="20"/>
-        </w:rPr>
-        <w:t>_offense_details.motion_disposition</w:t>
-      </w:r>
-      <w:proofErr w:type="spellEnd"/>
-      <w:r>
-        <w:rPr>
-          <w:rFonts w:ascii="Palatino Linotype" w:hAnsi="Palatino Linotype"/>
-          <w:bCs/>
-          <w:sz w:val="20"/>
-          <w:szCs w:val="20"/>
-        </w:rPr>
-        <w:t xml:space="preserve"> }}.</w:t>
-      </w:r>
-      <w:r>
-        <w:rPr>
-          <w:rFonts w:ascii="Palatino Linotype" w:hAnsi="Palatino Linotype"/>
-          <w:bCs/>
-          <w:sz w:val="20"/>
-          <w:szCs w:val="20"/>
-        </w:rPr>
-        <w:t xml:space="preserve"> The charge(s) of {% for charge in </w:t>
-      </w:r>
-      <w:proofErr w:type="spellStart"/>
-      <w:r>
-        <w:rPr>
-          <w:rFonts w:ascii="Palatino Linotype" w:hAnsi="Palatino Linotype"/>
-          <w:bCs/>
-          <w:sz w:val="20"/>
-          <w:szCs w:val="20"/>
-        </w:rPr>
-        <w:t>amended_charges_list</w:t>
-      </w:r>
-      <w:proofErr w:type="spellEnd"/>
-      <w:r>
-        <w:rPr>
-          <w:rFonts w:ascii="Palatino Linotype" w:hAnsi="Palatino Linotype"/>
-          <w:bCs/>
-          <w:sz w:val="20"/>
-          <w:szCs w:val="20"/>
-        </w:rPr>
-        <w:t xml:space="preserve"> %}{% if </w:t>
-      </w:r>
-      <w:proofErr w:type="spellStart"/>
-      <w:r>
-        <w:rPr>
-          <w:rFonts w:ascii="Palatino Linotype" w:hAnsi="Palatino Linotype"/>
-          <w:bCs/>
-          <w:sz w:val="20"/>
-          <w:szCs w:val="20"/>
-        </w:rPr>
-        <w:t>loop.index</w:t>
-      </w:r>
-      <w:proofErr w:type="spellEnd"/>
-      <w:r>
-        <w:rPr>
-          <w:rFonts w:ascii="Palatino Linotype" w:hAnsi="Palatino Linotype"/>
-          <w:bCs/>
-          <w:sz w:val="20"/>
-          <w:szCs w:val="20"/>
-        </w:rPr>
-        <w:t xml:space="preserve"> == 2 %} and {% endif %}{{ charge[0] }} is amended to {{ charge[1] }}{% </w:t>
-      </w:r>
-      <w:proofErr w:type="spellStart"/>
-      <w:r>
-        <w:rPr>
-          <w:rFonts w:ascii="Palatino Linotype" w:hAnsi="Palatino Linotype"/>
-          <w:bCs/>
-          <w:sz w:val="20"/>
-          <w:szCs w:val="20"/>
-        </w:rPr>
-        <w:t>endfor</w:t>
-      </w:r>
-      <w:proofErr w:type="spellEnd"/>
-      <w:r>
-        <w:rPr>
-          <w:rFonts w:ascii="Palatino Linotype" w:hAnsi="Palatino Linotype"/>
-          <w:bCs/>
-          <w:sz w:val="20"/>
-          <w:szCs w:val="20"/>
-        </w:rPr>
-        <w:t xml:space="preserve"> %}.</w:t>
-      </w:r>
-      <w:r>
-        <w:rPr>
-          <w:rFonts w:ascii="Palatino Linotype" w:hAnsi="Palatino Linotype"/>
-          <w:bCs/>
-          <w:sz w:val="20"/>
-          <w:szCs w:val="20"/>
-        </w:rPr>
-        <w:t xml:space="preserve">{% </w:t>
-      </w:r>
-      <w:proofErr w:type="spellStart"/>
-      <w:r>
-        <w:rPr>
-          <w:rFonts w:ascii="Palatino Linotype" w:hAnsi="Palatino Linotype"/>
-          <w:bCs/>
-          <w:sz w:val="20"/>
-          <w:szCs w:val="20"/>
-        </w:rPr>
-        <w:t>elif</w:t>
-      </w:r>
-      <w:proofErr w:type="spellEnd"/>
-      <w:r>
-        <w:rPr>
-          <w:rFonts w:ascii="Palatino Linotype" w:hAnsi="Palatino Linotype"/>
-          <w:bCs/>
-          <w:sz w:val="20"/>
-          <w:szCs w:val="20"/>
-        </w:rPr>
-        <w:t xml:space="preserve"> </w:t>
-      </w:r>
-      <w:proofErr w:type="spellStart"/>
-      <w:r>
-        <w:rPr>
-          <w:rFonts w:ascii="Palatino Linotype" w:hAnsi="Palatino Linotype"/>
-          <w:bCs/>
-          <w:sz w:val="20"/>
-          <w:szCs w:val="20"/>
-        </w:rPr>
-        <w:t>amend_offense_details.motion_disposition</w:t>
-      </w:r>
-      <w:proofErr w:type="spellEnd"/>
-      <w:r>
-        <w:rPr>
-          <w:rFonts w:ascii="Palatino Linotype" w:hAnsi="Palatino Linotype"/>
-          <w:bCs/>
-          <w:sz w:val="20"/>
-          <w:szCs w:val="20"/>
-        </w:rPr>
         <w:t xml:space="preserve">  ==  ‘Denied’ %}</w:t>
       </w:r>
       <w:r>
@@ -2076,37 +1581,17 @@
           <w:sz w:val="20"/>
           <w:szCs w:val="20"/>
         </w:rPr>
-        <w:t xml:space="preserve"> and therefore the motion is </w:t>
-      </w:r>
-      <w:proofErr w:type="gramStart"/>
-      <w:r>
-        <w:rPr>
-          <w:rFonts w:ascii="Palatino Linotype" w:hAnsi="Palatino Linotype"/>
-          <w:bCs/>
-          <w:sz w:val="20"/>
-          <w:szCs w:val="20"/>
-        </w:rPr>
-        <w:t xml:space="preserve">{{ </w:t>
-      </w:r>
-      <w:proofErr w:type="spellStart"/>
-      <w:r>
-        <w:rPr>
-          <w:rFonts w:ascii="Palatino Linotype" w:hAnsi="Palatino Linotype"/>
-          <w:bCs/>
-          <w:sz w:val="20"/>
-          <w:szCs w:val="20"/>
-        </w:rPr>
-        <w:t>amend</w:t>
-      </w:r>
-      <w:proofErr w:type="gramEnd"/>
-      <w:r>
-        <w:rPr>
-          <w:rFonts w:ascii="Palatino Linotype" w:hAnsi="Palatino Linotype"/>
-          <w:bCs/>
-          <w:sz w:val="20"/>
-          <w:szCs w:val="20"/>
-        </w:rPr>
-        <w:t>_offense</w:t>
+        <w:t xml:space="preserve"> and therefore the motion is {{ </w:t>
+      </w:r>
+      <w:proofErr w:type="spellStart"/>
+      <w:r>
+        <w:rPr>
+          <w:rFonts w:ascii="Palatino Linotype" w:hAnsi="Palatino Linotype"/>
+          <w:bCs/>
+          <w:sz w:val="20"/>
+          <w:szCs w:val="20"/>
+        </w:rPr>
+        <w:t>amend_offense</w:t>
       </w:r>
       <w:r>
         <w:rPr>
@@ -2277,33 +1762,15 @@
           <w:sz w:val="20"/>
           <w:szCs w:val="20"/>
         </w:rPr>
-        <w:t xml:space="preserve">The Court, finding that the Defendant entered the plea knowingly, intelligently, and voluntarily, accepted the plea and, following allocution, entered the following </w:t>
-      </w:r>
-      <w:proofErr w:type="gramStart"/>
-      <w:r>
-        <w:rPr>
-          <w:rFonts w:ascii="Palatino Linotype" w:hAnsi="Palatino Linotype"/>
-          <w:sz w:val="20"/>
-          <w:szCs w:val="20"/>
-        </w:rPr>
-        <w:t>sentence:</w:t>
-      </w:r>
-      <w:r>
-        <w:rPr>
-          <w:rFonts w:ascii="Palatino Linotype" w:hAnsi="Palatino Linotype"/>
-          <w:sz w:val="20"/>
-          <w:szCs w:val="20"/>
-        </w:rPr>
-        <w:t>{</w:t>
-      </w:r>
-      <w:proofErr w:type="gramEnd"/>
-      <w:r>
-        <w:rPr>
-          <w:rFonts w:ascii="Palatino Linotype" w:hAnsi="Palatino Linotype"/>
-          <w:sz w:val="20"/>
-          <w:szCs w:val="20"/>
-        </w:rPr>
-        <w:t>% endif %}</w:t>
+        <w:t>The Court, finding that the Defendant entered the plea knowingly, intelligently, and voluntarily, accepted the plea and, following allocution, entered the following sentence:</w:t>
+      </w:r>
+      <w:r>
+        <w:rPr>
+          <w:rFonts w:ascii="Palatino Linotype" w:hAnsi="Palatino Linotype"/>
+          <w:sz w:val="20"/>
+          <w:szCs w:val="20"/>
+        </w:rPr>
+        <w:t>{% endif %}</w:t>
       </w:r>
     </w:p>
     <w:p>
@@ -2367,7 +1834,6 @@
                 <w:sz w:val="20"/>
                 <w:szCs w:val="20"/>
               </w:rPr>
-              <w:lastRenderedPageBreak/>
               <w:t>Offense</w:t>
             </w:r>
           </w:p>
@@ -2480,7 +1946,6 @@
                 <w:szCs w:val="20"/>
               </w:rPr>
             </w:pPr>
-            <w:proofErr w:type="gramStart"/>
             <w:r>
               <w:rPr>
                 <w:rFonts w:ascii="Palatino Linotype" w:hAnsi="Palatino Linotype"/>
@@ -2500,18 +1965,7 @@
                 <w:sz w:val="20"/>
                 <w:szCs w:val="20"/>
               </w:rPr>
-              <w:t>charge</w:t>
-            </w:r>
-            <w:proofErr w:type="gramEnd"/>
-            <w:r>
-              <w:rPr>
-                <w:rFonts w:ascii="Palatino Linotype" w:hAnsi="Palatino Linotype"/>
-                <w:b/>
-                <w:bCs/>
-                <w:sz w:val="20"/>
-                <w:szCs w:val="20"/>
-              </w:rPr>
-              <w:t>.offense</w:t>
+              <w:t>charge.offense</w:t>
             </w:r>
             <w:proofErr w:type="spellEnd"/>
             <w:r>
@@ -2648,6 +2102,7 @@
                 <w:sz w:val="20"/>
                 <w:szCs w:val="20"/>
               </w:rPr>
+              <w:lastRenderedPageBreak/>
               <w:t>Statute/Ord.</w:t>
             </w:r>
           </w:p>
@@ -2760,7 +2215,6 @@
                 <w:szCs w:val="20"/>
               </w:rPr>
             </w:pPr>
-            <w:proofErr w:type="gramStart"/>
             <w:r>
               <w:rPr>
                 <w:rFonts w:ascii="Palatino Linotype" w:hAnsi="Palatino Linotype"/>
@@ -2780,18 +2234,7 @@
                 <w:sz w:val="20"/>
                 <w:szCs w:val="20"/>
               </w:rPr>
-              <w:t>charge</w:t>
-            </w:r>
-            <w:proofErr w:type="gramEnd"/>
-            <w:r>
-              <w:rPr>
-                <w:rFonts w:ascii="Palatino Linotype" w:hAnsi="Palatino Linotype"/>
-                <w:b/>
-                <w:bCs/>
-                <w:sz w:val="20"/>
-                <w:szCs w:val="20"/>
-              </w:rPr>
-              <w:t>.statute</w:t>
+              <w:t>charge.statute</w:t>
             </w:r>
             <w:proofErr w:type="spellEnd"/>
             <w:r>
@@ -3040,7 +2483,6 @@
                 <w:szCs w:val="20"/>
               </w:rPr>
             </w:pPr>
-            <w:proofErr w:type="gramStart"/>
             <w:r>
               <w:rPr>
                 <w:rFonts w:ascii="Palatino Linotype" w:hAnsi="Palatino Linotype"/>
@@ -3060,18 +2502,7 @@
                 <w:sz w:val="20"/>
                 <w:szCs w:val="20"/>
               </w:rPr>
-              <w:t>charge</w:t>
-            </w:r>
-            <w:proofErr w:type="gramEnd"/>
-            <w:r>
-              <w:rPr>
-                <w:rFonts w:ascii="Palatino Linotype" w:hAnsi="Palatino Linotype"/>
-                <w:b/>
-                <w:bCs/>
-                <w:sz w:val="20"/>
-                <w:szCs w:val="20"/>
-              </w:rPr>
-              <w:t>.degree</w:t>
+              <w:t>charge.degree</w:t>
             </w:r>
             <w:proofErr w:type="spellEnd"/>
             <w:r>
@@ -3320,7 +2751,6 @@
                 <w:szCs w:val="20"/>
               </w:rPr>
             </w:pPr>
-            <w:proofErr w:type="gramStart"/>
             <w:r>
               <w:rPr>
                 <w:rFonts w:ascii="Palatino Linotype" w:hAnsi="Palatino Linotype"/>
@@ -3340,18 +2770,7 @@
                 <w:sz w:val="20"/>
                 <w:szCs w:val="20"/>
               </w:rPr>
-              <w:t>charge</w:t>
-            </w:r>
-            <w:proofErr w:type="gramEnd"/>
-            <w:r>
-              <w:rPr>
-                <w:rFonts w:ascii="Palatino Linotype" w:hAnsi="Palatino Linotype"/>
-                <w:b/>
-                <w:bCs/>
-                <w:sz w:val="20"/>
-                <w:szCs w:val="20"/>
-              </w:rPr>
-              <w:t>.plea</w:t>
+              <w:t>charge.plea</w:t>
             </w:r>
             <w:proofErr w:type="spellEnd"/>
             <w:r>
@@ -3600,7 +3019,6 @@
                 <w:szCs w:val="20"/>
               </w:rPr>
             </w:pPr>
-            <w:proofErr w:type="gramStart"/>
             <w:r>
               <w:rPr>
                 <w:rFonts w:ascii="Palatino Linotype" w:hAnsi="Palatino Linotype"/>
@@ -3620,18 +3038,7 @@
                 <w:sz w:val="20"/>
                 <w:szCs w:val="20"/>
               </w:rPr>
-              <w:t>charge</w:t>
-            </w:r>
-            <w:proofErr w:type="gramEnd"/>
-            <w:r>
-              <w:rPr>
-                <w:rFonts w:ascii="Palatino Linotype" w:hAnsi="Palatino Linotype"/>
-                <w:b/>
-                <w:bCs/>
-                <w:sz w:val="20"/>
-                <w:szCs w:val="20"/>
-              </w:rPr>
-              <w:t>.finding</w:t>
+              <w:t>charge.finding</w:t>
             </w:r>
             <w:proofErr w:type="spellEnd"/>
             <w:r>
@@ -3880,7 +3287,6 @@
                 <w:szCs w:val="20"/>
               </w:rPr>
             </w:pPr>
-            <w:proofErr w:type="gramStart"/>
             <w:r>
               <w:rPr>
                 <w:rFonts w:ascii="Palatino Linotype" w:hAnsi="Palatino Linotype"/>
@@ -3900,18 +3306,7 @@
                 <w:sz w:val="20"/>
                 <w:szCs w:val="20"/>
               </w:rPr>
-              <w:t>charge</w:t>
-            </w:r>
-            <w:proofErr w:type="gramEnd"/>
-            <w:r>
-              <w:rPr>
-                <w:rFonts w:ascii="Palatino Linotype" w:hAnsi="Palatino Linotype"/>
-                <w:b/>
-                <w:bCs/>
-                <w:sz w:val="20"/>
-                <w:szCs w:val="20"/>
-              </w:rPr>
-              <w:t>.fines_amount</w:t>
+              <w:t>charge.fines_amount</w:t>
             </w:r>
             <w:proofErr w:type="spellEnd"/>
             <w:r>
@@ -4180,7 +3575,6 @@
                 <w:szCs w:val="20"/>
               </w:rPr>
             </w:pPr>
-            <w:proofErr w:type="gramStart"/>
             <w:r>
               <w:rPr>
                 <w:rFonts w:ascii="Palatino Linotype" w:hAnsi="Palatino Linotype"/>
@@ -4200,18 +3594,7 @@
                 <w:sz w:val="20"/>
                 <w:szCs w:val="20"/>
               </w:rPr>
-              <w:t>charge</w:t>
-            </w:r>
-            <w:proofErr w:type="gramEnd"/>
-            <w:r>
-              <w:rPr>
-                <w:rFonts w:ascii="Palatino Linotype" w:hAnsi="Palatino Linotype"/>
-                <w:b/>
-                <w:bCs/>
-                <w:sz w:val="20"/>
-                <w:szCs w:val="20"/>
-              </w:rPr>
-              <w:t>.fines_suspended</w:t>
+              <w:t>charge.fines_suspended</w:t>
             </w:r>
             <w:proofErr w:type="spellEnd"/>
             <w:r>
@@ -4369,20 +3752,9 @@
           <w:sz w:val="20"/>
           <w:szCs w:val="20"/>
         </w:rPr>
-        <w:t>court_</w:t>
-      </w:r>
-      <w:proofErr w:type="gramStart"/>
-      <w:r>
-        <w:rPr>
-          <w:rFonts w:ascii="Palatino Linotype" w:hAnsi="Palatino Linotype"/>
-          <w:bCs/>
-          <w:sz w:val="20"/>
-          <w:szCs w:val="20"/>
-        </w:rPr>
-        <w:t>costs.ordered</w:t>
-      </w:r>
-      <w:proofErr w:type="spellEnd"/>
-      <w:proofErr w:type="gramEnd"/>
+        <w:t>court_costs.ordered</w:t>
+      </w:r>
+      <w:proofErr w:type="spellEnd"/>
       <w:r>
         <w:rPr>
           <w:rFonts w:ascii="Palatino Linotype" w:hAnsi="Palatino Linotype"/>
@@ -4458,20 +3830,9 @@
           <w:sz w:val="20"/>
           <w:szCs w:val="20"/>
         </w:rPr>
-        <w:t>court_</w:t>
-      </w:r>
-      <w:proofErr w:type="gramStart"/>
-      <w:r>
-        <w:rPr>
-          <w:rFonts w:ascii="Palatino Linotype" w:hAnsi="Palatino Linotype"/>
-          <w:bCs/>
-          <w:sz w:val="20"/>
-          <w:szCs w:val="20"/>
-        </w:rPr>
-        <w:t>costs.ordered</w:t>
-      </w:r>
-      <w:proofErr w:type="spellEnd"/>
-      <w:proofErr w:type="gramEnd"/>
+        <w:t>court_costs.ordered</w:t>
+      </w:r>
+      <w:proofErr w:type="spellEnd"/>
       <w:r>
         <w:rPr>
           <w:rFonts w:ascii="Palatino Linotype" w:hAnsi="Palatino Linotype"/>
@@ -4546,20 +3907,9 @@
           <w:sz w:val="20"/>
           <w:szCs w:val="20"/>
         </w:rPr>
-        <w:t>court_</w:t>
-      </w:r>
-      <w:proofErr w:type="gramStart"/>
-      <w:r>
-        <w:rPr>
-          <w:rFonts w:ascii="Palatino Linotype" w:hAnsi="Palatino Linotype"/>
-          <w:bCs/>
-          <w:sz w:val="20"/>
-          <w:szCs w:val="20"/>
-        </w:rPr>
-        <w:t>costs.ordered</w:t>
-      </w:r>
-      <w:proofErr w:type="spellEnd"/>
-      <w:proofErr w:type="gramEnd"/>
+        <w:t>court_costs.ordered</w:t>
+      </w:r>
+      <w:proofErr w:type="spellEnd"/>
       <w:r>
         <w:rPr>
           <w:rFonts w:ascii="Palatino Linotype" w:hAnsi="Palatino Linotype"/>
@@ -4625,20 +3975,9 @@
           <w:sz w:val="20"/>
           <w:szCs w:val="20"/>
         </w:rPr>
-        <w:t>court_</w:t>
-      </w:r>
-      <w:proofErr w:type="gramStart"/>
-      <w:r>
-        <w:rPr>
-          <w:rFonts w:ascii="Palatino Linotype" w:hAnsi="Palatino Linotype"/>
-          <w:bCs/>
-          <w:sz w:val="20"/>
-          <w:szCs w:val="20"/>
-        </w:rPr>
-        <w:t>costs.ordered</w:t>
-      </w:r>
-      <w:proofErr w:type="spellEnd"/>
-      <w:proofErr w:type="gramEnd"/>
+        <w:t>court_costs.ordered</w:t>
+      </w:r>
+      <w:proofErr w:type="spellEnd"/>
       <w:r>
         <w:rPr>
           <w:rFonts w:ascii="Palatino Linotype" w:hAnsi="Palatino Linotype"/>
@@ -4674,17 +4013,7 @@
           <w:sz w:val="20"/>
           <w:szCs w:val="20"/>
         </w:rPr>
-        <w:t xml:space="preserve">{% endif </w:t>
-      </w:r>
-      <w:proofErr w:type="gramStart"/>
-      <w:r>
-        <w:rPr>
-          <w:rFonts w:ascii="Palatino Linotype" w:hAnsi="Palatino Linotype"/>
-          <w:bCs/>
-          <w:sz w:val="20"/>
-          <w:szCs w:val="20"/>
-        </w:rPr>
-        <w:t>%}</w:t>
+        <w:t>{% endif %}</w:t>
       </w:r>
       <w:r>
         <w:rPr>
@@ -4694,7 +4023,6 @@
         </w:rPr>
         <w:t>Having</w:t>
       </w:r>
-      <w:proofErr w:type="gramEnd"/>
       <w:r>
         <w:rPr>
           <w:rFonts w:ascii="Palatino Linotype" w:hAnsi="Palatino Linotype"/>
@@ -4860,20 +4188,9 @@
           <w:sz w:val="20"/>
           <w:szCs w:val="20"/>
         </w:rPr>
-        <w:t>court_</w:t>
-      </w:r>
-      <w:proofErr w:type="gramStart"/>
-      <w:r>
-        <w:rPr>
-          <w:rFonts w:ascii="Palatino Linotype" w:hAnsi="Palatino Linotype"/>
-          <w:bCs/>
-          <w:sz w:val="20"/>
-          <w:szCs w:val="20"/>
-        </w:rPr>
-        <w:t>costs.ordered</w:t>
-      </w:r>
-      <w:proofErr w:type="spellEnd"/>
-      <w:proofErr w:type="gramEnd"/>
+        <w:t>court_costs.ordered</w:t>
+      </w:r>
+      <w:proofErr w:type="spellEnd"/>
       <w:r>
         <w:rPr>
           <w:rFonts w:ascii="Palatino Linotype" w:hAnsi="Palatino Linotype"/>
@@ -4990,25 +4307,107 @@
           <w:sz w:val="20"/>
           <w:szCs w:val="20"/>
         </w:rPr>
+        <w:t xml:space="preserve"> %}Defendant shall receive credit at $50/day for </w:t>
+      </w:r>
+      <w:r>
+        <w:rPr>
+          <w:rFonts w:ascii="Palatino Linotype" w:hAnsi="Palatino Linotype"/>
+          <w:b/>
+          <w:bCs/>
+          <w:sz w:val="20"/>
+          <w:szCs w:val="20"/>
+        </w:rPr>
+        <w:t xml:space="preserve">{{ </w:t>
+      </w:r>
+      <w:proofErr w:type="spellStart"/>
+      <w:r>
+        <w:rPr>
+          <w:rFonts w:ascii="Palatino Linotype" w:hAnsi="Palatino Linotype"/>
+          <w:b/>
+          <w:bCs/>
+          <w:sz w:val="20"/>
+          <w:szCs w:val="20"/>
+        </w:rPr>
+        <w:t>fine_jail_days</w:t>
+      </w:r>
+      <w:proofErr w:type="spellEnd"/>
+      <w:r>
+        <w:rPr>
+          <w:rFonts w:ascii="Palatino Linotype" w:hAnsi="Palatino Linotype"/>
+          <w:b/>
+          <w:bCs/>
+          <w:sz w:val="20"/>
+          <w:szCs w:val="20"/>
+        </w:rPr>
+        <w:t xml:space="preserve"> }} </w:t>
+      </w:r>
+      <w:r>
+        <w:rPr>
+          <w:rFonts w:ascii="Palatino Linotype" w:hAnsi="Palatino Linotype"/>
+          <w:b/>
+          <w:bCs/>
+          <w:sz w:val="20"/>
+          <w:szCs w:val="20"/>
+        </w:rPr>
+        <w:t>jail day(s)</w:t>
+      </w:r>
+      <w:r>
+        <w:rPr>
+          <w:rFonts w:ascii="Palatino Linotype" w:hAnsi="Palatino Linotype"/>
+          <w:sz w:val="20"/>
+          <w:szCs w:val="20"/>
+        </w:rPr>
+        <w:t xml:space="preserve"> served for a non-jailable offense.</w:t>
+      </w:r>
+      <w:r>
+        <w:rPr>
+          <w:rFonts w:ascii="Palatino Linotype" w:hAnsi="Palatino Linotype"/>
+          <w:sz w:val="20"/>
+          <w:szCs w:val="20"/>
+        </w:rPr>
         <w:t xml:space="preserve"> </w:t>
       </w:r>
-      <w:proofErr w:type="gramStart"/>
-      <w:r>
-        <w:rPr>
-          <w:rFonts w:ascii="Palatino Linotype" w:hAnsi="Palatino Linotype"/>
-          <w:sz w:val="20"/>
-          <w:szCs w:val="20"/>
-        </w:rPr>
-        <w:t>%}Defendant</w:t>
-      </w:r>
-      <w:proofErr w:type="gramEnd"/>
-      <w:r>
-        <w:rPr>
-          <w:rFonts w:ascii="Palatino Linotype" w:hAnsi="Palatino Linotype"/>
-          <w:sz w:val="20"/>
-          <w:szCs w:val="20"/>
-        </w:rPr>
-        <w:t xml:space="preserve"> shall receive credit at $50/day for </w:t>
+      <w:r>
+        <w:rPr>
+          <w:rFonts w:ascii="Palatino Linotype" w:hAnsi="Palatino Linotype"/>
+          <w:sz w:val="20"/>
+          <w:szCs w:val="20"/>
+        </w:rPr>
+        <w:t>{% endif %}</w:t>
+      </w:r>
+      <w:r>
+        <w:rPr>
+          <w:rFonts w:ascii="Palatino Linotype" w:hAnsi="Palatino Linotype"/>
+          <w:sz w:val="20"/>
+          <w:szCs w:val="20"/>
+        </w:rPr>
+        <w:t xml:space="preserve">{% if </w:t>
+      </w:r>
+      <w:proofErr w:type="spellStart"/>
+      <w:r>
+        <w:rPr>
+          <w:rFonts w:ascii="Palatino Linotype" w:hAnsi="Palatino Linotype"/>
+          <w:sz w:val="20"/>
+          <w:szCs w:val="20"/>
+        </w:rPr>
+        <w:t>court_costs.ability_to_pay_time</w:t>
+      </w:r>
+      <w:proofErr w:type="spellEnd"/>
+      <w:r>
+        <w:rPr>
+          <w:rFonts w:ascii="Palatino Linotype" w:hAnsi="Palatino Linotype"/>
+          <w:sz w:val="20"/>
+          <w:szCs w:val="20"/>
+        </w:rPr>
+        <w:t xml:space="preserve"> != ‘forthwith’ %}</w:t>
+      </w:r>
+      <w:r>
+        <w:rPr>
+          <w:rFonts w:ascii="Palatino Linotype" w:hAnsi="Palatino Linotype"/>
+          <w:sz w:val="20"/>
+          <w:szCs w:val="20"/>
+        </w:rPr>
+        <w:t xml:space="preserve">Defendant may complete community service hours to satisfy fines </w:t>
       </w:r>
       <w:r>
         <w:rPr>
@@ -5018,47 +4417,44 @@
           <w:sz w:val="20"/>
           <w:szCs w:val="20"/>
         </w:rPr>
-        <w:t xml:space="preserve">{{ </w:t>
-      </w:r>
-      <w:proofErr w:type="spellStart"/>
-      <w:r>
-        <w:rPr>
-          <w:rFonts w:ascii="Palatino Linotype" w:hAnsi="Palatino Linotype"/>
-          <w:b/>
-          <w:bCs/>
-          <w:sz w:val="20"/>
-          <w:szCs w:val="20"/>
-        </w:rPr>
-        <w:t>fine_jail_days</w:t>
-      </w:r>
-      <w:proofErr w:type="spellEnd"/>
-      <w:r>
-        <w:rPr>
-          <w:rFonts w:ascii="Palatino Linotype" w:hAnsi="Palatino Linotype"/>
-          <w:b/>
-          <w:bCs/>
-          <w:sz w:val="20"/>
-          <w:szCs w:val="20"/>
-        </w:rPr>
-        <w:t xml:space="preserve"> }} </w:t>
-      </w:r>
-      <w:r>
-        <w:rPr>
-          <w:rFonts w:ascii="Palatino Linotype" w:hAnsi="Palatino Linotype"/>
-          <w:b/>
-          <w:bCs/>
-          <w:sz w:val="20"/>
-          <w:szCs w:val="20"/>
-        </w:rPr>
-        <w:t>jail day(s)</w:t>
-      </w:r>
-      <w:r>
-        <w:rPr>
-          <w:rFonts w:ascii="Palatino Linotype" w:hAnsi="Palatino Linotype"/>
-          <w:sz w:val="20"/>
-          <w:szCs w:val="20"/>
-        </w:rPr>
-        <w:t xml:space="preserve"> served for a non-jailable offense.</w:t>
+        <w:t xml:space="preserve">{% </w:t>
+      </w:r>
+      <w:r>
+        <w:rPr>
+          <w:rFonts w:ascii="Palatino Linotype" w:hAnsi="Palatino Linotype"/>
+          <w:bCs/>
+          <w:sz w:val="20"/>
+          <w:szCs w:val="20"/>
+        </w:rPr>
+        <w:t xml:space="preserve">if </w:t>
+      </w:r>
+      <w:proofErr w:type="spellStart"/>
+      <w:r>
+        <w:rPr>
+          <w:rFonts w:ascii="Palatino Linotype" w:hAnsi="Palatino Linotype"/>
+          <w:bCs/>
+          <w:sz w:val="20"/>
+          <w:szCs w:val="20"/>
+        </w:rPr>
+        <w:t>court_costs.ordered</w:t>
+      </w:r>
+      <w:proofErr w:type="spellEnd"/>
+      <w:r>
+        <w:rPr>
+          <w:rFonts w:ascii="Palatino Linotype" w:hAnsi="Palatino Linotype"/>
+          <w:bCs/>
+          <w:sz w:val="20"/>
+          <w:szCs w:val="20"/>
+        </w:rPr>
+        <w:t xml:space="preserve"> == ‘Yes’ %}</w:t>
+      </w:r>
+      <w:r>
+        <w:rPr>
+          <w:rFonts w:ascii="Palatino Linotype" w:hAnsi="Palatino Linotype"/>
+          <w:sz w:val="20"/>
+          <w:szCs w:val="20"/>
+        </w:rPr>
+        <w:t>and costs</w:t>
       </w:r>
       <w:r>
         <w:rPr>
@@ -5074,121 +4470,6 @@
           <w:sz w:val="20"/>
           <w:szCs w:val="20"/>
         </w:rPr>
-        <w:t xml:space="preserve">{% endif </w:t>
-      </w:r>
-      <w:proofErr w:type="gramStart"/>
-      <w:r>
-        <w:rPr>
-          <w:rFonts w:ascii="Palatino Linotype" w:hAnsi="Palatino Linotype"/>
-          <w:sz w:val="20"/>
-          <w:szCs w:val="20"/>
-        </w:rPr>
-        <w:t>%}</w:t>
-      </w:r>
-      <w:r>
-        <w:rPr>
-          <w:rFonts w:ascii="Palatino Linotype" w:hAnsi="Palatino Linotype"/>
-          <w:sz w:val="20"/>
-          <w:szCs w:val="20"/>
-        </w:rPr>
-        <w:t>{</w:t>
-      </w:r>
-      <w:proofErr w:type="gramEnd"/>
-      <w:r>
-        <w:rPr>
-          <w:rFonts w:ascii="Palatino Linotype" w:hAnsi="Palatino Linotype"/>
-          <w:sz w:val="20"/>
-          <w:szCs w:val="20"/>
-        </w:rPr>
-        <w:t xml:space="preserve">% if </w:t>
-      </w:r>
-      <w:proofErr w:type="spellStart"/>
-      <w:r>
-        <w:rPr>
-          <w:rFonts w:ascii="Palatino Linotype" w:hAnsi="Palatino Linotype"/>
-          <w:sz w:val="20"/>
-          <w:szCs w:val="20"/>
-        </w:rPr>
-        <w:t>court_costs.ability_to_pay_time</w:t>
-      </w:r>
-      <w:proofErr w:type="spellEnd"/>
-      <w:r>
-        <w:rPr>
-          <w:rFonts w:ascii="Palatino Linotype" w:hAnsi="Palatino Linotype"/>
-          <w:sz w:val="20"/>
-          <w:szCs w:val="20"/>
-        </w:rPr>
-        <w:t xml:space="preserve"> != ‘forthwith’ %}</w:t>
-      </w:r>
-      <w:r>
-        <w:rPr>
-          <w:rFonts w:ascii="Palatino Linotype" w:hAnsi="Palatino Linotype"/>
-          <w:sz w:val="20"/>
-          <w:szCs w:val="20"/>
-        </w:rPr>
-        <w:t xml:space="preserve">Defendant may complete community service hours to satisfy fines </w:t>
-      </w:r>
-      <w:r>
-        <w:rPr>
-          <w:rFonts w:ascii="Palatino Linotype" w:hAnsi="Palatino Linotype"/>
-          <w:b/>
-          <w:bCs/>
-          <w:sz w:val="20"/>
-          <w:szCs w:val="20"/>
-        </w:rPr>
-        <w:t xml:space="preserve">{% </w:t>
-      </w:r>
-      <w:r>
-        <w:rPr>
-          <w:rFonts w:ascii="Palatino Linotype" w:hAnsi="Palatino Linotype"/>
-          <w:bCs/>
-          <w:sz w:val="20"/>
-          <w:szCs w:val="20"/>
-        </w:rPr>
-        <w:t xml:space="preserve">if </w:t>
-      </w:r>
-      <w:proofErr w:type="spellStart"/>
-      <w:r>
-        <w:rPr>
-          <w:rFonts w:ascii="Palatino Linotype" w:hAnsi="Palatino Linotype"/>
-          <w:bCs/>
-          <w:sz w:val="20"/>
-          <w:szCs w:val="20"/>
-        </w:rPr>
-        <w:t>court_costs.ordered</w:t>
-      </w:r>
-      <w:proofErr w:type="spellEnd"/>
-      <w:r>
-        <w:rPr>
-          <w:rFonts w:ascii="Palatino Linotype" w:hAnsi="Palatino Linotype"/>
-          <w:bCs/>
-          <w:sz w:val="20"/>
-          <w:szCs w:val="20"/>
-        </w:rPr>
-        <w:t xml:space="preserve"> == ‘Yes’ %}</w:t>
-      </w:r>
-      <w:r>
-        <w:rPr>
-          <w:rFonts w:ascii="Palatino Linotype" w:hAnsi="Palatino Linotype"/>
-          <w:sz w:val="20"/>
-          <w:szCs w:val="20"/>
-        </w:rPr>
-        <w:t>and costs</w:t>
-      </w:r>
-      <w:r>
-        <w:rPr>
-          <w:rFonts w:ascii="Palatino Linotype" w:hAnsi="Palatino Linotype"/>
-          <w:sz w:val="20"/>
-          <w:szCs w:val="20"/>
-        </w:rPr>
-        <w:t xml:space="preserve"> </w:t>
-      </w:r>
-      <w:r>
-        <w:rPr>
-          <w:rFonts w:ascii="Palatino Linotype" w:hAnsi="Palatino Linotype"/>
-          <w:sz w:val="20"/>
-          <w:szCs w:val="20"/>
-        </w:rPr>
         <w:t>{% endif %}</w:t>
       </w:r>
       <w:r>
@@ -5205,33 +4486,15 @@
           <w:sz w:val="20"/>
           <w:szCs w:val="20"/>
         </w:rPr>
-        <w:t xml:space="preserve">. All Community Service hours must be approved by the Office of Community </w:t>
-      </w:r>
-      <w:proofErr w:type="gramStart"/>
-      <w:r>
-        <w:rPr>
-          <w:rFonts w:ascii="Palatino Linotype" w:hAnsi="Palatino Linotype"/>
-          <w:sz w:val="20"/>
-          <w:szCs w:val="20"/>
-        </w:rPr>
-        <w:t>Control.</w:t>
-      </w:r>
-      <w:r>
-        <w:rPr>
-          <w:rFonts w:ascii="Palatino Linotype" w:hAnsi="Palatino Linotype"/>
-          <w:sz w:val="20"/>
-          <w:szCs w:val="20"/>
-        </w:rPr>
-        <w:t>{</w:t>
-      </w:r>
-      <w:proofErr w:type="gramEnd"/>
-      <w:r>
-        <w:rPr>
-          <w:rFonts w:ascii="Palatino Linotype" w:hAnsi="Palatino Linotype"/>
-          <w:sz w:val="20"/>
-          <w:szCs w:val="20"/>
-        </w:rPr>
-        <w:t>% endif %}</w:t>
+        <w:t>. All Community Service hours must be approved by the Office of Community Control.</w:t>
+      </w:r>
+      <w:r>
+        <w:rPr>
+          <w:rFonts w:ascii="Palatino Linotype" w:hAnsi="Palatino Linotype"/>
+          <w:sz w:val="20"/>
+          <w:szCs w:val="20"/>
+        </w:rPr>
+        <w:t>{% endif %}</w:t>
       </w:r>
       <w:r>
         <w:rPr>
@@ -5327,7 +4590,6 @@
         </w:rPr>
         <w:t xml:space="preserve">complete </w:t>
       </w:r>
-      <w:proofErr w:type="gramStart"/>
       <w:r>
         <w:rPr>
           <w:rFonts w:ascii="Palatino Linotype" w:hAnsi="Palatino Linotype"/>
@@ -5343,16 +4605,7 @@
           <w:sz w:val="20"/>
           <w:szCs w:val="20"/>
         </w:rPr>
-        <w:t>community</w:t>
-      </w:r>
-      <w:proofErr w:type="gramEnd"/>
-      <w:r>
-        <w:rPr>
-          <w:rFonts w:ascii="Palatino Linotype" w:hAnsi="Palatino Linotype"/>
-          <w:sz w:val="20"/>
-          <w:szCs w:val="20"/>
-        </w:rPr>
-        <w:t>_service.</w:t>
+        <w:t>community_service.</w:t>
       </w:r>
       <w:r>
         <w:rPr>
@@ -5421,7 +4674,6 @@
         </w:rPr>
         <w:t xml:space="preserve"> days. Defendant shall show proof of completion of all completed hours to the Office of Community Control on or before </w:t>
       </w:r>
-      <w:proofErr w:type="gramStart"/>
       <w:r>
         <w:rPr>
           <w:rFonts w:ascii="Palatino Linotype" w:hAnsi="Palatino Linotype"/>
@@ -5445,16 +4697,7 @@
           <w:sz w:val="20"/>
           <w:szCs w:val="20"/>
         </w:rPr>
-        <w:t>due</w:t>
-      </w:r>
-      <w:proofErr w:type="gramEnd"/>
-      <w:r>
-        <w:rPr>
-          <w:rFonts w:ascii="Palatino Linotype" w:hAnsi="Palatino Linotype"/>
-          <w:sz w:val="20"/>
-          <w:szCs w:val="20"/>
-        </w:rPr>
-        <w:t>_date_for_service</w:t>
+        <w:t>due_date_for_service</w:t>
       </w:r>
       <w:proofErr w:type="spellEnd"/>
       <w:r>
@@ -5479,33 +4722,15 @@
           <w:sz w:val="20"/>
           <w:szCs w:val="20"/>
         </w:rPr>
-        <w:t xml:space="preserve">{% endif </w:t>
-      </w:r>
-      <w:proofErr w:type="gramStart"/>
-      <w:r>
-        <w:rPr>
-          <w:rFonts w:ascii="Palatino Linotype" w:hAnsi="Palatino Linotype"/>
-          <w:sz w:val="20"/>
-          <w:szCs w:val="20"/>
-        </w:rPr>
-        <w:t>%}</w:t>
-      </w:r>
-      <w:r>
-        <w:rPr>
-          <w:rFonts w:ascii="Palatino Linotype" w:hAnsi="Palatino Linotype"/>
-          <w:sz w:val="20"/>
-          <w:szCs w:val="20"/>
-        </w:rPr>
-        <w:t>{</w:t>
-      </w:r>
-      <w:proofErr w:type="gramEnd"/>
-      <w:r>
-        <w:rPr>
-          <w:rFonts w:ascii="Palatino Linotype" w:hAnsi="Palatino Linotype"/>
-          <w:sz w:val="20"/>
-          <w:szCs w:val="20"/>
-        </w:rPr>
-        <w:t xml:space="preserve">% if </w:t>
+        <w:t>{% endif %}</w:t>
+      </w:r>
+      <w:r>
+        <w:rPr>
+          <w:rFonts w:ascii="Palatino Linotype" w:hAnsi="Palatino Linotype"/>
+          <w:sz w:val="20"/>
+          <w:szCs w:val="20"/>
+        </w:rPr>
+        <w:t xml:space="preserve">{% if </w:t>
       </w:r>
       <w:proofErr w:type="spellStart"/>
       <w:r>
@@ -5541,16 +4766,7 @@
           <w:sz w:val="20"/>
           <w:szCs w:val="20"/>
         </w:rPr>
-        <w:t xml:space="preserve"> is not </w:t>
-      </w:r>
-      <w:r>
-        <w:rPr>
-          <w:rFonts w:ascii="Palatino Linotype" w:hAnsi="Palatino Linotype"/>
-          <w:sz w:val="20"/>
-          <w:szCs w:val="20"/>
-        </w:rPr>
-        <w:lastRenderedPageBreak/>
-        <w:t>none %}</w:t>
+        <w:t xml:space="preserve"> is not none %}</w:t>
       </w:r>
       <w:r>
         <w:rPr>
@@ -5733,7 +4949,17 @@
           <w:sz w:val="20"/>
           <w:szCs w:val="20"/>
         </w:rPr>
-        <w:t xml:space="preserve"> is false %}</w:t>
+        <w:t xml:space="preserve"> is false </w:t>
+      </w:r>
+      <w:r>
+        <w:rPr>
+          <w:rFonts w:ascii="Palatino Linotype" w:hAnsi="Palatino Linotype"/>
+          <w:bCs/>
+          <w:sz w:val="20"/>
+          <w:szCs w:val="20"/>
+        </w:rPr>
+        <w:lastRenderedPageBreak/>
+        <w:t>%}</w:t>
       </w:r>
       <w:r>
         <w:rPr>
@@ -5846,7 +5072,6 @@
         </w:rPr>
         <w:t xml:space="preserve">Defendant’s </w:t>
       </w:r>
-      <w:proofErr w:type="gramStart"/>
       <w:r>
         <w:rPr>
           <w:rFonts w:ascii="Palatino Linotype" w:hAnsi="Palatino Linotype"/>
@@ -5862,16 +5087,7 @@
           <w:sz w:val="20"/>
           <w:szCs w:val="20"/>
         </w:rPr>
-        <w:t>license</w:t>
-      </w:r>
-      <w:proofErr w:type="gramEnd"/>
-      <w:r>
-        <w:rPr>
-          <w:rFonts w:ascii="Palatino Linotype" w:hAnsi="Palatino Linotype"/>
-          <w:sz w:val="20"/>
-          <w:szCs w:val="20"/>
-        </w:rPr>
-        <w:t>_suspension</w:t>
+        <w:t>license_suspension</w:t>
       </w:r>
       <w:r>
         <w:rPr>
@@ -6030,18 +5246,24 @@
           <w:sz w:val="20"/>
           <w:szCs w:val="20"/>
         </w:rPr>
-        <w:t xml:space="preserve"> is true </w:t>
-      </w:r>
-      <w:proofErr w:type="gramStart"/>
-      <w:r>
-        <w:rPr>
-          <w:rFonts w:ascii="Palatino Linotype" w:hAnsi="Palatino Linotype"/>
-          <w:sz w:val="20"/>
-          <w:szCs w:val="20"/>
-        </w:rPr>
-        <w:t>%}The</w:t>
-      </w:r>
-      <w:proofErr w:type="gramEnd"/>
+        <w:t xml:space="preserve"> is true %}The </w:t>
+      </w:r>
+      <w:r>
+        <w:rPr>
+          <w:rFonts w:ascii="Palatino Linotype" w:hAnsi="Palatino Linotype"/>
+          <w:sz w:val="20"/>
+          <w:szCs w:val="20"/>
+        </w:rPr>
+        <w:t>Administrative License Suspension is terminated and the OBMV form 2261 shall issue</w:t>
+      </w:r>
+      <w:r>
+        <w:rPr>
+          <w:rFonts w:ascii="Palatino Linotype" w:hAnsi="Palatino Linotype"/>
+          <w:sz w:val="20"/>
+          <w:szCs w:val="20"/>
+        </w:rPr>
+        <w:t>.</w:t>
+      </w:r>
       <w:r>
         <w:rPr>
           <w:rFonts w:ascii="Palatino Linotype" w:hAnsi="Palatino Linotype"/>
@@ -6056,57 +5278,15 @@
           <w:sz w:val="20"/>
           <w:szCs w:val="20"/>
         </w:rPr>
-        <w:t>Administrative License Suspension is terminated and the OBMV form 2261 shall issue</w:t>
-      </w:r>
-      <w:r>
-        <w:rPr>
-          <w:rFonts w:ascii="Palatino Linotype" w:hAnsi="Palatino Linotype"/>
-          <w:sz w:val="20"/>
-          <w:szCs w:val="20"/>
-        </w:rPr>
-        <w:t>.</w:t>
-      </w:r>
-      <w:r>
-        <w:rPr>
-          <w:rFonts w:ascii="Palatino Linotype" w:hAnsi="Palatino Linotype"/>
-          <w:sz w:val="20"/>
-          <w:szCs w:val="20"/>
-        </w:rPr>
-        <w:t xml:space="preserve"> </w:t>
-      </w:r>
-      <w:r>
-        <w:rPr>
-          <w:rFonts w:ascii="Palatino Linotype" w:hAnsi="Palatino Linotype"/>
-          <w:sz w:val="20"/>
-          <w:szCs w:val="20"/>
-        </w:rPr>
-        <w:t xml:space="preserve">{% endif </w:t>
-      </w:r>
-      <w:proofErr w:type="gramStart"/>
-      <w:r>
-        <w:rPr>
-          <w:rFonts w:ascii="Palatino Linotype" w:hAnsi="Palatino Linotype"/>
-          <w:sz w:val="20"/>
-          <w:szCs w:val="20"/>
-        </w:rPr>
-        <w:t>%}</w:t>
-      </w:r>
-      <w:r>
-        <w:rPr>
-          <w:rFonts w:ascii="Palatino Linotype" w:hAnsi="Palatino Linotype"/>
-          <w:sz w:val="20"/>
-          <w:szCs w:val="20"/>
-        </w:rPr>
-        <w:t>{</w:t>
-      </w:r>
-      <w:proofErr w:type="gramEnd"/>
-      <w:r>
-        <w:rPr>
-          <w:rFonts w:ascii="Palatino Linotype" w:hAnsi="Palatino Linotype"/>
-          <w:sz w:val="20"/>
-          <w:szCs w:val="20"/>
-        </w:rPr>
-        <w:t xml:space="preserve">% if </w:t>
+        <w:t>{% endif %}</w:t>
+      </w:r>
+      <w:r>
+        <w:rPr>
+          <w:rFonts w:ascii="Palatino Linotype" w:hAnsi="Palatino Linotype"/>
+          <w:sz w:val="20"/>
+          <w:szCs w:val="20"/>
+        </w:rPr>
+        <w:t xml:space="preserve">{% if </w:t>
       </w:r>
       <w:proofErr w:type="spellStart"/>
       <w:r>
@@ -6253,7 +5433,6 @@
         </w:rPr>
         <w:t xml:space="preserve"> </w:t>
       </w:r>
-      <w:proofErr w:type="gramStart"/>
       <w:r>
         <w:rPr>
           <w:rFonts w:ascii="Palatino Linotype" w:hAnsi="Palatino Linotype"/>
@@ -6269,16 +5448,7 @@
           <w:sz w:val="20"/>
           <w:szCs w:val="20"/>
         </w:rPr>
-        <w:t>other</w:t>
-      </w:r>
-      <w:proofErr w:type="gramEnd"/>
-      <w:r>
-        <w:rPr>
-          <w:rFonts w:ascii="Palatino Linotype" w:hAnsi="Palatino Linotype"/>
-          <w:sz w:val="20"/>
-          <w:szCs w:val="20"/>
-        </w:rPr>
-        <w:t>_conditions.</w:t>
+        <w:t>other_conditions.</w:t>
       </w:r>
       <w:r>
         <w:rPr>
@@ -6451,7 +5621,6 @@
         </w:rPr>
         <w:tab/>
       </w:r>
-      <w:proofErr w:type="gramStart"/>
       <w:r>
         <w:rPr>
           <w:rFonts w:ascii="Palatino Linotype" w:hAnsi="Palatino Linotype"/>
@@ -6467,16 +5636,7 @@
           <w:sz w:val="20"/>
           <w:szCs w:val="20"/>
         </w:rPr>
-        <w:t>judicial</w:t>
-      </w:r>
-      <w:proofErr w:type="gramEnd"/>
-      <w:r>
-        <w:rPr>
-          <w:rFonts w:ascii="Palatino Linotype" w:hAnsi="Palatino Linotype"/>
-          <w:sz w:val="20"/>
-          <w:szCs w:val="20"/>
-        </w:rPr>
-        <w:t>_officer.officer_</w:t>
+        <w:t>judicial_officer.officer_</w:t>
       </w:r>
       <w:r>
         <w:rPr>
@@ -6626,17 +5786,7 @@
           <w:sz w:val="20"/>
           <w:szCs w:val="20"/>
         </w:rPr>
-        <w:t>judicial_</w:t>
-      </w:r>
-      <w:proofErr w:type="gramStart"/>
-      <w:r>
-        <w:rPr>
-          <w:rFonts w:ascii="Palatino Linotype" w:hAnsi="Palatino Linotype"/>
-          <w:bCs/>
-          <w:sz w:val="20"/>
-          <w:szCs w:val="20"/>
-        </w:rPr>
-        <w:t>of</w:t>
+        <w:t>judicial_of</w:t>
       </w:r>
       <w:r>
         <w:rPr>
@@ -6656,7 +5806,6 @@
         </w:rPr>
         <w:t>.officer</w:t>
       </w:r>
-      <w:proofErr w:type="gramEnd"/>
       <w:r>
         <w:rPr>
           <w:rFonts w:ascii="Palatino Linotype" w:hAnsi="Palatino Linotype"/>
@@ -6832,34 +5981,16 @@
           <w:sz w:val="16"/>
           <w:szCs w:val="16"/>
         </w:rPr>
-        <w:t xml:space="preserve">Prosecutor’s Office: PS    OM     EM; Defendant’s Attorney: PS     OM     EM; </w:t>
-      </w:r>
-      <w:proofErr w:type="gramStart"/>
+        <w:t xml:space="preserve">Prosecutor’s Office: PS    OM     EM; Defendant’s Attorney: PS     OM     EM; {{ </w:t>
+      </w:r>
+      <w:proofErr w:type="spellStart"/>
       <w:r>
         <w:rPr>
           <w:rFonts w:ascii="Palatino Linotype" w:hAnsi="Palatino Linotype"/>
           <w:sz w:val="16"/>
           <w:szCs w:val="16"/>
         </w:rPr>
-        <w:t xml:space="preserve">{{ </w:t>
-      </w:r>
-      <w:proofErr w:type="spellStart"/>
-      <w:r>
-        <w:rPr>
-          <w:rFonts w:ascii="Palatino Linotype" w:hAnsi="Palatino Linotype"/>
-          <w:sz w:val="16"/>
-          <w:szCs w:val="16"/>
-        </w:rPr>
-        <w:t>defendant</w:t>
-      </w:r>
-      <w:proofErr w:type="gramEnd"/>
-      <w:r>
-        <w:rPr>
-          <w:rFonts w:ascii="Palatino Linotype" w:hAnsi="Palatino Linotype"/>
-          <w:sz w:val="16"/>
-          <w:szCs w:val="16"/>
-        </w:rPr>
-        <w:t>.first_name</w:t>
+        <w:t>defendant.first_name</w:t>
       </w:r>
       <w:proofErr w:type="spellEnd"/>
       <w:r>
@@ -6924,19 +6055,9 @@
           <w:sz w:val="16"/>
           <w:szCs w:val="16"/>
         </w:rPr>
-        <w:t>community_</w:t>
-      </w:r>
-      <w:proofErr w:type="gramStart"/>
-      <w:r>
-        <w:rPr>
-          <w:rFonts w:ascii="Palatino Linotype" w:hAnsi="Palatino Linotype"/>
-          <w:sz w:val="16"/>
-          <w:szCs w:val="16"/>
-        </w:rPr>
-        <w:t>control.ordered</w:t>
-      </w:r>
-      <w:proofErr w:type="spellEnd"/>
-      <w:proofErr w:type="gramEnd"/>
+        <w:t>community_control.ordered</w:t>
+      </w:r>
+      <w:proofErr w:type="spellEnd"/>
       <w:r>
         <w:rPr>
           <w:rFonts w:ascii="Palatino Linotype" w:hAnsi="Palatino Linotype"/>
@@ -7274,27 +6395,7 @@
                 <w:sz w:val="20"/>
                 <w:szCs w:val="20"/>
               </w:rPr>
-              <w:t>judicial_</w:t>
-            </w:r>
-            <w:proofErr w:type="gramStart"/>
-            <w:r>
-              <w:rPr>
-                <w:rFonts w:ascii="Palatino Linotype" w:hAnsi="Palatino Linotype"/>
-                <w:bCs/>
-                <w:sz w:val="20"/>
-                <w:szCs w:val="20"/>
-              </w:rPr>
-              <w:t>officer.officer</w:t>
-            </w:r>
-            <w:proofErr w:type="gramEnd"/>
-            <w:r>
-              <w:rPr>
-                <w:rFonts w:ascii="Palatino Linotype" w:hAnsi="Palatino Linotype"/>
-                <w:bCs/>
-                <w:sz w:val="20"/>
-                <w:szCs w:val="20"/>
-              </w:rPr>
-              <w:t>_type</w:t>
+              <w:t>judicial_officer.officer_type</w:t>
             </w:r>
             <w:proofErr w:type="spellEnd"/>
             <w:r>

</xml_diff>

<commit_message>
Cleaning up templates for Fines and Jail.
</commit_message>
<xml_diff>
--- a/resources/Templates/Fine_Only_Plea_Final_Judgment_Template.docx
+++ b/resources/Templates/Fine_Only_Plea_Final_Judgment_Template.docx
@@ -86,7 +86,6 @@
           <w:tab w:val="left" w:pos="4320"/>
           <w:tab w:val="left" w:pos="4680"/>
         </w:tabs>
-        <w:ind w:left="4680" w:hanging="2520"/>
         <w:rPr>
           <w:rFonts w:ascii="Palatino Linotype" w:hAnsi="Palatino Linotype"/>
           <w:sz w:val="20"/>
@@ -99,6 +98,14 @@
           <w:sz w:val="20"/>
           <w:szCs w:val="20"/>
         </w:rPr>
+        <w:tab/>
+      </w:r>
+      <w:r>
+        <w:rPr>
+          <w:rFonts w:ascii="Palatino Linotype" w:hAnsi="Palatino Linotype"/>
+          <w:sz w:val="20"/>
+          <w:szCs w:val="20"/>
+        </w:rPr>
         <w:t>Plaintiff,</w:t>
       </w:r>
       <w:r>
@@ -125,27 +132,6 @@
         </w:rPr>
         <w:tab/>
       </w:r>
-    </w:p>
-    <w:p>
-      <w:pPr>
-        <w:tabs>
-          <w:tab w:val="left" w:pos="-1080"/>
-          <w:tab w:val="left" w:pos="-720"/>
-          <w:tab w:val="left" w:pos="0"/>
-          <w:tab w:val="left" w:pos="720"/>
-          <w:tab w:val="left" w:pos="1440"/>
-          <w:tab w:val="left" w:pos="2160"/>
-          <w:tab w:val="left" w:pos="2880"/>
-          <w:tab w:val="left" w:pos="3600"/>
-          <w:tab w:val="left" w:pos="4320"/>
-          <w:tab w:val="left" w:pos="4680"/>
-        </w:tabs>
-        <w:rPr>
-          <w:rFonts w:ascii="Palatino Linotype" w:hAnsi="Palatino Linotype"/>
-          <w:sz w:val="20"/>
-          <w:szCs w:val="20"/>
-        </w:rPr>
-      </w:pPr>
     </w:p>
     <w:p>
       <w:pPr>
@@ -215,6 +201,21 @@
           <w:szCs w:val="20"/>
         </w:rPr>
         <w:tab/>
+      </w:r>
+      <w:r>
+        <w:rPr>
+          <w:rFonts w:ascii="Palatino Linotype" w:hAnsi="Palatino Linotype"/>
+          <w:sz w:val="20"/>
+          <w:szCs w:val="20"/>
+        </w:rPr>
+        <w:tab/>
+      </w:r>
+      <w:r>
+        <w:rPr>
+          <w:rFonts w:ascii="Palatino Linotype" w:hAnsi="Palatino Linotype"/>
+          <w:sz w:val="20"/>
+          <w:szCs w:val="20"/>
+        </w:rPr>
         <w:t>C</w:t>
       </w:r>
       <w:r>
@@ -255,18 +256,8 @@
           <w:sz w:val="20"/>
           <w:szCs w:val="20"/>
         </w:rPr>
-        <w:t xml:space="preserve">{{ </w:t>
-      </w:r>
-      <w:proofErr w:type="spellStart"/>
-      <w:r>
-        <w:rPr>
-          <w:rFonts w:ascii="Palatino Linotype" w:hAnsi="Palatino Linotype"/>
-          <w:sz w:val="20"/>
-          <w:szCs w:val="20"/>
-        </w:rPr>
-        <w:t>case_number</w:t>
-      </w:r>
-      <w:proofErr w:type="spellEnd"/>
+        <w:t>{{ case_number</w:t>
+      </w:r>
       <w:r>
         <w:rPr>
           <w:rFonts w:ascii="Palatino Linotype" w:hAnsi="Palatino Linotype"/>
@@ -274,46 +265,6 @@
           <w:szCs w:val="20"/>
         </w:rPr>
         <w:t xml:space="preserve"> }}</w:t>
-      </w:r>
-      <w:r>
-        <w:rPr>
-          <w:rFonts w:ascii="Palatino Linotype" w:hAnsi="Palatino Linotype"/>
-          <w:sz w:val="20"/>
-          <w:szCs w:val="20"/>
-        </w:rPr>
-        <w:tab/>
-      </w:r>
-      <w:r>
-        <w:rPr>
-          <w:rFonts w:ascii="Palatino Linotype" w:hAnsi="Palatino Linotype"/>
-          <w:sz w:val="20"/>
-          <w:szCs w:val="20"/>
-        </w:rPr>
-        <w:tab/>
-      </w:r>
-      <w:r>
-        <w:rPr>
-          <w:rFonts w:ascii="Palatino Linotype" w:hAnsi="Palatino Linotype"/>
-          <w:sz w:val="20"/>
-          <w:szCs w:val="20"/>
-        </w:rPr>
-        <w:tab/>
-      </w:r>
-      <w:r>
-        <w:rPr>
-          <w:rFonts w:ascii="Palatino Linotype" w:hAnsi="Palatino Linotype"/>
-          <w:sz w:val="20"/>
-          <w:szCs w:val="20"/>
-        </w:rPr>
-        <w:tab/>
-      </w:r>
-      <w:r>
-        <w:rPr>
-          <w:rFonts w:ascii="Palatino Linotype" w:hAnsi="Palatino Linotype"/>
-          <w:sz w:val="20"/>
-          <w:szCs w:val="20"/>
-        </w:rPr>
-        <w:tab/>
       </w:r>
       <w:r>
         <w:rPr>
@@ -352,33 +303,15 @@
           <w:sz w:val="20"/>
           <w:szCs w:val="20"/>
         </w:rPr>
-        <w:t xml:space="preserve">{{ </w:t>
-      </w:r>
-      <w:proofErr w:type="spellStart"/>
-      <w:r>
-        <w:rPr>
-          <w:rFonts w:ascii="Palatino Linotype" w:hAnsi="Palatino Linotype"/>
-          <w:sz w:val="20"/>
-          <w:szCs w:val="20"/>
-        </w:rPr>
-        <w:t>defendant.</w:t>
-      </w:r>
-      <w:r>
-        <w:rPr>
-          <w:rFonts w:ascii="Palatino Linotype" w:hAnsi="Palatino Linotype"/>
-          <w:sz w:val="20"/>
-          <w:szCs w:val="20"/>
-        </w:rPr>
-        <w:t>first_name</w:t>
-      </w:r>
-      <w:proofErr w:type="spellEnd"/>
-      <w:r>
-        <w:rPr>
-          <w:rFonts w:ascii="Palatino Linotype" w:hAnsi="Palatino Linotype"/>
-          <w:sz w:val="20"/>
-          <w:szCs w:val="20"/>
-        </w:rPr>
-        <w:t xml:space="preserve"> }}</w:t>
+        <w:t>{{ defendant.</w:t>
+      </w:r>
+      <w:r>
+        <w:rPr>
+          <w:rFonts w:ascii="Palatino Linotype" w:hAnsi="Palatino Linotype"/>
+          <w:sz w:val="20"/>
+          <w:szCs w:val="20"/>
+        </w:rPr>
+        <w:t>first_name }}</w:t>
       </w:r>
       <w:r>
         <w:rPr>
@@ -394,16 +327,7 @@
           <w:sz w:val="20"/>
           <w:szCs w:val="20"/>
         </w:rPr>
-        <w:t xml:space="preserve">{{ </w:t>
-      </w:r>
-      <w:proofErr w:type="spellStart"/>
-      <w:r>
-        <w:rPr>
-          <w:rFonts w:ascii="Palatino Linotype" w:hAnsi="Palatino Linotype"/>
-          <w:sz w:val="20"/>
-          <w:szCs w:val="20"/>
-        </w:rPr>
-        <w:t>defendant.</w:t>
+        <w:t>{{ defendant.</w:t>
       </w:r>
       <w:r>
         <w:rPr>
@@ -419,16 +343,7 @@
           <w:sz w:val="20"/>
           <w:szCs w:val="20"/>
         </w:rPr>
-        <w:t>name</w:t>
-      </w:r>
-      <w:proofErr w:type="spellEnd"/>
-      <w:r>
-        <w:rPr>
-          <w:rFonts w:ascii="Palatino Linotype" w:hAnsi="Palatino Linotype"/>
-          <w:sz w:val="20"/>
-          <w:szCs w:val="20"/>
-        </w:rPr>
-        <w:t xml:space="preserve"> }}</w:t>
+        <w:t>name }}</w:t>
       </w:r>
       <w:r>
         <w:rPr>
@@ -485,13 +400,20 @@
           <w:tab w:val="left" w:pos="4320"/>
           <w:tab w:val="left" w:pos="4680"/>
         </w:tabs>
-        <w:ind w:left="4680" w:hanging="2520"/>
         <w:rPr>
           <w:rFonts w:ascii="Palatino Linotype" w:hAnsi="Palatino Linotype"/>
           <w:sz w:val="20"/>
           <w:szCs w:val="20"/>
         </w:rPr>
       </w:pPr>
+      <w:r>
+        <w:rPr>
+          <w:rFonts w:ascii="Palatino Linotype" w:hAnsi="Palatino Linotype"/>
+          <w:sz w:val="20"/>
+          <w:szCs w:val="20"/>
+        </w:rPr>
+        <w:tab/>
+      </w:r>
       <w:r>
         <w:rPr>
           <w:rFonts w:ascii="Palatino Linotype" w:hAnsi="Palatino Linotype"/>
@@ -560,17 +482,7 @@
           <w:sz w:val="20"/>
           <w:szCs w:val="20"/>
         </w:rPr>
-        <w:t xml:space="preserve">% if </w:t>
-      </w:r>
-      <w:proofErr w:type="spellStart"/>
-      <w:r>
-        <w:rPr>
-          <w:rFonts w:ascii="Palatino Linotype" w:hAnsi="Palatino Linotype"/>
-          <w:bCs/>
-          <w:sz w:val="20"/>
-          <w:szCs w:val="20"/>
-        </w:rPr>
-        <w:t>judicial_officer</w:t>
+        <w:t>% if judicial_officer</w:t>
       </w:r>
       <w:r>
         <w:rPr>
@@ -590,7 +502,6 @@
         </w:rPr>
         <w:t>_type</w:t>
       </w:r>
-      <w:proofErr w:type="spellEnd"/>
       <w:r>
         <w:rPr>
           <w:rFonts w:ascii="Palatino Linotype" w:hAnsi="Palatino Linotype"/>
@@ -676,34 +587,7 @@
           <w:sz w:val="20"/>
           <w:szCs w:val="20"/>
         </w:rPr>
-        <w:t xml:space="preserve">{% </w:t>
-      </w:r>
-      <w:proofErr w:type="spellStart"/>
-      <w:r>
-        <w:rPr>
-          <w:rFonts w:ascii="Palatino Linotype" w:hAnsi="Palatino Linotype"/>
-          <w:sz w:val="20"/>
-          <w:szCs w:val="20"/>
-        </w:rPr>
-        <w:t>elif</w:t>
-      </w:r>
-      <w:proofErr w:type="spellEnd"/>
-      <w:r>
-        <w:rPr>
-          <w:rFonts w:ascii="Palatino Linotype" w:hAnsi="Palatino Linotype"/>
-          <w:sz w:val="20"/>
-          <w:szCs w:val="20"/>
-        </w:rPr>
-        <w:t xml:space="preserve"> </w:t>
-      </w:r>
-      <w:proofErr w:type="spellStart"/>
-      <w:r>
-        <w:rPr>
-          <w:rFonts w:ascii="Palatino Linotype" w:hAnsi="Palatino Linotype"/>
-          <w:sz w:val="20"/>
-          <w:szCs w:val="20"/>
-        </w:rPr>
-        <w:t>judicial_officer</w:t>
+        <w:t>{% elif judicial_officer</w:t>
       </w:r>
       <w:r>
         <w:rPr>
@@ -719,16 +603,7 @@
           <w:sz w:val="20"/>
           <w:szCs w:val="20"/>
         </w:rPr>
-        <w:t>_type</w:t>
-      </w:r>
-      <w:proofErr w:type="spellEnd"/>
-      <w:r>
-        <w:rPr>
-          <w:rFonts w:ascii="Palatino Linotype" w:hAnsi="Palatino Linotype"/>
-          <w:sz w:val="20"/>
-          <w:szCs w:val="20"/>
-        </w:rPr>
-        <w:t xml:space="preserve"> == ‘Judge’ %}</w:t>
+        <w:t>_type == ‘Judge’ %}</w:t>
       </w:r>
     </w:p>
     <w:p>
@@ -793,574 +668,86 @@
           <w:rFonts w:ascii="Palatino Linotype" w:hAnsi="Palatino Linotype"/>
           <w:sz w:val="20"/>
           <w:szCs w:val="20"/>
-        </w:rPr>
-        <w:t xml:space="preserve">{% if </w:t>
-      </w:r>
-      <w:proofErr w:type="spellStart"/>
-      <w:r>
-        <w:rPr>
-          <w:rFonts w:ascii="Palatino Linotype" w:hAnsi="Palatino Linotype"/>
-          <w:sz w:val="20"/>
-          <w:szCs w:val="20"/>
-        </w:rPr>
-        <w:t>appearance_reason</w:t>
-      </w:r>
-      <w:proofErr w:type="spellEnd"/>
-      <w:r>
-        <w:rPr>
-          <w:rFonts w:ascii="Palatino Linotype" w:hAnsi="Palatino Linotype"/>
-          <w:sz w:val="20"/>
-          <w:szCs w:val="20"/>
-        </w:rPr>
-        <w:t xml:space="preserve"> == ‘trial to court’ %}</w:t>
-      </w:r>
-      <w:r>
-        <w:rPr>
-          <w:rFonts w:ascii="Palatino Linotype" w:hAnsi="Palatino Linotype"/>
-          <w:bCs/>
-          <w:sz w:val="20"/>
-          <w:szCs w:val="20"/>
-        </w:rPr>
-        <w:t xml:space="preserve">{% if </w:t>
-      </w:r>
-      <w:proofErr w:type="spellStart"/>
-      <w:r>
-        <w:rPr>
-          <w:rFonts w:ascii="Palatino Linotype" w:hAnsi="Palatino Linotype"/>
-          <w:bCs/>
-          <w:sz w:val="20"/>
-          <w:szCs w:val="20"/>
-        </w:rPr>
-        <w:t>defense_counsel_waived</w:t>
-      </w:r>
-      <w:proofErr w:type="spellEnd"/>
-      <w:r>
-        <w:rPr>
-          <w:rFonts w:ascii="Palatino Linotype" w:hAnsi="Palatino Linotype"/>
-          <w:bCs/>
-          <w:sz w:val="20"/>
-          <w:szCs w:val="20"/>
-        </w:rPr>
-        <w:t xml:space="preserve"> is false %}Defendant was represented by {{ </w:t>
-      </w:r>
-      <w:proofErr w:type="spellStart"/>
-      <w:r>
-        <w:rPr>
-          <w:rFonts w:ascii="Palatino Linotype" w:hAnsi="Palatino Linotype"/>
-          <w:bCs/>
-          <w:sz w:val="20"/>
-          <w:szCs w:val="20"/>
-        </w:rPr>
-        <w:t>defense_counsel</w:t>
-      </w:r>
-      <w:proofErr w:type="spellEnd"/>
-      <w:r>
-        <w:rPr>
-          <w:rFonts w:ascii="Palatino Linotype" w:hAnsi="Palatino Linotype"/>
-          <w:bCs/>
-          <w:sz w:val="20"/>
-          <w:szCs w:val="20"/>
-        </w:rPr>
-        <w:t xml:space="preserve"> }}, {{ </w:t>
-      </w:r>
-      <w:proofErr w:type="spellStart"/>
-      <w:r>
-        <w:rPr>
-          <w:rFonts w:ascii="Palatino Linotype" w:hAnsi="Palatino Linotype"/>
-          <w:bCs/>
-          <w:sz w:val="20"/>
-          <w:szCs w:val="20"/>
-        </w:rPr>
-        <w:t>defense_counsel_type</w:t>
-      </w:r>
-      <w:proofErr w:type="spellEnd"/>
-      <w:r>
-        <w:rPr>
-          <w:rFonts w:ascii="Palatino Linotype" w:hAnsi="Palatino Linotype"/>
-          <w:bCs/>
-          <w:sz w:val="20"/>
-          <w:szCs w:val="20"/>
-        </w:rPr>
-        <w:t xml:space="preserve"> }}. {% </w:t>
-      </w:r>
-      <w:proofErr w:type="spellStart"/>
-      <w:r>
-        <w:rPr>
-          <w:rFonts w:ascii="Palatino Linotype" w:hAnsi="Palatino Linotype"/>
-          <w:bCs/>
-          <w:sz w:val="20"/>
-          <w:szCs w:val="20"/>
-        </w:rPr>
-        <w:t>elif</w:t>
-      </w:r>
-      <w:proofErr w:type="spellEnd"/>
-      <w:r>
-        <w:rPr>
-          <w:rFonts w:ascii="Palatino Linotype" w:hAnsi="Palatino Linotype"/>
-          <w:bCs/>
+          <w:lang w:val="en-CA"/>
+        </w:rPr>
+        <w:fldChar w:fldCharType="begin"/>
+      </w:r>
+      <w:r>
+        <w:rPr>
+          <w:rFonts w:ascii="Palatino Linotype" w:hAnsi="Palatino Linotype"/>
+          <w:sz w:val="20"/>
+          <w:szCs w:val="20"/>
+          <w:lang w:val="en-CA"/>
+        </w:rPr>
+        <w:instrText xml:space="preserve"> SEQ CHAPTER \h \r 1</w:instrText>
+      </w:r>
+      <w:r>
+        <w:rPr>
+          <w:rFonts w:ascii="Palatino Linotype" w:hAnsi="Palatino Linotype"/>
+          <w:sz w:val="20"/>
+          <w:szCs w:val="20"/>
+          <w:lang w:val="en-CA"/>
+        </w:rPr>
+        <w:fldChar w:fldCharType="end"/>
+      </w:r>
+      <w:r>
+        <w:rPr>
+          <w:rFonts w:ascii="Palatino Linotype" w:hAnsi="Palatino Linotype"/>
+          <w:sz w:val="20"/>
+          <w:szCs w:val="20"/>
+          <w:lang w:val="en-CA"/>
+        </w:rPr>
+        <w:t>Defendant appeared in Court</w:t>
+      </w:r>
+      <w:r>
+        <w:rPr>
+          <w:rFonts w:ascii="Palatino Linotype" w:hAnsi="Palatino Linotype"/>
+          <w:sz w:val="20"/>
+          <w:szCs w:val="20"/>
+        </w:rPr>
+        <w:t xml:space="preserve"> for </w:t>
+      </w:r>
+      <w:r>
+        <w:rPr>
+          <w:rFonts w:ascii="Palatino Linotype" w:hAnsi="Palatino Linotype"/>
+          <w:sz w:val="20"/>
+          <w:szCs w:val="20"/>
+        </w:rPr>
+        <w:t>{{ appearance_reason }}</w:t>
+      </w:r>
+      <w:r>
+        <w:rPr>
+          <w:rFonts w:ascii="Palatino Linotype" w:hAnsi="Palatino Linotype"/>
+          <w:sz w:val="20"/>
+          <w:szCs w:val="20"/>
+        </w:rPr>
+        <w:t xml:space="preserve"> on {{ plea_trial_date }}.</w:t>
+      </w:r>
+      <w:r>
+        <w:rPr>
+          <w:rFonts w:ascii="Palatino Linotype" w:hAnsi="Palatino Linotype"/>
           <w:sz w:val="20"/>
           <w:szCs w:val="20"/>
         </w:rPr>
         <w:t xml:space="preserve"> </w:t>
       </w:r>
-      <w:proofErr w:type="spellStart"/>
-      <w:r>
-        <w:rPr>
-          <w:rFonts w:ascii="Palatino Linotype" w:hAnsi="Palatino Linotype"/>
-          <w:bCs/>
-          <w:sz w:val="20"/>
-          <w:szCs w:val="20"/>
-        </w:rPr>
-        <w:t>defense_counsel_waived</w:t>
-      </w:r>
-      <w:proofErr w:type="spellEnd"/>
-      <w:r>
-        <w:rPr>
-          <w:rFonts w:ascii="Palatino Linotype" w:hAnsi="Palatino Linotype"/>
-          <w:bCs/>
-          <w:sz w:val="20"/>
-          <w:szCs w:val="20"/>
-        </w:rPr>
-        <w:t xml:space="preserve"> is true %}Defendant appeared pro se, having previously waived the right to counsel. {% endif %}</w:t>
-      </w:r>
-      <w:r>
-        <w:rPr>
-          <w:rFonts w:ascii="Palatino Linotype" w:hAnsi="Palatino Linotype"/>
-          <w:sz w:val="20"/>
-          <w:szCs w:val="20"/>
-        </w:rPr>
-        <w:t xml:space="preserve">Defendant appeared in Court on {{ </w:t>
-      </w:r>
-      <w:proofErr w:type="spellStart"/>
-      <w:r>
-        <w:rPr>
-          <w:rFonts w:ascii="Palatino Linotype" w:hAnsi="Palatino Linotype"/>
-          <w:sz w:val="20"/>
-          <w:szCs w:val="20"/>
-        </w:rPr>
-        <w:t>plea_trial_date</w:t>
-      </w:r>
-      <w:proofErr w:type="spellEnd"/>
-      <w:r>
-        <w:rPr>
-          <w:rFonts w:ascii="Palatino Linotype" w:hAnsi="Palatino Linotype"/>
-          <w:sz w:val="20"/>
-          <w:szCs w:val="20"/>
-        </w:rPr>
-        <w:t xml:space="preserve"> }}, for a Trial to the Court. After consideration of the evidence presented at trial the Court finds as indicated in the chart below. {% </w:t>
-      </w:r>
-      <w:proofErr w:type="spellStart"/>
-      <w:r>
-        <w:rPr>
-          <w:rFonts w:ascii="Palatino Linotype" w:hAnsi="Palatino Linotype"/>
-          <w:sz w:val="20"/>
-          <w:szCs w:val="20"/>
-        </w:rPr>
-        <w:t>elif</w:t>
-      </w:r>
-      <w:proofErr w:type="spellEnd"/>
-      <w:r>
-        <w:rPr>
-          <w:rFonts w:ascii="Palatino Linotype" w:hAnsi="Palatino Linotype"/>
-          <w:sz w:val="20"/>
-          <w:szCs w:val="20"/>
-        </w:rPr>
-        <w:t xml:space="preserve"> </w:t>
-      </w:r>
-      <w:proofErr w:type="spellStart"/>
-      <w:r>
-        <w:rPr>
-          <w:rFonts w:ascii="Palatino Linotype" w:hAnsi="Palatino Linotype"/>
-          <w:sz w:val="20"/>
-          <w:szCs w:val="20"/>
-        </w:rPr>
-        <w:t>appearance_reason</w:t>
-      </w:r>
-      <w:proofErr w:type="spellEnd"/>
-      <w:r>
-        <w:rPr>
-          <w:rFonts w:ascii="Palatino Linotype" w:hAnsi="Palatino Linotype"/>
-          <w:sz w:val="20"/>
-          <w:szCs w:val="20"/>
-        </w:rPr>
-        <w:t xml:space="preserve"> == ‘jury trial’ %}Defendant appeared in Court on {{ </w:t>
-      </w:r>
-      <w:proofErr w:type="spellStart"/>
-      <w:r>
-        <w:rPr>
-          <w:rFonts w:ascii="Palatino Linotype" w:hAnsi="Palatino Linotype"/>
-          <w:sz w:val="20"/>
-          <w:szCs w:val="20"/>
-        </w:rPr>
-        <w:t>plea_trial_date</w:t>
-      </w:r>
-      <w:proofErr w:type="spellEnd"/>
-      <w:r>
-        <w:rPr>
-          <w:rFonts w:ascii="Palatino Linotype" w:hAnsi="Palatino Linotype"/>
-          <w:sz w:val="20"/>
-          <w:szCs w:val="20"/>
-        </w:rPr>
-        <w:t xml:space="preserve"> }}, for a jury trial. </w:t>
-      </w:r>
-      <w:r>
-        <w:rPr>
-          <w:rFonts w:ascii="Palatino Linotype" w:hAnsi="Palatino Linotype"/>
-          <w:bCs/>
-          <w:sz w:val="20"/>
-          <w:szCs w:val="20"/>
-        </w:rPr>
-        <w:t xml:space="preserve">{% if </w:t>
-      </w:r>
-      <w:proofErr w:type="spellStart"/>
-      <w:r>
-        <w:rPr>
-          <w:rFonts w:ascii="Palatino Linotype" w:hAnsi="Palatino Linotype"/>
-          <w:bCs/>
-          <w:sz w:val="20"/>
-          <w:szCs w:val="20"/>
-        </w:rPr>
-        <w:t>defense_counsel_waived</w:t>
-      </w:r>
-      <w:proofErr w:type="spellEnd"/>
-      <w:r>
-        <w:rPr>
-          <w:rFonts w:ascii="Palatino Linotype" w:hAnsi="Palatino Linotype"/>
-          <w:bCs/>
-          <w:sz w:val="20"/>
-          <w:szCs w:val="20"/>
-        </w:rPr>
-        <w:t xml:space="preserve"> is false %}Defendant was represented by {{ </w:t>
-      </w:r>
-      <w:proofErr w:type="spellStart"/>
-      <w:r>
-        <w:rPr>
-          <w:rFonts w:ascii="Palatino Linotype" w:hAnsi="Palatino Linotype"/>
-          <w:bCs/>
-          <w:sz w:val="20"/>
-          <w:szCs w:val="20"/>
-        </w:rPr>
-        <w:t>defense_counsel</w:t>
-      </w:r>
-      <w:proofErr w:type="spellEnd"/>
-      <w:r>
-        <w:rPr>
-          <w:rFonts w:ascii="Palatino Linotype" w:hAnsi="Palatino Linotype"/>
-          <w:bCs/>
-          <w:sz w:val="20"/>
-          <w:szCs w:val="20"/>
-        </w:rPr>
-        <w:t xml:space="preserve"> }}, {{ </w:t>
-      </w:r>
-      <w:proofErr w:type="spellStart"/>
-      <w:r>
-        <w:rPr>
-          <w:rFonts w:ascii="Palatino Linotype" w:hAnsi="Palatino Linotype"/>
-          <w:bCs/>
-          <w:sz w:val="20"/>
-          <w:szCs w:val="20"/>
-        </w:rPr>
-        <w:t>defense_counsel_type</w:t>
-      </w:r>
-      <w:proofErr w:type="spellEnd"/>
-      <w:r>
-        <w:rPr>
-          <w:rFonts w:ascii="Palatino Linotype" w:hAnsi="Palatino Linotype"/>
-          <w:bCs/>
-          <w:sz w:val="20"/>
-          <w:szCs w:val="20"/>
-        </w:rPr>
-        <w:t xml:space="preserve"> }}. {% </w:t>
-      </w:r>
-      <w:proofErr w:type="spellStart"/>
-      <w:r>
-        <w:rPr>
-          <w:rFonts w:ascii="Palatino Linotype" w:hAnsi="Palatino Linotype"/>
-          <w:bCs/>
-          <w:sz w:val="20"/>
-          <w:szCs w:val="20"/>
-        </w:rPr>
-        <w:t>elif</w:t>
-      </w:r>
-      <w:proofErr w:type="spellEnd"/>
-      <w:r>
-        <w:rPr>
-          <w:rFonts w:ascii="Palatino Linotype" w:hAnsi="Palatino Linotype"/>
-          <w:bCs/>
-          <w:sz w:val="20"/>
-          <w:szCs w:val="20"/>
-        </w:rPr>
-        <w:t xml:space="preserve"> </w:t>
-      </w:r>
-      <w:proofErr w:type="spellStart"/>
-      <w:r>
-        <w:rPr>
-          <w:rFonts w:ascii="Palatino Linotype" w:hAnsi="Palatino Linotype"/>
-          <w:bCs/>
-          <w:sz w:val="20"/>
-          <w:szCs w:val="20"/>
-        </w:rPr>
-        <w:t>defense_counsel_waived</w:t>
-      </w:r>
-      <w:proofErr w:type="spellEnd"/>
-      <w:r>
-        <w:rPr>
-          <w:rFonts w:ascii="Palatino Linotype" w:hAnsi="Palatino Linotype"/>
-          <w:bCs/>
-          <w:sz w:val="20"/>
-          <w:szCs w:val="20"/>
-        </w:rPr>
-        <w:t xml:space="preserve"> is true %}Defendant waived right to counsel. {% endif %}</w:t>
-      </w:r>
-      <w:r>
-        <w:rPr>
-          <w:rFonts w:ascii="Palatino Linotype" w:hAnsi="Palatino Linotype"/>
-          <w:sz w:val="20"/>
-          <w:szCs w:val="20"/>
-        </w:rPr>
-        <w:t>The jury found and the Court sentenced as indicated in the chart below. {% else %}</w:t>
-      </w:r>
-      <w:r>
-        <w:rPr>
-          <w:rFonts w:ascii="Palatino Linotype" w:hAnsi="Palatino Linotype"/>
-          <w:sz w:val="20"/>
-          <w:szCs w:val="20"/>
-          <w:lang w:val="en-CA"/>
-        </w:rPr>
-        <w:fldChar w:fldCharType="begin"/>
-      </w:r>
-      <w:r>
-        <w:rPr>
-          <w:rFonts w:ascii="Palatino Linotype" w:hAnsi="Palatino Linotype"/>
-          <w:sz w:val="20"/>
-          <w:szCs w:val="20"/>
-          <w:lang w:val="en-CA"/>
-        </w:rPr>
-        <w:instrText xml:space="preserve"> SEQ CHAPTER \h \r 1</w:instrText>
-      </w:r>
-      <w:r>
-        <w:rPr>
-          <w:rFonts w:ascii="Palatino Linotype" w:hAnsi="Palatino Linotype"/>
-          <w:sz w:val="20"/>
-          <w:szCs w:val="20"/>
-          <w:lang w:val="en-CA"/>
-        </w:rPr>
-        <w:fldChar w:fldCharType="end"/>
-      </w:r>
-      <w:r>
-        <w:rPr>
-          <w:rFonts w:ascii="Palatino Linotype" w:hAnsi="Palatino Linotype"/>
-          <w:sz w:val="20"/>
-          <w:szCs w:val="20"/>
-          <w:lang w:val="en-CA"/>
-        </w:rPr>
-        <w:t>Defendant appeared in Court</w:t>
-      </w:r>
-      <w:r>
-        <w:rPr>
-          <w:rFonts w:ascii="Palatino Linotype" w:hAnsi="Palatino Linotype"/>
-          <w:sz w:val="20"/>
-          <w:szCs w:val="20"/>
-        </w:rPr>
-        <w:t xml:space="preserve"> for </w:t>
-      </w:r>
-      <w:r>
-        <w:rPr>
-          <w:rFonts w:ascii="Palatino Linotype" w:hAnsi="Palatino Linotype"/>
-          <w:sz w:val="20"/>
-          <w:szCs w:val="20"/>
-        </w:rPr>
-        <w:t xml:space="preserve">{{ </w:t>
-      </w:r>
-      <w:proofErr w:type="spellStart"/>
-      <w:r>
-        <w:rPr>
-          <w:rFonts w:ascii="Palatino Linotype" w:hAnsi="Palatino Linotype"/>
-          <w:sz w:val="20"/>
-          <w:szCs w:val="20"/>
-        </w:rPr>
-        <w:t>appearance_reason</w:t>
-      </w:r>
-      <w:proofErr w:type="spellEnd"/>
-      <w:r>
-        <w:rPr>
-          <w:rFonts w:ascii="Palatino Linotype" w:hAnsi="Palatino Linotype"/>
-          <w:sz w:val="20"/>
-          <w:szCs w:val="20"/>
-        </w:rPr>
-        <w:t xml:space="preserve"> }}</w:t>
-      </w:r>
-      <w:r>
-        <w:rPr>
-          <w:rFonts w:ascii="Palatino Linotype" w:hAnsi="Palatino Linotype"/>
-          <w:sz w:val="20"/>
-          <w:szCs w:val="20"/>
-        </w:rPr>
-        <w:t xml:space="preserve"> on {{ </w:t>
-      </w:r>
-      <w:proofErr w:type="spellStart"/>
-      <w:r>
-        <w:rPr>
-          <w:rFonts w:ascii="Palatino Linotype" w:hAnsi="Palatino Linotype"/>
-          <w:sz w:val="20"/>
-          <w:szCs w:val="20"/>
-        </w:rPr>
-        <w:t>plea_trial_date</w:t>
-      </w:r>
-      <w:proofErr w:type="spellEnd"/>
-      <w:r>
-        <w:rPr>
-          <w:rFonts w:ascii="Palatino Linotype" w:hAnsi="Palatino Linotype"/>
-          <w:sz w:val="20"/>
-          <w:szCs w:val="20"/>
-        </w:rPr>
-        <w:t xml:space="preserve"> }}.</w:t>
-      </w:r>
-      <w:r>
-        <w:rPr>
-          <w:rFonts w:ascii="Palatino Linotype" w:hAnsi="Palatino Linotype"/>
-          <w:sz w:val="20"/>
-          <w:szCs w:val="20"/>
-        </w:rPr>
-        <w:t xml:space="preserve"> </w:t>
-      </w:r>
-      <w:r>
-        <w:rPr>
-          <w:rFonts w:ascii="Palatino Linotype" w:hAnsi="Palatino Linotype"/>
-          <w:bCs/>
-          <w:sz w:val="20"/>
-          <w:szCs w:val="20"/>
-        </w:rPr>
-        <w:t xml:space="preserve">{% if </w:t>
-      </w:r>
-      <w:proofErr w:type="spellStart"/>
-      <w:r>
-        <w:rPr>
-          <w:rFonts w:ascii="Palatino Linotype" w:hAnsi="Palatino Linotype"/>
-          <w:bCs/>
-          <w:sz w:val="20"/>
-          <w:szCs w:val="20"/>
-        </w:rPr>
-        <w:t>defense_counsel_waived</w:t>
-      </w:r>
-      <w:proofErr w:type="spellEnd"/>
-      <w:r>
-        <w:rPr>
-          <w:rFonts w:ascii="Palatino Linotype" w:hAnsi="Palatino Linotype"/>
-          <w:bCs/>
-          <w:sz w:val="20"/>
-          <w:szCs w:val="20"/>
-        </w:rPr>
-        <w:t xml:space="preserve"> is false %}Defendant was represented by {{ </w:t>
-      </w:r>
-      <w:proofErr w:type="spellStart"/>
-      <w:r>
-        <w:rPr>
-          <w:rFonts w:ascii="Palatino Linotype" w:hAnsi="Palatino Linotype"/>
-          <w:bCs/>
-          <w:sz w:val="20"/>
-          <w:szCs w:val="20"/>
-        </w:rPr>
-        <w:t>defense_counsel</w:t>
-      </w:r>
-      <w:proofErr w:type="spellEnd"/>
-      <w:r>
-        <w:rPr>
-          <w:rFonts w:ascii="Palatino Linotype" w:hAnsi="Palatino Linotype"/>
-          <w:bCs/>
-          <w:sz w:val="20"/>
-          <w:szCs w:val="20"/>
-        </w:rPr>
-        <w:t xml:space="preserve"> }}, {{ </w:t>
-      </w:r>
-      <w:proofErr w:type="spellStart"/>
-      <w:r>
-        <w:rPr>
-          <w:rFonts w:ascii="Palatino Linotype" w:hAnsi="Palatino Linotype"/>
-          <w:bCs/>
-          <w:sz w:val="20"/>
-          <w:szCs w:val="20"/>
-        </w:rPr>
-        <w:t>defense_counsel_type</w:t>
-      </w:r>
-      <w:proofErr w:type="spellEnd"/>
-      <w:r>
-        <w:rPr>
-          <w:rFonts w:ascii="Palatino Linotype" w:hAnsi="Palatino Linotype"/>
-          <w:bCs/>
-          <w:sz w:val="20"/>
-          <w:szCs w:val="20"/>
-        </w:rPr>
-        <w:t xml:space="preserve"> }}. {% </w:t>
-      </w:r>
-      <w:proofErr w:type="spellStart"/>
-      <w:r>
-        <w:rPr>
-          <w:rFonts w:ascii="Palatino Linotype" w:hAnsi="Palatino Linotype"/>
-          <w:bCs/>
-          <w:sz w:val="20"/>
-          <w:szCs w:val="20"/>
-        </w:rPr>
-        <w:t>elif</w:t>
-      </w:r>
-      <w:proofErr w:type="spellEnd"/>
-      <w:r>
-        <w:rPr>
-          <w:rFonts w:ascii="Palatino Linotype" w:hAnsi="Palatino Linotype"/>
-          <w:bCs/>
-          <w:sz w:val="20"/>
-          <w:szCs w:val="20"/>
-        </w:rPr>
-        <w:t xml:space="preserve"> </w:t>
-      </w:r>
-      <w:proofErr w:type="spellStart"/>
-      <w:r>
-        <w:rPr>
-          <w:rFonts w:ascii="Palatino Linotype" w:hAnsi="Palatino Linotype"/>
-          <w:bCs/>
-          <w:sz w:val="20"/>
-          <w:szCs w:val="20"/>
-        </w:rPr>
-        <w:t>defense_counsel_waived</w:t>
-      </w:r>
-      <w:proofErr w:type="spellEnd"/>
-      <w:r>
-        <w:rPr>
-          <w:rFonts w:ascii="Palatino Linotype" w:hAnsi="Palatino Linotype"/>
-          <w:bCs/>
-          <w:sz w:val="20"/>
-          <w:szCs w:val="20"/>
-        </w:rPr>
-        <w:t xml:space="preserve"> is true %}Defendant waived right to counsel. {% endif %}</w:t>
-      </w:r>
-      <w:r>
-        <w:rPr>
-          <w:rFonts w:ascii="Palatino Linotype" w:hAnsi="Palatino Linotype"/>
-          <w:bCs/>
-          <w:sz w:val="20"/>
-          <w:szCs w:val="20"/>
-        </w:rPr>
-        <w:t xml:space="preserve">{% if </w:t>
-      </w:r>
-      <w:proofErr w:type="spellStart"/>
-      <w:r>
-        <w:rPr>
-          <w:rFonts w:ascii="Palatino Linotype" w:hAnsi="Palatino Linotype"/>
-          <w:bCs/>
-          <w:sz w:val="20"/>
-          <w:szCs w:val="20"/>
-        </w:rPr>
-        <w:t>amend_offense_details</w:t>
-      </w:r>
-      <w:proofErr w:type="spellEnd"/>
-      <w:r>
-        <w:rPr>
-          <w:rFonts w:ascii="Palatino Linotype" w:hAnsi="Palatino Linotype"/>
-          <w:bCs/>
-          <w:sz w:val="20"/>
-          <w:szCs w:val="20"/>
-        </w:rPr>
-        <w:t xml:space="preserve"> is not none %}Counsel for the State of Ohio made a motion to amend the cha</w:t>
+      <w:r>
+        <w:rPr>
+          <w:rFonts w:ascii="Palatino Linotype" w:hAnsi="Palatino Linotype"/>
+          <w:bCs/>
+          <w:sz w:val="20"/>
+          <w:szCs w:val="20"/>
+        </w:rPr>
+        <w:t>{% if defense_counsel_waived is false %}Defendant was represented by {{ defense_counsel }}, {{ defense_counsel_type }}. {% elif defense_counsel_waived is true %}Defendant waived right to counsel. {% endif %}</w:t>
+      </w:r>
+      <w:r>
+        <w:rPr>
+          <w:rFonts w:ascii="Palatino Linotype" w:hAnsi="Palatino Linotype"/>
+          <w:bCs/>
+          <w:sz w:val="20"/>
+          <w:szCs w:val="20"/>
+        </w:rPr>
+        <w:t>{% if amend_offense_details is not none %}Counsel for the State of Ohio made a motion to amend the cha</w:t>
       </w:r>
       <w:r>
         <w:rPr>
@@ -1378,27 +765,7 @@
           <w:sz w:val="20"/>
           <w:szCs w:val="20"/>
         </w:rPr>
-        <w:t xml:space="preserve">{% if </w:t>
-      </w:r>
-      <w:proofErr w:type="spellStart"/>
-      <w:r>
-        <w:rPr>
-          <w:rFonts w:ascii="Palatino Linotype" w:hAnsi="Palatino Linotype"/>
-          <w:bCs/>
-          <w:sz w:val="20"/>
-          <w:szCs w:val="20"/>
-        </w:rPr>
-        <w:t>amend_offense_details.motion_disposition</w:t>
-      </w:r>
-      <w:proofErr w:type="spellEnd"/>
-      <w:r>
-        <w:rPr>
-          <w:rFonts w:ascii="Palatino Linotype" w:hAnsi="Palatino Linotype"/>
-          <w:bCs/>
-          <w:sz w:val="20"/>
-          <w:szCs w:val="20"/>
-        </w:rPr>
-        <w:t xml:space="preserve">  ==  ‘Granted’ %} The Court found the amendment </w:t>
+        <w:t xml:space="preserve">{% if amend_offense_details.motion_disposition  ==  ‘Granted’ %} The Court found the amendment </w:t>
       </w:r>
       <w:r>
         <w:rPr>
@@ -1416,137 +783,26 @@
           <w:sz w:val="20"/>
           <w:szCs w:val="20"/>
         </w:rPr>
-        <w:t xml:space="preserve"> {{ </w:t>
-      </w:r>
-      <w:proofErr w:type="spellStart"/>
-      <w:r>
-        <w:rPr>
-          <w:rFonts w:ascii="Palatino Linotype" w:hAnsi="Palatino Linotype"/>
-          <w:bCs/>
-          <w:sz w:val="20"/>
-          <w:szCs w:val="20"/>
-        </w:rPr>
-        <w:t>amend_offense_details.motion_disposition</w:t>
-      </w:r>
-      <w:proofErr w:type="spellEnd"/>
-      <w:r>
-        <w:rPr>
-          <w:rFonts w:ascii="Palatino Linotype" w:hAnsi="Palatino Linotype"/>
-          <w:bCs/>
-          <w:sz w:val="20"/>
-          <w:szCs w:val="20"/>
-        </w:rPr>
-        <w:t xml:space="preserve"> }}.</w:t>
-      </w:r>
-      <w:r>
-        <w:rPr>
-          <w:rFonts w:ascii="Palatino Linotype" w:hAnsi="Palatino Linotype"/>
-          <w:bCs/>
-          <w:sz w:val="20"/>
-          <w:szCs w:val="20"/>
-        </w:rPr>
-        <w:t xml:space="preserve"> The charge(s) of {% for charge in </w:t>
-      </w:r>
-      <w:proofErr w:type="spellStart"/>
-      <w:r>
-        <w:rPr>
-          <w:rFonts w:ascii="Palatino Linotype" w:hAnsi="Palatino Linotype"/>
-          <w:bCs/>
-          <w:sz w:val="20"/>
-          <w:szCs w:val="20"/>
-        </w:rPr>
-        <w:t>amended_charges_list</w:t>
-      </w:r>
-      <w:proofErr w:type="spellEnd"/>
-      <w:r>
-        <w:rPr>
-          <w:rFonts w:ascii="Palatino Linotype" w:hAnsi="Palatino Linotype"/>
-          <w:bCs/>
-          <w:sz w:val="20"/>
-          <w:szCs w:val="20"/>
-        </w:rPr>
-        <w:t xml:space="preserve"> %}{% if </w:t>
-      </w:r>
-      <w:proofErr w:type="spellStart"/>
-      <w:r>
-        <w:rPr>
-          <w:rFonts w:ascii="Palatino Linotype" w:hAnsi="Palatino Linotype"/>
-          <w:bCs/>
-          <w:sz w:val="20"/>
-          <w:szCs w:val="20"/>
-        </w:rPr>
-        <w:t>loop.index</w:t>
-      </w:r>
-      <w:proofErr w:type="spellEnd"/>
-      <w:r>
-        <w:rPr>
-          <w:rFonts w:ascii="Palatino Linotype" w:hAnsi="Palatino Linotype"/>
-          <w:bCs/>
-          <w:sz w:val="20"/>
-          <w:szCs w:val="20"/>
-        </w:rPr>
-        <w:t xml:space="preserve"> == 2 %} and {% endif %}{{ charge[0] }} is amended to {{ charge[1] }}{% </w:t>
-      </w:r>
-      <w:proofErr w:type="spellStart"/>
-      <w:r>
-        <w:rPr>
-          <w:rFonts w:ascii="Palatino Linotype" w:hAnsi="Palatino Linotype"/>
-          <w:bCs/>
-          <w:sz w:val="20"/>
-          <w:szCs w:val="20"/>
-        </w:rPr>
-        <w:t>endfor</w:t>
-      </w:r>
-      <w:proofErr w:type="spellEnd"/>
-      <w:r>
-        <w:rPr>
-          <w:rFonts w:ascii="Palatino Linotype" w:hAnsi="Palatino Linotype"/>
-          <w:bCs/>
-          <w:sz w:val="20"/>
-          <w:szCs w:val="20"/>
-        </w:rPr>
-        <w:t xml:space="preserve"> %}.</w:t>
-      </w:r>
-      <w:r>
-        <w:rPr>
-          <w:rFonts w:ascii="Palatino Linotype" w:hAnsi="Palatino Linotype"/>
-          <w:bCs/>
-          <w:sz w:val="20"/>
-          <w:szCs w:val="20"/>
-        </w:rPr>
-        <w:t xml:space="preserve">{% </w:t>
-      </w:r>
-      <w:proofErr w:type="spellStart"/>
-      <w:r>
-        <w:rPr>
-          <w:rFonts w:ascii="Palatino Linotype" w:hAnsi="Palatino Linotype"/>
-          <w:bCs/>
-          <w:sz w:val="20"/>
-          <w:szCs w:val="20"/>
-        </w:rPr>
-        <w:t>elif</w:t>
-      </w:r>
-      <w:proofErr w:type="spellEnd"/>
-      <w:r>
-        <w:rPr>
-          <w:rFonts w:ascii="Palatino Linotype" w:hAnsi="Palatino Linotype"/>
-          <w:bCs/>
-          <w:sz w:val="20"/>
-          <w:szCs w:val="20"/>
-        </w:rPr>
-        <w:t xml:space="preserve"> </w:t>
-      </w:r>
-      <w:proofErr w:type="spellStart"/>
-      <w:r>
-        <w:rPr>
-          <w:rFonts w:ascii="Palatino Linotype" w:hAnsi="Palatino Linotype"/>
-          <w:bCs/>
-          <w:sz w:val="20"/>
-          <w:szCs w:val="20"/>
-        </w:rPr>
-        <w:t>amend_offense_details.motion_disposition</w:t>
-      </w:r>
-      <w:proofErr w:type="spellEnd"/>
+        <w:t xml:space="preserve"> {{ amend_offense_details.motion_disposition }}.</w:t>
+      </w:r>
+      <w:r>
+        <w:rPr>
+          <w:rFonts w:ascii="Palatino Linotype" w:hAnsi="Palatino Linotype"/>
+          <w:bCs/>
+          <w:sz w:val="20"/>
+          <w:szCs w:val="20"/>
+        </w:rPr>
+        <w:t xml:space="preserve"> The charge(s) of {% for charge in amended_charges_list %}{% if loop.index == 2 %} and {% endif %}{{ charge[0] }} is amended to {{ charge[1] }}{% endfor %}.</w:t>
+      </w:r>
+      <w:r>
+        <w:rPr>
+          <w:rFonts w:ascii="Palatino Linotype" w:hAnsi="Palatino Linotype"/>
+          <w:bCs/>
+          <w:sz w:val="20"/>
+          <w:szCs w:val="20"/>
+        </w:rPr>
+        <w:t>{% elif amend_offense_details.motion_disposition</w:t>
+      </w:r>
       <w:r>
         <w:rPr>
           <w:rFonts w:ascii="Palatino Linotype" w:hAnsi="Palatino Linotype"/>
@@ -1581,45 +837,34 @@
           <w:sz w:val="20"/>
           <w:szCs w:val="20"/>
         </w:rPr>
-        <w:t xml:space="preserve"> and therefore the motion is {{ </w:t>
-      </w:r>
-      <w:proofErr w:type="spellStart"/>
-      <w:r>
-        <w:rPr>
-          <w:rFonts w:ascii="Palatino Linotype" w:hAnsi="Palatino Linotype"/>
-          <w:bCs/>
-          <w:sz w:val="20"/>
-          <w:szCs w:val="20"/>
-        </w:rPr>
-        <w:t>amend_offense</w:t>
-      </w:r>
-      <w:r>
-        <w:rPr>
-          <w:rFonts w:ascii="Palatino Linotype" w:hAnsi="Palatino Linotype"/>
-          <w:bCs/>
-          <w:sz w:val="20"/>
-          <w:szCs w:val="20"/>
-        </w:rPr>
-        <w:t>_details.motion_disposition</w:t>
-      </w:r>
-      <w:proofErr w:type="spellEnd"/>
-      <w:r>
-        <w:rPr>
-          <w:rFonts w:ascii="Palatino Linotype" w:hAnsi="Palatino Linotype"/>
-          <w:bCs/>
-          <w:sz w:val="20"/>
-          <w:szCs w:val="20"/>
-        </w:rPr>
-        <w:t xml:space="preserve"> }}.</w:t>
-      </w:r>
-      <w:r>
-        <w:rPr>
-          <w:rFonts w:ascii="Palatino Linotype" w:hAnsi="Palatino Linotype"/>
-          <w:bCs/>
-          <w:sz w:val="20"/>
-          <w:szCs w:val="20"/>
-        </w:rPr>
-        <w:t>{% endif %}{% endif %}</w:t>
+        <w:t xml:space="preserve"> and therefore the motion is {{ amend_offense</w:t>
+      </w:r>
+      <w:r>
+        <w:rPr>
+          <w:rFonts w:ascii="Palatino Linotype" w:hAnsi="Palatino Linotype"/>
+          <w:bCs/>
+          <w:sz w:val="20"/>
+          <w:szCs w:val="20"/>
+        </w:rPr>
+        <w:t>_details.motion_disposition }}.</w:t>
+      </w:r>
+      <w:r>
+        <w:rPr>
+          <w:rFonts w:ascii="Palatino Linotype" w:hAnsi="Palatino Linotype"/>
+          <w:bCs/>
+          <w:sz w:val="20"/>
+          <w:szCs w:val="20"/>
+        </w:rPr>
+        <w:t>{% endif %}</w:t>
+      </w:r>
+      <w:r>
+        <w:rPr>
+          <w:rFonts w:ascii="Palatino Linotype" w:hAnsi="Palatino Linotype"/>
+          <w:bCs/>
+          <w:sz w:val="20"/>
+          <w:szCs w:val="20"/>
+        </w:rPr>
+        <w:t>{% endif %}</w:t>
       </w:r>
     </w:p>
     <w:p>
@@ -1687,7 +932,51 @@
           <w:sz w:val="20"/>
           <w:szCs w:val="20"/>
         </w:rPr>
-        <w:t>rth below. The Defendant</w:t>
+        <w:t xml:space="preserve">rth below. </w:t>
+      </w:r>
+      <w:r>
+        <w:rPr>
+          <w:rFonts w:ascii="Palatino Linotype" w:hAnsi="Palatino Linotype"/>
+          <w:sz w:val="20"/>
+          <w:szCs w:val="20"/>
+        </w:rPr>
+        <w:t>The Court advised that if Defendant is not a United States citizen any plea or conviction could result in deportation, exclusion from admission into the United States, or denial of naturalization under United States law.</w:t>
+      </w:r>
+      <w:r>
+        <w:rPr>
+          <w:rFonts w:ascii="Palatino Linotype" w:hAnsi="Palatino Linotype"/>
+          <w:sz w:val="20"/>
+          <w:szCs w:val="20"/>
+        </w:rPr>
+        <w:t xml:space="preserve"> </w:t>
+      </w:r>
+    </w:p>
+    <w:p>
+      <w:pPr>
+        <w:jc w:val="both"/>
+        <w:rPr>
+          <w:rFonts w:ascii="Palatino Linotype" w:hAnsi="Palatino Linotype"/>
+          <w:sz w:val="20"/>
+          <w:szCs w:val="20"/>
+        </w:rPr>
+      </w:pPr>
+    </w:p>
+    <w:p>
+      <w:pPr>
+        <w:jc w:val="both"/>
+        <w:rPr>
+          <w:rFonts w:ascii="Palatino Linotype" w:hAnsi="Palatino Linotype"/>
+          <w:sz w:val="20"/>
+          <w:szCs w:val="20"/>
+        </w:rPr>
+      </w:pPr>
+      <w:r>
+        <w:rPr>
+          <w:rFonts w:ascii="Palatino Linotype" w:hAnsi="Palatino Linotype"/>
+          <w:sz w:val="20"/>
+          <w:szCs w:val="20"/>
+        </w:rPr>
+        <w:t>The Defendant</w:t>
       </w:r>
       <w:r>
         <w:rPr>
@@ -1716,14 +1005,25 @@
       <w:r>
         <w:rPr>
           <w:rFonts w:ascii="Palatino Linotype" w:hAnsi="Palatino Linotype"/>
-          <w:sz w:val="20"/>
-          <w:szCs w:val="20"/>
-        </w:rPr>
-        <w:t>The Court advised that if Defendant is not a United States citizen any plea or conviction could result in deportation, exclusion from admission into the United States, or denial of naturalization under United States law.</w:t>
-      </w:r>
-      <w:r>
-        <w:rPr>
-          <w:rFonts w:ascii="Palatino Linotype" w:hAnsi="Palatino Linotype"/>
+          <w:vanish/>
+          <w:sz w:val="20"/>
+          <w:szCs w:val="20"/>
+        </w:rPr>
+        <w:t>R.C. 2943.031</w:t>
+      </w:r>
+      <w:r>
+        <w:rPr>
+          <w:rFonts w:ascii="Palatino Linotype" w:hAnsi="Palatino Linotype"/>
+          <w:vanish/>
+          <w:sz w:val="20"/>
+          <w:szCs w:val="20"/>
+        </w:rPr>
+        <w:t>.</w:t>
+      </w:r>
+      <w:r>
+        <w:rPr>
+          <w:rFonts w:ascii="Palatino Linotype" w:hAnsi="Palatino Linotype"/>
+          <w:vanish/>
           <w:sz w:val="20"/>
           <w:szCs w:val="20"/>
         </w:rPr>
@@ -1732,45 +1032,74 @@
       <w:r>
         <w:rPr>
           <w:rFonts w:ascii="Palatino Linotype" w:hAnsi="Palatino Linotype"/>
-          <w:vanish/>
-          <w:sz w:val="20"/>
-          <w:szCs w:val="20"/>
-        </w:rPr>
-        <w:t>R.C. 2943.031</w:t>
-      </w:r>
-      <w:r>
-        <w:rPr>
-          <w:rFonts w:ascii="Palatino Linotype" w:hAnsi="Palatino Linotype"/>
-          <w:vanish/>
-          <w:sz w:val="20"/>
-          <w:szCs w:val="20"/>
-        </w:rPr>
-        <w:t>.</w:t>
-      </w:r>
-      <w:r>
-        <w:rPr>
-          <w:rFonts w:ascii="Palatino Linotype" w:hAnsi="Palatino Linotype"/>
-          <w:vanish/>
-          <w:sz w:val="20"/>
-          <w:szCs w:val="20"/>
-        </w:rPr>
-        <w:t xml:space="preserve"> </w:t>
-      </w:r>
-      <w:r>
-        <w:rPr>
-          <w:rFonts w:ascii="Palatino Linotype" w:hAnsi="Palatino Linotype"/>
-          <w:sz w:val="20"/>
-          <w:szCs w:val="20"/>
-        </w:rPr>
-        <w:t>The Court, finding that the Defendant entered the plea knowingly, intelligently, and voluntarily, accepted the plea and, following allocution, entered the following sentence:</w:t>
-      </w:r>
-      <w:r>
-        <w:rPr>
-          <w:rFonts w:ascii="Palatino Linotype" w:hAnsi="Palatino Linotype"/>
-          <w:sz w:val="20"/>
-          <w:szCs w:val="20"/>
-        </w:rPr>
-        <w:t>{% endif %}</w:t>
+          <w:sz w:val="20"/>
+          <w:szCs w:val="20"/>
+        </w:rPr>
+        <w:t>The Court</w:t>
+      </w:r>
+      <w:r>
+        <w:rPr>
+          <w:rFonts w:ascii="Palatino Linotype" w:hAnsi="Palatino Linotype"/>
+          <w:sz w:val="20"/>
+          <w:szCs w:val="20"/>
+        </w:rPr>
+        <w:t xml:space="preserve"> found that</w:t>
+      </w:r>
+      <w:r>
+        <w:rPr>
+          <w:rFonts w:ascii="Palatino Linotype" w:hAnsi="Palatino Linotype"/>
+          <w:sz w:val="20"/>
+          <w:szCs w:val="20"/>
+        </w:rPr>
+        <w:t xml:space="preserve"> the Defendant entered the plea knowingly, intelligently, and voluntarily, </w:t>
+      </w:r>
+      <w:r>
+        <w:rPr>
+          <w:rFonts w:ascii="Palatino Linotype" w:hAnsi="Palatino Linotype"/>
+          <w:sz w:val="20"/>
+          <w:szCs w:val="20"/>
+        </w:rPr>
+        <w:t xml:space="preserve">and the Court </w:t>
+      </w:r>
+      <w:r>
+        <w:rPr>
+          <w:rFonts w:ascii="Palatino Linotype" w:hAnsi="Palatino Linotype"/>
+          <w:sz w:val="20"/>
+          <w:szCs w:val="20"/>
+        </w:rPr>
+        <w:t>accepted the plea</w:t>
+      </w:r>
+      <w:r>
+        <w:rPr>
+          <w:rFonts w:ascii="Palatino Linotype" w:hAnsi="Palatino Linotype"/>
+          <w:sz w:val="20"/>
+          <w:szCs w:val="20"/>
+        </w:rPr>
+        <w:t>. F</w:t>
+      </w:r>
+      <w:r>
+        <w:rPr>
+          <w:rFonts w:ascii="Palatino Linotype" w:hAnsi="Palatino Linotype"/>
+          <w:sz w:val="20"/>
+          <w:szCs w:val="20"/>
+        </w:rPr>
+        <w:t xml:space="preserve">ollowing allocution, </w:t>
+      </w:r>
+      <w:r>
+        <w:rPr>
+          <w:rFonts w:ascii="Palatino Linotype" w:hAnsi="Palatino Linotype"/>
+          <w:sz w:val="20"/>
+          <w:szCs w:val="20"/>
+        </w:rPr>
+        <w:t xml:space="preserve">the Court </w:t>
+      </w:r>
+      <w:r>
+        <w:rPr>
+          <w:rFonts w:ascii="Palatino Linotype" w:hAnsi="Palatino Linotype"/>
+          <w:sz w:val="20"/>
+          <w:szCs w:val="20"/>
+        </w:rPr>
+        <w:t>entered the following sentence:</w:t>
       </w:r>
     </w:p>
     <w:p>
@@ -1872,51 +1201,7 @@
                 <w:sz w:val="20"/>
                 <w:szCs w:val="20"/>
               </w:rPr>
-              <w:t>{%</w:t>
-            </w:r>
-            <w:proofErr w:type="spellStart"/>
-            <w:r>
-              <w:rPr>
-                <w:rFonts w:ascii="Palatino Linotype" w:hAnsi="Palatino Linotype"/>
-                <w:b/>
-                <w:bCs/>
-                <w:sz w:val="20"/>
-                <w:szCs w:val="20"/>
-              </w:rPr>
-              <w:t>tc</w:t>
-            </w:r>
-            <w:proofErr w:type="spellEnd"/>
-            <w:r>
-              <w:rPr>
-                <w:rFonts w:ascii="Palatino Linotype" w:hAnsi="Palatino Linotype"/>
-                <w:b/>
-                <w:bCs/>
-                <w:sz w:val="20"/>
-                <w:szCs w:val="20"/>
-              </w:rPr>
-              <w:t xml:space="preserve"> for charge in </w:t>
-            </w:r>
-            <w:proofErr w:type="spellStart"/>
-            <w:r>
-              <w:rPr>
-                <w:rFonts w:ascii="Palatino Linotype" w:hAnsi="Palatino Linotype"/>
-                <w:b/>
-                <w:bCs/>
-                <w:sz w:val="20"/>
-                <w:szCs w:val="20"/>
-              </w:rPr>
-              <w:t>charges_list</w:t>
-            </w:r>
-            <w:proofErr w:type="spellEnd"/>
-            <w:r>
-              <w:rPr>
-                <w:rFonts w:ascii="Palatino Linotype" w:hAnsi="Palatino Linotype"/>
-                <w:b/>
-                <w:bCs/>
-                <w:sz w:val="20"/>
-                <w:szCs w:val="20"/>
-              </w:rPr>
-              <w:t xml:space="preserve"> %}</w:t>
+              <w:t>{%tc for charge in charges_list %}</w:t>
             </w:r>
           </w:p>
         </w:tc>
@@ -1954,29 +1239,7 @@
                 <w:sz w:val="20"/>
                 <w:szCs w:val="20"/>
               </w:rPr>
-              <w:t xml:space="preserve">{{ </w:t>
-            </w:r>
-            <w:proofErr w:type="spellStart"/>
-            <w:r>
-              <w:rPr>
-                <w:rFonts w:ascii="Palatino Linotype" w:hAnsi="Palatino Linotype"/>
-                <w:b/>
-                <w:bCs/>
-                <w:sz w:val="20"/>
-                <w:szCs w:val="20"/>
-              </w:rPr>
-              <w:t>charge.offense</w:t>
-            </w:r>
-            <w:proofErr w:type="spellEnd"/>
-            <w:r>
-              <w:rPr>
-                <w:rFonts w:ascii="Palatino Linotype" w:hAnsi="Palatino Linotype"/>
-                <w:b/>
-                <w:bCs/>
-                <w:sz w:val="20"/>
-                <w:szCs w:val="20"/>
-              </w:rPr>
-              <w:t xml:space="preserve"> }}</w:t>
+              <w:t>{{ charge.offense }}</w:t>
             </w:r>
           </w:p>
         </w:tc>
@@ -2014,51 +1277,7 @@
                 <w:sz w:val="20"/>
                 <w:szCs w:val="20"/>
               </w:rPr>
-              <w:t>{%</w:t>
-            </w:r>
-            <w:proofErr w:type="spellStart"/>
-            <w:r>
-              <w:rPr>
-                <w:rFonts w:ascii="Palatino Linotype" w:hAnsi="Palatino Linotype"/>
-                <w:b/>
-                <w:bCs/>
-                <w:sz w:val="20"/>
-                <w:szCs w:val="20"/>
-              </w:rPr>
-              <w:t>tc</w:t>
-            </w:r>
-            <w:proofErr w:type="spellEnd"/>
-            <w:r>
-              <w:rPr>
-                <w:rFonts w:ascii="Palatino Linotype" w:hAnsi="Palatino Linotype"/>
-                <w:b/>
-                <w:bCs/>
-                <w:sz w:val="20"/>
-                <w:szCs w:val="20"/>
-              </w:rPr>
-              <w:t xml:space="preserve"> </w:t>
-            </w:r>
-            <w:proofErr w:type="spellStart"/>
-            <w:r>
-              <w:rPr>
-                <w:rFonts w:ascii="Palatino Linotype" w:hAnsi="Palatino Linotype"/>
-                <w:b/>
-                <w:bCs/>
-                <w:sz w:val="20"/>
-                <w:szCs w:val="20"/>
-              </w:rPr>
-              <w:t>endfor</w:t>
-            </w:r>
-            <w:proofErr w:type="spellEnd"/>
-            <w:r>
-              <w:rPr>
-                <w:rFonts w:ascii="Palatino Linotype" w:hAnsi="Palatino Linotype"/>
-                <w:b/>
-                <w:bCs/>
-                <w:sz w:val="20"/>
-                <w:szCs w:val="20"/>
-              </w:rPr>
-              <w:t xml:space="preserve"> %}</w:t>
+              <w:t>{%tc endfor %}</w:t>
             </w:r>
           </w:p>
         </w:tc>
@@ -2102,7 +1321,6 @@
                 <w:sz w:val="20"/>
                 <w:szCs w:val="20"/>
               </w:rPr>
-              <w:lastRenderedPageBreak/>
               <w:t>Statute/Ord.</w:t>
             </w:r>
           </w:p>
@@ -2141,51 +1359,7 @@
                 <w:sz w:val="20"/>
                 <w:szCs w:val="20"/>
               </w:rPr>
-              <w:t>{%</w:t>
-            </w:r>
-            <w:proofErr w:type="spellStart"/>
-            <w:r>
-              <w:rPr>
-                <w:rFonts w:ascii="Palatino Linotype" w:hAnsi="Palatino Linotype"/>
-                <w:b/>
-                <w:bCs/>
-                <w:sz w:val="20"/>
-                <w:szCs w:val="20"/>
-              </w:rPr>
-              <w:t>tc</w:t>
-            </w:r>
-            <w:proofErr w:type="spellEnd"/>
-            <w:r>
-              <w:rPr>
-                <w:rFonts w:ascii="Palatino Linotype" w:hAnsi="Palatino Linotype"/>
-                <w:b/>
-                <w:bCs/>
-                <w:sz w:val="20"/>
-                <w:szCs w:val="20"/>
-              </w:rPr>
-              <w:t xml:space="preserve"> for charge in </w:t>
-            </w:r>
-            <w:proofErr w:type="spellStart"/>
-            <w:r>
-              <w:rPr>
-                <w:rFonts w:ascii="Palatino Linotype" w:hAnsi="Palatino Linotype"/>
-                <w:b/>
-                <w:bCs/>
-                <w:sz w:val="20"/>
-                <w:szCs w:val="20"/>
-              </w:rPr>
-              <w:t>charges_list</w:t>
-            </w:r>
-            <w:proofErr w:type="spellEnd"/>
-            <w:r>
-              <w:rPr>
-                <w:rFonts w:ascii="Palatino Linotype" w:hAnsi="Palatino Linotype"/>
-                <w:b/>
-                <w:bCs/>
-                <w:sz w:val="20"/>
-                <w:szCs w:val="20"/>
-              </w:rPr>
-              <w:t xml:space="preserve"> %}</w:t>
+              <w:t>{%tc for charge in charges_list %}</w:t>
             </w:r>
           </w:p>
         </w:tc>
@@ -2223,29 +1397,7 @@
                 <w:sz w:val="20"/>
                 <w:szCs w:val="20"/>
               </w:rPr>
-              <w:t xml:space="preserve">{{ </w:t>
-            </w:r>
-            <w:proofErr w:type="spellStart"/>
-            <w:r>
-              <w:rPr>
-                <w:rFonts w:ascii="Palatino Linotype" w:hAnsi="Palatino Linotype"/>
-                <w:b/>
-                <w:bCs/>
-                <w:sz w:val="20"/>
-                <w:szCs w:val="20"/>
-              </w:rPr>
-              <w:t>charge.statute</w:t>
-            </w:r>
-            <w:proofErr w:type="spellEnd"/>
-            <w:r>
-              <w:rPr>
-                <w:rFonts w:ascii="Palatino Linotype" w:hAnsi="Palatino Linotype"/>
-                <w:b/>
-                <w:bCs/>
-                <w:sz w:val="20"/>
-                <w:szCs w:val="20"/>
-              </w:rPr>
-              <w:t xml:space="preserve"> }}</w:t>
+              <w:t>{{ charge.statute }}</w:t>
             </w:r>
           </w:p>
         </w:tc>
@@ -2283,51 +1435,7 @@
                 <w:sz w:val="20"/>
                 <w:szCs w:val="20"/>
               </w:rPr>
-              <w:t>{%</w:t>
-            </w:r>
-            <w:proofErr w:type="spellStart"/>
-            <w:r>
-              <w:rPr>
-                <w:rFonts w:ascii="Palatino Linotype" w:hAnsi="Palatino Linotype"/>
-                <w:b/>
-                <w:bCs/>
-                <w:sz w:val="20"/>
-                <w:szCs w:val="20"/>
-              </w:rPr>
-              <w:t>tc</w:t>
-            </w:r>
-            <w:proofErr w:type="spellEnd"/>
-            <w:r>
-              <w:rPr>
-                <w:rFonts w:ascii="Palatino Linotype" w:hAnsi="Palatino Linotype"/>
-                <w:b/>
-                <w:bCs/>
-                <w:sz w:val="20"/>
-                <w:szCs w:val="20"/>
-              </w:rPr>
-              <w:t xml:space="preserve"> </w:t>
-            </w:r>
-            <w:proofErr w:type="spellStart"/>
-            <w:r>
-              <w:rPr>
-                <w:rFonts w:ascii="Palatino Linotype" w:hAnsi="Palatino Linotype"/>
-                <w:b/>
-                <w:bCs/>
-                <w:sz w:val="20"/>
-                <w:szCs w:val="20"/>
-              </w:rPr>
-              <w:t>endfor</w:t>
-            </w:r>
-            <w:proofErr w:type="spellEnd"/>
-            <w:r>
-              <w:rPr>
-                <w:rFonts w:ascii="Palatino Linotype" w:hAnsi="Palatino Linotype"/>
-                <w:b/>
-                <w:bCs/>
-                <w:sz w:val="20"/>
-                <w:szCs w:val="20"/>
-              </w:rPr>
-              <w:t xml:space="preserve"> %}</w:t>
+              <w:t>{%tc endfor %}</w:t>
             </w:r>
           </w:p>
         </w:tc>
@@ -2409,51 +1517,7 @@
                 <w:sz w:val="20"/>
                 <w:szCs w:val="20"/>
               </w:rPr>
-              <w:t>{%</w:t>
-            </w:r>
-            <w:proofErr w:type="spellStart"/>
-            <w:r>
-              <w:rPr>
-                <w:rFonts w:ascii="Palatino Linotype" w:hAnsi="Palatino Linotype"/>
-                <w:b/>
-                <w:bCs/>
-                <w:sz w:val="20"/>
-                <w:szCs w:val="20"/>
-              </w:rPr>
-              <w:t>tc</w:t>
-            </w:r>
-            <w:proofErr w:type="spellEnd"/>
-            <w:r>
-              <w:rPr>
-                <w:rFonts w:ascii="Palatino Linotype" w:hAnsi="Palatino Linotype"/>
-                <w:b/>
-                <w:bCs/>
-                <w:sz w:val="20"/>
-                <w:szCs w:val="20"/>
-              </w:rPr>
-              <w:t xml:space="preserve"> for charge in </w:t>
-            </w:r>
-            <w:proofErr w:type="spellStart"/>
-            <w:r>
-              <w:rPr>
-                <w:rFonts w:ascii="Palatino Linotype" w:hAnsi="Palatino Linotype"/>
-                <w:b/>
-                <w:bCs/>
-                <w:sz w:val="20"/>
-                <w:szCs w:val="20"/>
-              </w:rPr>
-              <w:t>charges_list</w:t>
-            </w:r>
-            <w:proofErr w:type="spellEnd"/>
-            <w:r>
-              <w:rPr>
-                <w:rFonts w:ascii="Palatino Linotype" w:hAnsi="Palatino Linotype"/>
-                <w:b/>
-                <w:bCs/>
-                <w:sz w:val="20"/>
-                <w:szCs w:val="20"/>
-              </w:rPr>
-              <w:t xml:space="preserve"> %}</w:t>
+              <w:t>{%tc for charge in charges_list %}</w:t>
             </w:r>
           </w:p>
         </w:tc>
@@ -2491,29 +1555,7 @@
                 <w:sz w:val="20"/>
                 <w:szCs w:val="20"/>
               </w:rPr>
-              <w:t xml:space="preserve">{{ </w:t>
-            </w:r>
-            <w:proofErr w:type="spellStart"/>
-            <w:r>
-              <w:rPr>
-                <w:rFonts w:ascii="Palatino Linotype" w:hAnsi="Palatino Linotype"/>
-                <w:b/>
-                <w:bCs/>
-                <w:sz w:val="20"/>
-                <w:szCs w:val="20"/>
-              </w:rPr>
-              <w:t>charge.degree</w:t>
-            </w:r>
-            <w:proofErr w:type="spellEnd"/>
-            <w:r>
-              <w:rPr>
-                <w:rFonts w:ascii="Palatino Linotype" w:hAnsi="Palatino Linotype"/>
-                <w:b/>
-                <w:bCs/>
-                <w:sz w:val="20"/>
-                <w:szCs w:val="20"/>
-              </w:rPr>
-              <w:t xml:space="preserve"> }}</w:t>
+              <w:t>{{ charge.degree }}</w:t>
             </w:r>
           </w:p>
         </w:tc>
@@ -2551,51 +1593,7 @@
                 <w:sz w:val="20"/>
                 <w:szCs w:val="20"/>
               </w:rPr>
-              <w:t>{%</w:t>
-            </w:r>
-            <w:proofErr w:type="spellStart"/>
-            <w:r>
-              <w:rPr>
-                <w:rFonts w:ascii="Palatino Linotype" w:hAnsi="Palatino Linotype"/>
-                <w:b/>
-                <w:bCs/>
-                <w:sz w:val="20"/>
-                <w:szCs w:val="20"/>
-              </w:rPr>
-              <w:t>tc</w:t>
-            </w:r>
-            <w:proofErr w:type="spellEnd"/>
-            <w:r>
-              <w:rPr>
-                <w:rFonts w:ascii="Palatino Linotype" w:hAnsi="Palatino Linotype"/>
-                <w:b/>
-                <w:bCs/>
-                <w:sz w:val="20"/>
-                <w:szCs w:val="20"/>
-              </w:rPr>
-              <w:t xml:space="preserve"> </w:t>
-            </w:r>
-            <w:proofErr w:type="spellStart"/>
-            <w:r>
-              <w:rPr>
-                <w:rFonts w:ascii="Palatino Linotype" w:hAnsi="Palatino Linotype"/>
-                <w:b/>
-                <w:bCs/>
-                <w:sz w:val="20"/>
-                <w:szCs w:val="20"/>
-              </w:rPr>
-              <w:t>endfor</w:t>
-            </w:r>
-            <w:proofErr w:type="spellEnd"/>
-            <w:r>
-              <w:rPr>
-                <w:rFonts w:ascii="Palatino Linotype" w:hAnsi="Palatino Linotype"/>
-                <w:b/>
-                <w:bCs/>
-                <w:sz w:val="20"/>
-                <w:szCs w:val="20"/>
-              </w:rPr>
-              <w:t xml:space="preserve"> %}</w:t>
+              <w:t>{%tc endfor %}</w:t>
             </w:r>
           </w:p>
         </w:tc>
@@ -2639,6 +1637,7 @@
                 <w:sz w:val="20"/>
                 <w:szCs w:val="20"/>
               </w:rPr>
+              <w:lastRenderedPageBreak/>
               <w:t>Plea</w:t>
             </w:r>
           </w:p>
@@ -2677,51 +1676,7 @@
                 <w:sz w:val="20"/>
                 <w:szCs w:val="20"/>
               </w:rPr>
-              <w:t>{%</w:t>
-            </w:r>
-            <w:proofErr w:type="spellStart"/>
-            <w:r>
-              <w:rPr>
-                <w:rFonts w:ascii="Palatino Linotype" w:hAnsi="Palatino Linotype"/>
-                <w:b/>
-                <w:bCs/>
-                <w:sz w:val="20"/>
-                <w:szCs w:val="20"/>
-              </w:rPr>
-              <w:t>tc</w:t>
-            </w:r>
-            <w:proofErr w:type="spellEnd"/>
-            <w:r>
-              <w:rPr>
-                <w:rFonts w:ascii="Palatino Linotype" w:hAnsi="Palatino Linotype"/>
-                <w:b/>
-                <w:bCs/>
-                <w:sz w:val="20"/>
-                <w:szCs w:val="20"/>
-              </w:rPr>
-              <w:t xml:space="preserve"> for charge in </w:t>
-            </w:r>
-            <w:proofErr w:type="spellStart"/>
-            <w:r>
-              <w:rPr>
-                <w:rFonts w:ascii="Palatino Linotype" w:hAnsi="Palatino Linotype"/>
-                <w:b/>
-                <w:bCs/>
-                <w:sz w:val="20"/>
-                <w:szCs w:val="20"/>
-              </w:rPr>
-              <w:t>charges_list</w:t>
-            </w:r>
-            <w:proofErr w:type="spellEnd"/>
-            <w:r>
-              <w:rPr>
-                <w:rFonts w:ascii="Palatino Linotype" w:hAnsi="Palatino Linotype"/>
-                <w:b/>
-                <w:bCs/>
-                <w:sz w:val="20"/>
-                <w:szCs w:val="20"/>
-              </w:rPr>
-              <w:t xml:space="preserve"> %}</w:t>
+              <w:t>{%tc for charge in charges_list %}</w:t>
             </w:r>
           </w:p>
         </w:tc>
@@ -2759,29 +1714,7 @@
                 <w:sz w:val="20"/>
                 <w:szCs w:val="20"/>
               </w:rPr>
-              <w:t xml:space="preserve">{{ </w:t>
-            </w:r>
-            <w:proofErr w:type="spellStart"/>
-            <w:r>
-              <w:rPr>
-                <w:rFonts w:ascii="Palatino Linotype" w:hAnsi="Palatino Linotype"/>
-                <w:b/>
-                <w:bCs/>
-                <w:sz w:val="20"/>
-                <w:szCs w:val="20"/>
-              </w:rPr>
-              <w:t>charge.plea</w:t>
-            </w:r>
-            <w:proofErr w:type="spellEnd"/>
-            <w:r>
-              <w:rPr>
-                <w:rFonts w:ascii="Palatino Linotype" w:hAnsi="Palatino Linotype"/>
-                <w:b/>
-                <w:bCs/>
-                <w:sz w:val="20"/>
-                <w:szCs w:val="20"/>
-              </w:rPr>
-              <w:t>}}</w:t>
+              <w:t>{{ charge.plea}}</w:t>
             </w:r>
           </w:p>
         </w:tc>
@@ -2819,51 +1752,7 @@
                 <w:sz w:val="20"/>
                 <w:szCs w:val="20"/>
               </w:rPr>
-              <w:t>{%</w:t>
-            </w:r>
-            <w:proofErr w:type="spellStart"/>
-            <w:r>
-              <w:rPr>
-                <w:rFonts w:ascii="Palatino Linotype" w:hAnsi="Palatino Linotype"/>
-                <w:b/>
-                <w:bCs/>
-                <w:sz w:val="20"/>
-                <w:szCs w:val="20"/>
-              </w:rPr>
-              <w:t>tc</w:t>
-            </w:r>
-            <w:proofErr w:type="spellEnd"/>
-            <w:r>
-              <w:rPr>
-                <w:rFonts w:ascii="Palatino Linotype" w:hAnsi="Palatino Linotype"/>
-                <w:b/>
-                <w:bCs/>
-                <w:sz w:val="20"/>
-                <w:szCs w:val="20"/>
-              </w:rPr>
-              <w:t xml:space="preserve"> </w:t>
-            </w:r>
-            <w:proofErr w:type="spellStart"/>
-            <w:r>
-              <w:rPr>
-                <w:rFonts w:ascii="Palatino Linotype" w:hAnsi="Palatino Linotype"/>
-                <w:b/>
-                <w:bCs/>
-                <w:sz w:val="20"/>
-                <w:szCs w:val="20"/>
-              </w:rPr>
-              <w:t>endfor</w:t>
-            </w:r>
-            <w:proofErr w:type="spellEnd"/>
-            <w:r>
-              <w:rPr>
-                <w:rFonts w:ascii="Palatino Linotype" w:hAnsi="Palatino Linotype"/>
-                <w:b/>
-                <w:bCs/>
-                <w:sz w:val="20"/>
-                <w:szCs w:val="20"/>
-              </w:rPr>
-              <w:t xml:space="preserve"> %}</w:t>
+              <w:t>{%tc endfor %}</w:t>
             </w:r>
           </w:p>
         </w:tc>
@@ -2945,51 +1834,7 @@
                 <w:sz w:val="20"/>
                 <w:szCs w:val="20"/>
               </w:rPr>
-              <w:t>{%</w:t>
-            </w:r>
-            <w:proofErr w:type="spellStart"/>
-            <w:r>
-              <w:rPr>
-                <w:rFonts w:ascii="Palatino Linotype" w:hAnsi="Palatino Linotype"/>
-                <w:b/>
-                <w:bCs/>
-                <w:sz w:val="20"/>
-                <w:szCs w:val="20"/>
-              </w:rPr>
-              <w:t>tc</w:t>
-            </w:r>
-            <w:proofErr w:type="spellEnd"/>
-            <w:r>
-              <w:rPr>
-                <w:rFonts w:ascii="Palatino Linotype" w:hAnsi="Palatino Linotype"/>
-                <w:b/>
-                <w:bCs/>
-                <w:sz w:val="20"/>
-                <w:szCs w:val="20"/>
-              </w:rPr>
-              <w:t xml:space="preserve"> for charge in </w:t>
-            </w:r>
-            <w:proofErr w:type="spellStart"/>
-            <w:r>
-              <w:rPr>
-                <w:rFonts w:ascii="Palatino Linotype" w:hAnsi="Palatino Linotype"/>
-                <w:b/>
-                <w:bCs/>
-                <w:sz w:val="20"/>
-                <w:szCs w:val="20"/>
-              </w:rPr>
-              <w:t>charges_list</w:t>
-            </w:r>
-            <w:proofErr w:type="spellEnd"/>
-            <w:r>
-              <w:rPr>
-                <w:rFonts w:ascii="Palatino Linotype" w:hAnsi="Palatino Linotype"/>
-                <w:b/>
-                <w:bCs/>
-                <w:sz w:val="20"/>
-                <w:szCs w:val="20"/>
-              </w:rPr>
-              <w:t xml:space="preserve"> %}</w:t>
+              <w:t>{%tc for charge in charges_list %}</w:t>
             </w:r>
           </w:p>
         </w:tc>
@@ -3027,29 +1872,7 @@
                 <w:sz w:val="20"/>
                 <w:szCs w:val="20"/>
               </w:rPr>
-              <w:t xml:space="preserve">{{ </w:t>
-            </w:r>
-            <w:proofErr w:type="spellStart"/>
-            <w:r>
-              <w:rPr>
-                <w:rFonts w:ascii="Palatino Linotype" w:hAnsi="Palatino Linotype"/>
-                <w:b/>
-                <w:bCs/>
-                <w:sz w:val="20"/>
-                <w:szCs w:val="20"/>
-              </w:rPr>
-              <w:t>charge.finding</w:t>
-            </w:r>
-            <w:proofErr w:type="spellEnd"/>
-            <w:r>
-              <w:rPr>
-                <w:rFonts w:ascii="Palatino Linotype" w:hAnsi="Palatino Linotype"/>
-                <w:b/>
-                <w:bCs/>
-                <w:sz w:val="20"/>
-                <w:szCs w:val="20"/>
-              </w:rPr>
-              <w:t xml:space="preserve"> }}</w:t>
+              <w:t>{{ charge.finding }}</w:t>
             </w:r>
           </w:p>
         </w:tc>
@@ -3087,51 +1910,7 @@
                 <w:sz w:val="20"/>
                 <w:szCs w:val="20"/>
               </w:rPr>
-              <w:t>{%</w:t>
-            </w:r>
-            <w:proofErr w:type="spellStart"/>
-            <w:r>
-              <w:rPr>
-                <w:rFonts w:ascii="Palatino Linotype" w:hAnsi="Palatino Linotype"/>
-                <w:b/>
-                <w:bCs/>
-                <w:sz w:val="20"/>
-                <w:szCs w:val="20"/>
-              </w:rPr>
-              <w:t>tc</w:t>
-            </w:r>
-            <w:proofErr w:type="spellEnd"/>
-            <w:r>
-              <w:rPr>
-                <w:rFonts w:ascii="Palatino Linotype" w:hAnsi="Palatino Linotype"/>
-                <w:b/>
-                <w:bCs/>
-                <w:sz w:val="20"/>
-                <w:szCs w:val="20"/>
-              </w:rPr>
-              <w:t xml:space="preserve"> </w:t>
-            </w:r>
-            <w:proofErr w:type="spellStart"/>
-            <w:r>
-              <w:rPr>
-                <w:rFonts w:ascii="Palatino Linotype" w:hAnsi="Palatino Linotype"/>
-                <w:b/>
-                <w:bCs/>
-                <w:sz w:val="20"/>
-                <w:szCs w:val="20"/>
-              </w:rPr>
-              <w:t>endfor</w:t>
-            </w:r>
-            <w:proofErr w:type="spellEnd"/>
-            <w:r>
-              <w:rPr>
-                <w:rFonts w:ascii="Palatino Linotype" w:hAnsi="Palatino Linotype"/>
-                <w:b/>
-                <w:bCs/>
-                <w:sz w:val="20"/>
-                <w:szCs w:val="20"/>
-              </w:rPr>
-              <w:t xml:space="preserve"> %}</w:t>
+              <w:t>{%tc endfor %}</w:t>
             </w:r>
           </w:p>
         </w:tc>
@@ -3213,51 +1992,7 @@
                 <w:sz w:val="20"/>
                 <w:szCs w:val="20"/>
               </w:rPr>
-              <w:t>{%</w:t>
-            </w:r>
-            <w:proofErr w:type="spellStart"/>
-            <w:r>
-              <w:rPr>
-                <w:rFonts w:ascii="Palatino Linotype" w:hAnsi="Palatino Linotype"/>
-                <w:b/>
-                <w:bCs/>
-                <w:sz w:val="20"/>
-                <w:szCs w:val="20"/>
-              </w:rPr>
-              <w:t>tc</w:t>
-            </w:r>
-            <w:proofErr w:type="spellEnd"/>
-            <w:r>
-              <w:rPr>
-                <w:rFonts w:ascii="Palatino Linotype" w:hAnsi="Palatino Linotype"/>
-                <w:b/>
-                <w:bCs/>
-                <w:sz w:val="20"/>
-                <w:szCs w:val="20"/>
-              </w:rPr>
-              <w:t xml:space="preserve"> for charge in </w:t>
-            </w:r>
-            <w:proofErr w:type="spellStart"/>
-            <w:r>
-              <w:rPr>
-                <w:rFonts w:ascii="Palatino Linotype" w:hAnsi="Palatino Linotype"/>
-                <w:b/>
-                <w:bCs/>
-                <w:sz w:val="20"/>
-                <w:szCs w:val="20"/>
-              </w:rPr>
-              <w:t>charges_list</w:t>
-            </w:r>
-            <w:proofErr w:type="spellEnd"/>
-            <w:r>
-              <w:rPr>
-                <w:rFonts w:ascii="Palatino Linotype" w:hAnsi="Palatino Linotype"/>
-                <w:b/>
-                <w:bCs/>
-                <w:sz w:val="20"/>
-                <w:szCs w:val="20"/>
-              </w:rPr>
-              <w:t xml:space="preserve"> %}</w:t>
+              <w:t>{%tc for charge in charges_list %}</w:t>
             </w:r>
           </w:p>
         </w:tc>
@@ -3295,29 +2030,7 @@
                 <w:sz w:val="20"/>
                 <w:szCs w:val="20"/>
               </w:rPr>
-              <w:t xml:space="preserve">{{ </w:t>
-            </w:r>
-            <w:proofErr w:type="spellStart"/>
-            <w:r>
-              <w:rPr>
-                <w:rFonts w:ascii="Palatino Linotype" w:hAnsi="Palatino Linotype"/>
-                <w:b/>
-                <w:bCs/>
-                <w:sz w:val="20"/>
-                <w:szCs w:val="20"/>
-              </w:rPr>
-              <w:t>charge.fines_amount</w:t>
-            </w:r>
-            <w:proofErr w:type="spellEnd"/>
-            <w:r>
-              <w:rPr>
-                <w:rFonts w:ascii="Palatino Linotype" w:hAnsi="Palatino Linotype"/>
-                <w:b/>
-                <w:bCs/>
-                <w:sz w:val="20"/>
-                <w:szCs w:val="20"/>
-              </w:rPr>
-              <w:t xml:space="preserve"> }}</w:t>
+              <w:t>{{ charge.fines_amount }}</w:t>
             </w:r>
           </w:p>
         </w:tc>
@@ -3355,51 +2068,7 @@
                 <w:sz w:val="20"/>
                 <w:szCs w:val="20"/>
               </w:rPr>
-              <w:t>{%</w:t>
-            </w:r>
-            <w:proofErr w:type="spellStart"/>
-            <w:r>
-              <w:rPr>
-                <w:rFonts w:ascii="Palatino Linotype" w:hAnsi="Palatino Linotype"/>
-                <w:b/>
-                <w:bCs/>
-                <w:sz w:val="20"/>
-                <w:szCs w:val="20"/>
-              </w:rPr>
-              <w:t>tc</w:t>
-            </w:r>
-            <w:proofErr w:type="spellEnd"/>
-            <w:r>
-              <w:rPr>
-                <w:rFonts w:ascii="Palatino Linotype" w:hAnsi="Palatino Linotype"/>
-                <w:b/>
-                <w:bCs/>
-                <w:sz w:val="20"/>
-                <w:szCs w:val="20"/>
-              </w:rPr>
-              <w:t xml:space="preserve"> </w:t>
-            </w:r>
-            <w:proofErr w:type="spellStart"/>
-            <w:r>
-              <w:rPr>
-                <w:rFonts w:ascii="Palatino Linotype" w:hAnsi="Palatino Linotype"/>
-                <w:b/>
-                <w:bCs/>
-                <w:sz w:val="20"/>
-                <w:szCs w:val="20"/>
-              </w:rPr>
-              <w:t>endfor</w:t>
-            </w:r>
-            <w:proofErr w:type="spellEnd"/>
-            <w:r>
-              <w:rPr>
-                <w:rFonts w:ascii="Palatino Linotype" w:hAnsi="Palatino Linotype"/>
-                <w:b/>
-                <w:bCs/>
-                <w:sz w:val="20"/>
-                <w:szCs w:val="20"/>
-              </w:rPr>
-              <w:t xml:space="preserve"> %}</w:t>
+              <w:t>{%tc endfor %}</w:t>
             </w:r>
           </w:p>
         </w:tc>
@@ -3501,51 +2170,7 @@
                 <w:sz w:val="20"/>
                 <w:szCs w:val="20"/>
               </w:rPr>
-              <w:t>{%</w:t>
-            </w:r>
-            <w:proofErr w:type="spellStart"/>
-            <w:r>
-              <w:rPr>
-                <w:rFonts w:ascii="Palatino Linotype" w:hAnsi="Palatino Linotype"/>
-                <w:b/>
-                <w:bCs/>
-                <w:sz w:val="20"/>
-                <w:szCs w:val="20"/>
-              </w:rPr>
-              <w:t>tc</w:t>
-            </w:r>
-            <w:proofErr w:type="spellEnd"/>
-            <w:r>
-              <w:rPr>
-                <w:rFonts w:ascii="Palatino Linotype" w:hAnsi="Palatino Linotype"/>
-                <w:b/>
-                <w:bCs/>
-                <w:sz w:val="20"/>
-                <w:szCs w:val="20"/>
-              </w:rPr>
-              <w:t xml:space="preserve"> for charge in </w:t>
-            </w:r>
-            <w:proofErr w:type="spellStart"/>
-            <w:r>
-              <w:rPr>
-                <w:rFonts w:ascii="Palatino Linotype" w:hAnsi="Palatino Linotype"/>
-                <w:b/>
-                <w:bCs/>
-                <w:sz w:val="20"/>
-                <w:szCs w:val="20"/>
-              </w:rPr>
-              <w:t>charges_list</w:t>
-            </w:r>
-            <w:proofErr w:type="spellEnd"/>
-            <w:r>
-              <w:rPr>
-                <w:rFonts w:ascii="Palatino Linotype" w:hAnsi="Palatino Linotype"/>
-                <w:b/>
-                <w:bCs/>
-                <w:sz w:val="20"/>
-                <w:szCs w:val="20"/>
-              </w:rPr>
-              <w:t xml:space="preserve"> %}</w:t>
+              <w:t>{%tc for charge in charges_list %}</w:t>
             </w:r>
           </w:p>
         </w:tc>
@@ -3583,29 +2208,7 @@
                 <w:sz w:val="20"/>
                 <w:szCs w:val="20"/>
               </w:rPr>
-              <w:t xml:space="preserve">{{ </w:t>
-            </w:r>
-            <w:proofErr w:type="spellStart"/>
-            <w:r>
-              <w:rPr>
-                <w:rFonts w:ascii="Palatino Linotype" w:hAnsi="Palatino Linotype"/>
-                <w:b/>
-                <w:bCs/>
-                <w:sz w:val="20"/>
-                <w:szCs w:val="20"/>
-              </w:rPr>
-              <w:t>charge.fines_suspended</w:t>
-            </w:r>
-            <w:proofErr w:type="spellEnd"/>
-            <w:r>
-              <w:rPr>
-                <w:rFonts w:ascii="Palatino Linotype" w:hAnsi="Palatino Linotype"/>
-                <w:b/>
-                <w:bCs/>
-                <w:sz w:val="20"/>
-                <w:szCs w:val="20"/>
-              </w:rPr>
-              <w:t xml:space="preserve"> }}</w:t>
+              <w:t>{{ charge.fines_suspended }}</w:t>
             </w:r>
           </w:p>
         </w:tc>
@@ -3643,51 +2246,7 @@
                 <w:sz w:val="20"/>
                 <w:szCs w:val="20"/>
               </w:rPr>
-              <w:t>{%</w:t>
-            </w:r>
-            <w:proofErr w:type="spellStart"/>
-            <w:r>
-              <w:rPr>
-                <w:rFonts w:ascii="Palatino Linotype" w:hAnsi="Palatino Linotype"/>
-                <w:b/>
-                <w:bCs/>
-                <w:sz w:val="20"/>
-                <w:szCs w:val="20"/>
-              </w:rPr>
-              <w:t>tc</w:t>
-            </w:r>
-            <w:proofErr w:type="spellEnd"/>
-            <w:r>
-              <w:rPr>
-                <w:rFonts w:ascii="Palatino Linotype" w:hAnsi="Palatino Linotype"/>
-                <w:b/>
-                <w:bCs/>
-                <w:sz w:val="20"/>
-                <w:szCs w:val="20"/>
-              </w:rPr>
-              <w:t xml:space="preserve"> </w:t>
-            </w:r>
-            <w:proofErr w:type="spellStart"/>
-            <w:r>
-              <w:rPr>
-                <w:rFonts w:ascii="Palatino Linotype" w:hAnsi="Palatino Linotype"/>
-                <w:b/>
-                <w:bCs/>
-                <w:sz w:val="20"/>
-                <w:szCs w:val="20"/>
-              </w:rPr>
-              <w:t>endfor</w:t>
-            </w:r>
-            <w:proofErr w:type="spellEnd"/>
-            <w:r>
-              <w:rPr>
-                <w:rFonts w:ascii="Palatino Linotype" w:hAnsi="Palatino Linotype"/>
-                <w:b/>
-                <w:bCs/>
-                <w:sz w:val="20"/>
-                <w:szCs w:val="20"/>
-              </w:rPr>
-              <w:t xml:space="preserve"> %}</w:t>
+              <w:t>{%tc endfor %}</w:t>
             </w:r>
           </w:p>
         </w:tc>
@@ -3742,27 +2301,7 @@
           <w:sz w:val="20"/>
           <w:szCs w:val="20"/>
         </w:rPr>
-        <w:t xml:space="preserve">if </w:t>
-      </w:r>
-      <w:proofErr w:type="spellStart"/>
-      <w:r>
-        <w:rPr>
-          <w:rFonts w:ascii="Palatino Linotype" w:hAnsi="Palatino Linotype"/>
-          <w:bCs/>
-          <w:sz w:val="20"/>
-          <w:szCs w:val="20"/>
-        </w:rPr>
-        <w:t>court_costs.ordered</w:t>
-      </w:r>
-      <w:proofErr w:type="spellEnd"/>
-      <w:r>
-        <w:rPr>
-          <w:rFonts w:ascii="Palatino Linotype" w:hAnsi="Palatino Linotype"/>
-          <w:bCs/>
-          <w:sz w:val="20"/>
-          <w:szCs w:val="20"/>
-        </w:rPr>
-        <w:t xml:space="preserve"> == ‘Yes’ %}</w:t>
+        <w:t>if court_costs.ordered == ‘Yes’ %}</w:t>
       </w:r>
       <w:r>
         <w:rPr>
@@ -3800,216 +2339,455 @@
           <w:sz w:val="20"/>
           <w:szCs w:val="20"/>
         </w:rPr>
+        <w:t xml:space="preserve"> elif court_costs.ordered == ‘Waived</w:t>
+      </w:r>
+      <w:r>
+        <w:rPr>
+          <w:rFonts w:ascii="Palatino Linotype" w:hAnsi="Palatino Linotype"/>
+          <w:bCs/>
+          <w:sz w:val="20"/>
+          <w:szCs w:val="20"/>
+        </w:rPr>
+        <w:t>’ %}</w:t>
+      </w:r>
+      <w:r>
+        <w:rPr>
+          <w:rFonts w:ascii="Palatino Linotype" w:hAnsi="Palatino Linotype"/>
+          <w:bCs/>
+          <w:sz w:val="20"/>
+          <w:szCs w:val="20"/>
+          <w:u w:val="single"/>
+        </w:rPr>
+        <w:t>Court costs in this case are waived</w:t>
+      </w:r>
+      <w:r>
+        <w:rPr>
+          <w:rFonts w:ascii="Palatino Linotype" w:hAnsi="Palatino Linotype"/>
+          <w:bCs/>
+          <w:sz w:val="20"/>
+          <w:szCs w:val="20"/>
+        </w:rPr>
+        <w:t xml:space="preserve">. </w:t>
+      </w:r>
+      <w:r>
+        <w:rPr>
+          <w:rFonts w:ascii="Palatino Linotype" w:hAnsi="Palatino Linotype"/>
+          <w:bCs/>
+          <w:sz w:val="20"/>
+          <w:szCs w:val="20"/>
+        </w:rPr>
+        <w:t>{% elif court_costs.ordered == ‘Imposed in companion case’ %}</w:t>
+      </w:r>
+      <w:r>
+        <w:rPr>
+          <w:rFonts w:ascii="Palatino Linotype" w:hAnsi="Palatino Linotype"/>
+          <w:bCs/>
+          <w:sz w:val="20"/>
+          <w:szCs w:val="20"/>
+          <w:u w:val="single"/>
+        </w:rPr>
+        <w:t>No court costs are imposed in this case, but court costs are imposed in Defendant’s companion case</w:t>
+      </w:r>
+      <w:r>
+        <w:rPr>
+          <w:rFonts w:ascii="Palatino Linotype" w:hAnsi="Palatino Linotype"/>
+          <w:bCs/>
+          <w:sz w:val="20"/>
+          <w:szCs w:val="20"/>
+        </w:rPr>
+        <w:t xml:space="preserve">. </w:t>
+      </w:r>
+      <w:r>
+        <w:rPr>
+          <w:rFonts w:ascii="Palatino Linotype" w:hAnsi="Palatino Linotype"/>
+          <w:bCs/>
+          <w:sz w:val="20"/>
+          <w:szCs w:val="20"/>
+        </w:rPr>
+        <w:t>{% elif court_costs.ordered == ‘No’ %}</w:t>
+      </w:r>
+      <w:r>
+        <w:rPr>
+          <w:rFonts w:ascii="Palatino Linotype" w:hAnsi="Palatino Linotype"/>
+          <w:bCs/>
+          <w:sz w:val="20"/>
+          <w:szCs w:val="20"/>
+          <w:u w:val="single"/>
+        </w:rPr>
+        <w:t>There are no court costs in this case</w:t>
+      </w:r>
+      <w:r>
+        <w:rPr>
+          <w:rFonts w:ascii="Palatino Linotype" w:hAnsi="Palatino Linotype"/>
+          <w:bCs/>
+          <w:sz w:val="20"/>
+          <w:szCs w:val="20"/>
+        </w:rPr>
+        <w:t xml:space="preserve">. </w:t>
+      </w:r>
+      <w:r>
+        <w:rPr>
+          <w:rFonts w:ascii="Palatino Linotype" w:hAnsi="Palatino Linotype"/>
+          <w:bCs/>
+          <w:sz w:val="20"/>
+          <w:szCs w:val="20"/>
+        </w:rPr>
+        <w:t>{% endif %}</w:t>
+      </w:r>
+      <w:r>
+        <w:rPr>
+          <w:rFonts w:ascii="Palatino Linotype" w:hAnsi="Palatino Linotype"/>
+          <w:sz w:val="20"/>
+          <w:szCs w:val="20"/>
+        </w:rPr>
+        <w:t>The Defendant was</w:t>
+      </w:r>
+      <w:r>
+        <w:rPr>
+          <w:rFonts w:ascii="Palatino Linotype" w:hAnsi="Palatino Linotype"/>
+          <w:sz w:val="20"/>
+          <w:szCs w:val="20"/>
+        </w:rPr>
+        <w:t xml:space="preserve"> informed of the fines </w:t>
+      </w:r>
+      <w:r>
+        <w:rPr>
+          <w:rFonts w:ascii="Palatino Linotype" w:hAnsi="Palatino Linotype"/>
+          <w:b/>
+          <w:bCs/>
+          <w:sz w:val="20"/>
+          <w:szCs w:val="20"/>
+        </w:rPr>
+        <w:t xml:space="preserve">{% </w:t>
+      </w:r>
+      <w:r>
+        <w:rPr>
+          <w:rFonts w:ascii="Palatino Linotype" w:hAnsi="Palatino Linotype"/>
+          <w:bCs/>
+          <w:sz w:val="20"/>
+          <w:szCs w:val="20"/>
+        </w:rPr>
+        <w:t>if court_costs.ordered == ‘Yes’ %}</w:t>
+      </w:r>
+      <w:r>
+        <w:rPr>
+          <w:rFonts w:ascii="Palatino Linotype" w:hAnsi="Palatino Linotype"/>
+          <w:sz w:val="20"/>
+          <w:szCs w:val="20"/>
+        </w:rPr>
+        <w:t>and costs</w:t>
+      </w:r>
+      <w:r>
+        <w:rPr>
+          <w:rFonts w:ascii="Palatino Linotype" w:hAnsi="Palatino Linotype"/>
+          <w:sz w:val="20"/>
+          <w:szCs w:val="20"/>
+        </w:rPr>
+        <w:t xml:space="preserve"> {% endif %}</w:t>
+      </w:r>
+      <w:r>
+        <w:rPr>
+          <w:rFonts w:ascii="Palatino Linotype" w:hAnsi="Palatino Linotype"/>
+          <w:sz w:val="20"/>
+          <w:szCs w:val="20"/>
+        </w:rPr>
+        <w:t>owed,</w:t>
+      </w:r>
+      <w:r>
+        <w:rPr>
+          <w:rFonts w:ascii="Palatino Linotype" w:hAnsi="Palatino Linotype"/>
+          <w:sz w:val="20"/>
+          <w:szCs w:val="20"/>
+        </w:rPr>
+        <w:t xml:space="preserve"> and</w:t>
+      </w:r>
+      <w:r>
+        <w:rPr>
+          <w:rFonts w:ascii="Palatino Linotype" w:hAnsi="Palatino Linotype"/>
+          <w:sz w:val="20"/>
+          <w:szCs w:val="20"/>
+        </w:rPr>
+        <w:t xml:space="preserve"> Defendant expressed an ability to pay </w:t>
+      </w:r>
+      <w:r>
+        <w:rPr>
+          <w:rFonts w:ascii="Palatino Linotype" w:hAnsi="Palatino Linotype"/>
+          <w:b/>
+          <w:bCs/>
+          <w:sz w:val="20"/>
+          <w:szCs w:val="20"/>
+        </w:rPr>
+        <w:t xml:space="preserve">{{ </w:t>
+      </w:r>
+      <w:r>
+        <w:rPr>
+          <w:rFonts w:ascii="Palatino Linotype" w:hAnsi="Palatino Linotype"/>
+          <w:b/>
+          <w:bCs/>
+          <w:sz w:val="20"/>
+          <w:szCs w:val="20"/>
+        </w:rPr>
+        <w:t>court_costs.</w:t>
+      </w:r>
+      <w:r>
+        <w:rPr>
+          <w:rFonts w:ascii="Palatino Linotype" w:hAnsi="Palatino Linotype"/>
+          <w:b/>
+          <w:bCs/>
+          <w:sz w:val="20"/>
+          <w:szCs w:val="20"/>
+        </w:rPr>
+        <w:t>ability_to_pay_time }}</w:t>
+      </w:r>
+      <w:r>
+        <w:rPr>
+          <w:rFonts w:ascii="Palatino Linotype" w:hAnsi="Palatino Linotype"/>
+          <w:sz w:val="20"/>
+          <w:szCs w:val="20"/>
+        </w:rPr>
+        <w:t xml:space="preserve">. </w:t>
+      </w:r>
+      <w:bookmarkStart w:id="0" w:name="_Hlk94196527"/>
+      <w:r>
+        <w:rPr>
+          <w:rFonts w:ascii="Palatino Linotype" w:hAnsi="Palatino Linotype"/>
+          <w:sz w:val="20"/>
+          <w:szCs w:val="20"/>
+        </w:rPr>
+        <w:t>Absent further order, the Court finds Defendant is able and shall pay</w:t>
+      </w:r>
+      <w:r>
+        <w:rPr>
+          <w:rFonts w:ascii="Palatino Linotype" w:hAnsi="Palatino Linotype"/>
+          <w:sz w:val="20"/>
+          <w:szCs w:val="20"/>
+        </w:rPr>
+        <w:t xml:space="preserve"> the fines </w:t>
+      </w:r>
+      <w:r>
+        <w:rPr>
+          <w:rFonts w:ascii="Palatino Linotype" w:hAnsi="Palatino Linotype"/>
+          <w:b/>
+          <w:bCs/>
+          <w:sz w:val="20"/>
+          <w:szCs w:val="20"/>
+        </w:rPr>
+        <w:t xml:space="preserve">{% </w:t>
+      </w:r>
+      <w:r>
+        <w:rPr>
+          <w:rFonts w:ascii="Palatino Linotype" w:hAnsi="Palatino Linotype"/>
+          <w:bCs/>
+          <w:sz w:val="20"/>
+          <w:szCs w:val="20"/>
+        </w:rPr>
+        <w:t>if court_costs.ordered == ‘Yes’ %}</w:t>
+      </w:r>
+      <w:r>
+        <w:rPr>
+          <w:rFonts w:ascii="Palatino Linotype" w:hAnsi="Palatino Linotype"/>
+          <w:sz w:val="20"/>
+          <w:szCs w:val="20"/>
+        </w:rPr>
+        <w:t>and costs</w:t>
+      </w:r>
+      <w:r>
+        <w:rPr>
+          <w:rFonts w:ascii="Palatino Linotype" w:hAnsi="Palatino Linotype"/>
+          <w:sz w:val="20"/>
+          <w:szCs w:val="20"/>
+        </w:rPr>
+        <w:t xml:space="preserve"> {% endif %}</w:t>
+      </w:r>
+      <w:r>
+        <w:rPr>
+          <w:rFonts w:ascii="Palatino Linotype" w:hAnsi="Palatino Linotype"/>
+          <w:sz w:val="20"/>
+          <w:szCs w:val="20"/>
+        </w:rPr>
+        <w:t xml:space="preserve">in full by </w:t>
+      </w:r>
+      <w:bookmarkEnd w:id="0"/>
+      <w:r>
+        <w:rPr>
+          <w:rFonts w:ascii="Palatino Linotype" w:hAnsi="Palatino Linotype"/>
+          <w:b/>
+          <w:bCs/>
+          <w:sz w:val="20"/>
+          <w:szCs w:val="20"/>
+        </w:rPr>
+        <w:t xml:space="preserve">{{ </w:t>
+      </w:r>
+      <w:r>
+        <w:rPr>
+          <w:rFonts w:ascii="Palatino Linotype" w:hAnsi="Palatino Linotype"/>
+          <w:b/>
+          <w:bCs/>
+          <w:sz w:val="20"/>
+          <w:szCs w:val="20"/>
+        </w:rPr>
+        <w:t>court_costs.</w:t>
+      </w:r>
+      <w:r>
+        <w:rPr>
+          <w:rFonts w:ascii="Palatino Linotype" w:hAnsi="Palatino Linotype"/>
+          <w:b/>
+          <w:bCs/>
+          <w:sz w:val="20"/>
+          <w:szCs w:val="20"/>
+        </w:rPr>
+        <w:t>balance_due_date }}</w:t>
+      </w:r>
+      <w:r>
+        <w:rPr>
+          <w:rFonts w:ascii="Palatino Linotype" w:hAnsi="Palatino Linotype"/>
+          <w:sz w:val="20"/>
+          <w:szCs w:val="20"/>
+        </w:rPr>
+        <w:t xml:space="preserve">. </w:t>
+      </w:r>
+      <w:r>
+        <w:rPr>
+          <w:rFonts w:ascii="Palatino Linotype" w:hAnsi="Palatino Linotype"/>
+          <w:sz w:val="20"/>
+          <w:szCs w:val="20"/>
+        </w:rPr>
+        <w:t xml:space="preserve">{% if </w:t>
+      </w:r>
+      <w:r>
+        <w:rPr>
+          <w:rFonts w:ascii="Palatino Linotype" w:hAnsi="Palatino Linotype"/>
+          <w:sz w:val="20"/>
+          <w:szCs w:val="20"/>
+        </w:rPr>
+        <w:t>fines_and_costs_jail_credit is true</w:t>
+      </w:r>
+      <w:r>
+        <w:rPr>
+          <w:rFonts w:ascii="Palatino Linotype" w:hAnsi="Palatino Linotype"/>
+          <w:sz w:val="20"/>
+          <w:szCs w:val="20"/>
+        </w:rPr>
+        <w:t xml:space="preserve"> %}Defendant shall receive credit at $50/day for </w:t>
+      </w:r>
+      <w:r>
+        <w:rPr>
+          <w:rFonts w:ascii="Palatino Linotype" w:hAnsi="Palatino Linotype"/>
+          <w:b/>
+          <w:bCs/>
+          <w:sz w:val="20"/>
+          <w:szCs w:val="20"/>
+        </w:rPr>
+        <w:t xml:space="preserve">{{ </w:t>
+      </w:r>
+      <w:r>
+        <w:rPr>
+          <w:rFonts w:ascii="Palatino Linotype" w:hAnsi="Palatino Linotype"/>
+          <w:b/>
+          <w:bCs/>
+          <w:sz w:val="20"/>
+          <w:szCs w:val="20"/>
+        </w:rPr>
+        <w:t>fine_jail_days</w:t>
+      </w:r>
+      <w:r>
+        <w:rPr>
+          <w:rFonts w:ascii="Palatino Linotype" w:hAnsi="Palatino Linotype"/>
+          <w:b/>
+          <w:bCs/>
+          <w:sz w:val="20"/>
+          <w:szCs w:val="20"/>
+        </w:rPr>
+        <w:t xml:space="preserve"> }} </w:t>
+      </w:r>
+      <w:r>
+        <w:rPr>
+          <w:rFonts w:ascii="Palatino Linotype" w:hAnsi="Palatino Linotype"/>
+          <w:b/>
+          <w:bCs/>
+          <w:sz w:val="20"/>
+          <w:szCs w:val="20"/>
+        </w:rPr>
+        <w:t>jail day(s)</w:t>
+      </w:r>
+      <w:r>
+        <w:rPr>
+          <w:rFonts w:ascii="Palatino Linotype" w:hAnsi="Palatino Linotype"/>
+          <w:sz w:val="20"/>
+          <w:szCs w:val="20"/>
+        </w:rPr>
+        <w:t xml:space="preserve"> served for a non-jailable offense.</w:t>
+      </w:r>
+      <w:r>
+        <w:rPr>
+          <w:rFonts w:ascii="Palatino Linotype" w:hAnsi="Palatino Linotype"/>
+          <w:sz w:val="20"/>
+          <w:szCs w:val="20"/>
+        </w:rPr>
         <w:t xml:space="preserve"> </w:t>
       </w:r>
-      <w:proofErr w:type="spellStart"/>
-      <w:r>
-        <w:rPr>
-          <w:rFonts w:ascii="Palatino Linotype" w:hAnsi="Palatino Linotype"/>
-          <w:bCs/>
-          <w:sz w:val="20"/>
-          <w:szCs w:val="20"/>
-        </w:rPr>
-        <w:t>elif</w:t>
-      </w:r>
-      <w:proofErr w:type="spellEnd"/>
-      <w:r>
-        <w:rPr>
-          <w:rFonts w:ascii="Palatino Linotype" w:hAnsi="Palatino Linotype"/>
-          <w:bCs/>
+      <w:r>
+        <w:rPr>
+          <w:rFonts w:ascii="Palatino Linotype" w:hAnsi="Palatino Linotype"/>
+          <w:sz w:val="20"/>
+          <w:szCs w:val="20"/>
+        </w:rPr>
+        <w:t>{% endif %}</w:t>
+      </w:r>
+      <w:r>
+        <w:rPr>
+          <w:rFonts w:ascii="Palatino Linotype" w:hAnsi="Palatino Linotype"/>
+          <w:sz w:val="20"/>
+          <w:szCs w:val="20"/>
+        </w:rPr>
+        <w:t>{% if court_costs.ability_to_pay_time != ‘forthwith’ %}</w:t>
+      </w:r>
+      <w:r>
+        <w:rPr>
+          <w:rFonts w:ascii="Palatino Linotype" w:hAnsi="Palatino Linotype"/>
+          <w:sz w:val="20"/>
+          <w:szCs w:val="20"/>
+        </w:rPr>
+        <w:t xml:space="preserve">Defendant may complete community service hours to satisfy fines </w:t>
+      </w:r>
+      <w:r>
+        <w:rPr>
+          <w:rFonts w:ascii="Palatino Linotype" w:hAnsi="Palatino Linotype"/>
+          <w:b/>
+          <w:bCs/>
+          <w:sz w:val="20"/>
+          <w:szCs w:val="20"/>
+        </w:rPr>
+        <w:t xml:space="preserve">{% </w:t>
+      </w:r>
+      <w:r>
+        <w:rPr>
+          <w:rFonts w:ascii="Palatino Linotype" w:hAnsi="Palatino Linotype"/>
+          <w:bCs/>
+          <w:sz w:val="20"/>
+          <w:szCs w:val="20"/>
+        </w:rPr>
+        <w:t>if court_costs.ordered == ‘Yes’ %}</w:t>
+      </w:r>
+      <w:r>
+        <w:rPr>
+          <w:rFonts w:ascii="Palatino Linotype" w:hAnsi="Palatino Linotype"/>
+          <w:sz w:val="20"/>
+          <w:szCs w:val="20"/>
+        </w:rPr>
+        <w:t>and costs</w:t>
+      </w:r>
+      <w:r>
+        <w:rPr>
+          <w:rFonts w:ascii="Palatino Linotype" w:hAnsi="Palatino Linotype"/>
           <w:sz w:val="20"/>
           <w:szCs w:val="20"/>
         </w:rPr>
         <w:t xml:space="preserve"> </w:t>
       </w:r>
-      <w:proofErr w:type="spellStart"/>
-      <w:r>
-        <w:rPr>
-          <w:rFonts w:ascii="Palatino Linotype" w:hAnsi="Palatino Linotype"/>
-          <w:bCs/>
-          <w:sz w:val="20"/>
-          <w:szCs w:val="20"/>
-        </w:rPr>
-        <w:t>court_costs.ordered</w:t>
-      </w:r>
-      <w:proofErr w:type="spellEnd"/>
-      <w:r>
-        <w:rPr>
-          <w:rFonts w:ascii="Palatino Linotype" w:hAnsi="Palatino Linotype"/>
-          <w:bCs/>
-          <w:sz w:val="20"/>
-          <w:szCs w:val="20"/>
-        </w:rPr>
-        <w:t xml:space="preserve"> == ‘Waived</w:t>
-      </w:r>
-      <w:r>
-        <w:rPr>
-          <w:rFonts w:ascii="Palatino Linotype" w:hAnsi="Palatino Linotype"/>
-          <w:bCs/>
-          <w:sz w:val="20"/>
-          <w:szCs w:val="20"/>
-        </w:rPr>
-        <w:t>’ %}</w:t>
-      </w:r>
-      <w:r>
-        <w:rPr>
-          <w:rFonts w:ascii="Palatino Linotype" w:hAnsi="Palatino Linotype"/>
-          <w:bCs/>
-          <w:sz w:val="20"/>
-          <w:szCs w:val="20"/>
-          <w:u w:val="single"/>
-        </w:rPr>
-        <w:t>Court costs in this case are waived</w:t>
-      </w:r>
-      <w:r>
-        <w:rPr>
-          <w:rFonts w:ascii="Palatino Linotype" w:hAnsi="Palatino Linotype"/>
-          <w:bCs/>
-          <w:sz w:val="20"/>
-          <w:szCs w:val="20"/>
-        </w:rPr>
-        <w:t xml:space="preserve">. </w:t>
-      </w:r>
-      <w:r>
-        <w:rPr>
-          <w:rFonts w:ascii="Palatino Linotype" w:hAnsi="Palatino Linotype"/>
-          <w:bCs/>
-          <w:sz w:val="20"/>
-          <w:szCs w:val="20"/>
-        </w:rPr>
-        <w:t xml:space="preserve">{% </w:t>
-      </w:r>
-      <w:proofErr w:type="spellStart"/>
-      <w:r>
-        <w:rPr>
-          <w:rFonts w:ascii="Palatino Linotype" w:hAnsi="Palatino Linotype"/>
-          <w:bCs/>
-          <w:sz w:val="20"/>
-          <w:szCs w:val="20"/>
-        </w:rPr>
-        <w:t>elif</w:t>
-      </w:r>
-      <w:proofErr w:type="spellEnd"/>
-      <w:r>
-        <w:rPr>
-          <w:rFonts w:ascii="Palatino Linotype" w:hAnsi="Palatino Linotype"/>
-          <w:bCs/>
-          <w:sz w:val="20"/>
-          <w:szCs w:val="20"/>
-        </w:rPr>
-        <w:t xml:space="preserve"> </w:t>
-      </w:r>
-      <w:proofErr w:type="spellStart"/>
-      <w:r>
-        <w:rPr>
-          <w:rFonts w:ascii="Palatino Linotype" w:hAnsi="Palatino Linotype"/>
-          <w:bCs/>
-          <w:sz w:val="20"/>
-          <w:szCs w:val="20"/>
-        </w:rPr>
-        <w:t>court_costs.ordered</w:t>
-      </w:r>
-      <w:proofErr w:type="spellEnd"/>
-      <w:r>
-        <w:rPr>
-          <w:rFonts w:ascii="Palatino Linotype" w:hAnsi="Palatino Linotype"/>
-          <w:bCs/>
-          <w:sz w:val="20"/>
-          <w:szCs w:val="20"/>
-        </w:rPr>
-        <w:t xml:space="preserve"> == ‘Imposed in companion case’ %}</w:t>
-      </w:r>
-      <w:r>
-        <w:rPr>
-          <w:rFonts w:ascii="Palatino Linotype" w:hAnsi="Palatino Linotype"/>
-          <w:bCs/>
-          <w:sz w:val="20"/>
-          <w:szCs w:val="20"/>
-          <w:u w:val="single"/>
-        </w:rPr>
-        <w:t>No court costs are imposed in this case, but court costs are imposed in Defendant’s companion case</w:t>
-      </w:r>
-      <w:r>
-        <w:rPr>
-          <w:rFonts w:ascii="Palatino Linotype" w:hAnsi="Palatino Linotype"/>
-          <w:bCs/>
-          <w:sz w:val="20"/>
-          <w:szCs w:val="20"/>
-        </w:rPr>
-        <w:t xml:space="preserve">. </w:t>
-      </w:r>
-      <w:r>
-        <w:rPr>
-          <w:rFonts w:ascii="Palatino Linotype" w:hAnsi="Palatino Linotype"/>
-          <w:bCs/>
-          <w:sz w:val="20"/>
-          <w:szCs w:val="20"/>
-        </w:rPr>
-        <w:t xml:space="preserve">{% </w:t>
-      </w:r>
-      <w:proofErr w:type="spellStart"/>
-      <w:r>
-        <w:rPr>
-          <w:rFonts w:ascii="Palatino Linotype" w:hAnsi="Palatino Linotype"/>
-          <w:bCs/>
-          <w:sz w:val="20"/>
-          <w:szCs w:val="20"/>
-        </w:rPr>
-        <w:t>elif</w:t>
-      </w:r>
-      <w:proofErr w:type="spellEnd"/>
-      <w:r>
-        <w:rPr>
-          <w:rFonts w:ascii="Palatino Linotype" w:hAnsi="Palatino Linotype"/>
-          <w:bCs/>
-          <w:sz w:val="20"/>
-          <w:szCs w:val="20"/>
-        </w:rPr>
-        <w:t xml:space="preserve"> </w:t>
-      </w:r>
-      <w:proofErr w:type="spellStart"/>
-      <w:r>
-        <w:rPr>
-          <w:rFonts w:ascii="Palatino Linotype" w:hAnsi="Palatino Linotype"/>
-          <w:bCs/>
-          <w:sz w:val="20"/>
-          <w:szCs w:val="20"/>
-        </w:rPr>
-        <w:t>court_costs.ordered</w:t>
-      </w:r>
-      <w:proofErr w:type="spellEnd"/>
-      <w:r>
-        <w:rPr>
-          <w:rFonts w:ascii="Palatino Linotype" w:hAnsi="Palatino Linotype"/>
-          <w:bCs/>
-          <w:sz w:val="20"/>
-          <w:szCs w:val="20"/>
-        </w:rPr>
-        <w:t xml:space="preserve"> == ‘No’ %}</w:t>
-      </w:r>
-      <w:r>
-        <w:rPr>
-          <w:rFonts w:ascii="Palatino Linotype" w:hAnsi="Palatino Linotype"/>
-          <w:bCs/>
-          <w:sz w:val="20"/>
-          <w:szCs w:val="20"/>
-          <w:u w:val="single"/>
-        </w:rPr>
-        <w:t>There are no court costs in this case</w:t>
-      </w:r>
-      <w:r>
-        <w:rPr>
-          <w:rFonts w:ascii="Palatino Linotype" w:hAnsi="Palatino Linotype"/>
-          <w:bCs/>
-          <w:sz w:val="20"/>
-          <w:szCs w:val="20"/>
-        </w:rPr>
-        <w:t xml:space="preserve">. </w:t>
-      </w:r>
-      <w:r>
-        <w:rPr>
-          <w:rFonts w:ascii="Palatino Linotype" w:hAnsi="Palatino Linotype"/>
-          <w:bCs/>
+      <w:r>
+        <w:rPr>
+          <w:rFonts w:ascii="Palatino Linotype" w:hAnsi="Palatino Linotype"/>
           <w:sz w:val="20"/>
           <w:szCs w:val="20"/>
         </w:rPr>
@@ -4021,351 +2799,15 @@
           <w:sz w:val="20"/>
           <w:szCs w:val="20"/>
         </w:rPr>
-        <w:t>Having</w:t>
-      </w:r>
-      <w:r>
-        <w:rPr>
-          <w:rFonts w:ascii="Palatino Linotype" w:hAnsi="Palatino Linotype"/>
-          <w:sz w:val="20"/>
-          <w:szCs w:val="20"/>
-        </w:rPr>
-        <w:t xml:space="preserve"> been informed of the fines </w:t>
-      </w:r>
-      <w:r>
-        <w:rPr>
-          <w:rFonts w:ascii="Palatino Linotype" w:hAnsi="Palatino Linotype"/>
-          <w:b/>
-          <w:bCs/>
-          <w:sz w:val="20"/>
-          <w:szCs w:val="20"/>
-        </w:rPr>
-        <w:t xml:space="preserve">{% </w:t>
-      </w:r>
-      <w:r>
-        <w:rPr>
-          <w:rFonts w:ascii="Palatino Linotype" w:hAnsi="Palatino Linotype"/>
-          <w:bCs/>
-          <w:sz w:val="20"/>
-          <w:szCs w:val="20"/>
-        </w:rPr>
-        <w:t xml:space="preserve">if </w:t>
-      </w:r>
-      <w:proofErr w:type="spellStart"/>
-      <w:r>
-        <w:rPr>
-          <w:rFonts w:ascii="Palatino Linotype" w:hAnsi="Palatino Linotype"/>
-          <w:bCs/>
-          <w:sz w:val="20"/>
-          <w:szCs w:val="20"/>
-        </w:rPr>
-        <w:t>court_costs.ordered</w:t>
-      </w:r>
-      <w:proofErr w:type="spellEnd"/>
-      <w:r>
-        <w:rPr>
-          <w:rFonts w:ascii="Palatino Linotype" w:hAnsi="Palatino Linotype"/>
-          <w:bCs/>
-          <w:sz w:val="20"/>
-          <w:szCs w:val="20"/>
-        </w:rPr>
-        <w:t xml:space="preserve"> == ‘Yes’ %}</w:t>
-      </w:r>
-      <w:r>
-        <w:rPr>
-          <w:rFonts w:ascii="Palatino Linotype" w:hAnsi="Palatino Linotype"/>
-          <w:sz w:val="20"/>
-          <w:szCs w:val="20"/>
-        </w:rPr>
-        <w:t>and costs</w:t>
-      </w:r>
-      <w:r>
-        <w:rPr>
-          <w:rFonts w:ascii="Palatino Linotype" w:hAnsi="Palatino Linotype"/>
-          <w:sz w:val="20"/>
-          <w:szCs w:val="20"/>
-        </w:rPr>
-        <w:t xml:space="preserve"> {% endif %}</w:t>
-      </w:r>
-      <w:r>
-        <w:rPr>
-          <w:rFonts w:ascii="Palatino Linotype" w:hAnsi="Palatino Linotype"/>
-          <w:sz w:val="20"/>
-          <w:szCs w:val="20"/>
-        </w:rPr>
-        <w:t xml:space="preserve">owed, Defendant expressed an ability to pay </w:t>
-      </w:r>
-      <w:r>
-        <w:rPr>
-          <w:rFonts w:ascii="Palatino Linotype" w:hAnsi="Palatino Linotype"/>
-          <w:b/>
-          <w:bCs/>
-          <w:sz w:val="20"/>
-          <w:szCs w:val="20"/>
-        </w:rPr>
-        <w:t xml:space="preserve">{{ </w:t>
-      </w:r>
-      <w:proofErr w:type="spellStart"/>
-      <w:r>
-        <w:rPr>
-          <w:rFonts w:ascii="Palatino Linotype" w:hAnsi="Palatino Linotype"/>
-          <w:b/>
-          <w:bCs/>
-          <w:sz w:val="20"/>
-          <w:szCs w:val="20"/>
-        </w:rPr>
-        <w:t>court_costs.</w:t>
-      </w:r>
-      <w:r>
-        <w:rPr>
-          <w:rFonts w:ascii="Palatino Linotype" w:hAnsi="Palatino Linotype"/>
-          <w:b/>
-          <w:bCs/>
-          <w:sz w:val="20"/>
-          <w:szCs w:val="20"/>
-        </w:rPr>
-        <w:t>ability_to_pay_time</w:t>
-      </w:r>
-      <w:proofErr w:type="spellEnd"/>
-      <w:r>
-        <w:rPr>
-          <w:rFonts w:ascii="Palatino Linotype" w:hAnsi="Palatino Linotype"/>
-          <w:b/>
-          <w:bCs/>
-          <w:sz w:val="20"/>
-          <w:szCs w:val="20"/>
-        </w:rPr>
-        <w:t xml:space="preserve"> }}</w:t>
-      </w:r>
-      <w:r>
-        <w:rPr>
-          <w:rFonts w:ascii="Palatino Linotype" w:hAnsi="Palatino Linotype"/>
-          <w:sz w:val="20"/>
-          <w:szCs w:val="20"/>
-        </w:rPr>
-        <w:t xml:space="preserve">. </w:t>
-      </w:r>
-      <w:bookmarkStart w:id="0" w:name="_Hlk94196527"/>
-      <w:r>
-        <w:rPr>
-          <w:rFonts w:ascii="Palatino Linotype" w:hAnsi="Palatino Linotype"/>
-          <w:sz w:val="20"/>
-          <w:szCs w:val="20"/>
-        </w:rPr>
-        <w:t>Absent further order, the Court finds Defendant is able and shall pay</w:t>
-      </w:r>
-      <w:r>
-        <w:rPr>
-          <w:rFonts w:ascii="Palatino Linotype" w:hAnsi="Palatino Linotype"/>
-          <w:sz w:val="20"/>
-          <w:szCs w:val="20"/>
-        </w:rPr>
-        <w:t xml:space="preserve"> the fines </w:t>
-      </w:r>
-      <w:r>
-        <w:rPr>
-          <w:rFonts w:ascii="Palatino Linotype" w:hAnsi="Palatino Linotype"/>
-          <w:b/>
-          <w:bCs/>
-          <w:sz w:val="20"/>
-          <w:szCs w:val="20"/>
-        </w:rPr>
-        <w:t xml:space="preserve">{% </w:t>
-      </w:r>
-      <w:r>
-        <w:rPr>
-          <w:rFonts w:ascii="Palatino Linotype" w:hAnsi="Palatino Linotype"/>
-          <w:bCs/>
-          <w:sz w:val="20"/>
-          <w:szCs w:val="20"/>
-        </w:rPr>
-        <w:t xml:space="preserve">if </w:t>
-      </w:r>
-      <w:proofErr w:type="spellStart"/>
-      <w:r>
-        <w:rPr>
-          <w:rFonts w:ascii="Palatino Linotype" w:hAnsi="Palatino Linotype"/>
-          <w:bCs/>
-          <w:sz w:val="20"/>
-          <w:szCs w:val="20"/>
-        </w:rPr>
-        <w:t>court_costs.ordered</w:t>
-      </w:r>
-      <w:proofErr w:type="spellEnd"/>
-      <w:r>
-        <w:rPr>
-          <w:rFonts w:ascii="Palatino Linotype" w:hAnsi="Palatino Linotype"/>
-          <w:bCs/>
-          <w:sz w:val="20"/>
-          <w:szCs w:val="20"/>
-        </w:rPr>
-        <w:t xml:space="preserve"> == ‘Yes’ %}</w:t>
-      </w:r>
-      <w:r>
-        <w:rPr>
-          <w:rFonts w:ascii="Palatino Linotype" w:hAnsi="Palatino Linotype"/>
-          <w:sz w:val="20"/>
-          <w:szCs w:val="20"/>
-        </w:rPr>
-        <w:t>and costs</w:t>
-      </w:r>
-      <w:r>
-        <w:rPr>
-          <w:rFonts w:ascii="Palatino Linotype" w:hAnsi="Palatino Linotype"/>
-          <w:sz w:val="20"/>
-          <w:szCs w:val="20"/>
-        </w:rPr>
-        <w:t xml:space="preserve"> {% endif %}</w:t>
-      </w:r>
-      <w:r>
-        <w:rPr>
-          <w:rFonts w:ascii="Palatino Linotype" w:hAnsi="Palatino Linotype"/>
-          <w:sz w:val="20"/>
-          <w:szCs w:val="20"/>
-        </w:rPr>
-        <w:t xml:space="preserve">in full by </w:t>
-      </w:r>
-      <w:bookmarkEnd w:id="0"/>
-      <w:r>
-        <w:rPr>
-          <w:rFonts w:ascii="Palatino Linotype" w:hAnsi="Palatino Linotype"/>
-          <w:b/>
-          <w:bCs/>
-          <w:sz w:val="20"/>
-          <w:szCs w:val="20"/>
-        </w:rPr>
-        <w:t xml:space="preserve">{{ </w:t>
-      </w:r>
-      <w:proofErr w:type="spellStart"/>
-      <w:r>
-        <w:rPr>
-          <w:rFonts w:ascii="Palatino Linotype" w:hAnsi="Palatino Linotype"/>
-          <w:b/>
-          <w:bCs/>
-          <w:sz w:val="20"/>
-          <w:szCs w:val="20"/>
-        </w:rPr>
-        <w:t>court_costs.</w:t>
-      </w:r>
-      <w:r>
-        <w:rPr>
-          <w:rFonts w:ascii="Palatino Linotype" w:hAnsi="Palatino Linotype"/>
-          <w:b/>
-          <w:bCs/>
-          <w:sz w:val="20"/>
-          <w:szCs w:val="20"/>
-        </w:rPr>
-        <w:t>balance_due_date</w:t>
-      </w:r>
-      <w:proofErr w:type="spellEnd"/>
-      <w:r>
-        <w:rPr>
-          <w:rFonts w:ascii="Palatino Linotype" w:hAnsi="Palatino Linotype"/>
-          <w:b/>
-          <w:bCs/>
-          <w:sz w:val="20"/>
-          <w:szCs w:val="20"/>
-        </w:rPr>
-        <w:t xml:space="preserve"> }}</w:t>
-      </w:r>
-      <w:r>
-        <w:rPr>
-          <w:rFonts w:ascii="Palatino Linotype" w:hAnsi="Palatino Linotype"/>
-          <w:sz w:val="20"/>
-          <w:szCs w:val="20"/>
-        </w:rPr>
-        <w:t xml:space="preserve">. </w:t>
-      </w:r>
-      <w:r>
-        <w:rPr>
-          <w:rFonts w:ascii="Palatino Linotype" w:hAnsi="Palatino Linotype"/>
-          <w:sz w:val="20"/>
-          <w:szCs w:val="20"/>
-        </w:rPr>
-        <w:t xml:space="preserve">{% if </w:t>
-      </w:r>
-      <w:proofErr w:type="spellStart"/>
-      <w:r>
-        <w:rPr>
-          <w:rFonts w:ascii="Palatino Linotype" w:hAnsi="Palatino Linotype"/>
-          <w:sz w:val="20"/>
-          <w:szCs w:val="20"/>
-        </w:rPr>
-        <w:t>fines_and_costs_jail_credit</w:t>
-      </w:r>
-      <w:proofErr w:type="spellEnd"/>
-      <w:r>
-        <w:rPr>
-          <w:rFonts w:ascii="Palatino Linotype" w:hAnsi="Palatino Linotype"/>
-          <w:sz w:val="20"/>
-          <w:szCs w:val="20"/>
-        </w:rPr>
-        <w:t xml:space="preserve"> is true</w:t>
-      </w:r>
-      <w:r>
-        <w:rPr>
-          <w:rFonts w:ascii="Palatino Linotype" w:hAnsi="Palatino Linotype"/>
-          <w:sz w:val="20"/>
-          <w:szCs w:val="20"/>
-        </w:rPr>
-        <w:t xml:space="preserve"> %}Defendant shall receive credit at $50/day for </w:t>
-      </w:r>
-      <w:r>
-        <w:rPr>
-          <w:rFonts w:ascii="Palatino Linotype" w:hAnsi="Palatino Linotype"/>
-          <w:b/>
-          <w:bCs/>
-          <w:sz w:val="20"/>
-          <w:szCs w:val="20"/>
-        </w:rPr>
-        <w:t xml:space="preserve">{{ </w:t>
-      </w:r>
-      <w:proofErr w:type="spellStart"/>
-      <w:r>
-        <w:rPr>
-          <w:rFonts w:ascii="Palatino Linotype" w:hAnsi="Palatino Linotype"/>
-          <w:b/>
-          <w:bCs/>
-          <w:sz w:val="20"/>
-          <w:szCs w:val="20"/>
-        </w:rPr>
-        <w:t>fine_jail_days</w:t>
-      </w:r>
-      <w:proofErr w:type="spellEnd"/>
-      <w:r>
-        <w:rPr>
-          <w:rFonts w:ascii="Palatino Linotype" w:hAnsi="Palatino Linotype"/>
-          <w:b/>
-          <w:bCs/>
-          <w:sz w:val="20"/>
-          <w:szCs w:val="20"/>
-        </w:rPr>
-        <w:t xml:space="preserve"> }} </w:t>
-      </w:r>
-      <w:r>
-        <w:rPr>
-          <w:rFonts w:ascii="Palatino Linotype" w:hAnsi="Palatino Linotype"/>
-          <w:b/>
-          <w:bCs/>
-          <w:sz w:val="20"/>
-          <w:szCs w:val="20"/>
-        </w:rPr>
-        <w:t>jail day(s)</w:t>
-      </w:r>
-      <w:r>
-        <w:rPr>
-          <w:rFonts w:ascii="Palatino Linotype" w:hAnsi="Palatino Linotype"/>
-          <w:sz w:val="20"/>
-          <w:szCs w:val="20"/>
-        </w:rPr>
-        <w:t xml:space="preserve"> served for a non-jailable offense.</w:t>
-      </w:r>
-      <w:r>
-        <w:rPr>
-          <w:rFonts w:ascii="Palatino Linotype" w:hAnsi="Palatino Linotype"/>
-          <w:sz w:val="20"/>
-          <w:szCs w:val="20"/>
-        </w:rPr>
-        <w:t xml:space="preserve"> </w:t>
+        <w:t>at the current rate set by the Court</w:t>
+      </w:r>
+      <w:r>
+        <w:rPr>
+          <w:rFonts w:ascii="Palatino Linotype" w:hAnsi="Palatino Linotype"/>
+          <w:sz w:val="20"/>
+          <w:szCs w:val="20"/>
+        </w:rPr>
+        <w:t>. All Community Service hours must be approved by the Office of Community Control.</w:t>
       </w:r>
       <w:r>
         <w:rPr>
@@ -4381,154 +2823,15 @@
           <w:sz w:val="20"/>
           <w:szCs w:val="20"/>
         </w:rPr>
-        <w:t xml:space="preserve">{% if </w:t>
-      </w:r>
-      <w:proofErr w:type="spellStart"/>
-      <w:r>
-        <w:rPr>
-          <w:rFonts w:ascii="Palatino Linotype" w:hAnsi="Palatino Linotype"/>
-          <w:sz w:val="20"/>
-          <w:szCs w:val="20"/>
-        </w:rPr>
-        <w:t>court_costs.ability_to_pay_time</w:t>
-      </w:r>
-      <w:proofErr w:type="spellEnd"/>
-      <w:r>
-        <w:rPr>
-          <w:rFonts w:ascii="Palatino Linotype" w:hAnsi="Palatino Linotype"/>
-          <w:sz w:val="20"/>
-          <w:szCs w:val="20"/>
-        </w:rPr>
-        <w:t xml:space="preserve"> != ‘forthwith’ %}</w:t>
-      </w:r>
-      <w:r>
-        <w:rPr>
-          <w:rFonts w:ascii="Palatino Linotype" w:hAnsi="Palatino Linotype"/>
-          <w:sz w:val="20"/>
-          <w:szCs w:val="20"/>
-        </w:rPr>
-        <w:t xml:space="preserve">Defendant may complete community service hours to satisfy fines </w:t>
-      </w:r>
-      <w:r>
-        <w:rPr>
-          <w:rFonts w:ascii="Palatino Linotype" w:hAnsi="Palatino Linotype"/>
-          <w:b/>
-          <w:bCs/>
-          <w:sz w:val="20"/>
-          <w:szCs w:val="20"/>
-        </w:rPr>
-        <w:t xml:space="preserve">{% </w:t>
-      </w:r>
-      <w:r>
-        <w:rPr>
-          <w:rFonts w:ascii="Palatino Linotype" w:hAnsi="Palatino Linotype"/>
-          <w:bCs/>
-          <w:sz w:val="20"/>
-          <w:szCs w:val="20"/>
-        </w:rPr>
-        <w:t xml:space="preserve">if </w:t>
-      </w:r>
-      <w:proofErr w:type="spellStart"/>
-      <w:r>
-        <w:rPr>
-          <w:rFonts w:ascii="Palatino Linotype" w:hAnsi="Palatino Linotype"/>
-          <w:bCs/>
-          <w:sz w:val="20"/>
-          <w:szCs w:val="20"/>
-        </w:rPr>
-        <w:t>court_costs.ordered</w:t>
-      </w:r>
-      <w:proofErr w:type="spellEnd"/>
-      <w:r>
-        <w:rPr>
-          <w:rFonts w:ascii="Palatino Linotype" w:hAnsi="Palatino Linotype"/>
-          <w:bCs/>
-          <w:sz w:val="20"/>
-          <w:szCs w:val="20"/>
-        </w:rPr>
-        <w:t xml:space="preserve"> == ‘Yes’ %}</w:t>
-      </w:r>
-      <w:r>
-        <w:rPr>
-          <w:rFonts w:ascii="Palatino Linotype" w:hAnsi="Palatino Linotype"/>
-          <w:sz w:val="20"/>
-          <w:szCs w:val="20"/>
-        </w:rPr>
-        <w:t>and costs</w:t>
-      </w:r>
-      <w:r>
-        <w:rPr>
-          <w:rFonts w:ascii="Palatino Linotype" w:hAnsi="Palatino Linotype"/>
-          <w:sz w:val="20"/>
-          <w:szCs w:val="20"/>
-        </w:rPr>
-        <w:t xml:space="preserve"> </w:t>
-      </w:r>
-      <w:r>
-        <w:rPr>
-          <w:rFonts w:ascii="Palatino Linotype" w:hAnsi="Palatino Linotype"/>
-          <w:sz w:val="20"/>
-          <w:szCs w:val="20"/>
-        </w:rPr>
-        <w:t>{% endif %}</w:t>
-      </w:r>
-      <w:r>
-        <w:rPr>
-          <w:rFonts w:ascii="Palatino Linotype" w:hAnsi="Palatino Linotype"/>
-          <w:sz w:val="20"/>
-          <w:szCs w:val="20"/>
-        </w:rPr>
-        <w:t>at the current rate set by the Court</w:t>
-      </w:r>
-      <w:r>
-        <w:rPr>
-          <w:rFonts w:ascii="Palatino Linotype" w:hAnsi="Palatino Linotype"/>
-          <w:sz w:val="20"/>
-          <w:szCs w:val="20"/>
-        </w:rPr>
-        <w:t>. All Community Service hours must be approved by the Office of Community Control.</w:t>
-      </w:r>
-      <w:r>
-        <w:rPr>
-          <w:rFonts w:ascii="Palatino Linotype" w:hAnsi="Palatino Linotype"/>
-          <w:sz w:val="20"/>
-          <w:szCs w:val="20"/>
-        </w:rPr>
-        <w:t>{% endif %}</w:t>
-      </w:r>
-      <w:r>
-        <w:rPr>
-          <w:rFonts w:ascii="Palatino Linotype" w:hAnsi="Palatino Linotype"/>
-          <w:sz w:val="20"/>
-          <w:szCs w:val="20"/>
-        </w:rPr>
-        <w:t xml:space="preserve">{% if </w:t>
-      </w:r>
-      <w:proofErr w:type="spellStart"/>
-      <w:r>
-        <w:rPr>
-          <w:rFonts w:ascii="Palatino Linotype" w:hAnsi="Palatino Linotype"/>
-          <w:sz w:val="20"/>
-          <w:szCs w:val="20"/>
-        </w:rPr>
-        <w:t>community_service</w:t>
-      </w:r>
-      <w:r>
-        <w:rPr>
-          <w:rFonts w:ascii="Palatino Linotype" w:hAnsi="Palatino Linotype"/>
-          <w:sz w:val="20"/>
-          <w:szCs w:val="20"/>
-        </w:rPr>
-        <w:t>.ordered</w:t>
-      </w:r>
-      <w:proofErr w:type="spellEnd"/>
-      <w:r>
-        <w:rPr>
-          <w:rFonts w:ascii="Palatino Linotype" w:hAnsi="Palatino Linotype"/>
-          <w:sz w:val="20"/>
-          <w:szCs w:val="20"/>
-        </w:rPr>
-        <w:t xml:space="preserve"> is true </w:t>
+        <w:t>{% if community_service</w:t>
+      </w:r>
+      <w:r>
+        <w:rPr>
+          <w:rFonts w:ascii="Palatino Linotype" w:hAnsi="Palatino Linotype"/>
+          <w:sz w:val="20"/>
+          <w:szCs w:val="20"/>
+        </w:rPr>
+        <w:t xml:space="preserve">.ordered is true </w:t>
       </w:r>
       <w:r>
         <w:rPr>
@@ -4598,7 +2901,6 @@
         </w:rPr>
         <w:t xml:space="preserve">{{ </w:t>
       </w:r>
-      <w:proofErr w:type="spellStart"/>
       <w:r>
         <w:rPr>
           <w:rFonts w:ascii="Palatino Linotype" w:hAnsi="Palatino Linotype"/>
@@ -4613,16 +2915,7 @@
           <w:sz w:val="20"/>
           <w:szCs w:val="20"/>
         </w:rPr>
-        <w:t>hours_of_service</w:t>
-      </w:r>
-      <w:proofErr w:type="spellEnd"/>
-      <w:r>
-        <w:rPr>
-          <w:rFonts w:ascii="Palatino Linotype" w:hAnsi="Palatino Linotype"/>
-          <w:sz w:val="20"/>
-          <w:szCs w:val="20"/>
-        </w:rPr>
-        <w:t xml:space="preserve"> }}</w:t>
+        <w:t>hours_of_service }}</w:t>
       </w:r>
       <w:r>
         <w:rPr>
@@ -4640,7 +2933,6 @@
         </w:rPr>
         <w:t xml:space="preserve">{{ </w:t>
       </w:r>
-      <w:proofErr w:type="spellStart"/>
       <w:r>
         <w:rPr>
           <w:rFonts w:ascii="Palatino Linotype" w:hAnsi="Palatino Linotype"/>
@@ -4655,16 +2947,7 @@
           <w:sz w:val="20"/>
           <w:szCs w:val="20"/>
         </w:rPr>
-        <w:t>days_to_complete_service</w:t>
-      </w:r>
-      <w:proofErr w:type="spellEnd"/>
-      <w:r>
-        <w:rPr>
-          <w:rFonts w:ascii="Palatino Linotype" w:hAnsi="Palatino Linotype"/>
-          <w:sz w:val="20"/>
-          <w:szCs w:val="20"/>
-        </w:rPr>
-        <w:t xml:space="preserve"> }}</w:t>
+        <w:t>days_to_complete_service }}</w:t>
       </w:r>
       <w:r>
         <w:rPr>
@@ -4682,7 +2965,6 @@
         </w:rPr>
         <w:t xml:space="preserve">{{ </w:t>
       </w:r>
-      <w:proofErr w:type="spellStart"/>
       <w:r>
         <w:rPr>
           <w:rFonts w:ascii="Palatino Linotype" w:hAnsi="Palatino Linotype"/>
@@ -4697,16 +2979,7 @@
           <w:sz w:val="20"/>
           <w:szCs w:val="20"/>
         </w:rPr>
-        <w:t>due_date_for_service</w:t>
-      </w:r>
-      <w:proofErr w:type="spellEnd"/>
-      <w:r>
-        <w:rPr>
-          <w:rFonts w:ascii="Palatino Linotype" w:hAnsi="Palatino Linotype"/>
-          <w:sz w:val="20"/>
-          <w:szCs w:val="20"/>
-        </w:rPr>
-        <w:t xml:space="preserve"> }}</w:t>
+        <w:t>due_date_for_service }}</w:t>
       </w:r>
       <w:r>
         <w:rPr>
@@ -4730,43 +3003,7 @@
           <w:sz w:val="20"/>
           <w:szCs w:val="20"/>
         </w:rPr>
-        <w:t xml:space="preserve">{% if </w:t>
-      </w:r>
-      <w:proofErr w:type="spellStart"/>
-      <w:r>
-        <w:rPr>
-          <w:rFonts w:ascii="Palatino Linotype" w:hAnsi="Palatino Linotype"/>
-          <w:sz w:val="20"/>
-          <w:szCs w:val="20"/>
-        </w:rPr>
-        <w:t>fra_in_file</w:t>
-      </w:r>
-      <w:proofErr w:type="spellEnd"/>
-      <w:r>
-        <w:rPr>
-          <w:rFonts w:ascii="Palatino Linotype" w:hAnsi="Palatino Linotype"/>
-          <w:sz w:val="20"/>
-          <w:szCs w:val="20"/>
-        </w:rPr>
-        <w:t xml:space="preserve"> is not none %}{% if </w:t>
-      </w:r>
-      <w:proofErr w:type="spellStart"/>
-      <w:r>
-        <w:rPr>
-          <w:rFonts w:ascii="Palatino Linotype" w:hAnsi="Palatino Linotype"/>
-          <w:sz w:val="20"/>
-          <w:szCs w:val="20"/>
-        </w:rPr>
-        <w:t>fra_in_court</w:t>
-      </w:r>
-      <w:proofErr w:type="spellEnd"/>
-      <w:r>
-        <w:rPr>
-          <w:rFonts w:ascii="Palatino Linotype" w:hAnsi="Palatino Linotype"/>
-          <w:sz w:val="20"/>
-          <w:szCs w:val="20"/>
-        </w:rPr>
-        <w:t xml:space="preserve"> is not none %}</w:t>
+        <w:t>{% if fra_in_file is not none %}{% if fra_in_court is not none %}</w:t>
       </w:r>
       <w:r>
         <w:rPr>
@@ -4835,157 +3072,66 @@
           <w:sz w:val="20"/>
           <w:szCs w:val="20"/>
         </w:rPr>
+        <w:t xml:space="preserve">{% if fra_in_file is true %} </w:t>
+      </w:r>
+      <w:r>
+        <w:rPr>
+          <w:rFonts w:ascii="Palatino Linotype" w:hAnsi="Palatino Linotype"/>
+          <w:sz w:val="20"/>
+          <w:szCs w:val="20"/>
+        </w:rPr>
+        <w:t>The Defendant showed proof of financial responsibility at the time of the offense.</w:t>
+      </w:r>
+      <w:r>
+        <w:rPr>
+          <w:rFonts w:ascii="Palatino Linotype" w:hAnsi="Palatino Linotype"/>
+          <w:bCs/>
+          <w:sz w:val="20"/>
+          <w:szCs w:val="20"/>
+        </w:rPr>
+        <w:t xml:space="preserve">{% endif %}{% if fra_in_court is true %} </w:t>
+      </w:r>
+      <w:r>
+        <w:rPr>
+          <w:rFonts w:ascii="Palatino Linotype" w:hAnsi="Palatino Linotype"/>
+          <w:sz w:val="20"/>
+          <w:szCs w:val="20"/>
+        </w:rPr>
+        <w:t>The Defendant showed the Court proof of responsibility during the proceeding.</w:t>
+      </w:r>
+      <w:r>
+        <w:rPr>
+          <w:rFonts w:ascii="Palatino Linotype" w:hAnsi="Palatino Linotype"/>
+          <w:bCs/>
+          <w:sz w:val="20"/>
+          <w:szCs w:val="20"/>
+        </w:rPr>
+        <w:t>{% endif %}{% if fra_in_file is false %}{% if fra_in_court is false %}</w:t>
+      </w:r>
+      <w:r>
+        <w:rPr>
+          <w:rFonts w:ascii="Palatino Linotype" w:hAnsi="Palatino Linotype"/>
+          <w:sz w:val="20"/>
+          <w:szCs w:val="20"/>
+        </w:rPr>
+        <w:t>The Defendant did not show proof of financial responsibility at the time of the offense or during the proceeding, but may show proof to Clerk of Court at any time prior to the submission of this matter to the Ohio Bureau of Motor Vehicles.{% endif %}{% endif %}</w:t>
+      </w:r>
+      <w:r>
+        <w:rPr>
+          <w:rFonts w:ascii="Palatino Linotype" w:hAnsi="Palatino Linotype"/>
+          <w:sz w:val="20"/>
+          <w:szCs w:val="20"/>
+        </w:rPr>
+        <w:t>{% endif %}{% endif %}</w:t>
+      </w:r>
+      <w:r>
+        <w:rPr>
+          <w:rFonts w:ascii="Palatino Linotype" w:hAnsi="Palatino Linotype"/>
+          <w:sz w:val="20"/>
+          <w:szCs w:val="20"/>
+        </w:rPr>
         <w:t xml:space="preserve">{% if </w:t>
       </w:r>
-      <w:proofErr w:type="spellStart"/>
-      <w:r>
-        <w:rPr>
-          <w:rFonts w:ascii="Palatino Linotype" w:hAnsi="Palatino Linotype"/>
-          <w:bCs/>
-          <w:sz w:val="20"/>
-          <w:szCs w:val="20"/>
-        </w:rPr>
-        <w:t>fra_in_file</w:t>
-      </w:r>
-      <w:proofErr w:type="spellEnd"/>
-      <w:r>
-        <w:rPr>
-          <w:rFonts w:ascii="Palatino Linotype" w:hAnsi="Palatino Linotype"/>
-          <w:bCs/>
-          <w:sz w:val="20"/>
-          <w:szCs w:val="20"/>
-        </w:rPr>
-        <w:t xml:space="preserve"> is true %} </w:t>
-      </w:r>
-      <w:r>
-        <w:rPr>
-          <w:rFonts w:ascii="Palatino Linotype" w:hAnsi="Palatino Linotype"/>
-          <w:sz w:val="20"/>
-          <w:szCs w:val="20"/>
-        </w:rPr>
-        <w:t>The Defendant showed proof of financial responsibility at the time of the offense.</w:t>
-      </w:r>
-      <w:r>
-        <w:rPr>
-          <w:rFonts w:ascii="Palatino Linotype" w:hAnsi="Palatino Linotype"/>
-          <w:bCs/>
-          <w:sz w:val="20"/>
-          <w:szCs w:val="20"/>
-        </w:rPr>
-        <w:t xml:space="preserve">{% endif %}{% if </w:t>
-      </w:r>
-      <w:proofErr w:type="spellStart"/>
-      <w:r>
-        <w:rPr>
-          <w:rFonts w:ascii="Palatino Linotype" w:hAnsi="Palatino Linotype"/>
-          <w:bCs/>
-          <w:sz w:val="20"/>
-          <w:szCs w:val="20"/>
-        </w:rPr>
-        <w:t>fra_in_court</w:t>
-      </w:r>
-      <w:proofErr w:type="spellEnd"/>
-      <w:r>
-        <w:rPr>
-          <w:rFonts w:ascii="Palatino Linotype" w:hAnsi="Palatino Linotype"/>
-          <w:bCs/>
-          <w:sz w:val="20"/>
-          <w:szCs w:val="20"/>
-        </w:rPr>
-        <w:t xml:space="preserve"> is true %} </w:t>
-      </w:r>
-      <w:r>
-        <w:rPr>
-          <w:rFonts w:ascii="Palatino Linotype" w:hAnsi="Palatino Linotype"/>
-          <w:sz w:val="20"/>
-          <w:szCs w:val="20"/>
-        </w:rPr>
-        <w:t>The Defendant showed the Court proof of responsibility during the proceeding.</w:t>
-      </w:r>
-      <w:r>
-        <w:rPr>
-          <w:rFonts w:ascii="Palatino Linotype" w:hAnsi="Palatino Linotype"/>
-          <w:bCs/>
-          <w:sz w:val="20"/>
-          <w:szCs w:val="20"/>
-        </w:rPr>
-        <w:t xml:space="preserve">{% endif %}{% if </w:t>
-      </w:r>
-      <w:proofErr w:type="spellStart"/>
-      <w:r>
-        <w:rPr>
-          <w:rFonts w:ascii="Palatino Linotype" w:hAnsi="Palatino Linotype"/>
-          <w:bCs/>
-          <w:sz w:val="20"/>
-          <w:szCs w:val="20"/>
-        </w:rPr>
-        <w:t>fra_in_file</w:t>
-      </w:r>
-      <w:proofErr w:type="spellEnd"/>
-      <w:r>
-        <w:rPr>
-          <w:rFonts w:ascii="Palatino Linotype" w:hAnsi="Palatino Linotype"/>
-          <w:bCs/>
-          <w:sz w:val="20"/>
-          <w:szCs w:val="20"/>
-        </w:rPr>
-        <w:t xml:space="preserve"> is false %}{% if </w:t>
-      </w:r>
-      <w:proofErr w:type="spellStart"/>
-      <w:r>
-        <w:rPr>
-          <w:rFonts w:ascii="Palatino Linotype" w:hAnsi="Palatino Linotype"/>
-          <w:bCs/>
-          <w:sz w:val="20"/>
-          <w:szCs w:val="20"/>
-        </w:rPr>
-        <w:t>fra_in_court</w:t>
-      </w:r>
-      <w:proofErr w:type="spellEnd"/>
-      <w:r>
-        <w:rPr>
-          <w:rFonts w:ascii="Palatino Linotype" w:hAnsi="Palatino Linotype"/>
-          <w:bCs/>
-          <w:sz w:val="20"/>
-          <w:szCs w:val="20"/>
-        </w:rPr>
-        <w:t xml:space="preserve"> is false </w:t>
-      </w:r>
-      <w:r>
-        <w:rPr>
-          <w:rFonts w:ascii="Palatino Linotype" w:hAnsi="Palatino Linotype"/>
-          <w:bCs/>
-          <w:sz w:val="20"/>
-          <w:szCs w:val="20"/>
-        </w:rPr>
-        <w:lastRenderedPageBreak/>
-        <w:t>%}</w:t>
-      </w:r>
-      <w:r>
-        <w:rPr>
-          <w:rFonts w:ascii="Palatino Linotype" w:hAnsi="Palatino Linotype"/>
-          <w:sz w:val="20"/>
-          <w:szCs w:val="20"/>
-        </w:rPr>
-        <w:t>The Defendant did not show proof of financial responsibility at the time of the offense or during the proceeding, but may show proof to Clerk of Court at any time prior to the submission of this matter to the Ohio Bureau of Motor Vehicles.{% endif %}{% endif %}</w:t>
-      </w:r>
-      <w:r>
-        <w:rPr>
-          <w:rFonts w:ascii="Palatino Linotype" w:hAnsi="Palatino Linotype"/>
-          <w:sz w:val="20"/>
-          <w:szCs w:val="20"/>
-        </w:rPr>
-        <w:t>{% endif %}{% endif %}</w:t>
-      </w:r>
-      <w:r>
-        <w:rPr>
-          <w:rFonts w:ascii="Palatino Linotype" w:hAnsi="Palatino Linotype"/>
-          <w:sz w:val="20"/>
-          <w:szCs w:val="20"/>
-        </w:rPr>
-        <w:t xml:space="preserve">{% if </w:t>
-      </w:r>
-      <w:proofErr w:type="spellStart"/>
       <w:r>
         <w:rPr>
           <w:rFonts w:ascii="Palatino Linotype" w:hAnsi="Palatino Linotype"/>
@@ -5000,16 +3146,7 @@
           <w:sz w:val="20"/>
           <w:szCs w:val="20"/>
         </w:rPr>
-        <w:t>.ordered</w:t>
-      </w:r>
-      <w:proofErr w:type="spellEnd"/>
-      <w:r>
-        <w:rPr>
-          <w:rFonts w:ascii="Palatino Linotype" w:hAnsi="Palatino Linotype"/>
-          <w:sz w:val="20"/>
-          <w:szCs w:val="20"/>
-        </w:rPr>
-        <w:t xml:space="preserve"> is true</w:t>
+        <w:t>.ordered is true</w:t>
       </w:r>
       <w:r>
         <w:rPr>
@@ -5080,7 +3217,6 @@
         </w:rPr>
         <w:t xml:space="preserve">{{ </w:t>
       </w:r>
-      <w:proofErr w:type="spellStart"/>
       <w:r>
         <w:rPr>
           <w:rFonts w:ascii="Palatino Linotype" w:hAnsi="Palatino Linotype"/>
@@ -5095,16 +3231,7 @@
           <w:sz w:val="20"/>
           <w:szCs w:val="20"/>
         </w:rPr>
-        <w:t>.license_type</w:t>
-      </w:r>
-      <w:proofErr w:type="spellEnd"/>
-      <w:r>
-        <w:rPr>
-          <w:rFonts w:ascii="Palatino Linotype" w:hAnsi="Palatino Linotype"/>
-          <w:sz w:val="20"/>
-          <w:szCs w:val="20"/>
-        </w:rPr>
-        <w:t xml:space="preserve"> }}</w:t>
+        <w:t>.license_type }}</w:t>
       </w:r>
       <w:r>
         <w:rPr>
@@ -5114,7 +3241,6 @@
         </w:rPr>
         <w:t xml:space="preserve"> license is suspended from {{ </w:t>
       </w:r>
-      <w:proofErr w:type="spellStart"/>
       <w:r>
         <w:rPr>
           <w:rFonts w:ascii="Palatino Linotype" w:hAnsi="Palatino Linotype"/>
@@ -5137,16 +3263,7 @@
           <w:sz w:val="20"/>
           <w:szCs w:val="20"/>
         </w:rPr>
-        <w:t>suspended_date</w:t>
-      </w:r>
-      <w:proofErr w:type="spellEnd"/>
-      <w:r>
-        <w:rPr>
-          <w:rFonts w:ascii="Palatino Linotype" w:hAnsi="Palatino Linotype"/>
-          <w:sz w:val="20"/>
-          <w:szCs w:val="20"/>
-        </w:rPr>
-        <w:t xml:space="preserve"> }}</w:t>
+        <w:t>suspended_date }}</w:t>
       </w:r>
       <w:r>
         <w:rPr>
@@ -5164,7 +3281,6 @@
         </w:rPr>
         <w:t xml:space="preserve"> for a term of {{ </w:t>
       </w:r>
-      <w:proofErr w:type="spellStart"/>
       <w:r>
         <w:rPr>
           <w:rFonts w:ascii="Palatino Linotype" w:hAnsi="Palatino Linotype"/>
@@ -5189,7 +3305,6 @@
         </w:rPr>
         <w:t>suspension_term</w:t>
       </w:r>
-      <w:proofErr w:type="spellEnd"/>
       <w:r>
         <w:rPr>
           <w:rFonts w:ascii="Palatino Linotype" w:hAnsi="Palatino Linotype"/>
@@ -5214,7 +3329,6 @@
         </w:rPr>
         <w:t xml:space="preserve">{% if </w:t>
       </w:r>
-      <w:proofErr w:type="spellStart"/>
       <w:r>
         <w:rPr>
           <w:rFonts w:ascii="Palatino Linotype" w:hAnsi="Palatino Linotype"/>
@@ -5239,7 +3353,6 @@
         </w:rPr>
         <w:t>als_terminated</w:t>
       </w:r>
-      <w:proofErr w:type="spellEnd"/>
       <w:r>
         <w:rPr>
           <w:rFonts w:ascii="Palatino Linotype" w:hAnsi="Palatino Linotype"/>
@@ -5288,7 +3401,6 @@
         </w:rPr>
         <w:t xml:space="preserve">{% if </w:t>
       </w:r>
-      <w:proofErr w:type="spellStart"/>
       <w:r>
         <w:rPr>
           <w:rFonts w:ascii="Palatino Linotype" w:hAnsi="Palatino Linotype"/>
@@ -5303,16 +3415,7 @@
           <w:sz w:val="20"/>
           <w:szCs w:val="20"/>
         </w:rPr>
-        <w:t>.remedial_driving_class_required</w:t>
-      </w:r>
-      <w:proofErr w:type="spellEnd"/>
-      <w:r>
-        <w:rPr>
-          <w:rFonts w:ascii="Palatino Linotype" w:hAnsi="Palatino Linotype"/>
-          <w:sz w:val="20"/>
-          <w:szCs w:val="20"/>
-        </w:rPr>
-        <w:t xml:space="preserve"> is true %}The </w:t>
+        <w:t xml:space="preserve">.remedial_driving_class_required is true %}The </w:t>
       </w:r>
       <w:r>
         <w:rPr>
@@ -5344,7 +3447,16 @@
           <w:sz w:val="20"/>
           <w:szCs w:val="20"/>
         </w:rPr>
-        <w:t xml:space="preserve"> operator’s license may be reinstated.{% endif %}</w:t>
+        <w:t xml:space="preserve"> operator’s license may be </w:t>
+      </w:r>
+      <w:r>
+        <w:rPr>
+          <w:rFonts w:ascii="Palatino Linotype" w:hAnsi="Palatino Linotype"/>
+          <w:sz w:val="20"/>
+          <w:szCs w:val="20"/>
+        </w:rPr>
+        <w:lastRenderedPageBreak/>
+        <w:t>reinstated.{% endif %}</w:t>
       </w:r>
       <w:r>
         <w:rPr>
@@ -5354,7 +3466,6 @@
         </w:rPr>
         <w:t xml:space="preserve">{% endif %}{% if </w:t>
       </w:r>
-      <w:proofErr w:type="spellStart"/>
       <w:r>
         <w:rPr>
           <w:rFonts w:ascii="Palatino Linotype" w:hAnsi="Palatino Linotype"/>
@@ -5379,7 +3490,6 @@
         </w:rPr>
         <w:t>.ordered</w:t>
       </w:r>
-      <w:proofErr w:type="spellEnd"/>
       <w:r>
         <w:rPr>
           <w:rFonts w:ascii="Palatino Linotype" w:hAnsi="Palatino Linotype"/>
@@ -5441,7 +3551,6 @@
         </w:rPr>
         <w:t xml:space="preserve">{{ </w:t>
       </w:r>
-      <w:proofErr w:type="spellStart"/>
       <w:r>
         <w:rPr>
           <w:rFonts w:ascii="Palatino Linotype" w:hAnsi="Palatino Linotype"/>
@@ -5456,16 +3565,7 @@
           <w:sz w:val="20"/>
           <w:szCs w:val="20"/>
         </w:rPr>
-        <w:t>terms</w:t>
-      </w:r>
-      <w:proofErr w:type="spellEnd"/>
-      <w:r>
-        <w:rPr>
-          <w:rFonts w:ascii="Palatino Linotype" w:hAnsi="Palatino Linotype"/>
-          <w:sz w:val="20"/>
-          <w:szCs w:val="20"/>
-        </w:rPr>
-        <w:t xml:space="preserve"> }}</w:t>
+        <w:t>terms }}</w:t>
       </w:r>
       <w:r>
         <w:rPr>
@@ -5627,26 +3727,40 @@
           <w:sz w:val="20"/>
           <w:szCs w:val="20"/>
         </w:rPr>
-        <w:t xml:space="preserve">{{ </w:t>
-      </w:r>
-      <w:proofErr w:type="spellStart"/>
-      <w:r>
-        <w:rPr>
-          <w:rFonts w:ascii="Palatino Linotype" w:hAnsi="Palatino Linotype"/>
-          <w:sz w:val="20"/>
-          <w:szCs w:val="20"/>
-        </w:rPr>
-        <w:t>judicial_officer.officer_</w:t>
-      </w:r>
-      <w:r>
-        <w:rPr>
-          <w:rFonts w:ascii="Palatino Linotype" w:hAnsi="Palatino Linotype"/>
-          <w:sz w:val="20"/>
-          <w:szCs w:val="20"/>
-        </w:rPr>
-        <w:t>type</w:t>
-      </w:r>
-      <w:proofErr w:type="spellEnd"/>
+        <w:t>{{ judicial_officer.officer_</w:t>
+      </w:r>
+      <w:r>
+        <w:rPr>
+          <w:rFonts w:ascii="Palatino Linotype" w:hAnsi="Palatino Linotype"/>
+          <w:sz w:val="20"/>
+          <w:szCs w:val="20"/>
+        </w:rPr>
+        <w:t>type }}</w:t>
+      </w:r>
+      <w:r>
+        <w:rPr>
+          <w:rFonts w:ascii="Palatino Linotype" w:hAnsi="Palatino Linotype"/>
+          <w:sz w:val="20"/>
+          <w:szCs w:val="20"/>
+        </w:rPr>
+        <w:t xml:space="preserve"> </w:t>
+      </w:r>
+      <w:r>
+        <w:rPr>
+          <w:rFonts w:ascii="Palatino Linotype" w:hAnsi="Palatino Linotype"/>
+          <w:sz w:val="20"/>
+          <w:szCs w:val="20"/>
+        </w:rPr>
+        <w:t>{{ judicial_officer</w:t>
+      </w:r>
+      <w:r>
+        <w:rPr>
+          <w:rFonts w:ascii="Palatino Linotype" w:hAnsi="Palatino Linotype"/>
+          <w:sz w:val="20"/>
+          <w:szCs w:val="20"/>
+        </w:rPr>
+        <w:t>.first_name</w:t>
+      </w:r>
       <w:r>
         <w:rPr>
           <w:rFonts w:ascii="Palatino Linotype" w:hAnsi="Palatino Linotype"/>
@@ -5669,58 +3783,7 @@
           <w:sz w:val="20"/>
           <w:szCs w:val="20"/>
         </w:rPr>
-        <w:t xml:space="preserve">{{ </w:t>
-      </w:r>
-      <w:proofErr w:type="spellStart"/>
-      <w:r>
-        <w:rPr>
-          <w:rFonts w:ascii="Palatino Linotype" w:hAnsi="Palatino Linotype"/>
-          <w:sz w:val="20"/>
-          <w:szCs w:val="20"/>
-        </w:rPr>
-        <w:t>judicial_officer</w:t>
-      </w:r>
-      <w:r>
-        <w:rPr>
-          <w:rFonts w:ascii="Palatino Linotype" w:hAnsi="Palatino Linotype"/>
-          <w:sz w:val="20"/>
-          <w:szCs w:val="20"/>
-        </w:rPr>
-        <w:t>.first_name</w:t>
-      </w:r>
-      <w:proofErr w:type="spellEnd"/>
-      <w:r>
-        <w:rPr>
-          <w:rFonts w:ascii="Palatino Linotype" w:hAnsi="Palatino Linotype"/>
-          <w:sz w:val="20"/>
-          <w:szCs w:val="20"/>
-        </w:rPr>
-        <w:t xml:space="preserve"> }}</w:t>
-      </w:r>
-      <w:r>
-        <w:rPr>
-          <w:rFonts w:ascii="Palatino Linotype" w:hAnsi="Palatino Linotype"/>
-          <w:sz w:val="20"/>
-          <w:szCs w:val="20"/>
-        </w:rPr>
-        <w:t xml:space="preserve"> </w:t>
-      </w:r>
-      <w:r>
-        <w:rPr>
-          <w:rFonts w:ascii="Palatino Linotype" w:hAnsi="Palatino Linotype"/>
-          <w:sz w:val="20"/>
-          <w:szCs w:val="20"/>
-        </w:rPr>
-        <w:t xml:space="preserve">{{ </w:t>
-      </w:r>
-      <w:proofErr w:type="spellStart"/>
-      <w:r>
-        <w:rPr>
-          <w:rFonts w:ascii="Palatino Linotype" w:hAnsi="Palatino Linotype"/>
-          <w:sz w:val="20"/>
-          <w:szCs w:val="20"/>
-        </w:rPr>
-        <w:t>judicial_officer</w:t>
+        <w:t>{{ judicial_officer</w:t>
       </w:r>
       <w:r>
         <w:rPr>
@@ -5730,7 +3793,6 @@
         </w:rPr>
         <w:t>.last_name</w:t>
       </w:r>
-      <w:proofErr w:type="spellEnd"/>
       <w:r>
         <w:rPr>
           <w:rFonts w:ascii="Palatino Linotype" w:hAnsi="Palatino Linotype"/>
@@ -5776,17 +3838,7 @@
           <w:sz w:val="20"/>
           <w:szCs w:val="20"/>
         </w:rPr>
-        <w:t xml:space="preserve">% if </w:t>
-      </w:r>
-      <w:proofErr w:type="spellStart"/>
-      <w:r>
-        <w:rPr>
-          <w:rFonts w:ascii="Palatino Linotype" w:hAnsi="Palatino Linotype"/>
-          <w:bCs/>
-          <w:sz w:val="20"/>
-          <w:szCs w:val="20"/>
-        </w:rPr>
-        <w:t>judicial_of</w:t>
+        <w:t>% if judicial_of</w:t>
       </w:r>
       <w:r>
         <w:rPr>
@@ -5813,17 +3865,7 @@
           <w:sz w:val="20"/>
           <w:szCs w:val="20"/>
         </w:rPr>
-        <w:t>_type</w:t>
-      </w:r>
-      <w:proofErr w:type="spellEnd"/>
-      <w:r>
-        <w:rPr>
-          <w:rFonts w:ascii="Palatino Linotype" w:hAnsi="Palatino Linotype"/>
-          <w:bCs/>
-          <w:sz w:val="20"/>
-          <w:szCs w:val="20"/>
-        </w:rPr>
-        <w:t xml:space="preserve">  ==  ‘Magistrate’ %}</w:t>
+        <w:t>_type  ==  ‘Magistrate’ %}</w:t>
       </w:r>
     </w:p>
     <w:p>
@@ -5981,43 +4023,7 @@
           <w:sz w:val="16"/>
           <w:szCs w:val="16"/>
         </w:rPr>
-        <w:t xml:space="preserve">Prosecutor’s Office: PS    OM     EM; Defendant’s Attorney: PS     OM     EM; {{ </w:t>
-      </w:r>
-      <w:proofErr w:type="spellStart"/>
-      <w:r>
-        <w:rPr>
-          <w:rFonts w:ascii="Palatino Linotype" w:hAnsi="Palatino Linotype"/>
-          <w:sz w:val="16"/>
-          <w:szCs w:val="16"/>
-        </w:rPr>
-        <w:t>defendant.first_name</w:t>
-      </w:r>
-      <w:proofErr w:type="spellEnd"/>
-      <w:r>
-        <w:rPr>
-          <w:rFonts w:ascii="Palatino Linotype" w:hAnsi="Palatino Linotype"/>
-          <w:sz w:val="16"/>
-          <w:szCs w:val="16"/>
-        </w:rPr>
-        <w:t xml:space="preserve"> }} {{ </w:t>
-      </w:r>
-      <w:proofErr w:type="spellStart"/>
-      <w:r>
-        <w:rPr>
-          <w:rFonts w:ascii="Palatino Linotype" w:hAnsi="Palatino Linotype"/>
-          <w:sz w:val="16"/>
-          <w:szCs w:val="16"/>
-        </w:rPr>
-        <w:t>defendant.last_name</w:t>
-      </w:r>
-      <w:proofErr w:type="spellEnd"/>
-      <w:r>
-        <w:rPr>
-          <w:rFonts w:ascii="Palatino Linotype" w:hAnsi="Palatino Linotype"/>
-          <w:sz w:val="16"/>
-          <w:szCs w:val="16"/>
-        </w:rPr>
-        <w:t>}}: PS     OM     EM;</w:t>
+        <w:t>Prosecutor’s Office: PS    OM     EM; Defendant’s Attorney: PS     OM     EM; {{ defendant.first_name }} {{ defendant.last_name}}: PS     OM     EM;</w:t>
       </w:r>
     </w:p>
     <w:p>
@@ -6046,79 +4052,7 @@
           <w:sz w:val="16"/>
           <w:szCs w:val="16"/>
         </w:rPr>
-        <w:t xml:space="preserve">{% if </w:t>
-      </w:r>
-      <w:proofErr w:type="spellStart"/>
-      <w:r>
-        <w:rPr>
-          <w:rFonts w:ascii="Palatino Linotype" w:hAnsi="Palatino Linotype"/>
-          <w:sz w:val="16"/>
-          <w:szCs w:val="16"/>
-        </w:rPr>
-        <w:t>community_control.ordered</w:t>
-      </w:r>
-      <w:proofErr w:type="spellEnd"/>
-      <w:r>
-        <w:rPr>
-          <w:rFonts w:ascii="Palatino Linotype" w:hAnsi="Palatino Linotype"/>
-          <w:sz w:val="16"/>
-          <w:szCs w:val="16"/>
-        </w:rPr>
-        <w:t xml:space="preserve"> is true or </w:t>
-      </w:r>
-      <w:proofErr w:type="spellStart"/>
-      <w:r>
-        <w:rPr>
-          <w:rFonts w:ascii="Palatino Linotype" w:hAnsi="Palatino Linotype"/>
-          <w:sz w:val="16"/>
-          <w:szCs w:val="16"/>
-        </w:rPr>
-        <w:t>bond_conditions.monitoring</w:t>
-      </w:r>
-      <w:proofErr w:type="spellEnd"/>
-      <w:r>
-        <w:rPr>
-          <w:rFonts w:ascii="Palatino Linotype" w:hAnsi="Palatino Linotype"/>
-          <w:sz w:val="16"/>
-          <w:szCs w:val="16"/>
-        </w:rPr>
-        <w:t xml:space="preserve"> is true %}Community Control: PS    EM;{% endif %}{% if </w:t>
-      </w:r>
-      <w:proofErr w:type="spellStart"/>
-      <w:r>
-        <w:rPr>
-          <w:rFonts w:ascii="Palatino Linotype" w:hAnsi="Palatino Linotype"/>
-          <w:sz w:val="16"/>
-          <w:szCs w:val="16"/>
-        </w:rPr>
-        <w:t>jail_terms.ordered</w:t>
-      </w:r>
-      <w:proofErr w:type="spellEnd"/>
-      <w:r>
-        <w:rPr>
-          <w:rFonts w:ascii="Palatino Linotype" w:hAnsi="Palatino Linotype"/>
-          <w:sz w:val="16"/>
-          <w:szCs w:val="16"/>
-        </w:rPr>
-        <w:t xml:space="preserve"> is true or </w:t>
-      </w:r>
-      <w:proofErr w:type="spellStart"/>
-      <w:r>
-        <w:rPr>
-          <w:rFonts w:ascii="Palatino Linotype" w:hAnsi="Palatino Linotype"/>
-          <w:sz w:val="16"/>
-          <w:szCs w:val="16"/>
-        </w:rPr>
-        <w:t>apply_jtc</w:t>
-      </w:r>
-      <w:proofErr w:type="spellEnd"/>
-      <w:r>
-        <w:rPr>
-          <w:rFonts w:ascii="Palatino Linotype" w:hAnsi="Palatino Linotype"/>
-          <w:sz w:val="16"/>
-          <w:szCs w:val="16"/>
-        </w:rPr>
-        <w:t xml:space="preserve"> == ‘Sentence’ %}County Jail: PS   EM;{% endif %}</w:t>
+        <w:t>{% if community_control.ordered is true or bond_conditions.monitoring is true %}Community Control: PS    EM;{% endif %}{% if jail_terms.ordered is true or apply_jtc == ‘Sentence’ %}County Jail: PS   EM;{% endif %}</w:t>
       </w:r>
     </w:p>
     <w:p>
@@ -6385,27 +4319,7 @@
                 <w:sz w:val="20"/>
                 <w:szCs w:val="20"/>
               </w:rPr>
-              <w:t xml:space="preserve">% if </w:t>
-            </w:r>
-            <w:proofErr w:type="spellStart"/>
-            <w:r>
-              <w:rPr>
-                <w:rFonts w:ascii="Palatino Linotype" w:hAnsi="Palatino Linotype"/>
-                <w:bCs/>
-                <w:sz w:val="20"/>
-                <w:szCs w:val="20"/>
-              </w:rPr>
-              <w:t>judicial_officer.officer_type</w:t>
-            </w:r>
-            <w:proofErr w:type="spellEnd"/>
-            <w:r>
-              <w:rPr>
-                <w:rFonts w:ascii="Palatino Linotype" w:hAnsi="Palatino Linotype"/>
-                <w:bCs/>
-                <w:sz w:val="20"/>
-                <w:szCs w:val="20"/>
-              </w:rPr>
-              <w:t xml:space="preserve">  ==  ‘Magistrate’ %}Magistrate Decision</w:t>
+              <w:t>% if judicial_officer.officer_type  ==  ‘Magistrate’ %}Magistrate Decision</w:t>
             </w:r>
             <w:r>
               <w:rPr>
@@ -6413,61 +4327,7 @@
                 <w:sz w:val="20"/>
                 <w:szCs w:val="20"/>
               </w:rPr>
-              <w:t xml:space="preserve">{% </w:t>
-            </w:r>
-            <w:proofErr w:type="spellStart"/>
-            <w:r>
-              <w:rPr>
-                <w:rFonts w:ascii="Palatino Linotype" w:hAnsi="Palatino Linotype"/>
-                <w:sz w:val="20"/>
-                <w:szCs w:val="20"/>
-              </w:rPr>
-              <w:t>elif</w:t>
-            </w:r>
-            <w:proofErr w:type="spellEnd"/>
-            <w:r>
-              <w:rPr>
-                <w:rFonts w:ascii="Palatino Linotype" w:hAnsi="Palatino Linotype"/>
-                <w:sz w:val="20"/>
-                <w:szCs w:val="20"/>
-              </w:rPr>
-              <w:t xml:space="preserve"> </w:t>
-            </w:r>
-            <w:proofErr w:type="spellStart"/>
-            <w:r>
-              <w:rPr>
-                <w:rFonts w:ascii="Palatino Linotype" w:hAnsi="Palatino Linotype"/>
-                <w:sz w:val="20"/>
-                <w:szCs w:val="20"/>
-              </w:rPr>
-              <w:t>judicial_officer.officer_type</w:t>
-            </w:r>
-            <w:proofErr w:type="spellEnd"/>
-            <w:r>
-              <w:rPr>
-                <w:rFonts w:ascii="Palatino Linotype" w:hAnsi="Palatino Linotype"/>
-                <w:sz w:val="20"/>
-                <w:szCs w:val="20"/>
-              </w:rPr>
-              <w:t xml:space="preserve"> == ‘Judge’ %}Final Judgment Entry{% endif %} {{ </w:t>
-            </w:r>
-            <w:proofErr w:type="spellStart"/>
-            <w:r>
-              <w:rPr>
-                <w:rFonts w:ascii="Palatino Linotype" w:hAnsi="Palatino Linotype"/>
-                <w:sz w:val="20"/>
-                <w:szCs w:val="20"/>
-              </w:rPr>
-              <w:t>case_number</w:t>
-            </w:r>
-            <w:proofErr w:type="spellEnd"/>
-            <w:r>
-              <w:rPr>
-                <w:rFonts w:ascii="Palatino Linotype" w:hAnsi="Palatino Linotype"/>
-                <w:sz w:val="20"/>
-                <w:szCs w:val="20"/>
-              </w:rPr>
-              <w:t xml:space="preserve"> }}</w:t>
+              <w:t>{% elif judicial_officer.officer_type == ‘Judge’ %}Final Judgment Entry{% endif %} {{ case_number }}</w:t>
             </w:r>
           </w:p>
           <w:p>

</xml_diff>

<commit_message>
Added Sentencing back to templates and dialogs for Jail and Fines.
</commit_message>
<xml_diff>
--- a/resources/Templates/Fine_Only_Plea_Final_Judgment_Template.docx
+++ b/resources/Templates/Fine_Only_Plea_Final_Judgment_Template.docx
@@ -892,6 +892,14 @@
           <w:sz w:val="20"/>
           <w:szCs w:val="20"/>
         </w:rPr>
+        <w:t>{% if appearance_reason != ‘sentencing’ %}</w:t>
+      </w:r>
+      <w:r>
+        <w:rPr>
+          <w:rFonts w:ascii="Palatino Linotype" w:hAnsi="Palatino Linotype"/>
+          <w:sz w:val="20"/>
+          <w:szCs w:val="20"/>
+        </w:rPr>
         <w:t>The Court explained that Defendant was charged with the offense</w:t>
       </w:r>
       <w:r>
@@ -940,15 +948,7 @@
           <w:sz w:val="20"/>
           <w:szCs w:val="20"/>
         </w:rPr>
-        <w:t>The Court advised that if Defendant is not a United States citizen any plea or conviction could result in deportation, exclusion from admission into the United States, or denial of naturalization under United States law.</w:t>
-      </w:r>
-      <w:r>
-        <w:rPr>
-          <w:rFonts w:ascii="Palatino Linotype" w:hAnsi="Palatino Linotype"/>
-          <w:sz w:val="20"/>
-          <w:szCs w:val="20"/>
-        </w:rPr>
-        <w:t xml:space="preserve"> </w:t>
+        <w:t xml:space="preserve">The Court advised that if Defendant is not a United States citizen any plea or conviction could result in deportation, exclusion from admission into the United States, or denial of naturalization under United States law. </w:t>
       </w:r>
     </w:p>
     <w:p>
@@ -1075,7 +1075,23 @@
           <w:sz w:val="20"/>
           <w:szCs w:val="20"/>
         </w:rPr>
-        <w:t>. F</w:t>
+        <w:t xml:space="preserve">. </w:t>
+      </w:r>
+      <w:r>
+        <w:rPr>
+          <w:rFonts w:ascii="Palatino Linotype" w:hAnsi="Palatino Linotype"/>
+          <w:sz w:val="20"/>
+          <w:szCs w:val="20"/>
+        </w:rPr>
+        <w:t>{% endif %}</w:t>
+      </w:r>
+      <w:r>
+        <w:rPr>
+          <w:rFonts w:ascii="Palatino Linotype" w:hAnsi="Palatino Linotype"/>
+          <w:sz w:val="20"/>
+          <w:szCs w:val="20"/>
+        </w:rPr>
+        <w:t>F</w:t>
       </w:r>
       <w:r>
         <w:rPr>

</xml_diff>

<commit_message>
Updated costs in templates.
</commit_message>
<xml_diff>
--- a/resources/Templates/Fine_Only_Plea_Final_Judgment_Template.docx
+++ b/resources/Templates/Fine_Only_Plea_Final_Judgment_Template.docx
@@ -250,14 +250,34 @@
         </w:rPr>
         <w:t xml:space="preserve">.  </w:t>
       </w:r>
-      <w:r>
-        <w:rPr>
-          <w:rFonts w:ascii="Palatino Linotype" w:hAnsi="Palatino Linotype"/>
-          <w:sz w:val="20"/>
-          <w:szCs w:val="20"/>
-        </w:rPr>
-        <w:t>{{ case_number</w:t>
-      </w:r>
+      <w:proofErr w:type="gramStart"/>
+      <w:r>
+        <w:rPr>
+          <w:rFonts w:ascii="Palatino Linotype" w:hAnsi="Palatino Linotype"/>
+          <w:sz w:val="20"/>
+          <w:szCs w:val="20"/>
+        </w:rPr>
+        <w:t xml:space="preserve">{{ </w:t>
+      </w:r>
+      <w:proofErr w:type="spellStart"/>
+      <w:r>
+        <w:rPr>
+          <w:rFonts w:ascii="Palatino Linotype" w:hAnsi="Palatino Linotype"/>
+          <w:sz w:val="20"/>
+          <w:szCs w:val="20"/>
+        </w:rPr>
+        <w:t>case</w:t>
+      </w:r>
+      <w:proofErr w:type="gramEnd"/>
+      <w:r>
+        <w:rPr>
+          <w:rFonts w:ascii="Palatino Linotype" w:hAnsi="Palatino Linotype"/>
+          <w:sz w:val="20"/>
+          <w:szCs w:val="20"/>
+        </w:rPr>
+        <w:t>_number</w:t>
+      </w:r>
+      <w:proofErr w:type="spellEnd"/>
       <w:r>
         <w:rPr>
           <w:rFonts w:ascii="Palatino Linotype" w:hAnsi="Palatino Linotype"/>
@@ -297,21 +317,49 @@
           <w:szCs w:val="20"/>
         </w:rPr>
       </w:pPr>
-      <w:r>
-        <w:rPr>
-          <w:rFonts w:ascii="Palatino Linotype" w:hAnsi="Palatino Linotype"/>
-          <w:sz w:val="20"/>
-          <w:szCs w:val="20"/>
-        </w:rPr>
-        <w:t>{{ defendant.</w:t>
-      </w:r>
-      <w:r>
-        <w:rPr>
-          <w:rFonts w:ascii="Palatino Linotype" w:hAnsi="Palatino Linotype"/>
-          <w:sz w:val="20"/>
-          <w:szCs w:val="20"/>
-        </w:rPr>
-        <w:t>first_name }}</w:t>
+      <w:proofErr w:type="gramStart"/>
+      <w:r>
+        <w:rPr>
+          <w:rFonts w:ascii="Palatino Linotype" w:hAnsi="Palatino Linotype"/>
+          <w:sz w:val="20"/>
+          <w:szCs w:val="20"/>
+        </w:rPr>
+        <w:t xml:space="preserve">{{ </w:t>
+      </w:r>
+      <w:proofErr w:type="spellStart"/>
+      <w:r>
+        <w:rPr>
+          <w:rFonts w:ascii="Palatino Linotype" w:hAnsi="Palatino Linotype"/>
+          <w:sz w:val="20"/>
+          <w:szCs w:val="20"/>
+        </w:rPr>
+        <w:t>defendant</w:t>
+      </w:r>
+      <w:proofErr w:type="gramEnd"/>
+      <w:r>
+        <w:rPr>
+          <w:rFonts w:ascii="Palatino Linotype" w:hAnsi="Palatino Linotype"/>
+          <w:sz w:val="20"/>
+          <w:szCs w:val="20"/>
+        </w:rPr>
+        <w:t>.</w:t>
+      </w:r>
+      <w:r>
+        <w:rPr>
+          <w:rFonts w:ascii="Palatino Linotype" w:hAnsi="Palatino Linotype"/>
+          <w:sz w:val="20"/>
+          <w:szCs w:val="20"/>
+        </w:rPr>
+        <w:t>first_name</w:t>
+      </w:r>
+      <w:proofErr w:type="spellEnd"/>
+      <w:r>
+        <w:rPr>
+          <w:rFonts w:ascii="Palatino Linotype" w:hAnsi="Palatino Linotype"/>
+          <w:sz w:val="20"/>
+          <w:szCs w:val="20"/>
+        </w:rPr>
+        <w:t xml:space="preserve"> }}</w:t>
       </w:r>
       <w:r>
         <w:rPr>
@@ -327,7 +375,16 @@
           <w:sz w:val="20"/>
           <w:szCs w:val="20"/>
         </w:rPr>
-        <w:t>{{ defendant.</w:t>
+        <w:t xml:space="preserve">{{ </w:t>
+      </w:r>
+      <w:proofErr w:type="spellStart"/>
+      <w:r>
+        <w:rPr>
+          <w:rFonts w:ascii="Palatino Linotype" w:hAnsi="Palatino Linotype"/>
+          <w:sz w:val="20"/>
+          <w:szCs w:val="20"/>
+        </w:rPr>
+        <w:t>defendant.</w:t>
       </w:r>
       <w:r>
         <w:rPr>
@@ -343,7 +400,16 @@
           <w:sz w:val="20"/>
           <w:szCs w:val="20"/>
         </w:rPr>
-        <w:t>name }}</w:t>
+        <w:t>name</w:t>
+      </w:r>
+      <w:proofErr w:type="spellEnd"/>
+      <w:r>
+        <w:rPr>
+          <w:rFonts w:ascii="Palatino Linotype" w:hAnsi="Palatino Linotype"/>
+          <w:sz w:val="20"/>
+          <w:szCs w:val="20"/>
+        </w:rPr>
+        <w:t xml:space="preserve"> }}</w:t>
       </w:r>
       <w:r>
         <w:rPr>
@@ -482,7 +548,27 @@
           <w:sz w:val="20"/>
           <w:szCs w:val="20"/>
         </w:rPr>
-        <w:t>% if judicial_officer</w:t>
+        <w:t xml:space="preserve">% if </w:t>
+      </w:r>
+      <w:proofErr w:type="spellStart"/>
+      <w:r>
+        <w:rPr>
+          <w:rFonts w:ascii="Palatino Linotype" w:hAnsi="Palatino Linotype"/>
+          <w:bCs/>
+          <w:sz w:val="20"/>
+          <w:szCs w:val="20"/>
+        </w:rPr>
+        <w:t>judicial_</w:t>
+      </w:r>
+      <w:proofErr w:type="gramStart"/>
+      <w:r>
+        <w:rPr>
+          <w:rFonts w:ascii="Palatino Linotype" w:hAnsi="Palatino Linotype"/>
+          <w:bCs/>
+          <w:sz w:val="20"/>
+          <w:szCs w:val="20"/>
+        </w:rPr>
+        <w:t>officer</w:t>
       </w:r>
       <w:r>
         <w:rPr>
@@ -493,6 +579,7 @@
         </w:rPr>
         <w:t>.officer</w:t>
       </w:r>
+      <w:proofErr w:type="gramEnd"/>
       <w:r>
         <w:rPr>
           <w:rFonts w:ascii="Palatino Linotype" w:hAnsi="Palatino Linotype"/>
@@ -502,6 +589,7 @@
         </w:rPr>
         <w:t>_type</w:t>
       </w:r>
+      <w:proofErr w:type="spellEnd"/>
       <w:r>
         <w:rPr>
           <w:rFonts w:ascii="Palatino Linotype" w:hAnsi="Palatino Linotype"/>
@@ -587,7 +675,43 @@
           <w:sz w:val="20"/>
           <w:szCs w:val="20"/>
         </w:rPr>
-        <w:t>{% elif judicial_officer</w:t>
+        <w:t xml:space="preserve">{% </w:t>
+      </w:r>
+      <w:proofErr w:type="spellStart"/>
+      <w:r>
+        <w:rPr>
+          <w:rFonts w:ascii="Palatino Linotype" w:hAnsi="Palatino Linotype"/>
+          <w:sz w:val="20"/>
+          <w:szCs w:val="20"/>
+        </w:rPr>
+        <w:t>elif</w:t>
+      </w:r>
+      <w:proofErr w:type="spellEnd"/>
+      <w:r>
+        <w:rPr>
+          <w:rFonts w:ascii="Palatino Linotype" w:hAnsi="Palatino Linotype"/>
+          <w:sz w:val="20"/>
+          <w:szCs w:val="20"/>
+        </w:rPr>
+        <w:t xml:space="preserve"> </w:t>
+      </w:r>
+      <w:proofErr w:type="spellStart"/>
+      <w:r>
+        <w:rPr>
+          <w:rFonts w:ascii="Palatino Linotype" w:hAnsi="Palatino Linotype"/>
+          <w:sz w:val="20"/>
+          <w:szCs w:val="20"/>
+        </w:rPr>
+        <w:t>judicial_</w:t>
+      </w:r>
+      <w:proofErr w:type="gramStart"/>
+      <w:r>
+        <w:rPr>
+          <w:rFonts w:ascii="Palatino Linotype" w:hAnsi="Palatino Linotype"/>
+          <w:sz w:val="20"/>
+          <w:szCs w:val="20"/>
+        </w:rPr>
+        <w:t>officer</w:t>
       </w:r>
       <w:r>
         <w:rPr>
@@ -597,13 +721,23 @@
         </w:rPr>
         <w:t>.officer</w:t>
       </w:r>
-      <w:r>
-        <w:rPr>
-          <w:rFonts w:ascii="Palatino Linotype" w:hAnsi="Palatino Linotype"/>
-          <w:sz w:val="20"/>
-          <w:szCs w:val="20"/>
-        </w:rPr>
-        <w:t>_type == ‘Judge’ %}</w:t>
+      <w:proofErr w:type="gramEnd"/>
+      <w:r>
+        <w:rPr>
+          <w:rFonts w:ascii="Palatino Linotype" w:hAnsi="Palatino Linotype"/>
+          <w:sz w:val="20"/>
+          <w:szCs w:val="20"/>
+        </w:rPr>
+        <w:t>_type</w:t>
+      </w:r>
+      <w:proofErr w:type="spellEnd"/>
+      <w:r>
+        <w:rPr>
+          <w:rFonts w:ascii="Palatino Linotype" w:hAnsi="Palatino Linotype"/>
+          <w:sz w:val="20"/>
+          <w:szCs w:val="20"/>
+        </w:rPr>
+        <w:t xml:space="preserve"> == ‘Judge’ %}</w:t>
       </w:r>
     </w:p>
     <w:p>
@@ -707,21 +841,67 @@
         </w:rPr>
         <w:t xml:space="preserve"> for </w:t>
       </w:r>
-      <w:r>
-        <w:rPr>
-          <w:rFonts w:ascii="Palatino Linotype" w:hAnsi="Palatino Linotype"/>
-          <w:sz w:val="20"/>
-          <w:szCs w:val="20"/>
-        </w:rPr>
-        <w:t>{{ appearance_reason }}</w:t>
-      </w:r>
-      <w:r>
-        <w:rPr>
-          <w:rFonts w:ascii="Palatino Linotype" w:hAnsi="Palatino Linotype"/>
-          <w:sz w:val="20"/>
-          <w:szCs w:val="20"/>
-        </w:rPr>
-        <w:t xml:space="preserve"> on {{ plea_trial_date }}.</w:t>
+      <w:proofErr w:type="gramStart"/>
+      <w:r>
+        <w:rPr>
+          <w:rFonts w:ascii="Palatino Linotype" w:hAnsi="Palatino Linotype"/>
+          <w:sz w:val="20"/>
+          <w:szCs w:val="20"/>
+        </w:rPr>
+        <w:t xml:space="preserve">{{ </w:t>
+      </w:r>
+      <w:proofErr w:type="spellStart"/>
+      <w:r>
+        <w:rPr>
+          <w:rFonts w:ascii="Palatino Linotype" w:hAnsi="Palatino Linotype"/>
+          <w:sz w:val="20"/>
+          <w:szCs w:val="20"/>
+        </w:rPr>
+        <w:t>appearance</w:t>
+      </w:r>
+      <w:proofErr w:type="gramEnd"/>
+      <w:r>
+        <w:rPr>
+          <w:rFonts w:ascii="Palatino Linotype" w:hAnsi="Palatino Linotype"/>
+          <w:sz w:val="20"/>
+          <w:szCs w:val="20"/>
+        </w:rPr>
+        <w:t>_reason</w:t>
+      </w:r>
+      <w:proofErr w:type="spellEnd"/>
+      <w:r>
+        <w:rPr>
+          <w:rFonts w:ascii="Palatino Linotype" w:hAnsi="Palatino Linotype"/>
+          <w:sz w:val="20"/>
+          <w:szCs w:val="20"/>
+        </w:rPr>
+        <w:t xml:space="preserve"> }}</w:t>
+      </w:r>
+      <w:r>
+        <w:rPr>
+          <w:rFonts w:ascii="Palatino Linotype" w:hAnsi="Palatino Linotype"/>
+          <w:sz w:val="20"/>
+          <w:szCs w:val="20"/>
+        </w:rPr>
+        <w:t xml:space="preserve"> on {{ </w:t>
+      </w:r>
+      <w:proofErr w:type="spellStart"/>
+      <w:r>
+        <w:rPr>
+          <w:rFonts w:ascii="Palatino Linotype" w:hAnsi="Palatino Linotype"/>
+          <w:sz w:val="20"/>
+          <w:szCs w:val="20"/>
+        </w:rPr>
+        <w:t>plea_trial_date</w:t>
+      </w:r>
+      <w:proofErr w:type="spellEnd"/>
+      <w:r>
+        <w:rPr>
+          <w:rFonts w:ascii="Palatino Linotype" w:hAnsi="Palatino Linotype"/>
+          <w:sz w:val="20"/>
+          <w:szCs w:val="20"/>
+        </w:rPr>
+        <w:t xml:space="preserve"> }}.</w:t>
       </w:r>
       <w:r>
         <w:rPr>
@@ -738,16 +918,196 @@
           <w:sz w:val="20"/>
           <w:szCs w:val="20"/>
         </w:rPr>
-        <w:t>{% if defense_counsel_waived is false %}Defendant was represented by {{ defense_counsel }}, {{ defense_counsel_type }}. {% elif defense_counsel_waived is true %}Defendant waived right to counsel. {% endif %}</w:t>
-      </w:r>
-      <w:r>
-        <w:rPr>
-          <w:rFonts w:ascii="Palatino Linotype" w:hAnsi="Palatino Linotype"/>
-          <w:bCs/>
-          <w:sz w:val="20"/>
-          <w:szCs w:val="20"/>
-        </w:rPr>
-        <w:t>{% if amend_offense_details is not none %}Counsel for the State of Ohio made a motion to amend the cha</w:t>
+        <w:t xml:space="preserve">{% if </w:t>
+      </w:r>
+      <w:proofErr w:type="spellStart"/>
+      <w:r>
+        <w:rPr>
+          <w:rFonts w:ascii="Palatino Linotype" w:hAnsi="Palatino Linotype"/>
+          <w:bCs/>
+          <w:sz w:val="20"/>
+          <w:szCs w:val="20"/>
+        </w:rPr>
+        <w:t>defense_counsel_waived</w:t>
+      </w:r>
+      <w:proofErr w:type="spellEnd"/>
+      <w:r>
+        <w:rPr>
+          <w:rFonts w:ascii="Palatino Linotype" w:hAnsi="Palatino Linotype"/>
+          <w:bCs/>
+          <w:sz w:val="20"/>
+          <w:szCs w:val="20"/>
+        </w:rPr>
+        <w:t xml:space="preserve"> is false </w:t>
+      </w:r>
+      <w:proofErr w:type="gramStart"/>
+      <w:r>
+        <w:rPr>
+          <w:rFonts w:ascii="Palatino Linotype" w:hAnsi="Palatino Linotype"/>
+          <w:bCs/>
+          <w:sz w:val="20"/>
+          <w:szCs w:val="20"/>
+        </w:rPr>
+        <w:t>%}Defendant</w:t>
+      </w:r>
+      <w:proofErr w:type="gramEnd"/>
+      <w:r>
+        <w:rPr>
+          <w:rFonts w:ascii="Palatino Linotype" w:hAnsi="Palatino Linotype"/>
+          <w:bCs/>
+          <w:sz w:val="20"/>
+          <w:szCs w:val="20"/>
+        </w:rPr>
+        <w:t xml:space="preserve"> was represented by {{ </w:t>
+      </w:r>
+      <w:proofErr w:type="spellStart"/>
+      <w:r>
+        <w:rPr>
+          <w:rFonts w:ascii="Palatino Linotype" w:hAnsi="Palatino Linotype"/>
+          <w:bCs/>
+          <w:sz w:val="20"/>
+          <w:szCs w:val="20"/>
+        </w:rPr>
+        <w:t>defense_counsel</w:t>
+      </w:r>
+      <w:proofErr w:type="spellEnd"/>
+      <w:r>
+        <w:rPr>
+          <w:rFonts w:ascii="Palatino Linotype" w:hAnsi="Palatino Linotype"/>
+          <w:bCs/>
+          <w:sz w:val="20"/>
+          <w:szCs w:val="20"/>
+        </w:rPr>
+        <w:t xml:space="preserve"> }}, {{ </w:t>
+      </w:r>
+      <w:proofErr w:type="spellStart"/>
+      <w:r>
+        <w:rPr>
+          <w:rFonts w:ascii="Palatino Linotype" w:hAnsi="Palatino Linotype"/>
+          <w:bCs/>
+          <w:sz w:val="20"/>
+          <w:szCs w:val="20"/>
+        </w:rPr>
+        <w:t>defense_counsel_type</w:t>
+      </w:r>
+      <w:proofErr w:type="spellEnd"/>
+      <w:r>
+        <w:rPr>
+          <w:rFonts w:ascii="Palatino Linotype" w:hAnsi="Palatino Linotype"/>
+          <w:bCs/>
+          <w:sz w:val="20"/>
+          <w:szCs w:val="20"/>
+        </w:rPr>
+        <w:t xml:space="preserve"> }}. {% </w:t>
+      </w:r>
+      <w:proofErr w:type="spellStart"/>
+      <w:r>
+        <w:rPr>
+          <w:rFonts w:ascii="Palatino Linotype" w:hAnsi="Palatino Linotype"/>
+          <w:bCs/>
+          <w:sz w:val="20"/>
+          <w:szCs w:val="20"/>
+        </w:rPr>
+        <w:t>elif</w:t>
+      </w:r>
+      <w:proofErr w:type="spellEnd"/>
+      <w:r>
+        <w:rPr>
+          <w:rFonts w:ascii="Palatino Linotype" w:hAnsi="Palatino Linotype"/>
+          <w:bCs/>
+          <w:sz w:val="20"/>
+          <w:szCs w:val="20"/>
+        </w:rPr>
+        <w:t xml:space="preserve"> </w:t>
+      </w:r>
+      <w:proofErr w:type="spellStart"/>
+      <w:r>
+        <w:rPr>
+          <w:rFonts w:ascii="Palatino Linotype" w:hAnsi="Palatino Linotype"/>
+          <w:bCs/>
+          <w:sz w:val="20"/>
+          <w:szCs w:val="20"/>
+        </w:rPr>
+        <w:t>defense_counsel_waived</w:t>
+      </w:r>
+      <w:proofErr w:type="spellEnd"/>
+      <w:r>
+        <w:rPr>
+          <w:rFonts w:ascii="Palatino Linotype" w:hAnsi="Palatino Linotype"/>
+          <w:bCs/>
+          <w:sz w:val="20"/>
+          <w:szCs w:val="20"/>
+        </w:rPr>
+        <w:t xml:space="preserve"> is true </w:t>
+      </w:r>
+      <w:proofErr w:type="gramStart"/>
+      <w:r>
+        <w:rPr>
+          <w:rFonts w:ascii="Palatino Linotype" w:hAnsi="Palatino Linotype"/>
+          <w:bCs/>
+          <w:sz w:val="20"/>
+          <w:szCs w:val="20"/>
+        </w:rPr>
+        <w:t>%}Defendant</w:t>
+      </w:r>
+      <w:proofErr w:type="gramEnd"/>
+      <w:r>
+        <w:rPr>
+          <w:rFonts w:ascii="Palatino Linotype" w:hAnsi="Palatino Linotype"/>
+          <w:bCs/>
+          <w:sz w:val="20"/>
+          <w:szCs w:val="20"/>
+        </w:rPr>
+        <w:t xml:space="preserve"> waived right to counsel. {% endif </w:t>
+      </w:r>
+      <w:proofErr w:type="gramStart"/>
+      <w:r>
+        <w:rPr>
+          <w:rFonts w:ascii="Palatino Linotype" w:hAnsi="Palatino Linotype"/>
+          <w:bCs/>
+          <w:sz w:val="20"/>
+          <w:szCs w:val="20"/>
+        </w:rPr>
+        <w:t>%}</w:t>
+      </w:r>
+      <w:r>
+        <w:rPr>
+          <w:rFonts w:ascii="Palatino Linotype" w:hAnsi="Palatino Linotype"/>
+          <w:bCs/>
+          <w:sz w:val="20"/>
+          <w:szCs w:val="20"/>
+        </w:rPr>
+        <w:t>{</w:t>
+      </w:r>
+      <w:proofErr w:type="gramEnd"/>
+      <w:r>
+        <w:rPr>
+          <w:rFonts w:ascii="Palatino Linotype" w:hAnsi="Palatino Linotype"/>
+          <w:bCs/>
+          <w:sz w:val="20"/>
+          <w:szCs w:val="20"/>
+        </w:rPr>
+        <w:t xml:space="preserve">% if </w:t>
+      </w:r>
+      <w:proofErr w:type="spellStart"/>
+      <w:r>
+        <w:rPr>
+          <w:rFonts w:ascii="Palatino Linotype" w:hAnsi="Palatino Linotype"/>
+          <w:bCs/>
+          <w:sz w:val="20"/>
+          <w:szCs w:val="20"/>
+        </w:rPr>
+        <w:t>amend_offense_details</w:t>
+      </w:r>
+      <w:proofErr w:type="spellEnd"/>
+      <w:r>
+        <w:rPr>
+          <w:rFonts w:ascii="Palatino Linotype" w:hAnsi="Palatino Linotype"/>
+          <w:bCs/>
+          <w:sz w:val="20"/>
+          <w:szCs w:val="20"/>
+        </w:rPr>
+        <w:t xml:space="preserve"> is not none %}Counsel for the State of Ohio made a motion to amend the cha</w:t>
       </w:r>
       <w:r>
         <w:rPr>
@@ -765,7 +1125,27 @@
           <w:sz w:val="20"/>
           <w:szCs w:val="20"/>
         </w:rPr>
-        <w:t xml:space="preserve">{% if amend_offense_details.motion_disposition  ==  ‘Granted’ %} The Court found the amendment </w:t>
+        <w:t xml:space="preserve">{% if </w:t>
+      </w:r>
+      <w:proofErr w:type="spellStart"/>
+      <w:r>
+        <w:rPr>
+          <w:rFonts w:ascii="Palatino Linotype" w:hAnsi="Palatino Linotype"/>
+          <w:bCs/>
+          <w:sz w:val="20"/>
+          <w:szCs w:val="20"/>
+        </w:rPr>
+        <w:t>amend_offense_details.motion_disposition</w:t>
+      </w:r>
+      <w:proofErr w:type="spellEnd"/>
+      <w:r>
+        <w:rPr>
+          <w:rFonts w:ascii="Palatino Linotype" w:hAnsi="Palatino Linotype"/>
+          <w:bCs/>
+          <w:sz w:val="20"/>
+          <w:szCs w:val="20"/>
+        </w:rPr>
+        <w:t xml:space="preserve">  ==  ‘Granted’ %} The Court found the amendment </w:t>
       </w:r>
       <w:r>
         <w:rPr>
@@ -783,26 +1163,157 @@
           <w:sz w:val="20"/>
           <w:szCs w:val="20"/>
         </w:rPr>
-        <w:t xml:space="preserve"> {{ amend_offense_details.motion_disposition }}.</w:t>
-      </w:r>
-      <w:r>
-        <w:rPr>
-          <w:rFonts w:ascii="Palatino Linotype" w:hAnsi="Palatino Linotype"/>
-          <w:bCs/>
-          <w:sz w:val="20"/>
-          <w:szCs w:val="20"/>
-        </w:rPr>
-        <w:t xml:space="preserve"> The charge(s) of {% for charge in amended_charges_list %}{% if loop.index == 2 %} and {% endif %}{{ charge[0] }} is amended to {{ charge[1] }}{% endfor %}.</w:t>
-      </w:r>
-      <w:r>
-        <w:rPr>
-          <w:rFonts w:ascii="Palatino Linotype" w:hAnsi="Palatino Linotype"/>
-          <w:bCs/>
-          <w:sz w:val="20"/>
-          <w:szCs w:val="20"/>
-        </w:rPr>
-        <w:t>{% elif amend_offense_details.motion_disposition</w:t>
-      </w:r>
+        <w:t xml:space="preserve"> </w:t>
+      </w:r>
+      <w:proofErr w:type="gramStart"/>
+      <w:r>
+        <w:rPr>
+          <w:rFonts w:ascii="Palatino Linotype" w:hAnsi="Palatino Linotype"/>
+          <w:bCs/>
+          <w:sz w:val="20"/>
+          <w:szCs w:val="20"/>
+        </w:rPr>
+        <w:t xml:space="preserve">{{ </w:t>
+      </w:r>
+      <w:proofErr w:type="spellStart"/>
+      <w:r>
+        <w:rPr>
+          <w:rFonts w:ascii="Palatino Linotype" w:hAnsi="Palatino Linotype"/>
+          <w:bCs/>
+          <w:sz w:val="20"/>
+          <w:szCs w:val="20"/>
+        </w:rPr>
+        <w:t>amend</w:t>
+      </w:r>
+      <w:proofErr w:type="gramEnd"/>
+      <w:r>
+        <w:rPr>
+          <w:rFonts w:ascii="Palatino Linotype" w:hAnsi="Palatino Linotype"/>
+          <w:bCs/>
+          <w:sz w:val="20"/>
+          <w:szCs w:val="20"/>
+        </w:rPr>
+        <w:t>_offense_details.motion_disposition</w:t>
+      </w:r>
+      <w:proofErr w:type="spellEnd"/>
+      <w:r>
+        <w:rPr>
+          <w:rFonts w:ascii="Palatino Linotype" w:hAnsi="Palatino Linotype"/>
+          <w:bCs/>
+          <w:sz w:val="20"/>
+          <w:szCs w:val="20"/>
+        </w:rPr>
+        <w:t xml:space="preserve"> }}.</w:t>
+      </w:r>
+      <w:r>
+        <w:rPr>
+          <w:rFonts w:ascii="Palatino Linotype" w:hAnsi="Palatino Linotype"/>
+          <w:bCs/>
+          <w:sz w:val="20"/>
+          <w:szCs w:val="20"/>
+        </w:rPr>
+        <w:t xml:space="preserve"> The charge(s) of {% for charge in </w:t>
+      </w:r>
+      <w:proofErr w:type="spellStart"/>
+      <w:r>
+        <w:rPr>
+          <w:rFonts w:ascii="Palatino Linotype" w:hAnsi="Palatino Linotype"/>
+          <w:bCs/>
+          <w:sz w:val="20"/>
+          <w:szCs w:val="20"/>
+        </w:rPr>
+        <w:t>amended_charges_list</w:t>
+      </w:r>
+      <w:proofErr w:type="spellEnd"/>
+      <w:r>
+        <w:rPr>
+          <w:rFonts w:ascii="Palatino Linotype" w:hAnsi="Palatino Linotype"/>
+          <w:bCs/>
+          <w:sz w:val="20"/>
+          <w:szCs w:val="20"/>
+        </w:rPr>
+        <w:t xml:space="preserve"> %}{% if </w:t>
+      </w:r>
+      <w:proofErr w:type="spellStart"/>
+      <w:r>
+        <w:rPr>
+          <w:rFonts w:ascii="Palatino Linotype" w:hAnsi="Palatino Linotype"/>
+          <w:bCs/>
+          <w:sz w:val="20"/>
+          <w:szCs w:val="20"/>
+        </w:rPr>
+        <w:t>loop.index</w:t>
+      </w:r>
+      <w:proofErr w:type="spellEnd"/>
+      <w:r>
+        <w:rPr>
+          <w:rFonts w:ascii="Palatino Linotype" w:hAnsi="Palatino Linotype"/>
+          <w:bCs/>
+          <w:sz w:val="20"/>
+          <w:szCs w:val="20"/>
+        </w:rPr>
+        <w:t xml:space="preserve"> == 2 %} and {% endif %}{{ charge[0] }} is amended to {{ charge[1] }}{% </w:t>
+      </w:r>
+      <w:proofErr w:type="spellStart"/>
+      <w:r>
+        <w:rPr>
+          <w:rFonts w:ascii="Palatino Linotype" w:hAnsi="Palatino Linotype"/>
+          <w:bCs/>
+          <w:sz w:val="20"/>
+          <w:szCs w:val="20"/>
+        </w:rPr>
+        <w:t>endfor</w:t>
+      </w:r>
+      <w:proofErr w:type="spellEnd"/>
+      <w:r>
+        <w:rPr>
+          <w:rFonts w:ascii="Palatino Linotype" w:hAnsi="Palatino Linotype"/>
+          <w:bCs/>
+          <w:sz w:val="20"/>
+          <w:szCs w:val="20"/>
+        </w:rPr>
+        <w:t xml:space="preserve"> %}.</w:t>
+      </w:r>
+      <w:r>
+        <w:rPr>
+          <w:rFonts w:ascii="Palatino Linotype" w:hAnsi="Palatino Linotype"/>
+          <w:bCs/>
+          <w:sz w:val="20"/>
+          <w:szCs w:val="20"/>
+        </w:rPr>
+        <w:t xml:space="preserve">{% </w:t>
+      </w:r>
+      <w:proofErr w:type="spellStart"/>
+      <w:r>
+        <w:rPr>
+          <w:rFonts w:ascii="Palatino Linotype" w:hAnsi="Palatino Linotype"/>
+          <w:bCs/>
+          <w:sz w:val="20"/>
+          <w:szCs w:val="20"/>
+        </w:rPr>
+        <w:t>elif</w:t>
+      </w:r>
+      <w:proofErr w:type="spellEnd"/>
+      <w:r>
+        <w:rPr>
+          <w:rFonts w:ascii="Palatino Linotype" w:hAnsi="Palatino Linotype"/>
+          <w:bCs/>
+          <w:sz w:val="20"/>
+          <w:szCs w:val="20"/>
+        </w:rPr>
+        <w:t xml:space="preserve"> </w:t>
+      </w:r>
+      <w:proofErr w:type="spellStart"/>
+      <w:r>
+        <w:rPr>
+          <w:rFonts w:ascii="Palatino Linotype" w:hAnsi="Palatino Linotype"/>
+          <w:bCs/>
+          <w:sz w:val="20"/>
+          <w:szCs w:val="20"/>
+        </w:rPr>
+        <w:t>amend_offense_details.motion_disposition</w:t>
+      </w:r>
+      <w:proofErr w:type="spellEnd"/>
       <w:r>
         <w:rPr>
           <w:rFonts w:ascii="Palatino Linotype" w:hAnsi="Palatino Linotype"/>
@@ -837,16 +1348,36 @@
           <w:sz w:val="20"/>
           <w:szCs w:val="20"/>
         </w:rPr>
-        <w:t xml:space="preserve"> and therefore the motion is {{ amend_offense</w:t>
-      </w:r>
-      <w:r>
-        <w:rPr>
-          <w:rFonts w:ascii="Palatino Linotype" w:hAnsi="Palatino Linotype"/>
-          <w:bCs/>
-          <w:sz w:val="20"/>
-          <w:szCs w:val="20"/>
-        </w:rPr>
-        <w:t>_details.motion_disposition }}.</w:t>
+        <w:t xml:space="preserve"> and therefore the motion is {{ </w:t>
+      </w:r>
+      <w:proofErr w:type="spellStart"/>
+      <w:r>
+        <w:rPr>
+          <w:rFonts w:ascii="Palatino Linotype" w:hAnsi="Palatino Linotype"/>
+          <w:bCs/>
+          <w:sz w:val="20"/>
+          <w:szCs w:val="20"/>
+        </w:rPr>
+        <w:t>amend_offense</w:t>
+      </w:r>
+      <w:r>
+        <w:rPr>
+          <w:rFonts w:ascii="Palatino Linotype" w:hAnsi="Palatino Linotype"/>
+          <w:bCs/>
+          <w:sz w:val="20"/>
+          <w:szCs w:val="20"/>
+        </w:rPr>
+        <w:t>_details.motion_disposition</w:t>
+      </w:r>
+      <w:proofErr w:type="spellEnd"/>
+      <w:r>
+        <w:rPr>
+          <w:rFonts w:ascii="Palatino Linotype" w:hAnsi="Palatino Linotype"/>
+          <w:bCs/>
+          <w:sz w:val="20"/>
+          <w:szCs w:val="20"/>
+        </w:rPr>
+        <w:t xml:space="preserve"> }}.</w:t>
       </w:r>
       <w:r>
         <w:rPr>
@@ -892,7 +1423,43 @@
           <w:sz w:val="20"/>
           <w:szCs w:val="20"/>
         </w:rPr>
-        <w:t>{% if appearance_reason != ‘sentencing’ %}</w:t>
+        <w:t xml:space="preserve">{% if </w:t>
+      </w:r>
+      <w:proofErr w:type="spellStart"/>
+      <w:r>
+        <w:rPr>
+          <w:rFonts w:ascii="Palatino Linotype" w:hAnsi="Palatino Linotype"/>
+          <w:sz w:val="20"/>
+          <w:szCs w:val="20"/>
+        </w:rPr>
+        <w:t>appearance_</w:t>
+      </w:r>
+      <w:proofErr w:type="gramStart"/>
+      <w:r>
+        <w:rPr>
+          <w:rFonts w:ascii="Palatino Linotype" w:hAnsi="Palatino Linotype"/>
+          <w:sz w:val="20"/>
+          <w:szCs w:val="20"/>
+        </w:rPr>
+        <w:t>reason</w:t>
+      </w:r>
+      <w:proofErr w:type="spellEnd"/>
+      <w:r>
+        <w:rPr>
+          <w:rFonts w:ascii="Palatino Linotype" w:hAnsi="Palatino Linotype"/>
+          <w:sz w:val="20"/>
+          <w:szCs w:val="20"/>
+        </w:rPr>
+        <w:t xml:space="preserve"> !</w:t>
+      </w:r>
+      <w:proofErr w:type="gramEnd"/>
+      <w:r>
+        <w:rPr>
+          <w:rFonts w:ascii="Palatino Linotype" w:hAnsi="Palatino Linotype"/>
+          <w:sz w:val="20"/>
+          <w:szCs w:val="20"/>
+        </w:rPr>
+        <w:t>= ‘sentencing’ %}</w:t>
       </w:r>
       <w:r>
         <w:rPr>
@@ -1083,7 +1650,16 @@
           <w:sz w:val="20"/>
           <w:szCs w:val="20"/>
         </w:rPr>
-        <w:t>{% endif %}</w:t>
+        <w:t xml:space="preserve">{% endif </w:t>
+      </w:r>
+      <w:proofErr w:type="gramStart"/>
+      <w:r>
+        <w:rPr>
+          <w:rFonts w:ascii="Palatino Linotype" w:hAnsi="Palatino Linotype"/>
+          <w:sz w:val="20"/>
+          <w:szCs w:val="20"/>
+        </w:rPr>
+        <w:t>%}</w:t>
       </w:r>
       <w:r>
         <w:rPr>
@@ -1099,7 +1675,16 @@
           <w:sz w:val="20"/>
           <w:szCs w:val="20"/>
         </w:rPr>
-        <w:t xml:space="preserve">ollowing allocution, </w:t>
+        <w:t>ollowing</w:t>
+      </w:r>
+      <w:proofErr w:type="gramEnd"/>
+      <w:r>
+        <w:rPr>
+          <w:rFonts w:ascii="Palatino Linotype" w:hAnsi="Palatino Linotype"/>
+          <w:sz w:val="20"/>
+          <w:szCs w:val="20"/>
+        </w:rPr>
+        <w:t xml:space="preserve"> allocution, </w:t>
       </w:r>
       <w:r>
         <w:rPr>
@@ -1217,7 +1802,51 @@
                 <w:sz w:val="20"/>
                 <w:szCs w:val="20"/>
               </w:rPr>
-              <w:t>{%tc for charge in charges_list %}</w:t>
+              <w:t>{%</w:t>
+            </w:r>
+            <w:proofErr w:type="spellStart"/>
+            <w:r>
+              <w:rPr>
+                <w:rFonts w:ascii="Palatino Linotype" w:hAnsi="Palatino Linotype"/>
+                <w:b/>
+                <w:bCs/>
+                <w:sz w:val="20"/>
+                <w:szCs w:val="20"/>
+              </w:rPr>
+              <w:t>tc</w:t>
+            </w:r>
+            <w:proofErr w:type="spellEnd"/>
+            <w:r>
+              <w:rPr>
+                <w:rFonts w:ascii="Palatino Linotype" w:hAnsi="Palatino Linotype"/>
+                <w:b/>
+                <w:bCs/>
+                <w:sz w:val="20"/>
+                <w:szCs w:val="20"/>
+              </w:rPr>
+              <w:t xml:space="preserve"> for charge in </w:t>
+            </w:r>
+            <w:proofErr w:type="spellStart"/>
+            <w:r>
+              <w:rPr>
+                <w:rFonts w:ascii="Palatino Linotype" w:hAnsi="Palatino Linotype"/>
+                <w:b/>
+                <w:bCs/>
+                <w:sz w:val="20"/>
+                <w:szCs w:val="20"/>
+              </w:rPr>
+              <w:t>charges_list</w:t>
+            </w:r>
+            <w:proofErr w:type="spellEnd"/>
+            <w:r>
+              <w:rPr>
+                <w:rFonts w:ascii="Palatino Linotype" w:hAnsi="Palatino Linotype"/>
+                <w:b/>
+                <w:bCs/>
+                <w:sz w:val="20"/>
+                <w:szCs w:val="20"/>
+              </w:rPr>
+              <w:t xml:space="preserve"> %}</w:t>
             </w:r>
           </w:p>
         </w:tc>
@@ -1247,15 +1876,49 @@
                 <w:szCs w:val="20"/>
               </w:rPr>
             </w:pPr>
-            <w:r>
-              <w:rPr>
-                <w:rFonts w:ascii="Palatino Linotype" w:hAnsi="Palatino Linotype"/>
-                <w:b/>
-                <w:bCs/>
-                <w:sz w:val="20"/>
-                <w:szCs w:val="20"/>
-              </w:rPr>
-              <w:t>{{ charge.offense }}</w:t>
+            <w:proofErr w:type="gramStart"/>
+            <w:r>
+              <w:rPr>
+                <w:rFonts w:ascii="Palatino Linotype" w:hAnsi="Palatino Linotype"/>
+                <w:b/>
+                <w:bCs/>
+                <w:sz w:val="20"/>
+                <w:szCs w:val="20"/>
+              </w:rPr>
+              <w:t xml:space="preserve">{{ </w:t>
+            </w:r>
+            <w:proofErr w:type="spellStart"/>
+            <w:r>
+              <w:rPr>
+                <w:rFonts w:ascii="Palatino Linotype" w:hAnsi="Palatino Linotype"/>
+                <w:b/>
+                <w:bCs/>
+                <w:sz w:val="20"/>
+                <w:szCs w:val="20"/>
+              </w:rPr>
+              <w:t>charge</w:t>
+            </w:r>
+            <w:proofErr w:type="gramEnd"/>
+            <w:r>
+              <w:rPr>
+                <w:rFonts w:ascii="Palatino Linotype" w:hAnsi="Palatino Linotype"/>
+                <w:b/>
+                <w:bCs/>
+                <w:sz w:val="20"/>
+                <w:szCs w:val="20"/>
+              </w:rPr>
+              <w:t>.offense</w:t>
+            </w:r>
+            <w:proofErr w:type="spellEnd"/>
+            <w:r>
+              <w:rPr>
+                <w:rFonts w:ascii="Palatino Linotype" w:hAnsi="Palatino Linotype"/>
+                <w:b/>
+                <w:bCs/>
+                <w:sz w:val="20"/>
+                <w:szCs w:val="20"/>
+              </w:rPr>
+              <w:t xml:space="preserve"> }}</w:t>
             </w:r>
           </w:p>
         </w:tc>
@@ -1293,7 +1956,51 @@
                 <w:sz w:val="20"/>
                 <w:szCs w:val="20"/>
               </w:rPr>
-              <w:t>{%tc endfor %}</w:t>
+              <w:t>{%</w:t>
+            </w:r>
+            <w:proofErr w:type="spellStart"/>
+            <w:r>
+              <w:rPr>
+                <w:rFonts w:ascii="Palatino Linotype" w:hAnsi="Palatino Linotype"/>
+                <w:b/>
+                <w:bCs/>
+                <w:sz w:val="20"/>
+                <w:szCs w:val="20"/>
+              </w:rPr>
+              <w:t>tc</w:t>
+            </w:r>
+            <w:proofErr w:type="spellEnd"/>
+            <w:r>
+              <w:rPr>
+                <w:rFonts w:ascii="Palatino Linotype" w:hAnsi="Palatino Linotype"/>
+                <w:b/>
+                <w:bCs/>
+                <w:sz w:val="20"/>
+                <w:szCs w:val="20"/>
+              </w:rPr>
+              <w:t xml:space="preserve"> </w:t>
+            </w:r>
+            <w:proofErr w:type="spellStart"/>
+            <w:r>
+              <w:rPr>
+                <w:rFonts w:ascii="Palatino Linotype" w:hAnsi="Palatino Linotype"/>
+                <w:b/>
+                <w:bCs/>
+                <w:sz w:val="20"/>
+                <w:szCs w:val="20"/>
+              </w:rPr>
+              <w:t>endfor</w:t>
+            </w:r>
+            <w:proofErr w:type="spellEnd"/>
+            <w:r>
+              <w:rPr>
+                <w:rFonts w:ascii="Palatino Linotype" w:hAnsi="Palatino Linotype"/>
+                <w:b/>
+                <w:bCs/>
+                <w:sz w:val="20"/>
+                <w:szCs w:val="20"/>
+              </w:rPr>
+              <w:t xml:space="preserve"> %}</w:t>
             </w:r>
           </w:p>
         </w:tc>
@@ -1375,7 +2082,51 @@
                 <w:sz w:val="20"/>
                 <w:szCs w:val="20"/>
               </w:rPr>
-              <w:t>{%tc for charge in charges_list %}</w:t>
+              <w:t>{%</w:t>
+            </w:r>
+            <w:proofErr w:type="spellStart"/>
+            <w:r>
+              <w:rPr>
+                <w:rFonts w:ascii="Palatino Linotype" w:hAnsi="Palatino Linotype"/>
+                <w:b/>
+                <w:bCs/>
+                <w:sz w:val="20"/>
+                <w:szCs w:val="20"/>
+              </w:rPr>
+              <w:t>tc</w:t>
+            </w:r>
+            <w:proofErr w:type="spellEnd"/>
+            <w:r>
+              <w:rPr>
+                <w:rFonts w:ascii="Palatino Linotype" w:hAnsi="Palatino Linotype"/>
+                <w:b/>
+                <w:bCs/>
+                <w:sz w:val="20"/>
+                <w:szCs w:val="20"/>
+              </w:rPr>
+              <w:t xml:space="preserve"> for charge in </w:t>
+            </w:r>
+            <w:proofErr w:type="spellStart"/>
+            <w:r>
+              <w:rPr>
+                <w:rFonts w:ascii="Palatino Linotype" w:hAnsi="Palatino Linotype"/>
+                <w:b/>
+                <w:bCs/>
+                <w:sz w:val="20"/>
+                <w:szCs w:val="20"/>
+              </w:rPr>
+              <w:t>charges_list</w:t>
+            </w:r>
+            <w:proofErr w:type="spellEnd"/>
+            <w:r>
+              <w:rPr>
+                <w:rFonts w:ascii="Palatino Linotype" w:hAnsi="Palatino Linotype"/>
+                <w:b/>
+                <w:bCs/>
+                <w:sz w:val="20"/>
+                <w:szCs w:val="20"/>
+              </w:rPr>
+              <w:t xml:space="preserve"> %}</w:t>
             </w:r>
           </w:p>
         </w:tc>
@@ -1405,15 +2156,49 @@
                 <w:szCs w:val="20"/>
               </w:rPr>
             </w:pPr>
-            <w:r>
-              <w:rPr>
-                <w:rFonts w:ascii="Palatino Linotype" w:hAnsi="Palatino Linotype"/>
-                <w:b/>
-                <w:bCs/>
-                <w:sz w:val="20"/>
-                <w:szCs w:val="20"/>
-              </w:rPr>
-              <w:t>{{ charge.statute }}</w:t>
+            <w:proofErr w:type="gramStart"/>
+            <w:r>
+              <w:rPr>
+                <w:rFonts w:ascii="Palatino Linotype" w:hAnsi="Palatino Linotype"/>
+                <w:b/>
+                <w:bCs/>
+                <w:sz w:val="20"/>
+                <w:szCs w:val="20"/>
+              </w:rPr>
+              <w:t xml:space="preserve">{{ </w:t>
+            </w:r>
+            <w:proofErr w:type="spellStart"/>
+            <w:r>
+              <w:rPr>
+                <w:rFonts w:ascii="Palatino Linotype" w:hAnsi="Palatino Linotype"/>
+                <w:b/>
+                <w:bCs/>
+                <w:sz w:val="20"/>
+                <w:szCs w:val="20"/>
+              </w:rPr>
+              <w:t>charge</w:t>
+            </w:r>
+            <w:proofErr w:type="gramEnd"/>
+            <w:r>
+              <w:rPr>
+                <w:rFonts w:ascii="Palatino Linotype" w:hAnsi="Palatino Linotype"/>
+                <w:b/>
+                <w:bCs/>
+                <w:sz w:val="20"/>
+                <w:szCs w:val="20"/>
+              </w:rPr>
+              <w:t>.statute</w:t>
+            </w:r>
+            <w:proofErr w:type="spellEnd"/>
+            <w:r>
+              <w:rPr>
+                <w:rFonts w:ascii="Palatino Linotype" w:hAnsi="Palatino Linotype"/>
+                <w:b/>
+                <w:bCs/>
+                <w:sz w:val="20"/>
+                <w:szCs w:val="20"/>
+              </w:rPr>
+              <w:t xml:space="preserve"> }}</w:t>
             </w:r>
           </w:p>
         </w:tc>
@@ -1451,7 +2236,51 @@
                 <w:sz w:val="20"/>
                 <w:szCs w:val="20"/>
               </w:rPr>
-              <w:t>{%tc endfor %}</w:t>
+              <w:t>{%</w:t>
+            </w:r>
+            <w:proofErr w:type="spellStart"/>
+            <w:r>
+              <w:rPr>
+                <w:rFonts w:ascii="Palatino Linotype" w:hAnsi="Palatino Linotype"/>
+                <w:b/>
+                <w:bCs/>
+                <w:sz w:val="20"/>
+                <w:szCs w:val="20"/>
+              </w:rPr>
+              <w:t>tc</w:t>
+            </w:r>
+            <w:proofErr w:type="spellEnd"/>
+            <w:r>
+              <w:rPr>
+                <w:rFonts w:ascii="Palatino Linotype" w:hAnsi="Palatino Linotype"/>
+                <w:b/>
+                <w:bCs/>
+                <w:sz w:val="20"/>
+                <w:szCs w:val="20"/>
+              </w:rPr>
+              <w:t xml:space="preserve"> </w:t>
+            </w:r>
+            <w:proofErr w:type="spellStart"/>
+            <w:r>
+              <w:rPr>
+                <w:rFonts w:ascii="Palatino Linotype" w:hAnsi="Palatino Linotype"/>
+                <w:b/>
+                <w:bCs/>
+                <w:sz w:val="20"/>
+                <w:szCs w:val="20"/>
+              </w:rPr>
+              <w:t>endfor</w:t>
+            </w:r>
+            <w:proofErr w:type="spellEnd"/>
+            <w:r>
+              <w:rPr>
+                <w:rFonts w:ascii="Palatino Linotype" w:hAnsi="Palatino Linotype"/>
+                <w:b/>
+                <w:bCs/>
+                <w:sz w:val="20"/>
+                <w:szCs w:val="20"/>
+              </w:rPr>
+              <w:t xml:space="preserve"> %}</w:t>
             </w:r>
           </w:p>
         </w:tc>
@@ -1533,7 +2362,51 @@
                 <w:sz w:val="20"/>
                 <w:szCs w:val="20"/>
               </w:rPr>
-              <w:t>{%tc for charge in charges_list %}</w:t>
+              <w:t>{%</w:t>
+            </w:r>
+            <w:proofErr w:type="spellStart"/>
+            <w:r>
+              <w:rPr>
+                <w:rFonts w:ascii="Palatino Linotype" w:hAnsi="Palatino Linotype"/>
+                <w:b/>
+                <w:bCs/>
+                <w:sz w:val="20"/>
+                <w:szCs w:val="20"/>
+              </w:rPr>
+              <w:t>tc</w:t>
+            </w:r>
+            <w:proofErr w:type="spellEnd"/>
+            <w:r>
+              <w:rPr>
+                <w:rFonts w:ascii="Palatino Linotype" w:hAnsi="Palatino Linotype"/>
+                <w:b/>
+                <w:bCs/>
+                <w:sz w:val="20"/>
+                <w:szCs w:val="20"/>
+              </w:rPr>
+              <w:t xml:space="preserve"> for charge in </w:t>
+            </w:r>
+            <w:proofErr w:type="spellStart"/>
+            <w:r>
+              <w:rPr>
+                <w:rFonts w:ascii="Palatino Linotype" w:hAnsi="Palatino Linotype"/>
+                <w:b/>
+                <w:bCs/>
+                <w:sz w:val="20"/>
+                <w:szCs w:val="20"/>
+              </w:rPr>
+              <w:t>charges_list</w:t>
+            </w:r>
+            <w:proofErr w:type="spellEnd"/>
+            <w:r>
+              <w:rPr>
+                <w:rFonts w:ascii="Palatino Linotype" w:hAnsi="Palatino Linotype"/>
+                <w:b/>
+                <w:bCs/>
+                <w:sz w:val="20"/>
+                <w:szCs w:val="20"/>
+              </w:rPr>
+              <w:t xml:space="preserve"> %}</w:t>
             </w:r>
           </w:p>
         </w:tc>
@@ -1563,15 +2436,49 @@
                 <w:szCs w:val="20"/>
               </w:rPr>
             </w:pPr>
-            <w:r>
-              <w:rPr>
-                <w:rFonts w:ascii="Palatino Linotype" w:hAnsi="Palatino Linotype"/>
-                <w:b/>
-                <w:bCs/>
-                <w:sz w:val="20"/>
-                <w:szCs w:val="20"/>
-              </w:rPr>
-              <w:t>{{ charge.degree }}</w:t>
+            <w:proofErr w:type="gramStart"/>
+            <w:r>
+              <w:rPr>
+                <w:rFonts w:ascii="Palatino Linotype" w:hAnsi="Palatino Linotype"/>
+                <w:b/>
+                <w:bCs/>
+                <w:sz w:val="20"/>
+                <w:szCs w:val="20"/>
+              </w:rPr>
+              <w:t xml:space="preserve">{{ </w:t>
+            </w:r>
+            <w:proofErr w:type="spellStart"/>
+            <w:r>
+              <w:rPr>
+                <w:rFonts w:ascii="Palatino Linotype" w:hAnsi="Palatino Linotype"/>
+                <w:b/>
+                <w:bCs/>
+                <w:sz w:val="20"/>
+                <w:szCs w:val="20"/>
+              </w:rPr>
+              <w:t>charge</w:t>
+            </w:r>
+            <w:proofErr w:type="gramEnd"/>
+            <w:r>
+              <w:rPr>
+                <w:rFonts w:ascii="Palatino Linotype" w:hAnsi="Palatino Linotype"/>
+                <w:b/>
+                <w:bCs/>
+                <w:sz w:val="20"/>
+                <w:szCs w:val="20"/>
+              </w:rPr>
+              <w:t>.degree</w:t>
+            </w:r>
+            <w:proofErr w:type="spellEnd"/>
+            <w:r>
+              <w:rPr>
+                <w:rFonts w:ascii="Palatino Linotype" w:hAnsi="Palatino Linotype"/>
+                <w:b/>
+                <w:bCs/>
+                <w:sz w:val="20"/>
+                <w:szCs w:val="20"/>
+              </w:rPr>
+              <w:t xml:space="preserve"> }}</w:t>
             </w:r>
           </w:p>
         </w:tc>
@@ -1609,7 +2516,51 @@
                 <w:sz w:val="20"/>
                 <w:szCs w:val="20"/>
               </w:rPr>
-              <w:t>{%tc endfor %}</w:t>
+              <w:t>{%</w:t>
+            </w:r>
+            <w:proofErr w:type="spellStart"/>
+            <w:r>
+              <w:rPr>
+                <w:rFonts w:ascii="Palatino Linotype" w:hAnsi="Palatino Linotype"/>
+                <w:b/>
+                <w:bCs/>
+                <w:sz w:val="20"/>
+                <w:szCs w:val="20"/>
+              </w:rPr>
+              <w:t>tc</w:t>
+            </w:r>
+            <w:proofErr w:type="spellEnd"/>
+            <w:r>
+              <w:rPr>
+                <w:rFonts w:ascii="Palatino Linotype" w:hAnsi="Palatino Linotype"/>
+                <w:b/>
+                <w:bCs/>
+                <w:sz w:val="20"/>
+                <w:szCs w:val="20"/>
+              </w:rPr>
+              <w:t xml:space="preserve"> </w:t>
+            </w:r>
+            <w:proofErr w:type="spellStart"/>
+            <w:r>
+              <w:rPr>
+                <w:rFonts w:ascii="Palatino Linotype" w:hAnsi="Palatino Linotype"/>
+                <w:b/>
+                <w:bCs/>
+                <w:sz w:val="20"/>
+                <w:szCs w:val="20"/>
+              </w:rPr>
+              <w:t>endfor</w:t>
+            </w:r>
+            <w:proofErr w:type="spellEnd"/>
+            <w:r>
+              <w:rPr>
+                <w:rFonts w:ascii="Palatino Linotype" w:hAnsi="Palatino Linotype"/>
+                <w:b/>
+                <w:bCs/>
+                <w:sz w:val="20"/>
+                <w:szCs w:val="20"/>
+              </w:rPr>
+              <w:t xml:space="preserve"> %}</w:t>
             </w:r>
           </w:p>
         </w:tc>
@@ -1692,7 +2643,51 @@
                 <w:sz w:val="20"/>
                 <w:szCs w:val="20"/>
               </w:rPr>
-              <w:t>{%tc for charge in charges_list %}</w:t>
+              <w:t>{%</w:t>
+            </w:r>
+            <w:proofErr w:type="spellStart"/>
+            <w:r>
+              <w:rPr>
+                <w:rFonts w:ascii="Palatino Linotype" w:hAnsi="Palatino Linotype"/>
+                <w:b/>
+                <w:bCs/>
+                <w:sz w:val="20"/>
+                <w:szCs w:val="20"/>
+              </w:rPr>
+              <w:t>tc</w:t>
+            </w:r>
+            <w:proofErr w:type="spellEnd"/>
+            <w:r>
+              <w:rPr>
+                <w:rFonts w:ascii="Palatino Linotype" w:hAnsi="Palatino Linotype"/>
+                <w:b/>
+                <w:bCs/>
+                <w:sz w:val="20"/>
+                <w:szCs w:val="20"/>
+              </w:rPr>
+              <w:t xml:space="preserve"> for charge in </w:t>
+            </w:r>
+            <w:proofErr w:type="spellStart"/>
+            <w:r>
+              <w:rPr>
+                <w:rFonts w:ascii="Palatino Linotype" w:hAnsi="Palatino Linotype"/>
+                <w:b/>
+                <w:bCs/>
+                <w:sz w:val="20"/>
+                <w:szCs w:val="20"/>
+              </w:rPr>
+              <w:t>charges_list</w:t>
+            </w:r>
+            <w:proofErr w:type="spellEnd"/>
+            <w:r>
+              <w:rPr>
+                <w:rFonts w:ascii="Palatino Linotype" w:hAnsi="Palatino Linotype"/>
+                <w:b/>
+                <w:bCs/>
+                <w:sz w:val="20"/>
+                <w:szCs w:val="20"/>
+              </w:rPr>
+              <w:t xml:space="preserve"> %}</w:t>
             </w:r>
           </w:p>
         </w:tc>
@@ -1722,15 +2717,49 @@
                 <w:szCs w:val="20"/>
               </w:rPr>
             </w:pPr>
-            <w:r>
-              <w:rPr>
-                <w:rFonts w:ascii="Palatino Linotype" w:hAnsi="Palatino Linotype"/>
-                <w:b/>
-                <w:bCs/>
-                <w:sz w:val="20"/>
-                <w:szCs w:val="20"/>
-              </w:rPr>
-              <w:t>{{ charge.plea}}</w:t>
+            <w:proofErr w:type="gramStart"/>
+            <w:r>
+              <w:rPr>
+                <w:rFonts w:ascii="Palatino Linotype" w:hAnsi="Palatino Linotype"/>
+                <w:b/>
+                <w:bCs/>
+                <w:sz w:val="20"/>
+                <w:szCs w:val="20"/>
+              </w:rPr>
+              <w:t xml:space="preserve">{{ </w:t>
+            </w:r>
+            <w:proofErr w:type="spellStart"/>
+            <w:r>
+              <w:rPr>
+                <w:rFonts w:ascii="Palatino Linotype" w:hAnsi="Palatino Linotype"/>
+                <w:b/>
+                <w:bCs/>
+                <w:sz w:val="20"/>
+                <w:szCs w:val="20"/>
+              </w:rPr>
+              <w:t>charge</w:t>
+            </w:r>
+            <w:proofErr w:type="gramEnd"/>
+            <w:r>
+              <w:rPr>
+                <w:rFonts w:ascii="Palatino Linotype" w:hAnsi="Palatino Linotype"/>
+                <w:b/>
+                <w:bCs/>
+                <w:sz w:val="20"/>
+                <w:szCs w:val="20"/>
+              </w:rPr>
+              <w:t>.plea</w:t>
+            </w:r>
+            <w:proofErr w:type="spellEnd"/>
+            <w:r>
+              <w:rPr>
+                <w:rFonts w:ascii="Palatino Linotype" w:hAnsi="Palatino Linotype"/>
+                <w:b/>
+                <w:bCs/>
+                <w:sz w:val="20"/>
+                <w:szCs w:val="20"/>
+              </w:rPr>
+              <w:t>}}</w:t>
             </w:r>
           </w:p>
         </w:tc>
@@ -1768,7 +2797,51 @@
                 <w:sz w:val="20"/>
                 <w:szCs w:val="20"/>
               </w:rPr>
-              <w:t>{%tc endfor %}</w:t>
+              <w:t>{%</w:t>
+            </w:r>
+            <w:proofErr w:type="spellStart"/>
+            <w:r>
+              <w:rPr>
+                <w:rFonts w:ascii="Palatino Linotype" w:hAnsi="Palatino Linotype"/>
+                <w:b/>
+                <w:bCs/>
+                <w:sz w:val="20"/>
+                <w:szCs w:val="20"/>
+              </w:rPr>
+              <w:t>tc</w:t>
+            </w:r>
+            <w:proofErr w:type="spellEnd"/>
+            <w:r>
+              <w:rPr>
+                <w:rFonts w:ascii="Palatino Linotype" w:hAnsi="Palatino Linotype"/>
+                <w:b/>
+                <w:bCs/>
+                <w:sz w:val="20"/>
+                <w:szCs w:val="20"/>
+              </w:rPr>
+              <w:t xml:space="preserve"> </w:t>
+            </w:r>
+            <w:proofErr w:type="spellStart"/>
+            <w:r>
+              <w:rPr>
+                <w:rFonts w:ascii="Palatino Linotype" w:hAnsi="Palatino Linotype"/>
+                <w:b/>
+                <w:bCs/>
+                <w:sz w:val="20"/>
+                <w:szCs w:val="20"/>
+              </w:rPr>
+              <w:t>endfor</w:t>
+            </w:r>
+            <w:proofErr w:type="spellEnd"/>
+            <w:r>
+              <w:rPr>
+                <w:rFonts w:ascii="Palatino Linotype" w:hAnsi="Palatino Linotype"/>
+                <w:b/>
+                <w:bCs/>
+                <w:sz w:val="20"/>
+                <w:szCs w:val="20"/>
+              </w:rPr>
+              <w:t xml:space="preserve"> %}</w:t>
             </w:r>
           </w:p>
         </w:tc>
@@ -1850,7 +2923,51 @@
                 <w:sz w:val="20"/>
                 <w:szCs w:val="20"/>
               </w:rPr>
-              <w:t>{%tc for charge in charges_list %}</w:t>
+              <w:t>{%</w:t>
+            </w:r>
+            <w:proofErr w:type="spellStart"/>
+            <w:r>
+              <w:rPr>
+                <w:rFonts w:ascii="Palatino Linotype" w:hAnsi="Palatino Linotype"/>
+                <w:b/>
+                <w:bCs/>
+                <w:sz w:val="20"/>
+                <w:szCs w:val="20"/>
+              </w:rPr>
+              <w:t>tc</w:t>
+            </w:r>
+            <w:proofErr w:type="spellEnd"/>
+            <w:r>
+              <w:rPr>
+                <w:rFonts w:ascii="Palatino Linotype" w:hAnsi="Palatino Linotype"/>
+                <w:b/>
+                <w:bCs/>
+                <w:sz w:val="20"/>
+                <w:szCs w:val="20"/>
+              </w:rPr>
+              <w:t xml:space="preserve"> for charge in </w:t>
+            </w:r>
+            <w:proofErr w:type="spellStart"/>
+            <w:r>
+              <w:rPr>
+                <w:rFonts w:ascii="Palatino Linotype" w:hAnsi="Palatino Linotype"/>
+                <w:b/>
+                <w:bCs/>
+                <w:sz w:val="20"/>
+                <w:szCs w:val="20"/>
+              </w:rPr>
+              <w:t>charges_list</w:t>
+            </w:r>
+            <w:proofErr w:type="spellEnd"/>
+            <w:r>
+              <w:rPr>
+                <w:rFonts w:ascii="Palatino Linotype" w:hAnsi="Palatino Linotype"/>
+                <w:b/>
+                <w:bCs/>
+                <w:sz w:val="20"/>
+                <w:szCs w:val="20"/>
+              </w:rPr>
+              <w:t xml:space="preserve"> %}</w:t>
             </w:r>
           </w:p>
         </w:tc>
@@ -1880,15 +2997,49 @@
                 <w:szCs w:val="20"/>
               </w:rPr>
             </w:pPr>
-            <w:r>
-              <w:rPr>
-                <w:rFonts w:ascii="Palatino Linotype" w:hAnsi="Palatino Linotype"/>
-                <w:b/>
-                <w:bCs/>
-                <w:sz w:val="20"/>
-                <w:szCs w:val="20"/>
-              </w:rPr>
-              <w:t>{{ charge.finding }}</w:t>
+            <w:proofErr w:type="gramStart"/>
+            <w:r>
+              <w:rPr>
+                <w:rFonts w:ascii="Palatino Linotype" w:hAnsi="Palatino Linotype"/>
+                <w:b/>
+                <w:bCs/>
+                <w:sz w:val="20"/>
+                <w:szCs w:val="20"/>
+              </w:rPr>
+              <w:t xml:space="preserve">{{ </w:t>
+            </w:r>
+            <w:proofErr w:type="spellStart"/>
+            <w:r>
+              <w:rPr>
+                <w:rFonts w:ascii="Palatino Linotype" w:hAnsi="Palatino Linotype"/>
+                <w:b/>
+                <w:bCs/>
+                <w:sz w:val="20"/>
+                <w:szCs w:val="20"/>
+              </w:rPr>
+              <w:t>charge</w:t>
+            </w:r>
+            <w:proofErr w:type="gramEnd"/>
+            <w:r>
+              <w:rPr>
+                <w:rFonts w:ascii="Palatino Linotype" w:hAnsi="Palatino Linotype"/>
+                <w:b/>
+                <w:bCs/>
+                <w:sz w:val="20"/>
+                <w:szCs w:val="20"/>
+              </w:rPr>
+              <w:t>.finding</w:t>
+            </w:r>
+            <w:proofErr w:type="spellEnd"/>
+            <w:r>
+              <w:rPr>
+                <w:rFonts w:ascii="Palatino Linotype" w:hAnsi="Palatino Linotype"/>
+                <w:b/>
+                <w:bCs/>
+                <w:sz w:val="20"/>
+                <w:szCs w:val="20"/>
+              </w:rPr>
+              <w:t xml:space="preserve"> }}</w:t>
             </w:r>
           </w:p>
         </w:tc>
@@ -1926,7 +3077,51 @@
                 <w:sz w:val="20"/>
                 <w:szCs w:val="20"/>
               </w:rPr>
-              <w:t>{%tc endfor %}</w:t>
+              <w:t>{%</w:t>
+            </w:r>
+            <w:proofErr w:type="spellStart"/>
+            <w:r>
+              <w:rPr>
+                <w:rFonts w:ascii="Palatino Linotype" w:hAnsi="Palatino Linotype"/>
+                <w:b/>
+                <w:bCs/>
+                <w:sz w:val="20"/>
+                <w:szCs w:val="20"/>
+              </w:rPr>
+              <w:t>tc</w:t>
+            </w:r>
+            <w:proofErr w:type="spellEnd"/>
+            <w:r>
+              <w:rPr>
+                <w:rFonts w:ascii="Palatino Linotype" w:hAnsi="Palatino Linotype"/>
+                <w:b/>
+                <w:bCs/>
+                <w:sz w:val="20"/>
+                <w:szCs w:val="20"/>
+              </w:rPr>
+              <w:t xml:space="preserve"> </w:t>
+            </w:r>
+            <w:proofErr w:type="spellStart"/>
+            <w:r>
+              <w:rPr>
+                <w:rFonts w:ascii="Palatino Linotype" w:hAnsi="Palatino Linotype"/>
+                <w:b/>
+                <w:bCs/>
+                <w:sz w:val="20"/>
+                <w:szCs w:val="20"/>
+              </w:rPr>
+              <w:t>endfor</w:t>
+            </w:r>
+            <w:proofErr w:type="spellEnd"/>
+            <w:r>
+              <w:rPr>
+                <w:rFonts w:ascii="Palatino Linotype" w:hAnsi="Palatino Linotype"/>
+                <w:b/>
+                <w:bCs/>
+                <w:sz w:val="20"/>
+                <w:szCs w:val="20"/>
+              </w:rPr>
+              <w:t xml:space="preserve"> %}</w:t>
             </w:r>
           </w:p>
         </w:tc>
@@ -2008,7 +3203,51 @@
                 <w:sz w:val="20"/>
                 <w:szCs w:val="20"/>
               </w:rPr>
-              <w:t>{%tc for charge in charges_list %}</w:t>
+              <w:t>{%</w:t>
+            </w:r>
+            <w:proofErr w:type="spellStart"/>
+            <w:r>
+              <w:rPr>
+                <w:rFonts w:ascii="Palatino Linotype" w:hAnsi="Palatino Linotype"/>
+                <w:b/>
+                <w:bCs/>
+                <w:sz w:val="20"/>
+                <w:szCs w:val="20"/>
+              </w:rPr>
+              <w:t>tc</w:t>
+            </w:r>
+            <w:proofErr w:type="spellEnd"/>
+            <w:r>
+              <w:rPr>
+                <w:rFonts w:ascii="Palatino Linotype" w:hAnsi="Palatino Linotype"/>
+                <w:b/>
+                <w:bCs/>
+                <w:sz w:val="20"/>
+                <w:szCs w:val="20"/>
+              </w:rPr>
+              <w:t xml:space="preserve"> for charge in </w:t>
+            </w:r>
+            <w:proofErr w:type="spellStart"/>
+            <w:r>
+              <w:rPr>
+                <w:rFonts w:ascii="Palatino Linotype" w:hAnsi="Palatino Linotype"/>
+                <w:b/>
+                <w:bCs/>
+                <w:sz w:val="20"/>
+                <w:szCs w:val="20"/>
+              </w:rPr>
+              <w:t>charges_list</w:t>
+            </w:r>
+            <w:proofErr w:type="spellEnd"/>
+            <w:r>
+              <w:rPr>
+                <w:rFonts w:ascii="Palatino Linotype" w:hAnsi="Palatino Linotype"/>
+                <w:b/>
+                <w:bCs/>
+                <w:sz w:val="20"/>
+                <w:szCs w:val="20"/>
+              </w:rPr>
+              <w:t xml:space="preserve"> %}</w:t>
             </w:r>
           </w:p>
         </w:tc>
@@ -2038,15 +3277,49 @@
                 <w:szCs w:val="20"/>
               </w:rPr>
             </w:pPr>
-            <w:r>
-              <w:rPr>
-                <w:rFonts w:ascii="Palatino Linotype" w:hAnsi="Palatino Linotype"/>
-                <w:b/>
-                <w:bCs/>
-                <w:sz w:val="20"/>
-                <w:szCs w:val="20"/>
-              </w:rPr>
-              <w:t>{{ charge.fines_amount }}</w:t>
+            <w:proofErr w:type="gramStart"/>
+            <w:r>
+              <w:rPr>
+                <w:rFonts w:ascii="Palatino Linotype" w:hAnsi="Palatino Linotype"/>
+                <w:b/>
+                <w:bCs/>
+                <w:sz w:val="20"/>
+                <w:szCs w:val="20"/>
+              </w:rPr>
+              <w:t xml:space="preserve">{{ </w:t>
+            </w:r>
+            <w:proofErr w:type="spellStart"/>
+            <w:r>
+              <w:rPr>
+                <w:rFonts w:ascii="Palatino Linotype" w:hAnsi="Palatino Linotype"/>
+                <w:b/>
+                <w:bCs/>
+                <w:sz w:val="20"/>
+                <w:szCs w:val="20"/>
+              </w:rPr>
+              <w:t>charge</w:t>
+            </w:r>
+            <w:proofErr w:type="gramEnd"/>
+            <w:r>
+              <w:rPr>
+                <w:rFonts w:ascii="Palatino Linotype" w:hAnsi="Palatino Linotype"/>
+                <w:b/>
+                <w:bCs/>
+                <w:sz w:val="20"/>
+                <w:szCs w:val="20"/>
+              </w:rPr>
+              <w:t>.fines_amount</w:t>
+            </w:r>
+            <w:proofErr w:type="spellEnd"/>
+            <w:r>
+              <w:rPr>
+                <w:rFonts w:ascii="Palatino Linotype" w:hAnsi="Palatino Linotype"/>
+                <w:b/>
+                <w:bCs/>
+                <w:sz w:val="20"/>
+                <w:szCs w:val="20"/>
+              </w:rPr>
+              <w:t xml:space="preserve"> }}</w:t>
             </w:r>
           </w:p>
         </w:tc>
@@ -2084,7 +3357,51 @@
                 <w:sz w:val="20"/>
                 <w:szCs w:val="20"/>
               </w:rPr>
-              <w:t>{%tc endfor %}</w:t>
+              <w:t>{%</w:t>
+            </w:r>
+            <w:proofErr w:type="spellStart"/>
+            <w:r>
+              <w:rPr>
+                <w:rFonts w:ascii="Palatino Linotype" w:hAnsi="Palatino Linotype"/>
+                <w:b/>
+                <w:bCs/>
+                <w:sz w:val="20"/>
+                <w:szCs w:val="20"/>
+              </w:rPr>
+              <w:t>tc</w:t>
+            </w:r>
+            <w:proofErr w:type="spellEnd"/>
+            <w:r>
+              <w:rPr>
+                <w:rFonts w:ascii="Palatino Linotype" w:hAnsi="Palatino Linotype"/>
+                <w:b/>
+                <w:bCs/>
+                <w:sz w:val="20"/>
+                <w:szCs w:val="20"/>
+              </w:rPr>
+              <w:t xml:space="preserve"> </w:t>
+            </w:r>
+            <w:proofErr w:type="spellStart"/>
+            <w:r>
+              <w:rPr>
+                <w:rFonts w:ascii="Palatino Linotype" w:hAnsi="Palatino Linotype"/>
+                <w:b/>
+                <w:bCs/>
+                <w:sz w:val="20"/>
+                <w:szCs w:val="20"/>
+              </w:rPr>
+              <w:t>endfor</w:t>
+            </w:r>
+            <w:proofErr w:type="spellEnd"/>
+            <w:r>
+              <w:rPr>
+                <w:rFonts w:ascii="Palatino Linotype" w:hAnsi="Palatino Linotype"/>
+                <w:b/>
+                <w:bCs/>
+                <w:sz w:val="20"/>
+                <w:szCs w:val="20"/>
+              </w:rPr>
+              <w:t xml:space="preserve"> %}</w:t>
             </w:r>
           </w:p>
         </w:tc>
@@ -2186,7 +3503,51 @@
                 <w:sz w:val="20"/>
                 <w:szCs w:val="20"/>
               </w:rPr>
-              <w:t>{%tc for charge in charges_list %}</w:t>
+              <w:t>{%</w:t>
+            </w:r>
+            <w:proofErr w:type="spellStart"/>
+            <w:r>
+              <w:rPr>
+                <w:rFonts w:ascii="Palatino Linotype" w:hAnsi="Palatino Linotype"/>
+                <w:b/>
+                <w:bCs/>
+                <w:sz w:val="20"/>
+                <w:szCs w:val="20"/>
+              </w:rPr>
+              <w:t>tc</w:t>
+            </w:r>
+            <w:proofErr w:type="spellEnd"/>
+            <w:r>
+              <w:rPr>
+                <w:rFonts w:ascii="Palatino Linotype" w:hAnsi="Palatino Linotype"/>
+                <w:b/>
+                <w:bCs/>
+                <w:sz w:val="20"/>
+                <w:szCs w:val="20"/>
+              </w:rPr>
+              <w:t xml:space="preserve"> for charge in </w:t>
+            </w:r>
+            <w:proofErr w:type="spellStart"/>
+            <w:r>
+              <w:rPr>
+                <w:rFonts w:ascii="Palatino Linotype" w:hAnsi="Palatino Linotype"/>
+                <w:b/>
+                <w:bCs/>
+                <w:sz w:val="20"/>
+                <w:szCs w:val="20"/>
+              </w:rPr>
+              <w:t>charges_list</w:t>
+            </w:r>
+            <w:proofErr w:type="spellEnd"/>
+            <w:r>
+              <w:rPr>
+                <w:rFonts w:ascii="Palatino Linotype" w:hAnsi="Palatino Linotype"/>
+                <w:b/>
+                <w:bCs/>
+                <w:sz w:val="20"/>
+                <w:szCs w:val="20"/>
+              </w:rPr>
+              <w:t xml:space="preserve"> %}</w:t>
             </w:r>
           </w:p>
         </w:tc>
@@ -2216,15 +3577,49 @@
                 <w:szCs w:val="20"/>
               </w:rPr>
             </w:pPr>
-            <w:r>
-              <w:rPr>
-                <w:rFonts w:ascii="Palatino Linotype" w:hAnsi="Palatino Linotype"/>
-                <w:b/>
-                <w:bCs/>
-                <w:sz w:val="20"/>
-                <w:szCs w:val="20"/>
-              </w:rPr>
-              <w:t>{{ charge.fines_suspended }}</w:t>
+            <w:proofErr w:type="gramStart"/>
+            <w:r>
+              <w:rPr>
+                <w:rFonts w:ascii="Palatino Linotype" w:hAnsi="Palatino Linotype"/>
+                <w:b/>
+                <w:bCs/>
+                <w:sz w:val="20"/>
+                <w:szCs w:val="20"/>
+              </w:rPr>
+              <w:t xml:space="preserve">{{ </w:t>
+            </w:r>
+            <w:proofErr w:type="spellStart"/>
+            <w:r>
+              <w:rPr>
+                <w:rFonts w:ascii="Palatino Linotype" w:hAnsi="Palatino Linotype"/>
+                <w:b/>
+                <w:bCs/>
+                <w:sz w:val="20"/>
+                <w:szCs w:val="20"/>
+              </w:rPr>
+              <w:t>charge</w:t>
+            </w:r>
+            <w:proofErr w:type="gramEnd"/>
+            <w:r>
+              <w:rPr>
+                <w:rFonts w:ascii="Palatino Linotype" w:hAnsi="Palatino Linotype"/>
+                <w:b/>
+                <w:bCs/>
+                <w:sz w:val="20"/>
+                <w:szCs w:val="20"/>
+              </w:rPr>
+              <w:t>.fines_suspended</w:t>
+            </w:r>
+            <w:proofErr w:type="spellEnd"/>
+            <w:r>
+              <w:rPr>
+                <w:rFonts w:ascii="Palatino Linotype" w:hAnsi="Palatino Linotype"/>
+                <w:b/>
+                <w:bCs/>
+                <w:sz w:val="20"/>
+                <w:szCs w:val="20"/>
+              </w:rPr>
+              <w:t xml:space="preserve"> }}</w:t>
             </w:r>
           </w:p>
         </w:tc>
@@ -2262,7 +3657,51 @@
                 <w:sz w:val="20"/>
                 <w:szCs w:val="20"/>
               </w:rPr>
-              <w:t>{%tc endfor %}</w:t>
+              <w:t>{%</w:t>
+            </w:r>
+            <w:proofErr w:type="spellStart"/>
+            <w:r>
+              <w:rPr>
+                <w:rFonts w:ascii="Palatino Linotype" w:hAnsi="Palatino Linotype"/>
+                <w:b/>
+                <w:bCs/>
+                <w:sz w:val="20"/>
+                <w:szCs w:val="20"/>
+              </w:rPr>
+              <w:t>tc</w:t>
+            </w:r>
+            <w:proofErr w:type="spellEnd"/>
+            <w:r>
+              <w:rPr>
+                <w:rFonts w:ascii="Palatino Linotype" w:hAnsi="Palatino Linotype"/>
+                <w:b/>
+                <w:bCs/>
+                <w:sz w:val="20"/>
+                <w:szCs w:val="20"/>
+              </w:rPr>
+              <w:t xml:space="preserve"> </w:t>
+            </w:r>
+            <w:proofErr w:type="spellStart"/>
+            <w:r>
+              <w:rPr>
+                <w:rFonts w:ascii="Palatino Linotype" w:hAnsi="Palatino Linotype"/>
+                <w:b/>
+                <w:bCs/>
+                <w:sz w:val="20"/>
+                <w:szCs w:val="20"/>
+              </w:rPr>
+              <w:t>endfor</w:t>
+            </w:r>
+            <w:proofErr w:type="spellEnd"/>
+            <w:r>
+              <w:rPr>
+                <w:rFonts w:ascii="Palatino Linotype" w:hAnsi="Palatino Linotype"/>
+                <w:b/>
+                <w:bCs/>
+                <w:sz w:val="20"/>
+                <w:szCs w:val="20"/>
+              </w:rPr>
+              <w:t xml:space="preserve"> %}</w:t>
             </w:r>
           </w:p>
         </w:tc>
@@ -2317,8 +3756,40 @@
           <w:sz w:val="20"/>
           <w:szCs w:val="20"/>
         </w:rPr>
-        <w:t>if court_costs.ordered == ‘Yes’ %}</w:t>
-      </w:r>
+        <w:t xml:space="preserve">if </w:t>
+      </w:r>
+      <w:proofErr w:type="spellStart"/>
+      <w:r>
+        <w:rPr>
+          <w:rFonts w:ascii="Palatino Linotype" w:hAnsi="Palatino Linotype"/>
+          <w:bCs/>
+          <w:sz w:val="20"/>
+          <w:szCs w:val="20"/>
+        </w:rPr>
+        <w:t>court_</w:t>
+      </w:r>
+      <w:proofErr w:type="gramStart"/>
+      <w:r>
+        <w:rPr>
+          <w:rFonts w:ascii="Palatino Linotype" w:hAnsi="Palatino Linotype"/>
+          <w:bCs/>
+          <w:sz w:val="20"/>
+          <w:szCs w:val="20"/>
+        </w:rPr>
+        <w:t>costs.ordered</w:t>
+      </w:r>
+      <w:proofErr w:type="spellEnd"/>
+      <w:proofErr w:type="gramEnd"/>
+      <w:r>
+        <w:rPr>
+          <w:rFonts w:ascii="Palatino Linotype" w:hAnsi="Palatino Linotype"/>
+          <w:bCs/>
+          <w:sz w:val="20"/>
+          <w:szCs w:val="20"/>
+        </w:rPr>
+        <w:t xml:space="preserve"> == ‘Yes’ %}</w:t>
+      </w:r>
+      <w:bookmarkStart w:id="0" w:name="_Hlk104836505"/>
       <w:r>
         <w:rPr>
           <w:rFonts w:ascii="Palatino Linotype" w:hAnsi="Palatino Linotype"/>
@@ -2327,7 +3798,7 @@
           <w:szCs w:val="20"/>
           <w:u w:val="single"/>
         </w:rPr>
-        <w:t>Court costs are assessed for the highest degree charge in this</w:t>
+        <w:t>The Court ordered costs</w:t>
       </w:r>
       <w:r>
         <w:rPr>
@@ -2337,25 +3808,86 @@
           <w:szCs w:val="20"/>
           <w:u w:val="single"/>
         </w:rPr>
-        <w:t xml:space="preserve"> case</w:t>
-      </w:r>
-      <w:r>
-        <w:rPr>
-          <w:rFonts w:ascii="Palatino Linotype" w:hAnsi="Palatino Linotype"/>
-          <w:bCs/>
-          <w:sz w:val="20"/>
-          <w:szCs w:val="20"/>
-        </w:rPr>
-        <w:t>. {%</w:t>
-      </w:r>
-      <w:r>
-        <w:rPr>
-          <w:rFonts w:ascii="Palatino Linotype" w:hAnsi="Palatino Linotype"/>
-          <w:bCs/>
-          <w:sz w:val="20"/>
-          <w:szCs w:val="20"/>
-        </w:rPr>
-        <w:t xml:space="preserve"> elif court_costs.ordered == ‘Waived</w:t>
+        <w:t xml:space="preserve"> for the highest degree charge</w:t>
+      </w:r>
+      <w:r>
+        <w:rPr>
+          <w:rFonts w:ascii="Palatino Linotype" w:hAnsi="Palatino Linotype"/>
+          <w:bCs/>
+          <w:sz w:val="20"/>
+          <w:szCs w:val="20"/>
+        </w:rPr>
+        <w:t xml:space="preserve">. </w:t>
+      </w:r>
+      <w:bookmarkEnd w:id="0"/>
+      <w:r>
+        <w:rPr>
+          <w:rFonts w:ascii="Palatino Linotype" w:hAnsi="Palatino Linotype"/>
+          <w:bCs/>
+          <w:sz w:val="20"/>
+          <w:szCs w:val="20"/>
+        </w:rPr>
+        <w:t>{%</w:t>
+      </w:r>
+      <w:r>
+        <w:rPr>
+          <w:rFonts w:ascii="Palatino Linotype" w:hAnsi="Palatino Linotype"/>
+          <w:bCs/>
+          <w:sz w:val="20"/>
+          <w:szCs w:val="20"/>
+        </w:rPr>
+        <w:t xml:space="preserve"> </w:t>
+      </w:r>
+      <w:proofErr w:type="spellStart"/>
+      <w:r>
+        <w:rPr>
+          <w:rFonts w:ascii="Palatino Linotype" w:hAnsi="Palatino Linotype"/>
+          <w:bCs/>
+          <w:sz w:val="20"/>
+          <w:szCs w:val="20"/>
+        </w:rPr>
+        <w:t>elif</w:t>
+      </w:r>
+      <w:proofErr w:type="spellEnd"/>
+      <w:r>
+        <w:rPr>
+          <w:rFonts w:ascii="Palatino Linotype" w:hAnsi="Palatino Linotype"/>
+          <w:bCs/>
+          <w:sz w:val="20"/>
+          <w:szCs w:val="20"/>
+        </w:rPr>
+        <w:t xml:space="preserve"> </w:t>
+      </w:r>
+      <w:proofErr w:type="spellStart"/>
+      <w:r>
+        <w:rPr>
+          <w:rFonts w:ascii="Palatino Linotype" w:hAnsi="Palatino Linotype"/>
+          <w:bCs/>
+          <w:sz w:val="20"/>
+          <w:szCs w:val="20"/>
+        </w:rPr>
+        <w:t>court_</w:t>
+      </w:r>
+      <w:proofErr w:type="gramStart"/>
+      <w:r>
+        <w:rPr>
+          <w:rFonts w:ascii="Palatino Linotype" w:hAnsi="Palatino Linotype"/>
+          <w:bCs/>
+          <w:sz w:val="20"/>
+          <w:szCs w:val="20"/>
+        </w:rPr>
+        <w:t>costs.ordered</w:t>
+      </w:r>
+      <w:proofErr w:type="spellEnd"/>
+      <w:proofErr w:type="gramEnd"/>
+      <w:r>
+        <w:rPr>
+          <w:rFonts w:ascii="Palatino Linotype" w:hAnsi="Palatino Linotype"/>
+          <w:bCs/>
+          <w:sz w:val="20"/>
+          <w:szCs w:val="20"/>
+        </w:rPr>
+        <w:t xml:space="preserve"> == ‘Waived</w:t>
       </w:r>
       <w:r>
         <w:rPr>
@@ -2392,7 +3924,58 @@
           <w:sz w:val="20"/>
           <w:szCs w:val="20"/>
         </w:rPr>
-        <w:t>{% elif court_costs.ordered == ‘Imposed in companion case’ %}</w:t>
+        <w:t xml:space="preserve">{% </w:t>
+      </w:r>
+      <w:proofErr w:type="spellStart"/>
+      <w:r>
+        <w:rPr>
+          <w:rFonts w:ascii="Palatino Linotype" w:hAnsi="Palatino Linotype"/>
+          <w:bCs/>
+          <w:sz w:val="20"/>
+          <w:szCs w:val="20"/>
+        </w:rPr>
+        <w:t>elif</w:t>
+      </w:r>
+      <w:proofErr w:type="spellEnd"/>
+      <w:r>
+        <w:rPr>
+          <w:rFonts w:ascii="Palatino Linotype" w:hAnsi="Palatino Linotype"/>
+          <w:bCs/>
+          <w:sz w:val="20"/>
+          <w:szCs w:val="20"/>
+        </w:rPr>
+        <w:t xml:space="preserve"> </w:t>
+      </w:r>
+      <w:proofErr w:type="spellStart"/>
+      <w:r>
+        <w:rPr>
+          <w:rFonts w:ascii="Palatino Linotype" w:hAnsi="Palatino Linotype"/>
+          <w:bCs/>
+          <w:sz w:val="20"/>
+          <w:szCs w:val="20"/>
+        </w:rPr>
+        <w:t>court_</w:t>
+      </w:r>
+      <w:proofErr w:type="gramStart"/>
+      <w:r>
+        <w:rPr>
+          <w:rFonts w:ascii="Palatino Linotype" w:hAnsi="Palatino Linotype"/>
+          <w:bCs/>
+          <w:sz w:val="20"/>
+          <w:szCs w:val="20"/>
+        </w:rPr>
+        <w:t>costs.ordered</w:t>
+      </w:r>
+      <w:proofErr w:type="spellEnd"/>
+      <w:proofErr w:type="gramEnd"/>
+      <w:r>
+        <w:rPr>
+          <w:rFonts w:ascii="Palatino Linotype" w:hAnsi="Palatino Linotype"/>
+          <w:bCs/>
+          <w:sz w:val="20"/>
+          <w:szCs w:val="20"/>
+        </w:rPr>
+        <w:t xml:space="preserve"> == ‘Imposed in companion case’ %}</w:t>
       </w:r>
       <w:r>
         <w:rPr>
@@ -2420,7 +4003,58 @@
           <w:sz w:val="20"/>
           <w:szCs w:val="20"/>
         </w:rPr>
-        <w:t>{% elif court_costs.ordered == ‘No’ %}</w:t>
+        <w:t xml:space="preserve">{% </w:t>
+      </w:r>
+      <w:proofErr w:type="spellStart"/>
+      <w:r>
+        <w:rPr>
+          <w:rFonts w:ascii="Palatino Linotype" w:hAnsi="Palatino Linotype"/>
+          <w:bCs/>
+          <w:sz w:val="20"/>
+          <w:szCs w:val="20"/>
+        </w:rPr>
+        <w:t>elif</w:t>
+      </w:r>
+      <w:proofErr w:type="spellEnd"/>
+      <w:r>
+        <w:rPr>
+          <w:rFonts w:ascii="Palatino Linotype" w:hAnsi="Palatino Linotype"/>
+          <w:bCs/>
+          <w:sz w:val="20"/>
+          <w:szCs w:val="20"/>
+        </w:rPr>
+        <w:t xml:space="preserve"> </w:t>
+      </w:r>
+      <w:proofErr w:type="spellStart"/>
+      <w:r>
+        <w:rPr>
+          <w:rFonts w:ascii="Palatino Linotype" w:hAnsi="Palatino Linotype"/>
+          <w:bCs/>
+          <w:sz w:val="20"/>
+          <w:szCs w:val="20"/>
+        </w:rPr>
+        <w:t>court_</w:t>
+      </w:r>
+      <w:proofErr w:type="gramStart"/>
+      <w:r>
+        <w:rPr>
+          <w:rFonts w:ascii="Palatino Linotype" w:hAnsi="Palatino Linotype"/>
+          <w:bCs/>
+          <w:sz w:val="20"/>
+          <w:szCs w:val="20"/>
+        </w:rPr>
+        <w:t>costs.ordered</w:t>
+      </w:r>
+      <w:proofErr w:type="spellEnd"/>
+      <w:proofErr w:type="gramEnd"/>
+      <w:r>
+        <w:rPr>
+          <w:rFonts w:ascii="Palatino Linotype" w:hAnsi="Palatino Linotype"/>
+          <w:bCs/>
+          <w:sz w:val="20"/>
+          <w:szCs w:val="20"/>
+        </w:rPr>
+        <w:t xml:space="preserve"> == ‘No’ %}</w:t>
       </w:r>
       <w:r>
         <w:rPr>
@@ -2448,6 +4082,545 @@
           <w:sz w:val="20"/>
           <w:szCs w:val="20"/>
         </w:rPr>
+        <w:t xml:space="preserve">{% endif </w:t>
+      </w:r>
+      <w:proofErr w:type="gramStart"/>
+      <w:r>
+        <w:rPr>
+          <w:rFonts w:ascii="Palatino Linotype" w:hAnsi="Palatino Linotype"/>
+          <w:bCs/>
+          <w:sz w:val="20"/>
+          <w:szCs w:val="20"/>
+        </w:rPr>
+        <w:t>%}</w:t>
+      </w:r>
+      <w:r>
+        <w:rPr>
+          <w:rFonts w:ascii="Palatino Linotype" w:hAnsi="Palatino Linotype"/>
+          <w:sz w:val="20"/>
+          <w:szCs w:val="20"/>
+        </w:rPr>
+        <w:t>The</w:t>
+      </w:r>
+      <w:proofErr w:type="gramEnd"/>
+      <w:r>
+        <w:rPr>
+          <w:rFonts w:ascii="Palatino Linotype" w:hAnsi="Palatino Linotype"/>
+          <w:sz w:val="20"/>
+          <w:szCs w:val="20"/>
+        </w:rPr>
+        <w:t xml:space="preserve"> Defendant was</w:t>
+      </w:r>
+      <w:r>
+        <w:rPr>
+          <w:rFonts w:ascii="Palatino Linotype" w:hAnsi="Palatino Linotype"/>
+          <w:sz w:val="20"/>
+          <w:szCs w:val="20"/>
+        </w:rPr>
+        <w:t xml:space="preserve"> informed of the fines </w:t>
+      </w:r>
+      <w:r>
+        <w:rPr>
+          <w:rFonts w:ascii="Palatino Linotype" w:hAnsi="Palatino Linotype"/>
+          <w:b/>
+          <w:bCs/>
+          <w:sz w:val="20"/>
+          <w:szCs w:val="20"/>
+        </w:rPr>
+        <w:t xml:space="preserve">{% </w:t>
+      </w:r>
+      <w:r>
+        <w:rPr>
+          <w:rFonts w:ascii="Palatino Linotype" w:hAnsi="Palatino Linotype"/>
+          <w:bCs/>
+          <w:sz w:val="20"/>
+          <w:szCs w:val="20"/>
+        </w:rPr>
+        <w:t xml:space="preserve">if </w:t>
+      </w:r>
+      <w:proofErr w:type="spellStart"/>
+      <w:r>
+        <w:rPr>
+          <w:rFonts w:ascii="Palatino Linotype" w:hAnsi="Palatino Linotype"/>
+          <w:bCs/>
+          <w:sz w:val="20"/>
+          <w:szCs w:val="20"/>
+        </w:rPr>
+        <w:t>court_costs.ordered</w:t>
+      </w:r>
+      <w:proofErr w:type="spellEnd"/>
+      <w:r>
+        <w:rPr>
+          <w:rFonts w:ascii="Palatino Linotype" w:hAnsi="Palatino Linotype"/>
+          <w:bCs/>
+          <w:sz w:val="20"/>
+          <w:szCs w:val="20"/>
+        </w:rPr>
+        <w:t xml:space="preserve"> == ‘Yes’ %}</w:t>
+      </w:r>
+      <w:r>
+        <w:rPr>
+          <w:rFonts w:ascii="Palatino Linotype" w:hAnsi="Palatino Linotype"/>
+          <w:sz w:val="20"/>
+          <w:szCs w:val="20"/>
+        </w:rPr>
+        <w:t>and costs</w:t>
+      </w:r>
+      <w:r>
+        <w:rPr>
+          <w:rFonts w:ascii="Palatino Linotype" w:hAnsi="Palatino Linotype"/>
+          <w:sz w:val="20"/>
+          <w:szCs w:val="20"/>
+        </w:rPr>
+        <w:t xml:space="preserve"> {% endif %}</w:t>
+      </w:r>
+      <w:r>
+        <w:rPr>
+          <w:rFonts w:ascii="Palatino Linotype" w:hAnsi="Palatino Linotype"/>
+          <w:sz w:val="20"/>
+          <w:szCs w:val="20"/>
+        </w:rPr>
+        <w:t>owed,</w:t>
+      </w:r>
+      <w:r>
+        <w:rPr>
+          <w:rFonts w:ascii="Palatino Linotype" w:hAnsi="Palatino Linotype"/>
+          <w:sz w:val="20"/>
+          <w:szCs w:val="20"/>
+        </w:rPr>
+        <w:t xml:space="preserve"> and</w:t>
+      </w:r>
+      <w:r>
+        <w:rPr>
+          <w:rFonts w:ascii="Palatino Linotype" w:hAnsi="Palatino Linotype"/>
+          <w:sz w:val="20"/>
+          <w:szCs w:val="20"/>
+        </w:rPr>
+        <w:t xml:space="preserve"> Defendant expressed an ability to pay </w:t>
+      </w:r>
+      <w:r>
+        <w:rPr>
+          <w:rFonts w:ascii="Palatino Linotype" w:hAnsi="Palatino Linotype"/>
+          <w:b/>
+          <w:bCs/>
+          <w:sz w:val="20"/>
+          <w:szCs w:val="20"/>
+        </w:rPr>
+        <w:t xml:space="preserve">{{ </w:t>
+      </w:r>
+      <w:proofErr w:type="spellStart"/>
+      <w:r>
+        <w:rPr>
+          <w:rFonts w:ascii="Palatino Linotype" w:hAnsi="Palatino Linotype"/>
+          <w:b/>
+          <w:bCs/>
+          <w:sz w:val="20"/>
+          <w:szCs w:val="20"/>
+        </w:rPr>
+        <w:t>court_costs.</w:t>
+      </w:r>
+      <w:r>
+        <w:rPr>
+          <w:rFonts w:ascii="Palatino Linotype" w:hAnsi="Palatino Linotype"/>
+          <w:b/>
+          <w:bCs/>
+          <w:sz w:val="20"/>
+          <w:szCs w:val="20"/>
+        </w:rPr>
+        <w:t>ability_to_pay_time</w:t>
+      </w:r>
+      <w:proofErr w:type="spellEnd"/>
+      <w:r>
+        <w:rPr>
+          <w:rFonts w:ascii="Palatino Linotype" w:hAnsi="Palatino Linotype"/>
+          <w:b/>
+          <w:bCs/>
+          <w:sz w:val="20"/>
+          <w:szCs w:val="20"/>
+        </w:rPr>
+        <w:t xml:space="preserve"> }}</w:t>
+      </w:r>
+      <w:r>
+        <w:rPr>
+          <w:rFonts w:ascii="Palatino Linotype" w:hAnsi="Palatino Linotype"/>
+          <w:sz w:val="20"/>
+          <w:szCs w:val="20"/>
+        </w:rPr>
+        <w:t xml:space="preserve">. </w:t>
+      </w:r>
+      <w:bookmarkStart w:id="1" w:name="_Hlk94196527"/>
+      <w:r>
+        <w:rPr>
+          <w:rFonts w:ascii="Palatino Linotype" w:hAnsi="Palatino Linotype"/>
+          <w:sz w:val="20"/>
+          <w:szCs w:val="20"/>
+        </w:rPr>
+        <w:t>Absent further order, the Court finds Defendant is able and shall pay</w:t>
+      </w:r>
+      <w:r>
+        <w:rPr>
+          <w:rFonts w:ascii="Palatino Linotype" w:hAnsi="Palatino Linotype"/>
+          <w:sz w:val="20"/>
+          <w:szCs w:val="20"/>
+        </w:rPr>
+        <w:t xml:space="preserve"> the fines </w:t>
+      </w:r>
+      <w:r>
+        <w:rPr>
+          <w:rFonts w:ascii="Palatino Linotype" w:hAnsi="Palatino Linotype"/>
+          <w:b/>
+          <w:bCs/>
+          <w:sz w:val="20"/>
+          <w:szCs w:val="20"/>
+        </w:rPr>
+        <w:t xml:space="preserve">{% </w:t>
+      </w:r>
+      <w:r>
+        <w:rPr>
+          <w:rFonts w:ascii="Palatino Linotype" w:hAnsi="Palatino Linotype"/>
+          <w:bCs/>
+          <w:sz w:val="20"/>
+          <w:szCs w:val="20"/>
+        </w:rPr>
+        <w:t xml:space="preserve">if </w:t>
+      </w:r>
+      <w:proofErr w:type="spellStart"/>
+      <w:r>
+        <w:rPr>
+          <w:rFonts w:ascii="Palatino Linotype" w:hAnsi="Palatino Linotype"/>
+          <w:bCs/>
+          <w:sz w:val="20"/>
+          <w:szCs w:val="20"/>
+        </w:rPr>
+        <w:t>court_</w:t>
+      </w:r>
+      <w:proofErr w:type="gramStart"/>
+      <w:r>
+        <w:rPr>
+          <w:rFonts w:ascii="Palatino Linotype" w:hAnsi="Palatino Linotype"/>
+          <w:bCs/>
+          <w:sz w:val="20"/>
+          <w:szCs w:val="20"/>
+        </w:rPr>
+        <w:t>costs.ordered</w:t>
+      </w:r>
+      <w:proofErr w:type="spellEnd"/>
+      <w:proofErr w:type="gramEnd"/>
+      <w:r>
+        <w:rPr>
+          <w:rFonts w:ascii="Palatino Linotype" w:hAnsi="Palatino Linotype"/>
+          <w:bCs/>
+          <w:sz w:val="20"/>
+          <w:szCs w:val="20"/>
+        </w:rPr>
+        <w:t xml:space="preserve"> == ‘Yes’ %}</w:t>
+      </w:r>
+      <w:r>
+        <w:rPr>
+          <w:rFonts w:ascii="Palatino Linotype" w:hAnsi="Palatino Linotype"/>
+          <w:sz w:val="20"/>
+          <w:szCs w:val="20"/>
+        </w:rPr>
+        <w:t>and costs</w:t>
+      </w:r>
+      <w:r>
+        <w:rPr>
+          <w:rFonts w:ascii="Palatino Linotype" w:hAnsi="Palatino Linotype"/>
+          <w:sz w:val="20"/>
+          <w:szCs w:val="20"/>
+        </w:rPr>
+        <w:t xml:space="preserve"> {% endif %}</w:t>
+      </w:r>
+      <w:r>
+        <w:rPr>
+          <w:rFonts w:ascii="Palatino Linotype" w:hAnsi="Palatino Linotype"/>
+          <w:sz w:val="20"/>
+          <w:szCs w:val="20"/>
+        </w:rPr>
+        <w:t xml:space="preserve">in full by </w:t>
+      </w:r>
+      <w:bookmarkEnd w:id="1"/>
+      <w:r>
+        <w:rPr>
+          <w:rFonts w:ascii="Palatino Linotype" w:hAnsi="Palatino Linotype"/>
+          <w:b/>
+          <w:bCs/>
+          <w:sz w:val="20"/>
+          <w:szCs w:val="20"/>
+        </w:rPr>
+        <w:t xml:space="preserve">{{ </w:t>
+      </w:r>
+      <w:proofErr w:type="spellStart"/>
+      <w:r>
+        <w:rPr>
+          <w:rFonts w:ascii="Palatino Linotype" w:hAnsi="Palatino Linotype"/>
+          <w:b/>
+          <w:bCs/>
+          <w:sz w:val="20"/>
+          <w:szCs w:val="20"/>
+        </w:rPr>
+        <w:t>court_costs.</w:t>
+      </w:r>
+      <w:r>
+        <w:rPr>
+          <w:rFonts w:ascii="Palatino Linotype" w:hAnsi="Palatino Linotype"/>
+          <w:b/>
+          <w:bCs/>
+          <w:sz w:val="20"/>
+          <w:szCs w:val="20"/>
+        </w:rPr>
+        <w:t>balance_due_date</w:t>
+      </w:r>
+      <w:proofErr w:type="spellEnd"/>
+      <w:r>
+        <w:rPr>
+          <w:rFonts w:ascii="Palatino Linotype" w:hAnsi="Palatino Linotype"/>
+          <w:b/>
+          <w:bCs/>
+          <w:sz w:val="20"/>
+          <w:szCs w:val="20"/>
+        </w:rPr>
+        <w:t xml:space="preserve"> }}</w:t>
+      </w:r>
+      <w:r>
+        <w:rPr>
+          <w:rFonts w:ascii="Palatino Linotype" w:hAnsi="Palatino Linotype"/>
+          <w:sz w:val="20"/>
+          <w:szCs w:val="20"/>
+        </w:rPr>
+        <w:t xml:space="preserve">. </w:t>
+      </w:r>
+      <w:r>
+        <w:rPr>
+          <w:rFonts w:ascii="Palatino Linotype" w:hAnsi="Palatino Linotype"/>
+          <w:sz w:val="20"/>
+          <w:szCs w:val="20"/>
+        </w:rPr>
+        <w:t xml:space="preserve">{% if </w:t>
+      </w:r>
+      <w:proofErr w:type="spellStart"/>
+      <w:r>
+        <w:rPr>
+          <w:rFonts w:ascii="Palatino Linotype" w:hAnsi="Palatino Linotype"/>
+          <w:sz w:val="20"/>
+          <w:szCs w:val="20"/>
+        </w:rPr>
+        <w:t>fines_and_costs_jail_credit</w:t>
+      </w:r>
+      <w:proofErr w:type="spellEnd"/>
+      <w:r>
+        <w:rPr>
+          <w:rFonts w:ascii="Palatino Linotype" w:hAnsi="Palatino Linotype"/>
+          <w:sz w:val="20"/>
+          <w:szCs w:val="20"/>
+        </w:rPr>
+        <w:t xml:space="preserve"> is true</w:t>
+      </w:r>
+      <w:r>
+        <w:rPr>
+          <w:rFonts w:ascii="Palatino Linotype" w:hAnsi="Palatino Linotype"/>
+          <w:sz w:val="20"/>
+          <w:szCs w:val="20"/>
+        </w:rPr>
+        <w:t xml:space="preserve"> </w:t>
+      </w:r>
+      <w:proofErr w:type="gramStart"/>
+      <w:r>
+        <w:rPr>
+          <w:rFonts w:ascii="Palatino Linotype" w:hAnsi="Palatino Linotype"/>
+          <w:sz w:val="20"/>
+          <w:szCs w:val="20"/>
+        </w:rPr>
+        <w:t>%}Defendant</w:t>
+      </w:r>
+      <w:proofErr w:type="gramEnd"/>
+      <w:r>
+        <w:rPr>
+          <w:rFonts w:ascii="Palatino Linotype" w:hAnsi="Palatino Linotype"/>
+          <w:sz w:val="20"/>
+          <w:szCs w:val="20"/>
+        </w:rPr>
+        <w:t xml:space="preserve"> shall receive credit at $50/day for </w:t>
+      </w:r>
+      <w:r>
+        <w:rPr>
+          <w:rFonts w:ascii="Palatino Linotype" w:hAnsi="Palatino Linotype"/>
+          <w:b/>
+          <w:bCs/>
+          <w:sz w:val="20"/>
+          <w:szCs w:val="20"/>
+        </w:rPr>
+        <w:t xml:space="preserve">{{ </w:t>
+      </w:r>
+      <w:proofErr w:type="spellStart"/>
+      <w:r>
+        <w:rPr>
+          <w:rFonts w:ascii="Palatino Linotype" w:hAnsi="Palatino Linotype"/>
+          <w:b/>
+          <w:bCs/>
+          <w:sz w:val="20"/>
+          <w:szCs w:val="20"/>
+        </w:rPr>
+        <w:t>fine_jail_days</w:t>
+      </w:r>
+      <w:proofErr w:type="spellEnd"/>
+      <w:r>
+        <w:rPr>
+          <w:rFonts w:ascii="Palatino Linotype" w:hAnsi="Palatino Linotype"/>
+          <w:b/>
+          <w:bCs/>
+          <w:sz w:val="20"/>
+          <w:szCs w:val="20"/>
+        </w:rPr>
+        <w:t xml:space="preserve"> }} </w:t>
+      </w:r>
+      <w:r>
+        <w:rPr>
+          <w:rFonts w:ascii="Palatino Linotype" w:hAnsi="Palatino Linotype"/>
+          <w:b/>
+          <w:bCs/>
+          <w:sz w:val="20"/>
+          <w:szCs w:val="20"/>
+        </w:rPr>
+        <w:t>jail day(s)</w:t>
+      </w:r>
+      <w:r>
+        <w:rPr>
+          <w:rFonts w:ascii="Palatino Linotype" w:hAnsi="Palatino Linotype"/>
+          <w:sz w:val="20"/>
+          <w:szCs w:val="20"/>
+        </w:rPr>
+        <w:t xml:space="preserve"> served for a non-jailable offense.</w:t>
+      </w:r>
+      <w:r>
+        <w:rPr>
+          <w:rFonts w:ascii="Palatino Linotype" w:hAnsi="Palatino Linotype"/>
+          <w:sz w:val="20"/>
+          <w:szCs w:val="20"/>
+        </w:rPr>
+        <w:t xml:space="preserve"> </w:t>
+      </w:r>
+      <w:r>
+        <w:rPr>
+          <w:rFonts w:ascii="Palatino Linotype" w:hAnsi="Palatino Linotype"/>
+          <w:sz w:val="20"/>
+          <w:szCs w:val="20"/>
+        </w:rPr>
+        <w:t xml:space="preserve">{% endif </w:t>
+      </w:r>
+      <w:proofErr w:type="gramStart"/>
+      <w:r>
+        <w:rPr>
+          <w:rFonts w:ascii="Palatino Linotype" w:hAnsi="Palatino Linotype"/>
+          <w:sz w:val="20"/>
+          <w:szCs w:val="20"/>
+        </w:rPr>
+        <w:t>%}</w:t>
+      </w:r>
+      <w:r>
+        <w:rPr>
+          <w:rFonts w:ascii="Palatino Linotype" w:hAnsi="Palatino Linotype"/>
+          <w:sz w:val="20"/>
+          <w:szCs w:val="20"/>
+        </w:rPr>
+        <w:t>{</w:t>
+      </w:r>
+      <w:proofErr w:type="gramEnd"/>
+      <w:r>
+        <w:rPr>
+          <w:rFonts w:ascii="Palatino Linotype" w:hAnsi="Palatino Linotype"/>
+          <w:sz w:val="20"/>
+          <w:szCs w:val="20"/>
+        </w:rPr>
+        <w:t xml:space="preserve">% if </w:t>
+      </w:r>
+      <w:proofErr w:type="spellStart"/>
+      <w:r>
+        <w:rPr>
+          <w:rFonts w:ascii="Palatino Linotype" w:hAnsi="Palatino Linotype"/>
+          <w:sz w:val="20"/>
+          <w:szCs w:val="20"/>
+        </w:rPr>
+        <w:t>court_costs.ability_to_pay_time</w:t>
+      </w:r>
+      <w:proofErr w:type="spellEnd"/>
+      <w:r>
+        <w:rPr>
+          <w:rFonts w:ascii="Palatino Linotype" w:hAnsi="Palatino Linotype"/>
+          <w:sz w:val="20"/>
+          <w:szCs w:val="20"/>
+        </w:rPr>
+        <w:t xml:space="preserve"> != ‘forthwith’ %}</w:t>
+      </w:r>
+      <w:r>
+        <w:rPr>
+          <w:rFonts w:ascii="Palatino Linotype" w:hAnsi="Palatino Linotype"/>
+          <w:sz w:val="20"/>
+          <w:szCs w:val="20"/>
+        </w:rPr>
+        <w:t xml:space="preserve">Defendant may complete community service hours to satisfy fines </w:t>
+      </w:r>
+      <w:r>
+        <w:rPr>
+          <w:rFonts w:ascii="Palatino Linotype" w:hAnsi="Palatino Linotype"/>
+          <w:b/>
+          <w:bCs/>
+          <w:sz w:val="20"/>
+          <w:szCs w:val="20"/>
+        </w:rPr>
+        <w:t xml:space="preserve">{% </w:t>
+      </w:r>
+      <w:r>
+        <w:rPr>
+          <w:rFonts w:ascii="Palatino Linotype" w:hAnsi="Palatino Linotype"/>
+          <w:bCs/>
+          <w:sz w:val="20"/>
+          <w:szCs w:val="20"/>
+        </w:rPr>
+        <w:t xml:space="preserve">if </w:t>
+      </w:r>
+      <w:proofErr w:type="spellStart"/>
+      <w:r>
+        <w:rPr>
+          <w:rFonts w:ascii="Palatino Linotype" w:hAnsi="Palatino Linotype"/>
+          <w:bCs/>
+          <w:sz w:val="20"/>
+          <w:szCs w:val="20"/>
+        </w:rPr>
+        <w:t>court_costs.ordered</w:t>
+      </w:r>
+      <w:proofErr w:type="spellEnd"/>
+      <w:r>
+        <w:rPr>
+          <w:rFonts w:ascii="Palatino Linotype" w:hAnsi="Palatino Linotype"/>
+          <w:bCs/>
+          <w:sz w:val="20"/>
+          <w:szCs w:val="20"/>
+        </w:rPr>
+        <w:t xml:space="preserve"> == ‘Yes’ %}</w:t>
+      </w:r>
+      <w:r>
+        <w:rPr>
+          <w:rFonts w:ascii="Palatino Linotype" w:hAnsi="Palatino Linotype"/>
+          <w:sz w:val="20"/>
+          <w:szCs w:val="20"/>
+        </w:rPr>
+        <w:t>and costs</w:t>
+      </w:r>
+      <w:r>
+        <w:rPr>
+          <w:rFonts w:ascii="Palatino Linotype" w:hAnsi="Palatino Linotype"/>
+          <w:sz w:val="20"/>
+          <w:szCs w:val="20"/>
+        </w:rPr>
+        <w:t xml:space="preserve"> </w:t>
+      </w:r>
+      <w:r>
+        <w:rPr>
+          <w:rFonts w:ascii="Palatino Linotype" w:hAnsi="Palatino Linotype"/>
+          <w:sz w:val="20"/>
+          <w:szCs w:val="20"/>
+        </w:rPr>
         <w:t>{% endif %}</w:t>
       </w:r>
       <w:r>
@@ -2456,211 +4629,41 @@
           <w:sz w:val="20"/>
           <w:szCs w:val="20"/>
         </w:rPr>
-        <w:t>The Defendant was</w:t>
-      </w:r>
-      <w:r>
-        <w:rPr>
-          <w:rFonts w:ascii="Palatino Linotype" w:hAnsi="Palatino Linotype"/>
-          <w:sz w:val="20"/>
-          <w:szCs w:val="20"/>
-        </w:rPr>
-        <w:t xml:space="preserve"> informed of the fines </w:t>
-      </w:r>
-      <w:r>
-        <w:rPr>
-          <w:rFonts w:ascii="Palatino Linotype" w:hAnsi="Palatino Linotype"/>
-          <w:b/>
-          <w:bCs/>
-          <w:sz w:val="20"/>
-          <w:szCs w:val="20"/>
-        </w:rPr>
-        <w:t xml:space="preserve">{% </w:t>
-      </w:r>
-      <w:r>
-        <w:rPr>
-          <w:rFonts w:ascii="Palatino Linotype" w:hAnsi="Palatino Linotype"/>
-          <w:bCs/>
-          <w:sz w:val="20"/>
-          <w:szCs w:val="20"/>
-        </w:rPr>
-        <w:t>if court_costs.ordered == ‘Yes’ %}</w:t>
-      </w:r>
-      <w:r>
-        <w:rPr>
-          <w:rFonts w:ascii="Palatino Linotype" w:hAnsi="Palatino Linotype"/>
-          <w:sz w:val="20"/>
-          <w:szCs w:val="20"/>
-        </w:rPr>
-        <w:t>and costs</w:t>
-      </w:r>
-      <w:r>
-        <w:rPr>
-          <w:rFonts w:ascii="Palatino Linotype" w:hAnsi="Palatino Linotype"/>
-          <w:sz w:val="20"/>
-          <w:szCs w:val="20"/>
-        </w:rPr>
-        <w:t xml:space="preserve"> {% endif %}</w:t>
-      </w:r>
-      <w:r>
-        <w:rPr>
-          <w:rFonts w:ascii="Palatino Linotype" w:hAnsi="Palatino Linotype"/>
-          <w:sz w:val="20"/>
-          <w:szCs w:val="20"/>
-        </w:rPr>
-        <w:t>owed,</w:t>
-      </w:r>
-      <w:r>
-        <w:rPr>
-          <w:rFonts w:ascii="Palatino Linotype" w:hAnsi="Palatino Linotype"/>
-          <w:sz w:val="20"/>
-          <w:szCs w:val="20"/>
-        </w:rPr>
-        <w:t xml:space="preserve"> and</w:t>
-      </w:r>
-      <w:r>
-        <w:rPr>
-          <w:rFonts w:ascii="Palatino Linotype" w:hAnsi="Palatino Linotype"/>
-          <w:sz w:val="20"/>
-          <w:szCs w:val="20"/>
-        </w:rPr>
-        <w:t xml:space="preserve"> Defendant expressed an ability to pay </w:t>
-      </w:r>
-      <w:r>
-        <w:rPr>
-          <w:rFonts w:ascii="Palatino Linotype" w:hAnsi="Palatino Linotype"/>
-          <w:b/>
-          <w:bCs/>
-          <w:sz w:val="20"/>
-          <w:szCs w:val="20"/>
-        </w:rPr>
-        <w:t xml:space="preserve">{{ </w:t>
-      </w:r>
-      <w:r>
-        <w:rPr>
-          <w:rFonts w:ascii="Palatino Linotype" w:hAnsi="Palatino Linotype"/>
-          <w:b/>
-          <w:bCs/>
-          <w:sz w:val="20"/>
-          <w:szCs w:val="20"/>
-        </w:rPr>
-        <w:t>court_costs.</w:t>
-      </w:r>
-      <w:r>
-        <w:rPr>
-          <w:rFonts w:ascii="Palatino Linotype" w:hAnsi="Palatino Linotype"/>
-          <w:b/>
-          <w:bCs/>
-          <w:sz w:val="20"/>
-          <w:szCs w:val="20"/>
-        </w:rPr>
-        <w:t>ability_to_pay_time }}</w:t>
-      </w:r>
-      <w:r>
-        <w:rPr>
-          <w:rFonts w:ascii="Palatino Linotype" w:hAnsi="Palatino Linotype"/>
-          <w:sz w:val="20"/>
-          <w:szCs w:val="20"/>
-        </w:rPr>
-        <w:t xml:space="preserve">. </w:t>
-      </w:r>
-      <w:bookmarkStart w:id="0" w:name="_Hlk94196527"/>
-      <w:r>
-        <w:rPr>
-          <w:rFonts w:ascii="Palatino Linotype" w:hAnsi="Palatino Linotype"/>
-          <w:sz w:val="20"/>
-          <w:szCs w:val="20"/>
-        </w:rPr>
-        <w:t>Absent further order, the Court finds Defendant is able and shall pay</w:t>
-      </w:r>
-      <w:r>
-        <w:rPr>
-          <w:rFonts w:ascii="Palatino Linotype" w:hAnsi="Palatino Linotype"/>
-          <w:sz w:val="20"/>
-          <w:szCs w:val="20"/>
-        </w:rPr>
-        <w:t xml:space="preserve"> the fines </w:t>
-      </w:r>
-      <w:r>
-        <w:rPr>
-          <w:rFonts w:ascii="Palatino Linotype" w:hAnsi="Palatino Linotype"/>
-          <w:b/>
-          <w:bCs/>
-          <w:sz w:val="20"/>
-          <w:szCs w:val="20"/>
-        </w:rPr>
-        <w:t xml:space="preserve">{% </w:t>
-      </w:r>
-      <w:r>
-        <w:rPr>
-          <w:rFonts w:ascii="Palatino Linotype" w:hAnsi="Palatino Linotype"/>
-          <w:bCs/>
-          <w:sz w:val="20"/>
-          <w:szCs w:val="20"/>
-        </w:rPr>
-        <w:t>if court_costs.ordered == ‘Yes’ %}</w:t>
-      </w:r>
-      <w:r>
-        <w:rPr>
-          <w:rFonts w:ascii="Palatino Linotype" w:hAnsi="Palatino Linotype"/>
-          <w:sz w:val="20"/>
-          <w:szCs w:val="20"/>
-        </w:rPr>
-        <w:t>and costs</w:t>
-      </w:r>
-      <w:r>
-        <w:rPr>
-          <w:rFonts w:ascii="Palatino Linotype" w:hAnsi="Palatino Linotype"/>
-          <w:sz w:val="20"/>
-          <w:szCs w:val="20"/>
-        </w:rPr>
-        <w:t xml:space="preserve"> {% endif %}</w:t>
-      </w:r>
-      <w:r>
-        <w:rPr>
-          <w:rFonts w:ascii="Palatino Linotype" w:hAnsi="Palatino Linotype"/>
-          <w:sz w:val="20"/>
-          <w:szCs w:val="20"/>
-        </w:rPr>
-        <w:t xml:space="preserve">in full by </w:t>
-      </w:r>
-      <w:bookmarkEnd w:id="0"/>
-      <w:r>
-        <w:rPr>
-          <w:rFonts w:ascii="Palatino Linotype" w:hAnsi="Palatino Linotype"/>
-          <w:b/>
-          <w:bCs/>
-          <w:sz w:val="20"/>
-          <w:szCs w:val="20"/>
-        </w:rPr>
-        <w:t xml:space="preserve">{{ </w:t>
-      </w:r>
-      <w:r>
-        <w:rPr>
-          <w:rFonts w:ascii="Palatino Linotype" w:hAnsi="Palatino Linotype"/>
-          <w:b/>
-          <w:bCs/>
-          <w:sz w:val="20"/>
-          <w:szCs w:val="20"/>
-        </w:rPr>
-        <w:t>court_costs.</w:t>
-      </w:r>
-      <w:r>
-        <w:rPr>
-          <w:rFonts w:ascii="Palatino Linotype" w:hAnsi="Palatino Linotype"/>
-          <w:b/>
-          <w:bCs/>
-          <w:sz w:val="20"/>
-          <w:szCs w:val="20"/>
-        </w:rPr>
-        <w:t>balance_due_date }}</w:t>
-      </w:r>
-      <w:r>
-        <w:rPr>
-          <w:rFonts w:ascii="Palatino Linotype" w:hAnsi="Palatino Linotype"/>
-          <w:sz w:val="20"/>
-          <w:szCs w:val="20"/>
-        </w:rPr>
-        <w:t xml:space="preserve">. </w:t>
+        <w:t>at the current rate set by the Court</w:t>
+      </w:r>
+      <w:r>
+        <w:rPr>
+          <w:rFonts w:ascii="Palatino Linotype" w:hAnsi="Palatino Linotype"/>
+          <w:sz w:val="20"/>
+          <w:szCs w:val="20"/>
+        </w:rPr>
+        <w:t xml:space="preserve">. All Community Service hours must be approved by the Office of Community </w:t>
+      </w:r>
+      <w:proofErr w:type="gramStart"/>
+      <w:r>
+        <w:rPr>
+          <w:rFonts w:ascii="Palatino Linotype" w:hAnsi="Palatino Linotype"/>
+          <w:sz w:val="20"/>
+          <w:szCs w:val="20"/>
+        </w:rPr>
+        <w:t>Control.</w:t>
+      </w:r>
+      <w:r>
+        <w:rPr>
+          <w:rFonts w:ascii="Palatino Linotype" w:hAnsi="Palatino Linotype"/>
+          <w:sz w:val="20"/>
+          <w:szCs w:val="20"/>
+        </w:rPr>
+        <w:t>{</w:t>
+      </w:r>
+      <w:proofErr w:type="gramEnd"/>
+      <w:r>
+        <w:rPr>
+          <w:rFonts w:ascii="Palatino Linotype" w:hAnsi="Palatino Linotype"/>
+          <w:sz w:val="20"/>
+          <w:szCs w:val="20"/>
+        </w:rPr>
+        <w:t>% endif %}</w:t>
       </w:r>
       <w:r>
         <w:rPr>
@@ -2670,184 +4673,31 @@
         </w:rPr>
         <w:t xml:space="preserve">{% if </w:t>
       </w:r>
-      <w:r>
-        <w:rPr>
-          <w:rFonts w:ascii="Palatino Linotype" w:hAnsi="Palatino Linotype"/>
-          <w:sz w:val="20"/>
-          <w:szCs w:val="20"/>
-        </w:rPr>
-        <w:t>fines_and_costs_jail_credit is true</w:t>
-      </w:r>
-      <w:r>
-        <w:rPr>
-          <w:rFonts w:ascii="Palatino Linotype" w:hAnsi="Palatino Linotype"/>
-          <w:sz w:val="20"/>
-          <w:szCs w:val="20"/>
-        </w:rPr>
-        <w:t xml:space="preserve"> %}Defendant shall receive credit at $50/day for </w:t>
-      </w:r>
-      <w:r>
-        <w:rPr>
-          <w:rFonts w:ascii="Palatino Linotype" w:hAnsi="Palatino Linotype"/>
-          <w:b/>
-          <w:bCs/>
-          <w:sz w:val="20"/>
-          <w:szCs w:val="20"/>
-        </w:rPr>
-        <w:t xml:space="preserve">{{ </w:t>
-      </w:r>
-      <w:r>
-        <w:rPr>
-          <w:rFonts w:ascii="Palatino Linotype" w:hAnsi="Palatino Linotype"/>
-          <w:b/>
-          <w:bCs/>
-          <w:sz w:val="20"/>
-          <w:szCs w:val="20"/>
-        </w:rPr>
-        <w:t>fine_jail_days</w:t>
-      </w:r>
-      <w:r>
-        <w:rPr>
-          <w:rFonts w:ascii="Palatino Linotype" w:hAnsi="Palatino Linotype"/>
-          <w:b/>
-          <w:bCs/>
-          <w:sz w:val="20"/>
-          <w:szCs w:val="20"/>
-        </w:rPr>
-        <w:t xml:space="preserve"> }} </w:t>
-      </w:r>
-      <w:r>
-        <w:rPr>
-          <w:rFonts w:ascii="Palatino Linotype" w:hAnsi="Palatino Linotype"/>
-          <w:b/>
-          <w:bCs/>
-          <w:sz w:val="20"/>
-          <w:szCs w:val="20"/>
-        </w:rPr>
-        <w:t>jail day(s)</w:t>
-      </w:r>
-      <w:r>
-        <w:rPr>
-          <w:rFonts w:ascii="Palatino Linotype" w:hAnsi="Palatino Linotype"/>
-          <w:sz w:val="20"/>
-          <w:szCs w:val="20"/>
-        </w:rPr>
-        <w:t xml:space="preserve"> served for a non-jailable offense.</w:t>
-      </w:r>
-      <w:r>
-        <w:rPr>
-          <w:rFonts w:ascii="Palatino Linotype" w:hAnsi="Palatino Linotype"/>
-          <w:sz w:val="20"/>
-          <w:szCs w:val="20"/>
-        </w:rPr>
-        <w:t xml:space="preserve"> </w:t>
-      </w:r>
-      <w:r>
-        <w:rPr>
-          <w:rFonts w:ascii="Palatino Linotype" w:hAnsi="Palatino Linotype"/>
-          <w:sz w:val="20"/>
-          <w:szCs w:val="20"/>
-        </w:rPr>
-        <w:t>{% endif %}</w:t>
-      </w:r>
-      <w:r>
-        <w:rPr>
-          <w:rFonts w:ascii="Palatino Linotype" w:hAnsi="Palatino Linotype"/>
-          <w:sz w:val="20"/>
-          <w:szCs w:val="20"/>
-        </w:rPr>
-        <w:t>{% if court_costs.ability_to_pay_time != ‘forthwith’ %}</w:t>
-      </w:r>
-      <w:r>
-        <w:rPr>
-          <w:rFonts w:ascii="Palatino Linotype" w:hAnsi="Palatino Linotype"/>
-          <w:sz w:val="20"/>
-          <w:szCs w:val="20"/>
-        </w:rPr>
-        <w:t xml:space="preserve">Defendant may complete community service hours to satisfy fines </w:t>
-      </w:r>
-      <w:r>
-        <w:rPr>
-          <w:rFonts w:ascii="Palatino Linotype" w:hAnsi="Palatino Linotype"/>
-          <w:b/>
-          <w:bCs/>
-          <w:sz w:val="20"/>
-          <w:szCs w:val="20"/>
-        </w:rPr>
-        <w:t xml:space="preserve">{% </w:t>
-      </w:r>
-      <w:r>
-        <w:rPr>
-          <w:rFonts w:ascii="Palatino Linotype" w:hAnsi="Palatino Linotype"/>
-          <w:bCs/>
-          <w:sz w:val="20"/>
-          <w:szCs w:val="20"/>
-        </w:rPr>
-        <w:t>if court_costs.ordered == ‘Yes’ %}</w:t>
-      </w:r>
-      <w:r>
-        <w:rPr>
-          <w:rFonts w:ascii="Palatino Linotype" w:hAnsi="Palatino Linotype"/>
-          <w:sz w:val="20"/>
-          <w:szCs w:val="20"/>
-        </w:rPr>
-        <w:t>and costs</w:t>
-      </w:r>
-      <w:r>
-        <w:rPr>
-          <w:rFonts w:ascii="Palatino Linotype" w:hAnsi="Palatino Linotype"/>
-          <w:sz w:val="20"/>
-          <w:szCs w:val="20"/>
-        </w:rPr>
-        <w:t xml:space="preserve"> </w:t>
-      </w:r>
-      <w:r>
-        <w:rPr>
-          <w:rFonts w:ascii="Palatino Linotype" w:hAnsi="Palatino Linotype"/>
-          <w:sz w:val="20"/>
-          <w:szCs w:val="20"/>
-        </w:rPr>
-        <w:t>{% endif %}</w:t>
-      </w:r>
-      <w:r>
-        <w:rPr>
-          <w:rFonts w:ascii="Palatino Linotype" w:hAnsi="Palatino Linotype"/>
-          <w:sz w:val="20"/>
-          <w:szCs w:val="20"/>
-        </w:rPr>
-        <w:t>at the current rate set by the Court</w:t>
-      </w:r>
-      <w:r>
-        <w:rPr>
-          <w:rFonts w:ascii="Palatino Linotype" w:hAnsi="Palatino Linotype"/>
-          <w:sz w:val="20"/>
-          <w:szCs w:val="20"/>
-        </w:rPr>
-        <w:t>. All Community Service hours must be approved by the Office of Community Control.</w:t>
-      </w:r>
-      <w:r>
-        <w:rPr>
-          <w:rFonts w:ascii="Palatino Linotype" w:hAnsi="Palatino Linotype"/>
-          <w:sz w:val="20"/>
-          <w:szCs w:val="20"/>
-        </w:rPr>
-        <w:t>{% endif %}</w:t>
-      </w:r>
-      <w:r>
-        <w:rPr>
-          <w:rFonts w:ascii="Palatino Linotype" w:hAnsi="Palatino Linotype"/>
-          <w:sz w:val="20"/>
-          <w:szCs w:val="20"/>
-        </w:rPr>
-        <w:t>{% if community_service</w:t>
-      </w:r>
-      <w:r>
-        <w:rPr>
-          <w:rFonts w:ascii="Palatino Linotype" w:hAnsi="Palatino Linotype"/>
-          <w:sz w:val="20"/>
-          <w:szCs w:val="20"/>
-        </w:rPr>
-        <w:t xml:space="preserve">.ordered is true </w:t>
+      <w:proofErr w:type="spellStart"/>
+      <w:r>
+        <w:rPr>
+          <w:rFonts w:ascii="Palatino Linotype" w:hAnsi="Palatino Linotype"/>
+          <w:sz w:val="20"/>
+          <w:szCs w:val="20"/>
+        </w:rPr>
+        <w:t>community_service</w:t>
+      </w:r>
+      <w:r>
+        <w:rPr>
+          <w:rFonts w:ascii="Palatino Linotype" w:hAnsi="Palatino Linotype"/>
+          <w:sz w:val="20"/>
+          <w:szCs w:val="20"/>
+        </w:rPr>
+        <w:t>.ordered</w:t>
+      </w:r>
+      <w:proofErr w:type="spellEnd"/>
+      <w:r>
+        <w:rPr>
+          <w:rFonts w:ascii="Palatino Linotype" w:hAnsi="Palatino Linotype"/>
+          <w:sz w:val="20"/>
+          <w:szCs w:val="20"/>
+        </w:rPr>
+        <w:t xml:space="preserve"> is true </w:t>
       </w:r>
       <w:r>
         <w:rPr>
@@ -2909,6 +4759,7 @@
         </w:rPr>
         <w:t xml:space="preserve">complete </w:t>
       </w:r>
+      <w:proofErr w:type="gramStart"/>
       <w:r>
         <w:rPr>
           <w:rFonts w:ascii="Palatino Linotype" w:hAnsi="Palatino Linotype"/>
@@ -2917,6 +4768,58 @@
         </w:rPr>
         <w:t xml:space="preserve">{{ </w:t>
       </w:r>
+      <w:proofErr w:type="spellStart"/>
+      <w:r>
+        <w:rPr>
+          <w:rFonts w:ascii="Palatino Linotype" w:hAnsi="Palatino Linotype"/>
+          <w:sz w:val="20"/>
+          <w:szCs w:val="20"/>
+        </w:rPr>
+        <w:t>community</w:t>
+      </w:r>
+      <w:proofErr w:type="gramEnd"/>
+      <w:r>
+        <w:rPr>
+          <w:rFonts w:ascii="Palatino Linotype" w:hAnsi="Palatino Linotype"/>
+          <w:sz w:val="20"/>
+          <w:szCs w:val="20"/>
+        </w:rPr>
+        <w:t>_service.</w:t>
+      </w:r>
+      <w:r>
+        <w:rPr>
+          <w:rFonts w:ascii="Palatino Linotype" w:hAnsi="Palatino Linotype"/>
+          <w:sz w:val="20"/>
+          <w:szCs w:val="20"/>
+        </w:rPr>
+        <w:t>hours_of_service</w:t>
+      </w:r>
+      <w:proofErr w:type="spellEnd"/>
+      <w:r>
+        <w:rPr>
+          <w:rFonts w:ascii="Palatino Linotype" w:hAnsi="Palatino Linotype"/>
+          <w:sz w:val="20"/>
+          <w:szCs w:val="20"/>
+        </w:rPr>
+        <w:t xml:space="preserve"> }}</w:t>
+      </w:r>
+      <w:r>
+        <w:rPr>
+          <w:rFonts w:ascii="Palatino Linotype" w:hAnsi="Palatino Linotype"/>
+          <w:sz w:val="20"/>
+          <w:szCs w:val="20"/>
+        </w:rPr>
+        <w:t xml:space="preserve"> hours of community service within </w:t>
+      </w:r>
+      <w:r>
+        <w:rPr>
+          <w:rFonts w:ascii="Palatino Linotype" w:hAnsi="Palatino Linotype"/>
+          <w:sz w:val="20"/>
+          <w:szCs w:val="20"/>
+        </w:rPr>
+        <w:t xml:space="preserve">{{ </w:t>
+      </w:r>
+      <w:proofErr w:type="spellStart"/>
       <w:r>
         <w:rPr>
           <w:rFonts w:ascii="Palatino Linotype" w:hAnsi="Palatino Linotype"/>
@@ -2931,16 +4834,26 @@
           <w:sz w:val="20"/>
           <w:szCs w:val="20"/>
         </w:rPr>
-        <w:t>hours_of_service }}</w:t>
-      </w:r>
-      <w:r>
-        <w:rPr>
-          <w:rFonts w:ascii="Palatino Linotype" w:hAnsi="Palatino Linotype"/>
-          <w:sz w:val="20"/>
-          <w:szCs w:val="20"/>
-        </w:rPr>
-        <w:t xml:space="preserve"> hours of community service within </w:t>
-      </w:r>
+        <w:t>days_to_complete_service</w:t>
+      </w:r>
+      <w:proofErr w:type="spellEnd"/>
+      <w:r>
+        <w:rPr>
+          <w:rFonts w:ascii="Palatino Linotype" w:hAnsi="Palatino Linotype"/>
+          <w:sz w:val="20"/>
+          <w:szCs w:val="20"/>
+        </w:rPr>
+        <w:t xml:space="preserve"> }}</w:t>
+      </w:r>
+      <w:r>
+        <w:rPr>
+          <w:rFonts w:ascii="Palatino Linotype" w:hAnsi="Palatino Linotype"/>
+          <w:sz w:val="20"/>
+          <w:szCs w:val="20"/>
+        </w:rPr>
+        <w:t xml:space="preserve"> days. Defendant shall show proof of completion of all completed hours to the Office of Community Control on or before </w:t>
+      </w:r>
+      <w:proofErr w:type="gramStart"/>
       <w:r>
         <w:rPr>
           <w:rFonts w:ascii="Palatino Linotype" w:hAnsi="Palatino Linotype"/>
@@ -2949,6 +4862,7 @@
         </w:rPr>
         <w:t xml:space="preserve">{{ </w:t>
       </w:r>
+      <w:proofErr w:type="spellStart"/>
       <w:r>
         <w:rPr>
           <w:rFonts w:ascii="Palatino Linotype" w:hAnsi="Palatino Linotype"/>
@@ -2963,39 +4877,25 @@
           <w:sz w:val="20"/>
           <w:szCs w:val="20"/>
         </w:rPr>
-        <w:t>days_to_complete_service }}</w:t>
-      </w:r>
-      <w:r>
-        <w:rPr>
-          <w:rFonts w:ascii="Palatino Linotype" w:hAnsi="Palatino Linotype"/>
-          <w:sz w:val="20"/>
-          <w:szCs w:val="20"/>
-        </w:rPr>
-        <w:t xml:space="preserve"> days. Defendant shall show proof of completion of all completed hours to the Office of Community Control on or before </w:t>
-      </w:r>
-      <w:r>
-        <w:rPr>
-          <w:rFonts w:ascii="Palatino Linotype" w:hAnsi="Palatino Linotype"/>
-          <w:sz w:val="20"/>
-          <w:szCs w:val="20"/>
-        </w:rPr>
-        <w:t xml:space="preserve">{{ </w:t>
-      </w:r>
-      <w:r>
-        <w:rPr>
-          <w:rFonts w:ascii="Palatino Linotype" w:hAnsi="Palatino Linotype"/>
-          <w:sz w:val="20"/>
-          <w:szCs w:val="20"/>
-        </w:rPr>
-        <w:t>community_service.</w:t>
-      </w:r>
-      <w:r>
-        <w:rPr>
-          <w:rFonts w:ascii="Palatino Linotype" w:hAnsi="Palatino Linotype"/>
-          <w:sz w:val="20"/>
-          <w:szCs w:val="20"/>
-        </w:rPr>
-        <w:t>due_date_for_service }}</w:t>
+        <w:t>due</w:t>
+      </w:r>
+      <w:proofErr w:type="gramEnd"/>
+      <w:r>
+        <w:rPr>
+          <w:rFonts w:ascii="Palatino Linotype" w:hAnsi="Palatino Linotype"/>
+          <w:sz w:val="20"/>
+          <w:szCs w:val="20"/>
+        </w:rPr>
+        <w:t>_date_for_service</w:t>
+      </w:r>
+      <w:proofErr w:type="spellEnd"/>
+      <w:r>
+        <w:rPr>
+          <w:rFonts w:ascii="Palatino Linotype" w:hAnsi="Palatino Linotype"/>
+          <w:sz w:val="20"/>
+          <w:szCs w:val="20"/>
+        </w:rPr>
+        <w:t xml:space="preserve"> }}</w:t>
       </w:r>
       <w:r>
         <w:rPr>
@@ -3011,15 +4911,69 @@
           <w:sz w:val="20"/>
           <w:szCs w:val="20"/>
         </w:rPr>
-        <w:t>{% endif %}</w:t>
-      </w:r>
-      <w:r>
-        <w:rPr>
-          <w:rFonts w:ascii="Palatino Linotype" w:hAnsi="Palatino Linotype"/>
-          <w:sz w:val="20"/>
-          <w:szCs w:val="20"/>
-        </w:rPr>
-        <w:t>{% if fra_in_file is not none %}{% if fra_in_court is not none %}</w:t>
+        <w:t xml:space="preserve">{% endif </w:t>
+      </w:r>
+      <w:proofErr w:type="gramStart"/>
+      <w:r>
+        <w:rPr>
+          <w:rFonts w:ascii="Palatino Linotype" w:hAnsi="Palatino Linotype"/>
+          <w:sz w:val="20"/>
+          <w:szCs w:val="20"/>
+        </w:rPr>
+        <w:t>%}</w:t>
+      </w:r>
+      <w:r>
+        <w:rPr>
+          <w:rFonts w:ascii="Palatino Linotype" w:hAnsi="Palatino Linotype"/>
+          <w:sz w:val="20"/>
+          <w:szCs w:val="20"/>
+        </w:rPr>
+        <w:t>{</w:t>
+      </w:r>
+      <w:proofErr w:type="gramEnd"/>
+      <w:r>
+        <w:rPr>
+          <w:rFonts w:ascii="Palatino Linotype" w:hAnsi="Palatino Linotype"/>
+          <w:sz w:val="20"/>
+          <w:szCs w:val="20"/>
+        </w:rPr>
+        <w:t xml:space="preserve">% if </w:t>
+      </w:r>
+      <w:proofErr w:type="spellStart"/>
+      <w:r>
+        <w:rPr>
+          <w:rFonts w:ascii="Palatino Linotype" w:hAnsi="Palatino Linotype"/>
+          <w:sz w:val="20"/>
+          <w:szCs w:val="20"/>
+        </w:rPr>
+        <w:t>fra_in_file</w:t>
+      </w:r>
+      <w:proofErr w:type="spellEnd"/>
+      <w:r>
+        <w:rPr>
+          <w:rFonts w:ascii="Palatino Linotype" w:hAnsi="Palatino Linotype"/>
+          <w:sz w:val="20"/>
+          <w:szCs w:val="20"/>
+        </w:rPr>
+        <w:t xml:space="preserve"> is not none %}{% if </w:t>
+      </w:r>
+      <w:proofErr w:type="spellStart"/>
+      <w:r>
+        <w:rPr>
+          <w:rFonts w:ascii="Palatino Linotype" w:hAnsi="Palatino Linotype"/>
+          <w:sz w:val="20"/>
+          <w:szCs w:val="20"/>
+        </w:rPr>
+        <w:t>fra_in_court</w:t>
+      </w:r>
+      <w:proofErr w:type="spellEnd"/>
+      <w:r>
+        <w:rPr>
+          <w:rFonts w:ascii="Palatino Linotype" w:hAnsi="Palatino Linotype"/>
+          <w:sz w:val="20"/>
+          <w:szCs w:val="20"/>
+        </w:rPr>
+        <w:t xml:space="preserve"> is not none %}</w:t>
       </w:r>
       <w:r>
         <w:rPr>
@@ -3088,7 +5042,27 @@
           <w:sz w:val="20"/>
           <w:szCs w:val="20"/>
         </w:rPr>
-        <w:t xml:space="preserve">{% if fra_in_file is true %} </w:t>
+        <w:t xml:space="preserve">{% if </w:t>
+      </w:r>
+      <w:proofErr w:type="spellStart"/>
+      <w:r>
+        <w:rPr>
+          <w:rFonts w:ascii="Palatino Linotype" w:hAnsi="Palatino Linotype"/>
+          <w:bCs/>
+          <w:sz w:val="20"/>
+          <w:szCs w:val="20"/>
+        </w:rPr>
+        <w:t>fra_in_file</w:t>
+      </w:r>
+      <w:proofErr w:type="spellEnd"/>
+      <w:r>
+        <w:rPr>
+          <w:rFonts w:ascii="Palatino Linotype" w:hAnsi="Palatino Linotype"/>
+          <w:bCs/>
+          <w:sz w:val="20"/>
+          <w:szCs w:val="20"/>
+        </w:rPr>
+        <w:t xml:space="preserve"> is true %} </w:t>
       </w:r>
       <w:r>
         <w:rPr>
@@ -3105,7 +5079,27 @@
           <w:sz w:val="20"/>
           <w:szCs w:val="20"/>
         </w:rPr>
-        <w:t xml:space="preserve">{% endif %}{% if fra_in_court is true %} </w:t>
+        <w:t xml:space="preserve">{% endif %}{% if </w:t>
+      </w:r>
+      <w:proofErr w:type="spellStart"/>
+      <w:r>
+        <w:rPr>
+          <w:rFonts w:ascii="Palatino Linotype" w:hAnsi="Palatino Linotype"/>
+          <w:bCs/>
+          <w:sz w:val="20"/>
+          <w:szCs w:val="20"/>
+        </w:rPr>
+        <w:t>fra_in_court</w:t>
+      </w:r>
+      <w:proofErr w:type="spellEnd"/>
+      <w:r>
+        <w:rPr>
+          <w:rFonts w:ascii="Palatino Linotype" w:hAnsi="Palatino Linotype"/>
+          <w:bCs/>
+          <w:sz w:val="20"/>
+          <w:szCs w:val="20"/>
+        </w:rPr>
+        <w:t xml:space="preserve"> is true %} </w:t>
       </w:r>
       <w:r>
         <w:rPr>
@@ -3122,7 +5116,47 @@
           <w:sz w:val="20"/>
           <w:szCs w:val="20"/>
         </w:rPr>
-        <w:t>{% endif %}{% if fra_in_file is false %}{% if fra_in_court is false %}</w:t>
+        <w:t xml:space="preserve">{% endif %}{% if </w:t>
+      </w:r>
+      <w:proofErr w:type="spellStart"/>
+      <w:r>
+        <w:rPr>
+          <w:rFonts w:ascii="Palatino Linotype" w:hAnsi="Palatino Linotype"/>
+          <w:bCs/>
+          <w:sz w:val="20"/>
+          <w:szCs w:val="20"/>
+        </w:rPr>
+        <w:t>fra_in_file</w:t>
+      </w:r>
+      <w:proofErr w:type="spellEnd"/>
+      <w:r>
+        <w:rPr>
+          <w:rFonts w:ascii="Palatino Linotype" w:hAnsi="Palatino Linotype"/>
+          <w:bCs/>
+          <w:sz w:val="20"/>
+          <w:szCs w:val="20"/>
+        </w:rPr>
+        <w:t xml:space="preserve"> is false %}{% if </w:t>
+      </w:r>
+      <w:proofErr w:type="spellStart"/>
+      <w:r>
+        <w:rPr>
+          <w:rFonts w:ascii="Palatino Linotype" w:hAnsi="Palatino Linotype"/>
+          <w:bCs/>
+          <w:sz w:val="20"/>
+          <w:szCs w:val="20"/>
+        </w:rPr>
+        <w:t>fra_in_court</w:t>
+      </w:r>
+      <w:proofErr w:type="spellEnd"/>
+      <w:r>
+        <w:rPr>
+          <w:rFonts w:ascii="Palatino Linotype" w:hAnsi="Palatino Linotype"/>
+          <w:bCs/>
+          <w:sz w:val="20"/>
+          <w:szCs w:val="20"/>
+        </w:rPr>
+        <w:t xml:space="preserve"> is false %}</w:t>
       </w:r>
       <w:r>
         <w:rPr>
@@ -3148,6 +5182,7 @@
         </w:rPr>
         <w:t xml:space="preserve">{% if </w:t>
       </w:r>
+      <w:proofErr w:type="spellStart"/>
       <w:r>
         <w:rPr>
           <w:rFonts w:ascii="Palatino Linotype" w:hAnsi="Palatino Linotype"/>
@@ -3162,7 +5197,16 @@
           <w:sz w:val="20"/>
           <w:szCs w:val="20"/>
         </w:rPr>
-        <w:t>.ordered is true</w:t>
+        <w:t>.ordered</w:t>
+      </w:r>
+      <w:proofErr w:type="spellEnd"/>
+      <w:r>
+        <w:rPr>
+          <w:rFonts w:ascii="Palatino Linotype" w:hAnsi="Palatino Linotype"/>
+          <w:sz w:val="20"/>
+          <w:szCs w:val="20"/>
+        </w:rPr>
+        <w:t xml:space="preserve"> is true</w:t>
       </w:r>
       <w:r>
         <w:rPr>
@@ -3225,6 +5269,7 @@
         </w:rPr>
         <w:t xml:space="preserve">Defendant’s </w:t>
       </w:r>
+      <w:proofErr w:type="gramStart"/>
       <w:r>
         <w:rPr>
           <w:rFonts w:ascii="Palatino Linotype" w:hAnsi="Palatino Linotype"/>
@@ -3233,6 +5278,50 @@
         </w:rPr>
         <w:t xml:space="preserve">{{ </w:t>
       </w:r>
+      <w:proofErr w:type="spellStart"/>
+      <w:r>
+        <w:rPr>
+          <w:rFonts w:ascii="Palatino Linotype" w:hAnsi="Palatino Linotype"/>
+          <w:sz w:val="20"/>
+          <w:szCs w:val="20"/>
+        </w:rPr>
+        <w:t>license</w:t>
+      </w:r>
+      <w:proofErr w:type="gramEnd"/>
+      <w:r>
+        <w:rPr>
+          <w:rFonts w:ascii="Palatino Linotype" w:hAnsi="Palatino Linotype"/>
+          <w:sz w:val="20"/>
+          <w:szCs w:val="20"/>
+        </w:rPr>
+        <w:t>_suspension</w:t>
+      </w:r>
+      <w:r>
+        <w:rPr>
+          <w:rFonts w:ascii="Palatino Linotype" w:hAnsi="Palatino Linotype"/>
+          <w:sz w:val="20"/>
+          <w:szCs w:val="20"/>
+        </w:rPr>
+        <w:t>.license_type</w:t>
+      </w:r>
+      <w:proofErr w:type="spellEnd"/>
+      <w:r>
+        <w:rPr>
+          <w:rFonts w:ascii="Palatino Linotype" w:hAnsi="Palatino Linotype"/>
+          <w:sz w:val="20"/>
+          <w:szCs w:val="20"/>
+        </w:rPr>
+        <w:t xml:space="preserve"> }}</w:t>
+      </w:r>
+      <w:r>
+        <w:rPr>
+          <w:rFonts w:ascii="Palatino Linotype" w:hAnsi="Palatino Linotype"/>
+          <w:sz w:val="20"/>
+          <w:szCs w:val="20"/>
+        </w:rPr>
+        <w:t xml:space="preserve"> license is suspended from {{ </w:t>
+      </w:r>
+      <w:proofErr w:type="spellStart"/>
       <w:r>
         <w:rPr>
           <w:rFonts w:ascii="Palatino Linotype" w:hAnsi="Palatino Linotype"/>
@@ -3247,16 +5336,42 @@
           <w:sz w:val="20"/>
           <w:szCs w:val="20"/>
         </w:rPr>
-        <w:t>.license_type }}</w:t>
-      </w:r>
-      <w:r>
-        <w:rPr>
-          <w:rFonts w:ascii="Palatino Linotype" w:hAnsi="Palatino Linotype"/>
-          <w:sz w:val="20"/>
-          <w:szCs w:val="20"/>
-        </w:rPr>
-        <w:t xml:space="preserve"> license is suspended from {{ </w:t>
-      </w:r>
+        <w:t>.</w:t>
+      </w:r>
+      <w:r>
+        <w:rPr>
+          <w:rFonts w:ascii="Palatino Linotype" w:hAnsi="Palatino Linotype"/>
+          <w:sz w:val="20"/>
+          <w:szCs w:val="20"/>
+        </w:rPr>
+        <w:t>suspended_date</w:t>
+      </w:r>
+      <w:proofErr w:type="spellEnd"/>
+      <w:r>
+        <w:rPr>
+          <w:rFonts w:ascii="Palatino Linotype" w:hAnsi="Palatino Linotype"/>
+          <w:sz w:val="20"/>
+          <w:szCs w:val="20"/>
+        </w:rPr>
+        <w:t xml:space="preserve"> }}</w:t>
+      </w:r>
+      <w:r>
+        <w:rPr>
+          <w:rFonts w:ascii="Palatino Linotype" w:hAnsi="Palatino Linotype"/>
+          <w:sz w:val="20"/>
+          <w:szCs w:val="20"/>
+        </w:rPr>
+        <w:t>,</w:t>
+      </w:r>
+      <w:r>
+        <w:rPr>
+          <w:rFonts w:ascii="Palatino Linotype" w:hAnsi="Palatino Linotype"/>
+          <w:sz w:val="20"/>
+          <w:szCs w:val="20"/>
+        </w:rPr>
+        <w:t xml:space="preserve"> for a term of {{ </w:t>
+      </w:r>
+      <w:proofErr w:type="spellStart"/>
       <w:r>
         <w:rPr>
           <w:rFonts w:ascii="Palatino Linotype" w:hAnsi="Palatino Linotype"/>
@@ -3279,24 +5394,34 @@
           <w:sz w:val="20"/>
           <w:szCs w:val="20"/>
         </w:rPr>
-        <w:t>suspended_date }}</w:t>
-      </w:r>
-      <w:r>
-        <w:rPr>
-          <w:rFonts w:ascii="Palatino Linotype" w:hAnsi="Palatino Linotype"/>
-          <w:sz w:val="20"/>
-          <w:szCs w:val="20"/>
-        </w:rPr>
-        <w:t>,</w:t>
-      </w:r>
-      <w:r>
-        <w:rPr>
-          <w:rFonts w:ascii="Palatino Linotype" w:hAnsi="Palatino Linotype"/>
-          <w:sz w:val="20"/>
-          <w:szCs w:val="20"/>
-        </w:rPr>
-        <w:t xml:space="preserve"> for a term of {{ </w:t>
-      </w:r>
+        <w:t>suspension_term</w:t>
+      </w:r>
+      <w:proofErr w:type="spellEnd"/>
+      <w:r>
+        <w:rPr>
+          <w:rFonts w:ascii="Palatino Linotype" w:hAnsi="Palatino Linotype"/>
+          <w:sz w:val="20"/>
+          <w:szCs w:val="20"/>
+        </w:rPr>
+        <w:t xml:space="preserve"> </w:t>
+      </w:r>
+      <w:r>
+        <w:rPr>
+          <w:rFonts w:ascii="Palatino Linotype" w:hAnsi="Palatino Linotype"/>
+          <w:sz w:val="20"/>
+          <w:szCs w:val="20"/>
+        </w:rPr>
+        <w:t xml:space="preserve">}}. </w:t>
+      </w:r>
+      <w:r>
+        <w:rPr>
+          <w:rFonts w:ascii="Palatino Linotype" w:hAnsi="Palatino Linotype"/>
+          <w:sz w:val="20"/>
+          <w:szCs w:val="20"/>
+        </w:rPr>
+        <w:t xml:space="preserve">{% if </w:t>
+      </w:r>
+      <w:proofErr w:type="spellStart"/>
       <w:r>
         <w:rPr>
           <w:rFonts w:ascii="Palatino Linotype" w:hAnsi="Palatino Linotype"/>
@@ -3319,8 +5444,27 @@
           <w:sz w:val="20"/>
           <w:szCs w:val="20"/>
         </w:rPr>
-        <w:t>suspension_term</w:t>
-      </w:r>
+        <w:t>als_terminated</w:t>
+      </w:r>
+      <w:proofErr w:type="spellEnd"/>
+      <w:r>
+        <w:rPr>
+          <w:rFonts w:ascii="Palatino Linotype" w:hAnsi="Palatino Linotype"/>
+          <w:sz w:val="20"/>
+          <w:szCs w:val="20"/>
+        </w:rPr>
+        <w:t xml:space="preserve"> is true </w:t>
+      </w:r>
+      <w:proofErr w:type="gramStart"/>
+      <w:r>
+        <w:rPr>
+          <w:rFonts w:ascii="Palatino Linotype" w:hAnsi="Palatino Linotype"/>
+          <w:sz w:val="20"/>
+          <w:szCs w:val="20"/>
+        </w:rPr>
+        <w:t>%}The</w:t>
+      </w:r>
+      <w:proofErr w:type="gramEnd"/>
       <w:r>
         <w:rPr>
           <w:rFonts w:ascii="Palatino Linotype" w:hAnsi="Palatino Linotype"/>
@@ -3335,16 +5479,59 @@
           <w:sz w:val="20"/>
           <w:szCs w:val="20"/>
         </w:rPr>
-        <w:t xml:space="preserve">}}. </w:t>
-      </w:r>
-      <w:r>
-        <w:rPr>
-          <w:rFonts w:ascii="Palatino Linotype" w:hAnsi="Palatino Linotype"/>
-          <w:sz w:val="20"/>
-          <w:szCs w:val="20"/>
-        </w:rPr>
-        <w:t xml:space="preserve">{% if </w:t>
-      </w:r>
+        <w:t>Administrative License Suspension is terminated and the OBMV form 2261 shall issue</w:t>
+      </w:r>
+      <w:r>
+        <w:rPr>
+          <w:rFonts w:ascii="Palatino Linotype" w:hAnsi="Palatino Linotype"/>
+          <w:sz w:val="20"/>
+          <w:szCs w:val="20"/>
+        </w:rPr>
+        <w:t>.</w:t>
+      </w:r>
+      <w:r>
+        <w:rPr>
+          <w:rFonts w:ascii="Palatino Linotype" w:hAnsi="Palatino Linotype"/>
+          <w:sz w:val="20"/>
+          <w:szCs w:val="20"/>
+        </w:rPr>
+        <w:t xml:space="preserve"> </w:t>
+      </w:r>
+      <w:r>
+        <w:rPr>
+          <w:rFonts w:ascii="Palatino Linotype" w:hAnsi="Palatino Linotype"/>
+          <w:sz w:val="20"/>
+          <w:szCs w:val="20"/>
+        </w:rPr>
+        <w:t xml:space="preserve">{% endif </w:t>
+      </w:r>
+      <w:proofErr w:type="gramStart"/>
+      <w:r>
+        <w:rPr>
+          <w:rFonts w:ascii="Palatino Linotype" w:hAnsi="Palatino Linotype"/>
+          <w:sz w:val="20"/>
+          <w:szCs w:val="20"/>
+        </w:rPr>
+        <w:t>%}</w:t>
+      </w:r>
+      <w:r>
+        <w:rPr>
+          <w:rFonts w:ascii="Palatino Linotype" w:hAnsi="Palatino Linotype"/>
+          <w:sz w:val="20"/>
+          <w:szCs w:val="20"/>
+        </w:rPr>
+        <w:t>{</w:t>
+      </w:r>
+      <w:proofErr w:type="gramEnd"/>
+      <w:r>
+        <w:rPr>
+          <w:rFonts w:ascii="Palatino Linotype" w:hAnsi="Palatino Linotype"/>
+          <w:sz w:val="20"/>
+          <w:szCs w:val="20"/>
+        </w:rPr>
+        <w:t xml:space="preserve">% if </w:t>
+      </w:r>
+      <w:proofErr w:type="spellStart"/>
       <w:r>
         <w:rPr>
           <w:rFonts w:ascii="Palatino Linotype" w:hAnsi="Palatino Linotype"/>
@@ -3359,16 +5546,9 @@
           <w:sz w:val="20"/>
           <w:szCs w:val="20"/>
         </w:rPr>
-        <w:t>.</w:t>
-      </w:r>
-      <w:r>
-        <w:rPr>
-          <w:rFonts w:ascii="Palatino Linotype" w:hAnsi="Palatino Linotype"/>
-          <w:sz w:val="20"/>
-          <w:szCs w:val="20"/>
-        </w:rPr>
-        <w:t>als_terminated</w:t>
-      </w:r>
+        <w:t>.remedial_driving_class_required</w:t>
+      </w:r>
+      <w:proofErr w:type="spellEnd"/>
       <w:r>
         <w:rPr>
           <w:rFonts w:ascii="Palatino Linotype" w:hAnsi="Palatino Linotype"/>
@@ -3376,62 +5556,6 @@
           <w:szCs w:val="20"/>
         </w:rPr>
         <w:t xml:space="preserve"> is true %}The </w:t>
-      </w:r>
-      <w:r>
-        <w:rPr>
-          <w:rFonts w:ascii="Palatino Linotype" w:hAnsi="Palatino Linotype"/>
-          <w:sz w:val="20"/>
-          <w:szCs w:val="20"/>
-        </w:rPr>
-        <w:t>Administrative License Suspension is terminated and the OBMV form 2261 shall issue</w:t>
-      </w:r>
-      <w:r>
-        <w:rPr>
-          <w:rFonts w:ascii="Palatino Linotype" w:hAnsi="Palatino Linotype"/>
-          <w:sz w:val="20"/>
-          <w:szCs w:val="20"/>
-        </w:rPr>
-        <w:t>.</w:t>
-      </w:r>
-      <w:r>
-        <w:rPr>
-          <w:rFonts w:ascii="Palatino Linotype" w:hAnsi="Palatino Linotype"/>
-          <w:sz w:val="20"/>
-          <w:szCs w:val="20"/>
-        </w:rPr>
-        <w:t xml:space="preserve"> </w:t>
-      </w:r>
-      <w:r>
-        <w:rPr>
-          <w:rFonts w:ascii="Palatino Linotype" w:hAnsi="Palatino Linotype"/>
-          <w:sz w:val="20"/>
-          <w:szCs w:val="20"/>
-        </w:rPr>
-        <w:t>{% endif %}</w:t>
-      </w:r>
-      <w:r>
-        <w:rPr>
-          <w:rFonts w:ascii="Palatino Linotype" w:hAnsi="Palatino Linotype"/>
-          <w:sz w:val="20"/>
-          <w:szCs w:val="20"/>
-        </w:rPr>
-        <w:t xml:space="preserve">{% if </w:t>
-      </w:r>
-      <w:r>
-        <w:rPr>
-          <w:rFonts w:ascii="Palatino Linotype" w:hAnsi="Palatino Linotype"/>
-          <w:sz w:val="20"/>
-          <w:szCs w:val="20"/>
-        </w:rPr>
-        <w:t>license_suspension</w:t>
-      </w:r>
-      <w:r>
-        <w:rPr>
-          <w:rFonts w:ascii="Palatino Linotype" w:hAnsi="Palatino Linotype"/>
-          <w:sz w:val="20"/>
-          <w:szCs w:val="20"/>
-        </w:rPr>
-        <w:t xml:space="preserve">.remedial_driving_class_required is true %}The </w:t>
       </w:r>
       <w:r>
         <w:rPr>
@@ -3482,6 +5606,7 @@
         </w:rPr>
         <w:t xml:space="preserve">{% endif %}{% if </w:t>
       </w:r>
+      <w:proofErr w:type="spellStart"/>
       <w:r>
         <w:rPr>
           <w:rFonts w:ascii="Palatino Linotype" w:hAnsi="Palatino Linotype"/>
@@ -3506,6 +5631,7 @@
         </w:rPr>
         <w:t>.ordered</w:t>
       </w:r>
+      <w:proofErr w:type="spellEnd"/>
       <w:r>
         <w:rPr>
           <w:rFonts w:ascii="Palatino Linotype" w:hAnsi="Palatino Linotype"/>
@@ -3559,6 +5685,7 @@
         </w:rPr>
         <w:t xml:space="preserve"> </w:t>
       </w:r>
+      <w:proofErr w:type="gramStart"/>
       <w:r>
         <w:rPr>
           <w:rFonts w:ascii="Palatino Linotype" w:hAnsi="Palatino Linotype"/>
@@ -3567,21 +5694,40 @@
         </w:rPr>
         <w:t xml:space="preserve">{{ </w:t>
       </w:r>
-      <w:r>
-        <w:rPr>
-          <w:rFonts w:ascii="Palatino Linotype" w:hAnsi="Palatino Linotype"/>
-          <w:sz w:val="20"/>
-          <w:szCs w:val="20"/>
-        </w:rPr>
-        <w:t>other_conditions.</w:t>
-      </w:r>
-      <w:r>
-        <w:rPr>
-          <w:rFonts w:ascii="Palatino Linotype" w:hAnsi="Palatino Linotype"/>
-          <w:sz w:val="20"/>
-          <w:szCs w:val="20"/>
-        </w:rPr>
-        <w:t>terms }}</w:t>
+      <w:proofErr w:type="spellStart"/>
+      <w:r>
+        <w:rPr>
+          <w:rFonts w:ascii="Palatino Linotype" w:hAnsi="Palatino Linotype"/>
+          <w:sz w:val="20"/>
+          <w:szCs w:val="20"/>
+        </w:rPr>
+        <w:t>other</w:t>
+      </w:r>
+      <w:proofErr w:type="gramEnd"/>
+      <w:r>
+        <w:rPr>
+          <w:rFonts w:ascii="Palatino Linotype" w:hAnsi="Palatino Linotype"/>
+          <w:sz w:val="20"/>
+          <w:szCs w:val="20"/>
+        </w:rPr>
+        <w:t>_conditions.</w:t>
+      </w:r>
+      <w:r>
+        <w:rPr>
+          <w:rFonts w:ascii="Palatino Linotype" w:hAnsi="Palatino Linotype"/>
+          <w:sz w:val="20"/>
+          <w:szCs w:val="20"/>
+        </w:rPr>
+        <w:t>terms</w:t>
+      </w:r>
+      <w:proofErr w:type="spellEnd"/>
+      <w:r>
+        <w:rPr>
+          <w:rFonts w:ascii="Palatino Linotype" w:hAnsi="Palatino Linotype"/>
+          <w:sz w:val="20"/>
+          <w:szCs w:val="20"/>
+        </w:rPr>
+        <w:t xml:space="preserve"> }}</w:t>
       </w:r>
       <w:r>
         <w:rPr>
@@ -3737,21 +5883,49 @@
         </w:rPr>
         <w:tab/>
       </w:r>
-      <w:r>
-        <w:rPr>
-          <w:rFonts w:ascii="Palatino Linotype" w:hAnsi="Palatino Linotype"/>
-          <w:sz w:val="20"/>
-          <w:szCs w:val="20"/>
-        </w:rPr>
-        <w:t>{{ judicial_officer.officer_</w:t>
-      </w:r>
-      <w:r>
-        <w:rPr>
-          <w:rFonts w:ascii="Palatino Linotype" w:hAnsi="Palatino Linotype"/>
-          <w:sz w:val="20"/>
-          <w:szCs w:val="20"/>
-        </w:rPr>
-        <w:t>type }}</w:t>
+      <w:proofErr w:type="gramStart"/>
+      <w:r>
+        <w:rPr>
+          <w:rFonts w:ascii="Palatino Linotype" w:hAnsi="Palatino Linotype"/>
+          <w:sz w:val="20"/>
+          <w:szCs w:val="20"/>
+        </w:rPr>
+        <w:t xml:space="preserve">{{ </w:t>
+      </w:r>
+      <w:proofErr w:type="spellStart"/>
+      <w:r>
+        <w:rPr>
+          <w:rFonts w:ascii="Palatino Linotype" w:hAnsi="Palatino Linotype"/>
+          <w:sz w:val="20"/>
+          <w:szCs w:val="20"/>
+        </w:rPr>
+        <w:t>judicial</w:t>
+      </w:r>
+      <w:proofErr w:type="gramEnd"/>
+      <w:r>
+        <w:rPr>
+          <w:rFonts w:ascii="Palatino Linotype" w:hAnsi="Palatino Linotype"/>
+          <w:sz w:val="20"/>
+          <w:szCs w:val="20"/>
+        </w:rPr>
+        <w:t>_officer.officer_</w:t>
+      </w:r>
+      <w:r>
+        <w:rPr>
+          <w:rFonts w:ascii="Palatino Linotype" w:hAnsi="Palatino Linotype"/>
+          <w:sz w:val="20"/>
+          <w:szCs w:val="20"/>
+        </w:rPr>
+        <w:t>type</w:t>
+      </w:r>
+      <w:proofErr w:type="spellEnd"/>
+      <w:r>
+        <w:rPr>
+          <w:rFonts w:ascii="Palatino Linotype" w:hAnsi="Palatino Linotype"/>
+          <w:sz w:val="20"/>
+          <w:szCs w:val="20"/>
+        </w:rPr>
+        <w:t xml:space="preserve"> }}</w:t>
       </w:r>
       <w:r>
         <w:rPr>
@@ -3767,7 +5941,16 @@
           <w:sz w:val="20"/>
           <w:szCs w:val="20"/>
         </w:rPr>
-        <w:t>{{ judicial_officer</w:t>
+        <w:t xml:space="preserve">{{ </w:t>
+      </w:r>
+      <w:proofErr w:type="spellStart"/>
+      <w:r>
+        <w:rPr>
+          <w:rFonts w:ascii="Palatino Linotype" w:hAnsi="Palatino Linotype"/>
+          <w:sz w:val="20"/>
+          <w:szCs w:val="20"/>
+        </w:rPr>
+        <w:t>judicial_officer</w:t>
       </w:r>
       <w:r>
         <w:rPr>
@@ -3777,6 +5960,7 @@
         </w:rPr>
         <w:t>.first_name</w:t>
       </w:r>
+      <w:proofErr w:type="spellEnd"/>
       <w:r>
         <w:rPr>
           <w:rFonts w:ascii="Palatino Linotype" w:hAnsi="Palatino Linotype"/>
@@ -3799,7 +5983,16 @@
           <w:sz w:val="20"/>
           <w:szCs w:val="20"/>
         </w:rPr>
-        <w:t>{{ judicial_officer</w:t>
+        <w:t xml:space="preserve">{{ </w:t>
+      </w:r>
+      <w:proofErr w:type="spellStart"/>
+      <w:r>
+        <w:rPr>
+          <w:rFonts w:ascii="Palatino Linotype" w:hAnsi="Palatino Linotype"/>
+          <w:sz w:val="20"/>
+          <w:szCs w:val="20"/>
+        </w:rPr>
+        <w:t>judicial_officer</w:t>
       </w:r>
       <w:r>
         <w:rPr>
@@ -3809,6 +6002,7 @@
         </w:rPr>
         <w:t>.last_name</w:t>
       </w:r>
+      <w:proofErr w:type="spellEnd"/>
       <w:r>
         <w:rPr>
           <w:rFonts w:ascii="Palatino Linotype" w:hAnsi="Palatino Linotype"/>
@@ -3854,7 +6048,27 @@
           <w:sz w:val="20"/>
           <w:szCs w:val="20"/>
         </w:rPr>
-        <w:t>% if judicial_of</w:t>
+        <w:t xml:space="preserve">% if </w:t>
+      </w:r>
+      <w:proofErr w:type="spellStart"/>
+      <w:r>
+        <w:rPr>
+          <w:rFonts w:ascii="Palatino Linotype" w:hAnsi="Palatino Linotype"/>
+          <w:bCs/>
+          <w:sz w:val="20"/>
+          <w:szCs w:val="20"/>
+        </w:rPr>
+        <w:t>judicial_</w:t>
+      </w:r>
+      <w:proofErr w:type="gramStart"/>
+      <w:r>
+        <w:rPr>
+          <w:rFonts w:ascii="Palatino Linotype" w:hAnsi="Palatino Linotype"/>
+          <w:bCs/>
+          <w:sz w:val="20"/>
+          <w:szCs w:val="20"/>
+        </w:rPr>
+        <w:t>of</w:t>
       </w:r>
       <w:r>
         <w:rPr>
@@ -3874,14 +6088,25 @@
         </w:rPr>
         <w:t>.officer</w:t>
       </w:r>
-      <w:r>
-        <w:rPr>
-          <w:rFonts w:ascii="Palatino Linotype" w:hAnsi="Palatino Linotype"/>
-          <w:bCs/>
-          <w:sz w:val="20"/>
-          <w:szCs w:val="20"/>
-        </w:rPr>
-        <w:t>_type  ==  ‘Magistrate’ %}</w:t>
+      <w:proofErr w:type="gramEnd"/>
+      <w:r>
+        <w:rPr>
+          <w:rFonts w:ascii="Palatino Linotype" w:hAnsi="Palatino Linotype"/>
+          <w:bCs/>
+          <w:sz w:val="20"/>
+          <w:szCs w:val="20"/>
+        </w:rPr>
+        <w:t>_type</w:t>
+      </w:r>
+      <w:proofErr w:type="spellEnd"/>
+      <w:r>
+        <w:rPr>
+          <w:rFonts w:ascii="Palatino Linotype" w:hAnsi="Palatino Linotype"/>
+          <w:bCs/>
+          <w:sz w:val="20"/>
+          <w:szCs w:val="20"/>
+        </w:rPr>
+        <w:t xml:space="preserve">  ==  ‘Magistrate’ %}</w:t>
       </w:r>
     </w:p>
     <w:p>
@@ -4039,7 +6264,61 @@
           <w:sz w:val="16"/>
           <w:szCs w:val="16"/>
         </w:rPr>
-        <w:t>Prosecutor’s Office: PS    OM     EM; Defendant’s Attorney: PS     OM     EM; {{ defendant.first_name }} {{ defendant.last_name}}: PS     OM     EM;</w:t>
+        <w:t xml:space="preserve">Prosecutor’s Office: PS    OM     EM; Defendant’s Attorney: PS     OM     EM; </w:t>
+      </w:r>
+      <w:proofErr w:type="gramStart"/>
+      <w:r>
+        <w:rPr>
+          <w:rFonts w:ascii="Palatino Linotype" w:hAnsi="Palatino Linotype"/>
+          <w:sz w:val="16"/>
+          <w:szCs w:val="16"/>
+        </w:rPr>
+        <w:t xml:space="preserve">{{ </w:t>
+      </w:r>
+      <w:proofErr w:type="spellStart"/>
+      <w:r>
+        <w:rPr>
+          <w:rFonts w:ascii="Palatino Linotype" w:hAnsi="Palatino Linotype"/>
+          <w:sz w:val="16"/>
+          <w:szCs w:val="16"/>
+        </w:rPr>
+        <w:t>defendant</w:t>
+      </w:r>
+      <w:proofErr w:type="gramEnd"/>
+      <w:r>
+        <w:rPr>
+          <w:rFonts w:ascii="Palatino Linotype" w:hAnsi="Palatino Linotype"/>
+          <w:sz w:val="16"/>
+          <w:szCs w:val="16"/>
+        </w:rPr>
+        <w:t>.first_name</w:t>
+      </w:r>
+      <w:proofErr w:type="spellEnd"/>
+      <w:r>
+        <w:rPr>
+          <w:rFonts w:ascii="Palatino Linotype" w:hAnsi="Palatino Linotype"/>
+          <w:sz w:val="16"/>
+          <w:szCs w:val="16"/>
+        </w:rPr>
+        <w:t xml:space="preserve"> }} {{ </w:t>
+      </w:r>
+      <w:proofErr w:type="spellStart"/>
+      <w:r>
+        <w:rPr>
+          <w:rFonts w:ascii="Palatino Linotype" w:hAnsi="Palatino Linotype"/>
+          <w:sz w:val="16"/>
+          <w:szCs w:val="16"/>
+        </w:rPr>
+        <w:t>defendant.last_name</w:t>
+      </w:r>
+      <w:proofErr w:type="spellEnd"/>
+      <w:r>
+        <w:rPr>
+          <w:rFonts w:ascii="Palatino Linotype" w:hAnsi="Palatino Linotype"/>
+          <w:sz w:val="16"/>
+          <w:szCs w:val="16"/>
+        </w:rPr>
+        <w:t>}}: PS     OM     EM;</w:t>
       </w:r>
     </w:p>
     <w:p>
@@ -4068,7 +6347,89 @@
           <w:sz w:val="16"/>
           <w:szCs w:val="16"/>
         </w:rPr>
-        <w:t>{% if community_control.ordered is true or bond_conditions.monitoring is true %}Community Control: PS    EM;{% endif %}{% if jail_terms.ordered is true or apply_jtc == ‘Sentence’ %}County Jail: PS   EM;{% endif %}</w:t>
+        <w:t xml:space="preserve">{% if </w:t>
+      </w:r>
+      <w:proofErr w:type="spellStart"/>
+      <w:r>
+        <w:rPr>
+          <w:rFonts w:ascii="Palatino Linotype" w:hAnsi="Palatino Linotype"/>
+          <w:sz w:val="16"/>
+          <w:szCs w:val="16"/>
+        </w:rPr>
+        <w:t>community_</w:t>
+      </w:r>
+      <w:proofErr w:type="gramStart"/>
+      <w:r>
+        <w:rPr>
+          <w:rFonts w:ascii="Palatino Linotype" w:hAnsi="Palatino Linotype"/>
+          <w:sz w:val="16"/>
+          <w:szCs w:val="16"/>
+        </w:rPr>
+        <w:t>control.ordered</w:t>
+      </w:r>
+      <w:proofErr w:type="spellEnd"/>
+      <w:proofErr w:type="gramEnd"/>
+      <w:r>
+        <w:rPr>
+          <w:rFonts w:ascii="Palatino Linotype" w:hAnsi="Palatino Linotype"/>
+          <w:sz w:val="16"/>
+          <w:szCs w:val="16"/>
+        </w:rPr>
+        <w:t xml:space="preserve"> is true or </w:t>
+      </w:r>
+      <w:proofErr w:type="spellStart"/>
+      <w:r>
+        <w:rPr>
+          <w:rFonts w:ascii="Palatino Linotype" w:hAnsi="Palatino Linotype"/>
+          <w:sz w:val="16"/>
+          <w:szCs w:val="16"/>
+        </w:rPr>
+        <w:t>bond_conditions.monitoring</w:t>
+      </w:r>
+      <w:proofErr w:type="spellEnd"/>
+      <w:r>
+        <w:rPr>
+          <w:rFonts w:ascii="Palatino Linotype" w:hAnsi="Palatino Linotype"/>
+          <w:sz w:val="16"/>
+          <w:szCs w:val="16"/>
+        </w:rPr>
+        <w:t xml:space="preserve"> is true %}Community Control: PS    EM;{% endif %}{% if </w:t>
+      </w:r>
+      <w:proofErr w:type="spellStart"/>
+      <w:r>
+        <w:rPr>
+          <w:rFonts w:ascii="Palatino Linotype" w:hAnsi="Palatino Linotype"/>
+          <w:sz w:val="16"/>
+          <w:szCs w:val="16"/>
+        </w:rPr>
+        <w:t>jail_terms.ordered</w:t>
+      </w:r>
+      <w:proofErr w:type="spellEnd"/>
+      <w:r>
+        <w:rPr>
+          <w:rFonts w:ascii="Palatino Linotype" w:hAnsi="Palatino Linotype"/>
+          <w:sz w:val="16"/>
+          <w:szCs w:val="16"/>
+        </w:rPr>
+        <w:t xml:space="preserve"> is true or </w:t>
+      </w:r>
+      <w:proofErr w:type="spellStart"/>
+      <w:r>
+        <w:rPr>
+          <w:rFonts w:ascii="Palatino Linotype" w:hAnsi="Palatino Linotype"/>
+          <w:sz w:val="16"/>
+          <w:szCs w:val="16"/>
+        </w:rPr>
+        <w:t>apply_jtc</w:t>
+      </w:r>
+      <w:proofErr w:type="spellEnd"/>
+      <w:r>
+        <w:rPr>
+          <w:rFonts w:ascii="Palatino Linotype" w:hAnsi="Palatino Linotype"/>
+          <w:sz w:val="16"/>
+          <w:szCs w:val="16"/>
+        </w:rPr>
+        <w:t xml:space="preserve"> == ‘Sentence’ %}County Jail: PS   EM;{% endif %}</w:t>
       </w:r>
     </w:p>
     <w:p>
@@ -4335,15 +6696,109 @@
                 <w:sz w:val="20"/>
                 <w:szCs w:val="20"/>
               </w:rPr>
-              <w:t>% if judicial_officer.officer_type  ==  ‘Magistrate’ %}Magistrate Decision</w:t>
-            </w:r>
-            <w:r>
-              <w:rPr>
-                <w:rFonts w:ascii="Palatino Linotype" w:hAnsi="Palatino Linotype"/>
-                <w:sz w:val="20"/>
-                <w:szCs w:val="20"/>
-              </w:rPr>
-              <w:t>{% elif judicial_officer.officer_type == ‘Judge’ %}Final Judgment Entry{% endif %} {{ case_number }}</w:t>
+              <w:t xml:space="preserve">% if </w:t>
+            </w:r>
+            <w:proofErr w:type="spellStart"/>
+            <w:r>
+              <w:rPr>
+                <w:rFonts w:ascii="Palatino Linotype" w:hAnsi="Palatino Linotype"/>
+                <w:bCs/>
+                <w:sz w:val="20"/>
+                <w:szCs w:val="20"/>
+              </w:rPr>
+              <w:t>judicial_</w:t>
+            </w:r>
+            <w:proofErr w:type="gramStart"/>
+            <w:r>
+              <w:rPr>
+                <w:rFonts w:ascii="Palatino Linotype" w:hAnsi="Palatino Linotype"/>
+                <w:bCs/>
+                <w:sz w:val="20"/>
+                <w:szCs w:val="20"/>
+              </w:rPr>
+              <w:t>officer.officer</w:t>
+            </w:r>
+            <w:proofErr w:type="gramEnd"/>
+            <w:r>
+              <w:rPr>
+                <w:rFonts w:ascii="Palatino Linotype" w:hAnsi="Palatino Linotype"/>
+                <w:bCs/>
+                <w:sz w:val="20"/>
+                <w:szCs w:val="20"/>
+              </w:rPr>
+              <w:t>_type</w:t>
+            </w:r>
+            <w:proofErr w:type="spellEnd"/>
+            <w:r>
+              <w:rPr>
+                <w:rFonts w:ascii="Palatino Linotype" w:hAnsi="Palatino Linotype"/>
+                <w:bCs/>
+                <w:sz w:val="20"/>
+                <w:szCs w:val="20"/>
+              </w:rPr>
+              <w:t xml:space="preserve">  ==  ‘Magistrate’ %}Magistrate Decision</w:t>
+            </w:r>
+            <w:r>
+              <w:rPr>
+                <w:rFonts w:ascii="Palatino Linotype" w:hAnsi="Palatino Linotype"/>
+                <w:sz w:val="20"/>
+                <w:szCs w:val="20"/>
+              </w:rPr>
+              <w:t xml:space="preserve">{% </w:t>
+            </w:r>
+            <w:proofErr w:type="spellStart"/>
+            <w:r>
+              <w:rPr>
+                <w:rFonts w:ascii="Palatino Linotype" w:hAnsi="Palatino Linotype"/>
+                <w:sz w:val="20"/>
+                <w:szCs w:val="20"/>
+              </w:rPr>
+              <w:t>elif</w:t>
+            </w:r>
+            <w:proofErr w:type="spellEnd"/>
+            <w:r>
+              <w:rPr>
+                <w:rFonts w:ascii="Palatino Linotype" w:hAnsi="Palatino Linotype"/>
+                <w:sz w:val="20"/>
+                <w:szCs w:val="20"/>
+              </w:rPr>
+              <w:t xml:space="preserve"> </w:t>
+            </w:r>
+            <w:proofErr w:type="spellStart"/>
+            <w:r>
+              <w:rPr>
+                <w:rFonts w:ascii="Palatino Linotype" w:hAnsi="Palatino Linotype"/>
+                <w:sz w:val="20"/>
+                <w:szCs w:val="20"/>
+              </w:rPr>
+              <w:t>judicial_officer.officer_type</w:t>
+            </w:r>
+            <w:proofErr w:type="spellEnd"/>
+            <w:r>
+              <w:rPr>
+                <w:rFonts w:ascii="Palatino Linotype" w:hAnsi="Palatino Linotype"/>
+                <w:sz w:val="20"/>
+                <w:szCs w:val="20"/>
+              </w:rPr>
+              <w:t xml:space="preserve"> == ‘Judge’ %}Final Judgment Entry{% endif %} {{ </w:t>
+            </w:r>
+            <w:proofErr w:type="spellStart"/>
+            <w:r>
+              <w:rPr>
+                <w:rFonts w:ascii="Palatino Linotype" w:hAnsi="Palatino Linotype"/>
+                <w:sz w:val="20"/>
+                <w:szCs w:val="20"/>
+              </w:rPr>
+              <w:t>case_number</w:t>
+            </w:r>
+            <w:proofErr w:type="spellEnd"/>
+            <w:r>
+              <w:rPr>
+                <w:rFonts w:ascii="Palatino Linotype" w:hAnsi="Palatino Linotype"/>
+                <w:sz w:val="20"/>
+                <w:szCs w:val="20"/>
+              </w:rPr>
+              <w:t xml:space="preserve"> }}</w:t>
             </w:r>
           </w:p>
           <w:p>

</xml_diff>

<commit_message>
FineOnlyCaseInformation refactored and working.
</commit_message>
<xml_diff>
--- a/resources/Templates/Fine_Only_Plea_Final_Judgment_Template.docx
+++ b/resources/Templates/Fine_Only_Plea_Final_Judgment_Template.docx
@@ -1,6 +1,6 @@
 
 <file path=word/document.xml><?xml version="1.0" encoding="utf-8"?>
-<w:document xmlns:wpc="http://schemas.microsoft.com/office/word/2010/wordprocessingCanvas" xmlns:cx="http://schemas.microsoft.com/office/drawing/2014/chartex" xmlns:cx1="http://schemas.microsoft.com/office/drawing/2015/9/8/chartex" xmlns:cx2="http://schemas.microsoft.com/office/drawing/2015/10/21/chartex" xmlns:cx3="http://schemas.microsoft.com/office/drawing/2016/5/9/chartex" xmlns:cx4="http://schemas.microsoft.com/office/drawing/2016/5/10/chartex" xmlns:cx5="http://schemas.microsoft.com/office/drawing/2016/5/11/chartex" xmlns:cx6="http://schemas.microsoft.com/office/drawing/2016/5/12/chartex" xmlns:cx7="http://schemas.microsoft.com/office/drawing/2016/5/13/chartex" xmlns:cx8="http://schemas.microsoft.com/office/drawing/2016/5/14/chartex" xmlns:mc="http://schemas.openxmlformats.org/markup-compatibility/2006" xmlns:aink="http://schemas.microsoft.com/office/drawing/2016/ink" xmlns:am3d="http://schemas.microsoft.com/office/drawing/2017/model3d" xmlns:o="urn:schemas-microsoft-com:office:office" xmlns:r="http://schemas.openxmlformats.org/officeDocument/2006/relationships" xmlns:m="http://schemas.openxmlformats.org/officeDocument/2006/math" xmlns:v="urn:schemas-microsoft-com:vml" xmlns:wp14="http://schemas.microsoft.com/office/word/2010/wordprocessingDrawing" xmlns:wp="http://schemas.openxmlformats.org/drawingml/2006/wordprocessingDrawing" xmlns:w10="urn:schemas-microsoft-com:office:word" xmlns:w="http://schemas.openxmlformats.org/wordprocessingml/2006/main" xmlns:w14="http://schemas.microsoft.com/office/word/2010/wordml" xmlns:w15="http://schemas.microsoft.com/office/word/2012/wordml" xmlns:w16cex="http://schemas.microsoft.com/office/word/2018/wordml/cex" xmlns:w16cid="http://schemas.microsoft.com/office/word/2016/wordml/cid" xmlns:w16="http://schemas.microsoft.com/office/word/2018/wordml" xmlns:w16sdtdh="http://schemas.microsoft.com/office/word/2020/wordml/sdtdatahash" xmlns:w16se="http://schemas.microsoft.com/office/word/2015/wordml/symex" xmlns:wpg="http://schemas.microsoft.com/office/word/2010/wordprocessingGroup" xmlns:wpi="http://schemas.microsoft.com/office/word/2010/wordprocessingInk" xmlns:wne="http://schemas.microsoft.com/office/word/2006/wordml" xmlns:wps="http://schemas.microsoft.com/office/word/2010/wordprocessingShape" mc:Ignorable="w14 w15 w16se w16cid w16 w16cex w16sdtdh wp14">
+<w:document xmlns:wpc="http://schemas.microsoft.com/office/word/2010/wordprocessingCanvas" xmlns:cx="http://schemas.microsoft.com/office/drawing/2014/chartex" xmlns:cx1="http://schemas.microsoft.com/office/drawing/2015/9/8/chartex" xmlns:cx2="http://schemas.microsoft.com/office/drawing/2015/10/21/chartex" xmlns:cx3="http://schemas.microsoft.com/office/drawing/2016/5/9/chartex" xmlns:cx4="http://schemas.microsoft.com/office/drawing/2016/5/10/chartex" xmlns:cx5="http://schemas.microsoft.com/office/drawing/2016/5/11/chartex" xmlns:cx6="http://schemas.microsoft.com/office/drawing/2016/5/12/chartex" xmlns:cx7="http://schemas.microsoft.com/office/drawing/2016/5/13/chartex" xmlns:cx8="http://schemas.microsoft.com/office/drawing/2016/5/14/chartex" xmlns:mc="http://schemas.openxmlformats.org/markup-compatibility/2006" xmlns:aink="http://schemas.microsoft.com/office/drawing/2016/ink" xmlns:am3d="http://schemas.microsoft.com/office/drawing/2017/model3d" xmlns:o="urn:schemas-microsoft-com:office:office" xmlns:oel="http://schemas.microsoft.com/office/2019/extlst" xmlns:r="http://schemas.openxmlformats.org/officeDocument/2006/relationships" xmlns:m="http://schemas.openxmlformats.org/officeDocument/2006/math" xmlns:v="urn:schemas-microsoft-com:vml" xmlns:wp14="http://schemas.microsoft.com/office/word/2010/wordprocessingDrawing" xmlns:wp="http://schemas.openxmlformats.org/drawingml/2006/wordprocessingDrawing" xmlns:w10="urn:schemas-microsoft-com:office:word" xmlns:w="http://schemas.openxmlformats.org/wordprocessingml/2006/main" xmlns:w14="http://schemas.microsoft.com/office/word/2010/wordml" xmlns:w15="http://schemas.microsoft.com/office/word/2012/wordml" xmlns:w16cex="http://schemas.microsoft.com/office/word/2018/wordml/cex" xmlns:w16cid="http://schemas.microsoft.com/office/word/2016/wordml/cid" xmlns:w16="http://schemas.microsoft.com/office/word/2018/wordml" xmlns:w16sdtdh="http://schemas.microsoft.com/office/word/2020/wordml/sdtdatahash" xmlns:w16se="http://schemas.microsoft.com/office/word/2015/wordml/symex" xmlns:wpg="http://schemas.microsoft.com/office/word/2010/wordprocessingGroup" xmlns:wpi="http://schemas.microsoft.com/office/word/2010/wordprocessingInk" xmlns:wne="http://schemas.microsoft.com/office/word/2006/wordml" xmlns:wps="http://schemas.microsoft.com/office/word/2010/wordprocessingShape" mc:Ignorable="w14 w15 w16se w16cid w16 w16cex w16sdtdh wp14">
   <w:body>
     <w:p>
       <w:pPr>
@@ -4034,34 +4034,37 @@
         </w:rPr>
         <w:t>Prosecutor’s Office: PS    OM     EM; Defendant’s Attorney: PS     OM     EM; {{ defendant.first_name }} {{ defendant.last_name}}: PS     OM     EM;</w:t>
       </w:r>
-    </w:p>
-    <w:p>
-      <w:pPr>
-        <w:tabs>
-          <w:tab w:val="left" w:pos="-1080"/>
-          <w:tab w:val="left" w:pos="-720"/>
-          <w:tab w:val="left" w:pos="0"/>
-          <w:tab w:val="left" w:pos="720"/>
-          <w:tab w:val="left" w:pos="1440"/>
-          <w:tab w:val="left" w:pos="2160"/>
-          <w:tab w:val="left" w:pos="2880"/>
-          <w:tab w:val="left" w:pos="3600"/>
-          <w:tab w:val="left" w:pos="4320"/>
-          <w:tab w:val="left" w:pos="4680"/>
-        </w:tabs>
+      <w:r>
         <w:rPr>
           <w:rFonts w:ascii="Palatino Linotype" w:hAnsi="Palatino Linotype"/>
           <w:sz w:val="16"/>
           <w:szCs w:val="16"/>
         </w:rPr>
-      </w:pPr>
+        <w:t xml:space="preserve"> </w:t>
+      </w:r>
       <w:r>
         <w:rPr>
           <w:rFonts w:ascii="Palatino Linotype" w:hAnsi="Palatino Linotype"/>
           <w:sz w:val="16"/>
           <w:szCs w:val="16"/>
         </w:rPr>
-        <w:t>{% if community_control.ordered is true or bond_conditions.monitoring is true %}Community Control: PS    EM;{% endif %}{% if jail_terms.ordered is true or apply_jtc == ‘Sentence’ %}County Jail: PS   EM;{% endif %}</w:t>
+        <w:t>Community Control: PS    EM;</w:t>
+      </w:r>
+      <w:r>
+        <w:rPr>
+          <w:rFonts w:ascii="Palatino Linotype" w:hAnsi="Palatino Linotype"/>
+          <w:sz w:val="16"/>
+          <w:szCs w:val="16"/>
+        </w:rPr>
+        <w:t xml:space="preserve"> </w:t>
+      </w:r>
+      <w:r>
+        <w:rPr>
+          <w:rFonts w:ascii="Palatino Linotype" w:hAnsi="Palatino Linotype"/>
+          <w:sz w:val="16"/>
+          <w:szCs w:val="16"/>
+        </w:rPr>
+        <w:t>County Jail: PS   EM;</w:t>
       </w:r>
     </w:p>
     <w:p>
@@ -4103,7 +4106,7 @@
 </file>
 
 <file path=word/endnotes.xml><?xml version="1.0" encoding="utf-8"?>
-<w:endnotes xmlns:wpc="http://schemas.microsoft.com/office/word/2010/wordprocessingCanvas" xmlns:cx="http://schemas.microsoft.com/office/drawing/2014/chartex" xmlns:cx1="http://schemas.microsoft.com/office/drawing/2015/9/8/chartex" xmlns:cx2="http://schemas.microsoft.com/office/drawing/2015/10/21/chartex" xmlns:cx3="http://schemas.microsoft.com/office/drawing/2016/5/9/chartex" xmlns:cx4="http://schemas.microsoft.com/office/drawing/2016/5/10/chartex" xmlns:cx5="http://schemas.microsoft.com/office/drawing/2016/5/11/chartex" xmlns:cx6="http://schemas.microsoft.com/office/drawing/2016/5/12/chartex" xmlns:cx7="http://schemas.microsoft.com/office/drawing/2016/5/13/chartex" xmlns:cx8="http://schemas.microsoft.com/office/drawing/2016/5/14/chartex" xmlns:mc="http://schemas.openxmlformats.org/markup-compatibility/2006" xmlns:aink="http://schemas.microsoft.com/office/drawing/2016/ink" xmlns:am3d="http://schemas.microsoft.com/office/drawing/2017/model3d" xmlns:o="urn:schemas-microsoft-com:office:office" xmlns:r="http://schemas.openxmlformats.org/officeDocument/2006/relationships" xmlns:m="http://schemas.openxmlformats.org/officeDocument/2006/math" xmlns:v="urn:schemas-microsoft-com:vml" xmlns:wp14="http://schemas.microsoft.com/office/word/2010/wordprocessingDrawing" xmlns:wp="http://schemas.openxmlformats.org/drawingml/2006/wordprocessingDrawing" xmlns:w10="urn:schemas-microsoft-com:office:word" xmlns:w="http://schemas.openxmlformats.org/wordprocessingml/2006/main" xmlns:w14="http://schemas.microsoft.com/office/word/2010/wordml" xmlns:w15="http://schemas.microsoft.com/office/word/2012/wordml" xmlns:w16cex="http://schemas.microsoft.com/office/word/2018/wordml/cex" xmlns:w16cid="http://schemas.microsoft.com/office/word/2016/wordml/cid" xmlns:w16="http://schemas.microsoft.com/office/word/2018/wordml" xmlns:w16sdtdh="http://schemas.microsoft.com/office/word/2020/wordml/sdtdatahash" xmlns:w16se="http://schemas.microsoft.com/office/word/2015/wordml/symex" xmlns:wpg="http://schemas.microsoft.com/office/word/2010/wordprocessingGroup" xmlns:wpi="http://schemas.microsoft.com/office/word/2010/wordprocessingInk" xmlns:wne="http://schemas.microsoft.com/office/word/2006/wordml" xmlns:wps="http://schemas.microsoft.com/office/word/2010/wordprocessingShape" mc:Ignorable="w14 w15 w16se w16cid w16 w16cex w16sdtdh wp14">
+<w:endnotes xmlns:wpc="http://schemas.microsoft.com/office/word/2010/wordprocessingCanvas" xmlns:cx="http://schemas.microsoft.com/office/drawing/2014/chartex" xmlns:cx1="http://schemas.microsoft.com/office/drawing/2015/9/8/chartex" xmlns:cx2="http://schemas.microsoft.com/office/drawing/2015/10/21/chartex" xmlns:cx3="http://schemas.microsoft.com/office/drawing/2016/5/9/chartex" xmlns:cx4="http://schemas.microsoft.com/office/drawing/2016/5/10/chartex" xmlns:cx5="http://schemas.microsoft.com/office/drawing/2016/5/11/chartex" xmlns:cx6="http://schemas.microsoft.com/office/drawing/2016/5/12/chartex" xmlns:cx7="http://schemas.microsoft.com/office/drawing/2016/5/13/chartex" xmlns:cx8="http://schemas.microsoft.com/office/drawing/2016/5/14/chartex" xmlns:mc="http://schemas.openxmlformats.org/markup-compatibility/2006" xmlns:aink="http://schemas.microsoft.com/office/drawing/2016/ink" xmlns:am3d="http://schemas.microsoft.com/office/drawing/2017/model3d" xmlns:o="urn:schemas-microsoft-com:office:office" xmlns:oel="http://schemas.microsoft.com/office/2019/extlst" xmlns:r="http://schemas.openxmlformats.org/officeDocument/2006/relationships" xmlns:m="http://schemas.openxmlformats.org/officeDocument/2006/math" xmlns:v="urn:schemas-microsoft-com:vml" xmlns:wp14="http://schemas.microsoft.com/office/word/2010/wordprocessingDrawing" xmlns:wp="http://schemas.openxmlformats.org/drawingml/2006/wordprocessingDrawing" xmlns:w10="urn:schemas-microsoft-com:office:word" xmlns:w="http://schemas.openxmlformats.org/wordprocessingml/2006/main" xmlns:w14="http://schemas.microsoft.com/office/word/2010/wordml" xmlns:w15="http://schemas.microsoft.com/office/word/2012/wordml" xmlns:w16cex="http://schemas.microsoft.com/office/word/2018/wordml/cex" xmlns:w16cid="http://schemas.microsoft.com/office/word/2016/wordml/cid" xmlns:w16="http://schemas.microsoft.com/office/word/2018/wordml" xmlns:w16sdtdh="http://schemas.microsoft.com/office/word/2020/wordml/sdtdatahash" xmlns:w16se="http://schemas.microsoft.com/office/word/2015/wordml/symex" xmlns:wpg="http://schemas.microsoft.com/office/word/2010/wordprocessingGroup" xmlns:wpi="http://schemas.microsoft.com/office/word/2010/wordprocessingInk" xmlns:wne="http://schemas.microsoft.com/office/word/2006/wordml" xmlns:wps="http://schemas.microsoft.com/office/word/2010/wordprocessingShape" mc:Ignorable="w14 w15 w16se w16cid w16 w16cex w16sdtdh wp14">
   <w:endnote w:type="separator" w:id="-1">
     <w:p>
       <w:r>
@@ -4122,7 +4125,7 @@
 </file>
 
 <file path=word/footer1.xml><?xml version="1.0" encoding="utf-8"?>
-<w:ftr xmlns:wpc="http://schemas.microsoft.com/office/word/2010/wordprocessingCanvas" xmlns:cx="http://schemas.microsoft.com/office/drawing/2014/chartex" xmlns:cx1="http://schemas.microsoft.com/office/drawing/2015/9/8/chartex" xmlns:cx2="http://schemas.microsoft.com/office/drawing/2015/10/21/chartex" xmlns:cx3="http://schemas.microsoft.com/office/drawing/2016/5/9/chartex" xmlns:cx4="http://schemas.microsoft.com/office/drawing/2016/5/10/chartex" xmlns:cx5="http://schemas.microsoft.com/office/drawing/2016/5/11/chartex" xmlns:cx6="http://schemas.microsoft.com/office/drawing/2016/5/12/chartex" xmlns:cx7="http://schemas.microsoft.com/office/drawing/2016/5/13/chartex" xmlns:cx8="http://schemas.microsoft.com/office/drawing/2016/5/14/chartex" xmlns:mc="http://schemas.openxmlformats.org/markup-compatibility/2006" xmlns:aink="http://schemas.microsoft.com/office/drawing/2016/ink" xmlns:am3d="http://schemas.microsoft.com/office/drawing/2017/model3d" xmlns:o="urn:schemas-microsoft-com:office:office" xmlns:r="http://schemas.openxmlformats.org/officeDocument/2006/relationships" xmlns:m="http://schemas.openxmlformats.org/officeDocument/2006/math" xmlns:v="urn:schemas-microsoft-com:vml" xmlns:wp14="http://schemas.microsoft.com/office/word/2010/wordprocessingDrawing" xmlns:wp="http://schemas.openxmlformats.org/drawingml/2006/wordprocessingDrawing" xmlns:w10="urn:schemas-microsoft-com:office:word" xmlns:w="http://schemas.openxmlformats.org/wordprocessingml/2006/main" xmlns:w14="http://schemas.microsoft.com/office/word/2010/wordml" xmlns:w15="http://schemas.microsoft.com/office/word/2012/wordml" xmlns:w16cex="http://schemas.microsoft.com/office/word/2018/wordml/cex" xmlns:w16cid="http://schemas.microsoft.com/office/word/2016/wordml/cid" xmlns:w16="http://schemas.microsoft.com/office/word/2018/wordml" xmlns:w16sdtdh="http://schemas.microsoft.com/office/word/2020/wordml/sdtdatahash" xmlns:w16se="http://schemas.microsoft.com/office/word/2015/wordml/symex" xmlns:wpg="http://schemas.microsoft.com/office/word/2010/wordprocessingGroup" xmlns:wpi="http://schemas.microsoft.com/office/word/2010/wordprocessingInk" xmlns:wne="http://schemas.microsoft.com/office/word/2006/wordml" xmlns:wps="http://schemas.microsoft.com/office/word/2010/wordprocessingShape" mc:Ignorable="w14 w15 w16se w16cid w16 w16cex w16sdtdh wp14">
+<w:ftr xmlns:wpc="http://schemas.microsoft.com/office/word/2010/wordprocessingCanvas" xmlns:cx="http://schemas.microsoft.com/office/drawing/2014/chartex" xmlns:cx1="http://schemas.microsoft.com/office/drawing/2015/9/8/chartex" xmlns:cx2="http://schemas.microsoft.com/office/drawing/2015/10/21/chartex" xmlns:cx3="http://schemas.microsoft.com/office/drawing/2016/5/9/chartex" xmlns:cx4="http://schemas.microsoft.com/office/drawing/2016/5/10/chartex" xmlns:cx5="http://schemas.microsoft.com/office/drawing/2016/5/11/chartex" xmlns:cx6="http://schemas.microsoft.com/office/drawing/2016/5/12/chartex" xmlns:cx7="http://schemas.microsoft.com/office/drawing/2016/5/13/chartex" xmlns:cx8="http://schemas.microsoft.com/office/drawing/2016/5/14/chartex" xmlns:mc="http://schemas.openxmlformats.org/markup-compatibility/2006" xmlns:aink="http://schemas.microsoft.com/office/drawing/2016/ink" xmlns:am3d="http://schemas.microsoft.com/office/drawing/2017/model3d" xmlns:o="urn:schemas-microsoft-com:office:office" xmlns:oel="http://schemas.microsoft.com/office/2019/extlst" xmlns:r="http://schemas.openxmlformats.org/officeDocument/2006/relationships" xmlns:m="http://schemas.openxmlformats.org/officeDocument/2006/math" xmlns:v="urn:schemas-microsoft-com:vml" xmlns:wp14="http://schemas.microsoft.com/office/word/2010/wordprocessingDrawing" xmlns:wp="http://schemas.openxmlformats.org/drawingml/2006/wordprocessingDrawing" xmlns:w10="urn:schemas-microsoft-com:office:word" xmlns:w="http://schemas.openxmlformats.org/wordprocessingml/2006/main" xmlns:w14="http://schemas.microsoft.com/office/word/2010/wordml" xmlns:w15="http://schemas.microsoft.com/office/word/2012/wordml" xmlns:w16cex="http://schemas.microsoft.com/office/word/2018/wordml/cex" xmlns:w16cid="http://schemas.microsoft.com/office/word/2016/wordml/cid" xmlns:w16="http://schemas.microsoft.com/office/word/2018/wordml" xmlns:w16sdtdh="http://schemas.microsoft.com/office/word/2020/wordml/sdtdatahash" xmlns:w16se="http://schemas.microsoft.com/office/word/2015/wordml/symex" xmlns:wpg="http://schemas.microsoft.com/office/word/2010/wordprocessingGroup" xmlns:wpi="http://schemas.microsoft.com/office/word/2010/wordprocessingInk" xmlns:wne="http://schemas.microsoft.com/office/word/2006/wordml" xmlns:wps="http://schemas.microsoft.com/office/word/2010/wordprocessingShape" mc:Ignorable="w14 w15 w16se w16cid w16 w16cex w16sdtdh wp14">
   <w:p>
     <w:pPr>
       <w:pStyle w:val="Footer"/>
@@ -4132,7 +4135,7 @@
 </file>
 
 <file path=word/footer2.xml><?xml version="1.0" encoding="utf-8"?>
-<w:ftr xmlns:wpc="http://schemas.microsoft.com/office/word/2010/wordprocessingCanvas" xmlns:cx="http://schemas.microsoft.com/office/drawing/2014/chartex" xmlns:cx1="http://schemas.microsoft.com/office/drawing/2015/9/8/chartex" xmlns:cx2="http://schemas.microsoft.com/office/drawing/2015/10/21/chartex" xmlns:cx3="http://schemas.microsoft.com/office/drawing/2016/5/9/chartex" xmlns:cx4="http://schemas.microsoft.com/office/drawing/2016/5/10/chartex" xmlns:cx5="http://schemas.microsoft.com/office/drawing/2016/5/11/chartex" xmlns:cx6="http://schemas.microsoft.com/office/drawing/2016/5/12/chartex" xmlns:cx7="http://schemas.microsoft.com/office/drawing/2016/5/13/chartex" xmlns:cx8="http://schemas.microsoft.com/office/drawing/2016/5/14/chartex" xmlns:mc="http://schemas.openxmlformats.org/markup-compatibility/2006" xmlns:aink="http://schemas.microsoft.com/office/drawing/2016/ink" xmlns:am3d="http://schemas.microsoft.com/office/drawing/2017/model3d" xmlns:o="urn:schemas-microsoft-com:office:office" xmlns:r="http://schemas.openxmlformats.org/officeDocument/2006/relationships" xmlns:m="http://schemas.openxmlformats.org/officeDocument/2006/math" xmlns:v="urn:schemas-microsoft-com:vml" xmlns:wp14="http://schemas.microsoft.com/office/word/2010/wordprocessingDrawing" xmlns:wp="http://schemas.openxmlformats.org/drawingml/2006/wordprocessingDrawing" xmlns:w10="urn:schemas-microsoft-com:office:word" xmlns:w="http://schemas.openxmlformats.org/wordprocessingml/2006/main" xmlns:w14="http://schemas.microsoft.com/office/word/2010/wordml" xmlns:w15="http://schemas.microsoft.com/office/word/2012/wordml" xmlns:w16cex="http://schemas.microsoft.com/office/word/2018/wordml/cex" xmlns:w16cid="http://schemas.microsoft.com/office/word/2016/wordml/cid" xmlns:w16="http://schemas.microsoft.com/office/word/2018/wordml" xmlns:w16sdtdh="http://schemas.microsoft.com/office/word/2020/wordml/sdtdatahash" xmlns:w16se="http://schemas.microsoft.com/office/word/2015/wordml/symex" xmlns:wpg="http://schemas.microsoft.com/office/word/2010/wordprocessingGroup" xmlns:wpi="http://schemas.microsoft.com/office/word/2010/wordprocessingInk" xmlns:wne="http://schemas.microsoft.com/office/word/2006/wordml" xmlns:wps="http://schemas.microsoft.com/office/word/2010/wordprocessingShape" mc:Ignorable="w14 w15 w16se w16cid w16 w16cex w16sdtdh wp14">
+<w:ftr xmlns:wpc="http://schemas.microsoft.com/office/word/2010/wordprocessingCanvas" xmlns:cx="http://schemas.microsoft.com/office/drawing/2014/chartex" xmlns:cx1="http://schemas.microsoft.com/office/drawing/2015/9/8/chartex" xmlns:cx2="http://schemas.microsoft.com/office/drawing/2015/10/21/chartex" xmlns:cx3="http://schemas.microsoft.com/office/drawing/2016/5/9/chartex" xmlns:cx4="http://schemas.microsoft.com/office/drawing/2016/5/10/chartex" xmlns:cx5="http://schemas.microsoft.com/office/drawing/2016/5/11/chartex" xmlns:cx6="http://schemas.microsoft.com/office/drawing/2016/5/12/chartex" xmlns:cx7="http://schemas.microsoft.com/office/drawing/2016/5/13/chartex" xmlns:cx8="http://schemas.microsoft.com/office/drawing/2016/5/14/chartex" xmlns:mc="http://schemas.openxmlformats.org/markup-compatibility/2006" xmlns:aink="http://schemas.microsoft.com/office/drawing/2016/ink" xmlns:am3d="http://schemas.microsoft.com/office/drawing/2017/model3d" xmlns:o="urn:schemas-microsoft-com:office:office" xmlns:oel="http://schemas.microsoft.com/office/2019/extlst" xmlns:r="http://schemas.openxmlformats.org/officeDocument/2006/relationships" xmlns:m="http://schemas.openxmlformats.org/officeDocument/2006/math" xmlns:v="urn:schemas-microsoft-com:vml" xmlns:wp14="http://schemas.microsoft.com/office/word/2010/wordprocessingDrawing" xmlns:wp="http://schemas.openxmlformats.org/drawingml/2006/wordprocessingDrawing" xmlns:w10="urn:schemas-microsoft-com:office:word" xmlns:w="http://schemas.openxmlformats.org/wordprocessingml/2006/main" xmlns:w14="http://schemas.microsoft.com/office/word/2010/wordml" xmlns:w15="http://schemas.microsoft.com/office/word/2012/wordml" xmlns:w16cex="http://schemas.microsoft.com/office/word/2018/wordml/cex" xmlns:w16cid="http://schemas.microsoft.com/office/word/2016/wordml/cid" xmlns:w16="http://schemas.microsoft.com/office/word/2018/wordml" xmlns:w16sdtdh="http://schemas.microsoft.com/office/word/2020/wordml/sdtdatahash" xmlns:w16se="http://schemas.microsoft.com/office/word/2015/wordml/symex" xmlns:wpg="http://schemas.microsoft.com/office/word/2010/wordprocessingGroup" xmlns:wpi="http://schemas.microsoft.com/office/word/2010/wordprocessingInk" xmlns:wne="http://schemas.microsoft.com/office/word/2006/wordml" xmlns:wps="http://schemas.microsoft.com/office/word/2010/wordprocessingShape" mc:Ignorable="w14 w15 w16se w16cid w16 w16cex w16sdtdh wp14">
   <w:sdt>
     <w:sdtPr>
       <w:id w:val="-1309706245"/>
@@ -4375,7 +4378,7 @@
 </file>
 
 <file path=word/footer3.xml><?xml version="1.0" encoding="utf-8"?>
-<w:ftr xmlns:wpc="http://schemas.microsoft.com/office/word/2010/wordprocessingCanvas" xmlns:cx="http://schemas.microsoft.com/office/drawing/2014/chartex" xmlns:cx1="http://schemas.microsoft.com/office/drawing/2015/9/8/chartex" xmlns:cx2="http://schemas.microsoft.com/office/drawing/2015/10/21/chartex" xmlns:cx3="http://schemas.microsoft.com/office/drawing/2016/5/9/chartex" xmlns:cx4="http://schemas.microsoft.com/office/drawing/2016/5/10/chartex" xmlns:cx5="http://schemas.microsoft.com/office/drawing/2016/5/11/chartex" xmlns:cx6="http://schemas.microsoft.com/office/drawing/2016/5/12/chartex" xmlns:cx7="http://schemas.microsoft.com/office/drawing/2016/5/13/chartex" xmlns:cx8="http://schemas.microsoft.com/office/drawing/2016/5/14/chartex" xmlns:mc="http://schemas.openxmlformats.org/markup-compatibility/2006" xmlns:aink="http://schemas.microsoft.com/office/drawing/2016/ink" xmlns:am3d="http://schemas.microsoft.com/office/drawing/2017/model3d" xmlns:o="urn:schemas-microsoft-com:office:office" xmlns:r="http://schemas.openxmlformats.org/officeDocument/2006/relationships" xmlns:m="http://schemas.openxmlformats.org/officeDocument/2006/math" xmlns:v="urn:schemas-microsoft-com:vml" xmlns:wp14="http://schemas.microsoft.com/office/word/2010/wordprocessingDrawing" xmlns:wp="http://schemas.openxmlformats.org/drawingml/2006/wordprocessingDrawing" xmlns:w10="urn:schemas-microsoft-com:office:word" xmlns:w="http://schemas.openxmlformats.org/wordprocessingml/2006/main" xmlns:w14="http://schemas.microsoft.com/office/word/2010/wordml" xmlns:w15="http://schemas.microsoft.com/office/word/2012/wordml" xmlns:w16cex="http://schemas.microsoft.com/office/word/2018/wordml/cex" xmlns:w16cid="http://schemas.microsoft.com/office/word/2016/wordml/cid" xmlns:w16="http://schemas.microsoft.com/office/word/2018/wordml" xmlns:w16sdtdh="http://schemas.microsoft.com/office/word/2020/wordml/sdtdatahash" xmlns:w16se="http://schemas.microsoft.com/office/word/2015/wordml/symex" xmlns:wpg="http://schemas.microsoft.com/office/word/2010/wordprocessingGroup" xmlns:wpi="http://schemas.microsoft.com/office/word/2010/wordprocessingInk" xmlns:wne="http://schemas.microsoft.com/office/word/2006/wordml" xmlns:wps="http://schemas.microsoft.com/office/word/2010/wordprocessingShape" mc:Ignorable="w14 w15 w16se w16cid w16 w16cex w16sdtdh wp14">
+<w:ftr xmlns:wpc="http://schemas.microsoft.com/office/word/2010/wordprocessingCanvas" xmlns:cx="http://schemas.microsoft.com/office/drawing/2014/chartex" xmlns:cx1="http://schemas.microsoft.com/office/drawing/2015/9/8/chartex" xmlns:cx2="http://schemas.microsoft.com/office/drawing/2015/10/21/chartex" xmlns:cx3="http://schemas.microsoft.com/office/drawing/2016/5/9/chartex" xmlns:cx4="http://schemas.microsoft.com/office/drawing/2016/5/10/chartex" xmlns:cx5="http://schemas.microsoft.com/office/drawing/2016/5/11/chartex" xmlns:cx6="http://schemas.microsoft.com/office/drawing/2016/5/12/chartex" xmlns:cx7="http://schemas.microsoft.com/office/drawing/2016/5/13/chartex" xmlns:cx8="http://schemas.microsoft.com/office/drawing/2016/5/14/chartex" xmlns:mc="http://schemas.openxmlformats.org/markup-compatibility/2006" xmlns:aink="http://schemas.microsoft.com/office/drawing/2016/ink" xmlns:am3d="http://schemas.microsoft.com/office/drawing/2017/model3d" xmlns:o="urn:schemas-microsoft-com:office:office" xmlns:oel="http://schemas.microsoft.com/office/2019/extlst" xmlns:r="http://schemas.openxmlformats.org/officeDocument/2006/relationships" xmlns:m="http://schemas.openxmlformats.org/officeDocument/2006/math" xmlns:v="urn:schemas-microsoft-com:vml" xmlns:wp14="http://schemas.microsoft.com/office/word/2010/wordprocessingDrawing" xmlns:wp="http://schemas.openxmlformats.org/drawingml/2006/wordprocessingDrawing" xmlns:w10="urn:schemas-microsoft-com:office:word" xmlns:w="http://schemas.openxmlformats.org/wordprocessingml/2006/main" xmlns:w14="http://schemas.microsoft.com/office/word/2010/wordml" xmlns:w15="http://schemas.microsoft.com/office/word/2012/wordml" xmlns:w16cex="http://schemas.microsoft.com/office/word/2018/wordml/cex" xmlns:w16cid="http://schemas.microsoft.com/office/word/2016/wordml/cid" xmlns:w16="http://schemas.microsoft.com/office/word/2018/wordml" xmlns:w16sdtdh="http://schemas.microsoft.com/office/word/2020/wordml/sdtdatahash" xmlns:w16se="http://schemas.microsoft.com/office/word/2015/wordml/symex" xmlns:wpg="http://schemas.microsoft.com/office/word/2010/wordprocessingGroup" xmlns:wpi="http://schemas.microsoft.com/office/word/2010/wordprocessingInk" xmlns:wne="http://schemas.microsoft.com/office/word/2006/wordml" xmlns:wps="http://schemas.microsoft.com/office/word/2010/wordprocessingShape" mc:Ignorable="w14 w15 w16se w16cid w16 w16cex w16sdtdh wp14">
   <w:p>
     <w:pPr>
       <w:pStyle w:val="Footer"/>
@@ -4385,7 +4388,7 @@
 </file>
 
 <file path=word/footnotes.xml><?xml version="1.0" encoding="utf-8"?>
-<w:footnotes xmlns:wpc="http://schemas.microsoft.com/office/word/2010/wordprocessingCanvas" xmlns:cx="http://schemas.microsoft.com/office/drawing/2014/chartex" xmlns:cx1="http://schemas.microsoft.com/office/drawing/2015/9/8/chartex" xmlns:cx2="http://schemas.microsoft.com/office/drawing/2015/10/21/chartex" xmlns:cx3="http://schemas.microsoft.com/office/drawing/2016/5/9/chartex" xmlns:cx4="http://schemas.microsoft.com/office/drawing/2016/5/10/chartex" xmlns:cx5="http://schemas.microsoft.com/office/drawing/2016/5/11/chartex" xmlns:cx6="http://schemas.microsoft.com/office/drawing/2016/5/12/chartex" xmlns:cx7="http://schemas.microsoft.com/office/drawing/2016/5/13/chartex" xmlns:cx8="http://schemas.microsoft.com/office/drawing/2016/5/14/chartex" xmlns:mc="http://schemas.openxmlformats.org/markup-compatibility/2006" xmlns:aink="http://schemas.microsoft.com/office/drawing/2016/ink" xmlns:am3d="http://schemas.microsoft.com/office/drawing/2017/model3d" xmlns:o="urn:schemas-microsoft-com:office:office" xmlns:r="http://schemas.openxmlformats.org/officeDocument/2006/relationships" xmlns:m="http://schemas.openxmlformats.org/officeDocument/2006/math" xmlns:v="urn:schemas-microsoft-com:vml" xmlns:wp14="http://schemas.microsoft.com/office/word/2010/wordprocessingDrawing" xmlns:wp="http://schemas.openxmlformats.org/drawingml/2006/wordprocessingDrawing" xmlns:w10="urn:schemas-microsoft-com:office:word" xmlns:w="http://schemas.openxmlformats.org/wordprocessingml/2006/main" xmlns:w14="http://schemas.microsoft.com/office/word/2010/wordml" xmlns:w15="http://schemas.microsoft.com/office/word/2012/wordml" xmlns:w16cex="http://schemas.microsoft.com/office/word/2018/wordml/cex" xmlns:w16cid="http://schemas.microsoft.com/office/word/2016/wordml/cid" xmlns:w16="http://schemas.microsoft.com/office/word/2018/wordml" xmlns:w16sdtdh="http://schemas.microsoft.com/office/word/2020/wordml/sdtdatahash" xmlns:w16se="http://schemas.microsoft.com/office/word/2015/wordml/symex" xmlns:wpg="http://schemas.microsoft.com/office/word/2010/wordprocessingGroup" xmlns:wpi="http://schemas.microsoft.com/office/word/2010/wordprocessingInk" xmlns:wne="http://schemas.microsoft.com/office/word/2006/wordml" xmlns:wps="http://schemas.microsoft.com/office/word/2010/wordprocessingShape" mc:Ignorable="w14 w15 w16se w16cid w16 w16cex w16sdtdh wp14">
+<w:footnotes xmlns:wpc="http://schemas.microsoft.com/office/word/2010/wordprocessingCanvas" xmlns:cx="http://schemas.microsoft.com/office/drawing/2014/chartex" xmlns:cx1="http://schemas.microsoft.com/office/drawing/2015/9/8/chartex" xmlns:cx2="http://schemas.microsoft.com/office/drawing/2015/10/21/chartex" xmlns:cx3="http://schemas.microsoft.com/office/drawing/2016/5/9/chartex" xmlns:cx4="http://schemas.microsoft.com/office/drawing/2016/5/10/chartex" xmlns:cx5="http://schemas.microsoft.com/office/drawing/2016/5/11/chartex" xmlns:cx6="http://schemas.microsoft.com/office/drawing/2016/5/12/chartex" xmlns:cx7="http://schemas.microsoft.com/office/drawing/2016/5/13/chartex" xmlns:cx8="http://schemas.microsoft.com/office/drawing/2016/5/14/chartex" xmlns:mc="http://schemas.openxmlformats.org/markup-compatibility/2006" xmlns:aink="http://schemas.microsoft.com/office/drawing/2016/ink" xmlns:am3d="http://schemas.microsoft.com/office/drawing/2017/model3d" xmlns:o="urn:schemas-microsoft-com:office:office" xmlns:oel="http://schemas.microsoft.com/office/2019/extlst" xmlns:r="http://schemas.openxmlformats.org/officeDocument/2006/relationships" xmlns:m="http://schemas.openxmlformats.org/officeDocument/2006/math" xmlns:v="urn:schemas-microsoft-com:vml" xmlns:wp14="http://schemas.microsoft.com/office/word/2010/wordprocessingDrawing" xmlns:wp="http://schemas.openxmlformats.org/drawingml/2006/wordprocessingDrawing" xmlns:w10="urn:schemas-microsoft-com:office:word" xmlns:w="http://schemas.openxmlformats.org/wordprocessingml/2006/main" xmlns:w14="http://schemas.microsoft.com/office/word/2010/wordml" xmlns:w15="http://schemas.microsoft.com/office/word/2012/wordml" xmlns:w16cex="http://schemas.microsoft.com/office/word/2018/wordml/cex" xmlns:w16cid="http://schemas.microsoft.com/office/word/2016/wordml/cid" xmlns:w16="http://schemas.microsoft.com/office/word/2018/wordml" xmlns:w16sdtdh="http://schemas.microsoft.com/office/word/2020/wordml/sdtdatahash" xmlns:w16se="http://schemas.microsoft.com/office/word/2015/wordml/symex" xmlns:wpg="http://schemas.microsoft.com/office/word/2010/wordprocessingGroup" xmlns:wpi="http://schemas.microsoft.com/office/word/2010/wordprocessingInk" xmlns:wne="http://schemas.microsoft.com/office/word/2006/wordml" xmlns:wps="http://schemas.microsoft.com/office/word/2010/wordprocessingShape" mc:Ignorable="w14 w15 w16se w16cid w16 w16cex w16sdtdh wp14">
   <w:footnote w:type="separator" w:id="-1">
     <w:p>
       <w:r>
@@ -4404,7 +4407,7 @@
 </file>
 
 <file path=word/header1.xml><?xml version="1.0" encoding="utf-8"?>
-<w:hdr xmlns:wpc="http://schemas.microsoft.com/office/word/2010/wordprocessingCanvas" xmlns:cx="http://schemas.microsoft.com/office/drawing/2014/chartex" xmlns:cx1="http://schemas.microsoft.com/office/drawing/2015/9/8/chartex" xmlns:cx2="http://schemas.microsoft.com/office/drawing/2015/10/21/chartex" xmlns:cx3="http://schemas.microsoft.com/office/drawing/2016/5/9/chartex" xmlns:cx4="http://schemas.microsoft.com/office/drawing/2016/5/10/chartex" xmlns:cx5="http://schemas.microsoft.com/office/drawing/2016/5/11/chartex" xmlns:cx6="http://schemas.microsoft.com/office/drawing/2016/5/12/chartex" xmlns:cx7="http://schemas.microsoft.com/office/drawing/2016/5/13/chartex" xmlns:cx8="http://schemas.microsoft.com/office/drawing/2016/5/14/chartex" xmlns:mc="http://schemas.openxmlformats.org/markup-compatibility/2006" xmlns:aink="http://schemas.microsoft.com/office/drawing/2016/ink" xmlns:am3d="http://schemas.microsoft.com/office/drawing/2017/model3d" xmlns:o="urn:schemas-microsoft-com:office:office" xmlns:r="http://schemas.openxmlformats.org/officeDocument/2006/relationships" xmlns:m="http://schemas.openxmlformats.org/officeDocument/2006/math" xmlns:v="urn:schemas-microsoft-com:vml" xmlns:wp14="http://schemas.microsoft.com/office/word/2010/wordprocessingDrawing" xmlns:wp="http://schemas.openxmlformats.org/drawingml/2006/wordprocessingDrawing" xmlns:w10="urn:schemas-microsoft-com:office:word" xmlns:w="http://schemas.openxmlformats.org/wordprocessingml/2006/main" xmlns:w14="http://schemas.microsoft.com/office/word/2010/wordml" xmlns:w15="http://schemas.microsoft.com/office/word/2012/wordml" xmlns:w16cex="http://schemas.microsoft.com/office/word/2018/wordml/cex" xmlns:w16cid="http://schemas.microsoft.com/office/word/2016/wordml/cid" xmlns:w16="http://schemas.microsoft.com/office/word/2018/wordml" xmlns:w16sdtdh="http://schemas.microsoft.com/office/word/2020/wordml/sdtdatahash" xmlns:w16se="http://schemas.microsoft.com/office/word/2015/wordml/symex" xmlns:wpg="http://schemas.microsoft.com/office/word/2010/wordprocessingGroup" xmlns:wpi="http://schemas.microsoft.com/office/word/2010/wordprocessingInk" xmlns:wne="http://schemas.microsoft.com/office/word/2006/wordml" xmlns:wps="http://schemas.microsoft.com/office/word/2010/wordprocessingShape" mc:Ignorable="w14 w15 w16se w16cid w16 w16cex w16sdtdh wp14">
+<w:hdr xmlns:wpc="http://schemas.microsoft.com/office/word/2010/wordprocessingCanvas" xmlns:cx="http://schemas.microsoft.com/office/drawing/2014/chartex" xmlns:cx1="http://schemas.microsoft.com/office/drawing/2015/9/8/chartex" xmlns:cx2="http://schemas.microsoft.com/office/drawing/2015/10/21/chartex" xmlns:cx3="http://schemas.microsoft.com/office/drawing/2016/5/9/chartex" xmlns:cx4="http://schemas.microsoft.com/office/drawing/2016/5/10/chartex" xmlns:cx5="http://schemas.microsoft.com/office/drawing/2016/5/11/chartex" xmlns:cx6="http://schemas.microsoft.com/office/drawing/2016/5/12/chartex" xmlns:cx7="http://schemas.microsoft.com/office/drawing/2016/5/13/chartex" xmlns:cx8="http://schemas.microsoft.com/office/drawing/2016/5/14/chartex" xmlns:mc="http://schemas.openxmlformats.org/markup-compatibility/2006" xmlns:aink="http://schemas.microsoft.com/office/drawing/2016/ink" xmlns:am3d="http://schemas.microsoft.com/office/drawing/2017/model3d" xmlns:o="urn:schemas-microsoft-com:office:office" xmlns:oel="http://schemas.microsoft.com/office/2019/extlst" xmlns:r="http://schemas.openxmlformats.org/officeDocument/2006/relationships" xmlns:m="http://schemas.openxmlformats.org/officeDocument/2006/math" xmlns:v="urn:schemas-microsoft-com:vml" xmlns:wp14="http://schemas.microsoft.com/office/word/2010/wordprocessingDrawing" xmlns:wp="http://schemas.openxmlformats.org/drawingml/2006/wordprocessingDrawing" xmlns:w10="urn:schemas-microsoft-com:office:word" xmlns:w="http://schemas.openxmlformats.org/wordprocessingml/2006/main" xmlns:w14="http://schemas.microsoft.com/office/word/2010/wordml" xmlns:w15="http://schemas.microsoft.com/office/word/2012/wordml" xmlns:w16cex="http://schemas.microsoft.com/office/word/2018/wordml/cex" xmlns:w16cid="http://schemas.microsoft.com/office/word/2016/wordml/cid" xmlns:w16="http://schemas.microsoft.com/office/word/2018/wordml" xmlns:w16sdtdh="http://schemas.microsoft.com/office/word/2020/wordml/sdtdatahash" xmlns:w16se="http://schemas.microsoft.com/office/word/2015/wordml/symex" xmlns:wpg="http://schemas.microsoft.com/office/word/2010/wordprocessingGroup" xmlns:wpi="http://schemas.microsoft.com/office/word/2010/wordprocessingInk" xmlns:wne="http://schemas.microsoft.com/office/word/2006/wordml" xmlns:wps="http://schemas.microsoft.com/office/word/2010/wordprocessingShape" mc:Ignorable="w14 w15 w16se w16cid w16 w16cex w16sdtdh wp14">
   <w:p>
     <w:pPr>
       <w:pStyle w:val="Header"/>
@@ -4414,7 +4417,7 @@
 </file>
 
 <file path=word/header2.xml><?xml version="1.0" encoding="utf-8"?>
-<w:hdr xmlns:wpc="http://schemas.microsoft.com/office/word/2010/wordprocessingCanvas" xmlns:cx="http://schemas.microsoft.com/office/drawing/2014/chartex" xmlns:cx1="http://schemas.microsoft.com/office/drawing/2015/9/8/chartex" xmlns:cx2="http://schemas.microsoft.com/office/drawing/2015/10/21/chartex" xmlns:cx3="http://schemas.microsoft.com/office/drawing/2016/5/9/chartex" xmlns:cx4="http://schemas.microsoft.com/office/drawing/2016/5/10/chartex" xmlns:cx5="http://schemas.microsoft.com/office/drawing/2016/5/11/chartex" xmlns:cx6="http://schemas.microsoft.com/office/drawing/2016/5/12/chartex" xmlns:cx7="http://schemas.microsoft.com/office/drawing/2016/5/13/chartex" xmlns:cx8="http://schemas.microsoft.com/office/drawing/2016/5/14/chartex" xmlns:mc="http://schemas.openxmlformats.org/markup-compatibility/2006" xmlns:aink="http://schemas.microsoft.com/office/drawing/2016/ink" xmlns:am3d="http://schemas.microsoft.com/office/drawing/2017/model3d" xmlns:o="urn:schemas-microsoft-com:office:office" xmlns:r="http://schemas.openxmlformats.org/officeDocument/2006/relationships" xmlns:m="http://schemas.openxmlformats.org/officeDocument/2006/math" xmlns:v="urn:schemas-microsoft-com:vml" xmlns:wp14="http://schemas.microsoft.com/office/word/2010/wordprocessingDrawing" xmlns:wp="http://schemas.openxmlformats.org/drawingml/2006/wordprocessingDrawing" xmlns:w10="urn:schemas-microsoft-com:office:word" xmlns:w="http://schemas.openxmlformats.org/wordprocessingml/2006/main" xmlns:w14="http://schemas.microsoft.com/office/word/2010/wordml" xmlns:w15="http://schemas.microsoft.com/office/word/2012/wordml" xmlns:w16cex="http://schemas.microsoft.com/office/word/2018/wordml/cex" xmlns:w16cid="http://schemas.microsoft.com/office/word/2016/wordml/cid" xmlns:w16="http://schemas.microsoft.com/office/word/2018/wordml" xmlns:w16sdtdh="http://schemas.microsoft.com/office/word/2020/wordml/sdtdatahash" xmlns:w16se="http://schemas.microsoft.com/office/word/2015/wordml/symex" xmlns:wpg="http://schemas.microsoft.com/office/word/2010/wordprocessingGroup" xmlns:wpi="http://schemas.microsoft.com/office/word/2010/wordprocessingInk" xmlns:wne="http://schemas.microsoft.com/office/word/2006/wordml" xmlns:wps="http://schemas.microsoft.com/office/word/2010/wordprocessingShape" mc:Ignorable="w14 w15 w16se w16cid w16 w16cex w16sdtdh wp14">
+<w:hdr xmlns:wpc="http://schemas.microsoft.com/office/word/2010/wordprocessingCanvas" xmlns:cx="http://schemas.microsoft.com/office/drawing/2014/chartex" xmlns:cx1="http://schemas.microsoft.com/office/drawing/2015/9/8/chartex" xmlns:cx2="http://schemas.microsoft.com/office/drawing/2015/10/21/chartex" xmlns:cx3="http://schemas.microsoft.com/office/drawing/2016/5/9/chartex" xmlns:cx4="http://schemas.microsoft.com/office/drawing/2016/5/10/chartex" xmlns:cx5="http://schemas.microsoft.com/office/drawing/2016/5/11/chartex" xmlns:cx6="http://schemas.microsoft.com/office/drawing/2016/5/12/chartex" xmlns:cx7="http://schemas.microsoft.com/office/drawing/2016/5/13/chartex" xmlns:cx8="http://schemas.microsoft.com/office/drawing/2016/5/14/chartex" xmlns:mc="http://schemas.openxmlformats.org/markup-compatibility/2006" xmlns:aink="http://schemas.microsoft.com/office/drawing/2016/ink" xmlns:am3d="http://schemas.microsoft.com/office/drawing/2017/model3d" xmlns:o="urn:schemas-microsoft-com:office:office" xmlns:oel="http://schemas.microsoft.com/office/2019/extlst" xmlns:r="http://schemas.openxmlformats.org/officeDocument/2006/relationships" xmlns:m="http://schemas.openxmlformats.org/officeDocument/2006/math" xmlns:v="urn:schemas-microsoft-com:vml" xmlns:wp14="http://schemas.microsoft.com/office/word/2010/wordprocessingDrawing" xmlns:wp="http://schemas.openxmlformats.org/drawingml/2006/wordprocessingDrawing" xmlns:w10="urn:schemas-microsoft-com:office:word" xmlns:w="http://schemas.openxmlformats.org/wordprocessingml/2006/main" xmlns:w14="http://schemas.microsoft.com/office/word/2010/wordml" xmlns:w15="http://schemas.microsoft.com/office/word/2012/wordml" xmlns:w16cex="http://schemas.microsoft.com/office/word/2018/wordml/cex" xmlns:w16cid="http://schemas.microsoft.com/office/word/2016/wordml/cid" xmlns:w16="http://schemas.microsoft.com/office/word/2018/wordml" xmlns:w16sdtdh="http://schemas.microsoft.com/office/word/2020/wordml/sdtdatahash" xmlns:w16se="http://schemas.microsoft.com/office/word/2015/wordml/symex" xmlns:wpg="http://schemas.microsoft.com/office/word/2010/wordprocessingGroup" xmlns:wpi="http://schemas.microsoft.com/office/word/2010/wordprocessingInk" xmlns:wne="http://schemas.microsoft.com/office/word/2006/wordml" xmlns:wps="http://schemas.microsoft.com/office/word/2010/wordprocessingShape" mc:Ignorable="w14 w15 w16se w16cid w16 w16cex w16sdtdh wp14">
   <w:p>
     <w:pPr>
       <w:pStyle w:val="Header"/>
@@ -4438,7 +4441,7 @@
 </file>
 
 <file path=word/header3.xml><?xml version="1.0" encoding="utf-8"?>
-<w:hdr xmlns:wpc="http://schemas.microsoft.com/office/word/2010/wordprocessingCanvas" xmlns:cx="http://schemas.microsoft.com/office/drawing/2014/chartex" xmlns:cx1="http://schemas.microsoft.com/office/drawing/2015/9/8/chartex" xmlns:cx2="http://schemas.microsoft.com/office/drawing/2015/10/21/chartex" xmlns:cx3="http://schemas.microsoft.com/office/drawing/2016/5/9/chartex" xmlns:cx4="http://schemas.microsoft.com/office/drawing/2016/5/10/chartex" xmlns:cx5="http://schemas.microsoft.com/office/drawing/2016/5/11/chartex" xmlns:cx6="http://schemas.microsoft.com/office/drawing/2016/5/12/chartex" xmlns:cx7="http://schemas.microsoft.com/office/drawing/2016/5/13/chartex" xmlns:cx8="http://schemas.microsoft.com/office/drawing/2016/5/14/chartex" xmlns:mc="http://schemas.openxmlformats.org/markup-compatibility/2006" xmlns:aink="http://schemas.microsoft.com/office/drawing/2016/ink" xmlns:am3d="http://schemas.microsoft.com/office/drawing/2017/model3d" xmlns:o="urn:schemas-microsoft-com:office:office" xmlns:r="http://schemas.openxmlformats.org/officeDocument/2006/relationships" xmlns:m="http://schemas.openxmlformats.org/officeDocument/2006/math" xmlns:v="urn:schemas-microsoft-com:vml" xmlns:wp14="http://schemas.microsoft.com/office/word/2010/wordprocessingDrawing" xmlns:wp="http://schemas.openxmlformats.org/drawingml/2006/wordprocessingDrawing" xmlns:w10="urn:schemas-microsoft-com:office:word" xmlns:w="http://schemas.openxmlformats.org/wordprocessingml/2006/main" xmlns:w14="http://schemas.microsoft.com/office/word/2010/wordml" xmlns:w15="http://schemas.microsoft.com/office/word/2012/wordml" xmlns:w16cex="http://schemas.microsoft.com/office/word/2018/wordml/cex" xmlns:w16cid="http://schemas.microsoft.com/office/word/2016/wordml/cid" xmlns:w16="http://schemas.microsoft.com/office/word/2018/wordml" xmlns:w16sdtdh="http://schemas.microsoft.com/office/word/2020/wordml/sdtdatahash" xmlns:w16se="http://schemas.microsoft.com/office/word/2015/wordml/symex" xmlns:wpg="http://schemas.microsoft.com/office/word/2010/wordprocessingGroup" xmlns:wpi="http://schemas.microsoft.com/office/word/2010/wordprocessingInk" xmlns:wne="http://schemas.microsoft.com/office/word/2006/wordml" xmlns:wps="http://schemas.microsoft.com/office/word/2010/wordprocessingShape" mc:Ignorable="w14 w15 w16se w16cid w16 w16cex w16sdtdh wp14">
+<w:hdr xmlns:wpc="http://schemas.microsoft.com/office/word/2010/wordprocessingCanvas" xmlns:cx="http://schemas.microsoft.com/office/drawing/2014/chartex" xmlns:cx1="http://schemas.microsoft.com/office/drawing/2015/9/8/chartex" xmlns:cx2="http://schemas.microsoft.com/office/drawing/2015/10/21/chartex" xmlns:cx3="http://schemas.microsoft.com/office/drawing/2016/5/9/chartex" xmlns:cx4="http://schemas.microsoft.com/office/drawing/2016/5/10/chartex" xmlns:cx5="http://schemas.microsoft.com/office/drawing/2016/5/11/chartex" xmlns:cx6="http://schemas.microsoft.com/office/drawing/2016/5/12/chartex" xmlns:cx7="http://schemas.microsoft.com/office/drawing/2016/5/13/chartex" xmlns:cx8="http://schemas.microsoft.com/office/drawing/2016/5/14/chartex" xmlns:mc="http://schemas.openxmlformats.org/markup-compatibility/2006" xmlns:aink="http://schemas.microsoft.com/office/drawing/2016/ink" xmlns:am3d="http://schemas.microsoft.com/office/drawing/2017/model3d" xmlns:o="urn:schemas-microsoft-com:office:office" xmlns:oel="http://schemas.microsoft.com/office/2019/extlst" xmlns:r="http://schemas.openxmlformats.org/officeDocument/2006/relationships" xmlns:m="http://schemas.openxmlformats.org/officeDocument/2006/math" xmlns:v="urn:schemas-microsoft-com:vml" xmlns:wp14="http://schemas.microsoft.com/office/word/2010/wordprocessingDrawing" xmlns:wp="http://schemas.openxmlformats.org/drawingml/2006/wordprocessingDrawing" xmlns:w10="urn:schemas-microsoft-com:office:word" xmlns:w="http://schemas.openxmlformats.org/wordprocessingml/2006/main" xmlns:w14="http://schemas.microsoft.com/office/word/2010/wordml" xmlns:w15="http://schemas.microsoft.com/office/word/2012/wordml" xmlns:w16cex="http://schemas.microsoft.com/office/word/2018/wordml/cex" xmlns:w16cid="http://schemas.microsoft.com/office/word/2016/wordml/cid" xmlns:w16="http://schemas.microsoft.com/office/word/2018/wordml" xmlns:w16sdtdh="http://schemas.microsoft.com/office/word/2020/wordml/sdtdatahash" xmlns:w16se="http://schemas.microsoft.com/office/word/2015/wordml/symex" xmlns:wpg="http://schemas.microsoft.com/office/word/2010/wordprocessingGroup" xmlns:wpi="http://schemas.microsoft.com/office/word/2010/wordprocessingInk" xmlns:wne="http://schemas.microsoft.com/office/word/2006/wordml" xmlns:wps="http://schemas.microsoft.com/office/word/2010/wordprocessingShape" mc:Ignorable="w14 w15 w16se w16cid w16 w16cex w16sdtdh wp14">
   <w:p>
     <w:pPr>
       <w:pStyle w:val="Header"/>
@@ -4448,7 +4451,7 @@
 </file>
 
 <file path=word/numbering.xml><?xml version="1.0" encoding="utf-8"?>
-<w:numbering xmlns:wpc="http://schemas.microsoft.com/office/word/2010/wordprocessingCanvas" xmlns:cx="http://schemas.microsoft.com/office/drawing/2014/chartex" xmlns:cx1="http://schemas.microsoft.com/office/drawing/2015/9/8/chartex" xmlns:cx2="http://schemas.microsoft.com/office/drawing/2015/10/21/chartex" xmlns:cx3="http://schemas.microsoft.com/office/drawing/2016/5/9/chartex" xmlns:cx4="http://schemas.microsoft.com/office/drawing/2016/5/10/chartex" xmlns:cx5="http://schemas.microsoft.com/office/drawing/2016/5/11/chartex" xmlns:cx6="http://schemas.microsoft.com/office/drawing/2016/5/12/chartex" xmlns:cx7="http://schemas.microsoft.com/office/drawing/2016/5/13/chartex" xmlns:cx8="http://schemas.microsoft.com/office/drawing/2016/5/14/chartex" xmlns:mc="http://schemas.openxmlformats.org/markup-compatibility/2006" xmlns:aink="http://schemas.microsoft.com/office/drawing/2016/ink" xmlns:am3d="http://schemas.microsoft.com/office/drawing/2017/model3d" xmlns:o="urn:schemas-microsoft-com:office:office" xmlns:r="http://schemas.openxmlformats.org/officeDocument/2006/relationships" xmlns:m="http://schemas.openxmlformats.org/officeDocument/2006/math" xmlns:v="urn:schemas-microsoft-com:vml" xmlns:wp14="http://schemas.microsoft.com/office/word/2010/wordprocessingDrawing" xmlns:wp="http://schemas.openxmlformats.org/drawingml/2006/wordprocessingDrawing" xmlns:w10="urn:schemas-microsoft-com:office:word" xmlns:w="http://schemas.openxmlformats.org/wordprocessingml/2006/main" xmlns:w14="http://schemas.microsoft.com/office/word/2010/wordml" xmlns:w15="http://schemas.microsoft.com/office/word/2012/wordml" xmlns:w16cex="http://schemas.microsoft.com/office/word/2018/wordml/cex" xmlns:w16cid="http://schemas.microsoft.com/office/word/2016/wordml/cid" xmlns:w16="http://schemas.microsoft.com/office/word/2018/wordml" xmlns:w16sdtdh="http://schemas.microsoft.com/office/word/2020/wordml/sdtdatahash" xmlns:w16se="http://schemas.microsoft.com/office/word/2015/wordml/symex" xmlns:wpg="http://schemas.microsoft.com/office/word/2010/wordprocessingGroup" xmlns:wpi="http://schemas.microsoft.com/office/word/2010/wordprocessingInk" xmlns:wne="http://schemas.microsoft.com/office/word/2006/wordml" xmlns:wps="http://schemas.microsoft.com/office/word/2010/wordprocessingShape" mc:Ignorable="w14 w15 w16se w16cid w16 w16cex w16sdtdh wp14">
+<w:numbering xmlns:wpc="http://schemas.microsoft.com/office/word/2010/wordprocessingCanvas" xmlns:cx="http://schemas.microsoft.com/office/drawing/2014/chartex" xmlns:cx1="http://schemas.microsoft.com/office/drawing/2015/9/8/chartex" xmlns:cx2="http://schemas.microsoft.com/office/drawing/2015/10/21/chartex" xmlns:cx3="http://schemas.microsoft.com/office/drawing/2016/5/9/chartex" xmlns:cx4="http://schemas.microsoft.com/office/drawing/2016/5/10/chartex" xmlns:cx5="http://schemas.microsoft.com/office/drawing/2016/5/11/chartex" xmlns:cx6="http://schemas.microsoft.com/office/drawing/2016/5/12/chartex" xmlns:cx7="http://schemas.microsoft.com/office/drawing/2016/5/13/chartex" xmlns:cx8="http://schemas.microsoft.com/office/drawing/2016/5/14/chartex" xmlns:mc="http://schemas.openxmlformats.org/markup-compatibility/2006" xmlns:aink="http://schemas.microsoft.com/office/drawing/2016/ink" xmlns:am3d="http://schemas.microsoft.com/office/drawing/2017/model3d" xmlns:o="urn:schemas-microsoft-com:office:office" xmlns:oel="http://schemas.microsoft.com/office/2019/extlst" xmlns:r="http://schemas.openxmlformats.org/officeDocument/2006/relationships" xmlns:m="http://schemas.openxmlformats.org/officeDocument/2006/math" xmlns:v="urn:schemas-microsoft-com:vml" xmlns:wp14="http://schemas.microsoft.com/office/word/2010/wordprocessingDrawing" xmlns:wp="http://schemas.openxmlformats.org/drawingml/2006/wordprocessingDrawing" xmlns:w10="urn:schemas-microsoft-com:office:word" xmlns:w="http://schemas.openxmlformats.org/wordprocessingml/2006/main" xmlns:w14="http://schemas.microsoft.com/office/word/2010/wordml" xmlns:w15="http://schemas.microsoft.com/office/word/2012/wordml" xmlns:w16cex="http://schemas.microsoft.com/office/word/2018/wordml/cex" xmlns:w16cid="http://schemas.microsoft.com/office/word/2016/wordml/cid" xmlns:w16="http://schemas.microsoft.com/office/word/2018/wordml" xmlns:w16sdtdh="http://schemas.microsoft.com/office/word/2020/wordml/sdtdatahash" xmlns:w16se="http://schemas.microsoft.com/office/word/2015/wordml/symex" xmlns:wpg="http://schemas.microsoft.com/office/word/2010/wordprocessingGroup" xmlns:wpi="http://schemas.microsoft.com/office/word/2010/wordprocessingInk" xmlns:wne="http://schemas.microsoft.com/office/word/2006/wordml" xmlns:wps="http://schemas.microsoft.com/office/word/2010/wordprocessingShape" mc:Ignorable="w14 w15 w16se w16cid w16 w16cex w16sdtdh wp14">
   <w:abstractNum w:abstractNumId="0" w15:restartNumberingAfterBreak="0">
     <w:nsid w:val="08B2501C"/>
     <w:multiLevelType w:val="hybridMultilevel"/>
@@ -4562,7 +4565,7 @@
       </w:rPr>
     </w:lvl>
   </w:abstractNum>
-  <w:num w:numId="1">
+  <w:num w:numId="1" w16cid:durableId="1395736056">
     <w:abstractNumId w:val="0"/>
   </w:num>
 </w:numbering>

</xml_diff>

<commit_message>
Updated sentencing templates to include missing word 'financial' in FRA.
</commit_message>
<xml_diff>
--- a/resources/Templates/Fine_Only_Plea_Final_Judgment_Template.docx
+++ b/resources/Templates/Fine_Only_Plea_Final_Judgment_Template.docx
@@ -1,6 +1,6 @@
 
 <file path=word/document.xml><?xml version="1.0" encoding="utf-8"?>
-<w:document xmlns:wpc="http://schemas.microsoft.com/office/word/2010/wordprocessingCanvas" xmlns:cx="http://schemas.microsoft.com/office/drawing/2014/chartex" xmlns:cx1="http://schemas.microsoft.com/office/drawing/2015/9/8/chartex" xmlns:cx2="http://schemas.microsoft.com/office/drawing/2015/10/21/chartex" xmlns:cx3="http://schemas.microsoft.com/office/drawing/2016/5/9/chartex" xmlns:cx4="http://schemas.microsoft.com/office/drawing/2016/5/10/chartex" xmlns:cx5="http://schemas.microsoft.com/office/drawing/2016/5/11/chartex" xmlns:cx6="http://schemas.microsoft.com/office/drawing/2016/5/12/chartex" xmlns:cx7="http://schemas.microsoft.com/office/drawing/2016/5/13/chartex" xmlns:cx8="http://schemas.microsoft.com/office/drawing/2016/5/14/chartex" xmlns:mc="http://schemas.openxmlformats.org/markup-compatibility/2006" xmlns:aink="http://schemas.microsoft.com/office/drawing/2016/ink" xmlns:am3d="http://schemas.microsoft.com/office/drawing/2017/model3d" xmlns:o="urn:schemas-microsoft-com:office:office" xmlns:oel="http://schemas.microsoft.com/office/2019/extlst" xmlns:r="http://schemas.openxmlformats.org/officeDocument/2006/relationships" xmlns:m="http://schemas.openxmlformats.org/officeDocument/2006/math" xmlns:v="urn:schemas-microsoft-com:vml" xmlns:wp14="http://schemas.microsoft.com/office/word/2010/wordprocessingDrawing" xmlns:wp="http://schemas.openxmlformats.org/drawingml/2006/wordprocessingDrawing" xmlns:w10="urn:schemas-microsoft-com:office:word" xmlns:w="http://schemas.openxmlformats.org/wordprocessingml/2006/main" xmlns:w14="http://schemas.microsoft.com/office/word/2010/wordml" xmlns:w15="http://schemas.microsoft.com/office/word/2012/wordml" xmlns:w16cex="http://schemas.microsoft.com/office/word/2018/wordml/cex" xmlns:w16cid="http://schemas.microsoft.com/office/word/2016/wordml/cid" xmlns:w16="http://schemas.microsoft.com/office/word/2018/wordml" xmlns:w16sdtdh="http://schemas.microsoft.com/office/word/2020/wordml/sdtdatahash" xmlns:w16se="http://schemas.microsoft.com/office/word/2015/wordml/symex" xmlns:wpg="http://schemas.microsoft.com/office/word/2010/wordprocessingGroup" xmlns:wpi="http://schemas.microsoft.com/office/word/2010/wordprocessingInk" xmlns:wne="http://schemas.microsoft.com/office/word/2006/wordml" xmlns:wps="http://schemas.microsoft.com/office/word/2010/wordprocessingShape" mc:Ignorable="w14 w15 w16se w16cid w16 w16cex w16sdtdh wp14">
+<w:document xmlns:wpc="http://schemas.microsoft.com/office/word/2010/wordprocessingCanvas" xmlns:cx="http://schemas.microsoft.com/office/drawing/2014/chartex" xmlns:cx1="http://schemas.microsoft.com/office/drawing/2015/9/8/chartex" xmlns:cx2="http://schemas.microsoft.com/office/drawing/2015/10/21/chartex" xmlns:cx3="http://schemas.microsoft.com/office/drawing/2016/5/9/chartex" xmlns:cx4="http://schemas.microsoft.com/office/drawing/2016/5/10/chartex" xmlns:cx5="http://schemas.microsoft.com/office/drawing/2016/5/11/chartex" xmlns:cx6="http://schemas.microsoft.com/office/drawing/2016/5/12/chartex" xmlns:cx7="http://schemas.microsoft.com/office/drawing/2016/5/13/chartex" xmlns:cx8="http://schemas.microsoft.com/office/drawing/2016/5/14/chartex" xmlns:mc="http://schemas.openxmlformats.org/markup-compatibility/2006" xmlns:aink="http://schemas.microsoft.com/office/drawing/2016/ink" xmlns:am3d="http://schemas.microsoft.com/office/drawing/2017/model3d" xmlns:o="urn:schemas-microsoft-com:office:office" xmlns:oel="http://schemas.microsoft.com/office/2019/extlst" xmlns:r="http://schemas.openxmlformats.org/officeDocument/2006/relationships" xmlns:m="http://schemas.openxmlformats.org/officeDocument/2006/math" xmlns:v="urn:schemas-microsoft-com:vml" xmlns:wp14="http://schemas.microsoft.com/office/word/2010/wordprocessingDrawing" xmlns:wp="http://schemas.openxmlformats.org/drawingml/2006/wordprocessingDrawing" xmlns:w10="urn:schemas-microsoft-com:office:word" xmlns:w="http://schemas.openxmlformats.org/wordprocessingml/2006/main" xmlns:w14="http://schemas.microsoft.com/office/word/2010/wordml" xmlns:w15="http://schemas.microsoft.com/office/word/2012/wordml" xmlns:w16cex="http://schemas.microsoft.com/office/word/2018/wordml/cex" xmlns:w16cid="http://schemas.microsoft.com/office/word/2016/wordml/cid" xmlns:w16="http://schemas.microsoft.com/office/word/2018/wordml" xmlns:w16du="http://schemas.microsoft.com/office/word/2023/wordml/word16du" xmlns:w16sdtdh="http://schemas.microsoft.com/office/word/2020/wordml/sdtdatahash" xmlns:w16se="http://schemas.microsoft.com/office/word/2015/wordml/symex" xmlns:wpg="http://schemas.microsoft.com/office/word/2010/wordprocessingGroup" xmlns:wpi="http://schemas.microsoft.com/office/word/2010/wordprocessingInk" xmlns:wne="http://schemas.microsoft.com/office/word/2006/wordml" xmlns:wps="http://schemas.microsoft.com/office/word/2010/wordprocessingShape" mc:Ignorable="w14 w15 w16se w16cid w16 w16cex w16sdtdh wp14">
   <w:body>
     <w:p>
       <w:pPr>
@@ -250,7 +250,6 @@
         </w:rPr>
         <w:t xml:space="preserve">.  </w:t>
       </w:r>
-      <w:proofErr w:type="gramStart"/>
       <w:r>
         <w:rPr>
           <w:rFonts w:ascii="Palatino Linotype" w:hAnsi="Palatino Linotype"/>
@@ -266,16 +265,7 @@
           <w:sz w:val="20"/>
           <w:szCs w:val="20"/>
         </w:rPr>
-        <w:t>case</w:t>
-      </w:r>
-      <w:proofErr w:type="gramEnd"/>
-      <w:r>
-        <w:rPr>
-          <w:rFonts w:ascii="Palatino Linotype" w:hAnsi="Palatino Linotype"/>
-          <w:sz w:val="20"/>
-          <w:szCs w:val="20"/>
-        </w:rPr>
-        <w:t>_number</w:t>
+        <w:t>case_number</w:t>
       </w:r>
       <w:proofErr w:type="spellEnd"/>
       <w:r>
@@ -317,7 +307,6 @@
           <w:szCs w:val="20"/>
         </w:rPr>
       </w:pPr>
-      <w:proofErr w:type="gramStart"/>
       <w:r>
         <w:rPr>
           <w:rFonts w:ascii="Palatino Linotype" w:hAnsi="Palatino Linotype"/>
@@ -333,16 +322,7 @@
           <w:sz w:val="20"/>
           <w:szCs w:val="20"/>
         </w:rPr>
-        <w:t>defendant</w:t>
-      </w:r>
-      <w:proofErr w:type="gramEnd"/>
-      <w:r>
-        <w:rPr>
-          <w:rFonts w:ascii="Palatino Linotype" w:hAnsi="Palatino Linotype"/>
-          <w:sz w:val="20"/>
-          <w:szCs w:val="20"/>
-        </w:rPr>
-        <w:t>.</w:t>
+        <w:t>defendant.</w:t>
       </w:r>
       <w:r>
         <w:rPr>
@@ -558,17 +538,7 @@
           <w:sz w:val="20"/>
           <w:szCs w:val="20"/>
         </w:rPr>
-        <w:t>judicial_</w:t>
-      </w:r>
-      <w:proofErr w:type="gramStart"/>
-      <w:r>
-        <w:rPr>
-          <w:rFonts w:ascii="Palatino Linotype" w:hAnsi="Palatino Linotype"/>
-          <w:bCs/>
-          <w:sz w:val="20"/>
-          <w:szCs w:val="20"/>
-        </w:rPr>
-        <w:t>officer</w:t>
+        <w:t>judicial_officer</w:t>
       </w:r>
       <w:r>
         <w:rPr>
@@ -579,7 +549,6 @@
         </w:rPr>
         <w:t>.officer</w:t>
       </w:r>
-      <w:proofErr w:type="gramEnd"/>
       <w:r>
         <w:rPr>
           <w:rFonts w:ascii="Palatino Linotype" w:hAnsi="Palatino Linotype"/>
@@ -702,16 +671,7 @@
           <w:sz w:val="20"/>
           <w:szCs w:val="20"/>
         </w:rPr>
-        <w:t>judicial_</w:t>
-      </w:r>
-      <w:proofErr w:type="gramStart"/>
-      <w:r>
-        <w:rPr>
-          <w:rFonts w:ascii="Palatino Linotype" w:hAnsi="Palatino Linotype"/>
-          <w:sz w:val="20"/>
-          <w:szCs w:val="20"/>
-        </w:rPr>
-        <w:t>officer</w:t>
+        <w:t>judicial_officer</w:t>
       </w:r>
       <w:r>
         <w:rPr>
@@ -721,7 +681,6 @@
         </w:rPr>
         <w:t>.officer</w:t>
       </w:r>
-      <w:proofErr w:type="gramEnd"/>
       <w:r>
         <w:rPr>
           <w:rFonts w:ascii="Palatino Linotype" w:hAnsi="Palatino Linotype"/>
@@ -841,7 +800,6 @@
         </w:rPr>
         <w:t xml:space="preserve"> for </w:t>
       </w:r>
-      <w:proofErr w:type="gramStart"/>
       <w:r>
         <w:rPr>
           <w:rFonts w:ascii="Palatino Linotype" w:hAnsi="Palatino Linotype"/>
@@ -857,16 +815,7 @@
           <w:sz w:val="20"/>
           <w:szCs w:val="20"/>
         </w:rPr>
-        <w:t>appearance</w:t>
-      </w:r>
-      <w:proofErr w:type="gramEnd"/>
-      <w:r>
-        <w:rPr>
-          <w:rFonts w:ascii="Palatino Linotype" w:hAnsi="Palatino Linotype"/>
-          <w:sz w:val="20"/>
-          <w:szCs w:val="20"/>
-        </w:rPr>
-        <w:t>_reason</w:t>
+        <w:t>appearance_reason</w:t>
       </w:r>
       <w:proofErr w:type="spellEnd"/>
       <w:r>
@@ -938,27 +887,7 @@
           <w:sz w:val="20"/>
           <w:szCs w:val="20"/>
         </w:rPr>
-        <w:t xml:space="preserve"> is false </w:t>
-      </w:r>
-      <w:proofErr w:type="gramStart"/>
-      <w:r>
-        <w:rPr>
-          <w:rFonts w:ascii="Palatino Linotype" w:hAnsi="Palatino Linotype"/>
-          <w:bCs/>
-          <w:sz w:val="20"/>
-          <w:szCs w:val="20"/>
-        </w:rPr>
-        <w:t>%}Defendant</w:t>
-      </w:r>
-      <w:proofErr w:type="gramEnd"/>
-      <w:r>
-        <w:rPr>
-          <w:rFonts w:ascii="Palatino Linotype" w:hAnsi="Palatino Linotype"/>
-          <w:bCs/>
-          <w:sz w:val="20"/>
-          <w:szCs w:val="20"/>
-        </w:rPr>
-        <w:t xml:space="preserve"> was represented by {{ </w:t>
+        <w:t xml:space="preserve"> is false %}Defendant was represented by {{ </w:t>
       </w:r>
       <w:proofErr w:type="spellStart"/>
       <w:r>
@@ -1038,56 +967,16 @@
           <w:sz w:val="20"/>
           <w:szCs w:val="20"/>
         </w:rPr>
-        <w:t xml:space="preserve"> is true </w:t>
-      </w:r>
-      <w:proofErr w:type="gramStart"/>
-      <w:r>
-        <w:rPr>
-          <w:rFonts w:ascii="Palatino Linotype" w:hAnsi="Palatino Linotype"/>
-          <w:bCs/>
-          <w:sz w:val="20"/>
-          <w:szCs w:val="20"/>
-        </w:rPr>
-        <w:t>%}Defendant</w:t>
-      </w:r>
-      <w:proofErr w:type="gramEnd"/>
-      <w:r>
-        <w:rPr>
-          <w:rFonts w:ascii="Palatino Linotype" w:hAnsi="Palatino Linotype"/>
-          <w:bCs/>
-          <w:sz w:val="20"/>
-          <w:szCs w:val="20"/>
-        </w:rPr>
-        <w:t xml:space="preserve"> waived right to counsel. {% endif </w:t>
-      </w:r>
-      <w:proofErr w:type="gramStart"/>
-      <w:r>
-        <w:rPr>
-          <w:rFonts w:ascii="Palatino Linotype" w:hAnsi="Palatino Linotype"/>
-          <w:bCs/>
-          <w:sz w:val="20"/>
-          <w:szCs w:val="20"/>
-        </w:rPr>
-        <w:t>%}</w:t>
-      </w:r>
-      <w:r>
-        <w:rPr>
-          <w:rFonts w:ascii="Palatino Linotype" w:hAnsi="Palatino Linotype"/>
-          <w:bCs/>
-          <w:sz w:val="20"/>
-          <w:szCs w:val="20"/>
-        </w:rPr>
-        <w:t>{</w:t>
-      </w:r>
-      <w:proofErr w:type="gramEnd"/>
-      <w:r>
-        <w:rPr>
-          <w:rFonts w:ascii="Palatino Linotype" w:hAnsi="Palatino Linotype"/>
-          <w:bCs/>
-          <w:sz w:val="20"/>
-          <w:szCs w:val="20"/>
-        </w:rPr>
-        <w:t xml:space="preserve">% if </w:t>
+        <w:t xml:space="preserve"> is true %}Defendant waived right to counsel. {% endif %}</w:t>
+      </w:r>
+      <w:r>
+        <w:rPr>
+          <w:rFonts w:ascii="Palatino Linotype" w:hAnsi="Palatino Linotype"/>
+          <w:bCs/>
+          <w:sz w:val="20"/>
+          <w:szCs w:val="20"/>
+        </w:rPr>
+        <w:t xml:space="preserve">{% if </w:t>
       </w:r>
       <w:proofErr w:type="spellStart"/>
       <w:r>
@@ -1163,18 +1052,126 @@
           <w:sz w:val="20"/>
           <w:szCs w:val="20"/>
         </w:rPr>
+        <w:t xml:space="preserve"> {{ </w:t>
+      </w:r>
+      <w:proofErr w:type="spellStart"/>
+      <w:r>
+        <w:rPr>
+          <w:rFonts w:ascii="Palatino Linotype" w:hAnsi="Palatino Linotype"/>
+          <w:bCs/>
+          <w:sz w:val="20"/>
+          <w:szCs w:val="20"/>
+        </w:rPr>
+        <w:t>amend_offense_details.motion_disposition</w:t>
+      </w:r>
+      <w:proofErr w:type="spellEnd"/>
+      <w:r>
+        <w:rPr>
+          <w:rFonts w:ascii="Palatino Linotype" w:hAnsi="Palatino Linotype"/>
+          <w:bCs/>
+          <w:sz w:val="20"/>
+          <w:szCs w:val="20"/>
+        </w:rPr>
+        <w:t xml:space="preserve"> }}.</w:t>
+      </w:r>
+      <w:r>
+        <w:rPr>
+          <w:rFonts w:ascii="Palatino Linotype" w:hAnsi="Palatino Linotype"/>
+          <w:bCs/>
+          <w:sz w:val="20"/>
+          <w:szCs w:val="20"/>
+        </w:rPr>
+        <w:t xml:space="preserve"> The charge(s) of {% for charge in </w:t>
+      </w:r>
+      <w:proofErr w:type="spellStart"/>
+      <w:r>
+        <w:rPr>
+          <w:rFonts w:ascii="Palatino Linotype" w:hAnsi="Palatino Linotype"/>
+          <w:bCs/>
+          <w:sz w:val="20"/>
+          <w:szCs w:val="20"/>
+        </w:rPr>
+        <w:t>amended_charges_list</w:t>
+      </w:r>
+      <w:proofErr w:type="spellEnd"/>
+      <w:r>
+        <w:rPr>
+          <w:rFonts w:ascii="Palatino Linotype" w:hAnsi="Palatino Linotype"/>
+          <w:bCs/>
+          <w:sz w:val="20"/>
+          <w:szCs w:val="20"/>
+        </w:rPr>
+        <w:t xml:space="preserve"> %}{% if </w:t>
+      </w:r>
+      <w:proofErr w:type="spellStart"/>
+      <w:r>
+        <w:rPr>
+          <w:rFonts w:ascii="Palatino Linotype" w:hAnsi="Palatino Linotype"/>
+          <w:bCs/>
+          <w:sz w:val="20"/>
+          <w:szCs w:val="20"/>
+        </w:rPr>
+        <w:t>loop.index</w:t>
+      </w:r>
+      <w:proofErr w:type="spellEnd"/>
+      <w:r>
+        <w:rPr>
+          <w:rFonts w:ascii="Palatino Linotype" w:hAnsi="Palatino Linotype"/>
+          <w:bCs/>
+          <w:sz w:val="20"/>
+          <w:szCs w:val="20"/>
+        </w:rPr>
+        <w:t xml:space="preserve"> == 2 %} and {% endif %}{{ charge[0] }} is amended to {{ charge[1] }}{% </w:t>
+      </w:r>
+      <w:proofErr w:type="spellStart"/>
+      <w:r>
+        <w:rPr>
+          <w:rFonts w:ascii="Palatino Linotype" w:hAnsi="Palatino Linotype"/>
+          <w:bCs/>
+          <w:sz w:val="20"/>
+          <w:szCs w:val="20"/>
+        </w:rPr>
+        <w:t>endfor</w:t>
+      </w:r>
+      <w:proofErr w:type="spellEnd"/>
+      <w:r>
+        <w:rPr>
+          <w:rFonts w:ascii="Palatino Linotype" w:hAnsi="Palatino Linotype"/>
+          <w:bCs/>
+          <w:sz w:val="20"/>
+          <w:szCs w:val="20"/>
+        </w:rPr>
+        <w:t xml:space="preserve"> %}.</w:t>
+      </w:r>
+      <w:r>
+        <w:rPr>
+          <w:rFonts w:ascii="Palatino Linotype" w:hAnsi="Palatino Linotype"/>
+          <w:bCs/>
+          <w:sz w:val="20"/>
+          <w:szCs w:val="20"/>
+        </w:rPr>
+        <w:t xml:space="preserve">{% </w:t>
+      </w:r>
+      <w:proofErr w:type="spellStart"/>
+      <w:r>
+        <w:rPr>
+          <w:rFonts w:ascii="Palatino Linotype" w:hAnsi="Palatino Linotype"/>
+          <w:bCs/>
+          <w:sz w:val="20"/>
+          <w:szCs w:val="20"/>
+        </w:rPr>
+        <w:t>elif</w:t>
+      </w:r>
+      <w:proofErr w:type="spellEnd"/>
+      <w:r>
+        <w:rPr>
+          <w:rFonts w:ascii="Palatino Linotype" w:hAnsi="Palatino Linotype"/>
+          <w:bCs/>
+          <w:sz w:val="20"/>
+          <w:szCs w:val="20"/>
+        </w:rPr>
         <w:t xml:space="preserve"> </w:t>
       </w:r>
-      <w:proofErr w:type="gramStart"/>
-      <w:r>
-        <w:rPr>
-          <w:rFonts w:ascii="Palatino Linotype" w:hAnsi="Palatino Linotype"/>
-          <w:bCs/>
-          <w:sz w:val="20"/>
-          <w:szCs w:val="20"/>
-        </w:rPr>
-        <w:t xml:space="preserve">{{ </w:t>
-      </w:r>
       <w:proofErr w:type="spellStart"/>
       <w:r>
         <w:rPr>
@@ -1183,155 +1180,7 @@
           <w:sz w:val="20"/>
           <w:szCs w:val="20"/>
         </w:rPr>
-        <w:t>amend</w:t>
-      </w:r>
-      <w:proofErr w:type="gramEnd"/>
-      <w:r>
-        <w:rPr>
-          <w:rFonts w:ascii="Palatino Linotype" w:hAnsi="Palatino Linotype"/>
-          <w:bCs/>
-          <w:sz w:val="20"/>
-          <w:szCs w:val="20"/>
-        </w:rPr>
-        <w:t>_offense_details.motion_disposition</w:t>
-      </w:r>
-      <w:proofErr w:type="spellEnd"/>
-      <w:r>
-        <w:rPr>
-          <w:rFonts w:ascii="Palatino Linotype" w:hAnsi="Palatino Linotype"/>
-          <w:bCs/>
-          <w:sz w:val="20"/>
-          <w:szCs w:val="20"/>
-        </w:rPr>
-        <w:t xml:space="preserve"> }}.</w:t>
-      </w:r>
-      <w:r>
-        <w:rPr>
-          <w:rFonts w:ascii="Palatino Linotype" w:hAnsi="Palatino Linotype"/>
-          <w:bCs/>
-          <w:sz w:val="20"/>
-          <w:szCs w:val="20"/>
-        </w:rPr>
-        <w:t xml:space="preserve"> The charge(s) of {% for charge in </w:t>
-      </w:r>
-      <w:proofErr w:type="spellStart"/>
-      <w:r>
-        <w:rPr>
-          <w:rFonts w:ascii="Palatino Linotype" w:hAnsi="Palatino Linotype"/>
-          <w:bCs/>
-          <w:sz w:val="20"/>
-          <w:szCs w:val="20"/>
-        </w:rPr>
-        <w:t>amended_charges_list</w:t>
-      </w:r>
-      <w:proofErr w:type="spellEnd"/>
-      <w:r>
-        <w:rPr>
-          <w:rFonts w:ascii="Palatino Linotype" w:hAnsi="Palatino Linotype"/>
-          <w:bCs/>
-          <w:sz w:val="20"/>
-          <w:szCs w:val="20"/>
-        </w:rPr>
-        <w:t xml:space="preserve"> %}{% if </w:t>
-      </w:r>
-      <w:proofErr w:type="spellStart"/>
-      <w:r>
-        <w:rPr>
-          <w:rFonts w:ascii="Palatino Linotype" w:hAnsi="Palatino Linotype"/>
-          <w:bCs/>
-          <w:sz w:val="20"/>
-          <w:szCs w:val="20"/>
-        </w:rPr>
-        <w:t>loop.index</w:t>
-      </w:r>
-      <w:proofErr w:type="spellEnd"/>
-      <w:r>
-        <w:rPr>
-          <w:rFonts w:ascii="Palatino Linotype" w:hAnsi="Palatino Linotype"/>
-          <w:bCs/>
-          <w:sz w:val="20"/>
-          <w:szCs w:val="20"/>
-        </w:rPr>
-        <w:t xml:space="preserve"> == 2 %} and {% endif %}{{ charge[0] }} is amended to {{ charge[1] }}{% </w:t>
-      </w:r>
-      <w:proofErr w:type="spellStart"/>
-      <w:r>
-        <w:rPr>
-          <w:rFonts w:ascii="Palatino Linotype" w:hAnsi="Palatino Linotype"/>
-          <w:bCs/>
-          <w:sz w:val="20"/>
-          <w:szCs w:val="20"/>
-        </w:rPr>
-        <w:t>endfor</w:t>
-      </w:r>
-      <w:proofErr w:type="spellEnd"/>
-      <w:r>
-        <w:rPr>
-          <w:rFonts w:ascii="Palatino Linotype" w:hAnsi="Palatino Linotype"/>
-          <w:bCs/>
-          <w:sz w:val="20"/>
-          <w:szCs w:val="20"/>
-        </w:rPr>
-        <w:t xml:space="preserve"> %}.</w:t>
-      </w:r>
-      <w:r>
-        <w:rPr>
-          <w:rFonts w:ascii="Palatino Linotype" w:hAnsi="Palatino Linotype"/>
-          <w:bCs/>
-          <w:sz w:val="20"/>
-          <w:szCs w:val="20"/>
-        </w:rPr>
-        <w:t xml:space="preserve">{% </w:t>
-      </w:r>
-      <w:proofErr w:type="spellStart"/>
-      <w:r>
-        <w:rPr>
-          <w:rFonts w:ascii="Palatino Linotype" w:hAnsi="Palatino Linotype"/>
-          <w:bCs/>
-          <w:sz w:val="20"/>
-          <w:szCs w:val="20"/>
-        </w:rPr>
-        <w:t>elif</w:t>
-      </w:r>
-      <w:proofErr w:type="spellEnd"/>
-      <w:r>
-        <w:rPr>
-          <w:rFonts w:ascii="Palatino Linotype" w:hAnsi="Palatino Linotype"/>
-          <w:bCs/>
-          <w:sz w:val="20"/>
-          <w:szCs w:val="20"/>
-        </w:rPr>
-        <w:t xml:space="preserve"> </w:t>
-      </w:r>
-      <w:proofErr w:type="spellStart"/>
-      <w:r>
-        <w:rPr>
-          <w:rFonts w:ascii="Palatino Linotype" w:hAnsi="Palatino Linotype"/>
-          <w:bCs/>
-          <w:sz w:val="20"/>
-          <w:szCs w:val="20"/>
-        </w:rPr>
-        <w:t>amend_offense_</w:t>
-      </w:r>
-      <w:proofErr w:type="gramStart"/>
-      <w:r>
-        <w:rPr>
-          <w:rFonts w:ascii="Palatino Linotype" w:hAnsi="Palatino Linotype"/>
-          <w:bCs/>
-          <w:sz w:val="20"/>
-          <w:szCs w:val="20"/>
-        </w:rPr>
-        <w:t>details.motion</w:t>
-      </w:r>
-      <w:proofErr w:type="gramEnd"/>
-      <w:r>
-        <w:rPr>
-          <w:rFonts w:ascii="Palatino Linotype" w:hAnsi="Palatino Linotype"/>
-          <w:bCs/>
-          <w:sz w:val="20"/>
-          <w:szCs w:val="20"/>
-        </w:rPr>
-        <w:t>_disposition</w:t>
+        <w:t>amend_offense_details.motion_disposition</w:t>
       </w:r>
       <w:proofErr w:type="spellEnd"/>
       <w:r>
@@ -1452,16 +1301,7 @@
           <w:sz w:val="20"/>
           <w:szCs w:val="20"/>
         </w:rPr>
-        <w:t>appearance_</w:t>
-      </w:r>
-      <w:proofErr w:type="gramStart"/>
-      <w:r>
-        <w:rPr>
-          <w:rFonts w:ascii="Palatino Linotype" w:hAnsi="Palatino Linotype"/>
-          <w:sz w:val="20"/>
-          <w:szCs w:val="20"/>
-        </w:rPr>
-        <w:t>reason</w:t>
+        <w:t>appearance_reason</w:t>
       </w:r>
       <w:proofErr w:type="spellEnd"/>
       <w:r>
@@ -1470,16 +1310,7 @@
           <w:sz w:val="20"/>
           <w:szCs w:val="20"/>
         </w:rPr>
-        <w:t xml:space="preserve"> !</w:t>
-      </w:r>
-      <w:proofErr w:type="gramEnd"/>
-      <w:r>
-        <w:rPr>
-          <w:rFonts w:ascii="Palatino Linotype" w:hAnsi="Palatino Linotype"/>
-          <w:sz w:val="20"/>
-          <w:szCs w:val="20"/>
-        </w:rPr>
-        <w:t>= ‘sentencing’ %}</w:t>
+        <w:t xml:space="preserve"> != ‘sentencing’ %}</w:t>
       </w:r>
       <w:r>
         <w:rPr>
@@ -1652,16 +1483,7 @@
           <w:sz w:val="20"/>
           <w:szCs w:val="20"/>
         </w:rPr>
-        <w:t xml:space="preserve">{% endif </w:t>
-      </w:r>
-      <w:proofErr w:type="gramStart"/>
-      <w:r>
-        <w:rPr>
-          <w:rFonts w:ascii="Palatino Linotype" w:hAnsi="Palatino Linotype"/>
-          <w:sz w:val="20"/>
-          <w:szCs w:val="20"/>
-        </w:rPr>
-        <w:t>%}</w:t>
+        <w:t>{% endif %}</w:t>
       </w:r>
       <w:r>
         <w:rPr>
@@ -1677,16 +1499,7 @@
           <w:sz w:val="20"/>
           <w:szCs w:val="20"/>
         </w:rPr>
-        <w:t>ollowing</w:t>
-      </w:r>
-      <w:proofErr w:type="gramEnd"/>
-      <w:r>
-        <w:rPr>
-          <w:rFonts w:ascii="Palatino Linotype" w:hAnsi="Palatino Linotype"/>
-          <w:sz w:val="20"/>
-          <w:szCs w:val="20"/>
-        </w:rPr>
-        <w:t xml:space="preserve"> allocution, </w:t>
+        <w:t xml:space="preserve">ollowing allocution, </w:t>
       </w:r>
       <w:r>
         <w:rPr>
@@ -1878,7 +1691,6 @@
                 <w:szCs w:val="20"/>
               </w:rPr>
             </w:pPr>
-            <w:proofErr w:type="gramStart"/>
             <w:r>
               <w:rPr>
                 <w:rFonts w:ascii="Palatino Linotype" w:hAnsi="Palatino Linotype"/>
@@ -1898,18 +1710,7 @@
                 <w:sz w:val="20"/>
                 <w:szCs w:val="20"/>
               </w:rPr>
-              <w:t>charge</w:t>
-            </w:r>
-            <w:proofErr w:type="gramEnd"/>
-            <w:r>
-              <w:rPr>
-                <w:rFonts w:ascii="Palatino Linotype" w:hAnsi="Palatino Linotype"/>
-                <w:b/>
-                <w:bCs/>
-                <w:sz w:val="20"/>
-                <w:szCs w:val="20"/>
-              </w:rPr>
-              <w:t>.offense</w:t>
+              <w:t>charge.offense</w:t>
             </w:r>
             <w:proofErr w:type="spellEnd"/>
             <w:r>
@@ -2158,7 +1959,6 @@
                 <w:szCs w:val="20"/>
               </w:rPr>
             </w:pPr>
-            <w:proofErr w:type="gramStart"/>
             <w:r>
               <w:rPr>
                 <w:rFonts w:ascii="Palatino Linotype" w:hAnsi="Palatino Linotype"/>
@@ -2178,18 +1978,7 @@
                 <w:sz w:val="20"/>
                 <w:szCs w:val="20"/>
               </w:rPr>
-              <w:t>charge</w:t>
-            </w:r>
-            <w:proofErr w:type="gramEnd"/>
-            <w:r>
-              <w:rPr>
-                <w:rFonts w:ascii="Palatino Linotype" w:hAnsi="Palatino Linotype"/>
-                <w:b/>
-                <w:bCs/>
-                <w:sz w:val="20"/>
-                <w:szCs w:val="20"/>
-              </w:rPr>
-              <w:t>.statute</w:t>
+              <w:t>charge.statute</w:t>
             </w:r>
             <w:proofErr w:type="spellEnd"/>
             <w:r>
@@ -2438,7 +2227,6 @@
                 <w:szCs w:val="20"/>
               </w:rPr>
             </w:pPr>
-            <w:proofErr w:type="gramStart"/>
             <w:r>
               <w:rPr>
                 <w:rFonts w:ascii="Palatino Linotype" w:hAnsi="Palatino Linotype"/>
@@ -2458,18 +2246,7 @@
                 <w:sz w:val="20"/>
                 <w:szCs w:val="20"/>
               </w:rPr>
-              <w:t>charge</w:t>
-            </w:r>
-            <w:proofErr w:type="gramEnd"/>
-            <w:r>
-              <w:rPr>
-                <w:rFonts w:ascii="Palatino Linotype" w:hAnsi="Palatino Linotype"/>
-                <w:b/>
-                <w:bCs/>
-                <w:sz w:val="20"/>
-                <w:szCs w:val="20"/>
-              </w:rPr>
-              <w:t>.degree</w:t>
+              <w:t>charge.degree</w:t>
             </w:r>
             <w:proofErr w:type="spellEnd"/>
             <w:r>
@@ -2719,7 +2496,6 @@
                 <w:szCs w:val="20"/>
               </w:rPr>
             </w:pPr>
-            <w:proofErr w:type="gramStart"/>
             <w:r>
               <w:rPr>
                 <w:rFonts w:ascii="Palatino Linotype" w:hAnsi="Palatino Linotype"/>
@@ -2739,18 +2515,7 @@
                 <w:sz w:val="20"/>
                 <w:szCs w:val="20"/>
               </w:rPr>
-              <w:t>charge</w:t>
-            </w:r>
-            <w:proofErr w:type="gramEnd"/>
-            <w:r>
-              <w:rPr>
-                <w:rFonts w:ascii="Palatino Linotype" w:hAnsi="Palatino Linotype"/>
-                <w:b/>
-                <w:bCs/>
-                <w:sz w:val="20"/>
-                <w:szCs w:val="20"/>
-              </w:rPr>
-              <w:t>.plea</w:t>
+              <w:t>charge.plea</w:t>
             </w:r>
             <w:proofErr w:type="spellEnd"/>
             <w:r>
@@ -2999,7 +2764,6 @@
                 <w:szCs w:val="20"/>
               </w:rPr>
             </w:pPr>
-            <w:proofErr w:type="gramStart"/>
             <w:r>
               <w:rPr>
                 <w:rFonts w:ascii="Palatino Linotype" w:hAnsi="Palatino Linotype"/>
@@ -3019,18 +2783,7 @@
                 <w:sz w:val="20"/>
                 <w:szCs w:val="20"/>
               </w:rPr>
-              <w:t>charge</w:t>
-            </w:r>
-            <w:proofErr w:type="gramEnd"/>
-            <w:r>
-              <w:rPr>
-                <w:rFonts w:ascii="Palatino Linotype" w:hAnsi="Palatino Linotype"/>
-                <w:b/>
-                <w:bCs/>
-                <w:sz w:val="20"/>
-                <w:szCs w:val="20"/>
-              </w:rPr>
-              <w:t>.finding</w:t>
+              <w:t>charge.finding</w:t>
             </w:r>
             <w:proofErr w:type="spellEnd"/>
             <w:r>
@@ -3279,7 +3032,6 @@
                 <w:szCs w:val="20"/>
               </w:rPr>
             </w:pPr>
-            <w:proofErr w:type="gramStart"/>
             <w:r>
               <w:rPr>
                 <w:rFonts w:ascii="Palatino Linotype" w:hAnsi="Palatino Linotype"/>
@@ -3299,18 +3051,7 @@
                 <w:sz w:val="20"/>
                 <w:szCs w:val="20"/>
               </w:rPr>
-              <w:t>charge</w:t>
-            </w:r>
-            <w:proofErr w:type="gramEnd"/>
-            <w:r>
-              <w:rPr>
-                <w:rFonts w:ascii="Palatino Linotype" w:hAnsi="Palatino Linotype"/>
-                <w:b/>
-                <w:bCs/>
-                <w:sz w:val="20"/>
-                <w:szCs w:val="20"/>
-              </w:rPr>
-              <w:t>.fines_amount</w:t>
+              <w:t>charge.fines_amount</w:t>
             </w:r>
             <w:proofErr w:type="spellEnd"/>
             <w:r>
@@ -3579,7 +3320,6 @@
                 <w:szCs w:val="20"/>
               </w:rPr>
             </w:pPr>
-            <w:proofErr w:type="gramStart"/>
             <w:r>
               <w:rPr>
                 <w:rFonts w:ascii="Palatino Linotype" w:hAnsi="Palatino Linotype"/>
@@ -3599,18 +3339,7 @@
                 <w:sz w:val="20"/>
                 <w:szCs w:val="20"/>
               </w:rPr>
-              <w:t>charge</w:t>
-            </w:r>
-            <w:proofErr w:type="gramEnd"/>
-            <w:r>
-              <w:rPr>
-                <w:rFonts w:ascii="Palatino Linotype" w:hAnsi="Palatino Linotype"/>
-                <w:b/>
-                <w:bCs/>
-                <w:sz w:val="20"/>
-                <w:szCs w:val="20"/>
-              </w:rPr>
-              <w:t>.fines_suspended</w:t>
+              <w:t>charge.fines_suspended</w:t>
             </w:r>
             <w:proofErr w:type="spellEnd"/>
             <w:r>
@@ -3768,20 +3497,9 @@
           <w:sz w:val="20"/>
           <w:szCs w:val="20"/>
         </w:rPr>
-        <w:t>court_</w:t>
-      </w:r>
-      <w:proofErr w:type="gramStart"/>
-      <w:r>
-        <w:rPr>
-          <w:rFonts w:ascii="Palatino Linotype" w:hAnsi="Palatino Linotype"/>
-          <w:bCs/>
-          <w:sz w:val="20"/>
-          <w:szCs w:val="20"/>
-        </w:rPr>
-        <w:t>costs.ordered</w:t>
+        <w:t>court_costs.ordered</w:t>
       </w:r>
       <w:proofErr w:type="spellEnd"/>
-      <w:proofErr w:type="gramEnd"/>
       <w:r>
         <w:rPr>
           <w:rFonts w:ascii="Palatino Linotype" w:hAnsi="Palatino Linotype"/>
@@ -3868,20 +3586,9 @@
           <w:sz w:val="20"/>
           <w:szCs w:val="20"/>
         </w:rPr>
-        <w:t>court_</w:t>
-      </w:r>
-      <w:proofErr w:type="gramStart"/>
-      <w:r>
-        <w:rPr>
-          <w:rFonts w:ascii="Palatino Linotype" w:hAnsi="Palatino Linotype"/>
-          <w:bCs/>
-          <w:sz w:val="20"/>
-          <w:szCs w:val="20"/>
-        </w:rPr>
-        <w:t>costs.ordered</w:t>
+        <w:t>court_costs.ordered</w:t>
       </w:r>
       <w:proofErr w:type="spellEnd"/>
-      <w:proofErr w:type="gramEnd"/>
       <w:r>
         <w:rPr>
           <w:rFonts w:ascii="Palatino Linotype" w:hAnsi="Palatino Linotype"/>
@@ -3956,20 +3663,9 @@
           <w:sz w:val="20"/>
           <w:szCs w:val="20"/>
         </w:rPr>
-        <w:t>court_</w:t>
-      </w:r>
-      <w:proofErr w:type="gramStart"/>
-      <w:r>
-        <w:rPr>
-          <w:rFonts w:ascii="Palatino Linotype" w:hAnsi="Palatino Linotype"/>
-          <w:bCs/>
-          <w:sz w:val="20"/>
-          <w:szCs w:val="20"/>
-        </w:rPr>
-        <w:t>costs.ordered</w:t>
+        <w:t>court_costs.ordered</w:t>
       </w:r>
       <w:proofErr w:type="spellEnd"/>
-      <w:proofErr w:type="gramEnd"/>
       <w:r>
         <w:rPr>
           <w:rFonts w:ascii="Palatino Linotype" w:hAnsi="Palatino Linotype"/>
@@ -4035,20 +3731,9 @@
           <w:sz w:val="20"/>
           <w:szCs w:val="20"/>
         </w:rPr>
-        <w:t>court_</w:t>
-      </w:r>
-      <w:proofErr w:type="gramStart"/>
-      <w:r>
-        <w:rPr>
-          <w:rFonts w:ascii="Palatino Linotype" w:hAnsi="Palatino Linotype"/>
-          <w:bCs/>
-          <w:sz w:val="20"/>
-          <w:szCs w:val="20"/>
-        </w:rPr>
-        <w:t>costs.ordered</w:t>
+        <w:t>court_costs.ordered</w:t>
       </w:r>
       <w:proofErr w:type="spellEnd"/>
-      <w:proofErr w:type="gramEnd"/>
       <w:r>
         <w:rPr>
           <w:rFonts w:ascii="Palatino Linotype" w:hAnsi="Palatino Linotype"/>
@@ -4084,34 +3769,15 @@
           <w:sz w:val="20"/>
           <w:szCs w:val="20"/>
         </w:rPr>
-        <w:t xml:space="preserve">{% endif </w:t>
-      </w:r>
-      <w:proofErr w:type="gramStart"/>
-      <w:r>
-        <w:rPr>
-          <w:rFonts w:ascii="Palatino Linotype" w:hAnsi="Palatino Linotype"/>
-          <w:bCs/>
-          <w:sz w:val="20"/>
-          <w:szCs w:val="20"/>
-        </w:rPr>
-        <w:t>%}</w:t>
-      </w:r>
-      <w:r>
-        <w:rPr>
-          <w:rFonts w:ascii="Palatino Linotype" w:hAnsi="Palatino Linotype"/>
-          <w:sz w:val="20"/>
-          <w:szCs w:val="20"/>
-        </w:rPr>
-        <w:t>The</w:t>
-      </w:r>
-      <w:proofErr w:type="gramEnd"/>
-      <w:r>
-        <w:rPr>
-          <w:rFonts w:ascii="Palatino Linotype" w:hAnsi="Palatino Linotype"/>
-          <w:sz w:val="20"/>
-          <w:szCs w:val="20"/>
-        </w:rPr>
-        <w:t xml:space="preserve"> Defendant was</w:t>
+        <w:t>{% endif %}</w:t>
+      </w:r>
+      <w:r>
+        <w:rPr>
+          <w:rFonts w:ascii="Palatino Linotype" w:hAnsi="Palatino Linotype"/>
+          <w:sz w:val="20"/>
+          <w:szCs w:val="20"/>
+        </w:rPr>
+        <w:t>The Defendant was</w:t>
       </w:r>
       <w:r>
         <w:rPr>
@@ -4294,20 +3960,9 @@
           <w:sz w:val="20"/>
           <w:szCs w:val="20"/>
         </w:rPr>
-        <w:t>court_</w:t>
-      </w:r>
-      <w:proofErr w:type="gramStart"/>
-      <w:r>
-        <w:rPr>
-          <w:rFonts w:ascii="Palatino Linotype" w:hAnsi="Palatino Linotype"/>
-          <w:bCs/>
-          <w:sz w:val="20"/>
-          <w:szCs w:val="20"/>
-        </w:rPr>
-        <w:t>costs.ordered</w:t>
+        <w:t>court_costs.ordered</w:t>
       </w:r>
       <w:proofErr w:type="spellEnd"/>
-      <w:proofErr w:type="gramEnd"/>
       <w:r>
         <w:rPr>
           <w:rFonts w:ascii="Palatino Linotype" w:hAnsi="Palatino Linotype"/>
@@ -4424,25 +4079,107 @@
           <w:sz w:val="20"/>
           <w:szCs w:val="20"/>
         </w:rPr>
+        <w:t xml:space="preserve"> %}Defendant shall receive credit at $50/day for </w:t>
+      </w:r>
+      <w:r>
+        <w:rPr>
+          <w:rFonts w:ascii="Palatino Linotype" w:hAnsi="Palatino Linotype"/>
+          <w:b/>
+          <w:bCs/>
+          <w:sz w:val="20"/>
+          <w:szCs w:val="20"/>
+        </w:rPr>
+        <w:t xml:space="preserve">{{ </w:t>
+      </w:r>
+      <w:proofErr w:type="spellStart"/>
+      <w:r>
+        <w:rPr>
+          <w:rFonts w:ascii="Palatino Linotype" w:hAnsi="Palatino Linotype"/>
+          <w:b/>
+          <w:bCs/>
+          <w:sz w:val="20"/>
+          <w:szCs w:val="20"/>
+        </w:rPr>
+        <w:t>fine_jail_days</w:t>
+      </w:r>
+      <w:proofErr w:type="spellEnd"/>
+      <w:r>
+        <w:rPr>
+          <w:rFonts w:ascii="Palatino Linotype" w:hAnsi="Palatino Linotype"/>
+          <w:b/>
+          <w:bCs/>
+          <w:sz w:val="20"/>
+          <w:szCs w:val="20"/>
+        </w:rPr>
+        <w:t xml:space="preserve"> }} </w:t>
+      </w:r>
+      <w:r>
+        <w:rPr>
+          <w:rFonts w:ascii="Palatino Linotype" w:hAnsi="Palatino Linotype"/>
+          <w:b/>
+          <w:bCs/>
+          <w:sz w:val="20"/>
+          <w:szCs w:val="20"/>
+        </w:rPr>
+        <w:t>jail day(s)</w:t>
+      </w:r>
+      <w:r>
+        <w:rPr>
+          <w:rFonts w:ascii="Palatino Linotype" w:hAnsi="Palatino Linotype"/>
+          <w:sz w:val="20"/>
+          <w:szCs w:val="20"/>
+        </w:rPr>
+        <w:t xml:space="preserve"> served for a non-jailable offense.</w:t>
+      </w:r>
+      <w:r>
+        <w:rPr>
+          <w:rFonts w:ascii="Palatino Linotype" w:hAnsi="Palatino Linotype"/>
+          <w:sz w:val="20"/>
+          <w:szCs w:val="20"/>
+        </w:rPr>
         <w:t xml:space="preserve"> </w:t>
       </w:r>
-      <w:proofErr w:type="gramStart"/>
-      <w:r>
-        <w:rPr>
-          <w:rFonts w:ascii="Palatino Linotype" w:hAnsi="Palatino Linotype"/>
-          <w:sz w:val="20"/>
-          <w:szCs w:val="20"/>
-        </w:rPr>
-        <w:t>%}Defendant</w:t>
-      </w:r>
-      <w:proofErr w:type="gramEnd"/>
-      <w:r>
-        <w:rPr>
-          <w:rFonts w:ascii="Palatino Linotype" w:hAnsi="Palatino Linotype"/>
-          <w:sz w:val="20"/>
-          <w:szCs w:val="20"/>
-        </w:rPr>
-        <w:t xml:space="preserve"> shall receive credit at $50/day for </w:t>
+      <w:r>
+        <w:rPr>
+          <w:rFonts w:ascii="Palatino Linotype" w:hAnsi="Palatino Linotype"/>
+          <w:sz w:val="20"/>
+          <w:szCs w:val="20"/>
+        </w:rPr>
+        <w:t>{% endif %}</w:t>
+      </w:r>
+      <w:r>
+        <w:rPr>
+          <w:rFonts w:ascii="Palatino Linotype" w:hAnsi="Palatino Linotype"/>
+          <w:sz w:val="20"/>
+          <w:szCs w:val="20"/>
+        </w:rPr>
+        <w:t xml:space="preserve">{% if </w:t>
+      </w:r>
+      <w:proofErr w:type="spellStart"/>
+      <w:r>
+        <w:rPr>
+          <w:rFonts w:ascii="Palatino Linotype" w:hAnsi="Palatino Linotype"/>
+          <w:sz w:val="20"/>
+          <w:szCs w:val="20"/>
+        </w:rPr>
+        <w:t>court_costs.ability_to_pay_time</w:t>
+      </w:r>
+      <w:proofErr w:type="spellEnd"/>
+      <w:r>
+        <w:rPr>
+          <w:rFonts w:ascii="Palatino Linotype" w:hAnsi="Palatino Linotype"/>
+          <w:sz w:val="20"/>
+          <w:szCs w:val="20"/>
+        </w:rPr>
+        <w:t xml:space="preserve"> != ‘forthwith’ %}</w:t>
+      </w:r>
+      <w:r>
+        <w:rPr>
+          <w:rFonts w:ascii="Palatino Linotype" w:hAnsi="Palatino Linotype"/>
+          <w:sz w:val="20"/>
+          <w:szCs w:val="20"/>
+        </w:rPr>
+        <w:t xml:space="preserve">Defendant may complete community service hours to satisfy fines </w:t>
       </w:r>
       <w:r>
         <w:rPr>
@@ -4452,47 +4189,44 @@
           <w:sz w:val="20"/>
           <w:szCs w:val="20"/>
         </w:rPr>
-        <w:t xml:space="preserve">{{ </w:t>
+        <w:t xml:space="preserve">{% </w:t>
+      </w:r>
+      <w:r>
+        <w:rPr>
+          <w:rFonts w:ascii="Palatino Linotype" w:hAnsi="Palatino Linotype"/>
+          <w:bCs/>
+          <w:sz w:val="20"/>
+          <w:szCs w:val="20"/>
+        </w:rPr>
+        <w:t xml:space="preserve">if </w:t>
       </w:r>
       <w:proofErr w:type="spellStart"/>
       <w:r>
         <w:rPr>
           <w:rFonts w:ascii="Palatino Linotype" w:hAnsi="Palatino Linotype"/>
-          <w:b/>
-          <w:bCs/>
-          <w:sz w:val="20"/>
-          <w:szCs w:val="20"/>
-        </w:rPr>
-        <w:t>fine_jail_days</w:t>
+          <w:bCs/>
+          <w:sz w:val="20"/>
+          <w:szCs w:val="20"/>
+        </w:rPr>
+        <w:t>court_costs.ordered</w:t>
       </w:r>
       <w:proofErr w:type="spellEnd"/>
       <w:r>
         <w:rPr>
           <w:rFonts w:ascii="Palatino Linotype" w:hAnsi="Palatino Linotype"/>
-          <w:b/>
-          <w:bCs/>
-          <w:sz w:val="20"/>
-          <w:szCs w:val="20"/>
-        </w:rPr>
-        <w:t xml:space="preserve"> }} </w:t>
-      </w:r>
-      <w:r>
-        <w:rPr>
-          <w:rFonts w:ascii="Palatino Linotype" w:hAnsi="Palatino Linotype"/>
-          <w:b/>
-          <w:bCs/>
-          <w:sz w:val="20"/>
-          <w:szCs w:val="20"/>
-        </w:rPr>
-        <w:t>jail day(s)</w:t>
-      </w:r>
-      <w:r>
-        <w:rPr>
-          <w:rFonts w:ascii="Palatino Linotype" w:hAnsi="Palatino Linotype"/>
-          <w:sz w:val="20"/>
-          <w:szCs w:val="20"/>
-        </w:rPr>
-        <w:t xml:space="preserve"> served for a non-jailable offense.</w:t>
+          <w:bCs/>
+          <w:sz w:val="20"/>
+          <w:szCs w:val="20"/>
+        </w:rPr>
+        <w:t xml:space="preserve"> == ‘Yes’ %}</w:t>
+      </w:r>
+      <w:r>
+        <w:rPr>
+          <w:rFonts w:ascii="Palatino Linotype" w:hAnsi="Palatino Linotype"/>
+          <w:sz w:val="20"/>
+          <w:szCs w:val="20"/>
+        </w:rPr>
+        <w:t>and costs</w:t>
       </w:r>
       <w:r>
         <w:rPr>
@@ -4508,121 +4242,6 @@
           <w:sz w:val="20"/>
           <w:szCs w:val="20"/>
         </w:rPr>
-        <w:t xml:space="preserve">{% endif </w:t>
-      </w:r>
-      <w:proofErr w:type="gramStart"/>
-      <w:r>
-        <w:rPr>
-          <w:rFonts w:ascii="Palatino Linotype" w:hAnsi="Palatino Linotype"/>
-          <w:sz w:val="20"/>
-          <w:szCs w:val="20"/>
-        </w:rPr>
-        <w:t>%}</w:t>
-      </w:r>
-      <w:r>
-        <w:rPr>
-          <w:rFonts w:ascii="Palatino Linotype" w:hAnsi="Palatino Linotype"/>
-          <w:sz w:val="20"/>
-          <w:szCs w:val="20"/>
-        </w:rPr>
-        <w:t>{</w:t>
-      </w:r>
-      <w:proofErr w:type="gramEnd"/>
-      <w:r>
-        <w:rPr>
-          <w:rFonts w:ascii="Palatino Linotype" w:hAnsi="Palatino Linotype"/>
-          <w:sz w:val="20"/>
-          <w:szCs w:val="20"/>
-        </w:rPr>
-        <w:t xml:space="preserve">% if </w:t>
-      </w:r>
-      <w:proofErr w:type="spellStart"/>
-      <w:r>
-        <w:rPr>
-          <w:rFonts w:ascii="Palatino Linotype" w:hAnsi="Palatino Linotype"/>
-          <w:sz w:val="20"/>
-          <w:szCs w:val="20"/>
-        </w:rPr>
-        <w:t>court_costs.ability_to_pay_time</w:t>
-      </w:r>
-      <w:proofErr w:type="spellEnd"/>
-      <w:r>
-        <w:rPr>
-          <w:rFonts w:ascii="Palatino Linotype" w:hAnsi="Palatino Linotype"/>
-          <w:sz w:val="20"/>
-          <w:szCs w:val="20"/>
-        </w:rPr>
-        <w:t xml:space="preserve"> != ‘forthwith’ %}</w:t>
-      </w:r>
-      <w:r>
-        <w:rPr>
-          <w:rFonts w:ascii="Palatino Linotype" w:hAnsi="Palatino Linotype"/>
-          <w:sz w:val="20"/>
-          <w:szCs w:val="20"/>
-        </w:rPr>
-        <w:t xml:space="preserve">Defendant may complete community service hours to satisfy fines </w:t>
-      </w:r>
-      <w:r>
-        <w:rPr>
-          <w:rFonts w:ascii="Palatino Linotype" w:hAnsi="Palatino Linotype"/>
-          <w:b/>
-          <w:bCs/>
-          <w:sz w:val="20"/>
-          <w:szCs w:val="20"/>
-        </w:rPr>
-        <w:t xml:space="preserve">{% </w:t>
-      </w:r>
-      <w:r>
-        <w:rPr>
-          <w:rFonts w:ascii="Palatino Linotype" w:hAnsi="Palatino Linotype"/>
-          <w:bCs/>
-          <w:sz w:val="20"/>
-          <w:szCs w:val="20"/>
-        </w:rPr>
-        <w:t xml:space="preserve">if </w:t>
-      </w:r>
-      <w:proofErr w:type="spellStart"/>
-      <w:r>
-        <w:rPr>
-          <w:rFonts w:ascii="Palatino Linotype" w:hAnsi="Palatino Linotype"/>
-          <w:bCs/>
-          <w:sz w:val="20"/>
-          <w:szCs w:val="20"/>
-        </w:rPr>
-        <w:t>court_costs.ordered</w:t>
-      </w:r>
-      <w:proofErr w:type="spellEnd"/>
-      <w:r>
-        <w:rPr>
-          <w:rFonts w:ascii="Palatino Linotype" w:hAnsi="Palatino Linotype"/>
-          <w:bCs/>
-          <w:sz w:val="20"/>
-          <w:szCs w:val="20"/>
-        </w:rPr>
-        <w:t xml:space="preserve"> == ‘Yes’ %}</w:t>
-      </w:r>
-      <w:r>
-        <w:rPr>
-          <w:rFonts w:ascii="Palatino Linotype" w:hAnsi="Palatino Linotype"/>
-          <w:sz w:val="20"/>
-          <w:szCs w:val="20"/>
-        </w:rPr>
-        <w:t>and costs</w:t>
-      </w:r>
-      <w:r>
-        <w:rPr>
-          <w:rFonts w:ascii="Palatino Linotype" w:hAnsi="Palatino Linotype"/>
-          <w:sz w:val="20"/>
-          <w:szCs w:val="20"/>
-        </w:rPr>
-        <w:t xml:space="preserve"> </w:t>
-      </w:r>
-      <w:r>
-        <w:rPr>
-          <w:rFonts w:ascii="Palatino Linotype" w:hAnsi="Palatino Linotype"/>
-          <w:sz w:val="20"/>
-          <w:szCs w:val="20"/>
-        </w:rPr>
         <w:t>{% endif %}</w:t>
       </w:r>
       <w:r>
@@ -4639,33 +4258,15 @@
           <w:sz w:val="20"/>
           <w:szCs w:val="20"/>
         </w:rPr>
-        <w:t xml:space="preserve">. All Community Service hours must be approved by the Office of Community </w:t>
-      </w:r>
-      <w:proofErr w:type="gramStart"/>
-      <w:r>
-        <w:rPr>
-          <w:rFonts w:ascii="Palatino Linotype" w:hAnsi="Palatino Linotype"/>
-          <w:sz w:val="20"/>
-          <w:szCs w:val="20"/>
-        </w:rPr>
-        <w:t>Control.</w:t>
-      </w:r>
-      <w:r>
-        <w:rPr>
-          <w:rFonts w:ascii="Palatino Linotype" w:hAnsi="Palatino Linotype"/>
-          <w:sz w:val="20"/>
-          <w:szCs w:val="20"/>
-        </w:rPr>
-        <w:t>{</w:t>
-      </w:r>
-      <w:proofErr w:type="gramEnd"/>
-      <w:r>
-        <w:rPr>
-          <w:rFonts w:ascii="Palatino Linotype" w:hAnsi="Palatino Linotype"/>
-          <w:sz w:val="20"/>
-          <w:szCs w:val="20"/>
-        </w:rPr>
-        <w:t>% endif %}</w:t>
+        <w:t>. All Community Service hours must be approved by the Office of Community Control.</w:t>
+      </w:r>
+      <w:r>
+        <w:rPr>
+          <w:rFonts w:ascii="Palatino Linotype" w:hAnsi="Palatino Linotype"/>
+          <w:sz w:val="20"/>
+          <w:szCs w:val="20"/>
+        </w:rPr>
+        <w:t>{% endif %}</w:t>
       </w:r>
       <w:r>
         <w:rPr>
@@ -4761,7 +4362,6 @@
         </w:rPr>
         <w:t xml:space="preserve">complete </w:t>
       </w:r>
-      <w:proofErr w:type="gramStart"/>
       <w:r>
         <w:rPr>
           <w:rFonts w:ascii="Palatino Linotype" w:hAnsi="Palatino Linotype"/>
@@ -4777,16 +4377,7 @@
           <w:sz w:val="20"/>
           <w:szCs w:val="20"/>
         </w:rPr>
-        <w:t>community</w:t>
-      </w:r>
-      <w:proofErr w:type="gramEnd"/>
-      <w:r>
-        <w:rPr>
-          <w:rFonts w:ascii="Palatino Linotype" w:hAnsi="Palatino Linotype"/>
-          <w:sz w:val="20"/>
-          <w:szCs w:val="20"/>
-        </w:rPr>
-        <w:t>_service.</w:t>
+        <w:t>community_service.</w:t>
       </w:r>
       <w:r>
         <w:rPr>
@@ -4855,7 +4446,6 @@
         </w:rPr>
         <w:t xml:space="preserve"> days. Defendant shall show proof of completion of all completed hours to the Office of Community Control on or before </w:t>
       </w:r>
-      <w:proofErr w:type="gramStart"/>
       <w:r>
         <w:rPr>
           <w:rFonts w:ascii="Palatino Linotype" w:hAnsi="Palatino Linotype"/>
@@ -4879,16 +4469,7 @@
           <w:sz w:val="20"/>
           <w:szCs w:val="20"/>
         </w:rPr>
-        <w:t>due</w:t>
-      </w:r>
-      <w:proofErr w:type="gramEnd"/>
-      <w:r>
-        <w:rPr>
-          <w:rFonts w:ascii="Palatino Linotype" w:hAnsi="Palatino Linotype"/>
-          <w:sz w:val="20"/>
-          <w:szCs w:val="20"/>
-        </w:rPr>
-        <w:t>_date_for_service</w:t>
+        <w:t>due_date_for_service</w:t>
       </w:r>
       <w:proofErr w:type="spellEnd"/>
       <w:r>
@@ -4913,33 +4494,15 @@
           <w:sz w:val="20"/>
           <w:szCs w:val="20"/>
         </w:rPr>
-        <w:t xml:space="preserve">{% endif </w:t>
-      </w:r>
-      <w:proofErr w:type="gramStart"/>
-      <w:r>
-        <w:rPr>
-          <w:rFonts w:ascii="Palatino Linotype" w:hAnsi="Palatino Linotype"/>
-          <w:sz w:val="20"/>
-          <w:szCs w:val="20"/>
-        </w:rPr>
-        <w:t>%}</w:t>
-      </w:r>
-      <w:r>
-        <w:rPr>
-          <w:rFonts w:ascii="Palatino Linotype" w:hAnsi="Palatino Linotype"/>
-          <w:sz w:val="20"/>
-          <w:szCs w:val="20"/>
-        </w:rPr>
-        <w:t>{</w:t>
-      </w:r>
-      <w:proofErr w:type="gramEnd"/>
-      <w:r>
-        <w:rPr>
-          <w:rFonts w:ascii="Palatino Linotype" w:hAnsi="Palatino Linotype"/>
-          <w:sz w:val="20"/>
-          <w:szCs w:val="20"/>
-        </w:rPr>
-        <w:t xml:space="preserve">% if </w:t>
+        <w:t>{% endif %}</w:t>
+      </w:r>
+      <w:r>
+        <w:rPr>
+          <w:rFonts w:ascii="Palatino Linotype" w:hAnsi="Palatino Linotype"/>
+          <w:sz w:val="20"/>
+          <w:szCs w:val="20"/>
+        </w:rPr>
+        <w:t xml:space="preserve">{% if </w:t>
       </w:r>
       <w:proofErr w:type="spellStart"/>
       <w:r>
@@ -5109,7 +4672,23 @@
           <w:sz w:val="20"/>
           <w:szCs w:val="20"/>
         </w:rPr>
-        <w:t>The Defendant showed the Court proof of responsibility during the proceeding.</w:t>
+        <w:t xml:space="preserve">The Defendant showed the Court proof of </w:t>
+      </w:r>
+      <w:r>
+        <w:rPr>
+          <w:rFonts w:ascii="Palatino Linotype" w:hAnsi="Palatino Linotype"/>
+          <w:sz w:val="20"/>
+          <w:szCs w:val="20"/>
+        </w:rPr>
+        <w:t xml:space="preserve">financial </w:t>
+      </w:r>
+      <w:r>
+        <w:rPr>
+          <w:rFonts w:ascii="Palatino Linotype" w:hAnsi="Palatino Linotype"/>
+          <w:sz w:val="20"/>
+          <w:szCs w:val="20"/>
+        </w:rPr>
+        <w:t>responsibility during the proceeding.</w:t>
       </w:r>
       <w:r>
         <w:rPr>
@@ -5251,16 +4830,7 @@
           <w:sz w:val="20"/>
           <w:szCs w:val="20"/>
         </w:rPr>
-        <w:t xml:space="preserve">Defendant’s </w:t>
-      </w:r>
-      <w:proofErr w:type="gramStart"/>
-      <w:r>
-        <w:rPr>
-          <w:rFonts w:ascii="Palatino Linotype" w:hAnsi="Palatino Linotype"/>
-          <w:sz w:val="20"/>
-          <w:szCs w:val="20"/>
-        </w:rPr>
-        <w:t xml:space="preserve">{{ </w:t>
+        <w:t xml:space="preserve">Defendant’s {{ </w:t>
       </w:r>
       <w:proofErr w:type="spellStart"/>
       <w:r>
@@ -5269,16 +4839,7 @@
           <w:sz w:val="20"/>
           <w:szCs w:val="20"/>
         </w:rPr>
-        <w:t>license</w:t>
-      </w:r>
-      <w:proofErr w:type="gramEnd"/>
-      <w:r>
-        <w:rPr>
-          <w:rFonts w:ascii="Palatino Linotype" w:hAnsi="Palatino Linotype"/>
-          <w:sz w:val="20"/>
-          <w:szCs w:val="20"/>
-        </w:rPr>
-        <w:t>_suspension.license_type</w:t>
+        <w:t>license_suspension.license_type</w:t>
       </w:r>
       <w:proofErr w:type="spellEnd"/>
       <w:r>
@@ -5341,43 +4902,7 @@
           <w:sz w:val="20"/>
           <w:szCs w:val="20"/>
         </w:rPr>
-        <w:t xml:space="preserve"> is true </w:t>
-      </w:r>
-      <w:proofErr w:type="gramStart"/>
-      <w:r>
-        <w:rPr>
-          <w:rFonts w:ascii="Palatino Linotype" w:hAnsi="Palatino Linotype"/>
-          <w:sz w:val="20"/>
-          <w:szCs w:val="20"/>
-        </w:rPr>
-        <w:t>%}The</w:t>
-      </w:r>
-      <w:proofErr w:type="gramEnd"/>
-      <w:r>
-        <w:rPr>
-          <w:rFonts w:ascii="Palatino Linotype" w:hAnsi="Palatino Linotype"/>
-          <w:sz w:val="20"/>
-          <w:szCs w:val="20"/>
-        </w:rPr>
-        <w:t xml:space="preserve"> Administrative License Suspension is terminated and the OBMV form 2261 shall issue. {% endif </w:t>
-      </w:r>
-      <w:proofErr w:type="gramStart"/>
-      <w:r>
-        <w:rPr>
-          <w:rFonts w:ascii="Palatino Linotype" w:hAnsi="Palatino Linotype"/>
-          <w:sz w:val="20"/>
-          <w:szCs w:val="20"/>
-        </w:rPr>
-        <w:t>%}{</w:t>
-      </w:r>
-      <w:proofErr w:type="gramEnd"/>
-      <w:r>
-        <w:rPr>
-          <w:rFonts w:ascii="Palatino Linotype" w:hAnsi="Palatino Linotype"/>
-          <w:sz w:val="20"/>
-          <w:szCs w:val="20"/>
-        </w:rPr>
-        <w:t xml:space="preserve">% if </w:t>
+        <w:t xml:space="preserve"> is true %}The Administrative License Suspension is terminated and the OBMV form 2261 shall issue. {% endif %}{% if </w:t>
       </w:r>
       <w:proofErr w:type="spellStart"/>
       <w:r>
@@ -5395,7 +4920,7 @@
           <w:sz w:val="20"/>
           <w:szCs w:val="20"/>
         </w:rPr>
-        <w:t xml:space="preserve"> is true %}The Defendant is required to complete a remedial driving class before the Defendant’s operator’s license may be </w:t>
+        <w:t xml:space="preserve"> is true %}The </w:t>
       </w:r>
       <w:r>
         <w:rPr>
@@ -5404,41 +4929,23 @@
           <w:szCs w:val="20"/>
         </w:rPr>
         <w:lastRenderedPageBreak/>
-        <w:t xml:space="preserve">reinstated. </w:t>
-      </w:r>
-      <w:r>
-        <w:rPr>
-          <w:rFonts w:ascii="Palatino Linotype" w:hAnsi="Palatino Linotype"/>
-          <w:sz w:val="20"/>
-          <w:szCs w:val="20"/>
-        </w:rPr>
-        <w:t xml:space="preserve">{% endif </w:t>
-      </w:r>
-      <w:proofErr w:type="gramStart"/>
-      <w:r>
-        <w:rPr>
-          <w:rFonts w:ascii="Palatino Linotype" w:hAnsi="Palatino Linotype"/>
-          <w:sz w:val="20"/>
-          <w:szCs w:val="20"/>
-        </w:rPr>
-        <w:t>%}</w:t>
-      </w:r>
-      <w:r>
-        <w:rPr>
-          <w:rFonts w:ascii="Palatino Linotype" w:hAnsi="Palatino Linotype"/>
-          <w:sz w:val="20"/>
-          <w:szCs w:val="20"/>
-        </w:rPr>
-        <w:t>{</w:t>
-      </w:r>
-      <w:proofErr w:type="gramEnd"/>
-      <w:r>
-        <w:rPr>
-          <w:rFonts w:ascii="Palatino Linotype" w:hAnsi="Palatino Linotype"/>
-          <w:sz w:val="20"/>
-          <w:szCs w:val="20"/>
-        </w:rPr>
-        <w:t xml:space="preserve">% if </w:t>
+        <w:t xml:space="preserve">Defendant is required to complete a remedial driving class before the Defendant’s operator’s license may be reinstated. </w:t>
+      </w:r>
+      <w:r>
+        <w:rPr>
+          <w:rFonts w:ascii="Palatino Linotype" w:hAnsi="Palatino Linotype"/>
+          <w:sz w:val="20"/>
+          <w:szCs w:val="20"/>
+        </w:rPr>
+        <w:t>{% endif %}</w:t>
+      </w:r>
+      <w:r>
+        <w:rPr>
+          <w:rFonts w:ascii="Palatino Linotype" w:hAnsi="Palatino Linotype"/>
+          <w:sz w:val="20"/>
+          <w:szCs w:val="20"/>
+        </w:rPr>
+        <w:t xml:space="preserve">{% if </w:t>
       </w:r>
       <w:proofErr w:type="spellStart"/>
       <w:r>
@@ -5601,7 +5108,6 @@
         </w:rPr>
         <w:t xml:space="preserve"> </w:t>
       </w:r>
-      <w:proofErr w:type="gramStart"/>
       <w:r>
         <w:rPr>
           <w:rFonts w:ascii="Palatino Linotype" w:hAnsi="Palatino Linotype"/>
@@ -5617,16 +5123,7 @@
           <w:sz w:val="20"/>
           <w:szCs w:val="20"/>
         </w:rPr>
-        <w:t>other</w:t>
-      </w:r>
-      <w:proofErr w:type="gramEnd"/>
-      <w:r>
-        <w:rPr>
-          <w:rFonts w:ascii="Palatino Linotype" w:hAnsi="Palatino Linotype"/>
-          <w:sz w:val="20"/>
-          <w:szCs w:val="20"/>
-        </w:rPr>
-        <w:t>_conditions.</w:t>
+        <w:t>other_conditions.</w:t>
       </w:r>
       <w:r>
         <w:rPr>
@@ -5791,7 +5288,6 @@
         </w:rPr>
         <w:tab/>
       </w:r>
-      <w:proofErr w:type="gramStart"/>
       <w:r>
         <w:rPr>
           <w:rFonts w:ascii="Palatino Linotype" w:hAnsi="Palatino Linotype"/>
@@ -5807,16 +5303,7 @@
           <w:sz w:val="20"/>
           <w:szCs w:val="20"/>
         </w:rPr>
-        <w:t>judicial</w:t>
-      </w:r>
-      <w:proofErr w:type="gramEnd"/>
-      <w:r>
-        <w:rPr>
-          <w:rFonts w:ascii="Palatino Linotype" w:hAnsi="Palatino Linotype"/>
-          <w:sz w:val="20"/>
-          <w:szCs w:val="20"/>
-        </w:rPr>
-        <w:t>_officer.officer_</w:t>
+        <w:t>judicial_officer.officer_</w:t>
       </w:r>
       <w:r>
         <w:rPr>
@@ -5966,17 +5453,7 @@
           <w:sz w:val="20"/>
           <w:szCs w:val="20"/>
         </w:rPr>
-        <w:t>judicial_</w:t>
-      </w:r>
-      <w:proofErr w:type="gramStart"/>
-      <w:r>
-        <w:rPr>
-          <w:rFonts w:ascii="Palatino Linotype" w:hAnsi="Palatino Linotype"/>
-          <w:bCs/>
-          <w:sz w:val="20"/>
-          <w:szCs w:val="20"/>
-        </w:rPr>
-        <w:t>of</w:t>
+        <w:t>judicial_of</w:t>
       </w:r>
       <w:r>
         <w:rPr>
@@ -5996,7 +5473,6 @@
         </w:rPr>
         <w:t>.officer</w:t>
       </w:r>
-      <w:proofErr w:type="gramEnd"/>
       <w:r>
         <w:rPr>
           <w:rFonts w:ascii="Palatino Linotype" w:hAnsi="Palatino Linotype"/>
@@ -6172,34 +5648,16 @@
           <w:sz w:val="16"/>
           <w:szCs w:val="16"/>
         </w:rPr>
-        <w:t xml:space="preserve">Prosecutor’s Office: PS    OM     EM; Defendant’s Attorney: PS     OM     EM; </w:t>
-      </w:r>
-      <w:proofErr w:type="gramStart"/>
+        <w:t xml:space="preserve">Prosecutor’s Office: PS    OM     EM; Defendant’s Attorney: PS     OM     EM; {{ </w:t>
+      </w:r>
+      <w:proofErr w:type="spellStart"/>
       <w:r>
         <w:rPr>
           <w:rFonts w:ascii="Palatino Linotype" w:hAnsi="Palatino Linotype"/>
           <w:sz w:val="16"/>
           <w:szCs w:val="16"/>
         </w:rPr>
-        <w:t xml:space="preserve">{{ </w:t>
-      </w:r>
-      <w:proofErr w:type="spellStart"/>
-      <w:r>
-        <w:rPr>
-          <w:rFonts w:ascii="Palatino Linotype" w:hAnsi="Palatino Linotype"/>
-          <w:sz w:val="16"/>
-          <w:szCs w:val="16"/>
-        </w:rPr>
-        <w:t>defendant</w:t>
-      </w:r>
-      <w:proofErr w:type="gramEnd"/>
-      <w:r>
-        <w:rPr>
-          <w:rFonts w:ascii="Palatino Linotype" w:hAnsi="Palatino Linotype"/>
-          <w:sz w:val="16"/>
-          <w:szCs w:val="16"/>
-        </w:rPr>
-        <w:t>.first_name</w:t>
+        <w:t>defendant.first_name</w:t>
       </w:r>
       <w:proofErr w:type="spellEnd"/>
       <w:r>
@@ -6300,7 +5758,7 @@
 </file>
 
 <file path=word/endnotes.xml><?xml version="1.0" encoding="utf-8"?>
-<w:endnotes xmlns:wpc="http://schemas.microsoft.com/office/word/2010/wordprocessingCanvas" xmlns:cx="http://schemas.microsoft.com/office/drawing/2014/chartex" xmlns:cx1="http://schemas.microsoft.com/office/drawing/2015/9/8/chartex" xmlns:cx2="http://schemas.microsoft.com/office/drawing/2015/10/21/chartex" xmlns:cx3="http://schemas.microsoft.com/office/drawing/2016/5/9/chartex" xmlns:cx4="http://schemas.microsoft.com/office/drawing/2016/5/10/chartex" xmlns:cx5="http://schemas.microsoft.com/office/drawing/2016/5/11/chartex" xmlns:cx6="http://schemas.microsoft.com/office/drawing/2016/5/12/chartex" xmlns:cx7="http://schemas.microsoft.com/office/drawing/2016/5/13/chartex" xmlns:cx8="http://schemas.microsoft.com/office/drawing/2016/5/14/chartex" xmlns:mc="http://schemas.openxmlformats.org/markup-compatibility/2006" xmlns:aink="http://schemas.microsoft.com/office/drawing/2016/ink" xmlns:am3d="http://schemas.microsoft.com/office/drawing/2017/model3d" xmlns:o="urn:schemas-microsoft-com:office:office" xmlns:oel="http://schemas.microsoft.com/office/2019/extlst" xmlns:r="http://schemas.openxmlformats.org/officeDocument/2006/relationships" xmlns:m="http://schemas.openxmlformats.org/officeDocument/2006/math" xmlns:v="urn:schemas-microsoft-com:vml" xmlns:wp14="http://schemas.microsoft.com/office/word/2010/wordprocessingDrawing" xmlns:wp="http://schemas.openxmlformats.org/drawingml/2006/wordprocessingDrawing" xmlns:w10="urn:schemas-microsoft-com:office:word" xmlns:w="http://schemas.openxmlformats.org/wordprocessingml/2006/main" xmlns:w14="http://schemas.microsoft.com/office/word/2010/wordml" xmlns:w15="http://schemas.microsoft.com/office/word/2012/wordml" xmlns:w16cex="http://schemas.microsoft.com/office/word/2018/wordml/cex" xmlns:w16cid="http://schemas.microsoft.com/office/word/2016/wordml/cid" xmlns:w16="http://schemas.microsoft.com/office/word/2018/wordml" xmlns:w16sdtdh="http://schemas.microsoft.com/office/word/2020/wordml/sdtdatahash" xmlns:w16se="http://schemas.microsoft.com/office/word/2015/wordml/symex" xmlns:wpg="http://schemas.microsoft.com/office/word/2010/wordprocessingGroup" xmlns:wpi="http://schemas.microsoft.com/office/word/2010/wordprocessingInk" xmlns:wne="http://schemas.microsoft.com/office/word/2006/wordml" xmlns:wps="http://schemas.microsoft.com/office/word/2010/wordprocessingShape" mc:Ignorable="w14 w15 w16se w16cid w16 w16cex w16sdtdh wp14">
+<w:endnotes xmlns:wpc="http://schemas.microsoft.com/office/word/2010/wordprocessingCanvas" xmlns:cx="http://schemas.microsoft.com/office/drawing/2014/chartex" xmlns:cx1="http://schemas.microsoft.com/office/drawing/2015/9/8/chartex" xmlns:cx2="http://schemas.microsoft.com/office/drawing/2015/10/21/chartex" xmlns:cx3="http://schemas.microsoft.com/office/drawing/2016/5/9/chartex" xmlns:cx4="http://schemas.microsoft.com/office/drawing/2016/5/10/chartex" xmlns:cx5="http://schemas.microsoft.com/office/drawing/2016/5/11/chartex" xmlns:cx6="http://schemas.microsoft.com/office/drawing/2016/5/12/chartex" xmlns:cx7="http://schemas.microsoft.com/office/drawing/2016/5/13/chartex" xmlns:cx8="http://schemas.microsoft.com/office/drawing/2016/5/14/chartex" xmlns:mc="http://schemas.openxmlformats.org/markup-compatibility/2006" xmlns:aink="http://schemas.microsoft.com/office/drawing/2016/ink" xmlns:am3d="http://schemas.microsoft.com/office/drawing/2017/model3d" xmlns:o="urn:schemas-microsoft-com:office:office" xmlns:oel="http://schemas.microsoft.com/office/2019/extlst" xmlns:r="http://schemas.openxmlformats.org/officeDocument/2006/relationships" xmlns:m="http://schemas.openxmlformats.org/officeDocument/2006/math" xmlns:v="urn:schemas-microsoft-com:vml" xmlns:wp14="http://schemas.microsoft.com/office/word/2010/wordprocessingDrawing" xmlns:wp="http://schemas.openxmlformats.org/drawingml/2006/wordprocessingDrawing" xmlns:w10="urn:schemas-microsoft-com:office:word" xmlns:w="http://schemas.openxmlformats.org/wordprocessingml/2006/main" xmlns:w14="http://schemas.microsoft.com/office/word/2010/wordml" xmlns:w15="http://schemas.microsoft.com/office/word/2012/wordml" xmlns:w16cex="http://schemas.microsoft.com/office/word/2018/wordml/cex" xmlns:w16cid="http://schemas.microsoft.com/office/word/2016/wordml/cid" xmlns:w16="http://schemas.microsoft.com/office/word/2018/wordml" xmlns:w16du="http://schemas.microsoft.com/office/word/2023/wordml/word16du" xmlns:w16sdtdh="http://schemas.microsoft.com/office/word/2020/wordml/sdtdatahash" xmlns:w16se="http://schemas.microsoft.com/office/word/2015/wordml/symex" xmlns:wpg="http://schemas.microsoft.com/office/word/2010/wordprocessingGroup" xmlns:wpi="http://schemas.microsoft.com/office/word/2010/wordprocessingInk" xmlns:wne="http://schemas.microsoft.com/office/word/2006/wordml" xmlns:wps="http://schemas.microsoft.com/office/word/2010/wordprocessingShape" mc:Ignorable="w14 w15 w16se w16cid w16 w16cex w16sdtdh wp14">
   <w:endnote w:type="separator" w:id="-1">
     <w:p>
       <w:r>
@@ -6319,7 +5777,7 @@
 </file>
 
 <file path=word/footer1.xml><?xml version="1.0" encoding="utf-8"?>
-<w:ftr xmlns:wpc="http://schemas.microsoft.com/office/word/2010/wordprocessingCanvas" xmlns:cx="http://schemas.microsoft.com/office/drawing/2014/chartex" xmlns:cx1="http://schemas.microsoft.com/office/drawing/2015/9/8/chartex" xmlns:cx2="http://schemas.microsoft.com/office/drawing/2015/10/21/chartex" xmlns:cx3="http://schemas.microsoft.com/office/drawing/2016/5/9/chartex" xmlns:cx4="http://schemas.microsoft.com/office/drawing/2016/5/10/chartex" xmlns:cx5="http://schemas.microsoft.com/office/drawing/2016/5/11/chartex" xmlns:cx6="http://schemas.microsoft.com/office/drawing/2016/5/12/chartex" xmlns:cx7="http://schemas.microsoft.com/office/drawing/2016/5/13/chartex" xmlns:cx8="http://schemas.microsoft.com/office/drawing/2016/5/14/chartex" xmlns:mc="http://schemas.openxmlformats.org/markup-compatibility/2006" xmlns:aink="http://schemas.microsoft.com/office/drawing/2016/ink" xmlns:am3d="http://schemas.microsoft.com/office/drawing/2017/model3d" xmlns:o="urn:schemas-microsoft-com:office:office" xmlns:oel="http://schemas.microsoft.com/office/2019/extlst" xmlns:r="http://schemas.openxmlformats.org/officeDocument/2006/relationships" xmlns:m="http://schemas.openxmlformats.org/officeDocument/2006/math" xmlns:v="urn:schemas-microsoft-com:vml" xmlns:wp14="http://schemas.microsoft.com/office/word/2010/wordprocessingDrawing" xmlns:wp="http://schemas.openxmlformats.org/drawingml/2006/wordprocessingDrawing" xmlns:w10="urn:schemas-microsoft-com:office:word" xmlns:w="http://schemas.openxmlformats.org/wordprocessingml/2006/main" xmlns:w14="http://schemas.microsoft.com/office/word/2010/wordml" xmlns:w15="http://schemas.microsoft.com/office/word/2012/wordml" xmlns:w16cex="http://schemas.microsoft.com/office/word/2018/wordml/cex" xmlns:w16cid="http://schemas.microsoft.com/office/word/2016/wordml/cid" xmlns:w16="http://schemas.microsoft.com/office/word/2018/wordml" xmlns:w16sdtdh="http://schemas.microsoft.com/office/word/2020/wordml/sdtdatahash" xmlns:w16se="http://schemas.microsoft.com/office/word/2015/wordml/symex" xmlns:wpg="http://schemas.microsoft.com/office/word/2010/wordprocessingGroup" xmlns:wpi="http://schemas.microsoft.com/office/word/2010/wordprocessingInk" xmlns:wne="http://schemas.microsoft.com/office/word/2006/wordml" xmlns:wps="http://schemas.microsoft.com/office/word/2010/wordprocessingShape" mc:Ignorable="w14 w15 w16se w16cid w16 w16cex w16sdtdh wp14">
+<w:ftr xmlns:wpc="http://schemas.microsoft.com/office/word/2010/wordprocessingCanvas" xmlns:cx="http://schemas.microsoft.com/office/drawing/2014/chartex" xmlns:cx1="http://schemas.microsoft.com/office/drawing/2015/9/8/chartex" xmlns:cx2="http://schemas.microsoft.com/office/drawing/2015/10/21/chartex" xmlns:cx3="http://schemas.microsoft.com/office/drawing/2016/5/9/chartex" xmlns:cx4="http://schemas.microsoft.com/office/drawing/2016/5/10/chartex" xmlns:cx5="http://schemas.microsoft.com/office/drawing/2016/5/11/chartex" xmlns:cx6="http://schemas.microsoft.com/office/drawing/2016/5/12/chartex" xmlns:cx7="http://schemas.microsoft.com/office/drawing/2016/5/13/chartex" xmlns:cx8="http://schemas.microsoft.com/office/drawing/2016/5/14/chartex" xmlns:mc="http://schemas.openxmlformats.org/markup-compatibility/2006" xmlns:aink="http://schemas.microsoft.com/office/drawing/2016/ink" xmlns:am3d="http://schemas.microsoft.com/office/drawing/2017/model3d" xmlns:o="urn:schemas-microsoft-com:office:office" xmlns:oel="http://schemas.microsoft.com/office/2019/extlst" xmlns:r="http://schemas.openxmlformats.org/officeDocument/2006/relationships" xmlns:m="http://schemas.openxmlformats.org/officeDocument/2006/math" xmlns:v="urn:schemas-microsoft-com:vml" xmlns:wp14="http://schemas.microsoft.com/office/word/2010/wordprocessingDrawing" xmlns:wp="http://schemas.openxmlformats.org/drawingml/2006/wordprocessingDrawing" xmlns:w10="urn:schemas-microsoft-com:office:word" xmlns:w="http://schemas.openxmlformats.org/wordprocessingml/2006/main" xmlns:w14="http://schemas.microsoft.com/office/word/2010/wordml" xmlns:w15="http://schemas.microsoft.com/office/word/2012/wordml" xmlns:w16cex="http://schemas.microsoft.com/office/word/2018/wordml/cex" xmlns:w16cid="http://schemas.microsoft.com/office/word/2016/wordml/cid" xmlns:w16="http://schemas.microsoft.com/office/word/2018/wordml" xmlns:w16du="http://schemas.microsoft.com/office/word/2023/wordml/word16du" xmlns:w16sdtdh="http://schemas.microsoft.com/office/word/2020/wordml/sdtdatahash" xmlns:w16se="http://schemas.microsoft.com/office/word/2015/wordml/symex" xmlns:wpg="http://schemas.microsoft.com/office/word/2010/wordprocessingGroup" xmlns:wpi="http://schemas.microsoft.com/office/word/2010/wordprocessingInk" xmlns:wne="http://schemas.microsoft.com/office/word/2006/wordml" xmlns:wps="http://schemas.microsoft.com/office/word/2010/wordprocessingShape" mc:Ignorable="w14 w15 w16se w16cid w16 w16cex w16sdtdh wp14">
   <w:p>
     <w:pPr>
       <w:pStyle w:val="Footer"/>
@@ -6329,7 +5787,7 @@
 </file>
 
 <file path=word/footer2.xml><?xml version="1.0" encoding="utf-8"?>
-<w:ftr xmlns:wpc="http://schemas.microsoft.com/office/word/2010/wordprocessingCanvas" xmlns:cx="http://schemas.microsoft.com/office/drawing/2014/chartex" xmlns:cx1="http://schemas.microsoft.com/office/drawing/2015/9/8/chartex" xmlns:cx2="http://schemas.microsoft.com/office/drawing/2015/10/21/chartex" xmlns:cx3="http://schemas.microsoft.com/office/drawing/2016/5/9/chartex" xmlns:cx4="http://schemas.microsoft.com/office/drawing/2016/5/10/chartex" xmlns:cx5="http://schemas.microsoft.com/office/drawing/2016/5/11/chartex" xmlns:cx6="http://schemas.microsoft.com/office/drawing/2016/5/12/chartex" xmlns:cx7="http://schemas.microsoft.com/office/drawing/2016/5/13/chartex" xmlns:cx8="http://schemas.microsoft.com/office/drawing/2016/5/14/chartex" xmlns:mc="http://schemas.openxmlformats.org/markup-compatibility/2006" xmlns:aink="http://schemas.microsoft.com/office/drawing/2016/ink" xmlns:am3d="http://schemas.microsoft.com/office/drawing/2017/model3d" xmlns:o="urn:schemas-microsoft-com:office:office" xmlns:oel="http://schemas.microsoft.com/office/2019/extlst" xmlns:r="http://schemas.openxmlformats.org/officeDocument/2006/relationships" xmlns:m="http://schemas.openxmlformats.org/officeDocument/2006/math" xmlns:v="urn:schemas-microsoft-com:vml" xmlns:wp14="http://schemas.microsoft.com/office/word/2010/wordprocessingDrawing" xmlns:wp="http://schemas.openxmlformats.org/drawingml/2006/wordprocessingDrawing" xmlns:w10="urn:schemas-microsoft-com:office:word" xmlns:w="http://schemas.openxmlformats.org/wordprocessingml/2006/main" xmlns:w14="http://schemas.microsoft.com/office/word/2010/wordml" xmlns:w15="http://schemas.microsoft.com/office/word/2012/wordml" xmlns:w16cex="http://schemas.microsoft.com/office/word/2018/wordml/cex" xmlns:w16cid="http://schemas.microsoft.com/office/word/2016/wordml/cid" xmlns:w16="http://schemas.microsoft.com/office/word/2018/wordml" xmlns:w16sdtdh="http://schemas.microsoft.com/office/word/2020/wordml/sdtdatahash" xmlns:w16se="http://schemas.microsoft.com/office/word/2015/wordml/symex" xmlns:wpg="http://schemas.microsoft.com/office/word/2010/wordprocessingGroup" xmlns:wpi="http://schemas.microsoft.com/office/word/2010/wordprocessingInk" xmlns:wne="http://schemas.microsoft.com/office/word/2006/wordml" xmlns:wps="http://schemas.microsoft.com/office/word/2010/wordprocessingShape" mc:Ignorable="w14 w15 w16se w16cid w16 w16cex w16sdtdh wp14">
+<w:ftr xmlns:wpc="http://schemas.microsoft.com/office/word/2010/wordprocessingCanvas" xmlns:cx="http://schemas.microsoft.com/office/drawing/2014/chartex" xmlns:cx1="http://schemas.microsoft.com/office/drawing/2015/9/8/chartex" xmlns:cx2="http://schemas.microsoft.com/office/drawing/2015/10/21/chartex" xmlns:cx3="http://schemas.microsoft.com/office/drawing/2016/5/9/chartex" xmlns:cx4="http://schemas.microsoft.com/office/drawing/2016/5/10/chartex" xmlns:cx5="http://schemas.microsoft.com/office/drawing/2016/5/11/chartex" xmlns:cx6="http://schemas.microsoft.com/office/drawing/2016/5/12/chartex" xmlns:cx7="http://schemas.microsoft.com/office/drawing/2016/5/13/chartex" xmlns:cx8="http://schemas.microsoft.com/office/drawing/2016/5/14/chartex" xmlns:mc="http://schemas.openxmlformats.org/markup-compatibility/2006" xmlns:aink="http://schemas.microsoft.com/office/drawing/2016/ink" xmlns:am3d="http://schemas.microsoft.com/office/drawing/2017/model3d" xmlns:o="urn:schemas-microsoft-com:office:office" xmlns:oel="http://schemas.microsoft.com/office/2019/extlst" xmlns:r="http://schemas.openxmlformats.org/officeDocument/2006/relationships" xmlns:m="http://schemas.openxmlformats.org/officeDocument/2006/math" xmlns:v="urn:schemas-microsoft-com:vml" xmlns:wp14="http://schemas.microsoft.com/office/word/2010/wordprocessingDrawing" xmlns:wp="http://schemas.openxmlformats.org/drawingml/2006/wordprocessingDrawing" xmlns:w10="urn:schemas-microsoft-com:office:word" xmlns:w="http://schemas.openxmlformats.org/wordprocessingml/2006/main" xmlns:w14="http://schemas.microsoft.com/office/word/2010/wordml" xmlns:w15="http://schemas.microsoft.com/office/word/2012/wordml" xmlns:w16cex="http://schemas.microsoft.com/office/word/2018/wordml/cex" xmlns:w16cid="http://schemas.microsoft.com/office/word/2016/wordml/cid" xmlns:w16="http://schemas.microsoft.com/office/word/2018/wordml" xmlns:w16du="http://schemas.microsoft.com/office/word/2023/wordml/word16du" xmlns:w16sdtdh="http://schemas.microsoft.com/office/word/2020/wordml/sdtdatahash" xmlns:w16se="http://schemas.microsoft.com/office/word/2015/wordml/symex" xmlns:wpg="http://schemas.microsoft.com/office/word/2010/wordprocessingGroup" xmlns:wpi="http://schemas.microsoft.com/office/word/2010/wordprocessingInk" xmlns:wne="http://schemas.microsoft.com/office/word/2006/wordml" xmlns:wps="http://schemas.microsoft.com/office/word/2010/wordprocessingShape" mc:Ignorable="w14 w15 w16se w16cid w16 w16cex w16sdtdh wp14">
   <w:sdt>
     <w:sdtPr>
       <w:id w:val="-1309706245"/>
@@ -6534,27 +5992,7 @@
                 <w:sz w:val="20"/>
                 <w:szCs w:val="20"/>
               </w:rPr>
-              <w:t>judicial_</w:t>
-            </w:r>
-            <w:proofErr w:type="gramStart"/>
-            <w:r>
-              <w:rPr>
-                <w:rFonts w:ascii="Palatino Linotype" w:hAnsi="Palatino Linotype"/>
-                <w:bCs/>
-                <w:sz w:val="20"/>
-                <w:szCs w:val="20"/>
-              </w:rPr>
-              <w:t>officer.officer</w:t>
-            </w:r>
-            <w:proofErr w:type="gramEnd"/>
-            <w:r>
-              <w:rPr>
-                <w:rFonts w:ascii="Palatino Linotype" w:hAnsi="Palatino Linotype"/>
-                <w:bCs/>
-                <w:sz w:val="20"/>
-                <w:szCs w:val="20"/>
-              </w:rPr>
-              <w:t>_type</w:t>
+              <w:t>judicial_officer.officer_type</w:t>
             </w:r>
             <w:proofErr w:type="spellEnd"/>
             <w:r>
@@ -6665,7 +6103,7 @@
 </file>
 
 <file path=word/footer3.xml><?xml version="1.0" encoding="utf-8"?>
-<w:ftr xmlns:wpc="http://schemas.microsoft.com/office/word/2010/wordprocessingCanvas" xmlns:cx="http://schemas.microsoft.com/office/drawing/2014/chartex" xmlns:cx1="http://schemas.microsoft.com/office/drawing/2015/9/8/chartex" xmlns:cx2="http://schemas.microsoft.com/office/drawing/2015/10/21/chartex" xmlns:cx3="http://schemas.microsoft.com/office/drawing/2016/5/9/chartex" xmlns:cx4="http://schemas.microsoft.com/office/drawing/2016/5/10/chartex" xmlns:cx5="http://schemas.microsoft.com/office/drawing/2016/5/11/chartex" xmlns:cx6="http://schemas.microsoft.com/office/drawing/2016/5/12/chartex" xmlns:cx7="http://schemas.microsoft.com/office/drawing/2016/5/13/chartex" xmlns:cx8="http://schemas.microsoft.com/office/drawing/2016/5/14/chartex" xmlns:mc="http://schemas.openxmlformats.org/markup-compatibility/2006" xmlns:aink="http://schemas.microsoft.com/office/drawing/2016/ink" xmlns:am3d="http://schemas.microsoft.com/office/drawing/2017/model3d" xmlns:o="urn:schemas-microsoft-com:office:office" xmlns:oel="http://schemas.microsoft.com/office/2019/extlst" xmlns:r="http://schemas.openxmlformats.org/officeDocument/2006/relationships" xmlns:m="http://schemas.openxmlformats.org/officeDocument/2006/math" xmlns:v="urn:schemas-microsoft-com:vml" xmlns:wp14="http://schemas.microsoft.com/office/word/2010/wordprocessingDrawing" xmlns:wp="http://schemas.openxmlformats.org/drawingml/2006/wordprocessingDrawing" xmlns:w10="urn:schemas-microsoft-com:office:word" xmlns:w="http://schemas.openxmlformats.org/wordprocessingml/2006/main" xmlns:w14="http://schemas.microsoft.com/office/word/2010/wordml" xmlns:w15="http://schemas.microsoft.com/office/word/2012/wordml" xmlns:w16cex="http://schemas.microsoft.com/office/word/2018/wordml/cex" xmlns:w16cid="http://schemas.microsoft.com/office/word/2016/wordml/cid" xmlns:w16="http://schemas.microsoft.com/office/word/2018/wordml" xmlns:w16sdtdh="http://schemas.microsoft.com/office/word/2020/wordml/sdtdatahash" xmlns:w16se="http://schemas.microsoft.com/office/word/2015/wordml/symex" xmlns:wpg="http://schemas.microsoft.com/office/word/2010/wordprocessingGroup" xmlns:wpi="http://schemas.microsoft.com/office/word/2010/wordprocessingInk" xmlns:wne="http://schemas.microsoft.com/office/word/2006/wordml" xmlns:wps="http://schemas.microsoft.com/office/word/2010/wordprocessingShape" mc:Ignorable="w14 w15 w16se w16cid w16 w16cex w16sdtdh wp14">
+<w:ftr xmlns:wpc="http://schemas.microsoft.com/office/word/2010/wordprocessingCanvas" xmlns:cx="http://schemas.microsoft.com/office/drawing/2014/chartex" xmlns:cx1="http://schemas.microsoft.com/office/drawing/2015/9/8/chartex" xmlns:cx2="http://schemas.microsoft.com/office/drawing/2015/10/21/chartex" xmlns:cx3="http://schemas.microsoft.com/office/drawing/2016/5/9/chartex" xmlns:cx4="http://schemas.microsoft.com/office/drawing/2016/5/10/chartex" xmlns:cx5="http://schemas.microsoft.com/office/drawing/2016/5/11/chartex" xmlns:cx6="http://schemas.microsoft.com/office/drawing/2016/5/12/chartex" xmlns:cx7="http://schemas.microsoft.com/office/drawing/2016/5/13/chartex" xmlns:cx8="http://schemas.microsoft.com/office/drawing/2016/5/14/chartex" xmlns:mc="http://schemas.openxmlformats.org/markup-compatibility/2006" xmlns:aink="http://schemas.microsoft.com/office/drawing/2016/ink" xmlns:am3d="http://schemas.microsoft.com/office/drawing/2017/model3d" xmlns:o="urn:schemas-microsoft-com:office:office" xmlns:oel="http://schemas.microsoft.com/office/2019/extlst" xmlns:r="http://schemas.openxmlformats.org/officeDocument/2006/relationships" xmlns:m="http://schemas.openxmlformats.org/officeDocument/2006/math" xmlns:v="urn:schemas-microsoft-com:vml" xmlns:wp14="http://schemas.microsoft.com/office/word/2010/wordprocessingDrawing" xmlns:wp="http://schemas.openxmlformats.org/drawingml/2006/wordprocessingDrawing" xmlns:w10="urn:schemas-microsoft-com:office:word" xmlns:w="http://schemas.openxmlformats.org/wordprocessingml/2006/main" xmlns:w14="http://schemas.microsoft.com/office/word/2010/wordml" xmlns:w15="http://schemas.microsoft.com/office/word/2012/wordml" xmlns:w16cex="http://schemas.microsoft.com/office/word/2018/wordml/cex" xmlns:w16cid="http://schemas.microsoft.com/office/word/2016/wordml/cid" xmlns:w16="http://schemas.microsoft.com/office/word/2018/wordml" xmlns:w16du="http://schemas.microsoft.com/office/word/2023/wordml/word16du" xmlns:w16sdtdh="http://schemas.microsoft.com/office/word/2020/wordml/sdtdatahash" xmlns:w16se="http://schemas.microsoft.com/office/word/2015/wordml/symex" xmlns:wpg="http://schemas.microsoft.com/office/word/2010/wordprocessingGroup" xmlns:wpi="http://schemas.microsoft.com/office/word/2010/wordprocessingInk" xmlns:wne="http://schemas.microsoft.com/office/word/2006/wordml" xmlns:wps="http://schemas.microsoft.com/office/word/2010/wordprocessingShape" mc:Ignorable="w14 w15 w16se w16cid w16 w16cex w16sdtdh wp14">
   <w:p>
     <w:pPr>
       <w:pStyle w:val="Footer"/>
@@ -6675,7 +6113,7 @@
 </file>
 
 <file path=word/footnotes.xml><?xml version="1.0" encoding="utf-8"?>
-<w:footnotes xmlns:wpc="http://schemas.microsoft.com/office/word/2010/wordprocessingCanvas" xmlns:cx="http://schemas.microsoft.com/office/drawing/2014/chartex" xmlns:cx1="http://schemas.microsoft.com/office/drawing/2015/9/8/chartex" xmlns:cx2="http://schemas.microsoft.com/office/drawing/2015/10/21/chartex" xmlns:cx3="http://schemas.microsoft.com/office/drawing/2016/5/9/chartex" xmlns:cx4="http://schemas.microsoft.com/office/drawing/2016/5/10/chartex" xmlns:cx5="http://schemas.microsoft.com/office/drawing/2016/5/11/chartex" xmlns:cx6="http://schemas.microsoft.com/office/drawing/2016/5/12/chartex" xmlns:cx7="http://schemas.microsoft.com/office/drawing/2016/5/13/chartex" xmlns:cx8="http://schemas.microsoft.com/office/drawing/2016/5/14/chartex" xmlns:mc="http://schemas.openxmlformats.org/markup-compatibility/2006" xmlns:aink="http://schemas.microsoft.com/office/drawing/2016/ink" xmlns:am3d="http://schemas.microsoft.com/office/drawing/2017/model3d" xmlns:o="urn:schemas-microsoft-com:office:office" xmlns:oel="http://schemas.microsoft.com/office/2019/extlst" xmlns:r="http://schemas.openxmlformats.org/officeDocument/2006/relationships" xmlns:m="http://schemas.openxmlformats.org/officeDocument/2006/math" xmlns:v="urn:schemas-microsoft-com:vml" xmlns:wp14="http://schemas.microsoft.com/office/word/2010/wordprocessingDrawing" xmlns:wp="http://schemas.openxmlformats.org/drawingml/2006/wordprocessingDrawing" xmlns:w10="urn:schemas-microsoft-com:office:word" xmlns:w="http://schemas.openxmlformats.org/wordprocessingml/2006/main" xmlns:w14="http://schemas.microsoft.com/office/word/2010/wordml" xmlns:w15="http://schemas.microsoft.com/office/word/2012/wordml" xmlns:w16cex="http://schemas.microsoft.com/office/word/2018/wordml/cex" xmlns:w16cid="http://schemas.microsoft.com/office/word/2016/wordml/cid" xmlns:w16="http://schemas.microsoft.com/office/word/2018/wordml" xmlns:w16sdtdh="http://schemas.microsoft.com/office/word/2020/wordml/sdtdatahash" xmlns:w16se="http://schemas.microsoft.com/office/word/2015/wordml/symex" xmlns:wpg="http://schemas.microsoft.com/office/word/2010/wordprocessingGroup" xmlns:wpi="http://schemas.microsoft.com/office/word/2010/wordprocessingInk" xmlns:wne="http://schemas.microsoft.com/office/word/2006/wordml" xmlns:wps="http://schemas.microsoft.com/office/word/2010/wordprocessingShape" mc:Ignorable="w14 w15 w16se w16cid w16 w16cex w16sdtdh wp14">
+<w:footnotes xmlns:wpc="http://schemas.microsoft.com/office/word/2010/wordprocessingCanvas" xmlns:cx="http://schemas.microsoft.com/office/drawing/2014/chartex" xmlns:cx1="http://schemas.microsoft.com/office/drawing/2015/9/8/chartex" xmlns:cx2="http://schemas.microsoft.com/office/drawing/2015/10/21/chartex" xmlns:cx3="http://schemas.microsoft.com/office/drawing/2016/5/9/chartex" xmlns:cx4="http://schemas.microsoft.com/office/drawing/2016/5/10/chartex" xmlns:cx5="http://schemas.microsoft.com/office/drawing/2016/5/11/chartex" xmlns:cx6="http://schemas.microsoft.com/office/drawing/2016/5/12/chartex" xmlns:cx7="http://schemas.microsoft.com/office/drawing/2016/5/13/chartex" xmlns:cx8="http://schemas.microsoft.com/office/drawing/2016/5/14/chartex" xmlns:mc="http://schemas.openxmlformats.org/markup-compatibility/2006" xmlns:aink="http://schemas.microsoft.com/office/drawing/2016/ink" xmlns:am3d="http://schemas.microsoft.com/office/drawing/2017/model3d" xmlns:o="urn:schemas-microsoft-com:office:office" xmlns:oel="http://schemas.microsoft.com/office/2019/extlst" xmlns:r="http://schemas.openxmlformats.org/officeDocument/2006/relationships" xmlns:m="http://schemas.openxmlformats.org/officeDocument/2006/math" xmlns:v="urn:schemas-microsoft-com:vml" xmlns:wp14="http://schemas.microsoft.com/office/word/2010/wordprocessingDrawing" xmlns:wp="http://schemas.openxmlformats.org/drawingml/2006/wordprocessingDrawing" xmlns:w10="urn:schemas-microsoft-com:office:word" xmlns:w="http://schemas.openxmlformats.org/wordprocessingml/2006/main" xmlns:w14="http://schemas.microsoft.com/office/word/2010/wordml" xmlns:w15="http://schemas.microsoft.com/office/word/2012/wordml" xmlns:w16cex="http://schemas.microsoft.com/office/word/2018/wordml/cex" xmlns:w16cid="http://schemas.microsoft.com/office/word/2016/wordml/cid" xmlns:w16="http://schemas.microsoft.com/office/word/2018/wordml" xmlns:w16du="http://schemas.microsoft.com/office/word/2023/wordml/word16du" xmlns:w16sdtdh="http://schemas.microsoft.com/office/word/2020/wordml/sdtdatahash" xmlns:w16se="http://schemas.microsoft.com/office/word/2015/wordml/symex" xmlns:wpg="http://schemas.microsoft.com/office/word/2010/wordprocessingGroup" xmlns:wpi="http://schemas.microsoft.com/office/word/2010/wordprocessingInk" xmlns:wne="http://schemas.microsoft.com/office/word/2006/wordml" xmlns:wps="http://schemas.microsoft.com/office/word/2010/wordprocessingShape" mc:Ignorable="w14 w15 w16se w16cid w16 w16cex w16sdtdh wp14">
   <w:footnote w:type="separator" w:id="-1">
     <w:p>
       <w:r>
@@ -6694,7 +6132,7 @@
 </file>
 
 <file path=word/header1.xml><?xml version="1.0" encoding="utf-8"?>
-<w:hdr xmlns:wpc="http://schemas.microsoft.com/office/word/2010/wordprocessingCanvas" xmlns:cx="http://schemas.microsoft.com/office/drawing/2014/chartex" xmlns:cx1="http://schemas.microsoft.com/office/drawing/2015/9/8/chartex" xmlns:cx2="http://schemas.microsoft.com/office/drawing/2015/10/21/chartex" xmlns:cx3="http://schemas.microsoft.com/office/drawing/2016/5/9/chartex" xmlns:cx4="http://schemas.microsoft.com/office/drawing/2016/5/10/chartex" xmlns:cx5="http://schemas.microsoft.com/office/drawing/2016/5/11/chartex" xmlns:cx6="http://schemas.microsoft.com/office/drawing/2016/5/12/chartex" xmlns:cx7="http://schemas.microsoft.com/office/drawing/2016/5/13/chartex" xmlns:cx8="http://schemas.microsoft.com/office/drawing/2016/5/14/chartex" xmlns:mc="http://schemas.openxmlformats.org/markup-compatibility/2006" xmlns:aink="http://schemas.microsoft.com/office/drawing/2016/ink" xmlns:am3d="http://schemas.microsoft.com/office/drawing/2017/model3d" xmlns:o="urn:schemas-microsoft-com:office:office" xmlns:oel="http://schemas.microsoft.com/office/2019/extlst" xmlns:r="http://schemas.openxmlformats.org/officeDocument/2006/relationships" xmlns:m="http://schemas.openxmlformats.org/officeDocument/2006/math" xmlns:v="urn:schemas-microsoft-com:vml" xmlns:wp14="http://schemas.microsoft.com/office/word/2010/wordprocessingDrawing" xmlns:wp="http://schemas.openxmlformats.org/drawingml/2006/wordprocessingDrawing" xmlns:w10="urn:schemas-microsoft-com:office:word" xmlns:w="http://schemas.openxmlformats.org/wordprocessingml/2006/main" xmlns:w14="http://schemas.microsoft.com/office/word/2010/wordml" xmlns:w15="http://schemas.microsoft.com/office/word/2012/wordml" xmlns:w16cex="http://schemas.microsoft.com/office/word/2018/wordml/cex" xmlns:w16cid="http://schemas.microsoft.com/office/word/2016/wordml/cid" xmlns:w16="http://schemas.microsoft.com/office/word/2018/wordml" xmlns:w16sdtdh="http://schemas.microsoft.com/office/word/2020/wordml/sdtdatahash" xmlns:w16se="http://schemas.microsoft.com/office/word/2015/wordml/symex" xmlns:wpg="http://schemas.microsoft.com/office/word/2010/wordprocessingGroup" xmlns:wpi="http://schemas.microsoft.com/office/word/2010/wordprocessingInk" xmlns:wne="http://schemas.microsoft.com/office/word/2006/wordml" xmlns:wps="http://schemas.microsoft.com/office/word/2010/wordprocessingShape" mc:Ignorable="w14 w15 w16se w16cid w16 w16cex w16sdtdh wp14">
+<w:hdr xmlns:wpc="http://schemas.microsoft.com/office/word/2010/wordprocessingCanvas" xmlns:cx="http://schemas.microsoft.com/office/drawing/2014/chartex" xmlns:cx1="http://schemas.microsoft.com/office/drawing/2015/9/8/chartex" xmlns:cx2="http://schemas.microsoft.com/office/drawing/2015/10/21/chartex" xmlns:cx3="http://schemas.microsoft.com/office/drawing/2016/5/9/chartex" xmlns:cx4="http://schemas.microsoft.com/office/drawing/2016/5/10/chartex" xmlns:cx5="http://schemas.microsoft.com/office/drawing/2016/5/11/chartex" xmlns:cx6="http://schemas.microsoft.com/office/drawing/2016/5/12/chartex" xmlns:cx7="http://schemas.microsoft.com/office/drawing/2016/5/13/chartex" xmlns:cx8="http://schemas.microsoft.com/office/drawing/2016/5/14/chartex" xmlns:mc="http://schemas.openxmlformats.org/markup-compatibility/2006" xmlns:aink="http://schemas.microsoft.com/office/drawing/2016/ink" xmlns:am3d="http://schemas.microsoft.com/office/drawing/2017/model3d" xmlns:o="urn:schemas-microsoft-com:office:office" xmlns:oel="http://schemas.microsoft.com/office/2019/extlst" xmlns:r="http://schemas.openxmlformats.org/officeDocument/2006/relationships" xmlns:m="http://schemas.openxmlformats.org/officeDocument/2006/math" xmlns:v="urn:schemas-microsoft-com:vml" xmlns:wp14="http://schemas.microsoft.com/office/word/2010/wordprocessingDrawing" xmlns:wp="http://schemas.openxmlformats.org/drawingml/2006/wordprocessingDrawing" xmlns:w10="urn:schemas-microsoft-com:office:word" xmlns:w="http://schemas.openxmlformats.org/wordprocessingml/2006/main" xmlns:w14="http://schemas.microsoft.com/office/word/2010/wordml" xmlns:w15="http://schemas.microsoft.com/office/word/2012/wordml" xmlns:w16cex="http://schemas.microsoft.com/office/word/2018/wordml/cex" xmlns:w16cid="http://schemas.microsoft.com/office/word/2016/wordml/cid" xmlns:w16="http://schemas.microsoft.com/office/word/2018/wordml" xmlns:w16du="http://schemas.microsoft.com/office/word/2023/wordml/word16du" xmlns:w16sdtdh="http://schemas.microsoft.com/office/word/2020/wordml/sdtdatahash" xmlns:w16se="http://schemas.microsoft.com/office/word/2015/wordml/symex" xmlns:wpg="http://schemas.microsoft.com/office/word/2010/wordprocessingGroup" xmlns:wpi="http://schemas.microsoft.com/office/word/2010/wordprocessingInk" xmlns:wne="http://schemas.microsoft.com/office/word/2006/wordml" xmlns:wps="http://schemas.microsoft.com/office/word/2010/wordprocessingShape" mc:Ignorable="w14 w15 w16se w16cid w16 w16cex w16sdtdh wp14">
   <w:p>
     <w:pPr>
       <w:pStyle w:val="Header"/>
@@ -6704,7 +6142,7 @@
 </file>
 
 <file path=word/header2.xml><?xml version="1.0" encoding="utf-8"?>
-<w:hdr xmlns:wpc="http://schemas.microsoft.com/office/word/2010/wordprocessingCanvas" xmlns:cx="http://schemas.microsoft.com/office/drawing/2014/chartex" xmlns:cx1="http://schemas.microsoft.com/office/drawing/2015/9/8/chartex" xmlns:cx2="http://schemas.microsoft.com/office/drawing/2015/10/21/chartex" xmlns:cx3="http://schemas.microsoft.com/office/drawing/2016/5/9/chartex" xmlns:cx4="http://schemas.microsoft.com/office/drawing/2016/5/10/chartex" xmlns:cx5="http://schemas.microsoft.com/office/drawing/2016/5/11/chartex" xmlns:cx6="http://schemas.microsoft.com/office/drawing/2016/5/12/chartex" xmlns:cx7="http://schemas.microsoft.com/office/drawing/2016/5/13/chartex" xmlns:cx8="http://schemas.microsoft.com/office/drawing/2016/5/14/chartex" xmlns:mc="http://schemas.openxmlformats.org/markup-compatibility/2006" xmlns:aink="http://schemas.microsoft.com/office/drawing/2016/ink" xmlns:am3d="http://schemas.microsoft.com/office/drawing/2017/model3d" xmlns:o="urn:schemas-microsoft-com:office:office" xmlns:oel="http://schemas.microsoft.com/office/2019/extlst" xmlns:r="http://schemas.openxmlformats.org/officeDocument/2006/relationships" xmlns:m="http://schemas.openxmlformats.org/officeDocument/2006/math" xmlns:v="urn:schemas-microsoft-com:vml" xmlns:wp14="http://schemas.microsoft.com/office/word/2010/wordprocessingDrawing" xmlns:wp="http://schemas.openxmlformats.org/drawingml/2006/wordprocessingDrawing" xmlns:w10="urn:schemas-microsoft-com:office:word" xmlns:w="http://schemas.openxmlformats.org/wordprocessingml/2006/main" xmlns:w14="http://schemas.microsoft.com/office/word/2010/wordml" xmlns:w15="http://schemas.microsoft.com/office/word/2012/wordml" xmlns:w16cex="http://schemas.microsoft.com/office/word/2018/wordml/cex" xmlns:w16cid="http://schemas.microsoft.com/office/word/2016/wordml/cid" xmlns:w16="http://schemas.microsoft.com/office/word/2018/wordml" xmlns:w16sdtdh="http://schemas.microsoft.com/office/word/2020/wordml/sdtdatahash" xmlns:w16se="http://schemas.microsoft.com/office/word/2015/wordml/symex" xmlns:wpg="http://schemas.microsoft.com/office/word/2010/wordprocessingGroup" xmlns:wpi="http://schemas.microsoft.com/office/word/2010/wordprocessingInk" xmlns:wne="http://schemas.microsoft.com/office/word/2006/wordml" xmlns:wps="http://schemas.microsoft.com/office/word/2010/wordprocessingShape" mc:Ignorable="w14 w15 w16se w16cid w16 w16cex w16sdtdh wp14">
+<w:hdr xmlns:wpc="http://schemas.microsoft.com/office/word/2010/wordprocessingCanvas" xmlns:cx="http://schemas.microsoft.com/office/drawing/2014/chartex" xmlns:cx1="http://schemas.microsoft.com/office/drawing/2015/9/8/chartex" xmlns:cx2="http://schemas.microsoft.com/office/drawing/2015/10/21/chartex" xmlns:cx3="http://schemas.microsoft.com/office/drawing/2016/5/9/chartex" xmlns:cx4="http://schemas.microsoft.com/office/drawing/2016/5/10/chartex" xmlns:cx5="http://schemas.microsoft.com/office/drawing/2016/5/11/chartex" xmlns:cx6="http://schemas.microsoft.com/office/drawing/2016/5/12/chartex" xmlns:cx7="http://schemas.microsoft.com/office/drawing/2016/5/13/chartex" xmlns:cx8="http://schemas.microsoft.com/office/drawing/2016/5/14/chartex" xmlns:mc="http://schemas.openxmlformats.org/markup-compatibility/2006" xmlns:aink="http://schemas.microsoft.com/office/drawing/2016/ink" xmlns:am3d="http://schemas.microsoft.com/office/drawing/2017/model3d" xmlns:o="urn:schemas-microsoft-com:office:office" xmlns:oel="http://schemas.microsoft.com/office/2019/extlst" xmlns:r="http://schemas.openxmlformats.org/officeDocument/2006/relationships" xmlns:m="http://schemas.openxmlformats.org/officeDocument/2006/math" xmlns:v="urn:schemas-microsoft-com:vml" xmlns:wp14="http://schemas.microsoft.com/office/word/2010/wordprocessingDrawing" xmlns:wp="http://schemas.openxmlformats.org/drawingml/2006/wordprocessingDrawing" xmlns:w10="urn:schemas-microsoft-com:office:word" xmlns:w="http://schemas.openxmlformats.org/wordprocessingml/2006/main" xmlns:w14="http://schemas.microsoft.com/office/word/2010/wordml" xmlns:w15="http://schemas.microsoft.com/office/word/2012/wordml" xmlns:w16cex="http://schemas.microsoft.com/office/word/2018/wordml/cex" xmlns:w16cid="http://schemas.microsoft.com/office/word/2016/wordml/cid" xmlns:w16="http://schemas.microsoft.com/office/word/2018/wordml" xmlns:w16du="http://schemas.microsoft.com/office/word/2023/wordml/word16du" xmlns:w16sdtdh="http://schemas.microsoft.com/office/word/2020/wordml/sdtdatahash" xmlns:w16se="http://schemas.microsoft.com/office/word/2015/wordml/symex" xmlns:wpg="http://schemas.microsoft.com/office/word/2010/wordprocessingGroup" xmlns:wpi="http://schemas.microsoft.com/office/word/2010/wordprocessingInk" xmlns:wne="http://schemas.microsoft.com/office/word/2006/wordml" xmlns:wps="http://schemas.microsoft.com/office/word/2010/wordprocessingShape" mc:Ignorable="w14 w15 w16se w16cid w16 w16cex w16sdtdh wp14">
   <w:p>
     <w:pPr>
       <w:pStyle w:val="Header"/>
@@ -6728,7 +6166,7 @@
 </file>
 
 <file path=word/header3.xml><?xml version="1.0" encoding="utf-8"?>
-<w:hdr xmlns:wpc="http://schemas.microsoft.com/office/word/2010/wordprocessingCanvas" xmlns:cx="http://schemas.microsoft.com/office/drawing/2014/chartex" xmlns:cx1="http://schemas.microsoft.com/office/drawing/2015/9/8/chartex" xmlns:cx2="http://schemas.microsoft.com/office/drawing/2015/10/21/chartex" xmlns:cx3="http://schemas.microsoft.com/office/drawing/2016/5/9/chartex" xmlns:cx4="http://schemas.microsoft.com/office/drawing/2016/5/10/chartex" xmlns:cx5="http://schemas.microsoft.com/office/drawing/2016/5/11/chartex" xmlns:cx6="http://schemas.microsoft.com/office/drawing/2016/5/12/chartex" xmlns:cx7="http://schemas.microsoft.com/office/drawing/2016/5/13/chartex" xmlns:cx8="http://schemas.microsoft.com/office/drawing/2016/5/14/chartex" xmlns:mc="http://schemas.openxmlformats.org/markup-compatibility/2006" xmlns:aink="http://schemas.microsoft.com/office/drawing/2016/ink" xmlns:am3d="http://schemas.microsoft.com/office/drawing/2017/model3d" xmlns:o="urn:schemas-microsoft-com:office:office" xmlns:oel="http://schemas.microsoft.com/office/2019/extlst" xmlns:r="http://schemas.openxmlformats.org/officeDocument/2006/relationships" xmlns:m="http://schemas.openxmlformats.org/officeDocument/2006/math" xmlns:v="urn:schemas-microsoft-com:vml" xmlns:wp14="http://schemas.microsoft.com/office/word/2010/wordprocessingDrawing" xmlns:wp="http://schemas.openxmlformats.org/drawingml/2006/wordprocessingDrawing" xmlns:w10="urn:schemas-microsoft-com:office:word" xmlns:w="http://schemas.openxmlformats.org/wordprocessingml/2006/main" xmlns:w14="http://schemas.microsoft.com/office/word/2010/wordml" xmlns:w15="http://schemas.microsoft.com/office/word/2012/wordml" xmlns:w16cex="http://schemas.microsoft.com/office/word/2018/wordml/cex" xmlns:w16cid="http://schemas.microsoft.com/office/word/2016/wordml/cid" xmlns:w16="http://schemas.microsoft.com/office/word/2018/wordml" xmlns:w16sdtdh="http://schemas.microsoft.com/office/word/2020/wordml/sdtdatahash" xmlns:w16se="http://schemas.microsoft.com/office/word/2015/wordml/symex" xmlns:wpg="http://schemas.microsoft.com/office/word/2010/wordprocessingGroup" xmlns:wpi="http://schemas.microsoft.com/office/word/2010/wordprocessingInk" xmlns:wne="http://schemas.microsoft.com/office/word/2006/wordml" xmlns:wps="http://schemas.microsoft.com/office/word/2010/wordprocessingShape" mc:Ignorable="w14 w15 w16se w16cid w16 w16cex w16sdtdh wp14">
+<w:hdr xmlns:wpc="http://schemas.microsoft.com/office/word/2010/wordprocessingCanvas" xmlns:cx="http://schemas.microsoft.com/office/drawing/2014/chartex" xmlns:cx1="http://schemas.microsoft.com/office/drawing/2015/9/8/chartex" xmlns:cx2="http://schemas.microsoft.com/office/drawing/2015/10/21/chartex" xmlns:cx3="http://schemas.microsoft.com/office/drawing/2016/5/9/chartex" xmlns:cx4="http://schemas.microsoft.com/office/drawing/2016/5/10/chartex" xmlns:cx5="http://schemas.microsoft.com/office/drawing/2016/5/11/chartex" xmlns:cx6="http://schemas.microsoft.com/office/drawing/2016/5/12/chartex" xmlns:cx7="http://schemas.microsoft.com/office/drawing/2016/5/13/chartex" xmlns:cx8="http://schemas.microsoft.com/office/drawing/2016/5/14/chartex" xmlns:mc="http://schemas.openxmlformats.org/markup-compatibility/2006" xmlns:aink="http://schemas.microsoft.com/office/drawing/2016/ink" xmlns:am3d="http://schemas.microsoft.com/office/drawing/2017/model3d" xmlns:o="urn:schemas-microsoft-com:office:office" xmlns:oel="http://schemas.microsoft.com/office/2019/extlst" xmlns:r="http://schemas.openxmlformats.org/officeDocument/2006/relationships" xmlns:m="http://schemas.openxmlformats.org/officeDocument/2006/math" xmlns:v="urn:schemas-microsoft-com:vml" xmlns:wp14="http://schemas.microsoft.com/office/word/2010/wordprocessingDrawing" xmlns:wp="http://schemas.openxmlformats.org/drawingml/2006/wordprocessingDrawing" xmlns:w10="urn:schemas-microsoft-com:office:word" xmlns:w="http://schemas.openxmlformats.org/wordprocessingml/2006/main" xmlns:w14="http://schemas.microsoft.com/office/word/2010/wordml" xmlns:w15="http://schemas.microsoft.com/office/word/2012/wordml" xmlns:w16cex="http://schemas.microsoft.com/office/word/2018/wordml/cex" xmlns:w16cid="http://schemas.microsoft.com/office/word/2016/wordml/cid" xmlns:w16="http://schemas.microsoft.com/office/word/2018/wordml" xmlns:w16du="http://schemas.microsoft.com/office/word/2023/wordml/word16du" xmlns:w16sdtdh="http://schemas.microsoft.com/office/word/2020/wordml/sdtdatahash" xmlns:w16se="http://schemas.microsoft.com/office/word/2015/wordml/symex" xmlns:wpg="http://schemas.microsoft.com/office/word/2010/wordprocessingGroup" xmlns:wpi="http://schemas.microsoft.com/office/word/2010/wordprocessingInk" xmlns:wne="http://schemas.microsoft.com/office/word/2006/wordml" xmlns:wps="http://schemas.microsoft.com/office/word/2010/wordprocessingShape" mc:Ignorable="w14 w15 w16se w16cid w16 w16cex w16sdtdh wp14">
   <w:p>
     <w:pPr>
       <w:pStyle w:val="Header"/>
@@ -6738,7 +6176,7 @@
 </file>
 
 <file path=word/numbering.xml><?xml version="1.0" encoding="utf-8"?>
-<w:numbering xmlns:wpc="http://schemas.microsoft.com/office/word/2010/wordprocessingCanvas" xmlns:cx="http://schemas.microsoft.com/office/drawing/2014/chartex" xmlns:cx1="http://schemas.microsoft.com/office/drawing/2015/9/8/chartex" xmlns:cx2="http://schemas.microsoft.com/office/drawing/2015/10/21/chartex" xmlns:cx3="http://schemas.microsoft.com/office/drawing/2016/5/9/chartex" xmlns:cx4="http://schemas.microsoft.com/office/drawing/2016/5/10/chartex" xmlns:cx5="http://schemas.microsoft.com/office/drawing/2016/5/11/chartex" xmlns:cx6="http://schemas.microsoft.com/office/drawing/2016/5/12/chartex" xmlns:cx7="http://schemas.microsoft.com/office/drawing/2016/5/13/chartex" xmlns:cx8="http://schemas.microsoft.com/office/drawing/2016/5/14/chartex" xmlns:mc="http://schemas.openxmlformats.org/markup-compatibility/2006" xmlns:aink="http://schemas.microsoft.com/office/drawing/2016/ink" xmlns:am3d="http://schemas.microsoft.com/office/drawing/2017/model3d" xmlns:o="urn:schemas-microsoft-com:office:office" xmlns:oel="http://schemas.microsoft.com/office/2019/extlst" xmlns:r="http://schemas.openxmlformats.org/officeDocument/2006/relationships" xmlns:m="http://schemas.openxmlformats.org/officeDocument/2006/math" xmlns:v="urn:schemas-microsoft-com:vml" xmlns:wp14="http://schemas.microsoft.com/office/word/2010/wordprocessingDrawing" xmlns:wp="http://schemas.openxmlformats.org/drawingml/2006/wordprocessingDrawing" xmlns:w10="urn:schemas-microsoft-com:office:word" xmlns:w="http://schemas.openxmlformats.org/wordprocessingml/2006/main" xmlns:w14="http://schemas.microsoft.com/office/word/2010/wordml" xmlns:w15="http://schemas.microsoft.com/office/word/2012/wordml" xmlns:w16cex="http://schemas.microsoft.com/office/word/2018/wordml/cex" xmlns:w16cid="http://schemas.microsoft.com/office/word/2016/wordml/cid" xmlns:w16="http://schemas.microsoft.com/office/word/2018/wordml" xmlns:w16sdtdh="http://schemas.microsoft.com/office/word/2020/wordml/sdtdatahash" xmlns:w16se="http://schemas.microsoft.com/office/word/2015/wordml/symex" xmlns:wpg="http://schemas.microsoft.com/office/word/2010/wordprocessingGroup" xmlns:wpi="http://schemas.microsoft.com/office/word/2010/wordprocessingInk" xmlns:wne="http://schemas.microsoft.com/office/word/2006/wordml" xmlns:wps="http://schemas.microsoft.com/office/word/2010/wordprocessingShape" mc:Ignorable="w14 w15 w16se w16cid w16 w16cex w16sdtdh wp14">
+<w:numbering xmlns:wpc="http://schemas.microsoft.com/office/word/2010/wordprocessingCanvas" xmlns:cx="http://schemas.microsoft.com/office/drawing/2014/chartex" xmlns:cx1="http://schemas.microsoft.com/office/drawing/2015/9/8/chartex" xmlns:cx2="http://schemas.microsoft.com/office/drawing/2015/10/21/chartex" xmlns:cx3="http://schemas.microsoft.com/office/drawing/2016/5/9/chartex" xmlns:cx4="http://schemas.microsoft.com/office/drawing/2016/5/10/chartex" xmlns:cx5="http://schemas.microsoft.com/office/drawing/2016/5/11/chartex" xmlns:cx6="http://schemas.microsoft.com/office/drawing/2016/5/12/chartex" xmlns:cx7="http://schemas.microsoft.com/office/drawing/2016/5/13/chartex" xmlns:cx8="http://schemas.microsoft.com/office/drawing/2016/5/14/chartex" xmlns:mc="http://schemas.openxmlformats.org/markup-compatibility/2006" xmlns:aink="http://schemas.microsoft.com/office/drawing/2016/ink" xmlns:am3d="http://schemas.microsoft.com/office/drawing/2017/model3d" xmlns:o="urn:schemas-microsoft-com:office:office" xmlns:oel="http://schemas.microsoft.com/office/2019/extlst" xmlns:r="http://schemas.openxmlformats.org/officeDocument/2006/relationships" xmlns:m="http://schemas.openxmlformats.org/officeDocument/2006/math" xmlns:v="urn:schemas-microsoft-com:vml" xmlns:wp14="http://schemas.microsoft.com/office/word/2010/wordprocessingDrawing" xmlns:wp="http://schemas.openxmlformats.org/drawingml/2006/wordprocessingDrawing" xmlns:w10="urn:schemas-microsoft-com:office:word" xmlns:w="http://schemas.openxmlformats.org/wordprocessingml/2006/main" xmlns:w14="http://schemas.microsoft.com/office/word/2010/wordml" xmlns:w15="http://schemas.microsoft.com/office/word/2012/wordml" xmlns:w16cex="http://schemas.microsoft.com/office/word/2018/wordml/cex" xmlns:w16cid="http://schemas.microsoft.com/office/word/2016/wordml/cid" xmlns:w16="http://schemas.microsoft.com/office/word/2018/wordml" xmlns:w16du="http://schemas.microsoft.com/office/word/2023/wordml/word16du" xmlns:w16sdtdh="http://schemas.microsoft.com/office/word/2020/wordml/sdtdatahash" xmlns:w16se="http://schemas.microsoft.com/office/word/2015/wordml/symex" xmlns:wpg="http://schemas.microsoft.com/office/word/2010/wordprocessingGroup" xmlns:wpi="http://schemas.microsoft.com/office/word/2010/wordprocessingInk" xmlns:wne="http://schemas.microsoft.com/office/word/2006/wordml" xmlns:wps="http://schemas.microsoft.com/office/word/2010/wordprocessingShape" mc:Ignorable="w14 w15 w16se w16cid w16 w16cex w16sdtdh wp14">
   <w:abstractNum w:abstractNumId="0" w15:restartNumberingAfterBreak="0">
     <w:nsid w:val="08B2501C"/>
     <w:multiLevelType w:val="hybridMultilevel"/>

</xml_diff>

<commit_message>
Distracted driving checkbox working in Fine and Jail entries.
</commit_message>
<xml_diff>
--- a/resources/Templates/Fine_Only_Plea_Final_Judgment_Template.docx
+++ b/resources/Templates/Fine_Only_Plea_Final_Judgment_Template.docx
@@ -1,6 +1,6 @@
 
 <file path=word/document.xml><?xml version="1.0" encoding="utf-8"?>
-<w:document xmlns:wpc="http://schemas.microsoft.com/office/word/2010/wordprocessingCanvas" xmlns:cx="http://schemas.microsoft.com/office/drawing/2014/chartex" xmlns:cx1="http://schemas.microsoft.com/office/drawing/2015/9/8/chartex" xmlns:cx2="http://schemas.microsoft.com/office/drawing/2015/10/21/chartex" xmlns:cx3="http://schemas.microsoft.com/office/drawing/2016/5/9/chartex" xmlns:cx4="http://schemas.microsoft.com/office/drawing/2016/5/10/chartex" xmlns:cx5="http://schemas.microsoft.com/office/drawing/2016/5/11/chartex" xmlns:cx6="http://schemas.microsoft.com/office/drawing/2016/5/12/chartex" xmlns:cx7="http://schemas.microsoft.com/office/drawing/2016/5/13/chartex" xmlns:cx8="http://schemas.microsoft.com/office/drawing/2016/5/14/chartex" xmlns:mc="http://schemas.openxmlformats.org/markup-compatibility/2006" xmlns:aink="http://schemas.microsoft.com/office/drawing/2016/ink" xmlns:am3d="http://schemas.microsoft.com/office/drawing/2017/model3d" xmlns:o="urn:schemas-microsoft-com:office:office" xmlns:oel="http://schemas.microsoft.com/office/2019/extlst" xmlns:r="http://schemas.openxmlformats.org/officeDocument/2006/relationships" xmlns:m="http://schemas.openxmlformats.org/officeDocument/2006/math" xmlns:v="urn:schemas-microsoft-com:vml" xmlns:wp14="http://schemas.microsoft.com/office/word/2010/wordprocessingDrawing" xmlns:wp="http://schemas.openxmlformats.org/drawingml/2006/wordprocessingDrawing" xmlns:w10="urn:schemas-microsoft-com:office:word" xmlns:w="http://schemas.openxmlformats.org/wordprocessingml/2006/main" xmlns:w14="http://schemas.microsoft.com/office/word/2010/wordml" xmlns:w15="http://schemas.microsoft.com/office/word/2012/wordml" xmlns:w16cex="http://schemas.microsoft.com/office/word/2018/wordml/cex" xmlns:w16cid="http://schemas.microsoft.com/office/word/2016/wordml/cid" xmlns:w16="http://schemas.microsoft.com/office/word/2018/wordml" xmlns:w16du="http://schemas.microsoft.com/office/word/2023/wordml/word16du" xmlns:w16sdtdh="http://schemas.microsoft.com/office/word/2020/wordml/sdtdatahash" xmlns:w16se="http://schemas.microsoft.com/office/word/2015/wordml/symex" xmlns:wpg="http://schemas.microsoft.com/office/word/2010/wordprocessingGroup" xmlns:wpi="http://schemas.microsoft.com/office/word/2010/wordprocessingInk" xmlns:wne="http://schemas.microsoft.com/office/word/2006/wordml" xmlns:wps="http://schemas.microsoft.com/office/word/2010/wordprocessingShape" mc:Ignorable="w14 w15 w16se w16cid w16 w16cex w16sdtdh wp14">
+<w:document xmlns:wpc="http://schemas.microsoft.com/office/word/2010/wordprocessingCanvas" xmlns:cx="http://schemas.microsoft.com/office/drawing/2014/chartex" xmlns:cx1="http://schemas.microsoft.com/office/drawing/2015/9/8/chartex" xmlns:cx2="http://schemas.microsoft.com/office/drawing/2015/10/21/chartex" xmlns:cx3="http://schemas.microsoft.com/office/drawing/2016/5/9/chartex" xmlns:cx4="http://schemas.microsoft.com/office/drawing/2016/5/10/chartex" xmlns:cx5="http://schemas.microsoft.com/office/drawing/2016/5/11/chartex" xmlns:cx6="http://schemas.microsoft.com/office/drawing/2016/5/12/chartex" xmlns:cx7="http://schemas.microsoft.com/office/drawing/2016/5/13/chartex" xmlns:cx8="http://schemas.microsoft.com/office/drawing/2016/5/14/chartex" xmlns:mc="http://schemas.openxmlformats.org/markup-compatibility/2006" xmlns:aink="http://schemas.microsoft.com/office/drawing/2016/ink" xmlns:am3d="http://schemas.microsoft.com/office/drawing/2017/model3d" xmlns:o="urn:schemas-microsoft-com:office:office" xmlns:oel="http://schemas.microsoft.com/office/2019/extlst" xmlns:r="http://schemas.openxmlformats.org/officeDocument/2006/relationships" xmlns:m="http://schemas.openxmlformats.org/officeDocument/2006/math" xmlns:v="urn:schemas-microsoft-com:vml" xmlns:wp14="http://schemas.microsoft.com/office/word/2010/wordprocessingDrawing" xmlns:wp="http://schemas.openxmlformats.org/drawingml/2006/wordprocessingDrawing" xmlns:w10="urn:schemas-microsoft-com:office:word" xmlns:w="http://schemas.openxmlformats.org/wordprocessingml/2006/main" xmlns:w14="http://schemas.microsoft.com/office/word/2010/wordml" xmlns:w15="http://schemas.microsoft.com/office/word/2012/wordml" xmlns:w16cex="http://schemas.microsoft.com/office/word/2018/wordml/cex" xmlns:w16cid="http://schemas.microsoft.com/office/word/2016/wordml/cid" xmlns:w16="http://schemas.microsoft.com/office/word/2018/wordml" xmlns:w16sdtdh="http://schemas.microsoft.com/office/word/2020/wordml/sdtdatahash" xmlns:w16se="http://schemas.microsoft.com/office/word/2015/wordml/symex" xmlns:wpg="http://schemas.microsoft.com/office/word/2010/wordprocessingGroup" xmlns:wpi="http://schemas.microsoft.com/office/word/2010/wordprocessingInk" xmlns:wne="http://schemas.microsoft.com/office/word/2006/wordml" xmlns:wps="http://schemas.microsoft.com/office/word/2010/wordprocessingShape" mc:Ignorable="w14 w15 w16se w16cid w16 w16cex w16sdtdh wp14">
   <w:body>
     <w:p>
       <w:pPr>
@@ -256,18 +256,8 @@
           <w:sz w:val="20"/>
           <w:szCs w:val="20"/>
         </w:rPr>
-        <w:t xml:space="preserve">{{ </w:t>
-      </w:r>
-      <w:proofErr w:type="spellStart"/>
-      <w:r>
-        <w:rPr>
-          <w:rFonts w:ascii="Palatino Linotype" w:hAnsi="Palatino Linotype"/>
-          <w:sz w:val="20"/>
-          <w:szCs w:val="20"/>
-        </w:rPr>
-        <w:t>case_number</w:t>
-      </w:r>
-      <w:proofErr w:type="spellEnd"/>
+        <w:t>{{ case_number</w:t>
+      </w:r>
       <w:r>
         <w:rPr>
           <w:rFonts w:ascii="Palatino Linotype" w:hAnsi="Palatino Linotype"/>
@@ -313,33 +303,15 @@
           <w:sz w:val="20"/>
           <w:szCs w:val="20"/>
         </w:rPr>
-        <w:t xml:space="preserve">{{ </w:t>
-      </w:r>
-      <w:proofErr w:type="spellStart"/>
-      <w:r>
-        <w:rPr>
-          <w:rFonts w:ascii="Palatino Linotype" w:hAnsi="Palatino Linotype"/>
-          <w:sz w:val="20"/>
-          <w:szCs w:val="20"/>
-        </w:rPr>
-        <w:t>defendant.</w:t>
-      </w:r>
-      <w:r>
-        <w:rPr>
-          <w:rFonts w:ascii="Palatino Linotype" w:hAnsi="Palatino Linotype"/>
-          <w:sz w:val="20"/>
-          <w:szCs w:val="20"/>
-        </w:rPr>
-        <w:t>first_name</w:t>
-      </w:r>
-      <w:proofErr w:type="spellEnd"/>
-      <w:r>
-        <w:rPr>
-          <w:rFonts w:ascii="Palatino Linotype" w:hAnsi="Palatino Linotype"/>
-          <w:sz w:val="20"/>
-          <w:szCs w:val="20"/>
-        </w:rPr>
-        <w:t xml:space="preserve"> }}</w:t>
+        <w:t>{{ defendant.</w:t>
+      </w:r>
+      <w:r>
+        <w:rPr>
+          <w:rFonts w:ascii="Palatino Linotype" w:hAnsi="Palatino Linotype"/>
+          <w:sz w:val="20"/>
+          <w:szCs w:val="20"/>
+        </w:rPr>
+        <w:t>first_name }}</w:t>
       </w:r>
       <w:r>
         <w:rPr>
@@ -355,16 +327,7 @@
           <w:sz w:val="20"/>
           <w:szCs w:val="20"/>
         </w:rPr>
-        <w:t xml:space="preserve">{{ </w:t>
-      </w:r>
-      <w:proofErr w:type="spellStart"/>
-      <w:r>
-        <w:rPr>
-          <w:rFonts w:ascii="Palatino Linotype" w:hAnsi="Palatino Linotype"/>
-          <w:sz w:val="20"/>
-          <w:szCs w:val="20"/>
-        </w:rPr>
-        <w:t>defendant.</w:t>
+        <w:t>{{ defendant.</w:t>
       </w:r>
       <w:r>
         <w:rPr>
@@ -380,16 +343,7 @@
           <w:sz w:val="20"/>
           <w:szCs w:val="20"/>
         </w:rPr>
-        <w:t>name</w:t>
-      </w:r>
-      <w:proofErr w:type="spellEnd"/>
-      <w:r>
-        <w:rPr>
-          <w:rFonts w:ascii="Palatino Linotype" w:hAnsi="Palatino Linotype"/>
-          <w:sz w:val="20"/>
-          <w:szCs w:val="20"/>
-        </w:rPr>
-        <w:t xml:space="preserve"> }}</w:t>
+        <w:t>name }}</w:t>
       </w:r>
       <w:r>
         <w:rPr>
@@ -528,17 +482,7 @@
           <w:sz w:val="20"/>
           <w:szCs w:val="20"/>
         </w:rPr>
-        <w:t xml:space="preserve">% if </w:t>
-      </w:r>
-      <w:proofErr w:type="spellStart"/>
-      <w:r>
-        <w:rPr>
-          <w:rFonts w:ascii="Palatino Linotype" w:hAnsi="Palatino Linotype"/>
-          <w:bCs/>
-          <w:sz w:val="20"/>
-          <w:szCs w:val="20"/>
-        </w:rPr>
-        <w:t>judicial_officer</w:t>
+        <w:t>% if judicial_officer</w:t>
       </w:r>
       <w:r>
         <w:rPr>
@@ -558,7 +502,6 @@
         </w:rPr>
         <w:t>_type</w:t>
       </w:r>
-      <w:proofErr w:type="spellEnd"/>
       <w:r>
         <w:rPr>
           <w:rFonts w:ascii="Palatino Linotype" w:hAnsi="Palatino Linotype"/>
@@ -644,34 +587,7 @@
           <w:sz w:val="20"/>
           <w:szCs w:val="20"/>
         </w:rPr>
-        <w:t xml:space="preserve">{% </w:t>
-      </w:r>
-      <w:proofErr w:type="spellStart"/>
-      <w:r>
-        <w:rPr>
-          <w:rFonts w:ascii="Palatino Linotype" w:hAnsi="Palatino Linotype"/>
-          <w:sz w:val="20"/>
-          <w:szCs w:val="20"/>
-        </w:rPr>
-        <w:t>elif</w:t>
-      </w:r>
-      <w:proofErr w:type="spellEnd"/>
-      <w:r>
-        <w:rPr>
-          <w:rFonts w:ascii="Palatino Linotype" w:hAnsi="Palatino Linotype"/>
-          <w:sz w:val="20"/>
-          <w:szCs w:val="20"/>
-        </w:rPr>
-        <w:t xml:space="preserve"> </w:t>
-      </w:r>
-      <w:proofErr w:type="spellStart"/>
-      <w:r>
-        <w:rPr>
-          <w:rFonts w:ascii="Palatino Linotype" w:hAnsi="Palatino Linotype"/>
-          <w:sz w:val="20"/>
-          <w:szCs w:val="20"/>
-        </w:rPr>
-        <w:t>judicial_officer</w:t>
+        <w:t>{% elif judicial_officer</w:t>
       </w:r>
       <w:r>
         <w:rPr>
@@ -687,16 +603,7 @@
           <w:sz w:val="20"/>
           <w:szCs w:val="20"/>
         </w:rPr>
-        <w:t>_type</w:t>
-      </w:r>
-      <w:proofErr w:type="spellEnd"/>
-      <w:r>
-        <w:rPr>
-          <w:rFonts w:ascii="Palatino Linotype" w:hAnsi="Palatino Linotype"/>
-          <w:sz w:val="20"/>
-          <w:szCs w:val="20"/>
-        </w:rPr>
-        <w:t xml:space="preserve"> == ‘Judge’ %}</w:t>
+        <w:t>_type == ‘Judge’ %}</w:t>
       </w:r>
     </w:p>
     <w:p>
@@ -806,51 +713,15 @@
           <w:sz w:val="20"/>
           <w:szCs w:val="20"/>
         </w:rPr>
-        <w:t xml:space="preserve">{{ </w:t>
-      </w:r>
-      <w:proofErr w:type="spellStart"/>
-      <w:r>
-        <w:rPr>
-          <w:rFonts w:ascii="Palatino Linotype" w:hAnsi="Palatino Linotype"/>
-          <w:sz w:val="20"/>
-          <w:szCs w:val="20"/>
-        </w:rPr>
-        <w:t>appearance_reason</w:t>
-      </w:r>
-      <w:proofErr w:type="spellEnd"/>
-      <w:r>
-        <w:rPr>
-          <w:rFonts w:ascii="Palatino Linotype" w:hAnsi="Palatino Linotype"/>
-          <w:sz w:val="20"/>
-          <w:szCs w:val="20"/>
-        </w:rPr>
-        <w:t xml:space="preserve"> }}</w:t>
-      </w:r>
-      <w:r>
-        <w:rPr>
-          <w:rFonts w:ascii="Palatino Linotype" w:hAnsi="Palatino Linotype"/>
-          <w:sz w:val="20"/>
-          <w:szCs w:val="20"/>
-        </w:rPr>
-        <w:t xml:space="preserve"> on {{ </w:t>
-      </w:r>
-      <w:proofErr w:type="spellStart"/>
-      <w:r>
-        <w:rPr>
-          <w:rFonts w:ascii="Palatino Linotype" w:hAnsi="Palatino Linotype"/>
-          <w:sz w:val="20"/>
-          <w:szCs w:val="20"/>
-        </w:rPr>
-        <w:t>plea_trial_date</w:t>
-      </w:r>
-      <w:proofErr w:type="spellEnd"/>
-      <w:r>
-        <w:rPr>
-          <w:rFonts w:ascii="Palatino Linotype" w:hAnsi="Palatino Linotype"/>
-          <w:sz w:val="20"/>
-          <w:szCs w:val="20"/>
-        </w:rPr>
-        <w:t xml:space="preserve"> }}.</w:t>
+        <w:t>{{ appearance_reason }}</w:t>
+      </w:r>
+      <w:r>
+        <w:rPr>
+          <w:rFonts w:ascii="Palatino Linotype" w:hAnsi="Palatino Linotype"/>
+          <w:sz w:val="20"/>
+          <w:szCs w:val="20"/>
+        </w:rPr>
+        <w:t xml:space="preserve"> on {{ plea_trial_date }}.</w:t>
       </w:r>
       <w:r>
         <w:rPr>
@@ -867,136 +738,16 @@
           <w:sz w:val="20"/>
           <w:szCs w:val="20"/>
         </w:rPr>
-        <w:t xml:space="preserve">{% if </w:t>
-      </w:r>
-      <w:proofErr w:type="spellStart"/>
-      <w:r>
-        <w:rPr>
-          <w:rFonts w:ascii="Palatino Linotype" w:hAnsi="Palatino Linotype"/>
-          <w:bCs/>
-          <w:sz w:val="20"/>
-          <w:szCs w:val="20"/>
-        </w:rPr>
-        <w:t>defense_counsel_waived</w:t>
-      </w:r>
-      <w:proofErr w:type="spellEnd"/>
-      <w:r>
-        <w:rPr>
-          <w:rFonts w:ascii="Palatino Linotype" w:hAnsi="Palatino Linotype"/>
-          <w:bCs/>
-          <w:sz w:val="20"/>
-          <w:szCs w:val="20"/>
-        </w:rPr>
-        <w:t xml:space="preserve"> is false %}Defendant was represented by {{ </w:t>
-      </w:r>
-      <w:proofErr w:type="spellStart"/>
-      <w:r>
-        <w:rPr>
-          <w:rFonts w:ascii="Palatino Linotype" w:hAnsi="Palatino Linotype"/>
-          <w:bCs/>
-          <w:sz w:val="20"/>
-          <w:szCs w:val="20"/>
-        </w:rPr>
-        <w:t>defense_counsel</w:t>
-      </w:r>
-      <w:proofErr w:type="spellEnd"/>
-      <w:r>
-        <w:rPr>
-          <w:rFonts w:ascii="Palatino Linotype" w:hAnsi="Palatino Linotype"/>
-          <w:bCs/>
-          <w:sz w:val="20"/>
-          <w:szCs w:val="20"/>
-        </w:rPr>
-        <w:t xml:space="preserve"> }}, {{ </w:t>
-      </w:r>
-      <w:proofErr w:type="spellStart"/>
-      <w:r>
-        <w:rPr>
-          <w:rFonts w:ascii="Palatino Linotype" w:hAnsi="Palatino Linotype"/>
-          <w:bCs/>
-          <w:sz w:val="20"/>
-          <w:szCs w:val="20"/>
-        </w:rPr>
-        <w:t>defense_counsel_type</w:t>
-      </w:r>
-      <w:proofErr w:type="spellEnd"/>
-      <w:r>
-        <w:rPr>
-          <w:rFonts w:ascii="Palatino Linotype" w:hAnsi="Palatino Linotype"/>
-          <w:bCs/>
-          <w:sz w:val="20"/>
-          <w:szCs w:val="20"/>
-        </w:rPr>
-        <w:t xml:space="preserve"> }}. {% </w:t>
-      </w:r>
-      <w:proofErr w:type="spellStart"/>
-      <w:r>
-        <w:rPr>
-          <w:rFonts w:ascii="Palatino Linotype" w:hAnsi="Palatino Linotype"/>
-          <w:bCs/>
-          <w:sz w:val="20"/>
-          <w:szCs w:val="20"/>
-        </w:rPr>
-        <w:t>elif</w:t>
-      </w:r>
-      <w:proofErr w:type="spellEnd"/>
-      <w:r>
-        <w:rPr>
-          <w:rFonts w:ascii="Palatino Linotype" w:hAnsi="Palatino Linotype"/>
-          <w:bCs/>
-          <w:sz w:val="20"/>
-          <w:szCs w:val="20"/>
-        </w:rPr>
-        <w:t xml:space="preserve"> </w:t>
-      </w:r>
-      <w:proofErr w:type="spellStart"/>
-      <w:r>
-        <w:rPr>
-          <w:rFonts w:ascii="Palatino Linotype" w:hAnsi="Palatino Linotype"/>
-          <w:bCs/>
-          <w:sz w:val="20"/>
-          <w:szCs w:val="20"/>
-        </w:rPr>
-        <w:t>defense_counsel_waived</w:t>
-      </w:r>
-      <w:proofErr w:type="spellEnd"/>
-      <w:r>
-        <w:rPr>
-          <w:rFonts w:ascii="Palatino Linotype" w:hAnsi="Palatino Linotype"/>
-          <w:bCs/>
-          <w:sz w:val="20"/>
-          <w:szCs w:val="20"/>
-        </w:rPr>
-        <w:t xml:space="preserve"> is true %}Defendant waived right to counsel. {% endif %}</w:t>
-      </w:r>
-      <w:r>
-        <w:rPr>
-          <w:rFonts w:ascii="Palatino Linotype" w:hAnsi="Palatino Linotype"/>
-          <w:bCs/>
-          <w:sz w:val="20"/>
-          <w:szCs w:val="20"/>
-        </w:rPr>
-        <w:t xml:space="preserve">{% if </w:t>
-      </w:r>
-      <w:proofErr w:type="spellStart"/>
-      <w:r>
-        <w:rPr>
-          <w:rFonts w:ascii="Palatino Linotype" w:hAnsi="Palatino Linotype"/>
-          <w:bCs/>
-          <w:sz w:val="20"/>
-          <w:szCs w:val="20"/>
-        </w:rPr>
-        <w:t>amend_offense_details</w:t>
-      </w:r>
-      <w:proofErr w:type="spellEnd"/>
-      <w:r>
-        <w:rPr>
-          <w:rFonts w:ascii="Palatino Linotype" w:hAnsi="Palatino Linotype"/>
-          <w:bCs/>
-          <w:sz w:val="20"/>
-          <w:szCs w:val="20"/>
-        </w:rPr>
-        <w:t xml:space="preserve"> is not none %}Counsel for the State of Ohio made a motion to amend the cha</w:t>
+        <w:t>{% if defense_counsel_waived is false %}Defendant was represented by {{ defense_counsel }}, {{ defense_counsel_type }}. {% elif defense_counsel_waived is true %}Defendant waived right to counsel. {% endif %}</w:t>
+      </w:r>
+      <w:r>
+        <w:rPr>
+          <w:rFonts w:ascii="Palatino Linotype" w:hAnsi="Palatino Linotype"/>
+          <w:bCs/>
+          <w:sz w:val="20"/>
+          <w:szCs w:val="20"/>
+        </w:rPr>
+        <w:t>{% if amend_offense_details is not none %}Counsel for the State of Ohio made a motion to amend the cha</w:t>
       </w:r>
       <w:r>
         <w:rPr>
@@ -1014,27 +765,7 @@
           <w:sz w:val="20"/>
           <w:szCs w:val="20"/>
         </w:rPr>
-        <w:t xml:space="preserve">{% if </w:t>
-      </w:r>
-      <w:proofErr w:type="spellStart"/>
-      <w:r>
-        <w:rPr>
-          <w:rFonts w:ascii="Palatino Linotype" w:hAnsi="Palatino Linotype"/>
-          <w:bCs/>
-          <w:sz w:val="20"/>
-          <w:szCs w:val="20"/>
-        </w:rPr>
-        <w:t>amend_offense_details.motion_disposition</w:t>
-      </w:r>
-      <w:proofErr w:type="spellEnd"/>
-      <w:r>
-        <w:rPr>
-          <w:rFonts w:ascii="Palatino Linotype" w:hAnsi="Palatino Linotype"/>
-          <w:bCs/>
-          <w:sz w:val="20"/>
-          <w:szCs w:val="20"/>
-        </w:rPr>
-        <w:t xml:space="preserve">  ==  ‘Granted’ %} The Court found the amendment </w:t>
+        <w:t xml:space="preserve">{% if amend_offense_details.motion_disposition  ==  ‘Granted’ %} The Court found the amendment </w:t>
       </w:r>
       <w:r>
         <w:rPr>
@@ -1052,137 +783,26 @@
           <w:sz w:val="20"/>
           <w:szCs w:val="20"/>
         </w:rPr>
-        <w:t xml:space="preserve"> {{ </w:t>
-      </w:r>
-      <w:proofErr w:type="spellStart"/>
-      <w:r>
-        <w:rPr>
-          <w:rFonts w:ascii="Palatino Linotype" w:hAnsi="Palatino Linotype"/>
-          <w:bCs/>
-          <w:sz w:val="20"/>
-          <w:szCs w:val="20"/>
-        </w:rPr>
-        <w:t>amend_offense_details.motion_disposition</w:t>
-      </w:r>
-      <w:proofErr w:type="spellEnd"/>
-      <w:r>
-        <w:rPr>
-          <w:rFonts w:ascii="Palatino Linotype" w:hAnsi="Palatino Linotype"/>
-          <w:bCs/>
-          <w:sz w:val="20"/>
-          <w:szCs w:val="20"/>
-        </w:rPr>
-        <w:t xml:space="preserve"> }}.</w:t>
-      </w:r>
-      <w:r>
-        <w:rPr>
-          <w:rFonts w:ascii="Palatino Linotype" w:hAnsi="Palatino Linotype"/>
-          <w:bCs/>
-          <w:sz w:val="20"/>
-          <w:szCs w:val="20"/>
-        </w:rPr>
-        <w:t xml:space="preserve"> The charge(s) of {% for charge in </w:t>
-      </w:r>
-      <w:proofErr w:type="spellStart"/>
-      <w:r>
-        <w:rPr>
-          <w:rFonts w:ascii="Palatino Linotype" w:hAnsi="Palatino Linotype"/>
-          <w:bCs/>
-          <w:sz w:val="20"/>
-          <w:szCs w:val="20"/>
-        </w:rPr>
-        <w:t>amended_charges_list</w:t>
-      </w:r>
-      <w:proofErr w:type="spellEnd"/>
-      <w:r>
-        <w:rPr>
-          <w:rFonts w:ascii="Palatino Linotype" w:hAnsi="Palatino Linotype"/>
-          <w:bCs/>
-          <w:sz w:val="20"/>
-          <w:szCs w:val="20"/>
-        </w:rPr>
-        <w:t xml:space="preserve"> %}{% if </w:t>
-      </w:r>
-      <w:proofErr w:type="spellStart"/>
-      <w:r>
-        <w:rPr>
-          <w:rFonts w:ascii="Palatino Linotype" w:hAnsi="Palatino Linotype"/>
-          <w:bCs/>
-          <w:sz w:val="20"/>
-          <w:szCs w:val="20"/>
-        </w:rPr>
-        <w:t>loop.index</w:t>
-      </w:r>
-      <w:proofErr w:type="spellEnd"/>
-      <w:r>
-        <w:rPr>
-          <w:rFonts w:ascii="Palatino Linotype" w:hAnsi="Palatino Linotype"/>
-          <w:bCs/>
-          <w:sz w:val="20"/>
-          <w:szCs w:val="20"/>
-        </w:rPr>
-        <w:t xml:space="preserve"> == 2 %} and {% endif %}{{ charge[0] }} is amended to {{ charge[1] }}{% </w:t>
-      </w:r>
-      <w:proofErr w:type="spellStart"/>
-      <w:r>
-        <w:rPr>
-          <w:rFonts w:ascii="Palatino Linotype" w:hAnsi="Palatino Linotype"/>
-          <w:bCs/>
-          <w:sz w:val="20"/>
-          <w:szCs w:val="20"/>
-        </w:rPr>
-        <w:t>endfor</w:t>
-      </w:r>
-      <w:proofErr w:type="spellEnd"/>
-      <w:r>
-        <w:rPr>
-          <w:rFonts w:ascii="Palatino Linotype" w:hAnsi="Palatino Linotype"/>
-          <w:bCs/>
-          <w:sz w:val="20"/>
-          <w:szCs w:val="20"/>
-        </w:rPr>
-        <w:t xml:space="preserve"> %}.</w:t>
-      </w:r>
-      <w:r>
-        <w:rPr>
-          <w:rFonts w:ascii="Palatino Linotype" w:hAnsi="Palatino Linotype"/>
-          <w:bCs/>
-          <w:sz w:val="20"/>
-          <w:szCs w:val="20"/>
-        </w:rPr>
-        <w:t xml:space="preserve">{% </w:t>
-      </w:r>
-      <w:proofErr w:type="spellStart"/>
-      <w:r>
-        <w:rPr>
-          <w:rFonts w:ascii="Palatino Linotype" w:hAnsi="Palatino Linotype"/>
-          <w:bCs/>
-          <w:sz w:val="20"/>
-          <w:szCs w:val="20"/>
-        </w:rPr>
-        <w:t>elif</w:t>
-      </w:r>
-      <w:proofErr w:type="spellEnd"/>
-      <w:r>
-        <w:rPr>
-          <w:rFonts w:ascii="Palatino Linotype" w:hAnsi="Palatino Linotype"/>
-          <w:bCs/>
-          <w:sz w:val="20"/>
-          <w:szCs w:val="20"/>
-        </w:rPr>
-        <w:t xml:space="preserve"> </w:t>
-      </w:r>
-      <w:proofErr w:type="spellStart"/>
-      <w:r>
-        <w:rPr>
-          <w:rFonts w:ascii="Palatino Linotype" w:hAnsi="Palatino Linotype"/>
-          <w:bCs/>
-          <w:sz w:val="20"/>
-          <w:szCs w:val="20"/>
-        </w:rPr>
-        <w:t>amend_offense_details.motion_disposition</w:t>
-      </w:r>
-      <w:proofErr w:type="spellEnd"/>
+        <w:t xml:space="preserve"> {{ amend_offense_details.motion_disposition }}.</w:t>
+      </w:r>
+      <w:r>
+        <w:rPr>
+          <w:rFonts w:ascii="Palatino Linotype" w:hAnsi="Palatino Linotype"/>
+          <w:bCs/>
+          <w:sz w:val="20"/>
+          <w:szCs w:val="20"/>
+        </w:rPr>
+        <w:t xml:space="preserve"> The charge(s) of {% for charge in amended_charges_list %}{% if loop.index == 2 %} and {% endif %}{{ charge[0] }} is amended to {{ charge[1] }}{% endfor %}.</w:t>
+      </w:r>
+      <w:r>
+        <w:rPr>
+          <w:rFonts w:ascii="Palatino Linotype" w:hAnsi="Palatino Linotype"/>
+          <w:bCs/>
+          <w:sz w:val="20"/>
+          <w:szCs w:val="20"/>
+        </w:rPr>
+        <w:t>{% elif amend_offense_details.motion_disposition</w:t>
+      </w:r>
       <w:r>
         <w:rPr>
           <w:rFonts w:ascii="Palatino Linotype" w:hAnsi="Palatino Linotype"/>
@@ -1217,36 +837,16 @@
           <w:sz w:val="20"/>
           <w:szCs w:val="20"/>
         </w:rPr>
-        <w:t xml:space="preserve"> and therefore the motion is {{ </w:t>
-      </w:r>
-      <w:proofErr w:type="spellStart"/>
-      <w:r>
-        <w:rPr>
-          <w:rFonts w:ascii="Palatino Linotype" w:hAnsi="Palatino Linotype"/>
-          <w:bCs/>
-          <w:sz w:val="20"/>
-          <w:szCs w:val="20"/>
-        </w:rPr>
-        <w:t>amend_offense</w:t>
-      </w:r>
-      <w:r>
-        <w:rPr>
-          <w:rFonts w:ascii="Palatino Linotype" w:hAnsi="Palatino Linotype"/>
-          <w:bCs/>
-          <w:sz w:val="20"/>
-          <w:szCs w:val="20"/>
-        </w:rPr>
-        <w:t>_details.motion_disposition</w:t>
-      </w:r>
-      <w:proofErr w:type="spellEnd"/>
-      <w:r>
-        <w:rPr>
-          <w:rFonts w:ascii="Palatino Linotype" w:hAnsi="Palatino Linotype"/>
-          <w:bCs/>
-          <w:sz w:val="20"/>
-          <w:szCs w:val="20"/>
-        </w:rPr>
-        <w:t xml:space="preserve"> }}.</w:t>
+        <w:t xml:space="preserve"> and therefore the motion is {{ amend_offense</w:t>
+      </w:r>
+      <w:r>
+        <w:rPr>
+          <w:rFonts w:ascii="Palatino Linotype" w:hAnsi="Palatino Linotype"/>
+          <w:bCs/>
+          <w:sz w:val="20"/>
+          <w:szCs w:val="20"/>
+        </w:rPr>
+        <w:t>_details.motion_disposition }}.</w:t>
       </w:r>
       <w:r>
         <w:rPr>
@@ -1292,25 +892,7 @@
           <w:sz w:val="20"/>
           <w:szCs w:val="20"/>
         </w:rPr>
-        <w:t xml:space="preserve">{% if </w:t>
-      </w:r>
-      <w:proofErr w:type="spellStart"/>
-      <w:r>
-        <w:rPr>
-          <w:rFonts w:ascii="Palatino Linotype" w:hAnsi="Palatino Linotype"/>
-          <w:sz w:val="20"/>
-          <w:szCs w:val="20"/>
-        </w:rPr>
-        <w:t>appearance_reason</w:t>
-      </w:r>
-      <w:proofErr w:type="spellEnd"/>
-      <w:r>
-        <w:rPr>
-          <w:rFonts w:ascii="Palatino Linotype" w:hAnsi="Palatino Linotype"/>
-          <w:sz w:val="20"/>
-          <w:szCs w:val="20"/>
-        </w:rPr>
-        <w:t xml:space="preserve"> != ‘sentencing’ %}</w:t>
+        <w:t>{% if appearance_reason != ‘sentencing’ %}</w:t>
       </w:r>
       <w:r>
         <w:rPr>
@@ -1617,51 +1199,7 @@
                 <w:sz w:val="20"/>
                 <w:szCs w:val="20"/>
               </w:rPr>
-              <w:t>{%</w:t>
-            </w:r>
-            <w:proofErr w:type="spellStart"/>
-            <w:r>
-              <w:rPr>
-                <w:rFonts w:ascii="Palatino Linotype" w:hAnsi="Palatino Linotype"/>
-                <w:b/>
-                <w:bCs/>
-                <w:sz w:val="20"/>
-                <w:szCs w:val="20"/>
-              </w:rPr>
-              <w:t>tc</w:t>
-            </w:r>
-            <w:proofErr w:type="spellEnd"/>
-            <w:r>
-              <w:rPr>
-                <w:rFonts w:ascii="Palatino Linotype" w:hAnsi="Palatino Linotype"/>
-                <w:b/>
-                <w:bCs/>
-                <w:sz w:val="20"/>
-                <w:szCs w:val="20"/>
-              </w:rPr>
-              <w:t xml:space="preserve"> for charge in </w:t>
-            </w:r>
-            <w:proofErr w:type="spellStart"/>
-            <w:r>
-              <w:rPr>
-                <w:rFonts w:ascii="Palatino Linotype" w:hAnsi="Palatino Linotype"/>
-                <w:b/>
-                <w:bCs/>
-                <w:sz w:val="20"/>
-                <w:szCs w:val="20"/>
-              </w:rPr>
-              <w:t>charges_list</w:t>
-            </w:r>
-            <w:proofErr w:type="spellEnd"/>
-            <w:r>
-              <w:rPr>
-                <w:rFonts w:ascii="Palatino Linotype" w:hAnsi="Palatino Linotype"/>
-                <w:b/>
-                <w:bCs/>
-                <w:sz w:val="20"/>
-                <w:szCs w:val="20"/>
-              </w:rPr>
-              <w:t xml:space="preserve"> %}</w:t>
+              <w:t>{%tc for charge in charges_list %}</w:t>
             </w:r>
           </w:p>
         </w:tc>
@@ -1699,29 +1237,7 @@
                 <w:sz w:val="20"/>
                 <w:szCs w:val="20"/>
               </w:rPr>
-              <w:t xml:space="preserve">{{ </w:t>
-            </w:r>
-            <w:proofErr w:type="spellStart"/>
-            <w:r>
-              <w:rPr>
-                <w:rFonts w:ascii="Palatino Linotype" w:hAnsi="Palatino Linotype"/>
-                <w:b/>
-                <w:bCs/>
-                <w:sz w:val="20"/>
-                <w:szCs w:val="20"/>
-              </w:rPr>
-              <w:t>charge.offense</w:t>
-            </w:r>
-            <w:proofErr w:type="spellEnd"/>
-            <w:r>
-              <w:rPr>
-                <w:rFonts w:ascii="Palatino Linotype" w:hAnsi="Palatino Linotype"/>
-                <w:b/>
-                <w:bCs/>
-                <w:sz w:val="20"/>
-                <w:szCs w:val="20"/>
-              </w:rPr>
-              <w:t xml:space="preserve"> }}</w:t>
+              <w:t>{{ charge.offense }}</w:t>
             </w:r>
           </w:p>
         </w:tc>
@@ -1759,51 +1275,7 @@
                 <w:sz w:val="20"/>
                 <w:szCs w:val="20"/>
               </w:rPr>
-              <w:t>{%</w:t>
-            </w:r>
-            <w:proofErr w:type="spellStart"/>
-            <w:r>
-              <w:rPr>
-                <w:rFonts w:ascii="Palatino Linotype" w:hAnsi="Palatino Linotype"/>
-                <w:b/>
-                <w:bCs/>
-                <w:sz w:val="20"/>
-                <w:szCs w:val="20"/>
-              </w:rPr>
-              <w:t>tc</w:t>
-            </w:r>
-            <w:proofErr w:type="spellEnd"/>
-            <w:r>
-              <w:rPr>
-                <w:rFonts w:ascii="Palatino Linotype" w:hAnsi="Palatino Linotype"/>
-                <w:b/>
-                <w:bCs/>
-                <w:sz w:val="20"/>
-                <w:szCs w:val="20"/>
-              </w:rPr>
-              <w:t xml:space="preserve"> </w:t>
-            </w:r>
-            <w:proofErr w:type="spellStart"/>
-            <w:r>
-              <w:rPr>
-                <w:rFonts w:ascii="Palatino Linotype" w:hAnsi="Palatino Linotype"/>
-                <w:b/>
-                <w:bCs/>
-                <w:sz w:val="20"/>
-                <w:szCs w:val="20"/>
-              </w:rPr>
-              <w:t>endfor</w:t>
-            </w:r>
-            <w:proofErr w:type="spellEnd"/>
-            <w:r>
-              <w:rPr>
-                <w:rFonts w:ascii="Palatino Linotype" w:hAnsi="Palatino Linotype"/>
-                <w:b/>
-                <w:bCs/>
-                <w:sz w:val="20"/>
-                <w:szCs w:val="20"/>
-              </w:rPr>
-              <w:t xml:space="preserve"> %}</w:t>
+              <w:t>{%tc endfor %}</w:t>
             </w:r>
           </w:p>
         </w:tc>
@@ -1885,51 +1357,7 @@
                 <w:sz w:val="20"/>
                 <w:szCs w:val="20"/>
               </w:rPr>
-              <w:t>{%</w:t>
-            </w:r>
-            <w:proofErr w:type="spellStart"/>
-            <w:r>
-              <w:rPr>
-                <w:rFonts w:ascii="Palatino Linotype" w:hAnsi="Palatino Linotype"/>
-                <w:b/>
-                <w:bCs/>
-                <w:sz w:val="20"/>
-                <w:szCs w:val="20"/>
-              </w:rPr>
-              <w:t>tc</w:t>
-            </w:r>
-            <w:proofErr w:type="spellEnd"/>
-            <w:r>
-              <w:rPr>
-                <w:rFonts w:ascii="Palatino Linotype" w:hAnsi="Palatino Linotype"/>
-                <w:b/>
-                <w:bCs/>
-                <w:sz w:val="20"/>
-                <w:szCs w:val="20"/>
-              </w:rPr>
-              <w:t xml:space="preserve"> for charge in </w:t>
-            </w:r>
-            <w:proofErr w:type="spellStart"/>
-            <w:r>
-              <w:rPr>
-                <w:rFonts w:ascii="Palatino Linotype" w:hAnsi="Palatino Linotype"/>
-                <w:b/>
-                <w:bCs/>
-                <w:sz w:val="20"/>
-                <w:szCs w:val="20"/>
-              </w:rPr>
-              <w:t>charges_list</w:t>
-            </w:r>
-            <w:proofErr w:type="spellEnd"/>
-            <w:r>
-              <w:rPr>
-                <w:rFonts w:ascii="Palatino Linotype" w:hAnsi="Palatino Linotype"/>
-                <w:b/>
-                <w:bCs/>
-                <w:sz w:val="20"/>
-                <w:szCs w:val="20"/>
-              </w:rPr>
-              <w:t xml:space="preserve"> %}</w:t>
+              <w:t>{%tc for charge in charges_list %}</w:t>
             </w:r>
           </w:p>
         </w:tc>
@@ -1967,29 +1395,7 @@
                 <w:sz w:val="20"/>
                 <w:szCs w:val="20"/>
               </w:rPr>
-              <w:t xml:space="preserve">{{ </w:t>
-            </w:r>
-            <w:proofErr w:type="spellStart"/>
-            <w:r>
-              <w:rPr>
-                <w:rFonts w:ascii="Palatino Linotype" w:hAnsi="Palatino Linotype"/>
-                <w:b/>
-                <w:bCs/>
-                <w:sz w:val="20"/>
-                <w:szCs w:val="20"/>
-              </w:rPr>
-              <w:t>charge.statute</w:t>
-            </w:r>
-            <w:proofErr w:type="spellEnd"/>
-            <w:r>
-              <w:rPr>
-                <w:rFonts w:ascii="Palatino Linotype" w:hAnsi="Palatino Linotype"/>
-                <w:b/>
-                <w:bCs/>
-                <w:sz w:val="20"/>
-                <w:szCs w:val="20"/>
-              </w:rPr>
-              <w:t xml:space="preserve"> }}</w:t>
+              <w:t>{{ charge.statute }}</w:t>
             </w:r>
           </w:p>
         </w:tc>
@@ -2027,51 +1433,7 @@
                 <w:sz w:val="20"/>
                 <w:szCs w:val="20"/>
               </w:rPr>
-              <w:t>{%</w:t>
-            </w:r>
-            <w:proofErr w:type="spellStart"/>
-            <w:r>
-              <w:rPr>
-                <w:rFonts w:ascii="Palatino Linotype" w:hAnsi="Palatino Linotype"/>
-                <w:b/>
-                <w:bCs/>
-                <w:sz w:val="20"/>
-                <w:szCs w:val="20"/>
-              </w:rPr>
-              <w:t>tc</w:t>
-            </w:r>
-            <w:proofErr w:type="spellEnd"/>
-            <w:r>
-              <w:rPr>
-                <w:rFonts w:ascii="Palatino Linotype" w:hAnsi="Palatino Linotype"/>
-                <w:b/>
-                <w:bCs/>
-                <w:sz w:val="20"/>
-                <w:szCs w:val="20"/>
-              </w:rPr>
-              <w:t xml:space="preserve"> </w:t>
-            </w:r>
-            <w:proofErr w:type="spellStart"/>
-            <w:r>
-              <w:rPr>
-                <w:rFonts w:ascii="Palatino Linotype" w:hAnsi="Palatino Linotype"/>
-                <w:b/>
-                <w:bCs/>
-                <w:sz w:val="20"/>
-                <w:szCs w:val="20"/>
-              </w:rPr>
-              <w:t>endfor</w:t>
-            </w:r>
-            <w:proofErr w:type="spellEnd"/>
-            <w:r>
-              <w:rPr>
-                <w:rFonts w:ascii="Palatino Linotype" w:hAnsi="Palatino Linotype"/>
-                <w:b/>
-                <w:bCs/>
-                <w:sz w:val="20"/>
-                <w:szCs w:val="20"/>
-              </w:rPr>
-              <w:t xml:space="preserve"> %}</w:t>
+              <w:t>{%tc endfor %}</w:t>
             </w:r>
           </w:p>
         </w:tc>
@@ -2153,51 +1515,7 @@
                 <w:sz w:val="20"/>
                 <w:szCs w:val="20"/>
               </w:rPr>
-              <w:t>{%</w:t>
-            </w:r>
-            <w:proofErr w:type="spellStart"/>
-            <w:r>
-              <w:rPr>
-                <w:rFonts w:ascii="Palatino Linotype" w:hAnsi="Palatino Linotype"/>
-                <w:b/>
-                <w:bCs/>
-                <w:sz w:val="20"/>
-                <w:szCs w:val="20"/>
-              </w:rPr>
-              <w:t>tc</w:t>
-            </w:r>
-            <w:proofErr w:type="spellEnd"/>
-            <w:r>
-              <w:rPr>
-                <w:rFonts w:ascii="Palatino Linotype" w:hAnsi="Palatino Linotype"/>
-                <w:b/>
-                <w:bCs/>
-                <w:sz w:val="20"/>
-                <w:szCs w:val="20"/>
-              </w:rPr>
-              <w:t xml:space="preserve"> for charge in </w:t>
-            </w:r>
-            <w:proofErr w:type="spellStart"/>
-            <w:r>
-              <w:rPr>
-                <w:rFonts w:ascii="Palatino Linotype" w:hAnsi="Palatino Linotype"/>
-                <w:b/>
-                <w:bCs/>
-                <w:sz w:val="20"/>
-                <w:szCs w:val="20"/>
-              </w:rPr>
-              <w:t>charges_list</w:t>
-            </w:r>
-            <w:proofErr w:type="spellEnd"/>
-            <w:r>
-              <w:rPr>
-                <w:rFonts w:ascii="Palatino Linotype" w:hAnsi="Palatino Linotype"/>
-                <w:b/>
-                <w:bCs/>
-                <w:sz w:val="20"/>
-                <w:szCs w:val="20"/>
-              </w:rPr>
-              <w:t xml:space="preserve"> %}</w:t>
+              <w:t>{%tc for charge in charges_list %}</w:t>
             </w:r>
           </w:p>
         </w:tc>
@@ -2235,29 +1553,7 @@
                 <w:sz w:val="20"/>
                 <w:szCs w:val="20"/>
               </w:rPr>
-              <w:t xml:space="preserve">{{ </w:t>
-            </w:r>
-            <w:proofErr w:type="spellStart"/>
-            <w:r>
-              <w:rPr>
-                <w:rFonts w:ascii="Palatino Linotype" w:hAnsi="Palatino Linotype"/>
-                <w:b/>
-                <w:bCs/>
-                <w:sz w:val="20"/>
-                <w:szCs w:val="20"/>
-              </w:rPr>
-              <w:t>charge.degree</w:t>
-            </w:r>
-            <w:proofErr w:type="spellEnd"/>
-            <w:r>
-              <w:rPr>
-                <w:rFonts w:ascii="Palatino Linotype" w:hAnsi="Palatino Linotype"/>
-                <w:b/>
-                <w:bCs/>
-                <w:sz w:val="20"/>
-                <w:szCs w:val="20"/>
-              </w:rPr>
-              <w:t xml:space="preserve"> }}</w:t>
+              <w:t>{{ charge.degree }}</w:t>
             </w:r>
           </w:p>
         </w:tc>
@@ -2295,51 +1591,7 @@
                 <w:sz w:val="20"/>
                 <w:szCs w:val="20"/>
               </w:rPr>
-              <w:t>{%</w:t>
-            </w:r>
-            <w:proofErr w:type="spellStart"/>
-            <w:r>
-              <w:rPr>
-                <w:rFonts w:ascii="Palatino Linotype" w:hAnsi="Palatino Linotype"/>
-                <w:b/>
-                <w:bCs/>
-                <w:sz w:val="20"/>
-                <w:szCs w:val="20"/>
-              </w:rPr>
-              <w:t>tc</w:t>
-            </w:r>
-            <w:proofErr w:type="spellEnd"/>
-            <w:r>
-              <w:rPr>
-                <w:rFonts w:ascii="Palatino Linotype" w:hAnsi="Palatino Linotype"/>
-                <w:b/>
-                <w:bCs/>
-                <w:sz w:val="20"/>
-                <w:szCs w:val="20"/>
-              </w:rPr>
-              <w:t xml:space="preserve"> </w:t>
-            </w:r>
-            <w:proofErr w:type="spellStart"/>
-            <w:r>
-              <w:rPr>
-                <w:rFonts w:ascii="Palatino Linotype" w:hAnsi="Palatino Linotype"/>
-                <w:b/>
-                <w:bCs/>
-                <w:sz w:val="20"/>
-                <w:szCs w:val="20"/>
-              </w:rPr>
-              <w:t>endfor</w:t>
-            </w:r>
-            <w:proofErr w:type="spellEnd"/>
-            <w:r>
-              <w:rPr>
-                <w:rFonts w:ascii="Palatino Linotype" w:hAnsi="Palatino Linotype"/>
-                <w:b/>
-                <w:bCs/>
-                <w:sz w:val="20"/>
-                <w:szCs w:val="20"/>
-              </w:rPr>
-              <w:t xml:space="preserve"> %}</w:t>
+              <w:t>{%tc endfor %}</w:t>
             </w:r>
           </w:p>
         </w:tc>
@@ -2422,51 +1674,7 @@
                 <w:sz w:val="20"/>
                 <w:szCs w:val="20"/>
               </w:rPr>
-              <w:t>{%</w:t>
-            </w:r>
-            <w:proofErr w:type="spellStart"/>
-            <w:r>
-              <w:rPr>
-                <w:rFonts w:ascii="Palatino Linotype" w:hAnsi="Palatino Linotype"/>
-                <w:b/>
-                <w:bCs/>
-                <w:sz w:val="20"/>
-                <w:szCs w:val="20"/>
-              </w:rPr>
-              <w:t>tc</w:t>
-            </w:r>
-            <w:proofErr w:type="spellEnd"/>
-            <w:r>
-              <w:rPr>
-                <w:rFonts w:ascii="Palatino Linotype" w:hAnsi="Palatino Linotype"/>
-                <w:b/>
-                <w:bCs/>
-                <w:sz w:val="20"/>
-                <w:szCs w:val="20"/>
-              </w:rPr>
-              <w:t xml:space="preserve"> for charge in </w:t>
-            </w:r>
-            <w:proofErr w:type="spellStart"/>
-            <w:r>
-              <w:rPr>
-                <w:rFonts w:ascii="Palatino Linotype" w:hAnsi="Palatino Linotype"/>
-                <w:b/>
-                <w:bCs/>
-                <w:sz w:val="20"/>
-                <w:szCs w:val="20"/>
-              </w:rPr>
-              <w:t>charges_list</w:t>
-            </w:r>
-            <w:proofErr w:type="spellEnd"/>
-            <w:r>
-              <w:rPr>
-                <w:rFonts w:ascii="Palatino Linotype" w:hAnsi="Palatino Linotype"/>
-                <w:b/>
-                <w:bCs/>
-                <w:sz w:val="20"/>
-                <w:szCs w:val="20"/>
-              </w:rPr>
-              <w:t xml:space="preserve"> %}</w:t>
+              <w:t>{%tc for charge in charges_list %}</w:t>
             </w:r>
           </w:p>
         </w:tc>
@@ -2504,29 +1712,7 @@
                 <w:sz w:val="20"/>
                 <w:szCs w:val="20"/>
               </w:rPr>
-              <w:t xml:space="preserve">{{ </w:t>
-            </w:r>
-            <w:proofErr w:type="spellStart"/>
-            <w:r>
-              <w:rPr>
-                <w:rFonts w:ascii="Palatino Linotype" w:hAnsi="Palatino Linotype"/>
-                <w:b/>
-                <w:bCs/>
-                <w:sz w:val="20"/>
-                <w:szCs w:val="20"/>
-              </w:rPr>
-              <w:t>charge.plea</w:t>
-            </w:r>
-            <w:proofErr w:type="spellEnd"/>
-            <w:r>
-              <w:rPr>
-                <w:rFonts w:ascii="Palatino Linotype" w:hAnsi="Palatino Linotype"/>
-                <w:b/>
-                <w:bCs/>
-                <w:sz w:val="20"/>
-                <w:szCs w:val="20"/>
-              </w:rPr>
-              <w:t>}}</w:t>
+              <w:t>{{ charge.plea}}</w:t>
             </w:r>
           </w:p>
         </w:tc>
@@ -2564,51 +1750,7 @@
                 <w:sz w:val="20"/>
                 <w:szCs w:val="20"/>
               </w:rPr>
-              <w:t>{%</w:t>
-            </w:r>
-            <w:proofErr w:type="spellStart"/>
-            <w:r>
-              <w:rPr>
-                <w:rFonts w:ascii="Palatino Linotype" w:hAnsi="Palatino Linotype"/>
-                <w:b/>
-                <w:bCs/>
-                <w:sz w:val="20"/>
-                <w:szCs w:val="20"/>
-              </w:rPr>
-              <w:t>tc</w:t>
-            </w:r>
-            <w:proofErr w:type="spellEnd"/>
-            <w:r>
-              <w:rPr>
-                <w:rFonts w:ascii="Palatino Linotype" w:hAnsi="Palatino Linotype"/>
-                <w:b/>
-                <w:bCs/>
-                <w:sz w:val="20"/>
-                <w:szCs w:val="20"/>
-              </w:rPr>
-              <w:t xml:space="preserve"> </w:t>
-            </w:r>
-            <w:proofErr w:type="spellStart"/>
-            <w:r>
-              <w:rPr>
-                <w:rFonts w:ascii="Palatino Linotype" w:hAnsi="Palatino Linotype"/>
-                <w:b/>
-                <w:bCs/>
-                <w:sz w:val="20"/>
-                <w:szCs w:val="20"/>
-              </w:rPr>
-              <w:t>endfor</w:t>
-            </w:r>
-            <w:proofErr w:type="spellEnd"/>
-            <w:r>
-              <w:rPr>
-                <w:rFonts w:ascii="Palatino Linotype" w:hAnsi="Palatino Linotype"/>
-                <w:b/>
-                <w:bCs/>
-                <w:sz w:val="20"/>
-                <w:szCs w:val="20"/>
-              </w:rPr>
-              <w:t xml:space="preserve"> %}</w:t>
+              <w:t>{%tc endfor %}</w:t>
             </w:r>
           </w:p>
         </w:tc>
@@ -2690,51 +1832,7 @@
                 <w:sz w:val="20"/>
                 <w:szCs w:val="20"/>
               </w:rPr>
-              <w:t>{%</w:t>
-            </w:r>
-            <w:proofErr w:type="spellStart"/>
-            <w:r>
-              <w:rPr>
-                <w:rFonts w:ascii="Palatino Linotype" w:hAnsi="Palatino Linotype"/>
-                <w:b/>
-                <w:bCs/>
-                <w:sz w:val="20"/>
-                <w:szCs w:val="20"/>
-              </w:rPr>
-              <w:t>tc</w:t>
-            </w:r>
-            <w:proofErr w:type="spellEnd"/>
-            <w:r>
-              <w:rPr>
-                <w:rFonts w:ascii="Palatino Linotype" w:hAnsi="Palatino Linotype"/>
-                <w:b/>
-                <w:bCs/>
-                <w:sz w:val="20"/>
-                <w:szCs w:val="20"/>
-              </w:rPr>
-              <w:t xml:space="preserve"> for charge in </w:t>
-            </w:r>
-            <w:proofErr w:type="spellStart"/>
-            <w:r>
-              <w:rPr>
-                <w:rFonts w:ascii="Palatino Linotype" w:hAnsi="Palatino Linotype"/>
-                <w:b/>
-                <w:bCs/>
-                <w:sz w:val="20"/>
-                <w:szCs w:val="20"/>
-              </w:rPr>
-              <w:t>charges_list</w:t>
-            </w:r>
-            <w:proofErr w:type="spellEnd"/>
-            <w:r>
-              <w:rPr>
-                <w:rFonts w:ascii="Palatino Linotype" w:hAnsi="Palatino Linotype"/>
-                <w:b/>
-                <w:bCs/>
-                <w:sz w:val="20"/>
-                <w:szCs w:val="20"/>
-              </w:rPr>
-              <w:t xml:space="preserve"> %}</w:t>
+              <w:t>{%tc for charge in charges_list %}</w:t>
             </w:r>
           </w:p>
         </w:tc>
@@ -2772,29 +1870,7 @@
                 <w:sz w:val="20"/>
                 <w:szCs w:val="20"/>
               </w:rPr>
-              <w:t xml:space="preserve">{{ </w:t>
-            </w:r>
-            <w:proofErr w:type="spellStart"/>
-            <w:r>
-              <w:rPr>
-                <w:rFonts w:ascii="Palatino Linotype" w:hAnsi="Palatino Linotype"/>
-                <w:b/>
-                <w:bCs/>
-                <w:sz w:val="20"/>
-                <w:szCs w:val="20"/>
-              </w:rPr>
-              <w:t>charge.finding</w:t>
-            </w:r>
-            <w:proofErr w:type="spellEnd"/>
-            <w:r>
-              <w:rPr>
-                <w:rFonts w:ascii="Palatino Linotype" w:hAnsi="Palatino Linotype"/>
-                <w:b/>
-                <w:bCs/>
-                <w:sz w:val="20"/>
-                <w:szCs w:val="20"/>
-              </w:rPr>
-              <w:t xml:space="preserve"> }}</w:t>
+              <w:t>{{ charge.finding }}</w:t>
             </w:r>
           </w:p>
         </w:tc>
@@ -2832,51 +1908,7 @@
                 <w:sz w:val="20"/>
                 <w:szCs w:val="20"/>
               </w:rPr>
-              <w:t>{%</w:t>
-            </w:r>
-            <w:proofErr w:type="spellStart"/>
-            <w:r>
-              <w:rPr>
-                <w:rFonts w:ascii="Palatino Linotype" w:hAnsi="Palatino Linotype"/>
-                <w:b/>
-                <w:bCs/>
-                <w:sz w:val="20"/>
-                <w:szCs w:val="20"/>
-              </w:rPr>
-              <w:t>tc</w:t>
-            </w:r>
-            <w:proofErr w:type="spellEnd"/>
-            <w:r>
-              <w:rPr>
-                <w:rFonts w:ascii="Palatino Linotype" w:hAnsi="Palatino Linotype"/>
-                <w:b/>
-                <w:bCs/>
-                <w:sz w:val="20"/>
-                <w:szCs w:val="20"/>
-              </w:rPr>
-              <w:t xml:space="preserve"> </w:t>
-            </w:r>
-            <w:proofErr w:type="spellStart"/>
-            <w:r>
-              <w:rPr>
-                <w:rFonts w:ascii="Palatino Linotype" w:hAnsi="Palatino Linotype"/>
-                <w:b/>
-                <w:bCs/>
-                <w:sz w:val="20"/>
-                <w:szCs w:val="20"/>
-              </w:rPr>
-              <w:t>endfor</w:t>
-            </w:r>
-            <w:proofErr w:type="spellEnd"/>
-            <w:r>
-              <w:rPr>
-                <w:rFonts w:ascii="Palatino Linotype" w:hAnsi="Palatino Linotype"/>
-                <w:b/>
-                <w:bCs/>
-                <w:sz w:val="20"/>
-                <w:szCs w:val="20"/>
-              </w:rPr>
-              <w:t xml:space="preserve"> %}</w:t>
+              <w:t>{%tc endfor %}</w:t>
             </w:r>
           </w:p>
         </w:tc>
@@ -2958,51 +1990,7 @@
                 <w:sz w:val="20"/>
                 <w:szCs w:val="20"/>
               </w:rPr>
-              <w:t>{%</w:t>
-            </w:r>
-            <w:proofErr w:type="spellStart"/>
-            <w:r>
-              <w:rPr>
-                <w:rFonts w:ascii="Palatino Linotype" w:hAnsi="Palatino Linotype"/>
-                <w:b/>
-                <w:bCs/>
-                <w:sz w:val="20"/>
-                <w:szCs w:val="20"/>
-              </w:rPr>
-              <w:t>tc</w:t>
-            </w:r>
-            <w:proofErr w:type="spellEnd"/>
-            <w:r>
-              <w:rPr>
-                <w:rFonts w:ascii="Palatino Linotype" w:hAnsi="Palatino Linotype"/>
-                <w:b/>
-                <w:bCs/>
-                <w:sz w:val="20"/>
-                <w:szCs w:val="20"/>
-              </w:rPr>
-              <w:t xml:space="preserve"> for charge in </w:t>
-            </w:r>
-            <w:proofErr w:type="spellStart"/>
-            <w:r>
-              <w:rPr>
-                <w:rFonts w:ascii="Palatino Linotype" w:hAnsi="Palatino Linotype"/>
-                <w:b/>
-                <w:bCs/>
-                <w:sz w:val="20"/>
-                <w:szCs w:val="20"/>
-              </w:rPr>
-              <w:t>charges_list</w:t>
-            </w:r>
-            <w:proofErr w:type="spellEnd"/>
-            <w:r>
-              <w:rPr>
-                <w:rFonts w:ascii="Palatino Linotype" w:hAnsi="Palatino Linotype"/>
-                <w:b/>
-                <w:bCs/>
-                <w:sz w:val="20"/>
-                <w:szCs w:val="20"/>
-              </w:rPr>
-              <w:t xml:space="preserve"> %}</w:t>
+              <w:t>{%tc for charge in charges_list %}</w:t>
             </w:r>
           </w:p>
         </w:tc>
@@ -3040,29 +2028,7 @@
                 <w:sz w:val="20"/>
                 <w:szCs w:val="20"/>
               </w:rPr>
-              <w:t xml:space="preserve">{{ </w:t>
-            </w:r>
-            <w:proofErr w:type="spellStart"/>
-            <w:r>
-              <w:rPr>
-                <w:rFonts w:ascii="Palatino Linotype" w:hAnsi="Palatino Linotype"/>
-                <w:b/>
-                <w:bCs/>
-                <w:sz w:val="20"/>
-                <w:szCs w:val="20"/>
-              </w:rPr>
-              <w:t>charge.fines_amount</w:t>
-            </w:r>
-            <w:proofErr w:type="spellEnd"/>
-            <w:r>
-              <w:rPr>
-                <w:rFonts w:ascii="Palatino Linotype" w:hAnsi="Palatino Linotype"/>
-                <w:b/>
-                <w:bCs/>
-                <w:sz w:val="20"/>
-                <w:szCs w:val="20"/>
-              </w:rPr>
-              <w:t xml:space="preserve"> }}</w:t>
+              <w:t>{{ charge.fines_amount }}</w:t>
             </w:r>
           </w:p>
         </w:tc>
@@ -3100,51 +2066,7 @@
                 <w:sz w:val="20"/>
                 <w:szCs w:val="20"/>
               </w:rPr>
-              <w:t>{%</w:t>
-            </w:r>
-            <w:proofErr w:type="spellStart"/>
-            <w:r>
-              <w:rPr>
-                <w:rFonts w:ascii="Palatino Linotype" w:hAnsi="Palatino Linotype"/>
-                <w:b/>
-                <w:bCs/>
-                <w:sz w:val="20"/>
-                <w:szCs w:val="20"/>
-              </w:rPr>
-              <w:t>tc</w:t>
-            </w:r>
-            <w:proofErr w:type="spellEnd"/>
-            <w:r>
-              <w:rPr>
-                <w:rFonts w:ascii="Palatino Linotype" w:hAnsi="Palatino Linotype"/>
-                <w:b/>
-                <w:bCs/>
-                <w:sz w:val="20"/>
-                <w:szCs w:val="20"/>
-              </w:rPr>
-              <w:t xml:space="preserve"> </w:t>
-            </w:r>
-            <w:proofErr w:type="spellStart"/>
-            <w:r>
-              <w:rPr>
-                <w:rFonts w:ascii="Palatino Linotype" w:hAnsi="Palatino Linotype"/>
-                <w:b/>
-                <w:bCs/>
-                <w:sz w:val="20"/>
-                <w:szCs w:val="20"/>
-              </w:rPr>
-              <w:t>endfor</w:t>
-            </w:r>
-            <w:proofErr w:type="spellEnd"/>
-            <w:r>
-              <w:rPr>
-                <w:rFonts w:ascii="Palatino Linotype" w:hAnsi="Palatino Linotype"/>
-                <w:b/>
-                <w:bCs/>
-                <w:sz w:val="20"/>
-                <w:szCs w:val="20"/>
-              </w:rPr>
-              <w:t xml:space="preserve"> %}</w:t>
+              <w:t>{%tc endfor %}</w:t>
             </w:r>
           </w:p>
         </w:tc>
@@ -3246,51 +2168,7 @@
                 <w:sz w:val="20"/>
                 <w:szCs w:val="20"/>
               </w:rPr>
-              <w:t>{%</w:t>
-            </w:r>
-            <w:proofErr w:type="spellStart"/>
-            <w:r>
-              <w:rPr>
-                <w:rFonts w:ascii="Palatino Linotype" w:hAnsi="Palatino Linotype"/>
-                <w:b/>
-                <w:bCs/>
-                <w:sz w:val="20"/>
-                <w:szCs w:val="20"/>
-              </w:rPr>
-              <w:t>tc</w:t>
-            </w:r>
-            <w:proofErr w:type="spellEnd"/>
-            <w:r>
-              <w:rPr>
-                <w:rFonts w:ascii="Palatino Linotype" w:hAnsi="Palatino Linotype"/>
-                <w:b/>
-                <w:bCs/>
-                <w:sz w:val="20"/>
-                <w:szCs w:val="20"/>
-              </w:rPr>
-              <w:t xml:space="preserve"> for charge in </w:t>
-            </w:r>
-            <w:proofErr w:type="spellStart"/>
-            <w:r>
-              <w:rPr>
-                <w:rFonts w:ascii="Palatino Linotype" w:hAnsi="Palatino Linotype"/>
-                <w:b/>
-                <w:bCs/>
-                <w:sz w:val="20"/>
-                <w:szCs w:val="20"/>
-              </w:rPr>
-              <w:t>charges_list</w:t>
-            </w:r>
-            <w:proofErr w:type="spellEnd"/>
-            <w:r>
-              <w:rPr>
-                <w:rFonts w:ascii="Palatino Linotype" w:hAnsi="Palatino Linotype"/>
-                <w:b/>
-                <w:bCs/>
-                <w:sz w:val="20"/>
-                <w:szCs w:val="20"/>
-              </w:rPr>
-              <w:t xml:space="preserve"> %}</w:t>
+              <w:t>{%tc for charge in charges_list %}</w:t>
             </w:r>
           </w:p>
         </w:tc>
@@ -3328,29 +2206,7 @@
                 <w:sz w:val="20"/>
                 <w:szCs w:val="20"/>
               </w:rPr>
-              <w:t xml:space="preserve">{{ </w:t>
-            </w:r>
-            <w:proofErr w:type="spellStart"/>
-            <w:r>
-              <w:rPr>
-                <w:rFonts w:ascii="Palatino Linotype" w:hAnsi="Palatino Linotype"/>
-                <w:b/>
-                <w:bCs/>
-                <w:sz w:val="20"/>
-                <w:szCs w:val="20"/>
-              </w:rPr>
-              <w:t>charge.fines_suspended</w:t>
-            </w:r>
-            <w:proofErr w:type="spellEnd"/>
-            <w:r>
-              <w:rPr>
-                <w:rFonts w:ascii="Palatino Linotype" w:hAnsi="Palatino Linotype"/>
-                <w:b/>
-                <w:bCs/>
-                <w:sz w:val="20"/>
-                <w:szCs w:val="20"/>
-              </w:rPr>
-              <w:t xml:space="preserve"> }}</w:t>
+              <w:t>{{ charge.fines_suspended }}</w:t>
             </w:r>
           </w:p>
         </w:tc>
@@ -3388,51 +2244,7 @@
                 <w:sz w:val="20"/>
                 <w:szCs w:val="20"/>
               </w:rPr>
-              <w:t>{%</w:t>
-            </w:r>
-            <w:proofErr w:type="spellStart"/>
-            <w:r>
-              <w:rPr>
-                <w:rFonts w:ascii="Palatino Linotype" w:hAnsi="Palatino Linotype"/>
-                <w:b/>
-                <w:bCs/>
-                <w:sz w:val="20"/>
-                <w:szCs w:val="20"/>
-              </w:rPr>
-              <w:t>tc</w:t>
-            </w:r>
-            <w:proofErr w:type="spellEnd"/>
-            <w:r>
-              <w:rPr>
-                <w:rFonts w:ascii="Palatino Linotype" w:hAnsi="Palatino Linotype"/>
-                <w:b/>
-                <w:bCs/>
-                <w:sz w:val="20"/>
-                <w:szCs w:val="20"/>
-              </w:rPr>
-              <w:t xml:space="preserve"> </w:t>
-            </w:r>
-            <w:proofErr w:type="spellStart"/>
-            <w:r>
-              <w:rPr>
-                <w:rFonts w:ascii="Palatino Linotype" w:hAnsi="Palatino Linotype"/>
-                <w:b/>
-                <w:bCs/>
-                <w:sz w:val="20"/>
-                <w:szCs w:val="20"/>
-              </w:rPr>
-              <w:t>endfor</w:t>
-            </w:r>
-            <w:proofErr w:type="spellEnd"/>
-            <w:r>
-              <w:rPr>
-                <w:rFonts w:ascii="Palatino Linotype" w:hAnsi="Palatino Linotype"/>
-                <w:b/>
-                <w:bCs/>
-                <w:sz w:val="20"/>
-                <w:szCs w:val="20"/>
-              </w:rPr>
-              <w:t xml:space="preserve"> %}</w:t>
+              <w:t>{%tc endfor %}</w:t>
             </w:r>
           </w:p>
         </w:tc>
@@ -3487,27 +2299,7 @@
           <w:sz w:val="20"/>
           <w:szCs w:val="20"/>
         </w:rPr>
-        <w:t xml:space="preserve">if </w:t>
-      </w:r>
-      <w:proofErr w:type="spellStart"/>
-      <w:r>
-        <w:rPr>
-          <w:rFonts w:ascii="Palatino Linotype" w:hAnsi="Palatino Linotype"/>
-          <w:bCs/>
-          <w:sz w:val="20"/>
-          <w:szCs w:val="20"/>
-        </w:rPr>
-        <w:t>court_costs.ordered</w:t>
-      </w:r>
-      <w:proofErr w:type="spellEnd"/>
-      <w:r>
-        <w:rPr>
-          <w:rFonts w:ascii="Palatino Linotype" w:hAnsi="Palatino Linotype"/>
-          <w:bCs/>
-          <w:sz w:val="20"/>
-          <w:szCs w:val="20"/>
-        </w:rPr>
-        <w:t xml:space="preserve"> == ‘Yes’ %}</w:t>
+        <w:t>if court_costs.ordered == ‘Yes’ %}</w:t>
       </w:r>
       <w:bookmarkStart w:id="0" w:name="_Hlk104836505"/>
       <w:r>
@@ -3556,216 +2348,538 @@
           <w:sz w:val="20"/>
           <w:szCs w:val="20"/>
         </w:rPr>
+        <w:t xml:space="preserve"> elif court_costs.ordered == ‘Waived</w:t>
+      </w:r>
+      <w:r>
+        <w:rPr>
+          <w:rFonts w:ascii="Palatino Linotype" w:hAnsi="Palatino Linotype"/>
+          <w:bCs/>
+          <w:sz w:val="20"/>
+          <w:szCs w:val="20"/>
+        </w:rPr>
+        <w:t>’ %}</w:t>
+      </w:r>
+      <w:r>
+        <w:rPr>
+          <w:rFonts w:ascii="Palatino Linotype" w:hAnsi="Palatino Linotype"/>
+          <w:bCs/>
+          <w:sz w:val="20"/>
+          <w:szCs w:val="20"/>
+          <w:u w:val="single"/>
+        </w:rPr>
+        <w:t>Court costs in this case are waived</w:t>
+      </w:r>
+      <w:r>
+        <w:rPr>
+          <w:rFonts w:ascii="Palatino Linotype" w:hAnsi="Palatino Linotype"/>
+          <w:bCs/>
+          <w:sz w:val="20"/>
+          <w:szCs w:val="20"/>
+        </w:rPr>
+        <w:t xml:space="preserve">. </w:t>
+      </w:r>
+      <w:r>
+        <w:rPr>
+          <w:rFonts w:ascii="Palatino Linotype" w:hAnsi="Palatino Linotype"/>
+          <w:bCs/>
+          <w:sz w:val="20"/>
+          <w:szCs w:val="20"/>
+        </w:rPr>
+        <w:t>{% elif court_costs.ordered == ‘Imposed in companion case’ %}</w:t>
+      </w:r>
+      <w:r>
+        <w:rPr>
+          <w:rFonts w:ascii="Palatino Linotype" w:hAnsi="Palatino Linotype"/>
+          <w:bCs/>
+          <w:sz w:val="20"/>
+          <w:szCs w:val="20"/>
+          <w:u w:val="single"/>
+        </w:rPr>
+        <w:t>No court costs are imposed in this case, but court costs are imposed in Defendant’s companion case</w:t>
+      </w:r>
+      <w:r>
+        <w:rPr>
+          <w:rFonts w:ascii="Palatino Linotype" w:hAnsi="Palatino Linotype"/>
+          <w:bCs/>
+          <w:sz w:val="20"/>
+          <w:szCs w:val="20"/>
+        </w:rPr>
+        <w:t xml:space="preserve">. </w:t>
+      </w:r>
+      <w:r>
+        <w:rPr>
+          <w:rFonts w:ascii="Palatino Linotype" w:hAnsi="Palatino Linotype"/>
+          <w:bCs/>
+          <w:sz w:val="20"/>
+          <w:szCs w:val="20"/>
+        </w:rPr>
+        <w:t>{% elif court_costs.ordered == ‘No’ %}</w:t>
+      </w:r>
+      <w:r>
+        <w:rPr>
+          <w:rFonts w:ascii="Palatino Linotype" w:hAnsi="Palatino Linotype"/>
+          <w:bCs/>
+          <w:sz w:val="20"/>
+          <w:szCs w:val="20"/>
+          <w:u w:val="single"/>
+        </w:rPr>
+        <w:t>There are no court costs in this case</w:t>
+      </w:r>
+      <w:r>
+        <w:rPr>
+          <w:rFonts w:ascii="Palatino Linotype" w:hAnsi="Palatino Linotype"/>
+          <w:bCs/>
+          <w:sz w:val="20"/>
+          <w:szCs w:val="20"/>
+        </w:rPr>
+        <w:t xml:space="preserve">. </w:t>
+      </w:r>
+      <w:r>
+        <w:rPr>
+          <w:rFonts w:ascii="Palatino Linotype" w:hAnsi="Palatino Linotype"/>
+          <w:bCs/>
+          <w:sz w:val="20"/>
+          <w:szCs w:val="20"/>
+        </w:rPr>
+        <w:t>{% endif %}</w:t>
+      </w:r>
+      <w:r>
+        <w:rPr>
+          <w:rFonts w:ascii="Palatino Linotype" w:hAnsi="Palatino Linotype"/>
+          <w:sz w:val="20"/>
+          <w:szCs w:val="20"/>
+        </w:rPr>
+        <w:t>The Defendant was</w:t>
+      </w:r>
+      <w:r>
+        <w:rPr>
+          <w:rFonts w:ascii="Palatino Linotype" w:hAnsi="Palatino Linotype"/>
+          <w:sz w:val="20"/>
+          <w:szCs w:val="20"/>
+        </w:rPr>
+        <w:t xml:space="preserve"> informed of the fines </w:t>
+      </w:r>
+      <w:r>
+        <w:rPr>
+          <w:rFonts w:ascii="Palatino Linotype" w:hAnsi="Palatino Linotype"/>
+          <w:b/>
+          <w:bCs/>
+          <w:sz w:val="20"/>
+          <w:szCs w:val="20"/>
+        </w:rPr>
+        <w:t xml:space="preserve">{% </w:t>
+      </w:r>
+      <w:r>
+        <w:rPr>
+          <w:rFonts w:ascii="Palatino Linotype" w:hAnsi="Palatino Linotype"/>
+          <w:bCs/>
+          <w:sz w:val="20"/>
+          <w:szCs w:val="20"/>
+        </w:rPr>
+        <w:t>if court_costs.ordered == ‘Yes’ %}</w:t>
+      </w:r>
+      <w:r>
+        <w:rPr>
+          <w:rFonts w:ascii="Palatino Linotype" w:hAnsi="Palatino Linotype"/>
+          <w:sz w:val="20"/>
+          <w:szCs w:val="20"/>
+        </w:rPr>
+        <w:t>and costs</w:t>
+      </w:r>
+      <w:r>
+        <w:rPr>
+          <w:rFonts w:ascii="Palatino Linotype" w:hAnsi="Palatino Linotype"/>
+          <w:sz w:val="20"/>
+          <w:szCs w:val="20"/>
+        </w:rPr>
+        <w:t xml:space="preserve"> {% endif %}</w:t>
+      </w:r>
+      <w:r>
+        <w:rPr>
+          <w:rFonts w:ascii="Palatino Linotype" w:hAnsi="Palatino Linotype"/>
+          <w:sz w:val="20"/>
+          <w:szCs w:val="20"/>
+        </w:rPr>
+        <w:t>owed,</w:t>
+      </w:r>
+      <w:r>
+        <w:rPr>
+          <w:rFonts w:ascii="Palatino Linotype" w:hAnsi="Palatino Linotype"/>
+          <w:sz w:val="20"/>
+          <w:szCs w:val="20"/>
+        </w:rPr>
+        <w:t xml:space="preserve"> and</w:t>
+      </w:r>
+      <w:r>
+        <w:rPr>
+          <w:rFonts w:ascii="Palatino Linotype" w:hAnsi="Palatino Linotype"/>
+          <w:sz w:val="20"/>
+          <w:szCs w:val="20"/>
+        </w:rPr>
+        <w:t xml:space="preserve"> Defendant expressed an ability to pay </w:t>
+      </w:r>
+      <w:r>
+        <w:rPr>
+          <w:rFonts w:ascii="Palatino Linotype" w:hAnsi="Palatino Linotype"/>
+          <w:b/>
+          <w:bCs/>
+          <w:sz w:val="20"/>
+          <w:szCs w:val="20"/>
+        </w:rPr>
+        <w:t xml:space="preserve">{{ </w:t>
+      </w:r>
+      <w:r>
+        <w:rPr>
+          <w:rFonts w:ascii="Palatino Linotype" w:hAnsi="Palatino Linotype"/>
+          <w:b/>
+          <w:bCs/>
+          <w:sz w:val="20"/>
+          <w:szCs w:val="20"/>
+        </w:rPr>
+        <w:t>court_costs.</w:t>
+      </w:r>
+      <w:r>
+        <w:rPr>
+          <w:rFonts w:ascii="Palatino Linotype" w:hAnsi="Palatino Linotype"/>
+          <w:b/>
+          <w:bCs/>
+          <w:sz w:val="20"/>
+          <w:szCs w:val="20"/>
+        </w:rPr>
+        <w:t>ability_to_pay_time }}</w:t>
+      </w:r>
+      <w:r>
+        <w:rPr>
+          <w:rFonts w:ascii="Palatino Linotype" w:hAnsi="Palatino Linotype"/>
+          <w:sz w:val="20"/>
+          <w:szCs w:val="20"/>
+        </w:rPr>
+        <w:t xml:space="preserve">. </w:t>
+      </w:r>
+      <w:bookmarkStart w:id="1" w:name="_Hlk94196527"/>
+      <w:r>
+        <w:rPr>
+          <w:rFonts w:ascii="Palatino Linotype" w:hAnsi="Palatino Linotype"/>
+          <w:sz w:val="20"/>
+          <w:szCs w:val="20"/>
+        </w:rPr>
+        <w:t>Absent further order, the Court finds Defendant is able and shall pay</w:t>
+      </w:r>
+      <w:r>
+        <w:rPr>
+          <w:rFonts w:ascii="Palatino Linotype" w:hAnsi="Palatino Linotype"/>
+          <w:sz w:val="20"/>
+          <w:szCs w:val="20"/>
+        </w:rPr>
+        <w:t xml:space="preserve"> the fines </w:t>
+      </w:r>
+      <w:r>
+        <w:rPr>
+          <w:rFonts w:ascii="Palatino Linotype" w:hAnsi="Palatino Linotype"/>
+          <w:b/>
+          <w:bCs/>
+          <w:sz w:val="20"/>
+          <w:szCs w:val="20"/>
+        </w:rPr>
+        <w:t xml:space="preserve">{% </w:t>
+      </w:r>
+      <w:r>
+        <w:rPr>
+          <w:rFonts w:ascii="Palatino Linotype" w:hAnsi="Palatino Linotype"/>
+          <w:bCs/>
+          <w:sz w:val="20"/>
+          <w:szCs w:val="20"/>
+        </w:rPr>
+        <w:t>if court_costs.ordered == ‘Yes’ %}</w:t>
+      </w:r>
+      <w:r>
+        <w:rPr>
+          <w:rFonts w:ascii="Palatino Linotype" w:hAnsi="Palatino Linotype"/>
+          <w:sz w:val="20"/>
+          <w:szCs w:val="20"/>
+        </w:rPr>
+        <w:t>and costs</w:t>
+      </w:r>
+      <w:r>
+        <w:rPr>
+          <w:rFonts w:ascii="Palatino Linotype" w:hAnsi="Palatino Linotype"/>
+          <w:sz w:val="20"/>
+          <w:szCs w:val="20"/>
+        </w:rPr>
+        <w:t xml:space="preserve"> {% endif %}</w:t>
+      </w:r>
+      <w:r>
+        <w:rPr>
+          <w:rFonts w:ascii="Palatino Linotype" w:hAnsi="Palatino Linotype"/>
+          <w:sz w:val="20"/>
+          <w:szCs w:val="20"/>
+        </w:rPr>
+        <w:t xml:space="preserve">in full by </w:t>
+      </w:r>
+      <w:bookmarkEnd w:id="1"/>
+      <w:r>
+        <w:rPr>
+          <w:rFonts w:ascii="Palatino Linotype" w:hAnsi="Palatino Linotype"/>
+          <w:b/>
+          <w:bCs/>
+          <w:sz w:val="20"/>
+          <w:szCs w:val="20"/>
+        </w:rPr>
+        <w:t xml:space="preserve">{{ </w:t>
+      </w:r>
+      <w:r>
+        <w:rPr>
+          <w:rFonts w:ascii="Palatino Linotype" w:hAnsi="Palatino Linotype"/>
+          <w:b/>
+          <w:bCs/>
+          <w:sz w:val="20"/>
+          <w:szCs w:val="20"/>
+        </w:rPr>
+        <w:t>court_costs.</w:t>
+      </w:r>
+      <w:r>
+        <w:rPr>
+          <w:rFonts w:ascii="Palatino Linotype" w:hAnsi="Palatino Linotype"/>
+          <w:b/>
+          <w:bCs/>
+          <w:sz w:val="20"/>
+          <w:szCs w:val="20"/>
+        </w:rPr>
+        <w:t>balance_due_date }}</w:t>
+      </w:r>
+      <w:r>
+        <w:rPr>
+          <w:rFonts w:ascii="Palatino Linotype" w:hAnsi="Palatino Linotype"/>
+          <w:sz w:val="20"/>
+          <w:szCs w:val="20"/>
+        </w:rPr>
+        <w:t xml:space="preserve">. </w:t>
+      </w:r>
+      <w:r>
+        <w:rPr>
+          <w:rFonts w:ascii="Palatino Linotype" w:hAnsi="Palatino Linotype"/>
+          <w:sz w:val="20"/>
+          <w:szCs w:val="20"/>
+        </w:rPr>
+        <w:t xml:space="preserve">{% if </w:t>
+      </w:r>
+      <w:r>
+        <w:rPr>
+          <w:rFonts w:ascii="Palatino Linotype" w:hAnsi="Palatino Linotype"/>
+          <w:sz w:val="20"/>
+          <w:szCs w:val="20"/>
+        </w:rPr>
+        <w:t>fines_and_costs_jail_credit is true</w:t>
+      </w:r>
+      <w:r>
+        <w:rPr>
+          <w:rFonts w:ascii="Palatino Linotype" w:hAnsi="Palatino Linotype"/>
+          <w:sz w:val="20"/>
+          <w:szCs w:val="20"/>
+        </w:rPr>
+        <w:t xml:space="preserve"> %}Defendant shall receive credit at $50/day for </w:t>
+      </w:r>
+      <w:r>
+        <w:rPr>
+          <w:rFonts w:ascii="Palatino Linotype" w:hAnsi="Palatino Linotype"/>
+          <w:b/>
+          <w:bCs/>
+          <w:sz w:val="20"/>
+          <w:szCs w:val="20"/>
+        </w:rPr>
+        <w:t xml:space="preserve">{{ </w:t>
+      </w:r>
+      <w:r>
+        <w:rPr>
+          <w:rFonts w:ascii="Palatino Linotype" w:hAnsi="Palatino Linotype"/>
+          <w:b/>
+          <w:bCs/>
+          <w:sz w:val="20"/>
+          <w:szCs w:val="20"/>
+        </w:rPr>
+        <w:t>fine_jail_days</w:t>
+      </w:r>
+      <w:r>
+        <w:rPr>
+          <w:rFonts w:ascii="Palatino Linotype" w:hAnsi="Palatino Linotype"/>
+          <w:b/>
+          <w:bCs/>
+          <w:sz w:val="20"/>
+          <w:szCs w:val="20"/>
+        </w:rPr>
+        <w:t xml:space="preserve"> }} </w:t>
+      </w:r>
+      <w:r>
+        <w:rPr>
+          <w:rFonts w:ascii="Palatino Linotype" w:hAnsi="Palatino Linotype"/>
+          <w:b/>
+          <w:bCs/>
+          <w:sz w:val="20"/>
+          <w:szCs w:val="20"/>
+        </w:rPr>
+        <w:t>jail day(s)</w:t>
+      </w:r>
+      <w:r>
+        <w:rPr>
+          <w:rFonts w:ascii="Palatino Linotype" w:hAnsi="Palatino Linotype"/>
+          <w:sz w:val="20"/>
+          <w:szCs w:val="20"/>
+        </w:rPr>
+        <w:t xml:space="preserve"> served for a non-jailable offense.</w:t>
+      </w:r>
+      <w:r>
+        <w:rPr>
+          <w:rFonts w:ascii="Palatino Linotype" w:hAnsi="Palatino Linotype"/>
+          <w:sz w:val="20"/>
+          <w:szCs w:val="20"/>
+        </w:rPr>
         <w:t xml:space="preserve"> </w:t>
       </w:r>
-      <w:proofErr w:type="spellStart"/>
-      <w:r>
-        <w:rPr>
-          <w:rFonts w:ascii="Palatino Linotype" w:hAnsi="Palatino Linotype"/>
-          <w:bCs/>
-          <w:sz w:val="20"/>
-          <w:szCs w:val="20"/>
-        </w:rPr>
-        <w:t>elif</w:t>
-      </w:r>
-      <w:proofErr w:type="spellEnd"/>
-      <w:r>
-        <w:rPr>
-          <w:rFonts w:ascii="Palatino Linotype" w:hAnsi="Palatino Linotype"/>
-          <w:bCs/>
+      <w:r>
+        <w:rPr>
+          <w:rFonts w:ascii="Palatino Linotype" w:hAnsi="Palatino Linotype"/>
+          <w:sz w:val="20"/>
+          <w:szCs w:val="20"/>
+        </w:rPr>
+        <w:t>{% endif %}</w:t>
+      </w:r>
+      <w:r>
+        <w:rPr>
+          <w:rFonts w:ascii="Palatino Linotype" w:hAnsi="Palatino Linotype"/>
+          <w:sz w:val="20"/>
+          <w:szCs w:val="20"/>
+        </w:rPr>
+        <w:t>{% if court_costs.ability_to_pay_time != ‘forthwith’ %}</w:t>
+      </w:r>
+      <w:r>
+        <w:rPr>
+          <w:rFonts w:ascii="Palatino Linotype" w:hAnsi="Palatino Linotype"/>
+          <w:sz w:val="20"/>
+          <w:szCs w:val="20"/>
+        </w:rPr>
+        <w:t xml:space="preserve">Defendant may complete community service hours to satisfy fines </w:t>
+      </w:r>
+      <w:r>
+        <w:rPr>
+          <w:rFonts w:ascii="Palatino Linotype" w:hAnsi="Palatino Linotype"/>
+          <w:b/>
+          <w:bCs/>
+          <w:sz w:val="20"/>
+          <w:szCs w:val="20"/>
+        </w:rPr>
+        <w:t xml:space="preserve">{% </w:t>
+      </w:r>
+      <w:r>
+        <w:rPr>
+          <w:rFonts w:ascii="Palatino Linotype" w:hAnsi="Palatino Linotype"/>
+          <w:bCs/>
+          <w:sz w:val="20"/>
+          <w:szCs w:val="20"/>
+        </w:rPr>
+        <w:t>if court_costs.ordered == ‘Yes’ %}</w:t>
+      </w:r>
+      <w:r>
+        <w:rPr>
+          <w:rFonts w:ascii="Palatino Linotype" w:hAnsi="Palatino Linotype"/>
+          <w:sz w:val="20"/>
+          <w:szCs w:val="20"/>
+        </w:rPr>
+        <w:t>and costs</w:t>
+      </w:r>
+      <w:r>
+        <w:rPr>
+          <w:rFonts w:ascii="Palatino Linotype" w:hAnsi="Palatino Linotype"/>
           <w:sz w:val="20"/>
           <w:szCs w:val="20"/>
         </w:rPr>
         <w:t xml:space="preserve"> </w:t>
       </w:r>
-      <w:proofErr w:type="spellStart"/>
-      <w:r>
-        <w:rPr>
-          <w:rFonts w:ascii="Palatino Linotype" w:hAnsi="Palatino Linotype"/>
-          <w:bCs/>
-          <w:sz w:val="20"/>
-          <w:szCs w:val="20"/>
-        </w:rPr>
-        <w:t>court_costs.ordered</w:t>
-      </w:r>
-      <w:proofErr w:type="spellEnd"/>
-      <w:r>
-        <w:rPr>
-          <w:rFonts w:ascii="Palatino Linotype" w:hAnsi="Palatino Linotype"/>
-          <w:bCs/>
-          <w:sz w:val="20"/>
-          <w:szCs w:val="20"/>
-        </w:rPr>
-        <w:t xml:space="preserve"> == ‘Waived</w:t>
-      </w:r>
-      <w:r>
-        <w:rPr>
-          <w:rFonts w:ascii="Palatino Linotype" w:hAnsi="Palatino Linotype"/>
-          <w:bCs/>
-          <w:sz w:val="20"/>
-          <w:szCs w:val="20"/>
-        </w:rPr>
-        <w:t>’ %}</w:t>
-      </w:r>
-      <w:r>
-        <w:rPr>
-          <w:rFonts w:ascii="Palatino Linotype" w:hAnsi="Palatino Linotype"/>
-          <w:bCs/>
+      <w:r>
+        <w:rPr>
+          <w:rFonts w:ascii="Palatino Linotype" w:hAnsi="Palatino Linotype"/>
+          <w:sz w:val="20"/>
+          <w:szCs w:val="20"/>
+        </w:rPr>
+        <w:t>{% endif %}</w:t>
+      </w:r>
+      <w:r>
+        <w:rPr>
+          <w:rFonts w:ascii="Palatino Linotype" w:hAnsi="Palatino Linotype"/>
+          <w:sz w:val="20"/>
+          <w:szCs w:val="20"/>
+        </w:rPr>
+        <w:t>at the current rate set by the Court</w:t>
+      </w:r>
+      <w:r>
+        <w:rPr>
+          <w:rFonts w:ascii="Palatino Linotype" w:hAnsi="Palatino Linotype"/>
+          <w:sz w:val="20"/>
+          <w:szCs w:val="20"/>
+        </w:rPr>
+        <w:t>. All Community Service hours must be approved by the Office of Community Control.</w:t>
+      </w:r>
+      <w:r>
+        <w:rPr>
+          <w:rFonts w:ascii="Palatino Linotype" w:hAnsi="Palatino Linotype"/>
+          <w:sz w:val="20"/>
+          <w:szCs w:val="20"/>
+        </w:rPr>
+        <w:t>{% endif %}</w:t>
+      </w:r>
+      <w:r>
+        <w:rPr>
+          <w:rFonts w:ascii="Palatino Linotype" w:hAnsi="Palatino Linotype"/>
+          <w:sz w:val="20"/>
+          <w:szCs w:val="20"/>
+        </w:rPr>
+        <w:t>{% if distracted_driving is true %}{{‘\n\n’}}</w:t>
+      </w:r>
+      <w:r>
+        <w:rPr>
+          <w:rFonts w:ascii="Palatino Linotype" w:hAnsi="Palatino Linotype"/>
+          <w:sz w:val="20"/>
+          <w:szCs w:val="20"/>
+        </w:rPr>
+        <w:t>Defendant may elect to attend the distracted driving safety course (</w:t>
+      </w:r>
+      <w:r>
+        <w:rPr>
+          <w:rFonts w:ascii="Palatino Linotype" w:hAnsi="Palatino Linotype"/>
           <w:sz w:val="20"/>
           <w:szCs w:val="20"/>
           <w:u w:val="single"/>
         </w:rPr>
-        <w:t>Court costs in this case are waived</w:t>
-      </w:r>
-      <w:r>
-        <w:rPr>
-          <w:rFonts w:ascii="Palatino Linotype" w:hAnsi="Palatino Linotype"/>
-          <w:bCs/>
-          <w:sz w:val="20"/>
-          <w:szCs w:val="20"/>
-        </w:rPr>
-        <w:t xml:space="preserve">. </w:t>
-      </w:r>
-      <w:r>
-        <w:rPr>
-          <w:rFonts w:ascii="Palatino Linotype" w:hAnsi="Palatino Linotype"/>
-          <w:bCs/>
-          <w:sz w:val="20"/>
-          <w:szCs w:val="20"/>
-        </w:rPr>
-        <w:t xml:space="preserve">{% </w:t>
-      </w:r>
-      <w:proofErr w:type="spellStart"/>
-      <w:r>
-        <w:rPr>
-          <w:rFonts w:ascii="Palatino Linotype" w:hAnsi="Palatino Linotype"/>
-          <w:bCs/>
-          <w:sz w:val="20"/>
-          <w:szCs w:val="20"/>
-        </w:rPr>
-        <w:t>elif</w:t>
-      </w:r>
-      <w:proofErr w:type="spellEnd"/>
-      <w:r>
-        <w:rPr>
-          <w:rFonts w:ascii="Palatino Linotype" w:hAnsi="Palatino Linotype"/>
-          <w:bCs/>
-          <w:sz w:val="20"/>
-          <w:szCs w:val="20"/>
-        </w:rPr>
-        <w:t xml:space="preserve"> </w:t>
-      </w:r>
-      <w:proofErr w:type="spellStart"/>
-      <w:r>
-        <w:rPr>
-          <w:rFonts w:ascii="Palatino Linotype" w:hAnsi="Palatino Linotype"/>
-          <w:bCs/>
-          <w:sz w:val="20"/>
-          <w:szCs w:val="20"/>
-        </w:rPr>
-        <w:t>court_costs.ordered</w:t>
-      </w:r>
-      <w:proofErr w:type="spellEnd"/>
-      <w:r>
-        <w:rPr>
-          <w:rFonts w:ascii="Palatino Linotype" w:hAnsi="Palatino Linotype"/>
-          <w:bCs/>
-          <w:sz w:val="20"/>
-          <w:szCs w:val="20"/>
-        </w:rPr>
-        <w:t xml:space="preserve"> == ‘Imposed in companion case’ %}</w:t>
-      </w:r>
-      <w:r>
-        <w:rPr>
-          <w:rFonts w:ascii="Palatino Linotype" w:hAnsi="Palatino Linotype"/>
-          <w:bCs/>
-          <w:sz w:val="20"/>
-          <w:szCs w:val="20"/>
-          <w:u w:val="single"/>
-        </w:rPr>
-        <w:t>No court costs are imposed in this case, but court costs are imposed in Defendant’s companion case</w:t>
-      </w:r>
-      <w:r>
-        <w:rPr>
-          <w:rFonts w:ascii="Palatino Linotype" w:hAnsi="Palatino Linotype"/>
-          <w:bCs/>
-          <w:sz w:val="20"/>
-          <w:szCs w:val="20"/>
-        </w:rPr>
-        <w:t xml:space="preserve">. </w:t>
-      </w:r>
-      <w:r>
-        <w:rPr>
-          <w:rFonts w:ascii="Palatino Linotype" w:hAnsi="Palatino Linotype"/>
-          <w:bCs/>
-          <w:sz w:val="20"/>
-          <w:szCs w:val="20"/>
-        </w:rPr>
-        <w:t xml:space="preserve">{% </w:t>
-      </w:r>
-      <w:proofErr w:type="spellStart"/>
-      <w:r>
-        <w:rPr>
-          <w:rFonts w:ascii="Palatino Linotype" w:hAnsi="Palatino Linotype"/>
-          <w:bCs/>
-          <w:sz w:val="20"/>
-          <w:szCs w:val="20"/>
-        </w:rPr>
-        <w:t>elif</w:t>
-      </w:r>
-      <w:proofErr w:type="spellEnd"/>
-      <w:r>
-        <w:rPr>
-          <w:rFonts w:ascii="Palatino Linotype" w:hAnsi="Palatino Linotype"/>
-          <w:bCs/>
-          <w:sz w:val="20"/>
-          <w:szCs w:val="20"/>
-        </w:rPr>
-        <w:t xml:space="preserve"> </w:t>
-      </w:r>
-      <w:proofErr w:type="spellStart"/>
-      <w:r>
-        <w:rPr>
-          <w:rFonts w:ascii="Palatino Linotype" w:hAnsi="Palatino Linotype"/>
-          <w:bCs/>
-          <w:sz w:val="20"/>
-          <w:szCs w:val="20"/>
-        </w:rPr>
-        <w:t>court_costs.ordered</w:t>
-      </w:r>
-      <w:proofErr w:type="spellEnd"/>
-      <w:r>
-        <w:rPr>
-          <w:rFonts w:ascii="Palatino Linotype" w:hAnsi="Palatino Linotype"/>
-          <w:bCs/>
-          <w:sz w:val="20"/>
-          <w:szCs w:val="20"/>
-        </w:rPr>
-        <w:t xml:space="preserve"> == ‘No’ %}</w:t>
-      </w:r>
-      <w:r>
-        <w:rPr>
-          <w:rFonts w:ascii="Palatino Linotype" w:hAnsi="Palatino Linotype"/>
-          <w:bCs/>
-          <w:sz w:val="20"/>
-          <w:szCs w:val="20"/>
-          <w:u w:val="single"/>
-        </w:rPr>
-        <w:t>There are no court costs in this case</w:t>
-      </w:r>
-      <w:r>
-        <w:rPr>
-          <w:rFonts w:ascii="Palatino Linotype" w:hAnsi="Palatino Linotype"/>
-          <w:bCs/>
-          <w:sz w:val="20"/>
-          <w:szCs w:val="20"/>
-        </w:rPr>
-        <w:t xml:space="preserve">. </w:t>
-      </w:r>
-      <w:r>
-        <w:rPr>
-          <w:rFonts w:ascii="Palatino Linotype" w:hAnsi="Palatino Linotype"/>
-          <w:bCs/>
+        <w:t>http://www.drivertraining.ohio.gov/</w:t>
+      </w:r>
+      <w:r>
+        <w:rPr>
+          <w:rFonts w:ascii="Palatino Linotype" w:hAnsi="Palatino Linotype"/>
+          <w:sz w:val="20"/>
+          <w:szCs w:val="20"/>
+        </w:rPr>
+        <w:t xml:space="preserve">). </w:t>
+      </w:r>
+      <w:r>
+        <w:rPr>
+          <w:rFonts w:ascii="Palatino Linotype" w:hAnsi="Palatino Linotype"/>
+          <w:b/>
+          <w:bCs/>
+          <w:sz w:val="20"/>
+          <w:szCs w:val="20"/>
+        </w:rPr>
+        <w:t>If Defendant submits proof of completion of the course to the Clerk within 90 days of the offense, Defendant shall not be required to pay the fine and shall not have points assessed for the Driving While Texting offense.</w:t>
+      </w:r>
+      <w:r>
+        <w:rPr>
+          <w:rFonts w:ascii="Palatino Linotype" w:hAnsi="Palatino Linotype"/>
+          <w:sz w:val="20"/>
+          <w:szCs w:val="20"/>
+        </w:rPr>
+        <w:t xml:space="preserve"> If Defendant fails to submit proof of completion, the fine shall be paid and the Clerk shall notify the BMV that points are assessed.</w:t>
+      </w:r>
+      <w:r>
+        <w:rPr>
+          <w:rFonts w:ascii="Palatino Linotype" w:hAnsi="Palatino Linotype"/>
           <w:sz w:val="20"/>
           <w:szCs w:val="20"/>
         </w:rPr>
@@ -3777,530 +2891,15 @@
           <w:sz w:val="20"/>
           <w:szCs w:val="20"/>
         </w:rPr>
-        <w:t>The Defendant was</w:t>
-      </w:r>
-      <w:r>
-        <w:rPr>
-          <w:rFonts w:ascii="Palatino Linotype" w:hAnsi="Palatino Linotype"/>
-          <w:sz w:val="20"/>
-          <w:szCs w:val="20"/>
-        </w:rPr>
-        <w:t xml:space="preserve"> informed of the fines </w:t>
-      </w:r>
-      <w:r>
-        <w:rPr>
-          <w:rFonts w:ascii="Palatino Linotype" w:hAnsi="Palatino Linotype"/>
-          <w:b/>
-          <w:bCs/>
-          <w:sz w:val="20"/>
-          <w:szCs w:val="20"/>
-        </w:rPr>
-        <w:t xml:space="preserve">{% </w:t>
-      </w:r>
-      <w:r>
-        <w:rPr>
-          <w:rFonts w:ascii="Palatino Linotype" w:hAnsi="Palatino Linotype"/>
-          <w:bCs/>
-          <w:sz w:val="20"/>
-          <w:szCs w:val="20"/>
-        </w:rPr>
-        <w:t xml:space="preserve">if </w:t>
-      </w:r>
-      <w:proofErr w:type="spellStart"/>
-      <w:r>
-        <w:rPr>
-          <w:rFonts w:ascii="Palatino Linotype" w:hAnsi="Palatino Linotype"/>
-          <w:bCs/>
-          <w:sz w:val="20"/>
-          <w:szCs w:val="20"/>
-        </w:rPr>
-        <w:t>court_costs.ordered</w:t>
-      </w:r>
-      <w:proofErr w:type="spellEnd"/>
-      <w:r>
-        <w:rPr>
-          <w:rFonts w:ascii="Palatino Linotype" w:hAnsi="Palatino Linotype"/>
-          <w:bCs/>
-          <w:sz w:val="20"/>
-          <w:szCs w:val="20"/>
-        </w:rPr>
-        <w:t xml:space="preserve"> == ‘Yes’ %}</w:t>
-      </w:r>
-      <w:r>
-        <w:rPr>
-          <w:rFonts w:ascii="Palatino Linotype" w:hAnsi="Palatino Linotype"/>
-          <w:sz w:val="20"/>
-          <w:szCs w:val="20"/>
-        </w:rPr>
-        <w:t>and costs</w:t>
-      </w:r>
-      <w:r>
-        <w:rPr>
-          <w:rFonts w:ascii="Palatino Linotype" w:hAnsi="Palatino Linotype"/>
-          <w:sz w:val="20"/>
-          <w:szCs w:val="20"/>
-        </w:rPr>
-        <w:t xml:space="preserve"> {% endif %}</w:t>
-      </w:r>
-      <w:r>
-        <w:rPr>
-          <w:rFonts w:ascii="Palatino Linotype" w:hAnsi="Palatino Linotype"/>
-          <w:sz w:val="20"/>
-          <w:szCs w:val="20"/>
-        </w:rPr>
-        <w:t>owed,</w:t>
-      </w:r>
-      <w:r>
-        <w:rPr>
-          <w:rFonts w:ascii="Palatino Linotype" w:hAnsi="Palatino Linotype"/>
-          <w:sz w:val="20"/>
-          <w:szCs w:val="20"/>
-        </w:rPr>
-        <w:t xml:space="preserve"> and</w:t>
-      </w:r>
-      <w:r>
-        <w:rPr>
-          <w:rFonts w:ascii="Palatino Linotype" w:hAnsi="Palatino Linotype"/>
-          <w:sz w:val="20"/>
-          <w:szCs w:val="20"/>
-        </w:rPr>
-        <w:t xml:space="preserve"> Defendant expressed an ability to pay </w:t>
-      </w:r>
-      <w:r>
-        <w:rPr>
-          <w:rFonts w:ascii="Palatino Linotype" w:hAnsi="Palatino Linotype"/>
-          <w:b/>
-          <w:bCs/>
-          <w:sz w:val="20"/>
-          <w:szCs w:val="20"/>
-        </w:rPr>
-        <w:t xml:space="preserve">{{ </w:t>
-      </w:r>
-      <w:proofErr w:type="spellStart"/>
-      <w:r>
-        <w:rPr>
-          <w:rFonts w:ascii="Palatino Linotype" w:hAnsi="Palatino Linotype"/>
-          <w:b/>
-          <w:bCs/>
-          <w:sz w:val="20"/>
-          <w:szCs w:val="20"/>
-        </w:rPr>
-        <w:t>court_costs.</w:t>
-      </w:r>
-      <w:r>
-        <w:rPr>
-          <w:rFonts w:ascii="Palatino Linotype" w:hAnsi="Palatino Linotype"/>
-          <w:b/>
-          <w:bCs/>
-          <w:sz w:val="20"/>
-          <w:szCs w:val="20"/>
-        </w:rPr>
-        <w:t>ability_to_pay_time</w:t>
-      </w:r>
-      <w:proofErr w:type="spellEnd"/>
-      <w:r>
-        <w:rPr>
-          <w:rFonts w:ascii="Palatino Linotype" w:hAnsi="Palatino Linotype"/>
-          <w:b/>
-          <w:bCs/>
-          <w:sz w:val="20"/>
-          <w:szCs w:val="20"/>
-        </w:rPr>
-        <w:t xml:space="preserve"> }}</w:t>
-      </w:r>
-      <w:r>
-        <w:rPr>
-          <w:rFonts w:ascii="Palatino Linotype" w:hAnsi="Palatino Linotype"/>
-          <w:sz w:val="20"/>
-          <w:szCs w:val="20"/>
-        </w:rPr>
-        <w:t xml:space="preserve">. </w:t>
-      </w:r>
-      <w:bookmarkStart w:id="1" w:name="_Hlk94196527"/>
-      <w:r>
-        <w:rPr>
-          <w:rFonts w:ascii="Palatino Linotype" w:hAnsi="Palatino Linotype"/>
-          <w:sz w:val="20"/>
-          <w:szCs w:val="20"/>
-        </w:rPr>
-        <w:t>Absent further order, the Court finds Defendant is able and shall pay</w:t>
-      </w:r>
-      <w:r>
-        <w:rPr>
-          <w:rFonts w:ascii="Palatino Linotype" w:hAnsi="Palatino Linotype"/>
-          <w:sz w:val="20"/>
-          <w:szCs w:val="20"/>
-        </w:rPr>
-        <w:t xml:space="preserve"> the fines </w:t>
-      </w:r>
-      <w:r>
-        <w:rPr>
-          <w:rFonts w:ascii="Palatino Linotype" w:hAnsi="Palatino Linotype"/>
-          <w:b/>
-          <w:bCs/>
-          <w:sz w:val="20"/>
-          <w:szCs w:val="20"/>
-        </w:rPr>
-        <w:t xml:space="preserve">{% </w:t>
-      </w:r>
-      <w:r>
-        <w:rPr>
-          <w:rFonts w:ascii="Palatino Linotype" w:hAnsi="Palatino Linotype"/>
-          <w:bCs/>
-          <w:sz w:val="20"/>
-          <w:szCs w:val="20"/>
-        </w:rPr>
-        <w:t xml:space="preserve">if </w:t>
-      </w:r>
-      <w:proofErr w:type="spellStart"/>
-      <w:r>
-        <w:rPr>
-          <w:rFonts w:ascii="Palatino Linotype" w:hAnsi="Palatino Linotype"/>
-          <w:bCs/>
-          <w:sz w:val="20"/>
-          <w:szCs w:val="20"/>
-        </w:rPr>
-        <w:t>court_costs.ordered</w:t>
-      </w:r>
-      <w:proofErr w:type="spellEnd"/>
-      <w:r>
-        <w:rPr>
-          <w:rFonts w:ascii="Palatino Linotype" w:hAnsi="Palatino Linotype"/>
-          <w:bCs/>
-          <w:sz w:val="20"/>
-          <w:szCs w:val="20"/>
-        </w:rPr>
-        <w:t xml:space="preserve"> == ‘Yes’ %}</w:t>
-      </w:r>
-      <w:r>
-        <w:rPr>
-          <w:rFonts w:ascii="Palatino Linotype" w:hAnsi="Palatino Linotype"/>
-          <w:sz w:val="20"/>
-          <w:szCs w:val="20"/>
-        </w:rPr>
-        <w:t>and costs</w:t>
-      </w:r>
-      <w:r>
-        <w:rPr>
-          <w:rFonts w:ascii="Palatino Linotype" w:hAnsi="Palatino Linotype"/>
-          <w:sz w:val="20"/>
-          <w:szCs w:val="20"/>
-        </w:rPr>
-        <w:t xml:space="preserve"> {% endif %}</w:t>
-      </w:r>
-      <w:r>
-        <w:rPr>
-          <w:rFonts w:ascii="Palatino Linotype" w:hAnsi="Palatino Linotype"/>
-          <w:sz w:val="20"/>
-          <w:szCs w:val="20"/>
-        </w:rPr>
-        <w:t xml:space="preserve">in full by </w:t>
-      </w:r>
-      <w:bookmarkEnd w:id="1"/>
-      <w:r>
-        <w:rPr>
-          <w:rFonts w:ascii="Palatino Linotype" w:hAnsi="Palatino Linotype"/>
-          <w:b/>
-          <w:bCs/>
-          <w:sz w:val="20"/>
-          <w:szCs w:val="20"/>
-        </w:rPr>
-        <w:t xml:space="preserve">{{ </w:t>
-      </w:r>
-      <w:proofErr w:type="spellStart"/>
-      <w:r>
-        <w:rPr>
-          <w:rFonts w:ascii="Palatino Linotype" w:hAnsi="Palatino Linotype"/>
-          <w:b/>
-          <w:bCs/>
-          <w:sz w:val="20"/>
-          <w:szCs w:val="20"/>
-        </w:rPr>
-        <w:t>court_costs.</w:t>
-      </w:r>
-      <w:r>
-        <w:rPr>
-          <w:rFonts w:ascii="Palatino Linotype" w:hAnsi="Palatino Linotype"/>
-          <w:b/>
-          <w:bCs/>
-          <w:sz w:val="20"/>
-          <w:szCs w:val="20"/>
-        </w:rPr>
-        <w:t>balance_due_date</w:t>
-      </w:r>
-      <w:proofErr w:type="spellEnd"/>
-      <w:r>
-        <w:rPr>
-          <w:rFonts w:ascii="Palatino Linotype" w:hAnsi="Palatino Linotype"/>
-          <w:b/>
-          <w:bCs/>
-          <w:sz w:val="20"/>
-          <w:szCs w:val="20"/>
-        </w:rPr>
-        <w:t xml:space="preserve"> }}</w:t>
-      </w:r>
-      <w:r>
-        <w:rPr>
-          <w:rFonts w:ascii="Palatino Linotype" w:hAnsi="Palatino Linotype"/>
-          <w:sz w:val="20"/>
-          <w:szCs w:val="20"/>
-        </w:rPr>
-        <w:t xml:space="preserve">. </w:t>
-      </w:r>
-      <w:r>
-        <w:rPr>
-          <w:rFonts w:ascii="Palatino Linotype" w:hAnsi="Palatino Linotype"/>
-          <w:sz w:val="20"/>
-          <w:szCs w:val="20"/>
-        </w:rPr>
-        <w:t xml:space="preserve">{% if </w:t>
-      </w:r>
-      <w:proofErr w:type="spellStart"/>
-      <w:r>
-        <w:rPr>
-          <w:rFonts w:ascii="Palatino Linotype" w:hAnsi="Palatino Linotype"/>
-          <w:sz w:val="20"/>
-          <w:szCs w:val="20"/>
-        </w:rPr>
-        <w:t>fines_and_costs_jail_credit</w:t>
-      </w:r>
-      <w:proofErr w:type="spellEnd"/>
-      <w:r>
-        <w:rPr>
-          <w:rFonts w:ascii="Palatino Linotype" w:hAnsi="Palatino Linotype"/>
-          <w:sz w:val="20"/>
-          <w:szCs w:val="20"/>
-        </w:rPr>
-        <w:t xml:space="preserve"> is true</w:t>
-      </w:r>
-      <w:r>
-        <w:rPr>
-          <w:rFonts w:ascii="Palatino Linotype" w:hAnsi="Palatino Linotype"/>
-          <w:sz w:val="20"/>
-          <w:szCs w:val="20"/>
-        </w:rPr>
-        <w:t xml:space="preserve"> %}Defendant shall receive credit at $50/day for </w:t>
-      </w:r>
-      <w:r>
-        <w:rPr>
-          <w:rFonts w:ascii="Palatino Linotype" w:hAnsi="Palatino Linotype"/>
-          <w:b/>
-          <w:bCs/>
-          <w:sz w:val="20"/>
-          <w:szCs w:val="20"/>
-        </w:rPr>
-        <w:t xml:space="preserve">{{ </w:t>
-      </w:r>
-      <w:proofErr w:type="spellStart"/>
-      <w:r>
-        <w:rPr>
-          <w:rFonts w:ascii="Palatino Linotype" w:hAnsi="Palatino Linotype"/>
-          <w:b/>
-          <w:bCs/>
-          <w:sz w:val="20"/>
-          <w:szCs w:val="20"/>
-        </w:rPr>
-        <w:t>fine_jail_days</w:t>
-      </w:r>
-      <w:proofErr w:type="spellEnd"/>
-      <w:r>
-        <w:rPr>
-          <w:rFonts w:ascii="Palatino Linotype" w:hAnsi="Palatino Linotype"/>
-          <w:b/>
-          <w:bCs/>
-          <w:sz w:val="20"/>
-          <w:szCs w:val="20"/>
-        </w:rPr>
-        <w:t xml:space="preserve"> }} </w:t>
-      </w:r>
-      <w:r>
-        <w:rPr>
-          <w:rFonts w:ascii="Palatino Linotype" w:hAnsi="Palatino Linotype"/>
-          <w:b/>
-          <w:bCs/>
-          <w:sz w:val="20"/>
-          <w:szCs w:val="20"/>
-        </w:rPr>
-        <w:t>jail day(s)</w:t>
-      </w:r>
-      <w:r>
-        <w:rPr>
-          <w:rFonts w:ascii="Palatino Linotype" w:hAnsi="Palatino Linotype"/>
-          <w:sz w:val="20"/>
-          <w:szCs w:val="20"/>
-        </w:rPr>
-        <w:t xml:space="preserve"> served for a non-jailable offense.</w:t>
-      </w:r>
-      <w:r>
-        <w:rPr>
-          <w:rFonts w:ascii="Palatino Linotype" w:hAnsi="Palatino Linotype"/>
-          <w:sz w:val="20"/>
-          <w:szCs w:val="20"/>
-        </w:rPr>
-        <w:t xml:space="preserve"> </w:t>
-      </w:r>
-      <w:r>
-        <w:rPr>
-          <w:rFonts w:ascii="Palatino Linotype" w:hAnsi="Palatino Linotype"/>
-          <w:sz w:val="20"/>
-          <w:szCs w:val="20"/>
-        </w:rPr>
-        <w:t>{% endif %}</w:t>
-      </w:r>
-      <w:r>
-        <w:rPr>
-          <w:rFonts w:ascii="Palatino Linotype" w:hAnsi="Palatino Linotype"/>
-          <w:sz w:val="20"/>
-          <w:szCs w:val="20"/>
-        </w:rPr>
-        <w:t xml:space="preserve">{% if </w:t>
-      </w:r>
-      <w:proofErr w:type="spellStart"/>
-      <w:r>
-        <w:rPr>
-          <w:rFonts w:ascii="Palatino Linotype" w:hAnsi="Palatino Linotype"/>
-          <w:sz w:val="20"/>
-          <w:szCs w:val="20"/>
-        </w:rPr>
-        <w:t>court_costs.ability_to_pay_time</w:t>
-      </w:r>
-      <w:proofErr w:type="spellEnd"/>
-      <w:r>
-        <w:rPr>
-          <w:rFonts w:ascii="Palatino Linotype" w:hAnsi="Palatino Linotype"/>
-          <w:sz w:val="20"/>
-          <w:szCs w:val="20"/>
-        </w:rPr>
-        <w:t xml:space="preserve"> != ‘forthwith’ %}</w:t>
-      </w:r>
-      <w:r>
-        <w:rPr>
-          <w:rFonts w:ascii="Palatino Linotype" w:hAnsi="Palatino Linotype"/>
-          <w:sz w:val="20"/>
-          <w:szCs w:val="20"/>
-        </w:rPr>
-        <w:t xml:space="preserve">Defendant may complete community service hours to satisfy fines </w:t>
-      </w:r>
-      <w:r>
-        <w:rPr>
-          <w:rFonts w:ascii="Palatino Linotype" w:hAnsi="Palatino Linotype"/>
-          <w:b/>
-          <w:bCs/>
-          <w:sz w:val="20"/>
-          <w:szCs w:val="20"/>
-        </w:rPr>
-        <w:t xml:space="preserve">{% </w:t>
-      </w:r>
-      <w:r>
-        <w:rPr>
-          <w:rFonts w:ascii="Palatino Linotype" w:hAnsi="Palatino Linotype"/>
-          <w:bCs/>
-          <w:sz w:val="20"/>
-          <w:szCs w:val="20"/>
-        </w:rPr>
-        <w:t xml:space="preserve">if </w:t>
-      </w:r>
-      <w:proofErr w:type="spellStart"/>
-      <w:r>
-        <w:rPr>
-          <w:rFonts w:ascii="Palatino Linotype" w:hAnsi="Palatino Linotype"/>
-          <w:bCs/>
-          <w:sz w:val="20"/>
-          <w:szCs w:val="20"/>
-        </w:rPr>
-        <w:t>court_costs.ordered</w:t>
-      </w:r>
-      <w:proofErr w:type="spellEnd"/>
-      <w:r>
-        <w:rPr>
-          <w:rFonts w:ascii="Palatino Linotype" w:hAnsi="Palatino Linotype"/>
-          <w:bCs/>
-          <w:sz w:val="20"/>
-          <w:szCs w:val="20"/>
-        </w:rPr>
-        <w:t xml:space="preserve"> == ‘Yes’ %}</w:t>
-      </w:r>
-      <w:r>
-        <w:rPr>
-          <w:rFonts w:ascii="Palatino Linotype" w:hAnsi="Palatino Linotype"/>
-          <w:sz w:val="20"/>
-          <w:szCs w:val="20"/>
-        </w:rPr>
-        <w:t>and costs</w:t>
-      </w:r>
-      <w:r>
-        <w:rPr>
-          <w:rFonts w:ascii="Palatino Linotype" w:hAnsi="Palatino Linotype"/>
-          <w:sz w:val="20"/>
-          <w:szCs w:val="20"/>
-        </w:rPr>
-        <w:t xml:space="preserve"> </w:t>
-      </w:r>
-      <w:r>
-        <w:rPr>
-          <w:rFonts w:ascii="Palatino Linotype" w:hAnsi="Palatino Linotype"/>
-          <w:sz w:val="20"/>
-          <w:szCs w:val="20"/>
-        </w:rPr>
-        <w:t>{% endif %}</w:t>
-      </w:r>
-      <w:r>
-        <w:rPr>
-          <w:rFonts w:ascii="Palatino Linotype" w:hAnsi="Palatino Linotype"/>
-          <w:sz w:val="20"/>
-          <w:szCs w:val="20"/>
-        </w:rPr>
-        <w:t>at the current rate set by the Court</w:t>
-      </w:r>
-      <w:r>
-        <w:rPr>
-          <w:rFonts w:ascii="Palatino Linotype" w:hAnsi="Palatino Linotype"/>
-          <w:sz w:val="20"/>
-          <w:szCs w:val="20"/>
-        </w:rPr>
-        <w:t>. All Community Service hours must be approved by the Office of Community Control.</w:t>
-      </w:r>
-      <w:r>
-        <w:rPr>
-          <w:rFonts w:ascii="Palatino Linotype" w:hAnsi="Palatino Linotype"/>
-          <w:sz w:val="20"/>
-          <w:szCs w:val="20"/>
-        </w:rPr>
-        <w:t>{% endif %}</w:t>
-      </w:r>
-      <w:r>
-        <w:rPr>
-          <w:rFonts w:ascii="Palatino Linotype" w:hAnsi="Palatino Linotype"/>
-          <w:sz w:val="20"/>
-          <w:szCs w:val="20"/>
-        </w:rPr>
-        <w:t xml:space="preserve">{% if </w:t>
-      </w:r>
-      <w:proofErr w:type="spellStart"/>
-      <w:r>
-        <w:rPr>
-          <w:rFonts w:ascii="Palatino Linotype" w:hAnsi="Palatino Linotype"/>
-          <w:sz w:val="20"/>
-          <w:szCs w:val="20"/>
-        </w:rPr>
-        <w:t>community_service</w:t>
-      </w:r>
-      <w:r>
-        <w:rPr>
-          <w:rFonts w:ascii="Palatino Linotype" w:hAnsi="Palatino Linotype"/>
-          <w:sz w:val="20"/>
-          <w:szCs w:val="20"/>
-        </w:rPr>
-        <w:t>.ordered</w:t>
-      </w:r>
-      <w:proofErr w:type="spellEnd"/>
-      <w:r>
-        <w:rPr>
-          <w:rFonts w:ascii="Palatino Linotype" w:hAnsi="Palatino Linotype"/>
-          <w:sz w:val="20"/>
-          <w:szCs w:val="20"/>
-        </w:rPr>
-        <w:t xml:space="preserve"> is true </w:t>
+        <w:t>{% if community_service</w:t>
+      </w:r>
+      <w:r>
+        <w:rPr>
+          <w:rFonts w:ascii="Palatino Linotype" w:hAnsi="Palatino Linotype"/>
+          <w:sz w:val="20"/>
+          <w:szCs w:val="20"/>
+        </w:rPr>
+        <w:t xml:space="preserve">.ordered is true </w:t>
       </w:r>
       <w:r>
         <w:rPr>
@@ -4370,7 +2969,6 @@
         </w:rPr>
         <w:t xml:space="preserve">{{ </w:t>
       </w:r>
-      <w:proofErr w:type="spellStart"/>
       <w:r>
         <w:rPr>
           <w:rFonts w:ascii="Palatino Linotype" w:hAnsi="Palatino Linotype"/>
@@ -4385,16 +2983,7 @@
           <w:sz w:val="20"/>
           <w:szCs w:val="20"/>
         </w:rPr>
-        <w:t>hours_of_service</w:t>
-      </w:r>
-      <w:proofErr w:type="spellEnd"/>
-      <w:r>
-        <w:rPr>
-          <w:rFonts w:ascii="Palatino Linotype" w:hAnsi="Palatino Linotype"/>
-          <w:sz w:val="20"/>
-          <w:szCs w:val="20"/>
-        </w:rPr>
-        <w:t xml:space="preserve"> }}</w:t>
+        <w:t>hours_of_service }}</w:t>
       </w:r>
       <w:r>
         <w:rPr>
@@ -4412,7 +3001,6 @@
         </w:rPr>
         <w:t xml:space="preserve">{{ </w:t>
       </w:r>
-      <w:proofErr w:type="spellStart"/>
       <w:r>
         <w:rPr>
           <w:rFonts w:ascii="Palatino Linotype" w:hAnsi="Palatino Linotype"/>
@@ -4427,16 +3015,7 @@
           <w:sz w:val="20"/>
           <w:szCs w:val="20"/>
         </w:rPr>
-        <w:t>days_to_complete_service</w:t>
-      </w:r>
-      <w:proofErr w:type="spellEnd"/>
-      <w:r>
-        <w:rPr>
-          <w:rFonts w:ascii="Palatino Linotype" w:hAnsi="Palatino Linotype"/>
-          <w:sz w:val="20"/>
-          <w:szCs w:val="20"/>
-        </w:rPr>
-        <w:t xml:space="preserve"> }}</w:t>
+        <w:t>days_to_complete_service }}</w:t>
       </w:r>
       <w:r>
         <w:rPr>
@@ -4454,7 +3033,6 @@
         </w:rPr>
         <w:t xml:space="preserve">{{ </w:t>
       </w:r>
-      <w:proofErr w:type="spellStart"/>
       <w:r>
         <w:rPr>
           <w:rFonts w:ascii="Palatino Linotype" w:hAnsi="Palatino Linotype"/>
@@ -4469,16 +3047,7 @@
           <w:sz w:val="20"/>
           <w:szCs w:val="20"/>
         </w:rPr>
-        <w:t>due_date_for_service</w:t>
-      </w:r>
-      <w:proofErr w:type="spellEnd"/>
-      <w:r>
-        <w:rPr>
-          <w:rFonts w:ascii="Palatino Linotype" w:hAnsi="Palatino Linotype"/>
-          <w:sz w:val="20"/>
-          <w:szCs w:val="20"/>
-        </w:rPr>
-        <w:t xml:space="preserve"> }}</w:t>
+        <w:t>due_date_for_service }}</w:t>
       </w:r>
       <w:r>
         <w:rPr>
@@ -4502,43 +3071,7 @@
           <w:sz w:val="20"/>
           <w:szCs w:val="20"/>
         </w:rPr>
-        <w:t xml:space="preserve">{% if </w:t>
-      </w:r>
-      <w:proofErr w:type="spellStart"/>
-      <w:r>
-        <w:rPr>
-          <w:rFonts w:ascii="Palatino Linotype" w:hAnsi="Palatino Linotype"/>
-          <w:sz w:val="20"/>
-          <w:szCs w:val="20"/>
-        </w:rPr>
-        <w:t>fra_in_file</w:t>
-      </w:r>
-      <w:proofErr w:type="spellEnd"/>
-      <w:r>
-        <w:rPr>
-          <w:rFonts w:ascii="Palatino Linotype" w:hAnsi="Palatino Linotype"/>
-          <w:sz w:val="20"/>
-          <w:szCs w:val="20"/>
-        </w:rPr>
-        <w:t xml:space="preserve"> is not none %}{% if </w:t>
-      </w:r>
-      <w:proofErr w:type="spellStart"/>
-      <w:r>
-        <w:rPr>
-          <w:rFonts w:ascii="Palatino Linotype" w:hAnsi="Palatino Linotype"/>
-          <w:sz w:val="20"/>
-          <w:szCs w:val="20"/>
-        </w:rPr>
-        <w:t>fra_in_court</w:t>
-      </w:r>
-      <w:proofErr w:type="spellEnd"/>
-      <w:r>
-        <w:rPr>
-          <w:rFonts w:ascii="Palatino Linotype" w:hAnsi="Palatino Linotype"/>
-          <w:sz w:val="20"/>
-          <w:szCs w:val="20"/>
-        </w:rPr>
-        <w:t xml:space="preserve"> is not none %}</w:t>
+        <w:t>{% if fra_in_file is not none %}{% if fra_in_court is not none %}</w:t>
       </w:r>
       <w:r>
         <w:rPr>
@@ -4607,163 +3140,82 @@
           <w:sz w:val="20"/>
           <w:szCs w:val="20"/>
         </w:rPr>
+        <w:t xml:space="preserve">{% if fra_in_file is true %} </w:t>
+      </w:r>
+      <w:r>
+        <w:rPr>
+          <w:rFonts w:ascii="Palatino Linotype" w:hAnsi="Palatino Linotype"/>
+          <w:sz w:val="20"/>
+          <w:szCs w:val="20"/>
+        </w:rPr>
+        <w:t>The Defendant showed proof of financial responsibility at the time of the offense.</w:t>
+      </w:r>
+      <w:r>
+        <w:rPr>
+          <w:rFonts w:ascii="Palatino Linotype" w:hAnsi="Palatino Linotype"/>
+          <w:bCs/>
+          <w:sz w:val="20"/>
+          <w:szCs w:val="20"/>
+        </w:rPr>
+        <w:t xml:space="preserve">{% endif %}{% if fra_in_court is true %} </w:t>
+      </w:r>
+      <w:r>
+        <w:rPr>
+          <w:rFonts w:ascii="Palatino Linotype" w:hAnsi="Palatino Linotype"/>
+          <w:sz w:val="20"/>
+          <w:szCs w:val="20"/>
+        </w:rPr>
+        <w:t xml:space="preserve">The Defendant showed the Court proof of </w:t>
+      </w:r>
+      <w:r>
+        <w:rPr>
+          <w:rFonts w:ascii="Palatino Linotype" w:hAnsi="Palatino Linotype"/>
+          <w:sz w:val="20"/>
+          <w:szCs w:val="20"/>
+        </w:rPr>
+        <w:t xml:space="preserve">financial </w:t>
+      </w:r>
+      <w:r>
+        <w:rPr>
+          <w:rFonts w:ascii="Palatino Linotype" w:hAnsi="Palatino Linotype"/>
+          <w:sz w:val="20"/>
+          <w:szCs w:val="20"/>
+        </w:rPr>
+        <w:t>responsibility during the proceeding.</w:t>
+      </w:r>
+      <w:r>
+        <w:rPr>
+          <w:rFonts w:ascii="Palatino Linotype" w:hAnsi="Palatino Linotype"/>
+          <w:bCs/>
+          <w:sz w:val="20"/>
+          <w:szCs w:val="20"/>
+        </w:rPr>
+        <w:t>{% endif %}{% if fra_in_file is false %}{% if fra_in_court is false %}</w:t>
+      </w:r>
+      <w:r>
+        <w:rPr>
+          <w:rFonts w:ascii="Palatino Linotype" w:hAnsi="Palatino Linotype"/>
+          <w:sz w:val="20"/>
+          <w:szCs w:val="20"/>
+        </w:rPr>
+        <w:t>The Defendant did not show proof of financial responsibility at the time of the offense or during the proceeding, but may show proof to Clerk of Court at any time prior to the submission of this matter to the Ohio Bureau of Motor Vehicles.{% endif %}{% endif %}</w:t>
+      </w:r>
+      <w:r>
+        <w:rPr>
+          <w:rFonts w:ascii="Palatino Linotype" w:hAnsi="Palatino Linotype"/>
+          <w:sz w:val="20"/>
+          <w:szCs w:val="20"/>
+        </w:rPr>
+        <w:t>{% endif %}{% endif %}</w:t>
+      </w:r>
+      <w:r>
+        <w:rPr>
+          <w:rFonts w:ascii="Palatino Linotype" w:hAnsi="Palatino Linotype"/>
+          <w:sz w:val="20"/>
+          <w:szCs w:val="20"/>
+        </w:rPr>
         <w:t xml:space="preserve">{% if </w:t>
       </w:r>
-      <w:proofErr w:type="spellStart"/>
-      <w:r>
-        <w:rPr>
-          <w:rFonts w:ascii="Palatino Linotype" w:hAnsi="Palatino Linotype"/>
-          <w:bCs/>
-          <w:sz w:val="20"/>
-          <w:szCs w:val="20"/>
-        </w:rPr>
-        <w:t>fra_in_file</w:t>
-      </w:r>
-      <w:proofErr w:type="spellEnd"/>
-      <w:r>
-        <w:rPr>
-          <w:rFonts w:ascii="Palatino Linotype" w:hAnsi="Palatino Linotype"/>
-          <w:bCs/>
-          <w:sz w:val="20"/>
-          <w:szCs w:val="20"/>
-        </w:rPr>
-        <w:t xml:space="preserve"> is true %} </w:t>
-      </w:r>
-      <w:r>
-        <w:rPr>
-          <w:rFonts w:ascii="Palatino Linotype" w:hAnsi="Palatino Linotype"/>
-          <w:sz w:val="20"/>
-          <w:szCs w:val="20"/>
-        </w:rPr>
-        <w:t>The Defendant showed proof of financial responsibility at the time of the offense.</w:t>
-      </w:r>
-      <w:r>
-        <w:rPr>
-          <w:rFonts w:ascii="Palatino Linotype" w:hAnsi="Palatino Linotype"/>
-          <w:bCs/>
-          <w:sz w:val="20"/>
-          <w:szCs w:val="20"/>
-        </w:rPr>
-        <w:t xml:space="preserve">{% endif %}{% if </w:t>
-      </w:r>
-      <w:proofErr w:type="spellStart"/>
-      <w:r>
-        <w:rPr>
-          <w:rFonts w:ascii="Palatino Linotype" w:hAnsi="Palatino Linotype"/>
-          <w:bCs/>
-          <w:sz w:val="20"/>
-          <w:szCs w:val="20"/>
-        </w:rPr>
-        <w:t>fra_in_court</w:t>
-      </w:r>
-      <w:proofErr w:type="spellEnd"/>
-      <w:r>
-        <w:rPr>
-          <w:rFonts w:ascii="Palatino Linotype" w:hAnsi="Palatino Linotype"/>
-          <w:bCs/>
-          <w:sz w:val="20"/>
-          <w:szCs w:val="20"/>
-        </w:rPr>
-        <w:t xml:space="preserve"> is true %} </w:t>
-      </w:r>
-      <w:r>
-        <w:rPr>
-          <w:rFonts w:ascii="Palatino Linotype" w:hAnsi="Palatino Linotype"/>
-          <w:sz w:val="20"/>
-          <w:szCs w:val="20"/>
-        </w:rPr>
-        <w:t xml:space="preserve">The Defendant showed the Court proof of </w:t>
-      </w:r>
-      <w:r>
-        <w:rPr>
-          <w:rFonts w:ascii="Palatino Linotype" w:hAnsi="Palatino Linotype"/>
-          <w:sz w:val="20"/>
-          <w:szCs w:val="20"/>
-        </w:rPr>
-        <w:t xml:space="preserve">financial </w:t>
-      </w:r>
-      <w:r>
-        <w:rPr>
-          <w:rFonts w:ascii="Palatino Linotype" w:hAnsi="Palatino Linotype"/>
-          <w:sz w:val="20"/>
-          <w:szCs w:val="20"/>
-        </w:rPr>
-        <w:t>responsibility during the proceeding.</w:t>
-      </w:r>
-      <w:r>
-        <w:rPr>
-          <w:rFonts w:ascii="Palatino Linotype" w:hAnsi="Palatino Linotype"/>
-          <w:bCs/>
-          <w:sz w:val="20"/>
-          <w:szCs w:val="20"/>
-        </w:rPr>
-        <w:t xml:space="preserve">{% endif %}{% if </w:t>
-      </w:r>
-      <w:proofErr w:type="spellStart"/>
-      <w:r>
-        <w:rPr>
-          <w:rFonts w:ascii="Palatino Linotype" w:hAnsi="Palatino Linotype"/>
-          <w:bCs/>
-          <w:sz w:val="20"/>
-          <w:szCs w:val="20"/>
-        </w:rPr>
-        <w:t>fra_in_file</w:t>
-      </w:r>
-      <w:proofErr w:type="spellEnd"/>
-      <w:r>
-        <w:rPr>
-          <w:rFonts w:ascii="Palatino Linotype" w:hAnsi="Palatino Linotype"/>
-          <w:bCs/>
-          <w:sz w:val="20"/>
-          <w:szCs w:val="20"/>
-        </w:rPr>
-        <w:t xml:space="preserve"> is false %}{% if </w:t>
-      </w:r>
-      <w:proofErr w:type="spellStart"/>
-      <w:r>
-        <w:rPr>
-          <w:rFonts w:ascii="Palatino Linotype" w:hAnsi="Palatino Linotype"/>
-          <w:bCs/>
-          <w:sz w:val="20"/>
-          <w:szCs w:val="20"/>
-        </w:rPr>
-        <w:t>fra_in_court</w:t>
-      </w:r>
-      <w:proofErr w:type="spellEnd"/>
-      <w:r>
-        <w:rPr>
-          <w:rFonts w:ascii="Palatino Linotype" w:hAnsi="Palatino Linotype"/>
-          <w:bCs/>
-          <w:sz w:val="20"/>
-          <w:szCs w:val="20"/>
-        </w:rPr>
-        <w:t xml:space="preserve"> is false %}</w:t>
-      </w:r>
-      <w:r>
-        <w:rPr>
-          <w:rFonts w:ascii="Palatino Linotype" w:hAnsi="Palatino Linotype"/>
-          <w:sz w:val="20"/>
-          <w:szCs w:val="20"/>
-        </w:rPr>
-        <w:t>The Defendant did not show proof of financial responsibility at the time of the offense or during the proceeding, but may show proof to Clerk of Court at any time prior to the submission of this matter to the Ohio Bureau of Motor Vehicles.{% endif %}{% endif %}</w:t>
-      </w:r>
-      <w:r>
-        <w:rPr>
-          <w:rFonts w:ascii="Palatino Linotype" w:hAnsi="Palatino Linotype"/>
-          <w:sz w:val="20"/>
-          <w:szCs w:val="20"/>
-        </w:rPr>
-        <w:t>{% endif %}{% endif %}</w:t>
-      </w:r>
-      <w:r>
-        <w:rPr>
-          <w:rFonts w:ascii="Palatino Linotype" w:hAnsi="Palatino Linotype"/>
-          <w:sz w:val="20"/>
-          <w:szCs w:val="20"/>
-        </w:rPr>
-        <w:t xml:space="preserve">{% if </w:t>
-      </w:r>
-      <w:proofErr w:type="spellStart"/>
       <w:r>
         <w:rPr>
           <w:rFonts w:ascii="Palatino Linotype" w:hAnsi="Palatino Linotype"/>
@@ -4778,24 +3230,24 @@
           <w:sz w:val="20"/>
           <w:szCs w:val="20"/>
         </w:rPr>
-        <w:t>.ordered</w:t>
-      </w:r>
-      <w:proofErr w:type="spellEnd"/>
-      <w:r>
-        <w:rPr>
-          <w:rFonts w:ascii="Palatino Linotype" w:hAnsi="Palatino Linotype"/>
-          <w:sz w:val="20"/>
-          <w:szCs w:val="20"/>
-        </w:rPr>
-        <w:t xml:space="preserve"> is true</w:t>
-      </w:r>
-      <w:r>
-        <w:rPr>
-          <w:rFonts w:ascii="Palatino Linotype" w:hAnsi="Palatino Linotype"/>
-          <w:sz w:val="20"/>
-          <w:szCs w:val="20"/>
-        </w:rPr>
-        <w:t xml:space="preserve"> %}</w:t>
+        <w:t>.ordered is true</w:t>
+      </w:r>
+      <w:r>
+        <w:rPr>
+          <w:rFonts w:ascii="Palatino Linotype" w:hAnsi="Palatino Linotype"/>
+          <w:sz w:val="20"/>
+          <w:szCs w:val="20"/>
+        </w:rPr>
+        <w:t xml:space="preserve"> </w:t>
+      </w:r>
+      <w:r>
+        <w:rPr>
+          <w:rFonts w:ascii="Palatino Linotype" w:hAnsi="Palatino Linotype"/>
+          <w:sz w:val="20"/>
+          <w:szCs w:val="20"/>
+        </w:rPr>
+        <w:lastRenderedPageBreak/>
+        <w:t>%}</w:t>
       </w:r>
       <w:r>
         <w:rPr>
@@ -4830,106 +3282,7 @@
           <w:sz w:val="20"/>
           <w:szCs w:val="20"/>
         </w:rPr>
-        <w:t xml:space="preserve">Defendant’s {{ </w:t>
-      </w:r>
-      <w:proofErr w:type="spellStart"/>
-      <w:r>
-        <w:rPr>
-          <w:rFonts w:ascii="Palatino Linotype" w:hAnsi="Palatino Linotype"/>
-          <w:sz w:val="20"/>
-          <w:szCs w:val="20"/>
-        </w:rPr>
-        <w:t>license_suspension.license_type</w:t>
-      </w:r>
-      <w:proofErr w:type="spellEnd"/>
-      <w:r>
-        <w:rPr>
-          <w:rFonts w:ascii="Palatino Linotype" w:hAnsi="Palatino Linotype"/>
-          <w:sz w:val="20"/>
-          <w:szCs w:val="20"/>
-        </w:rPr>
-        <w:t xml:space="preserve"> }} license is suspended from {{ </w:t>
-      </w:r>
-      <w:proofErr w:type="spellStart"/>
-      <w:r>
-        <w:rPr>
-          <w:rFonts w:ascii="Palatino Linotype" w:hAnsi="Palatino Linotype"/>
-          <w:sz w:val="20"/>
-          <w:szCs w:val="20"/>
-        </w:rPr>
-        <w:t>license_suspension.suspended_date</w:t>
-      </w:r>
-      <w:proofErr w:type="spellEnd"/>
-      <w:r>
-        <w:rPr>
-          <w:rFonts w:ascii="Palatino Linotype" w:hAnsi="Palatino Linotype"/>
-          <w:sz w:val="20"/>
-          <w:szCs w:val="20"/>
-        </w:rPr>
-        <w:t xml:space="preserve"> }}, for a term of {{ </w:t>
-      </w:r>
-      <w:proofErr w:type="spellStart"/>
-      <w:r>
-        <w:rPr>
-          <w:rFonts w:ascii="Palatino Linotype" w:hAnsi="Palatino Linotype"/>
-          <w:sz w:val="20"/>
-          <w:szCs w:val="20"/>
-        </w:rPr>
-        <w:t>license_suspension.suspension_term</w:t>
-      </w:r>
-      <w:proofErr w:type="spellEnd"/>
-      <w:r>
-        <w:rPr>
-          <w:rFonts w:ascii="Palatino Linotype" w:hAnsi="Palatino Linotype"/>
-          <w:sz w:val="20"/>
-          <w:szCs w:val="20"/>
-        </w:rPr>
-        <w:t xml:space="preserve"> }}. {% if </w:t>
-      </w:r>
-      <w:proofErr w:type="spellStart"/>
-      <w:r>
-        <w:rPr>
-          <w:rFonts w:ascii="Palatino Linotype" w:hAnsi="Palatino Linotype"/>
-          <w:sz w:val="20"/>
-          <w:szCs w:val="20"/>
-        </w:rPr>
-        <w:t>license_suspension.als_terminated</w:t>
-      </w:r>
-      <w:proofErr w:type="spellEnd"/>
-      <w:r>
-        <w:rPr>
-          <w:rFonts w:ascii="Palatino Linotype" w:hAnsi="Palatino Linotype"/>
-          <w:sz w:val="20"/>
-          <w:szCs w:val="20"/>
-        </w:rPr>
-        <w:t xml:space="preserve"> is true %}The Administrative License Suspension is terminated and the OBMV form 2261 shall issue. {% endif %}{% if </w:t>
-      </w:r>
-      <w:proofErr w:type="spellStart"/>
-      <w:r>
-        <w:rPr>
-          <w:rFonts w:ascii="Palatino Linotype" w:hAnsi="Palatino Linotype"/>
-          <w:sz w:val="20"/>
-          <w:szCs w:val="20"/>
-        </w:rPr>
-        <w:t>license_suspension.remedial_driving_class_required</w:t>
-      </w:r>
-      <w:proofErr w:type="spellEnd"/>
-      <w:r>
-        <w:rPr>
-          <w:rFonts w:ascii="Palatino Linotype" w:hAnsi="Palatino Linotype"/>
-          <w:sz w:val="20"/>
-          <w:szCs w:val="20"/>
-        </w:rPr>
-        <w:t xml:space="preserve"> is true %}The </w:t>
-      </w:r>
-      <w:r>
-        <w:rPr>
-          <w:rFonts w:ascii="Palatino Linotype" w:hAnsi="Palatino Linotype"/>
-          <w:sz w:val="20"/>
-          <w:szCs w:val="20"/>
-        </w:rPr>
-        <w:lastRenderedPageBreak/>
-        <w:t xml:space="preserve">Defendant is required to complete a remedial driving class before the Defendant’s operator’s license may be reinstated. </w:t>
+        <w:t xml:space="preserve">Defendant’s {{ license_suspension.license_type }} license is suspended from {{ license_suspension.suspended_date }}, for a term of {{ license_suspension.suspension_term }}. {% if license_suspension.als_terminated is true %}The Administrative License Suspension is terminated and the OBMV form 2261 shall issue. {% endif %}{% if license_suspension.remedial_driving_class_required is true %}The Defendant is required to complete a remedial driving class before the Defendant’s operator’s license may be reinstated. </w:t>
       </w:r>
       <w:r>
         <w:rPr>
@@ -4947,7 +3300,6 @@
         </w:rPr>
         <w:t xml:space="preserve">{% if </w:t>
       </w:r>
-      <w:proofErr w:type="spellStart"/>
       <w:r>
         <w:rPr>
           <w:rFonts w:ascii="Palatino Linotype" w:hAnsi="Palatino Linotype"/>
@@ -4972,7 +3324,6 @@
         </w:rPr>
         <w:t>required</w:t>
       </w:r>
-      <w:proofErr w:type="spellEnd"/>
       <w:r>
         <w:rPr>
           <w:rFonts w:ascii="Palatino Linotype" w:hAnsi="Palatino Linotype"/>
@@ -5029,7 +3380,6 @@
         </w:rPr>
         <w:t xml:space="preserve">{% if </w:t>
       </w:r>
-      <w:proofErr w:type="spellStart"/>
       <w:r>
         <w:rPr>
           <w:rFonts w:ascii="Palatino Linotype" w:hAnsi="Palatino Linotype"/>
@@ -5054,7 +3404,6 @@
         </w:rPr>
         <w:t>.ordered</w:t>
       </w:r>
-      <w:proofErr w:type="spellEnd"/>
       <w:r>
         <w:rPr>
           <w:rFonts w:ascii="Palatino Linotype" w:hAnsi="Palatino Linotype"/>
@@ -5116,7 +3465,6 @@
         </w:rPr>
         <w:t xml:space="preserve">{{ </w:t>
       </w:r>
-      <w:proofErr w:type="spellStart"/>
       <w:r>
         <w:rPr>
           <w:rFonts w:ascii="Palatino Linotype" w:hAnsi="Palatino Linotype"/>
@@ -5131,16 +3479,7 @@
           <w:sz w:val="20"/>
           <w:szCs w:val="20"/>
         </w:rPr>
-        <w:t>terms</w:t>
-      </w:r>
-      <w:proofErr w:type="spellEnd"/>
-      <w:r>
-        <w:rPr>
-          <w:rFonts w:ascii="Palatino Linotype" w:hAnsi="Palatino Linotype"/>
-          <w:sz w:val="20"/>
-          <w:szCs w:val="20"/>
-        </w:rPr>
-        <w:t xml:space="preserve"> }}</w:t>
+        <w:t>terms }}</w:t>
       </w:r>
       <w:r>
         <w:rPr>
@@ -5294,26 +3633,40 @@
           <w:sz w:val="20"/>
           <w:szCs w:val="20"/>
         </w:rPr>
-        <w:t xml:space="preserve">{{ </w:t>
-      </w:r>
-      <w:proofErr w:type="spellStart"/>
-      <w:r>
-        <w:rPr>
-          <w:rFonts w:ascii="Palatino Linotype" w:hAnsi="Palatino Linotype"/>
-          <w:sz w:val="20"/>
-          <w:szCs w:val="20"/>
-        </w:rPr>
-        <w:t>judicial_officer.officer_</w:t>
-      </w:r>
-      <w:r>
-        <w:rPr>
-          <w:rFonts w:ascii="Palatino Linotype" w:hAnsi="Palatino Linotype"/>
-          <w:sz w:val="20"/>
-          <w:szCs w:val="20"/>
-        </w:rPr>
-        <w:t>type</w:t>
-      </w:r>
-      <w:proofErr w:type="spellEnd"/>
+        <w:t>{{ judicial_officer.officer_</w:t>
+      </w:r>
+      <w:r>
+        <w:rPr>
+          <w:rFonts w:ascii="Palatino Linotype" w:hAnsi="Palatino Linotype"/>
+          <w:sz w:val="20"/>
+          <w:szCs w:val="20"/>
+        </w:rPr>
+        <w:t>type }}</w:t>
+      </w:r>
+      <w:r>
+        <w:rPr>
+          <w:rFonts w:ascii="Palatino Linotype" w:hAnsi="Palatino Linotype"/>
+          <w:sz w:val="20"/>
+          <w:szCs w:val="20"/>
+        </w:rPr>
+        <w:t xml:space="preserve"> </w:t>
+      </w:r>
+      <w:r>
+        <w:rPr>
+          <w:rFonts w:ascii="Palatino Linotype" w:hAnsi="Palatino Linotype"/>
+          <w:sz w:val="20"/>
+          <w:szCs w:val="20"/>
+        </w:rPr>
+        <w:t>{{ judicial_officer</w:t>
+      </w:r>
+      <w:r>
+        <w:rPr>
+          <w:rFonts w:ascii="Palatino Linotype" w:hAnsi="Palatino Linotype"/>
+          <w:sz w:val="20"/>
+          <w:szCs w:val="20"/>
+        </w:rPr>
+        <w:t>.first_name</w:t>
+      </w:r>
       <w:r>
         <w:rPr>
           <w:rFonts w:ascii="Palatino Linotype" w:hAnsi="Palatino Linotype"/>
@@ -5336,58 +3689,7 @@
           <w:sz w:val="20"/>
           <w:szCs w:val="20"/>
         </w:rPr>
-        <w:t xml:space="preserve">{{ </w:t>
-      </w:r>
-      <w:proofErr w:type="spellStart"/>
-      <w:r>
-        <w:rPr>
-          <w:rFonts w:ascii="Palatino Linotype" w:hAnsi="Palatino Linotype"/>
-          <w:sz w:val="20"/>
-          <w:szCs w:val="20"/>
-        </w:rPr>
-        <w:t>judicial_officer</w:t>
-      </w:r>
-      <w:r>
-        <w:rPr>
-          <w:rFonts w:ascii="Palatino Linotype" w:hAnsi="Palatino Linotype"/>
-          <w:sz w:val="20"/>
-          <w:szCs w:val="20"/>
-        </w:rPr>
-        <w:t>.first_name</w:t>
-      </w:r>
-      <w:proofErr w:type="spellEnd"/>
-      <w:r>
-        <w:rPr>
-          <w:rFonts w:ascii="Palatino Linotype" w:hAnsi="Palatino Linotype"/>
-          <w:sz w:val="20"/>
-          <w:szCs w:val="20"/>
-        </w:rPr>
-        <w:t xml:space="preserve"> }}</w:t>
-      </w:r>
-      <w:r>
-        <w:rPr>
-          <w:rFonts w:ascii="Palatino Linotype" w:hAnsi="Palatino Linotype"/>
-          <w:sz w:val="20"/>
-          <w:szCs w:val="20"/>
-        </w:rPr>
-        <w:t xml:space="preserve"> </w:t>
-      </w:r>
-      <w:r>
-        <w:rPr>
-          <w:rFonts w:ascii="Palatino Linotype" w:hAnsi="Palatino Linotype"/>
-          <w:sz w:val="20"/>
-          <w:szCs w:val="20"/>
-        </w:rPr>
-        <w:t xml:space="preserve">{{ </w:t>
-      </w:r>
-      <w:proofErr w:type="spellStart"/>
-      <w:r>
-        <w:rPr>
-          <w:rFonts w:ascii="Palatino Linotype" w:hAnsi="Palatino Linotype"/>
-          <w:sz w:val="20"/>
-          <w:szCs w:val="20"/>
-        </w:rPr>
-        <w:t>judicial_officer</w:t>
+        <w:t>{{ judicial_officer</w:t>
       </w:r>
       <w:r>
         <w:rPr>
@@ -5397,7 +3699,6 @@
         </w:rPr>
         <w:t>.last_name</w:t>
       </w:r>
-      <w:proofErr w:type="spellEnd"/>
       <w:r>
         <w:rPr>
           <w:rFonts w:ascii="Palatino Linotype" w:hAnsi="Palatino Linotype"/>
@@ -5443,17 +3744,7 @@
           <w:sz w:val="20"/>
           <w:szCs w:val="20"/>
         </w:rPr>
-        <w:t xml:space="preserve">% if </w:t>
-      </w:r>
-      <w:proofErr w:type="spellStart"/>
-      <w:r>
-        <w:rPr>
-          <w:rFonts w:ascii="Palatino Linotype" w:hAnsi="Palatino Linotype"/>
-          <w:bCs/>
-          <w:sz w:val="20"/>
-          <w:szCs w:val="20"/>
-        </w:rPr>
-        <w:t>judicial_of</w:t>
+        <w:t>% if judicial_of</w:t>
       </w:r>
       <w:r>
         <w:rPr>
@@ -5480,17 +3771,7 @@
           <w:sz w:val="20"/>
           <w:szCs w:val="20"/>
         </w:rPr>
-        <w:t>_type</w:t>
-      </w:r>
-      <w:proofErr w:type="spellEnd"/>
-      <w:r>
-        <w:rPr>
-          <w:rFonts w:ascii="Palatino Linotype" w:hAnsi="Palatino Linotype"/>
-          <w:bCs/>
-          <w:sz w:val="20"/>
-          <w:szCs w:val="20"/>
-        </w:rPr>
-        <w:t xml:space="preserve">  ==  ‘Magistrate’ %}</w:t>
+        <w:t>_type  ==  ‘Magistrate’ %}</w:t>
       </w:r>
     </w:p>
     <w:p>
@@ -5648,43 +3929,7 @@
           <w:sz w:val="16"/>
           <w:szCs w:val="16"/>
         </w:rPr>
-        <w:t xml:space="preserve">Prosecutor’s Office: PS    OM     EM; Defendant’s Attorney: PS     OM     EM; {{ </w:t>
-      </w:r>
-      <w:proofErr w:type="spellStart"/>
-      <w:r>
-        <w:rPr>
-          <w:rFonts w:ascii="Palatino Linotype" w:hAnsi="Palatino Linotype"/>
-          <w:sz w:val="16"/>
-          <w:szCs w:val="16"/>
-        </w:rPr>
-        <w:t>defendant.first_name</w:t>
-      </w:r>
-      <w:proofErr w:type="spellEnd"/>
-      <w:r>
-        <w:rPr>
-          <w:rFonts w:ascii="Palatino Linotype" w:hAnsi="Palatino Linotype"/>
-          <w:sz w:val="16"/>
-          <w:szCs w:val="16"/>
-        </w:rPr>
-        <w:t xml:space="preserve"> }} {{ </w:t>
-      </w:r>
-      <w:proofErr w:type="spellStart"/>
-      <w:r>
-        <w:rPr>
-          <w:rFonts w:ascii="Palatino Linotype" w:hAnsi="Palatino Linotype"/>
-          <w:sz w:val="16"/>
-          <w:szCs w:val="16"/>
-        </w:rPr>
-        <w:t>defendant.last_name</w:t>
-      </w:r>
-      <w:proofErr w:type="spellEnd"/>
-      <w:r>
-        <w:rPr>
-          <w:rFonts w:ascii="Palatino Linotype" w:hAnsi="Palatino Linotype"/>
-          <w:sz w:val="16"/>
-          <w:szCs w:val="16"/>
-        </w:rPr>
-        <w:t>}}: PS     OM     EM;</w:t>
+        <w:t>Prosecutor’s Office: PS    OM     EM; Defendant’s Attorney: PS     OM     EM; {{ defendant.first_name }} {{ defendant.last_name}}: PS     OM     EM;</w:t>
       </w:r>
       <w:r>
         <w:rPr>
@@ -5758,7 +4003,7 @@
 </file>
 
 <file path=word/endnotes.xml><?xml version="1.0" encoding="utf-8"?>
-<w:endnotes xmlns:wpc="http://schemas.microsoft.com/office/word/2010/wordprocessingCanvas" xmlns:cx="http://schemas.microsoft.com/office/drawing/2014/chartex" xmlns:cx1="http://schemas.microsoft.com/office/drawing/2015/9/8/chartex" xmlns:cx2="http://schemas.microsoft.com/office/drawing/2015/10/21/chartex" xmlns:cx3="http://schemas.microsoft.com/office/drawing/2016/5/9/chartex" xmlns:cx4="http://schemas.microsoft.com/office/drawing/2016/5/10/chartex" xmlns:cx5="http://schemas.microsoft.com/office/drawing/2016/5/11/chartex" xmlns:cx6="http://schemas.microsoft.com/office/drawing/2016/5/12/chartex" xmlns:cx7="http://schemas.microsoft.com/office/drawing/2016/5/13/chartex" xmlns:cx8="http://schemas.microsoft.com/office/drawing/2016/5/14/chartex" xmlns:mc="http://schemas.openxmlformats.org/markup-compatibility/2006" xmlns:aink="http://schemas.microsoft.com/office/drawing/2016/ink" xmlns:am3d="http://schemas.microsoft.com/office/drawing/2017/model3d" xmlns:o="urn:schemas-microsoft-com:office:office" xmlns:oel="http://schemas.microsoft.com/office/2019/extlst" xmlns:r="http://schemas.openxmlformats.org/officeDocument/2006/relationships" xmlns:m="http://schemas.openxmlformats.org/officeDocument/2006/math" xmlns:v="urn:schemas-microsoft-com:vml" xmlns:wp14="http://schemas.microsoft.com/office/word/2010/wordprocessingDrawing" xmlns:wp="http://schemas.openxmlformats.org/drawingml/2006/wordprocessingDrawing" xmlns:w10="urn:schemas-microsoft-com:office:word" xmlns:w="http://schemas.openxmlformats.org/wordprocessingml/2006/main" xmlns:w14="http://schemas.microsoft.com/office/word/2010/wordml" xmlns:w15="http://schemas.microsoft.com/office/word/2012/wordml" xmlns:w16cex="http://schemas.microsoft.com/office/word/2018/wordml/cex" xmlns:w16cid="http://schemas.microsoft.com/office/word/2016/wordml/cid" xmlns:w16="http://schemas.microsoft.com/office/word/2018/wordml" xmlns:w16du="http://schemas.microsoft.com/office/word/2023/wordml/word16du" xmlns:w16sdtdh="http://schemas.microsoft.com/office/word/2020/wordml/sdtdatahash" xmlns:w16se="http://schemas.microsoft.com/office/word/2015/wordml/symex" xmlns:wpg="http://schemas.microsoft.com/office/word/2010/wordprocessingGroup" xmlns:wpi="http://schemas.microsoft.com/office/word/2010/wordprocessingInk" xmlns:wne="http://schemas.microsoft.com/office/word/2006/wordml" xmlns:wps="http://schemas.microsoft.com/office/word/2010/wordprocessingShape" mc:Ignorable="w14 w15 w16se w16cid w16 w16cex w16sdtdh wp14">
+<w:endnotes xmlns:wpc="http://schemas.microsoft.com/office/word/2010/wordprocessingCanvas" xmlns:cx="http://schemas.microsoft.com/office/drawing/2014/chartex" xmlns:cx1="http://schemas.microsoft.com/office/drawing/2015/9/8/chartex" xmlns:cx2="http://schemas.microsoft.com/office/drawing/2015/10/21/chartex" xmlns:cx3="http://schemas.microsoft.com/office/drawing/2016/5/9/chartex" xmlns:cx4="http://schemas.microsoft.com/office/drawing/2016/5/10/chartex" xmlns:cx5="http://schemas.microsoft.com/office/drawing/2016/5/11/chartex" xmlns:cx6="http://schemas.microsoft.com/office/drawing/2016/5/12/chartex" xmlns:cx7="http://schemas.microsoft.com/office/drawing/2016/5/13/chartex" xmlns:cx8="http://schemas.microsoft.com/office/drawing/2016/5/14/chartex" xmlns:mc="http://schemas.openxmlformats.org/markup-compatibility/2006" xmlns:aink="http://schemas.microsoft.com/office/drawing/2016/ink" xmlns:am3d="http://schemas.microsoft.com/office/drawing/2017/model3d" xmlns:o="urn:schemas-microsoft-com:office:office" xmlns:oel="http://schemas.microsoft.com/office/2019/extlst" xmlns:r="http://schemas.openxmlformats.org/officeDocument/2006/relationships" xmlns:m="http://schemas.openxmlformats.org/officeDocument/2006/math" xmlns:v="urn:schemas-microsoft-com:vml" xmlns:wp14="http://schemas.microsoft.com/office/word/2010/wordprocessingDrawing" xmlns:wp="http://schemas.openxmlformats.org/drawingml/2006/wordprocessingDrawing" xmlns:w10="urn:schemas-microsoft-com:office:word" xmlns:w="http://schemas.openxmlformats.org/wordprocessingml/2006/main" xmlns:w14="http://schemas.microsoft.com/office/word/2010/wordml" xmlns:w15="http://schemas.microsoft.com/office/word/2012/wordml" xmlns:w16cex="http://schemas.microsoft.com/office/word/2018/wordml/cex" xmlns:w16cid="http://schemas.microsoft.com/office/word/2016/wordml/cid" xmlns:w16="http://schemas.microsoft.com/office/word/2018/wordml" xmlns:w16sdtdh="http://schemas.microsoft.com/office/word/2020/wordml/sdtdatahash" xmlns:w16se="http://schemas.microsoft.com/office/word/2015/wordml/symex" xmlns:wpg="http://schemas.microsoft.com/office/word/2010/wordprocessingGroup" xmlns:wpi="http://schemas.microsoft.com/office/word/2010/wordprocessingInk" xmlns:wne="http://schemas.microsoft.com/office/word/2006/wordml" xmlns:wps="http://schemas.microsoft.com/office/word/2010/wordprocessingShape" mc:Ignorable="w14 w15 w16se w16cid w16 w16cex w16sdtdh wp14">
   <w:endnote w:type="separator" w:id="-1">
     <w:p>
       <w:r>
@@ -5777,7 +4022,7 @@
 </file>
 
 <file path=word/footer1.xml><?xml version="1.0" encoding="utf-8"?>
-<w:ftr xmlns:wpc="http://schemas.microsoft.com/office/word/2010/wordprocessingCanvas" xmlns:cx="http://schemas.microsoft.com/office/drawing/2014/chartex" xmlns:cx1="http://schemas.microsoft.com/office/drawing/2015/9/8/chartex" xmlns:cx2="http://schemas.microsoft.com/office/drawing/2015/10/21/chartex" xmlns:cx3="http://schemas.microsoft.com/office/drawing/2016/5/9/chartex" xmlns:cx4="http://schemas.microsoft.com/office/drawing/2016/5/10/chartex" xmlns:cx5="http://schemas.microsoft.com/office/drawing/2016/5/11/chartex" xmlns:cx6="http://schemas.microsoft.com/office/drawing/2016/5/12/chartex" xmlns:cx7="http://schemas.microsoft.com/office/drawing/2016/5/13/chartex" xmlns:cx8="http://schemas.microsoft.com/office/drawing/2016/5/14/chartex" xmlns:mc="http://schemas.openxmlformats.org/markup-compatibility/2006" xmlns:aink="http://schemas.microsoft.com/office/drawing/2016/ink" xmlns:am3d="http://schemas.microsoft.com/office/drawing/2017/model3d" xmlns:o="urn:schemas-microsoft-com:office:office" xmlns:oel="http://schemas.microsoft.com/office/2019/extlst" xmlns:r="http://schemas.openxmlformats.org/officeDocument/2006/relationships" xmlns:m="http://schemas.openxmlformats.org/officeDocument/2006/math" xmlns:v="urn:schemas-microsoft-com:vml" xmlns:wp14="http://schemas.microsoft.com/office/word/2010/wordprocessingDrawing" xmlns:wp="http://schemas.openxmlformats.org/drawingml/2006/wordprocessingDrawing" xmlns:w10="urn:schemas-microsoft-com:office:word" xmlns:w="http://schemas.openxmlformats.org/wordprocessingml/2006/main" xmlns:w14="http://schemas.microsoft.com/office/word/2010/wordml" xmlns:w15="http://schemas.microsoft.com/office/word/2012/wordml" xmlns:w16cex="http://schemas.microsoft.com/office/word/2018/wordml/cex" xmlns:w16cid="http://schemas.microsoft.com/office/word/2016/wordml/cid" xmlns:w16="http://schemas.microsoft.com/office/word/2018/wordml" xmlns:w16du="http://schemas.microsoft.com/office/word/2023/wordml/word16du" xmlns:w16sdtdh="http://schemas.microsoft.com/office/word/2020/wordml/sdtdatahash" xmlns:w16se="http://schemas.microsoft.com/office/word/2015/wordml/symex" xmlns:wpg="http://schemas.microsoft.com/office/word/2010/wordprocessingGroup" xmlns:wpi="http://schemas.microsoft.com/office/word/2010/wordprocessingInk" xmlns:wne="http://schemas.microsoft.com/office/word/2006/wordml" xmlns:wps="http://schemas.microsoft.com/office/word/2010/wordprocessingShape" mc:Ignorable="w14 w15 w16se w16cid w16 w16cex w16sdtdh wp14">
+<w:ftr xmlns:wpc="http://schemas.microsoft.com/office/word/2010/wordprocessingCanvas" xmlns:cx="http://schemas.microsoft.com/office/drawing/2014/chartex" xmlns:cx1="http://schemas.microsoft.com/office/drawing/2015/9/8/chartex" xmlns:cx2="http://schemas.microsoft.com/office/drawing/2015/10/21/chartex" xmlns:cx3="http://schemas.microsoft.com/office/drawing/2016/5/9/chartex" xmlns:cx4="http://schemas.microsoft.com/office/drawing/2016/5/10/chartex" xmlns:cx5="http://schemas.microsoft.com/office/drawing/2016/5/11/chartex" xmlns:cx6="http://schemas.microsoft.com/office/drawing/2016/5/12/chartex" xmlns:cx7="http://schemas.microsoft.com/office/drawing/2016/5/13/chartex" xmlns:cx8="http://schemas.microsoft.com/office/drawing/2016/5/14/chartex" xmlns:mc="http://schemas.openxmlformats.org/markup-compatibility/2006" xmlns:aink="http://schemas.microsoft.com/office/drawing/2016/ink" xmlns:am3d="http://schemas.microsoft.com/office/drawing/2017/model3d" xmlns:o="urn:schemas-microsoft-com:office:office" xmlns:oel="http://schemas.microsoft.com/office/2019/extlst" xmlns:r="http://schemas.openxmlformats.org/officeDocument/2006/relationships" xmlns:m="http://schemas.openxmlformats.org/officeDocument/2006/math" xmlns:v="urn:schemas-microsoft-com:vml" xmlns:wp14="http://schemas.microsoft.com/office/word/2010/wordprocessingDrawing" xmlns:wp="http://schemas.openxmlformats.org/drawingml/2006/wordprocessingDrawing" xmlns:w10="urn:schemas-microsoft-com:office:word" xmlns:w="http://schemas.openxmlformats.org/wordprocessingml/2006/main" xmlns:w14="http://schemas.microsoft.com/office/word/2010/wordml" xmlns:w15="http://schemas.microsoft.com/office/word/2012/wordml" xmlns:w16cex="http://schemas.microsoft.com/office/word/2018/wordml/cex" xmlns:w16cid="http://schemas.microsoft.com/office/word/2016/wordml/cid" xmlns:w16="http://schemas.microsoft.com/office/word/2018/wordml" xmlns:w16sdtdh="http://schemas.microsoft.com/office/word/2020/wordml/sdtdatahash" xmlns:w16se="http://schemas.microsoft.com/office/word/2015/wordml/symex" xmlns:wpg="http://schemas.microsoft.com/office/word/2010/wordprocessingGroup" xmlns:wpi="http://schemas.microsoft.com/office/word/2010/wordprocessingInk" xmlns:wne="http://schemas.microsoft.com/office/word/2006/wordml" xmlns:wps="http://schemas.microsoft.com/office/word/2010/wordprocessingShape" mc:Ignorable="w14 w15 w16se w16cid w16 w16cex w16sdtdh wp14">
   <w:p>
     <w:pPr>
       <w:pStyle w:val="Footer"/>
@@ -5787,7 +4032,7 @@
 </file>
 
 <file path=word/footer2.xml><?xml version="1.0" encoding="utf-8"?>
-<w:ftr xmlns:wpc="http://schemas.microsoft.com/office/word/2010/wordprocessingCanvas" xmlns:cx="http://schemas.microsoft.com/office/drawing/2014/chartex" xmlns:cx1="http://schemas.microsoft.com/office/drawing/2015/9/8/chartex" xmlns:cx2="http://schemas.microsoft.com/office/drawing/2015/10/21/chartex" xmlns:cx3="http://schemas.microsoft.com/office/drawing/2016/5/9/chartex" xmlns:cx4="http://schemas.microsoft.com/office/drawing/2016/5/10/chartex" xmlns:cx5="http://schemas.microsoft.com/office/drawing/2016/5/11/chartex" xmlns:cx6="http://schemas.microsoft.com/office/drawing/2016/5/12/chartex" xmlns:cx7="http://schemas.microsoft.com/office/drawing/2016/5/13/chartex" xmlns:cx8="http://schemas.microsoft.com/office/drawing/2016/5/14/chartex" xmlns:mc="http://schemas.openxmlformats.org/markup-compatibility/2006" xmlns:aink="http://schemas.microsoft.com/office/drawing/2016/ink" xmlns:am3d="http://schemas.microsoft.com/office/drawing/2017/model3d" xmlns:o="urn:schemas-microsoft-com:office:office" xmlns:oel="http://schemas.microsoft.com/office/2019/extlst" xmlns:r="http://schemas.openxmlformats.org/officeDocument/2006/relationships" xmlns:m="http://schemas.openxmlformats.org/officeDocument/2006/math" xmlns:v="urn:schemas-microsoft-com:vml" xmlns:wp14="http://schemas.microsoft.com/office/word/2010/wordprocessingDrawing" xmlns:wp="http://schemas.openxmlformats.org/drawingml/2006/wordprocessingDrawing" xmlns:w10="urn:schemas-microsoft-com:office:word" xmlns:w="http://schemas.openxmlformats.org/wordprocessingml/2006/main" xmlns:w14="http://schemas.microsoft.com/office/word/2010/wordml" xmlns:w15="http://schemas.microsoft.com/office/word/2012/wordml" xmlns:w16cex="http://schemas.microsoft.com/office/word/2018/wordml/cex" xmlns:w16cid="http://schemas.microsoft.com/office/word/2016/wordml/cid" xmlns:w16="http://schemas.microsoft.com/office/word/2018/wordml" xmlns:w16du="http://schemas.microsoft.com/office/word/2023/wordml/word16du" xmlns:w16sdtdh="http://schemas.microsoft.com/office/word/2020/wordml/sdtdatahash" xmlns:w16se="http://schemas.microsoft.com/office/word/2015/wordml/symex" xmlns:wpg="http://schemas.microsoft.com/office/word/2010/wordprocessingGroup" xmlns:wpi="http://schemas.microsoft.com/office/word/2010/wordprocessingInk" xmlns:wne="http://schemas.microsoft.com/office/word/2006/wordml" xmlns:wps="http://schemas.microsoft.com/office/word/2010/wordprocessingShape" mc:Ignorable="w14 w15 w16se w16cid w16 w16cex w16sdtdh wp14">
+<w:ftr xmlns:wpc="http://schemas.microsoft.com/office/word/2010/wordprocessingCanvas" xmlns:cx="http://schemas.microsoft.com/office/drawing/2014/chartex" xmlns:cx1="http://schemas.microsoft.com/office/drawing/2015/9/8/chartex" xmlns:cx2="http://schemas.microsoft.com/office/drawing/2015/10/21/chartex" xmlns:cx3="http://schemas.microsoft.com/office/drawing/2016/5/9/chartex" xmlns:cx4="http://schemas.microsoft.com/office/drawing/2016/5/10/chartex" xmlns:cx5="http://schemas.microsoft.com/office/drawing/2016/5/11/chartex" xmlns:cx6="http://schemas.microsoft.com/office/drawing/2016/5/12/chartex" xmlns:cx7="http://schemas.microsoft.com/office/drawing/2016/5/13/chartex" xmlns:cx8="http://schemas.microsoft.com/office/drawing/2016/5/14/chartex" xmlns:mc="http://schemas.openxmlformats.org/markup-compatibility/2006" xmlns:aink="http://schemas.microsoft.com/office/drawing/2016/ink" xmlns:am3d="http://schemas.microsoft.com/office/drawing/2017/model3d" xmlns:o="urn:schemas-microsoft-com:office:office" xmlns:oel="http://schemas.microsoft.com/office/2019/extlst" xmlns:r="http://schemas.openxmlformats.org/officeDocument/2006/relationships" xmlns:m="http://schemas.openxmlformats.org/officeDocument/2006/math" xmlns:v="urn:schemas-microsoft-com:vml" xmlns:wp14="http://schemas.microsoft.com/office/word/2010/wordprocessingDrawing" xmlns:wp="http://schemas.openxmlformats.org/drawingml/2006/wordprocessingDrawing" xmlns:w10="urn:schemas-microsoft-com:office:word" xmlns:w="http://schemas.openxmlformats.org/wordprocessingml/2006/main" xmlns:w14="http://schemas.microsoft.com/office/word/2010/wordml" xmlns:w15="http://schemas.microsoft.com/office/word/2012/wordml" xmlns:w16cex="http://schemas.microsoft.com/office/word/2018/wordml/cex" xmlns:w16cid="http://schemas.microsoft.com/office/word/2016/wordml/cid" xmlns:w16="http://schemas.microsoft.com/office/word/2018/wordml" xmlns:w16sdtdh="http://schemas.microsoft.com/office/word/2020/wordml/sdtdatahash" xmlns:w16se="http://schemas.microsoft.com/office/word/2015/wordml/symex" xmlns:wpg="http://schemas.microsoft.com/office/word/2010/wordprocessingGroup" xmlns:wpi="http://schemas.microsoft.com/office/word/2010/wordprocessingInk" xmlns:wne="http://schemas.microsoft.com/office/word/2006/wordml" xmlns:wps="http://schemas.microsoft.com/office/word/2010/wordprocessingShape" mc:Ignorable="w14 w15 w16se w16cid w16 w16cex w16sdtdh wp14">
   <w:sdt>
     <w:sdtPr>
       <w:id w:val="-1309706245"/>
@@ -5982,27 +4227,7 @@
                 <w:sz w:val="20"/>
                 <w:szCs w:val="20"/>
               </w:rPr>
-              <w:t xml:space="preserve">% if </w:t>
-            </w:r>
-            <w:proofErr w:type="spellStart"/>
-            <w:r>
-              <w:rPr>
-                <w:rFonts w:ascii="Palatino Linotype" w:hAnsi="Palatino Linotype"/>
-                <w:bCs/>
-                <w:sz w:val="20"/>
-                <w:szCs w:val="20"/>
-              </w:rPr>
-              <w:t>judicial_officer.officer_type</w:t>
-            </w:r>
-            <w:proofErr w:type="spellEnd"/>
-            <w:r>
-              <w:rPr>
-                <w:rFonts w:ascii="Palatino Linotype" w:hAnsi="Palatino Linotype"/>
-                <w:bCs/>
-                <w:sz w:val="20"/>
-                <w:szCs w:val="20"/>
-              </w:rPr>
-              <w:t xml:space="preserve">  ==  ‘Magistrate’ %}Magistrate Decision</w:t>
+              <w:t>% if judicial_officer.officer_type  ==  ‘Magistrate’ %}Magistrate Decision</w:t>
             </w:r>
             <w:r>
               <w:rPr>
@@ -6010,61 +4235,7 @@
                 <w:sz w:val="20"/>
                 <w:szCs w:val="20"/>
               </w:rPr>
-              <w:t xml:space="preserve">{% </w:t>
-            </w:r>
-            <w:proofErr w:type="spellStart"/>
-            <w:r>
-              <w:rPr>
-                <w:rFonts w:ascii="Palatino Linotype" w:hAnsi="Palatino Linotype"/>
-                <w:sz w:val="20"/>
-                <w:szCs w:val="20"/>
-              </w:rPr>
-              <w:t>elif</w:t>
-            </w:r>
-            <w:proofErr w:type="spellEnd"/>
-            <w:r>
-              <w:rPr>
-                <w:rFonts w:ascii="Palatino Linotype" w:hAnsi="Palatino Linotype"/>
-                <w:sz w:val="20"/>
-                <w:szCs w:val="20"/>
-              </w:rPr>
-              <w:t xml:space="preserve"> </w:t>
-            </w:r>
-            <w:proofErr w:type="spellStart"/>
-            <w:r>
-              <w:rPr>
-                <w:rFonts w:ascii="Palatino Linotype" w:hAnsi="Palatino Linotype"/>
-                <w:sz w:val="20"/>
-                <w:szCs w:val="20"/>
-              </w:rPr>
-              <w:t>judicial_officer.officer_type</w:t>
-            </w:r>
-            <w:proofErr w:type="spellEnd"/>
-            <w:r>
-              <w:rPr>
-                <w:rFonts w:ascii="Palatino Linotype" w:hAnsi="Palatino Linotype"/>
-                <w:sz w:val="20"/>
-                <w:szCs w:val="20"/>
-              </w:rPr>
-              <w:t xml:space="preserve"> == ‘Judge’ %}Final Judgment Entry{% endif %} {{ </w:t>
-            </w:r>
-            <w:proofErr w:type="spellStart"/>
-            <w:r>
-              <w:rPr>
-                <w:rFonts w:ascii="Palatino Linotype" w:hAnsi="Palatino Linotype"/>
-                <w:sz w:val="20"/>
-                <w:szCs w:val="20"/>
-              </w:rPr>
-              <w:t>case_number</w:t>
-            </w:r>
-            <w:proofErr w:type="spellEnd"/>
-            <w:r>
-              <w:rPr>
-                <w:rFonts w:ascii="Palatino Linotype" w:hAnsi="Palatino Linotype"/>
-                <w:sz w:val="20"/>
-                <w:szCs w:val="20"/>
-              </w:rPr>
-              <w:t xml:space="preserve"> }}</w:t>
+              <w:t>{% elif judicial_officer.officer_type == ‘Judge’ %}Final Judgment Entry{% endif %} {{ case_number }}</w:t>
             </w:r>
           </w:p>
           <w:p>
@@ -6103,7 +4274,7 @@
 </file>
 
 <file path=word/footer3.xml><?xml version="1.0" encoding="utf-8"?>
-<w:ftr xmlns:wpc="http://schemas.microsoft.com/office/word/2010/wordprocessingCanvas" xmlns:cx="http://schemas.microsoft.com/office/drawing/2014/chartex" xmlns:cx1="http://schemas.microsoft.com/office/drawing/2015/9/8/chartex" xmlns:cx2="http://schemas.microsoft.com/office/drawing/2015/10/21/chartex" xmlns:cx3="http://schemas.microsoft.com/office/drawing/2016/5/9/chartex" xmlns:cx4="http://schemas.microsoft.com/office/drawing/2016/5/10/chartex" xmlns:cx5="http://schemas.microsoft.com/office/drawing/2016/5/11/chartex" xmlns:cx6="http://schemas.microsoft.com/office/drawing/2016/5/12/chartex" xmlns:cx7="http://schemas.microsoft.com/office/drawing/2016/5/13/chartex" xmlns:cx8="http://schemas.microsoft.com/office/drawing/2016/5/14/chartex" xmlns:mc="http://schemas.openxmlformats.org/markup-compatibility/2006" xmlns:aink="http://schemas.microsoft.com/office/drawing/2016/ink" xmlns:am3d="http://schemas.microsoft.com/office/drawing/2017/model3d" xmlns:o="urn:schemas-microsoft-com:office:office" xmlns:oel="http://schemas.microsoft.com/office/2019/extlst" xmlns:r="http://schemas.openxmlformats.org/officeDocument/2006/relationships" xmlns:m="http://schemas.openxmlformats.org/officeDocument/2006/math" xmlns:v="urn:schemas-microsoft-com:vml" xmlns:wp14="http://schemas.microsoft.com/office/word/2010/wordprocessingDrawing" xmlns:wp="http://schemas.openxmlformats.org/drawingml/2006/wordprocessingDrawing" xmlns:w10="urn:schemas-microsoft-com:office:word" xmlns:w="http://schemas.openxmlformats.org/wordprocessingml/2006/main" xmlns:w14="http://schemas.microsoft.com/office/word/2010/wordml" xmlns:w15="http://schemas.microsoft.com/office/word/2012/wordml" xmlns:w16cex="http://schemas.microsoft.com/office/word/2018/wordml/cex" xmlns:w16cid="http://schemas.microsoft.com/office/word/2016/wordml/cid" xmlns:w16="http://schemas.microsoft.com/office/word/2018/wordml" xmlns:w16du="http://schemas.microsoft.com/office/word/2023/wordml/word16du" xmlns:w16sdtdh="http://schemas.microsoft.com/office/word/2020/wordml/sdtdatahash" xmlns:w16se="http://schemas.microsoft.com/office/word/2015/wordml/symex" xmlns:wpg="http://schemas.microsoft.com/office/word/2010/wordprocessingGroup" xmlns:wpi="http://schemas.microsoft.com/office/word/2010/wordprocessingInk" xmlns:wne="http://schemas.microsoft.com/office/word/2006/wordml" xmlns:wps="http://schemas.microsoft.com/office/word/2010/wordprocessingShape" mc:Ignorable="w14 w15 w16se w16cid w16 w16cex w16sdtdh wp14">
+<w:ftr xmlns:wpc="http://schemas.microsoft.com/office/word/2010/wordprocessingCanvas" xmlns:cx="http://schemas.microsoft.com/office/drawing/2014/chartex" xmlns:cx1="http://schemas.microsoft.com/office/drawing/2015/9/8/chartex" xmlns:cx2="http://schemas.microsoft.com/office/drawing/2015/10/21/chartex" xmlns:cx3="http://schemas.microsoft.com/office/drawing/2016/5/9/chartex" xmlns:cx4="http://schemas.microsoft.com/office/drawing/2016/5/10/chartex" xmlns:cx5="http://schemas.microsoft.com/office/drawing/2016/5/11/chartex" xmlns:cx6="http://schemas.microsoft.com/office/drawing/2016/5/12/chartex" xmlns:cx7="http://schemas.microsoft.com/office/drawing/2016/5/13/chartex" xmlns:cx8="http://schemas.microsoft.com/office/drawing/2016/5/14/chartex" xmlns:mc="http://schemas.openxmlformats.org/markup-compatibility/2006" xmlns:aink="http://schemas.microsoft.com/office/drawing/2016/ink" xmlns:am3d="http://schemas.microsoft.com/office/drawing/2017/model3d" xmlns:o="urn:schemas-microsoft-com:office:office" xmlns:oel="http://schemas.microsoft.com/office/2019/extlst" xmlns:r="http://schemas.openxmlformats.org/officeDocument/2006/relationships" xmlns:m="http://schemas.openxmlformats.org/officeDocument/2006/math" xmlns:v="urn:schemas-microsoft-com:vml" xmlns:wp14="http://schemas.microsoft.com/office/word/2010/wordprocessingDrawing" xmlns:wp="http://schemas.openxmlformats.org/drawingml/2006/wordprocessingDrawing" xmlns:w10="urn:schemas-microsoft-com:office:word" xmlns:w="http://schemas.openxmlformats.org/wordprocessingml/2006/main" xmlns:w14="http://schemas.microsoft.com/office/word/2010/wordml" xmlns:w15="http://schemas.microsoft.com/office/word/2012/wordml" xmlns:w16cex="http://schemas.microsoft.com/office/word/2018/wordml/cex" xmlns:w16cid="http://schemas.microsoft.com/office/word/2016/wordml/cid" xmlns:w16="http://schemas.microsoft.com/office/word/2018/wordml" xmlns:w16sdtdh="http://schemas.microsoft.com/office/word/2020/wordml/sdtdatahash" xmlns:w16se="http://schemas.microsoft.com/office/word/2015/wordml/symex" xmlns:wpg="http://schemas.microsoft.com/office/word/2010/wordprocessingGroup" xmlns:wpi="http://schemas.microsoft.com/office/word/2010/wordprocessingInk" xmlns:wne="http://schemas.microsoft.com/office/word/2006/wordml" xmlns:wps="http://schemas.microsoft.com/office/word/2010/wordprocessingShape" mc:Ignorable="w14 w15 w16se w16cid w16 w16cex w16sdtdh wp14">
   <w:p>
     <w:pPr>
       <w:pStyle w:val="Footer"/>
@@ -6113,7 +4284,7 @@
 </file>
 
 <file path=word/footnotes.xml><?xml version="1.0" encoding="utf-8"?>
-<w:footnotes xmlns:wpc="http://schemas.microsoft.com/office/word/2010/wordprocessingCanvas" xmlns:cx="http://schemas.microsoft.com/office/drawing/2014/chartex" xmlns:cx1="http://schemas.microsoft.com/office/drawing/2015/9/8/chartex" xmlns:cx2="http://schemas.microsoft.com/office/drawing/2015/10/21/chartex" xmlns:cx3="http://schemas.microsoft.com/office/drawing/2016/5/9/chartex" xmlns:cx4="http://schemas.microsoft.com/office/drawing/2016/5/10/chartex" xmlns:cx5="http://schemas.microsoft.com/office/drawing/2016/5/11/chartex" xmlns:cx6="http://schemas.microsoft.com/office/drawing/2016/5/12/chartex" xmlns:cx7="http://schemas.microsoft.com/office/drawing/2016/5/13/chartex" xmlns:cx8="http://schemas.microsoft.com/office/drawing/2016/5/14/chartex" xmlns:mc="http://schemas.openxmlformats.org/markup-compatibility/2006" xmlns:aink="http://schemas.microsoft.com/office/drawing/2016/ink" xmlns:am3d="http://schemas.microsoft.com/office/drawing/2017/model3d" xmlns:o="urn:schemas-microsoft-com:office:office" xmlns:oel="http://schemas.microsoft.com/office/2019/extlst" xmlns:r="http://schemas.openxmlformats.org/officeDocument/2006/relationships" xmlns:m="http://schemas.openxmlformats.org/officeDocument/2006/math" xmlns:v="urn:schemas-microsoft-com:vml" xmlns:wp14="http://schemas.microsoft.com/office/word/2010/wordprocessingDrawing" xmlns:wp="http://schemas.openxmlformats.org/drawingml/2006/wordprocessingDrawing" xmlns:w10="urn:schemas-microsoft-com:office:word" xmlns:w="http://schemas.openxmlformats.org/wordprocessingml/2006/main" xmlns:w14="http://schemas.microsoft.com/office/word/2010/wordml" xmlns:w15="http://schemas.microsoft.com/office/word/2012/wordml" xmlns:w16cex="http://schemas.microsoft.com/office/word/2018/wordml/cex" xmlns:w16cid="http://schemas.microsoft.com/office/word/2016/wordml/cid" xmlns:w16="http://schemas.microsoft.com/office/word/2018/wordml" xmlns:w16du="http://schemas.microsoft.com/office/word/2023/wordml/word16du" xmlns:w16sdtdh="http://schemas.microsoft.com/office/word/2020/wordml/sdtdatahash" xmlns:w16se="http://schemas.microsoft.com/office/word/2015/wordml/symex" xmlns:wpg="http://schemas.microsoft.com/office/word/2010/wordprocessingGroup" xmlns:wpi="http://schemas.microsoft.com/office/word/2010/wordprocessingInk" xmlns:wne="http://schemas.microsoft.com/office/word/2006/wordml" xmlns:wps="http://schemas.microsoft.com/office/word/2010/wordprocessingShape" mc:Ignorable="w14 w15 w16se w16cid w16 w16cex w16sdtdh wp14">
+<w:footnotes xmlns:wpc="http://schemas.microsoft.com/office/word/2010/wordprocessingCanvas" xmlns:cx="http://schemas.microsoft.com/office/drawing/2014/chartex" xmlns:cx1="http://schemas.microsoft.com/office/drawing/2015/9/8/chartex" xmlns:cx2="http://schemas.microsoft.com/office/drawing/2015/10/21/chartex" xmlns:cx3="http://schemas.microsoft.com/office/drawing/2016/5/9/chartex" xmlns:cx4="http://schemas.microsoft.com/office/drawing/2016/5/10/chartex" xmlns:cx5="http://schemas.microsoft.com/office/drawing/2016/5/11/chartex" xmlns:cx6="http://schemas.microsoft.com/office/drawing/2016/5/12/chartex" xmlns:cx7="http://schemas.microsoft.com/office/drawing/2016/5/13/chartex" xmlns:cx8="http://schemas.microsoft.com/office/drawing/2016/5/14/chartex" xmlns:mc="http://schemas.openxmlformats.org/markup-compatibility/2006" xmlns:aink="http://schemas.microsoft.com/office/drawing/2016/ink" xmlns:am3d="http://schemas.microsoft.com/office/drawing/2017/model3d" xmlns:o="urn:schemas-microsoft-com:office:office" xmlns:oel="http://schemas.microsoft.com/office/2019/extlst" xmlns:r="http://schemas.openxmlformats.org/officeDocument/2006/relationships" xmlns:m="http://schemas.openxmlformats.org/officeDocument/2006/math" xmlns:v="urn:schemas-microsoft-com:vml" xmlns:wp14="http://schemas.microsoft.com/office/word/2010/wordprocessingDrawing" xmlns:wp="http://schemas.openxmlformats.org/drawingml/2006/wordprocessingDrawing" xmlns:w10="urn:schemas-microsoft-com:office:word" xmlns:w="http://schemas.openxmlformats.org/wordprocessingml/2006/main" xmlns:w14="http://schemas.microsoft.com/office/word/2010/wordml" xmlns:w15="http://schemas.microsoft.com/office/word/2012/wordml" xmlns:w16cex="http://schemas.microsoft.com/office/word/2018/wordml/cex" xmlns:w16cid="http://schemas.microsoft.com/office/word/2016/wordml/cid" xmlns:w16="http://schemas.microsoft.com/office/word/2018/wordml" xmlns:w16sdtdh="http://schemas.microsoft.com/office/word/2020/wordml/sdtdatahash" xmlns:w16se="http://schemas.microsoft.com/office/word/2015/wordml/symex" xmlns:wpg="http://schemas.microsoft.com/office/word/2010/wordprocessingGroup" xmlns:wpi="http://schemas.microsoft.com/office/word/2010/wordprocessingInk" xmlns:wne="http://schemas.microsoft.com/office/word/2006/wordml" xmlns:wps="http://schemas.microsoft.com/office/word/2010/wordprocessingShape" mc:Ignorable="w14 w15 w16se w16cid w16 w16cex w16sdtdh wp14">
   <w:footnote w:type="separator" w:id="-1">
     <w:p>
       <w:r>
@@ -6132,7 +4303,7 @@
 </file>
 
 <file path=word/header1.xml><?xml version="1.0" encoding="utf-8"?>
-<w:hdr xmlns:wpc="http://schemas.microsoft.com/office/word/2010/wordprocessingCanvas" xmlns:cx="http://schemas.microsoft.com/office/drawing/2014/chartex" xmlns:cx1="http://schemas.microsoft.com/office/drawing/2015/9/8/chartex" xmlns:cx2="http://schemas.microsoft.com/office/drawing/2015/10/21/chartex" xmlns:cx3="http://schemas.microsoft.com/office/drawing/2016/5/9/chartex" xmlns:cx4="http://schemas.microsoft.com/office/drawing/2016/5/10/chartex" xmlns:cx5="http://schemas.microsoft.com/office/drawing/2016/5/11/chartex" xmlns:cx6="http://schemas.microsoft.com/office/drawing/2016/5/12/chartex" xmlns:cx7="http://schemas.microsoft.com/office/drawing/2016/5/13/chartex" xmlns:cx8="http://schemas.microsoft.com/office/drawing/2016/5/14/chartex" xmlns:mc="http://schemas.openxmlformats.org/markup-compatibility/2006" xmlns:aink="http://schemas.microsoft.com/office/drawing/2016/ink" xmlns:am3d="http://schemas.microsoft.com/office/drawing/2017/model3d" xmlns:o="urn:schemas-microsoft-com:office:office" xmlns:oel="http://schemas.microsoft.com/office/2019/extlst" xmlns:r="http://schemas.openxmlformats.org/officeDocument/2006/relationships" xmlns:m="http://schemas.openxmlformats.org/officeDocument/2006/math" xmlns:v="urn:schemas-microsoft-com:vml" xmlns:wp14="http://schemas.microsoft.com/office/word/2010/wordprocessingDrawing" xmlns:wp="http://schemas.openxmlformats.org/drawingml/2006/wordprocessingDrawing" xmlns:w10="urn:schemas-microsoft-com:office:word" xmlns:w="http://schemas.openxmlformats.org/wordprocessingml/2006/main" xmlns:w14="http://schemas.microsoft.com/office/word/2010/wordml" xmlns:w15="http://schemas.microsoft.com/office/word/2012/wordml" xmlns:w16cex="http://schemas.microsoft.com/office/word/2018/wordml/cex" xmlns:w16cid="http://schemas.microsoft.com/office/word/2016/wordml/cid" xmlns:w16="http://schemas.microsoft.com/office/word/2018/wordml" xmlns:w16du="http://schemas.microsoft.com/office/word/2023/wordml/word16du" xmlns:w16sdtdh="http://schemas.microsoft.com/office/word/2020/wordml/sdtdatahash" xmlns:w16se="http://schemas.microsoft.com/office/word/2015/wordml/symex" xmlns:wpg="http://schemas.microsoft.com/office/word/2010/wordprocessingGroup" xmlns:wpi="http://schemas.microsoft.com/office/word/2010/wordprocessingInk" xmlns:wne="http://schemas.microsoft.com/office/word/2006/wordml" xmlns:wps="http://schemas.microsoft.com/office/word/2010/wordprocessingShape" mc:Ignorable="w14 w15 w16se w16cid w16 w16cex w16sdtdh wp14">
+<w:hdr xmlns:wpc="http://schemas.microsoft.com/office/word/2010/wordprocessingCanvas" xmlns:cx="http://schemas.microsoft.com/office/drawing/2014/chartex" xmlns:cx1="http://schemas.microsoft.com/office/drawing/2015/9/8/chartex" xmlns:cx2="http://schemas.microsoft.com/office/drawing/2015/10/21/chartex" xmlns:cx3="http://schemas.microsoft.com/office/drawing/2016/5/9/chartex" xmlns:cx4="http://schemas.microsoft.com/office/drawing/2016/5/10/chartex" xmlns:cx5="http://schemas.microsoft.com/office/drawing/2016/5/11/chartex" xmlns:cx6="http://schemas.microsoft.com/office/drawing/2016/5/12/chartex" xmlns:cx7="http://schemas.microsoft.com/office/drawing/2016/5/13/chartex" xmlns:cx8="http://schemas.microsoft.com/office/drawing/2016/5/14/chartex" xmlns:mc="http://schemas.openxmlformats.org/markup-compatibility/2006" xmlns:aink="http://schemas.microsoft.com/office/drawing/2016/ink" xmlns:am3d="http://schemas.microsoft.com/office/drawing/2017/model3d" xmlns:o="urn:schemas-microsoft-com:office:office" xmlns:oel="http://schemas.microsoft.com/office/2019/extlst" xmlns:r="http://schemas.openxmlformats.org/officeDocument/2006/relationships" xmlns:m="http://schemas.openxmlformats.org/officeDocument/2006/math" xmlns:v="urn:schemas-microsoft-com:vml" xmlns:wp14="http://schemas.microsoft.com/office/word/2010/wordprocessingDrawing" xmlns:wp="http://schemas.openxmlformats.org/drawingml/2006/wordprocessingDrawing" xmlns:w10="urn:schemas-microsoft-com:office:word" xmlns:w="http://schemas.openxmlformats.org/wordprocessingml/2006/main" xmlns:w14="http://schemas.microsoft.com/office/word/2010/wordml" xmlns:w15="http://schemas.microsoft.com/office/word/2012/wordml" xmlns:w16cex="http://schemas.microsoft.com/office/word/2018/wordml/cex" xmlns:w16cid="http://schemas.microsoft.com/office/word/2016/wordml/cid" xmlns:w16="http://schemas.microsoft.com/office/word/2018/wordml" xmlns:w16sdtdh="http://schemas.microsoft.com/office/word/2020/wordml/sdtdatahash" xmlns:w16se="http://schemas.microsoft.com/office/word/2015/wordml/symex" xmlns:wpg="http://schemas.microsoft.com/office/word/2010/wordprocessingGroup" xmlns:wpi="http://schemas.microsoft.com/office/word/2010/wordprocessingInk" xmlns:wne="http://schemas.microsoft.com/office/word/2006/wordml" xmlns:wps="http://schemas.microsoft.com/office/word/2010/wordprocessingShape" mc:Ignorable="w14 w15 w16se w16cid w16 w16cex w16sdtdh wp14">
   <w:p>
     <w:pPr>
       <w:pStyle w:val="Header"/>
@@ -6142,7 +4313,7 @@
 </file>
 
 <file path=word/header2.xml><?xml version="1.0" encoding="utf-8"?>
-<w:hdr xmlns:wpc="http://schemas.microsoft.com/office/word/2010/wordprocessingCanvas" xmlns:cx="http://schemas.microsoft.com/office/drawing/2014/chartex" xmlns:cx1="http://schemas.microsoft.com/office/drawing/2015/9/8/chartex" xmlns:cx2="http://schemas.microsoft.com/office/drawing/2015/10/21/chartex" xmlns:cx3="http://schemas.microsoft.com/office/drawing/2016/5/9/chartex" xmlns:cx4="http://schemas.microsoft.com/office/drawing/2016/5/10/chartex" xmlns:cx5="http://schemas.microsoft.com/office/drawing/2016/5/11/chartex" xmlns:cx6="http://schemas.microsoft.com/office/drawing/2016/5/12/chartex" xmlns:cx7="http://schemas.microsoft.com/office/drawing/2016/5/13/chartex" xmlns:cx8="http://schemas.microsoft.com/office/drawing/2016/5/14/chartex" xmlns:mc="http://schemas.openxmlformats.org/markup-compatibility/2006" xmlns:aink="http://schemas.microsoft.com/office/drawing/2016/ink" xmlns:am3d="http://schemas.microsoft.com/office/drawing/2017/model3d" xmlns:o="urn:schemas-microsoft-com:office:office" xmlns:oel="http://schemas.microsoft.com/office/2019/extlst" xmlns:r="http://schemas.openxmlformats.org/officeDocument/2006/relationships" xmlns:m="http://schemas.openxmlformats.org/officeDocument/2006/math" xmlns:v="urn:schemas-microsoft-com:vml" xmlns:wp14="http://schemas.microsoft.com/office/word/2010/wordprocessingDrawing" xmlns:wp="http://schemas.openxmlformats.org/drawingml/2006/wordprocessingDrawing" xmlns:w10="urn:schemas-microsoft-com:office:word" xmlns:w="http://schemas.openxmlformats.org/wordprocessingml/2006/main" xmlns:w14="http://schemas.microsoft.com/office/word/2010/wordml" xmlns:w15="http://schemas.microsoft.com/office/word/2012/wordml" xmlns:w16cex="http://schemas.microsoft.com/office/word/2018/wordml/cex" xmlns:w16cid="http://schemas.microsoft.com/office/word/2016/wordml/cid" xmlns:w16="http://schemas.microsoft.com/office/word/2018/wordml" xmlns:w16du="http://schemas.microsoft.com/office/word/2023/wordml/word16du" xmlns:w16sdtdh="http://schemas.microsoft.com/office/word/2020/wordml/sdtdatahash" xmlns:w16se="http://schemas.microsoft.com/office/word/2015/wordml/symex" xmlns:wpg="http://schemas.microsoft.com/office/word/2010/wordprocessingGroup" xmlns:wpi="http://schemas.microsoft.com/office/word/2010/wordprocessingInk" xmlns:wne="http://schemas.microsoft.com/office/word/2006/wordml" xmlns:wps="http://schemas.microsoft.com/office/word/2010/wordprocessingShape" mc:Ignorable="w14 w15 w16se w16cid w16 w16cex w16sdtdh wp14">
+<w:hdr xmlns:wpc="http://schemas.microsoft.com/office/word/2010/wordprocessingCanvas" xmlns:cx="http://schemas.microsoft.com/office/drawing/2014/chartex" xmlns:cx1="http://schemas.microsoft.com/office/drawing/2015/9/8/chartex" xmlns:cx2="http://schemas.microsoft.com/office/drawing/2015/10/21/chartex" xmlns:cx3="http://schemas.microsoft.com/office/drawing/2016/5/9/chartex" xmlns:cx4="http://schemas.microsoft.com/office/drawing/2016/5/10/chartex" xmlns:cx5="http://schemas.microsoft.com/office/drawing/2016/5/11/chartex" xmlns:cx6="http://schemas.microsoft.com/office/drawing/2016/5/12/chartex" xmlns:cx7="http://schemas.microsoft.com/office/drawing/2016/5/13/chartex" xmlns:cx8="http://schemas.microsoft.com/office/drawing/2016/5/14/chartex" xmlns:mc="http://schemas.openxmlformats.org/markup-compatibility/2006" xmlns:aink="http://schemas.microsoft.com/office/drawing/2016/ink" xmlns:am3d="http://schemas.microsoft.com/office/drawing/2017/model3d" xmlns:o="urn:schemas-microsoft-com:office:office" xmlns:oel="http://schemas.microsoft.com/office/2019/extlst" xmlns:r="http://schemas.openxmlformats.org/officeDocument/2006/relationships" xmlns:m="http://schemas.openxmlformats.org/officeDocument/2006/math" xmlns:v="urn:schemas-microsoft-com:vml" xmlns:wp14="http://schemas.microsoft.com/office/word/2010/wordprocessingDrawing" xmlns:wp="http://schemas.openxmlformats.org/drawingml/2006/wordprocessingDrawing" xmlns:w10="urn:schemas-microsoft-com:office:word" xmlns:w="http://schemas.openxmlformats.org/wordprocessingml/2006/main" xmlns:w14="http://schemas.microsoft.com/office/word/2010/wordml" xmlns:w15="http://schemas.microsoft.com/office/word/2012/wordml" xmlns:w16cex="http://schemas.microsoft.com/office/word/2018/wordml/cex" xmlns:w16cid="http://schemas.microsoft.com/office/word/2016/wordml/cid" xmlns:w16="http://schemas.microsoft.com/office/word/2018/wordml" xmlns:w16sdtdh="http://schemas.microsoft.com/office/word/2020/wordml/sdtdatahash" xmlns:w16se="http://schemas.microsoft.com/office/word/2015/wordml/symex" xmlns:wpg="http://schemas.microsoft.com/office/word/2010/wordprocessingGroup" xmlns:wpi="http://schemas.microsoft.com/office/word/2010/wordprocessingInk" xmlns:wne="http://schemas.microsoft.com/office/word/2006/wordml" xmlns:wps="http://schemas.microsoft.com/office/word/2010/wordprocessingShape" mc:Ignorable="w14 w15 w16se w16cid w16 w16cex w16sdtdh wp14">
   <w:p>
     <w:pPr>
       <w:pStyle w:val="Header"/>
@@ -6166,7 +4337,7 @@
 </file>
 
 <file path=word/header3.xml><?xml version="1.0" encoding="utf-8"?>
-<w:hdr xmlns:wpc="http://schemas.microsoft.com/office/word/2010/wordprocessingCanvas" xmlns:cx="http://schemas.microsoft.com/office/drawing/2014/chartex" xmlns:cx1="http://schemas.microsoft.com/office/drawing/2015/9/8/chartex" xmlns:cx2="http://schemas.microsoft.com/office/drawing/2015/10/21/chartex" xmlns:cx3="http://schemas.microsoft.com/office/drawing/2016/5/9/chartex" xmlns:cx4="http://schemas.microsoft.com/office/drawing/2016/5/10/chartex" xmlns:cx5="http://schemas.microsoft.com/office/drawing/2016/5/11/chartex" xmlns:cx6="http://schemas.microsoft.com/office/drawing/2016/5/12/chartex" xmlns:cx7="http://schemas.microsoft.com/office/drawing/2016/5/13/chartex" xmlns:cx8="http://schemas.microsoft.com/office/drawing/2016/5/14/chartex" xmlns:mc="http://schemas.openxmlformats.org/markup-compatibility/2006" xmlns:aink="http://schemas.microsoft.com/office/drawing/2016/ink" xmlns:am3d="http://schemas.microsoft.com/office/drawing/2017/model3d" xmlns:o="urn:schemas-microsoft-com:office:office" xmlns:oel="http://schemas.microsoft.com/office/2019/extlst" xmlns:r="http://schemas.openxmlformats.org/officeDocument/2006/relationships" xmlns:m="http://schemas.openxmlformats.org/officeDocument/2006/math" xmlns:v="urn:schemas-microsoft-com:vml" xmlns:wp14="http://schemas.microsoft.com/office/word/2010/wordprocessingDrawing" xmlns:wp="http://schemas.openxmlformats.org/drawingml/2006/wordprocessingDrawing" xmlns:w10="urn:schemas-microsoft-com:office:word" xmlns:w="http://schemas.openxmlformats.org/wordprocessingml/2006/main" xmlns:w14="http://schemas.microsoft.com/office/word/2010/wordml" xmlns:w15="http://schemas.microsoft.com/office/word/2012/wordml" xmlns:w16cex="http://schemas.microsoft.com/office/word/2018/wordml/cex" xmlns:w16cid="http://schemas.microsoft.com/office/word/2016/wordml/cid" xmlns:w16="http://schemas.microsoft.com/office/word/2018/wordml" xmlns:w16du="http://schemas.microsoft.com/office/word/2023/wordml/word16du" xmlns:w16sdtdh="http://schemas.microsoft.com/office/word/2020/wordml/sdtdatahash" xmlns:w16se="http://schemas.microsoft.com/office/word/2015/wordml/symex" xmlns:wpg="http://schemas.microsoft.com/office/word/2010/wordprocessingGroup" xmlns:wpi="http://schemas.microsoft.com/office/word/2010/wordprocessingInk" xmlns:wne="http://schemas.microsoft.com/office/word/2006/wordml" xmlns:wps="http://schemas.microsoft.com/office/word/2010/wordprocessingShape" mc:Ignorable="w14 w15 w16se w16cid w16 w16cex w16sdtdh wp14">
+<w:hdr xmlns:wpc="http://schemas.microsoft.com/office/word/2010/wordprocessingCanvas" xmlns:cx="http://schemas.microsoft.com/office/drawing/2014/chartex" xmlns:cx1="http://schemas.microsoft.com/office/drawing/2015/9/8/chartex" xmlns:cx2="http://schemas.microsoft.com/office/drawing/2015/10/21/chartex" xmlns:cx3="http://schemas.microsoft.com/office/drawing/2016/5/9/chartex" xmlns:cx4="http://schemas.microsoft.com/office/drawing/2016/5/10/chartex" xmlns:cx5="http://schemas.microsoft.com/office/drawing/2016/5/11/chartex" xmlns:cx6="http://schemas.microsoft.com/office/drawing/2016/5/12/chartex" xmlns:cx7="http://schemas.microsoft.com/office/drawing/2016/5/13/chartex" xmlns:cx8="http://schemas.microsoft.com/office/drawing/2016/5/14/chartex" xmlns:mc="http://schemas.openxmlformats.org/markup-compatibility/2006" xmlns:aink="http://schemas.microsoft.com/office/drawing/2016/ink" xmlns:am3d="http://schemas.microsoft.com/office/drawing/2017/model3d" xmlns:o="urn:schemas-microsoft-com:office:office" xmlns:oel="http://schemas.microsoft.com/office/2019/extlst" xmlns:r="http://schemas.openxmlformats.org/officeDocument/2006/relationships" xmlns:m="http://schemas.openxmlformats.org/officeDocument/2006/math" xmlns:v="urn:schemas-microsoft-com:vml" xmlns:wp14="http://schemas.microsoft.com/office/word/2010/wordprocessingDrawing" xmlns:wp="http://schemas.openxmlformats.org/drawingml/2006/wordprocessingDrawing" xmlns:w10="urn:schemas-microsoft-com:office:word" xmlns:w="http://schemas.openxmlformats.org/wordprocessingml/2006/main" xmlns:w14="http://schemas.microsoft.com/office/word/2010/wordml" xmlns:w15="http://schemas.microsoft.com/office/word/2012/wordml" xmlns:w16cex="http://schemas.microsoft.com/office/word/2018/wordml/cex" xmlns:w16cid="http://schemas.microsoft.com/office/word/2016/wordml/cid" xmlns:w16="http://schemas.microsoft.com/office/word/2018/wordml" xmlns:w16sdtdh="http://schemas.microsoft.com/office/word/2020/wordml/sdtdatahash" xmlns:w16se="http://schemas.microsoft.com/office/word/2015/wordml/symex" xmlns:wpg="http://schemas.microsoft.com/office/word/2010/wordprocessingGroup" xmlns:wpi="http://schemas.microsoft.com/office/word/2010/wordprocessingInk" xmlns:wne="http://schemas.microsoft.com/office/word/2006/wordml" xmlns:wps="http://schemas.microsoft.com/office/word/2010/wordprocessingShape" mc:Ignorable="w14 w15 w16se w16cid w16 w16cex w16sdtdh wp14">
   <w:p>
     <w:pPr>
       <w:pStyle w:val="Header"/>
@@ -6176,7 +4347,7 @@
 </file>
 
 <file path=word/numbering.xml><?xml version="1.0" encoding="utf-8"?>
-<w:numbering xmlns:wpc="http://schemas.microsoft.com/office/word/2010/wordprocessingCanvas" xmlns:cx="http://schemas.microsoft.com/office/drawing/2014/chartex" xmlns:cx1="http://schemas.microsoft.com/office/drawing/2015/9/8/chartex" xmlns:cx2="http://schemas.microsoft.com/office/drawing/2015/10/21/chartex" xmlns:cx3="http://schemas.microsoft.com/office/drawing/2016/5/9/chartex" xmlns:cx4="http://schemas.microsoft.com/office/drawing/2016/5/10/chartex" xmlns:cx5="http://schemas.microsoft.com/office/drawing/2016/5/11/chartex" xmlns:cx6="http://schemas.microsoft.com/office/drawing/2016/5/12/chartex" xmlns:cx7="http://schemas.microsoft.com/office/drawing/2016/5/13/chartex" xmlns:cx8="http://schemas.microsoft.com/office/drawing/2016/5/14/chartex" xmlns:mc="http://schemas.openxmlformats.org/markup-compatibility/2006" xmlns:aink="http://schemas.microsoft.com/office/drawing/2016/ink" xmlns:am3d="http://schemas.microsoft.com/office/drawing/2017/model3d" xmlns:o="urn:schemas-microsoft-com:office:office" xmlns:oel="http://schemas.microsoft.com/office/2019/extlst" xmlns:r="http://schemas.openxmlformats.org/officeDocument/2006/relationships" xmlns:m="http://schemas.openxmlformats.org/officeDocument/2006/math" xmlns:v="urn:schemas-microsoft-com:vml" xmlns:wp14="http://schemas.microsoft.com/office/word/2010/wordprocessingDrawing" xmlns:wp="http://schemas.openxmlformats.org/drawingml/2006/wordprocessingDrawing" xmlns:w10="urn:schemas-microsoft-com:office:word" xmlns:w="http://schemas.openxmlformats.org/wordprocessingml/2006/main" xmlns:w14="http://schemas.microsoft.com/office/word/2010/wordml" xmlns:w15="http://schemas.microsoft.com/office/word/2012/wordml" xmlns:w16cex="http://schemas.microsoft.com/office/word/2018/wordml/cex" xmlns:w16cid="http://schemas.microsoft.com/office/word/2016/wordml/cid" xmlns:w16="http://schemas.microsoft.com/office/word/2018/wordml" xmlns:w16du="http://schemas.microsoft.com/office/word/2023/wordml/word16du" xmlns:w16sdtdh="http://schemas.microsoft.com/office/word/2020/wordml/sdtdatahash" xmlns:w16se="http://schemas.microsoft.com/office/word/2015/wordml/symex" xmlns:wpg="http://schemas.microsoft.com/office/word/2010/wordprocessingGroup" xmlns:wpi="http://schemas.microsoft.com/office/word/2010/wordprocessingInk" xmlns:wne="http://schemas.microsoft.com/office/word/2006/wordml" xmlns:wps="http://schemas.microsoft.com/office/word/2010/wordprocessingShape" mc:Ignorable="w14 w15 w16se w16cid w16 w16cex w16sdtdh wp14">
+<w:numbering xmlns:wpc="http://schemas.microsoft.com/office/word/2010/wordprocessingCanvas" xmlns:cx="http://schemas.microsoft.com/office/drawing/2014/chartex" xmlns:cx1="http://schemas.microsoft.com/office/drawing/2015/9/8/chartex" xmlns:cx2="http://schemas.microsoft.com/office/drawing/2015/10/21/chartex" xmlns:cx3="http://schemas.microsoft.com/office/drawing/2016/5/9/chartex" xmlns:cx4="http://schemas.microsoft.com/office/drawing/2016/5/10/chartex" xmlns:cx5="http://schemas.microsoft.com/office/drawing/2016/5/11/chartex" xmlns:cx6="http://schemas.microsoft.com/office/drawing/2016/5/12/chartex" xmlns:cx7="http://schemas.microsoft.com/office/drawing/2016/5/13/chartex" xmlns:cx8="http://schemas.microsoft.com/office/drawing/2016/5/14/chartex" xmlns:mc="http://schemas.openxmlformats.org/markup-compatibility/2006" xmlns:aink="http://schemas.microsoft.com/office/drawing/2016/ink" xmlns:am3d="http://schemas.microsoft.com/office/drawing/2017/model3d" xmlns:o="urn:schemas-microsoft-com:office:office" xmlns:oel="http://schemas.microsoft.com/office/2019/extlst" xmlns:r="http://schemas.openxmlformats.org/officeDocument/2006/relationships" xmlns:m="http://schemas.openxmlformats.org/officeDocument/2006/math" xmlns:v="urn:schemas-microsoft-com:vml" xmlns:wp14="http://schemas.microsoft.com/office/word/2010/wordprocessingDrawing" xmlns:wp="http://schemas.openxmlformats.org/drawingml/2006/wordprocessingDrawing" xmlns:w10="urn:schemas-microsoft-com:office:word" xmlns:w="http://schemas.openxmlformats.org/wordprocessingml/2006/main" xmlns:w14="http://schemas.microsoft.com/office/word/2010/wordml" xmlns:w15="http://schemas.microsoft.com/office/word/2012/wordml" xmlns:w16cex="http://schemas.microsoft.com/office/word/2018/wordml/cex" xmlns:w16cid="http://schemas.microsoft.com/office/word/2016/wordml/cid" xmlns:w16="http://schemas.microsoft.com/office/word/2018/wordml" xmlns:w16sdtdh="http://schemas.microsoft.com/office/word/2020/wordml/sdtdatahash" xmlns:w16se="http://schemas.microsoft.com/office/word/2015/wordml/symex" xmlns:wpg="http://schemas.microsoft.com/office/word/2010/wordprocessingGroup" xmlns:wpi="http://schemas.microsoft.com/office/word/2010/wordprocessingInk" xmlns:wne="http://schemas.microsoft.com/office/word/2006/wordml" xmlns:wps="http://schemas.microsoft.com/office/word/2010/wordprocessingShape" mc:Ignorable="w14 w15 w16se w16cid w16 w16cex w16sdtdh wp14">
   <w:abstractNum w:abstractNumId="0" w15:restartNumberingAfterBreak="0">
     <w:nsid w:val="08B2501C"/>
     <w:multiLevelType w:val="hybridMultilevel"/>

</xml_diff>

<commit_message>
Working on template changes
</commit_message>
<xml_diff>
--- a/resources/Templates/Fine_Only_Plea_Final_Judgment_Template.docx
+++ b/resources/Templates/Fine_Only_Plea_Final_Judgment_Template.docx
@@ -256,8 +256,18 @@
           <w:sz w:val="20"/>
           <w:szCs w:val="20"/>
         </w:rPr>
-        <w:t>{{ case_number</w:t>
-      </w:r>
+        <w:t xml:space="preserve">{{ </w:t>
+      </w:r>
+      <w:proofErr w:type="spellStart"/>
+      <w:r>
+        <w:rPr>
+          <w:rFonts w:ascii="Palatino Linotype" w:hAnsi="Palatino Linotype"/>
+          <w:sz w:val="20"/>
+          <w:szCs w:val="20"/>
+        </w:rPr>
+        <w:t>case_number</w:t>
+      </w:r>
+      <w:proofErr w:type="spellEnd"/>
       <w:r>
         <w:rPr>
           <w:rFonts w:ascii="Palatino Linotype" w:hAnsi="Palatino Linotype"/>
@@ -303,15 +313,33 @@
           <w:sz w:val="20"/>
           <w:szCs w:val="20"/>
         </w:rPr>
-        <w:t>{{ defendant.</w:t>
-      </w:r>
-      <w:r>
-        <w:rPr>
-          <w:rFonts w:ascii="Palatino Linotype" w:hAnsi="Palatino Linotype"/>
-          <w:sz w:val="20"/>
-          <w:szCs w:val="20"/>
-        </w:rPr>
-        <w:t>first_name }}</w:t>
+        <w:t xml:space="preserve">{{ </w:t>
+      </w:r>
+      <w:proofErr w:type="spellStart"/>
+      <w:r>
+        <w:rPr>
+          <w:rFonts w:ascii="Palatino Linotype" w:hAnsi="Palatino Linotype"/>
+          <w:sz w:val="20"/>
+          <w:szCs w:val="20"/>
+        </w:rPr>
+        <w:t>defendant.</w:t>
+      </w:r>
+      <w:r>
+        <w:rPr>
+          <w:rFonts w:ascii="Palatino Linotype" w:hAnsi="Palatino Linotype"/>
+          <w:sz w:val="20"/>
+          <w:szCs w:val="20"/>
+        </w:rPr>
+        <w:t>first_name</w:t>
+      </w:r>
+      <w:proofErr w:type="spellEnd"/>
+      <w:r>
+        <w:rPr>
+          <w:rFonts w:ascii="Palatino Linotype" w:hAnsi="Palatino Linotype"/>
+          <w:sz w:val="20"/>
+          <w:szCs w:val="20"/>
+        </w:rPr>
+        <w:t xml:space="preserve"> }}</w:t>
       </w:r>
       <w:r>
         <w:rPr>
@@ -327,7 +355,16 @@
           <w:sz w:val="20"/>
           <w:szCs w:val="20"/>
         </w:rPr>
-        <w:t>{{ defendant.</w:t>
+        <w:t xml:space="preserve">{{ </w:t>
+      </w:r>
+      <w:proofErr w:type="spellStart"/>
+      <w:r>
+        <w:rPr>
+          <w:rFonts w:ascii="Palatino Linotype" w:hAnsi="Palatino Linotype"/>
+          <w:sz w:val="20"/>
+          <w:szCs w:val="20"/>
+        </w:rPr>
+        <w:t>defendant.</w:t>
       </w:r>
       <w:r>
         <w:rPr>
@@ -343,7 +380,16 @@
           <w:sz w:val="20"/>
           <w:szCs w:val="20"/>
         </w:rPr>
-        <w:t>name }}</w:t>
+        <w:t>name</w:t>
+      </w:r>
+      <w:proofErr w:type="spellEnd"/>
+      <w:r>
+        <w:rPr>
+          <w:rFonts w:ascii="Palatino Linotype" w:hAnsi="Palatino Linotype"/>
+          <w:sz w:val="20"/>
+          <w:szCs w:val="20"/>
+        </w:rPr>
+        <w:t xml:space="preserve"> }}</w:t>
       </w:r>
       <w:r>
         <w:rPr>
@@ -482,7 +528,17 @@
           <w:sz w:val="20"/>
           <w:szCs w:val="20"/>
         </w:rPr>
-        <w:t>% if judicial_officer</w:t>
+        <w:t xml:space="preserve">% if </w:t>
+      </w:r>
+      <w:proofErr w:type="spellStart"/>
+      <w:r>
+        <w:rPr>
+          <w:rFonts w:ascii="Palatino Linotype" w:hAnsi="Palatino Linotype"/>
+          <w:bCs/>
+          <w:sz w:val="20"/>
+          <w:szCs w:val="20"/>
+        </w:rPr>
+        <w:t>judicial_officer</w:t>
       </w:r>
       <w:r>
         <w:rPr>
@@ -502,6 +558,7 @@
         </w:rPr>
         <w:t>_type</w:t>
       </w:r>
+      <w:proofErr w:type="spellEnd"/>
       <w:r>
         <w:rPr>
           <w:rFonts w:ascii="Palatino Linotype" w:hAnsi="Palatino Linotype"/>
@@ -587,7 +644,34 @@
           <w:sz w:val="20"/>
           <w:szCs w:val="20"/>
         </w:rPr>
-        <w:t>{% elif judicial_officer</w:t>
+        <w:t xml:space="preserve">{% </w:t>
+      </w:r>
+      <w:proofErr w:type="spellStart"/>
+      <w:r>
+        <w:rPr>
+          <w:rFonts w:ascii="Palatino Linotype" w:hAnsi="Palatino Linotype"/>
+          <w:sz w:val="20"/>
+          <w:szCs w:val="20"/>
+        </w:rPr>
+        <w:t>elif</w:t>
+      </w:r>
+      <w:proofErr w:type="spellEnd"/>
+      <w:r>
+        <w:rPr>
+          <w:rFonts w:ascii="Palatino Linotype" w:hAnsi="Palatino Linotype"/>
+          <w:sz w:val="20"/>
+          <w:szCs w:val="20"/>
+        </w:rPr>
+        <w:t xml:space="preserve"> </w:t>
+      </w:r>
+      <w:proofErr w:type="spellStart"/>
+      <w:r>
+        <w:rPr>
+          <w:rFonts w:ascii="Palatino Linotype" w:hAnsi="Palatino Linotype"/>
+          <w:sz w:val="20"/>
+          <w:szCs w:val="20"/>
+        </w:rPr>
+        <w:t>judicial_officer</w:t>
       </w:r>
       <w:r>
         <w:rPr>
@@ -603,7 +687,16 @@
           <w:sz w:val="20"/>
           <w:szCs w:val="20"/>
         </w:rPr>
-        <w:t>_type == ‘Judge’ %}</w:t>
+        <w:t>_type</w:t>
+      </w:r>
+      <w:proofErr w:type="spellEnd"/>
+      <w:r>
+        <w:rPr>
+          <w:rFonts w:ascii="Palatino Linotype" w:hAnsi="Palatino Linotype"/>
+          <w:sz w:val="20"/>
+          <w:szCs w:val="20"/>
+        </w:rPr>
+        <w:t xml:space="preserve"> == ‘Judge’ %}</w:t>
       </w:r>
     </w:p>
     <w:p>
@@ -713,15 +806,51 @@
           <w:sz w:val="20"/>
           <w:szCs w:val="20"/>
         </w:rPr>
-        <w:t>{{ appearance_reason }}</w:t>
-      </w:r>
-      <w:r>
-        <w:rPr>
-          <w:rFonts w:ascii="Palatino Linotype" w:hAnsi="Palatino Linotype"/>
-          <w:sz w:val="20"/>
-          <w:szCs w:val="20"/>
-        </w:rPr>
-        <w:t xml:space="preserve"> on {{ plea_trial_date }}.</w:t>
+        <w:t xml:space="preserve">{{ </w:t>
+      </w:r>
+      <w:proofErr w:type="spellStart"/>
+      <w:r>
+        <w:rPr>
+          <w:rFonts w:ascii="Palatino Linotype" w:hAnsi="Palatino Linotype"/>
+          <w:sz w:val="20"/>
+          <w:szCs w:val="20"/>
+        </w:rPr>
+        <w:t>appearance_reason</w:t>
+      </w:r>
+      <w:proofErr w:type="spellEnd"/>
+      <w:r>
+        <w:rPr>
+          <w:rFonts w:ascii="Palatino Linotype" w:hAnsi="Palatino Linotype"/>
+          <w:sz w:val="20"/>
+          <w:szCs w:val="20"/>
+        </w:rPr>
+        <w:t xml:space="preserve"> }}</w:t>
+      </w:r>
+      <w:r>
+        <w:rPr>
+          <w:rFonts w:ascii="Palatino Linotype" w:hAnsi="Palatino Linotype"/>
+          <w:sz w:val="20"/>
+          <w:szCs w:val="20"/>
+        </w:rPr>
+        <w:t xml:space="preserve"> on {{ </w:t>
+      </w:r>
+      <w:proofErr w:type="spellStart"/>
+      <w:r>
+        <w:rPr>
+          <w:rFonts w:ascii="Palatino Linotype" w:hAnsi="Palatino Linotype"/>
+          <w:sz w:val="20"/>
+          <w:szCs w:val="20"/>
+        </w:rPr>
+        <w:t>plea_trial_date</w:t>
+      </w:r>
+      <w:proofErr w:type="spellEnd"/>
+      <w:r>
+        <w:rPr>
+          <w:rFonts w:ascii="Palatino Linotype" w:hAnsi="Palatino Linotype"/>
+          <w:sz w:val="20"/>
+          <w:szCs w:val="20"/>
+        </w:rPr>
+        <w:t xml:space="preserve"> }}.</w:t>
       </w:r>
       <w:r>
         <w:rPr>
@@ -738,16 +867,136 @@
           <w:sz w:val="20"/>
           <w:szCs w:val="20"/>
         </w:rPr>
-        <w:t>{% if defense_counsel_waived is false %}Defendant was represented by {{ defense_counsel }}, {{ defense_counsel_type }}. {% elif defense_counsel_waived is true %}Defendant waived right to counsel. {% endif %}</w:t>
-      </w:r>
-      <w:r>
-        <w:rPr>
-          <w:rFonts w:ascii="Palatino Linotype" w:hAnsi="Palatino Linotype"/>
-          <w:bCs/>
-          <w:sz w:val="20"/>
-          <w:szCs w:val="20"/>
-        </w:rPr>
-        <w:t>{% if amend_offense_details is not none %}Counsel for the State of Ohio made a motion to amend the cha</w:t>
+        <w:t xml:space="preserve">{% if </w:t>
+      </w:r>
+      <w:proofErr w:type="spellStart"/>
+      <w:r>
+        <w:rPr>
+          <w:rFonts w:ascii="Palatino Linotype" w:hAnsi="Palatino Linotype"/>
+          <w:bCs/>
+          <w:sz w:val="20"/>
+          <w:szCs w:val="20"/>
+        </w:rPr>
+        <w:t>defense_counsel_waived</w:t>
+      </w:r>
+      <w:proofErr w:type="spellEnd"/>
+      <w:r>
+        <w:rPr>
+          <w:rFonts w:ascii="Palatino Linotype" w:hAnsi="Palatino Linotype"/>
+          <w:bCs/>
+          <w:sz w:val="20"/>
+          <w:szCs w:val="20"/>
+        </w:rPr>
+        <w:t xml:space="preserve"> is false %}Defendant was represented by {{ </w:t>
+      </w:r>
+      <w:proofErr w:type="spellStart"/>
+      <w:r>
+        <w:rPr>
+          <w:rFonts w:ascii="Palatino Linotype" w:hAnsi="Palatino Linotype"/>
+          <w:bCs/>
+          <w:sz w:val="20"/>
+          <w:szCs w:val="20"/>
+        </w:rPr>
+        <w:t>defense_counsel</w:t>
+      </w:r>
+      <w:proofErr w:type="spellEnd"/>
+      <w:r>
+        <w:rPr>
+          <w:rFonts w:ascii="Palatino Linotype" w:hAnsi="Palatino Linotype"/>
+          <w:bCs/>
+          <w:sz w:val="20"/>
+          <w:szCs w:val="20"/>
+        </w:rPr>
+        <w:t xml:space="preserve"> }}, {{ </w:t>
+      </w:r>
+      <w:proofErr w:type="spellStart"/>
+      <w:r>
+        <w:rPr>
+          <w:rFonts w:ascii="Palatino Linotype" w:hAnsi="Palatino Linotype"/>
+          <w:bCs/>
+          <w:sz w:val="20"/>
+          <w:szCs w:val="20"/>
+        </w:rPr>
+        <w:t>defense_counsel_type</w:t>
+      </w:r>
+      <w:proofErr w:type="spellEnd"/>
+      <w:r>
+        <w:rPr>
+          <w:rFonts w:ascii="Palatino Linotype" w:hAnsi="Palatino Linotype"/>
+          <w:bCs/>
+          <w:sz w:val="20"/>
+          <w:szCs w:val="20"/>
+        </w:rPr>
+        <w:t xml:space="preserve"> }}. {% </w:t>
+      </w:r>
+      <w:proofErr w:type="spellStart"/>
+      <w:r>
+        <w:rPr>
+          <w:rFonts w:ascii="Palatino Linotype" w:hAnsi="Palatino Linotype"/>
+          <w:bCs/>
+          <w:sz w:val="20"/>
+          <w:szCs w:val="20"/>
+        </w:rPr>
+        <w:t>elif</w:t>
+      </w:r>
+      <w:proofErr w:type="spellEnd"/>
+      <w:r>
+        <w:rPr>
+          <w:rFonts w:ascii="Palatino Linotype" w:hAnsi="Palatino Linotype"/>
+          <w:bCs/>
+          <w:sz w:val="20"/>
+          <w:szCs w:val="20"/>
+        </w:rPr>
+        <w:t xml:space="preserve"> </w:t>
+      </w:r>
+      <w:proofErr w:type="spellStart"/>
+      <w:r>
+        <w:rPr>
+          <w:rFonts w:ascii="Palatino Linotype" w:hAnsi="Palatino Linotype"/>
+          <w:bCs/>
+          <w:sz w:val="20"/>
+          <w:szCs w:val="20"/>
+        </w:rPr>
+        <w:t>defense_counsel_waived</w:t>
+      </w:r>
+      <w:proofErr w:type="spellEnd"/>
+      <w:r>
+        <w:rPr>
+          <w:rFonts w:ascii="Palatino Linotype" w:hAnsi="Palatino Linotype"/>
+          <w:bCs/>
+          <w:sz w:val="20"/>
+          <w:szCs w:val="20"/>
+        </w:rPr>
+        <w:t xml:space="preserve"> is true %}Defendant waived right to counsel. {% endif %}</w:t>
+      </w:r>
+      <w:r>
+        <w:rPr>
+          <w:rFonts w:ascii="Palatino Linotype" w:hAnsi="Palatino Linotype"/>
+          <w:bCs/>
+          <w:sz w:val="20"/>
+          <w:szCs w:val="20"/>
+        </w:rPr>
+        <w:t xml:space="preserve">{% if </w:t>
+      </w:r>
+      <w:proofErr w:type="spellStart"/>
+      <w:r>
+        <w:rPr>
+          <w:rFonts w:ascii="Palatino Linotype" w:hAnsi="Palatino Linotype"/>
+          <w:bCs/>
+          <w:sz w:val="20"/>
+          <w:szCs w:val="20"/>
+        </w:rPr>
+        <w:t>amend_offense_details</w:t>
+      </w:r>
+      <w:proofErr w:type="spellEnd"/>
+      <w:r>
+        <w:rPr>
+          <w:rFonts w:ascii="Palatino Linotype" w:hAnsi="Palatino Linotype"/>
+          <w:bCs/>
+          <w:sz w:val="20"/>
+          <w:szCs w:val="20"/>
+        </w:rPr>
+        <w:t xml:space="preserve"> is not none %}Counsel for the State of Ohio made a motion to amend the cha</w:t>
       </w:r>
       <w:r>
         <w:rPr>
@@ -765,7 +1014,27 @@
           <w:sz w:val="20"/>
           <w:szCs w:val="20"/>
         </w:rPr>
-        <w:t xml:space="preserve">{% if amend_offense_details.motion_disposition  ==  ‘Granted’ %} The Court found the amendment </w:t>
+        <w:t xml:space="preserve">{% if </w:t>
+      </w:r>
+      <w:proofErr w:type="spellStart"/>
+      <w:r>
+        <w:rPr>
+          <w:rFonts w:ascii="Palatino Linotype" w:hAnsi="Palatino Linotype"/>
+          <w:bCs/>
+          <w:sz w:val="20"/>
+          <w:szCs w:val="20"/>
+        </w:rPr>
+        <w:t>amend_offense_details.motion_disposition</w:t>
+      </w:r>
+      <w:proofErr w:type="spellEnd"/>
+      <w:r>
+        <w:rPr>
+          <w:rFonts w:ascii="Palatino Linotype" w:hAnsi="Palatino Linotype"/>
+          <w:bCs/>
+          <w:sz w:val="20"/>
+          <w:szCs w:val="20"/>
+        </w:rPr>
+        <w:t xml:space="preserve">  ==  ‘Granted’ %} The Court found the amendment </w:t>
       </w:r>
       <w:r>
         <w:rPr>
@@ -783,26 +1052,137 @@
           <w:sz w:val="20"/>
           <w:szCs w:val="20"/>
         </w:rPr>
-        <w:t xml:space="preserve"> {{ amend_offense_details.motion_disposition }}.</w:t>
-      </w:r>
-      <w:r>
-        <w:rPr>
-          <w:rFonts w:ascii="Palatino Linotype" w:hAnsi="Palatino Linotype"/>
-          <w:bCs/>
-          <w:sz w:val="20"/>
-          <w:szCs w:val="20"/>
-        </w:rPr>
-        <w:t xml:space="preserve"> The charge(s) of {% for charge in amended_charges_list %}{% if loop.index == 2 %} and {% endif %}{{ charge[0] }} is amended to {{ charge[1] }}{% endfor %}.</w:t>
-      </w:r>
-      <w:r>
-        <w:rPr>
-          <w:rFonts w:ascii="Palatino Linotype" w:hAnsi="Palatino Linotype"/>
-          <w:bCs/>
-          <w:sz w:val="20"/>
-          <w:szCs w:val="20"/>
-        </w:rPr>
-        <w:t>{% elif amend_offense_details.motion_disposition</w:t>
-      </w:r>
+        <w:t xml:space="preserve"> {{ </w:t>
+      </w:r>
+      <w:proofErr w:type="spellStart"/>
+      <w:r>
+        <w:rPr>
+          <w:rFonts w:ascii="Palatino Linotype" w:hAnsi="Palatino Linotype"/>
+          <w:bCs/>
+          <w:sz w:val="20"/>
+          <w:szCs w:val="20"/>
+        </w:rPr>
+        <w:t>amend_offense_details.motion_disposition</w:t>
+      </w:r>
+      <w:proofErr w:type="spellEnd"/>
+      <w:r>
+        <w:rPr>
+          <w:rFonts w:ascii="Palatino Linotype" w:hAnsi="Palatino Linotype"/>
+          <w:bCs/>
+          <w:sz w:val="20"/>
+          <w:szCs w:val="20"/>
+        </w:rPr>
+        <w:t xml:space="preserve"> }}.</w:t>
+      </w:r>
+      <w:r>
+        <w:rPr>
+          <w:rFonts w:ascii="Palatino Linotype" w:hAnsi="Palatino Linotype"/>
+          <w:bCs/>
+          <w:sz w:val="20"/>
+          <w:szCs w:val="20"/>
+        </w:rPr>
+        <w:t xml:space="preserve"> The charge(s) of {% for charge in </w:t>
+      </w:r>
+      <w:proofErr w:type="spellStart"/>
+      <w:r>
+        <w:rPr>
+          <w:rFonts w:ascii="Palatino Linotype" w:hAnsi="Palatino Linotype"/>
+          <w:bCs/>
+          <w:sz w:val="20"/>
+          <w:szCs w:val="20"/>
+        </w:rPr>
+        <w:t>amended_charges_list</w:t>
+      </w:r>
+      <w:proofErr w:type="spellEnd"/>
+      <w:r>
+        <w:rPr>
+          <w:rFonts w:ascii="Palatino Linotype" w:hAnsi="Palatino Linotype"/>
+          <w:bCs/>
+          <w:sz w:val="20"/>
+          <w:szCs w:val="20"/>
+        </w:rPr>
+        <w:t xml:space="preserve"> %}{% if </w:t>
+      </w:r>
+      <w:proofErr w:type="spellStart"/>
+      <w:r>
+        <w:rPr>
+          <w:rFonts w:ascii="Palatino Linotype" w:hAnsi="Palatino Linotype"/>
+          <w:bCs/>
+          <w:sz w:val="20"/>
+          <w:szCs w:val="20"/>
+        </w:rPr>
+        <w:t>loop.index</w:t>
+      </w:r>
+      <w:proofErr w:type="spellEnd"/>
+      <w:r>
+        <w:rPr>
+          <w:rFonts w:ascii="Palatino Linotype" w:hAnsi="Palatino Linotype"/>
+          <w:bCs/>
+          <w:sz w:val="20"/>
+          <w:szCs w:val="20"/>
+        </w:rPr>
+        <w:t xml:space="preserve"> == 2 %} and {% endif %}{{ charge[0] }} is amended to {{ charge[1] }}{% </w:t>
+      </w:r>
+      <w:proofErr w:type="spellStart"/>
+      <w:r>
+        <w:rPr>
+          <w:rFonts w:ascii="Palatino Linotype" w:hAnsi="Palatino Linotype"/>
+          <w:bCs/>
+          <w:sz w:val="20"/>
+          <w:szCs w:val="20"/>
+        </w:rPr>
+        <w:t>endfor</w:t>
+      </w:r>
+      <w:proofErr w:type="spellEnd"/>
+      <w:r>
+        <w:rPr>
+          <w:rFonts w:ascii="Palatino Linotype" w:hAnsi="Palatino Linotype"/>
+          <w:bCs/>
+          <w:sz w:val="20"/>
+          <w:szCs w:val="20"/>
+        </w:rPr>
+        <w:t xml:space="preserve"> %}.</w:t>
+      </w:r>
+      <w:r>
+        <w:rPr>
+          <w:rFonts w:ascii="Palatino Linotype" w:hAnsi="Palatino Linotype"/>
+          <w:bCs/>
+          <w:sz w:val="20"/>
+          <w:szCs w:val="20"/>
+        </w:rPr>
+        <w:t xml:space="preserve">{% </w:t>
+      </w:r>
+      <w:proofErr w:type="spellStart"/>
+      <w:r>
+        <w:rPr>
+          <w:rFonts w:ascii="Palatino Linotype" w:hAnsi="Palatino Linotype"/>
+          <w:bCs/>
+          <w:sz w:val="20"/>
+          <w:szCs w:val="20"/>
+        </w:rPr>
+        <w:t>elif</w:t>
+      </w:r>
+      <w:proofErr w:type="spellEnd"/>
+      <w:r>
+        <w:rPr>
+          <w:rFonts w:ascii="Palatino Linotype" w:hAnsi="Palatino Linotype"/>
+          <w:bCs/>
+          <w:sz w:val="20"/>
+          <w:szCs w:val="20"/>
+        </w:rPr>
+        <w:t xml:space="preserve"> </w:t>
+      </w:r>
+      <w:proofErr w:type="spellStart"/>
+      <w:r>
+        <w:rPr>
+          <w:rFonts w:ascii="Palatino Linotype" w:hAnsi="Palatino Linotype"/>
+          <w:bCs/>
+          <w:sz w:val="20"/>
+          <w:szCs w:val="20"/>
+        </w:rPr>
+        <w:t>amend_offense_details.motion_disposition</w:t>
+      </w:r>
+      <w:proofErr w:type="spellEnd"/>
       <w:r>
         <w:rPr>
           <w:rFonts w:ascii="Palatino Linotype" w:hAnsi="Palatino Linotype"/>
@@ -837,16 +1217,36 @@
           <w:sz w:val="20"/>
           <w:szCs w:val="20"/>
         </w:rPr>
-        <w:t xml:space="preserve"> and therefore the motion is {{ amend_offense</w:t>
-      </w:r>
-      <w:r>
-        <w:rPr>
-          <w:rFonts w:ascii="Palatino Linotype" w:hAnsi="Palatino Linotype"/>
-          <w:bCs/>
-          <w:sz w:val="20"/>
-          <w:szCs w:val="20"/>
-        </w:rPr>
-        <w:t>_details.motion_disposition }}.</w:t>
+        <w:t xml:space="preserve"> and therefore the motion is {{ </w:t>
+      </w:r>
+      <w:proofErr w:type="spellStart"/>
+      <w:r>
+        <w:rPr>
+          <w:rFonts w:ascii="Palatino Linotype" w:hAnsi="Palatino Linotype"/>
+          <w:bCs/>
+          <w:sz w:val="20"/>
+          <w:szCs w:val="20"/>
+        </w:rPr>
+        <w:t>amend_offense</w:t>
+      </w:r>
+      <w:r>
+        <w:rPr>
+          <w:rFonts w:ascii="Palatino Linotype" w:hAnsi="Palatino Linotype"/>
+          <w:bCs/>
+          <w:sz w:val="20"/>
+          <w:szCs w:val="20"/>
+        </w:rPr>
+        <w:t>_details.motion_disposition</w:t>
+      </w:r>
+      <w:proofErr w:type="spellEnd"/>
+      <w:r>
+        <w:rPr>
+          <w:rFonts w:ascii="Palatino Linotype" w:hAnsi="Palatino Linotype"/>
+          <w:bCs/>
+          <w:sz w:val="20"/>
+          <w:szCs w:val="20"/>
+        </w:rPr>
+        <w:t xml:space="preserve"> }}.</w:t>
       </w:r>
       <w:r>
         <w:rPr>
@@ -892,63 +1292,49 @@
           <w:sz w:val="20"/>
           <w:szCs w:val="20"/>
         </w:rPr>
-        <w:t>{% if appearance_reason != ‘sentencing’ %}</w:t>
-      </w:r>
-      <w:r>
-        <w:rPr>
-          <w:rFonts w:ascii="Palatino Linotype" w:hAnsi="Palatino Linotype"/>
-          <w:sz w:val="20"/>
-          <w:szCs w:val="20"/>
-        </w:rPr>
-        <w:t>The Court explained that Defendant was charged with the offense</w:t>
-      </w:r>
-      <w:r>
-        <w:rPr>
-          <w:rFonts w:ascii="Palatino Linotype" w:hAnsi="Palatino Linotype"/>
-          <w:sz w:val="20"/>
-          <w:szCs w:val="20"/>
-        </w:rPr>
-        <w:t>(</w:t>
-      </w:r>
-      <w:r>
-        <w:rPr>
-          <w:rFonts w:ascii="Palatino Linotype" w:hAnsi="Palatino Linotype"/>
-          <w:sz w:val="20"/>
-          <w:szCs w:val="20"/>
-        </w:rPr>
-        <w:t>s</w:t>
-      </w:r>
-      <w:r>
-        <w:rPr>
-          <w:rFonts w:ascii="Palatino Linotype" w:hAnsi="Palatino Linotype"/>
-          <w:sz w:val="20"/>
-          <w:szCs w:val="20"/>
-        </w:rPr>
-        <w:t>)</w:t>
-      </w:r>
-      <w:r>
-        <w:rPr>
-          <w:rFonts w:ascii="Palatino Linotype" w:hAnsi="Palatino Linotype"/>
-          <w:sz w:val="20"/>
-          <w:szCs w:val="20"/>
-        </w:rPr>
-        <w:t xml:space="preserve"> set fo</w:t>
-      </w:r>
-      <w:r>
-        <w:rPr>
-          <w:rFonts w:ascii="Palatino Linotype" w:hAnsi="Palatino Linotype"/>
-          <w:sz w:val="20"/>
-          <w:szCs w:val="20"/>
-        </w:rPr>
-        <w:t xml:space="preserve">rth below. </w:t>
-      </w:r>
-      <w:r>
-        <w:rPr>
-          <w:rFonts w:ascii="Palatino Linotype" w:hAnsi="Palatino Linotype"/>
-          <w:sz w:val="20"/>
-          <w:szCs w:val="20"/>
-        </w:rPr>
-        <w:t xml:space="preserve">The Court advised that if Defendant is not a United States citizen any plea or conviction could result in deportation, exclusion from admission into the United States, or denial of naturalization under United States law. </w:t>
+        <w:t xml:space="preserve">{% if </w:t>
+      </w:r>
+      <w:proofErr w:type="spellStart"/>
+      <w:r>
+        <w:rPr>
+          <w:rFonts w:ascii="Palatino Linotype" w:hAnsi="Palatino Linotype"/>
+          <w:sz w:val="20"/>
+          <w:szCs w:val="20"/>
+        </w:rPr>
+        <w:t>appearance_reason</w:t>
+      </w:r>
+      <w:proofErr w:type="spellEnd"/>
+      <w:r>
+        <w:rPr>
+          <w:rFonts w:ascii="Palatino Linotype" w:hAnsi="Palatino Linotype"/>
+          <w:sz w:val="20"/>
+          <w:szCs w:val="20"/>
+        </w:rPr>
+        <w:t xml:space="preserve"> != ‘sentencing’ %}</w:t>
+      </w:r>
+      <w:r>
+        <w:rPr>
+          <w:rFonts w:ascii="Palatino Linotype" w:hAnsi="Palatino Linotype"/>
+          <w:sz w:val="20"/>
+          <w:szCs w:val="20"/>
+        </w:rPr>
+        <w:t xml:space="preserve"> </w:t>
+      </w:r>
+      <w:r>
+        <w:rPr>
+          <w:rFonts w:ascii="Palatino Linotype" w:hAnsi="Palatino Linotype"/>
+          <w:sz w:val="20"/>
+          <w:szCs w:val="20"/>
+        </w:rPr>
+        <w:t xml:space="preserve">The Defendant understood the nature of  the charge(s), all constitutional rights, potential consequences to citizenship, and the effects of the plea. </w:t>
+      </w:r>
+      <w:r>
+        <w:rPr>
+          <w:rFonts w:ascii="Palatino Linotype" w:hAnsi="Palatino Linotype"/>
+          <w:sz w:val="20"/>
+          <w:szCs w:val="20"/>
+        </w:rPr>
+        <w:t xml:space="preserve">The Court accepted Defendant’s plea, finding it was entered knowingly, voluntarily, and intelligently. </w:t>
       </w:r>
       <w:r>
         <w:rPr>
@@ -959,106 +1345,6 @@
         </w:rPr>
         <w:t>R.C. 2943.031.</w:t>
       </w:r>
-    </w:p>
-    <w:p>
-      <w:pPr>
-        <w:jc w:val="both"/>
-        <w:rPr>
-          <w:rFonts w:ascii="Palatino Linotype" w:hAnsi="Palatino Linotype"/>
-          <w:sz w:val="20"/>
-          <w:szCs w:val="20"/>
-        </w:rPr>
-      </w:pPr>
-    </w:p>
-    <w:p>
-      <w:pPr>
-        <w:jc w:val="both"/>
-        <w:rPr>
-          <w:rFonts w:ascii="Palatino Linotype" w:hAnsi="Palatino Linotype"/>
-          <w:sz w:val="20"/>
-          <w:szCs w:val="20"/>
-        </w:rPr>
-      </w:pPr>
-      <w:r>
-        <w:rPr>
-          <w:rFonts w:ascii="Palatino Linotype" w:hAnsi="Palatino Linotype"/>
-          <w:sz w:val="20"/>
-          <w:szCs w:val="20"/>
-        </w:rPr>
-        <w:t>The Defendant</w:t>
-      </w:r>
-      <w:r>
-        <w:rPr>
-          <w:rFonts w:ascii="Palatino Linotype" w:hAnsi="Palatino Linotype"/>
-          <w:sz w:val="20"/>
-          <w:szCs w:val="20"/>
-        </w:rPr>
-        <w:t xml:space="preserve"> understood the nature of the charge(s), all constitutional rights, and the effects of a plea</w:t>
-      </w:r>
-      <w:r>
-        <w:rPr>
-          <w:rFonts w:ascii="Palatino Linotype" w:hAnsi="Palatino Linotype"/>
-          <w:sz w:val="20"/>
-          <w:szCs w:val="20"/>
-        </w:rPr>
-        <w:t>. Defendant</w:t>
-      </w:r>
-      <w:r>
-        <w:rPr>
-          <w:rFonts w:ascii="Palatino Linotype" w:hAnsi="Palatino Linotype"/>
-          <w:sz w:val="20"/>
-          <w:szCs w:val="20"/>
-        </w:rPr>
-        <w:t xml:space="preserve"> entered a plea(s) to the charge(s) as set forth in the chart below. </w:t>
-      </w:r>
-      <w:r>
-        <w:rPr>
-          <w:rFonts w:ascii="Palatino Linotype" w:hAnsi="Palatino Linotype"/>
-          <w:sz w:val="20"/>
-          <w:szCs w:val="20"/>
-        </w:rPr>
-        <w:t>The Court</w:t>
-      </w:r>
-      <w:r>
-        <w:rPr>
-          <w:rFonts w:ascii="Palatino Linotype" w:hAnsi="Palatino Linotype"/>
-          <w:sz w:val="20"/>
-          <w:szCs w:val="20"/>
-        </w:rPr>
-        <w:t xml:space="preserve"> found that</w:t>
-      </w:r>
-      <w:r>
-        <w:rPr>
-          <w:rFonts w:ascii="Palatino Linotype" w:hAnsi="Palatino Linotype"/>
-          <w:sz w:val="20"/>
-          <w:szCs w:val="20"/>
-        </w:rPr>
-        <w:t xml:space="preserve"> the Defendant entered the plea knowingly, intelligently, and voluntarily, </w:t>
-      </w:r>
-      <w:r>
-        <w:rPr>
-          <w:rFonts w:ascii="Palatino Linotype" w:hAnsi="Palatino Linotype"/>
-          <w:sz w:val="20"/>
-          <w:szCs w:val="20"/>
-        </w:rPr>
-        <w:t xml:space="preserve">and the Court </w:t>
-      </w:r>
-      <w:r>
-        <w:rPr>
-          <w:rFonts w:ascii="Palatino Linotype" w:hAnsi="Palatino Linotype"/>
-          <w:sz w:val="20"/>
-          <w:szCs w:val="20"/>
-        </w:rPr>
-        <w:t>accepted the plea</w:t>
-      </w:r>
-      <w:r>
-        <w:rPr>
-          <w:rFonts w:ascii="Palatino Linotype" w:hAnsi="Palatino Linotype"/>
-          <w:sz w:val="20"/>
-          <w:szCs w:val="20"/>
-        </w:rPr>
-        <w:t xml:space="preserve">. </w:t>
-      </w:r>
       <w:r>
         <w:rPr>
           <w:rFonts w:ascii="Palatino Linotype" w:hAnsi="Palatino Linotype"/>
@@ -1067,38 +1353,16 @@
         </w:rPr>
         <w:t>{% endif %}</w:t>
       </w:r>
-      <w:r>
-        <w:rPr>
-          <w:rFonts w:ascii="Palatino Linotype" w:hAnsi="Palatino Linotype"/>
-          <w:sz w:val="20"/>
-          <w:szCs w:val="20"/>
-        </w:rPr>
-        <w:t>F</w:t>
-      </w:r>
-      <w:r>
-        <w:rPr>
-          <w:rFonts w:ascii="Palatino Linotype" w:hAnsi="Palatino Linotype"/>
-          <w:sz w:val="20"/>
-          <w:szCs w:val="20"/>
-        </w:rPr>
-        <w:t xml:space="preserve">ollowing allocution, </w:t>
-      </w:r>
-      <w:r>
-        <w:rPr>
-          <w:rFonts w:ascii="Palatino Linotype" w:hAnsi="Palatino Linotype"/>
-          <w:sz w:val="20"/>
-          <w:szCs w:val="20"/>
-        </w:rPr>
-        <w:t xml:space="preserve">the Court </w:t>
-      </w:r>
-      <w:r>
-        <w:rPr>
-          <w:rFonts w:ascii="Palatino Linotype" w:hAnsi="Palatino Linotype"/>
-          <w:sz w:val="20"/>
-          <w:szCs w:val="20"/>
-        </w:rPr>
-        <w:t>entered the following sentence:</w:t>
-      </w:r>
+      <w:bookmarkStart w:id="0" w:name="_Hlk159406093"/>
+      <w:r>
+        <w:rPr>
+          <w:rFonts w:ascii="Palatino Linotype" w:hAnsi="Palatino Linotype"/>
+          <w:sz w:val="20"/>
+          <w:szCs w:val="20"/>
+        </w:rPr>
+        <w:t>The Court considered the overriding purposes of misdemeanor sentencing when making its findings and entered the following sentence:</w:t>
+      </w:r>
+      <w:bookmarkEnd w:id="0"/>
     </w:p>
     <w:p>
       <w:pPr>
@@ -1199,7 +1463,51 @@
                 <w:sz w:val="20"/>
                 <w:szCs w:val="20"/>
               </w:rPr>
-              <w:t>{%tc for charge in charges_list %}</w:t>
+              <w:t>{%</w:t>
+            </w:r>
+            <w:proofErr w:type="spellStart"/>
+            <w:r>
+              <w:rPr>
+                <w:rFonts w:ascii="Palatino Linotype" w:hAnsi="Palatino Linotype"/>
+                <w:b/>
+                <w:bCs/>
+                <w:sz w:val="20"/>
+                <w:szCs w:val="20"/>
+              </w:rPr>
+              <w:t>tc</w:t>
+            </w:r>
+            <w:proofErr w:type="spellEnd"/>
+            <w:r>
+              <w:rPr>
+                <w:rFonts w:ascii="Palatino Linotype" w:hAnsi="Palatino Linotype"/>
+                <w:b/>
+                <w:bCs/>
+                <w:sz w:val="20"/>
+                <w:szCs w:val="20"/>
+              </w:rPr>
+              <w:t xml:space="preserve"> for charge in </w:t>
+            </w:r>
+            <w:proofErr w:type="spellStart"/>
+            <w:r>
+              <w:rPr>
+                <w:rFonts w:ascii="Palatino Linotype" w:hAnsi="Palatino Linotype"/>
+                <w:b/>
+                <w:bCs/>
+                <w:sz w:val="20"/>
+                <w:szCs w:val="20"/>
+              </w:rPr>
+              <w:t>charges_list</w:t>
+            </w:r>
+            <w:proofErr w:type="spellEnd"/>
+            <w:r>
+              <w:rPr>
+                <w:rFonts w:ascii="Palatino Linotype" w:hAnsi="Palatino Linotype"/>
+                <w:b/>
+                <w:bCs/>
+                <w:sz w:val="20"/>
+                <w:szCs w:val="20"/>
+              </w:rPr>
+              <w:t xml:space="preserve"> %}</w:t>
             </w:r>
           </w:p>
         </w:tc>
@@ -1237,7 +1545,29 @@
                 <w:sz w:val="20"/>
                 <w:szCs w:val="20"/>
               </w:rPr>
-              <w:t>{{ charge.offense }}</w:t>
+              <w:t xml:space="preserve">{{ </w:t>
+            </w:r>
+            <w:proofErr w:type="spellStart"/>
+            <w:r>
+              <w:rPr>
+                <w:rFonts w:ascii="Palatino Linotype" w:hAnsi="Palatino Linotype"/>
+                <w:b/>
+                <w:bCs/>
+                <w:sz w:val="20"/>
+                <w:szCs w:val="20"/>
+              </w:rPr>
+              <w:t>charge.offense</w:t>
+            </w:r>
+            <w:proofErr w:type="spellEnd"/>
+            <w:r>
+              <w:rPr>
+                <w:rFonts w:ascii="Palatino Linotype" w:hAnsi="Palatino Linotype"/>
+                <w:b/>
+                <w:bCs/>
+                <w:sz w:val="20"/>
+                <w:szCs w:val="20"/>
+              </w:rPr>
+              <w:t xml:space="preserve"> }}</w:t>
             </w:r>
           </w:p>
         </w:tc>
@@ -1275,7 +1605,51 @@
                 <w:sz w:val="20"/>
                 <w:szCs w:val="20"/>
               </w:rPr>
-              <w:t>{%tc endfor %}</w:t>
+              <w:t>{%</w:t>
+            </w:r>
+            <w:proofErr w:type="spellStart"/>
+            <w:r>
+              <w:rPr>
+                <w:rFonts w:ascii="Palatino Linotype" w:hAnsi="Palatino Linotype"/>
+                <w:b/>
+                <w:bCs/>
+                <w:sz w:val="20"/>
+                <w:szCs w:val="20"/>
+              </w:rPr>
+              <w:t>tc</w:t>
+            </w:r>
+            <w:proofErr w:type="spellEnd"/>
+            <w:r>
+              <w:rPr>
+                <w:rFonts w:ascii="Palatino Linotype" w:hAnsi="Palatino Linotype"/>
+                <w:b/>
+                <w:bCs/>
+                <w:sz w:val="20"/>
+                <w:szCs w:val="20"/>
+              </w:rPr>
+              <w:t xml:space="preserve"> </w:t>
+            </w:r>
+            <w:proofErr w:type="spellStart"/>
+            <w:r>
+              <w:rPr>
+                <w:rFonts w:ascii="Palatino Linotype" w:hAnsi="Palatino Linotype"/>
+                <w:b/>
+                <w:bCs/>
+                <w:sz w:val="20"/>
+                <w:szCs w:val="20"/>
+              </w:rPr>
+              <w:t>endfor</w:t>
+            </w:r>
+            <w:proofErr w:type="spellEnd"/>
+            <w:r>
+              <w:rPr>
+                <w:rFonts w:ascii="Palatino Linotype" w:hAnsi="Palatino Linotype"/>
+                <w:b/>
+                <w:bCs/>
+                <w:sz w:val="20"/>
+                <w:szCs w:val="20"/>
+              </w:rPr>
+              <w:t xml:space="preserve"> %}</w:t>
             </w:r>
           </w:p>
         </w:tc>
@@ -1357,7 +1731,51 @@
                 <w:sz w:val="20"/>
                 <w:szCs w:val="20"/>
               </w:rPr>
-              <w:t>{%tc for charge in charges_list %}</w:t>
+              <w:t>{%</w:t>
+            </w:r>
+            <w:proofErr w:type="spellStart"/>
+            <w:r>
+              <w:rPr>
+                <w:rFonts w:ascii="Palatino Linotype" w:hAnsi="Palatino Linotype"/>
+                <w:b/>
+                <w:bCs/>
+                <w:sz w:val="20"/>
+                <w:szCs w:val="20"/>
+              </w:rPr>
+              <w:t>tc</w:t>
+            </w:r>
+            <w:proofErr w:type="spellEnd"/>
+            <w:r>
+              <w:rPr>
+                <w:rFonts w:ascii="Palatino Linotype" w:hAnsi="Palatino Linotype"/>
+                <w:b/>
+                <w:bCs/>
+                <w:sz w:val="20"/>
+                <w:szCs w:val="20"/>
+              </w:rPr>
+              <w:t xml:space="preserve"> for charge in </w:t>
+            </w:r>
+            <w:proofErr w:type="spellStart"/>
+            <w:r>
+              <w:rPr>
+                <w:rFonts w:ascii="Palatino Linotype" w:hAnsi="Palatino Linotype"/>
+                <w:b/>
+                <w:bCs/>
+                <w:sz w:val="20"/>
+                <w:szCs w:val="20"/>
+              </w:rPr>
+              <w:t>charges_list</w:t>
+            </w:r>
+            <w:proofErr w:type="spellEnd"/>
+            <w:r>
+              <w:rPr>
+                <w:rFonts w:ascii="Palatino Linotype" w:hAnsi="Palatino Linotype"/>
+                <w:b/>
+                <w:bCs/>
+                <w:sz w:val="20"/>
+                <w:szCs w:val="20"/>
+              </w:rPr>
+              <w:t xml:space="preserve"> %}</w:t>
             </w:r>
           </w:p>
         </w:tc>
@@ -1395,7 +1813,29 @@
                 <w:sz w:val="20"/>
                 <w:szCs w:val="20"/>
               </w:rPr>
-              <w:t>{{ charge.statute }}</w:t>
+              <w:t xml:space="preserve">{{ </w:t>
+            </w:r>
+            <w:proofErr w:type="spellStart"/>
+            <w:r>
+              <w:rPr>
+                <w:rFonts w:ascii="Palatino Linotype" w:hAnsi="Palatino Linotype"/>
+                <w:b/>
+                <w:bCs/>
+                <w:sz w:val="20"/>
+                <w:szCs w:val="20"/>
+              </w:rPr>
+              <w:t>charge.statute</w:t>
+            </w:r>
+            <w:proofErr w:type="spellEnd"/>
+            <w:r>
+              <w:rPr>
+                <w:rFonts w:ascii="Palatino Linotype" w:hAnsi="Palatino Linotype"/>
+                <w:b/>
+                <w:bCs/>
+                <w:sz w:val="20"/>
+                <w:szCs w:val="20"/>
+              </w:rPr>
+              <w:t xml:space="preserve"> }}</w:t>
             </w:r>
           </w:p>
         </w:tc>
@@ -1433,7 +1873,51 @@
                 <w:sz w:val="20"/>
                 <w:szCs w:val="20"/>
               </w:rPr>
-              <w:t>{%tc endfor %}</w:t>
+              <w:t>{%</w:t>
+            </w:r>
+            <w:proofErr w:type="spellStart"/>
+            <w:r>
+              <w:rPr>
+                <w:rFonts w:ascii="Palatino Linotype" w:hAnsi="Palatino Linotype"/>
+                <w:b/>
+                <w:bCs/>
+                <w:sz w:val="20"/>
+                <w:szCs w:val="20"/>
+              </w:rPr>
+              <w:t>tc</w:t>
+            </w:r>
+            <w:proofErr w:type="spellEnd"/>
+            <w:r>
+              <w:rPr>
+                <w:rFonts w:ascii="Palatino Linotype" w:hAnsi="Palatino Linotype"/>
+                <w:b/>
+                <w:bCs/>
+                <w:sz w:val="20"/>
+                <w:szCs w:val="20"/>
+              </w:rPr>
+              <w:t xml:space="preserve"> </w:t>
+            </w:r>
+            <w:proofErr w:type="spellStart"/>
+            <w:r>
+              <w:rPr>
+                <w:rFonts w:ascii="Palatino Linotype" w:hAnsi="Palatino Linotype"/>
+                <w:b/>
+                <w:bCs/>
+                <w:sz w:val="20"/>
+                <w:szCs w:val="20"/>
+              </w:rPr>
+              <w:t>endfor</w:t>
+            </w:r>
+            <w:proofErr w:type="spellEnd"/>
+            <w:r>
+              <w:rPr>
+                <w:rFonts w:ascii="Palatino Linotype" w:hAnsi="Palatino Linotype"/>
+                <w:b/>
+                <w:bCs/>
+                <w:sz w:val="20"/>
+                <w:szCs w:val="20"/>
+              </w:rPr>
+              <w:t xml:space="preserve"> %}</w:t>
             </w:r>
           </w:p>
         </w:tc>
@@ -1515,7 +1999,51 @@
                 <w:sz w:val="20"/>
                 <w:szCs w:val="20"/>
               </w:rPr>
-              <w:t>{%tc for charge in charges_list %}</w:t>
+              <w:t>{%</w:t>
+            </w:r>
+            <w:proofErr w:type="spellStart"/>
+            <w:r>
+              <w:rPr>
+                <w:rFonts w:ascii="Palatino Linotype" w:hAnsi="Palatino Linotype"/>
+                <w:b/>
+                <w:bCs/>
+                <w:sz w:val="20"/>
+                <w:szCs w:val="20"/>
+              </w:rPr>
+              <w:t>tc</w:t>
+            </w:r>
+            <w:proofErr w:type="spellEnd"/>
+            <w:r>
+              <w:rPr>
+                <w:rFonts w:ascii="Palatino Linotype" w:hAnsi="Palatino Linotype"/>
+                <w:b/>
+                <w:bCs/>
+                <w:sz w:val="20"/>
+                <w:szCs w:val="20"/>
+              </w:rPr>
+              <w:t xml:space="preserve"> for charge in </w:t>
+            </w:r>
+            <w:proofErr w:type="spellStart"/>
+            <w:r>
+              <w:rPr>
+                <w:rFonts w:ascii="Palatino Linotype" w:hAnsi="Palatino Linotype"/>
+                <w:b/>
+                <w:bCs/>
+                <w:sz w:val="20"/>
+                <w:szCs w:val="20"/>
+              </w:rPr>
+              <w:t>charges_list</w:t>
+            </w:r>
+            <w:proofErr w:type="spellEnd"/>
+            <w:r>
+              <w:rPr>
+                <w:rFonts w:ascii="Palatino Linotype" w:hAnsi="Palatino Linotype"/>
+                <w:b/>
+                <w:bCs/>
+                <w:sz w:val="20"/>
+                <w:szCs w:val="20"/>
+              </w:rPr>
+              <w:t xml:space="preserve"> %}</w:t>
             </w:r>
           </w:p>
         </w:tc>
@@ -1553,7 +2081,29 @@
                 <w:sz w:val="20"/>
                 <w:szCs w:val="20"/>
               </w:rPr>
-              <w:t>{{ charge.degree }}</w:t>
+              <w:t xml:space="preserve">{{ </w:t>
+            </w:r>
+            <w:proofErr w:type="spellStart"/>
+            <w:r>
+              <w:rPr>
+                <w:rFonts w:ascii="Palatino Linotype" w:hAnsi="Palatino Linotype"/>
+                <w:b/>
+                <w:bCs/>
+                <w:sz w:val="20"/>
+                <w:szCs w:val="20"/>
+              </w:rPr>
+              <w:t>charge.degree</w:t>
+            </w:r>
+            <w:proofErr w:type="spellEnd"/>
+            <w:r>
+              <w:rPr>
+                <w:rFonts w:ascii="Palatino Linotype" w:hAnsi="Palatino Linotype"/>
+                <w:b/>
+                <w:bCs/>
+                <w:sz w:val="20"/>
+                <w:szCs w:val="20"/>
+              </w:rPr>
+              <w:t xml:space="preserve"> }}</w:t>
             </w:r>
           </w:p>
         </w:tc>
@@ -1591,7 +2141,51 @@
                 <w:sz w:val="20"/>
                 <w:szCs w:val="20"/>
               </w:rPr>
-              <w:t>{%tc endfor %}</w:t>
+              <w:t>{%</w:t>
+            </w:r>
+            <w:proofErr w:type="spellStart"/>
+            <w:r>
+              <w:rPr>
+                <w:rFonts w:ascii="Palatino Linotype" w:hAnsi="Palatino Linotype"/>
+                <w:b/>
+                <w:bCs/>
+                <w:sz w:val="20"/>
+                <w:szCs w:val="20"/>
+              </w:rPr>
+              <w:t>tc</w:t>
+            </w:r>
+            <w:proofErr w:type="spellEnd"/>
+            <w:r>
+              <w:rPr>
+                <w:rFonts w:ascii="Palatino Linotype" w:hAnsi="Palatino Linotype"/>
+                <w:b/>
+                <w:bCs/>
+                <w:sz w:val="20"/>
+                <w:szCs w:val="20"/>
+              </w:rPr>
+              <w:t xml:space="preserve"> </w:t>
+            </w:r>
+            <w:proofErr w:type="spellStart"/>
+            <w:r>
+              <w:rPr>
+                <w:rFonts w:ascii="Palatino Linotype" w:hAnsi="Palatino Linotype"/>
+                <w:b/>
+                <w:bCs/>
+                <w:sz w:val="20"/>
+                <w:szCs w:val="20"/>
+              </w:rPr>
+              <w:t>endfor</w:t>
+            </w:r>
+            <w:proofErr w:type="spellEnd"/>
+            <w:r>
+              <w:rPr>
+                <w:rFonts w:ascii="Palatino Linotype" w:hAnsi="Palatino Linotype"/>
+                <w:b/>
+                <w:bCs/>
+                <w:sz w:val="20"/>
+                <w:szCs w:val="20"/>
+              </w:rPr>
+              <w:t xml:space="preserve"> %}</w:t>
             </w:r>
           </w:p>
         </w:tc>
@@ -1635,7 +2229,6 @@
                 <w:sz w:val="20"/>
                 <w:szCs w:val="20"/>
               </w:rPr>
-              <w:lastRenderedPageBreak/>
               <w:t>Plea</w:t>
             </w:r>
           </w:p>
@@ -1674,7 +2267,51 @@
                 <w:sz w:val="20"/>
                 <w:szCs w:val="20"/>
               </w:rPr>
-              <w:t>{%tc for charge in charges_list %}</w:t>
+              <w:t>{%</w:t>
+            </w:r>
+            <w:proofErr w:type="spellStart"/>
+            <w:r>
+              <w:rPr>
+                <w:rFonts w:ascii="Palatino Linotype" w:hAnsi="Palatino Linotype"/>
+                <w:b/>
+                <w:bCs/>
+                <w:sz w:val="20"/>
+                <w:szCs w:val="20"/>
+              </w:rPr>
+              <w:t>tc</w:t>
+            </w:r>
+            <w:proofErr w:type="spellEnd"/>
+            <w:r>
+              <w:rPr>
+                <w:rFonts w:ascii="Palatino Linotype" w:hAnsi="Palatino Linotype"/>
+                <w:b/>
+                <w:bCs/>
+                <w:sz w:val="20"/>
+                <w:szCs w:val="20"/>
+              </w:rPr>
+              <w:t xml:space="preserve"> for charge in </w:t>
+            </w:r>
+            <w:proofErr w:type="spellStart"/>
+            <w:r>
+              <w:rPr>
+                <w:rFonts w:ascii="Palatino Linotype" w:hAnsi="Palatino Linotype"/>
+                <w:b/>
+                <w:bCs/>
+                <w:sz w:val="20"/>
+                <w:szCs w:val="20"/>
+              </w:rPr>
+              <w:t>charges_list</w:t>
+            </w:r>
+            <w:proofErr w:type="spellEnd"/>
+            <w:r>
+              <w:rPr>
+                <w:rFonts w:ascii="Palatino Linotype" w:hAnsi="Palatino Linotype"/>
+                <w:b/>
+                <w:bCs/>
+                <w:sz w:val="20"/>
+                <w:szCs w:val="20"/>
+              </w:rPr>
+              <w:t xml:space="preserve"> %}</w:t>
             </w:r>
           </w:p>
         </w:tc>
@@ -1712,7 +2349,29 @@
                 <w:sz w:val="20"/>
                 <w:szCs w:val="20"/>
               </w:rPr>
-              <w:t>{{ charge.plea}}</w:t>
+              <w:t xml:space="preserve">{{ </w:t>
+            </w:r>
+            <w:proofErr w:type="spellStart"/>
+            <w:r>
+              <w:rPr>
+                <w:rFonts w:ascii="Palatino Linotype" w:hAnsi="Palatino Linotype"/>
+                <w:b/>
+                <w:bCs/>
+                <w:sz w:val="20"/>
+                <w:szCs w:val="20"/>
+              </w:rPr>
+              <w:t>charge.plea</w:t>
+            </w:r>
+            <w:proofErr w:type="spellEnd"/>
+            <w:r>
+              <w:rPr>
+                <w:rFonts w:ascii="Palatino Linotype" w:hAnsi="Palatino Linotype"/>
+                <w:b/>
+                <w:bCs/>
+                <w:sz w:val="20"/>
+                <w:szCs w:val="20"/>
+              </w:rPr>
+              <w:t>}}</w:t>
             </w:r>
           </w:p>
         </w:tc>
@@ -1750,7 +2409,51 @@
                 <w:sz w:val="20"/>
                 <w:szCs w:val="20"/>
               </w:rPr>
-              <w:t>{%tc endfor %}</w:t>
+              <w:t>{%</w:t>
+            </w:r>
+            <w:proofErr w:type="spellStart"/>
+            <w:r>
+              <w:rPr>
+                <w:rFonts w:ascii="Palatino Linotype" w:hAnsi="Palatino Linotype"/>
+                <w:b/>
+                <w:bCs/>
+                <w:sz w:val="20"/>
+                <w:szCs w:val="20"/>
+              </w:rPr>
+              <w:t>tc</w:t>
+            </w:r>
+            <w:proofErr w:type="spellEnd"/>
+            <w:r>
+              <w:rPr>
+                <w:rFonts w:ascii="Palatino Linotype" w:hAnsi="Palatino Linotype"/>
+                <w:b/>
+                <w:bCs/>
+                <w:sz w:val="20"/>
+                <w:szCs w:val="20"/>
+              </w:rPr>
+              <w:t xml:space="preserve"> </w:t>
+            </w:r>
+            <w:proofErr w:type="spellStart"/>
+            <w:r>
+              <w:rPr>
+                <w:rFonts w:ascii="Palatino Linotype" w:hAnsi="Palatino Linotype"/>
+                <w:b/>
+                <w:bCs/>
+                <w:sz w:val="20"/>
+                <w:szCs w:val="20"/>
+              </w:rPr>
+              <w:t>endfor</w:t>
+            </w:r>
+            <w:proofErr w:type="spellEnd"/>
+            <w:r>
+              <w:rPr>
+                <w:rFonts w:ascii="Palatino Linotype" w:hAnsi="Palatino Linotype"/>
+                <w:b/>
+                <w:bCs/>
+                <w:sz w:val="20"/>
+                <w:szCs w:val="20"/>
+              </w:rPr>
+              <w:t xml:space="preserve"> %}</w:t>
             </w:r>
           </w:p>
         </w:tc>
@@ -1794,6 +2497,7 @@
                 <w:sz w:val="20"/>
                 <w:szCs w:val="20"/>
               </w:rPr>
+              <w:lastRenderedPageBreak/>
               <w:t>Finding</w:t>
             </w:r>
           </w:p>
@@ -1832,7 +2536,51 @@
                 <w:sz w:val="20"/>
                 <w:szCs w:val="20"/>
               </w:rPr>
-              <w:t>{%tc for charge in charges_list %}</w:t>
+              <w:t>{%</w:t>
+            </w:r>
+            <w:proofErr w:type="spellStart"/>
+            <w:r>
+              <w:rPr>
+                <w:rFonts w:ascii="Palatino Linotype" w:hAnsi="Palatino Linotype"/>
+                <w:b/>
+                <w:bCs/>
+                <w:sz w:val="20"/>
+                <w:szCs w:val="20"/>
+              </w:rPr>
+              <w:t>tc</w:t>
+            </w:r>
+            <w:proofErr w:type="spellEnd"/>
+            <w:r>
+              <w:rPr>
+                <w:rFonts w:ascii="Palatino Linotype" w:hAnsi="Palatino Linotype"/>
+                <w:b/>
+                <w:bCs/>
+                <w:sz w:val="20"/>
+                <w:szCs w:val="20"/>
+              </w:rPr>
+              <w:t xml:space="preserve"> for charge in </w:t>
+            </w:r>
+            <w:proofErr w:type="spellStart"/>
+            <w:r>
+              <w:rPr>
+                <w:rFonts w:ascii="Palatino Linotype" w:hAnsi="Palatino Linotype"/>
+                <w:b/>
+                <w:bCs/>
+                <w:sz w:val="20"/>
+                <w:szCs w:val="20"/>
+              </w:rPr>
+              <w:t>charges_list</w:t>
+            </w:r>
+            <w:proofErr w:type="spellEnd"/>
+            <w:r>
+              <w:rPr>
+                <w:rFonts w:ascii="Palatino Linotype" w:hAnsi="Palatino Linotype"/>
+                <w:b/>
+                <w:bCs/>
+                <w:sz w:val="20"/>
+                <w:szCs w:val="20"/>
+              </w:rPr>
+              <w:t xml:space="preserve"> %}</w:t>
             </w:r>
           </w:p>
         </w:tc>
@@ -1870,7 +2618,29 @@
                 <w:sz w:val="20"/>
                 <w:szCs w:val="20"/>
               </w:rPr>
-              <w:t>{{ charge.finding }}</w:t>
+              <w:t xml:space="preserve">{{ </w:t>
+            </w:r>
+            <w:proofErr w:type="spellStart"/>
+            <w:r>
+              <w:rPr>
+                <w:rFonts w:ascii="Palatino Linotype" w:hAnsi="Palatino Linotype"/>
+                <w:b/>
+                <w:bCs/>
+                <w:sz w:val="20"/>
+                <w:szCs w:val="20"/>
+              </w:rPr>
+              <w:t>charge.finding</w:t>
+            </w:r>
+            <w:proofErr w:type="spellEnd"/>
+            <w:r>
+              <w:rPr>
+                <w:rFonts w:ascii="Palatino Linotype" w:hAnsi="Palatino Linotype"/>
+                <w:b/>
+                <w:bCs/>
+                <w:sz w:val="20"/>
+                <w:szCs w:val="20"/>
+              </w:rPr>
+              <w:t xml:space="preserve"> }}</w:t>
             </w:r>
           </w:p>
         </w:tc>
@@ -1908,7 +2678,51 @@
                 <w:sz w:val="20"/>
                 <w:szCs w:val="20"/>
               </w:rPr>
-              <w:t>{%tc endfor %}</w:t>
+              <w:t>{%</w:t>
+            </w:r>
+            <w:proofErr w:type="spellStart"/>
+            <w:r>
+              <w:rPr>
+                <w:rFonts w:ascii="Palatino Linotype" w:hAnsi="Palatino Linotype"/>
+                <w:b/>
+                <w:bCs/>
+                <w:sz w:val="20"/>
+                <w:szCs w:val="20"/>
+              </w:rPr>
+              <w:t>tc</w:t>
+            </w:r>
+            <w:proofErr w:type="spellEnd"/>
+            <w:r>
+              <w:rPr>
+                <w:rFonts w:ascii="Palatino Linotype" w:hAnsi="Palatino Linotype"/>
+                <w:b/>
+                <w:bCs/>
+                <w:sz w:val="20"/>
+                <w:szCs w:val="20"/>
+              </w:rPr>
+              <w:t xml:space="preserve"> </w:t>
+            </w:r>
+            <w:proofErr w:type="spellStart"/>
+            <w:r>
+              <w:rPr>
+                <w:rFonts w:ascii="Palatino Linotype" w:hAnsi="Palatino Linotype"/>
+                <w:b/>
+                <w:bCs/>
+                <w:sz w:val="20"/>
+                <w:szCs w:val="20"/>
+              </w:rPr>
+              <w:t>endfor</w:t>
+            </w:r>
+            <w:proofErr w:type="spellEnd"/>
+            <w:r>
+              <w:rPr>
+                <w:rFonts w:ascii="Palatino Linotype" w:hAnsi="Palatino Linotype"/>
+                <w:b/>
+                <w:bCs/>
+                <w:sz w:val="20"/>
+                <w:szCs w:val="20"/>
+              </w:rPr>
+              <w:t xml:space="preserve"> %}</w:t>
             </w:r>
           </w:p>
         </w:tc>
@@ -1990,7 +2804,51 @@
                 <w:sz w:val="20"/>
                 <w:szCs w:val="20"/>
               </w:rPr>
-              <w:t>{%tc for charge in charges_list %}</w:t>
+              <w:t>{%</w:t>
+            </w:r>
+            <w:proofErr w:type="spellStart"/>
+            <w:r>
+              <w:rPr>
+                <w:rFonts w:ascii="Palatino Linotype" w:hAnsi="Palatino Linotype"/>
+                <w:b/>
+                <w:bCs/>
+                <w:sz w:val="20"/>
+                <w:szCs w:val="20"/>
+              </w:rPr>
+              <w:t>tc</w:t>
+            </w:r>
+            <w:proofErr w:type="spellEnd"/>
+            <w:r>
+              <w:rPr>
+                <w:rFonts w:ascii="Palatino Linotype" w:hAnsi="Palatino Linotype"/>
+                <w:b/>
+                <w:bCs/>
+                <w:sz w:val="20"/>
+                <w:szCs w:val="20"/>
+              </w:rPr>
+              <w:t xml:space="preserve"> for charge in </w:t>
+            </w:r>
+            <w:proofErr w:type="spellStart"/>
+            <w:r>
+              <w:rPr>
+                <w:rFonts w:ascii="Palatino Linotype" w:hAnsi="Palatino Linotype"/>
+                <w:b/>
+                <w:bCs/>
+                <w:sz w:val="20"/>
+                <w:szCs w:val="20"/>
+              </w:rPr>
+              <w:t>charges_list</w:t>
+            </w:r>
+            <w:proofErr w:type="spellEnd"/>
+            <w:r>
+              <w:rPr>
+                <w:rFonts w:ascii="Palatino Linotype" w:hAnsi="Palatino Linotype"/>
+                <w:b/>
+                <w:bCs/>
+                <w:sz w:val="20"/>
+                <w:szCs w:val="20"/>
+              </w:rPr>
+              <w:t xml:space="preserve"> %}</w:t>
             </w:r>
           </w:p>
         </w:tc>
@@ -2028,7 +2886,29 @@
                 <w:sz w:val="20"/>
                 <w:szCs w:val="20"/>
               </w:rPr>
-              <w:t>{{ charge.fines_amount }}</w:t>
+              <w:t xml:space="preserve">{{ </w:t>
+            </w:r>
+            <w:proofErr w:type="spellStart"/>
+            <w:r>
+              <w:rPr>
+                <w:rFonts w:ascii="Palatino Linotype" w:hAnsi="Palatino Linotype"/>
+                <w:b/>
+                <w:bCs/>
+                <w:sz w:val="20"/>
+                <w:szCs w:val="20"/>
+              </w:rPr>
+              <w:t>charge.fines_amount</w:t>
+            </w:r>
+            <w:proofErr w:type="spellEnd"/>
+            <w:r>
+              <w:rPr>
+                <w:rFonts w:ascii="Palatino Linotype" w:hAnsi="Palatino Linotype"/>
+                <w:b/>
+                <w:bCs/>
+                <w:sz w:val="20"/>
+                <w:szCs w:val="20"/>
+              </w:rPr>
+              <w:t xml:space="preserve"> }}</w:t>
             </w:r>
           </w:p>
         </w:tc>
@@ -2066,7 +2946,51 @@
                 <w:sz w:val="20"/>
                 <w:szCs w:val="20"/>
               </w:rPr>
-              <w:t>{%tc endfor %}</w:t>
+              <w:t>{%</w:t>
+            </w:r>
+            <w:proofErr w:type="spellStart"/>
+            <w:r>
+              <w:rPr>
+                <w:rFonts w:ascii="Palatino Linotype" w:hAnsi="Palatino Linotype"/>
+                <w:b/>
+                <w:bCs/>
+                <w:sz w:val="20"/>
+                <w:szCs w:val="20"/>
+              </w:rPr>
+              <w:t>tc</w:t>
+            </w:r>
+            <w:proofErr w:type="spellEnd"/>
+            <w:r>
+              <w:rPr>
+                <w:rFonts w:ascii="Palatino Linotype" w:hAnsi="Palatino Linotype"/>
+                <w:b/>
+                <w:bCs/>
+                <w:sz w:val="20"/>
+                <w:szCs w:val="20"/>
+              </w:rPr>
+              <w:t xml:space="preserve"> </w:t>
+            </w:r>
+            <w:proofErr w:type="spellStart"/>
+            <w:r>
+              <w:rPr>
+                <w:rFonts w:ascii="Palatino Linotype" w:hAnsi="Palatino Linotype"/>
+                <w:b/>
+                <w:bCs/>
+                <w:sz w:val="20"/>
+                <w:szCs w:val="20"/>
+              </w:rPr>
+              <w:t>endfor</w:t>
+            </w:r>
+            <w:proofErr w:type="spellEnd"/>
+            <w:r>
+              <w:rPr>
+                <w:rFonts w:ascii="Palatino Linotype" w:hAnsi="Palatino Linotype"/>
+                <w:b/>
+                <w:bCs/>
+                <w:sz w:val="20"/>
+                <w:szCs w:val="20"/>
+              </w:rPr>
+              <w:t xml:space="preserve"> %}</w:t>
             </w:r>
           </w:p>
         </w:tc>
@@ -2168,7 +3092,51 @@
                 <w:sz w:val="20"/>
                 <w:szCs w:val="20"/>
               </w:rPr>
-              <w:t>{%tc for charge in charges_list %}</w:t>
+              <w:t>{%</w:t>
+            </w:r>
+            <w:proofErr w:type="spellStart"/>
+            <w:r>
+              <w:rPr>
+                <w:rFonts w:ascii="Palatino Linotype" w:hAnsi="Palatino Linotype"/>
+                <w:b/>
+                <w:bCs/>
+                <w:sz w:val="20"/>
+                <w:szCs w:val="20"/>
+              </w:rPr>
+              <w:t>tc</w:t>
+            </w:r>
+            <w:proofErr w:type="spellEnd"/>
+            <w:r>
+              <w:rPr>
+                <w:rFonts w:ascii="Palatino Linotype" w:hAnsi="Palatino Linotype"/>
+                <w:b/>
+                <w:bCs/>
+                <w:sz w:val="20"/>
+                <w:szCs w:val="20"/>
+              </w:rPr>
+              <w:t xml:space="preserve"> for charge in </w:t>
+            </w:r>
+            <w:proofErr w:type="spellStart"/>
+            <w:r>
+              <w:rPr>
+                <w:rFonts w:ascii="Palatino Linotype" w:hAnsi="Palatino Linotype"/>
+                <w:b/>
+                <w:bCs/>
+                <w:sz w:val="20"/>
+                <w:szCs w:val="20"/>
+              </w:rPr>
+              <w:t>charges_list</w:t>
+            </w:r>
+            <w:proofErr w:type="spellEnd"/>
+            <w:r>
+              <w:rPr>
+                <w:rFonts w:ascii="Palatino Linotype" w:hAnsi="Palatino Linotype"/>
+                <w:b/>
+                <w:bCs/>
+                <w:sz w:val="20"/>
+                <w:szCs w:val="20"/>
+              </w:rPr>
+              <w:t xml:space="preserve"> %}</w:t>
             </w:r>
           </w:p>
         </w:tc>
@@ -2206,7 +3174,29 @@
                 <w:sz w:val="20"/>
                 <w:szCs w:val="20"/>
               </w:rPr>
-              <w:t>{{ charge.fines_suspended }}</w:t>
+              <w:t xml:space="preserve">{{ </w:t>
+            </w:r>
+            <w:proofErr w:type="spellStart"/>
+            <w:r>
+              <w:rPr>
+                <w:rFonts w:ascii="Palatino Linotype" w:hAnsi="Palatino Linotype"/>
+                <w:b/>
+                <w:bCs/>
+                <w:sz w:val="20"/>
+                <w:szCs w:val="20"/>
+              </w:rPr>
+              <w:t>charge.fines_suspended</w:t>
+            </w:r>
+            <w:proofErr w:type="spellEnd"/>
+            <w:r>
+              <w:rPr>
+                <w:rFonts w:ascii="Palatino Linotype" w:hAnsi="Palatino Linotype"/>
+                <w:b/>
+                <w:bCs/>
+                <w:sz w:val="20"/>
+                <w:szCs w:val="20"/>
+              </w:rPr>
+              <w:t xml:space="preserve"> }}</w:t>
             </w:r>
           </w:p>
         </w:tc>
@@ -2244,7 +3234,51 @@
                 <w:sz w:val="20"/>
                 <w:szCs w:val="20"/>
               </w:rPr>
-              <w:t>{%tc endfor %}</w:t>
+              <w:t>{%</w:t>
+            </w:r>
+            <w:proofErr w:type="spellStart"/>
+            <w:r>
+              <w:rPr>
+                <w:rFonts w:ascii="Palatino Linotype" w:hAnsi="Palatino Linotype"/>
+                <w:b/>
+                <w:bCs/>
+                <w:sz w:val="20"/>
+                <w:szCs w:val="20"/>
+              </w:rPr>
+              <w:t>tc</w:t>
+            </w:r>
+            <w:proofErr w:type="spellEnd"/>
+            <w:r>
+              <w:rPr>
+                <w:rFonts w:ascii="Palatino Linotype" w:hAnsi="Palatino Linotype"/>
+                <w:b/>
+                <w:bCs/>
+                <w:sz w:val="20"/>
+                <w:szCs w:val="20"/>
+              </w:rPr>
+              <w:t xml:space="preserve"> </w:t>
+            </w:r>
+            <w:proofErr w:type="spellStart"/>
+            <w:r>
+              <w:rPr>
+                <w:rFonts w:ascii="Palatino Linotype" w:hAnsi="Palatino Linotype"/>
+                <w:b/>
+                <w:bCs/>
+                <w:sz w:val="20"/>
+                <w:szCs w:val="20"/>
+              </w:rPr>
+              <w:t>endfor</w:t>
+            </w:r>
+            <w:proofErr w:type="spellEnd"/>
+            <w:r>
+              <w:rPr>
+                <w:rFonts w:ascii="Palatino Linotype" w:hAnsi="Palatino Linotype"/>
+                <w:b/>
+                <w:bCs/>
+                <w:sz w:val="20"/>
+                <w:szCs w:val="20"/>
+              </w:rPr>
+              <w:t xml:space="preserve"> %}</w:t>
             </w:r>
           </w:p>
         </w:tc>
@@ -2299,9 +3333,29 @@
           <w:sz w:val="20"/>
           <w:szCs w:val="20"/>
         </w:rPr>
-        <w:t>if court_costs.ordered == ‘Yes’ %}</w:t>
-      </w:r>
-      <w:bookmarkStart w:id="0" w:name="_Hlk104836505"/>
+        <w:t xml:space="preserve">if </w:t>
+      </w:r>
+      <w:proofErr w:type="spellStart"/>
+      <w:r>
+        <w:rPr>
+          <w:rFonts w:ascii="Palatino Linotype" w:hAnsi="Palatino Linotype"/>
+          <w:bCs/>
+          <w:sz w:val="20"/>
+          <w:szCs w:val="20"/>
+        </w:rPr>
+        <w:t>court_costs.ordered</w:t>
+      </w:r>
+      <w:proofErr w:type="spellEnd"/>
+      <w:r>
+        <w:rPr>
+          <w:rFonts w:ascii="Palatino Linotype" w:hAnsi="Palatino Linotype"/>
+          <w:bCs/>
+          <w:sz w:val="20"/>
+          <w:szCs w:val="20"/>
+        </w:rPr>
+        <w:t xml:space="preserve"> == ‘Yes’ %}</w:t>
+      </w:r>
+      <w:bookmarkStart w:id="1" w:name="_Hlk104836505"/>
       <w:r>
         <w:rPr>
           <w:rFonts w:ascii="Palatino Linotype" w:hAnsi="Palatino Linotype"/>
@@ -2331,7 +3385,7 @@
         </w:rPr>
         <w:t xml:space="preserve">. </w:t>
       </w:r>
-      <w:bookmarkEnd w:id="0"/>
+      <w:bookmarkEnd w:id="1"/>
       <w:r>
         <w:rPr>
           <w:rFonts w:ascii="Palatino Linotype" w:hAnsi="Palatino Linotype"/>
@@ -2348,7 +3402,47 @@
           <w:sz w:val="20"/>
           <w:szCs w:val="20"/>
         </w:rPr>
-        <w:t xml:space="preserve"> elif court_costs.ordered == ‘Waived</w:t>
+        <w:t xml:space="preserve"> </w:t>
+      </w:r>
+      <w:proofErr w:type="spellStart"/>
+      <w:r>
+        <w:rPr>
+          <w:rFonts w:ascii="Palatino Linotype" w:hAnsi="Palatino Linotype"/>
+          <w:bCs/>
+          <w:sz w:val="20"/>
+          <w:szCs w:val="20"/>
+        </w:rPr>
+        <w:t>elif</w:t>
+      </w:r>
+      <w:proofErr w:type="spellEnd"/>
+      <w:r>
+        <w:rPr>
+          <w:rFonts w:ascii="Palatino Linotype" w:hAnsi="Palatino Linotype"/>
+          <w:bCs/>
+          <w:sz w:val="20"/>
+          <w:szCs w:val="20"/>
+        </w:rPr>
+        <w:t xml:space="preserve"> </w:t>
+      </w:r>
+      <w:proofErr w:type="spellStart"/>
+      <w:r>
+        <w:rPr>
+          <w:rFonts w:ascii="Palatino Linotype" w:hAnsi="Palatino Linotype"/>
+          <w:bCs/>
+          <w:sz w:val="20"/>
+          <w:szCs w:val="20"/>
+        </w:rPr>
+        <w:t>court_costs.ordered</w:t>
+      </w:r>
+      <w:proofErr w:type="spellEnd"/>
+      <w:r>
+        <w:rPr>
+          <w:rFonts w:ascii="Palatino Linotype" w:hAnsi="Palatino Linotype"/>
+          <w:bCs/>
+          <w:sz w:val="20"/>
+          <w:szCs w:val="20"/>
+        </w:rPr>
+        <w:t xml:space="preserve"> == ‘Waived</w:t>
       </w:r>
       <w:r>
         <w:rPr>
@@ -2385,7 +3479,47 @@
           <w:sz w:val="20"/>
           <w:szCs w:val="20"/>
         </w:rPr>
-        <w:t>{% elif court_costs.ordered == ‘Imposed in companion case’ %}</w:t>
+        <w:t xml:space="preserve">{% </w:t>
+      </w:r>
+      <w:proofErr w:type="spellStart"/>
+      <w:r>
+        <w:rPr>
+          <w:rFonts w:ascii="Palatino Linotype" w:hAnsi="Palatino Linotype"/>
+          <w:bCs/>
+          <w:sz w:val="20"/>
+          <w:szCs w:val="20"/>
+        </w:rPr>
+        <w:t>elif</w:t>
+      </w:r>
+      <w:proofErr w:type="spellEnd"/>
+      <w:r>
+        <w:rPr>
+          <w:rFonts w:ascii="Palatino Linotype" w:hAnsi="Palatino Linotype"/>
+          <w:bCs/>
+          <w:sz w:val="20"/>
+          <w:szCs w:val="20"/>
+        </w:rPr>
+        <w:t xml:space="preserve"> </w:t>
+      </w:r>
+      <w:proofErr w:type="spellStart"/>
+      <w:r>
+        <w:rPr>
+          <w:rFonts w:ascii="Palatino Linotype" w:hAnsi="Palatino Linotype"/>
+          <w:bCs/>
+          <w:sz w:val="20"/>
+          <w:szCs w:val="20"/>
+        </w:rPr>
+        <w:t>court_costs.ordered</w:t>
+      </w:r>
+      <w:proofErr w:type="spellEnd"/>
+      <w:r>
+        <w:rPr>
+          <w:rFonts w:ascii="Palatino Linotype" w:hAnsi="Palatino Linotype"/>
+          <w:bCs/>
+          <w:sz w:val="20"/>
+          <w:szCs w:val="20"/>
+        </w:rPr>
+        <w:t xml:space="preserve"> == ‘Imposed in companion case’ %}</w:t>
       </w:r>
       <w:r>
         <w:rPr>
@@ -2413,7 +3547,47 @@
           <w:sz w:val="20"/>
           <w:szCs w:val="20"/>
         </w:rPr>
-        <w:t>{% elif court_costs.ordered == ‘No’ %}</w:t>
+        <w:t xml:space="preserve">{% </w:t>
+      </w:r>
+      <w:proofErr w:type="spellStart"/>
+      <w:r>
+        <w:rPr>
+          <w:rFonts w:ascii="Palatino Linotype" w:hAnsi="Palatino Linotype"/>
+          <w:bCs/>
+          <w:sz w:val="20"/>
+          <w:szCs w:val="20"/>
+        </w:rPr>
+        <w:t>elif</w:t>
+      </w:r>
+      <w:proofErr w:type="spellEnd"/>
+      <w:r>
+        <w:rPr>
+          <w:rFonts w:ascii="Palatino Linotype" w:hAnsi="Palatino Linotype"/>
+          <w:bCs/>
+          <w:sz w:val="20"/>
+          <w:szCs w:val="20"/>
+        </w:rPr>
+        <w:t xml:space="preserve"> </w:t>
+      </w:r>
+      <w:proofErr w:type="spellStart"/>
+      <w:r>
+        <w:rPr>
+          <w:rFonts w:ascii="Palatino Linotype" w:hAnsi="Palatino Linotype"/>
+          <w:bCs/>
+          <w:sz w:val="20"/>
+          <w:szCs w:val="20"/>
+        </w:rPr>
+        <w:t>court_costs.ordered</w:t>
+      </w:r>
+      <w:proofErr w:type="spellEnd"/>
+      <w:r>
+        <w:rPr>
+          <w:rFonts w:ascii="Palatino Linotype" w:hAnsi="Palatino Linotype"/>
+          <w:bCs/>
+          <w:sz w:val="20"/>
+          <w:szCs w:val="20"/>
+        </w:rPr>
+        <w:t xml:space="preserve"> == ‘No’ %}</w:t>
       </w:r>
       <w:r>
         <w:rPr>
@@ -2476,7 +3650,27 @@
           <w:sz w:val="20"/>
           <w:szCs w:val="20"/>
         </w:rPr>
-        <w:t>if court_costs.ordered == ‘Yes’ %}</w:t>
+        <w:t xml:space="preserve">if </w:t>
+      </w:r>
+      <w:proofErr w:type="spellStart"/>
+      <w:r>
+        <w:rPr>
+          <w:rFonts w:ascii="Palatino Linotype" w:hAnsi="Palatino Linotype"/>
+          <w:bCs/>
+          <w:sz w:val="20"/>
+          <w:szCs w:val="20"/>
+        </w:rPr>
+        <w:t>court_costs.ordered</w:t>
+      </w:r>
+      <w:proofErr w:type="spellEnd"/>
+      <w:r>
+        <w:rPr>
+          <w:rFonts w:ascii="Palatino Linotype" w:hAnsi="Palatino Linotype"/>
+          <w:bCs/>
+          <w:sz w:val="20"/>
+          <w:szCs w:val="20"/>
+        </w:rPr>
+        <w:t xml:space="preserve"> == ‘Yes’ %}</w:t>
       </w:r>
       <w:r>
         <w:rPr>
@@ -2528,6 +3722,7 @@
         </w:rPr>
         <w:t xml:space="preserve">{{ </w:t>
       </w:r>
+      <w:proofErr w:type="spellStart"/>
       <w:r>
         <w:rPr>
           <w:rFonts w:ascii="Palatino Linotype" w:hAnsi="Palatino Linotype"/>
@@ -2546,7 +3741,18 @@
           <w:sz w:val="20"/>
           <w:szCs w:val="20"/>
         </w:rPr>
-        <w:t>ability_to_pay_time }}</w:t>
+        <w:t>ability_to_pay_time</w:t>
+      </w:r>
+      <w:proofErr w:type="spellEnd"/>
+      <w:r>
+        <w:rPr>
+          <w:rFonts w:ascii="Palatino Linotype" w:hAnsi="Palatino Linotype"/>
+          <w:b/>
+          <w:bCs/>
+          <w:sz w:val="20"/>
+          <w:szCs w:val="20"/>
+        </w:rPr>
+        <w:t xml:space="preserve"> }}</w:t>
       </w:r>
       <w:r>
         <w:rPr>
@@ -2556,7 +3762,7 @@
         </w:rPr>
         <w:t xml:space="preserve">. </w:t>
       </w:r>
-      <w:bookmarkStart w:id="1" w:name="_Hlk94196527"/>
+      <w:bookmarkStart w:id="2" w:name="_Hlk94196527"/>
       <w:r>
         <w:rPr>
           <w:rFonts w:ascii="Palatino Linotype" w:hAnsi="Palatino Linotype"/>
@@ -2590,7 +3796,27 @@
           <w:sz w:val="20"/>
           <w:szCs w:val="20"/>
         </w:rPr>
-        <w:t>if court_costs.ordered == ‘Yes’ %}</w:t>
+        <w:t xml:space="preserve">if </w:t>
+      </w:r>
+      <w:proofErr w:type="spellStart"/>
+      <w:r>
+        <w:rPr>
+          <w:rFonts w:ascii="Palatino Linotype" w:hAnsi="Palatino Linotype"/>
+          <w:bCs/>
+          <w:sz w:val="20"/>
+          <w:szCs w:val="20"/>
+        </w:rPr>
+        <w:t>court_costs.ordered</w:t>
+      </w:r>
+      <w:proofErr w:type="spellEnd"/>
+      <w:r>
+        <w:rPr>
+          <w:rFonts w:ascii="Palatino Linotype" w:hAnsi="Palatino Linotype"/>
+          <w:bCs/>
+          <w:sz w:val="20"/>
+          <w:szCs w:val="20"/>
+        </w:rPr>
+        <w:t xml:space="preserve"> == ‘Yes’ %}</w:t>
       </w:r>
       <w:r>
         <w:rPr>
@@ -2616,7 +3842,7 @@
         </w:rPr>
         <w:t xml:space="preserve">in full by </w:t>
       </w:r>
-      <w:bookmarkEnd w:id="1"/>
+      <w:bookmarkEnd w:id="2"/>
       <w:r>
         <w:rPr>
           <w:rFonts w:ascii="Palatino Linotype" w:hAnsi="Palatino Linotype"/>
@@ -2627,6 +3853,7 @@
         </w:rPr>
         <w:t xml:space="preserve">{{ </w:t>
       </w:r>
+      <w:proofErr w:type="spellStart"/>
       <w:r>
         <w:rPr>
           <w:rFonts w:ascii="Palatino Linotype" w:hAnsi="Palatino Linotype"/>
@@ -2645,7 +3872,18 @@
           <w:sz w:val="20"/>
           <w:szCs w:val="20"/>
         </w:rPr>
-        <w:t>balance_due_date }}</w:t>
+        <w:t>balance_due_date</w:t>
+      </w:r>
+      <w:proofErr w:type="spellEnd"/>
+      <w:r>
+        <w:rPr>
+          <w:rFonts w:ascii="Palatino Linotype" w:hAnsi="Palatino Linotype"/>
+          <w:b/>
+          <w:bCs/>
+          <w:sz w:val="20"/>
+          <w:szCs w:val="20"/>
+        </w:rPr>
+        <w:t xml:space="preserve"> }}</w:t>
       </w:r>
       <w:r>
         <w:rPr>
@@ -2663,13 +3901,23 @@
         </w:rPr>
         <w:t xml:space="preserve">{% if </w:t>
       </w:r>
-      <w:r>
-        <w:rPr>
-          <w:rFonts w:ascii="Palatino Linotype" w:hAnsi="Palatino Linotype"/>
-          <w:sz w:val="20"/>
-          <w:szCs w:val="20"/>
-        </w:rPr>
-        <w:t>fines_and_costs_jail_credit is true</w:t>
+      <w:proofErr w:type="spellStart"/>
+      <w:r>
+        <w:rPr>
+          <w:rFonts w:ascii="Palatino Linotype" w:hAnsi="Palatino Linotype"/>
+          <w:sz w:val="20"/>
+          <w:szCs w:val="20"/>
+        </w:rPr>
+        <w:t>fines_and_costs_jail_credit</w:t>
+      </w:r>
+      <w:proofErr w:type="spellEnd"/>
+      <w:r>
+        <w:rPr>
+          <w:rFonts w:ascii="Palatino Linotype" w:hAnsi="Palatino Linotype"/>
+          <w:sz w:val="20"/>
+          <w:szCs w:val="20"/>
+        </w:rPr>
+        <w:t xml:space="preserve"> is true</w:t>
       </w:r>
       <w:r>
         <w:rPr>
@@ -2689,6 +3937,7 @@
         </w:rPr>
         <w:t xml:space="preserve">{{ </w:t>
       </w:r>
+      <w:proofErr w:type="spellStart"/>
       <w:r>
         <w:rPr>
           <w:rFonts w:ascii="Palatino Linotype" w:hAnsi="Palatino Linotype"/>
@@ -2699,6 +3948,7 @@
         </w:rPr>
         <w:t>fine_jail_days</w:t>
       </w:r>
+      <w:proofErr w:type="spellEnd"/>
       <w:r>
         <w:rPr>
           <w:rFonts w:ascii="Palatino Linotype" w:hAnsi="Palatino Linotype"/>
@@ -2749,7 +3999,25 @@
           <w:sz w:val="20"/>
           <w:szCs w:val="20"/>
         </w:rPr>
-        <w:t>{% if court_costs.ability_to_pay_time != ‘forthwith’ %}</w:t>
+        <w:t xml:space="preserve">{% if </w:t>
+      </w:r>
+      <w:proofErr w:type="spellStart"/>
+      <w:r>
+        <w:rPr>
+          <w:rFonts w:ascii="Palatino Linotype" w:hAnsi="Palatino Linotype"/>
+          <w:sz w:val="20"/>
+          <w:szCs w:val="20"/>
+        </w:rPr>
+        <w:t>court_costs.ability_to_pay_time</w:t>
+      </w:r>
+      <w:proofErr w:type="spellEnd"/>
+      <w:r>
+        <w:rPr>
+          <w:rFonts w:ascii="Palatino Linotype" w:hAnsi="Palatino Linotype"/>
+          <w:sz w:val="20"/>
+          <w:szCs w:val="20"/>
+        </w:rPr>
+        <w:t xml:space="preserve"> != ‘forthwith’ %}</w:t>
       </w:r>
       <w:r>
         <w:rPr>
@@ -2776,7 +4044,27 @@
           <w:sz w:val="20"/>
           <w:szCs w:val="20"/>
         </w:rPr>
-        <w:t>if court_costs.ordered == ‘Yes’ %}</w:t>
+        <w:t xml:space="preserve">if </w:t>
+      </w:r>
+      <w:proofErr w:type="spellStart"/>
+      <w:r>
+        <w:rPr>
+          <w:rFonts w:ascii="Palatino Linotype" w:hAnsi="Palatino Linotype"/>
+          <w:bCs/>
+          <w:sz w:val="20"/>
+          <w:szCs w:val="20"/>
+        </w:rPr>
+        <w:t>court_costs.ordered</w:t>
+      </w:r>
+      <w:proofErr w:type="spellEnd"/>
+      <w:r>
+        <w:rPr>
+          <w:rFonts w:ascii="Palatino Linotype" w:hAnsi="Palatino Linotype"/>
+          <w:bCs/>
+          <w:sz w:val="20"/>
+          <w:szCs w:val="20"/>
+        </w:rPr>
+        <w:t xml:space="preserve"> == ‘Yes’ %}</w:t>
       </w:r>
       <w:r>
         <w:rPr>
@@ -2816,7 +4104,23 @@
           <w:sz w:val="20"/>
           <w:szCs w:val="20"/>
         </w:rPr>
-        <w:t>. All Community Service hours must be approved by the Office of Community Control.</w:t>
+        <w:t xml:space="preserve">. All Community Service hours must be approved by </w:t>
+      </w:r>
+      <w:r>
+        <w:rPr>
+          <w:rFonts w:ascii="Palatino Linotype" w:hAnsi="Palatino Linotype"/>
+          <w:sz w:val="20"/>
+          <w:szCs w:val="20"/>
+        </w:rPr>
+        <w:t>Community Control</w:t>
+      </w:r>
+      <w:r>
+        <w:rPr>
+          <w:rFonts w:ascii="Palatino Linotype" w:hAnsi="Palatino Linotype"/>
+          <w:sz w:val="20"/>
+          <w:szCs w:val="20"/>
+        </w:rPr>
+        <w:t>.</w:t>
       </w:r>
       <w:r>
         <w:rPr>
@@ -2832,7 +4136,25 @@
           <w:sz w:val="20"/>
           <w:szCs w:val="20"/>
         </w:rPr>
-        <w:t>{% if distracted_driving is true %}{{‘\n\n’}}</w:t>
+        <w:t xml:space="preserve">{% if </w:t>
+      </w:r>
+      <w:proofErr w:type="spellStart"/>
+      <w:r>
+        <w:rPr>
+          <w:rFonts w:ascii="Palatino Linotype" w:hAnsi="Palatino Linotype"/>
+          <w:sz w:val="20"/>
+          <w:szCs w:val="20"/>
+        </w:rPr>
+        <w:t>distracted_driving</w:t>
+      </w:r>
+      <w:proofErr w:type="spellEnd"/>
+      <w:r>
+        <w:rPr>
+          <w:rFonts w:ascii="Palatino Linotype" w:hAnsi="Palatino Linotype"/>
+          <w:sz w:val="20"/>
+          <w:szCs w:val="20"/>
+        </w:rPr>
+        <w:t xml:space="preserve"> is true %}{{‘\n\n’}}</w:t>
       </w:r>
       <w:r>
         <w:rPr>
@@ -2891,15 +4213,33 @@
           <w:sz w:val="20"/>
           <w:szCs w:val="20"/>
         </w:rPr>
-        <w:t>{% if community_service</w:t>
-      </w:r>
-      <w:r>
-        <w:rPr>
-          <w:rFonts w:ascii="Palatino Linotype" w:hAnsi="Palatino Linotype"/>
-          <w:sz w:val="20"/>
-          <w:szCs w:val="20"/>
-        </w:rPr>
-        <w:t xml:space="preserve">.ordered is true </w:t>
+        <w:t xml:space="preserve">{% if </w:t>
+      </w:r>
+      <w:proofErr w:type="spellStart"/>
+      <w:r>
+        <w:rPr>
+          <w:rFonts w:ascii="Palatino Linotype" w:hAnsi="Palatino Linotype"/>
+          <w:sz w:val="20"/>
+          <w:szCs w:val="20"/>
+        </w:rPr>
+        <w:t>community_service</w:t>
+      </w:r>
+      <w:r>
+        <w:rPr>
+          <w:rFonts w:ascii="Palatino Linotype" w:hAnsi="Palatino Linotype"/>
+          <w:sz w:val="20"/>
+          <w:szCs w:val="20"/>
+        </w:rPr>
+        <w:t>.ordered</w:t>
+      </w:r>
+      <w:proofErr w:type="spellEnd"/>
+      <w:r>
+        <w:rPr>
+          <w:rFonts w:ascii="Palatino Linotype" w:hAnsi="Palatino Linotype"/>
+          <w:sz w:val="20"/>
+          <w:szCs w:val="20"/>
+        </w:rPr>
+        <w:t xml:space="preserve"> is true </w:t>
       </w:r>
       <w:r>
         <w:rPr>
@@ -2969,6 +4309,7 @@
         </w:rPr>
         <w:t xml:space="preserve">{{ </w:t>
       </w:r>
+      <w:proofErr w:type="spellStart"/>
       <w:r>
         <w:rPr>
           <w:rFonts w:ascii="Palatino Linotype" w:hAnsi="Palatino Linotype"/>
@@ -2983,7 +4324,16 @@
           <w:sz w:val="20"/>
           <w:szCs w:val="20"/>
         </w:rPr>
-        <w:t>hours_of_service }}</w:t>
+        <w:t>hours_of_service</w:t>
+      </w:r>
+      <w:proofErr w:type="spellEnd"/>
+      <w:r>
+        <w:rPr>
+          <w:rFonts w:ascii="Palatino Linotype" w:hAnsi="Palatino Linotype"/>
+          <w:sz w:val="20"/>
+          <w:szCs w:val="20"/>
+        </w:rPr>
+        <w:t xml:space="preserve"> }}</w:t>
       </w:r>
       <w:r>
         <w:rPr>
@@ -3001,6 +4351,7 @@
         </w:rPr>
         <w:t xml:space="preserve">{{ </w:t>
       </w:r>
+      <w:proofErr w:type="spellStart"/>
       <w:r>
         <w:rPr>
           <w:rFonts w:ascii="Palatino Linotype" w:hAnsi="Palatino Linotype"/>
@@ -3015,15 +4366,40 @@
           <w:sz w:val="20"/>
           <w:szCs w:val="20"/>
         </w:rPr>
-        <w:t>days_to_complete_service }}</w:t>
-      </w:r>
-      <w:r>
-        <w:rPr>
-          <w:rFonts w:ascii="Palatino Linotype" w:hAnsi="Palatino Linotype"/>
-          <w:sz w:val="20"/>
-          <w:szCs w:val="20"/>
-        </w:rPr>
-        <w:t xml:space="preserve"> days. Defendant shall show proof of completion of all completed hours to the Office of Community Control on or before </w:t>
+        <w:t>days_to_complete_service</w:t>
+      </w:r>
+      <w:proofErr w:type="spellEnd"/>
+      <w:r>
+        <w:rPr>
+          <w:rFonts w:ascii="Palatino Linotype" w:hAnsi="Palatino Linotype"/>
+          <w:sz w:val="20"/>
+          <w:szCs w:val="20"/>
+        </w:rPr>
+        <w:t xml:space="preserve"> }}</w:t>
+      </w:r>
+      <w:r>
+        <w:rPr>
+          <w:rFonts w:ascii="Palatino Linotype" w:hAnsi="Palatino Linotype"/>
+          <w:sz w:val="20"/>
+          <w:szCs w:val="20"/>
+        </w:rPr>
+        <w:t xml:space="preserve"> days. Defendant shall show proof of completion of all completed hours to </w:t>
+      </w:r>
+      <w:r>
+        <w:rPr>
+          <w:rFonts w:ascii="Palatino Linotype" w:hAnsi="Palatino Linotype"/>
+          <w:sz w:val="20"/>
+          <w:szCs w:val="20"/>
+        </w:rPr>
+        <w:t>Community Control</w:t>
+      </w:r>
+      <w:r>
+        <w:rPr>
+          <w:rFonts w:ascii="Palatino Linotype" w:hAnsi="Palatino Linotype"/>
+          <w:sz w:val="20"/>
+          <w:szCs w:val="20"/>
+        </w:rPr>
+        <w:t xml:space="preserve"> on or before </w:t>
       </w:r>
       <w:r>
         <w:rPr>
@@ -3033,6 +4409,7 @@
         </w:rPr>
         <w:t xml:space="preserve">{{ </w:t>
       </w:r>
+      <w:proofErr w:type="spellStart"/>
       <w:r>
         <w:rPr>
           <w:rFonts w:ascii="Palatino Linotype" w:hAnsi="Palatino Linotype"/>
@@ -3047,7 +4424,16 @@
           <w:sz w:val="20"/>
           <w:szCs w:val="20"/>
         </w:rPr>
-        <w:t>due_date_for_service }}</w:t>
+        <w:t>due_date_for_service</w:t>
+      </w:r>
+      <w:proofErr w:type="spellEnd"/>
+      <w:r>
+        <w:rPr>
+          <w:rFonts w:ascii="Palatino Linotype" w:hAnsi="Palatino Linotype"/>
+          <w:sz w:val="20"/>
+          <w:szCs w:val="20"/>
+        </w:rPr>
+        <w:t xml:space="preserve"> }}</w:t>
       </w:r>
       <w:r>
         <w:rPr>
@@ -3071,7 +4457,43 @@
           <w:sz w:val="20"/>
           <w:szCs w:val="20"/>
         </w:rPr>
-        <w:t>{% if fra_in_file is not none %}{% if fra_in_court is not none %}</w:t>
+        <w:t xml:space="preserve">{% if </w:t>
+      </w:r>
+      <w:proofErr w:type="spellStart"/>
+      <w:r>
+        <w:rPr>
+          <w:rFonts w:ascii="Palatino Linotype" w:hAnsi="Palatino Linotype"/>
+          <w:sz w:val="20"/>
+          <w:szCs w:val="20"/>
+        </w:rPr>
+        <w:t>fra_in_file</w:t>
+      </w:r>
+      <w:proofErr w:type="spellEnd"/>
+      <w:r>
+        <w:rPr>
+          <w:rFonts w:ascii="Palatino Linotype" w:hAnsi="Palatino Linotype"/>
+          <w:sz w:val="20"/>
+          <w:szCs w:val="20"/>
+        </w:rPr>
+        <w:t xml:space="preserve"> is not none %}{% if </w:t>
+      </w:r>
+      <w:proofErr w:type="spellStart"/>
+      <w:r>
+        <w:rPr>
+          <w:rFonts w:ascii="Palatino Linotype" w:hAnsi="Palatino Linotype"/>
+          <w:sz w:val="20"/>
+          <w:szCs w:val="20"/>
+        </w:rPr>
+        <w:t>fra_in_court</w:t>
+      </w:r>
+      <w:proofErr w:type="spellEnd"/>
+      <w:r>
+        <w:rPr>
+          <w:rFonts w:ascii="Palatino Linotype" w:hAnsi="Palatino Linotype"/>
+          <w:sz w:val="20"/>
+          <w:szCs w:val="20"/>
+        </w:rPr>
+        <w:t xml:space="preserve"> is not none %}</w:t>
       </w:r>
       <w:r>
         <w:rPr>
@@ -3140,7 +4562,27 @@
           <w:sz w:val="20"/>
           <w:szCs w:val="20"/>
         </w:rPr>
-        <w:t xml:space="preserve">{% if fra_in_file is true %} </w:t>
+        <w:t xml:space="preserve">{% if </w:t>
+      </w:r>
+      <w:proofErr w:type="spellStart"/>
+      <w:r>
+        <w:rPr>
+          <w:rFonts w:ascii="Palatino Linotype" w:hAnsi="Palatino Linotype"/>
+          <w:bCs/>
+          <w:sz w:val="20"/>
+          <w:szCs w:val="20"/>
+        </w:rPr>
+        <w:t>fra_in_file</w:t>
+      </w:r>
+      <w:proofErr w:type="spellEnd"/>
+      <w:r>
+        <w:rPr>
+          <w:rFonts w:ascii="Palatino Linotype" w:hAnsi="Palatino Linotype"/>
+          <w:bCs/>
+          <w:sz w:val="20"/>
+          <w:szCs w:val="20"/>
+        </w:rPr>
+        <w:t xml:space="preserve"> is true %} </w:t>
       </w:r>
       <w:r>
         <w:rPr>
@@ -3157,7 +4599,27 @@
           <w:sz w:val="20"/>
           <w:szCs w:val="20"/>
         </w:rPr>
-        <w:t xml:space="preserve">{% endif %}{% if fra_in_court is true %} </w:t>
+        <w:t xml:space="preserve">{% endif %}{% if </w:t>
+      </w:r>
+      <w:proofErr w:type="spellStart"/>
+      <w:r>
+        <w:rPr>
+          <w:rFonts w:ascii="Palatino Linotype" w:hAnsi="Palatino Linotype"/>
+          <w:bCs/>
+          <w:sz w:val="20"/>
+          <w:szCs w:val="20"/>
+        </w:rPr>
+        <w:t>fra_in_court</w:t>
+      </w:r>
+      <w:proofErr w:type="spellEnd"/>
+      <w:r>
+        <w:rPr>
+          <w:rFonts w:ascii="Palatino Linotype" w:hAnsi="Palatino Linotype"/>
+          <w:bCs/>
+          <w:sz w:val="20"/>
+          <w:szCs w:val="20"/>
+        </w:rPr>
+        <w:t xml:space="preserve"> is true %} </w:t>
       </w:r>
       <w:r>
         <w:rPr>
@@ -3190,7 +4652,47 @@
           <w:sz w:val="20"/>
           <w:szCs w:val="20"/>
         </w:rPr>
-        <w:t>{% endif %}{% if fra_in_file is false %}{% if fra_in_court is false %}</w:t>
+        <w:t xml:space="preserve">{% endif %}{% if </w:t>
+      </w:r>
+      <w:proofErr w:type="spellStart"/>
+      <w:r>
+        <w:rPr>
+          <w:rFonts w:ascii="Palatino Linotype" w:hAnsi="Palatino Linotype"/>
+          <w:bCs/>
+          <w:sz w:val="20"/>
+          <w:szCs w:val="20"/>
+        </w:rPr>
+        <w:t>fra_in_file</w:t>
+      </w:r>
+      <w:proofErr w:type="spellEnd"/>
+      <w:r>
+        <w:rPr>
+          <w:rFonts w:ascii="Palatino Linotype" w:hAnsi="Palatino Linotype"/>
+          <w:bCs/>
+          <w:sz w:val="20"/>
+          <w:szCs w:val="20"/>
+        </w:rPr>
+        <w:t xml:space="preserve"> is false %}{% if </w:t>
+      </w:r>
+      <w:proofErr w:type="spellStart"/>
+      <w:r>
+        <w:rPr>
+          <w:rFonts w:ascii="Palatino Linotype" w:hAnsi="Palatino Linotype"/>
+          <w:bCs/>
+          <w:sz w:val="20"/>
+          <w:szCs w:val="20"/>
+        </w:rPr>
+        <w:t>fra_in_court</w:t>
+      </w:r>
+      <w:proofErr w:type="spellEnd"/>
+      <w:r>
+        <w:rPr>
+          <w:rFonts w:ascii="Palatino Linotype" w:hAnsi="Palatino Linotype"/>
+          <w:bCs/>
+          <w:sz w:val="20"/>
+          <w:szCs w:val="20"/>
+        </w:rPr>
+        <w:t xml:space="preserve"> is false %}</w:t>
       </w:r>
       <w:r>
         <w:rPr>
@@ -3216,6 +4718,7 @@
         </w:rPr>
         <w:t xml:space="preserve">{% if </w:t>
       </w:r>
+      <w:proofErr w:type="spellStart"/>
       <w:r>
         <w:rPr>
           <w:rFonts w:ascii="Palatino Linotype" w:hAnsi="Palatino Linotype"/>
@@ -3230,24 +4733,24 @@
           <w:sz w:val="20"/>
           <w:szCs w:val="20"/>
         </w:rPr>
-        <w:t>.ordered is true</w:t>
-      </w:r>
-      <w:r>
-        <w:rPr>
-          <w:rFonts w:ascii="Palatino Linotype" w:hAnsi="Palatino Linotype"/>
-          <w:sz w:val="20"/>
-          <w:szCs w:val="20"/>
-        </w:rPr>
-        <w:t xml:space="preserve"> </w:t>
-      </w:r>
-      <w:r>
-        <w:rPr>
-          <w:rFonts w:ascii="Palatino Linotype" w:hAnsi="Palatino Linotype"/>
-          <w:sz w:val="20"/>
-          <w:szCs w:val="20"/>
-        </w:rPr>
-        <w:lastRenderedPageBreak/>
-        <w:t>%}</w:t>
+        <w:t>.ordered</w:t>
+      </w:r>
+      <w:proofErr w:type="spellEnd"/>
+      <w:r>
+        <w:rPr>
+          <w:rFonts w:ascii="Palatino Linotype" w:hAnsi="Palatino Linotype"/>
+          <w:sz w:val="20"/>
+          <w:szCs w:val="20"/>
+        </w:rPr>
+        <w:t xml:space="preserve"> is true</w:t>
+      </w:r>
+      <w:r>
+        <w:rPr>
+          <w:rFonts w:ascii="Palatino Linotype" w:hAnsi="Palatino Linotype"/>
+          <w:sz w:val="20"/>
+          <w:szCs w:val="20"/>
+        </w:rPr>
+        <w:t xml:space="preserve"> %}</w:t>
       </w:r>
       <w:r>
         <w:rPr>
@@ -3282,7 +4785,106 @@
           <w:sz w:val="20"/>
           <w:szCs w:val="20"/>
         </w:rPr>
-        <w:t xml:space="preserve">Defendant’s {{ license_suspension.license_type }} license is suspended from {{ license_suspension.suspended_date }}, for a term of {{ license_suspension.suspension_term }}. {% if license_suspension.als_terminated is true %}The Administrative License Suspension is terminated and the OBMV form 2261 shall issue. {% endif %}{% if license_suspension.remedial_driving_class_required is true %}The Defendant is required to complete a remedial driving class before the Defendant’s operator’s license may be reinstated. </w:t>
+        <w:t xml:space="preserve">Defendant’s {{ </w:t>
+      </w:r>
+      <w:proofErr w:type="spellStart"/>
+      <w:r>
+        <w:rPr>
+          <w:rFonts w:ascii="Palatino Linotype" w:hAnsi="Palatino Linotype"/>
+          <w:sz w:val="20"/>
+          <w:szCs w:val="20"/>
+        </w:rPr>
+        <w:t>license_suspension.license_type</w:t>
+      </w:r>
+      <w:proofErr w:type="spellEnd"/>
+      <w:r>
+        <w:rPr>
+          <w:rFonts w:ascii="Palatino Linotype" w:hAnsi="Palatino Linotype"/>
+          <w:sz w:val="20"/>
+          <w:szCs w:val="20"/>
+        </w:rPr>
+        <w:t xml:space="preserve"> }} license is suspended from {{ </w:t>
+      </w:r>
+      <w:proofErr w:type="spellStart"/>
+      <w:r>
+        <w:rPr>
+          <w:rFonts w:ascii="Palatino Linotype" w:hAnsi="Palatino Linotype"/>
+          <w:sz w:val="20"/>
+          <w:szCs w:val="20"/>
+        </w:rPr>
+        <w:t>license_suspension.suspended_date</w:t>
+      </w:r>
+      <w:proofErr w:type="spellEnd"/>
+      <w:r>
+        <w:rPr>
+          <w:rFonts w:ascii="Palatino Linotype" w:hAnsi="Palatino Linotype"/>
+          <w:sz w:val="20"/>
+          <w:szCs w:val="20"/>
+        </w:rPr>
+        <w:t xml:space="preserve"> }}, for a term of {{ </w:t>
+      </w:r>
+      <w:proofErr w:type="spellStart"/>
+      <w:r>
+        <w:rPr>
+          <w:rFonts w:ascii="Palatino Linotype" w:hAnsi="Palatino Linotype"/>
+          <w:sz w:val="20"/>
+          <w:szCs w:val="20"/>
+        </w:rPr>
+        <w:t>license_suspension.suspension_term</w:t>
+      </w:r>
+      <w:proofErr w:type="spellEnd"/>
+      <w:r>
+        <w:rPr>
+          <w:rFonts w:ascii="Palatino Linotype" w:hAnsi="Palatino Linotype"/>
+          <w:sz w:val="20"/>
+          <w:szCs w:val="20"/>
+        </w:rPr>
+        <w:t xml:space="preserve"> }}. {% if </w:t>
+      </w:r>
+      <w:proofErr w:type="spellStart"/>
+      <w:r>
+        <w:rPr>
+          <w:rFonts w:ascii="Palatino Linotype" w:hAnsi="Palatino Linotype"/>
+          <w:sz w:val="20"/>
+          <w:szCs w:val="20"/>
+        </w:rPr>
+        <w:t>license_suspension.als_terminated</w:t>
+      </w:r>
+      <w:proofErr w:type="spellEnd"/>
+      <w:r>
+        <w:rPr>
+          <w:rFonts w:ascii="Palatino Linotype" w:hAnsi="Palatino Linotype"/>
+          <w:sz w:val="20"/>
+          <w:szCs w:val="20"/>
+        </w:rPr>
+        <w:t xml:space="preserve"> is true %}The Administrative License Suspension is terminated and the OBMV form 2261 shall issue. {% endif %}{% if </w:t>
+      </w:r>
+      <w:proofErr w:type="spellStart"/>
+      <w:r>
+        <w:rPr>
+          <w:rFonts w:ascii="Palatino Linotype" w:hAnsi="Palatino Linotype"/>
+          <w:sz w:val="20"/>
+          <w:szCs w:val="20"/>
+        </w:rPr>
+        <w:t>license_suspension.remedial_driving_class_required</w:t>
+      </w:r>
+      <w:proofErr w:type="spellEnd"/>
+      <w:r>
+        <w:rPr>
+          <w:rFonts w:ascii="Palatino Linotype" w:hAnsi="Palatino Linotype"/>
+          <w:sz w:val="20"/>
+          <w:szCs w:val="20"/>
+        </w:rPr>
+        <w:t xml:space="preserve"> is true %}The </w:t>
+      </w:r>
+      <w:r>
+        <w:rPr>
+          <w:rFonts w:ascii="Palatino Linotype" w:hAnsi="Palatino Linotype"/>
+          <w:sz w:val="20"/>
+          <w:szCs w:val="20"/>
+        </w:rPr>
+        <w:lastRenderedPageBreak/>
+        <w:t xml:space="preserve">Defendant is required to complete a remedial driving class before the Defendant’s operator’s license may be reinstated. </w:t>
       </w:r>
       <w:r>
         <w:rPr>
@@ -3300,6 +4902,7 @@
         </w:rPr>
         <w:t xml:space="preserve">{% if </w:t>
       </w:r>
+      <w:proofErr w:type="spellStart"/>
       <w:r>
         <w:rPr>
           <w:rFonts w:ascii="Palatino Linotype" w:hAnsi="Palatino Linotype"/>
@@ -3324,6 +4927,7 @@
         </w:rPr>
         <w:t>required</w:t>
       </w:r>
+      <w:proofErr w:type="spellEnd"/>
       <w:r>
         <w:rPr>
           <w:rFonts w:ascii="Palatino Linotype" w:hAnsi="Palatino Linotype"/>
@@ -3380,6 +4984,7 @@
         </w:rPr>
         <w:t xml:space="preserve">{% if </w:t>
       </w:r>
+      <w:proofErr w:type="spellStart"/>
       <w:r>
         <w:rPr>
           <w:rFonts w:ascii="Palatino Linotype" w:hAnsi="Palatino Linotype"/>
@@ -3404,6 +5009,7 @@
         </w:rPr>
         <w:t>.ordered</w:t>
       </w:r>
+      <w:proofErr w:type="spellEnd"/>
       <w:r>
         <w:rPr>
           <w:rFonts w:ascii="Palatino Linotype" w:hAnsi="Palatino Linotype"/>
@@ -3465,6 +5071,7 @@
         </w:rPr>
         <w:t xml:space="preserve">{{ </w:t>
       </w:r>
+      <w:proofErr w:type="spellStart"/>
       <w:r>
         <w:rPr>
           <w:rFonts w:ascii="Palatino Linotype" w:hAnsi="Palatino Linotype"/>
@@ -3479,7 +5086,16 @@
           <w:sz w:val="20"/>
           <w:szCs w:val="20"/>
         </w:rPr>
-        <w:t>terms }}</w:t>
+        <w:t>terms</w:t>
+      </w:r>
+      <w:proofErr w:type="spellEnd"/>
+      <w:r>
+        <w:rPr>
+          <w:rFonts w:ascii="Palatino Linotype" w:hAnsi="Palatino Linotype"/>
+          <w:sz w:val="20"/>
+          <w:szCs w:val="20"/>
+        </w:rPr>
+        <w:t xml:space="preserve"> }}</w:t>
       </w:r>
       <w:r>
         <w:rPr>
@@ -3633,15 +5249,33 @@
           <w:sz w:val="20"/>
           <w:szCs w:val="20"/>
         </w:rPr>
-        <w:t>{{ judicial_officer.officer_</w:t>
-      </w:r>
-      <w:r>
-        <w:rPr>
-          <w:rFonts w:ascii="Palatino Linotype" w:hAnsi="Palatino Linotype"/>
-          <w:sz w:val="20"/>
-          <w:szCs w:val="20"/>
-        </w:rPr>
-        <w:t>type }}</w:t>
+        <w:t xml:space="preserve">{{ </w:t>
+      </w:r>
+      <w:proofErr w:type="spellStart"/>
+      <w:r>
+        <w:rPr>
+          <w:rFonts w:ascii="Palatino Linotype" w:hAnsi="Palatino Linotype"/>
+          <w:sz w:val="20"/>
+          <w:szCs w:val="20"/>
+        </w:rPr>
+        <w:t>judicial_officer.officer_</w:t>
+      </w:r>
+      <w:r>
+        <w:rPr>
+          <w:rFonts w:ascii="Palatino Linotype" w:hAnsi="Palatino Linotype"/>
+          <w:sz w:val="20"/>
+          <w:szCs w:val="20"/>
+        </w:rPr>
+        <w:t>type</w:t>
+      </w:r>
+      <w:proofErr w:type="spellEnd"/>
+      <w:r>
+        <w:rPr>
+          <w:rFonts w:ascii="Palatino Linotype" w:hAnsi="Palatino Linotype"/>
+          <w:sz w:val="20"/>
+          <w:szCs w:val="20"/>
+        </w:rPr>
+        <w:t xml:space="preserve"> }}</w:t>
       </w:r>
       <w:r>
         <w:rPr>
@@ -3657,7 +5291,16 @@
           <w:sz w:val="20"/>
           <w:szCs w:val="20"/>
         </w:rPr>
-        <w:t>{{ judicial_officer</w:t>
+        <w:t xml:space="preserve">{{ </w:t>
+      </w:r>
+      <w:proofErr w:type="spellStart"/>
+      <w:r>
+        <w:rPr>
+          <w:rFonts w:ascii="Palatino Linotype" w:hAnsi="Palatino Linotype"/>
+          <w:sz w:val="20"/>
+          <w:szCs w:val="20"/>
+        </w:rPr>
+        <w:t>judicial_officer</w:t>
       </w:r>
       <w:r>
         <w:rPr>
@@ -3667,6 +5310,7 @@
         </w:rPr>
         <w:t>.first_name</w:t>
       </w:r>
+      <w:proofErr w:type="spellEnd"/>
       <w:r>
         <w:rPr>
           <w:rFonts w:ascii="Palatino Linotype" w:hAnsi="Palatino Linotype"/>
@@ -3689,7 +5333,16 @@
           <w:sz w:val="20"/>
           <w:szCs w:val="20"/>
         </w:rPr>
-        <w:t>{{ judicial_officer</w:t>
+        <w:t xml:space="preserve">{{ </w:t>
+      </w:r>
+      <w:proofErr w:type="spellStart"/>
+      <w:r>
+        <w:rPr>
+          <w:rFonts w:ascii="Palatino Linotype" w:hAnsi="Palatino Linotype"/>
+          <w:sz w:val="20"/>
+          <w:szCs w:val="20"/>
+        </w:rPr>
+        <w:t>judicial_officer</w:t>
       </w:r>
       <w:r>
         <w:rPr>
@@ -3699,6 +5352,7 @@
         </w:rPr>
         <w:t>.last_name</w:t>
       </w:r>
+      <w:proofErr w:type="spellEnd"/>
       <w:r>
         <w:rPr>
           <w:rFonts w:ascii="Palatino Linotype" w:hAnsi="Palatino Linotype"/>
@@ -3744,7 +5398,17 @@
           <w:sz w:val="20"/>
           <w:szCs w:val="20"/>
         </w:rPr>
-        <w:t>% if judicial_of</w:t>
+        <w:t xml:space="preserve">% if </w:t>
+      </w:r>
+      <w:proofErr w:type="spellStart"/>
+      <w:r>
+        <w:rPr>
+          <w:rFonts w:ascii="Palatino Linotype" w:hAnsi="Palatino Linotype"/>
+          <w:bCs/>
+          <w:sz w:val="20"/>
+          <w:szCs w:val="20"/>
+        </w:rPr>
+        <w:t>judicial_of</w:t>
       </w:r>
       <w:r>
         <w:rPr>
@@ -3771,7 +5435,17 @@
           <w:sz w:val="20"/>
           <w:szCs w:val="20"/>
         </w:rPr>
-        <w:t>_type  ==  ‘Magistrate’ %}</w:t>
+        <w:t>_type</w:t>
+      </w:r>
+      <w:proofErr w:type="spellEnd"/>
+      <w:r>
+        <w:rPr>
+          <w:rFonts w:ascii="Palatino Linotype" w:hAnsi="Palatino Linotype"/>
+          <w:bCs/>
+          <w:sz w:val="20"/>
+          <w:szCs w:val="20"/>
+        </w:rPr>
+        <w:t xml:space="preserve">  ==  ‘Magistrate’ %}</w:t>
       </w:r>
     </w:p>
     <w:p>
@@ -3929,7 +5603,43 @@
           <w:sz w:val="16"/>
           <w:szCs w:val="16"/>
         </w:rPr>
-        <w:t>Prosecutor’s Office: PS    OM     EM; Defendant’s Attorney: PS     OM     EM; {{ defendant.first_name }} {{ defendant.last_name}}: PS     OM     EM;</w:t>
+        <w:t xml:space="preserve">Prosecutor’s Office: PS    OM     EM; Defendant’s Attorney: PS     OM     EM; {{ </w:t>
+      </w:r>
+      <w:proofErr w:type="spellStart"/>
+      <w:r>
+        <w:rPr>
+          <w:rFonts w:ascii="Palatino Linotype" w:hAnsi="Palatino Linotype"/>
+          <w:sz w:val="16"/>
+          <w:szCs w:val="16"/>
+        </w:rPr>
+        <w:t>defendant.first_name</w:t>
+      </w:r>
+      <w:proofErr w:type="spellEnd"/>
+      <w:r>
+        <w:rPr>
+          <w:rFonts w:ascii="Palatino Linotype" w:hAnsi="Palatino Linotype"/>
+          <w:sz w:val="16"/>
+          <w:szCs w:val="16"/>
+        </w:rPr>
+        <w:t xml:space="preserve"> }} {{ </w:t>
+      </w:r>
+      <w:proofErr w:type="spellStart"/>
+      <w:r>
+        <w:rPr>
+          <w:rFonts w:ascii="Palatino Linotype" w:hAnsi="Palatino Linotype"/>
+          <w:sz w:val="16"/>
+          <w:szCs w:val="16"/>
+        </w:rPr>
+        <w:t>defendant.last_name</w:t>
+      </w:r>
+      <w:proofErr w:type="spellEnd"/>
+      <w:r>
+        <w:rPr>
+          <w:rFonts w:ascii="Palatino Linotype" w:hAnsi="Palatino Linotype"/>
+          <w:sz w:val="16"/>
+          <w:szCs w:val="16"/>
+        </w:rPr>
+        <w:t>}}: PS     OM     EM;</w:t>
       </w:r>
       <w:r>
         <w:rPr>
@@ -4227,15 +5937,89 @@
                 <w:sz w:val="20"/>
                 <w:szCs w:val="20"/>
               </w:rPr>
-              <w:t>% if judicial_officer.officer_type  ==  ‘Magistrate’ %}Magistrate Decision</w:t>
-            </w:r>
-            <w:r>
-              <w:rPr>
-                <w:rFonts w:ascii="Palatino Linotype" w:hAnsi="Palatino Linotype"/>
-                <w:sz w:val="20"/>
-                <w:szCs w:val="20"/>
-              </w:rPr>
-              <w:t>{% elif judicial_officer.officer_type == ‘Judge’ %}Final Judgment Entry{% endif %} {{ case_number }}</w:t>
+              <w:t xml:space="preserve">% if </w:t>
+            </w:r>
+            <w:proofErr w:type="spellStart"/>
+            <w:r>
+              <w:rPr>
+                <w:rFonts w:ascii="Palatino Linotype" w:hAnsi="Palatino Linotype"/>
+                <w:bCs/>
+                <w:sz w:val="20"/>
+                <w:szCs w:val="20"/>
+              </w:rPr>
+              <w:t>judicial_officer.officer_type</w:t>
+            </w:r>
+            <w:proofErr w:type="spellEnd"/>
+            <w:r>
+              <w:rPr>
+                <w:rFonts w:ascii="Palatino Linotype" w:hAnsi="Palatino Linotype"/>
+                <w:bCs/>
+                <w:sz w:val="20"/>
+                <w:szCs w:val="20"/>
+              </w:rPr>
+              <w:t xml:space="preserve">  ==  ‘Magistrate’ %}Magistrate Decision</w:t>
+            </w:r>
+            <w:r>
+              <w:rPr>
+                <w:rFonts w:ascii="Palatino Linotype" w:hAnsi="Palatino Linotype"/>
+                <w:sz w:val="20"/>
+                <w:szCs w:val="20"/>
+              </w:rPr>
+              <w:t xml:space="preserve">{% </w:t>
+            </w:r>
+            <w:proofErr w:type="spellStart"/>
+            <w:r>
+              <w:rPr>
+                <w:rFonts w:ascii="Palatino Linotype" w:hAnsi="Palatino Linotype"/>
+                <w:sz w:val="20"/>
+                <w:szCs w:val="20"/>
+              </w:rPr>
+              <w:t>elif</w:t>
+            </w:r>
+            <w:proofErr w:type="spellEnd"/>
+            <w:r>
+              <w:rPr>
+                <w:rFonts w:ascii="Palatino Linotype" w:hAnsi="Palatino Linotype"/>
+                <w:sz w:val="20"/>
+                <w:szCs w:val="20"/>
+              </w:rPr>
+              <w:t xml:space="preserve"> </w:t>
+            </w:r>
+            <w:proofErr w:type="spellStart"/>
+            <w:r>
+              <w:rPr>
+                <w:rFonts w:ascii="Palatino Linotype" w:hAnsi="Palatino Linotype"/>
+                <w:sz w:val="20"/>
+                <w:szCs w:val="20"/>
+              </w:rPr>
+              <w:t>judicial_officer.officer_type</w:t>
+            </w:r>
+            <w:proofErr w:type="spellEnd"/>
+            <w:r>
+              <w:rPr>
+                <w:rFonts w:ascii="Palatino Linotype" w:hAnsi="Palatino Linotype"/>
+                <w:sz w:val="20"/>
+                <w:szCs w:val="20"/>
+              </w:rPr>
+              <w:t xml:space="preserve"> == ‘Judge’ %}Final Judgment Entry{% endif %} {{ </w:t>
+            </w:r>
+            <w:proofErr w:type="spellStart"/>
+            <w:r>
+              <w:rPr>
+                <w:rFonts w:ascii="Palatino Linotype" w:hAnsi="Palatino Linotype"/>
+                <w:sz w:val="20"/>
+                <w:szCs w:val="20"/>
+              </w:rPr>
+              <w:t>case_number</w:t>
+            </w:r>
+            <w:proofErr w:type="spellEnd"/>
+            <w:r>
+              <w:rPr>
+                <w:rFonts w:ascii="Palatino Linotype" w:hAnsi="Palatino Linotype"/>
+                <w:sz w:val="20"/>
+                <w:szCs w:val="20"/>
+              </w:rPr>
+              <w:t xml:space="preserve"> }}</w:t>
             </w:r>
           </w:p>
           <w:p>

</xml_diff>

<commit_message>
Replaced Fine Only and Jail back to origin develop - add print date
</commit_message>
<xml_diff>
--- a/resources/Templates/Fine_Only_Plea_Final_Judgment_Template.docx
+++ b/resources/Templates/Fine_Only_Plea_Final_Judgment_Template.docx
@@ -1318,55 +1318,23 @@
           <w:sz w:val="20"/>
           <w:szCs w:val="20"/>
         </w:rPr>
-        <w:t>The Court explained that Defendant was charged with the offense</w:t>
-      </w:r>
-      <w:r>
-        <w:rPr>
-          <w:rFonts w:ascii="Palatino Linotype" w:hAnsi="Palatino Linotype"/>
-          <w:sz w:val="20"/>
-          <w:szCs w:val="20"/>
-        </w:rPr>
-        <w:t>(</w:t>
-      </w:r>
-      <w:r>
-        <w:rPr>
-          <w:rFonts w:ascii="Palatino Linotype" w:hAnsi="Palatino Linotype"/>
-          <w:sz w:val="20"/>
-          <w:szCs w:val="20"/>
-        </w:rPr>
-        <w:t>s</w:t>
-      </w:r>
-      <w:r>
-        <w:rPr>
-          <w:rFonts w:ascii="Palatino Linotype" w:hAnsi="Palatino Linotype"/>
-          <w:sz w:val="20"/>
-          <w:szCs w:val="20"/>
-        </w:rPr>
-        <w:t>)</w:t>
-      </w:r>
-      <w:r>
-        <w:rPr>
-          <w:rFonts w:ascii="Palatino Linotype" w:hAnsi="Palatino Linotype"/>
-          <w:sz w:val="20"/>
-          <w:szCs w:val="20"/>
-        </w:rPr>
-        <w:t xml:space="preserve"> set fo</w:t>
-      </w:r>
-      <w:r>
-        <w:rPr>
-          <w:rFonts w:ascii="Palatino Linotype" w:hAnsi="Palatino Linotype"/>
-          <w:sz w:val="20"/>
-          <w:szCs w:val="20"/>
-        </w:rPr>
-        <w:t xml:space="preserve">rth below. </w:t>
-      </w:r>
-      <w:r>
-        <w:rPr>
-          <w:rFonts w:ascii="Palatino Linotype" w:hAnsi="Palatino Linotype"/>
-          <w:sz w:val="20"/>
-          <w:szCs w:val="20"/>
-        </w:rPr>
-        <w:t xml:space="preserve">The Court advised that if Defendant is not a United States citizen any plea or conviction could result in deportation, exclusion from admission into the United States, or denial of naturalization under United States law. </w:t>
+        <w:t xml:space="preserve"> </w:t>
+      </w:r>
+      <w:r>
+        <w:rPr>
+          <w:rFonts w:ascii="Palatino Linotype" w:hAnsi="Palatino Linotype"/>
+          <w:sz w:val="20"/>
+          <w:szCs w:val="20"/>
+        </w:rPr>
+        <w:t xml:space="preserve">The Defendant understood the nature of  the charge(s), all constitutional rights, potential consequences to citizenship, and the effects of the plea. </w:t>
+      </w:r>
+      <w:r>
+        <w:rPr>
+          <w:rFonts w:ascii="Palatino Linotype" w:hAnsi="Palatino Linotype"/>
+          <w:sz w:val="20"/>
+          <w:szCs w:val="20"/>
+        </w:rPr>
+        <w:t xml:space="preserve">The Court accepted Defendant’s plea, finding it was entered knowingly, voluntarily, and intelligently. </w:t>
       </w:r>
       <w:r>
         <w:rPr>
@@ -1377,106 +1345,6 @@
         </w:rPr>
         <w:t>R.C. 2943.031.</w:t>
       </w:r>
-    </w:p>
-    <w:p>
-      <w:pPr>
-        <w:jc w:val="both"/>
-        <w:rPr>
-          <w:rFonts w:ascii="Palatino Linotype" w:hAnsi="Palatino Linotype"/>
-          <w:sz w:val="20"/>
-          <w:szCs w:val="20"/>
-        </w:rPr>
-      </w:pPr>
-    </w:p>
-    <w:p>
-      <w:pPr>
-        <w:jc w:val="both"/>
-        <w:rPr>
-          <w:rFonts w:ascii="Palatino Linotype" w:hAnsi="Palatino Linotype"/>
-          <w:sz w:val="20"/>
-          <w:szCs w:val="20"/>
-        </w:rPr>
-      </w:pPr>
-      <w:r>
-        <w:rPr>
-          <w:rFonts w:ascii="Palatino Linotype" w:hAnsi="Palatino Linotype"/>
-          <w:sz w:val="20"/>
-          <w:szCs w:val="20"/>
-        </w:rPr>
-        <w:t>The Defendant</w:t>
-      </w:r>
-      <w:r>
-        <w:rPr>
-          <w:rFonts w:ascii="Palatino Linotype" w:hAnsi="Palatino Linotype"/>
-          <w:sz w:val="20"/>
-          <w:szCs w:val="20"/>
-        </w:rPr>
-        <w:t xml:space="preserve"> understood the nature of the charge(s), all constitutional rights, and the effects of a plea</w:t>
-      </w:r>
-      <w:r>
-        <w:rPr>
-          <w:rFonts w:ascii="Palatino Linotype" w:hAnsi="Palatino Linotype"/>
-          <w:sz w:val="20"/>
-          <w:szCs w:val="20"/>
-        </w:rPr>
-        <w:t>. Defendant</w:t>
-      </w:r>
-      <w:r>
-        <w:rPr>
-          <w:rFonts w:ascii="Palatino Linotype" w:hAnsi="Palatino Linotype"/>
-          <w:sz w:val="20"/>
-          <w:szCs w:val="20"/>
-        </w:rPr>
-        <w:t xml:space="preserve"> entered a plea(s) to the charge(s) as set forth in the chart below. </w:t>
-      </w:r>
-      <w:r>
-        <w:rPr>
-          <w:rFonts w:ascii="Palatino Linotype" w:hAnsi="Palatino Linotype"/>
-          <w:sz w:val="20"/>
-          <w:szCs w:val="20"/>
-        </w:rPr>
-        <w:t>The Court</w:t>
-      </w:r>
-      <w:r>
-        <w:rPr>
-          <w:rFonts w:ascii="Palatino Linotype" w:hAnsi="Palatino Linotype"/>
-          <w:sz w:val="20"/>
-          <w:szCs w:val="20"/>
-        </w:rPr>
-        <w:t xml:space="preserve"> found that</w:t>
-      </w:r>
-      <w:r>
-        <w:rPr>
-          <w:rFonts w:ascii="Palatino Linotype" w:hAnsi="Palatino Linotype"/>
-          <w:sz w:val="20"/>
-          <w:szCs w:val="20"/>
-        </w:rPr>
-        <w:t xml:space="preserve"> the Defendant entered the plea knowingly, intelligently, and voluntarily, </w:t>
-      </w:r>
-      <w:r>
-        <w:rPr>
-          <w:rFonts w:ascii="Palatino Linotype" w:hAnsi="Palatino Linotype"/>
-          <w:sz w:val="20"/>
-          <w:szCs w:val="20"/>
-        </w:rPr>
-        <w:t xml:space="preserve">and the Court </w:t>
-      </w:r>
-      <w:r>
-        <w:rPr>
-          <w:rFonts w:ascii="Palatino Linotype" w:hAnsi="Palatino Linotype"/>
-          <w:sz w:val="20"/>
-          <w:szCs w:val="20"/>
-        </w:rPr>
-        <w:t>accepted the plea</w:t>
-      </w:r>
-      <w:r>
-        <w:rPr>
-          <w:rFonts w:ascii="Palatino Linotype" w:hAnsi="Palatino Linotype"/>
-          <w:sz w:val="20"/>
-          <w:szCs w:val="20"/>
-        </w:rPr>
-        <w:t xml:space="preserve">. </w:t>
-      </w:r>
       <w:r>
         <w:rPr>
           <w:rFonts w:ascii="Palatino Linotype" w:hAnsi="Palatino Linotype"/>
@@ -1485,38 +1353,16 @@
         </w:rPr>
         <w:t>{% endif %}</w:t>
       </w:r>
-      <w:r>
-        <w:rPr>
-          <w:rFonts w:ascii="Palatino Linotype" w:hAnsi="Palatino Linotype"/>
-          <w:sz w:val="20"/>
-          <w:szCs w:val="20"/>
-        </w:rPr>
-        <w:t>F</w:t>
-      </w:r>
-      <w:r>
-        <w:rPr>
-          <w:rFonts w:ascii="Palatino Linotype" w:hAnsi="Palatino Linotype"/>
-          <w:sz w:val="20"/>
-          <w:szCs w:val="20"/>
-        </w:rPr>
-        <w:t xml:space="preserve">ollowing allocution, </w:t>
-      </w:r>
-      <w:r>
-        <w:rPr>
-          <w:rFonts w:ascii="Palatino Linotype" w:hAnsi="Palatino Linotype"/>
-          <w:sz w:val="20"/>
-          <w:szCs w:val="20"/>
-        </w:rPr>
-        <w:t xml:space="preserve">the Court </w:t>
-      </w:r>
-      <w:r>
-        <w:rPr>
-          <w:rFonts w:ascii="Palatino Linotype" w:hAnsi="Palatino Linotype"/>
-          <w:sz w:val="20"/>
-          <w:szCs w:val="20"/>
-        </w:rPr>
-        <w:t>entered the following sentence:</w:t>
-      </w:r>
+      <w:bookmarkStart w:id="0" w:name="_Hlk159406093"/>
+      <w:r>
+        <w:rPr>
+          <w:rFonts w:ascii="Palatino Linotype" w:hAnsi="Palatino Linotype"/>
+          <w:sz w:val="20"/>
+          <w:szCs w:val="20"/>
+        </w:rPr>
+        <w:t>The Court considered the overriding purposes of misdemeanor sentencing when making its findings and entered the following sentence:</w:t>
+      </w:r>
+      <w:bookmarkEnd w:id="0"/>
     </w:p>
     <w:p>
       <w:pPr>
@@ -2383,7 +2229,6 @@
                 <w:sz w:val="20"/>
                 <w:szCs w:val="20"/>
               </w:rPr>
-              <w:lastRenderedPageBreak/>
               <w:t>Plea</w:t>
             </w:r>
           </w:p>
@@ -2652,6 +2497,7 @@
                 <w:sz w:val="20"/>
                 <w:szCs w:val="20"/>
               </w:rPr>
+              <w:lastRenderedPageBreak/>
               <w:t>Finding</w:t>
             </w:r>
           </w:p>
@@ -3509,7 +3355,7 @@
         </w:rPr>
         <w:t xml:space="preserve"> == ‘Yes’ %}</w:t>
       </w:r>
-      <w:bookmarkStart w:id="0" w:name="_Hlk104836505"/>
+      <w:bookmarkStart w:id="1" w:name="_Hlk104836505"/>
       <w:r>
         <w:rPr>
           <w:rFonts w:ascii="Palatino Linotype" w:hAnsi="Palatino Linotype"/>
@@ -3539,7 +3385,7 @@
         </w:rPr>
         <w:t xml:space="preserve">. </w:t>
       </w:r>
-      <w:bookmarkEnd w:id="0"/>
+      <w:bookmarkEnd w:id="1"/>
       <w:r>
         <w:rPr>
           <w:rFonts w:ascii="Palatino Linotype" w:hAnsi="Palatino Linotype"/>
@@ -3916,7 +3762,7 @@
         </w:rPr>
         <w:t xml:space="preserve">. </w:t>
       </w:r>
-      <w:bookmarkStart w:id="1" w:name="_Hlk94196527"/>
+      <w:bookmarkStart w:id="2" w:name="_Hlk94196527"/>
       <w:r>
         <w:rPr>
           <w:rFonts w:ascii="Palatino Linotype" w:hAnsi="Palatino Linotype"/>
@@ -3996,7 +3842,7 @@
         </w:rPr>
         <w:t xml:space="preserve">in full by </w:t>
       </w:r>
-      <w:bookmarkEnd w:id="1"/>
+      <w:bookmarkEnd w:id="2"/>
       <w:r>
         <w:rPr>
           <w:rFonts w:ascii="Palatino Linotype" w:hAnsi="Palatino Linotype"/>
@@ -4258,7 +4104,23 @@
           <w:sz w:val="20"/>
           <w:szCs w:val="20"/>
         </w:rPr>
-        <w:t>. All Community Service hours must be approved by the Office of Community Control.</w:t>
+        <w:t xml:space="preserve">. All Community Service hours must be approved by </w:t>
+      </w:r>
+      <w:r>
+        <w:rPr>
+          <w:rFonts w:ascii="Palatino Linotype" w:hAnsi="Palatino Linotype"/>
+          <w:sz w:val="20"/>
+          <w:szCs w:val="20"/>
+        </w:rPr>
+        <w:t>Community Control</w:t>
+      </w:r>
+      <w:r>
+        <w:rPr>
+          <w:rFonts w:ascii="Palatino Linotype" w:hAnsi="Palatino Linotype"/>
+          <w:sz w:val="20"/>
+          <w:szCs w:val="20"/>
+        </w:rPr>
+        <w:t>.</w:t>
       </w:r>
       <w:r>
         <w:rPr>
@@ -4521,7 +4383,23 @@
           <w:sz w:val="20"/>
           <w:szCs w:val="20"/>
         </w:rPr>
-        <w:t xml:space="preserve"> days. Defendant shall show proof of completion of all completed hours to the Office of Community Control on or before </w:t>
+        <w:t xml:space="preserve"> days. Defendant shall show proof of completion of all completed hours to </w:t>
+      </w:r>
+      <w:r>
+        <w:rPr>
+          <w:rFonts w:ascii="Palatino Linotype" w:hAnsi="Palatino Linotype"/>
+          <w:sz w:val="20"/>
+          <w:szCs w:val="20"/>
+        </w:rPr>
+        <w:t>Community Control</w:t>
+      </w:r>
+      <w:r>
+        <w:rPr>
+          <w:rFonts w:ascii="Palatino Linotype" w:hAnsi="Palatino Linotype"/>
+          <w:sz w:val="20"/>
+          <w:szCs w:val="20"/>
+        </w:rPr>
+        <w:t xml:space="preserve"> on or before </w:t>
       </w:r>
       <w:r>
         <w:rPr>
@@ -4872,16 +4750,7 @@
           <w:sz w:val="20"/>
           <w:szCs w:val="20"/>
         </w:rPr>
-        <w:t xml:space="preserve"> </w:t>
-      </w:r>
-      <w:r>
-        <w:rPr>
-          <w:rFonts w:ascii="Palatino Linotype" w:hAnsi="Palatino Linotype"/>
-          <w:sz w:val="20"/>
-          <w:szCs w:val="20"/>
-        </w:rPr>
-        <w:lastRenderedPageBreak/>
-        <w:t>%}</w:t>
+        <w:t xml:space="preserve"> %}</w:t>
       </w:r>
       <w:r>
         <w:rPr>
@@ -5006,7 +4875,16 @@
           <w:sz w:val="20"/>
           <w:szCs w:val="20"/>
         </w:rPr>
-        <w:t xml:space="preserve"> is true %}The Defendant is required to complete a remedial driving class before the Defendant’s operator’s license may be reinstated. </w:t>
+        <w:t xml:space="preserve"> is true %}The </w:t>
+      </w:r>
+      <w:r>
+        <w:rPr>
+          <w:rFonts w:ascii="Palatino Linotype" w:hAnsi="Palatino Linotype"/>
+          <w:sz w:val="20"/>
+          <w:szCs w:val="20"/>
+        </w:rPr>
+        <w:lastRenderedPageBreak/>
+        <w:t xml:space="preserve">Defendant is required to complete a remedial driving class before the Defendant’s operator’s license may be reinstated. </w:t>
       </w:r>
       <w:r>
         <w:rPr>
@@ -5326,69 +5204,14 @@
         </w:rPr>
         <w:tab/>
       </w:r>
-      <w:bookmarkStart w:id="2" w:name="_Hlk160191650"/>
-      <w:r>
-        <w:rPr>
-          <w:rFonts w:ascii="Palatino Linotype" w:hAnsi="Palatino Linotype"/>
-        </w:rPr>
-        <w:t>_____________________________</w:t>
-      </w:r>
-      <w:r>
-        <w:rPr>
-          <w:rFonts w:ascii="Palatino Linotype" w:hAnsi="Palatino Linotype"/>
-        </w:rPr>
-        <w:t>_</w:t>
-      </w:r>
-      <w:r>
-        <w:rPr>
-          <w:rFonts w:ascii="Palatino Linotype" w:hAnsi="Palatino Linotype"/>
-        </w:rPr>
-        <w:t>_</w:t>
-      </w:r>
-      <w:bookmarkStart w:id="3" w:name="_Hlk160192460"/>
-      <w:r>
-        <w:rPr>
-          <w:rFonts w:ascii="Palatino Linotype" w:hAnsi="Palatino Linotype"/>
-          <w:sz w:val="16"/>
-          <w:szCs w:val="16"/>
-        </w:rPr>
-        <w:fldChar w:fldCharType="begin"/>
-      </w:r>
-      <w:r>
-        <w:rPr>
-          <w:rFonts w:ascii="Palatino Linotype" w:hAnsi="Palatino Linotype"/>
-          <w:sz w:val="16"/>
-          <w:szCs w:val="16"/>
-        </w:rPr>
-        <w:instrText xml:space="preserve"> PRINTDATE  \@ "M/d/yy"  \* MERGEFORMAT </w:instrText>
-      </w:r>
-      <w:r>
-        <w:rPr>
-          <w:rFonts w:ascii="Palatino Linotype" w:hAnsi="Palatino Linotype"/>
-          <w:sz w:val="16"/>
-          <w:szCs w:val="16"/>
-        </w:rPr>
-        <w:fldChar w:fldCharType="separate"/>
-      </w:r>
-      <w:r>
-        <w:rPr>
-          <w:rFonts w:ascii="Palatino Linotype" w:hAnsi="Palatino Linotype"/>
-          <w:noProof/>
-          <w:sz w:val="16"/>
-          <w:szCs w:val="16"/>
-        </w:rPr>
-        <w:t>3/1/24</w:t>
-      </w:r>
-      <w:r>
-        <w:rPr>
-          <w:rFonts w:ascii="Palatino Linotype" w:hAnsi="Palatino Linotype"/>
-          <w:sz w:val="16"/>
-          <w:szCs w:val="16"/>
-        </w:rPr>
-        <w:fldChar w:fldCharType="end"/>
-      </w:r>
-      <w:bookmarkEnd w:id="2"/>
-      <w:bookmarkEnd w:id="3"/>
+      <w:r>
+        <w:rPr>
+          <w:rFonts w:ascii="Palatino Linotype" w:hAnsi="Palatino Linotype"/>
+          <w:sz w:val="20"/>
+          <w:szCs w:val="20"/>
+        </w:rPr>
+        <w:t>____________________________________</w:t>
+      </w:r>
     </w:p>
     <w:p>
       <w:pPr>
@@ -5873,8 +5696,12 @@
       </w:pPr>
     </w:p>
     <w:sectPr>
-      <w:headerReference w:type="default" r:id="rId7"/>
-      <w:footerReference w:type="default" r:id="rId8"/>
+      <w:headerReference w:type="even" r:id="rId7"/>
+      <w:headerReference w:type="default" r:id="rId8"/>
+      <w:footerReference w:type="even" r:id="rId9"/>
+      <w:footerReference w:type="default" r:id="rId10"/>
+      <w:headerReference w:type="first" r:id="rId11"/>
+      <w:footerReference w:type="first" r:id="rId12"/>
       <w:pgSz w:w="12240" w:h="15840"/>
       <w:pgMar w:top="1440" w:right="1080" w:bottom="1440" w:left="1080" w:header="720" w:footer="720" w:gutter="0"/>
       <w:cols w:space="720"/>
@@ -5906,6 +5733,16 @@
 
 <file path=word/footer1.xml><?xml version="1.0" encoding="utf-8"?>
 <w:ftr xmlns:wpc="http://schemas.microsoft.com/office/word/2010/wordprocessingCanvas" xmlns:cx="http://schemas.microsoft.com/office/drawing/2014/chartex" xmlns:cx1="http://schemas.microsoft.com/office/drawing/2015/9/8/chartex" xmlns:cx2="http://schemas.microsoft.com/office/drawing/2015/10/21/chartex" xmlns:cx3="http://schemas.microsoft.com/office/drawing/2016/5/9/chartex" xmlns:cx4="http://schemas.microsoft.com/office/drawing/2016/5/10/chartex" xmlns:cx5="http://schemas.microsoft.com/office/drawing/2016/5/11/chartex" xmlns:cx6="http://schemas.microsoft.com/office/drawing/2016/5/12/chartex" xmlns:cx7="http://schemas.microsoft.com/office/drawing/2016/5/13/chartex" xmlns:cx8="http://schemas.microsoft.com/office/drawing/2016/5/14/chartex" xmlns:mc="http://schemas.openxmlformats.org/markup-compatibility/2006" xmlns:aink="http://schemas.microsoft.com/office/drawing/2016/ink" xmlns:am3d="http://schemas.microsoft.com/office/drawing/2017/model3d" xmlns:o="urn:schemas-microsoft-com:office:office" xmlns:oel="http://schemas.microsoft.com/office/2019/extlst" xmlns:r="http://schemas.openxmlformats.org/officeDocument/2006/relationships" xmlns:m="http://schemas.openxmlformats.org/officeDocument/2006/math" xmlns:v="urn:schemas-microsoft-com:vml" xmlns:wp14="http://schemas.microsoft.com/office/word/2010/wordprocessingDrawing" xmlns:wp="http://schemas.openxmlformats.org/drawingml/2006/wordprocessingDrawing" xmlns:w10="urn:schemas-microsoft-com:office:word" xmlns:w="http://schemas.openxmlformats.org/wordprocessingml/2006/main" xmlns:w14="http://schemas.microsoft.com/office/word/2010/wordml" xmlns:w15="http://schemas.microsoft.com/office/word/2012/wordml" xmlns:w16cex="http://schemas.microsoft.com/office/word/2018/wordml/cex" xmlns:w16cid="http://schemas.microsoft.com/office/word/2016/wordml/cid" xmlns:w16="http://schemas.microsoft.com/office/word/2018/wordml" xmlns:w16sdtdh="http://schemas.microsoft.com/office/word/2020/wordml/sdtdatahash" xmlns:w16se="http://schemas.microsoft.com/office/word/2015/wordml/symex" xmlns:wpg="http://schemas.microsoft.com/office/word/2010/wordprocessingGroup" xmlns:wpi="http://schemas.microsoft.com/office/word/2010/wordprocessingInk" xmlns:wne="http://schemas.microsoft.com/office/word/2006/wordml" xmlns:wps="http://schemas.microsoft.com/office/word/2010/wordprocessingShape" mc:Ignorable="w14 w15 w16se w16cid w16 w16cex w16sdtdh wp14">
+  <w:p>
+    <w:pPr>
+      <w:pStyle w:val="Footer"/>
+    </w:pPr>
+  </w:p>
+</w:ftr>
+</file>
+
+<file path=word/footer2.xml><?xml version="1.0" encoding="utf-8"?>
+<w:ftr xmlns:wpc="http://schemas.microsoft.com/office/word/2010/wordprocessingCanvas" xmlns:cx="http://schemas.microsoft.com/office/drawing/2014/chartex" xmlns:cx1="http://schemas.microsoft.com/office/drawing/2015/9/8/chartex" xmlns:cx2="http://schemas.microsoft.com/office/drawing/2015/10/21/chartex" xmlns:cx3="http://schemas.microsoft.com/office/drawing/2016/5/9/chartex" xmlns:cx4="http://schemas.microsoft.com/office/drawing/2016/5/10/chartex" xmlns:cx5="http://schemas.microsoft.com/office/drawing/2016/5/11/chartex" xmlns:cx6="http://schemas.microsoft.com/office/drawing/2016/5/12/chartex" xmlns:cx7="http://schemas.microsoft.com/office/drawing/2016/5/13/chartex" xmlns:cx8="http://schemas.microsoft.com/office/drawing/2016/5/14/chartex" xmlns:mc="http://schemas.openxmlformats.org/markup-compatibility/2006" xmlns:aink="http://schemas.microsoft.com/office/drawing/2016/ink" xmlns:am3d="http://schemas.microsoft.com/office/drawing/2017/model3d" xmlns:o="urn:schemas-microsoft-com:office:office" xmlns:oel="http://schemas.microsoft.com/office/2019/extlst" xmlns:r="http://schemas.openxmlformats.org/officeDocument/2006/relationships" xmlns:m="http://schemas.openxmlformats.org/officeDocument/2006/math" xmlns:v="urn:schemas-microsoft-com:vml" xmlns:wp14="http://schemas.microsoft.com/office/word/2010/wordprocessingDrawing" xmlns:wp="http://schemas.openxmlformats.org/drawingml/2006/wordprocessingDrawing" xmlns:w10="urn:schemas-microsoft-com:office:word" xmlns:w="http://schemas.openxmlformats.org/wordprocessingml/2006/main" xmlns:w14="http://schemas.microsoft.com/office/word/2010/wordml" xmlns:w15="http://schemas.microsoft.com/office/word/2012/wordml" xmlns:w16cex="http://schemas.microsoft.com/office/word/2018/wordml/cex" xmlns:w16cid="http://schemas.microsoft.com/office/word/2016/wordml/cid" xmlns:w16="http://schemas.microsoft.com/office/word/2018/wordml" xmlns:w16sdtdh="http://schemas.microsoft.com/office/word/2020/wordml/sdtdatahash" xmlns:w16se="http://schemas.microsoft.com/office/word/2015/wordml/symex" xmlns:wpg="http://schemas.microsoft.com/office/word/2010/wordprocessingGroup" xmlns:wpi="http://schemas.microsoft.com/office/word/2010/wordprocessingInk" xmlns:wne="http://schemas.microsoft.com/office/word/2006/wordml" xmlns:wps="http://schemas.microsoft.com/office/word/2010/wordprocessingShape" mc:Ignorable="w14 w15 w16se w16cid w16 w16cex w16sdtdh wp14">
   <w:sdt>
     <w:sdtPr>
       <w:id w:val="-1309706245"/>
@@ -5914,7 +5751,6 @@
         <w:docPartUnique/>
       </w:docPartObj>
     </w:sdtPr>
-    <w:sdtEndPr/>
     <w:sdtContent>
       <w:sdt>
         <w:sdtPr>
@@ -6190,94 +6026,8 @@
             <w:pPr>
               <w:pStyle w:val="Footer"/>
               <w:jc w:val="right"/>
-              <w:rPr>
-                <w:rFonts w:ascii="Palatino Linotype" w:hAnsi="Palatino Linotype"/>
-                <w:sz w:val="12"/>
-                <w:szCs w:val="12"/>
-              </w:rPr>
             </w:pPr>
-            <w:bookmarkStart w:id="4" w:name="_Hlk160190315"/>
-            <w:bookmarkStart w:id="5" w:name="_Hlk160190316"/>
-            <w:bookmarkStart w:id="6" w:name="_Hlk160191569"/>
-            <w:bookmarkStart w:id="7" w:name="_Hlk160191570"/>
-            <w:bookmarkStart w:id="8" w:name="_Hlk160191578"/>
-            <w:bookmarkStart w:id="9" w:name="_Hlk160191579"/>
-            <w:bookmarkStart w:id="10" w:name="_Hlk160191721"/>
-            <w:bookmarkStart w:id="11" w:name="_Hlk160191722"/>
-            <w:bookmarkStart w:id="12" w:name="_Hlk160192028"/>
-            <w:bookmarkStart w:id="13" w:name="_Hlk160192029"/>
-            <w:bookmarkStart w:id="14" w:name="_Hlk160192073"/>
-            <w:bookmarkStart w:id="15" w:name="_Hlk160192074"/>
-            <w:bookmarkStart w:id="16" w:name="_Hlk160192122"/>
-            <w:bookmarkStart w:id="17" w:name="_Hlk160192123"/>
-            <w:bookmarkStart w:id="18" w:name="_Hlk160192146"/>
-            <w:bookmarkStart w:id="19" w:name="_Hlk160192147"/>
-            <w:r>
-              <w:rPr>
-                <w:rFonts w:ascii="Palatino Linotype" w:hAnsi="Palatino Linotype"/>
-                <w:sz w:val="12"/>
-                <w:szCs w:val="12"/>
-              </w:rPr>
-              <w:t xml:space="preserve">Printed </w:t>
-            </w:r>
-            <w:r>
-              <w:rPr>
-                <w:rFonts w:ascii="Palatino Linotype" w:hAnsi="Palatino Linotype"/>
-                <w:sz w:val="12"/>
-                <w:szCs w:val="12"/>
-              </w:rPr>
-              <w:fldChar w:fldCharType="begin"/>
-            </w:r>
-            <w:r>
-              <w:rPr>
-                <w:rFonts w:ascii="Palatino Linotype" w:hAnsi="Palatino Linotype"/>
-                <w:sz w:val="12"/>
-                <w:szCs w:val="12"/>
-              </w:rPr>
-              <w:instrText xml:space="preserve"> PRINTDATE  \@ "M/d/yyyy h:mm am/pm"  \* MERGEFORMAT </w:instrText>
-            </w:r>
-            <w:r>
-              <w:rPr>
-                <w:rFonts w:ascii="Palatino Linotype" w:hAnsi="Palatino Linotype"/>
-                <w:sz w:val="12"/>
-                <w:szCs w:val="12"/>
-              </w:rPr>
-              <w:fldChar w:fldCharType="separate"/>
-            </w:r>
-            <w:r>
-              <w:rPr>
-                <w:rFonts w:ascii="Palatino Linotype" w:hAnsi="Palatino Linotype"/>
-                <w:noProof/>
-                <w:sz w:val="12"/>
-                <w:szCs w:val="12"/>
-              </w:rPr>
-              <w:t>3/1/2024 8:33 AM</w:t>
-            </w:r>
-            <w:r>
-              <w:rPr>
-                <w:rFonts w:ascii="Palatino Linotype" w:hAnsi="Palatino Linotype"/>
-                <w:sz w:val="12"/>
-                <w:szCs w:val="12"/>
-              </w:rPr>
-              <w:fldChar w:fldCharType="end"/>
-            </w:r>
           </w:p>
-          <w:bookmarkEnd w:id="19" w:displacedByCustomXml="next"/>
-          <w:bookmarkEnd w:id="18" w:displacedByCustomXml="next"/>
-          <w:bookmarkEnd w:id="17" w:displacedByCustomXml="next"/>
-          <w:bookmarkEnd w:id="16" w:displacedByCustomXml="next"/>
-          <w:bookmarkEnd w:id="15" w:displacedByCustomXml="next"/>
-          <w:bookmarkEnd w:id="14" w:displacedByCustomXml="next"/>
-          <w:bookmarkEnd w:id="13" w:displacedByCustomXml="next"/>
-          <w:bookmarkEnd w:id="12" w:displacedByCustomXml="next"/>
-          <w:bookmarkEnd w:id="11" w:displacedByCustomXml="next"/>
-          <w:bookmarkEnd w:id="10" w:displacedByCustomXml="next"/>
-          <w:bookmarkEnd w:id="9" w:displacedByCustomXml="next"/>
-          <w:bookmarkEnd w:id="8" w:displacedByCustomXml="next"/>
-          <w:bookmarkEnd w:id="7" w:displacedByCustomXml="next"/>
-          <w:bookmarkEnd w:id="6" w:displacedByCustomXml="next"/>
-          <w:bookmarkEnd w:id="5" w:displacedByCustomXml="next"/>
-          <w:bookmarkEnd w:id="4" w:displacedByCustomXml="next"/>
         </w:sdtContent>
       </w:sdt>
     </w:sdtContent>
@@ -6307,6 +6057,16 @@
 </w:ftr>
 </file>
 
+<file path=word/footer3.xml><?xml version="1.0" encoding="utf-8"?>
+<w:ftr xmlns:wpc="http://schemas.microsoft.com/office/word/2010/wordprocessingCanvas" xmlns:cx="http://schemas.microsoft.com/office/drawing/2014/chartex" xmlns:cx1="http://schemas.microsoft.com/office/drawing/2015/9/8/chartex" xmlns:cx2="http://schemas.microsoft.com/office/drawing/2015/10/21/chartex" xmlns:cx3="http://schemas.microsoft.com/office/drawing/2016/5/9/chartex" xmlns:cx4="http://schemas.microsoft.com/office/drawing/2016/5/10/chartex" xmlns:cx5="http://schemas.microsoft.com/office/drawing/2016/5/11/chartex" xmlns:cx6="http://schemas.microsoft.com/office/drawing/2016/5/12/chartex" xmlns:cx7="http://schemas.microsoft.com/office/drawing/2016/5/13/chartex" xmlns:cx8="http://schemas.microsoft.com/office/drawing/2016/5/14/chartex" xmlns:mc="http://schemas.openxmlformats.org/markup-compatibility/2006" xmlns:aink="http://schemas.microsoft.com/office/drawing/2016/ink" xmlns:am3d="http://schemas.microsoft.com/office/drawing/2017/model3d" xmlns:o="urn:schemas-microsoft-com:office:office" xmlns:oel="http://schemas.microsoft.com/office/2019/extlst" xmlns:r="http://schemas.openxmlformats.org/officeDocument/2006/relationships" xmlns:m="http://schemas.openxmlformats.org/officeDocument/2006/math" xmlns:v="urn:schemas-microsoft-com:vml" xmlns:wp14="http://schemas.microsoft.com/office/word/2010/wordprocessingDrawing" xmlns:wp="http://schemas.openxmlformats.org/drawingml/2006/wordprocessingDrawing" xmlns:w10="urn:schemas-microsoft-com:office:word" xmlns:w="http://schemas.openxmlformats.org/wordprocessingml/2006/main" xmlns:w14="http://schemas.microsoft.com/office/word/2010/wordml" xmlns:w15="http://schemas.microsoft.com/office/word/2012/wordml" xmlns:w16cex="http://schemas.microsoft.com/office/word/2018/wordml/cex" xmlns:w16cid="http://schemas.microsoft.com/office/word/2016/wordml/cid" xmlns:w16="http://schemas.microsoft.com/office/word/2018/wordml" xmlns:w16sdtdh="http://schemas.microsoft.com/office/word/2020/wordml/sdtdatahash" xmlns:w16se="http://schemas.microsoft.com/office/word/2015/wordml/symex" xmlns:wpg="http://schemas.microsoft.com/office/word/2010/wordprocessingGroup" xmlns:wpi="http://schemas.microsoft.com/office/word/2010/wordprocessingInk" xmlns:wne="http://schemas.microsoft.com/office/word/2006/wordml" xmlns:wps="http://schemas.microsoft.com/office/word/2010/wordprocessingShape" mc:Ignorable="w14 w15 w16se w16cid w16 w16cex w16sdtdh wp14">
+  <w:p>
+    <w:pPr>
+      <w:pStyle w:val="Footer"/>
+    </w:pPr>
+  </w:p>
+</w:ftr>
+</file>
+
 <file path=word/footnotes.xml><?xml version="1.0" encoding="utf-8"?>
 <w:footnotes xmlns:wpc="http://schemas.microsoft.com/office/word/2010/wordprocessingCanvas" xmlns:cx="http://schemas.microsoft.com/office/drawing/2014/chartex" xmlns:cx1="http://schemas.microsoft.com/office/drawing/2015/9/8/chartex" xmlns:cx2="http://schemas.microsoft.com/office/drawing/2015/10/21/chartex" xmlns:cx3="http://schemas.microsoft.com/office/drawing/2016/5/9/chartex" xmlns:cx4="http://schemas.microsoft.com/office/drawing/2016/5/10/chartex" xmlns:cx5="http://schemas.microsoft.com/office/drawing/2016/5/11/chartex" xmlns:cx6="http://schemas.microsoft.com/office/drawing/2016/5/12/chartex" xmlns:cx7="http://schemas.microsoft.com/office/drawing/2016/5/13/chartex" xmlns:cx8="http://schemas.microsoft.com/office/drawing/2016/5/14/chartex" xmlns:mc="http://schemas.openxmlformats.org/markup-compatibility/2006" xmlns:aink="http://schemas.microsoft.com/office/drawing/2016/ink" xmlns:am3d="http://schemas.microsoft.com/office/drawing/2017/model3d" xmlns:o="urn:schemas-microsoft-com:office:office" xmlns:oel="http://schemas.microsoft.com/office/2019/extlst" xmlns:r="http://schemas.openxmlformats.org/officeDocument/2006/relationships" xmlns:m="http://schemas.openxmlformats.org/officeDocument/2006/math" xmlns:v="urn:schemas-microsoft-com:vml" xmlns:wp14="http://schemas.microsoft.com/office/word/2010/wordprocessingDrawing" xmlns:wp="http://schemas.openxmlformats.org/drawingml/2006/wordprocessingDrawing" xmlns:w10="urn:schemas-microsoft-com:office:word" xmlns:w="http://schemas.openxmlformats.org/wordprocessingml/2006/main" xmlns:w14="http://schemas.microsoft.com/office/word/2010/wordml" xmlns:w15="http://schemas.microsoft.com/office/word/2012/wordml" xmlns:w16cex="http://schemas.microsoft.com/office/word/2018/wordml/cex" xmlns:w16cid="http://schemas.microsoft.com/office/word/2016/wordml/cid" xmlns:w16="http://schemas.microsoft.com/office/word/2018/wordml" xmlns:w16sdtdh="http://schemas.microsoft.com/office/word/2020/wordml/sdtdatahash" xmlns:w16se="http://schemas.microsoft.com/office/word/2015/wordml/symex" xmlns:wpg="http://schemas.microsoft.com/office/word/2010/wordprocessingGroup" xmlns:wpi="http://schemas.microsoft.com/office/word/2010/wordprocessingInk" xmlns:wne="http://schemas.microsoft.com/office/word/2006/wordml" xmlns:wps="http://schemas.microsoft.com/office/word/2010/wordprocessingShape" mc:Ignorable="w14 w15 w16se w16cid w16 w16cex w16sdtdh wp14">
   <w:footnote w:type="separator" w:id="-1">
@@ -6327,6 +6087,16 @@
 </file>
 
 <file path=word/header1.xml><?xml version="1.0" encoding="utf-8"?>
+<w:hdr xmlns:wpc="http://schemas.microsoft.com/office/word/2010/wordprocessingCanvas" xmlns:cx="http://schemas.microsoft.com/office/drawing/2014/chartex" xmlns:cx1="http://schemas.microsoft.com/office/drawing/2015/9/8/chartex" xmlns:cx2="http://schemas.microsoft.com/office/drawing/2015/10/21/chartex" xmlns:cx3="http://schemas.microsoft.com/office/drawing/2016/5/9/chartex" xmlns:cx4="http://schemas.microsoft.com/office/drawing/2016/5/10/chartex" xmlns:cx5="http://schemas.microsoft.com/office/drawing/2016/5/11/chartex" xmlns:cx6="http://schemas.microsoft.com/office/drawing/2016/5/12/chartex" xmlns:cx7="http://schemas.microsoft.com/office/drawing/2016/5/13/chartex" xmlns:cx8="http://schemas.microsoft.com/office/drawing/2016/5/14/chartex" xmlns:mc="http://schemas.openxmlformats.org/markup-compatibility/2006" xmlns:aink="http://schemas.microsoft.com/office/drawing/2016/ink" xmlns:am3d="http://schemas.microsoft.com/office/drawing/2017/model3d" xmlns:o="urn:schemas-microsoft-com:office:office" xmlns:oel="http://schemas.microsoft.com/office/2019/extlst" xmlns:r="http://schemas.openxmlformats.org/officeDocument/2006/relationships" xmlns:m="http://schemas.openxmlformats.org/officeDocument/2006/math" xmlns:v="urn:schemas-microsoft-com:vml" xmlns:wp14="http://schemas.microsoft.com/office/word/2010/wordprocessingDrawing" xmlns:wp="http://schemas.openxmlformats.org/drawingml/2006/wordprocessingDrawing" xmlns:w10="urn:schemas-microsoft-com:office:word" xmlns:w="http://schemas.openxmlformats.org/wordprocessingml/2006/main" xmlns:w14="http://schemas.microsoft.com/office/word/2010/wordml" xmlns:w15="http://schemas.microsoft.com/office/word/2012/wordml" xmlns:w16cex="http://schemas.microsoft.com/office/word/2018/wordml/cex" xmlns:w16cid="http://schemas.microsoft.com/office/word/2016/wordml/cid" xmlns:w16="http://schemas.microsoft.com/office/word/2018/wordml" xmlns:w16sdtdh="http://schemas.microsoft.com/office/word/2020/wordml/sdtdatahash" xmlns:w16se="http://schemas.microsoft.com/office/word/2015/wordml/symex" xmlns:wpg="http://schemas.microsoft.com/office/word/2010/wordprocessingGroup" xmlns:wpi="http://schemas.microsoft.com/office/word/2010/wordprocessingInk" xmlns:wne="http://schemas.microsoft.com/office/word/2006/wordml" xmlns:wps="http://schemas.microsoft.com/office/word/2010/wordprocessingShape" mc:Ignorable="w14 w15 w16se w16cid w16 w16cex w16sdtdh wp14">
+  <w:p>
+    <w:pPr>
+      <w:pStyle w:val="Header"/>
+    </w:pPr>
+  </w:p>
+</w:hdr>
+</file>
+
+<file path=word/header2.xml><?xml version="1.0" encoding="utf-8"?>
 <w:hdr xmlns:wpc="http://schemas.microsoft.com/office/word/2010/wordprocessingCanvas" xmlns:cx="http://schemas.microsoft.com/office/drawing/2014/chartex" xmlns:cx1="http://schemas.microsoft.com/office/drawing/2015/9/8/chartex" xmlns:cx2="http://schemas.microsoft.com/office/drawing/2015/10/21/chartex" xmlns:cx3="http://schemas.microsoft.com/office/drawing/2016/5/9/chartex" xmlns:cx4="http://schemas.microsoft.com/office/drawing/2016/5/10/chartex" xmlns:cx5="http://schemas.microsoft.com/office/drawing/2016/5/11/chartex" xmlns:cx6="http://schemas.microsoft.com/office/drawing/2016/5/12/chartex" xmlns:cx7="http://schemas.microsoft.com/office/drawing/2016/5/13/chartex" xmlns:cx8="http://schemas.microsoft.com/office/drawing/2016/5/14/chartex" xmlns:mc="http://schemas.openxmlformats.org/markup-compatibility/2006" xmlns:aink="http://schemas.microsoft.com/office/drawing/2016/ink" xmlns:am3d="http://schemas.microsoft.com/office/drawing/2017/model3d" xmlns:o="urn:schemas-microsoft-com:office:office" xmlns:oel="http://schemas.microsoft.com/office/2019/extlst" xmlns:r="http://schemas.openxmlformats.org/officeDocument/2006/relationships" xmlns:m="http://schemas.openxmlformats.org/officeDocument/2006/math" xmlns:v="urn:schemas-microsoft-com:vml" xmlns:wp14="http://schemas.microsoft.com/office/word/2010/wordprocessingDrawing" xmlns:wp="http://schemas.openxmlformats.org/drawingml/2006/wordprocessingDrawing" xmlns:w10="urn:schemas-microsoft-com:office:word" xmlns:w="http://schemas.openxmlformats.org/wordprocessingml/2006/main" xmlns:w14="http://schemas.microsoft.com/office/word/2010/wordml" xmlns:w15="http://schemas.microsoft.com/office/word/2012/wordml" xmlns:w16cex="http://schemas.microsoft.com/office/word/2018/wordml/cex" xmlns:w16cid="http://schemas.microsoft.com/office/word/2016/wordml/cid" xmlns:w16="http://schemas.microsoft.com/office/word/2018/wordml" xmlns:w16sdtdh="http://schemas.microsoft.com/office/word/2020/wordml/sdtdatahash" xmlns:w16se="http://schemas.microsoft.com/office/word/2015/wordml/symex" xmlns:wpg="http://schemas.microsoft.com/office/word/2010/wordprocessingGroup" xmlns:wpi="http://schemas.microsoft.com/office/word/2010/wordprocessingInk" xmlns:wne="http://schemas.microsoft.com/office/word/2006/wordml" xmlns:wps="http://schemas.microsoft.com/office/word/2010/wordprocessingShape" mc:Ignorable="w14 w15 w16se w16cid w16 w16cex w16sdtdh wp14">
   <w:p>
     <w:pPr>
@@ -6346,6 +6116,16 @@
       </w:rPr>
       <w:t>IN THE DELAWARE MUNICIPAL COURT</w:t>
     </w:r>
+  </w:p>
+</w:hdr>
+</file>
+
+<file path=word/header3.xml><?xml version="1.0" encoding="utf-8"?>
+<w:hdr xmlns:wpc="http://schemas.microsoft.com/office/word/2010/wordprocessingCanvas" xmlns:cx="http://schemas.microsoft.com/office/drawing/2014/chartex" xmlns:cx1="http://schemas.microsoft.com/office/drawing/2015/9/8/chartex" xmlns:cx2="http://schemas.microsoft.com/office/drawing/2015/10/21/chartex" xmlns:cx3="http://schemas.microsoft.com/office/drawing/2016/5/9/chartex" xmlns:cx4="http://schemas.microsoft.com/office/drawing/2016/5/10/chartex" xmlns:cx5="http://schemas.microsoft.com/office/drawing/2016/5/11/chartex" xmlns:cx6="http://schemas.microsoft.com/office/drawing/2016/5/12/chartex" xmlns:cx7="http://schemas.microsoft.com/office/drawing/2016/5/13/chartex" xmlns:cx8="http://schemas.microsoft.com/office/drawing/2016/5/14/chartex" xmlns:mc="http://schemas.openxmlformats.org/markup-compatibility/2006" xmlns:aink="http://schemas.microsoft.com/office/drawing/2016/ink" xmlns:am3d="http://schemas.microsoft.com/office/drawing/2017/model3d" xmlns:o="urn:schemas-microsoft-com:office:office" xmlns:oel="http://schemas.microsoft.com/office/2019/extlst" xmlns:r="http://schemas.openxmlformats.org/officeDocument/2006/relationships" xmlns:m="http://schemas.openxmlformats.org/officeDocument/2006/math" xmlns:v="urn:schemas-microsoft-com:vml" xmlns:wp14="http://schemas.microsoft.com/office/word/2010/wordprocessingDrawing" xmlns:wp="http://schemas.openxmlformats.org/drawingml/2006/wordprocessingDrawing" xmlns:w10="urn:schemas-microsoft-com:office:word" xmlns:w="http://schemas.openxmlformats.org/wordprocessingml/2006/main" xmlns:w14="http://schemas.microsoft.com/office/word/2010/wordml" xmlns:w15="http://schemas.microsoft.com/office/word/2012/wordml" xmlns:w16cex="http://schemas.microsoft.com/office/word/2018/wordml/cex" xmlns:w16cid="http://schemas.microsoft.com/office/word/2016/wordml/cid" xmlns:w16="http://schemas.microsoft.com/office/word/2018/wordml" xmlns:w16sdtdh="http://schemas.microsoft.com/office/word/2020/wordml/sdtdatahash" xmlns:w16se="http://schemas.microsoft.com/office/word/2015/wordml/symex" xmlns:wpg="http://schemas.microsoft.com/office/word/2010/wordprocessingGroup" xmlns:wpi="http://schemas.microsoft.com/office/word/2010/wordprocessingInk" xmlns:wne="http://schemas.microsoft.com/office/word/2006/wordml" xmlns:wps="http://schemas.microsoft.com/office/word/2010/wordprocessingShape" mc:Ignorable="w14 w15 w16se w16cid w16 w16cex w16sdtdh wp14">
+  <w:p>
+    <w:pPr>
+      <w:pStyle w:val="Header"/>
+    </w:pPr>
   </w:p>
 </w:hdr>
 </file>

</xml_diff>

<commit_message>
Added time print on Jail, Fine and Trial. Finished Trial updates.
</commit_message>
<xml_diff>
--- a/resources/Templates/Fine_Only_Plea_Final_Judgment_Template.docx
+++ b/resources/Templates/Fine_Only_Plea_Final_Judgment_Template.docx
@@ -256,18 +256,8 @@
           <w:sz w:val="20"/>
           <w:szCs w:val="20"/>
         </w:rPr>
-        <w:t xml:space="preserve">{{ </w:t>
-      </w:r>
-      <w:proofErr w:type="spellStart"/>
-      <w:r>
-        <w:rPr>
-          <w:rFonts w:ascii="Palatino Linotype" w:hAnsi="Palatino Linotype"/>
-          <w:sz w:val="20"/>
-          <w:szCs w:val="20"/>
-        </w:rPr>
-        <w:t>case_number</w:t>
-      </w:r>
-      <w:proofErr w:type="spellEnd"/>
+        <w:t>{{ case_number</w:t>
+      </w:r>
       <w:r>
         <w:rPr>
           <w:rFonts w:ascii="Palatino Linotype" w:hAnsi="Palatino Linotype"/>
@@ -313,33 +303,15 @@
           <w:sz w:val="20"/>
           <w:szCs w:val="20"/>
         </w:rPr>
-        <w:t xml:space="preserve">{{ </w:t>
-      </w:r>
-      <w:proofErr w:type="spellStart"/>
-      <w:r>
-        <w:rPr>
-          <w:rFonts w:ascii="Palatino Linotype" w:hAnsi="Palatino Linotype"/>
-          <w:sz w:val="20"/>
-          <w:szCs w:val="20"/>
-        </w:rPr>
-        <w:t>defendant.</w:t>
-      </w:r>
-      <w:r>
-        <w:rPr>
-          <w:rFonts w:ascii="Palatino Linotype" w:hAnsi="Palatino Linotype"/>
-          <w:sz w:val="20"/>
-          <w:szCs w:val="20"/>
-        </w:rPr>
-        <w:t>first_name</w:t>
-      </w:r>
-      <w:proofErr w:type="spellEnd"/>
-      <w:r>
-        <w:rPr>
-          <w:rFonts w:ascii="Palatino Linotype" w:hAnsi="Palatino Linotype"/>
-          <w:sz w:val="20"/>
-          <w:szCs w:val="20"/>
-        </w:rPr>
-        <w:t xml:space="preserve"> }}</w:t>
+        <w:t>{{ defendant.</w:t>
+      </w:r>
+      <w:r>
+        <w:rPr>
+          <w:rFonts w:ascii="Palatino Linotype" w:hAnsi="Palatino Linotype"/>
+          <w:sz w:val="20"/>
+          <w:szCs w:val="20"/>
+        </w:rPr>
+        <w:t>first_name }}</w:t>
       </w:r>
       <w:r>
         <w:rPr>
@@ -355,16 +327,7 @@
           <w:sz w:val="20"/>
           <w:szCs w:val="20"/>
         </w:rPr>
-        <w:t xml:space="preserve">{{ </w:t>
-      </w:r>
-      <w:proofErr w:type="spellStart"/>
-      <w:r>
-        <w:rPr>
-          <w:rFonts w:ascii="Palatino Linotype" w:hAnsi="Palatino Linotype"/>
-          <w:sz w:val="20"/>
-          <w:szCs w:val="20"/>
-        </w:rPr>
-        <w:t>defendant.</w:t>
+        <w:t>{{ defendant.</w:t>
       </w:r>
       <w:r>
         <w:rPr>
@@ -380,16 +343,7 @@
           <w:sz w:val="20"/>
           <w:szCs w:val="20"/>
         </w:rPr>
-        <w:t>name</w:t>
-      </w:r>
-      <w:proofErr w:type="spellEnd"/>
-      <w:r>
-        <w:rPr>
-          <w:rFonts w:ascii="Palatino Linotype" w:hAnsi="Palatino Linotype"/>
-          <w:sz w:val="20"/>
-          <w:szCs w:val="20"/>
-        </w:rPr>
-        <w:t xml:space="preserve"> }}</w:t>
+        <w:t>name }}</w:t>
       </w:r>
       <w:r>
         <w:rPr>
@@ -528,17 +482,7 @@
           <w:sz w:val="20"/>
           <w:szCs w:val="20"/>
         </w:rPr>
-        <w:t xml:space="preserve">% if </w:t>
-      </w:r>
-      <w:proofErr w:type="spellStart"/>
-      <w:r>
-        <w:rPr>
-          <w:rFonts w:ascii="Palatino Linotype" w:hAnsi="Palatino Linotype"/>
-          <w:bCs/>
-          <w:sz w:val="20"/>
-          <w:szCs w:val="20"/>
-        </w:rPr>
-        <w:t>judicial_officer</w:t>
+        <w:t>% if judicial_officer</w:t>
       </w:r>
       <w:r>
         <w:rPr>
@@ -558,7 +502,6 @@
         </w:rPr>
         <w:t>_type</w:t>
       </w:r>
-      <w:proofErr w:type="spellEnd"/>
       <w:r>
         <w:rPr>
           <w:rFonts w:ascii="Palatino Linotype" w:hAnsi="Palatino Linotype"/>
@@ -644,34 +587,7 @@
           <w:sz w:val="20"/>
           <w:szCs w:val="20"/>
         </w:rPr>
-        <w:t xml:space="preserve">{% </w:t>
-      </w:r>
-      <w:proofErr w:type="spellStart"/>
-      <w:r>
-        <w:rPr>
-          <w:rFonts w:ascii="Palatino Linotype" w:hAnsi="Palatino Linotype"/>
-          <w:sz w:val="20"/>
-          <w:szCs w:val="20"/>
-        </w:rPr>
-        <w:t>elif</w:t>
-      </w:r>
-      <w:proofErr w:type="spellEnd"/>
-      <w:r>
-        <w:rPr>
-          <w:rFonts w:ascii="Palatino Linotype" w:hAnsi="Palatino Linotype"/>
-          <w:sz w:val="20"/>
-          <w:szCs w:val="20"/>
-        </w:rPr>
-        <w:t xml:space="preserve"> </w:t>
-      </w:r>
-      <w:proofErr w:type="spellStart"/>
-      <w:r>
-        <w:rPr>
-          <w:rFonts w:ascii="Palatino Linotype" w:hAnsi="Palatino Linotype"/>
-          <w:sz w:val="20"/>
-          <w:szCs w:val="20"/>
-        </w:rPr>
-        <w:t>judicial_officer</w:t>
+        <w:t>{% elif judicial_officer</w:t>
       </w:r>
       <w:r>
         <w:rPr>
@@ -687,16 +603,7 @@
           <w:sz w:val="20"/>
           <w:szCs w:val="20"/>
         </w:rPr>
-        <w:t>_type</w:t>
-      </w:r>
-      <w:proofErr w:type="spellEnd"/>
-      <w:r>
-        <w:rPr>
-          <w:rFonts w:ascii="Palatino Linotype" w:hAnsi="Palatino Linotype"/>
-          <w:sz w:val="20"/>
-          <w:szCs w:val="20"/>
-        </w:rPr>
-        <w:t xml:space="preserve"> == ‘Judge’ %}</w:t>
+        <w:t>_type == ‘Judge’ %}</w:t>
       </w:r>
     </w:p>
     <w:p>
@@ -806,51 +713,15 @@
           <w:sz w:val="20"/>
           <w:szCs w:val="20"/>
         </w:rPr>
-        <w:t xml:space="preserve">{{ </w:t>
-      </w:r>
-      <w:proofErr w:type="spellStart"/>
-      <w:r>
-        <w:rPr>
-          <w:rFonts w:ascii="Palatino Linotype" w:hAnsi="Palatino Linotype"/>
-          <w:sz w:val="20"/>
-          <w:szCs w:val="20"/>
-        </w:rPr>
-        <w:t>appearance_reason</w:t>
-      </w:r>
-      <w:proofErr w:type="spellEnd"/>
-      <w:r>
-        <w:rPr>
-          <w:rFonts w:ascii="Palatino Linotype" w:hAnsi="Palatino Linotype"/>
-          <w:sz w:val="20"/>
-          <w:szCs w:val="20"/>
-        </w:rPr>
-        <w:t xml:space="preserve"> }}</w:t>
-      </w:r>
-      <w:r>
-        <w:rPr>
-          <w:rFonts w:ascii="Palatino Linotype" w:hAnsi="Palatino Linotype"/>
-          <w:sz w:val="20"/>
-          <w:szCs w:val="20"/>
-        </w:rPr>
-        <w:t xml:space="preserve"> on {{ </w:t>
-      </w:r>
-      <w:proofErr w:type="spellStart"/>
-      <w:r>
-        <w:rPr>
-          <w:rFonts w:ascii="Palatino Linotype" w:hAnsi="Palatino Linotype"/>
-          <w:sz w:val="20"/>
-          <w:szCs w:val="20"/>
-        </w:rPr>
-        <w:t>plea_trial_date</w:t>
-      </w:r>
-      <w:proofErr w:type="spellEnd"/>
-      <w:r>
-        <w:rPr>
-          <w:rFonts w:ascii="Palatino Linotype" w:hAnsi="Palatino Linotype"/>
-          <w:sz w:val="20"/>
-          <w:szCs w:val="20"/>
-        </w:rPr>
-        <w:t xml:space="preserve"> }}.</w:t>
+        <w:t>{{ appearance_reason }}</w:t>
+      </w:r>
+      <w:r>
+        <w:rPr>
+          <w:rFonts w:ascii="Palatino Linotype" w:hAnsi="Palatino Linotype"/>
+          <w:sz w:val="20"/>
+          <w:szCs w:val="20"/>
+        </w:rPr>
+        <w:t xml:space="preserve"> on {{ plea_trial_date }}.</w:t>
       </w:r>
       <w:r>
         <w:rPr>
@@ -867,136 +738,16 @@
           <w:sz w:val="20"/>
           <w:szCs w:val="20"/>
         </w:rPr>
-        <w:t xml:space="preserve">{% if </w:t>
-      </w:r>
-      <w:proofErr w:type="spellStart"/>
-      <w:r>
-        <w:rPr>
-          <w:rFonts w:ascii="Palatino Linotype" w:hAnsi="Palatino Linotype"/>
-          <w:bCs/>
-          <w:sz w:val="20"/>
-          <w:szCs w:val="20"/>
-        </w:rPr>
-        <w:t>defense_counsel_waived</w:t>
-      </w:r>
-      <w:proofErr w:type="spellEnd"/>
-      <w:r>
-        <w:rPr>
-          <w:rFonts w:ascii="Palatino Linotype" w:hAnsi="Palatino Linotype"/>
-          <w:bCs/>
-          <w:sz w:val="20"/>
-          <w:szCs w:val="20"/>
-        </w:rPr>
-        <w:t xml:space="preserve"> is false %}Defendant was represented by {{ </w:t>
-      </w:r>
-      <w:proofErr w:type="spellStart"/>
-      <w:r>
-        <w:rPr>
-          <w:rFonts w:ascii="Palatino Linotype" w:hAnsi="Palatino Linotype"/>
-          <w:bCs/>
-          <w:sz w:val="20"/>
-          <w:szCs w:val="20"/>
-        </w:rPr>
-        <w:t>defense_counsel</w:t>
-      </w:r>
-      <w:proofErr w:type="spellEnd"/>
-      <w:r>
-        <w:rPr>
-          <w:rFonts w:ascii="Palatino Linotype" w:hAnsi="Palatino Linotype"/>
-          <w:bCs/>
-          <w:sz w:val="20"/>
-          <w:szCs w:val="20"/>
-        </w:rPr>
-        <w:t xml:space="preserve"> }}, {{ </w:t>
-      </w:r>
-      <w:proofErr w:type="spellStart"/>
-      <w:r>
-        <w:rPr>
-          <w:rFonts w:ascii="Palatino Linotype" w:hAnsi="Palatino Linotype"/>
-          <w:bCs/>
-          <w:sz w:val="20"/>
-          <w:szCs w:val="20"/>
-        </w:rPr>
-        <w:t>defense_counsel_type</w:t>
-      </w:r>
-      <w:proofErr w:type="spellEnd"/>
-      <w:r>
-        <w:rPr>
-          <w:rFonts w:ascii="Palatino Linotype" w:hAnsi="Palatino Linotype"/>
-          <w:bCs/>
-          <w:sz w:val="20"/>
-          <w:szCs w:val="20"/>
-        </w:rPr>
-        <w:t xml:space="preserve"> }}. {% </w:t>
-      </w:r>
-      <w:proofErr w:type="spellStart"/>
-      <w:r>
-        <w:rPr>
-          <w:rFonts w:ascii="Palatino Linotype" w:hAnsi="Palatino Linotype"/>
-          <w:bCs/>
-          <w:sz w:val="20"/>
-          <w:szCs w:val="20"/>
-        </w:rPr>
-        <w:t>elif</w:t>
-      </w:r>
-      <w:proofErr w:type="spellEnd"/>
-      <w:r>
-        <w:rPr>
-          <w:rFonts w:ascii="Palatino Linotype" w:hAnsi="Palatino Linotype"/>
-          <w:bCs/>
-          <w:sz w:val="20"/>
-          <w:szCs w:val="20"/>
-        </w:rPr>
-        <w:t xml:space="preserve"> </w:t>
-      </w:r>
-      <w:proofErr w:type="spellStart"/>
-      <w:r>
-        <w:rPr>
-          <w:rFonts w:ascii="Palatino Linotype" w:hAnsi="Palatino Linotype"/>
-          <w:bCs/>
-          <w:sz w:val="20"/>
-          <w:szCs w:val="20"/>
-        </w:rPr>
-        <w:t>defense_counsel_waived</w:t>
-      </w:r>
-      <w:proofErr w:type="spellEnd"/>
-      <w:r>
-        <w:rPr>
-          <w:rFonts w:ascii="Palatino Linotype" w:hAnsi="Palatino Linotype"/>
-          <w:bCs/>
-          <w:sz w:val="20"/>
-          <w:szCs w:val="20"/>
-        </w:rPr>
-        <w:t xml:space="preserve"> is true %}Defendant waived right to counsel. {% endif %}</w:t>
-      </w:r>
-      <w:r>
-        <w:rPr>
-          <w:rFonts w:ascii="Palatino Linotype" w:hAnsi="Palatino Linotype"/>
-          <w:bCs/>
-          <w:sz w:val="20"/>
-          <w:szCs w:val="20"/>
-        </w:rPr>
-        <w:t xml:space="preserve">{% if </w:t>
-      </w:r>
-      <w:proofErr w:type="spellStart"/>
-      <w:r>
-        <w:rPr>
-          <w:rFonts w:ascii="Palatino Linotype" w:hAnsi="Palatino Linotype"/>
-          <w:bCs/>
-          <w:sz w:val="20"/>
-          <w:szCs w:val="20"/>
-        </w:rPr>
-        <w:t>amend_offense_details</w:t>
-      </w:r>
-      <w:proofErr w:type="spellEnd"/>
-      <w:r>
-        <w:rPr>
-          <w:rFonts w:ascii="Palatino Linotype" w:hAnsi="Palatino Linotype"/>
-          <w:bCs/>
-          <w:sz w:val="20"/>
-          <w:szCs w:val="20"/>
-        </w:rPr>
-        <w:t xml:space="preserve"> is not none %}Counsel for the State of Ohio made a motion to amend the cha</w:t>
+        <w:t>{% if defense_counsel_waived is false %}Defendant was represented by {{ defense_counsel }}, {{ defense_counsel_type }}. {% elif defense_counsel_waived is true %}Defendant waived right to counsel. {% endif %}</w:t>
+      </w:r>
+      <w:r>
+        <w:rPr>
+          <w:rFonts w:ascii="Palatino Linotype" w:hAnsi="Palatino Linotype"/>
+          <w:bCs/>
+          <w:sz w:val="20"/>
+          <w:szCs w:val="20"/>
+        </w:rPr>
+        <w:t>{% if amend_offense_details is not none %}Counsel for the State of Ohio made a motion to amend the cha</w:t>
       </w:r>
       <w:r>
         <w:rPr>
@@ -1014,27 +765,7 @@
           <w:sz w:val="20"/>
           <w:szCs w:val="20"/>
         </w:rPr>
-        <w:t xml:space="preserve">{% if </w:t>
-      </w:r>
-      <w:proofErr w:type="spellStart"/>
-      <w:r>
-        <w:rPr>
-          <w:rFonts w:ascii="Palatino Linotype" w:hAnsi="Palatino Linotype"/>
-          <w:bCs/>
-          <w:sz w:val="20"/>
-          <w:szCs w:val="20"/>
-        </w:rPr>
-        <w:t>amend_offense_details.motion_disposition</w:t>
-      </w:r>
-      <w:proofErr w:type="spellEnd"/>
-      <w:r>
-        <w:rPr>
-          <w:rFonts w:ascii="Palatino Linotype" w:hAnsi="Palatino Linotype"/>
-          <w:bCs/>
-          <w:sz w:val="20"/>
-          <w:szCs w:val="20"/>
-        </w:rPr>
-        <w:t xml:space="preserve">  ==  ‘Granted’ %} The Court found the amendment </w:t>
+        <w:t xml:space="preserve">{% if amend_offense_details.motion_disposition  ==  ‘Granted’ %} The Court found the amendment </w:t>
       </w:r>
       <w:r>
         <w:rPr>
@@ -1052,137 +783,26 @@
           <w:sz w:val="20"/>
           <w:szCs w:val="20"/>
         </w:rPr>
-        <w:t xml:space="preserve"> {{ </w:t>
-      </w:r>
-      <w:proofErr w:type="spellStart"/>
-      <w:r>
-        <w:rPr>
-          <w:rFonts w:ascii="Palatino Linotype" w:hAnsi="Palatino Linotype"/>
-          <w:bCs/>
-          <w:sz w:val="20"/>
-          <w:szCs w:val="20"/>
-        </w:rPr>
-        <w:t>amend_offense_details.motion_disposition</w:t>
-      </w:r>
-      <w:proofErr w:type="spellEnd"/>
-      <w:r>
-        <w:rPr>
-          <w:rFonts w:ascii="Palatino Linotype" w:hAnsi="Palatino Linotype"/>
-          <w:bCs/>
-          <w:sz w:val="20"/>
-          <w:szCs w:val="20"/>
-        </w:rPr>
-        <w:t xml:space="preserve"> }}.</w:t>
-      </w:r>
-      <w:r>
-        <w:rPr>
-          <w:rFonts w:ascii="Palatino Linotype" w:hAnsi="Palatino Linotype"/>
-          <w:bCs/>
-          <w:sz w:val="20"/>
-          <w:szCs w:val="20"/>
-        </w:rPr>
-        <w:t xml:space="preserve"> The charge(s) of {% for charge in </w:t>
-      </w:r>
-      <w:proofErr w:type="spellStart"/>
-      <w:r>
-        <w:rPr>
-          <w:rFonts w:ascii="Palatino Linotype" w:hAnsi="Palatino Linotype"/>
-          <w:bCs/>
-          <w:sz w:val="20"/>
-          <w:szCs w:val="20"/>
-        </w:rPr>
-        <w:t>amended_charges_list</w:t>
-      </w:r>
-      <w:proofErr w:type="spellEnd"/>
-      <w:r>
-        <w:rPr>
-          <w:rFonts w:ascii="Palatino Linotype" w:hAnsi="Palatino Linotype"/>
-          <w:bCs/>
-          <w:sz w:val="20"/>
-          <w:szCs w:val="20"/>
-        </w:rPr>
-        <w:t xml:space="preserve"> %}{% if </w:t>
-      </w:r>
-      <w:proofErr w:type="spellStart"/>
-      <w:r>
-        <w:rPr>
-          <w:rFonts w:ascii="Palatino Linotype" w:hAnsi="Palatino Linotype"/>
-          <w:bCs/>
-          <w:sz w:val="20"/>
-          <w:szCs w:val="20"/>
-        </w:rPr>
-        <w:t>loop.index</w:t>
-      </w:r>
-      <w:proofErr w:type="spellEnd"/>
-      <w:r>
-        <w:rPr>
-          <w:rFonts w:ascii="Palatino Linotype" w:hAnsi="Palatino Linotype"/>
-          <w:bCs/>
-          <w:sz w:val="20"/>
-          <w:szCs w:val="20"/>
-        </w:rPr>
-        <w:t xml:space="preserve"> == 2 %} and {% endif %}{{ charge[0] }} is amended to {{ charge[1] }}{% </w:t>
-      </w:r>
-      <w:proofErr w:type="spellStart"/>
-      <w:r>
-        <w:rPr>
-          <w:rFonts w:ascii="Palatino Linotype" w:hAnsi="Palatino Linotype"/>
-          <w:bCs/>
-          <w:sz w:val="20"/>
-          <w:szCs w:val="20"/>
-        </w:rPr>
-        <w:t>endfor</w:t>
-      </w:r>
-      <w:proofErr w:type="spellEnd"/>
-      <w:r>
-        <w:rPr>
-          <w:rFonts w:ascii="Palatino Linotype" w:hAnsi="Palatino Linotype"/>
-          <w:bCs/>
-          <w:sz w:val="20"/>
-          <w:szCs w:val="20"/>
-        </w:rPr>
-        <w:t xml:space="preserve"> %}.</w:t>
-      </w:r>
-      <w:r>
-        <w:rPr>
-          <w:rFonts w:ascii="Palatino Linotype" w:hAnsi="Palatino Linotype"/>
-          <w:bCs/>
-          <w:sz w:val="20"/>
-          <w:szCs w:val="20"/>
-        </w:rPr>
-        <w:t xml:space="preserve">{% </w:t>
-      </w:r>
-      <w:proofErr w:type="spellStart"/>
-      <w:r>
-        <w:rPr>
-          <w:rFonts w:ascii="Palatino Linotype" w:hAnsi="Palatino Linotype"/>
-          <w:bCs/>
-          <w:sz w:val="20"/>
-          <w:szCs w:val="20"/>
-        </w:rPr>
-        <w:t>elif</w:t>
-      </w:r>
-      <w:proofErr w:type="spellEnd"/>
-      <w:r>
-        <w:rPr>
-          <w:rFonts w:ascii="Palatino Linotype" w:hAnsi="Palatino Linotype"/>
-          <w:bCs/>
-          <w:sz w:val="20"/>
-          <w:szCs w:val="20"/>
-        </w:rPr>
-        <w:t xml:space="preserve"> </w:t>
-      </w:r>
-      <w:proofErr w:type="spellStart"/>
-      <w:r>
-        <w:rPr>
-          <w:rFonts w:ascii="Palatino Linotype" w:hAnsi="Palatino Linotype"/>
-          <w:bCs/>
-          <w:sz w:val="20"/>
-          <w:szCs w:val="20"/>
-        </w:rPr>
-        <w:t>amend_offense_details.motion_disposition</w:t>
-      </w:r>
-      <w:proofErr w:type="spellEnd"/>
+        <w:t xml:space="preserve"> {{ amend_offense_details.motion_disposition }}.</w:t>
+      </w:r>
+      <w:r>
+        <w:rPr>
+          <w:rFonts w:ascii="Palatino Linotype" w:hAnsi="Palatino Linotype"/>
+          <w:bCs/>
+          <w:sz w:val="20"/>
+          <w:szCs w:val="20"/>
+        </w:rPr>
+        <w:t xml:space="preserve"> The charge(s) of {% for charge in amended_charges_list %}{% if loop.index == 2 %} and {% endif %}{{ charge[0] }} is amended to {{ charge[1] }}{% endfor %}.</w:t>
+      </w:r>
+      <w:r>
+        <w:rPr>
+          <w:rFonts w:ascii="Palatino Linotype" w:hAnsi="Palatino Linotype"/>
+          <w:bCs/>
+          <w:sz w:val="20"/>
+          <w:szCs w:val="20"/>
+        </w:rPr>
+        <w:t>{% elif amend_offense_details.motion_disposition</w:t>
+      </w:r>
       <w:r>
         <w:rPr>
           <w:rFonts w:ascii="Palatino Linotype" w:hAnsi="Palatino Linotype"/>
@@ -1217,36 +837,16 @@
           <w:sz w:val="20"/>
           <w:szCs w:val="20"/>
         </w:rPr>
-        <w:t xml:space="preserve"> and therefore the motion is {{ </w:t>
-      </w:r>
-      <w:proofErr w:type="spellStart"/>
-      <w:r>
-        <w:rPr>
-          <w:rFonts w:ascii="Palatino Linotype" w:hAnsi="Palatino Linotype"/>
-          <w:bCs/>
-          <w:sz w:val="20"/>
-          <w:szCs w:val="20"/>
-        </w:rPr>
-        <w:t>amend_offense</w:t>
-      </w:r>
-      <w:r>
-        <w:rPr>
-          <w:rFonts w:ascii="Palatino Linotype" w:hAnsi="Palatino Linotype"/>
-          <w:bCs/>
-          <w:sz w:val="20"/>
-          <w:szCs w:val="20"/>
-        </w:rPr>
-        <w:t>_details.motion_disposition</w:t>
-      </w:r>
-      <w:proofErr w:type="spellEnd"/>
-      <w:r>
-        <w:rPr>
-          <w:rFonts w:ascii="Palatino Linotype" w:hAnsi="Palatino Linotype"/>
-          <w:bCs/>
-          <w:sz w:val="20"/>
-          <w:szCs w:val="20"/>
-        </w:rPr>
-        <w:t xml:space="preserve"> }}.</w:t>
+        <w:t xml:space="preserve"> and therefore the motion is {{ amend_offense</w:t>
+      </w:r>
+      <w:r>
+        <w:rPr>
+          <w:rFonts w:ascii="Palatino Linotype" w:hAnsi="Palatino Linotype"/>
+          <w:bCs/>
+          <w:sz w:val="20"/>
+          <w:szCs w:val="20"/>
+        </w:rPr>
+        <w:t>_details.motion_disposition }}.</w:t>
       </w:r>
       <w:r>
         <w:rPr>
@@ -1292,25 +892,7 @@
           <w:sz w:val="20"/>
           <w:szCs w:val="20"/>
         </w:rPr>
-        <w:t xml:space="preserve">{% if </w:t>
-      </w:r>
-      <w:proofErr w:type="spellStart"/>
-      <w:r>
-        <w:rPr>
-          <w:rFonts w:ascii="Palatino Linotype" w:hAnsi="Palatino Linotype"/>
-          <w:sz w:val="20"/>
-          <w:szCs w:val="20"/>
-        </w:rPr>
-        <w:t>appearance_reason</w:t>
-      </w:r>
-      <w:proofErr w:type="spellEnd"/>
-      <w:r>
-        <w:rPr>
-          <w:rFonts w:ascii="Palatino Linotype" w:hAnsi="Palatino Linotype"/>
-          <w:sz w:val="20"/>
-          <w:szCs w:val="20"/>
-        </w:rPr>
-        <w:t xml:space="preserve"> != ‘sentencing’ %}</w:t>
+        <w:t>{% if appearance_reason != ‘sentencing’ %}</w:t>
       </w:r>
       <w:r>
         <w:rPr>
@@ -1463,51 +1045,7 @@
                 <w:sz w:val="20"/>
                 <w:szCs w:val="20"/>
               </w:rPr>
-              <w:t>{%</w:t>
-            </w:r>
-            <w:proofErr w:type="spellStart"/>
-            <w:r>
-              <w:rPr>
-                <w:rFonts w:ascii="Palatino Linotype" w:hAnsi="Palatino Linotype"/>
-                <w:b/>
-                <w:bCs/>
-                <w:sz w:val="20"/>
-                <w:szCs w:val="20"/>
-              </w:rPr>
-              <w:t>tc</w:t>
-            </w:r>
-            <w:proofErr w:type="spellEnd"/>
-            <w:r>
-              <w:rPr>
-                <w:rFonts w:ascii="Palatino Linotype" w:hAnsi="Palatino Linotype"/>
-                <w:b/>
-                <w:bCs/>
-                <w:sz w:val="20"/>
-                <w:szCs w:val="20"/>
-              </w:rPr>
-              <w:t xml:space="preserve"> for charge in </w:t>
-            </w:r>
-            <w:proofErr w:type="spellStart"/>
-            <w:r>
-              <w:rPr>
-                <w:rFonts w:ascii="Palatino Linotype" w:hAnsi="Palatino Linotype"/>
-                <w:b/>
-                <w:bCs/>
-                <w:sz w:val="20"/>
-                <w:szCs w:val="20"/>
-              </w:rPr>
-              <w:t>charges_list</w:t>
-            </w:r>
-            <w:proofErr w:type="spellEnd"/>
-            <w:r>
-              <w:rPr>
-                <w:rFonts w:ascii="Palatino Linotype" w:hAnsi="Palatino Linotype"/>
-                <w:b/>
-                <w:bCs/>
-                <w:sz w:val="20"/>
-                <w:szCs w:val="20"/>
-              </w:rPr>
-              <w:t xml:space="preserve"> %}</w:t>
+              <w:t>{%tc for charge in charges_list %}</w:t>
             </w:r>
           </w:p>
         </w:tc>
@@ -1545,29 +1083,7 @@
                 <w:sz w:val="20"/>
                 <w:szCs w:val="20"/>
               </w:rPr>
-              <w:t xml:space="preserve">{{ </w:t>
-            </w:r>
-            <w:proofErr w:type="spellStart"/>
-            <w:r>
-              <w:rPr>
-                <w:rFonts w:ascii="Palatino Linotype" w:hAnsi="Palatino Linotype"/>
-                <w:b/>
-                <w:bCs/>
-                <w:sz w:val="20"/>
-                <w:szCs w:val="20"/>
-              </w:rPr>
-              <w:t>charge.offense</w:t>
-            </w:r>
-            <w:proofErr w:type="spellEnd"/>
-            <w:r>
-              <w:rPr>
-                <w:rFonts w:ascii="Palatino Linotype" w:hAnsi="Palatino Linotype"/>
-                <w:b/>
-                <w:bCs/>
-                <w:sz w:val="20"/>
-                <w:szCs w:val="20"/>
-              </w:rPr>
-              <w:t xml:space="preserve"> }}</w:t>
+              <w:t>{{ charge.offense }}</w:t>
             </w:r>
           </w:p>
         </w:tc>
@@ -1605,51 +1121,7 @@
                 <w:sz w:val="20"/>
                 <w:szCs w:val="20"/>
               </w:rPr>
-              <w:t>{%</w:t>
-            </w:r>
-            <w:proofErr w:type="spellStart"/>
-            <w:r>
-              <w:rPr>
-                <w:rFonts w:ascii="Palatino Linotype" w:hAnsi="Palatino Linotype"/>
-                <w:b/>
-                <w:bCs/>
-                <w:sz w:val="20"/>
-                <w:szCs w:val="20"/>
-              </w:rPr>
-              <w:t>tc</w:t>
-            </w:r>
-            <w:proofErr w:type="spellEnd"/>
-            <w:r>
-              <w:rPr>
-                <w:rFonts w:ascii="Palatino Linotype" w:hAnsi="Palatino Linotype"/>
-                <w:b/>
-                <w:bCs/>
-                <w:sz w:val="20"/>
-                <w:szCs w:val="20"/>
-              </w:rPr>
-              <w:t xml:space="preserve"> </w:t>
-            </w:r>
-            <w:proofErr w:type="spellStart"/>
-            <w:r>
-              <w:rPr>
-                <w:rFonts w:ascii="Palatino Linotype" w:hAnsi="Palatino Linotype"/>
-                <w:b/>
-                <w:bCs/>
-                <w:sz w:val="20"/>
-                <w:szCs w:val="20"/>
-              </w:rPr>
-              <w:t>endfor</w:t>
-            </w:r>
-            <w:proofErr w:type="spellEnd"/>
-            <w:r>
-              <w:rPr>
-                <w:rFonts w:ascii="Palatino Linotype" w:hAnsi="Palatino Linotype"/>
-                <w:b/>
-                <w:bCs/>
-                <w:sz w:val="20"/>
-                <w:szCs w:val="20"/>
-              </w:rPr>
-              <w:t xml:space="preserve"> %}</w:t>
+              <w:t>{%tc endfor %}</w:t>
             </w:r>
           </w:p>
         </w:tc>
@@ -1731,51 +1203,7 @@
                 <w:sz w:val="20"/>
                 <w:szCs w:val="20"/>
               </w:rPr>
-              <w:t>{%</w:t>
-            </w:r>
-            <w:proofErr w:type="spellStart"/>
-            <w:r>
-              <w:rPr>
-                <w:rFonts w:ascii="Palatino Linotype" w:hAnsi="Palatino Linotype"/>
-                <w:b/>
-                <w:bCs/>
-                <w:sz w:val="20"/>
-                <w:szCs w:val="20"/>
-              </w:rPr>
-              <w:t>tc</w:t>
-            </w:r>
-            <w:proofErr w:type="spellEnd"/>
-            <w:r>
-              <w:rPr>
-                <w:rFonts w:ascii="Palatino Linotype" w:hAnsi="Palatino Linotype"/>
-                <w:b/>
-                <w:bCs/>
-                <w:sz w:val="20"/>
-                <w:szCs w:val="20"/>
-              </w:rPr>
-              <w:t xml:space="preserve"> for charge in </w:t>
-            </w:r>
-            <w:proofErr w:type="spellStart"/>
-            <w:r>
-              <w:rPr>
-                <w:rFonts w:ascii="Palatino Linotype" w:hAnsi="Palatino Linotype"/>
-                <w:b/>
-                <w:bCs/>
-                <w:sz w:val="20"/>
-                <w:szCs w:val="20"/>
-              </w:rPr>
-              <w:t>charges_list</w:t>
-            </w:r>
-            <w:proofErr w:type="spellEnd"/>
-            <w:r>
-              <w:rPr>
-                <w:rFonts w:ascii="Palatino Linotype" w:hAnsi="Palatino Linotype"/>
-                <w:b/>
-                <w:bCs/>
-                <w:sz w:val="20"/>
-                <w:szCs w:val="20"/>
-              </w:rPr>
-              <w:t xml:space="preserve"> %}</w:t>
+              <w:t>{%tc for charge in charges_list %}</w:t>
             </w:r>
           </w:p>
         </w:tc>
@@ -1813,29 +1241,7 @@
                 <w:sz w:val="20"/>
                 <w:szCs w:val="20"/>
               </w:rPr>
-              <w:t xml:space="preserve">{{ </w:t>
-            </w:r>
-            <w:proofErr w:type="spellStart"/>
-            <w:r>
-              <w:rPr>
-                <w:rFonts w:ascii="Palatino Linotype" w:hAnsi="Palatino Linotype"/>
-                <w:b/>
-                <w:bCs/>
-                <w:sz w:val="20"/>
-                <w:szCs w:val="20"/>
-              </w:rPr>
-              <w:t>charge.statute</w:t>
-            </w:r>
-            <w:proofErr w:type="spellEnd"/>
-            <w:r>
-              <w:rPr>
-                <w:rFonts w:ascii="Palatino Linotype" w:hAnsi="Palatino Linotype"/>
-                <w:b/>
-                <w:bCs/>
-                <w:sz w:val="20"/>
-                <w:szCs w:val="20"/>
-              </w:rPr>
-              <w:t xml:space="preserve"> }}</w:t>
+              <w:t>{{ charge.statute }}</w:t>
             </w:r>
           </w:p>
         </w:tc>
@@ -1873,51 +1279,7 @@
                 <w:sz w:val="20"/>
                 <w:szCs w:val="20"/>
               </w:rPr>
-              <w:t>{%</w:t>
-            </w:r>
-            <w:proofErr w:type="spellStart"/>
-            <w:r>
-              <w:rPr>
-                <w:rFonts w:ascii="Palatino Linotype" w:hAnsi="Palatino Linotype"/>
-                <w:b/>
-                <w:bCs/>
-                <w:sz w:val="20"/>
-                <w:szCs w:val="20"/>
-              </w:rPr>
-              <w:t>tc</w:t>
-            </w:r>
-            <w:proofErr w:type="spellEnd"/>
-            <w:r>
-              <w:rPr>
-                <w:rFonts w:ascii="Palatino Linotype" w:hAnsi="Palatino Linotype"/>
-                <w:b/>
-                <w:bCs/>
-                <w:sz w:val="20"/>
-                <w:szCs w:val="20"/>
-              </w:rPr>
-              <w:t xml:space="preserve"> </w:t>
-            </w:r>
-            <w:proofErr w:type="spellStart"/>
-            <w:r>
-              <w:rPr>
-                <w:rFonts w:ascii="Palatino Linotype" w:hAnsi="Palatino Linotype"/>
-                <w:b/>
-                <w:bCs/>
-                <w:sz w:val="20"/>
-                <w:szCs w:val="20"/>
-              </w:rPr>
-              <w:t>endfor</w:t>
-            </w:r>
-            <w:proofErr w:type="spellEnd"/>
-            <w:r>
-              <w:rPr>
-                <w:rFonts w:ascii="Palatino Linotype" w:hAnsi="Palatino Linotype"/>
-                <w:b/>
-                <w:bCs/>
-                <w:sz w:val="20"/>
-                <w:szCs w:val="20"/>
-              </w:rPr>
-              <w:t xml:space="preserve"> %}</w:t>
+              <w:t>{%tc endfor %}</w:t>
             </w:r>
           </w:p>
         </w:tc>
@@ -1999,51 +1361,7 @@
                 <w:sz w:val="20"/>
                 <w:szCs w:val="20"/>
               </w:rPr>
-              <w:t>{%</w:t>
-            </w:r>
-            <w:proofErr w:type="spellStart"/>
-            <w:r>
-              <w:rPr>
-                <w:rFonts w:ascii="Palatino Linotype" w:hAnsi="Palatino Linotype"/>
-                <w:b/>
-                <w:bCs/>
-                <w:sz w:val="20"/>
-                <w:szCs w:val="20"/>
-              </w:rPr>
-              <w:t>tc</w:t>
-            </w:r>
-            <w:proofErr w:type="spellEnd"/>
-            <w:r>
-              <w:rPr>
-                <w:rFonts w:ascii="Palatino Linotype" w:hAnsi="Palatino Linotype"/>
-                <w:b/>
-                <w:bCs/>
-                <w:sz w:val="20"/>
-                <w:szCs w:val="20"/>
-              </w:rPr>
-              <w:t xml:space="preserve"> for charge in </w:t>
-            </w:r>
-            <w:proofErr w:type="spellStart"/>
-            <w:r>
-              <w:rPr>
-                <w:rFonts w:ascii="Palatino Linotype" w:hAnsi="Palatino Linotype"/>
-                <w:b/>
-                <w:bCs/>
-                <w:sz w:val="20"/>
-                <w:szCs w:val="20"/>
-              </w:rPr>
-              <w:t>charges_list</w:t>
-            </w:r>
-            <w:proofErr w:type="spellEnd"/>
-            <w:r>
-              <w:rPr>
-                <w:rFonts w:ascii="Palatino Linotype" w:hAnsi="Palatino Linotype"/>
-                <w:b/>
-                <w:bCs/>
-                <w:sz w:val="20"/>
-                <w:szCs w:val="20"/>
-              </w:rPr>
-              <w:t xml:space="preserve"> %}</w:t>
+              <w:t>{%tc for charge in charges_list %}</w:t>
             </w:r>
           </w:p>
         </w:tc>
@@ -2081,29 +1399,7 @@
                 <w:sz w:val="20"/>
                 <w:szCs w:val="20"/>
               </w:rPr>
-              <w:t xml:space="preserve">{{ </w:t>
-            </w:r>
-            <w:proofErr w:type="spellStart"/>
-            <w:r>
-              <w:rPr>
-                <w:rFonts w:ascii="Palatino Linotype" w:hAnsi="Palatino Linotype"/>
-                <w:b/>
-                <w:bCs/>
-                <w:sz w:val="20"/>
-                <w:szCs w:val="20"/>
-              </w:rPr>
-              <w:t>charge.degree</w:t>
-            </w:r>
-            <w:proofErr w:type="spellEnd"/>
-            <w:r>
-              <w:rPr>
-                <w:rFonts w:ascii="Palatino Linotype" w:hAnsi="Palatino Linotype"/>
-                <w:b/>
-                <w:bCs/>
-                <w:sz w:val="20"/>
-                <w:szCs w:val="20"/>
-              </w:rPr>
-              <w:t xml:space="preserve"> }}</w:t>
+              <w:t>{{ charge.degree }}</w:t>
             </w:r>
           </w:p>
         </w:tc>
@@ -2141,51 +1437,7 @@
                 <w:sz w:val="20"/>
                 <w:szCs w:val="20"/>
               </w:rPr>
-              <w:t>{%</w:t>
-            </w:r>
-            <w:proofErr w:type="spellStart"/>
-            <w:r>
-              <w:rPr>
-                <w:rFonts w:ascii="Palatino Linotype" w:hAnsi="Palatino Linotype"/>
-                <w:b/>
-                <w:bCs/>
-                <w:sz w:val="20"/>
-                <w:szCs w:val="20"/>
-              </w:rPr>
-              <w:t>tc</w:t>
-            </w:r>
-            <w:proofErr w:type="spellEnd"/>
-            <w:r>
-              <w:rPr>
-                <w:rFonts w:ascii="Palatino Linotype" w:hAnsi="Palatino Linotype"/>
-                <w:b/>
-                <w:bCs/>
-                <w:sz w:val="20"/>
-                <w:szCs w:val="20"/>
-              </w:rPr>
-              <w:t xml:space="preserve"> </w:t>
-            </w:r>
-            <w:proofErr w:type="spellStart"/>
-            <w:r>
-              <w:rPr>
-                <w:rFonts w:ascii="Palatino Linotype" w:hAnsi="Palatino Linotype"/>
-                <w:b/>
-                <w:bCs/>
-                <w:sz w:val="20"/>
-                <w:szCs w:val="20"/>
-              </w:rPr>
-              <w:t>endfor</w:t>
-            </w:r>
-            <w:proofErr w:type="spellEnd"/>
-            <w:r>
-              <w:rPr>
-                <w:rFonts w:ascii="Palatino Linotype" w:hAnsi="Palatino Linotype"/>
-                <w:b/>
-                <w:bCs/>
-                <w:sz w:val="20"/>
-                <w:szCs w:val="20"/>
-              </w:rPr>
-              <w:t xml:space="preserve"> %}</w:t>
+              <w:t>{%tc endfor %}</w:t>
             </w:r>
           </w:p>
         </w:tc>
@@ -2267,51 +1519,7 @@
                 <w:sz w:val="20"/>
                 <w:szCs w:val="20"/>
               </w:rPr>
-              <w:t>{%</w:t>
-            </w:r>
-            <w:proofErr w:type="spellStart"/>
-            <w:r>
-              <w:rPr>
-                <w:rFonts w:ascii="Palatino Linotype" w:hAnsi="Palatino Linotype"/>
-                <w:b/>
-                <w:bCs/>
-                <w:sz w:val="20"/>
-                <w:szCs w:val="20"/>
-              </w:rPr>
-              <w:t>tc</w:t>
-            </w:r>
-            <w:proofErr w:type="spellEnd"/>
-            <w:r>
-              <w:rPr>
-                <w:rFonts w:ascii="Palatino Linotype" w:hAnsi="Palatino Linotype"/>
-                <w:b/>
-                <w:bCs/>
-                <w:sz w:val="20"/>
-                <w:szCs w:val="20"/>
-              </w:rPr>
-              <w:t xml:space="preserve"> for charge in </w:t>
-            </w:r>
-            <w:proofErr w:type="spellStart"/>
-            <w:r>
-              <w:rPr>
-                <w:rFonts w:ascii="Palatino Linotype" w:hAnsi="Palatino Linotype"/>
-                <w:b/>
-                <w:bCs/>
-                <w:sz w:val="20"/>
-                <w:szCs w:val="20"/>
-              </w:rPr>
-              <w:t>charges_list</w:t>
-            </w:r>
-            <w:proofErr w:type="spellEnd"/>
-            <w:r>
-              <w:rPr>
-                <w:rFonts w:ascii="Palatino Linotype" w:hAnsi="Palatino Linotype"/>
-                <w:b/>
-                <w:bCs/>
-                <w:sz w:val="20"/>
-                <w:szCs w:val="20"/>
-              </w:rPr>
-              <w:t xml:space="preserve"> %}</w:t>
+              <w:t>{%tc for charge in charges_list %}</w:t>
             </w:r>
           </w:p>
         </w:tc>
@@ -2349,29 +1557,7 @@
                 <w:sz w:val="20"/>
                 <w:szCs w:val="20"/>
               </w:rPr>
-              <w:t xml:space="preserve">{{ </w:t>
-            </w:r>
-            <w:proofErr w:type="spellStart"/>
-            <w:r>
-              <w:rPr>
-                <w:rFonts w:ascii="Palatino Linotype" w:hAnsi="Palatino Linotype"/>
-                <w:b/>
-                <w:bCs/>
-                <w:sz w:val="20"/>
-                <w:szCs w:val="20"/>
-              </w:rPr>
-              <w:t>charge.plea</w:t>
-            </w:r>
-            <w:proofErr w:type="spellEnd"/>
-            <w:r>
-              <w:rPr>
-                <w:rFonts w:ascii="Palatino Linotype" w:hAnsi="Palatino Linotype"/>
-                <w:b/>
-                <w:bCs/>
-                <w:sz w:val="20"/>
-                <w:szCs w:val="20"/>
-              </w:rPr>
-              <w:t>}}</w:t>
+              <w:t>{{ charge.plea}}</w:t>
             </w:r>
           </w:p>
         </w:tc>
@@ -2409,51 +1595,7 @@
                 <w:sz w:val="20"/>
                 <w:szCs w:val="20"/>
               </w:rPr>
-              <w:t>{%</w:t>
-            </w:r>
-            <w:proofErr w:type="spellStart"/>
-            <w:r>
-              <w:rPr>
-                <w:rFonts w:ascii="Palatino Linotype" w:hAnsi="Palatino Linotype"/>
-                <w:b/>
-                <w:bCs/>
-                <w:sz w:val="20"/>
-                <w:szCs w:val="20"/>
-              </w:rPr>
-              <w:t>tc</w:t>
-            </w:r>
-            <w:proofErr w:type="spellEnd"/>
-            <w:r>
-              <w:rPr>
-                <w:rFonts w:ascii="Palatino Linotype" w:hAnsi="Palatino Linotype"/>
-                <w:b/>
-                <w:bCs/>
-                <w:sz w:val="20"/>
-                <w:szCs w:val="20"/>
-              </w:rPr>
-              <w:t xml:space="preserve"> </w:t>
-            </w:r>
-            <w:proofErr w:type="spellStart"/>
-            <w:r>
-              <w:rPr>
-                <w:rFonts w:ascii="Palatino Linotype" w:hAnsi="Palatino Linotype"/>
-                <w:b/>
-                <w:bCs/>
-                <w:sz w:val="20"/>
-                <w:szCs w:val="20"/>
-              </w:rPr>
-              <w:t>endfor</w:t>
-            </w:r>
-            <w:proofErr w:type="spellEnd"/>
-            <w:r>
-              <w:rPr>
-                <w:rFonts w:ascii="Palatino Linotype" w:hAnsi="Palatino Linotype"/>
-                <w:b/>
-                <w:bCs/>
-                <w:sz w:val="20"/>
-                <w:szCs w:val="20"/>
-              </w:rPr>
-              <w:t xml:space="preserve"> %}</w:t>
+              <w:t>{%tc endfor %}</w:t>
             </w:r>
           </w:p>
         </w:tc>
@@ -2536,51 +1678,7 @@
                 <w:sz w:val="20"/>
                 <w:szCs w:val="20"/>
               </w:rPr>
-              <w:t>{%</w:t>
-            </w:r>
-            <w:proofErr w:type="spellStart"/>
-            <w:r>
-              <w:rPr>
-                <w:rFonts w:ascii="Palatino Linotype" w:hAnsi="Palatino Linotype"/>
-                <w:b/>
-                <w:bCs/>
-                <w:sz w:val="20"/>
-                <w:szCs w:val="20"/>
-              </w:rPr>
-              <w:t>tc</w:t>
-            </w:r>
-            <w:proofErr w:type="spellEnd"/>
-            <w:r>
-              <w:rPr>
-                <w:rFonts w:ascii="Palatino Linotype" w:hAnsi="Palatino Linotype"/>
-                <w:b/>
-                <w:bCs/>
-                <w:sz w:val="20"/>
-                <w:szCs w:val="20"/>
-              </w:rPr>
-              <w:t xml:space="preserve"> for charge in </w:t>
-            </w:r>
-            <w:proofErr w:type="spellStart"/>
-            <w:r>
-              <w:rPr>
-                <w:rFonts w:ascii="Palatino Linotype" w:hAnsi="Palatino Linotype"/>
-                <w:b/>
-                <w:bCs/>
-                <w:sz w:val="20"/>
-                <w:szCs w:val="20"/>
-              </w:rPr>
-              <w:t>charges_list</w:t>
-            </w:r>
-            <w:proofErr w:type="spellEnd"/>
-            <w:r>
-              <w:rPr>
-                <w:rFonts w:ascii="Palatino Linotype" w:hAnsi="Palatino Linotype"/>
-                <w:b/>
-                <w:bCs/>
-                <w:sz w:val="20"/>
-                <w:szCs w:val="20"/>
-              </w:rPr>
-              <w:t xml:space="preserve"> %}</w:t>
+              <w:t>{%tc for charge in charges_list %}</w:t>
             </w:r>
           </w:p>
         </w:tc>
@@ -2618,29 +1716,7 @@
                 <w:sz w:val="20"/>
                 <w:szCs w:val="20"/>
               </w:rPr>
-              <w:t xml:space="preserve">{{ </w:t>
-            </w:r>
-            <w:proofErr w:type="spellStart"/>
-            <w:r>
-              <w:rPr>
-                <w:rFonts w:ascii="Palatino Linotype" w:hAnsi="Palatino Linotype"/>
-                <w:b/>
-                <w:bCs/>
-                <w:sz w:val="20"/>
-                <w:szCs w:val="20"/>
-              </w:rPr>
-              <w:t>charge.finding</w:t>
-            </w:r>
-            <w:proofErr w:type="spellEnd"/>
-            <w:r>
-              <w:rPr>
-                <w:rFonts w:ascii="Palatino Linotype" w:hAnsi="Palatino Linotype"/>
-                <w:b/>
-                <w:bCs/>
-                <w:sz w:val="20"/>
-                <w:szCs w:val="20"/>
-              </w:rPr>
-              <w:t xml:space="preserve"> }}</w:t>
+              <w:t>{{ charge.finding }}</w:t>
             </w:r>
           </w:p>
         </w:tc>
@@ -2678,51 +1754,7 @@
                 <w:sz w:val="20"/>
                 <w:szCs w:val="20"/>
               </w:rPr>
-              <w:t>{%</w:t>
-            </w:r>
-            <w:proofErr w:type="spellStart"/>
-            <w:r>
-              <w:rPr>
-                <w:rFonts w:ascii="Palatino Linotype" w:hAnsi="Palatino Linotype"/>
-                <w:b/>
-                <w:bCs/>
-                <w:sz w:val="20"/>
-                <w:szCs w:val="20"/>
-              </w:rPr>
-              <w:t>tc</w:t>
-            </w:r>
-            <w:proofErr w:type="spellEnd"/>
-            <w:r>
-              <w:rPr>
-                <w:rFonts w:ascii="Palatino Linotype" w:hAnsi="Palatino Linotype"/>
-                <w:b/>
-                <w:bCs/>
-                <w:sz w:val="20"/>
-                <w:szCs w:val="20"/>
-              </w:rPr>
-              <w:t xml:space="preserve"> </w:t>
-            </w:r>
-            <w:proofErr w:type="spellStart"/>
-            <w:r>
-              <w:rPr>
-                <w:rFonts w:ascii="Palatino Linotype" w:hAnsi="Palatino Linotype"/>
-                <w:b/>
-                <w:bCs/>
-                <w:sz w:val="20"/>
-                <w:szCs w:val="20"/>
-              </w:rPr>
-              <w:t>endfor</w:t>
-            </w:r>
-            <w:proofErr w:type="spellEnd"/>
-            <w:r>
-              <w:rPr>
-                <w:rFonts w:ascii="Palatino Linotype" w:hAnsi="Palatino Linotype"/>
-                <w:b/>
-                <w:bCs/>
-                <w:sz w:val="20"/>
-                <w:szCs w:val="20"/>
-              </w:rPr>
-              <w:t xml:space="preserve"> %}</w:t>
+              <w:t>{%tc endfor %}</w:t>
             </w:r>
           </w:p>
         </w:tc>
@@ -2804,51 +1836,7 @@
                 <w:sz w:val="20"/>
                 <w:szCs w:val="20"/>
               </w:rPr>
-              <w:t>{%</w:t>
-            </w:r>
-            <w:proofErr w:type="spellStart"/>
-            <w:r>
-              <w:rPr>
-                <w:rFonts w:ascii="Palatino Linotype" w:hAnsi="Palatino Linotype"/>
-                <w:b/>
-                <w:bCs/>
-                <w:sz w:val="20"/>
-                <w:szCs w:val="20"/>
-              </w:rPr>
-              <w:t>tc</w:t>
-            </w:r>
-            <w:proofErr w:type="spellEnd"/>
-            <w:r>
-              <w:rPr>
-                <w:rFonts w:ascii="Palatino Linotype" w:hAnsi="Palatino Linotype"/>
-                <w:b/>
-                <w:bCs/>
-                <w:sz w:val="20"/>
-                <w:szCs w:val="20"/>
-              </w:rPr>
-              <w:t xml:space="preserve"> for charge in </w:t>
-            </w:r>
-            <w:proofErr w:type="spellStart"/>
-            <w:r>
-              <w:rPr>
-                <w:rFonts w:ascii="Palatino Linotype" w:hAnsi="Palatino Linotype"/>
-                <w:b/>
-                <w:bCs/>
-                <w:sz w:val="20"/>
-                <w:szCs w:val="20"/>
-              </w:rPr>
-              <w:t>charges_list</w:t>
-            </w:r>
-            <w:proofErr w:type="spellEnd"/>
-            <w:r>
-              <w:rPr>
-                <w:rFonts w:ascii="Palatino Linotype" w:hAnsi="Palatino Linotype"/>
-                <w:b/>
-                <w:bCs/>
-                <w:sz w:val="20"/>
-                <w:szCs w:val="20"/>
-              </w:rPr>
-              <w:t xml:space="preserve"> %}</w:t>
+              <w:t>{%tc for charge in charges_list %}</w:t>
             </w:r>
           </w:p>
         </w:tc>
@@ -2886,29 +1874,7 @@
                 <w:sz w:val="20"/>
                 <w:szCs w:val="20"/>
               </w:rPr>
-              <w:t xml:space="preserve">{{ </w:t>
-            </w:r>
-            <w:proofErr w:type="spellStart"/>
-            <w:r>
-              <w:rPr>
-                <w:rFonts w:ascii="Palatino Linotype" w:hAnsi="Palatino Linotype"/>
-                <w:b/>
-                <w:bCs/>
-                <w:sz w:val="20"/>
-                <w:szCs w:val="20"/>
-              </w:rPr>
-              <w:t>charge.fines_amount</w:t>
-            </w:r>
-            <w:proofErr w:type="spellEnd"/>
-            <w:r>
-              <w:rPr>
-                <w:rFonts w:ascii="Palatino Linotype" w:hAnsi="Palatino Linotype"/>
-                <w:b/>
-                <w:bCs/>
-                <w:sz w:val="20"/>
-                <w:szCs w:val="20"/>
-              </w:rPr>
-              <w:t xml:space="preserve"> }}</w:t>
+              <w:t>{{ charge.fines_amount }}</w:t>
             </w:r>
           </w:p>
         </w:tc>
@@ -2946,51 +1912,7 @@
                 <w:sz w:val="20"/>
                 <w:szCs w:val="20"/>
               </w:rPr>
-              <w:t>{%</w:t>
-            </w:r>
-            <w:proofErr w:type="spellStart"/>
-            <w:r>
-              <w:rPr>
-                <w:rFonts w:ascii="Palatino Linotype" w:hAnsi="Palatino Linotype"/>
-                <w:b/>
-                <w:bCs/>
-                <w:sz w:val="20"/>
-                <w:szCs w:val="20"/>
-              </w:rPr>
-              <w:t>tc</w:t>
-            </w:r>
-            <w:proofErr w:type="spellEnd"/>
-            <w:r>
-              <w:rPr>
-                <w:rFonts w:ascii="Palatino Linotype" w:hAnsi="Palatino Linotype"/>
-                <w:b/>
-                <w:bCs/>
-                <w:sz w:val="20"/>
-                <w:szCs w:val="20"/>
-              </w:rPr>
-              <w:t xml:space="preserve"> </w:t>
-            </w:r>
-            <w:proofErr w:type="spellStart"/>
-            <w:r>
-              <w:rPr>
-                <w:rFonts w:ascii="Palatino Linotype" w:hAnsi="Palatino Linotype"/>
-                <w:b/>
-                <w:bCs/>
-                <w:sz w:val="20"/>
-                <w:szCs w:val="20"/>
-              </w:rPr>
-              <w:t>endfor</w:t>
-            </w:r>
-            <w:proofErr w:type="spellEnd"/>
-            <w:r>
-              <w:rPr>
-                <w:rFonts w:ascii="Palatino Linotype" w:hAnsi="Palatino Linotype"/>
-                <w:b/>
-                <w:bCs/>
-                <w:sz w:val="20"/>
-                <w:szCs w:val="20"/>
-              </w:rPr>
-              <w:t xml:space="preserve"> %}</w:t>
+              <w:t>{%tc endfor %}</w:t>
             </w:r>
           </w:p>
         </w:tc>
@@ -3092,51 +2014,7 @@
                 <w:sz w:val="20"/>
                 <w:szCs w:val="20"/>
               </w:rPr>
-              <w:t>{%</w:t>
-            </w:r>
-            <w:proofErr w:type="spellStart"/>
-            <w:r>
-              <w:rPr>
-                <w:rFonts w:ascii="Palatino Linotype" w:hAnsi="Palatino Linotype"/>
-                <w:b/>
-                <w:bCs/>
-                <w:sz w:val="20"/>
-                <w:szCs w:val="20"/>
-              </w:rPr>
-              <w:t>tc</w:t>
-            </w:r>
-            <w:proofErr w:type="spellEnd"/>
-            <w:r>
-              <w:rPr>
-                <w:rFonts w:ascii="Palatino Linotype" w:hAnsi="Palatino Linotype"/>
-                <w:b/>
-                <w:bCs/>
-                <w:sz w:val="20"/>
-                <w:szCs w:val="20"/>
-              </w:rPr>
-              <w:t xml:space="preserve"> for charge in </w:t>
-            </w:r>
-            <w:proofErr w:type="spellStart"/>
-            <w:r>
-              <w:rPr>
-                <w:rFonts w:ascii="Palatino Linotype" w:hAnsi="Palatino Linotype"/>
-                <w:b/>
-                <w:bCs/>
-                <w:sz w:val="20"/>
-                <w:szCs w:val="20"/>
-              </w:rPr>
-              <w:t>charges_list</w:t>
-            </w:r>
-            <w:proofErr w:type="spellEnd"/>
-            <w:r>
-              <w:rPr>
-                <w:rFonts w:ascii="Palatino Linotype" w:hAnsi="Palatino Linotype"/>
-                <w:b/>
-                <w:bCs/>
-                <w:sz w:val="20"/>
-                <w:szCs w:val="20"/>
-              </w:rPr>
-              <w:t xml:space="preserve"> %}</w:t>
+              <w:t>{%tc for charge in charges_list %}</w:t>
             </w:r>
           </w:p>
         </w:tc>
@@ -3174,29 +2052,7 @@
                 <w:sz w:val="20"/>
                 <w:szCs w:val="20"/>
               </w:rPr>
-              <w:t xml:space="preserve">{{ </w:t>
-            </w:r>
-            <w:proofErr w:type="spellStart"/>
-            <w:r>
-              <w:rPr>
-                <w:rFonts w:ascii="Palatino Linotype" w:hAnsi="Palatino Linotype"/>
-                <w:b/>
-                <w:bCs/>
-                <w:sz w:val="20"/>
-                <w:szCs w:val="20"/>
-              </w:rPr>
-              <w:t>charge.fines_suspended</w:t>
-            </w:r>
-            <w:proofErr w:type="spellEnd"/>
-            <w:r>
-              <w:rPr>
-                <w:rFonts w:ascii="Palatino Linotype" w:hAnsi="Palatino Linotype"/>
-                <w:b/>
-                <w:bCs/>
-                <w:sz w:val="20"/>
-                <w:szCs w:val="20"/>
-              </w:rPr>
-              <w:t xml:space="preserve"> }}</w:t>
+              <w:t>{{ charge.fines_suspended }}</w:t>
             </w:r>
           </w:p>
         </w:tc>
@@ -3234,51 +2090,7 @@
                 <w:sz w:val="20"/>
                 <w:szCs w:val="20"/>
               </w:rPr>
-              <w:t>{%</w:t>
-            </w:r>
-            <w:proofErr w:type="spellStart"/>
-            <w:r>
-              <w:rPr>
-                <w:rFonts w:ascii="Palatino Linotype" w:hAnsi="Palatino Linotype"/>
-                <w:b/>
-                <w:bCs/>
-                <w:sz w:val="20"/>
-                <w:szCs w:val="20"/>
-              </w:rPr>
-              <w:t>tc</w:t>
-            </w:r>
-            <w:proofErr w:type="spellEnd"/>
-            <w:r>
-              <w:rPr>
-                <w:rFonts w:ascii="Palatino Linotype" w:hAnsi="Palatino Linotype"/>
-                <w:b/>
-                <w:bCs/>
-                <w:sz w:val="20"/>
-                <w:szCs w:val="20"/>
-              </w:rPr>
-              <w:t xml:space="preserve"> </w:t>
-            </w:r>
-            <w:proofErr w:type="spellStart"/>
-            <w:r>
-              <w:rPr>
-                <w:rFonts w:ascii="Palatino Linotype" w:hAnsi="Palatino Linotype"/>
-                <w:b/>
-                <w:bCs/>
-                <w:sz w:val="20"/>
-                <w:szCs w:val="20"/>
-              </w:rPr>
-              <w:t>endfor</w:t>
-            </w:r>
-            <w:proofErr w:type="spellEnd"/>
-            <w:r>
-              <w:rPr>
-                <w:rFonts w:ascii="Palatino Linotype" w:hAnsi="Palatino Linotype"/>
-                <w:b/>
-                <w:bCs/>
-                <w:sz w:val="20"/>
-                <w:szCs w:val="20"/>
-              </w:rPr>
-              <w:t xml:space="preserve"> %}</w:t>
+              <w:t>{%tc endfor %}</w:t>
             </w:r>
           </w:p>
         </w:tc>
@@ -3333,27 +2145,7 @@
           <w:sz w:val="20"/>
           <w:szCs w:val="20"/>
         </w:rPr>
-        <w:t xml:space="preserve">if </w:t>
-      </w:r>
-      <w:proofErr w:type="spellStart"/>
-      <w:r>
-        <w:rPr>
-          <w:rFonts w:ascii="Palatino Linotype" w:hAnsi="Palatino Linotype"/>
-          <w:bCs/>
-          <w:sz w:val="20"/>
-          <w:szCs w:val="20"/>
-        </w:rPr>
-        <w:t>court_costs.ordered</w:t>
-      </w:r>
-      <w:proofErr w:type="spellEnd"/>
-      <w:r>
-        <w:rPr>
-          <w:rFonts w:ascii="Palatino Linotype" w:hAnsi="Palatino Linotype"/>
-          <w:bCs/>
-          <w:sz w:val="20"/>
-          <w:szCs w:val="20"/>
-        </w:rPr>
-        <w:t xml:space="preserve"> == ‘Yes’ %}</w:t>
+        <w:t>if court_costs.ordered == ‘Yes’ %}</w:t>
       </w:r>
       <w:bookmarkStart w:id="1" w:name="_Hlk104836505"/>
       <w:r>
@@ -3402,216 +2194,554 @@
           <w:sz w:val="20"/>
           <w:szCs w:val="20"/>
         </w:rPr>
+        <w:t xml:space="preserve"> elif court_costs.ordered == ‘Waived</w:t>
+      </w:r>
+      <w:r>
+        <w:rPr>
+          <w:rFonts w:ascii="Palatino Linotype" w:hAnsi="Palatino Linotype"/>
+          <w:bCs/>
+          <w:sz w:val="20"/>
+          <w:szCs w:val="20"/>
+        </w:rPr>
+        <w:t>’ %}</w:t>
+      </w:r>
+      <w:r>
+        <w:rPr>
+          <w:rFonts w:ascii="Palatino Linotype" w:hAnsi="Palatino Linotype"/>
+          <w:bCs/>
+          <w:sz w:val="20"/>
+          <w:szCs w:val="20"/>
+          <w:u w:val="single"/>
+        </w:rPr>
+        <w:t>Court costs in this case are waived</w:t>
+      </w:r>
+      <w:r>
+        <w:rPr>
+          <w:rFonts w:ascii="Palatino Linotype" w:hAnsi="Palatino Linotype"/>
+          <w:bCs/>
+          <w:sz w:val="20"/>
+          <w:szCs w:val="20"/>
+        </w:rPr>
+        <w:t xml:space="preserve">. </w:t>
+      </w:r>
+      <w:r>
+        <w:rPr>
+          <w:rFonts w:ascii="Palatino Linotype" w:hAnsi="Palatino Linotype"/>
+          <w:bCs/>
+          <w:sz w:val="20"/>
+          <w:szCs w:val="20"/>
+        </w:rPr>
+        <w:t>{% elif court_costs.ordered == ‘Imposed in companion case’ %}</w:t>
+      </w:r>
+      <w:r>
+        <w:rPr>
+          <w:rFonts w:ascii="Palatino Linotype" w:hAnsi="Palatino Linotype"/>
+          <w:bCs/>
+          <w:sz w:val="20"/>
+          <w:szCs w:val="20"/>
+          <w:u w:val="single"/>
+        </w:rPr>
+        <w:t>No court costs are imposed in this case, but court costs are imposed in Defendant’s companion case</w:t>
+      </w:r>
+      <w:r>
+        <w:rPr>
+          <w:rFonts w:ascii="Palatino Linotype" w:hAnsi="Palatino Linotype"/>
+          <w:bCs/>
+          <w:sz w:val="20"/>
+          <w:szCs w:val="20"/>
+        </w:rPr>
+        <w:t xml:space="preserve">. </w:t>
+      </w:r>
+      <w:r>
+        <w:rPr>
+          <w:rFonts w:ascii="Palatino Linotype" w:hAnsi="Palatino Linotype"/>
+          <w:bCs/>
+          <w:sz w:val="20"/>
+          <w:szCs w:val="20"/>
+        </w:rPr>
+        <w:t>{% elif court_costs.ordered == ‘No’ %}</w:t>
+      </w:r>
+      <w:r>
+        <w:rPr>
+          <w:rFonts w:ascii="Palatino Linotype" w:hAnsi="Palatino Linotype"/>
+          <w:bCs/>
+          <w:sz w:val="20"/>
+          <w:szCs w:val="20"/>
+          <w:u w:val="single"/>
+        </w:rPr>
+        <w:t>There are no court costs in this case</w:t>
+      </w:r>
+      <w:r>
+        <w:rPr>
+          <w:rFonts w:ascii="Palatino Linotype" w:hAnsi="Palatino Linotype"/>
+          <w:bCs/>
+          <w:sz w:val="20"/>
+          <w:szCs w:val="20"/>
+        </w:rPr>
+        <w:t xml:space="preserve">. </w:t>
+      </w:r>
+      <w:r>
+        <w:rPr>
+          <w:rFonts w:ascii="Palatino Linotype" w:hAnsi="Palatino Linotype"/>
+          <w:bCs/>
+          <w:sz w:val="20"/>
+          <w:szCs w:val="20"/>
+        </w:rPr>
+        <w:t>{% endif %}</w:t>
+      </w:r>
+      <w:r>
+        <w:rPr>
+          <w:rFonts w:ascii="Palatino Linotype" w:hAnsi="Palatino Linotype"/>
+          <w:sz w:val="20"/>
+          <w:szCs w:val="20"/>
+        </w:rPr>
+        <w:t>The Defendant was</w:t>
+      </w:r>
+      <w:r>
+        <w:rPr>
+          <w:rFonts w:ascii="Palatino Linotype" w:hAnsi="Palatino Linotype"/>
+          <w:sz w:val="20"/>
+          <w:szCs w:val="20"/>
+        </w:rPr>
+        <w:t xml:space="preserve"> informed of the fines </w:t>
+      </w:r>
+      <w:r>
+        <w:rPr>
+          <w:rFonts w:ascii="Palatino Linotype" w:hAnsi="Palatino Linotype"/>
+          <w:b/>
+          <w:bCs/>
+          <w:sz w:val="20"/>
+          <w:szCs w:val="20"/>
+        </w:rPr>
+        <w:t xml:space="preserve">{% </w:t>
+      </w:r>
+      <w:r>
+        <w:rPr>
+          <w:rFonts w:ascii="Palatino Linotype" w:hAnsi="Palatino Linotype"/>
+          <w:bCs/>
+          <w:sz w:val="20"/>
+          <w:szCs w:val="20"/>
+        </w:rPr>
+        <w:t>if court_costs.ordered == ‘Yes’ %}</w:t>
+      </w:r>
+      <w:r>
+        <w:rPr>
+          <w:rFonts w:ascii="Palatino Linotype" w:hAnsi="Palatino Linotype"/>
+          <w:sz w:val="20"/>
+          <w:szCs w:val="20"/>
+        </w:rPr>
+        <w:t>and costs</w:t>
+      </w:r>
+      <w:r>
+        <w:rPr>
+          <w:rFonts w:ascii="Palatino Linotype" w:hAnsi="Palatino Linotype"/>
+          <w:sz w:val="20"/>
+          <w:szCs w:val="20"/>
+        </w:rPr>
+        <w:t xml:space="preserve"> {% endif %}</w:t>
+      </w:r>
+      <w:r>
+        <w:rPr>
+          <w:rFonts w:ascii="Palatino Linotype" w:hAnsi="Palatino Linotype"/>
+          <w:sz w:val="20"/>
+          <w:szCs w:val="20"/>
+        </w:rPr>
+        <w:t>owed,</w:t>
+      </w:r>
+      <w:r>
+        <w:rPr>
+          <w:rFonts w:ascii="Palatino Linotype" w:hAnsi="Palatino Linotype"/>
+          <w:sz w:val="20"/>
+          <w:szCs w:val="20"/>
+        </w:rPr>
+        <w:t xml:space="preserve"> and</w:t>
+      </w:r>
+      <w:r>
+        <w:rPr>
+          <w:rFonts w:ascii="Palatino Linotype" w:hAnsi="Palatino Linotype"/>
+          <w:sz w:val="20"/>
+          <w:szCs w:val="20"/>
+        </w:rPr>
+        <w:t xml:space="preserve"> Defendant expressed an ability to pay </w:t>
+      </w:r>
+      <w:r>
+        <w:rPr>
+          <w:rFonts w:ascii="Palatino Linotype" w:hAnsi="Palatino Linotype"/>
+          <w:b/>
+          <w:bCs/>
+          <w:sz w:val="20"/>
+          <w:szCs w:val="20"/>
+        </w:rPr>
+        <w:t xml:space="preserve">{{ </w:t>
+      </w:r>
+      <w:r>
+        <w:rPr>
+          <w:rFonts w:ascii="Palatino Linotype" w:hAnsi="Palatino Linotype"/>
+          <w:b/>
+          <w:bCs/>
+          <w:sz w:val="20"/>
+          <w:szCs w:val="20"/>
+        </w:rPr>
+        <w:t>court_costs.</w:t>
+      </w:r>
+      <w:r>
+        <w:rPr>
+          <w:rFonts w:ascii="Palatino Linotype" w:hAnsi="Palatino Linotype"/>
+          <w:b/>
+          <w:bCs/>
+          <w:sz w:val="20"/>
+          <w:szCs w:val="20"/>
+        </w:rPr>
+        <w:t>ability_to_pay_time }}</w:t>
+      </w:r>
+      <w:r>
+        <w:rPr>
+          <w:rFonts w:ascii="Palatino Linotype" w:hAnsi="Palatino Linotype"/>
+          <w:sz w:val="20"/>
+          <w:szCs w:val="20"/>
+        </w:rPr>
+        <w:t xml:space="preserve">. </w:t>
+      </w:r>
+      <w:bookmarkStart w:id="2" w:name="_Hlk94196527"/>
+      <w:r>
+        <w:rPr>
+          <w:rFonts w:ascii="Palatino Linotype" w:hAnsi="Palatino Linotype"/>
+          <w:sz w:val="20"/>
+          <w:szCs w:val="20"/>
+        </w:rPr>
+        <w:t>Absent further order, the Court finds Defendant is able and shall pay</w:t>
+      </w:r>
+      <w:r>
+        <w:rPr>
+          <w:rFonts w:ascii="Palatino Linotype" w:hAnsi="Palatino Linotype"/>
+          <w:sz w:val="20"/>
+          <w:szCs w:val="20"/>
+        </w:rPr>
+        <w:t xml:space="preserve"> the fines </w:t>
+      </w:r>
+      <w:r>
+        <w:rPr>
+          <w:rFonts w:ascii="Palatino Linotype" w:hAnsi="Palatino Linotype"/>
+          <w:b/>
+          <w:bCs/>
+          <w:sz w:val="20"/>
+          <w:szCs w:val="20"/>
+        </w:rPr>
+        <w:t xml:space="preserve">{% </w:t>
+      </w:r>
+      <w:r>
+        <w:rPr>
+          <w:rFonts w:ascii="Palatino Linotype" w:hAnsi="Palatino Linotype"/>
+          <w:bCs/>
+          <w:sz w:val="20"/>
+          <w:szCs w:val="20"/>
+        </w:rPr>
+        <w:t>if court_costs.ordered == ‘Yes’ %}</w:t>
+      </w:r>
+      <w:r>
+        <w:rPr>
+          <w:rFonts w:ascii="Palatino Linotype" w:hAnsi="Palatino Linotype"/>
+          <w:sz w:val="20"/>
+          <w:szCs w:val="20"/>
+        </w:rPr>
+        <w:t>and costs</w:t>
+      </w:r>
+      <w:r>
+        <w:rPr>
+          <w:rFonts w:ascii="Palatino Linotype" w:hAnsi="Palatino Linotype"/>
+          <w:sz w:val="20"/>
+          <w:szCs w:val="20"/>
+        </w:rPr>
+        <w:t xml:space="preserve"> {% endif %}</w:t>
+      </w:r>
+      <w:r>
+        <w:rPr>
+          <w:rFonts w:ascii="Palatino Linotype" w:hAnsi="Palatino Linotype"/>
+          <w:sz w:val="20"/>
+          <w:szCs w:val="20"/>
+        </w:rPr>
+        <w:t xml:space="preserve">in full by </w:t>
+      </w:r>
+      <w:bookmarkEnd w:id="2"/>
+      <w:r>
+        <w:rPr>
+          <w:rFonts w:ascii="Palatino Linotype" w:hAnsi="Palatino Linotype"/>
+          <w:b/>
+          <w:bCs/>
+          <w:sz w:val="20"/>
+          <w:szCs w:val="20"/>
+        </w:rPr>
+        <w:t xml:space="preserve">{{ </w:t>
+      </w:r>
+      <w:r>
+        <w:rPr>
+          <w:rFonts w:ascii="Palatino Linotype" w:hAnsi="Palatino Linotype"/>
+          <w:b/>
+          <w:bCs/>
+          <w:sz w:val="20"/>
+          <w:szCs w:val="20"/>
+        </w:rPr>
+        <w:t>court_costs.</w:t>
+      </w:r>
+      <w:r>
+        <w:rPr>
+          <w:rFonts w:ascii="Palatino Linotype" w:hAnsi="Palatino Linotype"/>
+          <w:b/>
+          <w:bCs/>
+          <w:sz w:val="20"/>
+          <w:szCs w:val="20"/>
+        </w:rPr>
+        <w:t>balance_due_date }}</w:t>
+      </w:r>
+      <w:r>
+        <w:rPr>
+          <w:rFonts w:ascii="Palatino Linotype" w:hAnsi="Palatino Linotype"/>
+          <w:sz w:val="20"/>
+          <w:szCs w:val="20"/>
+        </w:rPr>
+        <w:t xml:space="preserve">. </w:t>
+      </w:r>
+      <w:r>
+        <w:rPr>
+          <w:rFonts w:ascii="Palatino Linotype" w:hAnsi="Palatino Linotype"/>
+          <w:sz w:val="20"/>
+          <w:szCs w:val="20"/>
+        </w:rPr>
+        <w:t xml:space="preserve">{% if </w:t>
+      </w:r>
+      <w:r>
+        <w:rPr>
+          <w:rFonts w:ascii="Palatino Linotype" w:hAnsi="Palatino Linotype"/>
+          <w:sz w:val="20"/>
+          <w:szCs w:val="20"/>
+        </w:rPr>
+        <w:t>fines_and_costs_jail_credit is true</w:t>
+      </w:r>
+      <w:r>
+        <w:rPr>
+          <w:rFonts w:ascii="Palatino Linotype" w:hAnsi="Palatino Linotype"/>
+          <w:sz w:val="20"/>
+          <w:szCs w:val="20"/>
+        </w:rPr>
+        <w:t xml:space="preserve"> %}Defendant shall receive credit at $50/day for </w:t>
+      </w:r>
+      <w:r>
+        <w:rPr>
+          <w:rFonts w:ascii="Palatino Linotype" w:hAnsi="Palatino Linotype"/>
+          <w:b/>
+          <w:bCs/>
+          <w:sz w:val="20"/>
+          <w:szCs w:val="20"/>
+        </w:rPr>
+        <w:t xml:space="preserve">{{ </w:t>
+      </w:r>
+      <w:r>
+        <w:rPr>
+          <w:rFonts w:ascii="Palatino Linotype" w:hAnsi="Palatino Linotype"/>
+          <w:b/>
+          <w:bCs/>
+          <w:sz w:val="20"/>
+          <w:szCs w:val="20"/>
+        </w:rPr>
+        <w:t>fine_jail_days</w:t>
+      </w:r>
+      <w:r>
+        <w:rPr>
+          <w:rFonts w:ascii="Palatino Linotype" w:hAnsi="Palatino Linotype"/>
+          <w:b/>
+          <w:bCs/>
+          <w:sz w:val="20"/>
+          <w:szCs w:val="20"/>
+        </w:rPr>
+        <w:t xml:space="preserve"> }} </w:t>
+      </w:r>
+      <w:r>
+        <w:rPr>
+          <w:rFonts w:ascii="Palatino Linotype" w:hAnsi="Palatino Linotype"/>
+          <w:b/>
+          <w:bCs/>
+          <w:sz w:val="20"/>
+          <w:szCs w:val="20"/>
+        </w:rPr>
+        <w:t>jail day(s)</w:t>
+      </w:r>
+      <w:r>
+        <w:rPr>
+          <w:rFonts w:ascii="Palatino Linotype" w:hAnsi="Palatino Linotype"/>
+          <w:sz w:val="20"/>
+          <w:szCs w:val="20"/>
+        </w:rPr>
+        <w:t xml:space="preserve"> served for a non-jailable offense.</w:t>
+      </w:r>
+      <w:r>
+        <w:rPr>
+          <w:rFonts w:ascii="Palatino Linotype" w:hAnsi="Palatino Linotype"/>
+          <w:sz w:val="20"/>
+          <w:szCs w:val="20"/>
+        </w:rPr>
         <w:t xml:space="preserve"> </w:t>
       </w:r>
-      <w:proofErr w:type="spellStart"/>
-      <w:r>
-        <w:rPr>
-          <w:rFonts w:ascii="Palatino Linotype" w:hAnsi="Palatino Linotype"/>
-          <w:bCs/>
-          <w:sz w:val="20"/>
-          <w:szCs w:val="20"/>
-        </w:rPr>
-        <w:t>elif</w:t>
-      </w:r>
-      <w:proofErr w:type="spellEnd"/>
-      <w:r>
-        <w:rPr>
-          <w:rFonts w:ascii="Palatino Linotype" w:hAnsi="Palatino Linotype"/>
-          <w:bCs/>
+      <w:r>
+        <w:rPr>
+          <w:rFonts w:ascii="Palatino Linotype" w:hAnsi="Palatino Linotype"/>
+          <w:sz w:val="20"/>
+          <w:szCs w:val="20"/>
+        </w:rPr>
+        <w:t>{% endif %}</w:t>
+      </w:r>
+      <w:r>
+        <w:rPr>
+          <w:rFonts w:ascii="Palatino Linotype" w:hAnsi="Palatino Linotype"/>
+          <w:sz w:val="20"/>
+          <w:szCs w:val="20"/>
+        </w:rPr>
+        <w:t>{% if court_costs.ability_to_pay_time != ‘forthwith’ %}</w:t>
+      </w:r>
+      <w:r>
+        <w:rPr>
+          <w:rFonts w:ascii="Palatino Linotype" w:hAnsi="Palatino Linotype"/>
+          <w:sz w:val="20"/>
+          <w:szCs w:val="20"/>
+        </w:rPr>
+        <w:t xml:space="preserve">Defendant may complete community service hours to satisfy fines </w:t>
+      </w:r>
+      <w:r>
+        <w:rPr>
+          <w:rFonts w:ascii="Palatino Linotype" w:hAnsi="Palatino Linotype"/>
+          <w:b/>
+          <w:bCs/>
+          <w:sz w:val="20"/>
+          <w:szCs w:val="20"/>
+        </w:rPr>
+        <w:t xml:space="preserve">{% </w:t>
+      </w:r>
+      <w:r>
+        <w:rPr>
+          <w:rFonts w:ascii="Palatino Linotype" w:hAnsi="Palatino Linotype"/>
+          <w:bCs/>
+          <w:sz w:val="20"/>
+          <w:szCs w:val="20"/>
+        </w:rPr>
+        <w:t>if court_costs.ordered == ‘Yes’ %}</w:t>
+      </w:r>
+      <w:r>
+        <w:rPr>
+          <w:rFonts w:ascii="Palatino Linotype" w:hAnsi="Palatino Linotype"/>
+          <w:sz w:val="20"/>
+          <w:szCs w:val="20"/>
+        </w:rPr>
+        <w:t>and costs</w:t>
+      </w:r>
+      <w:r>
+        <w:rPr>
+          <w:rFonts w:ascii="Palatino Linotype" w:hAnsi="Palatino Linotype"/>
           <w:sz w:val="20"/>
           <w:szCs w:val="20"/>
         </w:rPr>
         <w:t xml:space="preserve"> </w:t>
       </w:r>
-      <w:proofErr w:type="spellStart"/>
-      <w:r>
-        <w:rPr>
-          <w:rFonts w:ascii="Palatino Linotype" w:hAnsi="Palatino Linotype"/>
-          <w:bCs/>
-          <w:sz w:val="20"/>
-          <w:szCs w:val="20"/>
-        </w:rPr>
-        <w:t>court_costs.ordered</w:t>
-      </w:r>
-      <w:proofErr w:type="spellEnd"/>
-      <w:r>
-        <w:rPr>
-          <w:rFonts w:ascii="Palatino Linotype" w:hAnsi="Palatino Linotype"/>
-          <w:bCs/>
-          <w:sz w:val="20"/>
-          <w:szCs w:val="20"/>
-        </w:rPr>
-        <w:t xml:space="preserve"> == ‘Waived</w:t>
-      </w:r>
-      <w:r>
-        <w:rPr>
-          <w:rFonts w:ascii="Palatino Linotype" w:hAnsi="Palatino Linotype"/>
-          <w:bCs/>
-          <w:sz w:val="20"/>
-          <w:szCs w:val="20"/>
-        </w:rPr>
-        <w:t>’ %}</w:t>
-      </w:r>
-      <w:r>
-        <w:rPr>
-          <w:rFonts w:ascii="Palatino Linotype" w:hAnsi="Palatino Linotype"/>
-          <w:bCs/>
+      <w:r>
+        <w:rPr>
+          <w:rFonts w:ascii="Palatino Linotype" w:hAnsi="Palatino Linotype"/>
+          <w:sz w:val="20"/>
+          <w:szCs w:val="20"/>
+        </w:rPr>
+        <w:t>{% endif %}</w:t>
+      </w:r>
+      <w:r>
+        <w:rPr>
+          <w:rFonts w:ascii="Palatino Linotype" w:hAnsi="Palatino Linotype"/>
+          <w:sz w:val="20"/>
+          <w:szCs w:val="20"/>
+        </w:rPr>
+        <w:t>at the current rate set by the Court</w:t>
+      </w:r>
+      <w:r>
+        <w:rPr>
+          <w:rFonts w:ascii="Palatino Linotype" w:hAnsi="Palatino Linotype"/>
+          <w:sz w:val="20"/>
+          <w:szCs w:val="20"/>
+        </w:rPr>
+        <w:t xml:space="preserve">. All Community Service hours must be approved by </w:t>
+      </w:r>
+      <w:r>
+        <w:rPr>
+          <w:rFonts w:ascii="Palatino Linotype" w:hAnsi="Palatino Linotype"/>
+          <w:sz w:val="20"/>
+          <w:szCs w:val="20"/>
+        </w:rPr>
+        <w:t>Community Control</w:t>
+      </w:r>
+      <w:r>
+        <w:rPr>
+          <w:rFonts w:ascii="Palatino Linotype" w:hAnsi="Palatino Linotype"/>
+          <w:sz w:val="20"/>
+          <w:szCs w:val="20"/>
+        </w:rPr>
+        <w:t>.</w:t>
+      </w:r>
+      <w:r>
+        <w:rPr>
+          <w:rFonts w:ascii="Palatino Linotype" w:hAnsi="Palatino Linotype"/>
+          <w:sz w:val="20"/>
+          <w:szCs w:val="20"/>
+        </w:rPr>
+        <w:t>{% endif %}</w:t>
+      </w:r>
+      <w:r>
+        <w:rPr>
+          <w:rFonts w:ascii="Palatino Linotype" w:hAnsi="Palatino Linotype"/>
+          <w:sz w:val="20"/>
+          <w:szCs w:val="20"/>
+        </w:rPr>
+        <w:t>{% if distracted_driving is true %}{{‘\n\n’}}</w:t>
+      </w:r>
+      <w:r>
+        <w:rPr>
+          <w:rFonts w:ascii="Palatino Linotype" w:hAnsi="Palatino Linotype"/>
+          <w:sz w:val="20"/>
+          <w:szCs w:val="20"/>
+        </w:rPr>
+        <w:t>Defendant may elect to attend the distracted driving safety course (</w:t>
+      </w:r>
+      <w:r>
+        <w:rPr>
+          <w:rFonts w:ascii="Palatino Linotype" w:hAnsi="Palatino Linotype"/>
           <w:sz w:val="20"/>
           <w:szCs w:val="20"/>
           <w:u w:val="single"/>
         </w:rPr>
-        <w:t>Court costs in this case are waived</w:t>
-      </w:r>
-      <w:r>
-        <w:rPr>
-          <w:rFonts w:ascii="Palatino Linotype" w:hAnsi="Palatino Linotype"/>
-          <w:bCs/>
-          <w:sz w:val="20"/>
-          <w:szCs w:val="20"/>
-        </w:rPr>
-        <w:t xml:space="preserve">. </w:t>
-      </w:r>
-      <w:r>
-        <w:rPr>
-          <w:rFonts w:ascii="Palatino Linotype" w:hAnsi="Palatino Linotype"/>
-          <w:bCs/>
-          <w:sz w:val="20"/>
-          <w:szCs w:val="20"/>
-        </w:rPr>
-        <w:t xml:space="preserve">{% </w:t>
-      </w:r>
-      <w:proofErr w:type="spellStart"/>
-      <w:r>
-        <w:rPr>
-          <w:rFonts w:ascii="Palatino Linotype" w:hAnsi="Palatino Linotype"/>
-          <w:bCs/>
-          <w:sz w:val="20"/>
-          <w:szCs w:val="20"/>
-        </w:rPr>
-        <w:t>elif</w:t>
-      </w:r>
-      <w:proofErr w:type="spellEnd"/>
-      <w:r>
-        <w:rPr>
-          <w:rFonts w:ascii="Palatino Linotype" w:hAnsi="Palatino Linotype"/>
-          <w:bCs/>
-          <w:sz w:val="20"/>
-          <w:szCs w:val="20"/>
-        </w:rPr>
-        <w:t xml:space="preserve"> </w:t>
-      </w:r>
-      <w:proofErr w:type="spellStart"/>
-      <w:r>
-        <w:rPr>
-          <w:rFonts w:ascii="Palatino Linotype" w:hAnsi="Palatino Linotype"/>
-          <w:bCs/>
-          <w:sz w:val="20"/>
-          <w:szCs w:val="20"/>
-        </w:rPr>
-        <w:t>court_costs.ordered</w:t>
-      </w:r>
-      <w:proofErr w:type="spellEnd"/>
-      <w:r>
-        <w:rPr>
-          <w:rFonts w:ascii="Palatino Linotype" w:hAnsi="Palatino Linotype"/>
-          <w:bCs/>
-          <w:sz w:val="20"/>
-          <w:szCs w:val="20"/>
-        </w:rPr>
-        <w:t xml:space="preserve"> == ‘Imposed in companion case’ %}</w:t>
-      </w:r>
-      <w:r>
-        <w:rPr>
-          <w:rFonts w:ascii="Palatino Linotype" w:hAnsi="Palatino Linotype"/>
-          <w:bCs/>
-          <w:sz w:val="20"/>
-          <w:szCs w:val="20"/>
-          <w:u w:val="single"/>
-        </w:rPr>
-        <w:t>No court costs are imposed in this case, but court costs are imposed in Defendant’s companion case</w:t>
-      </w:r>
-      <w:r>
-        <w:rPr>
-          <w:rFonts w:ascii="Palatino Linotype" w:hAnsi="Palatino Linotype"/>
-          <w:bCs/>
-          <w:sz w:val="20"/>
-          <w:szCs w:val="20"/>
-        </w:rPr>
-        <w:t xml:space="preserve">. </w:t>
-      </w:r>
-      <w:r>
-        <w:rPr>
-          <w:rFonts w:ascii="Palatino Linotype" w:hAnsi="Palatino Linotype"/>
-          <w:bCs/>
-          <w:sz w:val="20"/>
-          <w:szCs w:val="20"/>
-        </w:rPr>
-        <w:t xml:space="preserve">{% </w:t>
-      </w:r>
-      <w:proofErr w:type="spellStart"/>
-      <w:r>
-        <w:rPr>
-          <w:rFonts w:ascii="Palatino Linotype" w:hAnsi="Palatino Linotype"/>
-          <w:bCs/>
-          <w:sz w:val="20"/>
-          <w:szCs w:val="20"/>
-        </w:rPr>
-        <w:t>elif</w:t>
-      </w:r>
-      <w:proofErr w:type="spellEnd"/>
-      <w:r>
-        <w:rPr>
-          <w:rFonts w:ascii="Palatino Linotype" w:hAnsi="Palatino Linotype"/>
-          <w:bCs/>
-          <w:sz w:val="20"/>
-          <w:szCs w:val="20"/>
-        </w:rPr>
-        <w:t xml:space="preserve"> </w:t>
-      </w:r>
-      <w:proofErr w:type="spellStart"/>
-      <w:r>
-        <w:rPr>
-          <w:rFonts w:ascii="Palatino Linotype" w:hAnsi="Palatino Linotype"/>
-          <w:bCs/>
-          <w:sz w:val="20"/>
-          <w:szCs w:val="20"/>
-        </w:rPr>
-        <w:t>court_costs.ordered</w:t>
-      </w:r>
-      <w:proofErr w:type="spellEnd"/>
-      <w:r>
-        <w:rPr>
-          <w:rFonts w:ascii="Palatino Linotype" w:hAnsi="Palatino Linotype"/>
-          <w:bCs/>
-          <w:sz w:val="20"/>
-          <w:szCs w:val="20"/>
-        </w:rPr>
-        <w:t xml:space="preserve"> == ‘No’ %}</w:t>
-      </w:r>
-      <w:r>
-        <w:rPr>
-          <w:rFonts w:ascii="Palatino Linotype" w:hAnsi="Palatino Linotype"/>
-          <w:bCs/>
-          <w:sz w:val="20"/>
-          <w:szCs w:val="20"/>
-          <w:u w:val="single"/>
-        </w:rPr>
-        <w:t>There are no court costs in this case</w:t>
-      </w:r>
-      <w:r>
-        <w:rPr>
-          <w:rFonts w:ascii="Palatino Linotype" w:hAnsi="Palatino Linotype"/>
-          <w:bCs/>
-          <w:sz w:val="20"/>
-          <w:szCs w:val="20"/>
-        </w:rPr>
-        <w:t xml:space="preserve">. </w:t>
-      </w:r>
-      <w:r>
-        <w:rPr>
-          <w:rFonts w:ascii="Palatino Linotype" w:hAnsi="Palatino Linotype"/>
-          <w:bCs/>
+        <w:t>http://www.drivertraining.ohio.gov/</w:t>
+      </w:r>
+      <w:r>
+        <w:rPr>
+          <w:rFonts w:ascii="Palatino Linotype" w:hAnsi="Palatino Linotype"/>
+          <w:sz w:val="20"/>
+          <w:szCs w:val="20"/>
+        </w:rPr>
+        <w:t xml:space="preserve">). </w:t>
+      </w:r>
+      <w:r>
+        <w:rPr>
+          <w:rFonts w:ascii="Palatino Linotype" w:hAnsi="Palatino Linotype"/>
+          <w:b/>
+          <w:bCs/>
+          <w:sz w:val="20"/>
+          <w:szCs w:val="20"/>
+        </w:rPr>
+        <w:t>If Defendant submits proof of completion of the course to the Clerk within 90 days of the offense, Defendant shall not be required to pay the fine and shall not have points assessed for the Driving While Texting offense.</w:t>
+      </w:r>
+      <w:r>
+        <w:rPr>
+          <w:rFonts w:ascii="Palatino Linotype" w:hAnsi="Palatino Linotype"/>
+          <w:sz w:val="20"/>
+          <w:szCs w:val="20"/>
+        </w:rPr>
+        <w:t xml:space="preserve"> If Defendant fails to submit proof of completion, the fine shall be paid and the Clerk shall notify the BMV that points are assessed.</w:t>
+      </w:r>
+      <w:r>
+        <w:rPr>
+          <w:rFonts w:ascii="Palatino Linotype" w:hAnsi="Palatino Linotype"/>
           <w:sz w:val="20"/>
           <w:szCs w:val="20"/>
         </w:rPr>
@@ -3623,623 +2753,15 @@
           <w:sz w:val="20"/>
           <w:szCs w:val="20"/>
         </w:rPr>
-        <w:t>The Defendant was</w:t>
-      </w:r>
-      <w:r>
-        <w:rPr>
-          <w:rFonts w:ascii="Palatino Linotype" w:hAnsi="Palatino Linotype"/>
-          <w:sz w:val="20"/>
-          <w:szCs w:val="20"/>
-        </w:rPr>
-        <w:t xml:space="preserve"> informed of the fines </w:t>
-      </w:r>
-      <w:r>
-        <w:rPr>
-          <w:rFonts w:ascii="Palatino Linotype" w:hAnsi="Palatino Linotype"/>
-          <w:b/>
-          <w:bCs/>
-          <w:sz w:val="20"/>
-          <w:szCs w:val="20"/>
-        </w:rPr>
-        <w:t xml:space="preserve">{% </w:t>
-      </w:r>
-      <w:r>
-        <w:rPr>
-          <w:rFonts w:ascii="Palatino Linotype" w:hAnsi="Palatino Linotype"/>
-          <w:bCs/>
-          <w:sz w:val="20"/>
-          <w:szCs w:val="20"/>
-        </w:rPr>
-        <w:t xml:space="preserve">if </w:t>
-      </w:r>
-      <w:proofErr w:type="spellStart"/>
-      <w:r>
-        <w:rPr>
-          <w:rFonts w:ascii="Palatino Linotype" w:hAnsi="Palatino Linotype"/>
-          <w:bCs/>
-          <w:sz w:val="20"/>
-          <w:szCs w:val="20"/>
-        </w:rPr>
-        <w:t>court_costs.ordered</w:t>
-      </w:r>
-      <w:proofErr w:type="spellEnd"/>
-      <w:r>
-        <w:rPr>
-          <w:rFonts w:ascii="Palatino Linotype" w:hAnsi="Palatino Linotype"/>
-          <w:bCs/>
-          <w:sz w:val="20"/>
-          <w:szCs w:val="20"/>
-        </w:rPr>
-        <w:t xml:space="preserve"> == ‘Yes’ %}</w:t>
-      </w:r>
-      <w:r>
-        <w:rPr>
-          <w:rFonts w:ascii="Palatino Linotype" w:hAnsi="Palatino Linotype"/>
-          <w:sz w:val="20"/>
-          <w:szCs w:val="20"/>
-        </w:rPr>
-        <w:t>and costs</w:t>
-      </w:r>
-      <w:r>
-        <w:rPr>
-          <w:rFonts w:ascii="Palatino Linotype" w:hAnsi="Palatino Linotype"/>
-          <w:sz w:val="20"/>
-          <w:szCs w:val="20"/>
-        </w:rPr>
-        <w:t xml:space="preserve"> {% endif %}</w:t>
-      </w:r>
-      <w:r>
-        <w:rPr>
-          <w:rFonts w:ascii="Palatino Linotype" w:hAnsi="Palatino Linotype"/>
-          <w:sz w:val="20"/>
-          <w:szCs w:val="20"/>
-        </w:rPr>
-        <w:t>owed,</w:t>
-      </w:r>
-      <w:r>
-        <w:rPr>
-          <w:rFonts w:ascii="Palatino Linotype" w:hAnsi="Palatino Linotype"/>
-          <w:sz w:val="20"/>
-          <w:szCs w:val="20"/>
-        </w:rPr>
-        <w:t xml:space="preserve"> and</w:t>
-      </w:r>
-      <w:r>
-        <w:rPr>
-          <w:rFonts w:ascii="Palatino Linotype" w:hAnsi="Palatino Linotype"/>
-          <w:sz w:val="20"/>
-          <w:szCs w:val="20"/>
-        </w:rPr>
-        <w:t xml:space="preserve"> Defendant expressed an ability to pay </w:t>
-      </w:r>
-      <w:r>
-        <w:rPr>
-          <w:rFonts w:ascii="Palatino Linotype" w:hAnsi="Palatino Linotype"/>
-          <w:b/>
-          <w:bCs/>
-          <w:sz w:val="20"/>
-          <w:szCs w:val="20"/>
-        </w:rPr>
-        <w:t xml:space="preserve">{{ </w:t>
-      </w:r>
-      <w:proofErr w:type="spellStart"/>
-      <w:r>
-        <w:rPr>
-          <w:rFonts w:ascii="Palatino Linotype" w:hAnsi="Palatino Linotype"/>
-          <w:b/>
-          <w:bCs/>
-          <w:sz w:val="20"/>
-          <w:szCs w:val="20"/>
-        </w:rPr>
-        <w:t>court_costs.</w:t>
-      </w:r>
-      <w:r>
-        <w:rPr>
-          <w:rFonts w:ascii="Palatino Linotype" w:hAnsi="Palatino Linotype"/>
-          <w:b/>
-          <w:bCs/>
-          <w:sz w:val="20"/>
-          <w:szCs w:val="20"/>
-        </w:rPr>
-        <w:t>ability_to_pay_time</w:t>
-      </w:r>
-      <w:proofErr w:type="spellEnd"/>
-      <w:r>
-        <w:rPr>
-          <w:rFonts w:ascii="Palatino Linotype" w:hAnsi="Palatino Linotype"/>
-          <w:b/>
-          <w:bCs/>
-          <w:sz w:val="20"/>
-          <w:szCs w:val="20"/>
-        </w:rPr>
-        <w:t xml:space="preserve"> }}</w:t>
-      </w:r>
-      <w:r>
-        <w:rPr>
-          <w:rFonts w:ascii="Palatino Linotype" w:hAnsi="Palatino Linotype"/>
-          <w:sz w:val="20"/>
-          <w:szCs w:val="20"/>
-        </w:rPr>
-        <w:t xml:space="preserve">. </w:t>
-      </w:r>
-      <w:bookmarkStart w:id="2" w:name="_Hlk94196527"/>
-      <w:r>
-        <w:rPr>
-          <w:rFonts w:ascii="Palatino Linotype" w:hAnsi="Palatino Linotype"/>
-          <w:sz w:val="20"/>
-          <w:szCs w:val="20"/>
-        </w:rPr>
-        <w:t>Absent further order, the Court finds Defendant is able and shall pay</w:t>
-      </w:r>
-      <w:r>
-        <w:rPr>
-          <w:rFonts w:ascii="Palatino Linotype" w:hAnsi="Palatino Linotype"/>
-          <w:sz w:val="20"/>
-          <w:szCs w:val="20"/>
-        </w:rPr>
-        <w:t xml:space="preserve"> the fines </w:t>
-      </w:r>
-      <w:r>
-        <w:rPr>
-          <w:rFonts w:ascii="Palatino Linotype" w:hAnsi="Palatino Linotype"/>
-          <w:b/>
-          <w:bCs/>
-          <w:sz w:val="20"/>
-          <w:szCs w:val="20"/>
-        </w:rPr>
-        <w:t xml:space="preserve">{% </w:t>
-      </w:r>
-      <w:r>
-        <w:rPr>
-          <w:rFonts w:ascii="Palatino Linotype" w:hAnsi="Palatino Linotype"/>
-          <w:bCs/>
-          <w:sz w:val="20"/>
-          <w:szCs w:val="20"/>
-        </w:rPr>
-        <w:t xml:space="preserve">if </w:t>
-      </w:r>
-      <w:proofErr w:type="spellStart"/>
-      <w:r>
-        <w:rPr>
-          <w:rFonts w:ascii="Palatino Linotype" w:hAnsi="Palatino Linotype"/>
-          <w:bCs/>
-          <w:sz w:val="20"/>
-          <w:szCs w:val="20"/>
-        </w:rPr>
-        <w:t>court_costs.ordered</w:t>
-      </w:r>
-      <w:proofErr w:type="spellEnd"/>
-      <w:r>
-        <w:rPr>
-          <w:rFonts w:ascii="Palatino Linotype" w:hAnsi="Palatino Linotype"/>
-          <w:bCs/>
-          <w:sz w:val="20"/>
-          <w:szCs w:val="20"/>
-        </w:rPr>
-        <w:t xml:space="preserve"> == ‘Yes’ %}</w:t>
-      </w:r>
-      <w:r>
-        <w:rPr>
-          <w:rFonts w:ascii="Palatino Linotype" w:hAnsi="Palatino Linotype"/>
-          <w:sz w:val="20"/>
-          <w:szCs w:val="20"/>
-        </w:rPr>
-        <w:t>and costs</w:t>
-      </w:r>
-      <w:r>
-        <w:rPr>
-          <w:rFonts w:ascii="Palatino Linotype" w:hAnsi="Palatino Linotype"/>
-          <w:sz w:val="20"/>
-          <w:szCs w:val="20"/>
-        </w:rPr>
-        <w:t xml:space="preserve"> {% endif %}</w:t>
-      </w:r>
-      <w:r>
-        <w:rPr>
-          <w:rFonts w:ascii="Palatino Linotype" w:hAnsi="Palatino Linotype"/>
-          <w:sz w:val="20"/>
-          <w:szCs w:val="20"/>
-        </w:rPr>
-        <w:t xml:space="preserve">in full by </w:t>
-      </w:r>
-      <w:bookmarkEnd w:id="2"/>
-      <w:r>
-        <w:rPr>
-          <w:rFonts w:ascii="Palatino Linotype" w:hAnsi="Palatino Linotype"/>
-          <w:b/>
-          <w:bCs/>
-          <w:sz w:val="20"/>
-          <w:szCs w:val="20"/>
-        </w:rPr>
-        <w:t xml:space="preserve">{{ </w:t>
-      </w:r>
-      <w:proofErr w:type="spellStart"/>
-      <w:r>
-        <w:rPr>
-          <w:rFonts w:ascii="Palatino Linotype" w:hAnsi="Palatino Linotype"/>
-          <w:b/>
-          <w:bCs/>
-          <w:sz w:val="20"/>
-          <w:szCs w:val="20"/>
-        </w:rPr>
-        <w:t>court_costs.</w:t>
-      </w:r>
-      <w:r>
-        <w:rPr>
-          <w:rFonts w:ascii="Palatino Linotype" w:hAnsi="Palatino Linotype"/>
-          <w:b/>
-          <w:bCs/>
-          <w:sz w:val="20"/>
-          <w:szCs w:val="20"/>
-        </w:rPr>
-        <w:t>balance_due_date</w:t>
-      </w:r>
-      <w:proofErr w:type="spellEnd"/>
-      <w:r>
-        <w:rPr>
-          <w:rFonts w:ascii="Palatino Linotype" w:hAnsi="Palatino Linotype"/>
-          <w:b/>
-          <w:bCs/>
-          <w:sz w:val="20"/>
-          <w:szCs w:val="20"/>
-        </w:rPr>
-        <w:t xml:space="preserve"> }}</w:t>
-      </w:r>
-      <w:r>
-        <w:rPr>
-          <w:rFonts w:ascii="Palatino Linotype" w:hAnsi="Palatino Linotype"/>
-          <w:sz w:val="20"/>
-          <w:szCs w:val="20"/>
-        </w:rPr>
-        <w:t xml:space="preserve">. </w:t>
-      </w:r>
-      <w:r>
-        <w:rPr>
-          <w:rFonts w:ascii="Palatino Linotype" w:hAnsi="Palatino Linotype"/>
-          <w:sz w:val="20"/>
-          <w:szCs w:val="20"/>
-        </w:rPr>
-        <w:t xml:space="preserve">{% if </w:t>
-      </w:r>
-      <w:proofErr w:type="spellStart"/>
-      <w:r>
-        <w:rPr>
-          <w:rFonts w:ascii="Palatino Linotype" w:hAnsi="Palatino Linotype"/>
-          <w:sz w:val="20"/>
-          <w:szCs w:val="20"/>
-        </w:rPr>
-        <w:t>fines_and_costs_jail_credit</w:t>
-      </w:r>
-      <w:proofErr w:type="spellEnd"/>
-      <w:r>
-        <w:rPr>
-          <w:rFonts w:ascii="Palatino Linotype" w:hAnsi="Palatino Linotype"/>
-          <w:sz w:val="20"/>
-          <w:szCs w:val="20"/>
-        </w:rPr>
-        <w:t xml:space="preserve"> is true</w:t>
-      </w:r>
-      <w:r>
-        <w:rPr>
-          <w:rFonts w:ascii="Palatino Linotype" w:hAnsi="Palatino Linotype"/>
-          <w:sz w:val="20"/>
-          <w:szCs w:val="20"/>
-        </w:rPr>
-        <w:t xml:space="preserve"> %}Defendant shall receive credit at $50/day for </w:t>
-      </w:r>
-      <w:r>
-        <w:rPr>
-          <w:rFonts w:ascii="Palatino Linotype" w:hAnsi="Palatino Linotype"/>
-          <w:b/>
-          <w:bCs/>
-          <w:sz w:val="20"/>
-          <w:szCs w:val="20"/>
-        </w:rPr>
-        <w:t xml:space="preserve">{{ </w:t>
-      </w:r>
-      <w:proofErr w:type="spellStart"/>
-      <w:r>
-        <w:rPr>
-          <w:rFonts w:ascii="Palatino Linotype" w:hAnsi="Palatino Linotype"/>
-          <w:b/>
-          <w:bCs/>
-          <w:sz w:val="20"/>
-          <w:szCs w:val="20"/>
-        </w:rPr>
-        <w:t>fine_jail_days</w:t>
-      </w:r>
-      <w:proofErr w:type="spellEnd"/>
-      <w:r>
-        <w:rPr>
-          <w:rFonts w:ascii="Palatino Linotype" w:hAnsi="Palatino Linotype"/>
-          <w:b/>
-          <w:bCs/>
-          <w:sz w:val="20"/>
-          <w:szCs w:val="20"/>
-        </w:rPr>
-        <w:t xml:space="preserve"> }} </w:t>
-      </w:r>
-      <w:r>
-        <w:rPr>
-          <w:rFonts w:ascii="Palatino Linotype" w:hAnsi="Palatino Linotype"/>
-          <w:b/>
-          <w:bCs/>
-          <w:sz w:val="20"/>
-          <w:szCs w:val="20"/>
-        </w:rPr>
-        <w:t>jail day(s)</w:t>
-      </w:r>
-      <w:r>
-        <w:rPr>
-          <w:rFonts w:ascii="Palatino Linotype" w:hAnsi="Palatino Linotype"/>
-          <w:sz w:val="20"/>
-          <w:szCs w:val="20"/>
-        </w:rPr>
-        <w:t xml:space="preserve"> served for a non-jailable offense.</w:t>
-      </w:r>
-      <w:r>
-        <w:rPr>
-          <w:rFonts w:ascii="Palatino Linotype" w:hAnsi="Palatino Linotype"/>
-          <w:sz w:val="20"/>
-          <w:szCs w:val="20"/>
-        </w:rPr>
-        <w:t xml:space="preserve"> </w:t>
-      </w:r>
-      <w:r>
-        <w:rPr>
-          <w:rFonts w:ascii="Palatino Linotype" w:hAnsi="Palatino Linotype"/>
-          <w:sz w:val="20"/>
-          <w:szCs w:val="20"/>
-        </w:rPr>
-        <w:t>{% endif %}</w:t>
-      </w:r>
-      <w:r>
-        <w:rPr>
-          <w:rFonts w:ascii="Palatino Linotype" w:hAnsi="Palatino Linotype"/>
-          <w:sz w:val="20"/>
-          <w:szCs w:val="20"/>
-        </w:rPr>
-        <w:t xml:space="preserve">{% if </w:t>
-      </w:r>
-      <w:proofErr w:type="spellStart"/>
-      <w:r>
-        <w:rPr>
-          <w:rFonts w:ascii="Palatino Linotype" w:hAnsi="Palatino Linotype"/>
-          <w:sz w:val="20"/>
-          <w:szCs w:val="20"/>
-        </w:rPr>
-        <w:t>court_costs.ability_to_pay_time</w:t>
-      </w:r>
-      <w:proofErr w:type="spellEnd"/>
-      <w:r>
-        <w:rPr>
-          <w:rFonts w:ascii="Palatino Linotype" w:hAnsi="Palatino Linotype"/>
-          <w:sz w:val="20"/>
-          <w:szCs w:val="20"/>
-        </w:rPr>
-        <w:t xml:space="preserve"> != ‘forthwith’ %}</w:t>
-      </w:r>
-      <w:r>
-        <w:rPr>
-          <w:rFonts w:ascii="Palatino Linotype" w:hAnsi="Palatino Linotype"/>
-          <w:sz w:val="20"/>
-          <w:szCs w:val="20"/>
-        </w:rPr>
-        <w:t xml:space="preserve">Defendant may complete community service hours to satisfy fines </w:t>
-      </w:r>
-      <w:r>
-        <w:rPr>
-          <w:rFonts w:ascii="Palatino Linotype" w:hAnsi="Palatino Linotype"/>
-          <w:b/>
-          <w:bCs/>
-          <w:sz w:val="20"/>
-          <w:szCs w:val="20"/>
-        </w:rPr>
-        <w:t xml:space="preserve">{% </w:t>
-      </w:r>
-      <w:r>
-        <w:rPr>
-          <w:rFonts w:ascii="Palatino Linotype" w:hAnsi="Palatino Linotype"/>
-          <w:bCs/>
-          <w:sz w:val="20"/>
-          <w:szCs w:val="20"/>
-        </w:rPr>
-        <w:t xml:space="preserve">if </w:t>
-      </w:r>
-      <w:proofErr w:type="spellStart"/>
-      <w:r>
-        <w:rPr>
-          <w:rFonts w:ascii="Palatino Linotype" w:hAnsi="Palatino Linotype"/>
-          <w:bCs/>
-          <w:sz w:val="20"/>
-          <w:szCs w:val="20"/>
-        </w:rPr>
-        <w:t>court_costs.ordered</w:t>
-      </w:r>
-      <w:proofErr w:type="spellEnd"/>
-      <w:r>
-        <w:rPr>
-          <w:rFonts w:ascii="Palatino Linotype" w:hAnsi="Palatino Linotype"/>
-          <w:bCs/>
-          <w:sz w:val="20"/>
-          <w:szCs w:val="20"/>
-        </w:rPr>
-        <w:t xml:space="preserve"> == ‘Yes’ %}</w:t>
-      </w:r>
-      <w:r>
-        <w:rPr>
-          <w:rFonts w:ascii="Palatino Linotype" w:hAnsi="Palatino Linotype"/>
-          <w:sz w:val="20"/>
-          <w:szCs w:val="20"/>
-        </w:rPr>
-        <w:t>and costs</w:t>
-      </w:r>
-      <w:r>
-        <w:rPr>
-          <w:rFonts w:ascii="Palatino Linotype" w:hAnsi="Palatino Linotype"/>
-          <w:sz w:val="20"/>
-          <w:szCs w:val="20"/>
-        </w:rPr>
-        <w:t xml:space="preserve"> </w:t>
-      </w:r>
-      <w:r>
-        <w:rPr>
-          <w:rFonts w:ascii="Palatino Linotype" w:hAnsi="Palatino Linotype"/>
-          <w:sz w:val="20"/>
-          <w:szCs w:val="20"/>
-        </w:rPr>
-        <w:t>{% endif %}</w:t>
-      </w:r>
-      <w:r>
-        <w:rPr>
-          <w:rFonts w:ascii="Palatino Linotype" w:hAnsi="Palatino Linotype"/>
-          <w:sz w:val="20"/>
-          <w:szCs w:val="20"/>
-        </w:rPr>
-        <w:t>at the current rate set by the Court</w:t>
-      </w:r>
-      <w:r>
-        <w:rPr>
-          <w:rFonts w:ascii="Palatino Linotype" w:hAnsi="Palatino Linotype"/>
-          <w:sz w:val="20"/>
-          <w:szCs w:val="20"/>
-        </w:rPr>
-        <w:t xml:space="preserve">. All Community Service hours must be approved by </w:t>
-      </w:r>
-      <w:r>
-        <w:rPr>
-          <w:rFonts w:ascii="Palatino Linotype" w:hAnsi="Palatino Linotype"/>
-          <w:sz w:val="20"/>
-          <w:szCs w:val="20"/>
-        </w:rPr>
-        <w:t>Community Control</w:t>
-      </w:r>
-      <w:r>
-        <w:rPr>
-          <w:rFonts w:ascii="Palatino Linotype" w:hAnsi="Palatino Linotype"/>
-          <w:sz w:val="20"/>
-          <w:szCs w:val="20"/>
-        </w:rPr>
-        <w:t>.</w:t>
-      </w:r>
-      <w:r>
-        <w:rPr>
-          <w:rFonts w:ascii="Palatino Linotype" w:hAnsi="Palatino Linotype"/>
-          <w:sz w:val="20"/>
-          <w:szCs w:val="20"/>
-        </w:rPr>
-        <w:t>{% endif %}</w:t>
-      </w:r>
-      <w:r>
-        <w:rPr>
-          <w:rFonts w:ascii="Palatino Linotype" w:hAnsi="Palatino Linotype"/>
-          <w:sz w:val="20"/>
-          <w:szCs w:val="20"/>
-        </w:rPr>
-        <w:t xml:space="preserve">{% if </w:t>
-      </w:r>
-      <w:proofErr w:type="spellStart"/>
-      <w:r>
-        <w:rPr>
-          <w:rFonts w:ascii="Palatino Linotype" w:hAnsi="Palatino Linotype"/>
-          <w:sz w:val="20"/>
-          <w:szCs w:val="20"/>
-        </w:rPr>
-        <w:t>distracted_driving</w:t>
-      </w:r>
-      <w:proofErr w:type="spellEnd"/>
-      <w:r>
-        <w:rPr>
-          <w:rFonts w:ascii="Palatino Linotype" w:hAnsi="Palatino Linotype"/>
-          <w:sz w:val="20"/>
-          <w:szCs w:val="20"/>
-        </w:rPr>
-        <w:t xml:space="preserve"> is true %}{{‘\n\n’}}</w:t>
-      </w:r>
-      <w:r>
-        <w:rPr>
-          <w:rFonts w:ascii="Palatino Linotype" w:hAnsi="Palatino Linotype"/>
-          <w:sz w:val="20"/>
-          <w:szCs w:val="20"/>
-        </w:rPr>
-        <w:t>Defendant may elect to attend the distracted driving safety course (</w:t>
-      </w:r>
-      <w:r>
-        <w:rPr>
-          <w:rFonts w:ascii="Palatino Linotype" w:hAnsi="Palatino Linotype"/>
-          <w:sz w:val="20"/>
-          <w:szCs w:val="20"/>
-          <w:u w:val="single"/>
-        </w:rPr>
-        <w:t>http://www.drivertraining.ohio.gov/</w:t>
-      </w:r>
-      <w:r>
-        <w:rPr>
-          <w:rFonts w:ascii="Palatino Linotype" w:hAnsi="Palatino Linotype"/>
-          <w:sz w:val="20"/>
-          <w:szCs w:val="20"/>
-        </w:rPr>
-        <w:t xml:space="preserve">). </w:t>
-      </w:r>
-      <w:r>
-        <w:rPr>
-          <w:rFonts w:ascii="Palatino Linotype" w:hAnsi="Palatino Linotype"/>
-          <w:b/>
-          <w:bCs/>
-          <w:sz w:val="20"/>
-          <w:szCs w:val="20"/>
-        </w:rPr>
-        <w:t>If Defendant submits proof of completion of the course to the Clerk within 90 days of the offense, Defendant shall not be required to pay the fine and shall not have points assessed for the Driving While Texting offense.</w:t>
-      </w:r>
-      <w:r>
-        <w:rPr>
-          <w:rFonts w:ascii="Palatino Linotype" w:hAnsi="Palatino Linotype"/>
-          <w:sz w:val="20"/>
-          <w:szCs w:val="20"/>
-        </w:rPr>
-        <w:t xml:space="preserve"> If Defendant fails to submit proof of completion, the fine shall be paid and the Clerk shall notify the BMV that points are assessed.</w:t>
-      </w:r>
-      <w:r>
-        <w:rPr>
-          <w:rFonts w:ascii="Palatino Linotype" w:hAnsi="Palatino Linotype"/>
-          <w:sz w:val="20"/>
-          <w:szCs w:val="20"/>
-        </w:rPr>
-        <w:t>{% endif %}</w:t>
-      </w:r>
-      <w:r>
-        <w:rPr>
-          <w:rFonts w:ascii="Palatino Linotype" w:hAnsi="Palatino Linotype"/>
-          <w:sz w:val="20"/>
-          <w:szCs w:val="20"/>
-        </w:rPr>
-        <w:t xml:space="preserve">{% if </w:t>
-      </w:r>
-      <w:proofErr w:type="spellStart"/>
-      <w:r>
-        <w:rPr>
-          <w:rFonts w:ascii="Palatino Linotype" w:hAnsi="Palatino Linotype"/>
-          <w:sz w:val="20"/>
-          <w:szCs w:val="20"/>
-        </w:rPr>
-        <w:t>community_service</w:t>
-      </w:r>
-      <w:r>
-        <w:rPr>
-          <w:rFonts w:ascii="Palatino Linotype" w:hAnsi="Palatino Linotype"/>
-          <w:sz w:val="20"/>
-          <w:szCs w:val="20"/>
-        </w:rPr>
-        <w:t>.ordered</w:t>
-      </w:r>
-      <w:proofErr w:type="spellEnd"/>
-      <w:r>
-        <w:rPr>
-          <w:rFonts w:ascii="Palatino Linotype" w:hAnsi="Palatino Linotype"/>
-          <w:sz w:val="20"/>
-          <w:szCs w:val="20"/>
-        </w:rPr>
-        <w:t xml:space="preserve"> is true </w:t>
+        <w:t>{% if community_service</w:t>
+      </w:r>
+      <w:r>
+        <w:rPr>
+          <w:rFonts w:ascii="Palatino Linotype" w:hAnsi="Palatino Linotype"/>
+          <w:sz w:val="20"/>
+          <w:szCs w:val="20"/>
+        </w:rPr>
+        <w:t xml:space="preserve">.ordered is true </w:t>
       </w:r>
       <w:r>
         <w:rPr>
@@ -4309,7 +2831,6 @@
         </w:rPr>
         <w:t xml:space="preserve">{{ </w:t>
       </w:r>
-      <w:proofErr w:type="spellStart"/>
       <w:r>
         <w:rPr>
           <w:rFonts w:ascii="Palatino Linotype" w:hAnsi="Palatino Linotype"/>
@@ -4324,16 +2845,7 @@
           <w:sz w:val="20"/>
           <w:szCs w:val="20"/>
         </w:rPr>
-        <w:t>hours_of_service</w:t>
-      </w:r>
-      <w:proofErr w:type="spellEnd"/>
-      <w:r>
-        <w:rPr>
-          <w:rFonts w:ascii="Palatino Linotype" w:hAnsi="Palatino Linotype"/>
-          <w:sz w:val="20"/>
-          <w:szCs w:val="20"/>
-        </w:rPr>
-        <w:t xml:space="preserve"> }}</w:t>
+        <w:t>hours_of_service }}</w:t>
       </w:r>
       <w:r>
         <w:rPr>
@@ -4351,7 +2863,6 @@
         </w:rPr>
         <w:t xml:space="preserve">{{ </w:t>
       </w:r>
-      <w:proofErr w:type="spellStart"/>
       <w:r>
         <w:rPr>
           <w:rFonts w:ascii="Palatino Linotype" w:hAnsi="Palatino Linotype"/>
@@ -4366,16 +2877,7 @@
           <w:sz w:val="20"/>
           <w:szCs w:val="20"/>
         </w:rPr>
-        <w:t>days_to_complete_service</w:t>
-      </w:r>
-      <w:proofErr w:type="spellEnd"/>
-      <w:r>
-        <w:rPr>
-          <w:rFonts w:ascii="Palatino Linotype" w:hAnsi="Palatino Linotype"/>
-          <w:sz w:val="20"/>
-          <w:szCs w:val="20"/>
-        </w:rPr>
-        <w:t xml:space="preserve"> }}</w:t>
+        <w:t>days_to_complete_service }}</w:t>
       </w:r>
       <w:r>
         <w:rPr>
@@ -4409,7 +2911,6 @@
         </w:rPr>
         <w:t xml:space="preserve">{{ </w:t>
       </w:r>
-      <w:proofErr w:type="spellStart"/>
       <w:r>
         <w:rPr>
           <w:rFonts w:ascii="Palatino Linotype" w:hAnsi="Palatino Linotype"/>
@@ -4424,16 +2925,7 @@
           <w:sz w:val="20"/>
           <w:szCs w:val="20"/>
         </w:rPr>
-        <w:t>due_date_for_service</w:t>
-      </w:r>
-      <w:proofErr w:type="spellEnd"/>
-      <w:r>
-        <w:rPr>
-          <w:rFonts w:ascii="Palatino Linotype" w:hAnsi="Palatino Linotype"/>
-          <w:sz w:val="20"/>
-          <w:szCs w:val="20"/>
-        </w:rPr>
-        <w:t xml:space="preserve"> }}</w:t>
+        <w:t>due_date_for_service }}</w:t>
       </w:r>
       <w:r>
         <w:rPr>
@@ -4457,43 +2949,7 @@
           <w:sz w:val="20"/>
           <w:szCs w:val="20"/>
         </w:rPr>
-        <w:t xml:space="preserve">{% if </w:t>
-      </w:r>
-      <w:proofErr w:type="spellStart"/>
-      <w:r>
-        <w:rPr>
-          <w:rFonts w:ascii="Palatino Linotype" w:hAnsi="Palatino Linotype"/>
-          <w:sz w:val="20"/>
-          <w:szCs w:val="20"/>
-        </w:rPr>
-        <w:t>fra_in_file</w:t>
-      </w:r>
-      <w:proofErr w:type="spellEnd"/>
-      <w:r>
-        <w:rPr>
-          <w:rFonts w:ascii="Palatino Linotype" w:hAnsi="Palatino Linotype"/>
-          <w:sz w:val="20"/>
-          <w:szCs w:val="20"/>
-        </w:rPr>
-        <w:t xml:space="preserve"> is not none %}{% if </w:t>
-      </w:r>
-      <w:proofErr w:type="spellStart"/>
-      <w:r>
-        <w:rPr>
-          <w:rFonts w:ascii="Palatino Linotype" w:hAnsi="Palatino Linotype"/>
-          <w:sz w:val="20"/>
-          <w:szCs w:val="20"/>
-        </w:rPr>
-        <w:t>fra_in_court</w:t>
-      </w:r>
-      <w:proofErr w:type="spellEnd"/>
-      <w:r>
-        <w:rPr>
-          <w:rFonts w:ascii="Palatino Linotype" w:hAnsi="Palatino Linotype"/>
-          <w:sz w:val="20"/>
-          <w:szCs w:val="20"/>
-        </w:rPr>
-        <w:t xml:space="preserve"> is not none %}</w:t>
+        <w:t>{% if fra_in_file is not none %}{% if fra_in_court is not none %}</w:t>
       </w:r>
       <w:r>
         <w:rPr>
@@ -4562,163 +3018,82 @@
           <w:sz w:val="20"/>
           <w:szCs w:val="20"/>
         </w:rPr>
+        <w:t xml:space="preserve">{% if fra_in_file is true %} </w:t>
+      </w:r>
+      <w:r>
+        <w:rPr>
+          <w:rFonts w:ascii="Palatino Linotype" w:hAnsi="Palatino Linotype"/>
+          <w:sz w:val="20"/>
+          <w:szCs w:val="20"/>
+        </w:rPr>
+        <w:t>The Defendant showed proof of financial responsibility at the time of the offense.</w:t>
+      </w:r>
+      <w:r>
+        <w:rPr>
+          <w:rFonts w:ascii="Palatino Linotype" w:hAnsi="Palatino Linotype"/>
+          <w:bCs/>
+          <w:sz w:val="20"/>
+          <w:szCs w:val="20"/>
+        </w:rPr>
+        <w:t xml:space="preserve">{% endif %}{% if fra_in_court is true %} </w:t>
+      </w:r>
+      <w:r>
+        <w:rPr>
+          <w:rFonts w:ascii="Palatino Linotype" w:hAnsi="Palatino Linotype"/>
+          <w:sz w:val="20"/>
+          <w:szCs w:val="20"/>
+        </w:rPr>
+        <w:t xml:space="preserve">The Defendant showed the Court proof of </w:t>
+      </w:r>
+      <w:r>
+        <w:rPr>
+          <w:rFonts w:ascii="Palatino Linotype" w:hAnsi="Palatino Linotype"/>
+          <w:sz w:val="20"/>
+          <w:szCs w:val="20"/>
+        </w:rPr>
+        <w:t xml:space="preserve">financial </w:t>
+      </w:r>
+      <w:r>
+        <w:rPr>
+          <w:rFonts w:ascii="Palatino Linotype" w:hAnsi="Palatino Linotype"/>
+          <w:sz w:val="20"/>
+          <w:szCs w:val="20"/>
+        </w:rPr>
+        <w:t>responsibility during the proceeding.</w:t>
+      </w:r>
+      <w:r>
+        <w:rPr>
+          <w:rFonts w:ascii="Palatino Linotype" w:hAnsi="Palatino Linotype"/>
+          <w:bCs/>
+          <w:sz w:val="20"/>
+          <w:szCs w:val="20"/>
+        </w:rPr>
+        <w:t>{% endif %}{% if fra_in_file is false %}{% if fra_in_court is false %}</w:t>
+      </w:r>
+      <w:r>
+        <w:rPr>
+          <w:rFonts w:ascii="Palatino Linotype" w:hAnsi="Palatino Linotype"/>
+          <w:sz w:val="20"/>
+          <w:szCs w:val="20"/>
+        </w:rPr>
+        <w:t>The Defendant did not show proof of financial responsibility at the time of the offense or during the proceeding, but may show proof to Clerk of Court at any time prior to the submission of this matter to the Ohio Bureau of Motor Vehicles.{% endif %}{% endif %}</w:t>
+      </w:r>
+      <w:r>
+        <w:rPr>
+          <w:rFonts w:ascii="Palatino Linotype" w:hAnsi="Palatino Linotype"/>
+          <w:sz w:val="20"/>
+          <w:szCs w:val="20"/>
+        </w:rPr>
+        <w:t>{% endif %}{% endif %}</w:t>
+      </w:r>
+      <w:r>
+        <w:rPr>
+          <w:rFonts w:ascii="Palatino Linotype" w:hAnsi="Palatino Linotype"/>
+          <w:sz w:val="20"/>
+          <w:szCs w:val="20"/>
+        </w:rPr>
         <w:t xml:space="preserve">{% if </w:t>
       </w:r>
-      <w:proofErr w:type="spellStart"/>
-      <w:r>
-        <w:rPr>
-          <w:rFonts w:ascii="Palatino Linotype" w:hAnsi="Palatino Linotype"/>
-          <w:bCs/>
-          <w:sz w:val="20"/>
-          <w:szCs w:val="20"/>
-        </w:rPr>
-        <w:t>fra_in_file</w:t>
-      </w:r>
-      <w:proofErr w:type="spellEnd"/>
-      <w:r>
-        <w:rPr>
-          <w:rFonts w:ascii="Palatino Linotype" w:hAnsi="Palatino Linotype"/>
-          <w:bCs/>
-          <w:sz w:val="20"/>
-          <w:szCs w:val="20"/>
-        </w:rPr>
-        <w:t xml:space="preserve"> is true %} </w:t>
-      </w:r>
-      <w:r>
-        <w:rPr>
-          <w:rFonts w:ascii="Palatino Linotype" w:hAnsi="Palatino Linotype"/>
-          <w:sz w:val="20"/>
-          <w:szCs w:val="20"/>
-        </w:rPr>
-        <w:t>The Defendant showed proof of financial responsibility at the time of the offense.</w:t>
-      </w:r>
-      <w:r>
-        <w:rPr>
-          <w:rFonts w:ascii="Palatino Linotype" w:hAnsi="Palatino Linotype"/>
-          <w:bCs/>
-          <w:sz w:val="20"/>
-          <w:szCs w:val="20"/>
-        </w:rPr>
-        <w:t xml:space="preserve">{% endif %}{% if </w:t>
-      </w:r>
-      <w:proofErr w:type="spellStart"/>
-      <w:r>
-        <w:rPr>
-          <w:rFonts w:ascii="Palatino Linotype" w:hAnsi="Palatino Linotype"/>
-          <w:bCs/>
-          <w:sz w:val="20"/>
-          <w:szCs w:val="20"/>
-        </w:rPr>
-        <w:t>fra_in_court</w:t>
-      </w:r>
-      <w:proofErr w:type="spellEnd"/>
-      <w:r>
-        <w:rPr>
-          <w:rFonts w:ascii="Palatino Linotype" w:hAnsi="Palatino Linotype"/>
-          <w:bCs/>
-          <w:sz w:val="20"/>
-          <w:szCs w:val="20"/>
-        </w:rPr>
-        <w:t xml:space="preserve"> is true %} </w:t>
-      </w:r>
-      <w:r>
-        <w:rPr>
-          <w:rFonts w:ascii="Palatino Linotype" w:hAnsi="Palatino Linotype"/>
-          <w:sz w:val="20"/>
-          <w:szCs w:val="20"/>
-        </w:rPr>
-        <w:t xml:space="preserve">The Defendant showed the Court proof of </w:t>
-      </w:r>
-      <w:r>
-        <w:rPr>
-          <w:rFonts w:ascii="Palatino Linotype" w:hAnsi="Palatino Linotype"/>
-          <w:sz w:val="20"/>
-          <w:szCs w:val="20"/>
-        </w:rPr>
-        <w:t xml:space="preserve">financial </w:t>
-      </w:r>
-      <w:r>
-        <w:rPr>
-          <w:rFonts w:ascii="Palatino Linotype" w:hAnsi="Palatino Linotype"/>
-          <w:sz w:val="20"/>
-          <w:szCs w:val="20"/>
-        </w:rPr>
-        <w:t>responsibility during the proceeding.</w:t>
-      </w:r>
-      <w:r>
-        <w:rPr>
-          <w:rFonts w:ascii="Palatino Linotype" w:hAnsi="Palatino Linotype"/>
-          <w:bCs/>
-          <w:sz w:val="20"/>
-          <w:szCs w:val="20"/>
-        </w:rPr>
-        <w:t xml:space="preserve">{% endif %}{% if </w:t>
-      </w:r>
-      <w:proofErr w:type="spellStart"/>
-      <w:r>
-        <w:rPr>
-          <w:rFonts w:ascii="Palatino Linotype" w:hAnsi="Palatino Linotype"/>
-          <w:bCs/>
-          <w:sz w:val="20"/>
-          <w:szCs w:val="20"/>
-        </w:rPr>
-        <w:t>fra_in_file</w:t>
-      </w:r>
-      <w:proofErr w:type="spellEnd"/>
-      <w:r>
-        <w:rPr>
-          <w:rFonts w:ascii="Palatino Linotype" w:hAnsi="Palatino Linotype"/>
-          <w:bCs/>
-          <w:sz w:val="20"/>
-          <w:szCs w:val="20"/>
-        </w:rPr>
-        <w:t xml:space="preserve"> is false %}{% if </w:t>
-      </w:r>
-      <w:proofErr w:type="spellStart"/>
-      <w:r>
-        <w:rPr>
-          <w:rFonts w:ascii="Palatino Linotype" w:hAnsi="Palatino Linotype"/>
-          <w:bCs/>
-          <w:sz w:val="20"/>
-          <w:szCs w:val="20"/>
-        </w:rPr>
-        <w:t>fra_in_court</w:t>
-      </w:r>
-      <w:proofErr w:type="spellEnd"/>
-      <w:r>
-        <w:rPr>
-          <w:rFonts w:ascii="Palatino Linotype" w:hAnsi="Palatino Linotype"/>
-          <w:bCs/>
-          <w:sz w:val="20"/>
-          <w:szCs w:val="20"/>
-        </w:rPr>
-        <w:t xml:space="preserve"> is false %}</w:t>
-      </w:r>
-      <w:r>
-        <w:rPr>
-          <w:rFonts w:ascii="Palatino Linotype" w:hAnsi="Palatino Linotype"/>
-          <w:sz w:val="20"/>
-          <w:szCs w:val="20"/>
-        </w:rPr>
-        <w:t>The Defendant did not show proof of financial responsibility at the time of the offense or during the proceeding, but may show proof to Clerk of Court at any time prior to the submission of this matter to the Ohio Bureau of Motor Vehicles.{% endif %}{% endif %}</w:t>
-      </w:r>
-      <w:r>
-        <w:rPr>
-          <w:rFonts w:ascii="Palatino Linotype" w:hAnsi="Palatino Linotype"/>
-          <w:sz w:val="20"/>
-          <w:szCs w:val="20"/>
-        </w:rPr>
-        <w:t>{% endif %}{% endif %}</w:t>
-      </w:r>
-      <w:r>
-        <w:rPr>
-          <w:rFonts w:ascii="Palatino Linotype" w:hAnsi="Palatino Linotype"/>
-          <w:sz w:val="20"/>
-          <w:szCs w:val="20"/>
-        </w:rPr>
-        <w:t xml:space="preserve">{% if </w:t>
-      </w:r>
-      <w:proofErr w:type="spellStart"/>
       <w:r>
         <w:rPr>
           <w:rFonts w:ascii="Palatino Linotype" w:hAnsi="Palatino Linotype"/>
@@ -4733,16 +3108,7 @@
           <w:sz w:val="20"/>
           <w:szCs w:val="20"/>
         </w:rPr>
-        <w:t>.ordered</w:t>
-      </w:r>
-      <w:proofErr w:type="spellEnd"/>
-      <w:r>
-        <w:rPr>
-          <w:rFonts w:ascii="Palatino Linotype" w:hAnsi="Palatino Linotype"/>
-          <w:sz w:val="20"/>
-          <w:szCs w:val="20"/>
-        </w:rPr>
-        <w:t xml:space="preserve"> is true</w:t>
+        <w:t>.ordered is true</w:t>
       </w:r>
       <w:r>
         <w:rPr>
@@ -4785,97 +3151,7 @@
           <w:sz w:val="20"/>
           <w:szCs w:val="20"/>
         </w:rPr>
-        <w:t xml:space="preserve">Defendant’s {{ </w:t>
-      </w:r>
-      <w:proofErr w:type="spellStart"/>
-      <w:r>
-        <w:rPr>
-          <w:rFonts w:ascii="Palatino Linotype" w:hAnsi="Palatino Linotype"/>
-          <w:sz w:val="20"/>
-          <w:szCs w:val="20"/>
-        </w:rPr>
-        <w:t>license_suspension.license_type</w:t>
-      </w:r>
-      <w:proofErr w:type="spellEnd"/>
-      <w:r>
-        <w:rPr>
-          <w:rFonts w:ascii="Palatino Linotype" w:hAnsi="Palatino Linotype"/>
-          <w:sz w:val="20"/>
-          <w:szCs w:val="20"/>
-        </w:rPr>
-        <w:t xml:space="preserve"> }} license is suspended from {{ </w:t>
-      </w:r>
-      <w:proofErr w:type="spellStart"/>
-      <w:r>
-        <w:rPr>
-          <w:rFonts w:ascii="Palatino Linotype" w:hAnsi="Palatino Linotype"/>
-          <w:sz w:val="20"/>
-          <w:szCs w:val="20"/>
-        </w:rPr>
-        <w:t>license_suspension.suspended_date</w:t>
-      </w:r>
-      <w:proofErr w:type="spellEnd"/>
-      <w:r>
-        <w:rPr>
-          <w:rFonts w:ascii="Palatino Linotype" w:hAnsi="Palatino Linotype"/>
-          <w:sz w:val="20"/>
-          <w:szCs w:val="20"/>
-        </w:rPr>
-        <w:t xml:space="preserve"> }}, for a term of {{ </w:t>
-      </w:r>
-      <w:proofErr w:type="spellStart"/>
-      <w:r>
-        <w:rPr>
-          <w:rFonts w:ascii="Palatino Linotype" w:hAnsi="Palatino Linotype"/>
-          <w:sz w:val="20"/>
-          <w:szCs w:val="20"/>
-        </w:rPr>
-        <w:t>license_suspension.suspension_term</w:t>
-      </w:r>
-      <w:proofErr w:type="spellEnd"/>
-      <w:r>
-        <w:rPr>
-          <w:rFonts w:ascii="Palatino Linotype" w:hAnsi="Palatino Linotype"/>
-          <w:sz w:val="20"/>
-          <w:szCs w:val="20"/>
-        </w:rPr>
-        <w:t xml:space="preserve"> }}. {% if </w:t>
-      </w:r>
-      <w:proofErr w:type="spellStart"/>
-      <w:r>
-        <w:rPr>
-          <w:rFonts w:ascii="Palatino Linotype" w:hAnsi="Palatino Linotype"/>
-          <w:sz w:val="20"/>
-          <w:szCs w:val="20"/>
-        </w:rPr>
-        <w:t>license_suspension.als_terminated</w:t>
-      </w:r>
-      <w:proofErr w:type="spellEnd"/>
-      <w:r>
-        <w:rPr>
-          <w:rFonts w:ascii="Palatino Linotype" w:hAnsi="Palatino Linotype"/>
-          <w:sz w:val="20"/>
-          <w:szCs w:val="20"/>
-        </w:rPr>
-        <w:t xml:space="preserve"> is true %}The Administrative License Suspension is terminated and the OBMV form 2261 shall issue. {% endif %}{% if </w:t>
-      </w:r>
-      <w:proofErr w:type="spellStart"/>
-      <w:r>
-        <w:rPr>
-          <w:rFonts w:ascii="Palatino Linotype" w:hAnsi="Palatino Linotype"/>
-          <w:sz w:val="20"/>
-          <w:szCs w:val="20"/>
-        </w:rPr>
-        <w:t>license_suspension.remedial_driving_class_required</w:t>
-      </w:r>
-      <w:proofErr w:type="spellEnd"/>
-      <w:r>
-        <w:rPr>
-          <w:rFonts w:ascii="Palatino Linotype" w:hAnsi="Palatino Linotype"/>
-          <w:sz w:val="20"/>
-          <w:szCs w:val="20"/>
-        </w:rPr>
-        <w:t xml:space="preserve"> is true %}The </w:t>
+        <w:t xml:space="preserve">Defendant’s {{ license_suspension.license_type }} license is suspended from {{ license_suspension.suspended_date }}, for a term of {{ license_suspension.suspension_term }}. {% if license_suspension.als_terminated is true %}The Administrative License Suspension is terminated and the OBMV form 2261 shall issue. {% endif %}{% if license_suspension.remedial_driving_class_required is true %}The </w:t>
       </w:r>
       <w:r>
         <w:rPr>
@@ -4902,7 +3178,6 @@
         </w:rPr>
         <w:t xml:space="preserve">{% if </w:t>
       </w:r>
-      <w:proofErr w:type="spellStart"/>
       <w:r>
         <w:rPr>
           <w:rFonts w:ascii="Palatino Linotype" w:hAnsi="Palatino Linotype"/>
@@ -4927,7 +3202,6 @@
         </w:rPr>
         <w:t>required</w:t>
       </w:r>
-      <w:proofErr w:type="spellEnd"/>
       <w:r>
         <w:rPr>
           <w:rFonts w:ascii="Palatino Linotype" w:hAnsi="Palatino Linotype"/>
@@ -4984,7 +3258,6 @@
         </w:rPr>
         <w:t xml:space="preserve">{% if </w:t>
       </w:r>
-      <w:proofErr w:type="spellStart"/>
       <w:r>
         <w:rPr>
           <w:rFonts w:ascii="Palatino Linotype" w:hAnsi="Palatino Linotype"/>
@@ -5009,7 +3282,6 @@
         </w:rPr>
         <w:t>.ordered</w:t>
       </w:r>
-      <w:proofErr w:type="spellEnd"/>
       <w:r>
         <w:rPr>
           <w:rFonts w:ascii="Palatino Linotype" w:hAnsi="Palatino Linotype"/>
@@ -5071,7 +3343,6 @@
         </w:rPr>
         <w:t xml:space="preserve">{{ </w:t>
       </w:r>
-      <w:proofErr w:type="spellStart"/>
       <w:r>
         <w:rPr>
           <w:rFonts w:ascii="Palatino Linotype" w:hAnsi="Palatino Linotype"/>
@@ -5086,16 +3357,7 @@
           <w:sz w:val="20"/>
           <w:szCs w:val="20"/>
         </w:rPr>
-        <w:t>terms</w:t>
-      </w:r>
-      <w:proofErr w:type="spellEnd"/>
-      <w:r>
-        <w:rPr>
-          <w:rFonts w:ascii="Palatino Linotype" w:hAnsi="Palatino Linotype"/>
-          <w:sz w:val="20"/>
-          <w:szCs w:val="20"/>
-        </w:rPr>
-        <w:t xml:space="preserve"> }}</w:t>
+        <w:t>terms }}</w:t>
       </w:r>
       <w:r>
         <w:rPr>
@@ -5210,8 +3472,61 @@
           <w:sz w:val="20"/>
           <w:szCs w:val="20"/>
         </w:rPr>
-        <w:t>____________________________________</w:t>
-      </w:r>
+        <w:t>________________________________</w:t>
+      </w:r>
+      <w:r>
+        <w:rPr>
+          <w:rFonts w:ascii="Palatino Linotype" w:hAnsi="Palatino Linotype"/>
+          <w:sz w:val="20"/>
+          <w:szCs w:val="20"/>
+        </w:rPr>
+        <w:t>_</w:t>
+      </w:r>
+      <w:bookmarkStart w:id="3" w:name="_Hlk160192460"/>
+      <w:bookmarkStart w:id="4" w:name="_Hlk160203356"/>
+      <w:r>
+        <w:rPr>
+          <w:rFonts w:ascii="Palatino Linotype" w:hAnsi="Palatino Linotype"/>
+          <w:sz w:val="16"/>
+          <w:szCs w:val="16"/>
+        </w:rPr>
+        <w:fldChar w:fldCharType="begin"/>
+      </w:r>
+      <w:r>
+        <w:rPr>
+          <w:rFonts w:ascii="Palatino Linotype" w:hAnsi="Palatino Linotype"/>
+          <w:sz w:val="16"/>
+          <w:szCs w:val="16"/>
+        </w:rPr>
+        <w:instrText xml:space="preserve"> PRINTDATE  \@ "M/d/yy"  \* MERGEFORMAT </w:instrText>
+      </w:r>
+      <w:r>
+        <w:rPr>
+          <w:rFonts w:ascii="Palatino Linotype" w:hAnsi="Palatino Linotype"/>
+          <w:sz w:val="16"/>
+          <w:szCs w:val="16"/>
+        </w:rPr>
+        <w:fldChar w:fldCharType="separate"/>
+      </w:r>
+      <w:r>
+        <w:rPr>
+          <w:rFonts w:ascii="Palatino Linotype" w:hAnsi="Palatino Linotype"/>
+          <w:noProof/>
+          <w:sz w:val="16"/>
+          <w:szCs w:val="16"/>
+        </w:rPr>
+        <w:t>3/1/24</w:t>
+      </w:r>
+      <w:r>
+        <w:rPr>
+          <w:rFonts w:ascii="Palatino Linotype" w:hAnsi="Palatino Linotype"/>
+          <w:sz w:val="16"/>
+          <w:szCs w:val="16"/>
+        </w:rPr>
+        <w:fldChar w:fldCharType="end"/>
+      </w:r>
+      <w:bookmarkEnd w:id="3"/>
+      <w:bookmarkEnd w:id="4"/>
     </w:p>
     <w:p>
       <w:pPr>
@@ -5249,26 +3564,40 @@
           <w:sz w:val="20"/>
           <w:szCs w:val="20"/>
         </w:rPr>
-        <w:t xml:space="preserve">{{ </w:t>
-      </w:r>
-      <w:proofErr w:type="spellStart"/>
-      <w:r>
-        <w:rPr>
-          <w:rFonts w:ascii="Palatino Linotype" w:hAnsi="Palatino Linotype"/>
-          <w:sz w:val="20"/>
-          <w:szCs w:val="20"/>
-        </w:rPr>
-        <w:t>judicial_officer.officer_</w:t>
-      </w:r>
-      <w:r>
-        <w:rPr>
-          <w:rFonts w:ascii="Palatino Linotype" w:hAnsi="Palatino Linotype"/>
-          <w:sz w:val="20"/>
-          <w:szCs w:val="20"/>
-        </w:rPr>
-        <w:t>type</w:t>
-      </w:r>
-      <w:proofErr w:type="spellEnd"/>
+        <w:t>{{ judicial_officer.officer_</w:t>
+      </w:r>
+      <w:r>
+        <w:rPr>
+          <w:rFonts w:ascii="Palatino Linotype" w:hAnsi="Palatino Linotype"/>
+          <w:sz w:val="20"/>
+          <w:szCs w:val="20"/>
+        </w:rPr>
+        <w:t>type }}</w:t>
+      </w:r>
+      <w:r>
+        <w:rPr>
+          <w:rFonts w:ascii="Palatino Linotype" w:hAnsi="Palatino Linotype"/>
+          <w:sz w:val="20"/>
+          <w:szCs w:val="20"/>
+        </w:rPr>
+        <w:t xml:space="preserve"> </w:t>
+      </w:r>
+      <w:r>
+        <w:rPr>
+          <w:rFonts w:ascii="Palatino Linotype" w:hAnsi="Palatino Linotype"/>
+          <w:sz w:val="20"/>
+          <w:szCs w:val="20"/>
+        </w:rPr>
+        <w:t>{{ judicial_officer</w:t>
+      </w:r>
+      <w:r>
+        <w:rPr>
+          <w:rFonts w:ascii="Palatino Linotype" w:hAnsi="Palatino Linotype"/>
+          <w:sz w:val="20"/>
+          <w:szCs w:val="20"/>
+        </w:rPr>
+        <w:t>.first_name</w:t>
+      </w:r>
       <w:r>
         <w:rPr>
           <w:rFonts w:ascii="Palatino Linotype" w:hAnsi="Palatino Linotype"/>
@@ -5291,58 +3620,7 @@
           <w:sz w:val="20"/>
           <w:szCs w:val="20"/>
         </w:rPr>
-        <w:t xml:space="preserve">{{ </w:t>
-      </w:r>
-      <w:proofErr w:type="spellStart"/>
-      <w:r>
-        <w:rPr>
-          <w:rFonts w:ascii="Palatino Linotype" w:hAnsi="Palatino Linotype"/>
-          <w:sz w:val="20"/>
-          <w:szCs w:val="20"/>
-        </w:rPr>
-        <w:t>judicial_officer</w:t>
-      </w:r>
-      <w:r>
-        <w:rPr>
-          <w:rFonts w:ascii="Palatino Linotype" w:hAnsi="Palatino Linotype"/>
-          <w:sz w:val="20"/>
-          <w:szCs w:val="20"/>
-        </w:rPr>
-        <w:t>.first_name</w:t>
-      </w:r>
-      <w:proofErr w:type="spellEnd"/>
-      <w:r>
-        <w:rPr>
-          <w:rFonts w:ascii="Palatino Linotype" w:hAnsi="Palatino Linotype"/>
-          <w:sz w:val="20"/>
-          <w:szCs w:val="20"/>
-        </w:rPr>
-        <w:t xml:space="preserve"> }}</w:t>
-      </w:r>
-      <w:r>
-        <w:rPr>
-          <w:rFonts w:ascii="Palatino Linotype" w:hAnsi="Palatino Linotype"/>
-          <w:sz w:val="20"/>
-          <w:szCs w:val="20"/>
-        </w:rPr>
-        <w:t xml:space="preserve"> </w:t>
-      </w:r>
-      <w:r>
-        <w:rPr>
-          <w:rFonts w:ascii="Palatino Linotype" w:hAnsi="Palatino Linotype"/>
-          <w:sz w:val="20"/>
-          <w:szCs w:val="20"/>
-        </w:rPr>
-        <w:t xml:space="preserve">{{ </w:t>
-      </w:r>
-      <w:proofErr w:type="spellStart"/>
-      <w:r>
-        <w:rPr>
-          <w:rFonts w:ascii="Palatino Linotype" w:hAnsi="Palatino Linotype"/>
-          <w:sz w:val="20"/>
-          <w:szCs w:val="20"/>
-        </w:rPr>
-        <w:t>judicial_officer</w:t>
+        <w:t>{{ judicial_officer</w:t>
       </w:r>
       <w:r>
         <w:rPr>
@@ -5352,7 +3630,6 @@
         </w:rPr>
         <w:t>.last_name</w:t>
       </w:r>
-      <w:proofErr w:type="spellEnd"/>
       <w:r>
         <w:rPr>
           <w:rFonts w:ascii="Palatino Linotype" w:hAnsi="Palatino Linotype"/>
@@ -5398,17 +3675,7 @@
           <w:sz w:val="20"/>
           <w:szCs w:val="20"/>
         </w:rPr>
-        <w:t xml:space="preserve">% if </w:t>
-      </w:r>
-      <w:proofErr w:type="spellStart"/>
-      <w:r>
-        <w:rPr>
-          <w:rFonts w:ascii="Palatino Linotype" w:hAnsi="Palatino Linotype"/>
-          <w:bCs/>
-          <w:sz w:val="20"/>
-          <w:szCs w:val="20"/>
-        </w:rPr>
-        <w:t>judicial_of</w:t>
+        <w:t>% if judicial_of</w:t>
       </w:r>
       <w:r>
         <w:rPr>
@@ -5435,17 +3702,7 @@
           <w:sz w:val="20"/>
           <w:szCs w:val="20"/>
         </w:rPr>
-        <w:t>_type</w:t>
-      </w:r>
-      <w:proofErr w:type="spellEnd"/>
-      <w:r>
-        <w:rPr>
-          <w:rFonts w:ascii="Palatino Linotype" w:hAnsi="Palatino Linotype"/>
-          <w:bCs/>
-          <w:sz w:val="20"/>
-          <w:szCs w:val="20"/>
-        </w:rPr>
-        <w:t xml:space="preserve">  ==  ‘Magistrate’ %}</w:t>
+        <w:t>_type  ==  ‘Magistrate’ %}</w:t>
       </w:r>
     </w:p>
     <w:p>
@@ -5603,43 +3860,7 @@
           <w:sz w:val="16"/>
           <w:szCs w:val="16"/>
         </w:rPr>
-        <w:t xml:space="preserve">Prosecutor’s Office: PS    OM     EM; Defendant’s Attorney: PS     OM     EM; {{ </w:t>
-      </w:r>
-      <w:proofErr w:type="spellStart"/>
-      <w:r>
-        <w:rPr>
-          <w:rFonts w:ascii="Palatino Linotype" w:hAnsi="Palatino Linotype"/>
-          <w:sz w:val="16"/>
-          <w:szCs w:val="16"/>
-        </w:rPr>
-        <w:t>defendant.first_name</w:t>
-      </w:r>
-      <w:proofErr w:type="spellEnd"/>
-      <w:r>
-        <w:rPr>
-          <w:rFonts w:ascii="Palatino Linotype" w:hAnsi="Palatino Linotype"/>
-          <w:sz w:val="16"/>
-          <w:szCs w:val="16"/>
-        </w:rPr>
-        <w:t xml:space="preserve"> }} {{ </w:t>
-      </w:r>
-      <w:proofErr w:type="spellStart"/>
-      <w:r>
-        <w:rPr>
-          <w:rFonts w:ascii="Palatino Linotype" w:hAnsi="Palatino Linotype"/>
-          <w:sz w:val="16"/>
-          <w:szCs w:val="16"/>
-        </w:rPr>
-        <w:t>defendant.last_name</w:t>
-      </w:r>
-      <w:proofErr w:type="spellEnd"/>
-      <w:r>
-        <w:rPr>
-          <w:rFonts w:ascii="Palatino Linotype" w:hAnsi="Palatino Linotype"/>
-          <w:sz w:val="16"/>
-          <w:szCs w:val="16"/>
-        </w:rPr>
-        <w:t>}}: PS     OM     EM;</w:t>
+        <w:t>Prosecutor’s Office: PS    OM     EM; Defendant’s Attorney: PS     OM     EM; {{ defendant.first_name }} {{ defendant.last_name}}: PS     OM     EM;</w:t>
       </w:r>
       <w:r>
         <w:rPr>
@@ -5937,27 +4158,7 @@
                 <w:sz w:val="20"/>
                 <w:szCs w:val="20"/>
               </w:rPr>
-              <w:t xml:space="preserve">% if </w:t>
-            </w:r>
-            <w:proofErr w:type="spellStart"/>
-            <w:r>
-              <w:rPr>
-                <w:rFonts w:ascii="Palatino Linotype" w:hAnsi="Palatino Linotype"/>
-                <w:bCs/>
-                <w:sz w:val="20"/>
-                <w:szCs w:val="20"/>
-              </w:rPr>
-              <w:t>judicial_officer.officer_type</w:t>
-            </w:r>
-            <w:proofErr w:type="spellEnd"/>
-            <w:r>
-              <w:rPr>
-                <w:rFonts w:ascii="Palatino Linotype" w:hAnsi="Palatino Linotype"/>
-                <w:bCs/>
-                <w:sz w:val="20"/>
-                <w:szCs w:val="20"/>
-              </w:rPr>
-              <w:t xml:space="preserve">  ==  ‘Magistrate’ %}Magistrate Decision</w:t>
+              <w:t>% if judicial_officer.officer_type  ==  ‘Magistrate’ %}Magistrate Decision</w:t>
             </w:r>
             <w:r>
               <w:rPr>
@@ -5965,69 +4166,124 @@
                 <w:sz w:val="20"/>
                 <w:szCs w:val="20"/>
               </w:rPr>
-              <w:t xml:space="preserve">{% </w:t>
-            </w:r>
-            <w:proofErr w:type="spellStart"/>
-            <w:r>
-              <w:rPr>
-                <w:rFonts w:ascii="Palatino Linotype" w:hAnsi="Palatino Linotype"/>
-                <w:sz w:val="20"/>
-                <w:szCs w:val="20"/>
-              </w:rPr>
-              <w:t>elif</w:t>
-            </w:r>
-            <w:proofErr w:type="spellEnd"/>
-            <w:r>
-              <w:rPr>
-                <w:rFonts w:ascii="Palatino Linotype" w:hAnsi="Palatino Linotype"/>
-                <w:sz w:val="20"/>
-                <w:szCs w:val="20"/>
-              </w:rPr>
-              <w:t xml:space="preserve"> </w:t>
-            </w:r>
-            <w:proofErr w:type="spellStart"/>
-            <w:r>
-              <w:rPr>
-                <w:rFonts w:ascii="Palatino Linotype" w:hAnsi="Palatino Linotype"/>
-                <w:sz w:val="20"/>
-                <w:szCs w:val="20"/>
-              </w:rPr>
-              <w:t>judicial_officer.officer_type</w:t>
-            </w:r>
-            <w:proofErr w:type="spellEnd"/>
-            <w:r>
-              <w:rPr>
-                <w:rFonts w:ascii="Palatino Linotype" w:hAnsi="Palatino Linotype"/>
-                <w:sz w:val="20"/>
-                <w:szCs w:val="20"/>
-              </w:rPr>
-              <w:t xml:space="preserve"> == ‘Judge’ %}Final Judgment Entry{% endif %} {{ </w:t>
-            </w:r>
-            <w:proofErr w:type="spellStart"/>
-            <w:r>
-              <w:rPr>
-                <w:rFonts w:ascii="Palatino Linotype" w:hAnsi="Palatino Linotype"/>
-                <w:sz w:val="20"/>
-                <w:szCs w:val="20"/>
-              </w:rPr>
-              <w:t>case_number</w:t>
-            </w:r>
-            <w:proofErr w:type="spellEnd"/>
-            <w:r>
-              <w:rPr>
-                <w:rFonts w:ascii="Palatino Linotype" w:hAnsi="Palatino Linotype"/>
-                <w:sz w:val="20"/>
-                <w:szCs w:val="20"/>
-              </w:rPr>
-              <w:t xml:space="preserve"> }}</w:t>
+              <w:t>{% elif judicial_officer.officer_type == ‘Judge’ %}Final Judgment Entry{% endif %} {{ case_number }}</w:t>
             </w:r>
           </w:p>
           <w:p>
             <w:pPr>
-              <w:pStyle w:val="Footer"/>
+              <w:tabs>
+                <w:tab w:val="left" w:pos="-1080"/>
+                <w:tab w:val="left" w:pos="-720"/>
+                <w:tab w:val="left" w:pos="0"/>
+                <w:tab w:val="left" w:pos="720"/>
+                <w:tab w:val="left" w:pos="1440"/>
+                <w:tab w:val="left" w:pos="2160"/>
+                <w:tab w:val="left" w:pos="2880"/>
+                <w:tab w:val="left" w:pos="3600"/>
+                <w:tab w:val="left" w:pos="4320"/>
+                <w:tab w:val="left" w:pos="4680"/>
+              </w:tabs>
               <w:jc w:val="right"/>
+              <w:rPr>
+                <w:rFonts w:ascii="Palatino Linotype" w:hAnsi="Palatino Linotype"/>
+                <w:sz w:val="20"/>
+                <w:szCs w:val="20"/>
+              </w:rPr>
             </w:pPr>
+            <w:bookmarkStart w:id="5" w:name="_Hlk160190315"/>
+            <w:bookmarkStart w:id="6" w:name="_Hlk160190316"/>
+            <w:bookmarkStart w:id="7" w:name="_Hlk160191569"/>
+            <w:bookmarkStart w:id="8" w:name="_Hlk160191570"/>
+            <w:bookmarkStart w:id="9" w:name="_Hlk160191578"/>
+            <w:bookmarkStart w:id="10" w:name="_Hlk160191579"/>
+            <w:bookmarkStart w:id="11" w:name="_Hlk160191721"/>
+            <w:bookmarkStart w:id="12" w:name="_Hlk160191722"/>
+            <w:bookmarkStart w:id="13" w:name="_Hlk160192028"/>
+            <w:bookmarkStart w:id="14" w:name="_Hlk160192029"/>
+            <w:bookmarkStart w:id="15" w:name="_Hlk160192073"/>
+            <w:bookmarkStart w:id="16" w:name="_Hlk160192074"/>
+            <w:bookmarkStart w:id="17" w:name="_Hlk160192122"/>
+            <w:bookmarkStart w:id="18" w:name="_Hlk160192123"/>
+            <w:bookmarkStart w:id="19" w:name="_Hlk160192146"/>
+            <w:bookmarkStart w:id="20" w:name="_Hlk160192147"/>
+            <w:bookmarkStart w:id="21" w:name="_Hlk160192476"/>
+            <w:bookmarkStart w:id="22" w:name="_Hlk160192477"/>
+            <w:bookmarkStart w:id="23" w:name="_Hlk160192615"/>
+            <w:bookmarkStart w:id="24" w:name="_Hlk160192616"/>
+            <w:bookmarkStart w:id="25" w:name="_Hlk160203071"/>
+            <w:bookmarkStart w:id="26" w:name="_Hlk160203072"/>
+            <w:r>
+              <w:rPr>
+                <w:rFonts w:ascii="Palatino Linotype" w:hAnsi="Palatino Linotype"/>
+                <w:sz w:val="12"/>
+                <w:szCs w:val="12"/>
+              </w:rPr>
+              <w:t xml:space="preserve">Printed </w:t>
+            </w:r>
+            <w:r>
+              <w:rPr>
+                <w:rFonts w:ascii="Palatino Linotype" w:hAnsi="Palatino Linotype"/>
+                <w:sz w:val="12"/>
+                <w:szCs w:val="12"/>
+              </w:rPr>
+              <w:fldChar w:fldCharType="begin"/>
+            </w:r>
+            <w:r>
+              <w:rPr>
+                <w:rFonts w:ascii="Palatino Linotype" w:hAnsi="Palatino Linotype"/>
+                <w:sz w:val="12"/>
+                <w:szCs w:val="12"/>
+              </w:rPr>
+              <w:instrText xml:space="preserve"> PRINTDATE  \@ "M/d/yyyy h:mm am/pm"  \* MERGEFORMAT </w:instrText>
+            </w:r>
+            <w:r>
+              <w:rPr>
+                <w:rFonts w:ascii="Palatino Linotype" w:hAnsi="Palatino Linotype"/>
+                <w:sz w:val="12"/>
+                <w:szCs w:val="12"/>
+              </w:rPr>
+              <w:fldChar w:fldCharType="separate"/>
+            </w:r>
+            <w:r>
+              <w:rPr>
+                <w:rFonts w:ascii="Palatino Linotype" w:hAnsi="Palatino Linotype"/>
+                <w:noProof/>
+                <w:sz w:val="12"/>
+                <w:szCs w:val="12"/>
+              </w:rPr>
+              <w:t>3/1/2024 8:33 AM</w:t>
+            </w:r>
+            <w:r>
+              <w:rPr>
+                <w:rFonts w:ascii="Palatino Linotype" w:hAnsi="Palatino Linotype"/>
+                <w:sz w:val="12"/>
+                <w:szCs w:val="12"/>
+              </w:rPr>
+              <w:fldChar w:fldCharType="end"/>
+            </w:r>
           </w:p>
+          <w:bookmarkEnd w:id="26" w:displacedByCustomXml="next"/>
+          <w:bookmarkEnd w:id="25" w:displacedByCustomXml="next"/>
+          <w:bookmarkEnd w:id="24" w:displacedByCustomXml="next"/>
+          <w:bookmarkEnd w:id="23" w:displacedByCustomXml="next"/>
+          <w:bookmarkEnd w:id="22" w:displacedByCustomXml="next"/>
+          <w:bookmarkEnd w:id="21" w:displacedByCustomXml="next"/>
+          <w:bookmarkEnd w:id="20" w:displacedByCustomXml="next"/>
+          <w:bookmarkEnd w:id="19" w:displacedByCustomXml="next"/>
+          <w:bookmarkEnd w:id="18" w:displacedByCustomXml="next"/>
+          <w:bookmarkEnd w:id="17" w:displacedByCustomXml="next"/>
+          <w:bookmarkEnd w:id="16" w:displacedByCustomXml="next"/>
+          <w:bookmarkEnd w:id="15" w:displacedByCustomXml="next"/>
+          <w:bookmarkEnd w:id="14" w:displacedByCustomXml="next"/>
+          <w:bookmarkEnd w:id="13" w:displacedByCustomXml="next"/>
+          <w:bookmarkEnd w:id="12" w:displacedByCustomXml="next"/>
+          <w:bookmarkEnd w:id="11" w:displacedByCustomXml="next"/>
+          <w:bookmarkEnd w:id="10" w:displacedByCustomXml="next"/>
+          <w:bookmarkEnd w:id="9" w:displacedByCustomXml="next"/>
+          <w:bookmarkEnd w:id="8" w:displacedByCustomXml="next"/>
+          <w:bookmarkEnd w:id="7" w:displacedByCustomXml="next"/>
+          <w:bookmarkEnd w:id="6" w:displacedByCustomXml="next"/>
+          <w:bookmarkEnd w:id="5" w:displacedByCustomXml="next"/>
         </w:sdtContent>
       </w:sdt>
     </w:sdtContent>

</xml_diff>

<commit_message>
Updated Fine and Jail templates to fix victim advocate.
</commit_message>
<xml_diff>
--- a/resources/Templates/Fine_Only_Plea_Final_Judgment_Template.docx
+++ b/resources/Templates/Fine_Only_Plea_Final_Judgment_Template.docx
@@ -1,6 +1,6 @@
 
 <file path=word/document.xml><?xml version="1.0" encoding="utf-8"?>
-<w:document xmlns:wpc="http://schemas.microsoft.com/office/word/2010/wordprocessingCanvas" xmlns:cx="http://schemas.microsoft.com/office/drawing/2014/chartex" xmlns:cx1="http://schemas.microsoft.com/office/drawing/2015/9/8/chartex" xmlns:cx2="http://schemas.microsoft.com/office/drawing/2015/10/21/chartex" xmlns:cx3="http://schemas.microsoft.com/office/drawing/2016/5/9/chartex" xmlns:cx4="http://schemas.microsoft.com/office/drawing/2016/5/10/chartex" xmlns:cx5="http://schemas.microsoft.com/office/drawing/2016/5/11/chartex" xmlns:cx6="http://schemas.microsoft.com/office/drawing/2016/5/12/chartex" xmlns:cx7="http://schemas.microsoft.com/office/drawing/2016/5/13/chartex" xmlns:cx8="http://schemas.microsoft.com/office/drawing/2016/5/14/chartex" xmlns:mc="http://schemas.openxmlformats.org/markup-compatibility/2006" xmlns:aink="http://schemas.microsoft.com/office/drawing/2016/ink" xmlns:am3d="http://schemas.microsoft.com/office/drawing/2017/model3d" xmlns:o="urn:schemas-microsoft-com:office:office" xmlns:oel="http://schemas.microsoft.com/office/2019/extlst" xmlns:r="http://schemas.openxmlformats.org/officeDocument/2006/relationships" xmlns:m="http://schemas.openxmlformats.org/officeDocument/2006/math" xmlns:v="urn:schemas-microsoft-com:vml" xmlns:wp14="http://schemas.microsoft.com/office/word/2010/wordprocessingDrawing" xmlns:wp="http://schemas.openxmlformats.org/drawingml/2006/wordprocessingDrawing" xmlns:w10="urn:schemas-microsoft-com:office:word" xmlns:w="http://schemas.openxmlformats.org/wordprocessingml/2006/main" xmlns:w14="http://schemas.microsoft.com/office/word/2010/wordml" xmlns:w15="http://schemas.microsoft.com/office/word/2012/wordml" xmlns:w16cex="http://schemas.microsoft.com/office/word/2018/wordml/cex" xmlns:w16cid="http://schemas.microsoft.com/office/word/2016/wordml/cid" xmlns:w16="http://schemas.microsoft.com/office/word/2018/wordml" xmlns:w16sdtdh="http://schemas.microsoft.com/office/word/2020/wordml/sdtdatahash" xmlns:w16se="http://schemas.microsoft.com/office/word/2015/wordml/symex" xmlns:wpg="http://schemas.microsoft.com/office/word/2010/wordprocessingGroup" xmlns:wpi="http://schemas.microsoft.com/office/word/2010/wordprocessingInk" xmlns:wne="http://schemas.microsoft.com/office/word/2006/wordml" xmlns:wps="http://schemas.microsoft.com/office/word/2010/wordprocessingShape" mc:Ignorable="w14 w15 w16se w16cid w16 w16cex w16sdtdh wp14">
+<w:document xmlns:wpc="http://schemas.microsoft.com/office/word/2010/wordprocessingCanvas" xmlns:cx="http://schemas.microsoft.com/office/drawing/2014/chartex" xmlns:cx1="http://schemas.microsoft.com/office/drawing/2015/9/8/chartex" xmlns:cx2="http://schemas.microsoft.com/office/drawing/2015/10/21/chartex" xmlns:cx3="http://schemas.microsoft.com/office/drawing/2016/5/9/chartex" xmlns:cx4="http://schemas.microsoft.com/office/drawing/2016/5/10/chartex" xmlns:cx5="http://schemas.microsoft.com/office/drawing/2016/5/11/chartex" xmlns:cx6="http://schemas.microsoft.com/office/drawing/2016/5/12/chartex" xmlns:cx7="http://schemas.microsoft.com/office/drawing/2016/5/13/chartex" xmlns:cx8="http://schemas.microsoft.com/office/drawing/2016/5/14/chartex" xmlns:mc="http://schemas.openxmlformats.org/markup-compatibility/2006" xmlns:aink="http://schemas.microsoft.com/office/drawing/2016/ink" xmlns:am3d="http://schemas.microsoft.com/office/drawing/2017/model3d" xmlns:o="urn:schemas-microsoft-com:office:office" xmlns:oel="http://schemas.microsoft.com/office/2019/extlst" xmlns:r="http://schemas.openxmlformats.org/officeDocument/2006/relationships" xmlns:m="http://schemas.openxmlformats.org/officeDocument/2006/math" xmlns:v="urn:schemas-microsoft-com:vml" xmlns:wp14="http://schemas.microsoft.com/office/word/2010/wordprocessingDrawing" xmlns:wp="http://schemas.openxmlformats.org/drawingml/2006/wordprocessingDrawing" xmlns:w10="urn:schemas-microsoft-com:office:word" xmlns:w="http://schemas.openxmlformats.org/wordprocessingml/2006/main" xmlns:w14="http://schemas.microsoft.com/office/word/2010/wordml" xmlns:w15="http://schemas.microsoft.com/office/word/2012/wordml" xmlns:w16cex="http://schemas.microsoft.com/office/word/2018/wordml/cex" xmlns:w16cid="http://schemas.microsoft.com/office/word/2016/wordml/cid" xmlns:w16="http://schemas.microsoft.com/office/word/2018/wordml" xmlns:w16du="http://schemas.microsoft.com/office/word/2023/wordml/word16du" xmlns:w16sdtdh="http://schemas.microsoft.com/office/word/2020/wordml/sdtdatahash" xmlns:w16se="http://schemas.microsoft.com/office/word/2015/wordml/symex" xmlns:wpg="http://schemas.microsoft.com/office/word/2010/wordprocessingGroup" xmlns:wpi="http://schemas.microsoft.com/office/word/2010/wordprocessingInk" xmlns:wne="http://schemas.microsoft.com/office/word/2006/wordml" xmlns:wps="http://schemas.microsoft.com/office/word/2010/wordprocessingShape" mc:Ignorable="w14 w15 w16se w16cid w16 w16cex w16sdtdh w16du wp14">
   <w:body>
     <w:p>
       <w:pPr>
@@ -256,8 +256,18 @@
           <w:sz w:val="20"/>
           <w:szCs w:val="20"/>
         </w:rPr>
-        <w:t>{{ case_number</w:t>
-      </w:r>
+        <w:t xml:space="preserve">{{ </w:t>
+      </w:r>
+      <w:proofErr w:type="spellStart"/>
+      <w:r>
+        <w:rPr>
+          <w:rFonts w:ascii="Palatino Linotype" w:hAnsi="Palatino Linotype"/>
+          <w:sz w:val="20"/>
+          <w:szCs w:val="20"/>
+        </w:rPr>
+        <w:t>case_number</w:t>
+      </w:r>
+      <w:proofErr w:type="spellEnd"/>
       <w:r>
         <w:rPr>
           <w:rFonts w:ascii="Palatino Linotype" w:hAnsi="Palatino Linotype"/>
@@ -303,15 +313,33 @@
           <w:sz w:val="20"/>
           <w:szCs w:val="20"/>
         </w:rPr>
-        <w:t>{{ defendant.</w:t>
-      </w:r>
-      <w:r>
-        <w:rPr>
-          <w:rFonts w:ascii="Palatino Linotype" w:hAnsi="Palatino Linotype"/>
-          <w:sz w:val="20"/>
-          <w:szCs w:val="20"/>
-        </w:rPr>
-        <w:t>first_name }}</w:t>
+        <w:t xml:space="preserve">{{ </w:t>
+      </w:r>
+      <w:proofErr w:type="spellStart"/>
+      <w:r>
+        <w:rPr>
+          <w:rFonts w:ascii="Palatino Linotype" w:hAnsi="Palatino Linotype"/>
+          <w:sz w:val="20"/>
+          <w:szCs w:val="20"/>
+        </w:rPr>
+        <w:t>defendant.</w:t>
+      </w:r>
+      <w:r>
+        <w:rPr>
+          <w:rFonts w:ascii="Palatino Linotype" w:hAnsi="Palatino Linotype"/>
+          <w:sz w:val="20"/>
+          <w:szCs w:val="20"/>
+        </w:rPr>
+        <w:t>first_name</w:t>
+      </w:r>
+      <w:proofErr w:type="spellEnd"/>
+      <w:r>
+        <w:rPr>
+          <w:rFonts w:ascii="Palatino Linotype" w:hAnsi="Palatino Linotype"/>
+          <w:sz w:val="20"/>
+          <w:szCs w:val="20"/>
+        </w:rPr>
+        <w:t xml:space="preserve"> }}</w:t>
       </w:r>
       <w:r>
         <w:rPr>
@@ -327,7 +355,16 @@
           <w:sz w:val="20"/>
           <w:szCs w:val="20"/>
         </w:rPr>
-        <w:t>{{ defendant.</w:t>
+        <w:t xml:space="preserve">{{ </w:t>
+      </w:r>
+      <w:proofErr w:type="spellStart"/>
+      <w:r>
+        <w:rPr>
+          <w:rFonts w:ascii="Palatino Linotype" w:hAnsi="Palatino Linotype"/>
+          <w:sz w:val="20"/>
+          <w:szCs w:val="20"/>
+        </w:rPr>
+        <w:t>defendant.</w:t>
       </w:r>
       <w:r>
         <w:rPr>
@@ -343,7 +380,16 @@
           <w:sz w:val="20"/>
           <w:szCs w:val="20"/>
         </w:rPr>
-        <w:t>name }}</w:t>
+        <w:t>name</w:t>
+      </w:r>
+      <w:proofErr w:type="spellEnd"/>
+      <w:r>
+        <w:rPr>
+          <w:rFonts w:ascii="Palatino Linotype" w:hAnsi="Palatino Linotype"/>
+          <w:sz w:val="20"/>
+          <w:szCs w:val="20"/>
+        </w:rPr>
+        <w:t xml:space="preserve"> }}</w:t>
       </w:r>
       <w:r>
         <w:rPr>
@@ -482,7 +528,17 @@
           <w:sz w:val="20"/>
           <w:szCs w:val="20"/>
         </w:rPr>
-        <w:t>% if judicial_officer</w:t>
+        <w:t xml:space="preserve">% if </w:t>
+      </w:r>
+      <w:proofErr w:type="spellStart"/>
+      <w:r>
+        <w:rPr>
+          <w:rFonts w:ascii="Palatino Linotype" w:hAnsi="Palatino Linotype"/>
+          <w:bCs/>
+          <w:sz w:val="20"/>
+          <w:szCs w:val="20"/>
+        </w:rPr>
+        <w:t>judicial_officer</w:t>
       </w:r>
       <w:r>
         <w:rPr>
@@ -502,6 +558,7 @@
         </w:rPr>
         <w:t>_type</w:t>
       </w:r>
+      <w:proofErr w:type="spellEnd"/>
       <w:r>
         <w:rPr>
           <w:rFonts w:ascii="Palatino Linotype" w:hAnsi="Palatino Linotype"/>
@@ -587,7 +644,34 @@
           <w:sz w:val="20"/>
           <w:szCs w:val="20"/>
         </w:rPr>
-        <w:t>{% elif judicial_officer</w:t>
+        <w:t xml:space="preserve">{% </w:t>
+      </w:r>
+      <w:proofErr w:type="spellStart"/>
+      <w:r>
+        <w:rPr>
+          <w:rFonts w:ascii="Palatino Linotype" w:hAnsi="Palatino Linotype"/>
+          <w:sz w:val="20"/>
+          <w:szCs w:val="20"/>
+        </w:rPr>
+        <w:t>elif</w:t>
+      </w:r>
+      <w:proofErr w:type="spellEnd"/>
+      <w:r>
+        <w:rPr>
+          <w:rFonts w:ascii="Palatino Linotype" w:hAnsi="Palatino Linotype"/>
+          <w:sz w:val="20"/>
+          <w:szCs w:val="20"/>
+        </w:rPr>
+        <w:t xml:space="preserve"> </w:t>
+      </w:r>
+      <w:proofErr w:type="spellStart"/>
+      <w:r>
+        <w:rPr>
+          <w:rFonts w:ascii="Palatino Linotype" w:hAnsi="Palatino Linotype"/>
+          <w:sz w:val="20"/>
+          <w:szCs w:val="20"/>
+        </w:rPr>
+        <w:t>judicial_officer</w:t>
       </w:r>
       <w:r>
         <w:rPr>
@@ -603,7 +687,16 @@
           <w:sz w:val="20"/>
           <w:szCs w:val="20"/>
         </w:rPr>
-        <w:t>_type == ‘Judge’ %}</w:t>
+        <w:t>_type</w:t>
+      </w:r>
+      <w:proofErr w:type="spellEnd"/>
+      <w:r>
+        <w:rPr>
+          <w:rFonts w:ascii="Palatino Linotype" w:hAnsi="Palatino Linotype"/>
+          <w:sz w:val="20"/>
+          <w:szCs w:val="20"/>
+        </w:rPr>
+        <w:t xml:space="preserve"> == ‘Judge’ %}</w:t>
       </w:r>
     </w:p>
     <w:p>
@@ -713,15 +806,51 @@
           <w:sz w:val="20"/>
           <w:szCs w:val="20"/>
         </w:rPr>
-        <w:t>{{ appearance_reason }}</w:t>
-      </w:r>
-      <w:r>
-        <w:rPr>
-          <w:rFonts w:ascii="Palatino Linotype" w:hAnsi="Palatino Linotype"/>
-          <w:sz w:val="20"/>
-          <w:szCs w:val="20"/>
-        </w:rPr>
-        <w:t xml:space="preserve"> on {{ plea_trial_date }}.</w:t>
+        <w:t xml:space="preserve">{{ </w:t>
+      </w:r>
+      <w:proofErr w:type="spellStart"/>
+      <w:r>
+        <w:rPr>
+          <w:rFonts w:ascii="Palatino Linotype" w:hAnsi="Palatino Linotype"/>
+          <w:sz w:val="20"/>
+          <w:szCs w:val="20"/>
+        </w:rPr>
+        <w:t>appearance_reason</w:t>
+      </w:r>
+      <w:proofErr w:type="spellEnd"/>
+      <w:r>
+        <w:rPr>
+          <w:rFonts w:ascii="Palatino Linotype" w:hAnsi="Palatino Linotype"/>
+          <w:sz w:val="20"/>
+          <w:szCs w:val="20"/>
+        </w:rPr>
+        <w:t xml:space="preserve"> }}</w:t>
+      </w:r>
+      <w:r>
+        <w:rPr>
+          <w:rFonts w:ascii="Palatino Linotype" w:hAnsi="Palatino Linotype"/>
+          <w:sz w:val="20"/>
+          <w:szCs w:val="20"/>
+        </w:rPr>
+        <w:t xml:space="preserve"> on {{ </w:t>
+      </w:r>
+      <w:proofErr w:type="spellStart"/>
+      <w:r>
+        <w:rPr>
+          <w:rFonts w:ascii="Palatino Linotype" w:hAnsi="Palatino Linotype"/>
+          <w:sz w:val="20"/>
+          <w:szCs w:val="20"/>
+        </w:rPr>
+        <w:t>plea_trial_date</w:t>
+      </w:r>
+      <w:proofErr w:type="spellEnd"/>
+      <w:r>
+        <w:rPr>
+          <w:rFonts w:ascii="Palatino Linotype" w:hAnsi="Palatino Linotype"/>
+          <w:sz w:val="20"/>
+          <w:szCs w:val="20"/>
+        </w:rPr>
+        <w:t xml:space="preserve"> }}.</w:t>
       </w:r>
       <w:r>
         <w:rPr>
@@ -738,16 +867,136 @@
           <w:sz w:val="20"/>
           <w:szCs w:val="20"/>
         </w:rPr>
-        <w:t>{% if defense_counsel_waived is false %}Defendant was represented by {{ defense_counsel }}, {{ defense_counsel_type }}. {% elif defense_counsel_waived is true %}Defendant waived right to counsel. {% endif %}</w:t>
-      </w:r>
-      <w:r>
-        <w:rPr>
-          <w:rFonts w:ascii="Palatino Linotype" w:hAnsi="Palatino Linotype"/>
-          <w:bCs/>
-          <w:sz w:val="20"/>
-          <w:szCs w:val="20"/>
-        </w:rPr>
-        <w:t>{% if amend_offense_details is not none %}Counsel for the State of Ohio made a motion to amend the cha</w:t>
+        <w:t xml:space="preserve">{% if </w:t>
+      </w:r>
+      <w:proofErr w:type="spellStart"/>
+      <w:r>
+        <w:rPr>
+          <w:rFonts w:ascii="Palatino Linotype" w:hAnsi="Palatino Linotype"/>
+          <w:bCs/>
+          <w:sz w:val="20"/>
+          <w:szCs w:val="20"/>
+        </w:rPr>
+        <w:t>defense_counsel_waived</w:t>
+      </w:r>
+      <w:proofErr w:type="spellEnd"/>
+      <w:r>
+        <w:rPr>
+          <w:rFonts w:ascii="Palatino Linotype" w:hAnsi="Palatino Linotype"/>
+          <w:bCs/>
+          <w:sz w:val="20"/>
+          <w:szCs w:val="20"/>
+        </w:rPr>
+        <w:t xml:space="preserve"> is false %}Defendant was represented by {{ </w:t>
+      </w:r>
+      <w:proofErr w:type="spellStart"/>
+      <w:r>
+        <w:rPr>
+          <w:rFonts w:ascii="Palatino Linotype" w:hAnsi="Palatino Linotype"/>
+          <w:bCs/>
+          <w:sz w:val="20"/>
+          <w:szCs w:val="20"/>
+        </w:rPr>
+        <w:t>defense_counsel</w:t>
+      </w:r>
+      <w:proofErr w:type="spellEnd"/>
+      <w:r>
+        <w:rPr>
+          <w:rFonts w:ascii="Palatino Linotype" w:hAnsi="Palatino Linotype"/>
+          <w:bCs/>
+          <w:sz w:val="20"/>
+          <w:szCs w:val="20"/>
+        </w:rPr>
+        <w:t xml:space="preserve"> }}, {{ </w:t>
+      </w:r>
+      <w:proofErr w:type="spellStart"/>
+      <w:r>
+        <w:rPr>
+          <w:rFonts w:ascii="Palatino Linotype" w:hAnsi="Palatino Linotype"/>
+          <w:bCs/>
+          <w:sz w:val="20"/>
+          <w:szCs w:val="20"/>
+        </w:rPr>
+        <w:t>defense_counsel_type</w:t>
+      </w:r>
+      <w:proofErr w:type="spellEnd"/>
+      <w:r>
+        <w:rPr>
+          <w:rFonts w:ascii="Palatino Linotype" w:hAnsi="Palatino Linotype"/>
+          <w:bCs/>
+          <w:sz w:val="20"/>
+          <w:szCs w:val="20"/>
+        </w:rPr>
+        <w:t xml:space="preserve"> }}. {% </w:t>
+      </w:r>
+      <w:proofErr w:type="spellStart"/>
+      <w:r>
+        <w:rPr>
+          <w:rFonts w:ascii="Palatino Linotype" w:hAnsi="Palatino Linotype"/>
+          <w:bCs/>
+          <w:sz w:val="20"/>
+          <w:szCs w:val="20"/>
+        </w:rPr>
+        <w:t>elif</w:t>
+      </w:r>
+      <w:proofErr w:type="spellEnd"/>
+      <w:r>
+        <w:rPr>
+          <w:rFonts w:ascii="Palatino Linotype" w:hAnsi="Palatino Linotype"/>
+          <w:bCs/>
+          <w:sz w:val="20"/>
+          <w:szCs w:val="20"/>
+        </w:rPr>
+        <w:t xml:space="preserve"> </w:t>
+      </w:r>
+      <w:proofErr w:type="spellStart"/>
+      <w:r>
+        <w:rPr>
+          <w:rFonts w:ascii="Palatino Linotype" w:hAnsi="Palatino Linotype"/>
+          <w:bCs/>
+          <w:sz w:val="20"/>
+          <w:szCs w:val="20"/>
+        </w:rPr>
+        <w:t>defense_counsel_waived</w:t>
+      </w:r>
+      <w:proofErr w:type="spellEnd"/>
+      <w:r>
+        <w:rPr>
+          <w:rFonts w:ascii="Palatino Linotype" w:hAnsi="Palatino Linotype"/>
+          <w:bCs/>
+          <w:sz w:val="20"/>
+          <w:szCs w:val="20"/>
+        </w:rPr>
+        <w:t xml:space="preserve"> is true %}Defendant waived right to counsel. {% endif %}</w:t>
+      </w:r>
+      <w:r>
+        <w:rPr>
+          <w:rFonts w:ascii="Palatino Linotype" w:hAnsi="Palatino Linotype"/>
+          <w:bCs/>
+          <w:sz w:val="20"/>
+          <w:szCs w:val="20"/>
+        </w:rPr>
+        <w:t xml:space="preserve">{% if </w:t>
+      </w:r>
+      <w:proofErr w:type="spellStart"/>
+      <w:r>
+        <w:rPr>
+          <w:rFonts w:ascii="Palatino Linotype" w:hAnsi="Palatino Linotype"/>
+          <w:bCs/>
+          <w:sz w:val="20"/>
+          <w:szCs w:val="20"/>
+        </w:rPr>
+        <w:t>amend_offense_details</w:t>
+      </w:r>
+      <w:proofErr w:type="spellEnd"/>
+      <w:r>
+        <w:rPr>
+          <w:rFonts w:ascii="Palatino Linotype" w:hAnsi="Palatino Linotype"/>
+          <w:bCs/>
+          <w:sz w:val="20"/>
+          <w:szCs w:val="20"/>
+        </w:rPr>
+        <w:t xml:space="preserve"> is not none %}Counsel for the State of Ohio made a motion to amend the cha</w:t>
       </w:r>
       <w:r>
         <w:rPr>
@@ -765,7 +1014,27 @@
           <w:sz w:val="20"/>
           <w:szCs w:val="20"/>
         </w:rPr>
-        <w:t xml:space="preserve">{% if amend_offense_details.motion_disposition  ==  ‘Granted’ %} The Court found the amendment </w:t>
+        <w:t xml:space="preserve">{% if </w:t>
+      </w:r>
+      <w:proofErr w:type="spellStart"/>
+      <w:r>
+        <w:rPr>
+          <w:rFonts w:ascii="Palatino Linotype" w:hAnsi="Palatino Linotype"/>
+          <w:bCs/>
+          <w:sz w:val="20"/>
+          <w:szCs w:val="20"/>
+        </w:rPr>
+        <w:t>amend_offense_details.motion_disposition</w:t>
+      </w:r>
+      <w:proofErr w:type="spellEnd"/>
+      <w:r>
+        <w:rPr>
+          <w:rFonts w:ascii="Palatino Linotype" w:hAnsi="Palatino Linotype"/>
+          <w:bCs/>
+          <w:sz w:val="20"/>
+          <w:szCs w:val="20"/>
+        </w:rPr>
+        <w:t xml:space="preserve">  ==  ‘Granted’ %} The Court found the amendment </w:t>
       </w:r>
       <w:r>
         <w:rPr>
@@ -783,26 +1052,137 @@
           <w:sz w:val="20"/>
           <w:szCs w:val="20"/>
         </w:rPr>
-        <w:t xml:space="preserve"> {{ amend_offense_details.motion_disposition }}.</w:t>
-      </w:r>
-      <w:r>
-        <w:rPr>
-          <w:rFonts w:ascii="Palatino Linotype" w:hAnsi="Palatino Linotype"/>
-          <w:bCs/>
-          <w:sz w:val="20"/>
-          <w:szCs w:val="20"/>
-        </w:rPr>
-        <w:t xml:space="preserve"> The charge(s) of {% for charge in amended_charges_list %}{% if loop.index == 2 %} and {% endif %}{{ charge[0] }} is amended to {{ charge[1] }}{% endfor %}.</w:t>
-      </w:r>
-      <w:r>
-        <w:rPr>
-          <w:rFonts w:ascii="Palatino Linotype" w:hAnsi="Palatino Linotype"/>
-          <w:bCs/>
-          <w:sz w:val="20"/>
-          <w:szCs w:val="20"/>
-        </w:rPr>
-        <w:t>{% elif amend_offense_details.motion_disposition</w:t>
-      </w:r>
+        <w:t xml:space="preserve"> {{ </w:t>
+      </w:r>
+      <w:proofErr w:type="spellStart"/>
+      <w:r>
+        <w:rPr>
+          <w:rFonts w:ascii="Palatino Linotype" w:hAnsi="Palatino Linotype"/>
+          <w:bCs/>
+          <w:sz w:val="20"/>
+          <w:szCs w:val="20"/>
+        </w:rPr>
+        <w:t>amend_offense_details.motion_disposition</w:t>
+      </w:r>
+      <w:proofErr w:type="spellEnd"/>
+      <w:r>
+        <w:rPr>
+          <w:rFonts w:ascii="Palatino Linotype" w:hAnsi="Palatino Linotype"/>
+          <w:bCs/>
+          <w:sz w:val="20"/>
+          <w:szCs w:val="20"/>
+        </w:rPr>
+        <w:t xml:space="preserve"> }}.</w:t>
+      </w:r>
+      <w:r>
+        <w:rPr>
+          <w:rFonts w:ascii="Palatino Linotype" w:hAnsi="Palatino Linotype"/>
+          <w:bCs/>
+          <w:sz w:val="20"/>
+          <w:szCs w:val="20"/>
+        </w:rPr>
+        <w:t xml:space="preserve"> The charge(s) of {% for charge in </w:t>
+      </w:r>
+      <w:proofErr w:type="spellStart"/>
+      <w:r>
+        <w:rPr>
+          <w:rFonts w:ascii="Palatino Linotype" w:hAnsi="Palatino Linotype"/>
+          <w:bCs/>
+          <w:sz w:val="20"/>
+          <w:szCs w:val="20"/>
+        </w:rPr>
+        <w:t>amended_charges_list</w:t>
+      </w:r>
+      <w:proofErr w:type="spellEnd"/>
+      <w:r>
+        <w:rPr>
+          <w:rFonts w:ascii="Palatino Linotype" w:hAnsi="Palatino Linotype"/>
+          <w:bCs/>
+          <w:sz w:val="20"/>
+          <w:szCs w:val="20"/>
+        </w:rPr>
+        <w:t xml:space="preserve"> %}{% if </w:t>
+      </w:r>
+      <w:proofErr w:type="spellStart"/>
+      <w:r>
+        <w:rPr>
+          <w:rFonts w:ascii="Palatino Linotype" w:hAnsi="Palatino Linotype"/>
+          <w:bCs/>
+          <w:sz w:val="20"/>
+          <w:szCs w:val="20"/>
+        </w:rPr>
+        <w:t>loop.index</w:t>
+      </w:r>
+      <w:proofErr w:type="spellEnd"/>
+      <w:r>
+        <w:rPr>
+          <w:rFonts w:ascii="Palatino Linotype" w:hAnsi="Palatino Linotype"/>
+          <w:bCs/>
+          <w:sz w:val="20"/>
+          <w:szCs w:val="20"/>
+        </w:rPr>
+        <w:t xml:space="preserve"> == 2 %} and {% endif %}{{ charge[0] }} is amended to {{ charge[1] }}{% </w:t>
+      </w:r>
+      <w:proofErr w:type="spellStart"/>
+      <w:r>
+        <w:rPr>
+          <w:rFonts w:ascii="Palatino Linotype" w:hAnsi="Palatino Linotype"/>
+          <w:bCs/>
+          <w:sz w:val="20"/>
+          <w:szCs w:val="20"/>
+        </w:rPr>
+        <w:t>endfor</w:t>
+      </w:r>
+      <w:proofErr w:type="spellEnd"/>
+      <w:r>
+        <w:rPr>
+          <w:rFonts w:ascii="Palatino Linotype" w:hAnsi="Palatino Linotype"/>
+          <w:bCs/>
+          <w:sz w:val="20"/>
+          <w:szCs w:val="20"/>
+        </w:rPr>
+        <w:t xml:space="preserve"> %}.</w:t>
+      </w:r>
+      <w:r>
+        <w:rPr>
+          <w:rFonts w:ascii="Palatino Linotype" w:hAnsi="Palatino Linotype"/>
+          <w:bCs/>
+          <w:sz w:val="20"/>
+          <w:szCs w:val="20"/>
+        </w:rPr>
+        <w:t xml:space="preserve">{% </w:t>
+      </w:r>
+      <w:proofErr w:type="spellStart"/>
+      <w:r>
+        <w:rPr>
+          <w:rFonts w:ascii="Palatino Linotype" w:hAnsi="Palatino Linotype"/>
+          <w:bCs/>
+          <w:sz w:val="20"/>
+          <w:szCs w:val="20"/>
+        </w:rPr>
+        <w:t>elif</w:t>
+      </w:r>
+      <w:proofErr w:type="spellEnd"/>
+      <w:r>
+        <w:rPr>
+          <w:rFonts w:ascii="Palatino Linotype" w:hAnsi="Palatino Linotype"/>
+          <w:bCs/>
+          <w:sz w:val="20"/>
+          <w:szCs w:val="20"/>
+        </w:rPr>
+        <w:t xml:space="preserve"> </w:t>
+      </w:r>
+      <w:proofErr w:type="spellStart"/>
+      <w:r>
+        <w:rPr>
+          <w:rFonts w:ascii="Palatino Linotype" w:hAnsi="Palatino Linotype"/>
+          <w:bCs/>
+          <w:sz w:val="20"/>
+          <w:szCs w:val="20"/>
+        </w:rPr>
+        <w:t>amend_offense_details.motion_disposition</w:t>
+      </w:r>
+      <w:proofErr w:type="spellEnd"/>
       <w:r>
         <w:rPr>
           <w:rFonts w:ascii="Palatino Linotype" w:hAnsi="Palatino Linotype"/>
@@ -837,16 +1217,36 @@
           <w:sz w:val="20"/>
           <w:szCs w:val="20"/>
         </w:rPr>
-        <w:t xml:space="preserve"> and therefore the motion is {{ amend_offense</w:t>
-      </w:r>
-      <w:r>
-        <w:rPr>
-          <w:rFonts w:ascii="Palatino Linotype" w:hAnsi="Palatino Linotype"/>
-          <w:bCs/>
-          <w:sz w:val="20"/>
-          <w:szCs w:val="20"/>
-        </w:rPr>
-        <w:t>_details.motion_disposition }}.</w:t>
+        <w:t xml:space="preserve"> and therefore the motion is {{ </w:t>
+      </w:r>
+      <w:proofErr w:type="spellStart"/>
+      <w:r>
+        <w:rPr>
+          <w:rFonts w:ascii="Palatino Linotype" w:hAnsi="Palatino Linotype"/>
+          <w:bCs/>
+          <w:sz w:val="20"/>
+          <w:szCs w:val="20"/>
+        </w:rPr>
+        <w:t>amend_offense</w:t>
+      </w:r>
+      <w:r>
+        <w:rPr>
+          <w:rFonts w:ascii="Palatino Linotype" w:hAnsi="Palatino Linotype"/>
+          <w:bCs/>
+          <w:sz w:val="20"/>
+          <w:szCs w:val="20"/>
+        </w:rPr>
+        <w:t>_details.motion_disposition</w:t>
+      </w:r>
+      <w:proofErr w:type="spellEnd"/>
+      <w:r>
+        <w:rPr>
+          <w:rFonts w:ascii="Palatino Linotype" w:hAnsi="Palatino Linotype"/>
+          <w:bCs/>
+          <w:sz w:val="20"/>
+          <w:szCs w:val="20"/>
+        </w:rPr>
+        <w:t xml:space="preserve"> }}.</w:t>
       </w:r>
       <w:r>
         <w:rPr>
@@ -892,7 +1292,58 @@
           <w:sz w:val="20"/>
           <w:szCs w:val="20"/>
         </w:rPr>
-        <w:t>{% if appearance_reason != ‘sentencing’ %}</w:t>
+        <w:t xml:space="preserve">{% if </w:t>
+      </w:r>
+      <w:proofErr w:type="spellStart"/>
+      <w:r>
+        <w:rPr>
+          <w:rFonts w:ascii="Palatino Linotype" w:hAnsi="Palatino Linotype"/>
+          <w:sz w:val="20"/>
+          <w:szCs w:val="20"/>
+        </w:rPr>
+        <w:t>appearance_reason</w:t>
+      </w:r>
+      <w:proofErr w:type="spellEnd"/>
+      <w:r>
+        <w:rPr>
+          <w:rFonts w:ascii="Palatino Linotype" w:hAnsi="Palatino Linotype"/>
+          <w:sz w:val="20"/>
+          <w:szCs w:val="20"/>
+        </w:rPr>
+        <w:t xml:space="preserve"> != ‘sentencing’ %}</w:t>
+      </w:r>
+      <w:r>
+        <w:rPr>
+          <w:rFonts w:ascii="Palatino Linotype" w:hAnsi="Palatino Linotype"/>
+          <w:sz w:val="20"/>
+          <w:szCs w:val="20"/>
+        </w:rPr>
+        <w:t xml:space="preserve">The Defendant understood the nature of the charge(s), all constitutional rights, potential consequences to citizenship, and the effects of the plea. </w:t>
+      </w:r>
+      <w:r>
+        <w:rPr>
+          <w:rFonts w:ascii="Palatino Linotype" w:hAnsi="Palatino Linotype"/>
+          <w:sz w:val="20"/>
+          <w:szCs w:val="20"/>
+        </w:rPr>
+        <w:t xml:space="preserve">The Court accepted Defendant’s plea, finding it was entered knowingly, voluntarily, and intelligently. </w:t>
+      </w:r>
+      <w:r>
+        <w:rPr>
+          <w:rFonts w:ascii="Palatino Linotype" w:hAnsi="Palatino Linotype"/>
+          <w:vanish/>
+          <w:sz w:val="20"/>
+          <w:szCs w:val="20"/>
+        </w:rPr>
+        <w:t>R.C. 2943.031.</w:t>
+      </w:r>
+      <w:r>
+        <w:rPr>
+          <w:rFonts w:ascii="Palatino Linotype" w:hAnsi="Palatino Linotype"/>
+          <w:sz w:val="20"/>
+          <w:szCs w:val="20"/>
+        </w:rPr>
+        <w:t>{% endif %}</w:t>
       </w:r>
       <w:r>
         <w:rPr>
@@ -908,24 +1359,49 @@
           <w:sz w:val="20"/>
           <w:szCs w:val="20"/>
         </w:rPr>
-        <w:t xml:space="preserve">The Defendant understood the nature of  the charge(s), all constitutional rights, potential consequences to citizenship, and the effects of the plea. </w:t>
-      </w:r>
-      <w:r>
-        <w:rPr>
-          <w:rFonts w:ascii="Palatino Linotype" w:hAnsi="Palatino Linotype"/>
-          <w:sz w:val="20"/>
-          <w:szCs w:val="20"/>
-        </w:rPr>
-        <w:t xml:space="preserve">The Court accepted Defendant’s plea, finding it was entered knowingly, voluntarily, and intelligently. </w:t>
-      </w:r>
-      <w:r>
-        <w:rPr>
-          <w:rFonts w:ascii="Palatino Linotype" w:hAnsi="Palatino Linotype"/>
-          <w:vanish/>
-          <w:sz w:val="20"/>
-          <w:szCs w:val="20"/>
-        </w:rPr>
-        <w:t>R.C. 2943.031.</w:t>
+        <w:t>Prior to sentencing, the Court heard statements from the Prosecutor</w:t>
+      </w:r>
+      <w:r>
+        <w:rPr>
+          <w:rFonts w:ascii="Palatino Linotype" w:hAnsi="Palatino Linotype"/>
+          <w:sz w:val="20"/>
+          <w:szCs w:val="20"/>
+        </w:rPr>
+        <w:t xml:space="preserve">{% if </w:t>
+      </w:r>
+      <w:proofErr w:type="spellStart"/>
+      <w:r>
+        <w:rPr>
+          <w:rFonts w:ascii="Palatino Linotype" w:hAnsi="Palatino Linotype"/>
+          <w:sz w:val="20"/>
+          <w:szCs w:val="20"/>
+        </w:rPr>
+        <w:t>victim_statements</w:t>
+      </w:r>
+      <w:proofErr w:type="spellEnd"/>
+      <w:r>
+        <w:rPr>
+          <w:rFonts w:ascii="Palatino Linotype" w:hAnsi="Palatino Linotype"/>
+          <w:sz w:val="20"/>
+          <w:szCs w:val="20"/>
+        </w:rPr>
+        <w:t xml:space="preserve"> is true %}</w:t>
+      </w:r>
+      <w:r>
+        <w:rPr>
+          <w:rFonts w:ascii="Palatino Linotype" w:hAnsi="Palatino Linotype"/>
+          <w:sz w:val="20"/>
+          <w:szCs w:val="20"/>
+        </w:rPr>
+        <w:t xml:space="preserve">, </w:t>
+      </w:r>
+      <w:r>
+        <w:rPr>
+          <w:rFonts w:ascii="Palatino Linotype" w:hAnsi="Palatino Linotype"/>
+          <w:sz w:val="20"/>
+          <w:szCs w:val="20"/>
+        </w:rPr>
+        <w:t>Victim Advocate on behalf of the victim</w:t>
       </w:r>
       <w:r>
         <w:rPr>
@@ -935,16 +1411,72 @@
         </w:rPr>
         <w:t>{% endif %}</w:t>
       </w:r>
-      <w:bookmarkStart w:id="0" w:name="_Hlk159406093"/>
-      <w:r>
-        <w:rPr>
-          <w:rFonts w:ascii="Palatino Linotype" w:hAnsi="Palatino Linotype"/>
-          <w:sz w:val="20"/>
-          <w:szCs w:val="20"/>
-        </w:rPr>
-        <w:t>The Court considered the overriding purposes of misdemeanor sentencing when making its findings and entered the following sentence:</w:t>
-      </w:r>
-      <w:bookmarkEnd w:id="0"/>
+      <w:r>
+        <w:rPr>
+          <w:rFonts w:ascii="Palatino Linotype" w:hAnsi="Palatino Linotype"/>
+          <w:sz w:val="20"/>
+          <w:szCs w:val="20"/>
+        </w:rPr>
+        <w:t xml:space="preserve">{% if </w:t>
+      </w:r>
+      <w:proofErr w:type="spellStart"/>
+      <w:r>
+        <w:rPr>
+          <w:rFonts w:ascii="Palatino Linotype" w:hAnsi="Palatino Linotype"/>
+          <w:sz w:val="20"/>
+          <w:szCs w:val="20"/>
+        </w:rPr>
+        <w:t>defense_counsel_waived</w:t>
+      </w:r>
+      <w:proofErr w:type="spellEnd"/>
+      <w:r>
+        <w:rPr>
+          <w:rFonts w:ascii="Palatino Linotype" w:hAnsi="Palatino Linotype"/>
+          <w:sz w:val="20"/>
+          <w:szCs w:val="20"/>
+        </w:rPr>
+        <w:t xml:space="preserve"> is false %}</w:t>
+      </w:r>
+      <w:r>
+        <w:rPr>
+          <w:rFonts w:ascii="Palatino Linotype" w:hAnsi="Palatino Linotype"/>
+          <w:sz w:val="20"/>
+          <w:szCs w:val="20"/>
+        </w:rPr>
+        <w:t xml:space="preserve">, </w:t>
+      </w:r>
+      <w:r>
+        <w:rPr>
+          <w:rFonts w:ascii="Palatino Linotype" w:hAnsi="Palatino Linotype"/>
+          <w:sz w:val="20"/>
+          <w:szCs w:val="20"/>
+        </w:rPr>
+        <w:t>Defense Counsel{% endif %</w:t>
+      </w:r>
+      <w:r>
+        <w:rPr>
+          <w:rFonts w:ascii="Palatino Linotype" w:hAnsi="Palatino Linotype"/>
+          <w:sz w:val="22"/>
+          <w:szCs w:val="22"/>
+        </w:rPr>
+        <w:t>}</w:t>
+      </w:r>
+      <w:r>
+        <w:rPr>
+          <w:rFonts w:ascii="Palatino Linotype" w:hAnsi="Palatino Linotype"/>
+          <w:sz w:val="22"/>
+          <w:szCs w:val="22"/>
+        </w:rPr>
+        <w:t xml:space="preserve"> </w:t>
+      </w:r>
+      <w:r>
+        <w:rPr>
+          <w:rFonts w:ascii="Palatino Linotype" w:hAnsi="Palatino Linotype"/>
+          <w:sz w:val="20"/>
+          <w:szCs w:val="20"/>
+        </w:rPr>
+        <w:t>and the Defendant. The Court considered the overriding purposes of misdemeanor sentencing when making its findings and entered the following sentence:</w:t>
+      </w:r>
     </w:p>
     <w:p>
       <w:pPr>
@@ -1045,7 +1577,51 @@
                 <w:sz w:val="20"/>
                 <w:szCs w:val="20"/>
               </w:rPr>
-              <w:t>{%tc for charge in charges_list %}</w:t>
+              <w:t>{%</w:t>
+            </w:r>
+            <w:proofErr w:type="spellStart"/>
+            <w:r>
+              <w:rPr>
+                <w:rFonts w:ascii="Palatino Linotype" w:hAnsi="Palatino Linotype"/>
+                <w:b/>
+                <w:bCs/>
+                <w:sz w:val="20"/>
+                <w:szCs w:val="20"/>
+              </w:rPr>
+              <w:t>tc</w:t>
+            </w:r>
+            <w:proofErr w:type="spellEnd"/>
+            <w:r>
+              <w:rPr>
+                <w:rFonts w:ascii="Palatino Linotype" w:hAnsi="Palatino Linotype"/>
+                <w:b/>
+                <w:bCs/>
+                <w:sz w:val="20"/>
+                <w:szCs w:val="20"/>
+              </w:rPr>
+              <w:t xml:space="preserve"> for charge in </w:t>
+            </w:r>
+            <w:proofErr w:type="spellStart"/>
+            <w:r>
+              <w:rPr>
+                <w:rFonts w:ascii="Palatino Linotype" w:hAnsi="Palatino Linotype"/>
+                <w:b/>
+                <w:bCs/>
+                <w:sz w:val="20"/>
+                <w:szCs w:val="20"/>
+              </w:rPr>
+              <w:t>charges_list</w:t>
+            </w:r>
+            <w:proofErr w:type="spellEnd"/>
+            <w:r>
+              <w:rPr>
+                <w:rFonts w:ascii="Palatino Linotype" w:hAnsi="Palatino Linotype"/>
+                <w:b/>
+                <w:bCs/>
+                <w:sz w:val="20"/>
+                <w:szCs w:val="20"/>
+              </w:rPr>
+              <w:t xml:space="preserve"> %}</w:t>
             </w:r>
           </w:p>
         </w:tc>
@@ -1083,7 +1659,29 @@
                 <w:sz w:val="20"/>
                 <w:szCs w:val="20"/>
               </w:rPr>
-              <w:t>{{ charge.offense }}</w:t>
+              <w:t xml:space="preserve">{{ </w:t>
+            </w:r>
+            <w:proofErr w:type="spellStart"/>
+            <w:r>
+              <w:rPr>
+                <w:rFonts w:ascii="Palatino Linotype" w:hAnsi="Palatino Linotype"/>
+                <w:b/>
+                <w:bCs/>
+                <w:sz w:val="20"/>
+                <w:szCs w:val="20"/>
+              </w:rPr>
+              <w:t>charge.offense</w:t>
+            </w:r>
+            <w:proofErr w:type="spellEnd"/>
+            <w:r>
+              <w:rPr>
+                <w:rFonts w:ascii="Palatino Linotype" w:hAnsi="Palatino Linotype"/>
+                <w:b/>
+                <w:bCs/>
+                <w:sz w:val="20"/>
+                <w:szCs w:val="20"/>
+              </w:rPr>
+              <w:t xml:space="preserve"> }}</w:t>
             </w:r>
           </w:p>
         </w:tc>
@@ -1121,7 +1719,51 @@
                 <w:sz w:val="20"/>
                 <w:szCs w:val="20"/>
               </w:rPr>
-              <w:t>{%tc endfor %}</w:t>
+              <w:t>{%</w:t>
+            </w:r>
+            <w:proofErr w:type="spellStart"/>
+            <w:r>
+              <w:rPr>
+                <w:rFonts w:ascii="Palatino Linotype" w:hAnsi="Palatino Linotype"/>
+                <w:b/>
+                <w:bCs/>
+                <w:sz w:val="20"/>
+                <w:szCs w:val="20"/>
+              </w:rPr>
+              <w:t>tc</w:t>
+            </w:r>
+            <w:proofErr w:type="spellEnd"/>
+            <w:r>
+              <w:rPr>
+                <w:rFonts w:ascii="Palatino Linotype" w:hAnsi="Palatino Linotype"/>
+                <w:b/>
+                <w:bCs/>
+                <w:sz w:val="20"/>
+                <w:szCs w:val="20"/>
+              </w:rPr>
+              <w:t xml:space="preserve"> </w:t>
+            </w:r>
+            <w:proofErr w:type="spellStart"/>
+            <w:r>
+              <w:rPr>
+                <w:rFonts w:ascii="Palatino Linotype" w:hAnsi="Palatino Linotype"/>
+                <w:b/>
+                <w:bCs/>
+                <w:sz w:val="20"/>
+                <w:szCs w:val="20"/>
+              </w:rPr>
+              <w:t>endfor</w:t>
+            </w:r>
+            <w:proofErr w:type="spellEnd"/>
+            <w:r>
+              <w:rPr>
+                <w:rFonts w:ascii="Palatino Linotype" w:hAnsi="Palatino Linotype"/>
+                <w:b/>
+                <w:bCs/>
+                <w:sz w:val="20"/>
+                <w:szCs w:val="20"/>
+              </w:rPr>
+              <w:t xml:space="preserve"> %}</w:t>
             </w:r>
           </w:p>
         </w:tc>
@@ -1203,7 +1845,51 @@
                 <w:sz w:val="20"/>
                 <w:szCs w:val="20"/>
               </w:rPr>
-              <w:t>{%tc for charge in charges_list %}</w:t>
+              <w:t>{%</w:t>
+            </w:r>
+            <w:proofErr w:type="spellStart"/>
+            <w:r>
+              <w:rPr>
+                <w:rFonts w:ascii="Palatino Linotype" w:hAnsi="Palatino Linotype"/>
+                <w:b/>
+                <w:bCs/>
+                <w:sz w:val="20"/>
+                <w:szCs w:val="20"/>
+              </w:rPr>
+              <w:t>tc</w:t>
+            </w:r>
+            <w:proofErr w:type="spellEnd"/>
+            <w:r>
+              <w:rPr>
+                <w:rFonts w:ascii="Palatino Linotype" w:hAnsi="Palatino Linotype"/>
+                <w:b/>
+                <w:bCs/>
+                <w:sz w:val="20"/>
+                <w:szCs w:val="20"/>
+              </w:rPr>
+              <w:t xml:space="preserve"> for charge in </w:t>
+            </w:r>
+            <w:proofErr w:type="spellStart"/>
+            <w:r>
+              <w:rPr>
+                <w:rFonts w:ascii="Palatino Linotype" w:hAnsi="Palatino Linotype"/>
+                <w:b/>
+                <w:bCs/>
+                <w:sz w:val="20"/>
+                <w:szCs w:val="20"/>
+              </w:rPr>
+              <w:t>charges_list</w:t>
+            </w:r>
+            <w:proofErr w:type="spellEnd"/>
+            <w:r>
+              <w:rPr>
+                <w:rFonts w:ascii="Palatino Linotype" w:hAnsi="Palatino Linotype"/>
+                <w:b/>
+                <w:bCs/>
+                <w:sz w:val="20"/>
+                <w:szCs w:val="20"/>
+              </w:rPr>
+              <w:t xml:space="preserve"> %}</w:t>
             </w:r>
           </w:p>
         </w:tc>
@@ -1241,7 +1927,29 @@
                 <w:sz w:val="20"/>
                 <w:szCs w:val="20"/>
               </w:rPr>
-              <w:t>{{ charge.statute }}</w:t>
+              <w:t xml:space="preserve">{{ </w:t>
+            </w:r>
+            <w:proofErr w:type="spellStart"/>
+            <w:r>
+              <w:rPr>
+                <w:rFonts w:ascii="Palatino Linotype" w:hAnsi="Palatino Linotype"/>
+                <w:b/>
+                <w:bCs/>
+                <w:sz w:val="20"/>
+                <w:szCs w:val="20"/>
+              </w:rPr>
+              <w:t>charge.statute</w:t>
+            </w:r>
+            <w:proofErr w:type="spellEnd"/>
+            <w:r>
+              <w:rPr>
+                <w:rFonts w:ascii="Palatino Linotype" w:hAnsi="Palatino Linotype"/>
+                <w:b/>
+                <w:bCs/>
+                <w:sz w:val="20"/>
+                <w:szCs w:val="20"/>
+              </w:rPr>
+              <w:t xml:space="preserve"> }}</w:t>
             </w:r>
           </w:p>
         </w:tc>
@@ -1279,7 +1987,51 @@
                 <w:sz w:val="20"/>
                 <w:szCs w:val="20"/>
               </w:rPr>
-              <w:t>{%tc endfor %}</w:t>
+              <w:t>{%</w:t>
+            </w:r>
+            <w:proofErr w:type="spellStart"/>
+            <w:r>
+              <w:rPr>
+                <w:rFonts w:ascii="Palatino Linotype" w:hAnsi="Palatino Linotype"/>
+                <w:b/>
+                <w:bCs/>
+                <w:sz w:val="20"/>
+                <w:szCs w:val="20"/>
+              </w:rPr>
+              <w:t>tc</w:t>
+            </w:r>
+            <w:proofErr w:type="spellEnd"/>
+            <w:r>
+              <w:rPr>
+                <w:rFonts w:ascii="Palatino Linotype" w:hAnsi="Palatino Linotype"/>
+                <w:b/>
+                <w:bCs/>
+                <w:sz w:val="20"/>
+                <w:szCs w:val="20"/>
+              </w:rPr>
+              <w:t xml:space="preserve"> </w:t>
+            </w:r>
+            <w:proofErr w:type="spellStart"/>
+            <w:r>
+              <w:rPr>
+                <w:rFonts w:ascii="Palatino Linotype" w:hAnsi="Palatino Linotype"/>
+                <w:b/>
+                <w:bCs/>
+                <w:sz w:val="20"/>
+                <w:szCs w:val="20"/>
+              </w:rPr>
+              <w:t>endfor</w:t>
+            </w:r>
+            <w:proofErr w:type="spellEnd"/>
+            <w:r>
+              <w:rPr>
+                <w:rFonts w:ascii="Palatino Linotype" w:hAnsi="Palatino Linotype"/>
+                <w:b/>
+                <w:bCs/>
+                <w:sz w:val="20"/>
+                <w:szCs w:val="20"/>
+              </w:rPr>
+              <w:t xml:space="preserve"> %}</w:t>
             </w:r>
           </w:p>
         </w:tc>
@@ -1361,7 +2113,51 @@
                 <w:sz w:val="20"/>
                 <w:szCs w:val="20"/>
               </w:rPr>
-              <w:t>{%tc for charge in charges_list %}</w:t>
+              <w:t>{%</w:t>
+            </w:r>
+            <w:proofErr w:type="spellStart"/>
+            <w:r>
+              <w:rPr>
+                <w:rFonts w:ascii="Palatino Linotype" w:hAnsi="Palatino Linotype"/>
+                <w:b/>
+                <w:bCs/>
+                <w:sz w:val="20"/>
+                <w:szCs w:val="20"/>
+              </w:rPr>
+              <w:t>tc</w:t>
+            </w:r>
+            <w:proofErr w:type="spellEnd"/>
+            <w:r>
+              <w:rPr>
+                <w:rFonts w:ascii="Palatino Linotype" w:hAnsi="Palatino Linotype"/>
+                <w:b/>
+                <w:bCs/>
+                <w:sz w:val="20"/>
+                <w:szCs w:val="20"/>
+              </w:rPr>
+              <w:t xml:space="preserve"> for charge in </w:t>
+            </w:r>
+            <w:proofErr w:type="spellStart"/>
+            <w:r>
+              <w:rPr>
+                <w:rFonts w:ascii="Palatino Linotype" w:hAnsi="Palatino Linotype"/>
+                <w:b/>
+                <w:bCs/>
+                <w:sz w:val="20"/>
+                <w:szCs w:val="20"/>
+              </w:rPr>
+              <w:t>charges_list</w:t>
+            </w:r>
+            <w:proofErr w:type="spellEnd"/>
+            <w:r>
+              <w:rPr>
+                <w:rFonts w:ascii="Palatino Linotype" w:hAnsi="Palatino Linotype"/>
+                <w:b/>
+                <w:bCs/>
+                <w:sz w:val="20"/>
+                <w:szCs w:val="20"/>
+              </w:rPr>
+              <w:t xml:space="preserve"> %}</w:t>
             </w:r>
           </w:p>
         </w:tc>
@@ -1399,7 +2195,29 @@
                 <w:sz w:val="20"/>
                 <w:szCs w:val="20"/>
               </w:rPr>
-              <w:t>{{ charge.degree }}</w:t>
+              <w:t xml:space="preserve">{{ </w:t>
+            </w:r>
+            <w:proofErr w:type="spellStart"/>
+            <w:r>
+              <w:rPr>
+                <w:rFonts w:ascii="Palatino Linotype" w:hAnsi="Palatino Linotype"/>
+                <w:b/>
+                <w:bCs/>
+                <w:sz w:val="20"/>
+                <w:szCs w:val="20"/>
+              </w:rPr>
+              <w:t>charge.degree</w:t>
+            </w:r>
+            <w:proofErr w:type="spellEnd"/>
+            <w:r>
+              <w:rPr>
+                <w:rFonts w:ascii="Palatino Linotype" w:hAnsi="Palatino Linotype"/>
+                <w:b/>
+                <w:bCs/>
+                <w:sz w:val="20"/>
+                <w:szCs w:val="20"/>
+              </w:rPr>
+              <w:t xml:space="preserve"> }}</w:t>
             </w:r>
           </w:p>
         </w:tc>
@@ -1437,7 +2255,51 @@
                 <w:sz w:val="20"/>
                 <w:szCs w:val="20"/>
               </w:rPr>
-              <w:t>{%tc endfor %}</w:t>
+              <w:t>{%</w:t>
+            </w:r>
+            <w:proofErr w:type="spellStart"/>
+            <w:r>
+              <w:rPr>
+                <w:rFonts w:ascii="Palatino Linotype" w:hAnsi="Palatino Linotype"/>
+                <w:b/>
+                <w:bCs/>
+                <w:sz w:val="20"/>
+                <w:szCs w:val="20"/>
+              </w:rPr>
+              <w:t>tc</w:t>
+            </w:r>
+            <w:proofErr w:type="spellEnd"/>
+            <w:r>
+              <w:rPr>
+                <w:rFonts w:ascii="Palatino Linotype" w:hAnsi="Palatino Linotype"/>
+                <w:b/>
+                <w:bCs/>
+                <w:sz w:val="20"/>
+                <w:szCs w:val="20"/>
+              </w:rPr>
+              <w:t xml:space="preserve"> </w:t>
+            </w:r>
+            <w:proofErr w:type="spellStart"/>
+            <w:r>
+              <w:rPr>
+                <w:rFonts w:ascii="Palatino Linotype" w:hAnsi="Palatino Linotype"/>
+                <w:b/>
+                <w:bCs/>
+                <w:sz w:val="20"/>
+                <w:szCs w:val="20"/>
+              </w:rPr>
+              <w:t>endfor</w:t>
+            </w:r>
+            <w:proofErr w:type="spellEnd"/>
+            <w:r>
+              <w:rPr>
+                <w:rFonts w:ascii="Palatino Linotype" w:hAnsi="Palatino Linotype"/>
+                <w:b/>
+                <w:bCs/>
+                <w:sz w:val="20"/>
+                <w:szCs w:val="20"/>
+              </w:rPr>
+              <w:t xml:space="preserve"> %}</w:t>
             </w:r>
           </w:p>
         </w:tc>
@@ -1519,7 +2381,51 @@
                 <w:sz w:val="20"/>
                 <w:szCs w:val="20"/>
               </w:rPr>
-              <w:t>{%tc for charge in charges_list %}</w:t>
+              <w:t>{%</w:t>
+            </w:r>
+            <w:proofErr w:type="spellStart"/>
+            <w:r>
+              <w:rPr>
+                <w:rFonts w:ascii="Palatino Linotype" w:hAnsi="Palatino Linotype"/>
+                <w:b/>
+                <w:bCs/>
+                <w:sz w:val="20"/>
+                <w:szCs w:val="20"/>
+              </w:rPr>
+              <w:t>tc</w:t>
+            </w:r>
+            <w:proofErr w:type="spellEnd"/>
+            <w:r>
+              <w:rPr>
+                <w:rFonts w:ascii="Palatino Linotype" w:hAnsi="Palatino Linotype"/>
+                <w:b/>
+                <w:bCs/>
+                <w:sz w:val="20"/>
+                <w:szCs w:val="20"/>
+              </w:rPr>
+              <w:t xml:space="preserve"> for charge in </w:t>
+            </w:r>
+            <w:proofErr w:type="spellStart"/>
+            <w:r>
+              <w:rPr>
+                <w:rFonts w:ascii="Palatino Linotype" w:hAnsi="Palatino Linotype"/>
+                <w:b/>
+                <w:bCs/>
+                <w:sz w:val="20"/>
+                <w:szCs w:val="20"/>
+              </w:rPr>
+              <w:t>charges_list</w:t>
+            </w:r>
+            <w:proofErr w:type="spellEnd"/>
+            <w:r>
+              <w:rPr>
+                <w:rFonts w:ascii="Palatino Linotype" w:hAnsi="Palatino Linotype"/>
+                <w:b/>
+                <w:bCs/>
+                <w:sz w:val="20"/>
+                <w:szCs w:val="20"/>
+              </w:rPr>
+              <w:t xml:space="preserve"> %}</w:t>
             </w:r>
           </w:p>
         </w:tc>
@@ -1557,7 +2463,29 @@
                 <w:sz w:val="20"/>
                 <w:szCs w:val="20"/>
               </w:rPr>
-              <w:t>{{ charge.plea}}</w:t>
+              <w:t xml:space="preserve">{{ </w:t>
+            </w:r>
+            <w:proofErr w:type="spellStart"/>
+            <w:r>
+              <w:rPr>
+                <w:rFonts w:ascii="Palatino Linotype" w:hAnsi="Palatino Linotype"/>
+                <w:b/>
+                <w:bCs/>
+                <w:sz w:val="20"/>
+                <w:szCs w:val="20"/>
+              </w:rPr>
+              <w:t>charge.plea</w:t>
+            </w:r>
+            <w:proofErr w:type="spellEnd"/>
+            <w:r>
+              <w:rPr>
+                <w:rFonts w:ascii="Palatino Linotype" w:hAnsi="Palatino Linotype"/>
+                <w:b/>
+                <w:bCs/>
+                <w:sz w:val="20"/>
+                <w:szCs w:val="20"/>
+              </w:rPr>
+              <w:t>}}</w:t>
             </w:r>
           </w:p>
         </w:tc>
@@ -1595,7 +2523,51 @@
                 <w:sz w:val="20"/>
                 <w:szCs w:val="20"/>
               </w:rPr>
-              <w:t>{%tc endfor %}</w:t>
+              <w:t>{%</w:t>
+            </w:r>
+            <w:proofErr w:type="spellStart"/>
+            <w:r>
+              <w:rPr>
+                <w:rFonts w:ascii="Palatino Linotype" w:hAnsi="Palatino Linotype"/>
+                <w:b/>
+                <w:bCs/>
+                <w:sz w:val="20"/>
+                <w:szCs w:val="20"/>
+              </w:rPr>
+              <w:t>tc</w:t>
+            </w:r>
+            <w:proofErr w:type="spellEnd"/>
+            <w:r>
+              <w:rPr>
+                <w:rFonts w:ascii="Palatino Linotype" w:hAnsi="Palatino Linotype"/>
+                <w:b/>
+                <w:bCs/>
+                <w:sz w:val="20"/>
+                <w:szCs w:val="20"/>
+              </w:rPr>
+              <w:t xml:space="preserve"> </w:t>
+            </w:r>
+            <w:proofErr w:type="spellStart"/>
+            <w:r>
+              <w:rPr>
+                <w:rFonts w:ascii="Palatino Linotype" w:hAnsi="Palatino Linotype"/>
+                <w:b/>
+                <w:bCs/>
+                <w:sz w:val="20"/>
+                <w:szCs w:val="20"/>
+              </w:rPr>
+              <w:t>endfor</w:t>
+            </w:r>
+            <w:proofErr w:type="spellEnd"/>
+            <w:r>
+              <w:rPr>
+                <w:rFonts w:ascii="Palatino Linotype" w:hAnsi="Palatino Linotype"/>
+                <w:b/>
+                <w:bCs/>
+                <w:sz w:val="20"/>
+                <w:szCs w:val="20"/>
+              </w:rPr>
+              <w:t xml:space="preserve"> %}</w:t>
             </w:r>
           </w:p>
         </w:tc>
@@ -1678,7 +2650,51 @@
                 <w:sz w:val="20"/>
                 <w:szCs w:val="20"/>
               </w:rPr>
-              <w:t>{%tc for charge in charges_list %}</w:t>
+              <w:t>{%</w:t>
+            </w:r>
+            <w:proofErr w:type="spellStart"/>
+            <w:r>
+              <w:rPr>
+                <w:rFonts w:ascii="Palatino Linotype" w:hAnsi="Palatino Linotype"/>
+                <w:b/>
+                <w:bCs/>
+                <w:sz w:val="20"/>
+                <w:szCs w:val="20"/>
+              </w:rPr>
+              <w:t>tc</w:t>
+            </w:r>
+            <w:proofErr w:type="spellEnd"/>
+            <w:r>
+              <w:rPr>
+                <w:rFonts w:ascii="Palatino Linotype" w:hAnsi="Palatino Linotype"/>
+                <w:b/>
+                <w:bCs/>
+                <w:sz w:val="20"/>
+                <w:szCs w:val="20"/>
+              </w:rPr>
+              <w:t xml:space="preserve"> for charge in </w:t>
+            </w:r>
+            <w:proofErr w:type="spellStart"/>
+            <w:r>
+              <w:rPr>
+                <w:rFonts w:ascii="Palatino Linotype" w:hAnsi="Palatino Linotype"/>
+                <w:b/>
+                <w:bCs/>
+                <w:sz w:val="20"/>
+                <w:szCs w:val="20"/>
+              </w:rPr>
+              <w:t>charges_list</w:t>
+            </w:r>
+            <w:proofErr w:type="spellEnd"/>
+            <w:r>
+              <w:rPr>
+                <w:rFonts w:ascii="Palatino Linotype" w:hAnsi="Palatino Linotype"/>
+                <w:b/>
+                <w:bCs/>
+                <w:sz w:val="20"/>
+                <w:szCs w:val="20"/>
+              </w:rPr>
+              <w:t xml:space="preserve"> %}</w:t>
             </w:r>
           </w:p>
         </w:tc>
@@ -1716,7 +2732,29 @@
                 <w:sz w:val="20"/>
                 <w:szCs w:val="20"/>
               </w:rPr>
-              <w:t>{{ charge.finding }}</w:t>
+              <w:t xml:space="preserve">{{ </w:t>
+            </w:r>
+            <w:proofErr w:type="spellStart"/>
+            <w:r>
+              <w:rPr>
+                <w:rFonts w:ascii="Palatino Linotype" w:hAnsi="Palatino Linotype"/>
+                <w:b/>
+                <w:bCs/>
+                <w:sz w:val="20"/>
+                <w:szCs w:val="20"/>
+              </w:rPr>
+              <w:t>charge.finding</w:t>
+            </w:r>
+            <w:proofErr w:type="spellEnd"/>
+            <w:r>
+              <w:rPr>
+                <w:rFonts w:ascii="Palatino Linotype" w:hAnsi="Palatino Linotype"/>
+                <w:b/>
+                <w:bCs/>
+                <w:sz w:val="20"/>
+                <w:szCs w:val="20"/>
+              </w:rPr>
+              <w:t xml:space="preserve"> }}</w:t>
             </w:r>
           </w:p>
         </w:tc>
@@ -1754,7 +2792,51 @@
                 <w:sz w:val="20"/>
                 <w:szCs w:val="20"/>
               </w:rPr>
-              <w:t>{%tc endfor %}</w:t>
+              <w:t>{%</w:t>
+            </w:r>
+            <w:proofErr w:type="spellStart"/>
+            <w:r>
+              <w:rPr>
+                <w:rFonts w:ascii="Palatino Linotype" w:hAnsi="Palatino Linotype"/>
+                <w:b/>
+                <w:bCs/>
+                <w:sz w:val="20"/>
+                <w:szCs w:val="20"/>
+              </w:rPr>
+              <w:t>tc</w:t>
+            </w:r>
+            <w:proofErr w:type="spellEnd"/>
+            <w:r>
+              <w:rPr>
+                <w:rFonts w:ascii="Palatino Linotype" w:hAnsi="Palatino Linotype"/>
+                <w:b/>
+                <w:bCs/>
+                <w:sz w:val="20"/>
+                <w:szCs w:val="20"/>
+              </w:rPr>
+              <w:t xml:space="preserve"> </w:t>
+            </w:r>
+            <w:proofErr w:type="spellStart"/>
+            <w:r>
+              <w:rPr>
+                <w:rFonts w:ascii="Palatino Linotype" w:hAnsi="Palatino Linotype"/>
+                <w:b/>
+                <w:bCs/>
+                <w:sz w:val="20"/>
+                <w:szCs w:val="20"/>
+              </w:rPr>
+              <w:t>endfor</w:t>
+            </w:r>
+            <w:proofErr w:type="spellEnd"/>
+            <w:r>
+              <w:rPr>
+                <w:rFonts w:ascii="Palatino Linotype" w:hAnsi="Palatino Linotype"/>
+                <w:b/>
+                <w:bCs/>
+                <w:sz w:val="20"/>
+                <w:szCs w:val="20"/>
+              </w:rPr>
+              <w:t xml:space="preserve"> %}</w:t>
             </w:r>
           </w:p>
         </w:tc>
@@ -1836,7 +2918,51 @@
                 <w:sz w:val="20"/>
                 <w:szCs w:val="20"/>
               </w:rPr>
-              <w:t>{%tc for charge in charges_list %}</w:t>
+              <w:t>{%</w:t>
+            </w:r>
+            <w:proofErr w:type="spellStart"/>
+            <w:r>
+              <w:rPr>
+                <w:rFonts w:ascii="Palatino Linotype" w:hAnsi="Palatino Linotype"/>
+                <w:b/>
+                <w:bCs/>
+                <w:sz w:val="20"/>
+                <w:szCs w:val="20"/>
+              </w:rPr>
+              <w:t>tc</w:t>
+            </w:r>
+            <w:proofErr w:type="spellEnd"/>
+            <w:r>
+              <w:rPr>
+                <w:rFonts w:ascii="Palatino Linotype" w:hAnsi="Palatino Linotype"/>
+                <w:b/>
+                <w:bCs/>
+                <w:sz w:val="20"/>
+                <w:szCs w:val="20"/>
+              </w:rPr>
+              <w:t xml:space="preserve"> for charge in </w:t>
+            </w:r>
+            <w:proofErr w:type="spellStart"/>
+            <w:r>
+              <w:rPr>
+                <w:rFonts w:ascii="Palatino Linotype" w:hAnsi="Palatino Linotype"/>
+                <w:b/>
+                <w:bCs/>
+                <w:sz w:val="20"/>
+                <w:szCs w:val="20"/>
+              </w:rPr>
+              <w:t>charges_list</w:t>
+            </w:r>
+            <w:proofErr w:type="spellEnd"/>
+            <w:r>
+              <w:rPr>
+                <w:rFonts w:ascii="Palatino Linotype" w:hAnsi="Palatino Linotype"/>
+                <w:b/>
+                <w:bCs/>
+                <w:sz w:val="20"/>
+                <w:szCs w:val="20"/>
+              </w:rPr>
+              <w:t xml:space="preserve"> %}</w:t>
             </w:r>
           </w:p>
         </w:tc>
@@ -1874,7 +3000,29 @@
                 <w:sz w:val="20"/>
                 <w:szCs w:val="20"/>
               </w:rPr>
-              <w:t>{{ charge.fines_amount }}</w:t>
+              <w:t xml:space="preserve">{{ </w:t>
+            </w:r>
+            <w:proofErr w:type="spellStart"/>
+            <w:r>
+              <w:rPr>
+                <w:rFonts w:ascii="Palatino Linotype" w:hAnsi="Palatino Linotype"/>
+                <w:b/>
+                <w:bCs/>
+                <w:sz w:val="20"/>
+                <w:szCs w:val="20"/>
+              </w:rPr>
+              <w:t>charge.fines_amount</w:t>
+            </w:r>
+            <w:proofErr w:type="spellEnd"/>
+            <w:r>
+              <w:rPr>
+                <w:rFonts w:ascii="Palatino Linotype" w:hAnsi="Palatino Linotype"/>
+                <w:b/>
+                <w:bCs/>
+                <w:sz w:val="20"/>
+                <w:szCs w:val="20"/>
+              </w:rPr>
+              <w:t xml:space="preserve"> }}</w:t>
             </w:r>
           </w:p>
         </w:tc>
@@ -1912,7 +3060,51 @@
                 <w:sz w:val="20"/>
                 <w:szCs w:val="20"/>
               </w:rPr>
-              <w:t>{%tc endfor %}</w:t>
+              <w:t>{%</w:t>
+            </w:r>
+            <w:proofErr w:type="spellStart"/>
+            <w:r>
+              <w:rPr>
+                <w:rFonts w:ascii="Palatino Linotype" w:hAnsi="Palatino Linotype"/>
+                <w:b/>
+                <w:bCs/>
+                <w:sz w:val="20"/>
+                <w:szCs w:val="20"/>
+              </w:rPr>
+              <w:t>tc</w:t>
+            </w:r>
+            <w:proofErr w:type="spellEnd"/>
+            <w:r>
+              <w:rPr>
+                <w:rFonts w:ascii="Palatino Linotype" w:hAnsi="Palatino Linotype"/>
+                <w:b/>
+                <w:bCs/>
+                <w:sz w:val="20"/>
+                <w:szCs w:val="20"/>
+              </w:rPr>
+              <w:t xml:space="preserve"> </w:t>
+            </w:r>
+            <w:proofErr w:type="spellStart"/>
+            <w:r>
+              <w:rPr>
+                <w:rFonts w:ascii="Palatino Linotype" w:hAnsi="Palatino Linotype"/>
+                <w:b/>
+                <w:bCs/>
+                <w:sz w:val="20"/>
+                <w:szCs w:val="20"/>
+              </w:rPr>
+              <w:t>endfor</w:t>
+            </w:r>
+            <w:proofErr w:type="spellEnd"/>
+            <w:r>
+              <w:rPr>
+                <w:rFonts w:ascii="Palatino Linotype" w:hAnsi="Palatino Linotype"/>
+                <w:b/>
+                <w:bCs/>
+                <w:sz w:val="20"/>
+                <w:szCs w:val="20"/>
+              </w:rPr>
+              <w:t xml:space="preserve"> %}</w:t>
             </w:r>
           </w:p>
         </w:tc>
@@ -2014,7 +3206,51 @@
                 <w:sz w:val="20"/>
                 <w:szCs w:val="20"/>
               </w:rPr>
-              <w:t>{%tc for charge in charges_list %}</w:t>
+              <w:t>{%</w:t>
+            </w:r>
+            <w:proofErr w:type="spellStart"/>
+            <w:r>
+              <w:rPr>
+                <w:rFonts w:ascii="Palatino Linotype" w:hAnsi="Palatino Linotype"/>
+                <w:b/>
+                <w:bCs/>
+                <w:sz w:val="20"/>
+                <w:szCs w:val="20"/>
+              </w:rPr>
+              <w:t>tc</w:t>
+            </w:r>
+            <w:proofErr w:type="spellEnd"/>
+            <w:r>
+              <w:rPr>
+                <w:rFonts w:ascii="Palatino Linotype" w:hAnsi="Palatino Linotype"/>
+                <w:b/>
+                <w:bCs/>
+                <w:sz w:val="20"/>
+                <w:szCs w:val="20"/>
+              </w:rPr>
+              <w:t xml:space="preserve"> for charge in </w:t>
+            </w:r>
+            <w:proofErr w:type="spellStart"/>
+            <w:r>
+              <w:rPr>
+                <w:rFonts w:ascii="Palatino Linotype" w:hAnsi="Palatino Linotype"/>
+                <w:b/>
+                <w:bCs/>
+                <w:sz w:val="20"/>
+                <w:szCs w:val="20"/>
+              </w:rPr>
+              <w:t>charges_list</w:t>
+            </w:r>
+            <w:proofErr w:type="spellEnd"/>
+            <w:r>
+              <w:rPr>
+                <w:rFonts w:ascii="Palatino Linotype" w:hAnsi="Palatino Linotype"/>
+                <w:b/>
+                <w:bCs/>
+                <w:sz w:val="20"/>
+                <w:szCs w:val="20"/>
+              </w:rPr>
+              <w:t xml:space="preserve"> %}</w:t>
             </w:r>
           </w:p>
         </w:tc>
@@ -2052,7 +3288,29 @@
                 <w:sz w:val="20"/>
                 <w:szCs w:val="20"/>
               </w:rPr>
-              <w:t>{{ charge.fines_suspended }}</w:t>
+              <w:t xml:space="preserve">{{ </w:t>
+            </w:r>
+            <w:proofErr w:type="spellStart"/>
+            <w:r>
+              <w:rPr>
+                <w:rFonts w:ascii="Palatino Linotype" w:hAnsi="Palatino Linotype"/>
+                <w:b/>
+                <w:bCs/>
+                <w:sz w:val="20"/>
+                <w:szCs w:val="20"/>
+              </w:rPr>
+              <w:t>charge.fines_suspended</w:t>
+            </w:r>
+            <w:proofErr w:type="spellEnd"/>
+            <w:r>
+              <w:rPr>
+                <w:rFonts w:ascii="Palatino Linotype" w:hAnsi="Palatino Linotype"/>
+                <w:b/>
+                <w:bCs/>
+                <w:sz w:val="20"/>
+                <w:szCs w:val="20"/>
+              </w:rPr>
+              <w:t xml:space="preserve"> }}</w:t>
             </w:r>
           </w:p>
         </w:tc>
@@ -2090,7 +3348,51 @@
                 <w:sz w:val="20"/>
                 <w:szCs w:val="20"/>
               </w:rPr>
-              <w:t>{%tc endfor %}</w:t>
+              <w:t>{%</w:t>
+            </w:r>
+            <w:proofErr w:type="spellStart"/>
+            <w:r>
+              <w:rPr>
+                <w:rFonts w:ascii="Palatino Linotype" w:hAnsi="Palatino Linotype"/>
+                <w:b/>
+                <w:bCs/>
+                <w:sz w:val="20"/>
+                <w:szCs w:val="20"/>
+              </w:rPr>
+              <w:t>tc</w:t>
+            </w:r>
+            <w:proofErr w:type="spellEnd"/>
+            <w:r>
+              <w:rPr>
+                <w:rFonts w:ascii="Palatino Linotype" w:hAnsi="Palatino Linotype"/>
+                <w:b/>
+                <w:bCs/>
+                <w:sz w:val="20"/>
+                <w:szCs w:val="20"/>
+              </w:rPr>
+              <w:t xml:space="preserve"> </w:t>
+            </w:r>
+            <w:proofErr w:type="spellStart"/>
+            <w:r>
+              <w:rPr>
+                <w:rFonts w:ascii="Palatino Linotype" w:hAnsi="Palatino Linotype"/>
+                <w:b/>
+                <w:bCs/>
+                <w:sz w:val="20"/>
+                <w:szCs w:val="20"/>
+              </w:rPr>
+              <w:t>endfor</w:t>
+            </w:r>
+            <w:proofErr w:type="spellEnd"/>
+            <w:r>
+              <w:rPr>
+                <w:rFonts w:ascii="Palatino Linotype" w:hAnsi="Palatino Linotype"/>
+                <w:b/>
+                <w:bCs/>
+                <w:sz w:val="20"/>
+                <w:szCs w:val="20"/>
+              </w:rPr>
+              <w:t xml:space="preserve"> %}</w:t>
             </w:r>
           </w:p>
         </w:tc>
@@ -2145,9 +3447,29 @@
           <w:sz w:val="20"/>
           <w:szCs w:val="20"/>
         </w:rPr>
-        <w:t>if court_costs.ordered == ‘Yes’ %}</w:t>
-      </w:r>
-      <w:bookmarkStart w:id="1" w:name="_Hlk104836505"/>
+        <w:t xml:space="preserve">if </w:t>
+      </w:r>
+      <w:proofErr w:type="spellStart"/>
+      <w:r>
+        <w:rPr>
+          <w:rFonts w:ascii="Palatino Linotype" w:hAnsi="Palatino Linotype"/>
+          <w:bCs/>
+          <w:sz w:val="20"/>
+          <w:szCs w:val="20"/>
+        </w:rPr>
+        <w:t>court_costs.ordered</w:t>
+      </w:r>
+      <w:proofErr w:type="spellEnd"/>
+      <w:r>
+        <w:rPr>
+          <w:rFonts w:ascii="Palatino Linotype" w:hAnsi="Palatino Linotype"/>
+          <w:bCs/>
+          <w:sz w:val="20"/>
+          <w:szCs w:val="20"/>
+        </w:rPr>
+        <w:t xml:space="preserve"> == ‘Yes’ %}</w:t>
+      </w:r>
+      <w:bookmarkStart w:id="0" w:name="_Hlk104836505"/>
       <w:r>
         <w:rPr>
           <w:rFonts w:ascii="Palatino Linotype" w:hAnsi="Palatino Linotype"/>
@@ -2177,113 +3499,893 @@
         </w:rPr>
         <w:t xml:space="preserve">. </w:t>
       </w:r>
+      <w:bookmarkEnd w:id="0"/>
+      <w:r>
+        <w:rPr>
+          <w:rFonts w:ascii="Palatino Linotype" w:hAnsi="Palatino Linotype"/>
+          <w:bCs/>
+          <w:sz w:val="20"/>
+          <w:szCs w:val="20"/>
+        </w:rPr>
+        <w:t>{%</w:t>
+      </w:r>
+      <w:r>
+        <w:rPr>
+          <w:rFonts w:ascii="Palatino Linotype" w:hAnsi="Palatino Linotype"/>
+          <w:bCs/>
+          <w:sz w:val="20"/>
+          <w:szCs w:val="20"/>
+        </w:rPr>
+        <w:t xml:space="preserve"> </w:t>
+      </w:r>
+      <w:proofErr w:type="spellStart"/>
+      <w:r>
+        <w:rPr>
+          <w:rFonts w:ascii="Palatino Linotype" w:hAnsi="Palatino Linotype"/>
+          <w:bCs/>
+          <w:sz w:val="20"/>
+          <w:szCs w:val="20"/>
+        </w:rPr>
+        <w:t>elif</w:t>
+      </w:r>
+      <w:proofErr w:type="spellEnd"/>
+      <w:r>
+        <w:rPr>
+          <w:rFonts w:ascii="Palatino Linotype" w:hAnsi="Palatino Linotype"/>
+          <w:bCs/>
+          <w:sz w:val="20"/>
+          <w:szCs w:val="20"/>
+        </w:rPr>
+        <w:t xml:space="preserve"> </w:t>
+      </w:r>
+      <w:proofErr w:type="spellStart"/>
+      <w:r>
+        <w:rPr>
+          <w:rFonts w:ascii="Palatino Linotype" w:hAnsi="Palatino Linotype"/>
+          <w:bCs/>
+          <w:sz w:val="20"/>
+          <w:szCs w:val="20"/>
+        </w:rPr>
+        <w:t>court_costs.ordered</w:t>
+      </w:r>
+      <w:proofErr w:type="spellEnd"/>
+      <w:r>
+        <w:rPr>
+          <w:rFonts w:ascii="Palatino Linotype" w:hAnsi="Palatino Linotype"/>
+          <w:bCs/>
+          <w:sz w:val="20"/>
+          <w:szCs w:val="20"/>
+        </w:rPr>
+        <w:t xml:space="preserve"> == ‘Waived</w:t>
+      </w:r>
+      <w:r>
+        <w:rPr>
+          <w:rFonts w:ascii="Palatino Linotype" w:hAnsi="Palatino Linotype"/>
+          <w:bCs/>
+          <w:sz w:val="20"/>
+          <w:szCs w:val="20"/>
+        </w:rPr>
+        <w:t>’ %}</w:t>
+      </w:r>
+      <w:r>
+        <w:rPr>
+          <w:rFonts w:ascii="Palatino Linotype" w:hAnsi="Palatino Linotype"/>
+          <w:bCs/>
+          <w:sz w:val="20"/>
+          <w:szCs w:val="20"/>
+          <w:u w:val="single"/>
+        </w:rPr>
+        <w:t>Court costs in this case are waived</w:t>
+      </w:r>
+      <w:r>
+        <w:rPr>
+          <w:rFonts w:ascii="Palatino Linotype" w:hAnsi="Palatino Linotype"/>
+          <w:bCs/>
+          <w:sz w:val="20"/>
+          <w:szCs w:val="20"/>
+        </w:rPr>
+        <w:t xml:space="preserve">. </w:t>
+      </w:r>
+      <w:r>
+        <w:rPr>
+          <w:rFonts w:ascii="Palatino Linotype" w:hAnsi="Palatino Linotype"/>
+          <w:bCs/>
+          <w:sz w:val="20"/>
+          <w:szCs w:val="20"/>
+        </w:rPr>
+        <w:t xml:space="preserve">{% </w:t>
+      </w:r>
+      <w:proofErr w:type="spellStart"/>
+      <w:r>
+        <w:rPr>
+          <w:rFonts w:ascii="Palatino Linotype" w:hAnsi="Palatino Linotype"/>
+          <w:bCs/>
+          <w:sz w:val="20"/>
+          <w:szCs w:val="20"/>
+        </w:rPr>
+        <w:t>elif</w:t>
+      </w:r>
+      <w:proofErr w:type="spellEnd"/>
+      <w:r>
+        <w:rPr>
+          <w:rFonts w:ascii="Palatino Linotype" w:hAnsi="Palatino Linotype"/>
+          <w:bCs/>
+          <w:sz w:val="20"/>
+          <w:szCs w:val="20"/>
+        </w:rPr>
+        <w:t xml:space="preserve"> </w:t>
+      </w:r>
+      <w:proofErr w:type="spellStart"/>
+      <w:r>
+        <w:rPr>
+          <w:rFonts w:ascii="Palatino Linotype" w:hAnsi="Palatino Linotype"/>
+          <w:bCs/>
+          <w:sz w:val="20"/>
+          <w:szCs w:val="20"/>
+        </w:rPr>
+        <w:t>court_costs.ordered</w:t>
+      </w:r>
+      <w:proofErr w:type="spellEnd"/>
+      <w:r>
+        <w:rPr>
+          <w:rFonts w:ascii="Palatino Linotype" w:hAnsi="Palatino Linotype"/>
+          <w:bCs/>
+          <w:sz w:val="20"/>
+          <w:szCs w:val="20"/>
+        </w:rPr>
+        <w:t xml:space="preserve"> == ‘Imposed in companion case’ %}</w:t>
+      </w:r>
+      <w:r>
+        <w:rPr>
+          <w:rFonts w:ascii="Palatino Linotype" w:hAnsi="Palatino Linotype"/>
+          <w:bCs/>
+          <w:sz w:val="20"/>
+          <w:szCs w:val="20"/>
+          <w:u w:val="single"/>
+        </w:rPr>
+        <w:t>No court costs are imposed in this case, but court costs are imposed in Defendant’s companion case</w:t>
+      </w:r>
+      <w:r>
+        <w:rPr>
+          <w:rFonts w:ascii="Palatino Linotype" w:hAnsi="Palatino Linotype"/>
+          <w:bCs/>
+          <w:sz w:val="20"/>
+          <w:szCs w:val="20"/>
+        </w:rPr>
+        <w:t xml:space="preserve">. </w:t>
+      </w:r>
+      <w:r>
+        <w:rPr>
+          <w:rFonts w:ascii="Palatino Linotype" w:hAnsi="Palatino Linotype"/>
+          <w:bCs/>
+          <w:sz w:val="20"/>
+          <w:szCs w:val="20"/>
+        </w:rPr>
+        <w:t xml:space="preserve">{% </w:t>
+      </w:r>
+      <w:proofErr w:type="spellStart"/>
+      <w:r>
+        <w:rPr>
+          <w:rFonts w:ascii="Palatino Linotype" w:hAnsi="Palatino Linotype"/>
+          <w:bCs/>
+          <w:sz w:val="20"/>
+          <w:szCs w:val="20"/>
+        </w:rPr>
+        <w:t>elif</w:t>
+      </w:r>
+      <w:proofErr w:type="spellEnd"/>
+      <w:r>
+        <w:rPr>
+          <w:rFonts w:ascii="Palatino Linotype" w:hAnsi="Palatino Linotype"/>
+          <w:bCs/>
+          <w:sz w:val="20"/>
+          <w:szCs w:val="20"/>
+        </w:rPr>
+        <w:t xml:space="preserve"> </w:t>
+      </w:r>
+      <w:proofErr w:type="spellStart"/>
+      <w:r>
+        <w:rPr>
+          <w:rFonts w:ascii="Palatino Linotype" w:hAnsi="Palatino Linotype"/>
+          <w:bCs/>
+          <w:sz w:val="20"/>
+          <w:szCs w:val="20"/>
+        </w:rPr>
+        <w:t>court_costs.ordered</w:t>
+      </w:r>
+      <w:proofErr w:type="spellEnd"/>
+      <w:r>
+        <w:rPr>
+          <w:rFonts w:ascii="Palatino Linotype" w:hAnsi="Palatino Linotype"/>
+          <w:bCs/>
+          <w:sz w:val="20"/>
+          <w:szCs w:val="20"/>
+        </w:rPr>
+        <w:t xml:space="preserve"> == ‘No’ %}</w:t>
+      </w:r>
+      <w:r>
+        <w:rPr>
+          <w:rFonts w:ascii="Palatino Linotype" w:hAnsi="Palatino Linotype"/>
+          <w:bCs/>
+          <w:sz w:val="20"/>
+          <w:szCs w:val="20"/>
+          <w:u w:val="single"/>
+        </w:rPr>
+        <w:t>There are no court costs in this case</w:t>
+      </w:r>
+      <w:r>
+        <w:rPr>
+          <w:rFonts w:ascii="Palatino Linotype" w:hAnsi="Palatino Linotype"/>
+          <w:bCs/>
+          <w:sz w:val="20"/>
+          <w:szCs w:val="20"/>
+        </w:rPr>
+        <w:t xml:space="preserve">. </w:t>
+      </w:r>
+      <w:r>
+        <w:rPr>
+          <w:rFonts w:ascii="Palatino Linotype" w:hAnsi="Palatino Linotype"/>
+          <w:bCs/>
+          <w:sz w:val="20"/>
+          <w:szCs w:val="20"/>
+        </w:rPr>
+        <w:t>{% endif %}</w:t>
+      </w:r>
+      <w:r>
+        <w:rPr>
+          <w:rFonts w:ascii="Palatino Linotype" w:hAnsi="Palatino Linotype"/>
+          <w:sz w:val="20"/>
+          <w:szCs w:val="20"/>
+        </w:rPr>
+        <w:t>The Defendant was</w:t>
+      </w:r>
+      <w:r>
+        <w:rPr>
+          <w:rFonts w:ascii="Palatino Linotype" w:hAnsi="Palatino Linotype"/>
+          <w:sz w:val="20"/>
+          <w:szCs w:val="20"/>
+        </w:rPr>
+        <w:t xml:space="preserve"> informed of the fines </w:t>
+      </w:r>
+      <w:r>
+        <w:rPr>
+          <w:rFonts w:ascii="Palatino Linotype" w:hAnsi="Palatino Linotype"/>
+          <w:b/>
+          <w:bCs/>
+          <w:sz w:val="20"/>
+          <w:szCs w:val="20"/>
+        </w:rPr>
+        <w:t xml:space="preserve">{% </w:t>
+      </w:r>
+      <w:r>
+        <w:rPr>
+          <w:rFonts w:ascii="Palatino Linotype" w:hAnsi="Palatino Linotype"/>
+          <w:bCs/>
+          <w:sz w:val="20"/>
+          <w:szCs w:val="20"/>
+        </w:rPr>
+        <w:t xml:space="preserve">if </w:t>
+      </w:r>
+      <w:proofErr w:type="spellStart"/>
+      <w:r>
+        <w:rPr>
+          <w:rFonts w:ascii="Palatino Linotype" w:hAnsi="Palatino Linotype"/>
+          <w:bCs/>
+          <w:sz w:val="20"/>
+          <w:szCs w:val="20"/>
+        </w:rPr>
+        <w:t>court_costs.ordered</w:t>
+      </w:r>
+      <w:proofErr w:type="spellEnd"/>
+      <w:r>
+        <w:rPr>
+          <w:rFonts w:ascii="Palatino Linotype" w:hAnsi="Palatino Linotype"/>
+          <w:bCs/>
+          <w:sz w:val="20"/>
+          <w:szCs w:val="20"/>
+        </w:rPr>
+        <w:t xml:space="preserve"> == ‘Yes’ %}</w:t>
+      </w:r>
+      <w:r>
+        <w:rPr>
+          <w:rFonts w:ascii="Palatino Linotype" w:hAnsi="Palatino Linotype"/>
+          <w:sz w:val="20"/>
+          <w:szCs w:val="20"/>
+        </w:rPr>
+        <w:t>and costs</w:t>
+      </w:r>
+      <w:r>
+        <w:rPr>
+          <w:rFonts w:ascii="Palatino Linotype" w:hAnsi="Palatino Linotype"/>
+          <w:sz w:val="20"/>
+          <w:szCs w:val="20"/>
+        </w:rPr>
+        <w:t xml:space="preserve"> {% endif %}</w:t>
+      </w:r>
+      <w:r>
+        <w:rPr>
+          <w:rFonts w:ascii="Palatino Linotype" w:hAnsi="Palatino Linotype"/>
+          <w:sz w:val="20"/>
+          <w:szCs w:val="20"/>
+        </w:rPr>
+        <w:t>owed,</w:t>
+      </w:r>
+      <w:r>
+        <w:rPr>
+          <w:rFonts w:ascii="Palatino Linotype" w:hAnsi="Palatino Linotype"/>
+          <w:sz w:val="20"/>
+          <w:szCs w:val="20"/>
+        </w:rPr>
+        <w:t xml:space="preserve"> and</w:t>
+      </w:r>
+      <w:r>
+        <w:rPr>
+          <w:rFonts w:ascii="Palatino Linotype" w:hAnsi="Palatino Linotype"/>
+          <w:sz w:val="20"/>
+          <w:szCs w:val="20"/>
+        </w:rPr>
+        <w:t xml:space="preserve"> Defendant expressed an ability to pay </w:t>
+      </w:r>
+      <w:r>
+        <w:rPr>
+          <w:rFonts w:ascii="Palatino Linotype" w:hAnsi="Palatino Linotype"/>
+          <w:b/>
+          <w:bCs/>
+          <w:sz w:val="20"/>
+          <w:szCs w:val="20"/>
+        </w:rPr>
+        <w:t xml:space="preserve">{{ </w:t>
+      </w:r>
+      <w:proofErr w:type="spellStart"/>
+      <w:r>
+        <w:rPr>
+          <w:rFonts w:ascii="Palatino Linotype" w:hAnsi="Palatino Linotype"/>
+          <w:b/>
+          <w:bCs/>
+          <w:sz w:val="20"/>
+          <w:szCs w:val="20"/>
+        </w:rPr>
+        <w:t>court_costs.</w:t>
+      </w:r>
+      <w:r>
+        <w:rPr>
+          <w:rFonts w:ascii="Palatino Linotype" w:hAnsi="Palatino Linotype"/>
+          <w:b/>
+          <w:bCs/>
+          <w:sz w:val="20"/>
+          <w:szCs w:val="20"/>
+        </w:rPr>
+        <w:t>ability_to_pay_time</w:t>
+      </w:r>
+      <w:proofErr w:type="spellEnd"/>
+      <w:r>
+        <w:rPr>
+          <w:rFonts w:ascii="Palatino Linotype" w:hAnsi="Palatino Linotype"/>
+          <w:b/>
+          <w:bCs/>
+          <w:sz w:val="20"/>
+          <w:szCs w:val="20"/>
+        </w:rPr>
+        <w:t xml:space="preserve"> }}</w:t>
+      </w:r>
+      <w:r>
+        <w:rPr>
+          <w:rFonts w:ascii="Palatino Linotype" w:hAnsi="Palatino Linotype"/>
+          <w:sz w:val="20"/>
+          <w:szCs w:val="20"/>
+        </w:rPr>
+        <w:t xml:space="preserve">. </w:t>
+      </w:r>
+      <w:bookmarkStart w:id="1" w:name="_Hlk94196527"/>
+      <w:r>
+        <w:rPr>
+          <w:rFonts w:ascii="Palatino Linotype" w:hAnsi="Palatino Linotype"/>
+          <w:sz w:val="20"/>
+          <w:szCs w:val="20"/>
+        </w:rPr>
+        <w:t>Absent further order, the Court finds Defendant is able and shall pay</w:t>
+      </w:r>
+      <w:r>
+        <w:rPr>
+          <w:rFonts w:ascii="Palatino Linotype" w:hAnsi="Palatino Linotype"/>
+          <w:sz w:val="20"/>
+          <w:szCs w:val="20"/>
+        </w:rPr>
+        <w:t xml:space="preserve"> the fines </w:t>
+      </w:r>
+      <w:r>
+        <w:rPr>
+          <w:rFonts w:ascii="Palatino Linotype" w:hAnsi="Palatino Linotype"/>
+          <w:b/>
+          <w:bCs/>
+          <w:sz w:val="20"/>
+          <w:szCs w:val="20"/>
+        </w:rPr>
+        <w:t xml:space="preserve">{% </w:t>
+      </w:r>
+      <w:r>
+        <w:rPr>
+          <w:rFonts w:ascii="Palatino Linotype" w:hAnsi="Palatino Linotype"/>
+          <w:bCs/>
+          <w:sz w:val="20"/>
+          <w:szCs w:val="20"/>
+        </w:rPr>
+        <w:t xml:space="preserve">if </w:t>
+      </w:r>
+      <w:proofErr w:type="spellStart"/>
+      <w:r>
+        <w:rPr>
+          <w:rFonts w:ascii="Palatino Linotype" w:hAnsi="Palatino Linotype"/>
+          <w:bCs/>
+          <w:sz w:val="20"/>
+          <w:szCs w:val="20"/>
+        </w:rPr>
+        <w:t>court_costs.ordered</w:t>
+      </w:r>
+      <w:proofErr w:type="spellEnd"/>
+      <w:r>
+        <w:rPr>
+          <w:rFonts w:ascii="Palatino Linotype" w:hAnsi="Palatino Linotype"/>
+          <w:bCs/>
+          <w:sz w:val="20"/>
+          <w:szCs w:val="20"/>
+        </w:rPr>
+        <w:t xml:space="preserve"> == ‘Yes’ %}</w:t>
+      </w:r>
+      <w:r>
+        <w:rPr>
+          <w:rFonts w:ascii="Palatino Linotype" w:hAnsi="Palatino Linotype"/>
+          <w:sz w:val="20"/>
+          <w:szCs w:val="20"/>
+        </w:rPr>
+        <w:t>and costs</w:t>
+      </w:r>
+      <w:r>
+        <w:rPr>
+          <w:rFonts w:ascii="Palatino Linotype" w:hAnsi="Palatino Linotype"/>
+          <w:sz w:val="20"/>
+          <w:szCs w:val="20"/>
+        </w:rPr>
+        <w:t xml:space="preserve"> {% endif %}</w:t>
+      </w:r>
+      <w:r>
+        <w:rPr>
+          <w:rFonts w:ascii="Palatino Linotype" w:hAnsi="Palatino Linotype"/>
+          <w:sz w:val="20"/>
+          <w:szCs w:val="20"/>
+        </w:rPr>
+        <w:t xml:space="preserve">in full by </w:t>
+      </w:r>
       <w:bookmarkEnd w:id="1"/>
       <w:r>
         <w:rPr>
           <w:rFonts w:ascii="Palatino Linotype" w:hAnsi="Palatino Linotype"/>
-          <w:bCs/>
-          <w:sz w:val="20"/>
-          <w:szCs w:val="20"/>
-        </w:rPr>
-        <w:t>{%</w:t>
-      </w:r>
-      <w:r>
-        <w:rPr>
-          <w:rFonts w:ascii="Palatino Linotype" w:hAnsi="Palatino Linotype"/>
-          <w:bCs/>
-          <w:sz w:val="20"/>
-          <w:szCs w:val="20"/>
-        </w:rPr>
-        <w:t xml:space="preserve"> elif court_costs.ordered == ‘Waived</w:t>
-      </w:r>
-      <w:r>
-        <w:rPr>
-          <w:rFonts w:ascii="Palatino Linotype" w:hAnsi="Palatino Linotype"/>
-          <w:bCs/>
-          <w:sz w:val="20"/>
-          <w:szCs w:val="20"/>
-        </w:rPr>
-        <w:t>’ %}</w:t>
-      </w:r>
-      <w:r>
-        <w:rPr>
-          <w:rFonts w:ascii="Palatino Linotype" w:hAnsi="Palatino Linotype"/>
-          <w:bCs/>
+          <w:b/>
+          <w:bCs/>
+          <w:sz w:val="20"/>
+          <w:szCs w:val="20"/>
+        </w:rPr>
+        <w:t xml:space="preserve">{{ </w:t>
+      </w:r>
+      <w:proofErr w:type="spellStart"/>
+      <w:r>
+        <w:rPr>
+          <w:rFonts w:ascii="Palatino Linotype" w:hAnsi="Palatino Linotype"/>
+          <w:b/>
+          <w:bCs/>
+          <w:sz w:val="20"/>
+          <w:szCs w:val="20"/>
+        </w:rPr>
+        <w:t>court_costs.</w:t>
+      </w:r>
+      <w:r>
+        <w:rPr>
+          <w:rFonts w:ascii="Palatino Linotype" w:hAnsi="Palatino Linotype"/>
+          <w:b/>
+          <w:bCs/>
+          <w:sz w:val="20"/>
+          <w:szCs w:val="20"/>
+        </w:rPr>
+        <w:t>balance_due_date</w:t>
+      </w:r>
+      <w:proofErr w:type="spellEnd"/>
+      <w:r>
+        <w:rPr>
+          <w:rFonts w:ascii="Palatino Linotype" w:hAnsi="Palatino Linotype"/>
+          <w:b/>
+          <w:bCs/>
+          <w:sz w:val="20"/>
+          <w:szCs w:val="20"/>
+        </w:rPr>
+        <w:t xml:space="preserve"> }}</w:t>
+      </w:r>
+      <w:r>
+        <w:rPr>
+          <w:rFonts w:ascii="Palatino Linotype" w:hAnsi="Palatino Linotype"/>
+          <w:sz w:val="20"/>
+          <w:szCs w:val="20"/>
+        </w:rPr>
+        <w:t xml:space="preserve">. </w:t>
+      </w:r>
+      <w:r>
+        <w:rPr>
+          <w:rFonts w:ascii="Palatino Linotype" w:hAnsi="Palatino Linotype"/>
+          <w:sz w:val="20"/>
+          <w:szCs w:val="20"/>
+        </w:rPr>
+        <w:t xml:space="preserve">{% if </w:t>
+      </w:r>
+      <w:proofErr w:type="spellStart"/>
+      <w:r>
+        <w:rPr>
+          <w:rFonts w:ascii="Palatino Linotype" w:hAnsi="Palatino Linotype"/>
+          <w:sz w:val="20"/>
+          <w:szCs w:val="20"/>
+        </w:rPr>
+        <w:t>fines_and_costs_jail_credit</w:t>
+      </w:r>
+      <w:proofErr w:type="spellEnd"/>
+      <w:r>
+        <w:rPr>
+          <w:rFonts w:ascii="Palatino Linotype" w:hAnsi="Palatino Linotype"/>
+          <w:sz w:val="20"/>
+          <w:szCs w:val="20"/>
+        </w:rPr>
+        <w:t xml:space="preserve"> is true</w:t>
+      </w:r>
+      <w:r>
+        <w:rPr>
+          <w:rFonts w:ascii="Palatino Linotype" w:hAnsi="Palatino Linotype"/>
+          <w:sz w:val="20"/>
+          <w:szCs w:val="20"/>
+        </w:rPr>
+        <w:t xml:space="preserve"> %}Defendant shall receive credit at $50/day for </w:t>
+      </w:r>
+      <w:r>
+        <w:rPr>
+          <w:rFonts w:ascii="Palatino Linotype" w:hAnsi="Palatino Linotype"/>
+          <w:b/>
+          <w:bCs/>
+          <w:sz w:val="20"/>
+          <w:szCs w:val="20"/>
+        </w:rPr>
+        <w:t xml:space="preserve">{{ </w:t>
+      </w:r>
+      <w:proofErr w:type="spellStart"/>
+      <w:r>
+        <w:rPr>
+          <w:rFonts w:ascii="Palatino Linotype" w:hAnsi="Palatino Linotype"/>
+          <w:b/>
+          <w:bCs/>
+          <w:sz w:val="20"/>
+          <w:szCs w:val="20"/>
+        </w:rPr>
+        <w:t>fine_jail_days</w:t>
+      </w:r>
+      <w:proofErr w:type="spellEnd"/>
+      <w:r>
+        <w:rPr>
+          <w:rFonts w:ascii="Palatino Linotype" w:hAnsi="Palatino Linotype"/>
+          <w:b/>
+          <w:bCs/>
+          <w:sz w:val="20"/>
+          <w:szCs w:val="20"/>
+        </w:rPr>
+        <w:t xml:space="preserve"> }} </w:t>
+      </w:r>
+      <w:r>
+        <w:rPr>
+          <w:rFonts w:ascii="Palatino Linotype" w:hAnsi="Palatino Linotype"/>
+          <w:b/>
+          <w:bCs/>
+          <w:sz w:val="20"/>
+          <w:szCs w:val="20"/>
+        </w:rPr>
+        <w:t>jail day(s)</w:t>
+      </w:r>
+      <w:r>
+        <w:rPr>
+          <w:rFonts w:ascii="Palatino Linotype" w:hAnsi="Palatino Linotype"/>
+          <w:sz w:val="20"/>
+          <w:szCs w:val="20"/>
+        </w:rPr>
+        <w:t xml:space="preserve"> served for a non-jailable offense.</w:t>
+      </w:r>
+      <w:r>
+        <w:rPr>
+          <w:rFonts w:ascii="Palatino Linotype" w:hAnsi="Palatino Linotype"/>
+          <w:sz w:val="20"/>
+          <w:szCs w:val="20"/>
+        </w:rPr>
+        <w:t xml:space="preserve"> </w:t>
+      </w:r>
+      <w:r>
+        <w:rPr>
+          <w:rFonts w:ascii="Palatino Linotype" w:hAnsi="Palatino Linotype"/>
+          <w:sz w:val="20"/>
+          <w:szCs w:val="20"/>
+        </w:rPr>
+        <w:t>{% endif %}</w:t>
+      </w:r>
+      <w:r>
+        <w:rPr>
+          <w:rFonts w:ascii="Palatino Linotype" w:hAnsi="Palatino Linotype"/>
+          <w:sz w:val="20"/>
+          <w:szCs w:val="20"/>
+        </w:rPr>
+        <w:t xml:space="preserve">{% if </w:t>
+      </w:r>
+      <w:proofErr w:type="spellStart"/>
+      <w:r>
+        <w:rPr>
+          <w:rFonts w:ascii="Palatino Linotype" w:hAnsi="Palatino Linotype"/>
+          <w:sz w:val="20"/>
+          <w:szCs w:val="20"/>
+        </w:rPr>
+        <w:t>court_costs.ability_to_pay_time</w:t>
+      </w:r>
+      <w:proofErr w:type="spellEnd"/>
+      <w:r>
+        <w:rPr>
+          <w:rFonts w:ascii="Palatino Linotype" w:hAnsi="Palatino Linotype"/>
+          <w:sz w:val="20"/>
+          <w:szCs w:val="20"/>
+        </w:rPr>
+        <w:t xml:space="preserve"> != ‘forthwith’ %}</w:t>
+      </w:r>
+      <w:r>
+        <w:rPr>
+          <w:rFonts w:ascii="Palatino Linotype" w:hAnsi="Palatino Linotype"/>
+          <w:sz w:val="20"/>
+          <w:szCs w:val="20"/>
+        </w:rPr>
+        <w:t xml:space="preserve">Defendant may complete community service hours to satisfy fines </w:t>
+      </w:r>
+      <w:r>
+        <w:rPr>
+          <w:rFonts w:ascii="Palatino Linotype" w:hAnsi="Palatino Linotype"/>
+          <w:b/>
+          <w:bCs/>
+          <w:sz w:val="20"/>
+          <w:szCs w:val="20"/>
+        </w:rPr>
+        <w:t xml:space="preserve">{% </w:t>
+      </w:r>
+      <w:r>
+        <w:rPr>
+          <w:rFonts w:ascii="Palatino Linotype" w:hAnsi="Palatino Linotype"/>
+          <w:bCs/>
+          <w:sz w:val="20"/>
+          <w:szCs w:val="20"/>
+        </w:rPr>
+        <w:t xml:space="preserve">if </w:t>
+      </w:r>
+      <w:proofErr w:type="spellStart"/>
+      <w:r>
+        <w:rPr>
+          <w:rFonts w:ascii="Palatino Linotype" w:hAnsi="Palatino Linotype"/>
+          <w:bCs/>
+          <w:sz w:val="20"/>
+          <w:szCs w:val="20"/>
+        </w:rPr>
+        <w:t>court_costs.ordered</w:t>
+      </w:r>
+      <w:proofErr w:type="spellEnd"/>
+      <w:r>
+        <w:rPr>
+          <w:rFonts w:ascii="Palatino Linotype" w:hAnsi="Palatino Linotype"/>
+          <w:bCs/>
+          <w:sz w:val="20"/>
+          <w:szCs w:val="20"/>
+        </w:rPr>
+        <w:t xml:space="preserve"> == ‘Yes’ %}</w:t>
+      </w:r>
+      <w:r>
+        <w:rPr>
+          <w:rFonts w:ascii="Palatino Linotype" w:hAnsi="Palatino Linotype"/>
+          <w:sz w:val="20"/>
+          <w:szCs w:val="20"/>
+        </w:rPr>
+        <w:t>and costs</w:t>
+      </w:r>
+      <w:r>
+        <w:rPr>
+          <w:rFonts w:ascii="Palatino Linotype" w:hAnsi="Palatino Linotype"/>
+          <w:sz w:val="20"/>
+          <w:szCs w:val="20"/>
+        </w:rPr>
+        <w:t xml:space="preserve"> </w:t>
+      </w:r>
+      <w:r>
+        <w:rPr>
+          <w:rFonts w:ascii="Palatino Linotype" w:hAnsi="Palatino Linotype"/>
+          <w:sz w:val="20"/>
+          <w:szCs w:val="20"/>
+        </w:rPr>
+        <w:t>{% endif %}</w:t>
+      </w:r>
+      <w:r>
+        <w:rPr>
+          <w:rFonts w:ascii="Palatino Linotype" w:hAnsi="Palatino Linotype"/>
+          <w:sz w:val="20"/>
+          <w:szCs w:val="20"/>
+        </w:rPr>
+        <w:t>at the current rate set by the Court</w:t>
+      </w:r>
+      <w:r>
+        <w:rPr>
+          <w:rFonts w:ascii="Palatino Linotype" w:hAnsi="Palatino Linotype"/>
+          <w:sz w:val="20"/>
+          <w:szCs w:val="20"/>
+        </w:rPr>
+        <w:t xml:space="preserve">. All Community Service hours must be approved by </w:t>
+      </w:r>
+      <w:r>
+        <w:rPr>
+          <w:rFonts w:ascii="Palatino Linotype" w:hAnsi="Palatino Linotype"/>
+          <w:sz w:val="20"/>
+          <w:szCs w:val="20"/>
+        </w:rPr>
+        <w:t>Community Control</w:t>
+      </w:r>
+      <w:r>
+        <w:rPr>
+          <w:rFonts w:ascii="Palatino Linotype" w:hAnsi="Palatino Linotype"/>
+          <w:sz w:val="20"/>
+          <w:szCs w:val="20"/>
+        </w:rPr>
+        <w:t>.</w:t>
+      </w:r>
+      <w:r>
+        <w:rPr>
+          <w:rFonts w:ascii="Palatino Linotype" w:hAnsi="Palatino Linotype"/>
+          <w:sz w:val="20"/>
+          <w:szCs w:val="20"/>
+        </w:rPr>
+        <w:t>{% endif %}</w:t>
+      </w:r>
+      <w:r>
+        <w:rPr>
+          <w:rFonts w:ascii="Palatino Linotype" w:hAnsi="Palatino Linotype"/>
+          <w:sz w:val="20"/>
+          <w:szCs w:val="20"/>
+        </w:rPr>
+        <w:t xml:space="preserve">{% if </w:t>
+      </w:r>
+      <w:proofErr w:type="spellStart"/>
+      <w:r>
+        <w:rPr>
+          <w:rFonts w:ascii="Palatino Linotype" w:hAnsi="Palatino Linotype"/>
+          <w:sz w:val="20"/>
+          <w:szCs w:val="20"/>
+        </w:rPr>
+        <w:t>distracted_driving</w:t>
+      </w:r>
+      <w:proofErr w:type="spellEnd"/>
+      <w:r>
+        <w:rPr>
+          <w:rFonts w:ascii="Palatino Linotype" w:hAnsi="Palatino Linotype"/>
+          <w:sz w:val="20"/>
+          <w:szCs w:val="20"/>
+        </w:rPr>
+        <w:t xml:space="preserve"> is true %}{{‘\n\n’}}</w:t>
+      </w:r>
+      <w:r>
+        <w:rPr>
+          <w:rFonts w:ascii="Palatino Linotype" w:hAnsi="Palatino Linotype"/>
+          <w:sz w:val="20"/>
+          <w:szCs w:val="20"/>
+        </w:rPr>
+        <w:t>Defendant may elect to attend the distracted driving safety course (</w:t>
+      </w:r>
+      <w:r>
+        <w:rPr>
+          <w:rFonts w:ascii="Palatino Linotype" w:hAnsi="Palatino Linotype"/>
           <w:sz w:val="20"/>
           <w:szCs w:val="20"/>
           <w:u w:val="single"/>
         </w:rPr>
-        <w:t>Court costs in this case are waived</w:t>
-      </w:r>
-      <w:r>
-        <w:rPr>
-          <w:rFonts w:ascii="Palatino Linotype" w:hAnsi="Palatino Linotype"/>
-          <w:bCs/>
-          <w:sz w:val="20"/>
-          <w:szCs w:val="20"/>
-        </w:rPr>
-        <w:t xml:space="preserve">. </w:t>
-      </w:r>
-      <w:r>
-        <w:rPr>
-          <w:rFonts w:ascii="Palatino Linotype" w:hAnsi="Palatino Linotype"/>
-          <w:bCs/>
-          <w:sz w:val="20"/>
-          <w:szCs w:val="20"/>
-        </w:rPr>
-        <w:t>{% elif court_costs.ordered == ‘Imposed in companion case’ %}</w:t>
-      </w:r>
-      <w:r>
-        <w:rPr>
-          <w:rFonts w:ascii="Palatino Linotype" w:hAnsi="Palatino Linotype"/>
-          <w:bCs/>
-          <w:sz w:val="20"/>
-          <w:szCs w:val="20"/>
-          <w:u w:val="single"/>
-        </w:rPr>
-        <w:t>No court costs are imposed in this case, but court costs are imposed in Defendant’s companion case</w:t>
-      </w:r>
-      <w:r>
-        <w:rPr>
-          <w:rFonts w:ascii="Palatino Linotype" w:hAnsi="Palatino Linotype"/>
-          <w:bCs/>
-          <w:sz w:val="20"/>
-          <w:szCs w:val="20"/>
-        </w:rPr>
-        <w:t xml:space="preserve">. </w:t>
-      </w:r>
-      <w:r>
-        <w:rPr>
-          <w:rFonts w:ascii="Palatino Linotype" w:hAnsi="Palatino Linotype"/>
-          <w:bCs/>
-          <w:sz w:val="20"/>
-          <w:szCs w:val="20"/>
-        </w:rPr>
-        <w:t>{% elif court_costs.ordered == ‘No’ %}</w:t>
-      </w:r>
-      <w:r>
-        <w:rPr>
-          <w:rFonts w:ascii="Palatino Linotype" w:hAnsi="Palatino Linotype"/>
-          <w:bCs/>
-          <w:sz w:val="20"/>
-          <w:szCs w:val="20"/>
-          <w:u w:val="single"/>
-        </w:rPr>
-        <w:t>There are no court costs in this case</w:t>
-      </w:r>
-      <w:r>
-        <w:rPr>
-          <w:rFonts w:ascii="Palatino Linotype" w:hAnsi="Palatino Linotype"/>
-          <w:bCs/>
-          <w:sz w:val="20"/>
-          <w:szCs w:val="20"/>
-        </w:rPr>
-        <w:t xml:space="preserve">. </w:t>
-      </w:r>
-      <w:r>
-        <w:rPr>
-          <w:rFonts w:ascii="Palatino Linotype" w:hAnsi="Palatino Linotype"/>
-          <w:bCs/>
+        <w:t>http://www.drivertraining.ohio.gov/</w:t>
+      </w:r>
+      <w:r>
+        <w:rPr>
+          <w:rFonts w:ascii="Palatino Linotype" w:hAnsi="Palatino Linotype"/>
+          <w:sz w:val="20"/>
+          <w:szCs w:val="20"/>
+        </w:rPr>
+        <w:t xml:space="preserve">). </w:t>
+      </w:r>
+      <w:r>
+        <w:rPr>
+          <w:rFonts w:ascii="Palatino Linotype" w:hAnsi="Palatino Linotype"/>
+          <w:b/>
+          <w:bCs/>
+          <w:sz w:val="20"/>
+          <w:szCs w:val="20"/>
+        </w:rPr>
+        <w:t xml:space="preserve">If Defendant submits proof of completion of the course to the Clerk within 90 days of the offense, Defendant shall not be required to pay the fine and shall not have points assessed for the </w:t>
+      </w:r>
+      <w:r>
+        <w:rPr>
+          <w:rFonts w:ascii="Palatino Linotype" w:hAnsi="Palatino Linotype"/>
+          <w:b/>
+          <w:bCs/>
+          <w:sz w:val="20"/>
+          <w:szCs w:val="20"/>
+        </w:rPr>
+        <w:t xml:space="preserve">Operating </w:t>
+      </w:r>
+      <w:r>
+        <w:rPr>
+          <w:rFonts w:ascii="Palatino Linotype" w:hAnsi="Palatino Linotype"/>
+          <w:b/>
+          <w:bCs/>
+          <w:sz w:val="20"/>
+          <w:szCs w:val="20"/>
+        </w:rPr>
+        <w:t xml:space="preserve">a </w:t>
+      </w:r>
+      <w:r>
+        <w:rPr>
+          <w:rFonts w:ascii="Palatino Linotype" w:hAnsi="Palatino Linotype"/>
+          <w:b/>
+          <w:bCs/>
+          <w:sz w:val="20"/>
+          <w:szCs w:val="20"/>
+        </w:rPr>
+        <w:t>M</w:t>
+      </w:r>
+      <w:r>
+        <w:rPr>
+          <w:rFonts w:ascii="Palatino Linotype" w:hAnsi="Palatino Linotype"/>
+          <w:b/>
+          <w:bCs/>
+          <w:sz w:val="20"/>
+          <w:szCs w:val="20"/>
+        </w:rPr>
+        <w:t>otor Vehicle while using an Electronic</w:t>
+      </w:r>
+      <w:r>
+        <w:rPr>
+          <w:rFonts w:ascii="Palatino Linotype" w:hAnsi="Palatino Linotype"/>
+          <w:b/>
+          <w:bCs/>
+          <w:sz w:val="20"/>
+          <w:szCs w:val="20"/>
+        </w:rPr>
+        <w:t xml:space="preserve"> Device</w:t>
+      </w:r>
+      <w:r>
+        <w:rPr>
+          <w:rFonts w:ascii="Palatino Linotype" w:hAnsi="Palatino Linotype"/>
+          <w:b/>
+          <w:bCs/>
+          <w:sz w:val="20"/>
+          <w:szCs w:val="20"/>
+        </w:rPr>
+        <w:t xml:space="preserve"> </w:t>
+      </w:r>
+      <w:r>
+        <w:rPr>
+          <w:rFonts w:ascii="Palatino Linotype" w:hAnsi="Palatino Linotype"/>
+          <w:b/>
+          <w:bCs/>
+          <w:sz w:val="20"/>
+          <w:szCs w:val="20"/>
+        </w:rPr>
+        <w:t>offense.</w:t>
+      </w:r>
+      <w:r>
+        <w:rPr>
+          <w:rFonts w:ascii="Palatino Linotype" w:hAnsi="Palatino Linotype"/>
+          <w:sz w:val="20"/>
+          <w:szCs w:val="20"/>
+        </w:rPr>
+        <w:t xml:space="preserve"> If Defendant fails to submit proof of completion, the fine shall be paid and the Clerk shall notify the BMV that points are assessed.</w:t>
+      </w:r>
+      <w:r>
+        <w:rPr>
+          <w:rFonts w:ascii="Palatino Linotype" w:hAnsi="Palatino Linotype"/>
           <w:sz w:val="20"/>
           <w:szCs w:val="20"/>
         </w:rPr>
@@ -2295,473 +4397,33 @@
           <w:sz w:val="20"/>
           <w:szCs w:val="20"/>
         </w:rPr>
-        <w:t>The Defendant was</w:t>
-      </w:r>
-      <w:r>
-        <w:rPr>
-          <w:rFonts w:ascii="Palatino Linotype" w:hAnsi="Palatino Linotype"/>
-          <w:sz w:val="20"/>
-          <w:szCs w:val="20"/>
-        </w:rPr>
-        <w:t xml:space="preserve"> informed of the fines </w:t>
-      </w:r>
-      <w:r>
-        <w:rPr>
-          <w:rFonts w:ascii="Palatino Linotype" w:hAnsi="Palatino Linotype"/>
-          <w:b/>
-          <w:bCs/>
-          <w:sz w:val="20"/>
-          <w:szCs w:val="20"/>
-        </w:rPr>
-        <w:t xml:space="preserve">{% </w:t>
-      </w:r>
-      <w:r>
-        <w:rPr>
-          <w:rFonts w:ascii="Palatino Linotype" w:hAnsi="Palatino Linotype"/>
-          <w:bCs/>
-          <w:sz w:val="20"/>
-          <w:szCs w:val="20"/>
-        </w:rPr>
-        <w:t>if court_costs.ordered == ‘Yes’ %}</w:t>
-      </w:r>
-      <w:r>
-        <w:rPr>
-          <w:rFonts w:ascii="Palatino Linotype" w:hAnsi="Palatino Linotype"/>
-          <w:sz w:val="20"/>
-          <w:szCs w:val="20"/>
-        </w:rPr>
-        <w:t>and costs</w:t>
-      </w:r>
-      <w:r>
-        <w:rPr>
-          <w:rFonts w:ascii="Palatino Linotype" w:hAnsi="Palatino Linotype"/>
-          <w:sz w:val="20"/>
-          <w:szCs w:val="20"/>
-        </w:rPr>
-        <w:t xml:space="preserve"> {% endif %}</w:t>
-      </w:r>
-      <w:r>
-        <w:rPr>
-          <w:rFonts w:ascii="Palatino Linotype" w:hAnsi="Palatino Linotype"/>
-          <w:sz w:val="20"/>
-          <w:szCs w:val="20"/>
-        </w:rPr>
-        <w:t>owed,</w:t>
-      </w:r>
-      <w:r>
-        <w:rPr>
-          <w:rFonts w:ascii="Palatino Linotype" w:hAnsi="Palatino Linotype"/>
-          <w:sz w:val="20"/>
-          <w:szCs w:val="20"/>
-        </w:rPr>
-        <w:t xml:space="preserve"> and</w:t>
-      </w:r>
-      <w:r>
-        <w:rPr>
-          <w:rFonts w:ascii="Palatino Linotype" w:hAnsi="Palatino Linotype"/>
-          <w:sz w:val="20"/>
-          <w:szCs w:val="20"/>
-        </w:rPr>
-        <w:t xml:space="preserve"> Defendant expressed an ability to pay </w:t>
-      </w:r>
-      <w:r>
-        <w:rPr>
-          <w:rFonts w:ascii="Palatino Linotype" w:hAnsi="Palatino Linotype"/>
-          <w:b/>
-          <w:bCs/>
-          <w:sz w:val="20"/>
-          <w:szCs w:val="20"/>
-        </w:rPr>
-        <w:t xml:space="preserve">{{ </w:t>
-      </w:r>
-      <w:r>
-        <w:rPr>
-          <w:rFonts w:ascii="Palatino Linotype" w:hAnsi="Palatino Linotype"/>
-          <w:b/>
-          <w:bCs/>
-          <w:sz w:val="20"/>
-          <w:szCs w:val="20"/>
-        </w:rPr>
-        <w:t>court_costs.</w:t>
-      </w:r>
-      <w:r>
-        <w:rPr>
-          <w:rFonts w:ascii="Palatino Linotype" w:hAnsi="Palatino Linotype"/>
-          <w:b/>
-          <w:bCs/>
-          <w:sz w:val="20"/>
-          <w:szCs w:val="20"/>
-        </w:rPr>
-        <w:t>ability_to_pay_time }}</w:t>
-      </w:r>
-      <w:r>
-        <w:rPr>
-          <w:rFonts w:ascii="Palatino Linotype" w:hAnsi="Palatino Linotype"/>
-          <w:sz w:val="20"/>
-          <w:szCs w:val="20"/>
-        </w:rPr>
-        <w:t xml:space="preserve">. </w:t>
-      </w:r>
-      <w:bookmarkStart w:id="2" w:name="_Hlk94196527"/>
-      <w:r>
-        <w:rPr>
-          <w:rFonts w:ascii="Palatino Linotype" w:hAnsi="Palatino Linotype"/>
-          <w:sz w:val="20"/>
-          <w:szCs w:val="20"/>
-        </w:rPr>
-        <w:t>Absent further order, the Court finds Defendant is able and shall pay</w:t>
-      </w:r>
-      <w:r>
-        <w:rPr>
-          <w:rFonts w:ascii="Palatino Linotype" w:hAnsi="Palatino Linotype"/>
-          <w:sz w:val="20"/>
-          <w:szCs w:val="20"/>
-        </w:rPr>
-        <w:t xml:space="preserve"> the fines </w:t>
-      </w:r>
-      <w:r>
-        <w:rPr>
-          <w:rFonts w:ascii="Palatino Linotype" w:hAnsi="Palatino Linotype"/>
-          <w:b/>
-          <w:bCs/>
-          <w:sz w:val="20"/>
-          <w:szCs w:val="20"/>
-        </w:rPr>
-        <w:t xml:space="preserve">{% </w:t>
-      </w:r>
-      <w:r>
-        <w:rPr>
-          <w:rFonts w:ascii="Palatino Linotype" w:hAnsi="Palatino Linotype"/>
-          <w:bCs/>
-          <w:sz w:val="20"/>
-          <w:szCs w:val="20"/>
-        </w:rPr>
-        <w:t>if court_costs.ordered == ‘Yes’ %}</w:t>
-      </w:r>
-      <w:r>
-        <w:rPr>
-          <w:rFonts w:ascii="Palatino Linotype" w:hAnsi="Palatino Linotype"/>
-          <w:sz w:val="20"/>
-          <w:szCs w:val="20"/>
-        </w:rPr>
-        <w:t>and costs</w:t>
-      </w:r>
-      <w:r>
-        <w:rPr>
-          <w:rFonts w:ascii="Palatino Linotype" w:hAnsi="Palatino Linotype"/>
-          <w:sz w:val="20"/>
-          <w:szCs w:val="20"/>
-        </w:rPr>
-        <w:t xml:space="preserve"> {% endif %}</w:t>
-      </w:r>
-      <w:r>
-        <w:rPr>
-          <w:rFonts w:ascii="Palatino Linotype" w:hAnsi="Palatino Linotype"/>
-          <w:sz w:val="20"/>
-          <w:szCs w:val="20"/>
-        </w:rPr>
-        <w:t xml:space="preserve">in full by </w:t>
-      </w:r>
-      <w:bookmarkEnd w:id="2"/>
-      <w:r>
-        <w:rPr>
-          <w:rFonts w:ascii="Palatino Linotype" w:hAnsi="Palatino Linotype"/>
-          <w:b/>
-          <w:bCs/>
-          <w:sz w:val="20"/>
-          <w:szCs w:val="20"/>
-        </w:rPr>
-        <w:t xml:space="preserve">{{ </w:t>
-      </w:r>
-      <w:r>
-        <w:rPr>
-          <w:rFonts w:ascii="Palatino Linotype" w:hAnsi="Palatino Linotype"/>
-          <w:b/>
-          <w:bCs/>
-          <w:sz w:val="20"/>
-          <w:szCs w:val="20"/>
-        </w:rPr>
-        <w:t>court_costs.</w:t>
-      </w:r>
-      <w:r>
-        <w:rPr>
-          <w:rFonts w:ascii="Palatino Linotype" w:hAnsi="Palatino Linotype"/>
-          <w:b/>
-          <w:bCs/>
-          <w:sz w:val="20"/>
-          <w:szCs w:val="20"/>
-        </w:rPr>
-        <w:t>balance_due_date }}</w:t>
-      </w:r>
-      <w:r>
-        <w:rPr>
-          <w:rFonts w:ascii="Palatino Linotype" w:hAnsi="Palatino Linotype"/>
-          <w:sz w:val="20"/>
-          <w:szCs w:val="20"/>
-        </w:rPr>
-        <w:t xml:space="preserve">. </w:t>
-      </w:r>
-      <w:r>
-        <w:rPr>
-          <w:rFonts w:ascii="Palatino Linotype" w:hAnsi="Palatino Linotype"/>
-          <w:sz w:val="20"/>
-          <w:szCs w:val="20"/>
-        </w:rPr>
         <w:t xml:space="preserve">{% if </w:t>
       </w:r>
-      <w:r>
-        <w:rPr>
-          <w:rFonts w:ascii="Palatino Linotype" w:hAnsi="Palatino Linotype"/>
-          <w:sz w:val="20"/>
-          <w:szCs w:val="20"/>
-        </w:rPr>
-        <w:t>fines_and_costs_jail_credit is true</w:t>
-      </w:r>
-      <w:r>
-        <w:rPr>
-          <w:rFonts w:ascii="Palatino Linotype" w:hAnsi="Palatino Linotype"/>
-          <w:sz w:val="20"/>
-          <w:szCs w:val="20"/>
-        </w:rPr>
-        <w:t xml:space="preserve"> %}Defendant shall receive credit at $50/day for </w:t>
-      </w:r>
-      <w:r>
-        <w:rPr>
-          <w:rFonts w:ascii="Palatino Linotype" w:hAnsi="Palatino Linotype"/>
-          <w:b/>
-          <w:bCs/>
-          <w:sz w:val="20"/>
-          <w:szCs w:val="20"/>
-        </w:rPr>
-        <w:t xml:space="preserve">{{ </w:t>
-      </w:r>
-      <w:r>
-        <w:rPr>
-          <w:rFonts w:ascii="Palatino Linotype" w:hAnsi="Palatino Linotype"/>
-          <w:b/>
-          <w:bCs/>
-          <w:sz w:val="20"/>
-          <w:szCs w:val="20"/>
-        </w:rPr>
-        <w:t>fine_jail_days</w:t>
-      </w:r>
-      <w:r>
-        <w:rPr>
-          <w:rFonts w:ascii="Palatino Linotype" w:hAnsi="Palatino Linotype"/>
-          <w:b/>
-          <w:bCs/>
-          <w:sz w:val="20"/>
-          <w:szCs w:val="20"/>
-        </w:rPr>
-        <w:t xml:space="preserve"> }} </w:t>
-      </w:r>
-      <w:r>
-        <w:rPr>
-          <w:rFonts w:ascii="Palatino Linotype" w:hAnsi="Palatino Linotype"/>
-          <w:b/>
-          <w:bCs/>
-          <w:sz w:val="20"/>
-          <w:szCs w:val="20"/>
-        </w:rPr>
-        <w:t>jail day(s)</w:t>
-      </w:r>
-      <w:r>
-        <w:rPr>
-          <w:rFonts w:ascii="Palatino Linotype" w:hAnsi="Palatino Linotype"/>
-          <w:sz w:val="20"/>
-          <w:szCs w:val="20"/>
-        </w:rPr>
-        <w:t xml:space="preserve"> served for a non-jailable offense.</w:t>
-      </w:r>
-      <w:r>
-        <w:rPr>
-          <w:rFonts w:ascii="Palatino Linotype" w:hAnsi="Palatino Linotype"/>
-          <w:sz w:val="20"/>
-          <w:szCs w:val="20"/>
-        </w:rPr>
-        <w:t xml:space="preserve"> </w:t>
-      </w:r>
-      <w:r>
-        <w:rPr>
-          <w:rFonts w:ascii="Palatino Linotype" w:hAnsi="Palatino Linotype"/>
-          <w:sz w:val="20"/>
-          <w:szCs w:val="20"/>
-        </w:rPr>
-        <w:t>{% endif %}</w:t>
-      </w:r>
-      <w:r>
-        <w:rPr>
-          <w:rFonts w:ascii="Palatino Linotype" w:hAnsi="Palatino Linotype"/>
-          <w:sz w:val="20"/>
-          <w:szCs w:val="20"/>
-        </w:rPr>
-        <w:t>{% if court_costs.ability_to_pay_time != ‘forthwith’ %}</w:t>
-      </w:r>
-      <w:r>
-        <w:rPr>
-          <w:rFonts w:ascii="Palatino Linotype" w:hAnsi="Palatino Linotype"/>
-          <w:sz w:val="20"/>
-          <w:szCs w:val="20"/>
-        </w:rPr>
-        <w:t xml:space="preserve">Defendant may complete community service hours to satisfy fines </w:t>
-      </w:r>
-      <w:r>
-        <w:rPr>
-          <w:rFonts w:ascii="Palatino Linotype" w:hAnsi="Palatino Linotype"/>
-          <w:b/>
-          <w:bCs/>
-          <w:sz w:val="20"/>
-          <w:szCs w:val="20"/>
-        </w:rPr>
-        <w:t xml:space="preserve">{% </w:t>
-      </w:r>
-      <w:r>
-        <w:rPr>
-          <w:rFonts w:ascii="Palatino Linotype" w:hAnsi="Palatino Linotype"/>
-          <w:bCs/>
-          <w:sz w:val="20"/>
-          <w:szCs w:val="20"/>
-        </w:rPr>
-        <w:t>if court_costs.ordered == ‘Yes’ %}</w:t>
-      </w:r>
-      <w:r>
-        <w:rPr>
-          <w:rFonts w:ascii="Palatino Linotype" w:hAnsi="Palatino Linotype"/>
-          <w:sz w:val="20"/>
-          <w:szCs w:val="20"/>
-        </w:rPr>
-        <w:t>and costs</w:t>
-      </w:r>
-      <w:r>
-        <w:rPr>
-          <w:rFonts w:ascii="Palatino Linotype" w:hAnsi="Palatino Linotype"/>
-          <w:sz w:val="20"/>
-          <w:szCs w:val="20"/>
-        </w:rPr>
-        <w:t xml:space="preserve"> </w:t>
-      </w:r>
-      <w:r>
-        <w:rPr>
-          <w:rFonts w:ascii="Palatino Linotype" w:hAnsi="Palatino Linotype"/>
-          <w:sz w:val="20"/>
-          <w:szCs w:val="20"/>
-        </w:rPr>
-        <w:t>{% endif %}</w:t>
-      </w:r>
-      <w:r>
-        <w:rPr>
-          <w:rFonts w:ascii="Palatino Linotype" w:hAnsi="Palatino Linotype"/>
-          <w:sz w:val="20"/>
-          <w:szCs w:val="20"/>
-        </w:rPr>
-        <w:t>at the current rate set by the Court</w:t>
-      </w:r>
-      <w:r>
-        <w:rPr>
-          <w:rFonts w:ascii="Palatino Linotype" w:hAnsi="Palatino Linotype"/>
-          <w:sz w:val="20"/>
-          <w:szCs w:val="20"/>
-        </w:rPr>
-        <w:t xml:space="preserve">. All Community Service hours must be approved by </w:t>
-      </w:r>
-      <w:r>
-        <w:rPr>
-          <w:rFonts w:ascii="Palatino Linotype" w:hAnsi="Palatino Linotype"/>
-          <w:sz w:val="20"/>
-          <w:szCs w:val="20"/>
-        </w:rPr>
-        <w:t>Community Control</w:t>
-      </w:r>
-      <w:r>
-        <w:rPr>
-          <w:rFonts w:ascii="Palatino Linotype" w:hAnsi="Palatino Linotype"/>
-          <w:sz w:val="20"/>
-          <w:szCs w:val="20"/>
-        </w:rPr>
-        <w:t>.</w:t>
-      </w:r>
-      <w:r>
-        <w:rPr>
-          <w:rFonts w:ascii="Palatino Linotype" w:hAnsi="Palatino Linotype"/>
-          <w:sz w:val="20"/>
-          <w:szCs w:val="20"/>
-        </w:rPr>
-        <w:t>{% endif %}</w:t>
-      </w:r>
-      <w:r>
-        <w:rPr>
-          <w:rFonts w:ascii="Palatino Linotype" w:hAnsi="Palatino Linotype"/>
-          <w:sz w:val="20"/>
-          <w:szCs w:val="20"/>
-        </w:rPr>
-        <w:t>{% if distracted_driving is true %}{{‘\n\n’}}</w:t>
-      </w:r>
-      <w:r>
-        <w:rPr>
-          <w:rFonts w:ascii="Palatino Linotype" w:hAnsi="Palatino Linotype"/>
-          <w:sz w:val="20"/>
-          <w:szCs w:val="20"/>
-        </w:rPr>
-        <w:t>Defendant may elect to attend the distracted driving safety course (</w:t>
-      </w:r>
-      <w:r>
-        <w:rPr>
-          <w:rFonts w:ascii="Palatino Linotype" w:hAnsi="Palatino Linotype"/>
-          <w:sz w:val="20"/>
-          <w:szCs w:val="20"/>
-          <w:u w:val="single"/>
-        </w:rPr>
-        <w:t>http://www.drivertraining.ohio.gov/</w:t>
-      </w:r>
-      <w:r>
-        <w:rPr>
-          <w:rFonts w:ascii="Palatino Linotype" w:hAnsi="Palatino Linotype"/>
-          <w:sz w:val="20"/>
-          <w:szCs w:val="20"/>
-        </w:rPr>
-        <w:t xml:space="preserve">). </w:t>
-      </w:r>
-      <w:r>
-        <w:rPr>
-          <w:rFonts w:ascii="Palatino Linotype" w:hAnsi="Palatino Linotype"/>
-          <w:b/>
-          <w:bCs/>
-          <w:sz w:val="20"/>
-          <w:szCs w:val="20"/>
-        </w:rPr>
-        <w:t>If Defendant submits proof of completion of the course to the Clerk within 90 days of the offense, Defendant shall not be required to pay the fine and shall not have points assessed for the Driving While Texting offense.</w:t>
-      </w:r>
-      <w:r>
-        <w:rPr>
-          <w:rFonts w:ascii="Palatino Linotype" w:hAnsi="Palatino Linotype"/>
-          <w:sz w:val="20"/>
-          <w:szCs w:val="20"/>
-        </w:rPr>
-        <w:t xml:space="preserve"> If Defendant fails to submit proof of completion, the fine shall be paid and the Clerk shall notify the BMV that points are assessed.</w:t>
-      </w:r>
-      <w:r>
-        <w:rPr>
-          <w:rFonts w:ascii="Palatino Linotype" w:hAnsi="Palatino Linotype"/>
-          <w:sz w:val="20"/>
-          <w:szCs w:val="20"/>
-        </w:rPr>
-        <w:t>{% endif %}</w:t>
-      </w:r>
-      <w:r>
-        <w:rPr>
-          <w:rFonts w:ascii="Palatino Linotype" w:hAnsi="Palatino Linotype"/>
-          <w:sz w:val="20"/>
-          <w:szCs w:val="20"/>
-        </w:rPr>
-        <w:t>{% if community_service</w:t>
-      </w:r>
-      <w:r>
-        <w:rPr>
-          <w:rFonts w:ascii="Palatino Linotype" w:hAnsi="Palatino Linotype"/>
-          <w:sz w:val="20"/>
-          <w:szCs w:val="20"/>
-        </w:rPr>
-        <w:t xml:space="preserve">.ordered is true </w:t>
+      <w:proofErr w:type="spellStart"/>
+      <w:r>
+        <w:rPr>
+          <w:rFonts w:ascii="Palatino Linotype" w:hAnsi="Palatino Linotype"/>
+          <w:sz w:val="20"/>
+          <w:szCs w:val="20"/>
+        </w:rPr>
+        <w:t>community_service</w:t>
+      </w:r>
+      <w:r>
+        <w:rPr>
+          <w:rFonts w:ascii="Palatino Linotype" w:hAnsi="Palatino Linotype"/>
+          <w:sz w:val="20"/>
+          <w:szCs w:val="20"/>
+        </w:rPr>
+        <w:t>.ordered</w:t>
+      </w:r>
+      <w:proofErr w:type="spellEnd"/>
+      <w:r>
+        <w:rPr>
+          <w:rFonts w:ascii="Palatino Linotype" w:hAnsi="Palatino Linotype"/>
+          <w:sz w:val="20"/>
+          <w:szCs w:val="20"/>
+        </w:rPr>
+        <w:t xml:space="preserve"> is true </w:t>
       </w:r>
       <w:r>
         <w:rPr>
@@ -2831,6 +4493,7 @@
         </w:rPr>
         <w:t xml:space="preserve">{{ </w:t>
       </w:r>
+      <w:proofErr w:type="spellStart"/>
       <w:r>
         <w:rPr>
           <w:rFonts w:ascii="Palatino Linotype" w:hAnsi="Palatino Linotype"/>
@@ -2845,7 +4508,16 @@
           <w:sz w:val="20"/>
           <w:szCs w:val="20"/>
         </w:rPr>
-        <w:t>hours_of_service }}</w:t>
+        <w:t>hours_of_service</w:t>
+      </w:r>
+      <w:proofErr w:type="spellEnd"/>
+      <w:r>
+        <w:rPr>
+          <w:rFonts w:ascii="Palatino Linotype" w:hAnsi="Palatino Linotype"/>
+          <w:sz w:val="20"/>
+          <w:szCs w:val="20"/>
+        </w:rPr>
+        <w:t xml:space="preserve"> }}</w:t>
       </w:r>
       <w:r>
         <w:rPr>
@@ -2863,6 +4535,7 @@
         </w:rPr>
         <w:t xml:space="preserve">{{ </w:t>
       </w:r>
+      <w:proofErr w:type="spellStart"/>
       <w:r>
         <w:rPr>
           <w:rFonts w:ascii="Palatino Linotype" w:hAnsi="Palatino Linotype"/>
@@ -2877,7 +4550,16 @@
           <w:sz w:val="20"/>
           <w:szCs w:val="20"/>
         </w:rPr>
-        <w:t>days_to_complete_service }}</w:t>
+        <w:t>days_to_complete_service</w:t>
+      </w:r>
+      <w:proofErr w:type="spellEnd"/>
+      <w:r>
+        <w:rPr>
+          <w:rFonts w:ascii="Palatino Linotype" w:hAnsi="Palatino Linotype"/>
+          <w:sz w:val="20"/>
+          <w:szCs w:val="20"/>
+        </w:rPr>
+        <w:t xml:space="preserve"> }}</w:t>
       </w:r>
       <w:r>
         <w:rPr>
@@ -2911,6 +4593,7 @@
         </w:rPr>
         <w:t xml:space="preserve">{{ </w:t>
       </w:r>
+      <w:proofErr w:type="spellStart"/>
       <w:r>
         <w:rPr>
           <w:rFonts w:ascii="Palatino Linotype" w:hAnsi="Palatino Linotype"/>
@@ -2925,7 +4608,16 @@
           <w:sz w:val="20"/>
           <w:szCs w:val="20"/>
         </w:rPr>
-        <w:t>due_date_for_service }}</w:t>
+        <w:t>due_date_for_service</w:t>
+      </w:r>
+      <w:proofErr w:type="spellEnd"/>
+      <w:r>
+        <w:rPr>
+          <w:rFonts w:ascii="Palatino Linotype" w:hAnsi="Palatino Linotype"/>
+          <w:sz w:val="20"/>
+          <w:szCs w:val="20"/>
+        </w:rPr>
+        <w:t xml:space="preserve"> }}</w:t>
       </w:r>
       <w:r>
         <w:rPr>
@@ -2949,7 +4641,43 @@
           <w:sz w:val="20"/>
           <w:szCs w:val="20"/>
         </w:rPr>
-        <w:t>{% if fra_in_file is not none %}{% if fra_in_court is not none %}</w:t>
+        <w:t xml:space="preserve">{% if </w:t>
+      </w:r>
+      <w:proofErr w:type="spellStart"/>
+      <w:r>
+        <w:rPr>
+          <w:rFonts w:ascii="Palatino Linotype" w:hAnsi="Palatino Linotype"/>
+          <w:sz w:val="20"/>
+          <w:szCs w:val="20"/>
+        </w:rPr>
+        <w:t>fra_in_file</w:t>
+      </w:r>
+      <w:proofErr w:type="spellEnd"/>
+      <w:r>
+        <w:rPr>
+          <w:rFonts w:ascii="Palatino Linotype" w:hAnsi="Palatino Linotype"/>
+          <w:sz w:val="20"/>
+          <w:szCs w:val="20"/>
+        </w:rPr>
+        <w:t xml:space="preserve"> is not none %}{% if </w:t>
+      </w:r>
+      <w:proofErr w:type="spellStart"/>
+      <w:r>
+        <w:rPr>
+          <w:rFonts w:ascii="Palatino Linotype" w:hAnsi="Palatino Linotype"/>
+          <w:sz w:val="20"/>
+          <w:szCs w:val="20"/>
+        </w:rPr>
+        <w:t>fra_in_court</w:t>
+      </w:r>
+      <w:proofErr w:type="spellEnd"/>
+      <w:r>
+        <w:rPr>
+          <w:rFonts w:ascii="Palatino Linotype" w:hAnsi="Palatino Linotype"/>
+          <w:sz w:val="20"/>
+          <w:szCs w:val="20"/>
+        </w:rPr>
+        <w:t xml:space="preserve"> is not none %}</w:t>
       </w:r>
       <w:r>
         <w:rPr>
@@ -3018,7 +4746,27 @@
           <w:sz w:val="20"/>
           <w:szCs w:val="20"/>
         </w:rPr>
-        <w:t xml:space="preserve">{% if fra_in_file is true %} </w:t>
+        <w:t xml:space="preserve">{% if </w:t>
+      </w:r>
+      <w:proofErr w:type="spellStart"/>
+      <w:r>
+        <w:rPr>
+          <w:rFonts w:ascii="Palatino Linotype" w:hAnsi="Palatino Linotype"/>
+          <w:bCs/>
+          <w:sz w:val="20"/>
+          <w:szCs w:val="20"/>
+        </w:rPr>
+        <w:t>fra_in_file</w:t>
+      </w:r>
+      <w:proofErr w:type="spellEnd"/>
+      <w:r>
+        <w:rPr>
+          <w:rFonts w:ascii="Palatino Linotype" w:hAnsi="Palatino Linotype"/>
+          <w:bCs/>
+          <w:sz w:val="20"/>
+          <w:szCs w:val="20"/>
+        </w:rPr>
+        <w:t xml:space="preserve"> is true %} </w:t>
       </w:r>
       <w:r>
         <w:rPr>
@@ -3035,7 +4783,27 @@
           <w:sz w:val="20"/>
           <w:szCs w:val="20"/>
         </w:rPr>
-        <w:t xml:space="preserve">{% endif %}{% if fra_in_court is true %} </w:t>
+        <w:t xml:space="preserve">{% endif %}{% if </w:t>
+      </w:r>
+      <w:proofErr w:type="spellStart"/>
+      <w:r>
+        <w:rPr>
+          <w:rFonts w:ascii="Palatino Linotype" w:hAnsi="Palatino Linotype"/>
+          <w:bCs/>
+          <w:sz w:val="20"/>
+          <w:szCs w:val="20"/>
+        </w:rPr>
+        <w:t>fra_in_court</w:t>
+      </w:r>
+      <w:proofErr w:type="spellEnd"/>
+      <w:r>
+        <w:rPr>
+          <w:rFonts w:ascii="Palatino Linotype" w:hAnsi="Palatino Linotype"/>
+          <w:bCs/>
+          <w:sz w:val="20"/>
+          <w:szCs w:val="20"/>
+        </w:rPr>
+        <w:t xml:space="preserve"> is true %} </w:t>
       </w:r>
       <w:r>
         <w:rPr>
@@ -3068,7 +4836,47 @@
           <w:sz w:val="20"/>
           <w:szCs w:val="20"/>
         </w:rPr>
-        <w:t>{% endif %}{% if fra_in_file is false %}{% if fra_in_court is false %}</w:t>
+        <w:t xml:space="preserve">{% endif %}{% if </w:t>
+      </w:r>
+      <w:proofErr w:type="spellStart"/>
+      <w:r>
+        <w:rPr>
+          <w:rFonts w:ascii="Palatino Linotype" w:hAnsi="Palatino Linotype"/>
+          <w:bCs/>
+          <w:sz w:val="20"/>
+          <w:szCs w:val="20"/>
+        </w:rPr>
+        <w:t>fra_in_file</w:t>
+      </w:r>
+      <w:proofErr w:type="spellEnd"/>
+      <w:r>
+        <w:rPr>
+          <w:rFonts w:ascii="Palatino Linotype" w:hAnsi="Palatino Linotype"/>
+          <w:bCs/>
+          <w:sz w:val="20"/>
+          <w:szCs w:val="20"/>
+        </w:rPr>
+        <w:t xml:space="preserve"> is false %}{% if </w:t>
+      </w:r>
+      <w:proofErr w:type="spellStart"/>
+      <w:r>
+        <w:rPr>
+          <w:rFonts w:ascii="Palatino Linotype" w:hAnsi="Palatino Linotype"/>
+          <w:bCs/>
+          <w:sz w:val="20"/>
+          <w:szCs w:val="20"/>
+        </w:rPr>
+        <w:t>fra_in_court</w:t>
+      </w:r>
+      <w:proofErr w:type="spellEnd"/>
+      <w:r>
+        <w:rPr>
+          <w:rFonts w:ascii="Palatino Linotype" w:hAnsi="Palatino Linotype"/>
+          <w:bCs/>
+          <w:sz w:val="20"/>
+          <w:szCs w:val="20"/>
+        </w:rPr>
+        <w:t xml:space="preserve"> is false %}</w:t>
       </w:r>
       <w:r>
         <w:rPr>
@@ -3094,6 +4902,7 @@
         </w:rPr>
         <w:t xml:space="preserve">{% if </w:t>
       </w:r>
+      <w:proofErr w:type="spellStart"/>
       <w:r>
         <w:rPr>
           <w:rFonts w:ascii="Palatino Linotype" w:hAnsi="Palatino Linotype"/>
@@ -3108,7 +4917,16 @@
           <w:sz w:val="20"/>
           <w:szCs w:val="20"/>
         </w:rPr>
-        <w:t>.ordered is true</w:t>
+        <w:t>.ordered</w:t>
+      </w:r>
+      <w:proofErr w:type="spellEnd"/>
+      <w:r>
+        <w:rPr>
+          <w:rFonts w:ascii="Palatino Linotype" w:hAnsi="Palatino Linotype"/>
+          <w:sz w:val="20"/>
+          <w:szCs w:val="20"/>
+        </w:rPr>
+        <w:t xml:space="preserve"> is true</w:t>
       </w:r>
       <w:r>
         <w:rPr>
@@ -3151,7 +4969,97 @@
           <w:sz w:val="20"/>
           <w:szCs w:val="20"/>
         </w:rPr>
-        <w:t xml:space="preserve">Defendant’s {{ license_suspension.license_type }} license is suspended from {{ license_suspension.suspended_date }}, for a term of {{ license_suspension.suspension_term }}. {% if license_suspension.als_terminated is true %}The Administrative License Suspension is terminated and the OBMV form 2261 shall issue. {% endif %}{% if license_suspension.remedial_driving_class_required is true %}The </w:t>
+        <w:t xml:space="preserve">Defendant’s {{ </w:t>
+      </w:r>
+      <w:proofErr w:type="spellStart"/>
+      <w:r>
+        <w:rPr>
+          <w:rFonts w:ascii="Palatino Linotype" w:hAnsi="Palatino Linotype"/>
+          <w:sz w:val="20"/>
+          <w:szCs w:val="20"/>
+        </w:rPr>
+        <w:t>license_suspension.license_type</w:t>
+      </w:r>
+      <w:proofErr w:type="spellEnd"/>
+      <w:r>
+        <w:rPr>
+          <w:rFonts w:ascii="Palatino Linotype" w:hAnsi="Palatino Linotype"/>
+          <w:sz w:val="20"/>
+          <w:szCs w:val="20"/>
+        </w:rPr>
+        <w:t xml:space="preserve"> }} license is suspended from {{ </w:t>
+      </w:r>
+      <w:proofErr w:type="spellStart"/>
+      <w:r>
+        <w:rPr>
+          <w:rFonts w:ascii="Palatino Linotype" w:hAnsi="Palatino Linotype"/>
+          <w:sz w:val="20"/>
+          <w:szCs w:val="20"/>
+        </w:rPr>
+        <w:t>license_suspension.suspended_date</w:t>
+      </w:r>
+      <w:proofErr w:type="spellEnd"/>
+      <w:r>
+        <w:rPr>
+          <w:rFonts w:ascii="Palatino Linotype" w:hAnsi="Palatino Linotype"/>
+          <w:sz w:val="20"/>
+          <w:szCs w:val="20"/>
+        </w:rPr>
+        <w:t xml:space="preserve"> }}, for a term of {{ </w:t>
+      </w:r>
+      <w:proofErr w:type="spellStart"/>
+      <w:r>
+        <w:rPr>
+          <w:rFonts w:ascii="Palatino Linotype" w:hAnsi="Palatino Linotype"/>
+          <w:sz w:val="20"/>
+          <w:szCs w:val="20"/>
+        </w:rPr>
+        <w:t>license_suspension.suspension_term</w:t>
+      </w:r>
+      <w:proofErr w:type="spellEnd"/>
+      <w:r>
+        <w:rPr>
+          <w:rFonts w:ascii="Palatino Linotype" w:hAnsi="Palatino Linotype"/>
+          <w:sz w:val="20"/>
+          <w:szCs w:val="20"/>
+        </w:rPr>
+        <w:t xml:space="preserve"> }}. {% if </w:t>
+      </w:r>
+      <w:proofErr w:type="spellStart"/>
+      <w:r>
+        <w:rPr>
+          <w:rFonts w:ascii="Palatino Linotype" w:hAnsi="Palatino Linotype"/>
+          <w:sz w:val="20"/>
+          <w:szCs w:val="20"/>
+        </w:rPr>
+        <w:t>license_suspension.als_terminated</w:t>
+      </w:r>
+      <w:proofErr w:type="spellEnd"/>
+      <w:r>
+        <w:rPr>
+          <w:rFonts w:ascii="Palatino Linotype" w:hAnsi="Palatino Linotype"/>
+          <w:sz w:val="20"/>
+          <w:szCs w:val="20"/>
+        </w:rPr>
+        <w:t xml:space="preserve"> is true %}The Administrative License Suspension is terminated and the OBMV form 2261 shall issue. {% endif %}{% if </w:t>
+      </w:r>
+      <w:proofErr w:type="spellStart"/>
+      <w:r>
+        <w:rPr>
+          <w:rFonts w:ascii="Palatino Linotype" w:hAnsi="Palatino Linotype"/>
+          <w:sz w:val="20"/>
+          <w:szCs w:val="20"/>
+        </w:rPr>
+        <w:t>license_suspension.remedial_driving_class_required</w:t>
+      </w:r>
+      <w:proofErr w:type="spellEnd"/>
+      <w:r>
+        <w:rPr>
+          <w:rFonts w:ascii="Palatino Linotype" w:hAnsi="Palatino Linotype"/>
+          <w:sz w:val="20"/>
+          <w:szCs w:val="20"/>
+        </w:rPr>
+        <w:t xml:space="preserve"> is true %}The </w:t>
       </w:r>
       <w:r>
         <w:rPr>
@@ -3178,6 +5086,7 @@
         </w:rPr>
         <w:t xml:space="preserve">{% if </w:t>
       </w:r>
+      <w:proofErr w:type="spellStart"/>
       <w:r>
         <w:rPr>
           <w:rFonts w:ascii="Palatino Linotype" w:hAnsi="Palatino Linotype"/>
@@ -3202,6 +5111,7 @@
         </w:rPr>
         <w:t>required</w:t>
       </w:r>
+      <w:proofErr w:type="spellEnd"/>
       <w:r>
         <w:rPr>
           <w:rFonts w:ascii="Palatino Linotype" w:hAnsi="Palatino Linotype"/>
@@ -3258,6 +5168,7 @@
         </w:rPr>
         <w:t xml:space="preserve">{% if </w:t>
       </w:r>
+      <w:proofErr w:type="spellStart"/>
       <w:r>
         <w:rPr>
           <w:rFonts w:ascii="Palatino Linotype" w:hAnsi="Palatino Linotype"/>
@@ -3282,6 +5193,7 @@
         </w:rPr>
         <w:t>.ordered</w:t>
       </w:r>
+      <w:proofErr w:type="spellEnd"/>
       <w:r>
         <w:rPr>
           <w:rFonts w:ascii="Palatino Linotype" w:hAnsi="Palatino Linotype"/>
@@ -3343,6 +5255,7 @@
         </w:rPr>
         <w:t xml:space="preserve">{{ </w:t>
       </w:r>
+      <w:proofErr w:type="spellStart"/>
       <w:r>
         <w:rPr>
           <w:rFonts w:ascii="Palatino Linotype" w:hAnsi="Palatino Linotype"/>
@@ -3357,7 +5270,16 @@
           <w:sz w:val="20"/>
           <w:szCs w:val="20"/>
         </w:rPr>
-        <w:t>terms }}</w:t>
+        <w:t>terms</w:t>
+      </w:r>
+      <w:proofErr w:type="spellEnd"/>
+      <w:r>
+        <w:rPr>
+          <w:rFonts w:ascii="Palatino Linotype" w:hAnsi="Palatino Linotype"/>
+          <w:sz w:val="20"/>
+          <w:szCs w:val="20"/>
+        </w:rPr>
+        <w:t xml:space="preserve"> }}</w:t>
       </w:r>
       <w:r>
         <w:rPr>
@@ -3482,8 +5404,8 @@
         </w:rPr>
         <w:t>_</w:t>
       </w:r>
-      <w:bookmarkStart w:id="3" w:name="_Hlk160192460"/>
-      <w:bookmarkStart w:id="4" w:name="_Hlk160203356"/>
+      <w:bookmarkStart w:id="2" w:name="_Hlk160192460"/>
+      <w:bookmarkStart w:id="3" w:name="_Hlk160203356"/>
       <w:r>
         <w:rPr>
           <w:rFonts w:ascii="Palatino Linotype" w:hAnsi="Palatino Linotype"/>
@@ -3525,8 +5447,8 @@
         </w:rPr>
         <w:fldChar w:fldCharType="end"/>
       </w:r>
+      <w:bookmarkEnd w:id="2"/>
       <w:bookmarkEnd w:id="3"/>
-      <w:bookmarkEnd w:id="4"/>
     </w:p>
     <w:p>
       <w:pPr>
@@ -3564,15 +5486,33 @@
           <w:sz w:val="20"/>
           <w:szCs w:val="20"/>
         </w:rPr>
-        <w:t>{{ judicial_officer.officer_</w:t>
-      </w:r>
-      <w:r>
-        <w:rPr>
-          <w:rFonts w:ascii="Palatino Linotype" w:hAnsi="Palatino Linotype"/>
-          <w:sz w:val="20"/>
-          <w:szCs w:val="20"/>
-        </w:rPr>
-        <w:t>type }}</w:t>
+        <w:t xml:space="preserve">{{ </w:t>
+      </w:r>
+      <w:proofErr w:type="spellStart"/>
+      <w:r>
+        <w:rPr>
+          <w:rFonts w:ascii="Palatino Linotype" w:hAnsi="Palatino Linotype"/>
+          <w:sz w:val="20"/>
+          <w:szCs w:val="20"/>
+        </w:rPr>
+        <w:t>judicial_officer.officer_</w:t>
+      </w:r>
+      <w:r>
+        <w:rPr>
+          <w:rFonts w:ascii="Palatino Linotype" w:hAnsi="Palatino Linotype"/>
+          <w:sz w:val="20"/>
+          <w:szCs w:val="20"/>
+        </w:rPr>
+        <w:t>type</w:t>
+      </w:r>
+      <w:proofErr w:type="spellEnd"/>
+      <w:r>
+        <w:rPr>
+          <w:rFonts w:ascii="Palatino Linotype" w:hAnsi="Palatino Linotype"/>
+          <w:sz w:val="20"/>
+          <w:szCs w:val="20"/>
+        </w:rPr>
+        <w:t xml:space="preserve"> }}</w:t>
       </w:r>
       <w:r>
         <w:rPr>
@@ -3588,7 +5528,16 @@
           <w:sz w:val="20"/>
           <w:szCs w:val="20"/>
         </w:rPr>
-        <w:t>{{ judicial_officer</w:t>
+        <w:t xml:space="preserve">{{ </w:t>
+      </w:r>
+      <w:proofErr w:type="spellStart"/>
+      <w:r>
+        <w:rPr>
+          <w:rFonts w:ascii="Palatino Linotype" w:hAnsi="Palatino Linotype"/>
+          <w:sz w:val="20"/>
+          <w:szCs w:val="20"/>
+        </w:rPr>
+        <w:t>judicial_officer</w:t>
       </w:r>
       <w:r>
         <w:rPr>
@@ -3598,6 +5547,7 @@
         </w:rPr>
         <w:t>.first_name</w:t>
       </w:r>
+      <w:proofErr w:type="spellEnd"/>
       <w:r>
         <w:rPr>
           <w:rFonts w:ascii="Palatino Linotype" w:hAnsi="Palatino Linotype"/>
@@ -3620,7 +5570,16 @@
           <w:sz w:val="20"/>
           <w:szCs w:val="20"/>
         </w:rPr>
-        <w:t>{{ judicial_officer</w:t>
+        <w:t xml:space="preserve">{{ </w:t>
+      </w:r>
+      <w:proofErr w:type="spellStart"/>
+      <w:r>
+        <w:rPr>
+          <w:rFonts w:ascii="Palatino Linotype" w:hAnsi="Palatino Linotype"/>
+          <w:sz w:val="20"/>
+          <w:szCs w:val="20"/>
+        </w:rPr>
+        <w:t>judicial_officer</w:t>
       </w:r>
       <w:r>
         <w:rPr>
@@ -3630,6 +5589,7 @@
         </w:rPr>
         <w:t>.last_name</w:t>
       </w:r>
+      <w:proofErr w:type="spellEnd"/>
       <w:r>
         <w:rPr>
           <w:rFonts w:ascii="Palatino Linotype" w:hAnsi="Palatino Linotype"/>
@@ -3675,7 +5635,17 @@
           <w:sz w:val="20"/>
           <w:szCs w:val="20"/>
         </w:rPr>
-        <w:t>% if judicial_of</w:t>
+        <w:t xml:space="preserve">% if </w:t>
+      </w:r>
+      <w:proofErr w:type="spellStart"/>
+      <w:r>
+        <w:rPr>
+          <w:rFonts w:ascii="Palatino Linotype" w:hAnsi="Palatino Linotype"/>
+          <w:bCs/>
+          <w:sz w:val="20"/>
+          <w:szCs w:val="20"/>
+        </w:rPr>
+        <w:t>judicial_of</w:t>
       </w:r>
       <w:r>
         <w:rPr>
@@ -3702,7 +5672,17 @@
           <w:sz w:val="20"/>
           <w:szCs w:val="20"/>
         </w:rPr>
-        <w:t>_type  ==  ‘Magistrate’ %}</w:t>
+        <w:t>_type</w:t>
+      </w:r>
+      <w:proofErr w:type="spellEnd"/>
+      <w:r>
+        <w:rPr>
+          <w:rFonts w:ascii="Palatino Linotype" w:hAnsi="Palatino Linotype"/>
+          <w:bCs/>
+          <w:sz w:val="20"/>
+          <w:szCs w:val="20"/>
+        </w:rPr>
+        <w:t xml:space="preserve">  ==  ‘Magistrate’ %}</w:t>
       </w:r>
     </w:p>
     <w:p>
@@ -3860,7 +5840,43 @@
           <w:sz w:val="16"/>
           <w:szCs w:val="16"/>
         </w:rPr>
-        <w:t>Prosecutor’s Office: PS    OM     EM; Defendant’s Attorney: PS     OM     EM; {{ defendant.first_name }} {{ defendant.last_name}}: PS     OM     EM;</w:t>
+        <w:t xml:space="preserve">Prosecutor’s Office: PS    OM     EM; Defendant’s Attorney: PS     OM     EM; {{ </w:t>
+      </w:r>
+      <w:proofErr w:type="spellStart"/>
+      <w:r>
+        <w:rPr>
+          <w:rFonts w:ascii="Palatino Linotype" w:hAnsi="Palatino Linotype"/>
+          <w:sz w:val="16"/>
+          <w:szCs w:val="16"/>
+        </w:rPr>
+        <w:t>defendant.first_name</w:t>
+      </w:r>
+      <w:proofErr w:type="spellEnd"/>
+      <w:r>
+        <w:rPr>
+          <w:rFonts w:ascii="Palatino Linotype" w:hAnsi="Palatino Linotype"/>
+          <w:sz w:val="16"/>
+          <w:szCs w:val="16"/>
+        </w:rPr>
+        <w:t xml:space="preserve"> }} {{ </w:t>
+      </w:r>
+      <w:proofErr w:type="spellStart"/>
+      <w:r>
+        <w:rPr>
+          <w:rFonts w:ascii="Palatino Linotype" w:hAnsi="Palatino Linotype"/>
+          <w:sz w:val="16"/>
+          <w:szCs w:val="16"/>
+        </w:rPr>
+        <w:t>defendant.last_name</w:t>
+      </w:r>
+      <w:proofErr w:type="spellEnd"/>
+      <w:r>
+        <w:rPr>
+          <w:rFonts w:ascii="Palatino Linotype" w:hAnsi="Palatino Linotype"/>
+          <w:sz w:val="16"/>
+          <w:szCs w:val="16"/>
+        </w:rPr>
+        <w:t>}}: PS     OM     EM;</w:t>
       </w:r>
       <w:r>
         <w:rPr>
@@ -3934,7 +5950,7 @@
 </file>
 
 <file path=word/endnotes.xml><?xml version="1.0" encoding="utf-8"?>
-<w:endnotes xmlns:wpc="http://schemas.microsoft.com/office/word/2010/wordprocessingCanvas" xmlns:cx="http://schemas.microsoft.com/office/drawing/2014/chartex" xmlns:cx1="http://schemas.microsoft.com/office/drawing/2015/9/8/chartex" xmlns:cx2="http://schemas.microsoft.com/office/drawing/2015/10/21/chartex" xmlns:cx3="http://schemas.microsoft.com/office/drawing/2016/5/9/chartex" xmlns:cx4="http://schemas.microsoft.com/office/drawing/2016/5/10/chartex" xmlns:cx5="http://schemas.microsoft.com/office/drawing/2016/5/11/chartex" xmlns:cx6="http://schemas.microsoft.com/office/drawing/2016/5/12/chartex" xmlns:cx7="http://schemas.microsoft.com/office/drawing/2016/5/13/chartex" xmlns:cx8="http://schemas.microsoft.com/office/drawing/2016/5/14/chartex" xmlns:mc="http://schemas.openxmlformats.org/markup-compatibility/2006" xmlns:aink="http://schemas.microsoft.com/office/drawing/2016/ink" xmlns:am3d="http://schemas.microsoft.com/office/drawing/2017/model3d" xmlns:o="urn:schemas-microsoft-com:office:office" xmlns:oel="http://schemas.microsoft.com/office/2019/extlst" xmlns:r="http://schemas.openxmlformats.org/officeDocument/2006/relationships" xmlns:m="http://schemas.openxmlformats.org/officeDocument/2006/math" xmlns:v="urn:schemas-microsoft-com:vml" xmlns:wp14="http://schemas.microsoft.com/office/word/2010/wordprocessingDrawing" xmlns:wp="http://schemas.openxmlformats.org/drawingml/2006/wordprocessingDrawing" xmlns:w10="urn:schemas-microsoft-com:office:word" xmlns:w="http://schemas.openxmlformats.org/wordprocessingml/2006/main" xmlns:w14="http://schemas.microsoft.com/office/word/2010/wordml" xmlns:w15="http://schemas.microsoft.com/office/word/2012/wordml" xmlns:w16cex="http://schemas.microsoft.com/office/word/2018/wordml/cex" xmlns:w16cid="http://schemas.microsoft.com/office/word/2016/wordml/cid" xmlns:w16="http://schemas.microsoft.com/office/word/2018/wordml" xmlns:w16sdtdh="http://schemas.microsoft.com/office/word/2020/wordml/sdtdatahash" xmlns:w16se="http://schemas.microsoft.com/office/word/2015/wordml/symex" xmlns:wpg="http://schemas.microsoft.com/office/word/2010/wordprocessingGroup" xmlns:wpi="http://schemas.microsoft.com/office/word/2010/wordprocessingInk" xmlns:wne="http://schemas.microsoft.com/office/word/2006/wordml" xmlns:wps="http://schemas.microsoft.com/office/word/2010/wordprocessingShape" mc:Ignorable="w14 w15 w16se w16cid w16 w16cex w16sdtdh wp14">
+<w:endnotes xmlns:wpc="http://schemas.microsoft.com/office/word/2010/wordprocessingCanvas" xmlns:cx="http://schemas.microsoft.com/office/drawing/2014/chartex" xmlns:cx1="http://schemas.microsoft.com/office/drawing/2015/9/8/chartex" xmlns:cx2="http://schemas.microsoft.com/office/drawing/2015/10/21/chartex" xmlns:cx3="http://schemas.microsoft.com/office/drawing/2016/5/9/chartex" xmlns:cx4="http://schemas.microsoft.com/office/drawing/2016/5/10/chartex" xmlns:cx5="http://schemas.microsoft.com/office/drawing/2016/5/11/chartex" xmlns:cx6="http://schemas.microsoft.com/office/drawing/2016/5/12/chartex" xmlns:cx7="http://schemas.microsoft.com/office/drawing/2016/5/13/chartex" xmlns:cx8="http://schemas.microsoft.com/office/drawing/2016/5/14/chartex" xmlns:mc="http://schemas.openxmlformats.org/markup-compatibility/2006" xmlns:aink="http://schemas.microsoft.com/office/drawing/2016/ink" xmlns:am3d="http://schemas.microsoft.com/office/drawing/2017/model3d" xmlns:o="urn:schemas-microsoft-com:office:office" xmlns:oel="http://schemas.microsoft.com/office/2019/extlst" xmlns:r="http://schemas.openxmlformats.org/officeDocument/2006/relationships" xmlns:m="http://schemas.openxmlformats.org/officeDocument/2006/math" xmlns:v="urn:schemas-microsoft-com:vml" xmlns:wp14="http://schemas.microsoft.com/office/word/2010/wordprocessingDrawing" xmlns:wp="http://schemas.openxmlformats.org/drawingml/2006/wordprocessingDrawing" xmlns:w10="urn:schemas-microsoft-com:office:word" xmlns:w="http://schemas.openxmlformats.org/wordprocessingml/2006/main" xmlns:w14="http://schemas.microsoft.com/office/word/2010/wordml" xmlns:w15="http://schemas.microsoft.com/office/word/2012/wordml" xmlns:w16cex="http://schemas.microsoft.com/office/word/2018/wordml/cex" xmlns:w16cid="http://schemas.microsoft.com/office/word/2016/wordml/cid" xmlns:w16="http://schemas.microsoft.com/office/word/2018/wordml" xmlns:w16du="http://schemas.microsoft.com/office/word/2023/wordml/word16du" xmlns:w16sdtdh="http://schemas.microsoft.com/office/word/2020/wordml/sdtdatahash" xmlns:w16se="http://schemas.microsoft.com/office/word/2015/wordml/symex" xmlns:wpg="http://schemas.microsoft.com/office/word/2010/wordprocessingGroup" xmlns:wpi="http://schemas.microsoft.com/office/word/2010/wordprocessingInk" xmlns:wne="http://schemas.microsoft.com/office/word/2006/wordml" xmlns:wps="http://schemas.microsoft.com/office/word/2010/wordprocessingShape" mc:Ignorable="w14 w15 w16se w16cid w16 w16cex w16sdtdh w16du wp14">
   <w:endnote w:type="separator" w:id="-1">
     <w:p>
       <w:r>
@@ -3953,7 +5969,7 @@
 </file>
 
 <file path=word/footer1.xml><?xml version="1.0" encoding="utf-8"?>
-<w:ftr xmlns:wpc="http://schemas.microsoft.com/office/word/2010/wordprocessingCanvas" xmlns:cx="http://schemas.microsoft.com/office/drawing/2014/chartex" xmlns:cx1="http://schemas.microsoft.com/office/drawing/2015/9/8/chartex" xmlns:cx2="http://schemas.microsoft.com/office/drawing/2015/10/21/chartex" xmlns:cx3="http://schemas.microsoft.com/office/drawing/2016/5/9/chartex" xmlns:cx4="http://schemas.microsoft.com/office/drawing/2016/5/10/chartex" xmlns:cx5="http://schemas.microsoft.com/office/drawing/2016/5/11/chartex" xmlns:cx6="http://schemas.microsoft.com/office/drawing/2016/5/12/chartex" xmlns:cx7="http://schemas.microsoft.com/office/drawing/2016/5/13/chartex" xmlns:cx8="http://schemas.microsoft.com/office/drawing/2016/5/14/chartex" xmlns:mc="http://schemas.openxmlformats.org/markup-compatibility/2006" xmlns:aink="http://schemas.microsoft.com/office/drawing/2016/ink" xmlns:am3d="http://schemas.microsoft.com/office/drawing/2017/model3d" xmlns:o="urn:schemas-microsoft-com:office:office" xmlns:oel="http://schemas.microsoft.com/office/2019/extlst" xmlns:r="http://schemas.openxmlformats.org/officeDocument/2006/relationships" xmlns:m="http://schemas.openxmlformats.org/officeDocument/2006/math" xmlns:v="urn:schemas-microsoft-com:vml" xmlns:wp14="http://schemas.microsoft.com/office/word/2010/wordprocessingDrawing" xmlns:wp="http://schemas.openxmlformats.org/drawingml/2006/wordprocessingDrawing" xmlns:w10="urn:schemas-microsoft-com:office:word" xmlns:w="http://schemas.openxmlformats.org/wordprocessingml/2006/main" xmlns:w14="http://schemas.microsoft.com/office/word/2010/wordml" xmlns:w15="http://schemas.microsoft.com/office/word/2012/wordml" xmlns:w16cex="http://schemas.microsoft.com/office/word/2018/wordml/cex" xmlns:w16cid="http://schemas.microsoft.com/office/word/2016/wordml/cid" xmlns:w16="http://schemas.microsoft.com/office/word/2018/wordml" xmlns:w16sdtdh="http://schemas.microsoft.com/office/word/2020/wordml/sdtdatahash" xmlns:w16se="http://schemas.microsoft.com/office/word/2015/wordml/symex" xmlns:wpg="http://schemas.microsoft.com/office/word/2010/wordprocessingGroup" xmlns:wpi="http://schemas.microsoft.com/office/word/2010/wordprocessingInk" xmlns:wne="http://schemas.microsoft.com/office/word/2006/wordml" xmlns:wps="http://schemas.microsoft.com/office/word/2010/wordprocessingShape" mc:Ignorable="w14 w15 w16se w16cid w16 w16cex w16sdtdh wp14">
+<w:ftr xmlns:wpc="http://schemas.microsoft.com/office/word/2010/wordprocessingCanvas" xmlns:cx="http://schemas.microsoft.com/office/drawing/2014/chartex" xmlns:cx1="http://schemas.microsoft.com/office/drawing/2015/9/8/chartex" xmlns:cx2="http://schemas.microsoft.com/office/drawing/2015/10/21/chartex" xmlns:cx3="http://schemas.microsoft.com/office/drawing/2016/5/9/chartex" xmlns:cx4="http://schemas.microsoft.com/office/drawing/2016/5/10/chartex" xmlns:cx5="http://schemas.microsoft.com/office/drawing/2016/5/11/chartex" xmlns:cx6="http://schemas.microsoft.com/office/drawing/2016/5/12/chartex" xmlns:cx7="http://schemas.microsoft.com/office/drawing/2016/5/13/chartex" xmlns:cx8="http://schemas.microsoft.com/office/drawing/2016/5/14/chartex" xmlns:mc="http://schemas.openxmlformats.org/markup-compatibility/2006" xmlns:aink="http://schemas.microsoft.com/office/drawing/2016/ink" xmlns:am3d="http://schemas.microsoft.com/office/drawing/2017/model3d" xmlns:o="urn:schemas-microsoft-com:office:office" xmlns:oel="http://schemas.microsoft.com/office/2019/extlst" xmlns:r="http://schemas.openxmlformats.org/officeDocument/2006/relationships" xmlns:m="http://schemas.openxmlformats.org/officeDocument/2006/math" xmlns:v="urn:schemas-microsoft-com:vml" xmlns:wp14="http://schemas.microsoft.com/office/word/2010/wordprocessingDrawing" xmlns:wp="http://schemas.openxmlformats.org/drawingml/2006/wordprocessingDrawing" xmlns:w10="urn:schemas-microsoft-com:office:word" xmlns:w="http://schemas.openxmlformats.org/wordprocessingml/2006/main" xmlns:w14="http://schemas.microsoft.com/office/word/2010/wordml" xmlns:w15="http://schemas.microsoft.com/office/word/2012/wordml" xmlns:w16cex="http://schemas.microsoft.com/office/word/2018/wordml/cex" xmlns:w16cid="http://schemas.microsoft.com/office/word/2016/wordml/cid" xmlns:w16="http://schemas.microsoft.com/office/word/2018/wordml" xmlns:w16du="http://schemas.microsoft.com/office/word/2023/wordml/word16du" xmlns:w16sdtdh="http://schemas.microsoft.com/office/word/2020/wordml/sdtdatahash" xmlns:w16se="http://schemas.microsoft.com/office/word/2015/wordml/symex" xmlns:wpg="http://schemas.microsoft.com/office/word/2010/wordprocessingGroup" xmlns:wpi="http://schemas.microsoft.com/office/word/2010/wordprocessingInk" xmlns:wne="http://schemas.microsoft.com/office/word/2006/wordml" xmlns:wps="http://schemas.microsoft.com/office/word/2010/wordprocessingShape" mc:Ignorable="w14 w15 w16se w16cid w16 w16cex w16sdtdh w16du wp14">
   <w:p>
     <w:pPr>
       <w:pStyle w:val="Footer"/>
@@ -3963,7 +5979,7 @@
 </file>
 
 <file path=word/footer2.xml><?xml version="1.0" encoding="utf-8"?>
-<w:ftr xmlns:wpc="http://schemas.microsoft.com/office/word/2010/wordprocessingCanvas" xmlns:cx="http://schemas.microsoft.com/office/drawing/2014/chartex" xmlns:cx1="http://schemas.microsoft.com/office/drawing/2015/9/8/chartex" xmlns:cx2="http://schemas.microsoft.com/office/drawing/2015/10/21/chartex" xmlns:cx3="http://schemas.microsoft.com/office/drawing/2016/5/9/chartex" xmlns:cx4="http://schemas.microsoft.com/office/drawing/2016/5/10/chartex" xmlns:cx5="http://schemas.microsoft.com/office/drawing/2016/5/11/chartex" xmlns:cx6="http://schemas.microsoft.com/office/drawing/2016/5/12/chartex" xmlns:cx7="http://schemas.microsoft.com/office/drawing/2016/5/13/chartex" xmlns:cx8="http://schemas.microsoft.com/office/drawing/2016/5/14/chartex" xmlns:mc="http://schemas.openxmlformats.org/markup-compatibility/2006" xmlns:aink="http://schemas.microsoft.com/office/drawing/2016/ink" xmlns:am3d="http://schemas.microsoft.com/office/drawing/2017/model3d" xmlns:o="urn:schemas-microsoft-com:office:office" xmlns:oel="http://schemas.microsoft.com/office/2019/extlst" xmlns:r="http://schemas.openxmlformats.org/officeDocument/2006/relationships" xmlns:m="http://schemas.openxmlformats.org/officeDocument/2006/math" xmlns:v="urn:schemas-microsoft-com:vml" xmlns:wp14="http://schemas.microsoft.com/office/word/2010/wordprocessingDrawing" xmlns:wp="http://schemas.openxmlformats.org/drawingml/2006/wordprocessingDrawing" xmlns:w10="urn:schemas-microsoft-com:office:word" xmlns:w="http://schemas.openxmlformats.org/wordprocessingml/2006/main" xmlns:w14="http://schemas.microsoft.com/office/word/2010/wordml" xmlns:w15="http://schemas.microsoft.com/office/word/2012/wordml" xmlns:w16cex="http://schemas.microsoft.com/office/word/2018/wordml/cex" xmlns:w16cid="http://schemas.microsoft.com/office/word/2016/wordml/cid" xmlns:w16="http://schemas.microsoft.com/office/word/2018/wordml" xmlns:w16sdtdh="http://schemas.microsoft.com/office/word/2020/wordml/sdtdatahash" xmlns:w16se="http://schemas.microsoft.com/office/word/2015/wordml/symex" xmlns:wpg="http://schemas.microsoft.com/office/word/2010/wordprocessingGroup" xmlns:wpi="http://schemas.microsoft.com/office/word/2010/wordprocessingInk" xmlns:wne="http://schemas.microsoft.com/office/word/2006/wordml" xmlns:wps="http://schemas.microsoft.com/office/word/2010/wordprocessingShape" mc:Ignorable="w14 w15 w16se w16cid w16 w16cex w16sdtdh wp14">
+<w:ftr xmlns:wpc="http://schemas.microsoft.com/office/word/2010/wordprocessingCanvas" xmlns:cx="http://schemas.microsoft.com/office/drawing/2014/chartex" xmlns:cx1="http://schemas.microsoft.com/office/drawing/2015/9/8/chartex" xmlns:cx2="http://schemas.microsoft.com/office/drawing/2015/10/21/chartex" xmlns:cx3="http://schemas.microsoft.com/office/drawing/2016/5/9/chartex" xmlns:cx4="http://schemas.microsoft.com/office/drawing/2016/5/10/chartex" xmlns:cx5="http://schemas.microsoft.com/office/drawing/2016/5/11/chartex" xmlns:cx6="http://schemas.microsoft.com/office/drawing/2016/5/12/chartex" xmlns:cx7="http://schemas.microsoft.com/office/drawing/2016/5/13/chartex" xmlns:cx8="http://schemas.microsoft.com/office/drawing/2016/5/14/chartex" xmlns:mc="http://schemas.openxmlformats.org/markup-compatibility/2006" xmlns:aink="http://schemas.microsoft.com/office/drawing/2016/ink" xmlns:am3d="http://schemas.microsoft.com/office/drawing/2017/model3d" xmlns:o="urn:schemas-microsoft-com:office:office" xmlns:oel="http://schemas.microsoft.com/office/2019/extlst" xmlns:r="http://schemas.openxmlformats.org/officeDocument/2006/relationships" xmlns:m="http://schemas.openxmlformats.org/officeDocument/2006/math" xmlns:v="urn:schemas-microsoft-com:vml" xmlns:wp14="http://schemas.microsoft.com/office/word/2010/wordprocessingDrawing" xmlns:wp="http://schemas.openxmlformats.org/drawingml/2006/wordprocessingDrawing" xmlns:w10="urn:schemas-microsoft-com:office:word" xmlns:w="http://schemas.openxmlformats.org/wordprocessingml/2006/main" xmlns:w14="http://schemas.microsoft.com/office/word/2010/wordml" xmlns:w15="http://schemas.microsoft.com/office/word/2012/wordml" xmlns:w16cex="http://schemas.microsoft.com/office/word/2018/wordml/cex" xmlns:w16cid="http://schemas.microsoft.com/office/word/2016/wordml/cid" xmlns:w16="http://schemas.microsoft.com/office/word/2018/wordml" xmlns:w16du="http://schemas.microsoft.com/office/word/2023/wordml/word16du" xmlns:w16sdtdh="http://schemas.microsoft.com/office/word/2020/wordml/sdtdatahash" xmlns:w16se="http://schemas.microsoft.com/office/word/2015/wordml/symex" xmlns:wpg="http://schemas.microsoft.com/office/word/2010/wordprocessingGroup" xmlns:wpi="http://schemas.microsoft.com/office/word/2010/wordprocessingInk" xmlns:wne="http://schemas.microsoft.com/office/word/2006/wordml" xmlns:wps="http://schemas.microsoft.com/office/word/2010/wordprocessingShape" mc:Ignorable="w14 w15 w16se w16cid w16 w16cex w16sdtdh w16du wp14">
   <w:sdt>
     <w:sdtPr>
       <w:id w:val="-1309706245"/>
@@ -4158,15 +6174,89 @@
                 <w:sz w:val="20"/>
                 <w:szCs w:val="20"/>
               </w:rPr>
-              <w:t>% if judicial_officer.officer_type  ==  ‘Magistrate’ %}Magistrate Decision</w:t>
-            </w:r>
-            <w:r>
-              <w:rPr>
-                <w:rFonts w:ascii="Palatino Linotype" w:hAnsi="Palatino Linotype"/>
-                <w:sz w:val="20"/>
-                <w:szCs w:val="20"/>
-              </w:rPr>
-              <w:t>{% elif judicial_officer.officer_type == ‘Judge’ %}Final Judgment Entry{% endif %} {{ case_number }}</w:t>
+              <w:t xml:space="preserve">% if </w:t>
+            </w:r>
+            <w:proofErr w:type="spellStart"/>
+            <w:r>
+              <w:rPr>
+                <w:rFonts w:ascii="Palatino Linotype" w:hAnsi="Palatino Linotype"/>
+                <w:bCs/>
+                <w:sz w:val="20"/>
+                <w:szCs w:val="20"/>
+              </w:rPr>
+              <w:t>judicial_officer.officer_type</w:t>
+            </w:r>
+            <w:proofErr w:type="spellEnd"/>
+            <w:r>
+              <w:rPr>
+                <w:rFonts w:ascii="Palatino Linotype" w:hAnsi="Palatino Linotype"/>
+                <w:bCs/>
+                <w:sz w:val="20"/>
+                <w:szCs w:val="20"/>
+              </w:rPr>
+              <w:t xml:space="preserve">  ==  ‘Magistrate’ %}Magistrate Decision</w:t>
+            </w:r>
+            <w:r>
+              <w:rPr>
+                <w:rFonts w:ascii="Palatino Linotype" w:hAnsi="Palatino Linotype"/>
+                <w:sz w:val="20"/>
+                <w:szCs w:val="20"/>
+              </w:rPr>
+              <w:t xml:space="preserve">{% </w:t>
+            </w:r>
+            <w:proofErr w:type="spellStart"/>
+            <w:r>
+              <w:rPr>
+                <w:rFonts w:ascii="Palatino Linotype" w:hAnsi="Palatino Linotype"/>
+                <w:sz w:val="20"/>
+                <w:szCs w:val="20"/>
+              </w:rPr>
+              <w:t>elif</w:t>
+            </w:r>
+            <w:proofErr w:type="spellEnd"/>
+            <w:r>
+              <w:rPr>
+                <w:rFonts w:ascii="Palatino Linotype" w:hAnsi="Palatino Linotype"/>
+                <w:sz w:val="20"/>
+                <w:szCs w:val="20"/>
+              </w:rPr>
+              <w:t xml:space="preserve"> </w:t>
+            </w:r>
+            <w:proofErr w:type="spellStart"/>
+            <w:r>
+              <w:rPr>
+                <w:rFonts w:ascii="Palatino Linotype" w:hAnsi="Palatino Linotype"/>
+                <w:sz w:val="20"/>
+                <w:szCs w:val="20"/>
+              </w:rPr>
+              <w:t>judicial_officer.officer_type</w:t>
+            </w:r>
+            <w:proofErr w:type="spellEnd"/>
+            <w:r>
+              <w:rPr>
+                <w:rFonts w:ascii="Palatino Linotype" w:hAnsi="Palatino Linotype"/>
+                <w:sz w:val="20"/>
+                <w:szCs w:val="20"/>
+              </w:rPr>
+              <w:t xml:space="preserve"> == ‘Judge’ %}Final Judgment Entry{% endif %} {{ </w:t>
+            </w:r>
+            <w:proofErr w:type="spellStart"/>
+            <w:r>
+              <w:rPr>
+                <w:rFonts w:ascii="Palatino Linotype" w:hAnsi="Palatino Linotype"/>
+                <w:sz w:val="20"/>
+                <w:szCs w:val="20"/>
+              </w:rPr>
+              <w:t>case_number</w:t>
+            </w:r>
+            <w:proofErr w:type="spellEnd"/>
+            <w:r>
+              <w:rPr>
+                <w:rFonts w:ascii="Palatino Linotype" w:hAnsi="Palatino Linotype"/>
+                <w:sz w:val="20"/>
+                <w:szCs w:val="20"/>
+              </w:rPr>
+              <w:t xml:space="preserve"> }}</w:t>
             </w:r>
           </w:p>
           <w:p>
@@ -4190,28 +6280,28 @@
                 <w:szCs w:val="20"/>
               </w:rPr>
             </w:pPr>
-            <w:bookmarkStart w:id="5" w:name="_Hlk160190315"/>
-            <w:bookmarkStart w:id="6" w:name="_Hlk160190316"/>
-            <w:bookmarkStart w:id="7" w:name="_Hlk160191569"/>
-            <w:bookmarkStart w:id="8" w:name="_Hlk160191570"/>
-            <w:bookmarkStart w:id="9" w:name="_Hlk160191578"/>
-            <w:bookmarkStart w:id="10" w:name="_Hlk160191579"/>
-            <w:bookmarkStart w:id="11" w:name="_Hlk160191721"/>
-            <w:bookmarkStart w:id="12" w:name="_Hlk160191722"/>
-            <w:bookmarkStart w:id="13" w:name="_Hlk160192028"/>
-            <w:bookmarkStart w:id="14" w:name="_Hlk160192029"/>
-            <w:bookmarkStart w:id="15" w:name="_Hlk160192073"/>
-            <w:bookmarkStart w:id="16" w:name="_Hlk160192074"/>
-            <w:bookmarkStart w:id="17" w:name="_Hlk160192122"/>
-            <w:bookmarkStart w:id="18" w:name="_Hlk160192123"/>
-            <w:bookmarkStart w:id="19" w:name="_Hlk160192146"/>
-            <w:bookmarkStart w:id="20" w:name="_Hlk160192147"/>
-            <w:bookmarkStart w:id="21" w:name="_Hlk160192476"/>
-            <w:bookmarkStart w:id="22" w:name="_Hlk160192477"/>
-            <w:bookmarkStart w:id="23" w:name="_Hlk160192615"/>
-            <w:bookmarkStart w:id="24" w:name="_Hlk160192616"/>
-            <w:bookmarkStart w:id="25" w:name="_Hlk160203071"/>
-            <w:bookmarkStart w:id="26" w:name="_Hlk160203072"/>
+            <w:bookmarkStart w:id="4" w:name="_Hlk160190315"/>
+            <w:bookmarkStart w:id="5" w:name="_Hlk160190316"/>
+            <w:bookmarkStart w:id="6" w:name="_Hlk160191569"/>
+            <w:bookmarkStart w:id="7" w:name="_Hlk160191570"/>
+            <w:bookmarkStart w:id="8" w:name="_Hlk160191578"/>
+            <w:bookmarkStart w:id="9" w:name="_Hlk160191579"/>
+            <w:bookmarkStart w:id="10" w:name="_Hlk160191721"/>
+            <w:bookmarkStart w:id="11" w:name="_Hlk160191722"/>
+            <w:bookmarkStart w:id="12" w:name="_Hlk160192028"/>
+            <w:bookmarkStart w:id="13" w:name="_Hlk160192029"/>
+            <w:bookmarkStart w:id="14" w:name="_Hlk160192073"/>
+            <w:bookmarkStart w:id="15" w:name="_Hlk160192074"/>
+            <w:bookmarkStart w:id="16" w:name="_Hlk160192122"/>
+            <w:bookmarkStart w:id="17" w:name="_Hlk160192123"/>
+            <w:bookmarkStart w:id="18" w:name="_Hlk160192146"/>
+            <w:bookmarkStart w:id="19" w:name="_Hlk160192147"/>
+            <w:bookmarkStart w:id="20" w:name="_Hlk160192476"/>
+            <w:bookmarkStart w:id="21" w:name="_Hlk160192477"/>
+            <w:bookmarkStart w:id="22" w:name="_Hlk160192615"/>
+            <w:bookmarkStart w:id="23" w:name="_Hlk160192616"/>
+            <w:bookmarkStart w:id="24" w:name="_Hlk160203071"/>
+            <w:bookmarkStart w:id="25" w:name="_Hlk160203072"/>
             <w:r>
               <w:rPr>
                 <w:rFonts w:ascii="Palatino Linotype" w:hAnsi="Palatino Linotype"/>
@@ -4262,7 +6352,6 @@
               <w:fldChar w:fldCharType="end"/>
             </w:r>
           </w:p>
-          <w:bookmarkEnd w:id="26" w:displacedByCustomXml="next"/>
           <w:bookmarkEnd w:id="25" w:displacedByCustomXml="next"/>
           <w:bookmarkEnd w:id="24" w:displacedByCustomXml="next"/>
           <w:bookmarkEnd w:id="23" w:displacedByCustomXml="next"/>
@@ -4284,6 +6373,7 @@
           <w:bookmarkEnd w:id="7" w:displacedByCustomXml="next"/>
           <w:bookmarkEnd w:id="6" w:displacedByCustomXml="next"/>
           <w:bookmarkEnd w:id="5" w:displacedByCustomXml="next"/>
+          <w:bookmarkEnd w:id="4" w:displacedByCustomXml="next"/>
         </w:sdtContent>
       </w:sdt>
     </w:sdtContent>
@@ -4314,7 +6404,7 @@
 </file>
 
 <file path=word/footer3.xml><?xml version="1.0" encoding="utf-8"?>
-<w:ftr xmlns:wpc="http://schemas.microsoft.com/office/word/2010/wordprocessingCanvas" xmlns:cx="http://schemas.microsoft.com/office/drawing/2014/chartex" xmlns:cx1="http://schemas.microsoft.com/office/drawing/2015/9/8/chartex" xmlns:cx2="http://schemas.microsoft.com/office/drawing/2015/10/21/chartex" xmlns:cx3="http://schemas.microsoft.com/office/drawing/2016/5/9/chartex" xmlns:cx4="http://schemas.microsoft.com/office/drawing/2016/5/10/chartex" xmlns:cx5="http://schemas.microsoft.com/office/drawing/2016/5/11/chartex" xmlns:cx6="http://schemas.microsoft.com/office/drawing/2016/5/12/chartex" xmlns:cx7="http://schemas.microsoft.com/office/drawing/2016/5/13/chartex" xmlns:cx8="http://schemas.microsoft.com/office/drawing/2016/5/14/chartex" xmlns:mc="http://schemas.openxmlformats.org/markup-compatibility/2006" xmlns:aink="http://schemas.microsoft.com/office/drawing/2016/ink" xmlns:am3d="http://schemas.microsoft.com/office/drawing/2017/model3d" xmlns:o="urn:schemas-microsoft-com:office:office" xmlns:oel="http://schemas.microsoft.com/office/2019/extlst" xmlns:r="http://schemas.openxmlformats.org/officeDocument/2006/relationships" xmlns:m="http://schemas.openxmlformats.org/officeDocument/2006/math" xmlns:v="urn:schemas-microsoft-com:vml" xmlns:wp14="http://schemas.microsoft.com/office/word/2010/wordprocessingDrawing" xmlns:wp="http://schemas.openxmlformats.org/drawingml/2006/wordprocessingDrawing" xmlns:w10="urn:schemas-microsoft-com:office:word" xmlns:w="http://schemas.openxmlformats.org/wordprocessingml/2006/main" xmlns:w14="http://schemas.microsoft.com/office/word/2010/wordml" xmlns:w15="http://schemas.microsoft.com/office/word/2012/wordml" xmlns:w16cex="http://schemas.microsoft.com/office/word/2018/wordml/cex" xmlns:w16cid="http://schemas.microsoft.com/office/word/2016/wordml/cid" xmlns:w16="http://schemas.microsoft.com/office/word/2018/wordml" xmlns:w16sdtdh="http://schemas.microsoft.com/office/word/2020/wordml/sdtdatahash" xmlns:w16se="http://schemas.microsoft.com/office/word/2015/wordml/symex" xmlns:wpg="http://schemas.microsoft.com/office/word/2010/wordprocessingGroup" xmlns:wpi="http://schemas.microsoft.com/office/word/2010/wordprocessingInk" xmlns:wne="http://schemas.microsoft.com/office/word/2006/wordml" xmlns:wps="http://schemas.microsoft.com/office/word/2010/wordprocessingShape" mc:Ignorable="w14 w15 w16se w16cid w16 w16cex w16sdtdh wp14">
+<w:ftr xmlns:wpc="http://schemas.microsoft.com/office/word/2010/wordprocessingCanvas" xmlns:cx="http://schemas.microsoft.com/office/drawing/2014/chartex" xmlns:cx1="http://schemas.microsoft.com/office/drawing/2015/9/8/chartex" xmlns:cx2="http://schemas.microsoft.com/office/drawing/2015/10/21/chartex" xmlns:cx3="http://schemas.microsoft.com/office/drawing/2016/5/9/chartex" xmlns:cx4="http://schemas.microsoft.com/office/drawing/2016/5/10/chartex" xmlns:cx5="http://schemas.microsoft.com/office/drawing/2016/5/11/chartex" xmlns:cx6="http://schemas.microsoft.com/office/drawing/2016/5/12/chartex" xmlns:cx7="http://schemas.microsoft.com/office/drawing/2016/5/13/chartex" xmlns:cx8="http://schemas.microsoft.com/office/drawing/2016/5/14/chartex" xmlns:mc="http://schemas.openxmlformats.org/markup-compatibility/2006" xmlns:aink="http://schemas.microsoft.com/office/drawing/2016/ink" xmlns:am3d="http://schemas.microsoft.com/office/drawing/2017/model3d" xmlns:o="urn:schemas-microsoft-com:office:office" xmlns:oel="http://schemas.microsoft.com/office/2019/extlst" xmlns:r="http://schemas.openxmlformats.org/officeDocument/2006/relationships" xmlns:m="http://schemas.openxmlformats.org/officeDocument/2006/math" xmlns:v="urn:schemas-microsoft-com:vml" xmlns:wp14="http://schemas.microsoft.com/office/word/2010/wordprocessingDrawing" xmlns:wp="http://schemas.openxmlformats.org/drawingml/2006/wordprocessingDrawing" xmlns:w10="urn:schemas-microsoft-com:office:word" xmlns:w="http://schemas.openxmlformats.org/wordprocessingml/2006/main" xmlns:w14="http://schemas.microsoft.com/office/word/2010/wordml" xmlns:w15="http://schemas.microsoft.com/office/word/2012/wordml" xmlns:w16cex="http://schemas.microsoft.com/office/word/2018/wordml/cex" xmlns:w16cid="http://schemas.microsoft.com/office/word/2016/wordml/cid" xmlns:w16="http://schemas.microsoft.com/office/word/2018/wordml" xmlns:w16du="http://schemas.microsoft.com/office/word/2023/wordml/word16du" xmlns:w16sdtdh="http://schemas.microsoft.com/office/word/2020/wordml/sdtdatahash" xmlns:w16se="http://schemas.microsoft.com/office/word/2015/wordml/symex" xmlns:wpg="http://schemas.microsoft.com/office/word/2010/wordprocessingGroup" xmlns:wpi="http://schemas.microsoft.com/office/word/2010/wordprocessingInk" xmlns:wne="http://schemas.microsoft.com/office/word/2006/wordml" xmlns:wps="http://schemas.microsoft.com/office/word/2010/wordprocessingShape" mc:Ignorable="w14 w15 w16se w16cid w16 w16cex w16sdtdh w16du wp14">
   <w:p>
     <w:pPr>
       <w:pStyle w:val="Footer"/>
@@ -4324,7 +6414,7 @@
 </file>
 
 <file path=word/footnotes.xml><?xml version="1.0" encoding="utf-8"?>
-<w:footnotes xmlns:wpc="http://schemas.microsoft.com/office/word/2010/wordprocessingCanvas" xmlns:cx="http://schemas.microsoft.com/office/drawing/2014/chartex" xmlns:cx1="http://schemas.microsoft.com/office/drawing/2015/9/8/chartex" xmlns:cx2="http://schemas.microsoft.com/office/drawing/2015/10/21/chartex" xmlns:cx3="http://schemas.microsoft.com/office/drawing/2016/5/9/chartex" xmlns:cx4="http://schemas.microsoft.com/office/drawing/2016/5/10/chartex" xmlns:cx5="http://schemas.microsoft.com/office/drawing/2016/5/11/chartex" xmlns:cx6="http://schemas.microsoft.com/office/drawing/2016/5/12/chartex" xmlns:cx7="http://schemas.microsoft.com/office/drawing/2016/5/13/chartex" xmlns:cx8="http://schemas.microsoft.com/office/drawing/2016/5/14/chartex" xmlns:mc="http://schemas.openxmlformats.org/markup-compatibility/2006" xmlns:aink="http://schemas.microsoft.com/office/drawing/2016/ink" xmlns:am3d="http://schemas.microsoft.com/office/drawing/2017/model3d" xmlns:o="urn:schemas-microsoft-com:office:office" xmlns:oel="http://schemas.microsoft.com/office/2019/extlst" xmlns:r="http://schemas.openxmlformats.org/officeDocument/2006/relationships" xmlns:m="http://schemas.openxmlformats.org/officeDocument/2006/math" xmlns:v="urn:schemas-microsoft-com:vml" xmlns:wp14="http://schemas.microsoft.com/office/word/2010/wordprocessingDrawing" xmlns:wp="http://schemas.openxmlformats.org/drawingml/2006/wordprocessingDrawing" xmlns:w10="urn:schemas-microsoft-com:office:word" xmlns:w="http://schemas.openxmlformats.org/wordprocessingml/2006/main" xmlns:w14="http://schemas.microsoft.com/office/word/2010/wordml" xmlns:w15="http://schemas.microsoft.com/office/word/2012/wordml" xmlns:w16cex="http://schemas.microsoft.com/office/word/2018/wordml/cex" xmlns:w16cid="http://schemas.microsoft.com/office/word/2016/wordml/cid" xmlns:w16="http://schemas.microsoft.com/office/word/2018/wordml" xmlns:w16sdtdh="http://schemas.microsoft.com/office/word/2020/wordml/sdtdatahash" xmlns:w16se="http://schemas.microsoft.com/office/word/2015/wordml/symex" xmlns:wpg="http://schemas.microsoft.com/office/word/2010/wordprocessingGroup" xmlns:wpi="http://schemas.microsoft.com/office/word/2010/wordprocessingInk" xmlns:wne="http://schemas.microsoft.com/office/word/2006/wordml" xmlns:wps="http://schemas.microsoft.com/office/word/2010/wordprocessingShape" mc:Ignorable="w14 w15 w16se w16cid w16 w16cex w16sdtdh wp14">
+<w:footnotes xmlns:wpc="http://schemas.microsoft.com/office/word/2010/wordprocessingCanvas" xmlns:cx="http://schemas.microsoft.com/office/drawing/2014/chartex" xmlns:cx1="http://schemas.microsoft.com/office/drawing/2015/9/8/chartex" xmlns:cx2="http://schemas.microsoft.com/office/drawing/2015/10/21/chartex" xmlns:cx3="http://schemas.microsoft.com/office/drawing/2016/5/9/chartex" xmlns:cx4="http://schemas.microsoft.com/office/drawing/2016/5/10/chartex" xmlns:cx5="http://schemas.microsoft.com/office/drawing/2016/5/11/chartex" xmlns:cx6="http://schemas.microsoft.com/office/drawing/2016/5/12/chartex" xmlns:cx7="http://schemas.microsoft.com/office/drawing/2016/5/13/chartex" xmlns:cx8="http://schemas.microsoft.com/office/drawing/2016/5/14/chartex" xmlns:mc="http://schemas.openxmlformats.org/markup-compatibility/2006" xmlns:aink="http://schemas.microsoft.com/office/drawing/2016/ink" xmlns:am3d="http://schemas.microsoft.com/office/drawing/2017/model3d" xmlns:o="urn:schemas-microsoft-com:office:office" xmlns:oel="http://schemas.microsoft.com/office/2019/extlst" xmlns:r="http://schemas.openxmlformats.org/officeDocument/2006/relationships" xmlns:m="http://schemas.openxmlformats.org/officeDocument/2006/math" xmlns:v="urn:schemas-microsoft-com:vml" xmlns:wp14="http://schemas.microsoft.com/office/word/2010/wordprocessingDrawing" xmlns:wp="http://schemas.openxmlformats.org/drawingml/2006/wordprocessingDrawing" xmlns:w10="urn:schemas-microsoft-com:office:word" xmlns:w="http://schemas.openxmlformats.org/wordprocessingml/2006/main" xmlns:w14="http://schemas.microsoft.com/office/word/2010/wordml" xmlns:w15="http://schemas.microsoft.com/office/word/2012/wordml" xmlns:w16cex="http://schemas.microsoft.com/office/word/2018/wordml/cex" xmlns:w16cid="http://schemas.microsoft.com/office/word/2016/wordml/cid" xmlns:w16="http://schemas.microsoft.com/office/word/2018/wordml" xmlns:w16du="http://schemas.microsoft.com/office/word/2023/wordml/word16du" xmlns:w16sdtdh="http://schemas.microsoft.com/office/word/2020/wordml/sdtdatahash" xmlns:w16se="http://schemas.microsoft.com/office/word/2015/wordml/symex" xmlns:wpg="http://schemas.microsoft.com/office/word/2010/wordprocessingGroup" xmlns:wpi="http://schemas.microsoft.com/office/word/2010/wordprocessingInk" xmlns:wne="http://schemas.microsoft.com/office/word/2006/wordml" xmlns:wps="http://schemas.microsoft.com/office/word/2010/wordprocessingShape" mc:Ignorable="w14 w15 w16se w16cid w16 w16cex w16sdtdh w16du wp14">
   <w:footnote w:type="separator" w:id="-1">
     <w:p>
       <w:r>
@@ -4343,7 +6433,7 @@
 </file>
 
 <file path=word/header1.xml><?xml version="1.0" encoding="utf-8"?>
-<w:hdr xmlns:wpc="http://schemas.microsoft.com/office/word/2010/wordprocessingCanvas" xmlns:cx="http://schemas.microsoft.com/office/drawing/2014/chartex" xmlns:cx1="http://schemas.microsoft.com/office/drawing/2015/9/8/chartex" xmlns:cx2="http://schemas.microsoft.com/office/drawing/2015/10/21/chartex" xmlns:cx3="http://schemas.microsoft.com/office/drawing/2016/5/9/chartex" xmlns:cx4="http://schemas.microsoft.com/office/drawing/2016/5/10/chartex" xmlns:cx5="http://schemas.microsoft.com/office/drawing/2016/5/11/chartex" xmlns:cx6="http://schemas.microsoft.com/office/drawing/2016/5/12/chartex" xmlns:cx7="http://schemas.microsoft.com/office/drawing/2016/5/13/chartex" xmlns:cx8="http://schemas.microsoft.com/office/drawing/2016/5/14/chartex" xmlns:mc="http://schemas.openxmlformats.org/markup-compatibility/2006" xmlns:aink="http://schemas.microsoft.com/office/drawing/2016/ink" xmlns:am3d="http://schemas.microsoft.com/office/drawing/2017/model3d" xmlns:o="urn:schemas-microsoft-com:office:office" xmlns:oel="http://schemas.microsoft.com/office/2019/extlst" xmlns:r="http://schemas.openxmlformats.org/officeDocument/2006/relationships" xmlns:m="http://schemas.openxmlformats.org/officeDocument/2006/math" xmlns:v="urn:schemas-microsoft-com:vml" xmlns:wp14="http://schemas.microsoft.com/office/word/2010/wordprocessingDrawing" xmlns:wp="http://schemas.openxmlformats.org/drawingml/2006/wordprocessingDrawing" xmlns:w10="urn:schemas-microsoft-com:office:word" xmlns:w="http://schemas.openxmlformats.org/wordprocessingml/2006/main" xmlns:w14="http://schemas.microsoft.com/office/word/2010/wordml" xmlns:w15="http://schemas.microsoft.com/office/word/2012/wordml" xmlns:w16cex="http://schemas.microsoft.com/office/word/2018/wordml/cex" xmlns:w16cid="http://schemas.microsoft.com/office/word/2016/wordml/cid" xmlns:w16="http://schemas.microsoft.com/office/word/2018/wordml" xmlns:w16sdtdh="http://schemas.microsoft.com/office/word/2020/wordml/sdtdatahash" xmlns:w16se="http://schemas.microsoft.com/office/word/2015/wordml/symex" xmlns:wpg="http://schemas.microsoft.com/office/word/2010/wordprocessingGroup" xmlns:wpi="http://schemas.microsoft.com/office/word/2010/wordprocessingInk" xmlns:wne="http://schemas.microsoft.com/office/word/2006/wordml" xmlns:wps="http://schemas.microsoft.com/office/word/2010/wordprocessingShape" mc:Ignorable="w14 w15 w16se w16cid w16 w16cex w16sdtdh wp14">
+<w:hdr xmlns:wpc="http://schemas.microsoft.com/office/word/2010/wordprocessingCanvas" xmlns:cx="http://schemas.microsoft.com/office/drawing/2014/chartex" xmlns:cx1="http://schemas.microsoft.com/office/drawing/2015/9/8/chartex" xmlns:cx2="http://schemas.microsoft.com/office/drawing/2015/10/21/chartex" xmlns:cx3="http://schemas.microsoft.com/office/drawing/2016/5/9/chartex" xmlns:cx4="http://schemas.microsoft.com/office/drawing/2016/5/10/chartex" xmlns:cx5="http://schemas.microsoft.com/office/drawing/2016/5/11/chartex" xmlns:cx6="http://schemas.microsoft.com/office/drawing/2016/5/12/chartex" xmlns:cx7="http://schemas.microsoft.com/office/drawing/2016/5/13/chartex" xmlns:cx8="http://schemas.microsoft.com/office/drawing/2016/5/14/chartex" xmlns:mc="http://schemas.openxmlformats.org/markup-compatibility/2006" xmlns:aink="http://schemas.microsoft.com/office/drawing/2016/ink" xmlns:am3d="http://schemas.microsoft.com/office/drawing/2017/model3d" xmlns:o="urn:schemas-microsoft-com:office:office" xmlns:oel="http://schemas.microsoft.com/office/2019/extlst" xmlns:r="http://schemas.openxmlformats.org/officeDocument/2006/relationships" xmlns:m="http://schemas.openxmlformats.org/officeDocument/2006/math" xmlns:v="urn:schemas-microsoft-com:vml" xmlns:wp14="http://schemas.microsoft.com/office/word/2010/wordprocessingDrawing" xmlns:wp="http://schemas.openxmlformats.org/drawingml/2006/wordprocessingDrawing" xmlns:w10="urn:schemas-microsoft-com:office:word" xmlns:w="http://schemas.openxmlformats.org/wordprocessingml/2006/main" xmlns:w14="http://schemas.microsoft.com/office/word/2010/wordml" xmlns:w15="http://schemas.microsoft.com/office/word/2012/wordml" xmlns:w16cex="http://schemas.microsoft.com/office/word/2018/wordml/cex" xmlns:w16cid="http://schemas.microsoft.com/office/word/2016/wordml/cid" xmlns:w16="http://schemas.microsoft.com/office/word/2018/wordml" xmlns:w16du="http://schemas.microsoft.com/office/word/2023/wordml/word16du" xmlns:w16sdtdh="http://schemas.microsoft.com/office/word/2020/wordml/sdtdatahash" xmlns:w16se="http://schemas.microsoft.com/office/word/2015/wordml/symex" xmlns:wpg="http://schemas.microsoft.com/office/word/2010/wordprocessingGroup" xmlns:wpi="http://schemas.microsoft.com/office/word/2010/wordprocessingInk" xmlns:wne="http://schemas.microsoft.com/office/word/2006/wordml" xmlns:wps="http://schemas.microsoft.com/office/word/2010/wordprocessingShape" mc:Ignorable="w14 w15 w16se w16cid w16 w16cex w16sdtdh w16du wp14">
   <w:p>
     <w:pPr>
       <w:pStyle w:val="Header"/>
@@ -4353,7 +6443,7 @@
 </file>
 
 <file path=word/header2.xml><?xml version="1.0" encoding="utf-8"?>
-<w:hdr xmlns:wpc="http://schemas.microsoft.com/office/word/2010/wordprocessingCanvas" xmlns:cx="http://schemas.microsoft.com/office/drawing/2014/chartex" xmlns:cx1="http://schemas.microsoft.com/office/drawing/2015/9/8/chartex" xmlns:cx2="http://schemas.microsoft.com/office/drawing/2015/10/21/chartex" xmlns:cx3="http://schemas.microsoft.com/office/drawing/2016/5/9/chartex" xmlns:cx4="http://schemas.microsoft.com/office/drawing/2016/5/10/chartex" xmlns:cx5="http://schemas.microsoft.com/office/drawing/2016/5/11/chartex" xmlns:cx6="http://schemas.microsoft.com/office/drawing/2016/5/12/chartex" xmlns:cx7="http://schemas.microsoft.com/office/drawing/2016/5/13/chartex" xmlns:cx8="http://schemas.microsoft.com/office/drawing/2016/5/14/chartex" xmlns:mc="http://schemas.openxmlformats.org/markup-compatibility/2006" xmlns:aink="http://schemas.microsoft.com/office/drawing/2016/ink" xmlns:am3d="http://schemas.microsoft.com/office/drawing/2017/model3d" xmlns:o="urn:schemas-microsoft-com:office:office" xmlns:oel="http://schemas.microsoft.com/office/2019/extlst" xmlns:r="http://schemas.openxmlformats.org/officeDocument/2006/relationships" xmlns:m="http://schemas.openxmlformats.org/officeDocument/2006/math" xmlns:v="urn:schemas-microsoft-com:vml" xmlns:wp14="http://schemas.microsoft.com/office/word/2010/wordprocessingDrawing" xmlns:wp="http://schemas.openxmlformats.org/drawingml/2006/wordprocessingDrawing" xmlns:w10="urn:schemas-microsoft-com:office:word" xmlns:w="http://schemas.openxmlformats.org/wordprocessingml/2006/main" xmlns:w14="http://schemas.microsoft.com/office/word/2010/wordml" xmlns:w15="http://schemas.microsoft.com/office/word/2012/wordml" xmlns:w16cex="http://schemas.microsoft.com/office/word/2018/wordml/cex" xmlns:w16cid="http://schemas.microsoft.com/office/word/2016/wordml/cid" xmlns:w16="http://schemas.microsoft.com/office/word/2018/wordml" xmlns:w16sdtdh="http://schemas.microsoft.com/office/word/2020/wordml/sdtdatahash" xmlns:w16se="http://schemas.microsoft.com/office/word/2015/wordml/symex" xmlns:wpg="http://schemas.microsoft.com/office/word/2010/wordprocessingGroup" xmlns:wpi="http://schemas.microsoft.com/office/word/2010/wordprocessingInk" xmlns:wne="http://schemas.microsoft.com/office/word/2006/wordml" xmlns:wps="http://schemas.microsoft.com/office/word/2010/wordprocessingShape" mc:Ignorable="w14 w15 w16se w16cid w16 w16cex w16sdtdh wp14">
+<w:hdr xmlns:wpc="http://schemas.microsoft.com/office/word/2010/wordprocessingCanvas" xmlns:cx="http://schemas.microsoft.com/office/drawing/2014/chartex" xmlns:cx1="http://schemas.microsoft.com/office/drawing/2015/9/8/chartex" xmlns:cx2="http://schemas.microsoft.com/office/drawing/2015/10/21/chartex" xmlns:cx3="http://schemas.microsoft.com/office/drawing/2016/5/9/chartex" xmlns:cx4="http://schemas.microsoft.com/office/drawing/2016/5/10/chartex" xmlns:cx5="http://schemas.microsoft.com/office/drawing/2016/5/11/chartex" xmlns:cx6="http://schemas.microsoft.com/office/drawing/2016/5/12/chartex" xmlns:cx7="http://schemas.microsoft.com/office/drawing/2016/5/13/chartex" xmlns:cx8="http://schemas.microsoft.com/office/drawing/2016/5/14/chartex" xmlns:mc="http://schemas.openxmlformats.org/markup-compatibility/2006" xmlns:aink="http://schemas.microsoft.com/office/drawing/2016/ink" xmlns:am3d="http://schemas.microsoft.com/office/drawing/2017/model3d" xmlns:o="urn:schemas-microsoft-com:office:office" xmlns:oel="http://schemas.microsoft.com/office/2019/extlst" xmlns:r="http://schemas.openxmlformats.org/officeDocument/2006/relationships" xmlns:m="http://schemas.openxmlformats.org/officeDocument/2006/math" xmlns:v="urn:schemas-microsoft-com:vml" xmlns:wp14="http://schemas.microsoft.com/office/word/2010/wordprocessingDrawing" xmlns:wp="http://schemas.openxmlformats.org/drawingml/2006/wordprocessingDrawing" xmlns:w10="urn:schemas-microsoft-com:office:word" xmlns:w="http://schemas.openxmlformats.org/wordprocessingml/2006/main" xmlns:w14="http://schemas.microsoft.com/office/word/2010/wordml" xmlns:w15="http://schemas.microsoft.com/office/word/2012/wordml" xmlns:w16cex="http://schemas.microsoft.com/office/word/2018/wordml/cex" xmlns:w16cid="http://schemas.microsoft.com/office/word/2016/wordml/cid" xmlns:w16="http://schemas.microsoft.com/office/word/2018/wordml" xmlns:w16du="http://schemas.microsoft.com/office/word/2023/wordml/word16du" xmlns:w16sdtdh="http://schemas.microsoft.com/office/word/2020/wordml/sdtdatahash" xmlns:w16se="http://schemas.microsoft.com/office/word/2015/wordml/symex" xmlns:wpg="http://schemas.microsoft.com/office/word/2010/wordprocessingGroup" xmlns:wpi="http://schemas.microsoft.com/office/word/2010/wordprocessingInk" xmlns:wne="http://schemas.microsoft.com/office/word/2006/wordml" xmlns:wps="http://schemas.microsoft.com/office/word/2010/wordprocessingShape" mc:Ignorable="w14 w15 w16se w16cid w16 w16cex w16sdtdh w16du wp14">
   <w:p>
     <w:pPr>
       <w:pStyle w:val="Header"/>
@@ -4377,7 +6467,7 @@
 </file>
 
 <file path=word/header3.xml><?xml version="1.0" encoding="utf-8"?>
-<w:hdr xmlns:wpc="http://schemas.microsoft.com/office/word/2010/wordprocessingCanvas" xmlns:cx="http://schemas.microsoft.com/office/drawing/2014/chartex" xmlns:cx1="http://schemas.microsoft.com/office/drawing/2015/9/8/chartex" xmlns:cx2="http://schemas.microsoft.com/office/drawing/2015/10/21/chartex" xmlns:cx3="http://schemas.microsoft.com/office/drawing/2016/5/9/chartex" xmlns:cx4="http://schemas.microsoft.com/office/drawing/2016/5/10/chartex" xmlns:cx5="http://schemas.microsoft.com/office/drawing/2016/5/11/chartex" xmlns:cx6="http://schemas.microsoft.com/office/drawing/2016/5/12/chartex" xmlns:cx7="http://schemas.microsoft.com/office/drawing/2016/5/13/chartex" xmlns:cx8="http://schemas.microsoft.com/office/drawing/2016/5/14/chartex" xmlns:mc="http://schemas.openxmlformats.org/markup-compatibility/2006" xmlns:aink="http://schemas.microsoft.com/office/drawing/2016/ink" xmlns:am3d="http://schemas.microsoft.com/office/drawing/2017/model3d" xmlns:o="urn:schemas-microsoft-com:office:office" xmlns:oel="http://schemas.microsoft.com/office/2019/extlst" xmlns:r="http://schemas.openxmlformats.org/officeDocument/2006/relationships" xmlns:m="http://schemas.openxmlformats.org/officeDocument/2006/math" xmlns:v="urn:schemas-microsoft-com:vml" xmlns:wp14="http://schemas.microsoft.com/office/word/2010/wordprocessingDrawing" xmlns:wp="http://schemas.openxmlformats.org/drawingml/2006/wordprocessingDrawing" xmlns:w10="urn:schemas-microsoft-com:office:word" xmlns:w="http://schemas.openxmlformats.org/wordprocessingml/2006/main" xmlns:w14="http://schemas.microsoft.com/office/word/2010/wordml" xmlns:w15="http://schemas.microsoft.com/office/word/2012/wordml" xmlns:w16cex="http://schemas.microsoft.com/office/word/2018/wordml/cex" xmlns:w16cid="http://schemas.microsoft.com/office/word/2016/wordml/cid" xmlns:w16="http://schemas.microsoft.com/office/word/2018/wordml" xmlns:w16sdtdh="http://schemas.microsoft.com/office/word/2020/wordml/sdtdatahash" xmlns:w16se="http://schemas.microsoft.com/office/word/2015/wordml/symex" xmlns:wpg="http://schemas.microsoft.com/office/word/2010/wordprocessingGroup" xmlns:wpi="http://schemas.microsoft.com/office/word/2010/wordprocessingInk" xmlns:wne="http://schemas.microsoft.com/office/word/2006/wordml" xmlns:wps="http://schemas.microsoft.com/office/word/2010/wordprocessingShape" mc:Ignorable="w14 w15 w16se w16cid w16 w16cex w16sdtdh wp14">
+<w:hdr xmlns:wpc="http://schemas.microsoft.com/office/word/2010/wordprocessingCanvas" xmlns:cx="http://schemas.microsoft.com/office/drawing/2014/chartex" xmlns:cx1="http://schemas.microsoft.com/office/drawing/2015/9/8/chartex" xmlns:cx2="http://schemas.microsoft.com/office/drawing/2015/10/21/chartex" xmlns:cx3="http://schemas.microsoft.com/office/drawing/2016/5/9/chartex" xmlns:cx4="http://schemas.microsoft.com/office/drawing/2016/5/10/chartex" xmlns:cx5="http://schemas.microsoft.com/office/drawing/2016/5/11/chartex" xmlns:cx6="http://schemas.microsoft.com/office/drawing/2016/5/12/chartex" xmlns:cx7="http://schemas.microsoft.com/office/drawing/2016/5/13/chartex" xmlns:cx8="http://schemas.microsoft.com/office/drawing/2016/5/14/chartex" xmlns:mc="http://schemas.openxmlformats.org/markup-compatibility/2006" xmlns:aink="http://schemas.microsoft.com/office/drawing/2016/ink" xmlns:am3d="http://schemas.microsoft.com/office/drawing/2017/model3d" xmlns:o="urn:schemas-microsoft-com:office:office" xmlns:oel="http://schemas.microsoft.com/office/2019/extlst" xmlns:r="http://schemas.openxmlformats.org/officeDocument/2006/relationships" xmlns:m="http://schemas.openxmlformats.org/officeDocument/2006/math" xmlns:v="urn:schemas-microsoft-com:vml" xmlns:wp14="http://schemas.microsoft.com/office/word/2010/wordprocessingDrawing" xmlns:wp="http://schemas.openxmlformats.org/drawingml/2006/wordprocessingDrawing" xmlns:w10="urn:schemas-microsoft-com:office:word" xmlns:w="http://schemas.openxmlformats.org/wordprocessingml/2006/main" xmlns:w14="http://schemas.microsoft.com/office/word/2010/wordml" xmlns:w15="http://schemas.microsoft.com/office/word/2012/wordml" xmlns:w16cex="http://schemas.microsoft.com/office/word/2018/wordml/cex" xmlns:w16cid="http://schemas.microsoft.com/office/word/2016/wordml/cid" xmlns:w16="http://schemas.microsoft.com/office/word/2018/wordml" xmlns:w16du="http://schemas.microsoft.com/office/word/2023/wordml/word16du" xmlns:w16sdtdh="http://schemas.microsoft.com/office/word/2020/wordml/sdtdatahash" xmlns:w16se="http://schemas.microsoft.com/office/word/2015/wordml/symex" xmlns:wpg="http://schemas.microsoft.com/office/word/2010/wordprocessingGroup" xmlns:wpi="http://schemas.microsoft.com/office/word/2010/wordprocessingInk" xmlns:wne="http://schemas.microsoft.com/office/word/2006/wordml" xmlns:wps="http://schemas.microsoft.com/office/word/2010/wordprocessingShape" mc:Ignorable="w14 w15 w16se w16cid w16 w16cex w16sdtdh w16du wp14">
   <w:p>
     <w:pPr>
       <w:pStyle w:val="Header"/>
@@ -4387,7 +6477,7 @@
 </file>
 
 <file path=word/numbering.xml><?xml version="1.0" encoding="utf-8"?>
-<w:numbering xmlns:wpc="http://schemas.microsoft.com/office/word/2010/wordprocessingCanvas" xmlns:cx="http://schemas.microsoft.com/office/drawing/2014/chartex" xmlns:cx1="http://schemas.microsoft.com/office/drawing/2015/9/8/chartex" xmlns:cx2="http://schemas.microsoft.com/office/drawing/2015/10/21/chartex" xmlns:cx3="http://schemas.microsoft.com/office/drawing/2016/5/9/chartex" xmlns:cx4="http://schemas.microsoft.com/office/drawing/2016/5/10/chartex" xmlns:cx5="http://schemas.microsoft.com/office/drawing/2016/5/11/chartex" xmlns:cx6="http://schemas.microsoft.com/office/drawing/2016/5/12/chartex" xmlns:cx7="http://schemas.microsoft.com/office/drawing/2016/5/13/chartex" xmlns:cx8="http://schemas.microsoft.com/office/drawing/2016/5/14/chartex" xmlns:mc="http://schemas.openxmlformats.org/markup-compatibility/2006" xmlns:aink="http://schemas.microsoft.com/office/drawing/2016/ink" xmlns:am3d="http://schemas.microsoft.com/office/drawing/2017/model3d" xmlns:o="urn:schemas-microsoft-com:office:office" xmlns:oel="http://schemas.microsoft.com/office/2019/extlst" xmlns:r="http://schemas.openxmlformats.org/officeDocument/2006/relationships" xmlns:m="http://schemas.openxmlformats.org/officeDocument/2006/math" xmlns:v="urn:schemas-microsoft-com:vml" xmlns:wp14="http://schemas.microsoft.com/office/word/2010/wordprocessingDrawing" xmlns:wp="http://schemas.openxmlformats.org/drawingml/2006/wordprocessingDrawing" xmlns:w10="urn:schemas-microsoft-com:office:word" xmlns:w="http://schemas.openxmlformats.org/wordprocessingml/2006/main" xmlns:w14="http://schemas.microsoft.com/office/word/2010/wordml" xmlns:w15="http://schemas.microsoft.com/office/word/2012/wordml" xmlns:w16cex="http://schemas.microsoft.com/office/word/2018/wordml/cex" xmlns:w16cid="http://schemas.microsoft.com/office/word/2016/wordml/cid" xmlns:w16="http://schemas.microsoft.com/office/word/2018/wordml" xmlns:w16sdtdh="http://schemas.microsoft.com/office/word/2020/wordml/sdtdatahash" xmlns:w16se="http://schemas.microsoft.com/office/word/2015/wordml/symex" xmlns:wpg="http://schemas.microsoft.com/office/word/2010/wordprocessingGroup" xmlns:wpi="http://schemas.microsoft.com/office/word/2010/wordprocessingInk" xmlns:wne="http://schemas.microsoft.com/office/word/2006/wordml" xmlns:wps="http://schemas.microsoft.com/office/word/2010/wordprocessingShape" mc:Ignorable="w14 w15 w16se w16cid w16 w16cex w16sdtdh wp14">
+<w:numbering xmlns:wpc="http://schemas.microsoft.com/office/word/2010/wordprocessingCanvas" xmlns:cx="http://schemas.microsoft.com/office/drawing/2014/chartex" xmlns:cx1="http://schemas.microsoft.com/office/drawing/2015/9/8/chartex" xmlns:cx2="http://schemas.microsoft.com/office/drawing/2015/10/21/chartex" xmlns:cx3="http://schemas.microsoft.com/office/drawing/2016/5/9/chartex" xmlns:cx4="http://schemas.microsoft.com/office/drawing/2016/5/10/chartex" xmlns:cx5="http://schemas.microsoft.com/office/drawing/2016/5/11/chartex" xmlns:cx6="http://schemas.microsoft.com/office/drawing/2016/5/12/chartex" xmlns:cx7="http://schemas.microsoft.com/office/drawing/2016/5/13/chartex" xmlns:cx8="http://schemas.microsoft.com/office/drawing/2016/5/14/chartex" xmlns:mc="http://schemas.openxmlformats.org/markup-compatibility/2006" xmlns:aink="http://schemas.microsoft.com/office/drawing/2016/ink" xmlns:am3d="http://schemas.microsoft.com/office/drawing/2017/model3d" xmlns:o="urn:schemas-microsoft-com:office:office" xmlns:oel="http://schemas.microsoft.com/office/2019/extlst" xmlns:r="http://schemas.openxmlformats.org/officeDocument/2006/relationships" xmlns:m="http://schemas.openxmlformats.org/officeDocument/2006/math" xmlns:v="urn:schemas-microsoft-com:vml" xmlns:wp14="http://schemas.microsoft.com/office/word/2010/wordprocessingDrawing" xmlns:wp="http://schemas.openxmlformats.org/drawingml/2006/wordprocessingDrawing" xmlns:w10="urn:schemas-microsoft-com:office:word" xmlns:w="http://schemas.openxmlformats.org/wordprocessingml/2006/main" xmlns:w14="http://schemas.microsoft.com/office/word/2010/wordml" xmlns:w15="http://schemas.microsoft.com/office/word/2012/wordml" xmlns:w16cex="http://schemas.microsoft.com/office/word/2018/wordml/cex" xmlns:w16cid="http://schemas.microsoft.com/office/word/2016/wordml/cid" xmlns:w16="http://schemas.microsoft.com/office/word/2018/wordml" xmlns:w16du="http://schemas.microsoft.com/office/word/2023/wordml/word16du" xmlns:w16sdtdh="http://schemas.microsoft.com/office/word/2020/wordml/sdtdatahash" xmlns:w16se="http://schemas.microsoft.com/office/word/2015/wordml/symex" xmlns:wpg="http://schemas.microsoft.com/office/word/2010/wordprocessingGroup" xmlns:wpi="http://schemas.microsoft.com/office/word/2010/wordprocessingInk" xmlns:wne="http://schemas.microsoft.com/office/word/2006/wordml" xmlns:wps="http://schemas.microsoft.com/office/word/2010/wordprocessingShape" mc:Ignorable="w14 w15 w16se w16cid w16 w16cex w16sdtdh w16du wp14">
   <w:abstractNum w:abstractNumId="0" w15:restartNumberingAfterBreak="0">
     <w:nsid w:val="08B2501C"/>
     <w:multiLevelType w:val="hybridMultilevel"/>
@@ -4508,7 +6598,7 @@
 </file>
 
 <file path=word/styles.xml><?xml version="1.0" encoding="utf-8"?>
-<w:styles xmlns:mc="http://schemas.openxmlformats.org/markup-compatibility/2006" xmlns:r="http://schemas.openxmlformats.org/officeDocument/2006/relationships" xmlns:w="http://schemas.openxmlformats.org/wordprocessingml/2006/main" xmlns:w14="http://schemas.microsoft.com/office/word/2010/wordml" xmlns:w15="http://schemas.microsoft.com/office/word/2012/wordml" xmlns:w16cex="http://schemas.microsoft.com/office/word/2018/wordml/cex" xmlns:w16cid="http://schemas.microsoft.com/office/word/2016/wordml/cid" xmlns:w16="http://schemas.microsoft.com/office/word/2018/wordml" xmlns:w16sdtdh="http://schemas.microsoft.com/office/word/2020/wordml/sdtdatahash" xmlns:w16se="http://schemas.microsoft.com/office/word/2015/wordml/symex" mc:Ignorable="w14 w15 w16se w16cid w16 w16cex w16sdtdh">
+<w:styles xmlns:mc="http://schemas.openxmlformats.org/markup-compatibility/2006" xmlns:r="http://schemas.openxmlformats.org/officeDocument/2006/relationships" xmlns:w="http://schemas.openxmlformats.org/wordprocessingml/2006/main" xmlns:w14="http://schemas.microsoft.com/office/word/2010/wordml" xmlns:w15="http://schemas.microsoft.com/office/word/2012/wordml" xmlns:w16cex="http://schemas.microsoft.com/office/word/2018/wordml/cex" xmlns:w16cid="http://schemas.microsoft.com/office/word/2016/wordml/cid" xmlns:w16="http://schemas.microsoft.com/office/word/2018/wordml" xmlns:w16du="http://schemas.microsoft.com/office/word/2023/wordml/word16du" xmlns:w16sdtdh="http://schemas.microsoft.com/office/word/2020/wordml/sdtdatahash" xmlns:w16se="http://schemas.microsoft.com/office/word/2015/wordml/symex" mc:Ignorable="w14 w15 w16se w16cid w16 w16cex w16sdtdh w16du">
   <w:docDefaults>
     <w:rPrDefault>
       <w:rPr>

</xml_diff>

<commit_message>
Fine only template updated for new Court Costs.
</commit_message>
<xml_diff>
--- a/resources/Templates/Fine_Only_Plea_Final_Judgment_Template.docx
+++ b/resources/Templates/Fine_Only_Plea_Final_Judgment_Template.docx
@@ -1,6 +1,6 @@
 
 <file path=word/document.xml><?xml version="1.0" encoding="utf-8"?>
-<w:document xmlns:wpc="http://schemas.microsoft.com/office/word/2010/wordprocessingCanvas" xmlns:cx="http://schemas.microsoft.com/office/drawing/2014/chartex" xmlns:cx1="http://schemas.microsoft.com/office/drawing/2015/9/8/chartex" xmlns:cx2="http://schemas.microsoft.com/office/drawing/2015/10/21/chartex" xmlns:cx3="http://schemas.microsoft.com/office/drawing/2016/5/9/chartex" xmlns:cx4="http://schemas.microsoft.com/office/drawing/2016/5/10/chartex" xmlns:cx5="http://schemas.microsoft.com/office/drawing/2016/5/11/chartex" xmlns:cx6="http://schemas.microsoft.com/office/drawing/2016/5/12/chartex" xmlns:cx7="http://schemas.microsoft.com/office/drawing/2016/5/13/chartex" xmlns:cx8="http://schemas.microsoft.com/office/drawing/2016/5/14/chartex" xmlns:mc="http://schemas.openxmlformats.org/markup-compatibility/2006" xmlns:aink="http://schemas.microsoft.com/office/drawing/2016/ink" xmlns:am3d="http://schemas.microsoft.com/office/drawing/2017/model3d" xmlns:o="urn:schemas-microsoft-com:office:office" xmlns:oel="http://schemas.microsoft.com/office/2019/extlst" xmlns:r="http://schemas.openxmlformats.org/officeDocument/2006/relationships" xmlns:m="http://schemas.openxmlformats.org/officeDocument/2006/math" xmlns:v="urn:schemas-microsoft-com:vml" xmlns:wp14="http://schemas.microsoft.com/office/word/2010/wordprocessingDrawing" xmlns:wp="http://schemas.openxmlformats.org/drawingml/2006/wordprocessingDrawing" xmlns:w10="urn:schemas-microsoft-com:office:word" xmlns:w="http://schemas.openxmlformats.org/wordprocessingml/2006/main" xmlns:w14="http://schemas.microsoft.com/office/word/2010/wordml" xmlns:w15="http://schemas.microsoft.com/office/word/2012/wordml" xmlns:w16cex="http://schemas.microsoft.com/office/word/2018/wordml/cex" xmlns:w16cid="http://schemas.microsoft.com/office/word/2016/wordml/cid" xmlns:w16="http://schemas.microsoft.com/office/word/2018/wordml" xmlns:w16du="http://schemas.microsoft.com/office/word/2023/wordml/word16du" xmlns:w16sdtdh="http://schemas.microsoft.com/office/word/2020/wordml/sdtdatahash" xmlns:w16se="http://schemas.microsoft.com/office/word/2015/wordml/symex" xmlns:wpg="http://schemas.microsoft.com/office/word/2010/wordprocessingGroup" xmlns:wpi="http://schemas.microsoft.com/office/word/2010/wordprocessingInk" xmlns:wne="http://schemas.microsoft.com/office/word/2006/wordml" xmlns:wps="http://schemas.microsoft.com/office/word/2010/wordprocessingShape" mc:Ignorable="w14 w15 w16se w16cid w16 w16cex w16sdtdh w16du wp14">
+<w:document xmlns:wpc="http://schemas.microsoft.com/office/word/2010/wordprocessingCanvas" xmlns:cx="http://schemas.microsoft.com/office/drawing/2014/chartex" xmlns:cx1="http://schemas.microsoft.com/office/drawing/2015/9/8/chartex" xmlns:cx2="http://schemas.microsoft.com/office/drawing/2015/10/21/chartex" xmlns:cx3="http://schemas.microsoft.com/office/drawing/2016/5/9/chartex" xmlns:cx4="http://schemas.microsoft.com/office/drawing/2016/5/10/chartex" xmlns:cx5="http://schemas.microsoft.com/office/drawing/2016/5/11/chartex" xmlns:cx6="http://schemas.microsoft.com/office/drawing/2016/5/12/chartex" xmlns:cx7="http://schemas.microsoft.com/office/drawing/2016/5/13/chartex" xmlns:cx8="http://schemas.microsoft.com/office/drawing/2016/5/14/chartex" xmlns:mc="http://schemas.openxmlformats.org/markup-compatibility/2006" xmlns:aink="http://schemas.microsoft.com/office/drawing/2016/ink" xmlns:am3d="http://schemas.microsoft.com/office/drawing/2017/model3d" xmlns:o="urn:schemas-microsoft-com:office:office" xmlns:oel="http://schemas.microsoft.com/office/2019/extlst" xmlns:r="http://schemas.openxmlformats.org/officeDocument/2006/relationships" xmlns:m="http://schemas.openxmlformats.org/officeDocument/2006/math" xmlns:v="urn:schemas-microsoft-com:vml" xmlns:wp14="http://schemas.microsoft.com/office/word/2010/wordprocessingDrawing" xmlns:wp="http://schemas.openxmlformats.org/drawingml/2006/wordprocessingDrawing" xmlns:w10="urn:schemas-microsoft-com:office:word" xmlns:w="http://schemas.openxmlformats.org/wordprocessingml/2006/main" xmlns:w14="http://schemas.microsoft.com/office/word/2010/wordml" xmlns:w15="http://schemas.microsoft.com/office/word/2012/wordml" xmlns:w16cex="http://schemas.microsoft.com/office/word/2018/wordml/cex" xmlns:w16cid="http://schemas.microsoft.com/office/word/2016/wordml/cid" xmlns:w16="http://schemas.microsoft.com/office/word/2018/wordml" xmlns:w16du="http://schemas.microsoft.com/office/word/2023/wordml/word16du" xmlns:w16sdtdh="http://schemas.microsoft.com/office/word/2020/wordml/sdtdatahash" xmlns:w16sdtfl="http://schemas.microsoft.com/office/word/2024/wordml/sdtformatlock" xmlns:w16se="http://schemas.microsoft.com/office/word/2015/wordml/symex" xmlns:wpg="http://schemas.microsoft.com/office/word/2010/wordprocessingGroup" xmlns:wpi="http://schemas.microsoft.com/office/word/2010/wordprocessingInk" xmlns:wne="http://schemas.microsoft.com/office/word/2006/wordml" xmlns:wps="http://schemas.microsoft.com/office/word/2010/wordprocessingShape" mc:Ignorable="w14 w15 w16se w16cid w16 w16cex w16sdtdh w16sdtfl w16du wp14">
   <w:body>
     <w:p>
       <w:pPr>
@@ -256,18 +256,8 @@
           <w:sz w:val="20"/>
           <w:szCs w:val="20"/>
         </w:rPr>
-        <w:t xml:space="preserve">{{ </w:t>
-      </w:r>
-      <w:proofErr w:type="spellStart"/>
-      <w:r>
-        <w:rPr>
-          <w:rFonts w:ascii="Palatino Linotype" w:hAnsi="Palatino Linotype"/>
-          <w:sz w:val="20"/>
-          <w:szCs w:val="20"/>
-        </w:rPr>
-        <w:t>case_number</w:t>
-      </w:r>
-      <w:proofErr w:type="spellEnd"/>
+        <w:t>{{ case_number</w:t>
+      </w:r>
       <w:r>
         <w:rPr>
           <w:rFonts w:ascii="Palatino Linotype" w:hAnsi="Palatino Linotype"/>
@@ -313,33 +303,15 @@
           <w:sz w:val="20"/>
           <w:szCs w:val="20"/>
         </w:rPr>
-        <w:t xml:space="preserve">{{ </w:t>
-      </w:r>
-      <w:proofErr w:type="spellStart"/>
-      <w:r>
-        <w:rPr>
-          <w:rFonts w:ascii="Palatino Linotype" w:hAnsi="Palatino Linotype"/>
-          <w:sz w:val="20"/>
-          <w:szCs w:val="20"/>
-        </w:rPr>
-        <w:t>defendant.</w:t>
-      </w:r>
-      <w:r>
-        <w:rPr>
-          <w:rFonts w:ascii="Palatino Linotype" w:hAnsi="Palatino Linotype"/>
-          <w:sz w:val="20"/>
-          <w:szCs w:val="20"/>
-        </w:rPr>
-        <w:t>first_name</w:t>
-      </w:r>
-      <w:proofErr w:type="spellEnd"/>
-      <w:r>
-        <w:rPr>
-          <w:rFonts w:ascii="Palatino Linotype" w:hAnsi="Palatino Linotype"/>
-          <w:sz w:val="20"/>
-          <w:szCs w:val="20"/>
-        </w:rPr>
-        <w:t xml:space="preserve"> }}</w:t>
+        <w:t>{{ defendant.</w:t>
+      </w:r>
+      <w:r>
+        <w:rPr>
+          <w:rFonts w:ascii="Palatino Linotype" w:hAnsi="Palatino Linotype"/>
+          <w:sz w:val="20"/>
+          <w:szCs w:val="20"/>
+        </w:rPr>
+        <w:t>first_name }}</w:t>
       </w:r>
       <w:r>
         <w:rPr>
@@ -355,16 +327,7 @@
           <w:sz w:val="20"/>
           <w:szCs w:val="20"/>
         </w:rPr>
-        <w:t xml:space="preserve">{{ </w:t>
-      </w:r>
-      <w:proofErr w:type="spellStart"/>
-      <w:r>
-        <w:rPr>
-          <w:rFonts w:ascii="Palatino Linotype" w:hAnsi="Palatino Linotype"/>
-          <w:sz w:val="20"/>
-          <w:szCs w:val="20"/>
-        </w:rPr>
-        <w:t>defendant.</w:t>
+        <w:t>{{ defendant.</w:t>
       </w:r>
       <w:r>
         <w:rPr>
@@ -380,16 +343,7 @@
           <w:sz w:val="20"/>
           <w:szCs w:val="20"/>
         </w:rPr>
-        <w:t>name</w:t>
-      </w:r>
-      <w:proofErr w:type="spellEnd"/>
-      <w:r>
-        <w:rPr>
-          <w:rFonts w:ascii="Palatino Linotype" w:hAnsi="Palatino Linotype"/>
-          <w:sz w:val="20"/>
-          <w:szCs w:val="20"/>
-        </w:rPr>
-        <w:t xml:space="preserve"> }}</w:t>
+        <w:t>name }}</w:t>
       </w:r>
       <w:r>
         <w:rPr>
@@ -528,17 +482,7 @@
           <w:sz w:val="20"/>
           <w:szCs w:val="20"/>
         </w:rPr>
-        <w:t xml:space="preserve">% if </w:t>
-      </w:r>
-      <w:proofErr w:type="spellStart"/>
-      <w:r>
-        <w:rPr>
-          <w:rFonts w:ascii="Palatino Linotype" w:hAnsi="Palatino Linotype"/>
-          <w:bCs/>
-          <w:sz w:val="20"/>
-          <w:szCs w:val="20"/>
-        </w:rPr>
-        <w:t>judicial_officer</w:t>
+        <w:t>% if judicial_officer</w:t>
       </w:r>
       <w:r>
         <w:rPr>
@@ -558,7 +502,6 @@
         </w:rPr>
         <w:t>_type</w:t>
       </w:r>
-      <w:proofErr w:type="spellEnd"/>
       <w:r>
         <w:rPr>
           <w:rFonts w:ascii="Palatino Linotype" w:hAnsi="Palatino Linotype"/>
@@ -644,34 +587,7 @@
           <w:sz w:val="20"/>
           <w:szCs w:val="20"/>
         </w:rPr>
-        <w:t xml:space="preserve">{% </w:t>
-      </w:r>
-      <w:proofErr w:type="spellStart"/>
-      <w:r>
-        <w:rPr>
-          <w:rFonts w:ascii="Palatino Linotype" w:hAnsi="Palatino Linotype"/>
-          <w:sz w:val="20"/>
-          <w:szCs w:val="20"/>
-        </w:rPr>
-        <w:t>elif</w:t>
-      </w:r>
-      <w:proofErr w:type="spellEnd"/>
-      <w:r>
-        <w:rPr>
-          <w:rFonts w:ascii="Palatino Linotype" w:hAnsi="Palatino Linotype"/>
-          <w:sz w:val="20"/>
-          <w:szCs w:val="20"/>
-        </w:rPr>
-        <w:t xml:space="preserve"> </w:t>
-      </w:r>
-      <w:proofErr w:type="spellStart"/>
-      <w:r>
-        <w:rPr>
-          <w:rFonts w:ascii="Palatino Linotype" w:hAnsi="Palatino Linotype"/>
-          <w:sz w:val="20"/>
-          <w:szCs w:val="20"/>
-        </w:rPr>
-        <w:t>judicial_officer</w:t>
+        <w:t>{% elif judicial_officer</w:t>
       </w:r>
       <w:r>
         <w:rPr>
@@ -687,16 +603,7 @@
           <w:sz w:val="20"/>
           <w:szCs w:val="20"/>
         </w:rPr>
-        <w:t>_type</w:t>
-      </w:r>
-      <w:proofErr w:type="spellEnd"/>
-      <w:r>
-        <w:rPr>
-          <w:rFonts w:ascii="Palatino Linotype" w:hAnsi="Palatino Linotype"/>
-          <w:sz w:val="20"/>
-          <w:szCs w:val="20"/>
-        </w:rPr>
-        <w:t xml:space="preserve"> == ‘Judge’ %}</w:t>
+        <w:t>_type == ‘Judge’ %}</w:t>
       </w:r>
     </w:p>
     <w:p>
@@ -806,51 +713,15 @@
           <w:sz w:val="20"/>
           <w:szCs w:val="20"/>
         </w:rPr>
-        <w:t xml:space="preserve">{{ </w:t>
-      </w:r>
-      <w:proofErr w:type="spellStart"/>
-      <w:r>
-        <w:rPr>
-          <w:rFonts w:ascii="Palatino Linotype" w:hAnsi="Palatino Linotype"/>
-          <w:sz w:val="20"/>
-          <w:szCs w:val="20"/>
-        </w:rPr>
-        <w:t>appearance_reason</w:t>
-      </w:r>
-      <w:proofErr w:type="spellEnd"/>
-      <w:r>
-        <w:rPr>
-          <w:rFonts w:ascii="Palatino Linotype" w:hAnsi="Palatino Linotype"/>
-          <w:sz w:val="20"/>
-          <w:szCs w:val="20"/>
-        </w:rPr>
-        <w:t xml:space="preserve"> }}</w:t>
-      </w:r>
-      <w:r>
-        <w:rPr>
-          <w:rFonts w:ascii="Palatino Linotype" w:hAnsi="Palatino Linotype"/>
-          <w:sz w:val="20"/>
-          <w:szCs w:val="20"/>
-        </w:rPr>
-        <w:t xml:space="preserve"> on {{ </w:t>
-      </w:r>
-      <w:proofErr w:type="spellStart"/>
-      <w:r>
-        <w:rPr>
-          <w:rFonts w:ascii="Palatino Linotype" w:hAnsi="Palatino Linotype"/>
-          <w:sz w:val="20"/>
-          <w:szCs w:val="20"/>
-        </w:rPr>
-        <w:t>plea_trial_date</w:t>
-      </w:r>
-      <w:proofErr w:type="spellEnd"/>
-      <w:r>
-        <w:rPr>
-          <w:rFonts w:ascii="Palatino Linotype" w:hAnsi="Palatino Linotype"/>
-          <w:sz w:val="20"/>
-          <w:szCs w:val="20"/>
-        </w:rPr>
-        <w:t xml:space="preserve"> }}.</w:t>
+        <w:t>{{ appearance_reason }}</w:t>
+      </w:r>
+      <w:r>
+        <w:rPr>
+          <w:rFonts w:ascii="Palatino Linotype" w:hAnsi="Palatino Linotype"/>
+          <w:sz w:val="20"/>
+          <w:szCs w:val="20"/>
+        </w:rPr>
+        <w:t xml:space="preserve"> on {{ plea_trial_date }}.</w:t>
       </w:r>
       <w:r>
         <w:rPr>
@@ -867,136 +738,16 @@
           <w:sz w:val="20"/>
           <w:szCs w:val="20"/>
         </w:rPr>
-        <w:t xml:space="preserve">{% if </w:t>
-      </w:r>
-      <w:proofErr w:type="spellStart"/>
-      <w:r>
-        <w:rPr>
-          <w:rFonts w:ascii="Palatino Linotype" w:hAnsi="Palatino Linotype"/>
-          <w:bCs/>
-          <w:sz w:val="20"/>
-          <w:szCs w:val="20"/>
-        </w:rPr>
-        <w:t>defense_counsel_waived</w:t>
-      </w:r>
-      <w:proofErr w:type="spellEnd"/>
-      <w:r>
-        <w:rPr>
-          <w:rFonts w:ascii="Palatino Linotype" w:hAnsi="Palatino Linotype"/>
-          <w:bCs/>
-          <w:sz w:val="20"/>
-          <w:szCs w:val="20"/>
-        </w:rPr>
-        <w:t xml:space="preserve"> is false %}Defendant was represented by {{ </w:t>
-      </w:r>
-      <w:proofErr w:type="spellStart"/>
-      <w:r>
-        <w:rPr>
-          <w:rFonts w:ascii="Palatino Linotype" w:hAnsi="Palatino Linotype"/>
-          <w:bCs/>
-          <w:sz w:val="20"/>
-          <w:szCs w:val="20"/>
-        </w:rPr>
-        <w:t>defense_counsel</w:t>
-      </w:r>
-      <w:proofErr w:type="spellEnd"/>
-      <w:r>
-        <w:rPr>
-          <w:rFonts w:ascii="Palatino Linotype" w:hAnsi="Palatino Linotype"/>
-          <w:bCs/>
-          <w:sz w:val="20"/>
-          <w:szCs w:val="20"/>
-        </w:rPr>
-        <w:t xml:space="preserve"> }}, {{ </w:t>
-      </w:r>
-      <w:proofErr w:type="spellStart"/>
-      <w:r>
-        <w:rPr>
-          <w:rFonts w:ascii="Palatino Linotype" w:hAnsi="Palatino Linotype"/>
-          <w:bCs/>
-          <w:sz w:val="20"/>
-          <w:szCs w:val="20"/>
-        </w:rPr>
-        <w:t>defense_counsel_type</w:t>
-      </w:r>
-      <w:proofErr w:type="spellEnd"/>
-      <w:r>
-        <w:rPr>
-          <w:rFonts w:ascii="Palatino Linotype" w:hAnsi="Palatino Linotype"/>
-          <w:bCs/>
-          <w:sz w:val="20"/>
-          <w:szCs w:val="20"/>
-        </w:rPr>
-        <w:t xml:space="preserve"> }}. {% </w:t>
-      </w:r>
-      <w:proofErr w:type="spellStart"/>
-      <w:r>
-        <w:rPr>
-          <w:rFonts w:ascii="Palatino Linotype" w:hAnsi="Palatino Linotype"/>
-          <w:bCs/>
-          <w:sz w:val="20"/>
-          <w:szCs w:val="20"/>
-        </w:rPr>
-        <w:t>elif</w:t>
-      </w:r>
-      <w:proofErr w:type="spellEnd"/>
-      <w:r>
-        <w:rPr>
-          <w:rFonts w:ascii="Palatino Linotype" w:hAnsi="Palatino Linotype"/>
-          <w:bCs/>
-          <w:sz w:val="20"/>
-          <w:szCs w:val="20"/>
-        </w:rPr>
-        <w:t xml:space="preserve"> </w:t>
-      </w:r>
-      <w:proofErr w:type="spellStart"/>
-      <w:r>
-        <w:rPr>
-          <w:rFonts w:ascii="Palatino Linotype" w:hAnsi="Palatino Linotype"/>
-          <w:bCs/>
-          <w:sz w:val="20"/>
-          <w:szCs w:val="20"/>
-        </w:rPr>
-        <w:t>defense_counsel_waived</w:t>
-      </w:r>
-      <w:proofErr w:type="spellEnd"/>
-      <w:r>
-        <w:rPr>
-          <w:rFonts w:ascii="Palatino Linotype" w:hAnsi="Palatino Linotype"/>
-          <w:bCs/>
-          <w:sz w:val="20"/>
-          <w:szCs w:val="20"/>
-        </w:rPr>
-        <w:t xml:space="preserve"> is true %}Defendant waived right to counsel. {% endif %}</w:t>
-      </w:r>
-      <w:r>
-        <w:rPr>
-          <w:rFonts w:ascii="Palatino Linotype" w:hAnsi="Palatino Linotype"/>
-          <w:bCs/>
-          <w:sz w:val="20"/>
-          <w:szCs w:val="20"/>
-        </w:rPr>
-        <w:t xml:space="preserve">{% if </w:t>
-      </w:r>
-      <w:proofErr w:type="spellStart"/>
-      <w:r>
-        <w:rPr>
-          <w:rFonts w:ascii="Palatino Linotype" w:hAnsi="Palatino Linotype"/>
-          <w:bCs/>
-          <w:sz w:val="20"/>
-          <w:szCs w:val="20"/>
-        </w:rPr>
-        <w:t>amend_offense_details</w:t>
-      </w:r>
-      <w:proofErr w:type="spellEnd"/>
-      <w:r>
-        <w:rPr>
-          <w:rFonts w:ascii="Palatino Linotype" w:hAnsi="Palatino Linotype"/>
-          <w:bCs/>
-          <w:sz w:val="20"/>
-          <w:szCs w:val="20"/>
-        </w:rPr>
-        <w:t xml:space="preserve"> is not none %}Counsel for the State of Ohio made a motion to amend the cha</w:t>
+        <w:t>{% if defense_counsel_waived is false %}Defendant was represented by {{ defense_counsel }}, {{ defense_counsel_type }}. {% elif defense_counsel_waived is true %}Defendant waived right to counsel. {% endif %}</w:t>
+      </w:r>
+      <w:r>
+        <w:rPr>
+          <w:rFonts w:ascii="Palatino Linotype" w:hAnsi="Palatino Linotype"/>
+          <w:bCs/>
+          <w:sz w:val="20"/>
+          <w:szCs w:val="20"/>
+        </w:rPr>
+        <w:t>{% if amend_offense_details is not none %}Counsel for the State of Ohio made a motion to amend the cha</w:t>
       </w:r>
       <w:r>
         <w:rPr>
@@ -1014,27 +765,7 @@
           <w:sz w:val="20"/>
           <w:szCs w:val="20"/>
         </w:rPr>
-        <w:t xml:space="preserve">{% if </w:t>
-      </w:r>
-      <w:proofErr w:type="spellStart"/>
-      <w:r>
-        <w:rPr>
-          <w:rFonts w:ascii="Palatino Linotype" w:hAnsi="Palatino Linotype"/>
-          <w:bCs/>
-          <w:sz w:val="20"/>
-          <w:szCs w:val="20"/>
-        </w:rPr>
-        <w:t>amend_offense_details.motion_disposition</w:t>
-      </w:r>
-      <w:proofErr w:type="spellEnd"/>
-      <w:r>
-        <w:rPr>
-          <w:rFonts w:ascii="Palatino Linotype" w:hAnsi="Palatino Linotype"/>
-          <w:bCs/>
-          <w:sz w:val="20"/>
-          <w:szCs w:val="20"/>
-        </w:rPr>
-        <w:t xml:space="preserve">  ==  ‘Granted’ %} The Court found the amendment </w:t>
+        <w:t xml:space="preserve">{% if amend_offense_details.motion_disposition  ==  ‘Granted’ %} The Court found the amendment </w:t>
       </w:r>
       <w:r>
         <w:rPr>
@@ -1052,137 +783,26 @@
           <w:sz w:val="20"/>
           <w:szCs w:val="20"/>
         </w:rPr>
-        <w:t xml:space="preserve"> {{ </w:t>
-      </w:r>
-      <w:proofErr w:type="spellStart"/>
-      <w:r>
-        <w:rPr>
-          <w:rFonts w:ascii="Palatino Linotype" w:hAnsi="Palatino Linotype"/>
-          <w:bCs/>
-          <w:sz w:val="20"/>
-          <w:szCs w:val="20"/>
-        </w:rPr>
-        <w:t>amend_offense_details.motion_disposition</w:t>
-      </w:r>
-      <w:proofErr w:type="spellEnd"/>
-      <w:r>
-        <w:rPr>
-          <w:rFonts w:ascii="Palatino Linotype" w:hAnsi="Palatino Linotype"/>
-          <w:bCs/>
-          <w:sz w:val="20"/>
-          <w:szCs w:val="20"/>
-        </w:rPr>
-        <w:t xml:space="preserve"> }}.</w:t>
-      </w:r>
-      <w:r>
-        <w:rPr>
-          <w:rFonts w:ascii="Palatino Linotype" w:hAnsi="Palatino Linotype"/>
-          <w:bCs/>
-          <w:sz w:val="20"/>
-          <w:szCs w:val="20"/>
-        </w:rPr>
-        <w:t xml:space="preserve"> The charge(s) of {% for charge in </w:t>
-      </w:r>
-      <w:proofErr w:type="spellStart"/>
-      <w:r>
-        <w:rPr>
-          <w:rFonts w:ascii="Palatino Linotype" w:hAnsi="Palatino Linotype"/>
-          <w:bCs/>
-          <w:sz w:val="20"/>
-          <w:szCs w:val="20"/>
-        </w:rPr>
-        <w:t>amended_charges_list</w:t>
-      </w:r>
-      <w:proofErr w:type="spellEnd"/>
-      <w:r>
-        <w:rPr>
-          <w:rFonts w:ascii="Palatino Linotype" w:hAnsi="Palatino Linotype"/>
-          <w:bCs/>
-          <w:sz w:val="20"/>
-          <w:szCs w:val="20"/>
-        </w:rPr>
-        <w:t xml:space="preserve"> %}{% if </w:t>
-      </w:r>
-      <w:proofErr w:type="spellStart"/>
-      <w:r>
-        <w:rPr>
-          <w:rFonts w:ascii="Palatino Linotype" w:hAnsi="Palatino Linotype"/>
-          <w:bCs/>
-          <w:sz w:val="20"/>
-          <w:szCs w:val="20"/>
-        </w:rPr>
-        <w:t>loop.index</w:t>
-      </w:r>
-      <w:proofErr w:type="spellEnd"/>
-      <w:r>
-        <w:rPr>
-          <w:rFonts w:ascii="Palatino Linotype" w:hAnsi="Palatino Linotype"/>
-          <w:bCs/>
-          <w:sz w:val="20"/>
-          <w:szCs w:val="20"/>
-        </w:rPr>
-        <w:t xml:space="preserve"> == 2 %} and {% endif %}{{ charge[0] }} is amended to {{ charge[1] }}{% </w:t>
-      </w:r>
-      <w:proofErr w:type="spellStart"/>
-      <w:r>
-        <w:rPr>
-          <w:rFonts w:ascii="Palatino Linotype" w:hAnsi="Palatino Linotype"/>
-          <w:bCs/>
-          <w:sz w:val="20"/>
-          <w:szCs w:val="20"/>
-        </w:rPr>
-        <w:t>endfor</w:t>
-      </w:r>
-      <w:proofErr w:type="spellEnd"/>
-      <w:r>
-        <w:rPr>
-          <w:rFonts w:ascii="Palatino Linotype" w:hAnsi="Palatino Linotype"/>
-          <w:bCs/>
-          <w:sz w:val="20"/>
-          <w:szCs w:val="20"/>
-        </w:rPr>
-        <w:t xml:space="preserve"> %}.</w:t>
-      </w:r>
-      <w:r>
-        <w:rPr>
-          <w:rFonts w:ascii="Palatino Linotype" w:hAnsi="Palatino Linotype"/>
-          <w:bCs/>
-          <w:sz w:val="20"/>
-          <w:szCs w:val="20"/>
-        </w:rPr>
-        <w:t xml:space="preserve">{% </w:t>
-      </w:r>
-      <w:proofErr w:type="spellStart"/>
-      <w:r>
-        <w:rPr>
-          <w:rFonts w:ascii="Palatino Linotype" w:hAnsi="Palatino Linotype"/>
-          <w:bCs/>
-          <w:sz w:val="20"/>
-          <w:szCs w:val="20"/>
-        </w:rPr>
-        <w:t>elif</w:t>
-      </w:r>
-      <w:proofErr w:type="spellEnd"/>
-      <w:r>
-        <w:rPr>
-          <w:rFonts w:ascii="Palatino Linotype" w:hAnsi="Palatino Linotype"/>
-          <w:bCs/>
-          <w:sz w:val="20"/>
-          <w:szCs w:val="20"/>
-        </w:rPr>
-        <w:t xml:space="preserve"> </w:t>
-      </w:r>
-      <w:proofErr w:type="spellStart"/>
-      <w:r>
-        <w:rPr>
-          <w:rFonts w:ascii="Palatino Linotype" w:hAnsi="Palatino Linotype"/>
-          <w:bCs/>
-          <w:sz w:val="20"/>
-          <w:szCs w:val="20"/>
-        </w:rPr>
-        <w:t>amend_offense_details.motion_disposition</w:t>
-      </w:r>
-      <w:proofErr w:type="spellEnd"/>
+        <w:t xml:space="preserve"> {{ amend_offense_details.motion_disposition }}.</w:t>
+      </w:r>
+      <w:r>
+        <w:rPr>
+          <w:rFonts w:ascii="Palatino Linotype" w:hAnsi="Palatino Linotype"/>
+          <w:bCs/>
+          <w:sz w:val="20"/>
+          <w:szCs w:val="20"/>
+        </w:rPr>
+        <w:t xml:space="preserve"> The charge(s) of {% for charge in amended_charges_list %}{% if loop.index == 2 %} and {% endif %}{{ charge[0] }} is amended to {{ charge[1] }}{% endfor %}.</w:t>
+      </w:r>
+      <w:r>
+        <w:rPr>
+          <w:rFonts w:ascii="Palatino Linotype" w:hAnsi="Palatino Linotype"/>
+          <w:bCs/>
+          <w:sz w:val="20"/>
+          <w:szCs w:val="20"/>
+        </w:rPr>
+        <w:t>{% elif amend_offense_details.motion_disposition</w:t>
+      </w:r>
       <w:r>
         <w:rPr>
           <w:rFonts w:ascii="Palatino Linotype" w:hAnsi="Palatino Linotype"/>
@@ -1217,36 +837,16 @@
           <w:sz w:val="20"/>
           <w:szCs w:val="20"/>
         </w:rPr>
-        <w:t xml:space="preserve"> and therefore the motion is {{ </w:t>
-      </w:r>
-      <w:proofErr w:type="spellStart"/>
-      <w:r>
-        <w:rPr>
-          <w:rFonts w:ascii="Palatino Linotype" w:hAnsi="Palatino Linotype"/>
-          <w:bCs/>
-          <w:sz w:val="20"/>
-          <w:szCs w:val="20"/>
-        </w:rPr>
-        <w:t>amend_offense</w:t>
-      </w:r>
-      <w:r>
-        <w:rPr>
-          <w:rFonts w:ascii="Palatino Linotype" w:hAnsi="Palatino Linotype"/>
-          <w:bCs/>
-          <w:sz w:val="20"/>
-          <w:szCs w:val="20"/>
-        </w:rPr>
-        <w:t>_details.motion_disposition</w:t>
-      </w:r>
-      <w:proofErr w:type="spellEnd"/>
-      <w:r>
-        <w:rPr>
-          <w:rFonts w:ascii="Palatino Linotype" w:hAnsi="Palatino Linotype"/>
-          <w:bCs/>
-          <w:sz w:val="20"/>
-          <w:szCs w:val="20"/>
-        </w:rPr>
-        <w:t xml:space="preserve"> }}.</w:t>
+        <w:t xml:space="preserve"> and therefore the motion is {{ amend_offense</w:t>
+      </w:r>
+      <w:r>
+        <w:rPr>
+          <w:rFonts w:ascii="Palatino Linotype" w:hAnsi="Palatino Linotype"/>
+          <w:bCs/>
+          <w:sz w:val="20"/>
+          <w:szCs w:val="20"/>
+        </w:rPr>
+        <w:t>_details.motion_disposition }}.</w:t>
       </w:r>
       <w:r>
         <w:rPr>
@@ -1292,25 +892,7 @@
           <w:sz w:val="20"/>
           <w:szCs w:val="20"/>
         </w:rPr>
-        <w:t xml:space="preserve">{% if </w:t>
-      </w:r>
-      <w:proofErr w:type="spellStart"/>
-      <w:r>
-        <w:rPr>
-          <w:rFonts w:ascii="Palatino Linotype" w:hAnsi="Palatino Linotype"/>
-          <w:sz w:val="20"/>
-          <w:szCs w:val="20"/>
-        </w:rPr>
-        <w:t>appearance_reason</w:t>
-      </w:r>
-      <w:proofErr w:type="spellEnd"/>
-      <w:r>
-        <w:rPr>
-          <w:rFonts w:ascii="Palatino Linotype" w:hAnsi="Palatino Linotype"/>
-          <w:sz w:val="20"/>
-          <w:szCs w:val="20"/>
-        </w:rPr>
-        <w:t xml:space="preserve"> != ‘sentencing’ %}</w:t>
+        <w:t>{% if appearance_reason != ‘sentencing’ %}</w:t>
       </w:r>
       <w:r>
         <w:rPr>
@@ -1367,25 +949,7 @@
           <w:sz w:val="20"/>
           <w:szCs w:val="20"/>
         </w:rPr>
-        <w:t xml:space="preserve">{% if </w:t>
-      </w:r>
-      <w:proofErr w:type="spellStart"/>
-      <w:r>
-        <w:rPr>
-          <w:rFonts w:ascii="Palatino Linotype" w:hAnsi="Palatino Linotype"/>
-          <w:sz w:val="20"/>
-          <w:szCs w:val="20"/>
-        </w:rPr>
-        <w:t>victim_statements</w:t>
-      </w:r>
-      <w:proofErr w:type="spellEnd"/>
-      <w:r>
-        <w:rPr>
-          <w:rFonts w:ascii="Palatino Linotype" w:hAnsi="Palatino Linotype"/>
-          <w:sz w:val="20"/>
-          <w:szCs w:val="20"/>
-        </w:rPr>
-        <w:t xml:space="preserve"> is true %}</w:t>
+        <w:t>{% if victim_statements is true %}</w:t>
       </w:r>
       <w:r>
         <w:rPr>
@@ -1417,25 +981,7 @@
           <w:sz w:val="20"/>
           <w:szCs w:val="20"/>
         </w:rPr>
-        <w:t xml:space="preserve">{% if </w:t>
-      </w:r>
-      <w:proofErr w:type="spellStart"/>
-      <w:r>
-        <w:rPr>
-          <w:rFonts w:ascii="Palatino Linotype" w:hAnsi="Palatino Linotype"/>
-          <w:sz w:val="20"/>
-          <w:szCs w:val="20"/>
-        </w:rPr>
-        <w:t>defense_counsel_waived</w:t>
-      </w:r>
-      <w:proofErr w:type="spellEnd"/>
-      <w:r>
-        <w:rPr>
-          <w:rFonts w:ascii="Palatino Linotype" w:hAnsi="Palatino Linotype"/>
-          <w:sz w:val="20"/>
-          <w:szCs w:val="20"/>
-        </w:rPr>
-        <w:t xml:space="preserve"> is false %}</w:t>
+        <w:t>{% if defense_counsel_waived is false %}</w:t>
       </w:r>
       <w:r>
         <w:rPr>
@@ -1577,51 +1123,7 @@
                 <w:sz w:val="20"/>
                 <w:szCs w:val="20"/>
               </w:rPr>
-              <w:t>{%</w:t>
-            </w:r>
-            <w:proofErr w:type="spellStart"/>
-            <w:r>
-              <w:rPr>
-                <w:rFonts w:ascii="Palatino Linotype" w:hAnsi="Palatino Linotype"/>
-                <w:b/>
-                <w:bCs/>
-                <w:sz w:val="20"/>
-                <w:szCs w:val="20"/>
-              </w:rPr>
-              <w:t>tc</w:t>
-            </w:r>
-            <w:proofErr w:type="spellEnd"/>
-            <w:r>
-              <w:rPr>
-                <w:rFonts w:ascii="Palatino Linotype" w:hAnsi="Palatino Linotype"/>
-                <w:b/>
-                <w:bCs/>
-                <w:sz w:val="20"/>
-                <w:szCs w:val="20"/>
-              </w:rPr>
-              <w:t xml:space="preserve"> for charge in </w:t>
-            </w:r>
-            <w:proofErr w:type="spellStart"/>
-            <w:r>
-              <w:rPr>
-                <w:rFonts w:ascii="Palatino Linotype" w:hAnsi="Palatino Linotype"/>
-                <w:b/>
-                <w:bCs/>
-                <w:sz w:val="20"/>
-                <w:szCs w:val="20"/>
-              </w:rPr>
-              <w:t>charges_list</w:t>
-            </w:r>
-            <w:proofErr w:type="spellEnd"/>
-            <w:r>
-              <w:rPr>
-                <w:rFonts w:ascii="Palatino Linotype" w:hAnsi="Palatino Linotype"/>
-                <w:b/>
-                <w:bCs/>
-                <w:sz w:val="20"/>
-                <w:szCs w:val="20"/>
-              </w:rPr>
-              <w:t xml:space="preserve"> %}</w:t>
+              <w:t>{%tc for charge in charges_list %}</w:t>
             </w:r>
           </w:p>
         </w:tc>
@@ -1659,29 +1161,7 @@
                 <w:sz w:val="20"/>
                 <w:szCs w:val="20"/>
               </w:rPr>
-              <w:t xml:space="preserve">{{ </w:t>
-            </w:r>
-            <w:proofErr w:type="spellStart"/>
-            <w:r>
-              <w:rPr>
-                <w:rFonts w:ascii="Palatino Linotype" w:hAnsi="Palatino Linotype"/>
-                <w:b/>
-                <w:bCs/>
-                <w:sz w:val="20"/>
-                <w:szCs w:val="20"/>
-              </w:rPr>
-              <w:t>charge.offense</w:t>
-            </w:r>
-            <w:proofErr w:type="spellEnd"/>
-            <w:r>
-              <w:rPr>
-                <w:rFonts w:ascii="Palatino Linotype" w:hAnsi="Palatino Linotype"/>
-                <w:b/>
-                <w:bCs/>
-                <w:sz w:val="20"/>
-                <w:szCs w:val="20"/>
-              </w:rPr>
-              <w:t xml:space="preserve"> }}</w:t>
+              <w:t>{{ charge.offense }}</w:t>
             </w:r>
           </w:p>
         </w:tc>
@@ -1719,51 +1199,7 @@
                 <w:sz w:val="20"/>
                 <w:szCs w:val="20"/>
               </w:rPr>
-              <w:t>{%</w:t>
-            </w:r>
-            <w:proofErr w:type="spellStart"/>
-            <w:r>
-              <w:rPr>
-                <w:rFonts w:ascii="Palatino Linotype" w:hAnsi="Palatino Linotype"/>
-                <w:b/>
-                <w:bCs/>
-                <w:sz w:val="20"/>
-                <w:szCs w:val="20"/>
-              </w:rPr>
-              <w:t>tc</w:t>
-            </w:r>
-            <w:proofErr w:type="spellEnd"/>
-            <w:r>
-              <w:rPr>
-                <w:rFonts w:ascii="Palatino Linotype" w:hAnsi="Palatino Linotype"/>
-                <w:b/>
-                <w:bCs/>
-                <w:sz w:val="20"/>
-                <w:szCs w:val="20"/>
-              </w:rPr>
-              <w:t xml:space="preserve"> </w:t>
-            </w:r>
-            <w:proofErr w:type="spellStart"/>
-            <w:r>
-              <w:rPr>
-                <w:rFonts w:ascii="Palatino Linotype" w:hAnsi="Palatino Linotype"/>
-                <w:b/>
-                <w:bCs/>
-                <w:sz w:val="20"/>
-                <w:szCs w:val="20"/>
-              </w:rPr>
-              <w:t>endfor</w:t>
-            </w:r>
-            <w:proofErr w:type="spellEnd"/>
-            <w:r>
-              <w:rPr>
-                <w:rFonts w:ascii="Palatino Linotype" w:hAnsi="Palatino Linotype"/>
-                <w:b/>
-                <w:bCs/>
-                <w:sz w:val="20"/>
-                <w:szCs w:val="20"/>
-              </w:rPr>
-              <w:t xml:space="preserve"> %}</w:t>
+              <w:t>{%tc endfor %}</w:t>
             </w:r>
           </w:p>
         </w:tc>
@@ -1845,51 +1281,7 @@
                 <w:sz w:val="20"/>
                 <w:szCs w:val="20"/>
               </w:rPr>
-              <w:t>{%</w:t>
-            </w:r>
-            <w:proofErr w:type="spellStart"/>
-            <w:r>
-              <w:rPr>
-                <w:rFonts w:ascii="Palatino Linotype" w:hAnsi="Palatino Linotype"/>
-                <w:b/>
-                <w:bCs/>
-                <w:sz w:val="20"/>
-                <w:szCs w:val="20"/>
-              </w:rPr>
-              <w:t>tc</w:t>
-            </w:r>
-            <w:proofErr w:type="spellEnd"/>
-            <w:r>
-              <w:rPr>
-                <w:rFonts w:ascii="Palatino Linotype" w:hAnsi="Palatino Linotype"/>
-                <w:b/>
-                <w:bCs/>
-                <w:sz w:val="20"/>
-                <w:szCs w:val="20"/>
-              </w:rPr>
-              <w:t xml:space="preserve"> for charge in </w:t>
-            </w:r>
-            <w:proofErr w:type="spellStart"/>
-            <w:r>
-              <w:rPr>
-                <w:rFonts w:ascii="Palatino Linotype" w:hAnsi="Palatino Linotype"/>
-                <w:b/>
-                <w:bCs/>
-                <w:sz w:val="20"/>
-                <w:szCs w:val="20"/>
-              </w:rPr>
-              <w:t>charges_list</w:t>
-            </w:r>
-            <w:proofErr w:type="spellEnd"/>
-            <w:r>
-              <w:rPr>
-                <w:rFonts w:ascii="Palatino Linotype" w:hAnsi="Palatino Linotype"/>
-                <w:b/>
-                <w:bCs/>
-                <w:sz w:val="20"/>
-                <w:szCs w:val="20"/>
-              </w:rPr>
-              <w:t xml:space="preserve"> %}</w:t>
+              <w:t>{%tc for charge in charges_list %}</w:t>
             </w:r>
           </w:p>
         </w:tc>
@@ -1927,29 +1319,7 @@
                 <w:sz w:val="20"/>
                 <w:szCs w:val="20"/>
               </w:rPr>
-              <w:t xml:space="preserve">{{ </w:t>
-            </w:r>
-            <w:proofErr w:type="spellStart"/>
-            <w:r>
-              <w:rPr>
-                <w:rFonts w:ascii="Palatino Linotype" w:hAnsi="Palatino Linotype"/>
-                <w:b/>
-                <w:bCs/>
-                <w:sz w:val="20"/>
-                <w:szCs w:val="20"/>
-              </w:rPr>
-              <w:t>charge.statute</w:t>
-            </w:r>
-            <w:proofErr w:type="spellEnd"/>
-            <w:r>
-              <w:rPr>
-                <w:rFonts w:ascii="Palatino Linotype" w:hAnsi="Palatino Linotype"/>
-                <w:b/>
-                <w:bCs/>
-                <w:sz w:val="20"/>
-                <w:szCs w:val="20"/>
-              </w:rPr>
-              <w:t xml:space="preserve"> }}</w:t>
+              <w:t>{{ charge.statute }}</w:t>
             </w:r>
           </w:p>
         </w:tc>
@@ -1987,51 +1357,7 @@
                 <w:sz w:val="20"/>
                 <w:szCs w:val="20"/>
               </w:rPr>
-              <w:t>{%</w:t>
-            </w:r>
-            <w:proofErr w:type="spellStart"/>
-            <w:r>
-              <w:rPr>
-                <w:rFonts w:ascii="Palatino Linotype" w:hAnsi="Palatino Linotype"/>
-                <w:b/>
-                <w:bCs/>
-                <w:sz w:val="20"/>
-                <w:szCs w:val="20"/>
-              </w:rPr>
-              <w:t>tc</w:t>
-            </w:r>
-            <w:proofErr w:type="spellEnd"/>
-            <w:r>
-              <w:rPr>
-                <w:rFonts w:ascii="Palatino Linotype" w:hAnsi="Palatino Linotype"/>
-                <w:b/>
-                <w:bCs/>
-                <w:sz w:val="20"/>
-                <w:szCs w:val="20"/>
-              </w:rPr>
-              <w:t xml:space="preserve"> </w:t>
-            </w:r>
-            <w:proofErr w:type="spellStart"/>
-            <w:r>
-              <w:rPr>
-                <w:rFonts w:ascii="Palatino Linotype" w:hAnsi="Palatino Linotype"/>
-                <w:b/>
-                <w:bCs/>
-                <w:sz w:val="20"/>
-                <w:szCs w:val="20"/>
-              </w:rPr>
-              <w:t>endfor</w:t>
-            </w:r>
-            <w:proofErr w:type="spellEnd"/>
-            <w:r>
-              <w:rPr>
-                <w:rFonts w:ascii="Palatino Linotype" w:hAnsi="Palatino Linotype"/>
-                <w:b/>
-                <w:bCs/>
-                <w:sz w:val="20"/>
-                <w:szCs w:val="20"/>
-              </w:rPr>
-              <w:t xml:space="preserve"> %}</w:t>
+              <w:t>{%tc endfor %}</w:t>
             </w:r>
           </w:p>
         </w:tc>
@@ -2113,51 +1439,7 @@
                 <w:sz w:val="20"/>
                 <w:szCs w:val="20"/>
               </w:rPr>
-              <w:t>{%</w:t>
-            </w:r>
-            <w:proofErr w:type="spellStart"/>
-            <w:r>
-              <w:rPr>
-                <w:rFonts w:ascii="Palatino Linotype" w:hAnsi="Palatino Linotype"/>
-                <w:b/>
-                <w:bCs/>
-                <w:sz w:val="20"/>
-                <w:szCs w:val="20"/>
-              </w:rPr>
-              <w:t>tc</w:t>
-            </w:r>
-            <w:proofErr w:type="spellEnd"/>
-            <w:r>
-              <w:rPr>
-                <w:rFonts w:ascii="Palatino Linotype" w:hAnsi="Palatino Linotype"/>
-                <w:b/>
-                <w:bCs/>
-                <w:sz w:val="20"/>
-                <w:szCs w:val="20"/>
-              </w:rPr>
-              <w:t xml:space="preserve"> for charge in </w:t>
-            </w:r>
-            <w:proofErr w:type="spellStart"/>
-            <w:r>
-              <w:rPr>
-                <w:rFonts w:ascii="Palatino Linotype" w:hAnsi="Palatino Linotype"/>
-                <w:b/>
-                <w:bCs/>
-                <w:sz w:val="20"/>
-                <w:szCs w:val="20"/>
-              </w:rPr>
-              <w:t>charges_list</w:t>
-            </w:r>
-            <w:proofErr w:type="spellEnd"/>
-            <w:r>
-              <w:rPr>
-                <w:rFonts w:ascii="Palatino Linotype" w:hAnsi="Palatino Linotype"/>
-                <w:b/>
-                <w:bCs/>
-                <w:sz w:val="20"/>
-                <w:szCs w:val="20"/>
-              </w:rPr>
-              <w:t xml:space="preserve"> %}</w:t>
+              <w:t>{%tc for charge in charges_list %}</w:t>
             </w:r>
           </w:p>
         </w:tc>
@@ -2195,29 +1477,7 @@
                 <w:sz w:val="20"/>
                 <w:szCs w:val="20"/>
               </w:rPr>
-              <w:t xml:space="preserve">{{ </w:t>
-            </w:r>
-            <w:proofErr w:type="spellStart"/>
-            <w:r>
-              <w:rPr>
-                <w:rFonts w:ascii="Palatino Linotype" w:hAnsi="Palatino Linotype"/>
-                <w:b/>
-                <w:bCs/>
-                <w:sz w:val="20"/>
-                <w:szCs w:val="20"/>
-              </w:rPr>
-              <w:t>charge.degree</w:t>
-            </w:r>
-            <w:proofErr w:type="spellEnd"/>
-            <w:r>
-              <w:rPr>
-                <w:rFonts w:ascii="Palatino Linotype" w:hAnsi="Palatino Linotype"/>
-                <w:b/>
-                <w:bCs/>
-                <w:sz w:val="20"/>
-                <w:szCs w:val="20"/>
-              </w:rPr>
-              <w:t xml:space="preserve"> }}</w:t>
+              <w:t>{{ charge.degree }}</w:t>
             </w:r>
           </w:p>
         </w:tc>
@@ -2255,51 +1515,7 @@
                 <w:sz w:val="20"/>
                 <w:szCs w:val="20"/>
               </w:rPr>
-              <w:t>{%</w:t>
-            </w:r>
-            <w:proofErr w:type="spellStart"/>
-            <w:r>
-              <w:rPr>
-                <w:rFonts w:ascii="Palatino Linotype" w:hAnsi="Palatino Linotype"/>
-                <w:b/>
-                <w:bCs/>
-                <w:sz w:val="20"/>
-                <w:szCs w:val="20"/>
-              </w:rPr>
-              <w:t>tc</w:t>
-            </w:r>
-            <w:proofErr w:type="spellEnd"/>
-            <w:r>
-              <w:rPr>
-                <w:rFonts w:ascii="Palatino Linotype" w:hAnsi="Palatino Linotype"/>
-                <w:b/>
-                <w:bCs/>
-                <w:sz w:val="20"/>
-                <w:szCs w:val="20"/>
-              </w:rPr>
-              <w:t xml:space="preserve"> </w:t>
-            </w:r>
-            <w:proofErr w:type="spellStart"/>
-            <w:r>
-              <w:rPr>
-                <w:rFonts w:ascii="Palatino Linotype" w:hAnsi="Palatino Linotype"/>
-                <w:b/>
-                <w:bCs/>
-                <w:sz w:val="20"/>
-                <w:szCs w:val="20"/>
-              </w:rPr>
-              <w:t>endfor</w:t>
-            </w:r>
-            <w:proofErr w:type="spellEnd"/>
-            <w:r>
-              <w:rPr>
-                <w:rFonts w:ascii="Palatino Linotype" w:hAnsi="Palatino Linotype"/>
-                <w:b/>
-                <w:bCs/>
-                <w:sz w:val="20"/>
-                <w:szCs w:val="20"/>
-              </w:rPr>
-              <w:t xml:space="preserve"> %}</w:t>
+              <w:t>{%tc endfor %}</w:t>
             </w:r>
           </w:p>
         </w:tc>
@@ -2381,51 +1597,7 @@
                 <w:sz w:val="20"/>
                 <w:szCs w:val="20"/>
               </w:rPr>
-              <w:t>{%</w:t>
-            </w:r>
-            <w:proofErr w:type="spellStart"/>
-            <w:r>
-              <w:rPr>
-                <w:rFonts w:ascii="Palatino Linotype" w:hAnsi="Palatino Linotype"/>
-                <w:b/>
-                <w:bCs/>
-                <w:sz w:val="20"/>
-                <w:szCs w:val="20"/>
-              </w:rPr>
-              <w:t>tc</w:t>
-            </w:r>
-            <w:proofErr w:type="spellEnd"/>
-            <w:r>
-              <w:rPr>
-                <w:rFonts w:ascii="Palatino Linotype" w:hAnsi="Palatino Linotype"/>
-                <w:b/>
-                <w:bCs/>
-                <w:sz w:val="20"/>
-                <w:szCs w:val="20"/>
-              </w:rPr>
-              <w:t xml:space="preserve"> for charge in </w:t>
-            </w:r>
-            <w:proofErr w:type="spellStart"/>
-            <w:r>
-              <w:rPr>
-                <w:rFonts w:ascii="Palatino Linotype" w:hAnsi="Palatino Linotype"/>
-                <w:b/>
-                <w:bCs/>
-                <w:sz w:val="20"/>
-                <w:szCs w:val="20"/>
-              </w:rPr>
-              <w:t>charges_list</w:t>
-            </w:r>
-            <w:proofErr w:type="spellEnd"/>
-            <w:r>
-              <w:rPr>
-                <w:rFonts w:ascii="Palatino Linotype" w:hAnsi="Palatino Linotype"/>
-                <w:b/>
-                <w:bCs/>
-                <w:sz w:val="20"/>
-                <w:szCs w:val="20"/>
-              </w:rPr>
-              <w:t xml:space="preserve"> %}</w:t>
+              <w:t>{%tc for charge in charges_list %}</w:t>
             </w:r>
           </w:p>
         </w:tc>
@@ -2463,29 +1635,7 @@
                 <w:sz w:val="20"/>
                 <w:szCs w:val="20"/>
               </w:rPr>
-              <w:t xml:space="preserve">{{ </w:t>
-            </w:r>
-            <w:proofErr w:type="spellStart"/>
-            <w:r>
-              <w:rPr>
-                <w:rFonts w:ascii="Palatino Linotype" w:hAnsi="Palatino Linotype"/>
-                <w:b/>
-                <w:bCs/>
-                <w:sz w:val="20"/>
-                <w:szCs w:val="20"/>
-              </w:rPr>
-              <w:t>charge.plea</w:t>
-            </w:r>
-            <w:proofErr w:type="spellEnd"/>
-            <w:r>
-              <w:rPr>
-                <w:rFonts w:ascii="Palatino Linotype" w:hAnsi="Palatino Linotype"/>
-                <w:b/>
-                <w:bCs/>
-                <w:sz w:val="20"/>
-                <w:szCs w:val="20"/>
-              </w:rPr>
-              <w:t>}}</w:t>
+              <w:t>{{ charge.plea}}</w:t>
             </w:r>
           </w:p>
         </w:tc>
@@ -2523,51 +1673,7 @@
                 <w:sz w:val="20"/>
                 <w:szCs w:val="20"/>
               </w:rPr>
-              <w:t>{%</w:t>
-            </w:r>
-            <w:proofErr w:type="spellStart"/>
-            <w:r>
-              <w:rPr>
-                <w:rFonts w:ascii="Palatino Linotype" w:hAnsi="Palatino Linotype"/>
-                <w:b/>
-                <w:bCs/>
-                <w:sz w:val="20"/>
-                <w:szCs w:val="20"/>
-              </w:rPr>
-              <w:t>tc</w:t>
-            </w:r>
-            <w:proofErr w:type="spellEnd"/>
-            <w:r>
-              <w:rPr>
-                <w:rFonts w:ascii="Palatino Linotype" w:hAnsi="Palatino Linotype"/>
-                <w:b/>
-                <w:bCs/>
-                <w:sz w:val="20"/>
-                <w:szCs w:val="20"/>
-              </w:rPr>
-              <w:t xml:space="preserve"> </w:t>
-            </w:r>
-            <w:proofErr w:type="spellStart"/>
-            <w:r>
-              <w:rPr>
-                <w:rFonts w:ascii="Palatino Linotype" w:hAnsi="Palatino Linotype"/>
-                <w:b/>
-                <w:bCs/>
-                <w:sz w:val="20"/>
-                <w:szCs w:val="20"/>
-              </w:rPr>
-              <w:t>endfor</w:t>
-            </w:r>
-            <w:proofErr w:type="spellEnd"/>
-            <w:r>
-              <w:rPr>
-                <w:rFonts w:ascii="Palatino Linotype" w:hAnsi="Palatino Linotype"/>
-                <w:b/>
-                <w:bCs/>
-                <w:sz w:val="20"/>
-                <w:szCs w:val="20"/>
-              </w:rPr>
-              <w:t xml:space="preserve"> %}</w:t>
+              <w:t>{%tc endfor %}</w:t>
             </w:r>
           </w:p>
         </w:tc>
@@ -2650,51 +1756,7 @@
                 <w:sz w:val="20"/>
                 <w:szCs w:val="20"/>
               </w:rPr>
-              <w:t>{%</w:t>
-            </w:r>
-            <w:proofErr w:type="spellStart"/>
-            <w:r>
-              <w:rPr>
-                <w:rFonts w:ascii="Palatino Linotype" w:hAnsi="Palatino Linotype"/>
-                <w:b/>
-                <w:bCs/>
-                <w:sz w:val="20"/>
-                <w:szCs w:val="20"/>
-              </w:rPr>
-              <w:t>tc</w:t>
-            </w:r>
-            <w:proofErr w:type="spellEnd"/>
-            <w:r>
-              <w:rPr>
-                <w:rFonts w:ascii="Palatino Linotype" w:hAnsi="Palatino Linotype"/>
-                <w:b/>
-                <w:bCs/>
-                <w:sz w:val="20"/>
-                <w:szCs w:val="20"/>
-              </w:rPr>
-              <w:t xml:space="preserve"> for charge in </w:t>
-            </w:r>
-            <w:proofErr w:type="spellStart"/>
-            <w:r>
-              <w:rPr>
-                <w:rFonts w:ascii="Palatino Linotype" w:hAnsi="Palatino Linotype"/>
-                <w:b/>
-                <w:bCs/>
-                <w:sz w:val="20"/>
-                <w:szCs w:val="20"/>
-              </w:rPr>
-              <w:t>charges_list</w:t>
-            </w:r>
-            <w:proofErr w:type="spellEnd"/>
-            <w:r>
-              <w:rPr>
-                <w:rFonts w:ascii="Palatino Linotype" w:hAnsi="Palatino Linotype"/>
-                <w:b/>
-                <w:bCs/>
-                <w:sz w:val="20"/>
-                <w:szCs w:val="20"/>
-              </w:rPr>
-              <w:t xml:space="preserve"> %}</w:t>
+              <w:t>{%tc for charge in charges_list %}</w:t>
             </w:r>
           </w:p>
         </w:tc>
@@ -2732,29 +1794,7 @@
                 <w:sz w:val="20"/>
                 <w:szCs w:val="20"/>
               </w:rPr>
-              <w:t xml:space="preserve">{{ </w:t>
-            </w:r>
-            <w:proofErr w:type="spellStart"/>
-            <w:r>
-              <w:rPr>
-                <w:rFonts w:ascii="Palatino Linotype" w:hAnsi="Palatino Linotype"/>
-                <w:b/>
-                <w:bCs/>
-                <w:sz w:val="20"/>
-                <w:szCs w:val="20"/>
-              </w:rPr>
-              <w:t>charge.finding</w:t>
-            </w:r>
-            <w:proofErr w:type="spellEnd"/>
-            <w:r>
-              <w:rPr>
-                <w:rFonts w:ascii="Palatino Linotype" w:hAnsi="Palatino Linotype"/>
-                <w:b/>
-                <w:bCs/>
-                <w:sz w:val="20"/>
-                <w:szCs w:val="20"/>
-              </w:rPr>
-              <w:t xml:space="preserve"> }}</w:t>
+              <w:t>{{ charge.finding }}</w:t>
             </w:r>
           </w:p>
         </w:tc>
@@ -2792,51 +1832,7 @@
                 <w:sz w:val="20"/>
                 <w:szCs w:val="20"/>
               </w:rPr>
-              <w:t>{%</w:t>
-            </w:r>
-            <w:proofErr w:type="spellStart"/>
-            <w:r>
-              <w:rPr>
-                <w:rFonts w:ascii="Palatino Linotype" w:hAnsi="Palatino Linotype"/>
-                <w:b/>
-                <w:bCs/>
-                <w:sz w:val="20"/>
-                <w:szCs w:val="20"/>
-              </w:rPr>
-              <w:t>tc</w:t>
-            </w:r>
-            <w:proofErr w:type="spellEnd"/>
-            <w:r>
-              <w:rPr>
-                <w:rFonts w:ascii="Palatino Linotype" w:hAnsi="Palatino Linotype"/>
-                <w:b/>
-                <w:bCs/>
-                <w:sz w:val="20"/>
-                <w:szCs w:val="20"/>
-              </w:rPr>
-              <w:t xml:space="preserve"> </w:t>
-            </w:r>
-            <w:proofErr w:type="spellStart"/>
-            <w:r>
-              <w:rPr>
-                <w:rFonts w:ascii="Palatino Linotype" w:hAnsi="Palatino Linotype"/>
-                <w:b/>
-                <w:bCs/>
-                <w:sz w:val="20"/>
-                <w:szCs w:val="20"/>
-              </w:rPr>
-              <w:t>endfor</w:t>
-            </w:r>
-            <w:proofErr w:type="spellEnd"/>
-            <w:r>
-              <w:rPr>
-                <w:rFonts w:ascii="Palatino Linotype" w:hAnsi="Palatino Linotype"/>
-                <w:b/>
-                <w:bCs/>
-                <w:sz w:val="20"/>
-                <w:szCs w:val="20"/>
-              </w:rPr>
-              <w:t xml:space="preserve"> %}</w:t>
+              <w:t>{%tc endfor %}</w:t>
             </w:r>
           </w:p>
         </w:tc>
@@ -2918,51 +1914,7 @@
                 <w:sz w:val="20"/>
                 <w:szCs w:val="20"/>
               </w:rPr>
-              <w:t>{%</w:t>
-            </w:r>
-            <w:proofErr w:type="spellStart"/>
-            <w:r>
-              <w:rPr>
-                <w:rFonts w:ascii="Palatino Linotype" w:hAnsi="Palatino Linotype"/>
-                <w:b/>
-                <w:bCs/>
-                <w:sz w:val="20"/>
-                <w:szCs w:val="20"/>
-              </w:rPr>
-              <w:t>tc</w:t>
-            </w:r>
-            <w:proofErr w:type="spellEnd"/>
-            <w:r>
-              <w:rPr>
-                <w:rFonts w:ascii="Palatino Linotype" w:hAnsi="Palatino Linotype"/>
-                <w:b/>
-                <w:bCs/>
-                <w:sz w:val="20"/>
-                <w:szCs w:val="20"/>
-              </w:rPr>
-              <w:t xml:space="preserve"> for charge in </w:t>
-            </w:r>
-            <w:proofErr w:type="spellStart"/>
-            <w:r>
-              <w:rPr>
-                <w:rFonts w:ascii="Palatino Linotype" w:hAnsi="Palatino Linotype"/>
-                <w:b/>
-                <w:bCs/>
-                <w:sz w:val="20"/>
-                <w:szCs w:val="20"/>
-              </w:rPr>
-              <w:t>charges_list</w:t>
-            </w:r>
-            <w:proofErr w:type="spellEnd"/>
-            <w:r>
-              <w:rPr>
-                <w:rFonts w:ascii="Palatino Linotype" w:hAnsi="Palatino Linotype"/>
-                <w:b/>
-                <w:bCs/>
-                <w:sz w:val="20"/>
-                <w:szCs w:val="20"/>
-              </w:rPr>
-              <w:t xml:space="preserve"> %}</w:t>
+              <w:t>{%tc for charge in charges_list %}</w:t>
             </w:r>
           </w:p>
         </w:tc>
@@ -3000,29 +1952,7 @@
                 <w:sz w:val="20"/>
                 <w:szCs w:val="20"/>
               </w:rPr>
-              <w:t xml:space="preserve">{{ </w:t>
-            </w:r>
-            <w:proofErr w:type="spellStart"/>
-            <w:r>
-              <w:rPr>
-                <w:rFonts w:ascii="Palatino Linotype" w:hAnsi="Palatino Linotype"/>
-                <w:b/>
-                <w:bCs/>
-                <w:sz w:val="20"/>
-                <w:szCs w:val="20"/>
-              </w:rPr>
-              <w:t>charge.fines_amount</w:t>
-            </w:r>
-            <w:proofErr w:type="spellEnd"/>
-            <w:r>
-              <w:rPr>
-                <w:rFonts w:ascii="Palatino Linotype" w:hAnsi="Palatino Linotype"/>
-                <w:b/>
-                <w:bCs/>
-                <w:sz w:val="20"/>
-                <w:szCs w:val="20"/>
-              </w:rPr>
-              <w:t xml:space="preserve"> }}</w:t>
+              <w:t>{{ charge.fines_amount }}</w:t>
             </w:r>
           </w:p>
         </w:tc>
@@ -3060,51 +1990,7 @@
                 <w:sz w:val="20"/>
                 <w:szCs w:val="20"/>
               </w:rPr>
-              <w:t>{%</w:t>
-            </w:r>
-            <w:proofErr w:type="spellStart"/>
-            <w:r>
-              <w:rPr>
-                <w:rFonts w:ascii="Palatino Linotype" w:hAnsi="Palatino Linotype"/>
-                <w:b/>
-                <w:bCs/>
-                <w:sz w:val="20"/>
-                <w:szCs w:val="20"/>
-              </w:rPr>
-              <w:t>tc</w:t>
-            </w:r>
-            <w:proofErr w:type="spellEnd"/>
-            <w:r>
-              <w:rPr>
-                <w:rFonts w:ascii="Palatino Linotype" w:hAnsi="Palatino Linotype"/>
-                <w:b/>
-                <w:bCs/>
-                <w:sz w:val="20"/>
-                <w:szCs w:val="20"/>
-              </w:rPr>
-              <w:t xml:space="preserve"> </w:t>
-            </w:r>
-            <w:proofErr w:type="spellStart"/>
-            <w:r>
-              <w:rPr>
-                <w:rFonts w:ascii="Palatino Linotype" w:hAnsi="Palatino Linotype"/>
-                <w:b/>
-                <w:bCs/>
-                <w:sz w:val="20"/>
-                <w:szCs w:val="20"/>
-              </w:rPr>
-              <w:t>endfor</w:t>
-            </w:r>
-            <w:proofErr w:type="spellEnd"/>
-            <w:r>
-              <w:rPr>
-                <w:rFonts w:ascii="Palatino Linotype" w:hAnsi="Palatino Linotype"/>
-                <w:b/>
-                <w:bCs/>
-                <w:sz w:val="20"/>
-                <w:szCs w:val="20"/>
-              </w:rPr>
-              <w:t xml:space="preserve"> %}</w:t>
+              <w:t>{%tc endfor %}</w:t>
             </w:r>
           </w:p>
         </w:tc>
@@ -3206,51 +2092,7 @@
                 <w:sz w:val="20"/>
                 <w:szCs w:val="20"/>
               </w:rPr>
-              <w:t>{%</w:t>
-            </w:r>
-            <w:proofErr w:type="spellStart"/>
-            <w:r>
-              <w:rPr>
-                <w:rFonts w:ascii="Palatino Linotype" w:hAnsi="Palatino Linotype"/>
-                <w:b/>
-                <w:bCs/>
-                <w:sz w:val="20"/>
-                <w:szCs w:val="20"/>
-              </w:rPr>
-              <w:t>tc</w:t>
-            </w:r>
-            <w:proofErr w:type="spellEnd"/>
-            <w:r>
-              <w:rPr>
-                <w:rFonts w:ascii="Palatino Linotype" w:hAnsi="Palatino Linotype"/>
-                <w:b/>
-                <w:bCs/>
-                <w:sz w:val="20"/>
-                <w:szCs w:val="20"/>
-              </w:rPr>
-              <w:t xml:space="preserve"> for charge in </w:t>
-            </w:r>
-            <w:proofErr w:type="spellStart"/>
-            <w:r>
-              <w:rPr>
-                <w:rFonts w:ascii="Palatino Linotype" w:hAnsi="Palatino Linotype"/>
-                <w:b/>
-                <w:bCs/>
-                <w:sz w:val="20"/>
-                <w:szCs w:val="20"/>
-              </w:rPr>
-              <w:t>charges_list</w:t>
-            </w:r>
-            <w:proofErr w:type="spellEnd"/>
-            <w:r>
-              <w:rPr>
-                <w:rFonts w:ascii="Palatino Linotype" w:hAnsi="Palatino Linotype"/>
-                <w:b/>
-                <w:bCs/>
-                <w:sz w:val="20"/>
-                <w:szCs w:val="20"/>
-              </w:rPr>
-              <w:t xml:space="preserve"> %}</w:t>
+              <w:t>{%tc for charge in charges_list %}</w:t>
             </w:r>
           </w:p>
         </w:tc>
@@ -3288,29 +2130,7 @@
                 <w:sz w:val="20"/>
                 <w:szCs w:val="20"/>
               </w:rPr>
-              <w:t xml:space="preserve">{{ </w:t>
-            </w:r>
-            <w:proofErr w:type="spellStart"/>
-            <w:r>
-              <w:rPr>
-                <w:rFonts w:ascii="Palatino Linotype" w:hAnsi="Palatino Linotype"/>
-                <w:b/>
-                <w:bCs/>
-                <w:sz w:val="20"/>
-                <w:szCs w:val="20"/>
-              </w:rPr>
-              <w:t>charge.fines_suspended</w:t>
-            </w:r>
-            <w:proofErr w:type="spellEnd"/>
-            <w:r>
-              <w:rPr>
-                <w:rFonts w:ascii="Palatino Linotype" w:hAnsi="Palatino Linotype"/>
-                <w:b/>
-                <w:bCs/>
-                <w:sz w:val="20"/>
-                <w:szCs w:val="20"/>
-              </w:rPr>
-              <w:t xml:space="preserve"> }}</w:t>
+              <w:t>{{ charge.fines_suspended }}</w:t>
             </w:r>
           </w:p>
         </w:tc>
@@ -3348,51 +2168,7 @@
                 <w:sz w:val="20"/>
                 <w:szCs w:val="20"/>
               </w:rPr>
-              <w:t>{%</w:t>
-            </w:r>
-            <w:proofErr w:type="spellStart"/>
-            <w:r>
-              <w:rPr>
-                <w:rFonts w:ascii="Palatino Linotype" w:hAnsi="Palatino Linotype"/>
-                <w:b/>
-                <w:bCs/>
-                <w:sz w:val="20"/>
-                <w:szCs w:val="20"/>
-              </w:rPr>
-              <w:t>tc</w:t>
-            </w:r>
-            <w:proofErr w:type="spellEnd"/>
-            <w:r>
-              <w:rPr>
-                <w:rFonts w:ascii="Palatino Linotype" w:hAnsi="Palatino Linotype"/>
-                <w:b/>
-                <w:bCs/>
-                <w:sz w:val="20"/>
-                <w:szCs w:val="20"/>
-              </w:rPr>
-              <w:t xml:space="preserve"> </w:t>
-            </w:r>
-            <w:proofErr w:type="spellStart"/>
-            <w:r>
-              <w:rPr>
-                <w:rFonts w:ascii="Palatino Linotype" w:hAnsi="Palatino Linotype"/>
-                <w:b/>
-                <w:bCs/>
-                <w:sz w:val="20"/>
-                <w:szCs w:val="20"/>
-              </w:rPr>
-              <w:t>endfor</w:t>
-            </w:r>
-            <w:proofErr w:type="spellEnd"/>
-            <w:r>
-              <w:rPr>
-                <w:rFonts w:ascii="Palatino Linotype" w:hAnsi="Palatino Linotype"/>
-                <w:b/>
-                <w:bCs/>
-                <w:sz w:val="20"/>
-                <w:szCs w:val="20"/>
-              </w:rPr>
-              <w:t xml:space="preserve"> %}</w:t>
+              <w:t>{%tc endfor %}</w:t>
             </w:r>
           </w:p>
         </w:tc>
@@ -3416,6 +2192,7 @@
         <w:jc w:val="both"/>
         <w:rPr>
           <w:rFonts w:ascii="Palatino Linotype" w:hAnsi="Palatino Linotype"/>
+          <w:bCs/>
           <w:sz w:val="20"/>
           <w:szCs w:val="20"/>
         </w:rPr>
@@ -3447,27 +2224,7 @@
           <w:sz w:val="20"/>
           <w:szCs w:val="20"/>
         </w:rPr>
-        <w:t xml:space="preserve">if </w:t>
-      </w:r>
-      <w:proofErr w:type="spellStart"/>
-      <w:r>
-        <w:rPr>
-          <w:rFonts w:ascii="Palatino Linotype" w:hAnsi="Palatino Linotype"/>
-          <w:bCs/>
-          <w:sz w:val="20"/>
-          <w:szCs w:val="20"/>
-        </w:rPr>
-        <w:t>court_costs.ordered</w:t>
-      </w:r>
-      <w:proofErr w:type="spellEnd"/>
-      <w:r>
-        <w:rPr>
-          <w:rFonts w:ascii="Palatino Linotype" w:hAnsi="Palatino Linotype"/>
-          <w:bCs/>
-          <w:sz w:val="20"/>
-          <w:szCs w:val="20"/>
-        </w:rPr>
-        <w:t xml:space="preserve"> == ‘Yes’ %}</w:t>
+        <w:t>if court_costs.ordered == ‘Yes’ %}</w:t>
       </w:r>
       <w:bookmarkStart w:id="0" w:name="_Hlk104836505"/>
       <w:r>
@@ -3516,47 +2273,405 @@
           <w:sz w:val="20"/>
           <w:szCs w:val="20"/>
         </w:rPr>
+        <w:t xml:space="preserve"> elif court_costs.ordered == ‘Waived</w:t>
+      </w:r>
+      <w:r>
+        <w:rPr>
+          <w:rFonts w:ascii="Palatino Linotype" w:hAnsi="Palatino Linotype"/>
+          <w:bCs/>
+          <w:sz w:val="20"/>
+          <w:szCs w:val="20"/>
+        </w:rPr>
+        <w:t>’ %}</w:t>
+      </w:r>
+      <w:r>
+        <w:rPr>
+          <w:rFonts w:ascii="Palatino Linotype" w:hAnsi="Palatino Linotype"/>
+          <w:bCs/>
+          <w:sz w:val="20"/>
+          <w:szCs w:val="20"/>
+          <w:u w:val="single"/>
+        </w:rPr>
+        <w:t>Court costs in this case are waived</w:t>
+      </w:r>
+      <w:r>
+        <w:rPr>
+          <w:rFonts w:ascii="Palatino Linotype" w:hAnsi="Palatino Linotype"/>
+          <w:bCs/>
+          <w:sz w:val="20"/>
+          <w:szCs w:val="20"/>
+        </w:rPr>
+        <w:t xml:space="preserve">. </w:t>
+      </w:r>
+      <w:r>
+        <w:rPr>
+          <w:rFonts w:ascii="Palatino Linotype" w:hAnsi="Palatino Linotype"/>
+          <w:bCs/>
+          <w:sz w:val="20"/>
+          <w:szCs w:val="20"/>
+        </w:rPr>
+        <w:t>{% elif court_costs.ordered == ‘Imposed in companion case’ %}</w:t>
+      </w:r>
+      <w:r>
+        <w:rPr>
+          <w:rFonts w:ascii="Palatino Linotype" w:hAnsi="Palatino Linotype"/>
+          <w:bCs/>
+          <w:sz w:val="20"/>
+          <w:szCs w:val="20"/>
+          <w:u w:val="single"/>
+        </w:rPr>
+        <w:t>No court costs are imposed in this case, but court costs are imposed in Defendant’s companion case</w:t>
+      </w:r>
+      <w:r>
+        <w:rPr>
+          <w:rFonts w:ascii="Palatino Linotype" w:hAnsi="Palatino Linotype"/>
+          <w:bCs/>
+          <w:sz w:val="20"/>
+          <w:szCs w:val="20"/>
+        </w:rPr>
+        <w:t xml:space="preserve">. </w:t>
+      </w:r>
+      <w:r>
+        <w:rPr>
+          <w:rFonts w:ascii="Palatino Linotype" w:hAnsi="Palatino Linotype"/>
+          <w:bCs/>
+          <w:sz w:val="20"/>
+          <w:szCs w:val="20"/>
+        </w:rPr>
+        <w:t>{% elif court_costs.ordered == ‘No’ %}</w:t>
+      </w:r>
+      <w:r>
+        <w:rPr>
+          <w:rFonts w:ascii="Palatino Linotype" w:hAnsi="Palatino Linotype"/>
+          <w:bCs/>
+          <w:sz w:val="20"/>
+          <w:szCs w:val="20"/>
+          <w:u w:val="single"/>
+        </w:rPr>
+        <w:t>There are no court costs in this case</w:t>
+      </w:r>
+      <w:r>
+        <w:rPr>
+          <w:rFonts w:ascii="Palatino Linotype" w:hAnsi="Palatino Linotype"/>
+          <w:bCs/>
+          <w:sz w:val="20"/>
+          <w:szCs w:val="20"/>
+        </w:rPr>
+        <w:t xml:space="preserve">. </w:t>
+      </w:r>
+      <w:r>
+        <w:rPr>
+          <w:rFonts w:ascii="Palatino Linotype" w:hAnsi="Palatino Linotype"/>
+          <w:bCs/>
+          <w:sz w:val="20"/>
+          <w:szCs w:val="20"/>
+        </w:rPr>
+        <w:t>{% endif %}</w:t>
+      </w:r>
+      <w:r>
+        <w:rPr>
+          <w:rFonts w:ascii="Palatino Linotype" w:hAnsi="Palatino Linotype"/>
+          <w:sz w:val="20"/>
+          <w:szCs w:val="20"/>
+        </w:rPr>
+        <w:t>The Defendant was</w:t>
+      </w:r>
+      <w:r>
+        <w:rPr>
+          <w:rFonts w:ascii="Palatino Linotype" w:hAnsi="Palatino Linotype"/>
+          <w:sz w:val="20"/>
+          <w:szCs w:val="20"/>
+        </w:rPr>
+        <w:t xml:space="preserve"> informed of the fines </w:t>
+      </w:r>
+      <w:r>
+        <w:rPr>
+          <w:rFonts w:ascii="Palatino Linotype" w:hAnsi="Palatino Linotype"/>
+          <w:sz w:val="20"/>
+          <w:szCs w:val="20"/>
+        </w:rPr>
+        <w:t>{%</w:t>
+      </w:r>
+      <w:r>
+        <w:rPr>
+          <w:rFonts w:ascii="Palatino Linotype" w:hAnsi="Palatino Linotype"/>
+          <w:b/>
+          <w:bCs/>
+          <w:sz w:val="20"/>
+          <w:szCs w:val="20"/>
+        </w:rPr>
         <w:t xml:space="preserve"> </w:t>
       </w:r>
-      <w:proofErr w:type="spellStart"/>
-      <w:r>
-        <w:rPr>
-          <w:rFonts w:ascii="Palatino Linotype" w:hAnsi="Palatino Linotype"/>
-          <w:bCs/>
-          <w:sz w:val="20"/>
-          <w:szCs w:val="20"/>
-        </w:rPr>
-        <w:t>elif</w:t>
-      </w:r>
-      <w:proofErr w:type="spellEnd"/>
-      <w:r>
-        <w:rPr>
-          <w:rFonts w:ascii="Palatino Linotype" w:hAnsi="Palatino Linotype"/>
-          <w:bCs/>
+      <w:r>
+        <w:rPr>
+          <w:rFonts w:ascii="Palatino Linotype" w:hAnsi="Palatino Linotype"/>
+          <w:bCs/>
+          <w:sz w:val="20"/>
+          <w:szCs w:val="20"/>
+        </w:rPr>
+        <w:t>if court_costs.ordered == ‘Yes’ %}</w:t>
+      </w:r>
+      <w:r>
+        <w:rPr>
+          <w:rFonts w:ascii="Palatino Linotype" w:hAnsi="Palatino Linotype"/>
+          <w:sz w:val="20"/>
+          <w:szCs w:val="20"/>
+        </w:rPr>
+        <w:t>and costs</w:t>
+      </w:r>
+      <w:r>
+        <w:rPr>
+          <w:rFonts w:ascii="Palatino Linotype" w:hAnsi="Palatino Linotype"/>
+          <w:sz w:val="20"/>
+          <w:szCs w:val="20"/>
+        </w:rPr>
+        <w:t xml:space="preserve"> {% endif %}</w:t>
+      </w:r>
+      <w:r>
+        <w:rPr>
+          <w:rFonts w:ascii="Palatino Linotype" w:hAnsi="Palatino Linotype"/>
+          <w:sz w:val="20"/>
+          <w:szCs w:val="20"/>
+        </w:rPr>
+        <w:t>owed,</w:t>
+      </w:r>
+      <w:r>
+        <w:rPr>
+          <w:rFonts w:ascii="Palatino Linotype" w:hAnsi="Palatino Linotype"/>
+          <w:sz w:val="20"/>
+          <w:szCs w:val="20"/>
+        </w:rPr>
+        <w:t xml:space="preserve"> and</w:t>
+      </w:r>
+      <w:r>
+        <w:rPr>
+          <w:rFonts w:ascii="Palatino Linotype" w:hAnsi="Palatino Linotype"/>
+          <w:sz w:val="20"/>
+          <w:szCs w:val="20"/>
+        </w:rPr>
+        <w:t xml:space="preserve"> Defendant expressed an ability to pay</w:t>
+      </w:r>
+      <w:r>
+        <w:rPr>
+          <w:rFonts w:ascii="Palatino Linotype" w:hAnsi="Palatino Linotype"/>
           <w:sz w:val="20"/>
           <w:szCs w:val="20"/>
         </w:rPr>
         <w:t xml:space="preserve"> </w:t>
       </w:r>
-      <w:proofErr w:type="spellStart"/>
-      <w:r>
-        <w:rPr>
-          <w:rFonts w:ascii="Palatino Linotype" w:hAnsi="Palatino Linotype"/>
-          <w:bCs/>
-          <w:sz w:val="20"/>
-          <w:szCs w:val="20"/>
-        </w:rPr>
-        <w:t>court_costs.ordered</w:t>
-      </w:r>
-      <w:proofErr w:type="spellEnd"/>
-      <w:r>
-        <w:rPr>
-          <w:rFonts w:ascii="Palatino Linotype" w:hAnsi="Palatino Linotype"/>
-          <w:bCs/>
-          <w:sz w:val="20"/>
-          <w:szCs w:val="20"/>
-        </w:rPr>
-        <w:t xml:space="preserve"> == ‘Waived</w:t>
+      <w:r>
+        <w:rPr>
+          <w:rFonts w:ascii="Palatino Linotype" w:hAnsi="Palatino Linotype"/>
+          <w:b/>
+          <w:bCs/>
+          <w:sz w:val="20"/>
+          <w:szCs w:val="20"/>
+        </w:rPr>
+        <w:t>{</w:t>
+      </w:r>
+      <w:r>
+        <w:rPr>
+          <w:rFonts w:ascii="Palatino Linotype" w:hAnsi="Palatino Linotype"/>
+          <w:b/>
+          <w:bCs/>
+          <w:sz w:val="20"/>
+          <w:szCs w:val="20"/>
+        </w:rPr>
+        <w:t>% if court_costs.</w:t>
+      </w:r>
+      <w:r>
+        <w:rPr>
+          <w:rFonts w:ascii="Palatino Linotype" w:hAnsi="Palatino Linotype"/>
+          <w:b/>
+          <w:bCs/>
+          <w:sz w:val="20"/>
+          <w:szCs w:val="20"/>
+        </w:rPr>
+        <w:t>ability_to_pay_time</w:t>
+      </w:r>
+      <w:r>
+        <w:rPr>
+          <w:rFonts w:ascii="Palatino Linotype" w:hAnsi="Palatino Linotype"/>
+          <w:b/>
+          <w:bCs/>
+          <w:sz w:val="20"/>
+          <w:szCs w:val="20"/>
+        </w:rPr>
+        <w:t xml:space="preserve"> == ‘monthly pay’</w:t>
+      </w:r>
+      <w:r>
+        <w:rPr>
+          <w:rFonts w:ascii="Palatino Linotype" w:hAnsi="Palatino Linotype"/>
+          <w:b/>
+          <w:bCs/>
+          <w:sz w:val="20"/>
+          <w:szCs w:val="20"/>
+        </w:rPr>
+        <w:t xml:space="preserve"> </w:t>
+      </w:r>
+      <w:r>
+        <w:rPr>
+          <w:rFonts w:ascii="Palatino Linotype" w:hAnsi="Palatino Linotype"/>
+          <w:b/>
+          <w:bCs/>
+          <w:sz w:val="20"/>
+          <w:szCs w:val="20"/>
+        </w:rPr>
+        <w:t>%</w:t>
+      </w:r>
+      <w:r>
+        <w:rPr>
+          <w:rFonts w:ascii="Palatino Linotype" w:hAnsi="Palatino Linotype"/>
+          <w:b/>
+          <w:bCs/>
+          <w:sz w:val="20"/>
+          <w:szCs w:val="20"/>
+        </w:rPr>
+        <w:t>}</w:t>
+      </w:r>
+      <w:r>
+        <w:rPr>
+          <w:rFonts w:ascii="Palatino Linotype" w:hAnsi="Palatino Linotype"/>
+          <w:b/>
+          <w:bCs/>
+          <w:sz w:val="20"/>
+          <w:szCs w:val="20"/>
+          <w:u w:val="single"/>
+        </w:rPr>
+        <w:t xml:space="preserve">${{ court_costs.monthly_pay_amount }} </w:t>
+      </w:r>
+      <w:r>
+        <w:rPr>
+          <w:rFonts w:ascii="Palatino Linotype" w:hAnsi="Palatino Linotype"/>
+          <w:b/>
+          <w:bCs/>
+          <w:sz w:val="20"/>
+          <w:szCs w:val="20"/>
+          <w:u w:val="single"/>
+        </w:rPr>
+        <w:t>per month until paid in full</w:t>
+      </w:r>
+      <w:r>
+        <w:rPr>
+          <w:rFonts w:ascii="Palatino Linotype" w:hAnsi="Palatino Linotype"/>
+          <w:sz w:val="20"/>
+          <w:szCs w:val="20"/>
+        </w:rPr>
+        <w:t xml:space="preserve">. Defendant shall fully complete and file an Application for Time to Pay to activate the payment plan. Absent further order, the Court finds Defendant is able and shall pay </w:t>
+      </w:r>
+      <w:r>
+        <w:rPr>
+          <w:rFonts w:ascii="Palatino Linotype" w:hAnsi="Palatino Linotype"/>
+          <w:b/>
+          <w:bCs/>
+          <w:sz w:val="20"/>
+          <w:szCs w:val="20"/>
+        </w:rPr>
+        <w:t>${{ court_costs.monthly_pay_amount }}</w:t>
+      </w:r>
+      <w:r>
+        <w:rPr>
+          <w:rFonts w:ascii="Palatino Linotype" w:hAnsi="Palatino Linotype"/>
+          <w:sz w:val="20"/>
+          <w:szCs w:val="20"/>
+        </w:rPr>
+        <w:t xml:space="preserve"> toward fines</w:t>
+      </w:r>
+      <w:bookmarkStart w:id="1" w:name="_Hlk94196527"/>
+      <w:r>
+        <w:rPr>
+          <w:rFonts w:ascii="Palatino Linotype" w:hAnsi="Palatino Linotype"/>
+          <w:sz w:val="20"/>
+          <w:szCs w:val="20"/>
+        </w:rPr>
+        <w:t xml:space="preserve"> </w:t>
+      </w:r>
+      <w:r>
+        <w:rPr>
+          <w:rFonts w:ascii="Palatino Linotype" w:hAnsi="Palatino Linotype"/>
+          <w:sz w:val="20"/>
+          <w:szCs w:val="20"/>
+        </w:rPr>
+        <w:t>{%</w:t>
+      </w:r>
+      <w:r>
+        <w:rPr>
+          <w:rFonts w:ascii="Palatino Linotype" w:hAnsi="Palatino Linotype"/>
+          <w:b/>
+          <w:bCs/>
+          <w:sz w:val="20"/>
+          <w:szCs w:val="20"/>
+        </w:rPr>
+        <w:t xml:space="preserve"> </w:t>
+      </w:r>
+      <w:r>
+        <w:rPr>
+          <w:rFonts w:ascii="Palatino Linotype" w:hAnsi="Palatino Linotype"/>
+          <w:bCs/>
+          <w:sz w:val="20"/>
+          <w:szCs w:val="20"/>
+        </w:rPr>
+        <w:t>if court_costs.ordered == ‘Yes’ %}</w:t>
+      </w:r>
+      <w:r>
+        <w:rPr>
+          <w:rFonts w:ascii="Palatino Linotype" w:hAnsi="Palatino Linotype"/>
+          <w:sz w:val="20"/>
+          <w:szCs w:val="20"/>
+        </w:rPr>
+        <w:t>and costs {% endif %}</w:t>
+      </w:r>
+      <w:bookmarkEnd w:id="1"/>
+      <w:r>
+        <w:rPr>
+          <w:rFonts w:ascii="Palatino Linotype" w:hAnsi="Palatino Linotype"/>
+          <w:sz w:val="20"/>
+          <w:szCs w:val="20"/>
+        </w:rPr>
+        <w:t>by the 2</w:t>
+      </w:r>
+      <w:r>
+        <w:rPr>
+          <w:rFonts w:ascii="Palatino Linotype" w:hAnsi="Palatino Linotype"/>
+          <w:sz w:val="20"/>
+          <w:szCs w:val="20"/>
+          <w:vertAlign w:val="superscript"/>
+        </w:rPr>
+        <w:t>nd</w:t>
+      </w:r>
+      <w:r>
+        <w:rPr>
+          <w:rFonts w:ascii="Palatino Linotype" w:hAnsi="Palatino Linotype"/>
+          <w:sz w:val="20"/>
+          <w:szCs w:val="20"/>
+        </w:rPr>
+        <w:t xml:space="preserve"> Tuesday of each month until paid in full</w:t>
+      </w:r>
+      <w:r>
+        <w:rPr>
+          <w:rFonts w:ascii="Palatino Linotype" w:hAnsi="Palatino Linotype"/>
+          <w:sz w:val="20"/>
+          <w:szCs w:val="20"/>
+        </w:rPr>
+        <w:t>.</w:t>
+      </w:r>
+      <w:r>
+        <w:rPr>
+          <w:rFonts w:ascii="Palatino Linotype" w:hAnsi="Palatino Linotype"/>
+          <w:bCs/>
+          <w:sz w:val="20"/>
+          <w:szCs w:val="20"/>
+        </w:rPr>
+        <w:t>{% elif court_costs.ability_to_pay_time == ‘</w:t>
+      </w:r>
+      <w:r>
+        <w:rPr>
+          <w:rFonts w:ascii="Palatino Linotype" w:hAnsi="Palatino Linotype"/>
+          <w:bCs/>
+          <w:sz w:val="20"/>
+          <w:szCs w:val="20"/>
+        </w:rPr>
+        <w:t>partial forthwith then monthly pay</w:t>
       </w:r>
       <w:r>
         <w:rPr>
@@ -3570,162 +2685,514 @@
       <w:r>
         <w:rPr>
           <w:rFonts w:ascii="Palatino Linotype" w:hAnsi="Palatino Linotype"/>
+          <w:b/>
           <w:bCs/>
           <w:sz w:val="20"/>
           <w:szCs w:val="20"/>
           <w:u w:val="single"/>
         </w:rPr>
-        <w:t>Court costs in this case are waived</w:t>
-      </w:r>
-      <w:r>
-        <w:rPr>
-          <w:rFonts w:ascii="Palatino Linotype" w:hAnsi="Palatino Linotype"/>
-          <w:bCs/>
-          <w:sz w:val="20"/>
-          <w:szCs w:val="20"/>
-        </w:rPr>
-        <w:t xml:space="preserve">. </w:t>
-      </w:r>
-      <w:r>
-        <w:rPr>
-          <w:rFonts w:ascii="Palatino Linotype" w:hAnsi="Palatino Linotype"/>
+        <w:t>${{ court_costs.pay_today_amount }} forthwith and then</w:t>
+      </w:r>
+      <w:r>
+        <w:rPr>
+          <w:rFonts w:ascii="Palatino Linotype" w:hAnsi="Palatino Linotype"/>
+          <w:sz w:val="20"/>
+          <w:szCs w:val="20"/>
+        </w:rPr>
+        <w:t xml:space="preserve"> </w:t>
+      </w:r>
+      <w:r>
+        <w:rPr>
+          <w:rFonts w:ascii="Palatino Linotype" w:hAnsi="Palatino Linotype"/>
+          <w:b/>
+          <w:bCs/>
+          <w:sz w:val="20"/>
+          <w:szCs w:val="20"/>
+          <w:u w:val="single"/>
+        </w:rPr>
+        <w:t xml:space="preserve">${{ court_costs.monthly_pay_amount }} </w:t>
+      </w:r>
+      <w:r>
+        <w:rPr>
+          <w:rFonts w:ascii="Palatino Linotype" w:hAnsi="Palatino Linotype"/>
+          <w:b/>
+          <w:bCs/>
+          <w:sz w:val="20"/>
+          <w:szCs w:val="20"/>
+          <w:u w:val="single"/>
+        </w:rPr>
+        <w:t>per month until paid in full</w:t>
+      </w:r>
+      <w:r>
+        <w:rPr>
+          <w:rFonts w:ascii="Palatino Linotype" w:hAnsi="Palatino Linotype"/>
+          <w:sz w:val="20"/>
+          <w:szCs w:val="20"/>
+        </w:rPr>
+        <w:t xml:space="preserve">.  Defendant shall fully complete and file an Application for Time to Pay to activate the payment plan.  Absent further order, the Court finds Defendant is able and shall pay </w:t>
+      </w:r>
+      <w:r>
+        <w:rPr>
+          <w:rFonts w:ascii="Palatino Linotype" w:hAnsi="Palatino Linotype"/>
+          <w:b/>
+          <w:bCs/>
+          <w:sz w:val="20"/>
+          <w:szCs w:val="20"/>
+          <w:u w:val="single"/>
+        </w:rPr>
+        <w:t>${{ court_costs.pay_today_amount }} forthwith and then</w:t>
+      </w:r>
+      <w:r>
+        <w:rPr>
+          <w:rFonts w:ascii="Palatino Linotype" w:hAnsi="Palatino Linotype"/>
+          <w:sz w:val="20"/>
+          <w:szCs w:val="20"/>
+        </w:rPr>
+        <w:t xml:space="preserve"> </w:t>
+      </w:r>
+      <w:r>
+        <w:rPr>
+          <w:rFonts w:ascii="Palatino Linotype" w:hAnsi="Palatino Linotype"/>
+          <w:b/>
+          <w:bCs/>
+          <w:sz w:val="20"/>
+          <w:szCs w:val="20"/>
+          <w:u w:val="single"/>
+        </w:rPr>
+        <w:t>${{ court_costs.monthly_pay_amount }}</w:t>
+      </w:r>
+      <w:r>
+        <w:rPr>
+          <w:rFonts w:ascii="Palatino Linotype" w:hAnsi="Palatino Linotype"/>
+          <w:sz w:val="20"/>
+          <w:szCs w:val="20"/>
+        </w:rPr>
+        <w:t xml:space="preserve"> by the 2</w:t>
+      </w:r>
+      <w:r>
+        <w:rPr>
+          <w:rFonts w:ascii="Palatino Linotype" w:hAnsi="Palatino Linotype"/>
+          <w:sz w:val="20"/>
+          <w:szCs w:val="20"/>
+          <w:vertAlign w:val="superscript"/>
+        </w:rPr>
+        <w:t>nd</w:t>
+      </w:r>
+      <w:r>
+        <w:rPr>
+          <w:rFonts w:ascii="Palatino Linotype" w:hAnsi="Palatino Linotype"/>
+          <w:sz w:val="20"/>
+          <w:szCs w:val="20"/>
+        </w:rPr>
+        <w:t xml:space="preserve"> Tuesday of each month until paid in full.</w:t>
+      </w:r>
+      <w:r>
+        <w:rPr>
+          <w:rFonts w:ascii="Palatino Linotype" w:hAnsi="Palatino Linotype"/>
+          <w:sz w:val="20"/>
+          <w:szCs w:val="20"/>
+        </w:rPr>
+        <w:t>{% elif court_costs.ability_to_pay_time == ‘forthwith’ %</w:t>
+      </w:r>
+      <w:r>
+        <w:rPr>
+          <w:rFonts w:ascii="Palatino Linotype" w:hAnsi="Palatino Linotype"/>
+          <w:sz w:val="20"/>
+          <w:szCs w:val="20"/>
+        </w:rPr>
+        <w:t>}</w:t>
+      </w:r>
+      <w:r>
+        <w:rPr>
+          <w:rFonts w:ascii="Palatino Linotype" w:hAnsi="Palatino Linotype"/>
+          <w:b/>
+          <w:bCs/>
+          <w:sz w:val="20"/>
+          <w:szCs w:val="20"/>
+        </w:rPr>
+        <w:t>{{ court_costs.ability_to_pay_time }}</w:t>
+      </w:r>
+      <w:r>
+        <w:rPr>
+          <w:rFonts w:ascii="Palatino Linotype" w:hAnsi="Palatino Linotype"/>
+          <w:sz w:val="20"/>
+          <w:szCs w:val="20"/>
+        </w:rPr>
+        <w:t xml:space="preserve">. Absent further order, the Court finds Defendant is able and shall pay the fines </w:t>
+      </w:r>
+      <w:r>
+        <w:rPr>
+          <w:rFonts w:ascii="Palatino Linotype" w:hAnsi="Palatino Linotype"/>
+          <w:b/>
           <w:bCs/>
           <w:sz w:val="20"/>
           <w:szCs w:val="20"/>
         </w:rPr>
         <w:t xml:space="preserve">{% </w:t>
       </w:r>
-      <w:proofErr w:type="spellStart"/>
-      <w:r>
-        <w:rPr>
-          <w:rFonts w:ascii="Palatino Linotype" w:hAnsi="Palatino Linotype"/>
-          <w:bCs/>
-          <w:sz w:val="20"/>
-          <w:szCs w:val="20"/>
-        </w:rPr>
-        <w:t>elif</w:t>
-      </w:r>
-      <w:proofErr w:type="spellEnd"/>
-      <w:r>
-        <w:rPr>
-          <w:rFonts w:ascii="Palatino Linotype" w:hAnsi="Palatino Linotype"/>
-          <w:bCs/>
+      <w:r>
+        <w:rPr>
+          <w:rFonts w:ascii="Palatino Linotype" w:hAnsi="Palatino Linotype"/>
+          <w:bCs/>
+          <w:sz w:val="20"/>
+          <w:szCs w:val="20"/>
+        </w:rPr>
+        <w:t>if court_costs.ordered == ‘Yes’ %}</w:t>
+      </w:r>
+      <w:r>
+        <w:rPr>
+          <w:rFonts w:ascii="Palatino Linotype" w:hAnsi="Palatino Linotype"/>
+          <w:sz w:val="20"/>
+          <w:szCs w:val="20"/>
+        </w:rPr>
+        <w:t xml:space="preserve">and costs {% endif %}in full by </w:t>
+      </w:r>
+      <w:r>
+        <w:rPr>
+          <w:rFonts w:ascii="Palatino Linotype" w:hAnsi="Palatino Linotype"/>
+          <w:b/>
+          <w:bCs/>
+          <w:sz w:val="20"/>
+          <w:szCs w:val="20"/>
+        </w:rPr>
+        <w:t>{{ court_costs.balance_due_date }}</w:t>
+      </w:r>
+      <w:r>
+        <w:rPr>
+          <w:rFonts w:ascii="Palatino Linotype" w:hAnsi="Palatino Linotype"/>
+          <w:sz w:val="20"/>
+          <w:szCs w:val="20"/>
+        </w:rPr>
+        <w:t>.</w:t>
+      </w:r>
+      <w:r>
+        <w:rPr>
+          <w:rFonts w:ascii="Palatino Linotype" w:hAnsi="Palatino Linotype"/>
+          <w:bCs/>
+          <w:sz w:val="20"/>
+          <w:szCs w:val="20"/>
+        </w:rPr>
+        <w:t>{% endif %}</w:t>
+      </w:r>
+      <w:r>
+        <w:rPr>
+          <w:rFonts w:ascii="Palatino Linotype" w:hAnsi="Palatino Linotype"/>
           <w:sz w:val="20"/>
           <w:szCs w:val="20"/>
         </w:rPr>
         <w:t xml:space="preserve"> </w:t>
       </w:r>
-      <w:proofErr w:type="spellStart"/>
-      <w:r>
-        <w:rPr>
-          <w:rFonts w:ascii="Palatino Linotype" w:hAnsi="Palatino Linotype"/>
-          <w:bCs/>
-          <w:sz w:val="20"/>
-          <w:szCs w:val="20"/>
-        </w:rPr>
-        <w:t>court_costs.ordered</w:t>
-      </w:r>
-      <w:proofErr w:type="spellEnd"/>
-      <w:r>
-        <w:rPr>
-          <w:rFonts w:ascii="Palatino Linotype" w:hAnsi="Palatino Linotype"/>
-          <w:bCs/>
-          <w:sz w:val="20"/>
-          <w:szCs w:val="20"/>
-        </w:rPr>
-        <w:t xml:space="preserve"> == ‘Imposed in companion case’ %}</w:t>
-      </w:r>
-      <w:r>
-        <w:rPr>
-          <w:rFonts w:ascii="Palatino Linotype" w:hAnsi="Palatino Linotype"/>
-          <w:bCs/>
+      <w:r>
+        <w:rPr>
+          <w:rFonts w:ascii="Palatino Linotype" w:hAnsi="Palatino Linotype"/>
+          <w:sz w:val="20"/>
+          <w:szCs w:val="20"/>
+        </w:rPr>
+        <w:t xml:space="preserve">{% if </w:t>
+      </w:r>
+      <w:r>
+        <w:rPr>
+          <w:rFonts w:ascii="Palatino Linotype" w:hAnsi="Palatino Linotype"/>
+          <w:sz w:val="20"/>
+          <w:szCs w:val="20"/>
+        </w:rPr>
+        <w:t>fines_and_costs_jail_credit is true</w:t>
+      </w:r>
+      <w:r>
+        <w:rPr>
+          <w:rFonts w:ascii="Palatino Linotype" w:hAnsi="Palatino Linotype"/>
+          <w:sz w:val="20"/>
+          <w:szCs w:val="20"/>
+        </w:rPr>
+        <w:t xml:space="preserve"> %}Defendant shall receive credit at $50/day for </w:t>
+      </w:r>
+      <w:r>
+        <w:rPr>
+          <w:rFonts w:ascii="Palatino Linotype" w:hAnsi="Palatino Linotype"/>
+          <w:b/>
+          <w:bCs/>
+          <w:sz w:val="20"/>
+          <w:szCs w:val="20"/>
+        </w:rPr>
+        <w:t xml:space="preserve">{{ </w:t>
+      </w:r>
+      <w:r>
+        <w:rPr>
+          <w:rFonts w:ascii="Palatino Linotype" w:hAnsi="Palatino Linotype"/>
+          <w:b/>
+          <w:bCs/>
+          <w:sz w:val="20"/>
+          <w:szCs w:val="20"/>
+        </w:rPr>
+        <w:t>fine_jail_days</w:t>
+      </w:r>
+      <w:r>
+        <w:rPr>
+          <w:rFonts w:ascii="Palatino Linotype" w:hAnsi="Palatino Linotype"/>
+          <w:b/>
+          <w:bCs/>
+          <w:sz w:val="20"/>
+          <w:szCs w:val="20"/>
+        </w:rPr>
+        <w:t xml:space="preserve"> }} </w:t>
+      </w:r>
+      <w:r>
+        <w:rPr>
+          <w:rFonts w:ascii="Palatino Linotype" w:hAnsi="Palatino Linotype"/>
+          <w:b/>
+          <w:bCs/>
+          <w:sz w:val="20"/>
+          <w:szCs w:val="20"/>
+        </w:rPr>
+        <w:t>jail day(s)</w:t>
+      </w:r>
+      <w:r>
+        <w:rPr>
+          <w:rFonts w:ascii="Palatino Linotype" w:hAnsi="Palatino Linotype"/>
+          <w:sz w:val="20"/>
+          <w:szCs w:val="20"/>
+        </w:rPr>
+        <w:t xml:space="preserve"> served for a non-jailable offense.</w:t>
+      </w:r>
+      <w:r>
+        <w:rPr>
+          <w:rFonts w:ascii="Palatino Linotype" w:hAnsi="Palatino Linotype"/>
+          <w:sz w:val="20"/>
+          <w:szCs w:val="20"/>
+        </w:rPr>
+        <w:t xml:space="preserve"> </w:t>
+      </w:r>
+      <w:r>
+        <w:rPr>
+          <w:rFonts w:ascii="Palatino Linotype" w:hAnsi="Palatino Linotype"/>
+          <w:sz w:val="20"/>
+          <w:szCs w:val="20"/>
+        </w:rPr>
+        <w:t>{% endif %}</w:t>
+      </w:r>
+      <w:r>
+        <w:rPr>
+          <w:rFonts w:ascii="Palatino Linotype" w:hAnsi="Palatino Linotype"/>
+          <w:sz w:val="20"/>
+          <w:szCs w:val="20"/>
+        </w:rPr>
+        <w:t>{% if court_costs.ability_to_pay_time != ‘forthwith’ %}</w:t>
+      </w:r>
+      <w:r>
+        <w:rPr>
+          <w:rFonts w:ascii="Palatino Linotype" w:hAnsi="Palatino Linotype"/>
+          <w:sz w:val="20"/>
+          <w:szCs w:val="20"/>
+        </w:rPr>
+        <w:t xml:space="preserve">Defendant may complete community service hours to satisfy fines </w:t>
+      </w:r>
+      <w:r>
+        <w:rPr>
+          <w:rFonts w:ascii="Palatino Linotype" w:hAnsi="Palatino Linotype"/>
+          <w:b/>
+          <w:bCs/>
+          <w:sz w:val="20"/>
+          <w:szCs w:val="20"/>
+        </w:rPr>
+        <w:t xml:space="preserve">{% </w:t>
+      </w:r>
+      <w:r>
+        <w:rPr>
+          <w:rFonts w:ascii="Palatino Linotype" w:hAnsi="Palatino Linotype"/>
+          <w:bCs/>
+          <w:sz w:val="20"/>
+          <w:szCs w:val="20"/>
+        </w:rPr>
+        <w:t>if court_costs.ordered == ‘Yes’ %}</w:t>
+      </w:r>
+      <w:r>
+        <w:rPr>
+          <w:rFonts w:ascii="Palatino Linotype" w:hAnsi="Palatino Linotype"/>
+          <w:sz w:val="20"/>
+          <w:szCs w:val="20"/>
+        </w:rPr>
+        <w:t>and costs</w:t>
+      </w:r>
+      <w:r>
+        <w:rPr>
+          <w:rFonts w:ascii="Palatino Linotype" w:hAnsi="Palatino Linotype"/>
+          <w:sz w:val="20"/>
+          <w:szCs w:val="20"/>
+        </w:rPr>
+        <w:t xml:space="preserve"> </w:t>
+      </w:r>
+      <w:r>
+        <w:rPr>
+          <w:rFonts w:ascii="Palatino Linotype" w:hAnsi="Palatino Linotype"/>
+          <w:sz w:val="20"/>
+          <w:szCs w:val="20"/>
+        </w:rPr>
+        <w:t>{% endif %}</w:t>
+      </w:r>
+      <w:r>
+        <w:rPr>
+          <w:rFonts w:ascii="Palatino Linotype" w:hAnsi="Palatino Linotype"/>
+          <w:sz w:val="20"/>
+          <w:szCs w:val="20"/>
+        </w:rPr>
+        <w:t>at the current rate set by the Court</w:t>
+      </w:r>
+      <w:r>
+        <w:rPr>
+          <w:rFonts w:ascii="Palatino Linotype" w:hAnsi="Palatino Linotype"/>
+          <w:sz w:val="20"/>
+          <w:szCs w:val="20"/>
+        </w:rPr>
+        <w:t xml:space="preserve">. All Community Service hours must be approved by </w:t>
+      </w:r>
+      <w:r>
+        <w:rPr>
+          <w:rFonts w:ascii="Palatino Linotype" w:hAnsi="Palatino Linotype"/>
+          <w:sz w:val="20"/>
+          <w:szCs w:val="20"/>
+        </w:rPr>
+        <w:t>Community Control</w:t>
+      </w:r>
+      <w:r>
+        <w:rPr>
+          <w:rFonts w:ascii="Palatino Linotype" w:hAnsi="Palatino Linotype"/>
+          <w:sz w:val="20"/>
+          <w:szCs w:val="20"/>
+        </w:rPr>
+        <w:t>.</w:t>
+      </w:r>
+      <w:r>
+        <w:rPr>
+          <w:rFonts w:ascii="Palatino Linotype" w:hAnsi="Palatino Linotype"/>
+          <w:sz w:val="20"/>
+          <w:szCs w:val="20"/>
+        </w:rPr>
+        <w:t>{% endif %}</w:t>
+      </w:r>
+      <w:r>
+        <w:rPr>
+          <w:rFonts w:ascii="Palatino Linotype" w:hAnsi="Palatino Linotype"/>
+          <w:sz w:val="20"/>
+          <w:szCs w:val="20"/>
+        </w:rPr>
+        <w:t>{% if distracted_driving is true %}{{‘\n\n’}}</w:t>
+      </w:r>
+      <w:r>
+        <w:rPr>
+          <w:rFonts w:ascii="Palatino Linotype" w:hAnsi="Palatino Linotype"/>
+          <w:sz w:val="20"/>
+          <w:szCs w:val="20"/>
+        </w:rPr>
+        <w:t>Defendant may elect to attend the distracted driving safety course (</w:t>
+      </w:r>
+      <w:r>
+        <w:rPr>
+          <w:rFonts w:ascii="Palatino Linotype" w:hAnsi="Palatino Linotype"/>
           <w:sz w:val="20"/>
           <w:szCs w:val="20"/>
           <w:u w:val="single"/>
         </w:rPr>
-        <w:t>No court costs are imposed in this case, but court costs are imposed in Defendant’s companion case</w:t>
-      </w:r>
-      <w:r>
-        <w:rPr>
-          <w:rFonts w:ascii="Palatino Linotype" w:hAnsi="Palatino Linotype"/>
-          <w:bCs/>
-          <w:sz w:val="20"/>
-          <w:szCs w:val="20"/>
-        </w:rPr>
-        <w:t xml:space="preserve">. </w:t>
-      </w:r>
-      <w:r>
-        <w:rPr>
-          <w:rFonts w:ascii="Palatino Linotype" w:hAnsi="Palatino Linotype"/>
-          <w:bCs/>
-          <w:sz w:val="20"/>
-          <w:szCs w:val="20"/>
-        </w:rPr>
-        <w:t xml:space="preserve">{% </w:t>
-      </w:r>
-      <w:proofErr w:type="spellStart"/>
-      <w:r>
-        <w:rPr>
-          <w:rFonts w:ascii="Palatino Linotype" w:hAnsi="Palatino Linotype"/>
-          <w:bCs/>
-          <w:sz w:val="20"/>
-          <w:szCs w:val="20"/>
-        </w:rPr>
-        <w:t>elif</w:t>
-      </w:r>
-      <w:proofErr w:type="spellEnd"/>
-      <w:r>
-        <w:rPr>
-          <w:rFonts w:ascii="Palatino Linotype" w:hAnsi="Palatino Linotype"/>
+        <w:t>http://www.drivertraining.ohio.gov/</w:t>
+      </w:r>
+      <w:r>
+        <w:rPr>
+          <w:rFonts w:ascii="Palatino Linotype" w:hAnsi="Palatino Linotype"/>
+          <w:sz w:val="20"/>
+          <w:szCs w:val="20"/>
+        </w:rPr>
+        <w:t xml:space="preserve">). </w:t>
+      </w:r>
+      <w:r>
+        <w:rPr>
+          <w:rFonts w:ascii="Palatino Linotype" w:hAnsi="Palatino Linotype"/>
+          <w:b/>
+          <w:bCs/>
+          <w:sz w:val="20"/>
+          <w:szCs w:val="20"/>
+        </w:rPr>
+        <w:t xml:space="preserve">If Defendant submits proof of completion of the course to the Clerk within 90 days of the offense, Defendant shall not be required to pay the fine and shall not have points assessed for the </w:t>
+      </w:r>
+      <w:r>
+        <w:rPr>
+          <w:rFonts w:ascii="Palatino Linotype" w:hAnsi="Palatino Linotype"/>
+          <w:b/>
+          <w:bCs/>
+          <w:sz w:val="20"/>
+          <w:szCs w:val="20"/>
+        </w:rPr>
+        <w:t xml:space="preserve">Operating </w:t>
+      </w:r>
+      <w:r>
+        <w:rPr>
+          <w:rFonts w:ascii="Palatino Linotype" w:hAnsi="Palatino Linotype"/>
+          <w:b/>
+          <w:bCs/>
+          <w:sz w:val="20"/>
+          <w:szCs w:val="20"/>
+        </w:rPr>
+        <w:t xml:space="preserve">a </w:t>
+      </w:r>
+      <w:r>
+        <w:rPr>
+          <w:rFonts w:ascii="Palatino Linotype" w:hAnsi="Palatino Linotype"/>
+          <w:b/>
+          <w:bCs/>
+          <w:sz w:val="20"/>
+          <w:szCs w:val="20"/>
+        </w:rPr>
+        <w:t>M</w:t>
+      </w:r>
+      <w:r>
+        <w:rPr>
+          <w:rFonts w:ascii="Palatino Linotype" w:hAnsi="Palatino Linotype"/>
+          <w:b/>
+          <w:bCs/>
+          <w:sz w:val="20"/>
+          <w:szCs w:val="20"/>
+        </w:rPr>
+        <w:t>otor Vehicle while using an Electronic</w:t>
+      </w:r>
+      <w:r>
+        <w:rPr>
+          <w:rFonts w:ascii="Palatino Linotype" w:hAnsi="Palatino Linotype"/>
+          <w:b/>
+          <w:bCs/>
+          <w:sz w:val="20"/>
+          <w:szCs w:val="20"/>
+        </w:rPr>
+        <w:t xml:space="preserve"> Device</w:t>
+      </w:r>
+      <w:r>
+        <w:rPr>
+          <w:rFonts w:ascii="Palatino Linotype" w:hAnsi="Palatino Linotype"/>
+          <w:b/>
           <w:bCs/>
           <w:sz w:val="20"/>
           <w:szCs w:val="20"/>
         </w:rPr>
         <w:t xml:space="preserve"> </w:t>
       </w:r>
-      <w:proofErr w:type="spellStart"/>
-      <w:r>
-        <w:rPr>
-          <w:rFonts w:ascii="Palatino Linotype" w:hAnsi="Palatino Linotype"/>
-          <w:bCs/>
-          <w:sz w:val="20"/>
-          <w:szCs w:val="20"/>
-        </w:rPr>
-        <w:t>court_costs.ordered</w:t>
-      </w:r>
-      <w:proofErr w:type="spellEnd"/>
-      <w:r>
-        <w:rPr>
-          <w:rFonts w:ascii="Palatino Linotype" w:hAnsi="Palatino Linotype"/>
-          <w:bCs/>
-          <w:sz w:val="20"/>
-          <w:szCs w:val="20"/>
-        </w:rPr>
-        <w:t xml:space="preserve"> == ‘No’ %}</w:t>
-      </w:r>
-      <w:r>
-        <w:rPr>
-          <w:rFonts w:ascii="Palatino Linotype" w:hAnsi="Palatino Linotype"/>
-          <w:bCs/>
-          <w:sz w:val="20"/>
-          <w:szCs w:val="20"/>
-          <w:u w:val="single"/>
-        </w:rPr>
-        <w:t>There are no court costs in this case</w:t>
-      </w:r>
-      <w:r>
-        <w:rPr>
-          <w:rFonts w:ascii="Palatino Linotype" w:hAnsi="Palatino Linotype"/>
-          <w:bCs/>
-          <w:sz w:val="20"/>
-          <w:szCs w:val="20"/>
-        </w:rPr>
-        <w:t xml:space="preserve">. </w:t>
-      </w:r>
-      <w:r>
-        <w:rPr>
-          <w:rFonts w:ascii="Palatino Linotype" w:hAnsi="Palatino Linotype"/>
-          <w:bCs/>
+      <w:r>
+        <w:rPr>
+          <w:rFonts w:ascii="Palatino Linotype" w:hAnsi="Palatino Linotype"/>
+          <w:b/>
+          <w:bCs/>
+          <w:sz w:val="20"/>
+          <w:szCs w:val="20"/>
+        </w:rPr>
+        <w:t>offense.</w:t>
+      </w:r>
+      <w:r>
+        <w:rPr>
+          <w:rFonts w:ascii="Palatino Linotype" w:hAnsi="Palatino Linotype"/>
+          <w:sz w:val="20"/>
+          <w:szCs w:val="20"/>
+        </w:rPr>
+        <w:t xml:space="preserve"> If Defendant fails to submit proof of completion, the fine shall be paid and the Clerk shall notify the BMV that points are assessed.</w:t>
+      </w:r>
+      <w:r>
+        <w:rPr>
+          <w:rFonts w:ascii="Palatino Linotype" w:hAnsi="Palatino Linotype"/>
           <w:sz w:val="20"/>
           <w:szCs w:val="20"/>
         </w:rPr>
@@ -3737,693 +3204,15 @@
           <w:sz w:val="20"/>
           <w:szCs w:val="20"/>
         </w:rPr>
-        <w:t>The Defendant was</w:t>
-      </w:r>
-      <w:r>
-        <w:rPr>
-          <w:rFonts w:ascii="Palatino Linotype" w:hAnsi="Palatino Linotype"/>
-          <w:sz w:val="20"/>
-          <w:szCs w:val="20"/>
-        </w:rPr>
-        <w:t xml:space="preserve"> informed of the fines </w:t>
-      </w:r>
-      <w:r>
-        <w:rPr>
-          <w:rFonts w:ascii="Palatino Linotype" w:hAnsi="Palatino Linotype"/>
-          <w:b/>
-          <w:bCs/>
-          <w:sz w:val="20"/>
-          <w:szCs w:val="20"/>
-        </w:rPr>
-        <w:t xml:space="preserve">{% </w:t>
-      </w:r>
-      <w:r>
-        <w:rPr>
-          <w:rFonts w:ascii="Palatino Linotype" w:hAnsi="Palatino Linotype"/>
-          <w:bCs/>
-          <w:sz w:val="20"/>
-          <w:szCs w:val="20"/>
-        </w:rPr>
-        <w:t xml:space="preserve">if </w:t>
-      </w:r>
-      <w:proofErr w:type="spellStart"/>
-      <w:r>
-        <w:rPr>
-          <w:rFonts w:ascii="Palatino Linotype" w:hAnsi="Palatino Linotype"/>
-          <w:bCs/>
-          <w:sz w:val="20"/>
-          <w:szCs w:val="20"/>
-        </w:rPr>
-        <w:t>court_costs.ordered</w:t>
-      </w:r>
-      <w:proofErr w:type="spellEnd"/>
-      <w:r>
-        <w:rPr>
-          <w:rFonts w:ascii="Palatino Linotype" w:hAnsi="Palatino Linotype"/>
-          <w:bCs/>
-          <w:sz w:val="20"/>
-          <w:szCs w:val="20"/>
-        </w:rPr>
-        <w:t xml:space="preserve"> == ‘Yes’ %}</w:t>
-      </w:r>
-      <w:r>
-        <w:rPr>
-          <w:rFonts w:ascii="Palatino Linotype" w:hAnsi="Palatino Linotype"/>
-          <w:sz w:val="20"/>
-          <w:szCs w:val="20"/>
-        </w:rPr>
-        <w:t>and costs</w:t>
-      </w:r>
-      <w:r>
-        <w:rPr>
-          <w:rFonts w:ascii="Palatino Linotype" w:hAnsi="Palatino Linotype"/>
-          <w:sz w:val="20"/>
-          <w:szCs w:val="20"/>
-        </w:rPr>
-        <w:t xml:space="preserve"> {% endif %}</w:t>
-      </w:r>
-      <w:r>
-        <w:rPr>
-          <w:rFonts w:ascii="Palatino Linotype" w:hAnsi="Palatino Linotype"/>
-          <w:sz w:val="20"/>
-          <w:szCs w:val="20"/>
-        </w:rPr>
-        <w:t>owed,</w:t>
-      </w:r>
-      <w:r>
-        <w:rPr>
-          <w:rFonts w:ascii="Palatino Linotype" w:hAnsi="Palatino Linotype"/>
-          <w:sz w:val="20"/>
-          <w:szCs w:val="20"/>
-        </w:rPr>
-        <w:t xml:space="preserve"> and</w:t>
-      </w:r>
-      <w:r>
-        <w:rPr>
-          <w:rFonts w:ascii="Palatino Linotype" w:hAnsi="Palatino Linotype"/>
-          <w:sz w:val="20"/>
-          <w:szCs w:val="20"/>
-        </w:rPr>
-        <w:t xml:space="preserve"> Defendant expressed an ability to pay </w:t>
-      </w:r>
-      <w:r>
-        <w:rPr>
-          <w:rFonts w:ascii="Palatino Linotype" w:hAnsi="Palatino Linotype"/>
-          <w:b/>
-          <w:bCs/>
-          <w:sz w:val="20"/>
-          <w:szCs w:val="20"/>
-        </w:rPr>
-        <w:t xml:space="preserve">{{ </w:t>
-      </w:r>
-      <w:proofErr w:type="spellStart"/>
-      <w:r>
-        <w:rPr>
-          <w:rFonts w:ascii="Palatino Linotype" w:hAnsi="Palatino Linotype"/>
-          <w:b/>
-          <w:bCs/>
-          <w:sz w:val="20"/>
-          <w:szCs w:val="20"/>
-        </w:rPr>
-        <w:t>court_costs.</w:t>
-      </w:r>
-      <w:r>
-        <w:rPr>
-          <w:rFonts w:ascii="Palatino Linotype" w:hAnsi="Palatino Linotype"/>
-          <w:b/>
-          <w:bCs/>
-          <w:sz w:val="20"/>
-          <w:szCs w:val="20"/>
-        </w:rPr>
-        <w:t>ability_to_pay_time</w:t>
-      </w:r>
-      <w:proofErr w:type="spellEnd"/>
-      <w:r>
-        <w:rPr>
-          <w:rFonts w:ascii="Palatino Linotype" w:hAnsi="Palatino Linotype"/>
-          <w:b/>
-          <w:bCs/>
-          <w:sz w:val="20"/>
-          <w:szCs w:val="20"/>
-        </w:rPr>
-        <w:t xml:space="preserve"> }}</w:t>
-      </w:r>
-      <w:r>
-        <w:rPr>
-          <w:rFonts w:ascii="Palatino Linotype" w:hAnsi="Palatino Linotype"/>
-          <w:sz w:val="20"/>
-          <w:szCs w:val="20"/>
-        </w:rPr>
-        <w:t xml:space="preserve">. </w:t>
-      </w:r>
-      <w:bookmarkStart w:id="1" w:name="_Hlk94196527"/>
-      <w:r>
-        <w:rPr>
-          <w:rFonts w:ascii="Palatino Linotype" w:hAnsi="Palatino Linotype"/>
-          <w:sz w:val="20"/>
-          <w:szCs w:val="20"/>
-        </w:rPr>
-        <w:t>Absent further order, the Court finds Defendant is able and shall pay</w:t>
-      </w:r>
-      <w:r>
-        <w:rPr>
-          <w:rFonts w:ascii="Palatino Linotype" w:hAnsi="Palatino Linotype"/>
-          <w:sz w:val="20"/>
-          <w:szCs w:val="20"/>
-        </w:rPr>
-        <w:t xml:space="preserve"> the fines </w:t>
-      </w:r>
-      <w:r>
-        <w:rPr>
-          <w:rFonts w:ascii="Palatino Linotype" w:hAnsi="Palatino Linotype"/>
-          <w:b/>
-          <w:bCs/>
-          <w:sz w:val="20"/>
-          <w:szCs w:val="20"/>
-        </w:rPr>
-        <w:t xml:space="preserve">{% </w:t>
-      </w:r>
-      <w:r>
-        <w:rPr>
-          <w:rFonts w:ascii="Palatino Linotype" w:hAnsi="Palatino Linotype"/>
-          <w:bCs/>
-          <w:sz w:val="20"/>
-          <w:szCs w:val="20"/>
-        </w:rPr>
-        <w:t xml:space="preserve">if </w:t>
-      </w:r>
-      <w:proofErr w:type="spellStart"/>
-      <w:r>
-        <w:rPr>
-          <w:rFonts w:ascii="Palatino Linotype" w:hAnsi="Palatino Linotype"/>
-          <w:bCs/>
-          <w:sz w:val="20"/>
-          <w:szCs w:val="20"/>
-        </w:rPr>
-        <w:t>court_costs.ordered</w:t>
-      </w:r>
-      <w:proofErr w:type="spellEnd"/>
-      <w:r>
-        <w:rPr>
-          <w:rFonts w:ascii="Palatino Linotype" w:hAnsi="Palatino Linotype"/>
-          <w:bCs/>
-          <w:sz w:val="20"/>
-          <w:szCs w:val="20"/>
-        </w:rPr>
-        <w:t xml:space="preserve"> == ‘Yes’ %}</w:t>
-      </w:r>
-      <w:r>
-        <w:rPr>
-          <w:rFonts w:ascii="Palatino Linotype" w:hAnsi="Palatino Linotype"/>
-          <w:sz w:val="20"/>
-          <w:szCs w:val="20"/>
-        </w:rPr>
-        <w:t>and costs</w:t>
-      </w:r>
-      <w:r>
-        <w:rPr>
-          <w:rFonts w:ascii="Palatino Linotype" w:hAnsi="Palatino Linotype"/>
-          <w:sz w:val="20"/>
-          <w:szCs w:val="20"/>
-        </w:rPr>
-        <w:t xml:space="preserve"> {% endif %}</w:t>
-      </w:r>
-      <w:r>
-        <w:rPr>
-          <w:rFonts w:ascii="Palatino Linotype" w:hAnsi="Palatino Linotype"/>
-          <w:sz w:val="20"/>
-          <w:szCs w:val="20"/>
-        </w:rPr>
-        <w:t xml:space="preserve">in full by </w:t>
-      </w:r>
-      <w:bookmarkEnd w:id="1"/>
-      <w:r>
-        <w:rPr>
-          <w:rFonts w:ascii="Palatino Linotype" w:hAnsi="Palatino Linotype"/>
-          <w:b/>
-          <w:bCs/>
-          <w:sz w:val="20"/>
-          <w:szCs w:val="20"/>
-        </w:rPr>
-        <w:t xml:space="preserve">{{ </w:t>
-      </w:r>
-      <w:proofErr w:type="spellStart"/>
-      <w:r>
-        <w:rPr>
-          <w:rFonts w:ascii="Palatino Linotype" w:hAnsi="Palatino Linotype"/>
-          <w:b/>
-          <w:bCs/>
-          <w:sz w:val="20"/>
-          <w:szCs w:val="20"/>
-        </w:rPr>
-        <w:t>court_costs.</w:t>
-      </w:r>
-      <w:r>
-        <w:rPr>
-          <w:rFonts w:ascii="Palatino Linotype" w:hAnsi="Palatino Linotype"/>
-          <w:b/>
-          <w:bCs/>
-          <w:sz w:val="20"/>
-          <w:szCs w:val="20"/>
-        </w:rPr>
-        <w:t>balance_due_date</w:t>
-      </w:r>
-      <w:proofErr w:type="spellEnd"/>
-      <w:r>
-        <w:rPr>
-          <w:rFonts w:ascii="Palatino Linotype" w:hAnsi="Palatino Linotype"/>
-          <w:b/>
-          <w:bCs/>
-          <w:sz w:val="20"/>
-          <w:szCs w:val="20"/>
-        </w:rPr>
-        <w:t xml:space="preserve"> }}</w:t>
-      </w:r>
-      <w:r>
-        <w:rPr>
-          <w:rFonts w:ascii="Palatino Linotype" w:hAnsi="Palatino Linotype"/>
-          <w:sz w:val="20"/>
-          <w:szCs w:val="20"/>
-        </w:rPr>
-        <w:t xml:space="preserve">. </w:t>
-      </w:r>
-      <w:r>
-        <w:rPr>
-          <w:rFonts w:ascii="Palatino Linotype" w:hAnsi="Palatino Linotype"/>
-          <w:sz w:val="20"/>
-          <w:szCs w:val="20"/>
-        </w:rPr>
-        <w:t xml:space="preserve">{% if </w:t>
-      </w:r>
-      <w:proofErr w:type="spellStart"/>
-      <w:r>
-        <w:rPr>
-          <w:rFonts w:ascii="Palatino Linotype" w:hAnsi="Palatino Linotype"/>
-          <w:sz w:val="20"/>
-          <w:szCs w:val="20"/>
-        </w:rPr>
-        <w:t>fines_and_costs_jail_credit</w:t>
-      </w:r>
-      <w:proofErr w:type="spellEnd"/>
-      <w:r>
-        <w:rPr>
-          <w:rFonts w:ascii="Palatino Linotype" w:hAnsi="Palatino Linotype"/>
-          <w:sz w:val="20"/>
-          <w:szCs w:val="20"/>
-        </w:rPr>
-        <w:t xml:space="preserve"> is true</w:t>
-      </w:r>
-      <w:r>
-        <w:rPr>
-          <w:rFonts w:ascii="Palatino Linotype" w:hAnsi="Palatino Linotype"/>
-          <w:sz w:val="20"/>
-          <w:szCs w:val="20"/>
-        </w:rPr>
-        <w:t xml:space="preserve"> %}Defendant shall receive credit at $50/day for </w:t>
-      </w:r>
-      <w:r>
-        <w:rPr>
-          <w:rFonts w:ascii="Palatino Linotype" w:hAnsi="Palatino Linotype"/>
-          <w:b/>
-          <w:bCs/>
-          <w:sz w:val="20"/>
-          <w:szCs w:val="20"/>
-        </w:rPr>
-        <w:t xml:space="preserve">{{ </w:t>
-      </w:r>
-      <w:proofErr w:type="spellStart"/>
-      <w:r>
-        <w:rPr>
-          <w:rFonts w:ascii="Palatino Linotype" w:hAnsi="Palatino Linotype"/>
-          <w:b/>
-          <w:bCs/>
-          <w:sz w:val="20"/>
-          <w:szCs w:val="20"/>
-        </w:rPr>
-        <w:t>fine_jail_days</w:t>
-      </w:r>
-      <w:proofErr w:type="spellEnd"/>
-      <w:r>
-        <w:rPr>
-          <w:rFonts w:ascii="Palatino Linotype" w:hAnsi="Palatino Linotype"/>
-          <w:b/>
-          <w:bCs/>
-          <w:sz w:val="20"/>
-          <w:szCs w:val="20"/>
-        </w:rPr>
-        <w:t xml:space="preserve"> }} </w:t>
-      </w:r>
-      <w:r>
-        <w:rPr>
-          <w:rFonts w:ascii="Palatino Linotype" w:hAnsi="Palatino Linotype"/>
-          <w:b/>
-          <w:bCs/>
-          <w:sz w:val="20"/>
-          <w:szCs w:val="20"/>
-        </w:rPr>
-        <w:t>jail day(s)</w:t>
-      </w:r>
-      <w:r>
-        <w:rPr>
-          <w:rFonts w:ascii="Palatino Linotype" w:hAnsi="Palatino Linotype"/>
-          <w:sz w:val="20"/>
-          <w:szCs w:val="20"/>
-        </w:rPr>
-        <w:t xml:space="preserve"> served for a non-jailable offense.</w:t>
-      </w:r>
-      <w:r>
-        <w:rPr>
-          <w:rFonts w:ascii="Palatino Linotype" w:hAnsi="Palatino Linotype"/>
-          <w:sz w:val="20"/>
-          <w:szCs w:val="20"/>
-        </w:rPr>
-        <w:t xml:space="preserve"> </w:t>
-      </w:r>
-      <w:r>
-        <w:rPr>
-          <w:rFonts w:ascii="Palatino Linotype" w:hAnsi="Palatino Linotype"/>
-          <w:sz w:val="20"/>
-          <w:szCs w:val="20"/>
-        </w:rPr>
-        <w:t>{% endif %}</w:t>
-      </w:r>
-      <w:r>
-        <w:rPr>
-          <w:rFonts w:ascii="Palatino Linotype" w:hAnsi="Palatino Linotype"/>
-          <w:sz w:val="20"/>
-          <w:szCs w:val="20"/>
-        </w:rPr>
-        <w:t xml:space="preserve">{% if </w:t>
-      </w:r>
-      <w:proofErr w:type="spellStart"/>
-      <w:r>
-        <w:rPr>
-          <w:rFonts w:ascii="Palatino Linotype" w:hAnsi="Palatino Linotype"/>
-          <w:sz w:val="20"/>
-          <w:szCs w:val="20"/>
-        </w:rPr>
-        <w:t>court_costs.ability_to_pay_time</w:t>
-      </w:r>
-      <w:proofErr w:type="spellEnd"/>
-      <w:r>
-        <w:rPr>
-          <w:rFonts w:ascii="Palatino Linotype" w:hAnsi="Palatino Linotype"/>
-          <w:sz w:val="20"/>
-          <w:szCs w:val="20"/>
-        </w:rPr>
-        <w:t xml:space="preserve"> != ‘forthwith’ %}</w:t>
-      </w:r>
-      <w:r>
-        <w:rPr>
-          <w:rFonts w:ascii="Palatino Linotype" w:hAnsi="Palatino Linotype"/>
-          <w:sz w:val="20"/>
-          <w:szCs w:val="20"/>
-        </w:rPr>
-        <w:t xml:space="preserve">Defendant may complete community service hours to satisfy fines </w:t>
-      </w:r>
-      <w:r>
-        <w:rPr>
-          <w:rFonts w:ascii="Palatino Linotype" w:hAnsi="Palatino Linotype"/>
-          <w:b/>
-          <w:bCs/>
-          <w:sz w:val="20"/>
-          <w:szCs w:val="20"/>
-        </w:rPr>
-        <w:t xml:space="preserve">{% </w:t>
-      </w:r>
-      <w:r>
-        <w:rPr>
-          <w:rFonts w:ascii="Palatino Linotype" w:hAnsi="Palatino Linotype"/>
-          <w:bCs/>
-          <w:sz w:val="20"/>
-          <w:szCs w:val="20"/>
-        </w:rPr>
-        <w:t xml:space="preserve">if </w:t>
-      </w:r>
-      <w:proofErr w:type="spellStart"/>
-      <w:r>
-        <w:rPr>
-          <w:rFonts w:ascii="Palatino Linotype" w:hAnsi="Palatino Linotype"/>
-          <w:bCs/>
-          <w:sz w:val="20"/>
-          <w:szCs w:val="20"/>
-        </w:rPr>
-        <w:t>court_costs.ordered</w:t>
-      </w:r>
-      <w:proofErr w:type="spellEnd"/>
-      <w:r>
-        <w:rPr>
-          <w:rFonts w:ascii="Palatino Linotype" w:hAnsi="Palatino Linotype"/>
-          <w:bCs/>
-          <w:sz w:val="20"/>
-          <w:szCs w:val="20"/>
-        </w:rPr>
-        <w:t xml:space="preserve"> == ‘Yes’ %}</w:t>
-      </w:r>
-      <w:r>
-        <w:rPr>
-          <w:rFonts w:ascii="Palatino Linotype" w:hAnsi="Palatino Linotype"/>
-          <w:sz w:val="20"/>
-          <w:szCs w:val="20"/>
-        </w:rPr>
-        <w:t>and costs</w:t>
-      </w:r>
-      <w:r>
-        <w:rPr>
-          <w:rFonts w:ascii="Palatino Linotype" w:hAnsi="Palatino Linotype"/>
-          <w:sz w:val="20"/>
-          <w:szCs w:val="20"/>
-        </w:rPr>
-        <w:t xml:space="preserve"> </w:t>
-      </w:r>
-      <w:r>
-        <w:rPr>
-          <w:rFonts w:ascii="Palatino Linotype" w:hAnsi="Palatino Linotype"/>
-          <w:sz w:val="20"/>
-          <w:szCs w:val="20"/>
-        </w:rPr>
-        <w:t>{% endif %}</w:t>
-      </w:r>
-      <w:r>
-        <w:rPr>
-          <w:rFonts w:ascii="Palatino Linotype" w:hAnsi="Palatino Linotype"/>
-          <w:sz w:val="20"/>
-          <w:szCs w:val="20"/>
-        </w:rPr>
-        <w:t>at the current rate set by the Court</w:t>
-      </w:r>
-      <w:r>
-        <w:rPr>
-          <w:rFonts w:ascii="Palatino Linotype" w:hAnsi="Palatino Linotype"/>
-          <w:sz w:val="20"/>
-          <w:szCs w:val="20"/>
-        </w:rPr>
-        <w:t xml:space="preserve">. All Community Service hours must be approved by </w:t>
-      </w:r>
-      <w:r>
-        <w:rPr>
-          <w:rFonts w:ascii="Palatino Linotype" w:hAnsi="Palatino Linotype"/>
-          <w:sz w:val="20"/>
-          <w:szCs w:val="20"/>
-        </w:rPr>
-        <w:t>Community Control</w:t>
-      </w:r>
-      <w:r>
-        <w:rPr>
-          <w:rFonts w:ascii="Palatino Linotype" w:hAnsi="Palatino Linotype"/>
-          <w:sz w:val="20"/>
-          <w:szCs w:val="20"/>
-        </w:rPr>
-        <w:t>.</w:t>
-      </w:r>
-      <w:r>
-        <w:rPr>
-          <w:rFonts w:ascii="Palatino Linotype" w:hAnsi="Palatino Linotype"/>
-          <w:sz w:val="20"/>
-          <w:szCs w:val="20"/>
-        </w:rPr>
-        <w:t>{% endif %}</w:t>
-      </w:r>
-      <w:r>
-        <w:rPr>
-          <w:rFonts w:ascii="Palatino Linotype" w:hAnsi="Palatino Linotype"/>
-          <w:sz w:val="20"/>
-          <w:szCs w:val="20"/>
-        </w:rPr>
-        <w:t xml:space="preserve">{% if </w:t>
-      </w:r>
-      <w:proofErr w:type="spellStart"/>
-      <w:r>
-        <w:rPr>
-          <w:rFonts w:ascii="Palatino Linotype" w:hAnsi="Palatino Linotype"/>
-          <w:sz w:val="20"/>
-          <w:szCs w:val="20"/>
-        </w:rPr>
-        <w:t>distracted_driving</w:t>
-      </w:r>
-      <w:proofErr w:type="spellEnd"/>
-      <w:r>
-        <w:rPr>
-          <w:rFonts w:ascii="Palatino Linotype" w:hAnsi="Palatino Linotype"/>
-          <w:sz w:val="20"/>
-          <w:szCs w:val="20"/>
-        </w:rPr>
-        <w:t xml:space="preserve"> is true %}{{‘\n\n’}}</w:t>
-      </w:r>
-      <w:r>
-        <w:rPr>
-          <w:rFonts w:ascii="Palatino Linotype" w:hAnsi="Palatino Linotype"/>
-          <w:sz w:val="20"/>
-          <w:szCs w:val="20"/>
-        </w:rPr>
-        <w:t>Defendant may elect to attend the distracted driving safety course (</w:t>
-      </w:r>
-      <w:r>
-        <w:rPr>
-          <w:rFonts w:ascii="Palatino Linotype" w:hAnsi="Palatino Linotype"/>
-          <w:sz w:val="20"/>
-          <w:szCs w:val="20"/>
-          <w:u w:val="single"/>
-        </w:rPr>
-        <w:t>http://www.drivertraining.ohio.gov/</w:t>
-      </w:r>
-      <w:r>
-        <w:rPr>
-          <w:rFonts w:ascii="Palatino Linotype" w:hAnsi="Palatino Linotype"/>
-          <w:sz w:val="20"/>
-          <w:szCs w:val="20"/>
-        </w:rPr>
-        <w:t xml:space="preserve">). </w:t>
-      </w:r>
-      <w:r>
-        <w:rPr>
-          <w:rFonts w:ascii="Palatino Linotype" w:hAnsi="Palatino Linotype"/>
-          <w:b/>
-          <w:bCs/>
-          <w:sz w:val="20"/>
-          <w:szCs w:val="20"/>
-        </w:rPr>
-        <w:t xml:space="preserve">If Defendant submits proof of completion of the course to the Clerk within 90 days of the offense, Defendant shall not be required to pay the fine and shall not have points assessed for the </w:t>
-      </w:r>
-      <w:r>
-        <w:rPr>
-          <w:rFonts w:ascii="Palatino Linotype" w:hAnsi="Palatino Linotype"/>
-          <w:b/>
-          <w:bCs/>
-          <w:sz w:val="20"/>
-          <w:szCs w:val="20"/>
-        </w:rPr>
-        <w:t xml:space="preserve">Operating </w:t>
-      </w:r>
-      <w:r>
-        <w:rPr>
-          <w:rFonts w:ascii="Palatino Linotype" w:hAnsi="Palatino Linotype"/>
-          <w:b/>
-          <w:bCs/>
-          <w:sz w:val="20"/>
-          <w:szCs w:val="20"/>
-        </w:rPr>
-        <w:t xml:space="preserve">a </w:t>
-      </w:r>
-      <w:r>
-        <w:rPr>
-          <w:rFonts w:ascii="Palatino Linotype" w:hAnsi="Palatino Linotype"/>
-          <w:b/>
-          <w:bCs/>
-          <w:sz w:val="20"/>
-          <w:szCs w:val="20"/>
-        </w:rPr>
-        <w:t>M</w:t>
-      </w:r>
-      <w:r>
-        <w:rPr>
-          <w:rFonts w:ascii="Palatino Linotype" w:hAnsi="Palatino Linotype"/>
-          <w:b/>
-          <w:bCs/>
-          <w:sz w:val="20"/>
-          <w:szCs w:val="20"/>
-        </w:rPr>
-        <w:t>otor Vehicle while using an Electronic</w:t>
-      </w:r>
-      <w:r>
-        <w:rPr>
-          <w:rFonts w:ascii="Palatino Linotype" w:hAnsi="Palatino Linotype"/>
-          <w:b/>
-          <w:bCs/>
-          <w:sz w:val="20"/>
-          <w:szCs w:val="20"/>
-        </w:rPr>
-        <w:t xml:space="preserve"> Device</w:t>
-      </w:r>
-      <w:r>
-        <w:rPr>
-          <w:rFonts w:ascii="Palatino Linotype" w:hAnsi="Palatino Linotype"/>
-          <w:b/>
-          <w:bCs/>
-          <w:sz w:val="20"/>
-          <w:szCs w:val="20"/>
-        </w:rPr>
-        <w:t xml:space="preserve"> </w:t>
-      </w:r>
-      <w:r>
-        <w:rPr>
-          <w:rFonts w:ascii="Palatino Linotype" w:hAnsi="Palatino Linotype"/>
-          <w:b/>
-          <w:bCs/>
-          <w:sz w:val="20"/>
-          <w:szCs w:val="20"/>
-        </w:rPr>
-        <w:t>offense.</w:t>
-      </w:r>
-      <w:r>
-        <w:rPr>
-          <w:rFonts w:ascii="Palatino Linotype" w:hAnsi="Palatino Linotype"/>
-          <w:sz w:val="20"/>
-          <w:szCs w:val="20"/>
-        </w:rPr>
-        <w:t xml:space="preserve"> If Defendant fails to submit proof of completion, the fine shall be paid and the Clerk shall notify the BMV that points are assessed.</w:t>
-      </w:r>
-      <w:r>
-        <w:rPr>
-          <w:rFonts w:ascii="Palatino Linotype" w:hAnsi="Palatino Linotype"/>
-          <w:sz w:val="20"/>
-          <w:szCs w:val="20"/>
-        </w:rPr>
-        <w:t>{% endif %}</w:t>
-      </w:r>
-      <w:r>
-        <w:rPr>
-          <w:rFonts w:ascii="Palatino Linotype" w:hAnsi="Palatino Linotype"/>
-          <w:sz w:val="20"/>
-          <w:szCs w:val="20"/>
-        </w:rPr>
-        <w:t xml:space="preserve">{% if </w:t>
-      </w:r>
-      <w:proofErr w:type="spellStart"/>
-      <w:r>
-        <w:rPr>
-          <w:rFonts w:ascii="Palatino Linotype" w:hAnsi="Palatino Linotype"/>
-          <w:sz w:val="20"/>
-          <w:szCs w:val="20"/>
-        </w:rPr>
-        <w:t>community_service</w:t>
-      </w:r>
-      <w:r>
-        <w:rPr>
-          <w:rFonts w:ascii="Palatino Linotype" w:hAnsi="Palatino Linotype"/>
-          <w:sz w:val="20"/>
-          <w:szCs w:val="20"/>
-        </w:rPr>
-        <w:t>.ordered</w:t>
-      </w:r>
-      <w:proofErr w:type="spellEnd"/>
-      <w:r>
-        <w:rPr>
-          <w:rFonts w:ascii="Palatino Linotype" w:hAnsi="Palatino Linotype"/>
-          <w:sz w:val="20"/>
-          <w:szCs w:val="20"/>
-        </w:rPr>
-        <w:t xml:space="preserve"> is true </w:t>
+        <w:t>{% if community_service</w:t>
+      </w:r>
+      <w:r>
+        <w:rPr>
+          <w:rFonts w:ascii="Palatino Linotype" w:hAnsi="Palatino Linotype"/>
+          <w:sz w:val="20"/>
+          <w:szCs w:val="20"/>
+        </w:rPr>
+        <w:t xml:space="preserve">.ordered is true </w:t>
       </w:r>
       <w:r>
         <w:rPr>
@@ -4493,7 +3282,6 @@
         </w:rPr>
         <w:t xml:space="preserve">{{ </w:t>
       </w:r>
-      <w:proofErr w:type="spellStart"/>
       <w:r>
         <w:rPr>
           <w:rFonts w:ascii="Palatino Linotype" w:hAnsi="Palatino Linotype"/>
@@ -4508,16 +3296,7 @@
           <w:sz w:val="20"/>
           <w:szCs w:val="20"/>
         </w:rPr>
-        <w:t>hours_of_service</w:t>
-      </w:r>
-      <w:proofErr w:type="spellEnd"/>
-      <w:r>
-        <w:rPr>
-          <w:rFonts w:ascii="Palatino Linotype" w:hAnsi="Palatino Linotype"/>
-          <w:sz w:val="20"/>
-          <w:szCs w:val="20"/>
-        </w:rPr>
-        <w:t xml:space="preserve"> }}</w:t>
+        <w:t>hours_of_service }}</w:t>
       </w:r>
       <w:r>
         <w:rPr>
@@ -4535,7 +3314,6 @@
         </w:rPr>
         <w:t xml:space="preserve">{{ </w:t>
       </w:r>
-      <w:proofErr w:type="spellStart"/>
       <w:r>
         <w:rPr>
           <w:rFonts w:ascii="Palatino Linotype" w:hAnsi="Palatino Linotype"/>
@@ -4550,16 +3328,7 @@
           <w:sz w:val="20"/>
           <w:szCs w:val="20"/>
         </w:rPr>
-        <w:t>days_to_complete_service</w:t>
-      </w:r>
-      <w:proofErr w:type="spellEnd"/>
-      <w:r>
-        <w:rPr>
-          <w:rFonts w:ascii="Palatino Linotype" w:hAnsi="Palatino Linotype"/>
-          <w:sz w:val="20"/>
-          <w:szCs w:val="20"/>
-        </w:rPr>
-        <w:t xml:space="preserve"> }}</w:t>
+        <w:t>days_to_complete_service }}</w:t>
       </w:r>
       <w:r>
         <w:rPr>
@@ -4593,7 +3362,6 @@
         </w:rPr>
         <w:t xml:space="preserve">{{ </w:t>
       </w:r>
-      <w:proofErr w:type="spellStart"/>
       <w:r>
         <w:rPr>
           <w:rFonts w:ascii="Palatino Linotype" w:hAnsi="Palatino Linotype"/>
@@ -4608,16 +3376,7 @@
           <w:sz w:val="20"/>
           <w:szCs w:val="20"/>
         </w:rPr>
-        <w:t>due_date_for_service</w:t>
-      </w:r>
-      <w:proofErr w:type="spellEnd"/>
-      <w:r>
-        <w:rPr>
-          <w:rFonts w:ascii="Palatino Linotype" w:hAnsi="Palatino Linotype"/>
-          <w:sz w:val="20"/>
-          <w:szCs w:val="20"/>
-        </w:rPr>
-        <w:t xml:space="preserve"> }}</w:t>
+        <w:t>due_date_for_service }}</w:t>
       </w:r>
       <w:r>
         <w:rPr>
@@ -4641,43 +3400,7 @@
           <w:sz w:val="20"/>
           <w:szCs w:val="20"/>
         </w:rPr>
-        <w:t xml:space="preserve">{% if </w:t>
-      </w:r>
-      <w:proofErr w:type="spellStart"/>
-      <w:r>
-        <w:rPr>
-          <w:rFonts w:ascii="Palatino Linotype" w:hAnsi="Palatino Linotype"/>
-          <w:sz w:val="20"/>
-          <w:szCs w:val="20"/>
-        </w:rPr>
-        <w:t>fra_in_file</w:t>
-      </w:r>
-      <w:proofErr w:type="spellEnd"/>
-      <w:r>
-        <w:rPr>
-          <w:rFonts w:ascii="Palatino Linotype" w:hAnsi="Palatino Linotype"/>
-          <w:sz w:val="20"/>
-          <w:szCs w:val="20"/>
-        </w:rPr>
-        <w:t xml:space="preserve"> is not none %}{% if </w:t>
-      </w:r>
-      <w:proofErr w:type="spellStart"/>
-      <w:r>
-        <w:rPr>
-          <w:rFonts w:ascii="Palatino Linotype" w:hAnsi="Palatino Linotype"/>
-          <w:sz w:val="20"/>
-          <w:szCs w:val="20"/>
-        </w:rPr>
-        <w:t>fra_in_court</w:t>
-      </w:r>
-      <w:proofErr w:type="spellEnd"/>
-      <w:r>
-        <w:rPr>
-          <w:rFonts w:ascii="Palatino Linotype" w:hAnsi="Palatino Linotype"/>
-          <w:sz w:val="20"/>
-          <w:szCs w:val="20"/>
-        </w:rPr>
-        <w:t xml:space="preserve"> is not none %}</w:t>
+        <w:t>{% if fra_in_file is not none %}{% if fra_in_court is not none %}</w:t>
       </w:r>
       <w:r>
         <w:rPr>
@@ -4746,163 +3469,91 @@
           <w:sz w:val="20"/>
           <w:szCs w:val="20"/>
         </w:rPr>
+        <w:t xml:space="preserve">{% if fra_in_file is true %} </w:t>
+      </w:r>
+      <w:r>
+        <w:rPr>
+          <w:rFonts w:ascii="Palatino Linotype" w:hAnsi="Palatino Linotype"/>
+          <w:sz w:val="20"/>
+          <w:szCs w:val="20"/>
+        </w:rPr>
+        <w:t>The Defendant showed proof of financial responsibility at the time of the offense.</w:t>
+      </w:r>
+      <w:r>
+        <w:rPr>
+          <w:rFonts w:ascii="Palatino Linotype" w:hAnsi="Palatino Linotype"/>
+          <w:bCs/>
+          <w:sz w:val="20"/>
+          <w:szCs w:val="20"/>
+        </w:rPr>
+        <w:t xml:space="preserve">{% endif %}{% if fra_in_court is true %} </w:t>
+      </w:r>
+      <w:r>
+        <w:rPr>
+          <w:rFonts w:ascii="Palatino Linotype" w:hAnsi="Palatino Linotype"/>
+          <w:sz w:val="20"/>
+          <w:szCs w:val="20"/>
+        </w:rPr>
+        <w:t xml:space="preserve">The Defendant showed the Court </w:t>
+      </w:r>
+      <w:r>
+        <w:rPr>
+          <w:rFonts w:ascii="Palatino Linotype" w:hAnsi="Palatino Linotype"/>
+          <w:sz w:val="20"/>
+          <w:szCs w:val="20"/>
+        </w:rPr>
+        <w:lastRenderedPageBreak/>
+        <w:t xml:space="preserve">proof of </w:t>
+      </w:r>
+      <w:r>
+        <w:rPr>
+          <w:rFonts w:ascii="Palatino Linotype" w:hAnsi="Palatino Linotype"/>
+          <w:sz w:val="20"/>
+          <w:szCs w:val="20"/>
+        </w:rPr>
+        <w:t xml:space="preserve">financial </w:t>
+      </w:r>
+      <w:r>
+        <w:rPr>
+          <w:rFonts w:ascii="Palatino Linotype" w:hAnsi="Palatino Linotype"/>
+          <w:sz w:val="20"/>
+          <w:szCs w:val="20"/>
+        </w:rPr>
+        <w:t>responsibility during the proceeding.</w:t>
+      </w:r>
+      <w:r>
+        <w:rPr>
+          <w:rFonts w:ascii="Palatino Linotype" w:hAnsi="Palatino Linotype"/>
+          <w:bCs/>
+          <w:sz w:val="20"/>
+          <w:szCs w:val="20"/>
+        </w:rPr>
+        <w:t>{% endif %}{% if fra_in_file is false %}{% if fra_in_court is false %}</w:t>
+      </w:r>
+      <w:r>
+        <w:rPr>
+          <w:rFonts w:ascii="Palatino Linotype" w:hAnsi="Palatino Linotype"/>
+          <w:sz w:val="20"/>
+          <w:szCs w:val="20"/>
+        </w:rPr>
+        <w:t>The Defendant did not show proof of financial responsibility at the time of the offense or during the proceeding, but may show proof to Clerk of Court at any time prior to the submission of this matter to the Ohio Bureau of Motor Vehicles.{% endif %}{% endif %}</w:t>
+      </w:r>
+      <w:r>
+        <w:rPr>
+          <w:rFonts w:ascii="Palatino Linotype" w:hAnsi="Palatino Linotype"/>
+          <w:sz w:val="20"/>
+          <w:szCs w:val="20"/>
+        </w:rPr>
+        <w:t>{% endif %}{% endif %}</w:t>
+      </w:r>
+      <w:r>
+        <w:rPr>
+          <w:rFonts w:ascii="Palatino Linotype" w:hAnsi="Palatino Linotype"/>
+          <w:sz w:val="20"/>
+          <w:szCs w:val="20"/>
+        </w:rPr>
         <w:t xml:space="preserve">{% if </w:t>
       </w:r>
-      <w:proofErr w:type="spellStart"/>
-      <w:r>
-        <w:rPr>
-          <w:rFonts w:ascii="Palatino Linotype" w:hAnsi="Palatino Linotype"/>
-          <w:bCs/>
-          <w:sz w:val="20"/>
-          <w:szCs w:val="20"/>
-        </w:rPr>
-        <w:t>fra_in_file</w:t>
-      </w:r>
-      <w:proofErr w:type="spellEnd"/>
-      <w:r>
-        <w:rPr>
-          <w:rFonts w:ascii="Palatino Linotype" w:hAnsi="Palatino Linotype"/>
-          <w:bCs/>
-          <w:sz w:val="20"/>
-          <w:szCs w:val="20"/>
-        </w:rPr>
-        <w:t xml:space="preserve"> is true %} </w:t>
-      </w:r>
-      <w:r>
-        <w:rPr>
-          <w:rFonts w:ascii="Palatino Linotype" w:hAnsi="Palatino Linotype"/>
-          <w:sz w:val="20"/>
-          <w:szCs w:val="20"/>
-        </w:rPr>
-        <w:t>The Defendant showed proof of financial responsibility at the time of the offense.</w:t>
-      </w:r>
-      <w:r>
-        <w:rPr>
-          <w:rFonts w:ascii="Palatino Linotype" w:hAnsi="Palatino Linotype"/>
-          <w:bCs/>
-          <w:sz w:val="20"/>
-          <w:szCs w:val="20"/>
-        </w:rPr>
-        <w:t xml:space="preserve">{% endif %}{% if </w:t>
-      </w:r>
-      <w:proofErr w:type="spellStart"/>
-      <w:r>
-        <w:rPr>
-          <w:rFonts w:ascii="Palatino Linotype" w:hAnsi="Palatino Linotype"/>
-          <w:bCs/>
-          <w:sz w:val="20"/>
-          <w:szCs w:val="20"/>
-        </w:rPr>
-        <w:t>fra_in_court</w:t>
-      </w:r>
-      <w:proofErr w:type="spellEnd"/>
-      <w:r>
-        <w:rPr>
-          <w:rFonts w:ascii="Palatino Linotype" w:hAnsi="Palatino Linotype"/>
-          <w:bCs/>
-          <w:sz w:val="20"/>
-          <w:szCs w:val="20"/>
-        </w:rPr>
-        <w:t xml:space="preserve"> is true %} </w:t>
-      </w:r>
-      <w:r>
-        <w:rPr>
-          <w:rFonts w:ascii="Palatino Linotype" w:hAnsi="Palatino Linotype"/>
-          <w:sz w:val="20"/>
-          <w:szCs w:val="20"/>
-        </w:rPr>
-        <w:t xml:space="preserve">The Defendant showed the Court proof of </w:t>
-      </w:r>
-      <w:r>
-        <w:rPr>
-          <w:rFonts w:ascii="Palatino Linotype" w:hAnsi="Palatino Linotype"/>
-          <w:sz w:val="20"/>
-          <w:szCs w:val="20"/>
-        </w:rPr>
-        <w:t xml:space="preserve">financial </w:t>
-      </w:r>
-      <w:r>
-        <w:rPr>
-          <w:rFonts w:ascii="Palatino Linotype" w:hAnsi="Palatino Linotype"/>
-          <w:sz w:val="20"/>
-          <w:szCs w:val="20"/>
-        </w:rPr>
-        <w:t>responsibility during the proceeding.</w:t>
-      </w:r>
-      <w:r>
-        <w:rPr>
-          <w:rFonts w:ascii="Palatino Linotype" w:hAnsi="Palatino Linotype"/>
-          <w:bCs/>
-          <w:sz w:val="20"/>
-          <w:szCs w:val="20"/>
-        </w:rPr>
-        <w:t xml:space="preserve">{% endif %}{% if </w:t>
-      </w:r>
-      <w:proofErr w:type="spellStart"/>
-      <w:r>
-        <w:rPr>
-          <w:rFonts w:ascii="Palatino Linotype" w:hAnsi="Palatino Linotype"/>
-          <w:bCs/>
-          <w:sz w:val="20"/>
-          <w:szCs w:val="20"/>
-        </w:rPr>
-        <w:t>fra_in_file</w:t>
-      </w:r>
-      <w:proofErr w:type="spellEnd"/>
-      <w:r>
-        <w:rPr>
-          <w:rFonts w:ascii="Palatino Linotype" w:hAnsi="Palatino Linotype"/>
-          <w:bCs/>
-          <w:sz w:val="20"/>
-          <w:szCs w:val="20"/>
-        </w:rPr>
-        <w:t xml:space="preserve"> is false %}{% if </w:t>
-      </w:r>
-      <w:proofErr w:type="spellStart"/>
-      <w:r>
-        <w:rPr>
-          <w:rFonts w:ascii="Palatino Linotype" w:hAnsi="Palatino Linotype"/>
-          <w:bCs/>
-          <w:sz w:val="20"/>
-          <w:szCs w:val="20"/>
-        </w:rPr>
-        <w:t>fra_in_court</w:t>
-      </w:r>
-      <w:proofErr w:type="spellEnd"/>
-      <w:r>
-        <w:rPr>
-          <w:rFonts w:ascii="Palatino Linotype" w:hAnsi="Palatino Linotype"/>
-          <w:bCs/>
-          <w:sz w:val="20"/>
-          <w:szCs w:val="20"/>
-        </w:rPr>
-        <w:t xml:space="preserve"> is false %}</w:t>
-      </w:r>
-      <w:r>
-        <w:rPr>
-          <w:rFonts w:ascii="Palatino Linotype" w:hAnsi="Palatino Linotype"/>
-          <w:sz w:val="20"/>
-          <w:szCs w:val="20"/>
-        </w:rPr>
-        <w:t>The Defendant did not show proof of financial responsibility at the time of the offense or during the proceeding, but may show proof to Clerk of Court at any time prior to the submission of this matter to the Ohio Bureau of Motor Vehicles.{% endif %}{% endif %}</w:t>
-      </w:r>
-      <w:r>
-        <w:rPr>
-          <w:rFonts w:ascii="Palatino Linotype" w:hAnsi="Palatino Linotype"/>
-          <w:sz w:val="20"/>
-          <w:szCs w:val="20"/>
-        </w:rPr>
-        <w:t>{% endif %}{% endif %}</w:t>
-      </w:r>
-      <w:r>
-        <w:rPr>
-          <w:rFonts w:ascii="Palatino Linotype" w:hAnsi="Palatino Linotype"/>
-          <w:sz w:val="20"/>
-          <w:szCs w:val="20"/>
-        </w:rPr>
-        <w:t xml:space="preserve">{% if </w:t>
-      </w:r>
-      <w:proofErr w:type="spellStart"/>
       <w:r>
         <w:rPr>
           <w:rFonts w:ascii="Palatino Linotype" w:hAnsi="Palatino Linotype"/>
@@ -4917,16 +3568,7 @@
           <w:sz w:val="20"/>
           <w:szCs w:val="20"/>
         </w:rPr>
-        <w:t>.ordered</w:t>
-      </w:r>
-      <w:proofErr w:type="spellEnd"/>
-      <w:r>
-        <w:rPr>
-          <w:rFonts w:ascii="Palatino Linotype" w:hAnsi="Palatino Linotype"/>
-          <w:sz w:val="20"/>
-          <w:szCs w:val="20"/>
-        </w:rPr>
-        <w:t xml:space="preserve"> is true</w:t>
+        <w:t>.ordered is true</w:t>
       </w:r>
       <w:r>
         <w:rPr>
@@ -4969,106 +3611,7 @@
           <w:sz w:val="20"/>
           <w:szCs w:val="20"/>
         </w:rPr>
-        <w:t xml:space="preserve">Defendant’s {{ </w:t>
-      </w:r>
-      <w:proofErr w:type="spellStart"/>
-      <w:r>
-        <w:rPr>
-          <w:rFonts w:ascii="Palatino Linotype" w:hAnsi="Palatino Linotype"/>
-          <w:sz w:val="20"/>
-          <w:szCs w:val="20"/>
-        </w:rPr>
-        <w:t>license_suspension.license_type</w:t>
-      </w:r>
-      <w:proofErr w:type="spellEnd"/>
-      <w:r>
-        <w:rPr>
-          <w:rFonts w:ascii="Palatino Linotype" w:hAnsi="Palatino Linotype"/>
-          <w:sz w:val="20"/>
-          <w:szCs w:val="20"/>
-        </w:rPr>
-        <w:t xml:space="preserve"> }} license is suspended from {{ </w:t>
-      </w:r>
-      <w:proofErr w:type="spellStart"/>
-      <w:r>
-        <w:rPr>
-          <w:rFonts w:ascii="Palatino Linotype" w:hAnsi="Palatino Linotype"/>
-          <w:sz w:val="20"/>
-          <w:szCs w:val="20"/>
-        </w:rPr>
-        <w:t>license_suspension.suspended_date</w:t>
-      </w:r>
-      <w:proofErr w:type="spellEnd"/>
-      <w:r>
-        <w:rPr>
-          <w:rFonts w:ascii="Palatino Linotype" w:hAnsi="Palatino Linotype"/>
-          <w:sz w:val="20"/>
-          <w:szCs w:val="20"/>
-        </w:rPr>
-        <w:t xml:space="preserve"> }}, for a term of {{ </w:t>
-      </w:r>
-      <w:proofErr w:type="spellStart"/>
-      <w:r>
-        <w:rPr>
-          <w:rFonts w:ascii="Palatino Linotype" w:hAnsi="Palatino Linotype"/>
-          <w:sz w:val="20"/>
-          <w:szCs w:val="20"/>
-        </w:rPr>
-        <w:t>license_suspension.suspension_term</w:t>
-      </w:r>
-      <w:proofErr w:type="spellEnd"/>
-      <w:r>
-        <w:rPr>
-          <w:rFonts w:ascii="Palatino Linotype" w:hAnsi="Palatino Linotype"/>
-          <w:sz w:val="20"/>
-          <w:szCs w:val="20"/>
-        </w:rPr>
-        <w:t xml:space="preserve"> }}. {% if </w:t>
-      </w:r>
-      <w:proofErr w:type="spellStart"/>
-      <w:r>
-        <w:rPr>
-          <w:rFonts w:ascii="Palatino Linotype" w:hAnsi="Palatino Linotype"/>
-          <w:sz w:val="20"/>
-          <w:szCs w:val="20"/>
-        </w:rPr>
-        <w:t>license_suspension.als_terminated</w:t>
-      </w:r>
-      <w:proofErr w:type="spellEnd"/>
-      <w:r>
-        <w:rPr>
-          <w:rFonts w:ascii="Palatino Linotype" w:hAnsi="Palatino Linotype"/>
-          <w:sz w:val="20"/>
-          <w:szCs w:val="20"/>
-        </w:rPr>
-        <w:t xml:space="preserve"> is true %}The Administrative License Suspension is terminated and the OBMV form 2261 shall issue. {% endif %}{% if </w:t>
-      </w:r>
-      <w:proofErr w:type="spellStart"/>
-      <w:r>
-        <w:rPr>
-          <w:rFonts w:ascii="Palatino Linotype" w:hAnsi="Palatino Linotype"/>
-          <w:sz w:val="20"/>
-          <w:szCs w:val="20"/>
-        </w:rPr>
-        <w:t>license_suspension.remedial_driving_class_required</w:t>
-      </w:r>
-      <w:proofErr w:type="spellEnd"/>
-      <w:r>
-        <w:rPr>
-          <w:rFonts w:ascii="Palatino Linotype" w:hAnsi="Palatino Linotype"/>
-          <w:sz w:val="20"/>
-          <w:szCs w:val="20"/>
-        </w:rPr>
-        <w:t xml:space="preserve"> is true %}The </w:t>
-      </w:r>
-      <w:r>
-        <w:rPr>
-          <w:rFonts w:ascii="Palatino Linotype" w:hAnsi="Palatino Linotype"/>
-          <w:sz w:val="20"/>
-          <w:szCs w:val="20"/>
-        </w:rPr>
-        <w:lastRenderedPageBreak/>
-        <w:t xml:space="preserve">Defendant is required to complete a remedial driving class before the Defendant’s operator’s license may be reinstated. </w:t>
+        <w:t xml:space="preserve">Defendant’s {{ license_suspension.license_type }} license is suspended from {{ license_suspension.suspended_date }}, for a term of {{ license_suspension.suspension_term }}. {% if license_suspension.als_terminated is true %}The Administrative License Suspension is terminated and the OBMV form 2261 shall issue. {% endif %}{% if license_suspension.remedial_driving_class_required is true %}The Defendant is required to complete a remedial driving class before the Defendant’s operator’s license may be reinstated. </w:t>
       </w:r>
       <w:r>
         <w:rPr>
@@ -5086,7 +3629,6 @@
         </w:rPr>
         <w:t xml:space="preserve">{% if </w:t>
       </w:r>
-      <w:proofErr w:type="spellStart"/>
       <w:r>
         <w:rPr>
           <w:rFonts w:ascii="Palatino Linotype" w:hAnsi="Palatino Linotype"/>
@@ -5111,7 +3653,6 @@
         </w:rPr>
         <w:t>required</w:t>
       </w:r>
-      <w:proofErr w:type="spellEnd"/>
       <w:r>
         <w:rPr>
           <w:rFonts w:ascii="Palatino Linotype" w:hAnsi="Palatino Linotype"/>
@@ -5168,7 +3709,6 @@
         </w:rPr>
         <w:t xml:space="preserve">{% if </w:t>
       </w:r>
-      <w:proofErr w:type="spellStart"/>
       <w:r>
         <w:rPr>
           <w:rFonts w:ascii="Palatino Linotype" w:hAnsi="Palatino Linotype"/>
@@ -5193,7 +3733,6 @@
         </w:rPr>
         <w:t>.ordered</w:t>
       </w:r>
-      <w:proofErr w:type="spellEnd"/>
       <w:r>
         <w:rPr>
           <w:rFonts w:ascii="Palatino Linotype" w:hAnsi="Palatino Linotype"/>
@@ -5255,7 +3794,6 @@
         </w:rPr>
         <w:t xml:space="preserve">{{ </w:t>
       </w:r>
-      <w:proofErr w:type="spellStart"/>
       <w:r>
         <w:rPr>
           <w:rFonts w:ascii="Palatino Linotype" w:hAnsi="Palatino Linotype"/>
@@ -5270,16 +3808,7 @@
           <w:sz w:val="20"/>
           <w:szCs w:val="20"/>
         </w:rPr>
-        <w:t>terms</w:t>
-      </w:r>
-      <w:proofErr w:type="spellEnd"/>
-      <w:r>
-        <w:rPr>
-          <w:rFonts w:ascii="Palatino Linotype" w:hAnsi="Palatino Linotype"/>
-          <w:sz w:val="20"/>
-          <w:szCs w:val="20"/>
-        </w:rPr>
-        <w:t xml:space="preserve"> }}</w:t>
+        <w:t>terms }}</w:t>
       </w:r>
       <w:r>
         <w:rPr>
@@ -5486,26 +4015,40 @@
           <w:sz w:val="20"/>
           <w:szCs w:val="20"/>
         </w:rPr>
-        <w:t xml:space="preserve">{{ </w:t>
-      </w:r>
-      <w:proofErr w:type="spellStart"/>
-      <w:r>
-        <w:rPr>
-          <w:rFonts w:ascii="Palatino Linotype" w:hAnsi="Palatino Linotype"/>
-          <w:sz w:val="20"/>
-          <w:szCs w:val="20"/>
-        </w:rPr>
-        <w:t>judicial_officer.officer_</w:t>
-      </w:r>
-      <w:r>
-        <w:rPr>
-          <w:rFonts w:ascii="Palatino Linotype" w:hAnsi="Palatino Linotype"/>
-          <w:sz w:val="20"/>
-          <w:szCs w:val="20"/>
-        </w:rPr>
-        <w:t>type</w:t>
-      </w:r>
-      <w:proofErr w:type="spellEnd"/>
+        <w:t>{{ judicial_officer.officer_</w:t>
+      </w:r>
+      <w:r>
+        <w:rPr>
+          <w:rFonts w:ascii="Palatino Linotype" w:hAnsi="Palatino Linotype"/>
+          <w:sz w:val="20"/>
+          <w:szCs w:val="20"/>
+        </w:rPr>
+        <w:t>type }}</w:t>
+      </w:r>
+      <w:r>
+        <w:rPr>
+          <w:rFonts w:ascii="Palatino Linotype" w:hAnsi="Palatino Linotype"/>
+          <w:sz w:val="20"/>
+          <w:szCs w:val="20"/>
+        </w:rPr>
+        <w:t xml:space="preserve"> </w:t>
+      </w:r>
+      <w:r>
+        <w:rPr>
+          <w:rFonts w:ascii="Palatino Linotype" w:hAnsi="Palatino Linotype"/>
+          <w:sz w:val="20"/>
+          <w:szCs w:val="20"/>
+        </w:rPr>
+        <w:t>{{ judicial_officer</w:t>
+      </w:r>
+      <w:r>
+        <w:rPr>
+          <w:rFonts w:ascii="Palatino Linotype" w:hAnsi="Palatino Linotype"/>
+          <w:sz w:val="20"/>
+          <w:szCs w:val="20"/>
+        </w:rPr>
+        <w:t>.first_name</w:t>
+      </w:r>
       <w:r>
         <w:rPr>
           <w:rFonts w:ascii="Palatino Linotype" w:hAnsi="Palatino Linotype"/>
@@ -5528,58 +4071,7 @@
           <w:sz w:val="20"/>
           <w:szCs w:val="20"/>
         </w:rPr>
-        <w:t xml:space="preserve">{{ </w:t>
-      </w:r>
-      <w:proofErr w:type="spellStart"/>
-      <w:r>
-        <w:rPr>
-          <w:rFonts w:ascii="Palatino Linotype" w:hAnsi="Palatino Linotype"/>
-          <w:sz w:val="20"/>
-          <w:szCs w:val="20"/>
-        </w:rPr>
-        <w:t>judicial_officer</w:t>
-      </w:r>
-      <w:r>
-        <w:rPr>
-          <w:rFonts w:ascii="Palatino Linotype" w:hAnsi="Palatino Linotype"/>
-          <w:sz w:val="20"/>
-          <w:szCs w:val="20"/>
-        </w:rPr>
-        <w:t>.first_name</w:t>
-      </w:r>
-      <w:proofErr w:type="spellEnd"/>
-      <w:r>
-        <w:rPr>
-          <w:rFonts w:ascii="Palatino Linotype" w:hAnsi="Palatino Linotype"/>
-          <w:sz w:val="20"/>
-          <w:szCs w:val="20"/>
-        </w:rPr>
-        <w:t xml:space="preserve"> }}</w:t>
-      </w:r>
-      <w:r>
-        <w:rPr>
-          <w:rFonts w:ascii="Palatino Linotype" w:hAnsi="Palatino Linotype"/>
-          <w:sz w:val="20"/>
-          <w:szCs w:val="20"/>
-        </w:rPr>
-        <w:t xml:space="preserve"> </w:t>
-      </w:r>
-      <w:r>
-        <w:rPr>
-          <w:rFonts w:ascii="Palatino Linotype" w:hAnsi="Palatino Linotype"/>
-          <w:sz w:val="20"/>
-          <w:szCs w:val="20"/>
-        </w:rPr>
-        <w:t xml:space="preserve">{{ </w:t>
-      </w:r>
-      <w:proofErr w:type="spellStart"/>
-      <w:r>
-        <w:rPr>
-          <w:rFonts w:ascii="Palatino Linotype" w:hAnsi="Palatino Linotype"/>
-          <w:sz w:val="20"/>
-          <w:szCs w:val="20"/>
-        </w:rPr>
-        <w:t>judicial_officer</w:t>
+        <w:t>{{ judicial_officer</w:t>
       </w:r>
       <w:r>
         <w:rPr>
@@ -5589,7 +4081,6 @@
         </w:rPr>
         <w:t>.last_name</w:t>
       </w:r>
-      <w:proofErr w:type="spellEnd"/>
       <w:r>
         <w:rPr>
           <w:rFonts w:ascii="Palatino Linotype" w:hAnsi="Palatino Linotype"/>
@@ -5635,17 +4126,7 @@
           <w:sz w:val="20"/>
           <w:szCs w:val="20"/>
         </w:rPr>
-        <w:t xml:space="preserve">% if </w:t>
-      </w:r>
-      <w:proofErr w:type="spellStart"/>
-      <w:r>
-        <w:rPr>
-          <w:rFonts w:ascii="Palatino Linotype" w:hAnsi="Palatino Linotype"/>
-          <w:bCs/>
-          <w:sz w:val="20"/>
-          <w:szCs w:val="20"/>
-        </w:rPr>
-        <w:t>judicial_of</w:t>
+        <w:t>% if judicial_of</w:t>
       </w:r>
       <w:r>
         <w:rPr>
@@ -5672,17 +4153,7 @@
           <w:sz w:val="20"/>
           <w:szCs w:val="20"/>
         </w:rPr>
-        <w:t>_type</w:t>
-      </w:r>
-      <w:proofErr w:type="spellEnd"/>
-      <w:r>
-        <w:rPr>
-          <w:rFonts w:ascii="Palatino Linotype" w:hAnsi="Palatino Linotype"/>
-          <w:bCs/>
-          <w:sz w:val="20"/>
-          <w:szCs w:val="20"/>
-        </w:rPr>
-        <w:t xml:space="preserve">  ==  ‘Magistrate’ %}</w:t>
+        <w:t>_type  ==  ‘Magistrate’ %}</w:t>
       </w:r>
     </w:p>
     <w:p>
@@ -5840,43 +4311,7 @@
           <w:sz w:val="16"/>
           <w:szCs w:val="16"/>
         </w:rPr>
-        <w:t xml:space="preserve">Prosecutor’s Office: PS    OM     EM; Defendant’s Attorney: PS     OM     EM; {{ </w:t>
-      </w:r>
-      <w:proofErr w:type="spellStart"/>
-      <w:r>
-        <w:rPr>
-          <w:rFonts w:ascii="Palatino Linotype" w:hAnsi="Palatino Linotype"/>
-          <w:sz w:val="16"/>
-          <w:szCs w:val="16"/>
-        </w:rPr>
-        <w:t>defendant.first_name</w:t>
-      </w:r>
-      <w:proofErr w:type="spellEnd"/>
-      <w:r>
-        <w:rPr>
-          <w:rFonts w:ascii="Palatino Linotype" w:hAnsi="Palatino Linotype"/>
-          <w:sz w:val="16"/>
-          <w:szCs w:val="16"/>
-        </w:rPr>
-        <w:t xml:space="preserve"> }} {{ </w:t>
-      </w:r>
-      <w:proofErr w:type="spellStart"/>
-      <w:r>
-        <w:rPr>
-          <w:rFonts w:ascii="Palatino Linotype" w:hAnsi="Palatino Linotype"/>
-          <w:sz w:val="16"/>
-          <w:szCs w:val="16"/>
-        </w:rPr>
-        <w:t>defendant.last_name</w:t>
-      </w:r>
-      <w:proofErr w:type="spellEnd"/>
-      <w:r>
-        <w:rPr>
-          <w:rFonts w:ascii="Palatino Linotype" w:hAnsi="Palatino Linotype"/>
-          <w:sz w:val="16"/>
-          <w:szCs w:val="16"/>
-        </w:rPr>
-        <w:t>}}: PS     OM     EM;</w:t>
+        <w:t>Prosecutor’s Office: PS    OM     EM; Defendant’s Attorney: PS     OM     EM; {{ defendant.first_name }} {{ defendant.last_name}}: PS     OM     EM;</w:t>
       </w:r>
       <w:r>
         <w:rPr>
@@ -5950,7 +4385,7 @@
 </file>
 
 <file path=word/endnotes.xml><?xml version="1.0" encoding="utf-8"?>
-<w:endnotes xmlns:wpc="http://schemas.microsoft.com/office/word/2010/wordprocessingCanvas" xmlns:cx="http://schemas.microsoft.com/office/drawing/2014/chartex" xmlns:cx1="http://schemas.microsoft.com/office/drawing/2015/9/8/chartex" xmlns:cx2="http://schemas.microsoft.com/office/drawing/2015/10/21/chartex" xmlns:cx3="http://schemas.microsoft.com/office/drawing/2016/5/9/chartex" xmlns:cx4="http://schemas.microsoft.com/office/drawing/2016/5/10/chartex" xmlns:cx5="http://schemas.microsoft.com/office/drawing/2016/5/11/chartex" xmlns:cx6="http://schemas.microsoft.com/office/drawing/2016/5/12/chartex" xmlns:cx7="http://schemas.microsoft.com/office/drawing/2016/5/13/chartex" xmlns:cx8="http://schemas.microsoft.com/office/drawing/2016/5/14/chartex" xmlns:mc="http://schemas.openxmlformats.org/markup-compatibility/2006" xmlns:aink="http://schemas.microsoft.com/office/drawing/2016/ink" xmlns:am3d="http://schemas.microsoft.com/office/drawing/2017/model3d" xmlns:o="urn:schemas-microsoft-com:office:office" xmlns:oel="http://schemas.microsoft.com/office/2019/extlst" xmlns:r="http://schemas.openxmlformats.org/officeDocument/2006/relationships" xmlns:m="http://schemas.openxmlformats.org/officeDocument/2006/math" xmlns:v="urn:schemas-microsoft-com:vml" xmlns:wp14="http://schemas.microsoft.com/office/word/2010/wordprocessingDrawing" xmlns:wp="http://schemas.openxmlformats.org/drawingml/2006/wordprocessingDrawing" xmlns:w10="urn:schemas-microsoft-com:office:word" xmlns:w="http://schemas.openxmlformats.org/wordprocessingml/2006/main" xmlns:w14="http://schemas.microsoft.com/office/word/2010/wordml" xmlns:w15="http://schemas.microsoft.com/office/word/2012/wordml" xmlns:w16cex="http://schemas.microsoft.com/office/word/2018/wordml/cex" xmlns:w16cid="http://schemas.microsoft.com/office/word/2016/wordml/cid" xmlns:w16="http://schemas.microsoft.com/office/word/2018/wordml" xmlns:w16du="http://schemas.microsoft.com/office/word/2023/wordml/word16du" xmlns:w16sdtdh="http://schemas.microsoft.com/office/word/2020/wordml/sdtdatahash" xmlns:w16se="http://schemas.microsoft.com/office/word/2015/wordml/symex" xmlns:wpg="http://schemas.microsoft.com/office/word/2010/wordprocessingGroup" xmlns:wpi="http://schemas.microsoft.com/office/word/2010/wordprocessingInk" xmlns:wne="http://schemas.microsoft.com/office/word/2006/wordml" xmlns:wps="http://schemas.microsoft.com/office/word/2010/wordprocessingShape" mc:Ignorable="w14 w15 w16se w16cid w16 w16cex w16sdtdh w16du wp14">
+<w:endnotes xmlns:wpc="http://schemas.microsoft.com/office/word/2010/wordprocessingCanvas" xmlns:cx="http://schemas.microsoft.com/office/drawing/2014/chartex" xmlns:cx1="http://schemas.microsoft.com/office/drawing/2015/9/8/chartex" xmlns:cx2="http://schemas.microsoft.com/office/drawing/2015/10/21/chartex" xmlns:cx3="http://schemas.microsoft.com/office/drawing/2016/5/9/chartex" xmlns:cx4="http://schemas.microsoft.com/office/drawing/2016/5/10/chartex" xmlns:cx5="http://schemas.microsoft.com/office/drawing/2016/5/11/chartex" xmlns:cx6="http://schemas.microsoft.com/office/drawing/2016/5/12/chartex" xmlns:cx7="http://schemas.microsoft.com/office/drawing/2016/5/13/chartex" xmlns:cx8="http://schemas.microsoft.com/office/drawing/2016/5/14/chartex" xmlns:mc="http://schemas.openxmlformats.org/markup-compatibility/2006" xmlns:aink="http://schemas.microsoft.com/office/drawing/2016/ink" xmlns:am3d="http://schemas.microsoft.com/office/drawing/2017/model3d" xmlns:o="urn:schemas-microsoft-com:office:office" xmlns:oel="http://schemas.microsoft.com/office/2019/extlst" xmlns:r="http://schemas.openxmlformats.org/officeDocument/2006/relationships" xmlns:m="http://schemas.openxmlformats.org/officeDocument/2006/math" xmlns:v="urn:schemas-microsoft-com:vml" xmlns:wp14="http://schemas.microsoft.com/office/word/2010/wordprocessingDrawing" xmlns:wp="http://schemas.openxmlformats.org/drawingml/2006/wordprocessingDrawing" xmlns:w10="urn:schemas-microsoft-com:office:word" xmlns:w="http://schemas.openxmlformats.org/wordprocessingml/2006/main" xmlns:w14="http://schemas.microsoft.com/office/word/2010/wordml" xmlns:w15="http://schemas.microsoft.com/office/word/2012/wordml" xmlns:w16cex="http://schemas.microsoft.com/office/word/2018/wordml/cex" xmlns:w16cid="http://schemas.microsoft.com/office/word/2016/wordml/cid" xmlns:w16="http://schemas.microsoft.com/office/word/2018/wordml" xmlns:w16du="http://schemas.microsoft.com/office/word/2023/wordml/word16du" xmlns:w16sdtdh="http://schemas.microsoft.com/office/word/2020/wordml/sdtdatahash" xmlns:w16sdtfl="http://schemas.microsoft.com/office/word/2024/wordml/sdtformatlock" xmlns:w16se="http://schemas.microsoft.com/office/word/2015/wordml/symex" xmlns:wpg="http://schemas.microsoft.com/office/word/2010/wordprocessingGroup" xmlns:wpi="http://schemas.microsoft.com/office/word/2010/wordprocessingInk" xmlns:wne="http://schemas.microsoft.com/office/word/2006/wordml" xmlns:wps="http://schemas.microsoft.com/office/word/2010/wordprocessingShape" mc:Ignorable="w14 w15 w16se w16cid w16 w16cex w16sdtdh w16sdtfl w16du wp14">
   <w:endnote w:type="separator" w:id="-1">
     <w:p>
       <w:r>
@@ -5969,7 +4404,7 @@
 </file>
 
 <file path=word/footer1.xml><?xml version="1.0" encoding="utf-8"?>
-<w:ftr xmlns:wpc="http://schemas.microsoft.com/office/word/2010/wordprocessingCanvas" xmlns:cx="http://schemas.microsoft.com/office/drawing/2014/chartex" xmlns:cx1="http://schemas.microsoft.com/office/drawing/2015/9/8/chartex" xmlns:cx2="http://schemas.microsoft.com/office/drawing/2015/10/21/chartex" xmlns:cx3="http://schemas.microsoft.com/office/drawing/2016/5/9/chartex" xmlns:cx4="http://schemas.microsoft.com/office/drawing/2016/5/10/chartex" xmlns:cx5="http://schemas.microsoft.com/office/drawing/2016/5/11/chartex" xmlns:cx6="http://schemas.microsoft.com/office/drawing/2016/5/12/chartex" xmlns:cx7="http://schemas.microsoft.com/office/drawing/2016/5/13/chartex" xmlns:cx8="http://schemas.microsoft.com/office/drawing/2016/5/14/chartex" xmlns:mc="http://schemas.openxmlformats.org/markup-compatibility/2006" xmlns:aink="http://schemas.microsoft.com/office/drawing/2016/ink" xmlns:am3d="http://schemas.microsoft.com/office/drawing/2017/model3d" xmlns:o="urn:schemas-microsoft-com:office:office" xmlns:oel="http://schemas.microsoft.com/office/2019/extlst" xmlns:r="http://schemas.openxmlformats.org/officeDocument/2006/relationships" xmlns:m="http://schemas.openxmlformats.org/officeDocument/2006/math" xmlns:v="urn:schemas-microsoft-com:vml" xmlns:wp14="http://schemas.microsoft.com/office/word/2010/wordprocessingDrawing" xmlns:wp="http://schemas.openxmlformats.org/drawingml/2006/wordprocessingDrawing" xmlns:w10="urn:schemas-microsoft-com:office:word" xmlns:w="http://schemas.openxmlformats.org/wordprocessingml/2006/main" xmlns:w14="http://schemas.microsoft.com/office/word/2010/wordml" xmlns:w15="http://schemas.microsoft.com/office/word/2012/wordml" xmlns:w16cex="http://schemas.microsoft.com/office/word/2018/wordml/cex" xmlns:w16cid="http://schemas.microsoft.com/office/word/2016/wordml/cid" xmlns:w16="http://schemas.microsoft.com/office/word/2018/wordml" xmlns:w16du="http://schemas.microsoft.com/office/word/2023/wordml/word16du" xmlns:w16sdtdh="http://schemas.microsoft.com/office/word/2020/wordml/sdtdatahash" xmlns:w16se="http://schemas.microsoft.com/office/word/2015/wordml/symex" xmlns:wpg="http://schemas.microsoft.com/office/word/2010/wordprocessingGroup" xmlns:wpi="http://schemas.microsoft.com/office/word/2010/wordprocessingInk" xmlns:wne="http://schemas.microsoft.com/office/word/2006/wordml" xmlns:wps="http://schemas.microsoft.com/office/word/2010/wordprocessingShape" mc:Ignorable="w14 w15 w16se w16cid w16 w16cex w16sdtdh w16du wp14">
+<w:ftr xmlns:wpc="http://schemas.microsoft.com/office/word/2010/wordprocessingCanvas" xmlns:cx="http://schemas.microsoft.com/office/drawing/2014/chartex" xmlns:cx1="http://schemas.microsoft.com/office/drawing/2015/9/8/chartex" xmlns:cx2="http://schemas.microsoft.com/office/drawing/2015/10/21/chartex" xmlns:cx3="http://schemas.microsoft.com/office/drawing/2016/5/9/chartex" xmlns:cx4="http://schemas.microsoft.com/office/drawing/2016/5/10/chartex" xmlns:cx5="http://schemas.microsoft.com/office/drawing/2016/5/11/chartex" xmlns:cx6="http://schemas.microsoft.com/office/drawing/2016/5/12/chartex" xmlns:cx7="http://schemas.microsoft.com/office/drawing/2016/5/13/chartex" xmlns:cx8="http://schemas.microsoft.com/office/drawing/2016/5/14/chartex" xmlns:mc="http://schemas.openxmlformats.org/markup-compatibility/2006" xmlns:aink="http://schemas.microsoft.com/office/drawing/2016/ink" xmlns:am3d="http://schemas.microsoft.com/office/drawing/2017/model3d" xmlns:o="urn:schemas-microsoft-com:office:office" xmlns:oel="http://schemas.microsoft.com/office/2019/extlst" xmlns:r="http://schemas.openxmlformats.org/officeDocument/2006/relationships" xmlns:m="http://schemas.openxmlformats.org/officeDocument/2006/math" xmlns:v="urn:schemas-microsoft-com:vml" xmlns:wp14="http://schemas.microsoft.com/office/word/2010/wordprocessingDrawing" xmlns:wp="http://schemas.openxmlformats.org/drawingml/2006/wordprocessingDrawing" xmlns:w10="urn:schemas-microsoft-com:office:word" xmlns:w="http://schemas.openxmlformats.org/wordprocessingml/2006/main" xmlns:w14="http://schemas.microsoft.com/office/word/2010/wordml" xmlns:w15="http://schemas.microsoft.com/office/word/2012/wordml" xmlns:w16cex="http://schemas.microsoft.com/office/word/2018/wordml/cex" xmlns:w16cid="http://schemas.microsoft.com/office/word/2016/wordml/cid" xmlns:w16="http://schemas.microsoft.com/office/word/2018/wordml" xmlns:w16du="http://schemas.microsoft.com/office/word/2023/wordml/word16du" xmlns:w16sdtdh="http://schemas.microsoft.com/office/word/2020/wordml/sdtdatahash" xmlns:w16sdtfl="http://schemas.microsoft.com/office/word/2024/wordml/sdtformatlock" xmlns:w16se="http://schemas.microsoft.com/office/word/2015/wordml/symex" xmlns:wpg="http://schemas.microsoft.com/office/word/2010/wordprocessingGroup" xmlns:wpi="http://schemas.microsoft.com/office/word/2010/wordprocessingInk" xmlns:wne="http://schemas.microsoft.com/office/word/2006/wordml" xmlns:wps="http://schemas.microsoft.com/office/word/2010/wordprocessingShape" mc:Ignorable="w14 w15 w16se w16cid w16 w16cex w16sdtdh w16sdtfl w16du wp14">
   <w:p>
     <w:pPr>
       <w:pStyle w:val="Footer"/>
@@ -5979,7 +4414,7 @@
 </file>
 
 <file path=word/footer2.xml><?xml version="1.0" encoding="utf-8"?>
-<w:ftr xmlns:wpc="http://schemas.microsoft.com/office/word/2010/wordprocessingCanvas" xmlns:cx="http://schemas.microsoft.com/office/drawing/2014/chartex" xmlns:cx1="http://schemas.microsoft.com/office/drawing/2015/9/8/chartex" xmlns:cx2="http://schemas.microsoft.com/office/drawing/2015/10/21/chartex" xmlns:cx3="http://schemas.microsoft.com/office/drawing/2016/5/9/chartex" xmlns:cx4="http://schemas.microsoft.com/office/drawing/2016/5/10/chartex" xmlns:cx5="http://schemas.microsoft.com/office/drawing/2016/5/11/chartex" xmlns:cx6="http://schemas.microsoft.com/office/drawing/2016/5/12/chartex" xmlns:cx7="http://schemas.microsoft.com/office/drawing/2016/5/13/chartex" xmlns:cx8="http://schemas.microsoft.com/office/drawing/2016/5/14/chartex" xmlns:mc="http://schemas.openxmlformats.org/markup-compatibility/2006" xmlns:aink="http://schemas.microsoft.com/office/drawing/2016/ink" xmlns:am3d="http://schemas.microsoft.com/office/drawing/2017/model3d" xmlns:o="urn:schemas-microsoft-com:office:office" xmlns:oel="http://schemas.microsoft.com/office/2019/extlst" xmlns:r="http://schemas.openxmlformats.org/officeDocument/2006/relationships" xmlns:m="http://schemas.openxmlformats.org/officeDocument/2006/math" xmlns:v="urn:schemas-microsoft-com:vml" xmlns:wp14="http://schemas.microsoft.com/office/word/2010/wordprocessingDrawing" xmlns:wp="http://schemas.openxmlformats.org/drawingml/2006/wordprocessingDrawing" xmlns:w10="urn:schemas-microsoft-com:office:word" xmlns:w="http://schemas.openxmlformats.org/wordprocessingml/2006/main" xmlns:w14="http://schemas.microsoft.com/office/word/2010/wordml" xmlns:w15="http://schemas.microsoft.com/office/word/2012/wordml" xmlns:w16cex="http://schemas.microsoft.com/office/word/2018/wordml/cex" xmlns:w16cid="http://schemas.microsoft.com/office/word/2016/wordml/cid" xmlns:w16="http://schemas.microsoft.com/office/word/2018/wordml" xmlns:w16du="http://schemas.microsoft.com/office/word/2023/wordml/word16du" xmlns:w16sdtdh="http://schemas.microsoft.com/office/word/2020/wordml/sdtdatahash" xmlns:w16se="http://schemas.microsoft.com/office/word/2015/wordml/symex" xmlns:wpg="http://schemas.microsoft.com/office/word/2010/wordprocessingGroup" xmlns:wpi="http://schemas.microsoft.com/office/word/2010/wordprocessingInk" xmlns:wne="http://schemas.microsoft.com/office/word/2006/wordml" xmlns:wps="http://schemas.microsoft.com/office/word/2010/wordprocessingShape" mc:Ignorable="w14 w15 w16se w16cid w16 w16cex w16sdtdh w16du wp14">
+<w:ftr xmlns:wpc="http://schemas.microsoft.com/office/word/2010/wordprocessingCanvas" xmlns:cx="http://schemas.microsoft.com/office/drawing/2014/chartex" xmlns:cx1="http://schemas.microsoft.com/office/drawing/2015/9/8/chartex" xmlns:cx2="http://schemas.microsoft.com/office/drawing/2015/10/21/chartex" xmlns:cx3="http://schemas.microsoft.com/office/drawing/2016/5/9/chartex" xmlns:cx4="http://schemas.microsoft.com/office/drawing/2016/5/10/chartex" xmlns:cx5="http://schemas.microsoft.com/office/drawing/2016/5/11/chartex" xmlns:cx6="http://schemas.microsoft.com/office/drawing/2016/5/12/chartex" xmlns:cx7="http://schemas.microsoft.com/office/drawing/2016/5/13/chartex" xmlns:cx8="http://schemas.microsoft.com/office/drawing/2016/5/14/chartex" xmlns:mc="http://schemas.openxmlformats.org/markup-compatibility/2006" xmlns:aink="http://schemas.microsoft.com/office/drawing/2016/ink" xmlns:am3d="http://schemas.microsoft.com/office/drawing/2017/model3d" xmlns:o="urn:schemas-microsoft-com:office:office" xmlns:oel="http://schemas.microsoft.com/office/2019/extlst" xmlns:r="http://schemas.openxmlformats.org/officeDocument/2006/relationships" xmlns:m="http://schemas.openxmlformats.org/officeDocument/2006/math" xmlns:v="urn:schemas-microsoft-com:vml" xmlns:wp14="http://schemas.microsoft.com/office/word/2010/wordprocessingDrawing" xmlns:wp="http://schemas.openxmlformats.org/drawingml/2006/wordprocessingDrawing" xmlns:w10="urn:schemas-microsoft-com:office:word" xmlns:w="http://schemas.openxmlformats.org/wordprocessingml/2006/main" xmlns:w14="http://schemas.microsoft.com/office/word/2010/wordml" xmlns:w15="http://schemas.microsoft.com/office/word/2012/wordml" xmlns:w16cex="http://schemas.microsoft.com/office/word/2018/wordml/cex" xmlns:w16cid="http://schemas.microsoft.com/office/word/2016/wordml/cid" xmlns:w16="http://schemas.microsoft.com/office/word/2018/wordml" xmlns:w16du="http://schemas.microsoft.com/office/word/2023/wordml/word16du" xmlns:w16sdtdh="http://schemas.microsoft.com/office/word/2020/wordml/sdtdatahash" xmlns:w16sdtfl="http://schemas.microsoft.com/office/word/2024/wordml/sdtformatlock" xmlns:w16se="http://schemas.microsoft.com/office/word/2015/wordml/symex" xmlns:wpg="http://schemas.microsoft.com/office/word/2010/wordprocessingGroup" xmlns:wpi="http://schemas.microsoft.com/office/word/2010/wordprocessingInk" xmlns:wne="http://schemas.microsoft.com/office/word/2006/wordml" xmlns:wps="http://schemas.microsoft.com/office/word/2010/wordprocessingShape" mc:Ignorable="w14 w15 w16se w16cid w16 w16cex w16sdtdh w16sdtfl w16du wp14">
   <w:sdt>
     <w:sdtPr>
       <w:id w:val="-1309706245"/>
@@ -6174,27 +4609,7 @@
                 <w:sz w:val="20"/>
                 <w:szCs w:val="20"/>
               </w:rPr>
-              <w:t xml:space="preserve">% if </w:t>
-            </w:r>
-            <w:proofErr w:type="spellStart"/>
-            <w:r>
-              <w:rPr>
-                <w:rFonts w:ascii="Palatino Linotype" w:hAnsi="Palatino Linotype"/>
-                <w:bCs/>
-                <w:sz w:val="20"/>
-                <w:szCs w:val="20"/>
-              </w:rPr>
-              <w:t>judicial_officer.officer_type</w:t>
-            </w:r>
-            <w:proofErr w:type="spellEnd"/>
-            <w:r>
-              <w:rPr>
-                <w:rFonts w:ascii="Palatino Linotype" w:hAnsi="Palatino Linotype"/>
-                <w:bCs/>
-                <w:sz w:val="20"/>
-                <w:szCs w:val="20"/>
-              </w:rPr>
-              <w:t xml:space="preserve">  ==  ‘Magistrate’ %}Magistrate Decision</w:t>
+              <w:t>% if judicial_officer.officer_type  ==  ‘Magistrate’ %}Magistrate Decision</w:t>
             </w:r>
             <w:r>
               <w:rPr>
@@ -6202,61 +4617,7 @@
                 <w:sz w:val="20"/>
                 <w:szCs w:val="20"/>
               </w:rPr>
-              <w:t xml:space="preserve">{% </w:t>
-            </w:r>
-            <w:proofErr w:type="spellStart"/>
-            <w:r>
-              <w:rPr>
-                <w:rFonts w:ascii="Palatino Linotype" w:hAnsi="Palatino Linotype"/>
-                <w:sz w:val="20"/>
-                <w:szCs w:val="20"/>
-              </w:rPr>
-              <w:t>elif</w:t>
-            </w:r>
-            <w:proofErr w:type="spellEnd"/>
-            <w:r>
-              <w:rPr>
-                <w:rFonts w:ascii="Palatino Linotype" w:hAnsi="Palatino Linotype"/>
-                <w:sz w:val="20"/>
-                <w:szCs w:val="20"/>
-              </w:rPr>
-              <w:t xml:space="preserve"> </w:t>
-            </w:r>
-            <w:proofErr w:type="spellStart"/>
-            <w:r>
-              <w:rPr>
-                <w:rFonts w:ascii="Palatino Linotype" w:hAnsi="Palatino Linotype"/>
-                <w:sz w:val="20"/>
-                <w:szCs w:val="20"/>
-              </w:rPr>
-              <w:t>judicial_officer.officer_type</w:t>
-            </w:r>
-            <w:proofErr w:type="spellEnd"/>
-            <w:r>
-              <w:rPr>
-                <w:rFonts w:ascii="Palatino Linotype" w:hAnsi="Palatino Linotype"/>
-                <w:sz w:val="20"/>
-                <w:szCs w:val="20"/>
-              </w:rPr>
-              <w:t xml:space="preserve"> == ‘Judge’ %}Final Judgment Entry{% endif %} {{ </w:t>
-            </w:r>
-            <w:proofErr w:type="spellStart"/>
-            <w:r>
-              <w:rPr>
-                <w:rFonts w:ascii="Palatino Linotype" w:hAnsi="Palatino Linotype"/>
-                <w:sz w:val="20"/>
-                <w:szCs w:val="20"/>
-              </w:rPr>
-              <w:t>case_number</w:t>
-            </w:r>
-            <w:proofErr w:type="spellEnd"/>
-            <w:r>
-              <w:rPr>
-                <w:rFonts w:ascii="Palatino Linotype" w:hAnsi="Palatino Linotype"/>
-                <w:sz w:val="20"/>
-                <w:szCs w:val="20"/>
-              </w:rPr>
-              <w:t xml:space="preserve"> }}</w:t>
+              <w:t>{% elif judicial_officer.officer_type == ‘Judge’ %}Final Judgment Entry{% endif %} {{ case_number }}</w:t>
             </w:r>
           </w:p>
           <w:p>
@@ -6404,7 +4765,7 @@
 </file>
 
 <file path=word/footer3.xml><?xml version="1.0" encoding="utf-8"?>
-<w:ftr xmlns:wpc="http://schemas.microsoft.com/office/word/2010/wordprocessingCanvas" xmlns:cx="http://schemas.microsoft.com/office/drawing/2014/chartex" xmlns:cx1="http://schemas.microsoft.com/office/drawing/2015/9/8/chartex" xmlns:cx2="http://schemas.microsoft.com/office/drawing/2015/10/21/chartex" xmlns:cx3="http://schemas.microsoft.com/office/drawing/2016/5/9/chartex" xmlns:cx4="http://schemas.microsoft.com/office/drawing/2016/5/10/chartex" xmlns:cx5="http://schemas.microsoft.com/office/drawing/2016/5/11/chartex" xmlns:cx6="http://schemas.microsoft.com/office/drawing/2016/5/12/chartex" xmlns:cx7="http://schemas.microsoft.com/office/drawing/2016/5/13/chartex" xmlns:cx8="http://schemas.microsoft.com/office/drawing/2016/5/14/chartex" xmlns:mc="http://schemas.openxmlformats.org/markup-compatibility/2006" xmlns:aink="http://schemas.microsoft.com/office/drawing/2016/ink" xmlns:am3d="http://schemas.microsoft.com/office/drawing/2017/model3d" xmlns:o="urn:schemas-microsoft-com:office:office" xmlns:oel="http://schemas.microsoft.com/office/2019/extlst" xmlns:r="http://schemas.openxmlformats.org/officeDocument/2006/relationships" xmlns:m="http://schemas.openxmlformats.org/officeDocument/2006/math" xmlns:v="urn:schemas-microsoft-com:vml" xmlns:wp14="http://schemas.microsoft.com/office/word/2010/wordprocessingDrawing" xmlns:wp="http://schemas.openxmlformats.org/drawingml/2006/wordprocessingDrawing" xmlns:w10="urn:schemas-microsoft-com:office:word" xmlns:w="http://schemas.openxmlformats.org/wordprocessingml/2006/main" xmlns:w14="http://schemas.microsoft.com/office/word/2010/wordml" xmlns:w15="http://schemas.microsoft.com/office/word/2012/wordml" xmlns:w16cex="http://schemas.microsoft.com/office/word/2018/wordml/cex" xmlns:w16cid="http://schemas.microsoft.com/office/word/2016/wordml/cid" xmlns:w16="http://schemas.microsoft.com/office/word/2018/wordml" xmlns:w16du="http://schemas.microsoft.com/office/word/2023/wordml/word16du" xmlns:w16sdtdh="http://schemas.microsoft.com/office/word/2020/wordml/sdtdatahash" xmlns:w16se="http://schemas.microsoft.com/office/word/2015/wordml/symex" xmlns:wpg="http://schemas.microsoft.com/office/word/2010/wordprocessingGroup" xmlns:wpi="http://schemas.microsoft.com/office/word/2010/wordprocessingInk" xmlns:wne="http://schemas.microsoft.com/office/word/2006/wordml" xmlns:wps="http://schemas.microsoft.com/office/word/2010/wordprocessingShape" mc:Ignorable="w14 w15 w16se w16cid w16 w16cex w16sdtdh w16du wp14">
+<w:ftr xmlns:wpc="http://schemas.microsoft.com/office/word/2010/wordprocessingCanvas" xmlns:cx="http://schemas.microsoft.com/office/drawing/2014/chartex" xmlns:cx1="http://schemas.microsoft.com/office/drawing/2015/9/8/chartex" xmlns:cx2="http://schemas.microsoft.com/office/drawing/2015/10/21/chartex" xmlns:cx3="http://schemas.microsoft.com/office/drawing/2016/5/9/chartex" xmlns:cx4="http://schemas.microsoft.com/office/drawing/2016/5/10/chartex" xmlns:cx5="http://schemas.microsoft.com/office/drawing/2016/5/11/chartex" xmlns:cx6="http://schemas.microsoft.com/office/drawing/2016/5/12/chartex" xmlns:cx7="http://schemas.microsoft.com/office/drawing/2016/5/13/chartex" xmlns:cx8="http://schemas.microsoft.com/office/drawing/2016/5/14/chartex" xmlns:mc="http://schemas.openxmlformats.org/markup-compatibility/2006" xmlns:aink="http://schemas.microsoft.com/office/drawing/2016/ink" xmlns:am3d="http://schemas.microsoft.com/office/drawing/2017/model3d" xmlns:o="urn:schemas-microsoft-com:office:office" xmlns:oel="http://schemas.microsoft.com/office/2019/extlst" xmlns:r="http://schemas.openxmlformats.org/officeDocument/2006/relationships" xmlns:m="http://schemas.openxmlformats.org/officeDocument/2006/math" xmlns:v="urn:schemas-microsoft-com:vml" xmlns:wp14="http://schemas.microsoft.com/office/word/2010/wordprocessingDrawing" xmlns:wp="http://schemas.openxmlformats.org/drawingml/2006/wordprocessingDrawing" xmlns:w10="urn:schemas-microsoft-com:office:word" xmlns:w="http://schemas.openxmlformats.org/wordprocessingml/2006/main" xmlns:w14="http://schemas.microsoft.com/office/word/2010/wordml" xmlns:w15="http://schemas.microsoft.com/office/word/2012/wordml" xmlns:w16cex="http://schemas.microsoft.com/office/word/2018/wordml/cex" xmlns:w16cid="http://schemas.microsoft.com/office/word/2016/wordml/cid" xmlns:w16="http://schemas.microsoft.com/office/word/2018/wordml" xmlns:w16du="http://schemas.microsoft.com/office/word/2023/wordml/word16du" xmlns:w16sdtdh="http://schemas.microsoft.com/office/word/2020/wordml/sdtdatahash" xmlns:w16sdtfl="http://schemas.microsoft.com/office/word/2024/wordml/sdtformatlock" xmlns:w16se="http://schemas.microsoft.com/office/word/2015/wordml/symex" xmlns:wpg="http://schemas.microsoft.com/office/word/2010/wordprocessingGroup" xmlns:wpi="http://schemas.microsoft.com/office/word/2010/wordprocessingInk" xmlns:wne="http://schemas.microsoft.com/office/word/2006/wordml" xmlns:wps="http://schemas.microsoft.com/office/word/2010/wordprocessingShape" mc:Ignorable="w14 w15 w16se w16cid w16 w16cex w16sdtdh w16sdtfl w16du wp14">
   <w:p>
     <w:pPr>
       <w:pStyle w:val="Footer"/>
@@ -6414,7 +4775,7 @@
 </file>
 
 <file path=word/footnotes.xml><?xml version="1.0" encoding="utf-8"?>
-<w:footnotes xmlns:wpc="http://schemas.microsoft.com/office/word/2010/wordprocessingCanvas" xmlns:cx="http://schemas.microsoft.com/office/drawing/2014/chartex" xmlns:cx1="http://schemas.microsoft.com/office/drawing/2015/9/8/chartex" xmlns:cx2="http://schemas.microsoft.com/office/drawing/2015/10/21/chartex" xmlns:cx3="http://schemas.microsoft.com/office/drawing/2016/5/9/chartex" xmlns:cx4="http://schemas.microsoft.com/office/drawing/2016/5/10/chartex" xmlns:cx5="http://schemas.microsoft.com/office/drawing/2016/5/11/chartex" xmlns:cx6="http://schemas.microsoft.com/office/drawing/2016/5/12/chartex" xmlns:cx7="http://schemas.microsoft.com/office/drawing/2016/5/13/chartex" xmlns:cx8="http://schemas.microsoft.com/office/drawing/2016/5/14/chartex" xmlns:mc="http://schemas.openxmlformats.org/markup-compatibility/2006" xmlns:aink="http://schemas.microsoft.com/office/drawing/2016/ink" xmlns:am3d="http://schemas.microsoft.com/office/drawing/2017/model3d" xmlns:o="urn:schemas-microsoft-com:office:office" xmlns:oel="http://schemas.microsoft.com/office/2019/extlst" xmlns:r="http://schemas.openxmlformats.org/officeDocument/2006/relationships" xmlns:m="http://schemas.openxmlformats.org/officeDocument/2006/math" xmlns:v="urn:schemas-microsoft-com:vml" xmlns:wp14="http://schemas.microsoft.com/office/word/2010/wordprocessingDrawing" xmlns:wp="http://schemas.openxmlformats.org/drawingml/2006/wordprocessingDrawing" xmlns:w10="urn:schemas-microsoft-com:office:word" xmlns:w="http://schemas.openxmlformats.org/wordprocessingml/2006/main" xmlns:w14="http://schemas.microsoft.com/office/word/2010/wordml" xmlns:w15="http://schemas.microsoft.com/office/word/2012/wordml" xmlns:w16cex="http://schemas.microsoft.com/office/word/2018/wordml/cex" xmlns:w16cid="http://schemas.microsoft.com/office/word/2016/wordml/cid" xmlns:w16="http://schemas.microsoft.com/office/word/2018/wordml" xmlns:w16du="http://schemas.microsoft.com/office/word/2023/wordml/word16du" xmlns:w16sdtdh="http://schemas.microsoft.com/office/word/2020/wordml/sdtdatahash" xmlns:w16se="http://schemas.microsoft.com/office/word/2015/wordml/symex" xmlns:wpg="http://schemas.microsoft.com/office/word/2010/wordprocessingGroup" xmlns:wpi="http://schemas.microsoft.com/office/word/2010/wordprocessingInk" xmlns:wne="http://schemas.microsoft.com/office/word/2006/wordml" xmlns:wps="http://schemas.microsoft.com/office/word/2010/wordprocessingShape" mc:Ignorable="w14 w15 w16se w16cid w16 w16cex w16sdtdh w16du wp14">
+<w:footnotes xmlns:wpc="http://schemas.microsoft.com/office/word/2010/wordprocessingCanvas" xmlns:cx="http://schemas.microsoft.com/office/drawing/2014/chartex" xmlns:cx1="http://schemas.microsoft.com/office/drawing/2015/9/8/chartex" xmlns:cx2="http://schemas.microsoft.com/office/drawing/2015/10/21/chartex" xmlns:cx3="http://schemas.microsoft.com/office/drawing/2016/5/9/chartex" xmlns:cx4="http://schemas.microsoft.com/office/drawing/2016/5/10/chartex" xmlns:cx5="http://schemas.microsoft.com/office/drawing/2016/5/11/chartex" xmlns:cx6="http://schemas.microsoft.com/office/drawing/2016/5/12/chartex" xmlns:cx7="http://schemas.microsoft.com/office/drawing/2016/5/13/chartex" xmlns:cx8="http://schemas.microsoft.com/office/drawing/2016/5/14/chartex" xmlns:mc="http://schemas.openxmlformats.org/markup-compatibility/2006" xmlns:aink="http://schemas.microsoft.com/office/drawing/2016/ink" xmlns:am3d="http://schemas.microsoft.com/office/drawing/2017/model3d" xmlns:o="urn:schemas-microsoft-com:office:office" xmlns:oel="http://schemas.microsoft.com/office/2019/extlst" xmlns:r="http://schemas.openxmlformats.org/officeDocument/2006/relationships" xmlns:m="http://schemas.openxmlformats.org/officeDocument/2006/math" xmlns:v="urn:schemas-microsoft-com:vml" xmlns:wp14="http://schemas.microsoft.com/office/word/2010/wordprocessingDrawing" xmlns:wp="http://schemas.openxmlformats.org/drawingml/2006/wordprocessingDrawing" xmlns:w10="urn:schemas-microsoft-com:office:word" xmlns:w="http://schemas.openxmlformats.org/wordprocessingml/2006/main" xmlns:w14="http://schemas.microsoft.com/office/word/2010/wordml" xmlns:w15="http://schemas.microsoft.com/office/word/2012/wordml" xmlns:w16cex="http://schemas.microsoft.com/office/word/2018/wordml/cex" xmlns:w16cid="http://schemas.microsoft.com/office/word/2016/wordml/cid" xmlns:w16="http://schemas.microsoft.com/office/word/2018/wordml" xmlns:w16du="http://schemas.microsoft.com/office/word/2023/wordml/word16du" xmlns:w16sdtdh="http://schemas.microsoft.com/office/word/2020/wordml/sdtdatahash" xmlns:w16sdtfl="http://schemas.microsoft.com/office/word/2024/wordml/sdtformatlock" xmlns:w16se="http://schemas.microsoft.com/office/word/2015/wordml/symex" xmlns:wpg="http://schemas.microsoft.com/office/word/2010/wordprocessingGroup" xmlns:wpi="http://schemas.microsoft.com/office/word/2010/wordprocessingInk" xmlns:wne="http://schemas.microsoft.com/office/word/2006/wordml" xmlns:wps="http://schemas.microsoft.com/office/word/2010/wordprocessingShape" mc:Ignorable="w14 w15 w16se w16cid w16 w16cex w16sdtdh w16sdtfl w16du wp14">
   <w:footnote w:type="separator" w:id="-1">
     <w:p>
       <w:r>
@@ -6433,7 +4794,7 @@
 </file>
 
 <file path=word/header1.xml><?xml version="1.0" encoding="utf-8"?>
-<w:hdr xmlns:wpc="http://schemas.microsoft.com/office/word/2010/wordprocessingCanvas" xmlns:cx="http://schemas.microsoft.com/office/drawing/2014/chartex" xmlns:cx1="http://schemas.microsoft.com/office/drawing/2015/9/8/chartex" xmlns:cx2="http://schemas.microsoft.com/office/drawing/2015/10/21/chartex" xmlns:cx3="http://schemas.microsoft.com/office/drawing/2016/5/9/chartex" xmlns:cx4="http://schemas.microsoft.com/office/drawing/2016/5/10/chartex" xmlns:cx5="http://schemas.microsoft.com/office/drawing/2016/5/11/chartex" xmlns:cx6="http://schemas.microsoft.com/office/drawing/2016/5/12/chartex" xmlns:cx7="http://schemas.microsoft.com/office/drawing/2016/5/13/chartex" xmlns:cx8="http://schemas.microsoft.com/office/drawing/2016/5/14/chartex" xmlns:mc="http://schemas.openxmlformats.org/markup-compatibility/2006" xmlns:aink="http://schemas.microsoft.com/office/drawing/2016/ink" xmlns:am3d="http://schemas.microsoft.com/office/drawing/2017/model3d" xmlns:o="urn:schemas-microsoft-com:office:office" xmlns:oel="http://schemas.microsoft.com/office/2019/extlst" xmlns:r="http://schemas.openxmlformats.org/officeDocument/2006/relationships" xmlns:m="http://schemas.openxmlformats.org/officeDocument/2006/math" xmlns:v="urn:schemas-microsoft-com:vml" xmlns:wp14="http://schemas.microsoft.com/office/word/2010/wordprocessingDrawing" xmlns:wp="http://schemas.openxmlformats.org/drawingml/2006/wordprocessingDrawing" xmlns:w10="urn:schemas-microsoft-com:office:word" xmlns:w="http://schemas.openxmlformats.org/wordprocessingml/2006/main" xmlns:w14="http://schemas.microsoft.com/office/word/2010/wordml" xmlns:w15="http://schemas.microsoft.com/office/word/2012/wordml" xmlns:w16cex="http://schemas.microsoft.com/office/word/2018/wordml/cex" xmlns:w16cid="http://schemas.microsoft.com/office/word/2016/wordml/cid" xmlns:w16="http://schemas.microsoft.com/office/word/2018/wordml" xmlns:w16du="http://schemas.microsoft.com/office/word/2023/wordml/word16du" xmlns:w16sdtdh="http://schemas.microsoft.com/office/word/2020/wordml/sdtdatahash" xmlns:w16se="http://schemas.microsoft.com/office/word/2015/wordml/symex" xmlns:wpg="http://schemas.microsoft.com/office/word/2010/wordprocessingGroup" xmlns:wpi="http://schemas.microsoft.com/office/word/2010/wordprocessingInk" xmlns:wne="http://schemas.microsoft.com/office/word/2006/wordml" xmlns:wps="http://schemas.microsoft.com/office/word/2010/wordprocessingShape" mc:Ignorable="w14 w15 w16se w16cid w16 w16cex w16sdtdh w16du wp14">
+<w:hdr xmlns:wpc="http://schemas.microsoft.com/office/word/2010/wordprocessingCanvas" xmlns:cx="http://schemas.microsoft.com/office/drawing/2014/chartex" xmlns:cx1="http://schemas.microsoft.com/office/drawing/2015/9/8/chartex" xmlns:cx2="http://schemas.microsoft.com/office/drawing/2015/10/21/chartex" xmlns:cx3="http://schemas.microsoft.com/office/drawing/2016/5/9/chartex" xmlns:cx4="http://schemas.microsoft.com/office/drawing/2016/5/10/chartex" xmlns:cx5="http://schemas.microsoft.com/office/drawing/2016/5/11/chartex" xmlns:cx6="http://schemas.microsoft.com/office/drawing/2016/5/12/chartex" xmlns:cx7="http://schemas.microsoft.com/office/drawing/2016/5/13/chartex" xmlns:cx8="http://schemas.microsoft.com/office/drawing/2016/5/14/chartex" xmlns:mc="http://schemas.openxmlformats.org/markup-compatibility/2006" xmlns:aink="http://schemas.microsoft.com/office/drawing/2016/ink" xmlns:am3d="http://schemas.microsoft.com/office/drawing/2017/model3d" xmlns:o="urn:schemas-microsoft-com:office:office" xmlns:oel="http://schemas.microsoft.com/office/2019/extlst" xmlns:r="http://schemas.openxmlformats.org/officeDocument/2006/relationships" xmlns:m="http://schemas.openxmlformats.org/officeDocument/2006/math" xmlns:v="urn:schemas-microsoft-com:vml" xmlns:wp14="http://schemas.microsoft.com/office/word/2010/wordprocessingDrawing" xmlns:wp="http://schemas.openxmlformats.org/drawingml/2006/wordprocessingDrawing" xmlns:w10="urn:schemas-microsoft-com:office:word" xmlns:w="http://schemas.openxmlformats.org/wordprocessingml/2006/main" xmlns:w14="http://schemas.microsoft.com/office/word/2010/wordml" xmlns:w15="http://schemas.microsoft.com/office/word/2012/wordml" xmlns:w16cex="http://schemas.microsoft.com/office/word/2018/wordml/cex" xmlns:w16cid="http://schemas.microsoft.com/office/word/2016/wordml/cid" xmlns:w16="http://schemas.microsoft.com/office/word/2018/wordml" xmlns:w16du="http://schemas.microsoft.com/office/word/2023/wordml/word16du" xmlns:w16sdtdh="http://schemas.microsoft.com/office/word/2020/wordml/sdtdatahash" xmlns:w16sdtfl="http://schemas.microsoft.com/office/word/2024/wordml/sdtformatlock" xmlns:w16se="http://schemas.microsoft.com/office/word/2015/wordml/symex" xmlns:wpg="http://schemas.microsoft.com/office/word/2010/wordprocessingGroup" xmlns:wpi="http://schemas.microsoft.com/office/word/2010/wordprocessingInk" xmlns:wne="http://schemas.microsoft.com/office/word/2006/wordml" xmlns:wps="http://schemas.microsoft.com/office/word/2010/wordprocessingShape" mc:Ignorable="w14 w15 w16se w16cid w16 w16cex w16sdtdh w16sdtfl w16du wp14">
   <w:p>
     <w:pPr>
       <w:pStyle w:val="Header"/>
@@ -6443,7 +4804,7 @@
 </file>
 
 <file path=word/header2.xml><?xml version="1.0" encoding="utf-8"?>
-<w:hdr xmlns:wpc="http://schemas.microsoft.com/office/word/2010/wordprocessingCanvas" xmlns:cx="http://schemas.microsoft.com/office/drawing/2014/chartex" xmlns:cx1="http://schemas.microsoft.com/office/drawing/2015/9/8/chartex" xmlns:cx2="http://schemas.microsoft.com/office/drawing/2015/10/21/chartex" xmlns:cx3="http://schemas.microsoft.com/office/drawing/2016/5/9/chartex" xmlns:cx4="http://schemas.microsoft.com/office/drawing/2016/5/10/chartex" xmlns:cx5="http://schemas.microsoft.com/office/drawing/2016/5/11/chartex" xmlns:cx6="http://schemas.microsoft.com/office/drawing/2016/5/12/chartex" xmlns:cx7="http://schemas.microsoft.com/office/drawing/2016/5/13/chartex" xmlns:cx8="http://schemas.microsoft.com/office/drawing/2016/5/14/chartex" xmlns:mc="http://schemas.openxmlformats.org/markup-compatibility/2006" xmlns:aink="http://schemas.microsoft.com/office/drawing/2016/ink" xmlns:am3d="http://schemas.microsoft.com/office/drawing/2017/model3d" xmlns:o="urn:schemas-microsoft-com:office:office" xmlns:oel="http://schemas.microsoft.com/office/2019/extlst" xmlns:r="http://schemas.openxmlformats.org/officeDocument/2006/relationships" xmlns:m="http://schemas.openxmlformats.org/officeDocument/2006/math" xmlns:v="urn:schemas-microsoft-com:vml" xmlns:wp14="http://schemas.microsoft.com/office/word/2010/wordprocessingDrawing" xmlns:wp="http://schemas.openxmlformats.org/drawingml/2006/wordprocessingDrawing" xmlns:w10="urn:schemas-microsoft-com:office:word" xmlns:w="http://schemas.openxmlformats.org/wordprocessingml/2006/main" xmlns:w14="http://schemas.microsoft.com/office/word/2010/wordml" xmlns:w15="http://schemas.microsoft.com/office/word/2012/wordml" xmlns:w16cex="http://schemas.microsoft.com/office/word/2018/wordml/cex" xmlns:w16cid="http://schemas.microsoft.com/office/word/2016/wordml/cid" xmlns:w16="http://schemas.microsoft.com/office/word/2018/wordml" xmlns:w16du="http://schemas.microsoft.com/office/word/2023/wordml/word16du" xmlns:w16sdtdh="http://schemas.microsoft.com/office/word/2020/wordml/sdtdatahash" xmlns:w16se="http://schemas.microsoft.com/office/word/2015/wordml/symex" xmlns:wpg="http://schemas.microsoft.com/office/word/2010/wordprocessingGroup" xmlns:wpi="http://schemas.microsoft.com/office/word/2010/wordprocessingInk" xmlns:wne="http://schemas.microsoft.com/office/word/2006/wordml" xmlns:wps="http://schemas.microsoft.com/office/word/2010/wordprocessingShape" mc:Ignorable="w14 w15 w16se w16cid w16 w16cex w16sdtdh w16du wp14">
+<w:hdr xmlns:wpc="http://schemas.microsoft.com/office/word/2010/wordprocessingCanvas" xmlns:cx="http://schemas.microsoft.com/office/drawing/2014/chartex" xmlns:cx1="http://schemas.microsoft.com/office/drawing/2015/9/8/chartex" xmlns:cx2="http://schemas.microsoft.com/office/drawing/2015/10/21/chartex" xmlns:cx3="http://schemas.microsoft.com/office/drawing/2016/5/9/chartex" xmlns:cx4="http://schemas.microsoft.com/office/drawing/2016/5/10/chartex" xmlns:cx5="http://schemas.microsoft.com/office/drawing/2016/5/11/chartex" xmlns:cx6="http://schemas.microsoft.com/office/drawing/2016/5/12/chartex" xmlns:cx7="http://schemas.microsoft.com/office/drawing/2016/5/13/chartex" xmlns:cx8="http://schemas.microsoft.com/office/drawing/2016/5/14/chartex" xmlns:mc="http://schemas.openxmlformats.org/markup-compatibility/2006" xmlns:aink="http://schemas.microsoft.com/office/drawing/2016/ink" xmlns:am3d="http://schemas.microsoft.com/office/drawing/2017/model3d" xmlns:o="urn:schemas-microsoft-com:office:office" xmlns:oel="http://schemas.microsoft.com/office/2019/extlst" xmlns:r="http://schemas.openxmlformats.org/officeDocument/2006/relationships" xmlns:m="http://schemas.openxmlformats.org/officeDocument/2006/math" xmlns:v="urn:schemas-microsoft-com:vml" xmlns:wp14="http://schemas.microsoft.com/office/word/2010/wordprocessingDrawing" xmlns:wp="http://schemas.openxmlformats.org/drawingml/2006/wordprocessingDrawing" xmlns:w10="urn:schemas-microsoft-com:office:word" xmlns:w="http://schemas.openxmlformats.org/wordprocessingml/2006/main" xmlns:w14="http://schemas.microsoft.com/office/word/2010/wordml" xmlns:w15="http://schemas.microsoft.com/office/word/2012/wordml" xmlns:w16cex="http://schemas.microsoft.com/office/word/2018/wordml/cex" xmlns:w16cid="http://schemas.microsoft.com/office/word/2016/wordml/cid" xmlns:w16="http://schemas.microsoft.com/office/word/2018/wordml" xmlns:w16du="http://schemas.microsoft.com/office/word/2023/wordml/word16du" xmlns:w16sdtdh="http://schemas.microsoft.com/office/word/2020/wordml/sdtdatahash" xmlns:w16sdtfl="http://schemas.microsoft.com/office/word/2024/wordml/sdtformatlock" xmlns:w16se="http://schemas.microsoft.com/office/word/2015/wordml/symex" xmlns:wpg="http://schemas.microsoft.com/office/word/2010/wordprocessingGroup" xmlns:wpi="http://schemas.microsoft.com/office/word/2010/wordprocessingInk" xmlns:wne="http://schemas.microsoft.com/office/word/2006/wordml" xmlns:wps="http://schemas.microsoft.com/office/word/2010/wordprocessingShape" mc:Ignorable="w14 w15 w16se w16cid w16 w16cex w16sdtdh w16sdtfl w16du wp14">
   <w:p>
     <w:pPr>
       <w:pStyle w:val="Header"/>
@@ -6467,7 +4828,7 @@
 </file>
 
 <file path=word/header3.xml><?xml version="1.0" encoding="utf-8"?>
-<w:hdr xmlns:wpc="http://schemas.microsoft.com/office/word/2010/wordprocessingCanvas" xmlns:cx="http://schemas.microsoft.com/office/drawing/2014/chartex" xmlns:cx1="http://schemas.microsoft.com/office/drawing/2015/9/8/chartex" xmlns:cx2="http://schemas.microsoft.com/office/drawing/2015/10/21/chartex" xmlns:cx3="http://schemas.microsoft.com/office/drawing/2016/5/9/chartex" xmlns:cx4="http://schemas.microsoft.com/office/drawing/2016/5/10/chartex" xmlns:cx5="http://schemas.microsoft.com/office/drawing/2016/5/11/chartex" xmlns:cx6="http://schemas.microsoft.com/office/drawing/2016/5/12/chartex" xmlns:cx7="http://schemas.microsoft.com/office/drawing/2016/5/13/chartex" xmlns:cx8="http://schemas.microsoft.com/office/drawing/2016/5/14/chartex" xmlns:mc="http://schemas.openxmlformats.org/markup-compatibility/2006" xmlns:aink="http://schemas.microsoft.com/office/drawing/2016/ink" xmlns:am3d="http://schemas.microsoft.com/office/drawing/2017/model3d" xmlns:o="urn:schemas-microsoft-com:office:office" xmlns:oel="http://schemas.microsoft.com/office/2019/extlst" xmlns:r="http://schemas.openxmlformats.org/officeDocument/2006/relationships" xmlns:m="http://schemas.openxmlformats.org/officeDocument/2006/math" xmlns:v="urn:schemas-microsoft-com:vml" xmlns:wp14="http://schemas.microsoft.com/office/word/2010/wordprocessingDrawing" xmlns:wp="http://schemas.openxmlformats.org/drawingml/2006/wordprocessingDrawing" xmlns:w10="urn:schemas-microsoft-com:office:word" xmlns:w="http://schemas.openxmlformats.org/wordprocessingml/2006/main" xmlns:w14="http://schemas.microsoft.com/office/word/2010/wordml" xmlns:w15="http://schemas.microsoft.com/office/word/2012/wordml" xmlns:w16cex="http://schemas.microsoft.com/office/word/2018/wordml/cex" xmlns:w16cid="http://schemas.microsoft.com/office/word/2016/wordml/cid" xmlns:w16="http://schemas.microsoft.com/office/word/2018/wordml" xmlns:w16du="http://schemas.microsoft.com/office/word/2023/wordml/word16du" xmlns:w16sdtdh="http://schemas.microsoft.com/office/word/2020/wordml/sdtdatahash" xmlns:w16se="http://schemas.microsoft.com/office/word/2015/wordml/symex" xmlns:wpg="http://schemas.microsoft.com/office/word/2010/wordprocessingGroup" xmlns:wpi="http://schemas.microsoft.com/office/word/2010/wordprocessingInk" xmlns:wne="http://schemas.microsoft.com/office/word/2006/wordml" xmlns:wps="http://schemas.microsoft.com/office/word/2010/wordprocessingShape" mc:Ignorable="w14 w15 w16se w16cid w16 w16cex w16sdtdh w16du wp14">
+<w:hdr xmlns:wpc="http://schemas.microsoft.com/office/word/2010/wordprocessingCanvas" xmlns:cx="http://schemas.microsoft.com/office/drawing/2014/chartex" xmlns:cx1="http://schemas.microsoft.com/office/drawing/2015/9/8/chartex" xmlns:cx2="http://schemas.microsoft.com/office/drawing/2015/10/21/chartex" xmlns:cx3="http://schemas.microsoft.com/office/drawing/2016/5/9/chartex" xmlns:cx4="http://schemas.microsoft.com/office/drawing/2016/5/10/chartex" xmlns:cx5="http://schemas.microsoft.com/office/drawing/2016/5/11/chartex" xmlns:cx6="http://schemas.microsoft.com/office/drawing/2016/5/12/chartex" xmlns:cx7="http://schemas.microsoft.com/office/drawing/2016/5/13/chartex" xmlns:cx8="http://schemas.microsoft.com/office/drawing/2016/5/14/chartex" xmlns:mc="http://schemas.openxmlformats.org/markup-compatibility/2006" xmlns:aink="http://schemas.microsoft.com/office/drawing/2016/ink" xmlns:am3d="http://schemas.microsoft.com/office/drawing/2017/model3d" xmlns:o="urn:schemas-microsoft-com:office:office" xmlns:oel="http://schemas.microsoft.com/office/2019/extlst" xmlns:r="http://schemas.openxmlformats.org/officeDocument/2006/relationships" xmlns:m="http://schemas.openxmlformats.org/officeDocument/2006/math" xmlns:v="urn:schemas-microsoft-com:vml" xmlns:wp14="http://schemas.microsoft.com/office/word/2010/wordprocessingDrawing" xmlns:wp="http://schemas.openxmlformats.org/drawingml/2006/wordprocessingDrawing" xmlns:w10="urn:schemas-microsoft-com:office:word" xmlns:w="http://schemas.openxmlformats.org/wordprocessingml/2006/main" xmlns:w14="http://schemas.microsoft.com/office/word/2010/wordml" xmlns:w15="http://schemas.microsoft.com/office/word/2012/wordml" xmlns:w16cex="http://schemas.microsoft.com/office/word/2018/wordml/cex" xmlns:w16cid="http://schemas.microsoft.com/office/word/2016/wordml/cid" xmlns:w16="http://schemas.microsoft.com/office/word/2018/wordml" xmlns:w16du="http://schemas.microsoft.com/office/word/2023/wordml/word16du" xmlns:w16sdtdh="http://schemas.microsoft.com/office/word/2020/wordml/sdtdatahash" xmlns:w16sdtfl="http://schemas.microsoft.com/office/word/2024/wordml/sdtformatlock" xmlns:w16se="http://schemas.microsoft.com/office/word/2015/wordml/symex" xmlns:wpg="http://schemas.microsoft.com/office/word/2010/wordprocessingGroup" xmlns:wpi="http://schemas.microsoft.com/office/word/2010/wordprocessingInk" xmlns:wne="http://schemas.microsoft.com/office/word/2006/wordml" xmlns:wps="http://schemas.microsoft.com/office/word/2010/wordprocessingShape" mc:Ignorable="w14 w15 w16se w16cid w16 w16cex w16sdtdh w16sdtfl w16du wp14">
   <w:p>
     <w:pPr>
       <w:pStyle w:val="Header"/>
@@ -6477,7 +4838,7 @@
 </file>
 
 <file path=word/numbering.xml><?xml version="1.0" encoding="utf-8"?>
-<w:numbering xmlns:wpc="http://schemas.microsoft.com/office/word/2010/wordprocessingCanvas" xmlns:cx="http://schemas.microsoft.com/office/drawing/2014/chartex" xmlns:cx1="http://schemas.microsoft.com/office/drawing/2015/9/8/chartex" xmlns:cx2="http://schemas.microsoft.com/office/drawing/2015/10/21/chartex" xmlns:cx3="http://schemas.microsoft.com/office/drawing/2016/5/9/chartex" xmlns:cx4="http://schemas.microsoft.com/office/drawing/2016/5/10/chartex" xmlns:cx5="http://schemas.microsoft.com/office/drawing/2016/5/11/chartex" xmlns:cx6="http://schemas.microsoft.com/office/drawing/2016/5/12/chartex" xmlns:cx7="http://schemas.microsoft.com/office/drawing/2016/5/13/chartex" xmlns:cx8="http://schemas.microsoft.com/office/drawing/2016/5/14/chartex" xmlns:mc="http://schemas.openxmlformats.org/markup-compatibility/2006" xmlns:aink="http://schemas.microsoft.com/office/drawing/2016/ink" xmlns:am3d="http://schemas.microsoft.com/office/drawing/2017/model3d" xmlns:o="urn:schemas-microsoft-com:office:office" xmlns:oel="http://schemas.microsoft.com/office/2019/extlst" xmlns:r="http://schemas.openxmlformats.org/officeDocument/2006/relationships" xmlns:m="http://schemas.openxmlformats.org/officeDocument/2006/math" xmlns:v="urn:schemas-microsoft-com:vml" xmlns:wp14="http://schemas.microsoft.com/office/word/2010/wordprocessingDrawing" xmlns:wp="http://schemas.openxmlformats.org/drawingml/2006/wordprocessingDrawing" xmlns:w10="urn:schemas-microsoft-com:office:word" xmlns:w="http://schemas.openxmlformats.org/wordprocessingml/2006/main" xmlns:w14="http://schemas.microsoft.com/office/word/2010/wordml" xmlns:w15="http://schemas.microsoft.com/office/word/2012/wordml" xmlns:w16cex="http://schemas.microsoft.com/office/word/2018/wordml/cex" xmlns:w16cid="http://schemas.microsoft.com/office/word/2016/wordml/cid" xmlns:w16="http://schemas.microsoft.com/office/word/2018/wordml" xmlns:w16du="http://schemas.microsoft.com/office/word/2023/wordml/word16du" xmlns:w16sdtdh="http://schemas.microsoft.com/office/word/2020/wordml/sdtdatahash" xmlns:w16se="http://schemas.microsoft.com/office/word/2015/wordml/symex" xmlns:wpg="http://schemas.microsoft.com/office/word/2010/wordprocessingGroup" xmlns:wpi="http://schemas.microsoft.com/office/word/2010/wordprocessingInk" xmlns:wne="http://schemas.microsoft.com/office/word/2006/wordml" xmlns:wps="http://schemas.microsoft.com/office/word/2010/wordprocessingShape" mc:Ignorable="w14 w15 w16se w16cid w16 w16cex w16sdtdh w16du wp14">
+<w:numbering xmlns:wpc="http://schemas.microsoft.com/office/word/2010/wordprocessingCanvas" xmlns:cx="http://schemas.microsoft.com/office/drawing/2014/chartex" xmlns:cx1="http://schemas.microsoft.com/office/drawing/2015/9/8/chartex" xmlns:cx2="http://schemas.microsoft.com/office/drawing/2015/10/21/chartex" xmlns:cx3="http://schemas.microsoft.com/office/drawing/2016/5/9/chartex" xmlns:cx4="http://schemas.microsoft.com/office/drawing/2016/5/10/chartex" xmlns:cx5="http://schemas.microsoft.com/office/drawing/2016/5/11/chartex" xmlns:cx6="http://schemas.microsoft.com/office/drawing/2016/5/12/chartex" xmlns:cx7="http://schemas.microsoft.com/office/drawing/2016/5/13/chartex" xmlns:cx8="http://schemas.microsoft.com/office/drawing/2016/5/14/chartex" xmlns:mc="http://schemas.openxmlformats.org/markup-compatibility/2006" xmlns:aink="http://schemas.microsoft.com/office/drawing/2016/ink" xmlns:am3d="http://schemas.microsoft.com/office/drawing/2017/model3d" xmlns:o="urn:schemas-microsoft-com:office:office" xmlns:oel="http://schemas.microsoft.com/office/2019/extlst" xmlns:r="http://schemas.openxmlformats.org/officeDocument/2006/relationships" xmlns:m="http://schemas.openxmlformats.org/officeDocument/2006/math" xmlns:v="urn:schemas-microsoft-com:vml" xmlns:wp14="http://schemas.microsoft.com/office/word/2010/wordprocessingDrawing" xmlns:wp="http://schemas.openxmlformats.org/drawingml/2006/wordprocessingDrawing" xmlns:w10="urn:schemas-microsoft-com:office:word" xmlns:w="http://schemas.openxmlformats.org/wordprocessingml/2006/main" xmlns:w14="http://schemas.microsoft.com/office/word/2010/wordml" xmlns:w15="http://schemas.microsoft.com/office/word/2012/wordml" xmlns:w16cex="http://schemas.microsoft.com/office/word/2018/wordml/cex" xmlns:w16cid="http://schemas.microsoft.com/office/word/2016/wordml/cid" xmlns:w16="http://schemas.microsoft.com/office/word/2018/wordml" xmlns:w16du="http://schemas.microsoft.com/office/word/2023/wordml/word16du" xmlns:w16sdtdh="http://schemas.microsoft.com/office/word/2020/wordml/sdtdatahash" xmlns:w16sdtfl="http://schemas.microsoft.com/office/word/2024/wordml/sdtformatlock" xmlns:w16se="http://schemas.microsoft.com/office/word/2015/wordml/symex" xmlns:wpg="http://schemas.microsoft.com/office/word/2010/wordprocessingGroup" xmlns:wpi="http://schemas.microsoft.com/office/word/2010/wordprocessingInk" xmlns:wne="http://schemas.microsoft.com/office/word/2006/wordml" xmlns:wps="http://schemas.microsoft.com/office/word/2010/wordprocessingShape" mc:Ignorable="w14 w15 w16se w16cid w16 w16cex w16sdtdh w16sdtfl w16du wp14">
   <w:abstractNum w:abstractNumId="0" w15:restartNumberingAfterBreak="0">
     <w:nsid w:val="08B2501C"/>
     <w:multiLevelType w:val="hybridMultilevel"/>
@@ -6598,7 +4959,7 @@
 </file>
 
 <file path=word/styles.xml><?xml version="1.0" encoding="utf-8"?>
-<w:styles xmlns:mc="http://schemas.openxmlformats.org/markup-compatibility/2006" xmlns:r="http://schemas.openxmlformats.org/officeDocument/2006/relationships" xmlns:w="http://schemas.openxmlformats.org/wordprocessingml/2006/main" xmlns:w14="http://schemas.microsoft.com/office/word/2010/wordml" xmlns:w15="http://schemas.microsoft.com/office/word/2012/wordml" xmlns:w16cex="http://schemas.microsoft.com/office/word/2018/wordml/cex" xmlns:w16cid="http://schemas.microsoft.com/office/word/2016/wordml/cid" xmlns:w16="http://schemas.microsoft.com/office/word/2018/wordml" xmlns:w16du="http://schemas.microsoft.com/office/word/2023/wordml/word16du" xmlns:w16sdtdh="http://schemas.microsoft.com/office/word/2020/wordml/sdtdatahash" xmlns:w16se="http://schemas.microsoft.com/office/word/2015/wordml/symex" mc:Ignorable="w14 w15 w16se w16cid w16 w16cex w16sdtdh w16du">
+<w:styles xmlns:mc="http://schemas.openxmlformats.org/markup-compatibility/2006" xmlns:r="http://schemas.openxmlformats.org/officeDocument/2006/relationships" xmlns:w="http://schemas.openxmlformats.org/wordprocessingml/2006/main" xmlns:w14="http://schemas.microsoft.com/office/word/2010/wordml" xmlns:w15="http://schemas.microsoft.com/office/word/2012/wordml" xmlns:w16cex="http://schemas.microsoft.com/office/word/2018/wordml/cex" xmlns:w16cid="http://schemas.microsoft.com/office/word/2016/wordml/cid" xmlns:w16="http://schemas.microsoft.com/office/word/2018/wordml" xmlns:w16du="http://schemas.microsoft.com/office/word/2023/wordml/word16du" xmlns:w16sdtdh="http://schemas.microsoft.com/office/word/2020/wordml/sdtdatahash" xmlns:w16sdtfl="http://schemas.microsoft.com/office/word/2024/wordml/sdtformatlock" xmlns:w16se="http://schemas.microsoft.com/office/word/2015/wordml/symex" mc:Ignorable="w14 w15 w16se w16cid w16 w16cex w16sdtdh w16sdtfl w16du">
   <w:docDefaults>
     <w:rPrDefault>
       <w:rPr>

</xml_diff>